<commit_message>
Added Analyse concurrentielle to RapportDeTravail
</commit_message>
<xml_diff>
--- a/documentation/PHILIBERT_RapportDeTravail.docx
+++ b/documentation/PHILIBERT_RapportDeTravail.docx
@@ -1,6 +1,6 @@
 
 <file path=word/document.xml><?xml version="1.0" encoding="utf-8"?>
-<w:document xmlns:wpc="http://schemas.microsoft.com/office/word/2010/wordprocessingCanvas" xmlns:cx="http://schemas.microsoft.com/office/drawing/2014/chartex" xmlns:cx1="http://schemas.microsoft.com/office/drawing/2015/9/8/chartex" xmlns:cx2="http://schemas.microsoft.com/office/drawing/2015/10/21/chartex" xmlns:cx3="http://schemas.microsoft.com/office/drawing/2016/5/9/chartex" xmlns:cx4="http://schemas.microsoft.com/office/drawing/2016/5/10/chartex" xmlns:cx5="http://schemas.microsoft.com/office/drawing/2016/5/11/chartex" xmlns:cx6="http://schemas.microsoft.com/office/drawing/2016/5/12/chartex" xmlns:cx7="http://schemas.microsoft.com/office/drawing/2016/5/13/chartex" xmlns:cx8="http://schemas.microsoft.com/office/drawing/2016/5/14/chartex" xmlns:mc="http://schemas.openxmlformats.org/markup-compatibility/2006" xmlns:aink="http://schemas.microsoft.com/office/drawing/2016/ink" xmlns:am3d="http://schemas.microsoft.com/office/drawing/2017/model3d" xmlns:o="urn:schemas-microsoft-com:office:office" xmlns:r="http://schemas.openxmlformats.org/officeDocument/2006/relationships" xmlns:m="http://schemas.openxmlformats.org/officeDocument/2006/math" xmlns:v="urn:schemas-microsoft-com:vml" xmlns:wp14="http://schemas.microsoft.com/office/word/2010/wordprocessingDrawing" xmlns:wp="http://schemas.openxmlformats.org/drawingml/2006/wordprocessingDrawing" xmlns:w10="urn:schemas-microsoft-com:office:word" xmlns:w="http://schemas.openxmlformats.org/wordprocessingml/2006/main" xmlns:w14="http://schemas.microsoft.com/office/word/2010/wordml" xmlns:w15="http://schemas.microsoft.com/office/word/2012/wordml" xmlns:w16cid="http://schemas.microsoft.com/office/word/2016/wordml/cid" xmlns:w16se="http://schemas.microsoft.com/office/word/2015/wordml/symex" xmlns:wpg="http://schemas.microsoft.com/office/word/2010/wordprocessingGroup" xmlns:wpi="http://schemas.microsoft.com/office/word/2010/wordprocessingInk" xmlns:wne="http://schemas.microsoft.com/office/word/2006/wordml" xmlns:wps="http://schemas.microsoft.com/office/word/2010/wordprocessingShape" mc:Ignorable="w14 w15 w16se w16cid wp14">
+<w:document xmlns:wpc="http://schemas.microsoft.com/office/word/2010/wordprocessingCanvas" xmlns:cx="http://schemas.microsoft.com/office/drawing/2014/chartex" xmlns:cx1="http://schemas.microsoft.com/office/drawing/2015/9/8/chartex" xmlns:mc="http://schemas.openxmlformats.org/markup-compatibility/2006" xmlns:o="urn:schemas-microsoft-com:office:office" xmlns:r="http://schemas.openxmlformats.org/officeDocument/2006/relationships" xmlns:m="http://schemas.openxmlformats.org/officeDocument/2006/math" xmlns:v="urn:schemas-microsoft-com:vml" xmlns:wp14="http://schemas.microsoft.com/office/word/2010/wordprocessingDrawing" xmlns:wp="http://schemas.openxmlformats.org/drawingml/2006/wordprocessingDrawing" xmlns:w10="urn:schemas-microsoft-com:office:word" xmlns:w="http://schemas.openxmlformats.org/wordprocessingml/2006/main" xmlns:w14="http://schemas.microsoft.com/office/word/2010/wordml" xmlns:w15="http://schemas.microsoft.com/office/word/2012/wordml" xmlns:w16se="http://schemas.microsoft.com/office/word/2015/wordml/symex" xmlns:wpg="http://schemas.microsoft.com/office/word/2010/wordprocessingGroup" xmlns:wpi="http://schemas.microsoft.com/office/word/2010/wordprocessingInk" xmlns:wne="http://schemas.microsoft.com/office/word/2006/wordml" xmlns:wps="http://schemas.microsoft.com/office/word/2010/wordprocessingShape" mc:Ignorable="w14 w15 w16se wp14">
   <w:body>
     <w:p>
       <w:pPr>
@@ -82,12 +82,21 @@
               </w:rPr>
               <w:t xml:space="preserve">API </w:t>
             </w:r>
+            <w:proofErr w:type="spellStart"/>
             <w:r>
               <w:rPr>
                 <w:rFonts w:ascii="Impact" w:hAnsi="Impact"/>
                 <w:sz w:val="96"/>
               </w:rPr>
-              <w:t xml:space="preserve">RESTful </w:t>
+              <w:t>RESTful</w:t>
+            </w:r>
+            <w:proofErr w:type="spellEnd"/>
+            <w:r>
+              <w:rPr>
+                <w:rFonts w:ascii="Impact" w:hAnsi="Impact"/>
+                <w:sz w:val="96"/>
+              </w:rPr>
+              <w:t xml:space="preserve"> </w:t>
             </w:r>
             <w:proofErr w:type="spellStart"/>
             <w:r>
@@ -2835,8 +2844,6 @@
         </w:rPr>
         <w:fldChar w:fldCharType="end"/>
       </w:r>
-      <w:bookmarkStart w:id="0" w:name="_GoBack"/>
-      <w:bookmarkEnd w:id="0"/>
     </w:p>
     <w:p>
       <w:pPr>
@@ -2861,7 +2868,7 @@
       <w:pPr>
         <w:pStyle w:val="Titre1"/>
       </w:pPr>
-      <w:bookmarkStart w:id="1" w:name="_Toc696669"/>
+      <w:bookmarkStart w:id="0" w:name="_Toc696669"/>
       <w:r>
         <w:lastRenderedPageBreak/>
         <w:t>Analyse prél</w:t>
@@ -2872,24 +2879,24 @@
       <w:r>
         <w:t>minaire</w:t>
       </w:r>
+      <w:bookmarkEnd w:id="0"/>
+    </w:p>
+    <w:p>
+      <w:pPr>
+        <w:pStyle w:val="Titre2"/>
+        <w:rPr>
+          <w:i/>
+          <w:iCs/>
+        </w:rPr>
+      </w:pPr>
+      <w:bookmarkStart w:id="1" w:name="_Toc696670"/>
+      <w:r>
+        <w:rPr>
+          <w:iCs/>
+        </w:rPr>
+        <w:t>Introduction</w:t>
+      </w:r>
       <w:bookmarkEnd w:id="1"/>
-    </w:p>
-    <w:p>
-      <w:pPr>
-        <w:pStyle w:val="Titre2"/>
-        <w:rPr>
-          <w:i/>
-          <w:iCs/>
-        </w:rPr>
-      </w:pPr>
-      <w:bookmarkStart w:id="2" w:name="_Toc696670"/>
-      <w:r>
-        <w:rPr>
-          <w:iCs/>
-        </w:rPr>
-        <w:t>Introduction</w:t>
-      </w:r>
-      <w:bookmarkEnd w:id="2"/>
       <w:r>
         <w:rPr>
           <w:iCs/>
@@ -3000,14 +3007,14 @@
           <w:iCs/>
         </w:rPr>
       </w:pPr>
-      <w:bookmarkStart w:id="3" w:name="_Toc696671"/>
+      <w:bookmarkStart w:id="2" w:name="_Toc696671"/>
       <w:r>
         <w:rPr>
           <w:iCs/>
         </w:rPr>
         <w:t>Objectifs</w:t>
       </w:r>
-      <w:bookmarkEnd w:id="3"/>
+      <w:bookmarkEnd w:id="2"/>
     </w:p>
     <w:p/>
     <w:p>
@@ -3139,15 +3146,7 @@
     <w:p/>
     <w:p>
       <w:r>
-        <w:t xml:space="preserve">Le </w:t>
-      </w:r>
-      <w:proofErr w:type="spellStart"/>
-      <w:r>
-        <w:t>back-end</w:t>
-      </w:r>
-      <w:proofErr w:type="spellEnd"/>
-      <w:r>
-        <w:t xml:space="preserve"> devra avoir la capacité de dialoguer avec un composant client qui effectuera les actions suivantes :</w:t>
+        <w:t>Le back-end devra avoir la capacité de dialoguer avec un composant client qui effectuera les actions suivantes :</w:t>
       </w:r>
     </w:p>
     <w:p/>
@@ -3213,7 +3212,15 @@
         <w:footnoteReference w:id="1"/>
       </w:r>
       <w:r>
-        <w:t xml:space="preserve"> avec au moins un acteur majeur de gestion d’activité tels que Garmin </w:t>
+        <w:t xml:space="preserve"> avec au moins un acteur majeur de gestion d’activité tels que </w:t>
+      </w:r>
+      <w:proofErr w:type="spellStart"/>
+      <w:r>
+        <w:t>Garmin</w:t>
+      </w:r>
+      <w:proofErr w:type="spellEnd"/>
+      <w:r>
+        <w:t xml:space="preserve"> </w:t>
       </w:r>
       <w:proofErr w:type="spellStart"/>
       <w:r>
@@ -3237,26 +3244,13 @@
         <w:pStyle w:val="Titre3"/>
       </w:pPr>
       <w:r>
-        <w:t xml:space="preserve">Sécurisation du </w:t>
-      </w:r>
-      <w:proofErr w:type="spellStart"/>
-      <w:r>
-        <w:t>back-end</w:t>
-      </w:r>
-      <w:proofErr w:type="spellEnd"/>
+        <w:t>Sécurisation du back-end</w:t>
+      </w:r>
     </w:p>
     <w:p/>
     <w:p>
       <w:r>
-        <w:t xml:space="preserve">Le </w:t>
-      </w:r>
-      <w:proofErr w:type="spellStart"/>
-      <w:r>
-        <w:t>back-end</w:t>
-      </w:r>
-      <w:proofErr w:type="spellEnd"/>
-      <w:r>
-        <w:t xml:space="preserve"> devra implémenter les sécurités suivantes : </w:t>
+        <w:t xml:space="preserve">Le back-end devra implémenter les sécurités suivantes : </w:t>
       </w:r>
     </w:p>
     <w:p/>
@@ -3330,15 +3324,7 @@
     <w:p/>
     <w:p>
       <w:r>
-        <w:t xml:space="preserve">Le </w:t>
-      </w:r>
-      <w:proofErr w:type="spellStart"/>
-      <w:r>
-        <w:t>back-end</w:t>
-      </w:r>
-      <w:proofErr w:type="spellEnd"/>
-      <w:r>
-        <w:t xml:space="preserve"> devra implémenter les mécanismes d’authentification suivantes :</w:t>
+        <w:t>Le back-end devra implémenter les mécanismes d’authentification suivantes :</w:t>
       </w:r>
     </w:p>
     <w:p/>
@@ -3396,7 +3382,7 @@
         </w:rPr>
         <w:br w:type="page"/>
       </w:r>
-      <w:bookmarkStart w:id="4" w:name="_Toc696672"/>
+      <w:bookmarkStart w:id="3" w:name="_Toc696672"/>
       <w:r>
         <w:rPr>
           <w:iCs/>
@@ -3410,7 +3396,7 @@
         </w:rPr>
         <w:t xml:space="preserve"> initiale</w:t>
       </w:r>
-      <w:bookmarkEnd w:id="4"/>
+      <w:bookmarkEnd w:id="3"/>
     </w:p>
     <w:p>
       <w:pPr>
@@ -3535,13 +3521,854 @@
       <w:pPr>
         <w:pStyle w:val="Titre1"/>
       </w:pPr>
-      <w:bookmarkStart w:id="5" w:name="_Toc696673"/>
+      <w:bookmarkStart w:id="4" w:name="_Toc696673"/>
       <w:r>
         <w:t>Analyse</w:t>
       </w:r>
-      <w:r>
-        <w:t xml:space="preserve"> / Conception</w:t>
-      </w:r>
+      <w:bookmarkEnd w:id="4"/>
+    </w:p>
+    <w:p/>
+    <w:p>
+      <w:pPr>
+        <w:pStyle w:val="Titre2"/>
+      </w:pPr>
+      <w:r>
+        <w:t>Définition de l’audience</w:t>
+      </w:r>
+    </w:p>
+    <w:p/>
+    <w:p>
+      <w:r>
+        <w:t xml:space="preserve">Les personnes ciblées par </w:t>
+      </w:r>
+      <w:r>
+        <w:t>l’</w:t>
+      </w:r>
+      <w:r>
+        <w:t>application sont les personnes à la recherche d’une application leur permettant d’enregistrer les activités sportives qu’ils réalisent. L’application permet à n’importe quelle personne disposant d’un téléphone portable Android</w:t>
+      </w:r>
+      <w:r>
+        <w:rPr>
+          <w:rStyle w:val="Appelnotedebasdep"/>
+        </w:rPr>
+        <w:footnoteReference w:id="3"/>
+      </w:r>
+      <w:r>
+        <w:t>. L’audience est donc composée de personne faisant du sport ou voulant commencé à en faire.</w:t>
+      </w:r>
+    </w:p>
+    <w:p/>
+    <w:p>
+      <w:pPr>
+        <w:pStyle w:val="Titre2"/>
+      </w:pPr>
+      <w:r>
+        <w:t xml:space="preserve">Analyse </w:t>
+      </w:r>
+      <w:r>
+        <w:t>Concurrentielle</w:t>
+      </w:r>
+    </w:p>
+    <w:p/>
+    <w:p>
+      <w:pPr>
+        <w:pStyle w:val="Titre3"/>
+      </w:pPr>
+      <w:r>
+        <w:t>Définition des concurrents</w:t>
+      </w:r>
+    </w:p>
+    <w:p/>
+    <w:p>
+      <w:r>
+        <w:t>Les concurrents qui ont été retenus pour cette analyse proposent tous des applications mobile Android et iOS, deux des trois concurrents possèdes plus de 10 millions de téléchargements de leur application sur le Play Store de Google, le troisième concurrent possède 1 million de téléchargement.</w:t>
+      </w:r>
+      <w:r>
+        <w:t xml:space="preserve"> </w:t>
+      </w:r>
+      <w:r>
+        <w:t xml:space="preserve">Les applications comparées sont, par conséquent des applications utilisés par </w:t>
+      </w:r>
+      <w:r>
+        <w:t>énormément</w:t>
+      </w:r>
+      <w:r>
+        <w:t xml:space="preserve"> de personnes et reconnues pour leur maitrise du métier.</w:t>
+      </w:r>
+    </w:p>
+    <w:p/>
+    <w:p>
+      <w:pPr>
+        <w:rPr>
+          <w:rStyle w:val="Accentuation"/>
+        </w:rPr>
+      </w:pPr>
+      <w:r>
+        <w:rPr>
+          <w:rStyle w:val="Accentuation"/>
+        </w:rPr>
+        <w:t>Les éléments analysés ne prennent pas en compte l’interface graphique de l’application, il ne s’agit ici que de fonctionnalités brutes proposée par l’application.</w:t>
+      </w:r>
+    </w:p>
+    <w:p/>
+    <w:p>
+      <w:r>
+        <w:t xml:space="preserve">Les 3 applications analysées sont : </w:t>
+      </w:r>
+    </w:p>
+    <w:p/>
+    <w:p>
+      <w:pPr>
+        <w:pStyle w:val="Paragraphedeliste"/>
+        <w:numPr>
+          <w:ilvl w:val="0"/>
+          <w:numId w:val="30"/>
+        </w:numPr>
+      </w:pPr>
+      <w:proofErr w:type="spellStart"/>
+      <w:r>
+        <w:t>Garmin</w:t>
+      </w:r>
+      <w:proofErr w:type="spellEnd"/>
+      <w:r>
+        <w:t> </w:t>
+      </w:r>
+      <w:proofErr w:type="spellStart"/>
+      <w:r>
+        <w:t>Connect</w:t>
+      </w:r>
+      <w:proofErr w:type="spellEnd"/>
+    </w:p>
+    <w:p>
+      <w:pPr>
+        <w:pStyle w:val="Paragraphedeliste"/>
+        <w:numPr>
+          <w:ilvl w:val="0"/>
+          <w:numId w:val="30"/>
+        </w:numPr>
+      </w:pPr>
+      <w:r>
+        <w:t xml:space="preserve">Tom </w:t>
+      </w:r>
+      <w:proofErr w:type="spellStart"/>
+      <w:r>
+        <w:t>Tom</w:t>
+      </w:r>
+      <w:proofErr w:type="spellEnd"/>
+      <w:r>
+        <w:t xml:space="preserve"> </w:t>
+      </w:r>
+      <w:r>
+        <w:t>Sports</w:t>
+      </w:r>
+    </w:p>
+    <w:p>
+      <w:pPr>
+        <w:pStyle w:val="Paragraphedeliste"/>
+        <w:numPr>
+          <w:ilvl w:val="0"/>
+          <w:numId w:val="30"/>
+        </w:numPr>
+      </w:pPr>
+      <w:r>
+        <w:t xml:space="preserve">Adidas </w:t>
+      </w:r>
+      <w:proofErr w:type="spellStart"/>
+      <w:r>
+        <w:t>Runtastic</w:t>
+      </w:r>
+      <w:proofErr w:type="spellEnd"/>
+    </w:p>
+    <w:p/>
+    <w:p>
+      <w:pPr>
+        <w:pStyle w:val="Titre3"/>
+      </w:pPr>
+      <w:r>
+        <w:t xml:space="preserve">Analyse des fonctionnalités proposées </w:t>
+      </w:r>
+    </w:p>
+    <w:p/>
+    <w:p>
+      <w:r>
+        <w:t>Le tableau ci-dessous contient une liste non-exhaustive des fonctionnalités proposées par les applications analysées. Le but est de définir quelles fonctionnalités semblent indispensables et quelles fonctionnalités semblent superflues.</w:t>
+      </w:r>
+    </w:p>
+    <w:p/>
+    <w:tbl>
+      <w:tblPr>
+        <w:tblStyle w:val="TableauGrille4"/>
+        <w:tblW w:w="0" w:type="auto"/>
+        <w:tblCellMar>
+          <w:top w:w="57" w:type="dxa"/>
+          <w:bottom w:w="57" w:type="dxa"/>
+        </w:tblCellMar>
+        <w:tblLook w:val="04A0" w:firstRow="1" w:lastRow="0" w:firstColumn="1" w:lastColumn="0" w:noHBand="0" w:noVBand="1"/>
+      </w:tblPr>
+      <w:tblGrid>
+        <w:gridCol w:w="5524"/>
+        <w:gridCol w:w="1249"/>
+        <w:gridCol w:w="977"/>
+        <w:gridCol w:w="1310"/>
+      </w:tblGrid>
+      <w:tr>
+        <w:trPr>
+          <w:cnfStyle w:val="100000000000" w:firstRow="1" w:lastRow="0" w:firstColumn="0" w:lastColumn="0" w:oddVBand="0" w:evenVBand="0" w:oddHBand="0" w:evenHBand="0" w:firstRowFirstColumn="0" w:firstRowLastColumn="0" w:lastRowFirstColumn="0" w:lastRowLastColumn="0"/>
+        </w:trPr>
+        <w:tc>
+          <w:tcPr>
+            <w:cnfStyle w:val="001000000000" w:firstRow="0" w:lastRow="0" w:firstColumn="1" w:lastColumn="0" w:oddVBand="0" w:evenVBand="0" w:oddHBand="0" w:evenHBand="0" w:firstRowFirstColumn="0" w:firstRowLastColumn="0" w:lastRowFirstColumn="0" w:lastRowLastColumn="0"/>
+            <w:tcW w:w="5524" w:type="dxa"/>
+          </w:tcPr>
+          <w:p/>
+        </w:tc>
+        <w:tc>
+          <w:tcPr>
+            <w:tcW w:w="1249" w:type="dxa"/>
+          </w:tcPr>
+          <w:p>
+            <w:pPr>
+              <w:cnfStyle w:val="100000000000" w:firstRow="1" w:lastRow="0" w:firstColumn="0" w:lastColumn="0" w:oddVBand="0" w:evenVBand="0" w:oddHBand="0" w:evenHBand="0" w:firstRowFirstColumn="0" w:firstRowLastColumn="0" w:lastRowFirstColumn="0" w:lastRowLastColumn="0"/>
+            </w:pPr>
+            <w:proofErr w:type="spellStart"/>
+            <w:r>
+              <w:t>Garmin</w:t>
+            </w:r>
+            <w:proofErr w:type="spellEnd"/>
+            <w:r>
+              <w:t xml:space="preserve"> </w:t>
+            </w:r>
+            <w:proofErr w:type="spellStart"/>
+            <w:r>
+              <w:t>Connect</w:t>
+            </w:r>
+            <w:proofErr w:type="spellEnd"/>
+          </w:p>
+        </w:tc>
+        <w:tc>
+          <w:tcPr>
+            <w:tcW w:w="977" w:type="dxa"/>
+          </w:tcPr>
+          <w:p>
+            <w:pPr>
+              <w:cnfStyle w:val="100000000000" w:firstRow="1" w:lastRow="0" w:firstColumn="0" w:lastColumn="0" w:oddVBand="0" w:evenVBand="0" w:oddHBand="0" w:evenHBand="0" w:firstRowFirstColumn="0" w:firstRowLastColumn="0" w:lastRowFirstColumn="0" w:lastRowLastColumn="0"/>
+            </w:pPr>
+            <w:r>
+              <w:t>Sports</w:t>
+            </w:r>
+          </w:p>
+        </w:tc>
+        <w:tc>
+          <w:tcPr>
+            <w:tcW w:w="1310" w:type="dxa"/>
+          </w:tcPr>
+          <w:p>
+            <w:pPr>
+              <w:cnfStyle w:val="100000000000" w:firstRow="1" w:lastRow="0" w:firstColumn="0" w:lastColumn="0" w:oddVBand="0" w:evenVBand="0" w:oddHBand="0" w:evenHBand="0" w:firstRowFirstColumn="0" w:firstRowLastColumn="0" w:lastRowFirstColumn="0" w:lastRowLastColumn="0"/>
+            </w:pPr>
+            <w:proofErr w:type="spellStart"/>
+            <w:r>
+              <w:t>Runtastic</w:t>
+            </w:r>
+            <w:proofErr w:type="spellEnd"/>
+          </w:p>
+        </w:tc>
+      </w:tr>
+      <w:tr>
+        <w:trPr>
+          <w:cnfStyle w:val="000000100000" w:firstRow="0" w:lastRow="0" w:firstColumn="0" w:lastColumn="0" w:oddVBand="0" w:evenVBand="0" w:oddHBand="1" w:evenHBand="0" w:firstRowFirstColumn="0" w:firstRowLastColumn="0" w:lastRowFirstColumn="0" w:lastRowLastColumn="0"/>
+        </w:trPr>
+        <w:tc>
+          <w:tcPr>
+            <w:cnfStyle w:val="001000000000" w:firstRow="0" w:lastRow="0" w:firstColumn="1" w:lastColumn="0" w:oddVBand="0" w:evenVBand="0" w:oddHBand="0" w:evenHBand="0" w:firstRowFirstColumn="0" w:firstRowLastColumn="0" w:lastRowFirstColumn="0" w:lastRowLastColumn="0"/>
+            <w:tcW w:w="5524" w:type="dxa"/>
+          </w:tcPr>
+          <w:p>
+            <w:r>
+              <w:t>Changements unité de distances (miles, mètres)</w:t>
+            </w:r>
+          </w:p>
+        </w:tc>
+        <w:tc>
+          <w:tcPr>
+            <w:tcW w:w="1249" w:type="dxa"/>
+            <w:vAlign w:val="center"/>
+          </w:tcPr>
+          <w:p>
+            <w:pPr>
+              <w:jc w:val="center"/>
+              <w:cnfStyle w:val="000000100000" w:firstRow="0" w:lastRow="0" w:firstColumn="0" w:lastColumn="0" w:oddVBand="0" w:evenVBand="0" w:oddHBand="1" w:evenHBand="0" w:firstRowFirstColumn="0" w:firstRowLastColumn="0" w:lastRowFirstColumn="0" w:lastRowLastColumn="0"/>
+            </w:pPr>
+            <w:r>
+              <w:t>X</w:t>
+            </w:r>
+          </w:p>
+        </w:tc>
+        <w:tc>
+          <w:tcPr>
+            <w:tcW w:w="977" w:type="dxa"/>
+            <w:vAlign w:val="center"/>
+          </w:tcPr>
+          <w:p>
+            <w:pPr>
+              <w:jc w:val="center"/>
+              <w:cnfStyle w:val="000000100000" w:firstRow="0" w:lastRow="0" w:firstColumn="0" w:lastColumn="0" w:oddVBand="0" w:evenVBand="0" w:oddHBand="1" w:evenHBand="0" w:firstRowFirstColumn="0" w:firstRowLastColumn="0" w:lastRowFirstColumn="0" w:lastRowLastColumn="0"/>
+            </w:pPr>
+          </w:p>
+        </w:tc>
+        <w:tc>
+          <w:tcPr>
+            <w:tcW w:w="1310" w:type="dxa"/>
+            <w:vAlign w:val="center"/>
+          </w:tcPr>
+          <w:p>
+            <w:pPr>
+              <w:jc w:val="center"/>
+              <w:cnfStyle w:val="000000100000" w:firstRow="0" w:lastRow="0" w:firstColumn="0" w:lastColumn="0" w:oddVBand="0" w:evenVBand="0" w:oddHBand="1" w:evenHBand="0" w:firstRowFirstColumn="0" w:firstRowLastColumn="0" w:lastRowFirstColumn="0" w:lastRowLastColumn="0"/>
+            </w:pPr>
+          </w:p>
+        </w:tc>
+      </w:tr>
+      <w:tr>
+        <w:tc>
+          <w:tcPr>
+            <w:cnfStyle w:val="001000000000" w:firstRow="0" w:lastRow="0" w:firstColumn="1" w:lastColumn="0" w:oddVBand="0" w:evenVBand="0" w:oddHBand="0" w:evenHBand="0" w:firstRowFirstColumn="0" w:firstRowLastColumn="0" w:lastRowFirstColumn="0" w:lastRowLastColumn="0"/>
+            <w:tcW w:w="5524" w:type="dxa"/>
+          </w:tcPr>
+          <w:p>
+            <w:r>
+              <w:t>Distance parcourue</w:t>
+            </w:r>
+          </w:p>
+        </w:tc>
+        <w:tc>
+          <w:tcPr>
+            <w:tcW w:w="1249" w:type="dxa"/>
+            <w:vAlign w:val="center"/>
+          </w:tcPr>
+          <w:p>
+            <w:pPr>
+              <w:jc w:val="center"/>
+              <w:cnfStyle w:val="000000000000" w:firstRow="0" w:lastRow="0" w:firstColumn="0" w:lastColumn="0" w:oddVBand="0" w:evenVBand="0" w:oddHBand="0" w:evenHBand="0" w:firstRowFirstColumn="0" w:firstRowLastColumn="0" w:lastRowFirstColumn="0" w:lastRowLastColumn="0"/>
+            </w:pPr>
+          </w:p>
+        </w:tc>
+        <w:tc>
+          <w:tcPr>
+            <w:tcW w:w="977" w:type="dxa"/>
+            <w:vAlign w:val="center"/>
+          </w:tcPr>
+          <w:p>
+            <w:pPr>
+              <w:jc w:val="center"/>
+              <w:cnfStyle w:val="000000000000" w:firstRow="0" w:lastRow="0" w:firstColumn="0" w:lastColumn="0" w:oddVBand="0" w:evenVBand="0" w:oddHBand="0" w:evenHBand="0" w:firstRowFirstColumn="0" w:firstRowLastColumn="0" w:lastRowFirstColumn="0" w:lastRowLastColumn="0"/>
+            </w:pPr>
+          </w:p>
+        </w:tc>
+        <w:tc>
+          <w:tcPr>
+            <w:tcW w:w="1310" w:type="dxa"/>
+            <w:vAlign w:val="center"/>
+          </w:tcPr>
+          <w:p>
+            <w:pPr>
+              <w:jc w:val="center"/>
+              <w:cnfStyle w:val="000000000000" w:firstRow="0" w:lastRow="0" w:firstColumn="0" w:lastColumn="0" w:oddVBand="0" w:evenVBand="0" w:oddHBand="0" w:evenHBand="0" w:firstRowFirstColumn="0" w:firstRowLastColumn="0" w:lastRowFirstColumn="0" w:lastRowLastColumn="0"/>
+            </w:pPr>
+            <w:r>
+              <w:t>X</w:t>
+            </w:r>
+          </w:p>
+        </w:tc>
+      </w:tr>
+      <w:tr>
+        <w:trPr>
+          <w:cnfStyle w:val="000000100000" w:firstRow="0" w:lastRow="0" w:firstColumn="0" w:lastColumn="0" w:oddVBand="0" w:evenVBand="0" w:oddHBand="1" w:evenHBand="0" w:firstRowFirstColumn="0" w:firstRowLastColumn="0" w:lastRowFirstColumn="0" w:lastRowLastColumn="0"/>
+        </w:trPr>
+        <w:tc>
+          <w:tcPr>
+            <w:cnfStyle w:val="001000000000" w:firstRow="0" w:lastRow="0" w:firstColumn="1" w:lastColumn="0" w:oddVBand="0" w:evenVBand="0" w:oddHBand="0" w:evenHBand="0" w:firstRowFirstColumn="0" w:firstRowLastColumn="0" w:lastRowFirstColumn="0" w:lastRowLastColumn="0"/>
+            <w:tcW w:w="5524" w:type="dxa"/>
+          </w:tcPr>
+          <w:p>
+            <w:r>
+              <w:t>Ajout manuel d’activités</w:t>
+            </w:r>
+          </w:p>
+        </w:tc>
+        <w:tc>
+          <w:tcPr>
+            <w:tcW w:w="1249" w:type="dxa"/>
+            <w:vAlign w:val="center"/>
+          </w:tcPr>
+          <w:p>
+            <w:pPr>
+              <w:jc w:val="center"/>
+              <w:cnfStyle w:val="000000100000" w:firstRow="0" w:lastRow="0" w:firstColumn="0" w:lastColumn="0" w:oddVBand="0" w:evenVBand="0" w:oddHBand="1" w:evenHBand="0" w:firstRowFirstColumn="0" w:firstRowLastColumn="0" w:lastRowFirstColumn="0" w:lastRowLastColumn="0"/>
+            </w:pPr>
+            <w:r>
+              <w:t>X</w:t>
+            </w:r>
+          </w:p>
+        </w:tc>
+        <w:tc>
+          <w:tcPr>
+            <w:tcW w:w="977" w:type="dxa"/>
+            <w:vAlign w:val="center"/>
+          </w:tcPr>
+          <w:p>
+            <w:pPr>
+              <w:jc w:val="center"/>
+              <w:cnfStyle w:val="000000100000" w:firstRow="0" w:lastRow="0" w:firstColumn="0" w:lastColumn="0" w:oddVBand="0" w:evenVBand="0" w:oddHBand="1" w:evenHBand="0" w:firstRowFirstColumn="0" w:firstRowLastColumn="0" w:lastRowFirstColumn="0" w:lastRowLastColumn="0"/>
+            </w:pPr>
+          </w:p>
+        </w:tc>
+        <w:tc>
+          <w:tcPr>
+            <w:tcW w:w="1310" w:type="dxa"/>
+            <w:vAlign w:val="center"/>
+          </w:tcPr>
+          <w:p>
+            <w:pPr>
+              <w:jc w:val="center"/>
+              <w:cnfStyle w:val="000000100000" w:firstRow="0" w:lastRow="0" w:firstColumn="0" w:lastColumn="0" w:oddVBand="0" w:evenVBand="0" w:oddHBand="1" w:evenHBand="0" w:firstRowFirstColumn="0" w:firstRowLastColumn="0" w:lastRowFirstColumn="0" w:lastRowLastColumn="0"/>
+            </w:pPr>
+          </w:p>
+        </w:tc>
+      </w:tr>
+      <w:tr>
+        <w:tc>
+          <w:tcPr>
+            <w:cnfStyle w:val="001000000000" w:firstRow="0" w:lastRow="0" w:firstColumn="1" w:lastColumn="0" w:oddVBand="0" w:evenVBand="0" w:oddHBand="0" w:evenHBand="0" w:firstRowFirstColumn="0" w:firstRowLastColumn="0" w:lastRowFirstColumn="0" w:lastRowLastColumn="0"/>
+            <w:tcW w:w="5524" w:type="dxa"/>
+          </w:tcPr>
+          <w:p>
+            <w:r>
+              <w:t>Ajout d’un type d’activité</w:t>
+            </w:r>
+          </w:p>
+        </w:tc>
+        <w:tc>
+          <w:tcPr>
+            <w:tcW w:w="1249" w:type="dxa"/>
+            <w:vAlign w:val="center"/>
+          </w:tcPr>
+          <w:p>
+            <w:pPr>
+              <w:jc w:val="center"/>
+              <w:cnfStyle w:val="000000000000" w:firstRow="0" w:lastRow="0" w:firstColumn="0" w:lastColumn="0" w:oddVBand="0" w:evenVBand="0" w:oddHBand="0" w:evenHBand="0" w:firstRowFirstColumn="0" w:firstRowLastColumn="0" w:lastRowFirstColumn="0" w:lastRowLastColumn="0"/>
+            </w:pPr>
+            <w:r>
+              <w:t>X</w:t>
+            </w:r>
+          </w:p>
+        </w:tc>
+        <w:tc>
+          <w:tcPr>
+            <w:tcW w:w="977" w:type="dxa"/>
+            <w:vAlign w:val="center"/>
+          </w:tcPr>
+          <w:p>
+            <w:pPr>
+              <w:jc w:val="center"/>
+              <w:cnfStyle w:val="000000000000" w:firstRow="0" w:lastRow="0" w:firstColumn="0" w:lastColumn="0" w:oddVBand="0" w:evenVBand="0" w:oddHBand="0" w:evenHBand="0" w:firstRowFirstColumn="0" w:firstRowLastColumn="0" w:lastRowFirstColumn="0" w:lastRowLastColumn="0"/>
+            </w:pPr>
+          </w:p>
+        </w:tc>
+        <w:tc>
+          <w:tcPr>
+            <w:tcW w:w="1310" w:type="dxa"/>
+            <w:vAlign w:val="center"/>
+          </w:tcPr>
+          <w:p>
+            <w:pPr>
+              <w:jc w:val="center"/>
+              <w:cnfStyle w:val="000000000000" w:firstRow="0" w:lastRow="0" w:firstColumn="0" w:lastColumn="0" w:oddVBand="0" w:evenVBand="0" w:oddHBand="0" w:evenHBand="0" w:firstRowFirstColumn="0" w:firstRowLastColumn="0" w:lastRowFirstColumn="0" w:lastRowLastColumn="0"/>
+            </w:pPr>
+          </w:p>
+        </w:tc>
+      </w:tr>
+      <w:tr>
+        <w:trPr>
+          <w:cnfStyle w:val="000000100000" w:firstRow="0" w:lastRow="0" w:firstColumn="0" w:lastColumn="0" w:oddVBand="0" w:evenVBand="0" w:oddHBand="1" w:evenHBand="0" w:firstRowFirstColumn="0" w:firstRowLastColumn="0" w:lastRowFirstColumn="0" w:lastRowLastColumn="0"/>
+        </w:trPr>
+        <w:tc>
+          <w:tcPr>
+            <w:cnfStyle w:val="001000000000" w:firstRow="0" w:lastRow="0" w:firstColumn="1" w:lastColumn="0" w:oddVBand="0" w:evenVBand="0" w:oddHBand="0" w:evenHBand="0" w:firstRowFirstColumn="0" w:firstRowLastColumn="0" w:lastRowFirstColumn="0" w:lastRowLastColumn="0"/>
+            <w:tcW w:w="5524" w:type="dxa"/>
+          </w:tcPr>
+          <w:p>
+            <w:r>
+              <w:t>Calories brulées pendant l’effort</w:t>
+            </w:r>
+          </w:p>
+        </w:tc>
+        <w:tc>
+          <w:tcPr>
+            <w:tcW w:w="1249" w:type="dxa"/>
+            <w:vAlign w:val="center"/>
+          </w:tcPr>
+          <w:p>
+            <w:pPr>
+              <w:jc w:val="center"/>
+              <w:cnfStyle w:val="000000100000" w:firstRow="0" w:lastRow="0" w:firstColumn="0" w:lastColumn="0" w:oddVBand="0" w:evenVBand="0" w:oddHBand="1" w:evenHBand="0" w:firstRowFirstColumn="0" w:firstRowLastColumn="0" w:lastRowFirstColumn="0" w:lastRowLastColumn="0"/>
+            </w:pPr>
+            <w:r>
+              <w:t>X</w:t>
+            </w:r>
+          </w:p>
+        </w:tc>
+        <w:tc>
+          <w:tcPr>
+            <w:tcW w:w="977" w:type="dxa"/>
+            <w:vAlign w:val="center"/>
+          </w:tcPr>
+          <w:p>
+            <w:pPr>
+              <w:jc w:val="center"/>
+              <w:cnfStyle w:val="000000100000" w:firstRow="0" w:lastRow="0" w:firstColumn="0" w:lastColumn="0" w:oddVBand="0" w:evenVBand="0" w:oddHBand="1" w:evenHBand="0" w:firstRowFirstColumn="0" w:firstRowLastColumn="0" w:lastRowFirstColumn="0" w:lastRowLastColumn="0"/>
+            </w:pPr>
+          </w:p>
+        </w:tc>
+        <w:tc>
+          <w:tcPr>
+            <w:tcW w:w="1310" w:type="dxa"/>
+            <w:vAlign w:val="center"/>
+          </w:tcPr>
+          <w:p>
+            <w:pPr>
+              <w:jc w:val="center"/>
+              <w:cnfStyle w:val="000000100000" w:firstRow="0" w:lastRow="0" w:firstColumn="0" w:lastColumn="0" w:oddVBand="0" w:evenVBand="0" w:oddHBand="1" w:evenHBand="0" w:firstRowFirstColumn="0" w:firstRowLastColumn="0" w:lastRowFirstColumn="0" w:lastRowLastColumn="0"/>
+            </w:pPr>
+          </w:p>
+        </w:tc>
+      </w:tr>
+      <w:tr>
+        <w:tc>
+          <w:tcPr>
+            <w:cnfStyle w:val="001000000000" w:firstRow="0" w:lastRow="0" w:firstColumn="1" w:lastColumn="0" w:oddVBand="0" w:evenVBand="0" w:oddHBand="0" w:evenHBand="0" w:firstRowFirstColumn="0" w:firstRowLastColumn="0" w:lastRowFirstColumn="0" w:lastRowLastColumn="0"/>
+            <w:tcW w:w="5524" w:type="dxa"/>
+          </w:tcPr>
+          <w:p>
+            <w:r>
+              <w:t>Personnalisation de la longueur de foulée</w:t>
+            </w:r>
+          </w:p>
+        </w:tc>
+        <w:tc>
+          <w:tcPr>
+            <w:tcW w:w="1249" w:type="dxa"/>
+            <w:vAlign w:val="center"/>
+          </w:tcPr>
+          <w:p>
+            <w:pPr>
+              <w:jc w:val="center"/>
+              <w:cnfStyle w:val="000000000000" w:firstRow="0" w:lastRow="0" w:firstColumn="0" w:lastColumn="0" w:oddVBand="0" w:evenVBand="0" w:oddHBand="0" w:evenHBand="0" w:firstRowFirstColumn="0" w:firstRowLastColumn="0" w:lastRowFirstColumn="0" w:lastRowLastColumn="0"/>
+            </w:pPr>
+            <w:r>
+              <w:t>X</w:t>
+            </w:r>
+          </w:p>
+        </w:tc>
+        <w:tc>
+          <w:tcPr>
+            <w:tcW w:w="977" w:type="dxa"/>
+            <w:vAlign w:val="center"/>
+          </w:tcPr>
+          <w:p>
+            <w:pPr>
+              <w:jc w:val="center"/>
+              <w:cnfStyle w:val="000000000000" w:firstRow="0" w:lastRow="0" w:firstColumn="0" w:lastColumn="0" w:oddVBand="0" w:evenVBand="0" w:oddHBand="0" w:evenHBand="0" w:firstRowFirstColumn="0" w:firstRowLastColumn="0" w:lastRowFirstColumn="0" w:lastRowLastColumn="0"/>
+            </w:pPr>
+          </w:p>
+        </w:tc>
+        <w:tc>
+          <w:tcPr>
+            <w:tcW w:w="1310" w:type="dxa"/>
+            <w:vAlign w:val="center"/>
+          </w:tcPr>
+          <w:p>
+            <w:pPr>
+              <w:jc w:val="center"/>
+              <w:cnfStyle w:val="000000000000" w:firstRow="0" w:lastRow="0" w:firstColumn="0" w:lastColumn="0" w:oddVBand="0" w:evenVBand="0" w:oddHBand="0" w:evenHBand="0" w:firstRowFirstColumn="0" w:firstRowLastColumn="0" w:lastRowFirstColumn="0" w:lastRowLastColumn="0"/>
+            </w:pPr>
+          </w:p>
+        </w:tc>
+      </w:tr>
+      <w:tr>
+        <w:trPr>
+          <w:cnfStyle w:val="000000100000" w:firstRow="0" w:lastRow="0" w:firstColumn="0" w:lastColumn="0" w:oddVBand="0" w:evenVBand="0" w:oddHBand="1" w:evenHBand="0" w:firstRowFirstColumn="0" w:firstRowLastColumn="0" w:lastRowFirstColumn="0" w:lastRowLastColumn="0"/>
+        </w:trPr>
+        <w:tc>
+          <w:tcPr>
+            <w:cnfStyle w:val="001000000000" w:firstRow="0" w:lastRow="0" w:firstColumn="1" w:lastColumn="0" w:oddVBand="0" w:evenVBand="0" w:oddHBand="0" w:evenHBand="0" w:firstRowFirstColumn="0" w:firstRowLastColumn="0" w:lastRowFirstColumn="0" w:lastRowLastColumn="0"/>
+            <w:tcW w:w="5524" w:type="dxa"/>
+          </w:tcPr>
+          <w:p>
+            <w:r>
+              <w:t>Record personnels</w:t>
+            </w:r>
+          </w:p>
+        </w:tc>
+        <w:tc>
+          <w:tcPr>
+            <w:tcW w:w="1249" w:type="dxa"/>
+            <w:vAlign w:val="center"/>
+          </w:tcPr>
+          <w:p>
+            <w:pPr>
+              <w:jc w:val="center"/>
+              <w:cnfStyle w:val="000000100000" w:firstRow="0" w:lastRow="0" w:firstColumn="0" w:lastColumn="0" w:oddVBand="0" w:evenVBand="0" w:oddHBand="1" w:evenHBand="0" w:firstRowFirstColumn="0" w:firstRowLastColumn="0" w:lastRowFirstColumn="0" w:lastRowLastColumn="0"/>
+            </w:pPr>
+            <w:r>
+              <w:t>X</w:t>
+            </w:r>
+          </w:p>
+        </w:tc>
+        <w:tc>
+          <w:tcPr>
+            <w:tcW w:w="977" w:type="dxa"/>
+            <w:vAlign w:val="center"/>
+          </w:tcPr>
+          <w:p>
+            <w:pPr>
+              <w:jc w:val="center"/>
+              <w:cnfStyle w:val="000000100000" w:firstRow="0" w:lastRow="0" w:firstColumn="0" w:lastColumn="0" w:oddVBand="0" w:evenVBand="0" w:oddHBand="1" w:evenHBand="0" w:firstRowFirstColumn="0" w:firstRowLastColumn="0" w:lastRowFirstColumn="0" w:lastRowLastColumn="0"/>
+            </w:pPr>
+          </w:p>
+        </w:tc>
+        <w:tc>
+          <w:tcPr>
+            <w:tcW w:w="1310" w:type="dxa"/>
+            <w:vAlign w:val="center"/>
+          </w:tcPr>
+          <w:p>
+            <w:pPr>
+              <w:jc w:val="center"/>
+              <w:cnfStyle w:val="000000100000" w:firstRow="0" w:lastRow="0" w:firstColumn="0" w:lastColumn="0" w:oddVBand="0" w:evenVBand="0" w:oddHBand="1" w:evenHBand="0" w:firstRowFirstColumn="0" w:firstRowLastColumn="0" w:lastRowFirstColumn="0" w:lastRowLastColumn="0"/>
+            </w:pPr>
+          </w:p>
+        </w:tc>
+      </w:tr>
+      <w:tr>
+        <w:tc>
+          <w:tcPr>
+            <w:cnfStyle w:val="001000000000" w:firstRow="0" w:lastRow="0" w:firstColumn="1" w:lastColumn="0" w:oddVBand="0" w:evenVBand="0" w:oddHBand="0" w:evenHBand="0" w:firstRowFirstColumn="0" w:firstRowLastColumn="0" w:lastRowFirstColumn="0" w:lastRowLastColumn="0"/>
+            <w:tcW w:w="5524" w:type="dxa"/>
+          </w:tcPr>
+          <w:p>
+            <w:r>
+              <w:t>Interactions sociales intégré (ex : ajout d’amis)</w:t>
+            </w:r>
+          </w:p>
+        </w:tc>
+        <w:tc>
+          <w:tcPr>
+            <w:tcW w:w="1249" w:type="dxa"/>
+            <w:vAlign w:val="center"/>
+          </w:tcPr>
+          <w:p>
+            <w:pPr>
+              <w:jc w:val="center"/>
+              <w:cnfStyle w:val="000000000000" w:firstRow="0" w:lastRow="0" w:firstColumn="0" w:lastColumn="0" w:oddVBand="0" w:evenVBand="0" w:oddHBand="0" w:evenHBand="0" w:firstRowFirstColumn="0" w:firstRowLastColumn="0" w:lastRowFirstColumn="0" w:lastRowLastColumn="0"/>
+            </w:pPr>
+          </w:p>
+        </w:tc>
+        <w:tc>
+          <w:tcPr>
+            <w:tcW w:w="977" w:type="dxa"/>
+            <w:vAlign w:val="center"/>
+          </w:tcPr>
+          <w:p>
+            <w:pPr>
+              <w:jc w:val="center"/>
+              <w:cnfStyle w:val="000000000000" w:firstRow="0" w:lastRow="0" w:firstColumn="0" w:lastColumn="0" w:oddVBand="0" w:evenVBand="0" w:oddHBand="0" w:evenHBand="0" w:firstRowFirstColumn="0" w:firstRowLastColumn="0" w:lastRowFirstColumn="0" w:lastRowLastColumn="0"/>
+            </w:pPr>
+          </w:p>
+        </w:tc>
+        <w:tc>
+          <w:tcPr>
+            <w:tcW w:w="1310" w:type="dxa"/>
+            <w:vAlign w:val="center"/>
+          </w:tcPr>
+          <w:p>
+            <w:pPr>
+              <w:jc w:val="center"/>
+              <w:cnfStyle w:val="000000000000" w:firstRow="0" w:lastRow="0" w:firstColumn="0" w:lastColumn="0" w:oddVBand="0" w:evenVBand="0" w:oddHBand="0" w:evenHBand="0" w:firstRowFirstColumn="0" w:firstRowLastColumn="0" w:lastRowFirstColumn="0" w:lastRowLastColumn="0"/>
+            </w:pPr>
+            <w:r>
+              <w:t>X</w:t>
+            </w:r>
+          </w:p>
+        </w:tc>
+      </w:tr>
+      <w:tr>
+        <w:trPr>
+          <w:cnfStyle w:val="000000100000" w:firstRow="0" w:lastRow="0" w:firstColumn="0" w:lastColumn="0" w:oddVBand="0" w:evenVBand="0" w:oddHBand="1" w:evenHBand="0" w:firstRowFirstColumn="0" w:firstRowLastColumn="0" w:lastRowFirstColumn="0" w:lastRowLastColumn="0"/>
+        </w:trPr>
+        <w:tc>
+          <w:tcPr>
+            <w:cnfStyle w:val="001000000000" w:firstRow="0" w:lastRow="0" w:firstColumn="1" w:lastColumn="0" w:oddVBand="0" w:evenVBand="0" w:oddHBand="0" w:evenHBand="0" w:firstRowFirstColumn="0" w:firstRowLastColumn="0" w:lastRowFirstColumn="0" w:lastRowLastColumn="0"/>
+            <w:tcW w:w="5524" w:type="dxa"/>
+          </w:tcPr>
+          <w:p>
+            <w:r>
+              <w:t>Abonnement mensuel permettant d’ajout des fonctionnalités</w:t>
+            </w:r>
+          </w:p>
+        </w:tc>
+        <w:tc>
+          <w:tcPr>
+            <w:tcW w:w="1249" w:type="dxa"/>
+            <w:vAlign w:val="center"/>
+          </w:tcPr>
+          <w:p>
+            <w:pPr>
+              <w:jc w:val="center"/>
+              <w:cnfStyle w:val="000000100000" w:firstRow="0" w:lastRow="0" w:firstColumn="0" w:lastColumn="0" w:oddVBand="0" w:evenVBand="0" w:oddHBand="1" w:evenHBand="0" w:firstRowFirstColumn="0" w:firstRowLastColumn="0" w:lastRowFirstColumn="0" w:lastRowLastColumn="0"/>
+            </w:pPr>
+          </w:p>
+        </w:tc>
+        <w:tc>
+          <w:tcPr>
+            <w:tcW w:w="977" w:type="dxa"/>
+            <w:vAlign w:val="center"/>
+          </w:tcPr>
+          <w:p>
+            <w:pPr>
+              <w:jc w:val="center"/>
+              <w:cnfStyle w:val="000000100000" w:firstRow="0" w:lastRow="0" w:firstColumn="0" w:lastColumn="0" w:oddVBand="0" w:evenVBand="0" w:oddHBand="1" w:evenHBand="0" w:firstRowFirstColumn="0" w:firstRowLastColumn="0" w:lastRowFirstColumn="0" w:lastRowLastColumn="0"/>
+            </w:pPr>
+          </w:p>
+        </w:tc>
+        <w:tc>
+          <w:tcPr>
+            <w:tcW w:w="1310" w:type="dxa"/>
+            <w:vAlign w:val="center"/>
+          </w:tcPr>
+          <w:p>
+            <w:pPr>
+              <w:jc w:val="center"/>
+              <w:cnfStyle w:val="000000100000" w:firstRow="0" w:lastRow="0" w:firstColumn="0" w:lastColumn="0" w:oddVBand="0" w:evenVBand="0" w:oddHBand="1" w:evenHBand="0" w:firstRowFirstColumn="0" w:firstRowLastColumn="0" w:lastRowFirstColumn="0" w:lastRowLastColumn="0"/>
+            </w:pPr>
+            <w:r>
+              <w:t>X</w:t>
+            </w:r>
+          </w:p>
+        </w:tc>
+      </w:tr>
+      <w:tr>
+        <w:tc>
+          <w:tcPr>
+            <w:cnfStyle w:val="001000000000" w:firstRow="0" w:lastRow="0" w:firstColumn="1" w:lastColumn="0" w:oddVBand="0" w:evenVBand="0" w:oddHBand="0" w:evenHBand="0" w:firstRowFirstColumn="0" w:firstRowLastColumn="0" w:lastRowFirstColumn="0" w:lastRowLastColumn="0"/>
+            <w:tcW w:w="5524" w:type="dxa"/>
+          </w:tcPr>
+          <w:p>
+            <w:r>
+              <w:t>Visualisation du parcours effectué</w:t>
+            </w:r>
+          </w:p>
+        </w:tc>
+        <w:tc>
+          <w:tcPr>
+            <w:tcW w:w="1249" w:type="dxa"/>
+            <w:vAlign w:val="center"/>
+          </w:tcPr>
+          <w:p>
+            <w:pPr>
+              <w:jc w:val="center"/>
+              <w:cnfStyle w:val="000000000000" w:firstRow="0" w:lastRow="0" w:firstColumn="0" w:lastColumn="0" w:oddVBand="0" w:evenVBand="0" w:oddHBand="0" w:evenHBand="0" w:firstRowFirstColumn="0" w:firstRowLastColumn="0" w:lastRowFirstColumn="0" w:lastRowLastColumn="0"/>
+            </w:pPr>
+            <w:r>
+              <w:t>X</w:t>
+            </w:r>
+          </w:p>
+        </w:tc>
+        <w:tc>
+          <w:tcPr>
+            <w:tcW w:w="977" w:type="dxa"/>
+            <w:vAlign w:val="center"/>
+          </w:tcPr>
+          <w:p>
+            <w:pPr>
+              <w:jc w:val="center"/>
+              <w:cnfStyle w:val="000000000000" w:firstRow="0" w:lastRow="0" w:firstColumn="0" w:lastColumn="0" w:oddVBand="0" w:evenVBand="0" w:oddHBand="0" w:evenHBand="0" w:firstRowFirstColumn="0" w:firstRowLastColumn="0" w:lastRowFirstColumn="0" w:lastRowLastColumn="0"/>
+            </w:pPr>
+          </w:p>
+        </w:tc>
+        <w:tc>
+          <w:tcPr>
+            <w:tcW w:w="1310" w:type="dxa"/>
+            <w:vAlign w:val="center"/>
+          </w:tcPr>
+          <w:p>
+            <w:pPr>
+              <w:jc w:val="center"/>
+              <w:cnfStyle w:val="000000000000" w:firstRow="0" w:lastRow="0" w:firstColumn="0" w:lastColumn="0" w:oddVBand="0" w:evenVBand="0" w:oddHBand="0" w:evenHBand="0" w:firstRowFirstColumn="0" w:firstRowLastColumn="0" w:lastRowFirstColumn="0" w:lastRowLastColumn="0"/>
+            </w:pPr>
+          </w:p>
+        </w:tc>
+      </w:tr>
+      <w:tr>
+        <w:trPr>
+          <w:cnfStyle w:val="000000100000" w:firstRow="0" w:lastRow="0" w:firstColumn="0" w:lastColumn="0" w:oddVBand="0" w:evenVBand="0" w:oddHBand="1" w:evenHBand="0" w:firstRowFirstColumn="0" w:firstRowLastColumn="0" w:lastRowFirstColumn="0" w:lastRowLastColumn="0"/>
+        </w:trPr>
+        <w:tc>
+          <w:tcPr>
+            <w:cnfStyle w:val="001000000000" w:firstRow="0" w:lastRow="0" w:firstColumn="1" w:lastColumn="0" w:oddVBand="0" w:evenVBand="0" w:oddHBand="0" w:evenHBand="0" w:firstRowFirstColumn="0" w:firstRowLastColumn="0" w:lastRowFirstColumn="0" w:lastRowLastColumn="0"/>
+            <w:tcW w:w="5524" w:type="dxa"/>
+          </w:tcPr>
+          <w:p>
+            <w:r>
+              <w:t>Altitude et dénivelé de l’activité</w:t>
+            </w:r>
+          </w:p>
+        </w:tc>
+        <w:tc>
+          <w:tcPr>
+            <w:tcW w:w="1249" w:type="dxa"/>
+            <w:vAlign w:val="center"/>
+          </w:tcPr>
+          <w:p>
+            <w:pPr>
+              <w:jc w:val="center"/>
+              <w:cnfStyle w:val="000000100000" w:firstRow="0" w:lastRow="0" w:firstColumn="0" w:lastColumn="0" w:oddVBand="0" w:evenVBand="0" w:oddHBand="1" w:evenHBand="0" w:firstRowFirstColumn="0" w:firstRowLastColumn="0" w:lastRowFirstColumn="0" w:lastRowLastColumn="0"/>
+            </w:pPr>
+          </w:p>
+        </w:tc>
+        <w:tc>
+          <w:tcPr>
+            <w:tcW w:w="977" w:type="dxa"/>
+            <w:vAlign w:val="center"/>
+          </w:tcPr>
+          <w:p>
+            <w:pPr>
+              <w:jc w:val="center"/>
+              <w:cnfStyle w:val="000000100000" w:firstRow="0" w:lastRow="0" w:firstColumn="0" w:lastColumn="0" w:oddVBand="0" w:evenVBand="0" w:oddHBand="1" w:evenHBand="0" w:firstRowFirstColumn="0" w:firstRowLastColumn="0" w:lastRowFirstColumn="0" w:lastRowLastColumn="0"/>
+            </w:pPr>
+          </w:p>
+        </w:tc>
+        <w:tc>
+          <w:tcPr>
+            <w:tcW w:w="1310" w:type="dxa"/>
+            <w:vAlign w:val="center"/>
+          </w:tcPr>
+          <w:p>
+            <w:pPr>
+              <w:jc w:val="center"/>
+              <w:cnfStyle w:val="000000100000" w:firstRow="0" w:lastRow="0" w:firstColumn="0" w:lastColumn="0" w:oddVBand="0" w:evenVBand="0" w:oddHBand="1" w:evenHBand="0" w:firstRowFirstColumn="0" w:firstRowLastColumn="0" w:lastRowFirstColumn="0" w:lastRowLastColumn="0"/>
+            </w:pPr>
+          </w:p>
+        </w:tc>
+      </w:tr>
+    </w:tbl>
+    <w:p/>
+    <w:p/>
+    <w:p>
+      <w:r>
+        <w:br w:type="page"/>
+      </w:r>
+      <w:bookmarkStart w:id="5" w:name="_GoBack"/>
       <w:bookmarkEnd w:id="5"/>
     </w:p>
     <w:p/>
@@ -3653,15 +4480,7 @@
               <w:cnfStyle w:val="000000000000" w:firstRow="0" w:lastRow="0" w:firstColumn="0" w:lastColumn="0" w:oddVBand="0" w:evenVBand="0" w:oddHBand="0" w:evenHBand="0" w:firstRowFirstColumn="0" w:firstRowLastColumn="0" w:lastRowFirstColumn="0" w:lastRowLastColumn="0"/>
             </w:pPr>
             <w:r>
-              <w:t xml:space="preserve">Le serveur n’enregistre pas l’état du client, ce qui permet de </w:t>
-            </w:r>
-            <w:proofErr w:type="gramStart"/>
-            <w:r>
-              <w:t>distribué</w:t>
-            </w:r>
-            <w:proofErr w:type="gramEnd"/>
-            <w:r>
-              <w:t xml:space="preserve"> les charges sur plusieurs </w:t>
+              <w:t xml:space="preserve">Le serveur n’enregistre pas l’état du client, ce qui permet de distribué les charges sur plusieurs </w:t>
             </w:r>
             <w:r>
               <w:t>serveurs</w:t>
@@ -3749,7 +4568,19 @@
               <w:cnfStyle w:val="000000100000" w:firstRow="0" w:lastRow="0" w:firstColumn="0" w:lastColumn="0" w:oddVBand="0" w:evenVBand="0" w:oddHBand="1" w:evenHBand="0" w:firstRowFirstColumn="0" w:firstRowLastColumn="0" w:lastRowFirstColumn="0" w:lastRowLastColumn="0"/>
             </w:pPr>
             <w:r>
-              <w:t>Peut amener à une meilleure sécurité dans certains cas (certificats XML signé par exemple)</w:t>
+              <w:t xml:space="preserve">Peut amener à une meilleure sécurité </w:t>
+            </w:r>
+            <w:r>
+              <w:t>selon l’implémentation</w:t>
+            </w:r>
+            <w:r>
+              <w:t xml:space="preserve"> </w:t>
+            </w:r>
+            <w:r>
+              <w:t xml:space="preserve">(signature par certificat XML </w:t>
+            </w:r>
+            <w:r>
+              <w:t>par exemple)</w:t>
             </w:r>
           </w:p>
         </w:tc>
@@ -4012,7 +4843,6 @@
     <w:p/>
     <w:p>
       <w:r>
-        <w:lastRenderedPageBreak/>
         <w:t xml:space="preserve">L’avantage d’utilisé </w:t>
       </w:r>
       <w:r>
@@ -4461,10 +5291,10 @@
             <v:path o:extrusionok="f" gradientshapeok="t" o:connecttype="rect"/>
             <o:lock v:ext="edit" aspectratio="t"/>
           </v:shapetype>
-          <v:shape id="_x0000_i1025" type="#_x0000_t75" style="width:407.4pt;height:98.4pt" o:ole="">
+          <v:shape id="_x0000_i1025" type="#_x0000_t75" style="width:407.25pt;height:98.25pt" o:ole="">
             <v:imagedata r:id="rId8" o:title=""/>
           </v:shape>
-          <o:OLEObject Type="Embed" ProgID="Visio.Drawing.15" ShapeID="_x0000_i1025" DrawAspect="Content" ObjectID="_1611309406" r:id="rId9"/>
+          <o:OLEObject Type="Embed" ProgID="Visio.Drawing.15" ShapeID="_x0000_i1025" DrawAspect="Content" ObjectID="_1611575671" r:id="rId9"/>
         </w:object>
       </w:r>
     </w:p>
@@ -4485,6 +5315,7 @@
       </w:r>
       <w:bookmarkEnd w:id="9"/>
     </w:p>
+    <w:p/>
     <w:p/>
     <w:p/>
     <w:p>
@@ -5092,6 +5923,34 @@
     </w:p>
     <w:p>
       <w:pPr>
+        <w:pStyle w:val="Titre2"/>
+      </w:pPr>
+      <w:r>
+        <w:t>Historique</w:t>
+      </w:r>
+    </w:p>
+    <w:p/>
+    <w:p/>
+    <w:p>
+      <w:pPr>
+        <w:pStyle w:val="Retraitnormal1"/>
+        <w:numPr>
+          <w:ilvl w:val="0"/>
+          <w:numId w:val="0"/>
+        </w:numPr>
+        <w:ind w:left="360"/>
+        <w:rPr>
+          <w:rFonts w:ascii="Arial" w:hAnsi="Arial"/>
+          <w:i/>
+          <w:iCs/>
+          <w:sz w:val="24"/>
+          <w:szCs w:val="14"/>
+          <w:lang w:eastAsia="fr-FR"/>
+        </w:rPr>
+      </w:pPr>
+    </w:p>
+    <w:p>
+      <w:pPr>
         <w:pStyle w:val="Titre1"/>
       </w:pPr>
       <w:bookmarkStart w:id="16" w:name="_Toc696681"/>
@@ -5138,15 +5997,7 @@
         <w:t>eu</w:t>
       </w:r>
       <w:r>
-        <w:t xml:space="preserve">r </w:t>
-      </w:r>
-      <w:proofErr w:type="spellStart"/>
-      <w:r>
-        <w:t>NodeJS</w:t>
-      </w:r>
-      <w:proofErr w:type="spellEnd"/>
-      <w:r>
-        <w:t>.</w:t>
+        <w:t>r NodeJS.</w:t>
       </w:r>
     </w:p>
     <w:p/>
@@ -5195,14 +6046,9 @@
         <w:pStyle w:val="Titre2"/>
       </w:pPr>
       <w:bookmarkStart w:id="19" w:name="_Toc696684"/>
-      <w:proofErr w:type="spellStart"/>
       <w:r>
         <w:lastRenderedPageBreak/>
-        <w:t>Endpoints</w:t>
-      </w:r>
-      <w:proofErr w:type="spellEnd"/>
-      <w:r>
-        <w:t xml:space="preserve"> de l’API</w:t>
+        <w:t>Endpoints de l’API</w:t>
       </w:r>
       <w:bookmarkEnd w:id="19"/>
     </w:p>
@@ -5610,26 +6456,10 @@
     <w:p/>
     <w:p>
       <w:r>
-        <w:t xml:space="preserve">Un Raspberry Pi sera utilisé pour </w:t>
-      </w:r>
-      <w:proofErr w:type="gramStart"/>
-      <w:r>
-        <w:t>hébergé</w:t>
-      </w:r>
-      <w:proofErr w:type="gramEnd"/>
-      <w:r>
-        <w:t xml:space="preserve"> l’API</w:t>
-      </w:r>
-      <w:r>
-        <w:t xml:space="preserve">, j’ai choisi d’utilisé un Raspberry Pi car j’ai déjà effectuer l’installation de </w:t>
-      </w:r>
-      <w:proofErr w:type="spellStart"/>
-      <w:r>
-        <w:t>NodeJS</w:t>
-      </w:r>
-      <w:proofErr w:type="spellEnd"/>
-      <w:r>
-        <w:t xml:space="preserve"> et MySQL dans d’autres projets. Il reste très simple de migrer l’API vers un serveur plus performant lorsque le nombres de requ</w:t>
+        <w:t>Un Raspberry Pi sera utilisé pour hébergé l’API</w:t>
+      </w:r>
+      <w:r>
+        <w:t>, j’ai choisi d’utilisé un Raspberry Pi car j’ai déjà effectuer l’installation de NodeJS et MySQL dans d’autres projets. Il reste très simple de migrer l’API vers un serveur plus performant lorsque le nombres de requ</w:t>
       </w:r>
       <w:r>
         <w:t>êtes deviendra trop important, par la similarité de la distribution linux Raspbian à Debian</w:t>
@@ -5671,11 +6501,9 @@
             <w:tcW w:w="4530" w:type="dxa"/>
           </w:tcPr>
           <w:p>
-            <w:proofErr w:type="spellStart"/>
             <w:r>
               <w:t>NodeJS</w:t>
             </w:r>
-            <w:proofErr w:type="spellEnd"/>
           </w:p>
         </w:tc>
         <w:tc>
@@ -5683,13 +6511,8 @@
             <w:tcW w:w="4530" w:type="dxa"/>
           </w:tcPr>
           <w:p>
-            <w:proofErr w:type="gramStart"/>
             <w:r>
-              <w:t>v</w:t>
-            </w:r>
-            <w:proofErr w:type="gramEnd"/>
-            <w:r>
-              <w:t>8.11.1</w:t>
+              <w:t>v8.11.1</w:t>
             </w:r>
           </w:p>
         </w:tc>
@@ -5710,13 +6533,8 @@
             <w:tcW w:w="4530" w:type="dxa"/>
           </w:tcPr>
           <w:p>
-            <w:proofErr w:type="gramStart"/>
             <w:r>
-              <w:t>ver</w:t>
-            </w:r>
-            <w:proofErr w:type="gramEnd"/>
-            <w:r>
-              <w:t xml:space="preserve"> 15.1 Distrib 10.1.37-MariaDB</w:t>
+              <w:t>ver 15.1 Distrib 10.1.37-MariaDB</w:t>
             </w:r>
           </w:p>
         </w:tc>
@@ -5740,13 +6558,8 @@
             <w:tcW w:w="4530" w:type="dxa"/>
           </w:tcPr>
           <w:p>
-            <w:proofErr w:type="gramStart"/>
             <w:r>
-              <w:t>stretch</w:t>
-            </w:r>
-            <w:proofErr w:type="gramEnd"/>
-            <w:r>
-              <w:t xml:space="preserve"> 9.4</w:t>
+              <w:t>stretch 9.4</w:t>
             </w:r>
           </w:p>
         </w:tc>
@@ -6006,8 +6819,18 @@
           <w:i/>
           <w:sz w:val="24"/>
         </w:rPr>
-        <w:t xml:space="preserve"> et scripts: organigramme, architecture du programme, découpage modulaire, entrées-sorties des modules, pseudo-code</w:t>
-      </w:r>
+        <w:t xml:space="preserve"> et scripts: organigramme, architecture du programme, découpage modulaire, entrées-sorties des modules, </w:t>
+      </w:r>
+      <w:proofErr w:type="spellStart"/>
+      <w:r>
+        <w:rPr>
+          <w:rFonts w:ascii="Arial" w:hAnsi="Arial" w:cs="Arial"/>
+          <w:i/>
+          <w:sz w:val="24"/>
+        </w:rPr>
+        <w:t>pseudo-code</w:t>
+      </w:r>
+      <w:proofErr w:type="spellEnd"/>
       <w:r>
         <w:rPr>
           <w:rFonts w:ascii="Arial" w:hAnsi="Arial" w:cs="Arial"/>
@@ -7173,8 +7996,8 @@
         </w:rPr>
       </w:pPr>
       <w:bookmarkStart w:id="56" w:name="_Toc71703270"/>
-      <w:bookmarkStart w:id="57" w:name="_Toc25553334"/>
-      <w:bookmarkStart w:id="58" w:name="_Toc696698"/>
+      <w:bookmarkStart w:id="57" w:name="_Toc696698"/>
+      <w:bookmarkStart w:id="58" w:name="_Toc25553334"/>
       <w:r>
         <w:rPr>
           <w:iCs/>
@@ -7188,14 +8011,14 @@
         <w:t>rchives du projet</w:t>
       </w:r>
       <w:bookmarkEnd w:id="56"/>
+      <w:bookmarkEnd w:id="57"/>
+      <w:r>
+        <w:rPr>
+          <w:iCs/>
+        </w:rPr>
+        <w:t xml:space="preserve"> </w:t>
+      </w:r>
       <w:bookmarkEnd w:id="58"/>
-      <w:r>
-        <w:rPr>
-          <w:iCs/>
-        </w:rPr>
-        <w:t xml:space="preserve"> </w:t>
-      </w:r>
-      <w:bookmarkEnd w:id="57"/>
     </w:p>
     <w:p/>
     <w:p>
@@ -7229,6 +8052,9 @@
     <w:sectPr>
       <w:headerReference w:type="default" r:id="rId11"/>
       <w:footerReference w:type="default" r:id="rId12"/>
+      <w:footnotePr>
+        <w:numRestart w:val="eachPage"/>
+      </w:footnotePr>
       <w:pgSz w:w="11906" w:h="16838" w:code="9"/>
       <w:pgMar w:top="1418" w:right="1418" w:bottom="1418" w:left="1418" w:header="720" w:footer="720" w:gutter="0"/>
       <w:cols w:space="720"/>
@@ -7239,7 +8065,7 @@
 </file>
 
 <file path=word/endnotes.xml><?xml version="1.0" encoding="utf-8"?>
-<w:endnotes xmlns:wpc="http://schemas.microsoft.com/office/word/2010/wordprocessingCanvas" xmlns:cx="http://schemas.microsoft.com/office/drawing/2014/chartex" xmlns:cx1="http://schemas.microsoft.com/office/drawing/2015/9/8/chartex" xmlns:cx2="http://schemas.microsoft.com/office/drawing/2015/10/21/chartex" xmlns:cx3="http://schemas.microsoft.com/office/drawing/2016/5/9/chartex" xmlns:cx4="http://schemas.microsoft.com/office/drawing/2016/5/10/chartex" xmlns:cx5="http://schemas.microsoft.com/office/drawing/2016/5/11/chartex" xmlns:cx6="http://schemas.microsoft.com/office/drawing/2016/5/12/chartex" xmlns:cx7="http://schemas.microsoft.com/office/drawing/2016/5/13/chartex" xmlns:cx8="http://schemas.microsoft.com/office/drawing/2016/5/14/chartex" xmlns:mc="http://schemas.openxmlformats.org/markup-compatibility/2006" xmlns:aink="http://schemas.microsoft.com/office/drawing/2016/ink" xmlns:am3d="http://schemas.microsoft.com/office/drawing/2017/model3d" xmlns:o="urn:schemas-microsoft-com:office:office" xmlns:r="http://schemas.openxmlformats.org/officeDocument/2006/relationships" xmlns:m="http://schemas.openxmlformats.org/officeDocument/2006/math" xmlns:v="urn:schemas-microsoft-com:vml" xmlns:wp14="http://schemas.microsoft.com/office/word/2010/wordprocessingDrawing" xmlns:wp="http://schemas.openxmlformats.org/drawingml/2006/wordprocessingDrawing" xmlns:w10="urn:schemas-microsoft-com:office:word" xmlns:w="http://schemas.openxmlformats.org/wordprocessingml/2006/main" xmlns:w14="http://schemas.microsoft.com/office/word/2010/wordml" xmlns:w15="http://schemas.microsoft.com/office/word/2012/wordml" xmlns:w16cid="http://schemas.microsoft.com/office/word/2016/wordml/cid" xmlns:w16se="http://schemas.microsoft.com/office/word/2015/wordml/symex" xmlns:wpg="http://schemas.microsoft.com/office/word/2010/wordprocessingGroup" xmlns:wpi="http://schemas.microsoft.com/office/word/2010/wordprocessingInk" xmlns:wne="http://schemas.microsoft.com/office/word/2006/wordml" xmlns:wps="http://schemas.microsoft.com/office/word/2010/wordprocessingShape" mc:Ignorable="w14 w15 w16se w16cid wp14">
+<w:endnotes xmlns:wpc="http://schemas.microsoft.com/office/word/2010/wordprocessingCanvas" xmlns:cx="http://schemas.microsoft.com/office/drawing/2014/chartex" xmlns:cx1="http://schemas.microsoft.com/office/drawing/2015/9/8/chartex" xmlns:mc="http://schemas.openxmlformats.org/markup-compatibility/2006" xmlns:o="urn:schemas-microsoft-com:office:office" xmlns:r="http://schemas.openxmlformats.org/officeDocument/2006/relationships" xmlns:m="http://schemas.openxmlformats.org/officeDocument/2006/math" xmlns:v="urn:schemas-microsoft-com:vml" xmlns:wp14="http://schemas.microsoft.com/office/word/2010/wordprocessingDrawing" xmlns:wp="http://schemas.openxmlformats.org/drawingml/2006/wordprocessingDrawing" xmlns:w10="urn:schemas-microsoft-com:office:word" xmlns:w="http://schemas.openxmlformats.org/wordprocessingml/2006/main" xmlns:w14="http://schemas.microsoft.com/office/word/2010/wordml" xmlns:w15="http://schemas.microsoft.com/office/word/2012/wordml" xmlns:w16se="http://schemas.microsoft.com/office/word/2015/wordml/symex" xmlns:wpg="http://schemas.microsoft.com/office/word/2010/wordprocessingGroup" xmlns:wpi="http://schemas.microsoft.com/office/word/2010/wordprocessingInk" xmlns:wne="http://schemas.microsoft.com/office/word/2006/wordml" xmlns:wps="http://schemas.microsoft.com/office/word/2010/wordprocessingShape" mc:Ignorable="w14 w15 w16se wp14">
   <w:endnote w:type="separator" w:id="-1">
     <w:p>
       <w:r>
@@ -7258,7 +8084,7 @@
 </file>
 
 <file path=word/footer1.xml><?xml version="1.0" encoding="utf-8"?>
-<w:ftr xmlns:wpc="http://schemas.microsoft.com/office/word/2010/wordprocessingCanvas" xmlns:cx="http://schemas.microsoft.com/office/drawing/2014/chartex" xmlns:cx1="http://schemas.microsoft.com/office/drawing/2015/9/8/chartex" xmlns:cx2="http://schemas.microsoft.com/office/drawing/2015/10/21/chartex" xmlns:cx3="http://schemas.microsoft.com/office/drawing/2016/5/9/chartex" xmlns:cx4="http://schemas.microsoft.com/office/drawing/2016/5/10/chartex" xmlns:cx5="http://schemas.microsoft.com/office/drawing/2016/5/11/chartex" xmlns:cx6="http://schemas.microsoft.com/office/drawing/2016/5/12/chartex" xmlns:cx7="http://schemas.microsoft.com/office/drawing/2016/5/13/chartex" xmlns:cx8="http://schemas.microsoft.com/office/drawing/2016/5/14/chartex" xmlns:mc="http://schemas.openxmlformats.org/markup-compatibility/2006" xmlns:aink="http://schemas.microsoft.com/office/drawing/2016/ink" xmlns:am3d="http://schemas.microsoft.com/office/drawing/2017/model3d" xmlns:o="urn:schemas-microsoft-com:office:office" xmlns:r="http://schemas.openxmlformats.org/officeDocument/2006/relationships" xmlns:m="http://schemas.openxmlformats.org/officeDocument/2006/math" xmlns:v="urn:schemas-microsoft-com:vml" xmlns:wp14="http://schemas.microsoft.com/office/word/2010/wordprocessingDrawing" xmlns:wp="http://schemas.openxmlformats.org/drawingml/2006/wordprocessingDrawing" xmlns:w10="urn:schemas-microsoft-com:office:word" xmlns:w="http://schemas.openxmlformats.org/wordprocessingml/2006/main" xmlns:w14="http://schemas.microsoft.com/office/word/2010/wordml" xmlns:w15="http://schemas.microsoft.com/office/word/2012/wordml" xmlns:w16cid="http://schemas.microsoft.com/office/word/2016/wordml/cid" xmlns:w16se="http://schemas.microsoft.com/office/word/2015/wordml/symex" xmlns:wpg="http://schemas.microsoft.com/office/word/2010/wordprocessingGroup" xmlns:wpi="http://schemas.microsoft.com/office/word/2010/wordprocessingInk" xmlns:wne="http://schemas.microsoft.com/office/word/2006/wordml" xmlns:wps="http://schemas.microsoft.com/office/word/2010/wordprocessingShape" mc:Ignorable="w14 w15 w16se w16cid wp14">
+<w:ftr xmlns:wpc="http://schemas.microsoft.com/office/word/2010/wordprocessingCanvas" xmlns:cx="http://schemas.microsoft.com/office/drawing/2014/chartex" xmlns:cx1="http://schemas.microsoft.com/office/drawing/2015/9/8/chartex" xmlns:mc="http://schemas.openxmlformats.org/markup-compatibility/2006" xmlns:o="urn:schemas-microsoft-com:office:office" xmlns:r="http://schemas.openxmlformats.org/officeDocument/2006/relationships" xmlns:m="http://schemas.openxmlformats.org/officeDocument/2006/math" xmlns:v="urn:schemas-microsoft-com:vml" xmlns:wp14="http://schemas.microsoft.com/office/word/2010/wordprocessingDrawing" xmlns:wp="http://schemas.openxmlformats.org/drawingml/2006/wordprocessingDrawing" xmlns:w10="urn:schemas-microsoft-com:office:word" xmlns:w="http://schemas.openxmlformats.org/wordprocessingml/2006/main" xmlns:w14="http://schemas.microsoft.com/office/word/2010/wordml" xmlns:w15="http://schemas.microsoft.com/office/word/2012/wordml" xmlns:w16se="http://schemas.microsoft.com/office/word/2015/wordml/symex" xmlns:wpg="http://schemas.microsoft.com/office/word/2010/wordprocessingGroup" xmlns:wpi="http://schemas.microsoft.com/office/word/2010/wordprocessingInk" xmlns:wne="http://schemas.microsoft.com/office/word/2006/wordml" xmlns:wps="http://schemas.microsoft.com/office/word/2010/wordprocessingShape" mc:Ignorable="w14 w15 w16se wp14">
   <w:p>
     <w:pPr>
       <w:pStyle w:val="Pieddepage"/>
@@ -7270,21 +8096,12 @@
         <w:szCs w:val="16"/>
       </w:rPr>
     </w:pPr>
-    <w:proofErr w:type="gramStart"/>
     <w:r>
       <w:rPr>
         <w:sz w:val="16"/>
         <w:szCs w:val="16"/>
       </w:rPr>
-      <w:t>i</w:t>
-    </w:r>
-    <w:proofErr w:type="gramEnd"/>
-    <w:r>
-      <w:rPr>
-        <w:sz w:val="16"/>
-        <w:szCs w:val="16"/>
-      </w:rPr>
-      <w:t>-CQ VD Octobre 2010</w:t>
+      <w:t>i-CQ VD Octobre 2010</w:t>
     </w:r>
     <w:r>
       <w:rPr>
@@ -7324,7 +8141,7 @@
         <w:sz w:val="16"/>
         <w:szCs w:val="16"/>
       </w:rPr>
-      <w:t>12</w:t>
+      <w:t>8</w:t>
     </w:r>
     <w:r>
       <w:rPr>
@@ -7368,7 +8185,7 @@
 </file>
 
 <file path=word/footnotes.xml><?xml version="1.0" encoding="utf-8"?>
-<w:footnotes xmlns:wpc="http://schemas.microsoft.com/office/word/2010/wordprocessingCanvas" xmlns:cx="http://schemas.microsoft.com/office/drawing/2014/chartex" xmlns:cx1="http://schemas.microsoft.com/office/drawing/2015/9/8/chartex" xmlns:cx2="http://schemas.microsoft.com/office/drawing/2015/10/21/chartex" xmlns:cx3="http://schemas.microsoft.com/office/drawing/2016/5/9/chartex" xmlns:cx4="http://schemas.microsoft.com/office/drawing/2016/5/10/chartex" xmlns:cx5="http://schemas.microsoft.com/office/drawing/2016/5/11/chartex" xmlns:cx6="http://schemas.microsoft.com/office/drawing/2016/5/12/chartex" xmlns:cx7="http://schemas.microsoft.com/office/drawing/2016/5/13/chartex" xmlns:cx8="http://schemas.microsoft.com/office/drawing/2016/5/14/chartex" xmlns:mc="http://schemas.openxmlformats.org/markup-compatibility/2006" xmlns:aink="http://schemas.microsoft.com/office/drawing/2016/ink" xmlns:am3d="http://schemas.microsoft.com/office/drawing/2017/model3d" xmlns:o="urn:schemas-microsoft-com:office:office" xmlns:r="http://schemas.openxmlformats.org/officeDocument/2006/relationships" xmlns:m="http://schemas.openxmlformats.org/officeDocument/2006/math" xmlns:v="urn:schemas-microsoft-com:vml" xmlns:wp14="http://schemas.microsoft.com/office/word/2010/wordprocessingDrawing" xmlns:wp="http://schemas.openxmlformats.org/drawingml/2006/wordprocessingDrawing" xmlns:w10="urn:schemas-microsoft-com:office:word" xmlns:w="http://schemas.openxmlformats.org/wordprocessingml/2006/main" xmlns:w14="http://schemas.microsoft.com/office/word/2010/wordml" xmlns:w15="http://schemas.microsoft.com/office/word/2012/wordml" xmlns:w16cid="http://schemas.microsoft.com/office/word/2016/wordml/cid" xmlns:w16se="http://schemas.microsoft.com/office/word/2015/wordml/symex" xmlns:wpg="http://schemas.microsoft.com/office/word/2010/wordprocessingGroup" xmlns:wpi="http://schemas.microsoft.com/office/word/2010/wordprocessingInk" xmlns:wne="http://schemas.microsoft.com/office/word/2006/wordml" xmlns:wps="http://schemas.microsoft.com/office/word/2010/wordprocessingShape" mc:Ignorable="w14 w15 w16se w16cid wp14">
+<w:footnotes xmlns:wpc="http://schemas.microsoft.com/office/word/2010/wordprocessingCanvas" xmlns:cx="http://schemas.microsoft.com/office/drawing/2014/chartex" xmlns:cx1="http://schemas.microsoft.com/office/drawing/2015/9/8/chartex" xmlns:mc="http://schemas.openxmlformats.org/markup-compatibility/2006" xmlns:o="urn:schemas-microsoft-com:office:office" xmlns:r="http://schemas.openxmlformats.org/officeDocument/2006/relationships" xmlns:m="http://schemas.openxmlformats.org/officeDocument/2006/math" xmlns:v="urn:schemas-microsoft-com:vml" xmlns:wp14="http://schemas.microsoft.com/office/word/2010/wordprocessingDrawing" xmlns:wp="http://schemas.openxmlformats.org/drawingml/2006/wordprocessingDrawing" xmlns:w10="urn:schemas-microsoft-com:office:word" xmlns:w="http://schemas.openxmlformats.org/wordprocessingml/2006/main" xmlns:w14="http://schemas.microsoft.com/office/word/2010/wordml" xmlns:w15="http://schemas.microsoft.com/office/word/2012/wordml" xmlns:w16se="http://schemas.microsoft.com/office/word/2015/wordml/symex" xmlns:wpg="http://schemas.microsoft.com/office/word/2010/wordprocessingGroup" xmlns:wpi="http://schemas.microsoft.com/office/word/2010/wordprocessingInk" xmlns:wne="http://schemas.microsoft.com/office/word/2006/wordml" xmlns:wps="http://schemas.microsoft.com/office/word/2010/wordprocessingShape" mc:Ignorable="w14 w15 w16se wp14">
   <w:footnote w:type="separator" w:id="-1">
     <w:p>
       <w:r>
@@ -7424,6 +8241,28 @@
           <w:lang w:val="fr-CH"/>
         </w:rPr>
         <w:t>Stocké sous forme de hash par exemple</w:t>
+      </w:r>
+    </w:p>
+  </w:footnote>
+  <w:footnote w:id="3">
+    <w:p>
+      <w:pPr>
+        <w:pStyle w:val="Notedebasdepage"/>
+        <w:rPr>
+          <w:lang w:val="fr-CH"/>
+        </w:rPr>
+      </w:pPr>
+      <w:r>
+        <w:rPr>
+          <w:rStyle w:val="Appelnotedebasdep"/>
+        </w:rPr>
+        <w:footnoteRef/>
+      </w:r>
+      <w:r>
+        <w:t xml:space="preserve"> Pour autant que le téléphone dispose d’un</w:t>
+      </w:r>
+      <w:r>
+        <w:t xml:space="preserve"> GPS, gyroscope et accéléromètre.</w:t>
       </w:r>
     </w:p>
   </w:footnote>
@@ -7431,7 +8270,7 @@
 </file>
 
 <file path=word/header1.xml><?xml version="1.0" encoding="utf-8"?>
-<w:hdr xmlns:wpc="http://schemas.microsoft.com/office/word/2010/wordprocessingCanvas" xmlns:cx="http://schemas.microsoft.com/office/drawing/2014/chartex" xmlns:cx1="http://schemas.microsoft.com/office/drawing/2015/9/8/chartex" xmlns:cx2="http://schemas.microsoft.com/office/drawing/2015/10/21/chartex" xmlns:cx3="http://schemas.microsoft.com/office/drawing/2016/5/9/chartex" xmlns:cx4="http://schemas.microsoft.com/office/drawing/2016/5/10/chartex" xmlns:cx5="http://schemas.microsoft.com/office/drawing/2016/5/11/chartex" xmlns:cx6="http://schemas.microsoft.com/office/drawing/2016/5/12/chartex" xmlns:cx7="http://schemas.microsoft.com/office/drawing/2016/5/13/chartex" xmlns:cx8="http://schemas.microsoft.com/office/drawing/2016/5/14/chartex" xmlns:mc="http://schemas.openxmlformats.org/markup-compatibility/2006" xmlns:aink="http://schemas.microsoft.com/office/drawing/2016/ink" xmlns:am3d="http://schemas.microsoft.com/office/drawing/2017/model3d" xmlns:o="urn:schemas-microsoft-com:office:office" xmlns:r="http://schemas.openxmlformats.org/officeDocument/2006/relationships" xmlns:m="http://schemas.openxmlformats.org/officeDocument/2006/math" xmlns:v="urn:schemas-microsoft-com:vml" xmlns:wp14="http://schemas.microsoft.com/office/word/2010/wordprocessingDrawing" xmlns:wp="http://schemas.openxmlformats.org/drawingml/2006/wordprocessingDrawing" xmlns:w10="urn:schemas-microsoft-com:office:word" xmlns:w="http://schemas.openxmlformats.org/wordprocessingml/2006/main" xmlns:w14="http://schemas.microsoft.com/office/word/2010/wordml" xmlns:w15="http://schemas.microsoft.com/office/word/2012/wordml" xmlns:w16cid="http://schemas.microsoft.com/office/word/2016/wordml/cid" xmlns:w16se="http://schemas.microsoft.com/office/word/2015/wordml/symex" xmlns:wpg="http://schemas.microsoft.com/office/word/2010/wordprocessingGroup" xmlns:wpi="http://schemas.microsoft.com/office/word/2010/wordprocessingInk" xmlns:wne="http://schemas.microsoft.com/office/word/2006/wordml" xmlns:wps="http://schemas.microsoft.com/office/word/2010/wordprocessingShape" mc:Ignorable="w14 w15 w16se w16cid wp14">
+<w:hdr xmlns:wpc="http://schemas.microsoft.com/office/word/2010/wordprocessingCanvas" xmlns:cx="http://schemas.microsoft.com/office/drawing/2014/chartex" xmlns:cx1="http://schemas.microsoft.com/office/drawing/2015/9/8/chartex" xmlns:mc="http://schemas.openxmlformats.org/markup-compatibility/2006" xmlns:o="urn:schemas-microsoft-com:office:office" xmlns:r="http://schemas.openxmlformats.org/officeDocument/2006/relationships" xmlns:m="http://schemas.openxmlformats.org/officeDocument/2006/math" xmlns:v="urn:schemas-microsoft-com:vml" xmlns:wp14="http://schemas.microsoft.com/office/word/2010/wordprocessingDrawing" xmlns:wp="http://schemas.openxmlformats.org/drawingml/2006/wordprocessingDrawing" xmlns:w10="urn:schemas-microsoft-com:office:word" xmlns:w="http://schemas.openxmlformats.org/wordprocessingml/2006/main" xmlns:w14="http://schemas.microsoft.com/office/word/2010/wordml" xmlns:w15="http://schemas.microsoft.com/office/word/2012/wordml" xmlns:w16se="http://schemas.microsoft.com/office/word/2015/wordml/symex" xmlns:wpg="http://schemas.microsoft.com/office/word/2010/wordprocessingGroup" xmlns:wpi="http://schemas.microsoft.com/office/word/2010/wordprocessingInk" xmlns:wne="http://schemas.microsoft.com/office/word/2006/wordml" xmlns:wps="http://schemas.microsoft.com/office/word/2010/wordprocessingShape" mc:Ignorable="w14 w15 w16se wp14">
   <w:p>
     <w:pPr>
       <w:pStyle w:val="En-tte"/>
@@ -7465,7 +8304,27 @@
         <w:bCs/>
         <w:szCs w:val="24"/>
       </w:rPr>
-      <w:t xml:space="preserve">API RESTful </w:t>
+      <w:t xml:space="preserve">API </w:t>
+    </w:r>
+    <w:proofErr w:type="spellStart"/>
+    <w:r>
+      <w:rPr>
+        <w:rFonts w:cs="Arial"/>
+        <w:b/>
+        <w:bCs/>
+        <w:szCs w:val="24"/>
+      </w:rPr>
+      <w:t>RESTful</w:t>
+    </w:r>
+    <w:proofErr w:type="spellEnd"/>
+    <w:r>
+      <w:rPr>
+        <w:rFonts w:cs="Arial"/>
+        <w:b/>
+        <w:bCs/>
+        <w:szCs w:val="24"/>
+      </w:rPr>
+      <w:t xml:space="preserve"> </w:t>
     </w:r>
     <w:proofErr w:type="spellStart"/>
     <w:r>
@@ -7523,7 +8382,7 @@
 </file>
 
 <file path=word/numbering.xml><?xml version="1.0" encoding="utf-8"?>
-<w:numbering xmlns:wpc="http://schemas.microsoft.com/office/word/2010/wordprocessingCanvas" xmlns:cx="http://schemas.microsoft.com/office/drawing/2014/chartex" xmlns:cx1="http://schemas.microsoft.com/office/drawing/2015/9/8/chartex" xmlns:cx2="http://schemas.microsoft.com/office/drawing/2015/10/21/chartex" xmlns:cx3="http://schemas.microsoft.com/office/drawing/2016/5/9/chartex" xmlns:cx4="http://schemas.microsoft.com/office/drawing/2016/5/10/chartex" xmlns:cx5="http://schemas.microsoft.com/office/drawing/2016/5/11/chartex" xmlns:cx6="http://schemas.microsoft.com/office/drawing/2016/5/12/chartex" xmlns:cx7="http://schemas.microsoft.com/office/drawing/2016/5/13/chartex" xmlns:cx8="http://schemas.microsoft.com/office/drawing/2016/5/14/chartex" xmlns:mc="http://schemas.openxmlformats.org/markup-compatibility/2006" xmlns:aink="http://schemas.microsoft.com/office/drawing/2016/ink" xmlns:am3d="http://schemas.microsoft.com/office/drawing/2017/model3d" xmlns:o="urn:schemas-microsoft-com:office:office" xmlns:r="http://schemas.openxmlformats.org/officeDocument/2006/relationships" xmlns:m="http://schemas.openxmlformats.org/officeDocument/2006/math" xmlns:v="urn:schemas-microsoft-com:vml" xmlns:wp14="http://schemas.microsoft.com/office/word/2010/wordprocessingDrawing" xmlns:wp="http://schemas.openxmlformats.org/drawingml/2006/wordprocessingDrawing" xmlns:w10="urn:schemas-microsoft-com:office:word" xmlns:w="http://schemas.openxmlformats.org/wordprocessingml/2006/main" xmlns:w14="http://schemas.microsoft.com/office/word/2010/wordml" xmlns:w15="http://schemas.microsoft.com/office/word/2012/wordml" xmlns:w16cid="http://schemas.microsoft.com/office/word/2016/wordml/cid" xmlns:w16se="http://schemas.microsoft.com/office/word/2015/wordml/symex" xmlns:wpg="http://schemas.microsoft.com/office/word/2010/wordprocessingGroup" xmlns:wpi="http://schemas.microsoft.com/office/word/2010/wordprocessingInk" xmlns:wne="http://schemas.microsoft.com/office/word/2006/wordml" xmlns:wps="http://schemas.microsoft.com/office/word/2010/wordprocessingShape" mc:Ignorable="w14 w15 w16se w16cid wp14">
+<w:numbering xmlns:wpc="http://schemas.microsoft.com/office/word/2010/wordprocessingCanvas" xmlns:cx="http://schemas.microsoft.com/office/drawing/2014/chartex" xmlns:cx1="http://schemas.microsoft.com/office/drawing/2015/9/8/chartex" xmlns:mc="http://schemas.openxmlformats.org/markup-compatibility/2006" xmlns:o="urn:schemas-microsoft-com:office:office" xmlns:r="http://schemas.openxmlformats.org/officeDocument/2006/relationships" xmlns:m="http://schemas.openxmlformats.org/officeDocument/2006/math" xmlns:v="urn:schemas-microsoft-com:vml" xmlns:wp14="http://schemas.microsoft.com/office/word/2010/wordprocessingDrawing" xmlns:wp="http://schemas.openxmlformats.org/drawingml/2006/wordprocessingDrawing" xmlns:w10="urn:schemas-microsoft-com:office:word" xmlns:w="http://schemas.openxmlformats.org/wordprocessingml/2006/main" xmlns:w14="http://schemas.microsoft.com/office/word/2010/wordml" xmlns:w15="http://schemas.microsoft.com/office/word/2012/wordml" xmlns:w16se="http://schemas.microsoft.com/office/word/2015/wordml/symex" xmlns:wpg="http://schemas.microsoft.com/office/word/2010/wordprocessingGroup" xmlns:wpi="http://schemas.microsoft.com/office/word/2010/wordprocessingInk" xmlns:wne="http://schemas.microsoft.com/office/word/2006/wordml" xmlns:wps="http://schemas.microsoft.com/office/word/2010/wordprocessingShape" mc:Ignorable="w14 w15 w16se wp14">
   <w:abstractNum w:abstractNumId="0" w15:restartNumberingAfterBreak="0">
     <w:nsid w:val="00AE3843"/>
     <w:multiLevelType w:val="hybridMultilevel"/>
@@ -8278,6 +9137,119 @@
     </w:lvl>
   </w:abstractNum>
   <w:abstractNum w:abstractNumId="7" w15:restartNumberingAfterBreak="0">
+    <w:nsid w:val="1C6A3AA0"/>
+    <w:multiLevelType w:val="hybridMultilevel"/>
+    <w:tmpl w:val="8988C884"/>
+    <w:lvl w:ilvl="0" w:tplc="100C0001">
+      <w:start w:val="1"/>
+      <w:numFmt w:val="bullet"/>
+      <w:lvlText w:val=""/>
+      <w:lvlJc w:val="left"/>
+      <w:pPr>
+        <w:ind w:left="720" w:hanging="360"/>
+      </w:pPr>
+      <w:rPr>
+        <w:rFonts w:ascii="Symbol" w:hAnsi="Symbol" w:hint="default"/>
+      </w:rPr>
+    </w:lvl>
+    <w:lvl w:ilvl="1" w:tplc="100C0003" w:tentative="1">
+      <w:start w:val="1"/>
+      <w:numFmt w:val="bullet"/>
+      <w:lvlText w:val="o"/>
+      <w:lvlJc w:val="left"/>
+      <w:pPr>
+        <w:ind w:left="1440" w:hanging="360"/>
+      </w:pPr>
+      <w:rPr>
+        <w:rFonts w:ascii="Courier New" w:hAnsi="Courier New" w:cs="Courier New" w:hint="default"/>
+      </w:rPr>
+    </w:lvl>
+    <w:lvl w:ilvl="2" w:tplc="100C0005" w:tentative="1">
+      <w:start w:val="1"/>
+      <w:numFmt w:val="bullet"/>
+      <w:lvlText w:val=""/>
+      <w:lvlJc w:val="left"/>
+      <w:pPr>
+        <w:ind w:left="2160" w:hanging="360"/>
+      </w:pPr>
+      <w:rPr>
+        <w:rFonts w:ascii="Wingdings" w:hAnsi="Wingdings" w:hint="default"/>
+      </w:rPr>
+    </w:lvl>
+    <w:lvl w:ilvl="3" w:tplc="100C0001" w:tentative="1">
+      <w:start w:val="1"/>
+      <w:numFmt w:val="bullet"/>
+      <w:lvlText w:val=""/>
+      <w:lvlJc w:val="left"/>
+      <w:pPr>
+        <w:ind w:left="2880" w:hanging="360"/>
+      </w:pPr>
+      <w:rPr>
+        <w:rFonts w:ascii="Symbol" w:hAnsi="Symbol" w:hint="default"/>
+      </w:rPr>
+    </w:lvl>
+    <w:lvl w:ilvl="4" w:tplc="100C0003" w:tentative="1">
+      <w:start w:val="1"/>
+      <w:numFmt w:val="bullet"/>
+      <w:lvlText w:val="o"/>
+      <w:lvlJc w:val="left"/>
+      <w:pPr>
+        <w:ind w:left="3600" w:hanging="360"/>
+      </w:pPr>
+      <w:rPr>
+        <w:rFonts w:ascii="Courier New" w:hAnsi="Courier New" w:cs="Courier New" w:hint="default"/>
+      </w:rPr>
+    </w:lvl>
+    <w:lvl w:ilvl="5" w:tplc="100C0005" w:tentative="1">
+      <w:start w:val="1"/>
+      <w:numFmt w:val="bullet"/>
+      <w:lvlText w:val=""/>
+      <w:lvlJc w:val="left"/>
+      <w:pPr>
+        <w:ind w:left="4320" w:hanging="360"/>
+      </w:pPr>
+      <w:rPr>
+        <w:rFonts w:ascii="Wingdings" w:hAnsi="Wingdings" w:hint="default"/>
+      </w:rPr>
+    </w:lvl>
+    <w:lvl w:ilvl="6" w:tplc="100C0001" w:tentative="1">
+      <w:start w:val="1"/>
+      <w:numFmt w:val="bullet"/>
+      <w:lvlText w:val=""/>
+      <w:lvlJc w:val="left"/>
+      <w:pPr>
+        <w:ind w:left="5040" w:hanging="360"/>
+      </w:pPr>
+      <w:rPr>
+        <w:rFonts w:ascii="Symbol" w:hAnsi="Symbol" w:hint="default"/>
+      </w:rPr>
+    </w:lvl>
+    <w:lvl w:ilvl="7" w:tplc="100C0003" w:tentative="1">
+      <w:start w:val="1"/>
+      <w:numFmt w:val="bullet"/>
+      <w:lvlText w:val="o"/>
+      <w:lvlJc w:val="left"/>
+      <w:pPr>
+        <w:ind w:left="5760" w:hanging="360"/>
+      </w:pPr>
+      <w:rPr>
+        <w:rFonts w:ascii="Courier New" w:hAnsi="Courier New" w:cs="Courier New" w:hint="default"/>
+      </w:rPr>
+    </w:lvl>
+    <w:lvl w:ilvl="8" w:tplc="100C0005" w:tentative="1">
+      <w:start w:val="1"/>
+      <w:numFmt w:val="bullet"/>
+      <w:lvlText w:val=""/>
+      <w:lvlJc w:val="left"/>
+      <w:pPr>
+        <w:ind w:left="6480" w:hanging="360"/>
+      </w:pPr>
+      <w:rPr>
+        <w:rFonts w:ascii="Wingdings" w:hAnsi="Wingdings" w:hint="default"/>
+      </w:rPr>
+    </w:lvl>
+  </w:abstractNum>
+  <w:abstractNum w:abstractNumId="8" w15:restartNumberingAfterBreak="0">
     <w:nsid w:val="27A404D8"/>
     <w:multiLevelType w:val="hybridMultilevel"/>
     <w:tmpl w:val="E4483B56"/>
@@ -8417,7 +9389,7 @@
       </w:rPr>
     </w:lvl>
   </w:abstractNum>
-  <w:abstractNum w:abstractNumId="8" w15:restartNumberingAfterBreak="0">
+  <w:abstractNum w:abstractNumId="9" w15:restartNumberingAfterBreak="0">
     <w:nsid w:val="2ACC108B"/>
     <w:multiLevelType w:val="hybridMultilevel"/>
     <w:tmpl w:val="972E6FCA"/>
@@ -8530,7 +9502,7 @@
       </w:rPr>
     </w:lvl>
   </w:abstractNum>
-  <w:abstractNum w:abstractNumId="9" w15:restartNumberingAfterBreak="0">
+  <w:abstractNum w:abstractNumId="10" w15:restartNumberingAfterBreak="0">
     <w:nsid w:val="2D8B5BDD"/>
     <w:multiLevelType w:val="hybridMultilevel"/>
     <w:tmpl w:val="10D4F5EC"/>
@@ -8643,7 +9615,7 @@
       </w:rPr>
     </w:lvl>
   </w:abstractNum>
-  <w:abstractNum w:abstractNumId="10" w15:restartNumberingAfterBreak="0">
+  <w:abstractNum w:abstractNumId="11" w15:restartNumberingAfterBreak="0">
     <w:nsid w:val="408C02FF"/>
     <w:multiLevelType w:val="hybridMultilevel"/>
     <w:tmpl w:val="1C925AC4"/>
@@ -8780,7 +9752,7 @@
       </w:rPr>
     </w:lvl>
   </w:abstractNum>
-  <w:abstractNum w:abstractNumId="11" w15:restartNumberingAfterBreak="0">
+  <w:abstractNum w:abstractNumId="12" w15:restartNumberingAfterBreak="0">
     <w:nsid w:val="42F31DAB"/>
     <w:multiLevelType w:val="hybridMultilevel"/>
     <w:tmpl w:val="A46C5D1C"/>
@@ -8920,7 +9892,7 @@
       </w:rPr>
     </w:lvl>
   </w:abstractNum>
-  <w:abstractNum w:abstractNumId="12" w15:restartNumberingAfterBreak="0">
+  <w:abstractNum w:abstractNumId="13" w15:restartNumberingAfterBreak="0">
     <w:nsid w:val="4AB00DB6"/>
     <w:multiLevelType w:val="hybridMultilevel"/>
     <w:tmpl w:val="5D2AB24A"/>
@@ -9033,7 +10005,7 @@
       </w:rPr>
     </w:lvl>
   </w:abstractNum>
-  <w:abstractNum w:abstractNumId="13" w15:restartNumberingAfterBreak="0">
+  <w:abstractNum w:abstractNumId="14" w15:restartNumberingAfterBreak="0">
     <w:nsid w:val="5082572C"/>
     <w:multiLevelType w:val="hybridMultilevel"/>
     <w:tmpl w:val="ED4ACFA4"/>
@@ -9173,7 +10145,120 @@
       </w:rPr>
     </w:lvl>
   </w:abstractNum>
-  <w:abstractNum w:abstractNumId="14" w15:restartNumberingAfterBreak="0">
+  <w:abstractNum w:abstractNumId="15" w15:restartNumberingAfterBreak="0">
+    <w:nsid w:val="51E03E9D"/>
+    <w:multiLevelType w:val="hybridMultilevel"/>
+    <w:tmpl w:val="7CE85390"/>
+    <w:lvl w:ilvl="0" w:tplc="100C0001">
+      <w:start w:val="1"/>
+      <w:numFmt w:val="bullet"/>
+      <w:lvlText w:val=""/>
+      <w:lvlJc w:val="left"/>
+      <w:pPr>
+        <w:ind w:left="720" w:hanging="360"/>
+      </w:pPr>
+      <w:rPr>
+        <w:rFonts w:ascii="Symbol" w:hAnsi="Symbol" w:hint="default"/>
+      </w:rPr>
+    </w:lvl>
+    <w:lvl w:ilvl="1" w:tplc="100C0003" w:tentative="1">
+      <w:start w:val="1"/>
+      <w:numFmt w:val="bullet"/>
+      <w:lvlText w:val="o"/>
+      <w:lvlJc w:val="left"/>
+      <w:pPr>
+        <w:ind w:left="1440" w:hanging="360"/>
+      </w:pPr>
+      <w:rPr>
+        <w:rFonts w:ascii="Courier New" w:hAnsi="Courier New" w:cs="Courier New" w:hint="default"/>
+      </w:rPr>
+    </w:lvl>
+    <w:lvl w:ilvl="2" w:tplc="100C0005" w:tentative="1">
+      <w:start w:val="1"/>
+      <w:numFmt w:val="bullet"/>
+      <w:lvlText w:val=""/>
+      <w:lvlJc w:val="left"/>
+      <w:pPr>
+        <w:ind w:left="2160" w:hanging="360"/>
+      </w:pPr>
+      <w:rPr>
+        <w:rFonts w:ascii="Wingdings" w:hAnsi="Wingdings" w:hint="default"/>
+      </w:rPr>
+    </w:lvl>
+    <w:lvl w:ilvl="3" w:tplc="100C0001" w:tentative="1">
+      <w:start w:val="1"/>
+      <w:numFmt w:val="bullet"/>
+      <w:lvlText w:val=""/>
+      <w:lvlJc w:val="left"/>
+      <w:pPr>
+        <w:ind w:left="2880" w:hanging="360"/>
+      </w:pPr>
+      <w:rPr>
+        <w:rFonts w:ascii="Symbol" w:hAnsi="Symbol" w:hint="default"/>
+      </w:rPr>
+    </w:lvl>
+    <w:lvl w:ilvl="4" w:tplc="100C0003" w:tentative="1">
+      <w:start w:val="1"/>
+      <w:numFmt w:val="bullet"/>
+      <w:lvlText w:val="o"/>
+      <w:lvlJc w:val="left"/>
+      <w:pPr>
+        <w:ind w:left="3600" w:hanging="360"/>
+      </w:pPr>
+      <w:rPr>
+        <w:rFonts w:ascii="Courier New" w:hAnsi="Courier New" w:cs="Courier New" w:hint="default"/>
+      </w:rPr>
+    </w:lvl>
+    <w:lvl w:ilvl="5" w:tplc="100C0005" w:tentative="1">
+      <w:start w:val="1"/>
+      <w:numFmt w:val="bullet"/>
+      <w:lvlText w:val=""/>
+      <w:lvlJc w:val="left"/>
+      <w:pPr>
+        <w:ind w:left="4320" w:hanging="360"/>
+      </w:pPr>
+      <w:rPr>
+        <w:rFonts w:ascii="Wingdings" w:hAnsi="Wingdings" w:hint="default"/>
+      </w:rPr>
+    </w:lvl>
+    <w:lvl w:ilvl="6" w:tplc="100C0001" w:tentative="1">
+      <w:start w:val="1"/>
+      <w:numFmt w:val="bullet"/>
+      <w:lvlText w:val=""/>
+      <w:lvlJc w:val="left"/>
+      <w:pPr>
+        <w:ind w:left="5040" w:hanging="360"/>
+      </w:pPr>
+      <w:rPr>
+        <w:rFonts w:ascii="Symbol" w:hAnsi="Symbol" w:hint="default"/>
+      </w:rPr>
+    </w:lvl>
+    <w:lvl w:ilvl="7" w:tplc="100C0003" w:tentative="1">
+      <w:start w:val="1"/>
+      <w:numFmt w:val="bullet"/>
+      <w:lvlText w:val="o"/>
+      <w:lvlJc w:val="left"/>
+      <w:pPr>
+        <w:ind w:left="5760" w:hanging="360"/>
+      </w:pPr>
+      <w:rPr>
+        <w:rFonts w:ascii="Courier New" w:hAnsi="Courier New" w:cs="Courier New" w:hint="default"/>
+      </w:rPr>
+    </w:lvl>
+    <w:lvl w:ilvl="8" w:tplc="100C0005" w:tentative="1">
+      <w:start w:val="1"/>
+      <w:numFmt w:val="bullet"/>
+      <w:lvlText w:val=""/>
+      <w:lvlJc w:val="left"/>
+      <w:pPr>
+        <w:ind w:left="6480" w:hanging="360"/>
+      </w:pPr>
+      <w:rPr>
+        <w:rFonts w:ascii="Wingdings" w:hAnsi="Wingdings" w:hint="default"/>
+      </w:rPr>
+    </w:lvl>
+  </w:abstractNum>
+  <w:abstractNum w:abstractNumId="16" w15:restartNumberingAfterBreak="0">
     <w:nsid w:val="52B247CA"/>
     <w:multiLevelType w:val="hybridMultilevel"/>
     <w:tmpl w:val="B7D4D45A"/>
@@ -9313,7 +10398,7 @@
       </w:rPr>
     </w:lvl>
   </w:abstractNum>
-  <w:abstractNum w:abstractNumId="15" w15:restartNumberingAfterBreak="0">
+  <w:abstractNum w:abstractNumId="17" w15:restartNumberingAfterBreak="0">
     <w:nsid w:val="54AE7193"/>
     <w:multiLevelType w:val="hybridMultilevel"/>
     <w:tmpl w:val="E1DEBCD2"/>
@@ -9426,7 +10511,7 @@
       </w:rPr>
     </w:lvl>
   </w:abstractNum>
-  <w:abstractNum w:abstractNumId="16" w15:restartNumberingAfterBreak="0">
+  <w:abstractNum w:abstractNumId="18" w15:restartNumberingAfterBreak="0">
     <w:nsid w:val="594C1361"/>
     <w:multiLevelType w:val="hybridMultilevel"/>
     <w:tmpl w:val="5C243628"/>
@@ -9566,7 +10651,7 @@
       </w:rPr>
     </w:lvl>
   </w:abstractNum>
-  <w:abstractNum w:abstractNumId="17" w15:restartNumberingAfterBreak="0">
+  <w:abstractNum w:abstractNumId="19" w15:restartNumberingAfterBreak="0">
     <w:nsid w:val="5D8E5587"/>
     <w:multiLevelType w:val="hybridMultilevel"/>
     <w:tmpl w:val="C8BC7DA2"/>
@@ -9679,7 +10764,7 @@
       </w:rPr>
     </w:lvl>
   </w:abstractNum>
-  <w:abstractNum w:abstractNumId="18" w15:restartNumberingAfterBreak="0">
+  <w:abstractNum w:abstractNumId="20" w15:restartNumberingAfterBreak="0">
     <w:nsid w:val="67EC1A78"/>
     <w:multiLevelType w:val="hybridMultilevel"/>
     <w:tmpl w:val="39B2B42E"/>
@@ -9792,7 +10877,7 @@
       </w:rPr>
     </w:lvl>
   </w:abstractNum>
-  <w:abstractNum w:abstractNumId="19" w15:restartNumberingAfterBreak="0">
+  <w:abstractNum w:abstractNumId="21" w15:restartNumberingAfterBreak="0">
     <w:nsid w:val="68F97837"/>
     <w:multiLevelType w:val="hybridMultilevel"/>
     <w:tmpl w:val="4CC6CF04"/>
@@ -9905,7 +10990,7 @@
       </w:rPr>
     </w:lvl>
   </w:abstractNum>
-  <w:abstractNum w:abstractNumId="20" w15:restartNumberingAfterBreak="0">
+  <w:abstractNum w:abstractNumId="22" w15:restartNumberingAfterBreak="0">
     <w:nsid w:val="71E06583"/>
     <w:multiLevelType w:val="hybridMultilevel"/>
     <w:tmpl w:val="26C81FCE"/>
@@ -10045,7 +11130,7 @@
       </w:rPr>
     </w:lvl>
   </w:abstractNum>
-  <w:abstractNum w:abstractNumId="21" w15:restartNumberingAfterBreak="0">
+  <w:abstractNum w:abstractNumId="23" w15:restartNumberingAfterBreak="0">
     <w:nsid w:val="75A3529B"/>
     <w:multiLevelType w:val="hybridMultilevel"/>
     <w:tmpl w:val="819EEA64"/>
@@ -10185,7 +11270,7 @@
       </w:rPr>
     </w:lvl>
   </w:abstractNum>
-  <w:abstractNum w:abstractNumId="22" w15:restartNumberingAfterBreak="0">
+  <w:abstractNum w:abstractNumId="24" w15:restartNumberingAfterBreak="0">
     <w:nsid w:val="765A3282"/>
     <w:multiLevelType w:val="hybridMultilevel"/>
     <w:tmpl w:val="DAEAFD4E"/>
@@ -10298,7 +11383,7 @@
       </w:rPr>
     </w:lvl>
   </w:abstractNum>
-  <w:abstractNum w:abstractNumId="23" w15:restartNumberingAfterBreak="0">
+  <w:abstractNum w:abstractNumId="25" w15:restartNumberingAfterBreak="0">
     <w:nsid w:val="79772A4A"/>
     <w:multiLevelType w:val="hybridMultilevel"/>
     <w:tmpl w:val="495836CA"/>
@@ -10384,7 +11469,7 @@
       </w:pPr>
     </w:lvl>
   </w:abstractNum>
-  <w:abstractNum w:abstractNumId="24" w15:restartNumberingAfterBreak="0">
+  <w:abstractNum w:abstractNumId="26" w15:restartNumberingAfterBreak="0">
     <w:nsid w:val="7B193736"/>
     <w:multiLevelType w:val="multilevel"/>
     <w:tmpl w:val="3E0A631E"/>
@@ -10506,7 +11591,7 @@
       </w:pPr>
     </w:lvl>
   </w:abstractNum>
-  <w:abstractNum w:abstractNumId="25" w15:restartNumberingAfterBreak="0">
+  <w:abstractNum w:abstractNumId="27" w15:restartNumberingAfterBreak="0">
     <w:nsid w:val="7C67569C"/>
     <w:multiLevelType w:val="hybridMultilevel"/>
     <w:tmpl w:val="1166BAE4"/>
@@ -10619,7 +11704,7 @@
       </w:rPr>
     </w:lvl>
   </w:abstractNum>
-  <w:abstractNum w:abstractNumId="26" w15:restartNumberingAfterBreak="0">
+  <w:abstractNum w:abstractNumId="28" w15:restartNumberingAfterBreak="0">
     <w:nsid w:val="7DD245F2"/>
     <w:multiLevelType w:val="hybridMultilevel"/>
     <w:tmpl w:val="3100450C"/>
@@ -10759,7 +11844,7 @@
       </w:rPr>
     </w:lvl>
   </w:abstractNum>
-  <w:abstractNum w:abstractNumId="27" w15:restartNumberingAfterBreak="0">
+  <w:abstractNum w:abstractNumId="29" w15:restartNumberingAfterBreak="0">
     <w:nsid w:val="7E15453F"/>
     <w:multiLevelType w:val="hybridMultilevel"/>
     <w:tmpl w:val="7AA8E622"/>
@@ -10873,7 +11958,7 @@
     </w:lvl>
   </w:abstractNum>
   <w:num w:numId="1">
-    <w:abstractNumId w:val="24"/>
+    <w:abstractNumId w:val="26"/>
   </w:num>
   <w:num w:numId="2">
     <w:abstractNumId w:val="3"/>
@@ -10882,86 +11967,92 @@
     <w:abstractNumId w:val="6"/>
   </w:num>
   <w:num w:numId="4">
-    <w:abstractNumId w:val="21"/>
+    <w:abstractNumId w:val="23"/>
   </w:num>
   <w:num w:numId="5">
-    <w:abstractNumId w:val="14"/>
+    <w:abstractNumId w:val="16"/>
   </w:num>
   <w:num w:numId="6">
-    <w:abstractNumId w:val="7"/>
+    <w:abstractNumId w:val="8"/>
   </w:num>
   <w:num w:numId="7">
-    <w:abstractNumId w:val="16"/>
+    <w:abstractNumId w:val="18"/>
   </w:num>
   <w:num w:numId="8">
-    <w:abstractNumId w:val="26"/>
+    <w:abstractNumId w:val="28"/>
   </w:num>
   <w:num w:numId="9">
     <w:abstractNumId w:val="4"/>
   </w:num>
   <w:num w:numId="10">
-    <w:abstractNumId w:val="10"/>
+    <w:abstractNumId w:val="11"/>
   </w:num>
   <w:num w:numId="11">
-    <w:abstractNumId w:val="13"/>
+    <w:abstractNumId w:val="14"/>
   </w:num>
   <w:num w:numId="12">
-    <w:abstractNumId w:val="11"/>
+    <w:abstractNumId w:val="12"/>
   </w:num>
   <w:num w:numId="13">
-    <w:abstractNumId w:val="20"/>
+    <w:abstractNumId w:val="22"/>
   </w:num>
   <w:num w:numId="14">
-    <w:abstractNumId w:val="22"/>
+    <w:abstractNumId w:val="24"/>
   </w:num>
   <w:num w:numId="15">
     <w:abstractNumId w:val="1"/>
   </w:num>
   <w:num w:numId="16">
-    <w:abstractNumId w:val="12"/>
+    <w:abstractNumId w:val="13"/>
   </w:num>
   <w:num w:numId="17">
+    <w:abstractNumId w:val="19"/>
+  </w:num>
+  <w:num w:numId="18">
     <w:abstractNumId w:val="17"/>
   </w:num>
-  <w:num w:numId="18">
-    <w:abstractNumId w:val="15"/>
-  </w:num>
   <w:num w:numId="19">
-    <w:abstractNumId w:val="25"/>
+    <w:abstractNumId w:val="27"/>
   </w:num>
   <w:num w:numId="20">
-    <w:abstractNumId w:val="23"/>
+    <w:abstractNumId w:val="25"/>
   </w:num>
   <w:num w:numId="21">
     <w:abstractNumId w:val="0"/>
   </w:num>
   <w:num w:numId="22">
-    <w:abstractNumId w:val="19"/>
+    <w:abstractNumId w:val="21"/>
   </w:num>
   <w:num w:numId="23">
     <w:abstractNumId w:val="5"/>
   </w:num>
   <w:num w:numId="24">
-    <w:abstractNumId w:val="18"/>
+    <w:abstractNumId w:val="20"/>
   </w:num>
   <w:num w:numId="25">
-    <w:abstractNumId w:val="27"/>
+    <w:abstractNumId w:val="29"/>
   </w:num>
   <w:num w:numId="26">
-    <w:abstractNumId w:val="9"/>
+    <w:abstractNumId w:val="10"/>
   </w:num>
   <w:num w:numId="27">
-    <w:abstractNumId w:val="8"/>
+    <w:abstractNumId w:val="9"/>
   </w:num>
   <w:num w:numId="28">
     <w:abstractNumId w:val="2"/>
+  </w:num>
+  <w:num w:numId="29">
+    <w:abstractNumId w:val="7"/>
+  </w:num>
+  <w:num w:numId="30">
+    <w:abstractNumId w:val="15"/>
   </w:num>
   <w:numIdMacAtCleanup w:val="13"/>
 </w:numbering>
 </file>
 
 <file path=word/styles.xml><?xml version="1.0" encoding="utf-8"?>
-<w:styles xmlns:mc="http://schemas.openxmlformats.org/markup-compatibility/2006" xmlns:r="http://schemas.openxmlformats.org/officeDocument/2006/relationships" xmlns:w="http://schemas.openxmlformats.org/wordprocessingml/2006/main" xmlns:w14="http://schemas.microsoft.com/office/word/2010/wordml" xmlns:w15="http://schemas.microsoft.com/office/word/2012/wordml" xmlns:w16cid="http://schemas.microsoft.com/office/word/2016/wordml/cid" xmlns:w16se="http://schemas.microsoft.com/office/word/2015/wordml/symex" mc:Ignorable="w14 w15 w16se w16cid">
+<w:styles xmlns:mc="http://schemas.openxmlformats.org/markup-compatibility/2006" xmlns:r="http://schemas.openxmlformats.org/officeDocument/2006/relationships" xmlns:w="http://schemas.openxmlformats.org/wordprocessingml/2006/main" xmlns:w14="http://schemas.microsoft.com/office/word/2010/wordml" xmlns:w15="http://schemas.microsoft.com/office/word/2012/wordml" xmlns:w16se="http://schemas.microsoft.com/office/word/2015/wordml/symex" mc:Ignorable="w14 w15 w16se">
   <w:docDefaults>
     <w:rPrDefault>
       <w:rPr>
@@ -10971,7 +12062,7 @@
     </w:rPrDefault>
     <w:pPrDefault/>
   </w:docDefaults>
-  <w:latentStyles w:defLockedState="0" w:defUIPriority="0" w:defSemiHidden="0" w:defUnhideWhenUsed="0" w:defQFormat="0" w:count="375">
+  <w:latentStyles w:defLockedState="0" w:defUIPriority="0" w:defSemiHidden="0" w:defUnhideWhenUsed="0" w:defQFormat="0" w:count="371">
     <w:lsdException w:name="Normal" w:qFormat="1"/>
     <w:lsdException w:name="heading 1" w:qFormat="1"/>
     <w:lsdException w:name="heading 2" w:qFormat="1"/>
@@ -11255,14 +12346,14 @@
     <w:lsdException w:name="List Table 5 Dark Accent 6" w:uiPriority="50"/>
     <w:lsdException w:name="List Table 6 Colorful Accent 6" w:uiPriority="51"/>
     <w:lsdException w:name="List Table 7 Colorful Accent 6" w:uiPriority="52"/>
-    <w:lsdException w:name="Mention" w:semiHidden="1" w:uiPriority="99" w:unhideWhenUsed="1"/>
-    <w:lsdException w:name="Smart Hyperlink" w:semiHidden="1" w:uiPriority="99" w:unhideWhenUsed="1"/>
-    <w:lsdException w:name="Hashtag" w:semiHidden="1" w:uiPriority="99" w:unhideWhenUsed="1"/>
-    <w:lsdException w:name="Unresolved Mention" w:semiHidden="1" w:uiPriority="99" w:unhideWhenUsed="1"/>
   </w:latentStyles>
   <w:style w:type="paragraph" w:default="1" w:styleId="Normal">
     <w:name w:val="Normal"/>
     <w:qFormat/>
+    <w:rsid w:val="00E31C68"/>
+    <w:pPr>
+      <w:jc w:val="both"/>
+    </w:pPr>
     <w:rPr>
       <w:rFonts w:ascii="Arial" w:hAnsi="Arial"/>
       <w:sz w:val="24"/>
@@ -12298,7 +13389,7 @@
 </file>
 
 <file path=customXml/itemProps1.xml><?xml version="1.0" encoding="utf-8"?>
-<ds:datastoreItem xmlns:ds="http://schemas.openxmlformats.org/officeDocument/2006/customXml" ds:itemID="{FE4A06BC-7482-4328-8631-EB3A1C0EEFEA}">
+<ds:datastoreItem xmlns:ds="http://schemas.openxmlformats.org/officeDocument/2006/customXml" ds:itemID="{E43FDEE9-24FE-4F13-B561-57CD3A1A39C0}">
   <ds:schemaRefs>
     <ds:schemaRef ds:uri="http://schemas.openxmlformats.org/officeDocument/2006/bibliography"/>
   </ds:schemaRefs>

</xml_diff>

<commit_message>
Added PHILIBERT_PlanificationDetaillee, Updated Analyse concurrentielle, Added définition de l'audience, Added Analyse de faisabilité
</commit_message>
<xml_diff>
--- a/documentation/PHILIBERT_RapportDeTravail.docx
+++ b/documentation/PHILIBERT_RapportDeTravail.docx
@@ -187,7 +187,7 @@
       <w:r>
         <w:fldChar w:fldCharType="separate"/>
       </w:r>
-      <w:hyperlink w:anchor="_Toc696669" w:history="1">
+      <w:hyperlink w:anchor="_Toc1034704" w:history="1">
         <w:r>
           <w:rPr>
             <w:rStyle w:val="Lienhypertexte"/>
@@ -225,7 +225,7 @@
           <w:rPr>
             <w:webHidden/>
           </w:rPr>
-          <w:instrText xml:space="preserve"> PAGEREF _Toc696669 \h </w:instrText>
+          <w:instrText xml:space="preserve"> PAGEREF _Toc1034704 \h </w:instrText>
         </w:r>
         <w:r>
           <w:rPr>
@@ -267,7 +267,7 @@
           <w:lang w:val="fr-CH" w:eastAsia="fr-CH"/>
         </w:rPr>
       </w:pPr>
-      <w:hyperlink w:anchor="_Toc696670" w:history="1">
+      <w:hyperlink w:anchor="_Toc1034705" w:history="1">
         <w:r>
           <w:rPr>
             <w:rStyle w:val="Lienhypertexte"/>
@@ -314,7 +314,7 @@
             <w:noProof/>
             <w:webHidden/>
           </w:rPr>
-          <w:instrText xml:space="preserve"> PAGEREF _Toc696670 \h </w:instrText>
+          <w:instrText xml:space="preserve"> PAGEREF _Toc1034705 \h </w:instrText>
         </w:r>
         <w:r>
           <w:rPr>
@@ -360,7 +360,7 @@
           <w:lang w:val="fr-CH" w:eastAsia="fr-CH"/>
         </w:rPr>
       </w:pPr>
-      <w:hyperlink w:anchor="_Toc696671" w:history="1">
+      <w:hyperlink w:anchor="_Toc1034706" w:history="1">
         <w:r>
           <w:rPr>
             <w:rStyle w:val="Lienhypertexte"/>
@@ -406,7 +406,7 @@
             <w:noProof/>
             <w:webHidden/>
           </w:rPr>
-          <w:instrText xml:space="preserve"> PAGEREF _Toc696671 \h </w:instrText>
+          <w:instrText xml:space="preserve"> PAGEREF _Toc1034706 \h </w:instrText>
         </w:r>
         <w:r>
           <w:rPr>
@@ -452,7 +452,7 @@
           <w:lang w:val="fr-CH" w:eastAsia="fr-CH"/>
         </w:rPr>
       </w:pPr>
-      <w:hyperlink w:anchor="_Toc696672" w:history="1">
+      <w:hyperlink w:anchor="_Toc1034707" w:history="1">
         <w:r>
           <w:rPr>
             <w:rStyle w:val="Lienhypertexte"/>
@@ -499,7 +499,7 @@
             <w:noProof/>
             <w:webHidden/>
           </w:rPr>
-          <w:instrText xml:space="preserve"> PAGEREF _Toc696672 \h </w:instrText>
+          <w:instrText xml:space="preserve"> PAGEREF _Toc1034707 \h </w:instrText>
         </w:r>
         <w:r>
           <w:rPr>
@@ -540,7 +540,7 @@
           <w:lang w:val="fr-CH" w:eastAsia="fr-CH"/>
         </w:rPr>
       </w:pPr>
-      <w:hyperlink w:anchor="_Toc696673" w:history="1">
+      <w:hyperlink w:anchor="_Toc1034708" w:history="1">
         <w:r>
           <w:rPr>
             <w:rStyle w:val="Lienhypertexte"/>
@@ -560,7 +560,7 @@
           <w:rPr>
             <w:rStyle w:val="Lienhypertexte"/>
           </w:rPr>
-          <w:t>Analyse / Conception</w:t>
+          <w:t>Analyse</w:t>
         </w:r>
         <w:r>
           <w:rPr>
@@ -578,7 +578,7 @@
           <w:rPr>
             <w:webHidden/>
           </w:rPr>
-          <w:instrText xml:space="preserve"> PAGEREF _Toc696673 \h </w:instrText>
+          <w:instrText xml:space="preserve"> PAGEREF _Toc1034708 \h </w:instrText>
         </w:r>
         <w:r>
           <w:rPr>
@@ -620,7 +620,7 @@
           <w:lang w:val="fr-CH" w:eastAsia="fr-CH"/>
         </w:rPr>
       </w:pPr>
-      <w:hyperlink w:anchor="_Toc696674" w:history="1">
+      <w:hyperlink w:anchor="_Toc1034709" w:history="1">
         <w:r>
           <w:rPr>
             <w:rStyle w:val="Lienhypertexte"/>
@@ -643,7 +643,7 @@
             <w:rStyle w:val="Lienhypertexte"/>
             <w:noProof/>
           </w:rPr>
-          <w:t>Analyse des architectures</w:t>
+          <w:t>Définition de l’audience</w:t>
         </w:r>
         <w:r>
           <w:rPr>
@@ -664,7 +664,7 @@
             <w:noProof/>
             <w:webHidden/>
           </w:rPr>
-          <w:instrText xml:space="preserve"> PAGEREF _Toc696674 \h </w:instrText>
+          <w:instrText xml:space="preserve"> PAGEREF _Toc1034709 \h </w:instrText>
         </w:r>
         <w:r>
           <w:rPr>
@@ -710,12 +710,10 @@
           <w:lang w:val="fr-CH" w:eastAsia="fr-CH"/>
         </w:rPr>
       </w:pPr>
-      <w:hyperlink w:anchor="_Toc696675" w:history="1">
+      <w:hyperlink w:anchor="_Toc1034710" w:history="1">
         <w:r>
           <w:rPr>
             <w:rStyle w:val="Lienhypertexte"/>
-            <w:i/>
-            <w:iCs/>
             <w:noProof/>
           </w:rPr>
           <w:t>2.2</w:t>
@@ -733,10 +731,9 @@
         <w:r>
           <w:rPr>
             <w:rStyle w:val="Lienhypertexte"/>
-            <w:iCs/>
-            <w:noProof/>
-          </w:rPr>
-          <w:t>Concept</w:t>
+            <w:noProof/>
+          </w:rPr>
+          <w:t>Analyse Concurrentielle</w:t>
         </w:r>
         <w:r>
           <w:rPr>
@@ -757,7 +754,7 @@
             <w:noProof/>
             <w:webHidden/>
           </w:rPr>
-          <w:instrText xml:space="preserve"> PAGEREF _Toc696675 \h </w:instrText>
+          <w:instrText xml:space="preserve"> PAGEREF _Toc1034710 \h </w:instrText>
         </w:r>
         <w:r>
           <w:rPr>
@@ -777,7 +774,7 @@
             <w:noProof/>
             <w:webHidden/>
           </w:rPr>
-          <w:t>7</w:t>
+          <w:t>5</w:t>
         </w:r>
         <w:r>
           <w:rPr>
@@ -803,7 +800,7 @@
           <w:lang w:val="fr-CH" w:eastAsia="fr-CH"/>
         </w:rPr>
       </w:pPr>
-      <w:hyperlink w:anchor="_Toc696676" w:history="1">
+      <w:hyperlink w:anchor="_Toc1034711" w:history="1">
         <w:r>
           <w:rPr>
             <w:rStyle w:val="Lienhypertexte"/>
@@ -826,7 +823,7 @@
             <w:rStyle w:val="Lienhypertexte"/>
             <w:noProof/>
           </w:rPr>
-          <w:t>MCD</w:t>
+          <w:t>Analyse des architectures</w:t>
         </w:r>
         <w:r>
           <w:rPr>
@@ -847,7 +844,7 @@
             <w:noProof/>
             <w:webHidden/>
           </w:rPr>
-          <w:instrText xml:space="preserve"> PAGEREF _Toc696676 \h </w:instrText>
+          <w:instrText xml:space="preserve"> PAGEREF _Toc1034711 \h </w:instrText>
         </w:r>
         <w:r>
           <w:rPr>
@@ -893,10 +890,12 @@
           <w:lang w:val="fr-CH" w:eastAsia="fr-CH"/>
         </w:rPr>
       </w:pPr>
-      <w:hyperlink w:anchor="_Toc696677" w:history="1">
+      <w:hyperlink w:anchor="_Toc1034712" w:history="1">
         <w:r>
           <w:rPr>
             <w:rStyle w:val="Lienhypertexte"/>
+            <w:i/>
+            <w:iCs/>
             <w:noProof/>
           </w:rPr>
           <w:t>2.4</w:t>
@@ -914,9 +913,10 @@
         <w:r>
           <w:rPr>
             <w:rStyle w:val="Lienhypertexte"/>
-            <w:noProof/>
-          </w:rPr>
-          <w:t>Analyse fonctionnelle</w:t>
+            <w:iCs/>
+            <w:noProof/>
+          </w:rPr>
+          <w:t>Concept</w:t>
         </w:r>
         <w:r>
           <w:rPr>
@@ -937,7 +937,7 @@
             <w:noProof/>
             <w:webHidden/>
           </w:rPr>
-          <w:instrText xml:space="preserve"> PAGEREF _Toc696677 \h </w:instrText>
+          <w:instrText xml:space="preserve"> PAGEREF _Toc1034712 \h </w:instrText>
         </w:r>
         <w:r>
           <w:rPr>
@@ -957,7 +957,7 @@
             <w:noProof/>
             <w:webHidden/>
           </w:rPr>
-          <w:t>7</w:t>
+          <w:t>8</w:t>
         </w:r>
         <w:r>
           <w:rPr>
@@ -983,11 +983,10 @@
           <w:lang w:val="fr-CH" w:eastAsia="fr-CH"/>
         </w:rPr>
       </w:pPr>
-      <w:hyperlink w:anchor="_Toc696678" w:history="1">
+      <w:hyperlink w:anchor="_Toc1034713" w:history="1">
         <w:r>
           <w:rPr>
             <w:rStyle w:val="Lienhypertexte"/>
-            <w:iCs/>
             <w:noProof/>
           </w:rPr>
           <w:t>2.5</w:t>
@@ -1005,10 +1004,9 @@
         <w:r>
           <w:rPr>
             <w:rStyle w:val="Lienhypertexte"/>
-            <w:iCs/>
-            <w:noProof/>
-          </w:rPr>
-          <w:t>Stratégie de test</w:t>
+            <w:noProof/>
+          </w:rPr>
+          <w:t>MCD</w:t>
         </w:r>
         <w:r>
           <w:rPr>
@@ -1029,7 +1027,7 @@
             <w:noProof/>
             <w:webHidden/>
           </w:rPr>
-          <w:instrText xml:space="preserve"> PAGEREF _Toc696678 \h </w:instrText>
+          <w:instrText xml:space="preserve"> PAGEREF _Toc1034713 \h </w:instrText>
         </w:r>
         <w:r>
           <w:rPr>
@@ -1075,11 +1073,10 @@
           <w:lang w:val="fr-CH" w:eastAsia="fr-CH"/>
         </w:rPr>
       </w:pPr>
-      <w:hyperlink w:anchor="_Toc696679" w:history="1">
+      <w:hyperlink w:anchor="_Toc1034714" w:history="1">
         <w:r>
           <w:rPr>
             <w:rStyle w:val="Lienhypertexte"/>
-            <w:rFonts w:cs="Arial"/>
             <w:noProof/>
           </w:rPr>
           <w:t>2.6</w:t>
@@ -1097,10 +1094,9 @@
         <w:r>
           <w:rPr>
             <w:rStyle w:val="Lienhypertexte"/>
-            <w:rFonts w:cs="Arial"/>
-            <w:noProof/>
-          </w:rPr>
-          <w:t>Risques techniques</w:t>
+            <w:noProof/>
+          </w:rPr>
+          <w:t>Analyse fonctionnelle</w:t>
         </w:r>
         <w:r>
           <w:rPr>
@@ -1121,7 +1117,7 @@
             <w:noProof/>
             <w:webHidden/>
           </w:rPr>
-          <w:instrText xml:space="preserve"> PAGEREF _Toc696679 \h </w:instrText>
+          <w:instrText xml:space="preserve"> PAGEREF _Toc1034714 \h </w:instrText>
         </w:r>
         <w:r>
           <w:rPr>
@@ -1141,7 +1137,7 @@
             <w:noProof/>
             <w:webHidden/>
           </w:rPr>
-          <w:t>9</w:t>
+          <w:t>8</w:t>
         </w:r>
         <w:r>
           <w:rPr>
@@ -1167,11 +1163,10 @@
           <w:lang w:val="fr-CH" w:eastAsia="fr-CH"/>
         </w:rPr>
       </w:pPr>
-      <w:hyperlink w:anchor="_Toc696680" w:history="1">
+      <w:hyperlink w:anchor="_Toc1034715" w:history="1">
         <w:r>
           <w:rPr>
             <w:rStyle w:val="Lienhypertexte"/>
-            <w:i/>
             <w:iCs/>
             <w:noProof/>
           </w:rPr>
@@ -1193,7 +1188,7 @@
             <w:iCs/>
             <w:noProof/>
           </w:rPr>
-          <w:t>Planification détaillée</w:t>
+          <w:t>Stratégie de test</w:t>
         </w:r>
         <w:r>
           <w:rPr>
@@ -1214,7 +1209,7 @@
             <w:noProof/>
             <w:webHidden/>
           </w:rPr>
-          <w:instrText xml:space="preserve"> PAGEREF _Toc696680 \h </w:instrText>
+          <w:instrText xml:space="preserve"> PAGEREF _Toc1034715 \h </w:instrText>
         </w:r>
         <w:r>
           <w:rPr>
@@ -1239,81 +1234,6 @@
         <w:r>
           <w:rPr>
             <w:noProof/>
-            <w:webHidden/>
-          </w:rPr>
-          <w:fldChar w:fldCharType="end"/>
-        </w:r>
-      </w:hyperlink>
-    </w:p>
-    <w:p>
-      <w:pPr>
-        <w:pStyle w:val="TM1"/>
-        <w:rPr>
-          <w:rFonts w:asciiTheme="minorHAnsi" w:eastAsiaTheme="minorEastAsia" w:hAnsiTheme="minorHAnsi" w:cstheme="minorBidi"/>
-          <w:sz w:val="22"/>
-          <w:szCs w:val="22"/>
-          <w:lang w:val="fr-CH" w:eastAsia="fr-CH"/>
-        </w:rPr>
-      </w:pPr>
-      <w:hyperlink w:anchor="_Toc696681" w:history="1">
-        <w:r>
-          <w:rPr>
-            <w:rStyle w:val="Lienhypertexte"/>
-          </w:rPr>
-          <w:t>3</w:t>
-        </w:r>
-        <w:r>
-          <w:rPr>
-            <w:rFonts w:asciiTheme="minorHAnsi" w:eastAsiaTheme="minorEastAsia" w:hAnsiTheme="minorHAnsi" w:cstheme="minorBidi"/>
-            <w:sz w:val="22"/>
-            <w:szCs w:val="22"/>
-            <w:lang w:val="fr-CH" w:eastAsia="fr-CH"/>
-          </w:rPr>
-          <w:tab/>
-        </w:r>
-        <w:r>
-          <w:rPr>
-            <w:rStyle w:val="Lienhypertexte"/>
-          </w:rPr>
-          <w:t>Conception</w:t>
-        </w:r>
-        <w:r>
-          <w:rPr>
-            <w:webHidden/>
-          </w:rPr>
-          <w:tab/>
-        </w:r>
-        <w:r>
-          <w:rPr>
-            <w:webHidden/>
-          </w:rPr>
-          <w:fldChar w:fldCharType="begin"/>
-        </w:r>
-        <w:r>
-          <w:rPr>
-            <w:webHidden/>
-          </w:rPr>
-          <w:instrText xml:space="preserve"> PAGEREF _Toc696681 \h </w:instrText>
-        </w:r>
-        <w:r>
-          <w:rPr>
-            <w:webHidden/>
-          </w:rPr>
-        </w:r>
-        <w:r>
-          <w:rPr>
-            <w:webHidden/>
-          </w:rPr>
-          <w:fldChar w:fldCharType="separate"/>
-        </w:r>
-        <w:r>
-          <w:rPr>
-            <w:webHidden/>
-          </w:rPr>
-          <w:t>9</w:t>
-        </w:r>
-        <w:r>
-          <w:rPr>
             <w:webHidden/>
           </w:rPr>
           <w:fldChar w:fldCharType="end"/>
@@ -1335,13 +1255,14 @@
           <w:lang w:val="fr-CH" w:eastAsia="fr-CH"/>
         </w:rPr>
       </w:pPr>
-      <w:hyperlink w:anchor="_Toc696682" w:history="1">
+      <w:hyperlink w:anchor="_Toc1034716" w:history="1">
         <w:r>
           <w:rPr>
             <w:rStyle w:val="Lienhypertexte"/>
-            <w:noProof/>
-          </w:rPr>
-          <w:t>3.1</w:t>
+            <w:rFonts w:cs="Arial"/>
+            <w:noProof/>
+          </w:rPr>
+          <w:t>2.8</w:t>
         </w:r>
         <w:r>
           <w:rPr>
@@ -1356,9 +1277,10 @@
         <w:r>
           <w:rPr>
             <w:rStyle w:val="Lienhypertexte"/>
-            <w:noProof/>
-          </w:rPr>
-          <w:t>Analyse de l’environnement</w:t>
+            <w:rFonts w:cs="Arial"/>
+            <w:noProof/>
+          </w:rPr>
+          <w:t>Risques techniques</w:t>
         </w:r>
         <w:r>
           <w:rPr>
@@ -1379,7 +1301,7 @@
             <w:noProof/>
             <w:webHidden/>
           </w:rPr>
-          <w:instrText xml:space="preserve"> PAGEREF _Toc696682 \h </w:instrText>
+          <w:instrText xml:space="preserve"> PAGEREF _Toc1034716 \h </w:instrText>
         </w:r>
         <w:r>
           <w:rPr>
@@ -1399,7 +1321,7 @@
             <w:noProof/>
             <w:webHidden/>
           </w:rPr>
-          <w:t>9</w:t>
+          <w:t>10</w:t>
         </w:r>
         <w:r>
           <w:rPr>
@@ -1425,13 +1347,15 @@
           <w:lang w:val="fr-CH" w:eastAsia="fr-CH"/>
         </w:rPr>
       </w:pPr>
-      <w:hyperlink w:anchor="_Toc696683" w:history="1">
+      <w:hyperlink w:anchor="_Toc1034717" w:history="1">
         <w:r>
           <w:rPr>
             <w:rStyle w:val="Lienhypertexte"/>
-            <w:noProof/>
-          </w:rPr>
-          <w:t>3.2</w:t>
+            <w:i/>
+            <w:iCs/>
+            <w:noProof/>
+          </w:rPr>
+          <w:t>2.9</w:t>
         </w:r>
         <w:r>
           <w:rPr>
@@ -1446,9 +1370,10 @@
         <w:r>
           <w:rPr>
             <w:rStyle w:val="Lienhypertexte"/>
-            <w:noProof/>
-          </w:rPr>
-          <w:t>Ressources de l’API</w:t>
+            <w:iCs/>
+            <w:noProof/>
+          </w:rPr>
+          <w:t>Planification détaillée</w:t>
         </w:r>
         <w:r>
           <w:rPr>
@@ -1469,7 +1394,7 @@
             <w:noProof/>
             <w:webHidden/>
           </w:rPr>
-          <w:instrText xml:space="preserve"> PAGEREF _Toc696683 \h </w:instrText>
+          <w:instrText xml:space="preserve"> PAGEREF _Toc1034717 \h </w:instrText>
         </w:r>
         <w:r>
           <w:rPr>
@@ -1489,7 +1414,7 @@
             <w:noProof/>
             <w:webHidden/>
           </w:rPr>
-          <w:t>9</w:t>
+          <w:t>10</w:t>
         </w:r>
         <w:r>
           <w:rPr>
@@ -1504,7 +1429,7 @@
       <w:pPr>
         <w:pStyle w:val="TM2"/>
         <w:tabs>
-          <w:tab w:val="left" w:pos="800"/>
+          <w:tab w:val="left" w:pos="1000"/>
           <w:tab w:val="right" w:leader="dot" w:pos="9060"/>
         </w:tabs>
         <w:rPr>
@@ -1515,13 +1440,13 @@
           <w:lang w:val="fr-CH" w:eastAsia="fr-CH"/>
         </w:rPr>
       </w:pPr>
-      <w:hyperlink w:anchor="_Toc696684" w:history="1">
+      <w:hyperlink w:anchor="_Toc1034718" w:history="1">
         <w:r>
           <w:rPr>
             <w:rStyle w:val="Lienhypertexte"/>
             <w:noProof/>
           </w:rPr>
-          <w:t>3.3</w:t>
+          <w:t>2.10</w:t>
         </w:r>
         <w:r>
           <w:rPr>
@@ -1538,7 +1463,7 @@
             <w:rStyle w:val="Lienhypertexte"/>
             <w:noProof/>
           </w:rPr>
-          <w:t>Endpoints de l’API</w:t>
+          <w:t>Historique</w:t>
         </w:r>
         <w:r>
           <w:rPr>
@@ -1559,7 +1484,7 @@
             <w:noProof/>
             <w:webHidden/>
           </w:rPr>
-          <w:instrText xml:space="preserve"> PAGEREF _Toc696684 \h </w:instrText>
+          <w:instrText xml:space="preserve"> PAGEREF _Toc1034718 \h </w:instrText>
         </w:r>
         <w:r>
           <w:rPr>
@@ -1584,6 +1509,81 @@
         <w:r>
           <w:rPr>
             <w:noProof/>
+            <w:webHidden/>
+          </w:rPr>
+          <w:fldChar w:fldCharType="end"/>
+        </w:r>
+      </w:hyperlink>
+    </w:p>
+    <w:p>
+      <w:pPr>
+        <w:pStyle w:val="TM1"/>
+        <w:rPr>
+          <w:rFonts w:asciiTheme="minorHAnsi" w:eastAsiaTheme="minorEastAsia" w:hAnsiTheme="minorHAnsi" w:cstheme="minorBidi"/>
+          <w:sz w:val="22"/>
+          <w:szCs w:val="22"/>
+          <w:lang w:val="fr-CH" w:eastAsia="fr-CH"/>
+        </w:rPr>
+      </w:pPr>
+      <w:hyperlink w:anchor="_Toc1034719" w:history="1">
+        <w:r>
+          <w:rPr>
+            <w:rStyle w:val="Lienhypertexte"/>
+          </w:rPr>
+          <w:t>3</w:t>
+        </w:r>
+        <w:r>
+          <w:rPr>
+            <w:rFonts w:asciiTheme="minorHAnsi" w:eastAsiaTheme="minorEastAsia" w:hAnsiTheme="minorHAnsi" w:cstheme="minorBidi"/>
+            <w:sz w:val="22"/>
+            <w:szCs w:val="22"/>
+            <w:lang w:val="fr-CH" w:eastAsia="fr-CH"/>
+          </w:rPr>
+          <w:tab/>
+        </w:r>
+        <w:r>
+          <w:rPr>
+            <w:rStyle w:val="Lienhypertexte"/>
+          </w:rPr>
+          <w:t>Conception</w:t>
+        </w:r>
+        <w:r>
+          <w:rPr>
+            <w:webHidden/>
+          </w:rPr>
+          <w:tab/>
+        </w:r>
+        <w:r>
+          <w:rPr>
+            <w:webHidden/>
+          </w:rPr>
+          <w:fldChar w:fldCharType="begin"/>
+        </w:r>
+        <w:r>
+          <w:rPr>
+            <w:webHidden/>
+          </w:rPr>
+          <w:instrText xml:space="preserve"> PAGEREF _Toc1034719 \h </w:instrText>
+        </w:r>
+        <w:r>
+          <w:rPr>
+            <w:webHidden/>
+          </w:rPr>
+        </w:r>
+        <w:r>
+          <w:rPr>
+            <w:webHidden/>
+          </w:rPr>
+          <w:fldChar w:fldCharType="separate"/>
+        </w:r>
+        <w:r>
+          <w:rPr>
+            <w:webHidden/>
+          </w:rPr>
+          <w:t>10</w:t>
+        </w:r>
+        <w:r>
+          <w:rPr>
             <w:webHidden/>
           </w:rPr>
           <w:fldChar w:fldCharType="end"/>
@@ -1605,14 +1605,13 @@
           <w:lang w:val="fr-CH" w:eastAsia="fr-CH"/>
         </w:rPr>
       </w:pPr>
-      <w:hyperlink w:anchor="_Toc696685" w:history="1">
+      <w:hyperlink w:anchor="_Toc1034720" w:history="1">
         <w:r>
           <w:rPr>
             <w:rStyle w:val="Lienhypertexte"/>
-            <w:iCs/>
-            <w:noProof/>
-          </w:rPr>
-          <w:t>3.4</w:t>
+            <w:noProof/>
+          </w:rPr>
+          <w:t>3.1</w:t>
         </w:r>
         <w:r>
           <w:rPr>
@@ -1627,10 +1626,9 @@
         <w:r>
           <w:rPr>
             <w:rStyle w:val="Lienhypertexte"/>
-            <w:iCs/>
-            <w:noProof/>
-          </w:rPr>
-          <w:t>Dossier de conception</w:t>
+            <w:noProof/>
+          </w:rPr>
+          <w:t>Analyse de l’environnement</w:t>
         </w:r>
         <w:r>
           <w:rPr>
@@ -1651,7 +1649,7 @@
             <w:noProof/>
             <w:webHidden/>
           </w:rPr>
-          <w:instrText xml:space="preserve"> PAGEREF _Toc696685 \h </w:instrText>
+          <w:instrText xml:space="preserve"> PAGEREF _Toc1034720 \h </w:instrText>
         </w:r>
         <w:r>
           <w:rPr>
@@ -1676,81 +1674,6 @@
         <w:r>
           <w:rPr>
             <w:noProof/>
-            <w:webHidden/>
-          </w:rPr>
-          <w:fldChar w:fldCharType="end"/>
-        </w:r>
-      </w:hyperlink>
-    </w:p>
-    <w:p>
-      <w:pPr>
-        <w:pStyle w:val="TM1"/>
-        <w:rPr>
-          <w:rFonts w:asciiTheme="minorHAnsi" w:eastAsiaTheme="minorEastAsia" w:hAnsiTheme="minorHAnsi" w:cstheme="minorBidi"/>
-          <w:sz w:val="22"/>
-          <w:szCs w:val="22"/>
-          <w:lang w:val="fr-CH" w:eastAsia="fr-CH"/>
-        </w:rPr>
-      </w:pPr>
-      <w:hyperlink w:anchor="_Toc696686" w:history="1">
-        <w:r>
-          <w:rPr>
-            <w:rStyle w:val="Lienhypertexte"/>
-          </w:rPr>
-          <w:t>4</w:t>
-        </w:r>
-        <w:r>
-          <w:rPr>
-            <w:rFonts w:asciiTheme="minorHAnsi" w:eastAsiaTheme="minorEastAsia" w:hAnsiTheme="minorHAnsi" w:cstheme="minorBidi"/>
-            <w:sz w:val="22"/>
-            <w:szCs w:val="22"/>
-            <w:lang w:val="fr-CH" w:eastAsia="fr-CH"/>
-          </w:rPr>
-          <w:tab/>
-        </w:r>
-        <w:r>
-          <w:rPr>
-            <w:rStyle w:val="Lienhypertexte"/>
-          </w:rPr>
-          <w:t>Réalisation</w:t>
-        </w:r>
-        <w:r>
-          <w:rPr>
-            <w:webHidden/>
-          </w:rPr>
-          <w:tab/>
-        </w:r>
-        <w:r>
-          <w:rPr>
-            <w:webHidden/>
-          </w:rPr>
-          <w:fldChar w:fldCharType="begin"/>
-        </w:r>
-        <w:r>
-          <w:rPr>
-            <w:webHidden/>
-          </w:rPr>
-          <w:instrText xml:space="preserve"> PAGEREF _Toc696686 \h </w:instrText>
-        </w:r>
-        <w:r>
-          <w:rPr>
-            <w:webHidden/>
-          </w:rPr>
-        </w:r>
-        <w:r>
-          <w:rPr>
-            <w:webHidden/>
-          </w:rPr>
-          <w:fldChar w:fldCharType="separate"/>
-        </w:r>
-        <w:r>
-          <w:rPr>
-            <w:webHidden/>
-          </w:rPr>
-          <w:t>11</w:t>
-        </w:r>
-        <w:r>
-          <w:rPr>
             <w:webHidden/>
           </w:rPr>
           <w:fldChar w:fldCharType="end"/>
@@ -1772,15 +1695,13 @@
           <w:lang w:val="fr-CH" w:eastAsia="fr-CH"/>
         </w:rPr>
       </w:pPr>
-      <w:hyperlink w:anchor="_Toc696687" w:history="1">
+      <w:hyperlink w:anchor="_Toc1034721" w:history="1">
         <w:r>
           <w:rPr>
             <w:rStyle w:val="Lienhypertexte"/>
-            <w:i/>
-            <w:iCs/>
-            <w:noProof/>
-          </w:rPr>
-          <w:t>4.1</w:t>
+            <w:noProof/>
+          </w:rPr>
+          <w:t>3.2</w:t>
         </w:r>
         <w:r>
           <w:rPr>
@@ -1795,10 +1716,9 @@
         <w:r>
           <w:rPr>
             <w:rStyle w:val="Lienhypertexte"/>
-            <w:iCs/>
-            <w:noProof/>
-          </w:rPr>
-          <w:t>Dossier de réalisation</w:t>
+            <w:noProof/>
+          </w:rPr>
+          <w:t>Ressources de l’API</w:t>
         </w:r>
         <w:r>
           <w:rPr>
@@ -1819,7 +1739,7 @@
             <w:noProof/>
             <w:webHidden/>
           </w:rPr>
-          <w:instrText xml:space="preserve"> PAGEREF _Toc696687 \h </w:instrText>
+          <w:instrText xml:space="preserve"> PAGEREF _Toc1034721 \h </w:instrText>
         </w:r>
         <w:r>
           <w:rPr>
@@ -1839,7 +1759,7 @@
             <w:noProof/>
             <w:webHidden/>
           </w:rPr>
-          <w:t>11</w:t>
+          <w:t>10</w:t>
         </w:r>
         <w:r>
           <w:rPr>
@@ -1865,15 +1785,13 @@
           <w:lang w:val="fr-CH" w:eastAsia="fr-CH"/>
         </w:rPr>
       </w:pPr>
-      <w:hyperlink w:anchor="_Toc696688" w:history="1">
+      <w:hyperlink w:anchor="_Toc1034722" w:history="1">
         <w:r>
           <w:rPr>
             <w:rStyle w:val="Lienhypertexte"/>
-            <w:i/>
-            <w:iCs/>
-            <w:noProof/>
-          </w:rPr>
-          <w:t>4.2</w:t>
+            <w:noProof/>
+          </w:rPr>
+          <w:t>3.3</w:t>
         </w:r>
         <w:r>
           <w:rPr>
@@ -1888,10 +1806,9 @@
         <w:r>
           <w:rPr>
             <w:rStyle w:val="Lienhypertexte"/>
-            <w:iCs/>
-            <w:noProof/>
-          </w:rPr>
-          <w:t>Description des tests effectués</w:t>
+            <w:noProof/>
+          </w:rPr>
+          <w:t>Endpoints de l’API</w:t>
         </w:r>
         <w:r>
           <w:rPr>
@@ -1912,7 +1829,7 @@
             <w:noProof/>
             <w:webHidden/>
           </w:rPr>
-          <w:instrText xml:space="preserve"> PAGEREF _Toc696688 \h </w:instrText>
+          <w:instrText xml:space="preserve"> PAGEREF _Toc1034722 \h </w:instrText>
         </w:r>
         <w:r>
           <w:rPr>
@@ -1958,15 +1875,14 @@
           <w:lang w:val="fr-CH" w:eastAsia="fr-CH"/>
         </w:rPr>
       </w:pPr>
-      <w:hyperlink w:anchor="_Toc696689" w:history="1">
+      <w:hyperlink w:anchor="_Toc1034723" w:history="1">
         <w:r>
           <w:rPr>
             <w:rStyle w:val="Lienhypertexte"/>
-            <w:i/>
             <w:iCs/>
             <w:noProof/>
           </w:rPr>
-          <w:t>4.3</w:t>
+          <w:t>3.4</w:t>
         </w:r>
         <w:r>
           <w:rPr>
@@ -1984,7 +1900,7 @@
             <w:iCs/>
             <w:noProof/>
           </w:rPr>
-          <w:t>Erreurs restantes</w:t>
+          <w:t>Dossier de conception</w:t>
         </w:r>
         <w:r>
           <w:rPr>
@@ -2005,7 +1921,7 @@
             <w:noProof/>
             <w:webHidden/>
           </w:rPr>
-          <w:instrText xml:space="preserve"> PAGEREF _Toc696689 \h </w:instrText>
+          <w:instrText xml:space="preserve"> PAGEREF _Toc1034723 \h </w:instrText>
         </w:r>
         <w:r>
           <w:rPr>
@@ -2030,6 +1946,81 @@
         <w:r>
           <w:rPr>
             <w:noProof/>
+            <w:webHidden/>
+          </w:rPr>
+          <w:fldChar w:fldCharType="end"/>
+        </w:r>
+      </w:hyperlink>
+    </w:p>
+    <w:p>
+      <w:pPr>
+        <w:pStyle w:val="TM1"/>
+        <w:rPr>
+          <w:rFonts w:asciiTheme="minorHAnsi" w:eastAsiaTheme="minorEastAsia" w:hAnsiTheme="minorHAnsi" w:cstheme="minorBidi"/>
+          <w:sz w:val="22"/>
+          <w:szCs w:val="22"/>
+          <w:lang w:val="fr-CH" w:eastAsia="fr-CH"/>
+        </w:rPr>
+      </w:pPr>
+      <w:hyperlink w:anchor="_Toc1034724" w:history="1">
+        <w:r>
+          <w:rPr>
+            <w:rStyle w:val="Lienhypertexte"/>
+          </w:rPr>
+          <w:t>4</w:t>
+        </w:r>
+        <w:r>
+          <w:rPr>
+            <w:rFonts w:asciiTheme="minorHAnsi" w:eastAsiaTheme="minorEastAsia" w:hAnsiTheme="minorHAnsi" w:cstheme="minorBidi"/>
+            <w:sz w:val="22"/>
+            <w:szCs w:val="22"/>
+            <w:lang w:val="fr-CH" w:eastAsia="fr-CH"/>
+          </w:rPr>
+          <w:tab/>
+        </w:r>
+        <w:r>
+          <w:rPr>
+            <w:rStyle w:val="Lienhypertexte"/>
+          </w:rPr>
+          <w:t>Réalisation</w:t>
+        </w:r>
+        <w:r>
+          <w:rPr>
+            <w:webHidden/>
+          </w:rPr>
+          <w:tab/>
+        </w:r>
+        <w:r>
+          <w:rPr>
+            <w:webHidden/>
+          </w:rPr>
+          <w:fldChar w:fldCharType="begin"/>
+        </w:r>
+        <w:r>
+          <w:rPr>
+            <w:webHidden/>
+          </w:rPr>
+          <w:instrText xml:space="preserve"> PAGEREF _Toc1034724 \h </w:instrText>
+        </w:r>
+        <w:r>
+          <w:rPr>
+            <w:webHidden/>
+          </w:rPr>
+        </w:r>
+        <w:r>
+          <w:rPr>
+            <w:webHidden/>
+          </w:rPr>
+          <w:fldChar w:fldCharType="separate"/>
+        </w:r>
+        <w:r>
+          <w:rPr>
+            <w:webHidden/>
+          </w:rPr>
+          <w:t>12</w:t>
+        </w:r>
+        <w:r>
+          <w:rPr>
             <w:webHidden/>
           </w:rPr>
           <w:fldChar w:fldCharType="end"/>
@@ -2051,7 +2042,7 @@
           <w:lang w:val="fr-CH" w:eastAsia="fr-CH"/>
         </w:rPr>
       </w:pPr>
-      <w:hyperlink w:anchor="_Toc696690" w:history="1">
+      <w:hyperlink w:anchor="_Toc1034725" w:history="1">
         <w:r>
           <w:rPr>
             <w:rStyle w:val="Lienhypertexte"/>
@@ -2059,7 +2050,7 @@
             <w:iCs/>
             <w:noProof/>
           </w:rPr>
-          <w:t>4.4</w:t>
+          <w:t>4.1</w:t>
         </w:r>
         <w:r>
           <w:rPr>
@@ -2077,7 +2068,7 @@
             <w:iCs/>
             <w:noProof/>
           </w:rPr>
-          <w:t>Liste des documents fournis</w:t>
+          <w:t>Dossier de réalisation</w:t>
         </w:r>
         <w:r>
           <w:rPr>
@@ -2098,7 +2089,7 @@
             <w:noProof/>
             <w:webHidden/>
           </w:rPr>
-          <w:instrText xml:space="preserve"> PAGEREF _Toc696690 \h </w:instrText>
+          <w:instrText xml:space="preserve"> PAGEREF _Toc1034725 \h </w:instrText>
         </w:r>
         <w:r>
           <w:rPr>
@@ -2118,161 +2109,11 @@
             <w:noProof/>
             <w:webHidden/>
           </w:rPr>
-          <w:t>11</w:t>
-        </w:r>
-        <w:r>
-          <w:rPr>
-            <w:noProof/>
-            <w:webHidden/>
-          </w:rPr>
-          <w:fldChar w:fldCharType="end"/>
-        </w:r>
-      </w:hyperlink>
-    </w:p>
-    <w:p>
-      <w:pPr>
-        <w:pStyle w:val="TM1"/>
-        <w:rPr>
-          <w:rFonts w:asciiTheme="minorHAnsi" w:eastAsiaTheme="minorEastAsia" w:hAnsiTheme="minorHAnsi" w:cstheme="minorBidi"/>
-          <w:sz w:val="22"/>
-          <w:szCs w:val="22"/>
-          <w:lang w:val="fr-CH" w:eastAsia="fr-CH"/>
-        </w:rPr>
-      </w:pPr>
-      <w:hyperlink w:anchor="_Toc696691" w:history="1">
-        <w:r>
-          <w:rPr>
-            <w:rStyle w:val="Lienhypertexte"/>
-          </w:rPr>
-          <w:t>5</w:t>
-        </w:r>
-        <w:r>
-          <w:rPr>
-            <w:rFonts w:asciiTheme="minorHAnsi" w:eastAsiaTheme="minorEastAsia" w:hAnsiTheme="minorHAnsi" w:cstheme="minorBidi"/>
-            <w:sz w:val="22"/>
-            <w:szCs w:val="22"/>
-            <w:lang w:val="fr-CH" w:eastAsia="fr-CH"/>
-          </w:rPr>
-          <w:tab/>
-        </w:r>
-        <w:r>
-          <w:rPr>
-            <w:rStyle w:val="Lienhypertexte"/>
-          </w:rPr>
-          <w:t>Conclusions</w:t>
-        </w:r>
-        <w:r>
-          <w:rPr>
-            <w:webHidden/>
-          </w:rPr>
-          <w:tab/>
-        </w:r>
-        <w:r>
-          <w:rPr>
-            <w:webHidden/>
-          </w:rPr>
-          <w:fldChar w:fldCharType="begin"/>
-        </w:r>
-        <w:r>
-          <w:rPr>
-            <w:webHidden/>
-          </w:rPr>
-          <w:instrText xml:space="preserve"> PAGEREF _Toc696691 \h </w:instrText>
-        </w:r>
-        <w:r>
-          <w:rPr>
-            <w:webHidden/>
-          </w:rPr>
-        </w:r>
-        <w:r>
-          <w:rPr>
-            <w:webHidden/>
-          </w:rPr>
-          <w:fldChar w:fldCharType="separate"/>
-        </w:r>
-        <w:r>
-          <w:rPr>
-            <w:webHidden/>
-          </w:rPr>
           <w:t>12</w:t>
         </w:r>
         <w:r>
           <w:rPr>
-            <w:webHidden/>
-          </w:rPr>
-          <w:fldChar w:fldCharType="end"/>
-        </w:r>
-      </w:hyperlink>
-    </w:p>
-    <w:p>
-      <w:pPr>
-        <w:pStyle w:val="TM1"/>
-        <w:rPr>
-          <w:rFonts w:asciiTheme="minorHAnsi" w:eastAsiaTheme="minorEastAsia" w:hAnsiTheme="minorHAnsi" w:cstheme="minorBidi"/>
-          <w:sz w:val="22"/>
-          <w:szCs w:val="22"/>
-          <w:lang w:val="fr-CH" w:eastAsia="fr-CH"/>
-        </w:rPr>
-      </w:pPr>
-      <w:hyperlink w:anchor="_Toc696692" w:history="1">
-        <w:r>
-          <w:rPr>
-            <w:rStyle w:val="Lienhypertexte"/>
-          </w:rPr>
-          <w:t>6</w:t>
-        </w:r>
-        <w:r>
-          <w:rPr>
-            <w:rFonts w:asciiTheme="minorHAnsi" w:eastAsiaTheme="minorEastAsia" w:hAnsiTheme="minorHAnsi" w:cstheme="minorBidi"/>
-            <w:sz w:val="22"/>
-            <w:szCs w:val="22"/>
-            <w:lang w:val="fr-CH" w:eastAsia="fr-CH"/>
-          </w:rPr>
-          <w:tab/>
-        </w:r>
-        <w:r>
-          <w:rPr>
-            <w:rStyle w:val="Lienhypertexte"/>
-          </w:rPr>
-          <w:t>Annexes</w:t>
-        </w:r>
-        <w:r>
-          <w:rPr>
-            <w:webHidden/>
-          </w:rPr>
-          <w:tab/>
-        </w:r>
-        <w:r>
-          <w:rPr>
-            <w:webHidden/>
-          </w:rPr>
-          <w:fldChar w:fldCharType="begin"/>
-        </w:r>
-        <w:r>
-          <w:rPr>
-            <w:webHidden/>
-          </w:rPr>
-          <w:instrText xml:space="preserve"> PAGEREF _Toc696692 \h </w:instrText>
-        </w:r>
-        <w:r>
-          <w:rPr>
-            <w:webHidden/>
-          </w:rPr>
-        </w:r>
-        <w:r>
-          <w:rPr>
-            <w:webHidden/>
-          </w:rPr>
-          <w:fldChar w:fldCharType="separate"/>
-        </w:r>
-        <w:r>
-          <w:rPr>
-            <w:webHidden/>
-          </w:rPr>
-          <w:t>13</w:t>
-        </w:r>
-        <w:r>
-          <w:rPr>
+            <w:noProof/>
             <w:webHidden/>
           </w:rPr>
           <w:fldChar w:fldCharType="end"/>
@@ -2294,7 +2135,7 @@
           <w:lang w:val="fr-CH" w:eastAsia="fr-CH"/>
         </w:rPr>
       </w:pPr>
-      <w:hyperlink w:anchor="_Toc696693" w:history="1">
+      <w:hyperlink w:anchor="_Toc1034726" w:history="1">
         <w:r>
           <w:rPr>
             <w:rStyle w:val="Lienhypertexte"/>
@@ -2302,7 +2143,7 @@
             <w:iCs/>
             <w:noProof/>
           </w:rPr>
-          <w:t>6.1</w:t>
+          <w:t>4.2</w:t>
         </w:r>
         <w:r>
           <w:rPr>
@@ -2320,7 +2161,7 @@
             <w:iCs/>
             <w:noProof/>
           </w:rPr>
-          <w:t>Résumé du rapport du TPI / version succincte de la documentation</w:t>
+          <w:t>Description des tests effectués</w:t>
         </w:r>
         <w:r>
           <w:rPr>
@@ -2341,7 +2182,7 @@
             <w:noProof/>
             <w:webHidden/>
           </w:rPr>
-          <w:instrText xml:space="preserve"> PAGEREF _Toc696693 \h </w:instrText>
+          <w:instrText xml:space="preserve"> PAGEREF _Toc1034726 \h </w:instrText>
         </w:r>
         <w:r>
           <w:rPr>
@@ -2361,7 +2202,7 @@
             <w:noProof/>
             <w:webHidden/>
           </w:rPr>
-          <w:t>13</w:t>
+          <w:t>12</w:t>
         </w:r>
         <w:r>
           <w:rPr>
@@ -2387,7 +2228,7 @@
           <w:lang w:val="fr-CH" w:eastAsia="fr-CH"/>
         </w:rPr>
       </w:pPr>
-      <w:hyperlink w:anchor="_Toc696694" w:history="1">
+      <w:hyperlink w:anchor="_Toc1034727" w:history="1">
         <w:r>
           <w:rPr>
             <w:rStyle w:val="Lienhypertexte"/>
@@ -2395,7 +2236,7 @@
             <w:iCs/>
             <w:noProof/>
           </w:rPr>
-          <w:t>6.2</w:t>
+          <w:t>4.3</w:t>
         </w:r>
         <w:r>
           <w:rPr>
@@ -2413,7 +2254,7 @@
             <w:iCs/>
             <w:noProof/>
           </w:rPr>
-          <w:t>Sources – Bibliographie</w:t>
+          <w:t>Erreurs restantes</w:t>
         </w:r>
         <w:r>
           <w:rPr>
@@ -2434,7 +2275,7 @@
             <w:noProof/>
             <w:webHidden/>
           </w:rPr>
-          <w:instrText xml:space="preserve"> PAGEREF _Toc696694 \h </w:instrText>
+          <w:instrText xml:space="preserve"> PAGEREF _Toc1034727 \h </w:instrText>
         </w:r>
         <w:r>
           <w:rPr>
@@ -2454,7 +2295,7 @@
             <w:noProof/>
             <w:webHidden/>
           </w:rPr>
-          <w:t>13</w:t>
+          <w:t>12</w:t>
         </w:r>
         <w:r>
           <w:rPr>
@@ -2480,7 +2321,7 @@
           <w:lang w:val="fr-CH" w:eastAsia="fr-CH"/>
         </w:rPr>
       </w:pPr>
-      <w:hyperlink w:anchor="_Toc696695" w:history="1">
+      <w:hyperlink w:anchor="_Toc1034728" w:history="1">
         <w:r>
           <w:rPr>
             <w:rStyle w:val="Lienhypertexte"/>
@@ -2488,7 +2329,7 @@
             <w:iCs/>
             <w:noProof/>
           </w:rPr>
-          <w:t>6.3</w:t>
+          <w:t>4.4</w:t>
         </w:r>
         <w:r>
           <w:rPr>
@@ -2506,7 +2347,7 @@
             <w:iCs/>
             <w:noProof/>
           </w:rPr>
-          <w:t>Journal de travail</w:t>
+          <w:t>Liste des documents fournis</w:t>
         </w:r>
         <w:r>
           <w:rPr>
@@ -2527,7 +2368,7 @@
             <w:noProof/>
             <w:webHidden/>
           </w:rPr>
-          <w:instrText xml:space="preserve"> PAGEREF _Toc696695 \h </w:instrText>
+          <w:instrText xml:space="preserve"> PAGEREF _Toc1034728 \h </w:instrText>
         </w:r>
         <w:r>
           <w:rPr>
@@ -2547,11 +2388,161 @@
             <w:noProof/>
             <w:webHidden/>
           </w:rPr>
+          <w:t>12</w:t>
+        </w:r>
+        <w:r>
+          <w:rPr>
+            <w:noProof/>
+            <w:webHidden/>
+          </w:rPr>
+          <w:fldChar w:fldCharType="end"/>
+        </w:r>
+      </w:hyperlink>
+    </w:p>
+    <w:p>
+      <w:pPr>
+        <w:pStyle w:val="TM1"/>
+        <w:rPr>
+          <w:rFonts w:asciiTheme="minorHAnsi" w:eastAsiaTheme="minorEastAsia" w:hAnsiTheme="minorHAnsi" w:cstheme="minorBidi"/>
+          <w:sz w:val="22"/>
+          <w:szCs w:val="22"/>
+          <w:lang w:val="fr-CH" w:eastAsia="fr-CH"/>
+        </w:rPr>
+      </w:pPr>
+      <w:hyperlink w:anchor="_Toc1034729" w:history="1">
+        <w:r>
+          <w:rPr>
+            <w:rStyle w:val="Lienhypertexte"/>
+          </w:rPr>
+          <w:t>5</w:t>
+        </w:r>
+        <w:r>
+          <w:rPr>
+            <w:rFonts w:asciiTheme="minorHAnsi" w:eastAsiaTheme="minorEastAsia" w:hAnsiTheme="minorHAnsi" w:cstheme="minorBidi"/>
+            <w:sz w:val="22"/>
+            <w:szCs w:val="22"/>
+            <w:lang w:val="fr-CH" w:eastAsia="fr-CH"/>
+          </w:rPr>
+          <w:tab/>
+        </w:r>
+        <w:r>
+          <w:rPr>
+            <w:rStyle w:val="Lienhypertexte"/>
+          </w:rPr>
+          <w:t>Conclusions</w:t>
+        </w:r>
+        <w:r>
+          <w:rPr>
+            <w:webHidden/>
+          </w:rPr>
+          <w:tab/>
+        </w:r>
+        <w:r>
+          <w:rPr>
+            <w:webHidden/>
+          </w:rPr>
+          <w:fldChar w:fldCharType="begin"/>
+        </w:r>
+        <w:r>
+          <w:rPr>
+            <w:webHidden/>
+          </w:rPr>
+          <w:instrText xml:space="preserve"> PAGEREF _Toc1034729 \h </w:instrText>
+        </w:r>
+        <w:r>
+          <w:rPr>
+            <w:webHidden/>
+          </w:rPr>
+        </w:r>
+        <w:r>
+          <w:rPr>
+            <w:webHidden/>
+          </w:rPr>
+          <w:fldChar w:fldCharType="separate"/>
+        </w:r>
+        <w:r>
+          <w:rPr>
+            <w:webHidden/>
+          </w:rPr>
           <w:t>13</w:t>
         </w:r>
         <w:r>
           <w:rPr>
-            <w:noProof/>
+            <w:webHidden/>
+          </w:rPr>
+          <w:fldChar w:fldCharType="end"/>
+        </w:r>
+      </w:hyperlink>
+    </w:p>
+    <w:p>
+      <w:pPr>
+        <w:pStyle w:val="TM1"/>
+        <w:rPr>
+          <w:rFonts w:asciiTheme="minorHAnsi" w:eastAsiaTheme="minorEastAsia" w:hAnsiTheme="minorHAnsi" w:cstheme="minorBidi"/>
+          <w:sz w:val="22"/>
+          <w:szCs w:val="22"/>
+          <w:lang w:val="fr-CH" w:eastAsia="fr-CH"/>
+        </w:rPr>
+      </w:pPr>
+      <w:hyperlink w:anchor="_Toc1034730" w:history="1">
+        <w:r>
+          <w:rPr>
+            <w:rStyle w:val="Lienhypertexte"/>
+          </w:rPr>
+          <w:t>6</w:t>
+        </w:r>
+        <w:r>
+          <w:rPr>
+            <w:rFonts w:asciiTheme="minorHAnsi" w:eastAsiaTheme="minorEastAsia" w:hAnsiTheme="minorHAnsi" w:cstheme="minorBidi"/>
+            <w:sz w:val="22"/>
+            <w:szCs w:val="22"/>
+            <w:lang w:val="fr-CH" w:eastAsia="fr-CH"/>
+          </w:rPr>
+          <w:tab/>
+        </w:r>
+        <w:r>
+          <w:rPr>
+            <w:rStyle w:val="Lienhypertexte"/>
+          </w:rPr>
+          <w:t>Annexes</w:t>
+        </w:r>
+        <w:r>
+          <w:rPr>
+            <w:webHidden/>
+          </w:rPr>
+          <w:tab/>
+        </w:r>
+        <w:r>
+          <w:rPr>
+            <w:webHidden/>
+          </w:rPr>
+          <w:fldChar w:fldCharType="begin"/>
+        </w:r>
+        <w:r>
+          <w:rPr>
+            <w:webHidden/>
+          </w:rPr>
+          <w:instrText xml:space="preserve"> PAGEREF _Toc1034730 \h </w:instrText>
+        </w:r>
+        <w:r>
+          <w:rPr>
+            <w:webHidden/>
+          </w:rPr>
+        </w:r>
+        <w:r>
+          <w:rPr>
+            <w:webHidden/>
+          </w:rPr>
+          <w:fldChar w:fldCharType="separate"/>
+        </w:r>
+        <w:r>
+          <w:rPr>
+            <w:webHidden/>
+          </w:rPr>
+          <w:t>14</w:t>
+        </w:r>
+        <w:r>
+          <w:rPr>
             <w:webHidden/>
           </w:rPr>
           <w:fldChar w:fldCharType="end"/>
@@ -2573,7 +2564,7 @@
           <w:lang w:val="fr-CH" w:eastAsia="fr-CH"/>
         </w:rPr>
       </w:pPr>
-      <w:hyperlink w:anchor="_Toc696696" w:history="1">
+      <w:hyperlink w:anchor="_Toc1034731" w:history="1">
         <w:r>
           <w:rPr>
             <w:rStyle w:val="Lienhypertexte"/>
@@ -2581,7 +2572,7 @@
             <w:iCs/>
             <w:noProof/>
           </w:rPr>
-          <w:t>6.4</w:t>
+          <w:t>6.1</w:t>
         </w:r>
         <w:r>
           <w:rPr>
@@ -2599,7 +2590,7 @@
             <w:iCs/>
             <w:noProof/>
           </w:rPr>
-          <w:t>Manuel d'Installation</w:t>
+          <w:t>Résumé du rapport du TPI / version succincte de la documentation</w:t>
         </w:r>
         <w:r>
           <w:rPr>
@@ -2620,7 +2611,7 @@
             <w:noProof/>
             <w:webHidden/>
           </w:rPr>
-          <w:instrText xml:space="preserve"> PAGEREF _Toc696696 \h </w:instrText>
+          <w:instrText xml:space="preserve"> PAGEREF _Toc1034731 \h </w:instrText>
         </w:r>
         <w:r>
           <w:rPr>
@@ -2640,7 +2631,7 @@
             <w:noProof/>
             <w:webHidden/>
           </w:rPr>
-          <w:t>13</w:t>
+          <w:t>14</w:t>
         </w:r>
         <w:r>
           <w:rPr>
@@ -2666,7 +2657,7 @@
           <w:lang w:val="fr-CH" w:eastAsia="fr-CH"/>
         </w:rPr>
       </w:pPr>
-      <w:hyperlink w:anchor="_Toc696697" w:history="1">
+      <w:hyperlink w:anchor="_Toc1034732" w:history="1">
         <w:r>
           <w:rPr>
             <w:rStyle w:val="Lienhypertexte"/>
@@ -2674,7 +2665,7 @@
             <w:iCs/>
             <w:noProof/>
           </w:rPr>
-          <w:t>6.5</w:t>
+          <w:t>6.2</w:t>
         </w:r>
         <w:r>
           <w:rPr>
@@ -2692,7 +2683,7 @@
             <w:iCs/>
             <w:noProof/>
           </w:rPr>
-          <w:t>Manuel d'Utilisation</w:t>
+          <w:t>Sources – Bibliographie</w:t>
         </w:r>
         <w:r>
           <w:rPr>
@@ -2713,7 +2704,7 @@
             <w:noProof/>
             <w:webHidden/>
           </w:rPr>
-          <w:instrText xml:space="preserve"> PAGEREF _Toc696697 \h </w:instrText>
+          <w:instrText xml:space="preserve"> PAGEREF _Toc1034732 \h </w:instrText>
         </w:r>
         <w:r>
           <w:rPr>
@@ -2733,7 +2724,7 @@
             <w:noProof/>
             <w:webHidden/>
           </w:rPr>
-          <w:t>13</w:t>
+          <w:t>14</w:t>
         </w:r>
         <w:r>
           <w:rPr>
@@ -2759,7 +2750,7 @@
           <w:lang w:val="fr-CH" w:eastAsia="fr-CH"/>
         </w:rPr>
       </w:pPr>
-      <w:hyperlink w:anchor="_Toc696698" w:history="1">
+      <w:hyperlink w:anchor="_Toc1034733" w:history="1">
         <w:r>
           <w:rPr>
             <w:rStyle w:val="Lienhypertexte"/>
@@ -2767,7 +2758,7 @@
             <w:iCs/>
             <w:noProof/>
           </w:rPr>
-          <w:t>6.6</w:t>
+          <w:t>6.3</w:t>
         </w:r>
         <w:r>
           <w:rPr>
@@ -2785,6 +2776,285 @@
             <w:iCs/>
             <w:noProof/>
           </w:rPr>
+          <w:t>Journal de travail</w:t>
+        </w:r>
+        <w:r>
+          <w:rPr>
+            <w:noProof/>
+            <w:webHidden/>
+          </w:rPr>
+          <w:tab/>
+        </w:r>
+        <w:r>
+          <w:rPr>
+            <w:noProof/>
+            <w:webHidden/>
+          </w:rPr>
+          <w:fldChar w:fldCharType="begin"/>
+        </w:r>
+        <w:r>
+          <w:rPr>
+            <w:noProof/>
+            <w:webHidden/>
+          </w:rPr>
+          <w:instrText xml:space="preserve"> PAGEREF _Toc1034733 \h </w:instrText>
+        </w:r>
+        <w:r>
+          <w:rPr>
+            <w:noProof/>
+            <w:webHidden/>
+          </w:rPr>
+        </w:r>
+        <w:r>
+          <w:rPr>
+            <w:noProof/>
+            <w:webHidden/>
+          </w:rPr>
+          <w:fldChar w:fldCharType="separate"/>
+        </w:r>
+        <w:r>
+          <w:rPr>
+            <w:noProof/>
+            <w:webHidden/>
+          </w:rPr>
+          <w:t>14</w:t>
+        </w:r>
+        <w:r>
+          <w:rPr>
+            <w:noProof/>
+            <w:webHidden/>
+          </w:rPr>
+          <w:fldChar w:fldCharType="end"/>
+        </w:r>
+      </w:hyperlink>
+    </w:p>
+    <w:p>
+      <w:pPr>
+        <w:pStyle w:val="TM2"/>
+        <w:tabs>
+          <w:tab w:val="left" w:pos="800"/>
+          <w:tab w:val="right" w:leader="dot" w:pos="9060"/>
+        </w:tabs>
+        <w:rPr>
+          <w:rFonts w:asciiTheme="minorHAnsi" w:eastAsiaTheme="minorEastAsia" w:hAnsiTheme="minorHAnsi" w:cstheme="minorBidi"/>
+          <w:noProof/>
+          <w:sz w:val="22"/>
+          <w:szCs w:val="22"/>
+          <w:lang w:val="fr-CH" w:eastAsia="fr-CH"/>
+        </w:rPr>
+      </w:pPr>
+      <w:hyperlink w:anchor="_Toc1034734" w:history="1">
+        <w:r>
+          <w:rPr>
+            <w:rStyle w:val="Lienhypertexte"/>
+            <w:i/>
+            <w:iCs/>
+            <w:noProof/>
+          </w:rPr>
+          <w:t>6.4</w:t>
+        </w:r>
+        <w:r>
+          <w:rPr>
+            <w:rFonts w:asciiTheme="minorHAnsi" w:eastAsiaTheme="minorEastAsia" w:hAnsiTheme="minorHAnsi" w:cstheme="minorBidi"/>
+            <w:noProof/>
+            <w:sz w:val="22"/>
+            <w:szCs w:val="22"/>
+            <w:lang w:val="fr-CH" w:eastAsia="fr-CH"/>
+          </w:rPr>
+          <w:tab/>
+        </w:r>
+        <w:r>
+          <w:rPr>
+            <w:rStyle w:val="Lienhypertexte"/>
+            <w:iCs/>
+            <w:noProof/>
+          </w:rPr>
+          <w:t>Manuel d'Installation</w:t>
+        </w:r>
+        <w:r>
+          <w:rPr>
+            <w:noProof/>
+            <w:webHidden/>
+          </w:rPr>
+          <w:tab/>
+        </w:r>
+        <w:r>
+          <w:rPr>
+            <w:noProof/>
+            <w:webHidden/>
+          </w:rPr>
+          <w:fldChar w:fldCharType="begin"/>
+        </w:r>
+        <w:r>
+          <w:rPr>
+            <w:noProof/>
+            <w:webHidden/>
+          </w:rPr>
+          <w:instrText xml:space="preserve"> PAGEREF _Toc1034734 \h </w:instrText>
+        </w:r>
+        <w:r>
+          <w:rPr>
+            <w:noProof/>
+            <w:webHidden/>
+          </w:rPr>
+        </w:r>
+        <w:r>
+          <w:rPr>
+            <w:noProof/>
+            <w:webHidden/>
+          </w:rPr>
+          <w:fldChar w:fldCharType="separate"/>
+        </w:r>
+        <w:r>
+          <w:rPr>
+            <w:noProof/>
+            <w:webHidden/>
+          </w:rPr>
+          <w:t>14</w:t>
+        </w:r>
+        <w:r>
+          <w:rPr>
+            <w:noProof/>
+            <w:webHidden/>
+          </w:rPr>
+          <w:fldChar w:fldCharType="end"/>
+        </w:r>
+      </w:hyperlink>
+    </w:p>
+    <w:p>
+      <w:pPr>
+        <w:pStyle w:val="TM2"/>
+        <w:tabs>
+          <w:tab w:val="left" w:pos="800"/>
+          <w:tab w:val="right" w:leader="dot" w:pos="9060"/>
+        </w:tabs>
+        <w:rPr>
+          <w:rFonts w:asciiTheme="minorHAnsi" w:eastAsiaTheme="minorEastAsia" w:hAnsiTheme="minorHAnsi" w:cstheme="minorBidi"/>
+          <w:noProof/>
+          <w:sz w:val="22"/>
+          <w:szCs w:val="22"/>
+          <w:lang w:val="fr-CH" w:eastAsia="fr-CH"/>
+        </w:rPr>
+      </w:pPr>
+      <w:hyperlink w:anchor="_Toc1034735" w:history="1">
+        <w:r>
+          <w:rPr>
+            <w:rStyle w:val="Lienhypertexte"/>
+            <w:i/>
+            <w:iCs/>
+            <w:noProof/>
+          </w:rPr>
+          <w:t>6.5</w:t>
+        </w:r>
+        <w:r>
+          <w:rPr>
+            <w:rFonts w:asciiTheme="minorHAnsi" w:eastAsiaTheme="minorEastAsia" w:hAnsiTheme="minorHAnsi" w:cstheme="minorBidi"/>
+            <w:noProof/>
+            <w:sz w:val="22"/>
+            <w:szCs w:val="22"/>
+            <w:lang w:val="fr-CH" w:eastAsia="fr-CH"/>
+          </w:rPr>
+          <w:tab/>
+        </w:r>
+        <w:r>
+          <w:rPr>
+            <w:rStyle w:val="Lienhypertexte"/>
+            <w:iCs/>
+            <w:noProof/>
+          </w:rPr>
+          <w:t>Manuel d'Utilisation</w:t>
+        </w:r>
+        <w:r>
+          <w:rPr>
+            <w:noProof/>
+            <w:webHidden/>
+          </w:rPr>
+          <w:tab/>
+        </w:r>
+        <w:r>
+          <w:rPr>
+            <w:noProof/>
+            <w:webHidden/>
+          </w:rPr>
+          <w:fldChar w:fldCharType="begin"/>
+        </w:r>
+        <w:r>
+          <w:rPr>
+            <w:noProof/>
+            <w:webHidden/>
+          </w:rPr>
+          <w:instrText xml:space="preserve"> PAGEREF _Toc1034735 \h </w:instrText>
+        </w:r>
+        <w:r>
+          <w:rPr>
+            <w:noProof/>
+            <w:webHidden/>
+          </w:rPr>
+        </w:r>
+        <w:r>
+          <w:rPr>
+            <w:noProof/>
+            <w:webHidden/>
+          </w:rPr>
+          <w:fldChar w:fldCharType="separate"/>
+        </w:r>
+        <w:r>
+          <w:rPr>
+            <w:noProof/>
+            <w:webHidden/>
+          </w:rPr>
+          <w:t>14</w:t>
+        </w:r>
+        <w:r>
+          <w:rPr>
+            <w:noProof/>
+            <w:webHidden/>
+          </w:rPr>
+          <w:fldChar w:fldCharType="end"/>
+        </w:r>
+      </w:hyperlink>
+    </w:p>
+    <w:p>
+      <w:pPr>
+        <w:pStyle w:val="TM2"/>
+        <w:tabs>
+          <w:tab w:val="left" w:pos="800"/>
+          <w:tab w:val="right" w:leader="dot" w:pos="9060"/>
+        </w:tabs>
+        <w:rPr>
+          <w:rFonts w:asciiTheme="minorHAnsi" w:eastAsiaTheme="minorEastAsia" w:hAnsiTheme="minorHAnsi" w:cstheme="minorBidi"/>
+          <w:noProof/>
+          <w:sz w:val="22"/>
+          <w:szCs w:val="22"/>
+          <w:lang w:val="fr-CH" w:eastAsia="fr-CH"/>
+        </w:rPr>
+      </w:pPr>
+      <w:hyperlink w:anchor="_Toc1034736" w:history="1">
+        <w:r>
+          <w:rPr>
+            <w:rStyle w:val="Lienhypertexte"/>
+            <w:i/>
+            <w:iCs/>
+            <w:noProof/>
+          </w:rPr>
+          <w:t>6.6</w:t>
+        </w:r>
+        <w:r>
+          <w:rPr>
+            <w:rFonts w:asciiTheme="minorHAnsi" w:eastAsiaTheme="minorEastAsia" w:hAnsiTheme="minorHAnsi" w:cstheme="minorBidi"/>
+            <w:noProof/>
+            <w:sz w:val="22"/>
+            <w:szCs w:val="22"/>
+            <w:lang w:val="fr-CH" w:eastAsia="fr-CH"/>
+          </w:rPr>
+          <w:tab/>
+        </w:r>
+        <w:r>
+          <w:rPr>
+            <w:rStyle w:val="Lienhypertexte"/>
+            <w:iCs/>
+            <w:noProof/>
+          </w:rPr>
           <w:t>Archives du projet</w:t>
         </w:r>
         <w:r>
@@ -2806,7 +3076,7 @@
             <w:noProof/>
             <w:webHidden/>
           </w:rPr>
-          <w:instrText xml:space="preserve"> PAGEREF _Toc696698 \h </w:instrText>
+          <w:instrText xml:space="preserve"> PAGEREF _Toc1034736 \h </w:instrText>
         </w:r>
         <w:r>
           <w:rPr>
@@ -2826,7 +3096,7 @@
             <w:noProof/>
             <w:webHidden/>
           </w:rPr>
-          <w:t>13</w:t>
+          <w:t>14</w:t>
         </w:r>
         <w:r>
           <w:rPr>
@@ -2868,7 +3138,7 @@
       <w:pPr>
         <w:pStyle w:val="Titre1"/>
       </w:pPr>
-      <w:bookmarkStart w:id="0" w:name="_Toc696669"/>
+      <w:bookmarkStart w:id="0" w:name="_Toc1034704"/>
       <w:r>
         <w:lastRenderedPageBreak/>
         <w:t>Analyse prél</w:t>
@@ -2889,7 +3159,7 @@
           <w:iCs/>
         </w:rPr>
       </w:pPr>
-      <w:bookmarkStart w:id="1" w:name="_Toc696670"/>
+      <w:bookmarkStart w:id="1" w:name="_Toc1034705"/>
       <w:r>
         <w:rPr>
           <w:iCs/>
@@ -3007,7 +3277,7 @@
           <w:iCs/>
         </w:rPr>
       </w:pPr>
-      <w:bookmarkStart w:id="2" w:name="_Toc696671"/>
+      <w:bookmarkStart w:id="2" w:name="_Toc1034706"/>
       <w:r>
         <w:rPr>
           <w:iCs/>
@@ -3382,7 +3652,7 @@
         </w:rPr>
         <w:br w:type="page"/>
       </w:r>
-      <w:bookmarkStart w:id="3" w:name="_Toc696672"/>
+      <w:bookmarkStart w:id="3" w:name="_Toc1034707"/>
       <w:r>
         <w:rPr>
           <w:iCs/>
@@ -3521,7 +3791,7 @@
       <w:pPr>
         <w:pStyle w:val="Titre1"/>
       </w:pPr>
-      <w:bookmarkStart w:id="4" w:name="_Toc696673"/>
+      <w:bookmarkStart w:id="4" w:name="_Toc1034708"/>
       <w:r>
         <w:t>Analyse</w:t>
       </w:r>
@@ -3532,9 +3802,11 @@
       <w:pPr>
         <w:pStyle w:val="Titre2"/>
       </w:pPr>
+      <w:bookmarkStart w:id="5" w:name="_Toc1034709"/>
       <w:r>
         <w:t>Définition de l’audience</w:t>
       </w:r>
+      <w:bookmarkEnd w:id="5"/>
     </w:p>
     <w:p/>
     <w:p>
@@ -3562,12 +3834,14 @@
       <w:pPr>
         <w:pStyle w:val="Titre2"/>
       </w:pPr>
+      <w:bookmarkStart w:id="6" w:name="_Toc1034710"/>
       <w:r>
         <w:t xml:space="preserve">Analyse </w:t>
       </w:r>
       <w:r>
         <w:t>Concurrentielle</w:t>
       </w:r>
+      <w:bookmarkEnd w:id="6"/>
     </w:p>
     <w:p/>
     <w:p>
@@ -3706,9 +3980,9 @@
         <w:tblLook w:val="04A0" w:firstRow="1" w:lastRow="0" w:firstColumn="1" w:lastColumn="0" w:noHBand="0" w:noVBand="1"/>
       </w:tblPr>
       <w:tblGrid>
-        <w:gridCol w:w="5524"/>
-        <w:gridCol w:w="1249"/>
-        <w:gridCol w:w="977"/>
+        <w:gridCol w:w="5240"/>
+        <w:gridCol w:w="1276"/>
+        <w:gridCol w:w="1234"/>
         <w:gridCol w:w="1310"/>
       </w:tblGrid>
       <w:tr>
@@ -3718,13 +3992,13 @@
         <w:tc>
           <w:tcPr>
             <w:cnfStyle w:val="001000000000" w:firstRow="0" w:lastRow="0" w:firstColumn="1" w:lastColumn="0" w:oddVBand="0" w:evenVBand="0" w:oddHBand="0" w:evenHBand="0" w:firstRowFirstColumn="0" w:firstRowLastColumn="0" w:lastRowFirstColumn="0" w:lastRowLastColumn="0"/>
-            <w:tcW w:w="5524" w:type="dxa"/>
+            <w:tcW w:w="5240" w:type="dxa"/>
           </w:tcPr>
           <w:p/>
         </w:tc>
         <w:tc>
           <w:tcPr>
-            <w:tcW w:w="1249" w:type="dxa"/>
+            <w:tcW w:w="1276" w:type="dxa"/>
           </w:tcPr>
           <w:p>
             <w:pPr>
@@ -3747,12 +4021,15 @@
         </w:tc>
         <w:tc>
           <w:tcPr>
-            <w:tcW w:w="977" w:type="dxa"/>
+            <w:tcW w:w="1234" w:type="dxa"/>
           </w:tcPr>
           <w:p>
             <w:pPr>
               <w:cnfStyle w:val="100000000000" w:firstRow="1" w:lastRow="0" w:firstColumn="0" w:lastColumn="0" w:oddVBand="0" w:evenVBand="0" w:oddHBand="0" w:evenHBand="0" w:firstRowFirstColumn="0" w:firstRowLastColumn="0" w:lastRowFirstColumn="0" w:lastRowLastColumn="0"/>
             </w:pPr>
+            <w:r>
+              <w:t xml:space="preserve">TomTom </w:t>
+            </w:r>
             <w:r>
               <w:t>Sports</w:t>
             </w:r>
@@ -3766,6 +4043,9 @@
             <w:pPr>
               <w:cnfStyle w:val="100000000000" w:firstRow="1" w:lastRow="0" w:firstColumn="0" w:lastColumn="0" w:oddVBand="0" w:evenVBand="0" w:oddHBand="0" w:evenHBand="0" w:firstRowFirstColumn="0" w:firstRowLastColumn="0" w:lastRowFirstColumn="0" w:lastRowLastColumn="0"/>
             </w:pPr>
+            <w:r>
+              <w:t xml:space="preserve">Adidas </w:t>
+            </w:r>
             <w:proofErr w:type="spellStart"/>
             <w:r>
               <w:t>Runtastic</w:t>
@@ -3781,17 +4061,26 @@
         <w:tc>
           <w:tcPr>
             <w:cnfStyle w:val="001000000000" w:firstRow="0" w:lastRow="0" w:firstColumn="1" w:lastColumn="0" w:oddVBand="0" w:evenVBand="0" w:oddHBand="0" w:evenHBand="0" w:firstRowFirstColumn="0" w:firstRowLastColumn="0" w:lastRowFirstColumn="0" w:lastRowLastColumn="0"/>
-            <w:tcW w:w="5524" w:type="dxa"/>
+            <w:tcW w:w="5240" w:type="dxa"/>
           </w:tcPr>
           <w:p>
             <w:r>
-              <w:t>Changements unité de distances (miles, mètres)</w:t>
+              <w:t xml:space="preserve">Changements unité </w:t>
+            </w:r>
+            <w:r>
+              <w:t>(miles, mètres</w:t>
+            </w:r>
+            <w:r>
+              <w:t>, kg, lb</w:t>
+            </w:r>
+            <w:r>
+              <w:t>)</w:t>
             </w:r>
           </w:p>
         </w:tc>
         <w:tc>
           <w:tcPr>
-            <w:tcW w:w="1249" w:type="dxa"/>
+            <w:tcW w:w="1276" w:type="dxa"/>
             <w:vAlign w:val="center"/>
           </w:tcPr>
           <w:p>
@@ -3806,7 +4095,126 @@
         </w:tc>
         <w:tc>
           <w:tcPr>
-            <w:tcW w:w="977" w:type="dxa"/>
+            <w:tcW w:w="1234" w:type="dxa"/>
+            <w:vAlign w:val="center"/>
+          </w:tcPr>
+          <w:p>
+            <w:pPr>
+              <w:jc w:val="center"/>
+              <w:cnfStyle w:val="000000100000" w:firstRow="0" w:lastRow="0" w:firstColumn="0" w:lastColumn="0" w:oddVBand="0" w:evenVBand="0" w:oddHBand="1" w:evenHBand="0" w:firstRowFirstColumn="0" w:firstRowLastColumn="0" w:lastRowFirstColumn="0" w:lastRowLastColumn="0"/>
+            </w:pPr>
+            <w:r>
+              <w:t>X</w:t>
+            </w:r>
+          </w:p>
+        </w:tc>
+        <w:tc>
+          <w:tcPr>
+            <w:tcW w:w="1310" w:type="dxa"/>
+            <w:vAlign w:val="center"/>
+          </w:tcPr>
+          <w:p>
+            <w:pPr>
+              <w:jc w:val="center"/>
+              <w:cnfStyle w:val="000000100000" w:firstRow="0" w:lastRow="0" w:firstColumn="0" w:lastColumn="0" w:oddVBand="0" w:evenVBand="0" w:oddHBand="1" w:evenHBand="0" w:firstRowFirstColumn="0" w:firstRowLastColumn="0" w:lastRowFirstColumn="0" w:lastRowLastColumn="0"/>
+            </w:pPr>
+            <w:r>
+              <w:t>X</w:t>
+            </w:r>
+          </w:p>
+        </w:tc>
+      </w:tr>
+      <w:tr>
+        <w:tc>
+          <w:tcPr>
+            <w:cnfStyle w:val="001000000000" w:firstRow="0" w:lastRow="0" w:firstColumn="1" w:lastColumn="0" w:oddVBand="0" w:evenVBand="0" w:oddHBand="0" w:evenHBand="0" w:firstRowFirstColumn="0" w:firstRowLastColumn="0" w:lastRowFirstColumn="0" w:lastRowLastColumn="0"/>
+            <w:tcW w:w="5240" w:type="dxa"/>
+          </w:tcPr>
+          <w:p>
+            <w:r>
+              <w:t>Distance parcourue</w:t>
+            </w:r>
+          </w:p>
+        </w:tc>
+        <w:tc>
+          <w:tcPr>
+            <w:tcW w:w="1276" w:type="dxa"/>
+            <w:vAlign w:val="center"/>
+          </w:tcPr>
+          <w:p>
+            <w:pPr>
+              <w:jc w:val="center"/>
+              <w:cnfStyle w:val="000000000000" w:firstRow="0" w:lastRow="0" w:firstColumn="0" w:lastColumn="0" w:oddVBand="0" w:evenVBand="0" w:oddHBand="0" w:evenHBand="0" w:firstRowFirstColumn="0" w:firstRowLastColumn="0" w:lastRowFirstColumn="0" w:lastRowLastColumn="0"/>
+            </w:pPr>
+            <w:r>
+              <w:t>X</w:t>
+            </w:r>
+          </w:p>
+        </w:tc>
+        <w:tc>
+          <w:tcPr>
+            <w:tcW w:w="1234" w:type="dxa"/>
+            <w:vAlign w:val="center"/>
+          </w:tcPr>
+          <w:p>
+            <w:pPr>
+              <w:jc w:val="center"/>
+              <w:cnfStyle w:val="000000000000" w:firstRow="0" w:lastRow="0" w:firstColumn="0" w:lastColumn="0" w:oddVBand="0" w:evenVBand="0" w:oddHBand="0" w:evenHBand="0" w:firstRowFirstColumn="0" w:firstRowLastColumn="0" w:lastRowFirstColumn="0" w:lastRowLastColumn="0"/>
+            </w:pPr>
+            <w:r>
+              <w:t>X</w:t>
+            </w:r>
+          </w:p>
+        </w:tc>
+        <w:tc>
+          <w:tcPr>
+            <w:tcW w:w="1310" w:type="dxa"/>
+            <w:vAlign w:val="center"/>
+          </w:tcPr>
+          <w:p>
+            <w:pPr>
+              <w:jc w:val="center"/>
+              <w:cnfStyle w:val="000000000000" w:firstRow="0" w:lastRow="0" w:firstColumn="0" w:lastColumn="0" w:oddVBand="0" w:evenVBand="0" w:oddHBand="0" w:evenHBand="0" w:firstRowFirstColumn="0" w:firstRowLastColumn="0" w:lastRowFirstColumn="0" w:lastRowLastColumn="0"/>
+            </w:pPr>
+            <w:r>
+              <w:t>X</w:t>
+            </w:r>
+          </w:p>
+        </w:tc>
+      </w:tr>
+      <w:tr>
+        <w:trPr>
+          <w:cnfStyle w:val="000000100000" w:firstRow="0" w:lastRow="0" w:firstColumn="0" w:lastColumn="0" w:oddVBand="0" w:evenVBand="0" w:oddHBand="1" w:evenHBand="0" w:firstRowFirstColumn="0" w:firstRowLastColumn="0" w:lastRowFirstColumn="0" w:lastRowLastColumn="0"/>
+        </w:trPr>
+        <w:tc>
+          <w:tcPr>
+            <w:cnfStyle w:val="001000000000" w:firstRow="0" w:lastRow="0" w:firstColumn="1" w:lastColumn="0" w:oddVBand="0" w:evenVBand="0" w:oddHBand="0" w:evenHBand="0" w:firstRowFirstColumn="0" w:firstRowLastColumn="0" w:lastRowFirstColumn="0" w:lastRowLastColumn="0"/>
+            <w:tcW w:w="5240" w:type="dxa"/>
+          </w:tcPr>
+          <w:p>
+            <w:r>
+              <w:t>Ajout manuel d’activités</w:t>
+            </w:r>
+          </w:p>
+        </w:tc>
+        <w:tc>
+          <w:tcPr>
+            <w:tcW w:w="1276" w:type="dxa"/>
+            <w:vAlign w:val="center"/>
+          </w:tcPr>
+          <w:p>
+            <w:pPr>
+              <w:jc w:val="center"/>
+              <w:cnfStyle w:val="000000100000" w:firstRow="0" w:lastRow="0" w:firstColumn="0" w:lastColumn="0" w:oddVBand="0" w:evenVBand="0" w:oddHBand="1" w:evenHBand="0" w:firstRowFirstColumn="0" w:firstRowLastColumn="0" w:lastRowFirstColumn="0" w:lastRowLastColumn="0"/>
+            </w:pPr>
+            <w:r>
+              <w:t>X</w:t>
+            </w:r>
+          </w:p>
+        </w:tc>
+        <w:tc>
+          <w:tcPr>
+            <w:tcW w:w="1234" w:type="dxa"/>
             <w:vAlign w:val="center"/>
           </w:tcPr>
           <w:p>
@@ -3826,6 +4234,9 @@
               <w:jc w:val="center"/>
               <w:cnfStyle w:val="000000100000" w:firstRow="0" w:lastRow="0" w:firstColumn="0" w:lastColumn="0" w:oddVBand="0" w:evenVBand="0" w:oddHBand="1" w:evenHBand="0" w:firstRowFirstColumn="0" w:firstRowLastColumn="0" w:lastRowFirstColumn="0" w:lastRowLastColumn="0"/>
             </w:pPr>
+            <w:r>
+              <w:t>X</w:t>
+            </w:r>
           </w:p>
         </w:tc>
       </w:tr>
@@ -3833,17 +4244,17 @@
         <w:tc>
           <w:tcPr>
             <w:cnfStyle w:val="001000000000" w:firstRow="0" w:lastRow="0" w:firstColumn="1" w:lastColumn="0" w:oddVBand="0" w:evenVBand="0" w:oddHBand="0" w:evenHBand="0" w:firstRowFirstColumn="0" w:firstRowLastColumn="0" w:lastRowFirstColumn="0" w:lastRowLastColumn="0"/>
-            <w:tcW w:w="5524" w:type="dxa"/>
+            <w:tcW w:w="5240" w:type="dxa"/>
           </w:tcPr>
           <w:p>
             <w:r>
-              <w:t>Distance parcourue</w:t>
+              <w:t>Ajout d’un type d’activité</w:t>
             </w:r>
           </w:p>
         </w:tc>
         <w:tc>
           <w:tcPr>
-            <w:tcW w:w="1249" w:type="dxa"/>
+            <w:tcW w:w="1276" w:type="dxa"/>
             <w:vAlign w:val="center"/>
           </w:tcPr>
           <w:p>
@@ -3851,121 +4262,14 @@
               <w:jc w:val="center"/>
               <w:cnfStyle w:val="000000000000" w:firstRow="0" w:lastRow="0" w:firstColumn="0" w:lastColumn="0" w:oddVBand="0" w:evenVBand="0" w:oddHBand="0" w:evenHBand="0" w:firstRowFirstColumn="0" w:firstRowLastColumn="0" w:lastRowFirstColumn="0" w:lastRowLastColumn="0"/>
             </w:pPr>
+            <w:r>
+              <w:t>X</w:t>
+            </w:r>
           </w:p>
         </w:tc>
         <w:tc>
           <w:tcPr>
-            <w:tcW w:w="977" w:type="dxa"/>
-            <w:vAlign w:val="center"/>
-          </w:tcPr>
-          <w:p>
-            <w:pPr>
-              <w:jc w:val="center"/>
-              <w:cnfStyle w:val="000000000000" w:firstRow="0" w:lastRow="0" w:firstColumn="0" w:lastColumn="0" w:oddVBand="0" w:evenVBand="0" w:oddHBand="0" w:evenHBand="0" w:firstRowFirstColumn="0" w:firstRowLastColumn="0" w:lastRowFirstColumn="0" w:lastRowLastColumn="0"/>
-            </w:pPr>
-          </w:p>
-        </w:tc>
-        <w:tc>
-          <w:tcPr>
-            <w:tcW w:w="1310" w:type="dxa"/>
-            <w:vAlign w:val="center"/>
-          </w:tcPr>
-          <w:p>
-            <w:pPr>
-              <w:jc w:val="center"/>
-              <w:cnfStyle w:val="000000000000" w:firstRow="0" w:lastRow="0" w:firstColumn="0" w:lastColumn="0" w:oddVBand="0" w:evenVBand="0" w:oddHBand="0" w:evenHBand="0" w:firstRowFirstColumn="0" w:firstRowLastColumn="0" w:lastRowFirstColumn="0" w:lastRowLastColumn="0"/>
-            </w:pPr>
-            <w:r>
-              <w:t>X</w:t>
-            </w:r>
-          </w:p>
-        </w:tc>
-      </w:tr>
-      <w:tr>
-        <w:trPr>
-          <w:cnfStyle w:val="000000100000" w:firstRow="0" w:lastRow="0" w:firstColumn="0" w:lastColumn="0" w:oddVBand="0" w:evenVBand="0" w:oddHBand="1" w:evenHBand="0" w:firstRowFirstColumn="0" w:firstRowLastColumn="0" w:lastRowFirstColumn="0" w:lastRowLastColumn="0"/>
-        </w:trPr>
-        <w:tc>
-          <w:tcPr>
-            <w:cnfStyle w:val="001000000000" w:firstRow="0" w:lastRow="0" w:firstColumn="1" w:lastColumn="0" w:oddVBand="0" w:evenVBand="0" w:oddHBand="0" w:evenHBand="0" w:firstRowFirstColumn="0" w:firstRowLastColumn="0" w:lastRowFirstColumn="0" w:lastRowLastColumn="0"/>
-            <w:tcW w:w="5524" w:type="dxa"/>
-          </w:tcPr>
-          <w:p>
-            <w:r>
-              <w:t>Ajout manuel d’activités</w:t>
-            </w:r>
-          </w:p>
-        </w:tc>
-        <w:tc>
-          <w:tcPr>
-            <w:tcW w:w="1249" w:type="dxa"/>
-            <w:vAlign w:val="center"/>
-          </w:tcPr>
-          <w:p>
-            <w:pPr>
-              <w:jc w:val="center"/>
-              <w:cnfStyle w:val="000000100000" w:firstRow="0" w:lastRow="0" w:firstColumn="0" w:lastColumn="0" w:oddVBand="0" w:evenVBand="0" w:oddHBand="1" w:evenHBand="0" w:firstRowFirstColumn="0" w:firstRowLastColumn="0" w:lastRowFirstColumn="0" w:lastRowLastColumn="0"/>
-            </w:pPr>
-            <w:r>
-              <w:t>X</w:t>
-            </w:r>
-          </w:p>
-        </w:tc>
-        <w:tc>
-          <w:tcPr>
-            <w:tcW w:w="977" w:type="dxa"/>
-            <w:vAlign w:val="center"/>
-          </w:tcPr>
-          <w:p>
-            <w:pPr>
-              <w:jc w:val="center"/>
-              <w:cnfStyle w:val="000000100000" w:firstRow="0" w:lastRow="0" w:firstColumn="0" w:lastColumn="0" w:oddVBand="0" w:evenVBand="0" w:oddHBand="1" w:evenHBand="0" w:firstRowFirstColumn="0" w:firstRowLastColumn="0" w:lastRowFirstColumn="0" w:lastRowLastColumn="0"/>
-            </w:pPr>
-          </w:p>
-        </w:tc>
-        <w:tc>
-          <w:tcPr>
-            <w:tcW w:w="1310" w:type="dxa"/>
-            <w:vAlign w:val="center"/>
-          </w:tcPr>
-          <w:p>
-            <w:pPr>
-              <w:jc w:val="center"/>
-              <w:cnfStyle w:val="000000100000" w:firstRow="0" w:lastRow="0" w:firstColumn="0" w:lastColumn="0" w:oddVBand="0" w:evenVBand="0" w:oddHBand="1" w:evenHBand="0" w:firstRowFirstColumn="0" w:firstRowLastColumn="0" w:lastRowFirstColumn="0" w:lastRowLastColumn="0"/>
-            </w:pPr>
-          </w:p>
-        </w:tc>
-      </w:tr>
-      <w:tr>
-        <w:tc>
-          <w:tcPr>
-            <w:cnfStyle w:val="001000000000" w:firstRow="0" w:lastRow="0" w:firstColumn="1" w:lastColumn="0" w:oddVBand="0" w:evenVBand="0" w:oddHBand="0" w:evenHBand="0" w:firstRowFirstColumn="0" w:firstRowLastColumn="0" w:lastRowFirstColumn="0" w:lastRowLastColumn="0"/>
-            <w:tcW w:w="5524" w:type="dxa"/>
-          </w:tcPr>
-          <w:p>
-            <w:r>
-              <w:t>Ajout d’un type d’activité</w:t>
-            </w:r>
-          </w:p>
-        </w:tc>
-        <w:tc>
-          <w:tcPr>
-            <w:tcW w:w="1249" w:type="dxa"/>
-            <w:vAlign w:val="center"/>
-          </w:tcPr>
-          <w:p>
-            <w:pPr>
-              <w:jc w:val="center"/>
-              <w:cnfStyle w:val="000000000000" w:firstRow="0" w:lastRow="0" w:firstColumn="0" w:lastColumn="0" w:oddVBand="0" w:evenVBand="0" w:oddHBand="0" w:evenHBand="0" w:firstRowFirstColumn="0" w:firstRowLastColumn="0" w:lastRowFirstColumn="0" w:lastRowLastColumn="0"/>
-            </w:pPr>
-            <w:r>
-              <w:t>X</w:t>
-            </w:r>
-          </w:p>
-        </w:tc>
-        <w:tc>
-          <w:tcPr>
-            <w:tcW w:w="977" w:type="dxa"/>
+            <w:tcW w:w="1234" w:type="dxa"/>
             <w:vAlign w:val="center"/>
           </w:tcPr>
           <w:p>
@@ -3995,7 +4299,7 @@
         <w:tc>
           <w:tcPr>
             <w:cnfStyle w:val="001000000000" w:firstRow="0" w:lastRow="0" w:firstColumn="1" w:lastColumn="0" w:oddVBand="0" w:evenVBand="0" w:oddHBand="0" w:evenHBand="0" w:firstRowFirstColumn="0" w:firstRowLastColumn="0" w:lastRowFirstColumn="0" w:lastRowLastColumn="0"/>
-            <w:tcW w:w="5524" w:type="dxa"/>
+            <w:tcW w:w="5240" w:type="dxa"/>
           </w:tcPr>
           <w:p>
             <w:r>
@@ -4005,7 +4309,7 @@
         </w:tc>
         <w:tc>
           <w:tcPr>
-            <w:tcW w:w="1249" w:type="dxa"/>
+            <w:tcW w:w="1276" w:type="dxa"/>
             <w:vAlign w:val="center"/>
           </w:tcPr>
           <w:p>
@@ -4020,7 +4324,7 @@
         </w:tc>
         <w:tc>
           <w:tcPr>
-            <w:tcW w:w="977" w:type="dxa"/>
+            <w:tcW w:w="1234" w:type="dxa"/>
             <w:vAlign w:val="center"/>
           </w:tcPr>
           <w:p>
@@ -4040,6 +4344,9 @@
               <w:jc w:val="center"/>
               <w:cnfStyle w:val="000000100000" w:firstRow="0" w:lastRow="0" w:firstColumn="0" w:lastColumn="0" w:oddVBand="0" w:evenVBand="0" w:oddHBand="1" w:evenHBand="0" w:firstRowFirstColumn="0" w:firstRowLastColumn="0" w:lastRowFirstColumn="0" w:lastRowLastColumn="0"/>
             </w:pPr>
+            <w:r>
+              <w:t>X</w:t>
+            </w:r>
           </w:p>
         </w:tc>
       </w:tr>
@@ -4047,7 +4354,7 @@
         <w:tc>
           <w:tcPr>
             <w:cnfStyle w:val="001000000000" w:firstRow="0" w:lastRow="0" w:firstColumn="1" w:lastColumn="0" w:oddVBand="0" w:evenVBand="0" w:oddHBand="0" w:evenHBand="0" w:firstRowFirstColumn="0" w:firstRowLastColumn="0" w:lastRowFirstColumn="0" w:lastRowLastColumn="0"/>
-            <w:tcW w:w="5524" w:type="dxa"/>
+            <w:tcW w:w="5240" w:type="dxa"/>
           </w:tcPr>
           <w:p>
             <w:r>
@@ -4057,7 +4364,7 @@
         </w:tc>
         <w:tc>
           <w:tcPr>
-            <w:tcW w:w="1249" w:type="dxa"/>
+            <w:tcW w:w="1276" w:type="dxa"/>
             <w:vAlign w:val="center"/>
           </w:tcPr>
           <w:p>
@@ -4072,7 +4379,7 @@
         </w:tc>
         <w:tc>
           <w:tcPr>
-            <w:tcW w:w="977" w:type="dxa"/>
+            <w:tcW w:w="1234" w:type="dxa"/>
             <w:vAlign w:val="center"/>
           </w:tcPr>
           <w:p>
@@ -4102,7 +4409,7 @@
         <w:tc>
           <w:tcPr>
             <w:cnfStyle w:val="001000000000" w:firstRow="0" w:lastRow="0" w:firstColumn="1" w:lastColumn="0" w:oddVBand="0" w:evenVBand="0" w:oddHBand="0" w:evenHBand="0" w:firstRowFirstColumn="0" w:firstRowLastColumn="0" w:lastRowFirstColumn="0" w:lastRowLastColumn="0"/>
-            <w:tcW w:w="5524" w:type="dxa"/>
+            <w:tcW w:w="5240" w:type="dxa"/>
           </w:tcPr>
           <w:p>
             <w:r>
@@ -4112,7 +4419,7 @@
         </w:tc>
         <w:tc>
           <w:tcPr>
-            <w:tcW w:w="1249" w:type="dxa"/>
+            <w:tcW w:w="1276" w:type="dxa"/>
             <w:vAlign w:val="center"/>
           </w:tcPr>
           <w:p>
@@ -4127,7 +4434,7 @@
         </w:tc>
         <w:tc>
           <w:tcPr>
-            <w:tcW w:w="977" w:type="dxa"/>
+            <w:tcW w:w="1234" w:type="dxa"/>
             <w:vAlign w:val="center"/>
           </w:tcPr>
           <w:p>
@@ -4147,6 +4454,9 @@
               <w:jc w:val="center"/>
               <w:cnfStyle w:val="000000100000" w:firstRow="0" w:lastRow="0" w:firstColumn="0" w:lastColumn="0" w:oddVBand="0" w:evenVBand="0" w:oddHBand="1" w:evenHBand="0" w:firstRowFirstColumn="0" w:firstRowLastColumn="0" w:lastRowFirstColumn="0" w:lastRowLastColumn="0"/>
             </w:pPr>
+            <w:r>
+              <w:t>X</w:t>
+            </w:r>
           </w:p>
         </w:tc>
       </w:tr>
@@ -4154,7 +4464,7 @@
         <w:tc>
           <w:tcPr>
             <w:cnfStyle w:val="001000000000" w:firstRow="0" w:lastRow="0" w:firstColumn="1" w:lastColumn="0" w:oddVBand="0" w:evenVBand="0" w:oddHBand="0" w:evenHBand="0" w:firstRowFirstColumn="0" w:firstRowLastColumn="0" w:lastRowFirstColumn="0" w:lastRowLastColumn="0"/>
-            <w:tcW w:w="5524" w:type="dxa"/>
+            <w:tcW w:w="5240" w:type="dxa"/>
           </w:tcPr>
           <w:p>
             <w:r>
@@ -4164,7 +4474,7 @@
         </w:tc>
         <w:tc>
           <w:tcPr>
-            <w:tcW w:w="1249" w:type="dxa"/>
+            <w:tcW w:w="1276" w:type="dxa"/>
             <w:vAlign w:val="center"/>
           </w:tcPr>
           <w:p>
@@ -4172,11 +4482,14 @@
               <w:jc w:val="center"/>
               <w:cnfStyle w:val="000000000000" w:firstRow="0" w:lastRow="0" w:firstColumn="0" w:lastColumn="0" w:oddVBand="0" w:evenVBand="0" w:oddHBand="0" w:evenHBand="0" w:firstRowFirstColumn="0" w:firstRowLastColumn="0" w:lastRowFirstColumn="0" w:lastRowLastColumn="0"/>
             </w:pPr>
+            <w:r>
+              <w:t>X</w:t>
+            </w:r>
           </w:p>
         </w:tc>
         <w:tc>
           <w:tcPr>
-            <w:tcW w:w="977" w:type="dxa"/>
+            <w:tcW w:w="1234" w:type="dxa"/>
             <w:vAlign w:val="center"/>
           </w:tcPr>
           <w:p>
@@ -4209,17 +4522,23 @@
         <w:tc>
           <w:tcPr>
             <w:cnfStyle w:val="001000000000" w:firstRow="0" w:lastRow="0" w:firstColumn="1" w:lastColumn="0" w:oddVBand="0" w:evenVBand="0" w:oddHBand="0" w:evenHBand="0" w:firstRowFirstColumn="0" w:firstRowLastColumn="0" w:lastRowFirstColumn="0" w:lastRowLastColumn="0"/>
-            <w:tcW w:w="5524" w:type="dxa"/>
+            <w:tcW w:w="5240" w:type="dxa"/>
           </w:tcPr>
           <w:p>
             <w:r>
-              <w:t>Abonnement mensuel permettant d’ajout des fonctionnalités</w:t>
+              <w:t>Abonne</w:t>
+            </w:r>
+            <w:r>
+              <w:t xml:space="preserve">ment mensuel permettant d’ajouter </w:t>
+            </w:r>
+            <w:r>
+              <w:t>des fonctionnalités</w:t>
             </w:r>
           </w:p>
         </w:tc>
         <w:tc>
           <w:tcPr>
-            <w:tcW w:w="1249" w:type="dxa"/>
+            <w:tcW w:w="1276" w:type="dxa"/>
             <w:vAlign w:val="center"/>
           </w:tcPr>
           <w:p>
@@ -4231,7 +4550,7 @@
         </w:tc>
         <w:tc>
           <w:tcPr>
-            <w:tcW w:w="977" w:type="dxa"/>
+            <w:tcW w:w="1234" w:type="dxa"/>
             <w:vAlign w:val="center"/>
           </w:tcPr>
           <w:p>
@@ -4261,7 +4580,7 @@
         <w:tc>
           <w:tcPr>
             <w:cnfStyle w:val="001000000000" w:firstRow="0" w:lastRow="0" w:firstColumn="1" w:lastColumn="0" w:oddVBand="0" w:evenVBand="0" w:oddHBand="0" w:evenHBand="0" w:firstRowFirstColumn="0" w:firstRowLastColumn="0" w:lastRowFirstColumn="0" w:lastRowLastColumn="0"/>
-            <w:tcW w:w="5524" w:type="dxa"/>
+            <w:tcW w:w="5240" w:type="dxa"/>
           </w:tcPr>
           <w:p>
             <w:r>
@@ -4271,7 +4590,7 @@
         </w:tc>
         <w:tc>
           <w:tcPr>
-            <w:tcW w:w="1249" w:type="dxa"/>
+            <w:tcW w:w="1276" w:type="dxa"/>
             <w:vAlign w:val="center"/>
           </w:tcPr>
           <w:p>
@@ -4286,7 +4605,7 @@
         </w:tc>
         <w:tc>
           <w:tcPr>
-            <w:tcW w:w="977" w:type="dxa"/>
+            <w:tcW w:w="1234" w:type="dxa"/>
             <w:vAlign w:val="center"/>
           </w:tcPr>
           <w:p>
@@ -4306,6 +4625,9 @@
               <w:jc w:val="center"/>
               <w:cnfStyle w:val="000000000000" w:firstRow="0" w:lastRow="0" w:firstColumn="0" w:lastColumn="0" w:oddVBand="0" w:evenVBand="0" w:oddHBand="0" w:evenHBand="0" w:firstRowFirstColumn="0" w:firstRowLastColumn="0" w:lastRowFirstColumn="0" w:lastRowLastColumn="0"/>
             </w:pPr>
+            <w:r>
+              <w:t>X</w:t>
+            </w:r>
           </w:p>
         </w:tc>
       </w:tr>
@@ -4316,7 +4638,7 @@
         <w:tc>
           <w:tcPr>
             <w:cnfStyle w:val="001000000000" w:firstRow="0" w:lastRow="0" w:firstColumn="1" w:lastColumn="0" w:oddVBand="0" w:evenVBand="0" w:oddHBand="0" w:evenHBand="0" w:firstRowFirstColumn="0" w:firstRowLastColumn="0" w:lastRowFirstColumn="0" w:lastRowLastColumn="0"/>
-            <w:tcW w:w="5524" w:type="dxa"/>
+            <w:tcW w:w="5240" w:type="dxa"/>
           </w:tcPr>
           <w:p>
             <w:r>
@@ -4326,7 +4648,7 @@
         </w:tc>
         <w:tc>
           <w:tcPr>
-            <w:tcW w:w="1249" w:type="dxa"/>
+            <w:tcW w:w="1276" w:type="dxa"/>
             <w:vAlign w:val="center"/>
           </w:tcPr>
           <w:p>
@@ -4334,11 +4656,14 @@
               <w:jc w:val="center"/>
               <w:cnfStyle w:val="000000100000" w:firstRow="0" w:lastRow="0" w:firstColumn="0" w:lastColumn="0" w:oddVBand="0" w:evenVBand="0" w:oddHBand="1" w:evenHBand="0" w:firstRowFirstColumn="0" w:firstRowLastColumn="0" w:lastRowFirstColumn="0" w:lastRowLastColumn="0"/>
             </w:pPr>
+            <w:r>
+              <w:t>X</w:t>
+            </w:r>
           </w:p>
         </w:tc>
         <w:tc>
           <w:tcPr>
-            <w:tcW w:w="977" w:type="dxa"/>
+            <w:tcW w:w="1234" w:type="dxa"/>
             <w:vAlign w:val="center"/>
           </w:tcPr>
           <w:p>
@@ -4358,18 +4683,258 @@
               <w:jc w:val="center"/>
               <w:cnfStyle w:val="000000100000" w:firstRow="0" w:lastRow="0" w:firstColumn="0" w:lastColumn="0" w:oddVBand="0" w:evenVBand="0" w:oddHBand="1" w:evenHBand="0" w:firstRowFirstColumn="0" w:firstRowLastColumn="0" w:lastRowFirstColumn="0" w:lastRowLastColumn="0"/>
             </w:pPr>
+            <w:r>
+              <w:t>X</w:t>
+            </w:r>
+          </w:p>
+        </w:tc>
+      </w:tr>
+      <w:tr>
+        <w:tc>
+          <w:tcPr>
+            <w:cnfStyle w:val="001000000000" w:firstRow="0" w:lastRow="0" w:firstColumn="1" w:lastColumn="0" w:oddVBand="0" w:evenVBand="0" w:oddHBand="0" w:evenHBand="0" w:firstRowFirstColumn="0" w:firstRowLastColumn="0" w:lastRowFirstColumn="0" w:lastRowLastColumn="0"/>
+            <w:tcW w:w="5240" w:type="dxa"/>
+          </w:tcPr>
+          <w:p>
+            <w:r>
+              <w:t xml:space="preserve">Défis </w:t>
+            </w:r>
+            <w:r>
+              <w:t>ou objectifs</w:t>
+            </w:r>
+          </w:p>
+        </w:tc>
+        <w:tc>
+          <w:tcPr>
+            <w:tcW w:w="1276" w:type="dxa"/>
+            <w:vAlign w:val="center"/>
+          </w:tcPr>
+          <w:p>
+            <w:pPr>
+              <w:jc w:val="center"/>
+              <w:cnfStyle w:val="000000000000" w:firstRow="0" w:lastRow="0" w:firstColumn="0" w:lastColumn="0" w:oddVBand="0" w:evenVBand="0" w:oddHBand="0" w:evenHBand="0" w:firstRowFirstColumn="0" w:firstRowLastColumn="0" w:lastRowFirstColumn="0" w:lastRowLastColumn="0"/>
+            </w:pPr>
+            <w:r>
+              <w:t>X</w:t>
+            </w:r>
+          </w:p>
+        </w:tc>
+        <w:tc>
+          <w:tcPr>
+            <w:tcW w:w="1234" w:type="dxa"/>
+            <w:vAlign w:val="center"/>
+          </w:tcPr>
+          <w:p>
+            <w:pPr>
+              <w:jc w:val="center"/>
+              <w:cnfStyle w:val="000000000000" w:firstRow="0" w:lastRow="0" w:firstColumn="0" w:lastColumn="0" w:oddVBand="0" w:evenVBand="0" w:oddHBand="0" w:evenHBand="0" w:firstRowFirstColumn="0" w:firstRowLastColumn="0" w:lastRowFirstColumn="0" w:lastRowLastColumn="0"/>
+            </w:pPr>
+            <w:r>
+              <w:t>X</w:t>
+            </w:r>
+          </w:p>
+        </w:tc>
+        <w:tc>
+          <w:tcPr>
+            <w:tcW w:w="1310" w:type="dxa"/>
+            <w:vAlign w:val="center"/>
+          </w:tcPr>
+          <w:p>
+            <w:pPr>
+              <w:jc w:val="center"/>
+              <w:cnfStyle w:val="000000000000" w:firstRow="0" w:lastRow="0" w:firstColumn="0" w:lastColumn="0" w:oddVBand="0" w:evenVBand="0" w:oddHBand="0" w:evenHBand="0" w:firstRowFirstColumn="0" w:firstRowLastColumn="0" w:lastRowFirstColumn="0" w:lastRowLastColumn="0"/>
+            </w:pPr>
+            <w:r>
+              <w:t>X</w:t>
+            </w:r>
+          </w:p>
+        </w:tc>
+      </w:tr>
+      <w:tr>
+        <w:trPr>
+          <w:cnfStyle w:val="000000100000" w:firstRow="0" w:lastRow="0" w:firstColumn="0" w:lastColumn="0" w:oddVBand="0" w:evenVBand="0" w:oddHBand="1" w:evenHBand="0" w:firstRowFirstColumn="0" w:firstRowLastColumn="0" w:lastRowFirstColumn="0" w:lastRowLastColumn="0"/>
+        </w:trPr>
+        <w:tc>
+          <w:tcPr>
+            <w:cnfStyle w:val="001000000000" w:firstRow="0" w:lastRow="0" w:firstColumn="1" w:lastColumn="0" w:oddVBand="0" w:evenVBand="0" w:oddHBand="0" w:evenHBand="0" w:firstRowFirstColumn="0" w:firstRowLastColumn="0" w:lastRowFirstColumn="0" w:lastRowLastColumn="0"/>
+            <w:tcW w:w="5240" w:type="dxa"/>
+          </w:tcPr>
+          <w:p>
+            <w:r>
+              <w:t>Gestion d’équipements (chaussures</w:t>
+            </w:r>
+            <w:r>
+              <w:t>, …</w:t>
+            </w:r>
+            <w:r>
+              <w:t>)</w:t>
+            </w:r>
+          </w:p>
+        </w:tc>
+        <w:tc>
+          <w:tcPr>
+            <w:tcW w:w="1276" w:type="dxa"/>
+            <w:vAlign w:val="center"/>
+          </w:tcPr>
+          <w:p>
+            <w:pPr>
+              <w:jc w:val="center"/>
+              <w:cnfStyle w:val="000000100000" w:firstRow="0" w:lastRow="0" w:firstColumn="0" w:lastColumn="0" w:oddVBand="0" w:evenVBand="0" w:oddHBand="1" w:evenHBand="0" w:firstRowFirstColumn="0" w:firstRowLastColumn="0" w:lastRowFirstColumn="0" w:lastRowLastColumn="0"/>
+            </w:pPr>
+            <w:r>
+              <w:t>X</w:t>
+            </w:r>
+          </w:p>
+        </w:tc>
+        <w:tc>
+          <w:tcPr>
+            <w:tcW w:w="1234" w:type="dxa"/>
+            <w:vAlign w:val="center"/>
+          </w:tcPr>
+          <w:p>
+            <w:pPr>
+              <w:jc w:val="center"/>
+              <w:cnfStyle w:val="000000100000" w:firstRow="0" w:lastRow="0" w:firstColumn="0" w:lastColumn="0" w:oddVBand="0" w:evenVBand="0" w:oddHBand="1" w:evenHBand="0" w:firstRowFirstColumn="0" w:firstRowLastColumn="0" w:lastRowFirstColumn="0" w:lastRowLastColumn="0"/>
+            </w:pPr>
+          </w:p>
+        </w:tc>
+        <w:tc>
+          <w:tcPr>
+            <w:tcW w:w="1310" w:type="dxa"/>
+            <w:vAlign w:val="center"/>
+          </w:tcPr>
+          <w:p>
+            <w:pPr>
+              <w:jc w:val="center"/>
+              <w:cnfStyle w:val="000000100000" w:firstRow="0" w:lastRow="0" w:firstColumn="0" w:lastColumn="0" w:oddVBand="0" w:evenVBand="0" w:oddHBand="1" w:evenHBand="0" w:firstRowFirstColumn="0" w:firstRowLastColumn="0" w:lastRowFirstColumn="0" w:lastRowLastColumn="0"/>
+            </w:pPr>
+            <w:r>
+              <w:t>X</w:t>
+            </w:r>
+          </w:p>
+        </w:tc>
+      </w:tr>
+      <w:tr>
+        <w:tc>
+          <w:tcPr>
+            <w:cnfStyle w:val="001000000000" w:firstRow="0" w:lastRow="0" w:firstColumn="1" w:lastColumn="0" w:oddVBand="0" w:evenVBand="0" w:oddHBand="0" w:evenHBand="0" w:firstRowFirstColumn="0" w:firstRowLastColumn="0" w:lastRowFirstColumn="0" w:lastRowLastColumn="0"/>
+            <w:tcW w:w="5240" w:type="dxa"/>
+          </w:tcPr>
+          <w:p>
+            <w:r>
+              <w:t>Connection à des services tierces</w:t>
+            </w:r>
+          </w:p>
+        </w:tc>
+        <w:tc>
+          <w:tcPr>
+            <w:tcW w:w="1276" w:type="dxa"/>
+            <w:vAlign w:val="center"/>
+          </w:tcPr>
+          <w:p>
+            <w:pPr>
+              <w:jc w:val="center"/>
+              <w:cnfStyle w:val="000000000000" w:firstRow="0" w:lastRow="0" w:firstColumn="0" w:lastColumn="0" w:oddVBand="0" w:evenVBand="0" w:oddHBand="0" w:evenHBand="0" w:firstRowFirstColumn="0" w:firstRowLastColumn="0" w:lastRowFirstColumn="0" w:lastRowLastColumn="0"/>
+            </w:pPr>
+            <w:r>
+              <w:t>X</w:t>
+            </w:r>
+          </w:p>
+        </w:tc>
+        <w:tc>
+          <w:tcPr>
+            <w:tcW w:w="1234" w:type="dxa"/>
+            <w:vAlign w:val="center"/>
+          </w:tcPr>
+          <w:p>
+            <w:pPr>
+              <w:jc w:val="center"/>
+              <w:cnfStyle w:val="000000000000" w:firstRow="0" w:lastRow="0" w:firstColumn="0" w:lastColumn="0" w:oddVBand="0" w:evenVBand="0" w:oddHBand="0" w:evenHBand="0" w:firstRowFirstColumn="0" w:firstRowLastColumn="0" w:lastRowFirstColumn="0" w:lastRowLastColumn="0"/>
+            </w:pPr>
+            <w:r>
+              <w:t>Google fit</w:t>
+            </w:r>
+          </w:p>
+        </w:tc>
+        <w:tc>
+          <w:tcPr>
+            <w:tcW w:w="1310" w:type="dxa"/>
+            <w:vAlign w:val="center"/>
+          </w:tcPr>
+          <w:p>
+            <w:pPr>
+              <w:jc w:val="center"/>
+              <w:cnfStyle w:val="000000000000" w:firstRow="0" w:lastRow="0" w:firstColumn="0" w:lastColumn="0" w:oddVBand="0" w:evenVBand="0" w:oddHBand="0" w:evenHBand="0" w:firstRowFirstColumn="0" w:firstRowLastColumn="0" w:lastRowFirstColumn="0" w:lastRowLastColumn="0"/>
+            </w:pPr>
+            <w:r>
+              <w:t>X</w:t>
+            </w:r>
+          </w:p>
+        </w:tc>
+      </w:tr>
+      <w:tr>
+        <w:trPr>
+          <w:cnfStyle w:val="000000100000" w:firstRow="0" w:lastRow="0" w:firstColumn="0" w:lastColumn="0" w:oddVBand="0" w:evenVBand="0" w:oddHBand="1" w:evenHBand="0" w:firstRowFirstColumn="0" w:firstRowLastColumn="0" w:lastRowFirstColumn="0" w:lastRowLastColumn="0"/>
+        </w:trPr>
+        <w:tc>
+          <w:tcPr>
+            <w:cnfStyle w:val="001000000000" w:firstRow="0" w:lastRow="0" w:firstColumn="1" w:lastColumn="0" w:oddVBand="0" w:evenVBand="0" w:oddHBand="0" w:evenHBand="0" w:firstRowFirstColumn="0" w:firstRowLastColumn="0" w:lastRowFirstColumn="0" w:lastRowLastColumn="0"/>
+            <w:tcW w:w="5240" w:type="dxa"/>
+          </w:tcPr>
+          <w:p>
+            <w:r>
+              <w:t>Délégation de la connexion (ex : par Google)</w:t>
+            </w:r>
+          </w:p>
+        </w:tc>
+        <w:tc>
+          <w:tcPr>
+            <w:tcW w:w="1276" w:type="dxa"/>
+            <w:vAlign w:val="center"/>
+          </w:tcPr>
+          <w:p>
+            <w:pPr>
+              <w:jc w:val="center"/>
+              <w:cnfStyle w:val="000000100000" w:firstRow="0" w:lastRow="0" w:firstColumn="0" w:lastColumn="0" w:oddVBand="0" w:evenVBand="0" w:oddHBand="1" w:evenHBand="0" w:firstRowFirstColumn="0" w:firstRowLastColumn="0" w:lastRowFirstColumn="0" w:lastRowLastColumn="0"/>
+            </w:pPr>
+          </w:p>
+        </w:tc>
+        <w:tc>
+          <w:tcPr>
+            <w:tcW w:w="1234" w:type="dxa"/>
+            <w:vAlign w:val="center"/>
+          </w:tcPr>
+          <w:p>
+            <w:pPr>
+              <w:jc w:val="center"/>
+              <w:cnfStyle w:val="000000100000" w:firstRow="0" w:lastRow="0" w:firstColumn="0" w:lastColumn="0" w:oddVBand="0" w:evenVBand="0" w:oddHBand="1" w:evenHBand="0" w:firstRowFirstColumn="0" w:firstRowLastColumn="0" w:lastRowFirstColumn="0" w:lastRowLastColumn="0"/>
+            </w:pPr>
+          </w:p>
+        </w:tc>
+        <w:tc>
+          <w:tcPr>
+            <w:tcW w:w="1310" w:type="dxa"/>
+            <w:vAlign w:val="center"/>
+          </w:tcPr>
+          <w:p>
+            <w:pPr>
+              <w:jc w:val="center"/>
+              <w:cnfStyle w:val="000000100000" w:firstRow="0" w:lastRow="0" w:firstColumn="0" w:lastColumn="0" w:oddVBand="0" w:evenVBand="0" w:oddHBand="1" w:evenHBand="0" w:firstRowFirstColumn="0" w:firstRowLastColumn="0" w:lastRowFirstColumn="0" w:lastRowLastColumn="0"/>
+            </w:pPr>
+            <w:r>
+              <w:t>X</w:t>
+            </w:r>
           </w:p>
         </w:tc>
       </w:tr>
     </w:tbl>
     <w:p/>
     <w:p/>
+    <w:p/>
     <w:p>
       <w:r>
         <w:br w:type="page"/>
       </w:r>
-      <w:bookmarkStart w:id="5" w:name="_GoBack"/>
-      <w:bookmarkEnd w:id="5"/>
     </w:p>
     <w:p/>
     <w:p/>
@@ -4377,11 +4942,11 @@
       <w:pPr>
         <w:pStyle w:val="Titre2"/>
       </w:pPr>
-      <w:bookmarkStart w:id="6" w:name="_Toc696674"/>
+      <w:bookmarkStart w:id="7" w:name="_Toc1034711"/>
       <w:r>
         <w:t>Analyse des architectures</w:t>
       </w:r>
-      <w:bookmarkEnd w:id="6"/>
+      <w:bookmarkEnd w:id="7"/>
     </w:p>
     <w:p/>
     <w:p>
@@ -4880,389 +5445,237 @@
     <w:p>
       <w:pPr>
         <w:pStyle w:val="Titre2"/>
-        <w:rPr>
-          <w:i/>
-          <w:iCs/>
-        </w:rPr>
-      </w:pPr>
-      <w:bookmarkStart w:id="7" w:name="_Toc696675"/>
-      <w:r>
-        <w:rPr>
-          <w:iCs/>
-        </w:rPr>
-        <w:t>Concept</w:t>
-      </w:r>
-      <w:bookmarkEnd w:id="7"/>
+      </w:pPr>
+      <w:r>
+        <w:t>Cas d’utilisation</w:t>
+      </w:r>
     </w:p>
     <w:p/>
     <w:p/>
     <w:p>
       <w:pPr>
-        <w:pStyle w:val="Retraitnormal1"/>
+        <w:pStyle w:val="Titre2"/>
+      </w:pPr>
+      <w:r>
+        <w:t>Étude de faisabilité</w:t>
+      </w:r>
+    </w:p>
+    <w:p/>
+    <w:p/>
+    <w:p>
+      <w:pPr>
+        <w:pStyle w:val="Titre3"/>
+      </w:pPr>
+      <w:r>
+        <w:t>Faisabilité système</w:t>
+      </w:r>
+    </w:p>
+    <w:p/>
+    <w:p>
+      <w:r>
+        <w:t xml:space="preserve">Ayant déjà réalisé l’installation d’un serveur NodeJS et d’une base de données MySQL sur un </w:t>
+      </w:r>
+      <w:proofErr w:type="spellStart"/>
+      <w:r>
+        <w:t>Raspberry</w:t>
+      </w:r>
+      <w:proofErr w:type="spellEnd"/>
+      <w:r>
+        <w:t xml:space="preserve"> Pi en dehors de ce projet, aucun problème ne devrait survenir lors d’une nouvelle installation.</w:t>
+      </w:r>
+    </w:p>
+    <w:p/>
+    <w:p/>
+    <w:p>
+      <w:pPr>
+        <w:pStyle w:val="Titre3"/>
+      </w:pPr>
+      <w:r>
+        <w:t>Faisabilité logicielle</w:t>
+      </w:r>
+    </w:p>
+    <w:p/>
+    <w:p>
+      <w:r>
+        <w:t xml:space="preserve">Des modules NodeJS seront utilisés lors de la réalisation du Web Service, voici une liste </w:t>
+      </w:r>
+      <w:r>
+        <w:t xml:space="preserve">de plusieurs modules qui seront sûrement utilisés : </w:t>
+      </w:r>
+    </w:p>
+    <w:p/>
+    <w:p>
+      <w:pPr>
+        <w:pStyle w:val="Paragraphedeliste"/>
         <w:numPr>
           <w:ilvl w:val="0"/>
-          <w:numId w:val="0"/>
+          <w:numId w:val="31"/>
         </w:numPr>
-        <w:ind w:left="360"/>
-        <w:rPr>
-          <w:rFonts w:ascii="Arial" w:hAnsi="Arial"/>
-          <w:sz w:val="24"/>
-          <w:szCs w:val="14"/>
-          <w:lang w:eastAsia="fr-FR"/>
-        </w:rPr>
-      </w:pPr>
-    </w:p>
-    <w:p>
-      <w:pPr>
-        <w:pStyle w:val="Retraitnormal1"/>
+      </w:pPr>
+      <w:proofErr w:type="spellStart"/>
+      <w:proofErr w:type="gramStart"/>
+      <w:r>
+        <w:t>fs</w:t>
+      </w:r>
+      <w:proofErr w:type="spellEnd"/>
+      <w:proofErr w:type="gramEnd"/>
+      <w:r>
+        <w:t xml:space="preserve"> (accès au système de fichier)</w:t>
+      </w:r>
+    </w:p>
+    <w:p>
+      <w:pPr>
+        <w:pStyle w:val="Paragraphedeliste"/>
         <w:numPr>
           <w:ilvl w:val="0"/>
-          <w:numId w:val="0"/>
+          <w:numId w:val="31"/>
         </w:numPr>
-        <w:ind w:left="360"/>
-        <w:rPr>
-          <w:rFonts w:ascii="Arial" w:hAnsi="Arial"/>
-          <w:i/>
-          <w:iCs/>
-          <w:sz w:val="24"/>
-          <w:szCs w:val="14"/>
-          <w:lang w:eastAsia="fr-FR"/>
-        </w:rPr>
-      </w:pPr>
-      <w:r>
-        <w:rPr>
-          <w:rFonts w:ascii="Arial" w:hAnsi="Arial"/>
-          <w:i/>
-          <w:iCs/>
-          <w:sz w:val="24"/>
-          <w:szCs w:val="14"/>
-          <w:lang w:eastAsia="fr-FR"/>
-        </w:rPr>
-        <w:t>Le concept</w:t>
-      </w:r>
-      <w:r>
-        <w:rPr>
-          <w:rFonts w:ascii="Arial" w:hAnsi="Arial"/>
-          <w:i/>
-          <w:iCs/>
-          <w:sz w:val="24"/>
-          <w:szCs w:val="14"/>
-          <w:lang w:eastAsia="fr-FR"/>
-        </w:rPr>
-        <w:t xml:space="preserve"> complet avec toutes ses </w:t>
-      </w:r>
+      </w:pPr>
       <w:proofErr w:type="gramStart"/>
       <w:r>
-        <w:rPr>
-          <w:rFonts w:ascii="Arial" w:hAnsi="Arial"/>
-          <w:i/>
-          <w:iCs/>
-          <w:sz w:val="24"/>
-          <w:szCs w:val="14"/>
-          <w:lang w:eastAsia="fr-FR"/>
-        </w:rPr>
-        <w:t>annexes:</w:t>
+        <w:t>https</w:t>
       </w:r>
       <w:proofErr w:type="gramEnd"/>
-    </w:p>
-    <w:p>
-      <w:pPr>
-        <w:pStyle w:val="Retraitnormal1"/>
+      <w:r>
+        <w:t xml:space="preserve"> (serveur HTTPS)</w:t>
+      </w:r>
+    </w:p>
+    <w:p>
+      <w:pPr>
+        <w:pStyle w:val="Paragraphedeliste"/>
         <w:numPr>
           <w:ilvl w:val="0"/>
-          <w:numId w:val="0"/>
+          <w:numId w:val="31"/>
         </w:numPr>
-        <w:ind w:left="360"/>
-        <w:rPr>
-          <w:rFonts w:ascii="Arial" w:hAnsi="Arial"/>
-          <w:i/>
-          <w:iCs/>
-          <w:sz w:val="24"/>
-          <w:szCs w:val="14"/>
-          <w:lang w:eastAsia="fr-FR"/>
-        </w:rPr>
-      </w:pPr>
-    </w:p>
-    <w:p>
-      <w:pPr>
-        <w:pStyle w:val="Retraitnormal1"/>
+      </w:pPr>
+      <w:proofErr w:type="gramStart"/>
+      <w:r>
+        <w:t>url</w:t>
+      </w:r>
+      <w:proofErr w:type="gramEnd"/>
+      <w:r>
+        <w:t xml:space="preserve"> (gestion des </w:t>
+      </w:r>
+      <w:proofErr w:type="spellStart"/>
+      <w:r>
+        <w:t>URL</w:t>
+      </w:r>
+      <w:r>
+        <w:t>s</w:t>
+      </w:r>
+      <w:proofErr w:type="spellEnd"/>
+      <w:r>
+        <w:t>)</w:t>
+      </w:r>
+    </w:p>
+    <w:p>
+      <w:pPr>
+        <w:pStyle w:val="Paragraphedeliste"/>
         <w:numPr>
           <w:ilvl w:val="0"/>
-          <w:numId w:val="0"/>
+          <w:numId w:val="31"/>
         </w:numPr>
-        <w:ind w:left="360"/>
-        <w:rPr>
-          <w:rFonts w:ascii="Arial" w:hAnsi="Arial"/>
-          <w:i/>
-          <w:iCs/>
-          <w:sz w:val="24"/>
-          <w:szCs w:val="14"/>
-          <w:lang w:eastAsia="fr-FR"/>
-        </w:rPr>
-      </w:pPr>
-      <w:r>
-        <w:rPr>
-          <w:rFonts w:ascii="Arial" w:hAnsi="Arial"/>
-          <w:i/>
-          <w:iCs/>
-          <w:sz w:val="24"/>
-          <w:szCs w:val="14"/>
-          <w:lang w:eastAsia="fr-FR"/>
-        </w:rPr>
-        <w:t xml:space="preserve">Par exemple : </w:t>
-      </w:r>
-    </w:p>
-    <w:p>
-      <w:pPr>
-        <w:pStyle w:val="Retraitnormal1"/>
+      </w:pPr>
+      <w:proofErr w:type="spellStart"/>
+      <w:proofErr w:type="gramStart"/>
+      <w:r>
+        <w:t>querystring</w:t>
+      </w:r>
+      <w:proofErr w:type="spellEnd"/>
+      <w:proofErr w:type="gramEnd"/>
+      <w:r>
+        <w:t xml:space="preserve"> (gestion des </w:t>
+      </w:r>
+      <w:proofErr w:type="spellStart"/>
+      <w:r>
+        <w:t>querystring</w:t>
+      </w:r>
+      <w:proofErr w:type="spellEnd"/>
+      <w:r>
+        <w:t xml:space="preserve"> dans les </w:t>
+      </w:r>
+      <w:proofErr w:type="spellStart"/>
+      <w:r>
+        <w:t>URLs</w:t>
+      </w:r>
+      <w:proofErr w:type="spellEnd"/>
+      <w:r>
+        <w:t>)</w:t>
+      </w:r>
+    </w:p>
+    <w:p>
+      <w:pPr>
+        <w:pStyle w:val="Paragraphedeliste"/>
         <w:numPr>
           <w:ilvl w:val="0"/>
-          <w:numId w:val="4"/>
+          <w:numId w:val="31"/>
         </w:numPr>
-        <w:rPr>
-          <w:rFonts w:ascii="Arial" w:hAnsi="Arial"/>
-          <w:i/>
-          <w:iCs/>
-          <w:sz w:val="24"/>
-          <w:szCs w:val="14"/>
-          <w:lang w:eastAsia="fr-FR"/>
-        </w:rPr>
-      </w:pPr>
+      </w:pPr>
+      <w:proofErr w:type="spellStart"/>
       <w:proofErr w:type="gramStart"/>
       <w:r>
-        <w:rPr>
-          <w:rFonts w:ascii="Arial" w:hAnsi="Arial"/>
-          <w:i/>
-          <w:iCs/>
-          <w:sz w:val="24"/>
-          <w:szCs w:val="14"/>
-          <w:lang w:eastAsia="fr-FR"/>
-        </w:rPr>
-        <w:t>M</w:t>
-      </w:r>
-      <w:r>
-        <w:rPr>
-          <w:rFonts w:ascii="Arial" w:hAnsi="Arial"/>
-          <w:i/>
-          <w:iCs/>
-          <w:sz w:val="24"/>
-          <w:szCs w:val="14"/>
-          <w:lang w:eastAsia="fr-FR"/>
-        </w:rPr>
-        <w:t>ultimédia:</w:t>
-      </w:r>
+        <w:t>util</w:t>
+      </w:r>
+      <w:proofErr w:type="spellEnd"/>
       <w:proofErr w:type="gramEnd"/>
       <w:r>
-        <w:rPr>
-          <w:rFonts w:ascii="Arial" w:hAnsi="Arial"/>
-          <w:i/>
-          <w:iCs/>
-          <w:sz w:val="24"/>
-          <w:szCs w:val="14"/>
-          <w:lang w:eastAsia="fr-FR"/>
-        </w:rPr>
-        <w:t xml:space="preserve"> carte de site, maquettes papier, story </w:t>
-      </w:r>
-      <w:proofErr w:type="spellStart"/>
-      <w:r>
-        <w:rPr>
-          <w:rFonts w:ascii="Arial" w:hAnsi="Arial"/>
-          <w:i/>
-          <w:iCs/>
-          <w:sz w:val="24"/>
-          <w:szCs w:val="14"/>
-          <w:lang w:eastAsia="fr-FR"/>
-        </w:rPr>
-        <w:t>board</w:t>
-      </w:r>
-      <w:proofErr w:type="spellEnd"/>
-      <w:r>
-        <w:rPr>
-          <w:rFonts w:ascii="Arial" w:hAnsi="Arial"/>
-          <w:i/>
-          <w:iCs/>
-          <w:sz w:val="24"/>
-          <w:szCs w:val="14"/>
-          <w:lang w:eastAsia="fr-FR"/>
-        </w:rPr>
-        <w:t xml:space="preserve"> préliminaire, …</w:t>
-      </w:r>
-    </w:p>
-    <w:p>
-      <w:pPr>
-        <w:pStyle w:val="Retraitnormal1"/>
+        <w:t xml:space="preserve"> (utilitaires)</w:t>
+      </w:r>
+    </w:p>
+    <w:p>
+      <w:pPr>
+        <w:pStyle w:val="Paragraphedeliste"/>
         <w:numPr>
           <w:ilvl w:val="0"/>
-          <w:numId w:val="4"/>
+          <w:numId w:val="31"/>
         </w:numPr>
-        <w:rPr>
-          <w:rFonts w:ascii="Arial" w:hAnsi="Arial"/>
-          <w:i/>
-          <w:iCs/>
-          <w:sz w:val="24"/>
-          <w:szCs w:val="14"/>
-          <w:lang w:eastAsia="fr-FR"/>
-        </w:rPr>
-      </w:pPr>
-      <w:r>
-        <w:rPr>
-          <w:rFonts w:ascii="Arial" w:hAnsi="Arial"/>
-          <w:i/>
-          <w:iCs/>
-          <w:sz w:val="24"/>
-          <w:szCs w:val="14"/>
-          <w:lang w:eastAsia="fr-FR"/>
-        </w:rPr>
-        <w:t>B</w:t>
-      </w:r>
-      <w:r>
-        <w:rPr>
-          <w:rFonts w:ascii="Arial" w:hAnsi="Arial"/>
-          <w:i/>
-          <w:iCs/>
-          <w:sz w:val="24"/>
-          <w:szCs w:val="14"/>
-          <w:lang w:eastAsia="fr-FR"/>
-        </w:rPr>
-        <w:t xml:space="preserve">ases de </w:t>
-      </w:r>
+      </w:pPr>
+      <w:proofErr w:type="spellStart"/>
       <w:proofErr w:type="gramStart"/>
       <w:r>
-        <w:rPr>
-          <w:rFonts w:ascii="Arial" w:hAnsi="Arial"/>
-          <w:i/>
-          <w:iCs/>
-          <w:sz w:val="24"/>
-          <w:szCs w:val="14"/>
-          <w:lang w:eastAsia="fr-FR"/>
-        </w:rPr>
-        <w:t>données:</w:t>
-      </w:r>
+        <w:t>jsonwebtok</w:t>
+      </w:r>
+      <w:r>
+        <w:t>en</w:t>
+      </w:r>
+      <w:proofErr w:type="spellEnd"/>
       <w:proofErr w:type="gramEnd"/>
       <w:r>
-        <w:rPr>
-          <w:rFonts w:ascii="Arial" w:hAnsi="Arial"/>
-          <w:i/>
-          <w:iCs/>
-          <w:sz w:val="24"/>
-          <w:szCs w:val="14"/>
-          <w:lang w:eastAsia="fr-FR"/>
-        </w:rPr>
-        <w:t xml:space="preserve"> interfaces graphiques, modèle conceptuel</w:t>
-      </w:r>
-      <w:r>
-        <w:rPr>
-          <w:rFonts w:ascii="Arial" w:hAnsi="Arial"/>
-          <w:i/>
-          <w:iCs/>
-          <w:sz w:val="24"/>
-          <w:szCs w:val="14"/>
-          <w:lang w:eastAsia="fr-FR"/>
-        </w:rPr>
-        <w:t>.</w:t>
-      </w:r>
-    </w:p>
-    <w:p>
-      <w:pPr>
-        <w:pStyle w:val="Retraitnormal1"/>
-        <w:numPr>
-          <w:ilvl w:val="0"/>
-          <w:numId w:val="4"/>
-        </w:numPr>
-        <w:rPr>
-          <w:rFonts w:ascii="Arial" w:hAnsi="Arial"/>
-          <w:i/>
-          <w:iCs/>
-          <w:sz w:val="24"/>
-          <w:szCs w:val="14"/>
-          <w:lang w:eastAsia="fr-FR"/>
-        </w:rPr>
-      </w:pPr>
-      <w:proofErr w:type="gramStart"/>
-      <w:r>
-        <w:rPr>
-          <w:rFonts w:ascii="Arial" w:hAnsi="Arial"/>
-          <w:i/>
-          <w:iCs/>
-          <w:sz w:val="24"/>
-          <w:szCs w:val="14"/>
-          <w:lang w:eastAsia="fr-FR"/>
-        </w:rPr>
-        <w:t>P</w:t>
-      </w:r>
-      <w:r>
-        <w:rPr>
-          <w:rFonts w:ascii="Arial" w:hAnsi="Arial"/>
-          <w:i/>
-          <w:iCs/>
-          <w:sz w:val="24"/>
-          <w:szCs w:val="14"/>
-          <w:lang w:eastAsia="fr-FR"/>
-        </w:rPr>
-        <w:t>rogrammation:</w:t>
-      </w:r>
-      <w:proofErr w:type="gramEnd"/>
-      <w:r>
-        <w:rPr>
-          <w:rFonts w:ascii="Arial" w:hAnsi="Arial"/>
-          <w:i/>
-          <w:iCs/>
-          <w:sz w:val="24"/>
-          <w:szCs w:val="14"/>
-          <w:lang w:eastAsia="fr-FR"/>
-        </w:rPr>
-        <w:t xml:space="preserve"> interfaces graphiques, maquettes, analyse fonctionnelle…</w:t>
-      </w:r>
-    </w:p>
-    <w:p>
-      <w:pPr>
-        <w:pStyle w:val="Retraitnormal1"/>
-        <w:numPr>
-          <w:ilvl w:val="0"/>
-          <w:numId w:val="4"/>
-        </w:numPr>
-        <w:rPr>
-          <w:rFonts w:ascii="Arial" w:hAnsi="Arial"/>
-          <w:i/>
-          <w:iCs/>
-          <w:sz w:val="24"/>
-          <w:szCs w:val="14"/>
-          <w:lang w:eastAsia="fr-FR"/>
-        </w:rPr>
-      </w:pPr>
-      <w:r>
-        <w:rPr>
-          <w:rFonts w:ascii="Arial" w:hAnsi="Arial"/>
-          <w:i/>
-          <w:iCs/>
-          <w:sz w:val="24"/>
-          <w:szCs w:val="14"/>
-          <w:lang w:eastAsia="fr-FR"/>
-        </w:rPr>
-        <w:t>…</w:t>
-      </w:r>
-    </w:p>
-    <w:p>
-      <w:pPr>
-        <w:pStyle w:val="Retraitnormal1"/>
-        <w:numPr>
-          <w:ilvl w:val="0"/>
-          <w:numId w:val="0"/>
-        </w:numPr>
-        <w:ind w:left="720"/>
-        <w:rPr>
-          <w:rFonts w:ascii="Arial" w:hAnsi="Arial"/>
-          <w:sz w:val="24"/>
-          <w:szCs w:val="14"/>
-          <w:lang w:eastAsia="fr-FR"/>
-        </w:rPr>
-      </w:pPr>
-    </w:p>
+        <w:t xml:space="preserve"> (gestion des </w:t>
+      </w:r>
+      <w:proofErr w:type="spellStart"/>
+      <w:r>
+        <w:t>tokens</w:t>
+      </w:r>
+      <w:proofErr w:type="spellEnd"/>
+      <w:r>
+        <w:t xml:space="preserve"> de </w:t>
+      </w:r>
+      <w:proofErr w:type="spellStart"/>
+      <w:r>
+        <w:t>connection</w:t>
+      </w:r>
+      <w:proofErr w:type="spellEnd"/>
+      <w:r>
+        <w:t>)</w:t>
+      </w:r>
+    </w:p>
+    <w:p/>
+    <w:p>
+      <w:r>
+        <w:t>Ces modules sont, soit des modules de bases, soit des modules très connus dans l’écosystème NodeJS</w:t>
+      </w:r>
+      <w:r>
+        <w:t>, il est donc très facile de se documenter sur ces modules. Aucun problème de faisabilité de devrait être rencontré lors de la réalisation du Web Service.</w:t>
+      </w:r>
+    </w:p>
+    <w:p/>
+    <w:p/>
     <w:p>
       <w:pPr>
         <w:pStyle w:val="Titre2"/>
       </w:pPr>
-      <w:bookmarkStart w:id="8" w:name="_Toc696676"/>
+      <w:bookmarkStart w:id="8" w:name="_Toc1034713"/>
       <w:r>
         <w:t>MCD</w:t>
       </w:r>
@@ -5294,7 +5707,7 @@
           <v:shape id="_x0000_i1025" type="#_x0000_t75" style="width:407.25pt;height:98.25pt" o:ole="">
             <v:imagedata r:id="rId8" o:title=""/>
           </v:shape>
-          <o:OLEObject Type="Embed" ProgID="Visio.Drawing.15" ShapeID="_x0000_i1025" DrawAspect="Content" ObjectID="_1611575671" r:id="rId9"/>
+          <o:OLEObject Type="Embed" ProgID="Visio.Drawing.15" ShapeID="_x0000_i1025" DrawAspect="Content" ObjectID="_1611665445" r:id="rId9"/>
         </w:object>
       </w:r>
     </w:p>
@@ -5307,19 +5720,24 @@
     </w:p>
     <w:p>
       <w:pPr>
+        <w:jc w:val="left"/>
+        <w:rPr>
+          <w:szCs w:val="14"/>
+        </w:rPr>
+      </w:pPr>
+    </w:p>
+    <w:p>
+      <w:pPr>
         <w:pStyle w:val="Titre2"/>
-      </w:pPr>
-      <w:bookmarkStart w:id="9" w:name="_Toc696677"/>
-      <w:r>
-        <w:t>Analyse fonctionnelle</w:t>
-      </w:r>
-      <w:bookmarkEnd w:id="9"/>
-    </w:p>
-    <w:p/>
-    <w:p/>
-    <w:p/>
-    <w:p>
-      <w:pPr>
+        <w:numPr>
+          <w:ilvl w:val="0"/>
+          <w:numId w:val="0"/>
+        </w:numPr>
+      </w:pPr>
+    </w:p>
+    <w:p>
+      <w:pPr>
+        <w:jc w:val="left"/>
         <w:rPr>
           <w:szCs w:val="14"/>
         </w:rPr>
@@ -5354,16 +5772,16 @@
           <w:iCs/>
         </w:rPr>
       </w:pPr>
-      <w:bookmarkStart w:id="10" w:name="_Toc71691012"/>
-      <w:bookmarkStart w:id="11" w:name="_Toc696678"/>
+      <w:bookmarkStart w:id="9" w:name="_Toc71691012"/>
+      <w:bookmarkStart w:id="10" w:name="_Toc1034715"/>
       <w:r>
         <w:rPr>
           <w:iCs/>
         </w:rPr>
         <w:t>Stratégie de test</w:t>
       </w:r>
+      <w:bookmarkEnd w:id="9"/>
       <w:bookmarkEnd w:id="10"/>
-      <w:bookmarkEnd w:id="11"/>
     </w:p>
     <w:p/>
     <w:p/>
@@ -5544,9 +5962,9 @@
           <w:rFonts w:cs="Arial"/>
         </w:rPr>
       </w:pPr>
-      <w:bookmarkStart w:id="12" w:name="_Toc25553310"/>
-      <w:bookmarkStart w:id="13" w:name="_Toc71691015"/>
-      <w:bookmarkStart w:id="14" w:name="_Toc696679"/>
+      <w:bookmarkStart w:id="11" w:name="_Toc25553310"/>
+      <w:bookmarkStart w:id="12" w:name="_Toc71691015"/>
+      <w:bookmarkStart w:id="13" w:name="_Toc1034716"/>
       <w:r>
         <w:rPr>
           <w:rFonts w:cs="Arial"/>
@@ -5560,9 +5978,9 @@
         </w:rPr>
         <w:t>isques techniques</w:t>
       </w:r>
+      <w:bookmarkEnd w:id="11"/>
       <w:bookmarkEnd w:id="12"/>
       <w:bookmarkEnd w:id="13"/>
-      <w:bookmarkEnd w:id="14"/>
     </w:p>
     <w:p/>
     <w:tbl>
@@ -5646,13 +6064,22 @@
           </w:tcPr>
           <w:p>
             <w:r>
-              <w:t>Tentative d’acquérir les connaissances, sinon changement vers une authentification non-</w:t>
+              <w:t>Tentative d’acquérir les connaissances</w:t>
+            </w:r>
+            <w:r>
+              <w:t xml:space="preserve"> nécessaire</w:t>
+            </w:r>
+            <w:r>
+              <w:t>, sinon changement vers une authentification non-</w:t>
             </w:r>
             <w:proofErr w:type="spellStart"/>
             <w:r>
               <w:t>stateless</w:t>
             </w:r>
             <w:proofErr w:type="spellEnd"/>
+            <w:r>
+              <w:t>.</w:t>
+            </w:r>
           </w:p>
         </w:tc>
       </w:tr>
@@ -5676,16 +6103,45 @@
     <w:p>
       <w:pPr>
         <w:pStyle w:val="Titre2"/>
-        <w:rPr>
-          <w:i/>
+      </w:pPr>
+      <w:r>
+        <w:t>Budget initial</w:t>
+      </w:r>
+    </w:p>
+    <w:p/>
+    <w:p>
+      <w:r>
+        <w:t>Aucun budget n’est alloué à la réalisation de ce projet.</w:t>
+      </w:r>
+    </w:p>
+    <w:p>
+      <w:pPr>
+        <w:pStyle w:val="Retraitnormal1"/>
+        <w:numPr>
+          <w:ilvl w:val="0"/>
+          <w:numId w:val="0"/>
+        </w:numPr>
+        <w:ind w:left="360"/>
+        <w:rPr>
+          <w:rFonts w:ascii="Arial" w:hAnsi="Arial" w:cs="Arial"/>
           <w:iCs/>
-        </w:rPr>
-      </w:pPr>
-      <w:bookmarkStart w:id="15" w:name="_Toc696680"/>
-      <w:r>
-        <w:rPr>
+          <w:sz w:val="24"/>
+        </w:rPr>
+      </w:pPr>
+    </w:p>
+    <w:p>
+      <w:pPr>
+        <w:pStyle w:val="Titre2"/>
+        <w:rPr>
+          <w:i/>
           <w:iCs/>
         </w:rPr>
+      </w:pPr>
+      <w:bookmarkStart w:id="14" w:name="_Toc1034717"/>
+      <w:r>
+        <w:rPr>
+          <w:iCs/>
+        </w:rPr>
         <w:t>Planification</w:t>
       </w:r>
       <w:r>
@@ -5700,7 +6156,7 @@
         </w:rPr>
         <w:t>détaillée</w:t>
       </w:r>
-      <w:bookmarkEnd w:id="15"/>
+      <w:bookmarkEnd w:id="14"/>
     </w:p>
     <w:p/>
     <w:p>
@@ -5925,36 +6381,39 @@
       <w:pPr>
         <w:pStyle w:val="Titre2"/>
       </w:pPr>
+      <w:bookmarkStart w:id="15" w:name="_Toc1034718"/>
       <w:r>
         <w:t>Historique</w:t>
       </w:r>
+      <w:bookmarkEnd w:id="15"/>
     </w:p>
     <w:p/>
     <w:p/>
     <w:p>
       <w:pPr>
-        <w:pStyle w:val="Retraitnormal1"/>
-        <w:numPr>
-          <w:ilvl w:val="0"/>
-          <w:numId w:val="0"/>
-        </w:numPr>
-        <w:ind w:left="360"/>
-        <w:rPr>
-          <w:rFonts w:ascii="Arial" w:hAnsi="Arial"/>
+        <w:jc w:val="left"/>
+        <w:rPr>
           <w:i/>
           <w:iCs/>
-          <w:sz w:val="24"/>
           <w:szCs w:val="14"/>
-          <w:lang w:eastAsia="fr-FR"/>
-        </w:rPr>
-      </w:pPr>
+        </w:rPr>
+      </w:pPr>
+      <w:r>
+        <w:rPr>
+          <w:i/>
+          <w:iCs/>
+          <w:szCs w:val="14"/>
+        </w:rPr>
+        <w:br w:type="page"/>
+      </w:r>
     </w:p>
     <w:p>
       <w:pPr>
         <w:pStyle w:val="Titre1"/>
       </w:pPr>
-      <w:bookmarkStart w:id="16" w:name="_Toc696681"/>
-      <w:r>
+      <w:bookmarkStart w:id="16" w:name="_Toc1034719"/>
+      <w:r>
+        <w:lastRenderedPageBreak/>
         <w:t>Conception</w:t>
       </w:r>
       <w:bookmarkEnd w:id="16"/>
@@ -5964,7 +6423,7 @@
       <w:pPr>
         <w:pStyle w:val="Titre2"/>
       </w:pPr>
-      <w:bookmarkStart w:id="17" w:name="_Toc696682"/>
+      <w:bookmarkStart w:id="17" w:name="_Toc1034720"/>
       <w:r>
         <w:t>Analyse de l’environnement</w:t>
       </w:r>
@@ -6005,7 +6464,7 @@
       <w:pPr>
         <w:pStyle w:val="Titre2"/>
       </w:pPr>
-      <w:bookmarkStart w:id="18" w:name="_Toc696683"/>
+      <w:bookmarkStart w:id="18" w:name="_Toc1034721"/>
       <w:r>
         <w:t>Ressources de l’API</w:t>
       </w:r>
@@ -6045,7 +6504,7 @@
       <w:pPr>
         <w:pStyle w:val="Titre2"/>
       </w:pPr>
-      <w:bookmarkStart w:id="19" w:name="_Toc696684"/>
+      <w:bookmarkStart w:id="19" w:name="_Toc1034722"/>
       <w:r>
         <w:lastRenderedPageBreak/>
         <w:t>Endpoints de l’API</w:t>
@@ -6433,7 +6892,7 @@
       </w:pPr>
       <w:bookmarkStart w:id="20" w:name="_Toc25553314"/>
       <w:bookmarkStart w:id="21" w:name="_Toc71691019"/>
-      <w:bookmarkStart w:id="22" w:name="_Toc696685"/>
+      <w:bookmarkStart w:id="22" w:name="_Toc1034723"/>
       <w:r>
         <w:rPr>
           <w:iCs/>
@@ -6855,108 +7314,83 @@
         </w:rPr>
         <w:t xml:space="preserve"> </w:t>
       </w:r>
-      <w:proofErr w:type="spellStart"/>
       <w:r>
         <w:rPr>
           <w:rFonts w:ascii="Arial" w:hAnsi="Arial" w:cs="Arial"/>
           <w:i/>
           <w:sz w:val="24"/>
         </w:rPr>
-        <w:t>structogramme</w:t>
-      </w:r>
-      <w:proofErr w:type="spellEnd"/>
-      <w:r>
-        <w:rPr>
-          <w:rFonts w:ascii="Arial" w:hAnsi="Arial" w:cs="Arial"/>
-          <w:i/>
-          <w:sz w:val="24"/>
-        </w:rPr>
         <w:t>…</w:t>
       </w:r>
     </w:p>
     <w:p>
       <w:pPr>
-        <w:pStyle w:val="Retraitnormal1"/>
-        <w:numPr>
-          <w:ilvl w:val="0"/>
-          <w:numId w:val="0"/>
-        </w:numPr>
-        <w:ind w:left="720"/>
-        <w:rPr>
-          <w:rFonts w:ascii="Arial" w:hAnsi="Arial" w:cs="Arial"/>
-          <w:i/>
-          <w:sz w:val="24"/>
-        </w:rPr>
-      </w:pPr>
-    </w:p>
-    <w:p>
-      <w:pPr>
-        <w:pStyle w:val="Retraitnormal1"/>
-        <w:numPr>
-          <w:ilvl w:val="0"/>
-          <w:numId w:val="0"/>
-        </w:numPr>
-        <w:ind w:left="360"/>
-        <w:rPr>
-          <w:rFonts w:ascii="Arial" w:hAnsi="Arial" w:cs="Arial"/>
-          <w:b/>
-          <w:bCs/>
-          <w:i/>
-          <w:sz w:val="24"/>
-        </w:rPr>
-      </w:pPr>
-      <w:r>
-        <w:rPr>
-          <w:rFonts w:ascii="Arial" w:hAnsi="Arial" w:cs="Arial"/>
-          <w:b/>
-          <w:bCs/>
-          <w:i/>
-          <w:sz w:val="24"/>
-        </w:rPr>
-        <w:t xml:space="preserve">Le </w:t>
-      </w:r>
-      <w:smartTag w:uri="urn:schemas-microsoft-com:office:smarttags" w:element="PersonName">
-        <w:r>
-          <w:rPr>
-            <w:rFonts w:ascii="Arial" w:hAnsi="Arial" w:cs="Arial"/>
-            <w:b/>
-            <w:bCs/>
-            <w:i/>
-            <w:sz w:val="24"/>
-          </w:rPr>
-          <w:t>dos</w:t>
-        </w:r>
-      </w:smartTag>
-      <w:r>
-        <w:rPr>
-          <w:rFonts w:ascii="Arial" w:hAnsi="Arial" w:cs="Arial"/>
-          <w:b/>
-          <w:bCs/>
-          <w:i/>
-          <w:sz w:val="24"/>
-        </w:rPr>
-        <w:t>sier de conception devrait permettre de sous-traiter la réalisation du projet !</w:t>
-      </w:r>
+        <w:jc w:val="left"/>
+        <w:rPr>
+          <w:rFonts w:cs="Arial"/>
+          <w:i/>
+          <w:szCs w:val="18"/>
+          <w:lang w:eastAsia="fr-CH"/>
+        </w:rPr>
+      </w:pPr>
+      <w:r>
+        <w:rPr>
+          <w:rFonts w:cs="Arial"/>
+          <w:i/>
+        </w:rPr>
+        <w:br w:type="page"/>
+      </w:r>
+    </w:p>
+    <w:p>
+      <w:pPr>
+        <w:pStyle w:val="Titre2"/>
+        <w:jc w:val="left"/>
+      </w:pPr>
+      <w:bookmarkStart w:id="23" w:name="_Toc476150039"/>
+      <w:r>
+        <w:lastRenderedPageBreak/>
+        <w:t>Conception du Code</w:t>
+      </w:r>
+      <w:bookmarkEnd w:id="23"/>
     </w:p>
     <w:p/>
     <w:p>
       <w:pPr>
+        <w:ind w:left="709"/>
+        <w:rPr>
+          <w:rFonts w:cs="Arial"/>
+          <w:i/>
+        </w:rPr>
+      </w:pPr>
+      <w:r>
+        <w:rPr>
+          <w:rFonts w:cs="Arial"/>
+          <w:i/>
+        </w:rPr>
+        <w:t>Diagrammes UML d’activité, diagramme d’état, diagramme de flux, ou pseudocode pour chaque cas d’utilisation.</w:t>
+      </w:r>
+    </w:p>
+    <w:p>
+      <w:bookmarkStart w:id="24" w:name="_GoBack"/>
+      <w:bookmarkEnd w:id="24"/>
+    </w:p>
+    <w:p>
+      <w:pPr>
         <w:pStyle w:val="Titre1"/>
         <w:tabs>
           <w:tab w:val="num" w:pos="360"/>
         </w:tabs>
       </w:pPr>
-      <w:bookmarkStart w:id="23" w:name="_Toc71703259"/>
-      <w:bookmarkStart w:id="24" w:name="_Toc696686"/>
-      <w:r>
-        <w:lastRenderedPageBreak/>
+      <w:bookmarkStart w:id="25" w:name="_Toc71703259"/>
+      <w:bookmarkStart w:id="26" w:name="_Toc1034724"/>
+      <w:r>
         <w:t>R</w:t>
       </w:r>
-      <w:bookmarkEnd w:id="23"/>
+      <w:bookmarkEnd w:id="25"/>
       <w:r>
         <w:t>éalisation</w:t>
       </w:r>
-      <w:bookmarkEnd w:id="24"/>
+      <w:bookmarkEnd w:id="26"/>
     </w:p>
     <w:p>
       <w:pPr>
@@ -6966,21 +7400,21 @@
           <w:iCs/>
         </w:rPr>
       </w:pPr>
-      <w:bookmarkStart w:id="25" w:name="_Toc25553317"/>
-      <w:bookmarkStart w:id="26" w:name="_Toc71691022"/>
-      <w:bookmarkStart w:id="27" w:name="_Toc696687"/>
+      <w:bookmarkStart w:id="27" w:name="_Toc25553317"/>
+      <w:bookmarkStart w:id="28" w:name="_Toc71691022"/>
+      <w:bookmarkStart w:id="29" w:name="_Toc1034725"/>
       <w:r>
         <w:rPr>
           <w:iCs/>
         </w:rPr>
         <w:t>Dossier de réalisation</w:t>
       </w:r>
-      <w:bookmarkStart w:id="28" w:name="_Toc25553318"/>
-      <w:bookmarkEnd w:id="25"/>
-      <w:bookmarkEnd w:id="26"/>
+      <w:bookmarkStart w:id="30" w:name="_Toc25553318"/>
       <w:bookmarkEnd w:id="27"/>
-    </w:p>
-    <w:bookmarkEnd w:id="28"/>
+      <w:bookmarkEnd w:id="28"/>
+      <w:bookmarkEnd w:id="29"/>
+    </w:p>
+    <w:bookmarkEnd w:id="30"/>
     <w:p>
       <w:pPr>
         <w:ind w:firstLine="360"/>
@@ -7251,24 +7685,24 @@
           <w:iCs/>
         </w:rPr>
       </w:pPr>
-      <w:bookmarkStart w:id="29" w:name="_Toc25553321"/>
-      <w:bookmarkStart w:id="30" w:name="_Toc71691025"/>
-      <w:bookmarkStart w:id="31" w:name="_Toc696688"/>
+      <w:bookmarkStart w:id="31" w:name="_Toc25553321"/>
+      <w:bookmarkStart w:id="32" w:name="_Toc71691025"/>
+      <w:bookmarkStart w:id="33" w:name="_Toc1034726"/>
       <w:r>
         <w:rPr>
           <w:iCs/>
         </w:rPr>
         <w:t>Description des test</w:t>
       </w:r>
-      <w:bookmarkEnd w:id="29"/>
+      <w:bookmarkEnd w:id="31"/>
       <w:r>
         <w:rPr>
           <w:iCs/>
         </w:rPr>
         <w:t>s effectués</w:t>
       </w:r>
-      <w:bookmarkEnd w:id="30"/>
-      <w:bookmarkEnd w:id="31"/>
+      <w:bookmarkEnd w:id="32"/>
+      <w:bookmarkEnd w:id="33"/>
     </w:p>
     <w:p>
       <w:pPr>
@@ -7363,24 +7797,24 @@
           <w:iCs/>
         </w:rPr>
       </w:pPr>
-      <w:bookmarkStart w:id="32" w:name="_Toc25553322"/>
-      <w:bookmarkStart w:id="33" w:name="_Toc71691026"/>
-      <w:bookmarkStart w:id="34" w:name="_Toc696689"/>
+      <w:bookmarkStart w:id="34" w:name="_Toc25553322"/>
+      <w:bookmarkStart w:id="35" w:name="_Toc71691026"/>
+      <w:bookmarkStart w:id="36" w:name="_Toc1034727"/>
       <w:r>
         <w:rPr>
           <w:iCs/>
         </w:rPr>
         <w:t xml:space="preserve">Erreurs </w:t>
       </w:r>
-      <w:bookmarkEnd w:id="32"/>
+      <w:bookmarkEnd w:id="34"/>
       <w:r>
         <w:rPr>
           <w:iCs/>
         </w:rPr>
         <w:t>restantes</w:t>
       </w:r>
-      <w:bookmarkEnd w:id="33"/>
-      <w:bookmarkEnd w:id="34"/>
+      <w:bookmarkEnd w:id="35"/>
+      <w:bookmarkEnd w:id="36"/>
       <w:r>
         <w:rPr>
           <w:iCs/>
@@ -7395,7 +7829,7 @@
           <w:i/>
         </w:rPr>
       </w:pPr>
-      <w:bookmarkStart w:id="35" w:name="_Toc25553323"/>
+      <w:bookmarkStart w:id="37" w:name="_Toc25553323"/>
     </w:p>
     <w:p>
       <w:pPr>
@@ -7452,7 +7886,7 @@
         </w:rPr>
         <w:t>Conséquences sur l'utilisation du produit</w:t>
       </w:r>
-      <w:bookmarkEnd w:id="35"/>
+      <w:bookmarkEnd w:id="37"/>
     </w:p>
     <w:p>
       <w:pPr>
@@ -7488,24 +7922,24 @@
           <w:iCs/>
         </w:rPr>
       </w:pPr>
-      <w:bookmarkStart w:id="36" w:name="_Toc25553326"/>
-      <w:bookmarkStart w:id="37" w:name="_Toc71691029"/>
-      <w:bookmarkStart w:id="38" w:name="_Toc696690"/>
+      <w:bookmarkStart w:id="38" w:name="_Toc25553326"/>
+      <w:bookmarkStart w:id="39" w:name="_Toc71691029"/>
+      <w:bookmarkStart w:id="40" w:name="_Toc1034728"/>
       <w:r>
         <w:rPr>
           <w:iCs/>
         </w:rPr>
         <w:t>Liste des documents</w:t>
       </w:r>
-      <w:bookmarkEnd w:id="36"/>
+      <w:bookmarkEnd w:id="38"/>
       <w:r>
         <w:rPr>
           <w:iCs/>
         </w:rPr>
         <w:t xml:space="preserve"> fournis</w:t>
       </w:r>
-      <w:bookmarkEnd w:id="37"/>
-      <w:bookmarkEnd w:id="38"/>
+      <w:bookmarkEnd w:id="39"/>
+      <w:bookmarkEnd w:id="40"/>
     </w:p>
     <w:p>
       <w:pPr>
@@ -7564,6 +7998,7 @@
           <w:rFonts w:cs="Arial"/>
           <w:i/>
         </w:rPr>
+        <w:lastRenderedPageBreak/>
         <w:t>le rapport de projet</w:t>
       </w:r>
     </w:p>
@@ -7652,18 +8087,18 @@
           <w:tab w:val="num" w:pos="360"/>
         </w:tabs>
       </w:pPr>
-      <w:bookmarkStart w:id="39" w:name="_Toc25553328"/>
-      <w:bookmarkStart w:id="40" w:name="_Toc71703263"/>
-      <w:bookmarkStart w:id="41" w:name="_Toc696691"/>
+      <w:bookmarkStart w:id="41" w:name="_Toc25553328"/>
+      <w:bookmarkStart w:id="42" w:name="_Toc71703263"/>
+      <w:bookmarkStart w:id="43" w:name="_Toc1034729"/>
       <w:r>
         <w:t>C</w:t>
       </w:r>
-      <w:bookmarkEnd w:id="39"/>
-      <w:bookmarkEnd w:id="40"/>
+      <w:bookmarkEnd w:id="41"/>
+      <w:bookmarkEnd w:id="42"/>
       <w:r>
         <w:t>onclusions</w:t>
       </w:r>
-      <w:bookmarkEnd w:id="41"/>
+      <w:bookmarkEnd w:id="43"/>
     </w:p>
     <w:p>
       <w:pPr>
@@ -7812,17 +8247,17 @@
           <w:tab w:val="num" w:pos="360"/>
         </w:tabs>
       </w:pPr>
-      <w:bookmarkStart w:id="42" w:name="_Toc71703264"/>
-      <w:bookmarkStart w:id="43" w:name="_Toc696692"/>
+      <w:bookmarkStart w:id="44" w:name="_Toc71703264"/>
+      <w:bookmarkStart w:id="45" w:name="_Toc1034730"/>
       <w:r>
         <w:lastRenderedPageBreak/>
         <w:t>A</w:t>
       </w:r>
-      <w:bookmarkEnd w:id="42"/>
+      <w:bookmarkEnd w:id="44"/>
       <w:r>
         <w:t>nnexes</w:t>
       </w:r>
-      <w:bookmarkEnd w:id="43"/>
+      <w:bookmarkEnd w:id="45"/>
     </w:p>
     <w:p/>
     <w:p>
@@ -7833,14 +8268,14 @@
           <w:iCs/>
         </w:rPr>
       </w:pPr>
-      <w:bookmarkStart w:id="44" w:name="_Toc696693"/>
+      <w:bookmarkStart w:id="46" w:name="_Toc1034731"/>
       <w:r>
         <w:rPr>
           <w:iCs/>
         </w:rPr>
         <w:t>Résumé du rapport du TPI / version succincte de la documentation</w:t>
       </w:r>
-      <w:bookmarkEnd w:id="44"/>
+      <w:bookmarkEnd w:id="46"/>
     </w:p>
     <w:p/>
     <w:p>
@@ -7851,77 +8286,77 @@
           <w:iCs/>
         </w:rPr>
       </w:pPr>
-      <w:bookmarkStart w:id="45" w:name="_Toc71703265"/>
-      <w:bookmarkStart w:id="46" w:name="_Toc696694"/>
+      <w:bookmarkStart w:id="47" w:name="_Toc71703265"/>
+      <w:bookmarkStart w:id="48" w:name="_Toc1034732"/>
       <w:r>
         <w:rPr>
           <w:iCs/>
         </w:rPr>
         <w:t>Sources – Bibliographie</w:t>
-      </w:r>
-      <w:bookmarkEnd w:id="45"/>
-      <w:bookmarkEnd w:id="46"/>
-    </w:p>
-    <w:p>
-      <w:pPr>
-        <w:ind w:left="426"/>
-        <w:rPr>
-          <w:iCs/>
-        </w:rPr>
-      </w:pPr>
-    </w:p>
-    <w:p>
-      <w:pPr>
-        <w:ind w:left="426"/>
-        <w:rPr>
-          <w:i/>
-        </w:rPr>
-      </w:pPr>
-      <w:r>
-        <w:rPr>
-          <w:i/>
-        </w:rPr>
-        <w:t>Liste des livres utilisé</w:t>
-      </w:r>
-      <w:r>
-        <w:rPr>
-          <w:i/>
-        </w:rPr>
-        <w:t>s</w:t>
-      </w:r>
-      <w:r>
-        <w:rPr>
-          <w:i/>
-        </w:rPr>
-        <w:t xml:space="preserve"> (Titre, auteur, date), des sites Internet (URL) consultés, des articles (Revue, date, titre, auteur)… Et de toutes les aides externes (noms)   </w:t>
-      </w:r>
-    </w:p>
-    <w:p>
-      <w:pPr>
-        <w:pStyle w:val="Titre2"/>
-        <w:rPr>
-          <w:i/>
-          <w:iCs/>
-        </w:rPr>
-      </w:pPr>
-      <w:bookmarkStart w:id="47" w:name="_Toc25553330"/>
-      <w:bookmarkStart w:id="48" w:name="_Toc71703266"/>
-      <w:bookmarkStart w:id="49" w:name="_Toc696695"/>
-      <w:r>
-        <w:rPr>
-          <w:iCs/>
-        </w:rPr>
-        <w:t xml:space="preserve">Journal de </w:t>
       </w:r>
       <w:bookmarkEnd w:id="47"/>
       <w:bookmarkEnd w:id="48"/>
-      <w:r>
+    </w:p>
+    <w:p>
+      <w:pPr>
+        <w:ind w:left="426"/>
         <w:rPr>
           <w:iCs/>
         </w:rPr>
+      </w:pPr>
+    </w:p>
+    <w:p>
+      <w:pPr>
+        <w:ind w:left="426"/>
+        <w:rPr>
+          <w:i/>
+        </w:rPr>
+      </w:pPr>
+      <w:r>
+        <w:rPr>
+          <w:i/>
+        </w:rPr>
+        <w:t>Liste des livres utilisé</w:t>
+      </w:r>
+      <w:r>
+        <w:rPr>
+          <w:i/>
+        </w:rPr>
+        <w:t>s</w:t>
+      </w:r>
+      <w:r>
+        <w:rPr>
+          <w:i/>
+        </w:rPr>
+        <w:t xml:space="preserve"> (Titre, auteur, date), des sites Internet (URL) consultés, des articles (Revue, date, titre, auteur)… Et de toutes les aides externes (noms)   </w:t>
+      </w:r>
+    </w:p>
+    <w:p>
+      <w:pPr>
+        <w:pStyle w:val="Titre2"/>
+        <w:rPr>
+          <w:i/>
+          <w:iCs/>
+        </w:rPr>
+      </w:pPr>
+      <w:bookmarkStart w:id="49" w:name="_Toc25553330"/>
+      <w:bookmarkStart w:id="50" w:name="_Toc71703266"/>
+      <w:bookmarkStart w:id="51" w:name="_Toc1034733"/>
+      <w:r>
+        <w:rPr>
+          <w:iCs/>
+        </w:rPr>
+        <w:t xml:space="preserve">Journal de </w:t>
+      </w:r>
+      <w:bookmarkEnd w:id="49"/>
+      <w:bookmarkEnd w:id="50"/>
+      <w:r>
+        <w:rPr>
+          <w:iCs/>
+        </w:rPr>
         <w:t>travail</w:t>
       </w:r>
-      <w:bookmarkEnd w:id="49"/>
+      <w:bookmarkEnd w:id="51"/>
     </w:p>
     <w:p/>
     <w:p>
@@ -7942,7 +8377,7 @@
           <w:iCs/>
         </w:rPr>
       </w:pPr>
-      <w:bookmarkStart w:id="50" w:name="_Toc25553331"/>
+      <w:bookmarkStart w:id="52" w:name="_Toc25553331"/>
     </w:p>
     <w:p>
       <w:pPr>
@@ -7952,73 +8387,73 @@
           <w:iCs/>
         </w:rPr>
       </w:pPr>
-      <w:bookmarkStart w:id="51" w:name="_Toc71703267"/>
-      <w:bookmarkStart w:id="52" w:name="_Toc696696"/>
+      <w:bookmarkStart w:id="53" w:name="_Toc71703267"/>
+      <w:bookmarkStart w:id="54" w:name="_Toc1034734"/>
       <w:r>
         <w:rPr>
           <w:iCs/>
         </w:rPr>
         <w:t>Manuel d'Installation</w:t>
       </w:r>
-      <w:bookmarkEnd w:id="50"/>
-      <w:bookmarkEnd w:id="51"/>
       <w:bookmarkEnd w:id="52"/>
-    </w:p>
-    <w:p/>
-    <w:p>
-      <w:pPr>
-        <w:pStyle w:val="Titre2"/>
-        <w:rPr>
-          <w:i/>
-          <w:iCs/>
-        </w:rPr>
-      </w:pPr>
-      <w:bookmarkStart w:id="53" w:name="_Toc25553332"/>
-      <w:bookmarkStart w:id="54" w:name="_Toc71703268"/>
-      <w:bookmarkStart w:id="55" w:name="_Toc696697"/>
-      <w:r>
-        <w:rPr>
-          <w:iCs/>
-        </w:rPr>
-        <w:t>Manuel d'Utilisation</w:t>
-      </w:r>
       <w:bookmarkEnd w:id="53"/>
       <w:bookmarkEnd w:id="54"/>
+    </w:p>
+    <w:p/>
+    <w:p>
+      <w:pPr>
+        <w:pStyle w:val="Titre2"/>
+        <w:rPr>
+          <w:i/>
+          <w:iCs/>
+        </w:rPr>
+      </w:pPr>
+      <w:bookmarkStart w:id="55" w:name="_Toc25553332"/>
+      <w:bookmarkStart w:id="56" w:name="_Toc71703268"/>
+      <w:bookmarkStart w:id="57" w:name="_Toc1034735"/>
+      <w:r>
+        <w:rPr>
+          <w:iCs/>
+        </w:rPr>
+        <w:t>Manuel d'Utilisation</w:t>
+      </w:r>
       <w:bookmarkEnd w:id="55"/>
-    </w:p>
-    <w:p/>
-    <w:p>
-      <w:pPr>
-        <w:pStyle w:val="Titre2"/>
-        <w:rPr>
-          <w:i/>
-          <w:iCs/>
-        </w:rPr>
-      </w:pPr>
-      <w:bookmarkStart w:id="56" w:name="_Toc71703270"/>
-      <w:bookmarkStart w:id="57" w:name="_Toc696698"/>
-      <w:bookmarkStart w:id="58" w:name="_Toc25553334"/>
-      <w:r>
-        <w:rPr>
-          <w:iCs/>
-        </w:rPr>
-        <w:t>A</w:t>
-      </w:r>
-      <w:r>
-        <w:rPr>
-          <w:iCs/>
-        </w:rPr>
-        <w:t>rchives du projet</w:t>
-      </w:r>
       <w:bookmarkEnd w:id="56"/>
       <w:bookmarkEnd w:id="57"/>
-      <w:r>
-        <w:rPr>
+    </w:p>
+    <w:p/>
+    <w:p>
+      <w:pPr>
+        <w:pStyle w:val="Titre2"/>
+        <w:rPr>
+          <w:i/>
           <w:iCs/>
         </w:rPr>
+      </w:pPr>
+      <w:bookmarkStart w:id="58" w:name="_Toc71703270"/>
+      <w:bookmarkStart w:id="59" w:name="_Toc25553334"/>
+      <w:bookmarkStart w:id="60" w:name="_Toc1034736"/>
+      <w:r>
+        <w:rPr>
+          <w:iCs/>
+        </w:rPr>
+        <w:t>A</w:t>
+      </w:r>
+      <w:r>
+        <w:rPr>
+          <w:iCs/>
+        </w:rPr>
+        <w:t>rchives du projet</w:t>
+      </w:r>
+      <w:bookmarkEnd w:id="58"/>
+      <w:bookmarkEnd w:id="60"/>
+      <w:r>
+        <w:rPr>
+          <w:iCs/>
+        </w:rPr>
         <w:t xml:space="preserve"> </w:t>
       </w:r>
-      <w:bookmarkEnd w:id="58"/>
+      <w:bookmarkEnd w:id="59"/>
     </w:p>
     <w:p/>
     <w:p>
@@ -8141,7 +8576,7 @@
         <w:sz w:val="16"/>
         <w:szCs w:val="16"/>
       </w:rPr>
-      <w:t>8</w:t>
+      <w:t>15</w:t>
     </w:r>
     <w:r>
       <w:rPr>
@@ -8259,10 +8694,7 @@
         <w:footnoteRef/>
       </w:r>
       <w:r>
-        <w:t xml:space="preserve"> Pour autant que le téléphone dispose d’un</w:t>
-      </w:r>
-      <w:r>
-        <w:t xml:space="preserve"> GPS, gyroscope et accéléromètre.</w:t>
+        <w:t xml:space="preserve"> Pour autant que le téléphone dispose d’un GPS, gyroscope et accéléromètre.</w:t>
       </w:r>
     </w:p>
   </w:footnote>
@@ -9390,6 +9822,119 @@
     </w:lvl>
   </w:abstractNum>
   <w:abstractNum w:abstractNumId="9" w15:restartNumberingAfterBreak="0">
+    <w:nsid w:val="29F00A1E"/>
+    <w:multiLevelType w:val="hybridMultilevel"/>
+    <w:tmpl w:val="96BAEE7E"/>
+    <w:lvl w:ilvl="0" w:tplc="100C0001">
+      <w:start w:val="1"/>
+      <w:numFmt w:val="bullet"/>
+      <w:lvlText w:val=""/>
+      <w:lvlJc w:val="left"/>
+      <w:pPr>
+        <w:ind w:left="720" w:hanging="360"/>
+      </w:pPr>
+      <w:rPr>
+        <w:rFonts w:ascii="Symbol" w:hAnsi="Symbol" w:hint="default"/>
+      </w:rPr>
+    </w:lvl>
+    <w:lvl w:ilvl="1" w:tplc="100C0003" w:tentative="1">
+      <w:start w:val="1"/>
+      <w:numFmt w:val="bullet"/>
+      <w:lvlText w:val="o"/>
+      <w:lvlJc w:val="left"/>
+      <w:pPr>
+        <w:ind w:left="1440" w:hanging="360"/>
+      </w:pPr>
+      <w:rPr>
+        <w:rFonts w:ascii="Courier New" w:hAnsi="Courier New" w:cs="Courier New" w:hint="default"/>
+      </w:rPr>
+    </w:lvl>
+    <w:lvl w:ilvl="2" w:tplc="100C0005" w:tentative="1">
+      <w:start w:val="1"/>
+      <w:numFmt w:val="bullet"/>
+      <w:lvlText w:val=""/>
+      <w:lvlJc w:val="left"/>
+      <w:pPr>
+        <w:ind w:left="2160" w:hanging="360"/>
+      </w:pPr>
+      <w:rPr>
+        <w:rFonts w:ascii="Wingdings" w:hAnsi="Wingdings" w:hint="default"/>
+      </w:rPr>
+    </w:lvl>
+    <w:lvl w:ilvl="3" w:tplc="100C0001" w:tentative="1">
+      <w:start w:val="1"/>
+      <w:numFmt w:val="bullet"/>
+      <w:lvlText w:val=""/>
+      <w:lvlJc w:val="left"/>
+      <w:pPr>
+        <w:ind w:left="2880" w:hanging="360"/>
+      </w:pPr>
+      <w:rPr>
+        <w:rFonts w:ascii="Symbol" w:hAnsi="Symbol" w:hint="default"/>
+      </w:rPr>
+    </w:lvl>
+    <w:lvl w:ilvl="4" w:tplc="100C0003" w:tentative="1">
+      <w:start w:val="1"/>
+      <w:numFmt w:val="bullet"/>
+      <w:lvlText w:val="o"/>
+      <w:lvlJc w:val="left"/>
+      <w:pPr>
+        <w:ind w:left="3600" w:hanging="360"/>
+      </w:pPr>
+      <w:rPr>
+        <w:rFonts w:ascii="Courier New" w:hAnsi="Courier New" w:cs="Courier New" w:hint="default"/>
+      </w:rPr>
+    </w:lvl>
+    <w:lvl w:ilvl="5" w:tplc="100C0005" w:tentative="1">
+      <w:start w:val="1"/>
+      <w:numFmt w:val="bullet"/>
+      <w:lvlText w:val=""/>
+      <w:lvlJc w:val="left"/>
+      <w:pPr>
+        <w:ind w:left="4320" w:hanging="360"/>
+      </w:pPr>
+      <w:rPr>
+        <w:rFonts w:ascii="Wingdings" w:hAnsi="Wingdings" w:hint="default"/>
+      </w:rPr>
+    </w:lvl>
+    <w:lvl w:ilvl="6" w:tplc="100C0001" w:tentative="1">
+      <w:start w:val="1"/>
+      <w:numFmt w:val="bullet"/>
+      <w:lvlText w:val=""/>
+      <w:lvlJc w:val="left"/>
+      <w:pPr>
+        <w:ind w:left="5040" w:hanging="360"/>
+      </w:pPr>
+      <w:rPr>
+        <w:rFonts w:ascii="Symbol" w:hAnsi="Symbol" w:hint="default"/>
+      </w:rPr>
+    </w:lvl>
+    <w:lvl w:ilvl="7" w:tplc="100C0003" w:tentative="1">
+      <w:start w:val="1"/>
+      <w:numFmt w:val="bullet"/>
+      <w:lvlText w:val="o"/>
+      <w:lvlJc w:val="left"/>
+      <w:pPr>
+        <w:ind w:left="5760" w:hanging="360"/>
+      </w:pPr>
+      <w:rPr>
+        <w:rFonts w:ascii="Courier New" w:hAnsi="Courier New" w:cs="Courier New" w:hint="default"/>
+      </w:rPr>
+    </w:lvl>
+    <w:lvl w:ilvl="8" w:tplc="100C0005" w:tentative="1">
+      <w:start w:val="1"/>
+      <w:numFmt w:val="bullet"/>
+      <w:lvlText w:val=""/>
+      <w:lvlJc w:val="left"/>
+      <w:pPr>
+        <w:ind w:left="6480" w:hanging="360"/>
+      </w:pPr>
+      <w:rPr>
+        <w:rFonts w:ascii="Wingdings" w:hAnsi="Wingdings" w:hint="default"/>
+      </w:rPr>
+    </w:lvl>
+  </w:abstractNum>
+  <w:abstractNum w:abstractNumId="10" w15:restartNumberingAfterBreak="0">
     <w:nsid w:val="2ACC108B"/>
     <w:multiLevelType w:val="hybridMultilevel"/>
     <w:tmpl w:val="972E6FCA"/>
@@ -9502,7 +10047,7 @@
       </w:rPr>
     </w:lvl>
   </w:abstractNum>
-  <w:abstractNum w:abstractNumId="10" w15:restartNumberingAfterBreak="0">
+  <w:abstractNum w:abstractNumId="11" w15:restartNumberingAfterBreak="0">
     <w:nsid w:val="2D8B5BDD"/>
     <w:multiLevelType w:val="hybridMultilevel"/>
     <w:tmpl w:val="10D4F5EC"/>
@@ -9615,7 +10160,7 @@
       </w:rPr>
     </w:lvl>
   </w:abstractNum>
-  <w:abstractNum w:abstractNumId="11" w15:restartNumberingAfterBreak="0">
+  <w:abstractNum w:abstractNumId="12" w15:restartNumberingAfterBreak="0">
     <w:nsid w:val="408C02FF"/>
     <w:multiLevelType w:val="hybridMultilevel"/>
     <w:tmpl w:val="1C925AC4"/>
@@ -9752,7 +10297,7 @@
       </w:rPr>
     </w:lvl>
   </w:abstractNum>
-  <w:abstractNum w:abstractNumId="12" w15:restartNumberingAfterBreak="0">
+  <w:abstractNum w:abstractNumId="13" w15:restartNumberingAfterBreak="0">
     <w:nsid w:val="42F31DAB"/>
     <w:multiLevelType w:val="hybridMultilevel"/>
     <w:tmpl w:val="A46C5D1C"/>
@@ -9892,7 +10437,7 @@
       </w:rPr>
     </w:lvl>
   </w:abstractNum>
-  <w:abstractNum w:abstractNumId="13" w15:restartNumberingAfterBreak="0">
+  <w:abstractNum w:abstractNumId="14" w15:restartNumberingAfterBreak="0">
     <w:nsid w:val="4AB00DB6"/>
     <w:multiLevelType w:val="hybridMultilevel"/>
     <w:tmpl w:val="5D2AB24A"/>
@@ -10005,7 +10550,7 @@
       </w:rPr>
     </w:lvl>
   </w:abstractNum>
-  <w:abstractNum w:abstractNumId="14" w15:restartNumberingAfterBreak="0">
+  <w:abstractNum w:abstractNumId="15" w15:restartNumberingAfterBreak="0">
     <w:nsid w:val="5082572C"/>
     <w:multiLevelType w:val="hybridMultilevel"/>
     <w:tmpl w:val="ED4ACFA4"/>
@@ -10145,7 +10690,7 @@
       </w:rPr>
     </w:lvl>
   </w:abstractNum>
-  <w:abstractNum w:abstractNumId="15" w15:restartNumberingAfterBreak="0">
+  <w:abstractNum w:abstractNumId="16" w15:restartNumberingAfterBreak="0">
     <w:nsid w:val="51E03E9D"/>
     <w:multiLevelType w:val="hybridMultilevel"/>
     <w:tmpl w:val="7CE85390"/>
@@ -10258,7 +10803,7 @@
       </w:rPr>
     </w:lvl>
   </w:abstractNum>
-  <w:abstractNum w:abstractNumId="16" w15:restartNumberingAfterBreak="0">
+  <w:abstractNum w:abstractNumId="17" w15:restartNumberingAfterBreak="0">
     <w:nsid w:val="52B247CA"/>
     <w:multiLevelType w:val="hybridMultilevel"/>
     <w:tmpl w:val="B7D4D45A"/>
@@ -10398,7 +10943,7 @@
       </w:rPr>
     </w:lvl>
   </w:abstractNum>
-  <w:abstractNum w:abstractNumId="17" w15:restartNumberingAfterBreak="0">
+  <w:abstractNum w:abstractNumId="18" w15:restartNumberingAfterBreak="0">
     <w:nsid w:val="54AE7193"/>
     <w:multiLevelType w:val="hybridMultilevel"/>
     <w:tmpl w:val="E1DEBCD2"/>
@@ -10511,7 +11056,7 @@
       </w:rPr>
     </w:lvl>
   </w:abstractNum>
-  <w:abstractNum w:abstractNumId="18" w15:restartNumberingAfterBreak="0">
+  <w:abstractNum w:abstractNumId="19" w15:restartNumberingAfterBreak="0">
     <w:nsid w:val="594C1361"/>
     <w:multiLevelType w:val="hybridMultilevel"/>
     <w:tmpl w:val="5C243628"/>
@@ -10651,7 +11196,7 @@
       </w:rPr>
     </w:lvl>
   </w:abstractNum>
-  <w:abstractNum w:abstractNumId="19" w15:restartNumberingAfterBreak="0">
+  <w:abstractNum w:abstractNumId="20" w15:restartNumberingAfterBreak="0">
     <w:nsid w:val="5D8E5587"/>
     <w:multiLevelType w:val="hybridMultilevel"/>
     <w:tmpl w:val="C8BC7DA2"/>
@@ -10764,7 +11309,7 @@
       </w:rPr>
     </w:lvl>
   </w:abstractNum>
-  <w:abstractNum w:abstractNumId="20" w15:restartNumberingAfterBreak="0">
+  <w:abstractNum w:abstractNumId="21" w15:restartNumberingAfterBreak="0">
     <w:nsid w:val="67EC1A78"/>
     <w:multiLevelType w:val="hybridMultilevel"/>
     <w:tmpl w:val="39B2B42E"/>
@@ -10877,7 +11422,7 @@
       </w:rPr>
     </w:lvl>
   </w:abstractNum>
-  <w:abstractNum w:abstractNumId="21" w15:restartNumberingAfterBreak="0">
+  <w:abstractNum w:abstractNumId="22" w15:restartNumberingAfterBreak="0">
     <w:nsid w:val="68F97837"/>
     <w:multiLevelType w:val="hybridMultilevel"/>
     <w:tmpl w:val="4CC6CF04"/>
@@ -10990,7 +11535,7 @@
       </w:rPr>
     </w:lvl>
   </w:abstractNum>
-  <w:abstractNum w:abstractNumId="22" w15:restartNumberingAfterBreak="0">
+  <w:abstractNum w:abstractNumId="23" w15:restartNumberingAfterBreak="0">
     <w:nsid w:val="71E06583"/>
     <w:multiLevelType w:val="hybridMultilevel"/>
     <w:tmpl w:val="26C81FCE"/>
@@ -11130,7 +11675,7 @@
       </w:rPr>
     </w:lvl>
   </w:abstractNum>
-  <w:abstractNum w:abstractNumId="23" w15:restartNumberingAfterBreak="0">
+  <w:abstractNum w:abstractNumId="24" w15:restartNumberingAfterBreak="0">
     <w:nsid w:val="75A3529B"/>
     <w:multiLevelType w:val="hybridMultilevel"/>
     <w:tmpl w:val="819EEA64"/>
@@ -11270,7 +11815,7 @@
       </w:rPr>
     </w:lvl>
   </w:abstractNum>
-  <w:abstractNum w:abstractNumId="24" w15:restartNumberingAfterBreak="0">
+  <w:abstractNum w:abstractNumId="25" w15:restartNumberingAfterBreak="0">
     <w:nsid w:val="765A3282"/>
     <w:multiLevelType w:val="hybridMultilevel"/>
     <w:tmpl w:val="DAEAFD4E"/>
@@ -11383,7 +11928,7 @@
       </w:rPr>
     </w:lvl>
   </w:abstractNum>
-  <w:abstractNum w:abstractNumId="25" w15:restartNumberingAfterBreak="0">
+  <w:abstractNum w:abstractNumId="26" w15:restartNumberingAfterBreak="0">
     <w:nsid w:val="79772A4A"/>
     <w:multiLevelType w:val="hybridMultilevel"/>
     <w:tmpl w:val="495836CA"/>
@@ -11469,7 +12014,7 @@
       </w:pPr>
     </w:lvl>
   </w:abstractNum>
-  <w:abstractNum w:abstractNumId="26" w15:restartNumberingAfterBreak="0">
+  <w:abstractNum w:abstractNumId="27" w15:restartNumberingAfterBreak="0">
     <w:nsid w:val="7B193736"/>
     <w:multiLevelType w:val="multilevel"/>
     <w:tmpl w:val="3E0A631E"/>
@@ -11591,7 +12136,7 @@
       </w:pPr>
     </w:lvl>
   </w:abstractNum>
-  <w:abstractNum w:abstractNumId="27" w15:restartNumberingAfterBreak="0">
+  <w:abstractNum w:abstractNumId="28" w15:restartNumberingAfterBreak="0">
     <w:nsid w:val="7C67569C"/>
     <w:multiLevelType w:val="hybridMultilevel"/>
     <w:tmpl w:val="1166BAE4"/>
@@ -11704,7 +12249,7 @@
       </w:rPr>
     </w:lvl>
   </w:abstractNum>
-  <w:abstractNum w:abstractNumId="28" w15:restartNumberingAfterBreak="0">
+  <w:abstractNum w:abstractNumId="29" w15:restartNumberingAfterBreak="0">
     <w:nsid w:val="7DD245F2"/>
     <w:multiLevelType w:val="hybridMultilevel"/>
     <w:tmpl w:val="3100450C"/>
@@ -11844,7 +12389,7 @@
       </w:rPr>
     </w:lvl>
   </w:abstractNum>
-  <w:abstractNum w:abstractNumId="29" w15:restartNumberingAfterBreak="0">
+  <w:abstractNum w:abstractNumId="30" w15:restartNumberingAfterBreak="0">
     <w:nsid w:val="7E15453F"/>
     <w:multiLevelType w:val="hybridMultilevel"/>
     <w:tmpl w:val="7AA8E622"/>
@@ -11958,7 +12503,7 @@
     </w:lvl>
   </w:abstractNum>
   <w:num w:numId="1">
-    <w:abstractNumId w:val="26"/>
+    <w:abstractNumId w:val="27"/>
   </w:num>
   <w:num w:numId="2">
     <w:abstractNumId w:val="3"/>
@@ -11967,76 +12512,76 @@
     <w:abstractNumId w:val="6"/>
   </w:num>
   <w:num w:numId="4">
-    <w:abstractNumId w:val="23"/>
+    <w:abstractNumId w:val="24"/>
   </w:num>
   <w:num w:numId="5">
-    <w:abstractNumId w:val="16"/>
+    <w:abstractNumId w:val="17"/>
   </w:num>
   <w:num w:numId="6">
     <w:abstractNumId w:val="8"/>
   </w:num>
   <w:num w:numId="7">
-    <w:abstractNumId w:val="18"/>
+    <w:abstractNumId w:val="19"/>
   </w:num>
   <w:num w:numId="8">
-    <w:abstractNumId w:val="28"/>
+    <w:abstractNumId w:val="29"/>
   </w:num>
   <w:num w:numId="9">
     <w:abstractNumId w:val="4"/>
   </w:num>
   <w:num w:numId="10">
-    <w:abstractNumId w:val="11"/>
+    <w:abstractNumId w:val="12"/>
   </w:num>
   <w:num w:numId="11">
-    <w:abstractNumId w:val="14"/>
+    <w:abstractNumId w:val="15"/>
   </w:num>
   <w:num w:numId="12">
-    <w:abstractNumId w:val="12"/>
+    <w:abstractNumId w:val="13"/>
   </w:num>
   <w:num w:numId="13">
-    <w:abstractNumId w:val="22"/>
+    <w:abstractNumId w:val="23"/>
   </w:num>
   <w:num w:numId="14">
-    <w:abstractNumId w:val="24"/>
+    <w:abstractNumId w:val="25"/>
   </w:num>
   <w:num w:numId="15">
     <w:abstractNumId w:val="1"/>
   </w:num>
   <w:num w:numId="16">
-    <w:abstractNumId w:val="13"/>
+    <w:abstractNumId w:val="14"/>
   </w:num>
   <w:num w:numId="17">
-    <w:abstractNumId w:val="19"/>
+    <w:abstractNumId w:val="20"/>
   </w:num>
   <w:num w:numId="18">
-    <w:abstractNumId w:val="17"/>
+    <w:abstractNumId w:val="18"/>
   </w:num>
   <w:num w:numId="19">
-    <w:abstractNumId w:val="27"/>
+    <w:abstractNumId w:val="28"/>
   </w:num>
   <w:num w:numId="20">
-    <w:abstractNumId w:val="25"/>
+    <w:abstractNumId w:val="26"/>
   </w:num>
   <w:num w:numId="21">
     <w:abstractNumId w:val="0"/>
   </w:num>
   <w:num w:numId="22">
-    <w:abstractNumId w:val="21"/>
+    <w:abstractNumId w:val="22"/>
   </w:num>
   <w:num w:numId="23">
     <w:abstractNumId w:val="5"/>
   </w:num>
   <w:num w:numId="24">
-    <w:abstractNumId w:val="20"/>
+    <w:abstractNumId w:val="21"/>
   </w:num>
   <w:num w:numId="25">
-    <w:abstractNumId w:val="29"/>
+    <w:abstractNumId w:val="30"/>
   </w:num>
   <w:num w:numId="26">
-    <w:abstractNumId w:val="10"/>
+    <w:abstractNumId w:val="11"/>
   </w:num>
   <w:num w:numId="27">
-    <w:abstractNumId w:val="9"/>
+    <w:abstractNumId w:val="10"/>
   </w:num>
   <w:num w:numId="28">
     <w:abstractNumId w:val="2"/>
@@ -12045,7 +12590,10 @@
     <w:abstractNumId w:val="7"/>
   </w:num>
   <w:num w:numId="30">
-    <w:abstractNumId w:val="15"/>
+    <w:abstractNumId w:val="16"/>
+  </w:num>
+  <w:num w:numId="31">
+    <w:abstractNumId w:val="9"/>
   </w:num>
   <w:numIdMacAtCleanup w:val="13"/>
 </w:numbering>
@@ -13389,7 +13937,7 @@
 </file>
 
 <file path=customXml/itemProps1.xml><?xml version="1.0" encoding="utf-8"?>
-<ds:datastoreItem xmlns:ds="http://schemas.openxmlformats.org/officeDocument/2006/customXml" ds:itemID="{E43FDEE9-24FE-4F13-B561-57CD3A1A39C0}">
+<ds:datastoreItem xmlns:ds="http://schemas.openxmlformats.org/officeDocument/2006/customXml" ds:itemID="{EC196FA1-742A-4B2A-BB34-722C68996444}">
   <ds:schemaRefs>
     <ds:schemaRef ds:uri="http://schemas.openxmlformats.org/officeDocument/2006/bibliography"/>
   </ds:schemaRefs>

</xml_diff>

<commit_message>
Added new endpoints documentation, Added Use case diagram
</commit_message>
<xml_diff>
--- a/documentation/PHILIBERT_RapportDeTravail.docx
+++ b/documentation/PHILIBERT_RapportDeTravail.docx
@@ -3322,21 +3322,14 @@
         <w:pStyle w:val="Titre2"/>
         <w:rPr>
           <w:i/>
-          <w:iCs/>
         </w:rPr>
       </w:pPr>
       <w:bookmarkStart w:id="1" w:name="_Toc1110758"/>
       <w:r>
-        <w:rPr>
-          <w:iCs/>
-        </w:rPr>
         <w:t>Introduction</w:t>
       </w:r>
       <w:bookmarkEnd w:id="1"/>
       <w:r>
-        <w:rPr>
-          <w:iCs/>
-        </w:rPr>
         <w:t xml:space="preserve"> </w:t>
       </w:r>
     </w:p>
@@ -3791,219 +3784,151 @@
     <w:p>
       <w:pPr>
         <w:rPr>
+          <w:szCs w:val="14"/>
+        </w:rPr>
+      </w:pPr>
+      <w:r>
+        <w:rPr>
           <w:i/>
           <w:iCs/>
           <w:szCs w:val="14"/>
         </w:rPr>
-      </w:pPr>
-      <w:r>
-        <w:rPr>
-          <w:i/>
-          <w:iCs/>
-          <w:szCs w:val="14"/>
-        </w:rPr>
-        <w:t xml:space="preserve">Ce chapitre montre la planification </w:t>
-      </w:r>
-      <w:r>
-        <w:rPr>
-          <w:i/>
-          <w:iCs/>
-          <w:szCs w:val="14"/>
-        </w:rPr>
-        <w:t xml:space="preserve">du projet. Celui-ci peut être découpé en tâches qui seront planifiées. Il s'agit de la première planification du projet, celle-ci </w:t>
-      </w:r>
-      <w:r>
-        <w:rPr>
-          <w:i/>
-          <w:iCs/>
-          <w:szCs w:val="14"/>
-        </w:rPr>
-        <w:t>devra être</w:t>
-      </w:r>
-      <w:r>
-        <w:rPr>
-          <w:i/>
-          <w:iCs/>
-          <w:szCs w:val="14"/>
-        </w:rPr>
-        <w:t xml:space="preserve"> revue après l'analyse. Cette planification sera présentée sous l</w:t>
-      </w:r>
-      <w:r>
-        <w:rPr>
-          <w:i/>
-          <w:iCs/>
-          <w:szCs w:val="14"/>
-        </w:rPr>
-        <w:t>a forme d'un diagramme.</w:t>
-      </w:r>
-    </w:p>
-    <w:p>
-      <w:pPr>
-        <w:rPr>
-          <w:szCs w:val="14"/>
-        </w:rPr>
-      </w:pPr>
-    </w:p>
-    <w:p>
-      <w:pPr>
-        <w:rPr>
-          <w:i/>
-          <w:iCs/>
-          <w:szCs w:val="14"/>
-        </w:rPr>
-      </w:pPr>
-      <w:r>
-        <w:rPr>
-          <w:i/>
-          <w:iCs/>
-          <w:szCs w:val="14"/>
-        </w:rPr>
-        <w:t>Ces éléments peuvent être repris des</w:t>
-      </w:r>
-      <w:r>
-        <w:rPr>
-          <w:i/>
-          <w:iCs/>
-          <w:szCs w:val="14"/>
-        </w:rPr>
+        <w:pict>
+          <v:shapetype id="_x0000_t75" coordsize="21600,21600" o:spt="75" o:preferrelative="t" path="m@4@5l@4@11@9@11@9@5xe" filled="f" stroked="f">
+            <v:stroke joinstyle="miter"/>
+            <v:formulas>
+              <v:f eqn="if lineDrawn pixelLineWidth 0"/>
+              <v:f eqn="sum @0 1 0"/>
+              <v:f eqn="sum 0 0 @1"/>
+              <v:f eqn="prod @2 1 2"/>
+              <v:f eqn="prod @3 21600 pixelWidth"/>
+              <v:f eqn="prod @3 21600 pixelHeight"/>
+              <v:f eqn="sum @0 0 1"/>
+              <v:f eqn="prod @6 1 2"/>
+              <v:f eqn="prod @7 21600 pixelWidth"/>
+              <v:f eqn="sum @8 21600 0"/>
+              <v:f eqn="prod @7 21600 pixelHeight"/>
+              <v:f eqn="sum @10 21600 0"/>
+            </v:formulas>
+            <v:path o:extrusionok="f" gradientshapeok="t" o:connecttype="rect"/>
+            <o:lock v:ext="edit" aspectratio="t"/>
+          </v:shapetype>
+          <v:shape id="_x0000_i1132" type="#_x0000_t75" style="width:453pt;height:407.25pt">
+            <v:imagedata r:id="rId8" o:title="PlannificationInitiale"/>
+          </v:shape>
+        </w:pict>
+      </w:r>
+    </w:p>
+    <w:p>
+      <w:pPr>
+        <w:pStyle w:val="Titre1"/>
+      </w:pPr>
+      <w:bookmarkStart w:id="4" w:name="_Toc1110761"/>
+      <w:r>
+        <w:t>Analyse</w:t>
+      </w:r>
+      <w:bookmarkEnd w:id="4"/>
+    </w:p>
+    <w:p>
+      <w:pPr>
+        <w:pStyle w:val="Titre2"/>
+      </w:pPr>
+      <w:bookmarkStart w:id="5" w:name="_Toc1110762"/>
+      <w:r>
+        <w:t>Définition de l’audience</w:t>
+      </w:r>
+      <w:bookmarkEnd w:id="5"/>
+    </w:p>
+    <w:p/>
+    <w:p>
+      <w:r>
+        <w:t xml:space="preserve">Les personnes ciblées par </w:t>
+      </w:r>
+      <w:r>
+        <w:t>l’</w:t>
+      </w:r>
+      <w:r>
+        <w:t>application sont les personnes à la recherche d’une application leur permettant d’enregistrer les activités sportives qu’ils réalisent. L’application permet à n’importe quelle personne disposant d’un téléphone portable Android</w:t>
+      </w:r>
+      <w:r>
+        <w:rPr>
+          <w:rStyle w:val="Appelnotedebasdep"/>
+        </w:rPr>
+        <w:footnoteReference w:id="3"/>
+      </w:r>
+      <w:r>
+        <w:t>. L’audience est donc composée de personne faisant du sport ou voulant commencé à en faire.</w:t>
+      </w:r>
+    </w:p>
+    <w:p>
+      <w:pPr>
+        <w:jc w:val="left"/>
+      </w:pPr>
+      <w:r>
+        <w:br w:type="page"/>
+      </w:r>
+    </w:p>
+    <w:p>
+      <w:pPr>
+        <w:pStyle w:val="Titre2"/>
+      </w:pPr>
+      <w:bookmarkStart w:id="6" w:name="_Toc1110763"/>
+      <w:r>
+        <w:lastRenderedPageBreak/>
+        <w:t xml:space="preserve">Analyse </w:t>
+      </w:r>
+      <w:r>
+        <w:t>Concurrentielle</w:t>
+      </w:r>
+      <w:bookmarkEnd w:id="6"/>
+    </w:p>
+    <w:p/>
+    <w:p>
+      <w:pPr>
+        <w:pStyle w:val="Titre3"/>
+      </w:pPr>
+      <w:r>
+        <w:t>Définition des concurrents</w:t>
+      </w:r>
+    </w:p>
+    <w:p/>
+    <w:p>
+      <w:r>
+        <w:t>Les concurrents qui ont été retenus pour cette analyse proposent tous des applications mobile Android et iOS, deux des trois concurrents possèdes plus de 10 millions de téléchargements de leur application sur le Play Store de Google, le troisième concurrent possède 1 million de téléchargement.</w:t>
+      </w:r>
+      <w:r>
         <w:t xml:space="preserve"> </w:t>
       </w:r>
       <w:r>
-        <w:rPr>
-          <w:i/>
-          <w:iCs/>
-          <w:szCs w:val="14"/>
-        </w:rPr>
-        <w:t>spécifications</w:t>
-      </w:r>
-      <w:r>
-        <w:rPr>
-          <w:i/>
-          <w:iCs/>
-          <w:szCs w:val="14"/>
-        </w:rPr>
-        <w:t xml:space="preserve"> </w:t>
-      </w:r>
-      <w:r>
-        <w:rPr>
-          <w:i/>
-          <w:iCs/>
-          <w:szCs w:val="14"/>
-        </w:rPr>
-        <w:t>de départ.</w:t>
-      </w:r>
-    </w:p>
-    <w:p>
-      <w:pPr>
-        <w:rPr>
-          <w:szCs w:val="14"/>
-        </w:rPr>
-      </w:pPr>
-    </w:p>
-    <w:p>
-      <w:pPr>
-        <w:pStyle w:val="Titre1"/>
-      </w:pPr>
-      <w:bookmarkStart w:id="4" w:name="_Toc1110761"/>
-      <w:r>
-        <w:t>Analyse</w:t>
-      </w:r>
-      <w:bookmarkEnd w:id="4"/>
+        <w:t xml:space="preserve">Les applications comparées sont, par conséquent des applications utilisés par </w:t>
+      </w:r>
+      <w:r>
+        <w:t>énormément</w:t>
+      </w:r>
+      <w:r>
+        <w:t xml:space="preserve"> de personnes et reconnues pour leur maitrise du métier.</w:t>
+      </w:r>
     </w:p>
     <w:p/>
     <w:p>
       <w:pPr>
-        <w:pStyle w:val="Titre2"/>
-      </w:pPr>
-      <w:bookmarkStart w:id="5" w:name="_Toc1110762"/>
-      <w:r>
-        <w:t>Définition de l’audience</w:t>
-      </w:r>
-      <w:bookmarkEnd w:id="5"/>
+        <w:rPr>
+          <w:rStyle w:val="Accentuation"/>
+        </w:rPr>
+      </w:pPr>
+      <w:r>
+        <w:rPr>
+          <w:rStyle w:val="Accentuation"/>
+        </w:rPr>
+        <w:t>Les éléments analysés ne prennent pas en compte l’interface graphique de l’application, il ne s’agit ici que de fonctionnalités brutes proposée par l’application.</w:t>
+      </w:r>
     </w:p>
     <w:p/>
     <w:p>
       <w:r>
-        <w:t xml:space="preserve">Les personnes ciblées par </w:t>
-      </w:r>
-      <w:r>
-        <w:t>l’</w:t>
-      </w:r>
-      <w:r>
-        <w:t>application sont les personnes à la recherche d’une application leur permettant d’enregistrer les activités sportives qu’ils réalisent. L’application permet à n’importe quelle personne disposant d’un téléphone portable Android</w:t>
-      </w:r>
-      <w:r>
-        <w:rPr>
-          <w:rStyle w:val="Appelnotedebasdep"/>
-        </w:rPr>
-        <w:footnoteReference w:id="3"/>
-      </w:r>
-      <w:r>
-        <w:t>. L’audience est donc composée de personne faisant du sport ou voulant commencé à en faire.</w:t>
-      </w:r>
-    </w:p>
-    <w:p/>
-    <w:p>
-      <w:pPr>
-        <w:pStyle w:val="Titre2"/>
-      </w:pPr>
-      <w:bookmarkStart w:id="6" w:name="_Toc1110763"/>
-      <w:r>
-        <w:t xml:space="preserve">Analyse </w:t>
-      </w:r>
-      <w:r>
-        <w:t>Concurrentielle</w:t>
-      </w:r>
-      <w:bookmarkEnd w:id="6"/>
-    </w:p>
-    <w:p/>
-    <w:p>
-      <w:pPr>
-        <w:pStyle w:val="Titre3"/>
-      </w:pPr>
-      <w:r>
-        <w:t>Définition des concurrents</w:t>
-      </w:r>
-    </w:p>
-    <w:p/>
-    <w:p>
-      <w:r>
-        <w:t>Les concurrents qui ont été retenus pour cette analyse proposent tous des applications mobile Android et iOS, deux des trois concurrents possèdes plus de 10 millions de téléchargements de leur application sur le Play Store de Google, le troisième concurrent possède 1 million de téléchargement.</w:t>
-      </w:r>
-      <w:r>
-        <w:t xml:space="preserve"> </w:t>
-      </w:r>
-      <w:r>
-        <w:t xml:space="preserve">Les applications comparées sont, par conséquent des applications utilisés par </w:t>
-      </w:r>
-      <w:r>
-        <w:t>énormément</w:t>
-      </w:r>
-      <w:r>
-        <w:t xml:space="preserve"> de personnes et reconnues pour leur maitrise du métier.</w:t>
-      </w:r>
-    </w:p>
-    <w:p/>
-    <w:p>
-      <w:pPr>
-        <w:rPr>
-          <w:rStyle w:val="Accentuation"/>
-        </w:rPr>
-      </w:pPr>
-      <w:r>
-        <w:rPr>
-          <w:rStyle w:val="Accentuation"/>
-        </w:rPr>
-        <w:t>Les éléments analysés ne prennent pas en compte l’interface graphique de l’application, il ne s’agit ici que de fonctionnalités brutes proposée par l’application.</w:t>
-      </w:r>
-    </w:p>
-    <w:p/>
-    <w:p>
-      <w:r>
         <w:t xml:space="preserve">Les 3 applications analysées sont : </w:t>
       </w:r>
     </w:p>
-    <w:p/>
     <w:p>
       <w:pPr>
         <w:pStyle w:val="Paragraphedeliste"/>
@@ -4549,7 +4474,10 @@
           </w:tcPr>
           <w:p>
             <w:r>
-              <w:t>Interactions sociales intégré (ex : ajout d’amis)</w:t>
+              <w:t>Interactions sociales intégré</w:t>
+            </w:r>
+            <w:r>
+              <w:t>es</w:t>
             </w:r>
           </w:p>
         </w:tc>
@@ -4903,6 +4831,7 @@
           </w:tcPr>
           <w:p>
             <w:r>
+              <w:lastRenderedPageBreak/>
               <w:t>Connection à des services tierces</w:t>
             </w:r>
           </w:p>
@@ -5009,16 +4938,6 @@
         </w:tc>
       </w:tr>
     </w:tbl>
-    <w:p/>
-    <w:p/>
-    <w:p/>
-    <w:p>
-      <w:r>
-        <w:br w:type="page"/>
-      </w:r>
-    </w:p>
-    <w:p/>
-    <w:p/>
     <w:p>
       <w:pPr>
         <w:pStyle w:val="Titre2"/>
@@ -5576,13 +5495,8 @@
           <w:numId w:val="31"/>
         </w:numPr>
       </w:pPr>
-      <w:proofErr w:type="gramStart"/>
-      <w:r>
-        <w:t>fs</w:t>
-      </w:r>
-      <w:proofErr w:type="gramEnd"/>
-      <w:r>
-        <w:t xml:space="preserve"> (accès au système de fichier)</w:t>
+      <w:r>
+        <w:t>fs (accès au système de fichier)</w:t>
       </w:r>
     </w:p>
     <w:p>
@@ -5593,13 +5507,8 @@
           <w:numId w:val="31"/>
         </w:numPr>
       </w:pPr>
-      <w:proofErr w:type="gramStart"/>
-      <w:r>
-        <w:t>https</w:t>
-      </w:r>
-      <w:proofErr w:type="gramEnd"/>
-      <w:r>
-        <w:t xml:space="preserve"> (serveur HTTPS)</w:t>
+      <w:r>
+        <w:t>https (serveur HTTPS)</w:t>
       </w:r>
     </w:p>
     <w:p>
@@ -5610,13 +5519,8 @@
           <w:numId w:val="31"/>
         </w:numPr>
       </w:pPr>
-      <w:proofErr w:type="gramStart"/>
-      <w:r>
-        <w:t>url</w:t>
-      </w:r>
-      <w:proofErr w:type="gramEnd"/>
-      <w:r>
-        <w:t xml:space="preserve"> (gestion des URL</w:t>
+      <w:r>
+        <w:t>url (gestion des URL</w:t>
       </w:r>
       <w:r>
         <w:t>s)</w:t>
@@ -5630,13 +5534,8 @@
           <w:numId w:val="31"/>
         </w:numPr>
       </w:pPr>
-      <w:proofErr w:type="gramStart"/>
-      <w:r>
-        <w:t>querystring</w:t>
-      </w:r>
-      <w:proofErr w:type="gramEnd"/>
-      <w:r>
-        <w:t xml:space="preserve"> (gestion des querystring dans les URLs)</w:t>
+      <w:r>
+        <w:t>querystring (gestion des querystring dans les URLs)</w:t>
       </w:r>
     </w:p>
     <w:p>
@@ -5647,13 +5546,8 @@
           <w:numId w:val="31"/>
         </w:numPr>
       </w:pPr>
-      <w:proofErr w:type="gramStart"/>
-      <w:r>
-        <w:t>util</w:t>
-      </w:r>
-      <w:proofErr w:type="gramEnd"/>
-      <w:r>
-        <w:t xml:space="preserve"> (utilitaires)</w:t>
+      <w:r>
+        <w:t>util (utilitaires)</w:t>
       </w:r>
     </w:p>
     <w:p>
@@ -5664,14 +5558,12 @@
           <w:numId w:val="31"/>
         </w:numPr>
       </w:pPr>
-      <w:proofErr w:type="gramStart"/>
       <w:r>
         <w:t>jsonwebtok</w:t>
       </w:r>
       <w:r>
         <w:t>en</w:t>
       </w:r>
-      <w:proofErr w:type="gramEnd"/>
       <w:r>
         <w:t xml:space="preserve"> (gestion des tokens de connection)</w:t>
       </w:r>
@@ -5710,29 +5602,10 @@
           <w:szCs w:val="14"/>
         </w:rPr>
         <w:object w:dxaOrig="8146" w:dyaOrig="1966">
-          <v:shapetype id="_x0000_t75" coordsize="21600,21600" o:spt="75" o:preferrelative="t" path="m@4@5l@4@11@9@11@9@5xe" filled="f" stroked="f">
-            <v:stroke joinstyle="miter"/>
-            <v:formulas>
-              <v:f eqn="if lineDrawn pixelLineWidth 0"/>
-              <v:f eqn="sum @0 1 0"/>
-              <v:f eqn="sum 0 0 @1"/>
-              <v:f eqn="prod @2 1 2"/>
-              <v:f eqn="prod @3 21600 pixelWidth"/>
-              <v:f eqn="prod @3 21600 pixelHeight"/>
-              <v:f eqn="sum @0 0 1"/>
-              <v:f eqn="prod @6 1 2"/>
-              <v:f eqn="prod @7 21600 pixelWidth"/>
-              <v:f eqn="sum @8 21600 0"/>
-              <v:f eqn="prod @7 21600 pixelHeight"/>
-              <v:f eqn="sum @10 21600 0"/>
-            </v:formulas>
-            <v:path o:extrusionok="f" gradientshapeok="t" o:connecttype="rect"/>
-            <o:lock v:ext="edit" aspectratio="t"/>
-          </v:shapetype>
-          <v:shape id="_x0000_i1031" type="#_x0000_t75" style="width:407.25pt;height:98.25pt" o:ole="">
-            <v:imagedata r:id="rId8" o:title=""/>
+          <v:shape id="_x0000_i1131" type="#_x0000_t75" style="width:407.25pt;height:98.25pt" o:ole="">
+            <v:imagedata r:id="rId9" o:title=""/>
           </v:shape>
-          <o:OLEObject Type="Embed" ProgID="Visio.Drawing.15" ShapeID="_x0000_i1031" DrawAspect="Content" ObjectID="_1611736567" r:id="rId9"/>
+          <o:OLEObject Type="Embed" ProgID="Visio.Drawing.15" ShapeID="_x0000_i1131" DrawAspect="Content" ObjectID="_1611747734" r:id="rId10"/>
         </w:object>
       </w:r>
     </w:p>
@@ -5844,7 +5717,7 @@
       <w:r>
         <w:tab/>
       </w:r>
-      <w:hyperlink r:id="rId10" w:history="1">
+      <w:hyperlink r:id="rId11" w:history="1">
         <w:r>
           <w:rPr>
             <w:rStyle w:val="Lienhypertexte"/>
@@ -6168,7 +6041,7 @@
                     </pic:cNvPicPr>
                   </pic:nvPicPr>
                   <pic:blipFill>
-                    <a:blip r:embed="rId11">
+                    <a:blip r:embed="rId12">
                       <a:extLst>
                         <a:ext uri="{28A0092B-C50C-407E-A947-70E740481C1C}">
                           <a14:useLocalDpi xmlns:a14="http://schemas.microsoft.com/office/drawing/2010/main" val="0"/>
@@ -6312,30 +6185,161 @@
       <w:bookmarkEnd w:id="20"/>
     </w:p>
     <w:p/>
-    <w:p>
-      <w:pPr>
-        <w:pStyle w:val="Paragraphedeliste"/>
-        <w:numPr>
-          <w:ilvl w:val="0"/>
-          <w:numId w:val="22"/>
-        </w:numPr>
-      </w:pPr>
-      <w:r>
-        <w:t>User</w:t>
-      </w:r>
-    </w:p>
-    <w:p>
-      <w:pPr>
-        <w:pStyle w:val="Paragraphedeliste"/>
-        <w:numPr>
-          <w:ilvl w:val="0"/>
-          <w:numId w:val="22"/>
-        </w:numPr>
-      </w:pPr>
-      <w:r>
-        <w:t>Activity</w:t>
-      </w:r>
-    </w:p>
+    <w:tbl>
+      <w:tblPr>
+        <w:tblStyle w:val="TableauGrille4"/>
+        <w:tblW w:w="0" w:type="auto"/>
+        <w:tblCellMar>
+          <w:top w:w="57" w:type="dxa"/>
+          <w:bottom w:w="57" w:type="dxa"/>
+        </w:tblCellMar>
+        <w:tblLook w:val="04A0" w:firstRow="1" w:lastRow="0" w:firstColumn="1" w:lastColumn="0" w:noHBand="0" w:noVBand="1"/>
+      </w:tblPr>
+      <w:tblGrid>
+        <w:gridCol w:w="1696"/>
+        <w:gridCol w:w="7364"/>
+      </w:tblGrid>
+      <w:tr>
+        <w:trPr>
+          <w:cnfStyle w:val="100000000000" w:firstRow="1" w:lastRow="0" w:firstColumn="0" w:lastColumn="0" w:oddVBand="0" w:evenVBand="0" w:oddHBand="0" w:evenHBand="0" w:firstRowFirstColumn="0" w:firstRowLastColumn="0" w:lastRowFirstColumn="0" w:lastRowLastColumn="0"/>
+        </w:trPr>
+        <w:tc>
+          <w:tcPr>
+            <w:cnfStyle w:val="001000000000" w:firstRow="0" w:lastRow="0" w:firstColumn="1" w:lastColumn="0" w:oddVBand="0" w:evenVBand="0" w:oddHBand="0" w:evenHBand="0" w:firstRowFirstColumn="0" w:firstRowLastColumn="0" w:lastRowFirstColumn="0" w:lastRowLastColumn="0"/>
+            <w:tcW w:w="1696" w:type="dxa"/>
+          </w:tcPr>
+          <w:p>
+            <w:r>
+              <w:t>Ressource</w:t>
+            </w:r>
+          </w:p>
+        </w:tc>
+        <w:tc>
+          <w:tcPr>
+            <w:tcW w:w="7364" w:type="dxa"/>
+          </w:tcPr>
+          <w:p>
+            <w:pPr>
+              <w:cnfStyle w:val="100000000000" w:firstRow="1" w:lastRow="0" w:firstColumn="0" w:lastColumn="0" w:oddVBand="0" w:evenVBand="0" w:oddHBand="0" w:evenHBand="0" w:firstRowFirstColumn="0" w:firstRowLastColumn="0" w:lastRowFirstColumn="0" w:lastRowLastColumn="0"/>
+            </w:pPr>
+            <w:r>
+              <w:t>Utilisation</w:t>
+            </w:r>
+          </w:p>
+        </w:tc>
+      </w:tr>
+      <w:tr>
+        <w:trPr>
+          <w:cnfStyle w:val="000000100000" w:firstRow="0" w:lastRow="0" w:firstColumn="0" w:lastColumn="0" w:oddVBand="0" w:evenVBand="0" w:oddHBand="1" w:evenHBand="0" w:firstRowFirstColumn="0" w:firstRowLastColumn="0" w:lastRowFirstColumn="0" w:lastRowLastColumn="0"/>
+        </w:trPr>
+        <w:tc>
+          <w:tcPr>
+            <w:cnfStyle w:val="001000000000" w:firstRow="0" w:lastRow="0" w:firstColumn="1" w:lastColumn="0" w:oddVBand="0" w:evenVBand="0" w:oddHBand="0" w:evenHBand="0" w:firstRowFirstColumn="0" w:firstRowLastColumn="0" w:lastRowFirstColumn="0" w:lastRowLastColumn="0"/>
+            <w:tcW w:w="1696" w:type="dxa"/>
+          </w:tcPr>
+          <w:p>
+            <w:r>
+              <w:t>User</w:t>
+            </w:r>
+          </w:p>
+        </w:tc>
+        <w:tc>
+          <w:tcPr>
+            <w:tcW w:w="7364" w:type="dxa"/>
+          </w:tcPr>
+          <w:p>
+            <w:pPr>
+              <w:cnfStyle w:val="000000100000" w:firstRow="0" w:lastRow="0" w:firstColumn="0" w:lastColumn="0" w:oddVBand="0" w:evenVBand="0" w:oddHBand="1" w:evenHBand="0" w:firstRowFirstColumn="0" w:firstRowLastColumn="0" w:lastRowFirstColumn="0" w:lastRowLastColumn="0"/>
+            </w:pPr>
+            <w:r>
+              <w:t>Stocke les données d’un utilisateur</w:t>
+            </w:r>
+          </w:p>
+        </w:tc>
+      </w:tr>
+      <w:tr>
+        <w:tc>
+          <w:tcPr>
+            <w:cnfStyle w:val="001000000000" w:firstRow="0" w:lastRow="0" w:firstColumn="1" w:lastColumn="0" w:oddVBand="0" w:evenVBand="0" w:oddHBand="0" w:evenHBand="0" w:firstRowFirstColumn="0" w:firstRowLastColumn="0" w:lastRowFirstColumn="0" w:lastRowLastColumn="0"/>
+            <w:tcW w:w="1696" w:type="dxa"/>
+          </w:tcPr>
+          <w:p>
+            <w:r>
+              <w:t>Activity</w:t>
+            </w:r>
+          </w:p>
+        </w:tc>
+        <w:tc>
+          <w:tcPr>
+            <w:tcW w:w="7364" w:type="dxa"/>
+          </w:tcPr>
+          <w:p>
+            <w:pPr>
+              <w:cnfStyle w:val="000000000000" w:firstRow="0" w:lastRow="0" w:firstColumn="0" w:lastColumn="0" w:oddVBand="0" w:evenVBand="0" w:oddHBand="0" w:evenHBand="0" w:firstRowFirstColumn="0" w:firstRowLastColumn="0" w:lastRowFirstColumn="0" w:lastRowLastColumn="0"/>
+            </w:pPr>
+            <w:r>
+              <w:t>Stocke une activité sportive réalisé par un utilisateur</w:t>
+            </w:r>
+          </w:p>
+        </w:tc>
+      </w:tr>
+      <w:tr>
+        <w:trPr>
+          <w:cnfStyle w:val="000000100000" w:firstRow="0" w:lastRow="0" w:firstColumn="0" w:lastColumn="0" w:oddVBand="0" w:evenVBand="0" w:oddHBand="1" w:evenHBand="0" w:firstRowFirstColumn="0" w:firstRowLastColumn="0" w:lastRowFirstColumn="0" w:lastRowLastColumn="0"/>
+        </w:trPr>
+        <w:tc>
+          <w:tcPr>
+            <w:cnfStyle w:val="001000000000" w:firstRow="0" w:lastRow="0" w:firstColumn="1" w:lastColumn="0" w:oddVBand="0" w:evenVBand="0" w:oddHBand="0" w:evenHBand="0" w:firstRowFirstColumn="0" w:firstRowLastColumn="0" w:lastRowFirstColumn="0" w:lastRowLastColumn="0"/>
+            <w:tcW w:w="1696" w:type="dxa"/>
+          </w:tcPr>
+          <w:p>
+            <w:r>
+              <w:t>Subscription</w:t>
+            </w:r>
+          </w:p>
+        </w:tc>
+        <w:tc>
+          <w:tcPr>
+            <w:tcW w:w="7364" w:type="dxa"/>
+          </w:tcPr>
+          <w:p>
+            <w:pPr>
+              <w:cnfStyle w:val="000000100000" w:firstRow="0" w:lastRow="0" w:firstColumn="0" w:lastColumn="0" w:oddVBand="0" w:evenVBand="0" w:oddHBand="1" w:evenHBand="0" w:firstRowFirstColumn="0" w:firstRowLastColumn="0" w:lastRowFirstColumn="0" w:lastRowLastColumn="0"/>
+            </w:pPr>
+            <w:r>
+              <w:t>Stocke l’abonnement d’un utilisateur (date de début, date de fin, …)</w:t>
+            </w:r>
+          </w:p>
+        </w:tc>
+      </w:tr>
+      <w:tr>
+        <w:tc>
+          <w:tcPr>
+            <w:cnfStyle w:val="001000000000" w:firstRow="0" w:lastRow="0" w:firstColumn="1" w:lastColumn="0" w:oddVBand="0" w:evenVBand="0" w:oddHBand="0" w:evenHBand="0" w:firstRowFirstColumn="0" w:firstRowLastColumn="0" w:lastRowFirstColumn="0" w:lastRowLastColumn="0"/>
+            <w:tcW w:w="1696" w:type="dxa"/>
+          </w:tcPr>
+          <w:p>
+            <w:r>
+              <w:t>Position</w:t>
+            </w:r>
+          </w:p>
+        </w:tc>
+        <w:tc>
+          <w:tcPr>
+            <w:tcW w:w="7364" w:type="dxa"/>
+          </w:tcPr>
+          <w:p>
+            <w:pPr>
+              <w:cnfStyle w:val="000000000000" w:firstRow="0" w:lastRow="0" w:firstColumn="0" w:lastColumn="0" w:oddVBand="0" w:evenVBand="0" w:oddHBand="0" w:evenHBand="0" w:firstRowFirstColumn="0" w:firstRowLastColumn="0" w:lastRowFirstColumn="0" w:lastRowLastColumn="0"/>
+            </w:pPr>
+            <w:r>
+              <w:t>Stocke une position GPS à un temps donné</w:t>
+            </w:r>
+          </w:p>
+        </w:tc>
+      </w:tr>
+    </w:tbl>
+    <w:p/>
     <w:p>
       <w:r>
         <w:br w:type="page"/>
@@ -6986,28 +6990,26 @@
           <w:lang w:eastAsia="fr-FR"/>
         </w:rPr>
       </w:pPr>
-      <w:bookmarkStart w:id="22" w:name="_GoBack"/>
+    </w:p>
+    <w:p>
+      <w:pPr>
+        <w:pStyle w:val="Titre2"/>
+        <w:rPr>
+          <w:iCs/>
+        </w:rPr>
+      </w:pPr>
+      <w:bookmarkStart w:id="22" w:name="_Toc25553314"/>
+      <w:bookmarkStart w:id="23" w:name="_Toc71691019"/>
+      <w:bookmarkStart w:id="24" w:name="_Toc1110777"/>
+      <w:r>
+        <w:rPr>
+          <w:iCs/>
+        </w:rPr>
+        <w:t>Dossier de conception</w:t>
+      </w:r>
       <w:bookmarkEnd w:id="22"/>
-    </w:p>
-    <w:p>
-      <w:pPr>
-        <w:pStyle w:val="Titre2"/>
-        <w:rPr>
-          <w:iCs/>
-        </w:rPr>
-      </w:pPr>
-      <w:bookmarkStart w:id="23" w:name="_Toc25553314"/>
-      <w:bookmarkStart w:id="24" w:name="_Toc71691019"/>
-      <w:bookmarkStart w:id="25" w:name="_Toc1110777"/>
-      <w:r>
-        <w:rPr>
-          <w:iCs/>
-        </w:rPr>
-        <w:t>Dossier de conception</w:t>
-      </w:r>
       <w:bookmarkEnd w:id="23"/>
       <w:bookmarkEnd w:id="24"/>
-      <w:bookmarkEnd w:id="25"/>
     </w:p>
     <w:p/>
     <w:p>
@@ -7156,299 +7158,6 @@
     </w:p>
     <w:p>
       <w:pPr>
-        <w:pStyle w:val="Retraitnormal1"/>
-        <w:numPr>
-          <w:ilvl w:val="0"/>
-          <w:numId w:val="0"/>
-        </w:numPr>
-        <w:ind w:left="360"/>
-        <w:rPr>
-          <w:rFonts w:ascii="Arial" w:hAnsi="Arial" w:cs="Arial"/>
-          <w:i/>
-          <w:sz w:val="24"/>
-        </w:rPr>
-      </w:pPr>
-      <w:r>
-        <w:rPr>
-          <w:rFonts w:ascii="Arial" w:hAnsi="Arial" w:cs="Arial"/>
-          <w:i/>
-          <w:sz w:val="24"/>
-        </w:rPr>
-        <w:lastRenderedPageBreak/>
-        <w:t xml:space="preserve">Fournir tous les document de </w:t>
-      </w:r>
-      <w:proofErr w:type="gramStart"/>
-      <w:r>
-        <w:rPr>
-          <w:rFonts w:ascii="Arial" w:hAnsi="Arial" w:cs="Arial"/>
-          <w:i/>
-          <w:sz w:val="24"/>
-        </w:rPr>
-        <w:t>conception:</w:t>
-      </w:r>
-      <w:proofErr w:type="gramEnd"/>
-    </w:p>
-    <w:p>
-      <w:pPr>
-        <w:pStyle w:val="Retraitnormal1"/>
-        <w:numPr>
-          <w:ilvl w:val="0"/>
-          <w:numId w:val="0"/>
-        </w:numPr>
-        <w:ind w:left="360"/>
-        <w:rPr>
-          <w:rFonts w:ascii="Arial" w:hAnsi="Arial" w:cs="Arial"/>
-          <w:i/>
-          <w:sz w:val="24"/>
-        </w:rPr>
-      </w:pPr>
-    </w:p>
-    <w:p>
-      <w:pPr>
-        <w:pStyle w:val="Retraitnormal1"/>
-        <w:numPr>
-          <w:ilvl w:val="0"/>
-          <w:numId w:val="9"/>
-        </w:numPr>
-        <w:rPr>
-          <w:rFonts w:ascii="Arial" w:hAnsi="Arial" w:cs="Arial"/>
-          <w:i/>
-          <w:sz w:val="24"/>
-        </w:rPr>
-      </w:pPr>
-      <w:proofErr w:type="gramStart"/>
-      <w:r>
-        <w:rPr>
-          <w:rFonts w:ascii="Arial" w:hAnsi="Arial" w:cs="Arial"/>
-          <w:i/>
-          <w:sz w:val="24"/>
-        </w:rPr>
-        <w:t>le</w:t>
-      </w:r>
-      <w:proofErr w:type="gramEnd"/>
-      <w:r>
-        <w:rPr>
-          <w:rFonts w:ascii="Arial" w:hAnsi="Arial" w:cs="Arial"/>
-          <w:i/>
-          <w:sz w:val="24"/>
-        </w:rPr>
-        <w:t xml:space="preserve"> choix du matériel HW</w:t>
-      </w:r>
-    </w:p>
-    <w:p>
-      <w:pPr>
-        <w:pStyle w:val="Retraitnormal1"/>
-        <w:numPr>
-          <w:ilvl w:val="0"/>
-          <w:numId w:val="9"/>
-        </w:numPr>
-        <w:rPr>
-          <w:rFonts w:ascii="Arial" w:hAnsi="Arial" w:cs="Arial"/>
-          <w:i/>
-          <w:sz w:val="24"/>
-        </w:rPr>
-      </w:pPr>
-      <w:proofErr w:type="gramStart"/>
-      <w:r>
-        <w:rPr>
-          <w:rFonts w:ascii="Arial" w:hAnsi="Arial" w:cs="Arial"/>
-          <w:i/>
-          <w:sz w:val="24"/>
-        </w:rPr>
-        <w:t>le</w:t>
-      </w:r>
-      <w:proofErr w:type="gramEnd"/>
-      <w:r>
-        <w:rPr>
-          <w:rFonts w:ascii="Arial" w:hAnsi="Arial" w:cs="Arial"/>
-          <w:i/>
-          <w:sz w:val="24"/>
-        </w:rPr>
-        <w:t xml:space="preserve"> choix des systèmes d'exploitation pour la réalisation </w:t>
-      </w:r>
-      <w:r>
-        <w:rPr>
-          <w:rFonts w:ascii="Arial" w:hAnsi="Arial" w:cs="Arial"/>
-          <w:i/>
-          <w:sz w:val="24"/>
-          <w:u w:val="single"/>
-        </w:rPr>
-        <w:t>et</w:t>
-      </w:r>
-      <w:r>
-        <w:rPr>
-          <w:rFonts w:ascii="Arial" w:hAnsi="Arial" w:cs="Arial"/>
-          <w:i/>
-          <w:sz w:val="24"/>
-        </w:rPr>
-        <w:t xml:space="preserve"> l'utilisation</w:t>
-      </w:r>
-    </w:p>
-    <w:p>
-      <w:pPr>
-        <w:pStyle w:val="Retraitnormal1"/>
-        <w:numPr>
-          <w:ilvl w:val="0"/>
-          <w:numId w:val="9"/>
-        </w:numPr>
-        <w:rPr>
-          <w:rFonts w:ascii="Arial" w:hAnsi="Arial" w:cs="Arial"/>
-          <w:i/>
-          <w:sz w:val="24"/>
-        </w:rPr>
-      </w:pPr>
-      <w:proofErr w:type="gramStart"/>
-      <w:r>
-        <w:rPr>
-          <w:rFonts w:ascii="Arial" w:hAnsi="Arial" w:cs="Arial"/>
-          <w:i/>
-          <w:sz w:val="24"/>
-        </w:rPr>
-        <w:t>le</w:t>
-      </w:r>
-      <w:proofErr w:type="gramEnd"/>
-      <w:r>
-        <w:rPr>
-          <w:rFonts w:ascii="Arial" w:hAnsi="Arial" w:cs="Arial"/>
-          <w:i/>
-          <w:sz w:val="24"/>
-        </w:rPr>
-        <w:t xml:space="preserve"> choix des outils logiciels pour la réalisation </w:t>
-      </w:r>
-      <w:r>
-        <w:rPr>
-          <w:rFonts w:ascii="Arial" w:hAnsi="Arial" w:cs="Arial"/>
-          <w:i/>
-          <w:sz w:val="24"/>
-          <w:u w:val="single"/>
-        </w:rPr>
-        <w:t>et</w:t>
-      </w:r>
-      <w:r>
-        <w:rPr>
-          <w:rFonts w:ascii="Arial" w:hAnsi="Arial" w:cs="Arial"/>
-          <w:i/>
-          <w:sz w:val="24"/>
-        </w:rPr>
-        <w:t xml:space="preserve"> l'utilisation</w:t>
-      </w:r>
-    </w:p>
-    <w:p>
-      <w:pPr>
-        <w:pStyle w:val="Retraitnormal1"/>
-        <w:numPr>
-          <w:ilvl w:val="0"/>
-          <w:numId w:val="4"/>
-        </w:numPr>
-        <w:rPr>
-          <w:rFonts w:ascii="Arial" w:hAnsi="Arial" w:cs="Arial"/>
-          <w:i/>
-          <w:sz w:val="24"/>
-        </w:rPr>
-      </w:pPr>
-      <w:proofErr w:type="gramStart"/>
-      <w:r>
-        <w:rPr>
-          <w:rFonts w:ascii="Arial" w:hAnsi="Arial" w:cs="Arial"/>
-          <w:i/>
-          <w:sz w:val="24"/>
-        </w:rPr>
-        <w:t>bases</w:t>
-      </w:r>
-      <w:proofErr w:type="gramEnd"/>
-      <w:r>
-        <w:rPr>
-          <w:rFonts w:ascii="Arial" w:hAnsi="Arial" w:cs="Arial"/>
-          <w:i/>
-          <w:sz w:val="24"/>
-        </w:rPr>
-        <w:t xml:space="preserve"> de données: décrire le modèle relationnel, le contenu détaillé des tables (caractéristiques de chaque champs) et les requêtes.</w:t>
-      </w:r>
-    </w:p>
-    <w:p>
-      <w:pPr>
-        <w:pStyle w:val="Retraitnormal1"/>
-        <w:numPr>
-          <w:ilvl w:val="0"/>
-          <w:numId w:val="4"/>
-        </w:numPr>
-        <w:rPr>
-          <w:rFonts w:ascii="Arial" w:hAnsi="Arial" w:cs="Arial"/>
-          <w:i/>
-          <w:sz w:val="24"/>
-        </w:rPr>
-      </w:pPr>
-      <w:proofErr w:type="gramStart"/>
-      <w:r>
-        <w:rPr>
-          <w:rFonts w:ascii="Arial" w:hAnsi="Arial" w:cs="Arial"/>
-          <w:i/>
-          <w:sz w:val="24"/>
-        </w:rPr>
-        <w:t>programmation</w:t>
-      </w:r>
-      <w:proofErr w:type="gramEnd"/>
-      <w:r>
-        <w:rPr>
-          <w:rFonts w:ascii="Arial" w:hAnsi="Arial" w:cs="Arial"/>
-          <w:i/>
-          <w:sz w:val="24"/>
-        </w:rPr>
-        <w:t xml:space="preserve"> et scripts: organigramme, architecture du programme, découpage modulaire, entrées-sorties des modules, pseudo-code</w:t>
-      </w:r>
-      <w:r>
-        <w:rPr>
-          <w:rFonts w:ascii="Arial" w:hAnsi="Arial" w:cs="Arial"/>
-          <w:i/>
-          <w:sz w:val="24"/>
-        </w:rPr>
-        <w:t xml:space="preserve"> </w:t>
-      </w:r>
-      <w:r>
-        <w:rPr>
-          <w:rFonts w:ascii="Arial" w:hAnsi="Arial" w:cs="Arial"/>
-          <w:i/>
-          <w:sz w:val="24"/>
-        </w:rPr>
-        <w:t>/</w:t>
-      </w:r>
-      <w:r>
-        <w:rPr>
-          <w:rFonts w:ascii="Arial" w:hAnsi="Arial" w:cs="Arial"/>
-          <w:i/>
-          <w:sz w:val="24"/>
-        </w:rPr>
-        <w:t xml:space="preserve"> </w:t>
-      </w:r>
-      <w:r>
-        <w:rPr>
-          <w:rFonts w:ascii="Arial" w:hAnsi="Arial" w:cs="Arial"/>
-          <w:i/>
-          <w:sz w:val="24"/>
-        </w:rPr>
-        <w:t>…</w:t>
-      </w:r>
-    </w:p>
-    <w:p>
-      <w:pPr>
-        <w:jc w:val="left"/>
-        <w:rPr>
-          <w:rFonts w:cs="Arial"/>
-          <w:i/>
-          <w:szCs w:val="18"/>
-          <w:lang w:eastAsia="fr-CH"/>
-        </w:rPr>
-      </w:pPr>
-      <w:r>
-        <w:rPr>
-          <w:rFonts w:cs="Arial"/>
-          <w:i/>
-        </w:rPr>
-        <w:br w:type="page"/>
-      </w:r>
-    </w:p>
-    <w:p>
-      <w:pPr>
         <w:pStyle w:val="Titre2"/>
       </w:pPr>
       <w:r>
@@ -7465,13 +7174,9 @@
     <w:p/>
     <w:p>
       <w:r>
-        <w:rPr>
-          <w:noProof/>
-        </w:rPr>
         <w:pict>
-          <v:shape id="_x0000_s1027" type="#_x0000_t75" style="position:absolute;left:0;text-align:left;margin-left:0;margin-top:.05pt;width:453pt;height:316.5pt;z-index:251659264;mso-position-horizontal:center;mso-position-horizontal-relative:margin;mso-position-vertical:absolute;mso-position-vertical-relative:text;mso-width-relative:page;mso-height-relative:page">
-            <v:imagedata r:id="rId12" o:title="MLD"/>
-            <w10:wrap type="topAndBottom" anchorx="margin"/>
+          <v:shape id="_x0000_i1133" type="#_x0000_t75" style="width:453pt;height:314.25pt">
+            <v:imagedata r:id="rId13" o:title="MLD"/>
           </v:shape>
         </w:pict>
       </w:r>
@@ -7577,7 +7282,13 @@
               <w:rPr>
                 <w:lang w:eastAsia="fr-CH"/>
               </w:rPr>
-              <w:t>Password</w:t>
+              <w:t>p</w:t>
+            </w:r>
+            <w:r>
+              <w:rPr>
+                <w:lang w:eastAsia="fr-CH"/>
+              </w:rPr>
+              <w:t>assword</w:t>
             </w:r>
           </w:p>
         </w:tc>
@@ -7926,6 +7637,18 @@
     <w:p>
       <w:pPr>
         <w:pStyle w:val="Titre3"/>
+        <w:numPr>
+          <w:ilvl w:val="0"/>
+          <w:numId w:val="0"/>
+        </w:numPr>
+        <w:rPr>
+          <w:lang w:eastAsia="fr-CH"/>
+        </w:rPr>
+      </w:pPr>
+    </w:p>
+    <w:p>
+      <w:pPr>
+        <w:pStyle w:val="Titre3"/>
         <w:rPr>
           <w:lang w:eastAsia="fr-CH"/>
         </w:rPr>
@@ -8079,19 +7802,7 @@
               <w:rPr>
                 <w:lang w:eastAsia="fr-CH"/>
               </w:rPr>
-              <w:t xml:space="preserve">Stocke la </w:t>
-            </w:r>
-            <w:r>
-              <w:rPr>
-                <w:lang w:eastAsia="fr-CH"/>
-              </w:rPr>
-              <w:t>longitude</w:t>
-            </w:r>
-            <w:r>
-              <w:rPr>
-                <w:lang w:eastAsia="fr-CH"/>
-              </w:rPr>
-              <w:t xml:space="preserve"> de l’enregistrement de position avec une précision d’environ 100mm</w:t>
+              <w:t>Stocke la longitude de l’enregistrement de position avec une précision d’environ 100mm</w:t>
             </w:r>
           </w:p>
         </w:tc>
@@ -8404,7 +8115,10 @@
         <w:pStyle w:val="Titre3"/>
       </w:pPr>
       <w:r>
-        <w:t>ActivtiyType</w:t>
+        <w:t>Activit</w:t>
+      </w:r>
+      <w:r>
+        <w:t>yType</w:t>
       </w:r>
     </w:p>
     <w:p/>
@@ -8517,35 +8231,139 @@
     </w:p>
     <w:p>
       <w:pPr>
+        <w:jc w:val="left"/>
+        <w:rPr>
+          <w:szCs w:val="18"/>
+          <w:lang w:eastAsia="fr-CH"/>
+        </w:rPr>
+      </w:pPr>
+    </w:p>
+    <w:p>
+      <w:pPr>
         <w:pStyle w:val="Titre2"/>
+        <w:numPr>
+          <w:ilvl w:val="0"/>
+          <w:numId w:val="0"/>
+        </w:numPr>
         <w:jc w:val="left"/>
-      </w:pPr>
-      <w:bookmarkStart w:id="26" w:name="_Toc476150039"/>
-      <w:bookmarkStart w:id="27" w:name="_Toc1110778"/>
-      <w:r>
-        <w:t>Conception du Code</w:t>
-      </w:r>
-      <w:bookmarkEnd w:id="26"/>
+        <w:sectPr>
+          <w:headerReference w:type="default" r:id="rId14"/>
+          <w:footerReference w:type="default" r:id="rId15"/>
+          <w:footnotePr>
+            <w:numRestart w:val="eachPage"/>
+          </w:footnotePr>
+          <w:pgSz w:w="11906" w:h="16838" w:code="9"/>
+          <w:pgMar w:top="1418" w:right="1418" w:bottom="1418" w:left="1418" w:header="720" w:footer="720" w:gutter="0"/>
+          <w:cols w:space="720"/>
+          <w:titlePg/>
+        </w:sectPr>
+      </w:pPr>
+    </w:p>
+    <w:p>
+      <w:pPr>
+        <w:pStyle w:val="Titre2"/>
+      </w:pPr>
+      <w:r>
+        <w:lastRenderedPageBreak/>
+        <w:t>Diagramme de flux</w:t>
+      </w:r>
+    </w:p>
+    <w:p/>
+    <w:p>
+      <w:r>
+        <w:object w:dxaOrig="12511" w:dyaOrig="8775">
+          <v:shape id="_x0000_i1145" type="#_x0000_t75" style="width:580.5pt;height:408.75pt" o:ole="">
+            <v:imagedata r:id="rId16" o:title=""/>
+          </v:shape>
+          <o:OLEObject Type="Embed" ProgID="Visio.Drawing.15" ShapeID="_x0000_i1145" DrawAspect="Content" ObjectID="_1611747735" r:id="rId17"/>
+        </w:object>
+      </w:r>
+    </w:p>
+    <w:p>
+      <w:pPr>
+        <w:sectPr>
+          <w:footnotePr>
+            <w:numRestart w:val="eachPage"/>
+          </w:footnotePr>
+          <w:pgSz w:w="16838" w:h="11906" w:orient="landscape" w:code="9"/>
+          <w:pgMar w:top="1418" w:right="1418" w:bottom="1418" w:left="1418" w:header="720" w:footer="720" w:gutter="0"/>
+          <w:cols w:space="720"/>
+          <w:titlePg/>
+        </w:sectPr>
+      </w:pPr>
+      <w:r>
+        <w:object w:dxaOrig="11295" w:dyaOrig="9630">
+          <v:shape id="_x0000_i1134" type="#_x0000_t75" style="width:495pt;height:421.5pt" o:ole="">
+            <v:imagedata r:id="rId18" o:title=""/>
+          </v:shape>
+          <o:OLEObject Type="Embed" ProgID="Visio.Drawing.15" ShapeID="_x0000_i1134" DrawAspect="Content" ObjectID="_1611747736" r:id="rId19"/>
+        </w:object>
+      </w:r>
+      <w:bookmarkStart w:id="25" w:name="_Toc71703259"/>
+      <w:bookmarkStart w:id="26" w:name="_Toc1110779"/>
+    </w:p>
+    <w:p>
+      <w:pPr>
+        <w:pStyle w:val="Titre2"/>
+        <w:rPr>
+          <w:kern w:val="28"/>
+          <w:sz w:val="28"/>
+        </w:rPr>
+      </w:pPr>
+      <w:r>
+        <w:lastRenderedPageBreak/>
+        <w:t>Cas d’utilisation</w:t>
+      </w:r>
+    </w:p>
+    <w:p>
+      <w:pPr>
+        <w:pStyle w:val="Titre3"/>
+        <w:numPr>
+          <w:ilvl w:val="0"/>
+          <w:numId w:val="0"/>
+        </w:numPr>
+        <w:rPr>
+          <w:kern w:val="28"/>
+          <w:sz w:val="28"/>
+          <w:u w:val="single"/>
+        </w:rPr>
+      </w:pPr>
+    </w:p>
+    <w:p>
+      <w:pPr>
+        <w:pStyle w:val="Titre3"/>
+      </w:pPr>
+      <w:r>
+        <w:t>Diagramme des cas d’utilisation</w:t>
+      </w:r>
+    </w:p>
+    <w:p/>
+    <w:p/>
+    <w:p>
+      <w:r>
+        <w:object w:dxaOrig="9465" w:dyaOrig="9271">
+          <v:shape id="_x0000_i1154" type="#_x0000_t75" style="width:453pt;height:444pt" o:ole="">
+            <v:imagedata r:id="rId20" o:title=""/>
+          </v:shape>
+          <o:OLEObject Type="Embed" ProgID="Visio.Drawing.15" ShapeID="_x0000_i1154" DrawAspect="Content" ObjectID="_1611747737" r:id="rId21"/>
+        </w:object>
+      </w:r>
+      <w:bookmarkStart w:id="27" w:name="_GoBack"/>
       <w:bookmarkEnd w:id="27"/>
     </w:p>
-    <w:p/>
-    <w:p>
-      <w:pPr>
-        <w:ind w:left="709"/>
-        <w:rPr>
-          <w:rFonts w:cs="Arial"/>
-          <w:i/>
-        </w:rPr>
-      </w:pPr>
-      <w:r>
-        <w:rPr>
-          <w:rFonts w:cs="Arial"/>
-          <w:i/>
-        </w:rPr>
-        <w:t>Diagrammes UML d’activité, diagramme d’état, diagramme de flux, ou pseudocode pour chaque cas d’utilisation.</w:t>
-      </w:r>
-    </w:p>
-    <w:p>
+    <w:p>
+      <w:pPr>
+        <w:pStyle w:val="Titre3"/>
+        <w:numPr>
+          <w:ilvl w:val="0"/>
+          <w:numId w:val="0"/>
+        </w:numPr>
+        <w:rPr>
+          <w:kern w:val="28"/>
+          <w:sz w:val="28"/>
+          <w:u w:val="single"/>
+        </w:rPr>
+      </w:pPr>
       <w:r>
         <w:br w:type="page"/>
       </w:r>
@@ -8557,17 +8375,15 @@
           <w:tab w:val="num" w:pos="360"/>
         </w:tabs>
       </w:pPr>
-      <w:bookmarkStart w:id="28" w:name="_Toc71703259"/>
-      <w:bookmarkStart w:id="29" w:name="_Toc1110779"/>
       <w:r>
         <w:lastRenderedPageBreak/>
         <w:t>R</w:t>
       </w:r>
-      <w:bookmarkEnd w:id="28"/>
+      <w:bookmarkEnd w:id="25"/>
       <w:r>
         <w:t>éalisation</w:t>
       </w:r>
-      <w:bookmarkEnd w:id="29"/>
+      <w:bookmarkEnd w:id="26"/>
     </w:p>
     <w:p>
       <w:pPr>
@@ -8577,21 +8393,21 @@
           <w:iCs/>
         </w:rPr>
       </w:pPr>
-      <w:bookmarkStart w:id="30" w:name="_Toc25553317"/>
-      <w:bookmarkStart w:id="31" w:name="_Toc71691022"/>
-      <w:bookmarkStart w:id="32" w:name="_Toc1110780"/>
+      <w:bookmarkStart w:id="28" w:name="_Toc25553317"/>
+      <w:bookmarkStart w:id="29" w:name="_Toc71691022"/>
+      <w:bookmarkStart w:id="30" w:name="_Toc1110780"/>
       <w:r>
         <w:rPr>
           <w:iCs/>
         </w:rPr>
         <w:t>Dossier de réalisation</w:t>
       </w:r>
-      <w:bookmarkStart w:id="33" w:name="_Toc25553318"/>
+      <w:bookmarkStart w:id="31" w:name="_Toc25553318"/>
+      <w:bookmarkEnd w:id="28"/>
+      <w:bookmarkEnd w:id="29"/>
       <w:bookmarkEnd w:id="30"/>
-      <w:bookmarkEnd w:id="31"/>
-      <w:bookmarkEnd w:id="32"/>
-    </w:p>
-    <w:bookmarkEnd w:id="33"/>
+    </w:p>
+    <w:bookmarkEnd w:id="31"/>
     <w:p>
       <w:pPr>
         <w:ind w:firstLine="360"/>
@@ -8862,24 +8678,24 @@
           <w:iCs/>
         </w:rPr>
       </w:pPr>
-      <w:bookmarkStart w:id="34" w:name="_Toc25553321"/>
-      <w:bookmarkStart w:id="35" w:name="_Toc71691025"/>
-      <w:bookmarkStart w:id="36" w:name="_Toc1110781"/>
+      <w:bookmarkStart w:id="32" w:name="_Toc25553321"/>
+      <w:bookmarkStart w:id="33" w:name="_Toc71691025"/>
+      <w:bookmarkStart w:id="34" w:name="_Toc1110781"/>
       <w:r>
         <w:rPr>
           <w:iCs/>
         </w:rPr>
         <w:t>Description des test</w:t>
       </w:r>
+      <w:bookmarkEnd w:id="32"/>
+      <w:r>
+        <w:rPr>
+          <w:iCs/>
+        </w:rPr>
+        <w:t>s effectués</w:t>
+      </w:r>
+      <w:bookmarkEnd w:id="33"/>
       <w:bookmarkEnd w:id="34"/>
-      <w:r>
-        <w:rPr>
-          <w:iCs/>
-        </w:rPr>
-        <w:t>s effectués</w:t>
-      </w:r>
-      <w:bookmarkEnd w:id="35"/>
-      <w:bookmarkEnd w:id="36"/>
     </w:p>
     <w:p>
       <w:pPr>
@@ -8974,28 +8790,28 @@
           <w:iCs/>
         </w:rPr>
       </w:pPr>
-      <w:bookmarkStart w:id="37" w:name="_Toc25553322"/>
-      <w:bookmarkStart w:id="38" w:name="_Toc71691026"/>
-      <w:bookmarkStart w:id="39" w:name="_Toc1110782"/>
+      <w:bookmarkStart w:id="35" w:name="_Toc25553322"/>
+      <w:bookmarkStart w:id="36" w:name="_Toc71691026"/>
+      <w:bookmarkStart w:id="37" w:name="_Toc1110782"/>
       <w:r>
         <w:rPr>
           <w:iCs/>
         </w:rPr>
         <w:t xml:space="preserve">Erreurs </w:t>
       </w:r>
+      <w:bookmarkEnd w:id="35"/>
+      <w:r>
+        <w:rPr>
+          <w:iCs/>
+        </w:rPr>
+        <w:t>restantes</w:t>
+      </w:r>
+      <w:bookmarkEnd w:id="36"/>
       <w:bookmarkEnd w:id="37"/>
       <w:r>
         <w:rPr>
           <w:iCs/>
         </w:rPr>
-        <w:t>restantes</w:t>
-      </w:r>
-      <w:bookmarkEnd w:id="38"/>
-      <w:bookmarkEnd w:id="39"/>
-      <w:r>
-        <w:rPr>
-          <w:iCs/>
-        </w:rPr>
         <w:t xml:space="preserve">  </w:t>
       </w:r>
     </w:p>
@@ -9006,7 +8822,7 @@
           <w:i/>
         </w:rPr>
       </w:pPr>
-      <w:bookmarkStart w:id="40" w:name="_Toc25553323"/>
+      <w:bookmarkStart w:id="38" w:name="_Toc25553323"/>
     </w:p>
     <w:p>
       <w:pPr>
@@ -9063,7 +8879,7 @@
         </w:rPr>
         <w:t>Conséquences sur l'utilisation du produit</w:t>
       </w:r>
-      <w:bookmarkEnd w:id="40"/>
+      <w:bookmarkEnd w:id="38"/>
     </w:p>
     <w:p>
       <w:pPr>
@@ -9099,24 +8915,24 @@
           <w:iCs/>
         </w:rPr>
       </w:pPr>
-      <w:bookmarkStart w:id="41" w:name="_Toc25553326"/>
-      <w:bookmarkStart w:id="42" w:name="_Toc71691029"/>
-      <w:bookmarkStart w:id="43" w:name="_Toc1110783"/>
+      <w:bookmarkStart w:id="39" w:name="_Toc25553326"/>
+      <w:bookmarkStart w:id="40" w:name="_Toc71691029"/>
+      <w:bookmarkStart w:id="41" w:name="_Toc1110783"/>
       <w:r>
         <w:rPr>
           <w:iCs/>
         </w:rPr>
         <w:t>Liste des documents</w:t>
       </w:r>
+      <w:bookmarkEnd w:id="39"/>
+      <w:r>
+        <w:rPr>
+          <w:iCs/>
+        </w:rPr>
+        <w:t xml:space="preserve"> fournis</w:t>
+      </w:r>
+      <w:bookmarkEnd w:id="40"/>
       <w:bookmarkEnd w:id="41"/>
-      <w:r>
-        <w:rPr>
-          <w:iCs/>
-        </w:rPr>
-        <w:t xml:space="preserve"> fournis</w:t>
-      </w:r>
-      <w:bookmarkEnd w:id="42"/>
-      <w:bookmarkEnd w:id="43"/>
     </w:p>
     <w:p>
       <w:pPr>
@@ -9263,18 +9079,18 @@
           <w:tab w:val="num" w:pos="360"/>
         </w:tabs>
       </w:pPr>
-      <w:bookmarkStart w:id="44" w:name="_Toc25553328"/>
-      <w:bookmarkStart w:id="45" w:name="_Toc71703263"/>
-      <w:bookmarkStart w:id="46" w:name="_Toc1110784"/>
+      <w:bookmarkStart w:id="42" w:name="_Toc25553328"/>
+      <w:bookmarkStart w:id="43" w:name="_Toc71703263"/>
+      <w:bookmarkStart w:id="44" w:name="_Toc1110784"/>
       <w:r>
         <w:t>C</w:t>
       </w:r>
+      <w:bookmarkEnd w:id="42"/>
+      <w:bookmarkEnd w:id="43"/>
+      <w:r>
+        <w:t>onclusions</w:t>
+      </w:r>
       <w:bookmarkEnd w:id="44"/>
-      <w:bookmarkEnd w:id="45"/>
-      <w:r>
-        <w:t>onclusions</w:t>
-      </w:r>
-      <w:bookmarkEnd w:id="46"/>
     </w:p>
     <w:p>
       <w:pPr>
@@ -9423,17 +9239,17 @@
           <w:tab w:val="num" w:pos="360"/>
         </w:tabs>
       </w:pPr>
-      <w:bookmarkStart w:id="47" w:name="_Toc71703264"/>
-      <w:bookmarkStart w:id="48" w:name="_Toc1110785"/>
+      <w:bookmarkStart w:id="45" w:name="_Toc71703264"/>
+      <w:bookmarkStart w:id="46" w:name="_Toc1110785"/>
       <w:r>
         <w:lastRenderedPageBreak/>
         <w:t>A</w:t>
       </w:r>
-      <w:bookmarkEnd w:id="47"/>
+      <w:bookmarkEnd w:id="45"/>
       <w:r>
         <w:t>nnexes</w:t>
       </w:r>
-      <w:bookmarkEnd w:id="48"/>
+      <w:bookmarkEnd w:id="46"/>
     </w:p>
     <w:p/>
     <w:p>
@@ -9444,14 +9260,14 @@
           <w:iCs/>
         </w:rPr>
       </w:pPr>
-      <w:bookmarkStart w:id="49" w:name="_Toc1110786"/>
+      <w:bookmarkStart w:id="47" w:name="_Toc1110786"/>
       <w:r>
         <w:rPr>
           <w:iCs/>
         </w:rPr>
         <w:t>Résumé du rapport du TPI / version succincte de la documentation</w:t>
       </w:r>
-      <w:bookmarkEnd w:id="49"/>
+      <w:bookmarkEnd w:id="47"/>
     </w:p>
     <w:p/>
     <w:p>
@@ -9462,77 +9278,77 @@
           <w:iCs/>
         </w:rPr>
       </w:pPr>
-      <w:bookmarkStart w:id="50" w:name="_Toc71703265"/>
-      <w:bookmarkStart w:id="51" w:name="_Toc1110787"/>
+      <w:bookmarkStart w:id="48" w:name="_Toc71703265"/>
+      <w:bookmarkStart w:id="49" w:name="_Toc1110787"/>
       <w:r>
         <w:rPr>
           <w:iCs/>
         </w:rPr>
         <w:t>Sources – Bibliographie</w:t>
+      </w:r>
+      <w:bookmarkEnd w:id="48"/>
+      <w:bookmarkEnd w:id="49"/>
+    </w:p>
+    <w:p>
+      <w:pPr>
+        <w:ind w:left="426"/>
+        <w:rPr>
+          <w:iCs/>
+        </w:rPr>
+      </w:pPr>
+    </w:p>
+    <w:p>
+      <w:pPr>
+        <w:ind w:left="426"/>
+        <w:rPr>
+          <w:i/>
+        </w:rPr>
+      </w:pPr>
+      <w:r>
+        <w:rPr>
+          <w:i/>
+        </w:rPr>
+        <w:t>Liste des livres utilisé</w:t>
+      </w:r>
+      <w:r>
+        <w:rPr>
+          <w:i/>
+        </w:rPr>
+        <w:t>s</w:t>
+      </w:r>
+      <w:r>
+        <w:rPr>
+          <w:i/>
+        </w:rPr>
+        <w:t xml:space="preserve"> (Titre, auteur, date), des sites Internet (URL) consultés, des articles (Revue, date, titre, auteur)… Et de toutes les aides externes (noms)   </w:t>
+      </w:r>
+    </w:p>
+    <w:p>
+      <w:pPr>
+        <w:pStyle w:val="Titre2"/>
+        <w:rPr>
+          <w:i/>
+          <w:iCs/>
+        </w:rPr>
+      </w:pPr>
+      <w:bookmarkStart w:id="50" w:name="_Toc25553330"/>
+      <w:bookmarkStart w:id="51" w:name="_Toc71703266"/>
+      <w:bookmarkStart w:id="52" w:name="_Toc1110788"/>
+      <w:r>
+        <w:rPr>
+          <w:iCs/>
+        </w:rPr>
+        <w:t xml:space="preserve">Journal de </w:t>
       </w:r>
       <w:bookmarkEnd w:id="50"/>
       <w:bookmarkEnd w:id="51"/>
-    </w:p>
-    <w:p>
-      <w:pPr>
-        <w:ind w:left="426"/>
+      <w:r>
         <w:rPr>
           <w:iCs/>
         </w:rPr>
-      </w:pPr>
-    </w:p>
-    <w:p>
-      <w:pPr>
-        <w:ind w:left="426"/>
-        <w:rPr>
-          <w:i/>
-        </w:rPr>
-      </w:pPr>
-      <w:r>
-        <w:rPr>
-          <w:i/>
-        </w:rPr>
-        <w:t>Liste des livres utilisé</w:t>
-      </w:r>
-      <w:r>
-        <w:rPr>
-          <w:i/>
-        </w:rPr>
-        <w:t>s</w:t>
-      </w:r>
-      <w:r>
-        <w:rPr>
-          <w:i/>
-        </w:rPr>
-        <w:t xml:space="preserve"> (Titre, auteur, date), des sites Internet (URL) consultés, des articles (Revue, date, titre, auteur)… Et de toutes les aides externes (noms)   </w:t>
-      </w:r>
-    </w:p>
-    <w:p>
-      <w:pPr>
-        <w:pStyle w:val="Titre2"/>
-        <w:rPr>
-          <w:i/>
-          <w:iCs/>
-        </w:rPr>
-      </w:pPr>
-      <w:bookmarkStart w:id="52" w:name="_Toc25553330"/>
-      <w:bookmarkStart w:id="53" w:name="_Toc71703266"/>
-      <w:bookmarkStart w:id="54" w:name="_Toc1110788"/>
-      <w:r>
-        <w:rPr>
-          <w:iCs/>
-        </w:rPr>
-        <w:t xml:space="preserve">Journal de </w:t>
+        <w:t>travail</w:t>
       </w:r>
       <w:bookmarkEnd w:id="52"/>
-      <w:bookmarkEnd w:id="53"/>
-      <w:r>
-        <w:rPr>
-          <w:iCs/>
-        </w:rPr>
-        <w:t>travail</w:t>
-      </w:r>
-      <w:bookmarkEnd w:id="54"/>
     </w:p>
     <w:p/>
     <w:p>
@@ -9553,7 +9369,7 @@
           <w:iCs/>
         </w:rPr>
       </w:pPr>
-      <w:bookmarkStart w:id="55" w:name="_Toc25553331"/>
+      <w:bookmarkStart w:id="53" w:name="_Toc25553331"/>
     </w:p>
     <w:p>
       <w:pPr>
@@ -9563,17 +9379,39 @@
           <w:iCs/>
         </w:rPr>
       </w:pPr>
-      <w:bookmarkStart w:id="56" w:name="_Toc71703267"/>
-      <w:bookmarkStart w:id="57" w:name="_Toc1110789"/>
+      <w:bookmarkStart w:id="54" w:name="_Toc71703267"/>
+      <w:bookmarkStart w:id="55" w:name="_Toc1110789"/>
       <w:r>
         <w:rPr>
           <w:iCs/>
         </w:rPr>
         <w:t>Manuel d'Installation</w:t>
       </w:r>
+      <w:bookmarkEnd w:id="53"/>
+      <w:bookmarkEnd w:id="54"/>
       <w:bookmarkEnd w:id="55"/>
+    </w:p>
+    <w:p/>
+    <w:p>
+      <w:pPr>
+        <w:pStyle w:val="Titre2"/>
+        <w:rPr>
+          <w:i/>
+          <w:iCs/>
+        </w:rPr>
+      </w:pPr>
+      <w:bookmarkStart w:id="56" w:name="_Toc25553332"/>
+      <w:bookmarkStart w:id="57" w:name="_Toc71703268"/>
+      <w:bookmarkStart w:id="58" w:name="_Toc1110790"/>
+      <w:r>
+        <w:rPr>
+          <w:iCs/>
+        </w:rPr>
+        <w:t>Manuel d'Utilisation</w:t>
+      </w:r>
       <w:bookmarkEnd w:id="56"/>
       <w:bookmarkEnd w:id="57"/>
+      <w:bookmarkEnd w:id="58"/>
     </w:p>
     <w:p/>
     <w:p>
@@ -9584,85 +9422,61 @@
           <w:iCs/>
         </w:rPr>
       </w:pPr>
-      <w:bookmarkStart w:id="58" w:name="_Toc25553332"/>
-      <w:bookmarkStart w:id="59" w:name="_Toc71703268"/>
-      <w:bookmarkStart w:id="60" w:name="_Toc1110790"/>
+      <w:bookmarkStart w:id="59" w:name="_Toc71703270"/>
+      <w:bookmarkStart w:id="60" w:name="_Toc1110791"/>
+      <w:bookmarkStart w:id="61" w:name="_Toc25553334"/>
       <w:r>
         <w:rPr>
           <w:iCs/>
         </w:rPr>
-        <w:t>Manuel d'Utilisation</w:t>
-      </w:r>
-      <w:bookmarkEnd w:id="58"/>
+        <w:t>A</w:t>
+      </w:r>
+      <w:r>
+        <w:rPr>
+          <w:iCs/>
+        </w:rPr>
+        <w:t>rchives du projet</w:t>
+      </w:r>
       <w:bookmarkEnd w:id="59"/>
       <w:bookmarkEnd w:id="60"/>
+      <w:r>
+        <w:rPr>
+          <w:iCs/>
+        </w:rPr>
+        <w:t xml:space="preserve"> </w:t>
+      </w:r>
+      <w:bookmarkEnd w:id="61"/>
     </w:p>
     <w:p/>
     <w:p>
       <w:pPr>
-        <w:pStyle w:val="Titre2"/>
+        <w:ind w:left="426"/>
         <w:rPr>
           <w:i/>
-          <w:iCs/>
-        </w:rPr>
-      </w:pPr>
-      <w:bookmarkStart w:id="61" w:name="_Toc71703270"/>
-      <w:bookmarkStart w:id="62" w:name="_Toc25553334"/>
-      <w:bookmarkStart w:id="63" w:name="_Toc1110791"/>
-      <w:r>
-        <w:rPr>
-          <w:iCs/>
-        </w:rPr>
-        <w:t>A</w:t>
-      </w:r>
-      <w:r>
-        <w:rPr>
-          <w:iCs/>
-        </w:rPr>
-        <w:t>rchives du projet</w:t>
-      </w:r>
-      <w:bookmarkEnd w:id="61"/>
-      <w:bookmarkEnd w:id="63"/>
-      <w:r>
-        <w:rPr>
-          <w:iCs/>
-        </w:rPr>
-        <w:t xml:space="preserve"> </w:t>
-      </w:r>
-      <w:bookmarkEnd w:id="62"/>
+        </w:rPr>
+      </w:pPr>
+      <w:r>
+        <w:rPr>
+          <w:i/>
+        </w:rPr>
+        <w:t>Media</w:t>
+      </w:r>
+      <w:r>
+        <w:rPr>
+          <w:i/>
+        </w:rPr>
+        <w:t xml:space="preserve">, … dans une fourre en plastique </w:t>
+      </w:r>
     </w:p>
     <w:p/>
     <w:p>
       <w:pPr>
-        <w:ind w:left="426"/>
-        <w:rPr>
-          <w:i/>
-        </w:rPr>
-      </w:pPr>
-      <w:r>
-        <w:rPr>
-          <w:i/>
-        </w:rPr>
-        <w:t>Media</w:t>
-      </w:r>
-      <w:r>
-        <w:rPr>
-          <w:i/>
-        </w:rPr>
-        <w:t xml:space="preserve">, … dans une fourre en plastique </w:t>
-      </w:r>
-    </w:p>
-    <w:p/>
-    <w:p>
-      <w:pPr>
         <w:rPr>
           <w:szCs w:val="14"/>
         </w:rPr>
       </w:pPr>
     </w:p>
     <w:sectPr>
-      <w:headerReference w:type="default" r:id="rId13"/>
-      <w:footerReference w:type="default" r:id="rId14"/>
       <w:footnotePr>
         <w:numRestart w:val="eachPage"/>
       </w:footnotePr>
@@ -9753,7 +9567,7 @@
         <w:sz w:val="16"/>
         <w:szCs w:val="16"/>
       </w:rPr>
-      <w:t>13</w:t>
+      <w:t>18</w:t>
     </w:r>
     <w:r>
       <w:rPr>
@@ -13168,7 +12982,7 @@
   <w:abstractNum w:abstractNumId="27" w15:restartNumberingAfterBreak="0">
     <w:nsid w:val="7B193736"/>
     <w:multiLevelType w:val="multilevel"/>
-    <w:tmpl w:val="3E0A631E"/>
+    <w:tmpl w:val="BC0EDCCC"/>
     <w:lvl w:ilvl="0">
       <w:start w:val="1"/>
       <w:numFmt w:val="decimal"/>
@@ -13194,6 +13008,63 @@
         </w:tabs>
         <w:ind w:left="576" w:hanging="576"/>
       </w:pPr>
+      <w:rPr>
+        <w:rFonts w:ascii="Times New Roman" w:hAnsi="Times New Roman" w:cs="Times New Roman"/>
+        <w:b w:val="0"/>
+        <w:bCs w:val="0"/>
+        <w:i w:val="0"/>
+        <w:iCs w:val="0"/>
+        <w:caps w:val="0"/>
+        <w:smallCaps w:val="0"/>
+        <w:strike w:val="0"/>
+        <w:dstrike w:val="0"/>
+        <w:outline w:val="0"/>
+        <w:shadow w:val="0"/>
+        <w:emboss w:val="0"/>
+        <w:imprint w:val="0"/>
+        <w:noProof w:val="0"/>
+        <w:snapToGrid w:val="0"/>
+        <w:vanish w:val="0"/>
+        <w:color w:val="000000"/>
+        <w:spacing w:val="0"/>
+        <w:w w:val="0"/>
+        <w:kern w:val="0"/>
+        <w:position w:val="0"/>
+        <w:sz w:val="0"/>
+        <w:szCs w:val="0"/>
+        <w:u w:val="none" w:color="000000"/>
+        <w:effect w:val="none"/>
+        <w:bdr w:val="none" w:sz="0" w:space="0" w:color="000000"/>
+        <w:shd w:val="clear" w:color="000000" w:fill="000000"/>
+        <w:vertAlign w:val="baseline"/>
+        <w:em w:val="none"/>
+        <w:lang w:val="x-none" w:eastAsia="x-none" w:bidi="x-none"/>
+        <w:specVanish w:val="0"/>
+        <w14:glow w14:rad="0">
+          <w14:srgbClr w14:val="000000"/>
+        </w14:glow>
+        <w14:shadow w14:blurRad="0" w14:dist="0" w14:dir="0" w14:sx="0" w14:sy="0" w14:kx="0" w14:ky="0" w14:algn="none">
+          <w14:srgbClr w14:val="000000"/>
+        </w14:shadow>
+        <w14:reflection w14:blurRad="0" w14:stA="0" w14:stPos="0" w14:endA="0" w14:endPos="0" w14:dist="0" w14:dir="0" w14:fadeDir="0" w14:sx="0" w14:sy="0" w14:kx="0" w14:ky="0" w14:algn="none"/>
+        <w14:textOutline w14:w="0" w14:cap="rnd" w14:cmpd="sng" w14:algn="ctr">
+          <w14:noFill/>
+          <w14:prstDash w14:val="solid"/>
+          <w14:bevel/>
+        </w14:textOutline>
+        <w14:scene3d>
+          <w14:camera w14:prst="orthographicFront"/>
+          <w14:lightRig w14:rig="threePt" w14:dir="t">
+            <w14:rot w14:lat="0" w14:lon="0" w14:rev="0"/>
+          </w14:lightRig>
+        </w14:scene3d>
+        <w14:props3d w14:extrusionH="0" w14:contourW="0" w14:prstMaterial="none"/>
+        <w14:ligatures w14:val="none"/>
+        <w14:numForm w14:val="default"/>
+        <w14:numSpacing w14:val="default"/>
+        <w14:stylisticSets/>
+        <w14:cntxtAlts w14:val="0"/>
+      </w:rPr>
     </w:lvl>
     <w:lvl w:ilvl="2">
       <w:start w:val="1"/>
@@ -15088,7 +14959,7 @@
 </file>
 
 <file path=customXml/itemProps1.xml><?xml version="1.0" encoding="utf-8"?>
-<ds:datastoreItem xmlns:ds="http://schemas.openxmlformats.org/officeDocument/2006/customXml" ds:itemID="{C1463B7E-1C02-4E92-9778-4DAF31619F7D}">
+<ds:datastoreItem xmlns:ds="http://schemas.openxmlformats.org/officeDocument/2006/customXml" ds:itemID="{8F6D470E-2CC0-49AA-A786-5520551AD82E}">
   <ds:schemaRefs>
     <ds:schemaRef ds:uri="http://schemas.openxmlformats.org/officeDocument/2006/bibliography"/>
   </ds:schemaRefs>

</xml_diff>

<commit_message>
updated RapportDeTravail and JournalDeBord
</commit_message>
<xml_diff>
--- a/documentation/PHILIBERT_RapportDeTravail.docx
+++ b/documentation/PHILIBERT_RapportDeTravail.docx
@@ -1,6 +1,6 @@
 
 <file path=word/document.xml><?xml version="1.0" encoding="utf-8"?>
-<w:document xmlns:wpc="http://schemas.microsoft.com/office/word/2010/wordprocessingCanvas" xmlns:cx="http://schemas.microsoft.com/office/drawing/2014/chartex" xmlns:cx1="http://schemas.microsoft.com/office/drawing/2015/9/8/chartex" xmlns:mc="http://schemas.openxmlformats.org/markup-compatibility/2006" xmlns:o="urn:schemas-microsoft-com:office:office" xmlns:r="http://schemas.openxmlformats.org/officeDocument/2006/relationships" xmlns:m="http://schemas.openxmlformats.org/officeDocument/2006/math" xmlns:v="urn:schemas-microsoft-com:vml" xmlns:wp14="http://schemas.microsoft.com/office/word/2010/wordprocessingDrawing" xmlns:wp="http://schemas.openxmlformats.org/drawingml/2006/wordprocessingDrawing" xmlns:w10="urn:schemas-microsoft-com:office:word" xmlns:w="http://schemas.openxmlformats.org/wordprocessingml/2006/main" xmlns:w14="http://schemas.microsoft.com/office/word/2010/wordml" xmlns:w15="http://schemas.microsoft.com/office/word/2012/wordml" xmlns:w16se="http://schemas.microsoft.com/office/word/2015/wordml/symex" xmlns:wpg="http://schemas.microsoft.com/office/word/2010/wordprocessingGroup" xmlns:wpi="http://schemas.microsoft.com/office/word/2010/wordprocessingInk" xmlns:wne="http://schemas.microsoft.com/office/word/2006/wordml" xmlns:wps="http://schemas.microsoft.com/office/word/2010/wordprocessingShape" mc:Ignorable="w14 w15 w16se wp14">
+<w:document xmlns:wpc="http://schemas.microsoft.com/office/word/2010/wordprocessingCanvas" xmlns:cx="http://schemas.microsoft.com/office/drawing/2014/chartex" xmlns:cx1="http://schemas.microsoft.com/office/drawing/2015/9/8/chartex" xmlns:cx2="http://schemas.microsoft.com/office/drawing/2015/10/21/chartex" xmlns:cx3="http://schemas.microsoft.com/office/drawing/2016/5/9/chartex" xmlns:cx4="http://schemas.microsoft.com/office/drawing/2016/5/10/chartex" xmlns:cx5="http://schemas.microsoft.com/office/drawing/2016/5/11/chartex" xmlns:cx6="http://schemas.microsoft.com/office/drawing/2016/5/12/chartex" xmlns:cx7="http://schemas.microsoft.com/office/drawing/2016/5/13/chartex" xmlns:cx8="http://schemas.microsoft.com/office/drawing/2016/5/14/chartex" xmlns:mc="http://schemas.openxmlformats.org/markup-compatibility/2006" xmlns:aink="http://schemas.microsoft.com/office/drawing/2016/ink" xmlns:am3d="http://schemas.microsoft.com/office/drawing/2017/model3d" xmlns:o="urn:schemas-microsoft-com:office:office" xmlns:r="http://schemas.openxmlformats.org/officeDocument/2006/relationships" xmlns:m="http://schemas.openxmlformats.org/officeDocument/2006/math" xmlns:v="urn:schemas-microsoft-com:vml" xmlns:wp14="http://schemas.microsoft.com/office/word/2010/wordprocessingDrawing" xmlns:wp="http://schemas.openxmlformats.org/drawingml/2006/wordprocessingDrawing" xmlns:w10="urn:schemas-microsoft-com:office:word" xmlns:w="http://schemas.openxmlformats.org/wordprocessingml/2006/main" xmlns:w14="http://schemas.microsoft.com/office/word/2010/wordml" xmlns:w15="http://schemas.microsoft.com/office/word/2012/wordml" xmlns:w16cid="http://schemas.microsoft.com/office/word/2016/wordml/cid" xmlns:w16se="http://schemas.microsoft.com/office/word/2015/wordml/symex" xmlns:wpg="http://schemas.microsoft.com/office/word/2010/wordprocessingGroup" xmlns:wpi="http://schemas.microsoft.com/office/word/2010/wordprocessingInk" xmlns:wne="http://schemas.microsoft.com/office/word/2006/wordml" xmlns:wps="http://schemas.microsoft.com/office/word/2010/wordprocessingShape" mc:Ignorable="w14 w15 w16se w16cid wp14">
   <w:body>
     <w:p>
       <w:pPr>
@@ -89,6 +89,7 @@
               </w:rPr>
               <w:t xml:space="preserve">RESTful </w:t>
             </w:r>
+            <w:proofErr w:type="spellStart"/>
             <w:r>
               <w:rPr>
                 <w:rFonts w:ascii="Impact" w:hAnsi="Impact"/>
@@ -96,6 +97,7 @@
               </w:rPr>
               <w:t>Runscape</w:t>
             </w:r>
+            <w:proofErr w:type="spellEnd"/>
           </w:p>
         </w:tc>
       </w:tr>
@@ -3432,15 +3434,9 @@
     <w:p>
       <w:pPr>
         <w:pStyle w:val="Titre2"/>
-        <w:rPr>
-          <w:iCs/>
-        </w:rPr>
       </w:pPr>
       <w:bookmarkStart w:id="2" w:name="_Toc1110759"/>
       <w:r>
-        <w:rPr>
-          <w:iCs/>
-        </w:rPr>
         <w:t>Objectifs</w:t>
       </w:r>
       <w:bookmarkEnd w:id="2"/>
@@ -3575,7 +3571,15 @@
     <w:p/>
     <w:p>
       <w:r>
-        <w:t>Le back-end devra avoir la capacité de dialoguer avec un composant client qui effectuera les actions suivantes :</w:t>
+        <w:t xml:space="preserve">Le </w:t>
+      </w:r>
+      <w:proofErr w:type="spellStart"/>
+      <w:r>
+        <w:t>back-end</w:t>
+      </w:r>
+      <w:proofErr w:type="spellEnd"/>
+      <w:r>
+        <w:t xml:space="preserve"> devra avoir la capacité de dialoguer avec un composant client qui effectuera les actions suivantes :</w:t>
       </w:r>
     </w:p>
     <w:p/>
@@ -3612,7 +3616,15 @@
         </w:numPr>
       </w:pPr>
       <w:r>
-        <w:t>Importer des données en provenance de GPS (format .gpx considéré en priorité)</w:t>
+        <w:t>Importer des données en provenance de GPS (format .</w:t>
+      </w:r>
+      <w:proofErr w:type="spellStart"/>
+      <w:r>
+        <w:t>gpx</w:t>
+      </w:r>
+      <w:proofErr w:type="spellEnd"/>
+      <w:r>
+        <w:t xml:space="preserve"> considéré en priorité)</w:t>
       </w:r>
     </w:p>
     <w:p>
@@ -3633,8 +3645,21 @@
         <w:footnoteReference w:id="1"/>
       </w:r>
       <w:r>
-        <w:t xml:space="preserve"> avec au moins un acteur majeur de gestion d’activité tels que Garmin Connect, Tom tom</w:t>
-      </w:r>
+        <w:t xml:space="preserve"> avec au moins un acteur majeur de gestion d’activité tels que Garmin </w:t>
+      </w:r>
+      <w:proofErr w:type="spellStart"/>
+      <w:r>
+        <w:t>Connect</w:t>
+      </w:r>
+      <w:proofErr w:type="spellEnd"/>
+      <w:r>
+        <w:t xml:space="preserve">, Tom </w:t>
+      </w:r>
+      <w:proofErr w:type="spellStart"/>
+      <w:r>
+        <w:t>tom</w:t>
+      </w:r>
+      <w:proofErr w:type="spellEnd"/>
     </w:p>
     <w:p/>
     <w:p/>
@@ -3644,13 +3669,26 @@
         <w:pStyle w:val="Titre3"/>
       </w:pPr>
       <w:r>
-        <w:t>Sécurisation du back-end</w:t>
-      </w:r>
+        <w:t xml:space="preserve">Sécurisation du </w:t>
+      </w:r>
+      <w:proofErr w:type="spellStart"/>
+      <w:r>
+        <w:t>back-end</w:t>
+      </w:r>
+      <w:proofErr w:type="spellEnd"/>
     </w:p>
     <w:p/>
     <w:p>
       <w:r>
-        <w:t xml:space="preserve">Le back-end devra implémenter les sécurités suivantes : </w:t>
+        <w:t xml:space="preserve">Le </w:t>
+      </w:r>
+      <w:proofErr w:type="spellStart"/>
+      <w:r>
+        <w:t>back-end</w:t>
+      </w:r>
+      <w:proofErr w:type="spellEnd"/>
+      <w:r>
+        <w:t xml:space="preserve"> devra implémenter les sécurités suivantes : </w:t>
       </w:r>
     </w:p>
     <w:p/>
@@ -3663,7 +3701,23 @@
         </w:numPr>
       </w:pPr>
       <w:r>
-        <w:t>N’être accessible que via le protocole HTTPS (self-signed certificate)</w:t>
+        <w:t>N’être accessible que via le protocole HTTPS (self-</w:t>
+      </w:r>
+      <w:proofErr w:type="spellStart"/>
+      <w:r>
+        <w:t>signed</w:t>
+      </w:r>
+      <w:proofErr w:type="spellEnd"/>
+      <w:r>
+        <w:t xml:space="preserve"> </w:t>
+      </w:r>
+      <w:proofErr w:type="spellStart"/>
+      <w:r>
+        <w:t>certificate</w:t>
+      </w:r>
+      <w:proofErr w:type="spellEnd"/>
+      <w:r>
+        <w:t>)</w:t>
       </w:r>
     </w:p>
     <w:p>
@@ -3708,7 +3762,15 @@
     <w:p/>
     <w:p>
       <w:r>
-        <w:t>Le back-end devra implémenter les mécanismes d’authentification suivantes :</w:t>
+        <w:t xml:space="preserve">Le </w:t>
+      </w:r>
+      <w:proofErr w:type="spellStart"/>
+      <w:r>
+        <w:t>back-end</w:t>
+      </w:r>
+      <w:proofErr w:type="spellEnd"/>
+      <w:r>
+        <w:t xml:space="preserve"> devra implémenter les mécanismes d’authentification suivantes :</w:t>
       </w:r>
     </w:p>
     <w:p/>
@@ -3721,7 +3783,15 @@
         </w:numPr>
       </w:pPr>
       <w:r>
-        <w:t>Soit pouvoir se connecter à l’aide d’un service « 2-step verification »</w:t>
+        <w:t xml:space="preserve">Soit pouvoir se connecter à l’aide d’un service « 2-step </w:t>
+      </w:r>
+      <w:proofErr w:type="spellStart"/>
+      <w:r>
+        <w:t>verification</w:t>
+      </w:r>
+      <w:proofErr w:type="spellEnd"/>
+      <w:r>
+        <w:t> »</w:t>
       </w:r>
     </w:p>
     <w:p>
@@ -3749,7 +3819,6 @@
         <w:pStyle w:val="Titre2"/>
         <w:rPr>
           <w:i/>
-          <w:iCs/>
         </w:rPr>
       </w:pPr>
       <w:r>
@@ -3760,16 +3829,10 @@
       </w:r>
       <w:bookmarkStart w:id="3" w:name="_Toc1110760"/>
       <w:r>
-        <w:rPr>
-          <w:iCs/>
-        </w:rPr>
         <w:lastRenderedPageBreak/>
         <w:t>Planification</w:t>
       </w:r>
       <w:r>
-        <w:rPr>
-          <w:iCs/>
-        </w:rPr>
         <w:t xml:space="preserve"> initiale</w:t>
       </w:r>
       <w:bookmarkEnd w:id="3"/>
@@ -3813,7 +3876,7 @@
             <v:path o:extrusionok="f" gradientshapeok="t" o:connecttype="rect"/>
             <o:lock v:ext="edit" aspectratio="t"/>
           </v:shapetype>
-          <v:shape id="_x0000_i1132" type="#_x0000_t75" style="width:453pt;height:407.25pt">
+          <v:shape id="_x0000_i1025" type="#_x0000_t75" style="width:453pt;height:406.8pt">
             <v:imagedata r:id="rId8" o:title="PlannificationInitiale"/>
           </v:shape>
         </w:pict>
@@ -3857,7 +3920,15 @@
         <w:footnoteReference w:id="3"/>
       </w:r>
       <w:r>
-        <w:t>. L’audience est donc composée de personne faisant du sport ou voulant commencé à en faire.</w:t>
+        <w:t xml:space="preserve">. L’audience est donc composée de personne faisant du sport ou voulant </w:t>
+      </w:r>
+      <w:proofErr w:type="gramStart"/>
+      <w:r>
+        <w:t>commencé</w:t>
+      </w:r>
+      <w:proofErr w:type="gramEnd"/>
+      <w:r>
+        <w:t xml:space="preserve"> à en faire.</w:t>
       </w:r>
     </w:p>
     <w:p>
@@ -3938,8 +4009,13 @@
         </w:numPr>
       </w:pPr>
       <w:r>
-        <w:t>Garmin Connect</w:t>
-      </w:r>
+        <w:t>Garmin </w:t>
+      </w:r>
+      <w:proofErr w:type="spellStart"/>
+      <w:r>
+        <w:t>Connect</w:t>
+      </w:r>
+      <w:proofErr w:type="spellEnd"/>
     </w:p>
     <w:p>
       <w:pPr>
@@ -3950,8 +4026,13 @@
         </w:numPr>
       </w:pPr>
       <w:r>
-        <w:t>Tom Tom</w:t>
-      </w:r>
+        <w:t xml:space="preserve">Tom </w:t>
+      </w:r>
+      <w:proofErr w:type="spellStart"/>
+      <w:r>
+        <w:t>Tom</w:t>
+      </w:r>
+      <w:proofErr w:type="spellEnd"/>
       <w:r>
         <w:t xml:space="preserve"> </w:t>
       </w:r>
@@ -3968,8 +4049,13 @@
         </w:numPr>
       </w:pPr>
       <w:r>
-        <w:t>Adidas Runtastic</w:t>
-      </w:r>
+        <w:t xml:space="preserve">Adidas </w:t>
+      </w:r>
+      <w:proofErr w:type="spellStart"/>
+      <w:r>
+        <w:t>Runtastic</w:t>
+      </w:r>
+      <w:proofErr w:type="spellEnd"/>
     </w:p>
     <w:p/>
     <w:p>
@@ -4023,8 +4109,13 @@
               <w:cnfStyle w:val="100000000000" w:firstRow="1" w:lastRow="0" w:firstColumn="0" w:lastColumn="0" w:oddVBand="0" w:evenVBand="0" w:oddHBand="0" w:evenHBand="0" w:firstRowFirstColumn="0" w:firstRowLastColumn="0" w:lastRowFirstColumn="0" w:lastRowLastColumn="0"/>
             </w:pPr>
             <w:r>
-              <w:t>Garmin Connect</w:t>
-            </w:r>
+              <w:t xml:space="preserve">Garmin </w:t>
+            </w:r>
+            <w:proofErr w:type="spellStart"/>
+            <w:r>
+              <w:t>Connect</w:t>
+            </w:r>
+            <w:proofErr w:type="spellEnd"/>
           </w:p>
         </w:tc>
         <w:tc>
@@ -4054,9 +4145,11 @@
             <w:r>
               <w:t xml:space="preserve">Adidas </w:t>
             </w:r>
+            <w:proofErr w:type="spellStart"/>
             <w:r>
               <w:t>Runtastic</w:t>
             </w:r>
+            <w:proofErr w:type="spellEnd"/>
           </w:p>
         </w:tc>
       </w:tr>
@@ -5045,7 +5138,15 @@
               <w:cnfStyle w:val="000000000000" w:firstRow="0" w:lastRow="0" w:firstColumn="0" w:lastColumn="0" w:oddVBand="0" w:evenVBand="0" w:oddHBand="0" w:evenHBand="0" w:firstRowFirstColumn="0" w:firstRowLastColumn="0" w:lastRowFirstColumn="0" w:lastRowLastColumn="0"/>
             </w:pPr>
             <w:r>
-              <w:t xml:space="preserve">Le serveur n’enregistre pas l’état du client, ce qui permet de distribué les charges sur plusieurs </w:t>
+              <w:t xml:space="preserve">Le serveur n’enregistre pas l’état du client, ce qui permet de </w:t>
+            </w:r>
+            <w:proofErr w:type="gramStart"/>
+            <w:r>
+              <w:t>distribué</w:t>
+            </w:r>
+            <w:proofErr w:type="gramEnd"/>
+            <w:r>
+              <w:t xml:space="preserve"> les charges sur plusieurs </w:t>
             </w:r>
             <w:r>
               <w:t>serveurs</w:t>
@@ -5464,7 +5565,15 @@
     <w:p/>
     <w:p>
       <w:r>
-        <w:t>Ayant déjà réalisé l’installation d’un serveur NodeJS et d’une base de données MySQL sur un Raspberry Pi en dehors de ce projet, aucun problème ne devrait survenir lors d’une nouvelle installation.</w:t>
+        <w:t xml:space="preserve">Ayant déjà réalisé l’installation d’un serveur </w:t>
+      </w:r>
+      <w:proofErr w:type="spellStart"/>
+      <w:r>
+        <w:t>NodeJS</w:t>
+      </w:r>
+      <w:proofErr w:type="spellEnd"/>
+      <w:r>
+        <w:t xml:space="preserve"> et d’une base de données MySQL sur un Raspberry Pi en dehors de ce projet, aucun problème ne devrait survenir lors d’une nouvelle installation.</w:t>
       </w:r>
     </w:p>
     <w:p/>
@@ -5480,7 +5589,15 @@
     <w:p/>
     <w:p>
       <w:r>
-        <w:t xml:space="preserve">Des modules NodeJS seront utilisés lors de la réalisation du Web Service, voici une liste </w:t>
+        <w:t xml:space="preserve">Des modules </w:t>
+      </w:r>
+      <w:proofErr w:type="spellStart"/>
+      <w:r>
+        <w:t>NodeJS</w:t>
+      </w:r>
+      <w:proofErr w:type="spellEnd"/>
+      <w:r>
+        <w:t xml:space="preserve"> seront utilisés lors de la réalisation du Web Service, voici une liste </w:t>
       </w:r>
       <w:r>
         <w:t xml:space="preserve">de plusieurs modules qui seront sûrement utilisés : </w:t>
@@ -5495,8 +5612,15 @@
           <w:numId w:val="31"/>
         </w:numPr>
       </w:pPr>
-      <w:r>
-        <w:t>fs (accès au système de fichier)</w:t>
+      <w:proofErr w:type="spellStart"/>
+      <w:proofErr w:type="gramStart"/>
+      <w:r>
+        <w:t>fs</w:t>
+      </w:r>
+      <w:proofErr w:type="spellEnd"/>
+      <w:proofErr w:type="gramEnd"/>
+      <w:r>
+        <w:t xml:space="preserve"> (accès au système de fichier)</w:t>
       </w:r>
     </w:p>
     <w:p>
@@ -5507,8 +5631,13 @@
           <w:numId w:val="31"/>
         </w:numPr>
       </w:pPr>
-      <w:r>
-        <w:t>https (serveur HTTPS)</w:t>
+      <w:proofErr w:type="gramStart"/>
+      <w:r>
+        <w:t>https</w:t>
+      </w:r>
+      <w:proofErr w:type="gramEnd"/>
+      <w:r>
+        <w:t xml:space="preserve"> (serveur HTTPS)</w:t>
       </w:r>
     </w:p>
     <w:p>
@@ -5519,8 +5648,13 @@
           <w:numId w:val="31"/>
         </w:numPr>
       </w:pPr>
-      <w:r>
-        <w:t>url (gestion des URL</w:t>
+      <w:proofErr w:type="gramStart"/>
+      <w:r>
+        <w:t>url</w:t>
+      </w:r>
+      <w:proofErr w:type="gramEnd"/>
+      <w:r>
+        <w:t xml:space="preserve"> (gestion des URL</w:t>
       </w:r>
       <w:r>
         <w:t>s)</w:t>
@@ -5534,8 +5668,23 @@
           <w:numId w:val="31"/>
         </w:numPr>
       </w:pPr>
-      <w:r>
-        <w:t>querystring (gestion des querystring dans les URLs)</w:t>
+      <w:proofErr w:type="spellStart"/>
+      <w:proofErr w:type="gramStart"/>
+      <w:r>
+        <w:t>querystring</w:t>
+      </w:r>
+      <w:proofErr w:type="spellEnd"/>
+      <w:proofErr w:type="gramEnd"/>
+      <w:r>
+        <w:t xml:space="preserve"> (gestion des </w:t>
+      </w:r>
+      <w:proofErr w:type="spellStart"/>
+      <w:r>
+        <w:t>querystring</w:t>
+      </w:r>
+      <w:proofErr w:type="spellEnd"/>
+      <w:r>
+        <w:t xml:space="preserve"> dans les URLs)</w:t>
       </w:r>
     </w:p>
     <w:p>
@@ -5546,8 +5695,15 @@
           <w:numId w:val="31"/>
         </w:numPr>
       </w:pPr>
-      <w:r>
-        <w:t>util (utilitaires)</w:t>
+      <w:proofErr w:type="spellStart"/>
+      <w:proofErr w:type="gramStart"/>
+      <w:r>
+        <w:t>util</w:t>
+      </w:r>
+      <w:proofErr w:type="spellEnd"/>
+      <w:proofErr w:type="gramEnd"/>
+      <w:r>
+        <w:t xml:space="preserve"> (utilitaires)</w:t>
       </w:r>
     </w:p>
     <w:p>
@@ -5558,21 +5714,46 @@
           <w:numId w:val="31"/>
         </w:numPr>
       </w:pPr>
+      <w:proofErr w:type="spellStart"/>
+      <w:proofErr w:type="gramStart"/>
       <w:r>
         <w:t>jsonwebtok</w:t>
       </w:r>
       <w:r>
         <w:t>en</w:t>
       </w:r>
-      <w:r>
-        <w:t xml:space="preserve"> (gestion des tokens de connection)</w:t>
+      <w:proofErr w:type="spellEnd"/>
+      <w:proofErr w:type="gramEnd"/>
+      <w:r>
+        <w:t xml:space="preserve"> (gestion des </w:t>
+      </w:r>
+      <w:proofErr w:type="spellStart"/>
+      <w:r>
+        <w:t>tokens</w:t>
+      </w:r>
+      <w:proofErr w:type="spellEnd"/>
+      <w:r>
+        <w:t xml:space="preserve"> de </w:t>
+      </w:r>
+      <w:proofErr w:type="spellStart"/>
+      <w:r>
+        <w:t>connection</w:t>
+      </w:r>
+      <w:proofErr w:type="spellEnd"/>
+      <w:r>
+        <w:t>)</w:t>
       </w:r>
     </w:p>
     <w:p/>
     <w:p>
       <w:r>
-        <w:t>Ces modules sont, soit des modules de bases, soit des modules très connus dans l’écosystème NodeJS</w:t>
-      </w:r>
+        <w:t xml:space="preserve">Ces modules sont, soit des modules de bases, soit des modules très connus dans l’écosystème </w:t>
+      </w:r>
+      <w:proofErr w:type="spellStart"/>
+      <w:r>
+        <w:t>NodeJS</w:t>
+      </w:r>
+      <w:proofErr w:type="spellEnd"/>
       <w:r>
         <w:t>, il est donc très facile de se documenter sur ces modules. Aucun problème de faisabilité de devrait être rencontré lors de la réalisation du Web Service.</w:t>
       </w:r>
@@ -5602,10 +5783,10 @@
           <w:szCs w:val="14"/>
         </w:rPr>
         <w:object w:dxaOrig="8146" w:dyaOrig="1966">
-          <v:shape id="_x0000_i1131" type="#_x0000_t75" style="width:407.25pt;height:98.25pt" o:ole="">
+          <v:shape id="_x0000_i1026" type="#_x0000_t75" style="width:407.4pt;height:98.4pt" o:ole="">
             <v:imagedata r:id="rId9" o:title=""/>
           </v:shape>
-          <o:OLEObject Type="Embed" ProgID="Visio.Drawing.15" ShapeID="_x0000_i1131" DrawAspect="Content" ObjectID="_1611747734" r:id="rId10"/>
+          <o:OLEObject Type="Embed" ProgID="Visio.Drawing.15" ShapeID="_x0000_i1026" DrawAspect="Content" ObjectID="_1612026302" r:id="rId10"/>
         </w:object>
       </w:r>
     </w:p>
@@ -5659,16 +5840,10 @@
     <w:p>
       <w:pPr>
         <w:pStyle w:val="Titre2"/>
-        <w:rPr>
-          <w:iCs/>
-        </w:rPr>
       </w:pPr>
       <w:bookmarkStart w:id="10" w:name="_Toc71691012"/>
       <w:bookmarkStart w:id="11" w:name="_Toc1110768"/>
       <w:r>
-        <w:rPr>
-          <w:iCs/>
-        </w:rPr>
         <w:t>Stratégie de test</w:t>
       </w:r>
       <w:bookmarkEnd w:id="10"/>
@@ -5687,7 +5862,15 @@
     <w:p/>
     <w:p>
       <w:r>
-        <w:t>Les tests seront effectués sur tous les endpoints de l’API.</w:t>
+        <w:t xml:space="preserve">Les tests seront effectués sur tous les </w:t>
+      </w:r>
+      <w:proofErr w:type="spellStart"/>
+      <w:r>
+        <w:t>endpoints</w:t>
+      </w:r>
+      <w:proofErr w:type="spellEnd"/>
+      <w:r>
+        <w:t xml:space="preserve"> de l’API.</w:t>
       </w:r>
       <w:r>
         <w:t xml:space="preserve"> Les tests seront réalisés à l’aide du logiciel Postman.</w:t>
@@ -5834,23 +6017,14 @@
     <w:p>
       <w:pPr>
         <w:pStyle w:val="Titre2"/>
-        <w:rPr>
-          <w:rFonts w:cs="Arial"/>
-        </w:rPr>
       </w:pPr>
       <w:bookmarkStart w:id="12" w:name="_Toc25553310"/>
       <w:bookmarkStart w:id="13" w:name="_Toc71691015"/>
       <w:bookmarkStart w:id="14" w:name="_Toc1110769"/>
       <w:r>
-        <w:rPr>
-          <w:rFonts w:cs="Arial"/>
-        </w:rPr>
         <w:t>R</w:t>
       </w:r>
       <w:r>
-        <w:rPr>
-          <w:rFonts w:cs="Arial"/>
-        </w:rPr>
         <w:t>isques techniques</w:t>
       </w:r>
       <w:bookmarkEnd w:id="12"/>
@@ -5914,8 +6088,13 @@
           </w:tcPr>
           <w:p>
             <w:r>
-              <w:t>Authentification stateless</w:t>
-            </w:r>
+              <w:t xml:space="preserve">Authentification </w:t>
+            </w:r>
+            <w:proofErr w:type="spellStart"/>
+            <w:r>
+              <w:t>stateless</w:t>
+            </w:r>
+            <w:proofErr w:type="spellEnd"/>
           </w:p>
         </w:tc>
         <w:tc>
@@ -5934,14 +6113,24 @@
           </w:tcPr>
           <w:p>
             <w:r>
-              <w:t>Tentative d’acquérir les connaissances</w:t>
+              <w:t xml:space="preserve">Tentative d’acquérir </w:t>
+            </w:r>
+            <w:proofErr w:type="gramStart"/>
+            <w:r>
+              <w:t>les connaissances</w:t>
             </w:r>
             <w:r>
               <w:t xml:space="preserve"> nécessaire</w:t>
             </w:r>
-            <w:r>
-              <w:t>, sinon changement vers une authentification non-stateless</w:t>
-            </w:r>
+            <w:proofErr w:type="gramEnd"/>
+            <w:r>
+              <w:t>, sinon changement vers une authentification non-</w:t>
+            </w:r>
+            <w:proofErr w:type="spellStart"/>
+            <w:r>
+              <w:t>stateless</w:t>
+            </w:r>
+            <w:proofErr w:type="spellEnd"/>
             <w:r>
               <w:t>.</w:t>
             </w:r>
@@ -5990,28 +6179,16 @@
     <w:p>
       <w:pPr>
         <w:pStyle w:val="Titre2"/>
-        <w:rPr>
-          <w:iCs/>
-        </w:rPr>
       </w:pPr>
       <w:bookmarkStart w:id="16" w:name="_Toc1110771"/>
       <w:r>
-        <w:rPr>
-          <w:iCs/>
-        </w:rPr>
         <w:lastRenderedPageBreak/>
         <w:t>Planification</w:t>
       </w:r>
       <w:r>
-        <w:rPr>
-          <w:iCs/>
-        </w:rPr>
         <w:t xml:space="preserve"> </w:t>
       </w:r>
       <w:r>
-        <w:rPr>
-          <w:iCs/>
-        </w:rPr>
         <w:t>détaillée</w:t>
       </w:r>
       <w:bookmarkEnd w:id="16"/>
@@ -6170,7 +6347,15 @@
         <w:t>eu</w:t>
       </w:r>
       <w:r>
-        <w:t>r NodeJS.</w:t>
+        <w:t xml:space="preserve">r </w:t>
+      </w:r>
+      <w:proofErr w:type="spellStart"/>
+      <w:r>
+        <w:t>NodeJS</w:t>
+      </w:r>
+      <w:proofErr w:type="spellEnd"/>
+      <w:r>
+        <w:t>.</w:t>
       </w:r>
     </w:p>
     <w:p/>
@@ -6293,9 +6478,11 @@
             <w:tcW w:w="1696" w:type="dxa"/>
           </w:tcPr>
           <w:p>
+            <w:proofErr w:type="spellStart"/>
             <w:r>
               <w:t>Subscription</w:t>
             </w:r>
+            <w:proofErr w:type="spellEnd"/>
           </w:p>
         </w:tc>
         <w:tc>
@@ -6350,9 +6537,14 @@
         <w:pStyle w:val="Titre2"/>
       </w:pPr>
       <w:bookmarkStart w:id="21" w:name="_Toc1110776"/>
+      <w:proofErr w:type="spellStart"/>
       <w:r>
         <w:lastRenderedPageBreak/>
-        <w:t>Endpoints de l’API</w:t>
+        <w:t>Endpoints</w:t>
+      </w:r>
+      <w:proofErr w:type="spellEnd"/>
+      <w:r>
+        <w:t xml:space="preserve"> de l’API</w:t>
       </w:r>
       <w:bookmarkEnd w:id="21"/>
     </w:p>
@@ -6391,9 +6583,11 @@
             <w:tcW w:w="4472" w:type="dxa"/>
           </w:tcPr>
           <w:p>
+            <w:proofErr w:type="spellStart"/>
             <w:r>
               <w:t>Endpoints</w:t>
             </w:r>
+            <w:proofErr w:type="spellEnd"/>
           </w:p>
         </w:tc>
         <w:tc>
@@ -6462,7 +6656,15 @@
           </w:tcPr>
           <w:p>
             <w:r>
-              <w:t>/user/{userid}</w:t>
+              <w:t>/user/{</w:t>
+            </w:r>
+            <w:proofErr w:type="spellStart"/>
+            <w:r>
+              <w:t>userid</w:t>
+            </w:r>
+            <w:proofErr w:type="spellEnd"/>
+            <w:r>
+              <w:t>}</w:t>
             </w:r>
           </w:p>
         </w:tc>
@@ -6535,7 +6737,23 @@
           </w:tcPr>
           <w:p>
             <w:r>
-              <w:t>/user/{userid}/activity/</w:t>
+              <w:t>/user/{</w:t>
+            </w:r>
+            <w:proofErr w:type="spellStart"/>
+            <w:r>
+              <w:t>userid</w:t>
+            </w:r>
+            <w:proofErr w:type="spellEnd"/>
+            <w:r>
+              <w:t>}/</w:t>
+            </w:r>
+            <w:proofErr w:type="spellStart"/>
+            <w:r>
+              <w:t>activity</w:t>
+            </w:r>
+            <w:proofErr w:type="spellEnd"/>
+            <w:r>
+              <w:t>/</w:t>
             </w:r>
           </w:p>
         </w:tc>
@@ -6570,8 +6788,23 @@
             <w:tcW w:w="4472" w:type="dxa"/>
           </w:tcPr>
           <w:p>
-            <w:r>
-              <w:t>activity/{activityid}</w:t>
+            <w:proofErr w:type="spellStart"/>
+            <w:proofErr w:type="gramStart"/>
+            <w:r>
+              <w:t>activity</w:t>
+            </w:r>
+            <w:proofErr w:type="spellEnd"/>
+            <w:proofErr w:type="gramEnd"/>
+            <w:r>
+              <w:t>/{</w:t>
+            </w:r>
+            <w:proofErr w:type="spellStart"/>
+            <w:r>
+              <w:t>activityid</w:t>
+            </w:r>
+            <w:proofErr w:type="spellEnd"/>
+            <w:r>
+              <w:t>}</w:t>
             </w:r>
           </w:p>
         </w:tc>
@@ -6602,8 +6835,23 @@
             <w:tcW w:w="4472" w:type="dxa"/>
           </w:tcPr>
           <w:p>
-            <w:r>
-              <w:t>activity/{activityid}</w:t>
+            <w:proofErr w:type="spellStart"/>
+            <w:proofErr w:type="gramStart"/>
+            <w:r>
+              <w:t>activity</w:t>
+            </w:r>
+            <w:proofErr w:type="spellEnd"/>
+            <w:proofErr w:type="gramEnd"/>
+            <w:r>
+              <w:t>/{</w:t>
+            </w:r>
+            <w:proofErr w:type="spellStart"/>
+            <w:r>
+              <w:t>activityid</w:t>
+            </w:r>
+            <w:proofErr w:type="spellEnd"/>
+            <w:r>
+              <w:t>}</w:t>
             </w:r>
           </w:p>
         </w:tc>
@@ -6637,8 +6885,23 @@
             <w:tcW w:w="4472" w:type="dxa"/>
           </w:tcPr>
           <w:p>
-            <w:r>
-              <w:t>activity/{activityid}</w:t>
+            <w:proofErr w:type="spellStart"/>
+            <w:proofErr w:type="gramStart"/>
+            <w:r>
+              <w:t>activity</w:t>
+            </w:r>
+            <w:proofErr w:type="spellEnd"/>
+            <w:proofErr w:type="gramEnd"/>
+            <w:r>
+              <w:t>/{</w:t>
+            </w:r>
+            <w:proofErr w:type="spellStart"/>
+            <w:r>
+              <w:t>activityid</w:t>
+            </w:r>
+            <w:proofErr w:type="spellEnd"/>
+            <w:r>
+              <w:t>}</w:t>
             </w:r>
           </w:p>
         </w:tc>
@@ -6682,7 +6945,15 @@
               <w:t>i</w:t>
             </w:r>
             <w:r>
-              <w:t>tion/{positionid}</w:t>
+              <w:t>tion/{</w:t>
+            </w:r>
+            <w:proofErr w:type="spellStart"/>
+            <w:r>
+              <w:t>positionid</w:t>
+            </w:r>
+            <w:proofErr w:type="spellEnd"/>
+            <w:r>
+              <w:t>}</w:t>
             </w:r>
           </w:p>
         </w:tc>
@@ -6721,7 +6992,15 @@
               <w:t>/</w:t>
             </w:r>
             <w:r>
-              <w:t>position/{positionid}</w:t>
+              <w:t>position/{</w:t>
+            </w:r>
+            <w:proofErr w:type="spellStart"/>
+            <w:r>
+              <w:t>positionid</w:t>
+            </w:r>
+            <w:proofErr w:type="spellEnd"/>
+            <w:r>
+              <w:t>}</w:t>
             </w:r>
           </w:p>
         </w:tc>
@@ -6753,7 +7032,15 @@
           </w:tcPr>
           <w:p>
             <w:r>
-              <w:t>/activity-t</w:t>
+              <w:t>/</w:t>
+            </w:r>
+            <w:proofErr w:type="spellStart"/>
+            <w:r>
+              <w:t>activity</w:t>
+            </w:r>
+            <w:proofErr w:type="spellEnd"/>
+            <w:r>
+              <w:t>-t</w:t>
             </w:r>
             <w:r>
               <w:t>ype/</w:t>
@@ -6791,7 +7078,15 @@
           </w:tcPr>
           <w:p>
             <w:r>
-              <w:t>/activity-type/</w:t>
+              <w:t>/</w:t>
+            </w:r>
+            <w:proofErr w:type="spellStart"/>
+            <w:r>
+              <w:t>activity</w:t>
+            </w:r>
+            <w:proofErr w:type="spellEnd"/>
+            <w:r>
+              <w:t>-type/</w:t>
             </w:r>
           </w:p>
         </w:tc>
@@ -6823,7 +7118,23 @@
           </w:tcPr>
           <w:p>
             <w:r>
-              <w:t>/activity-type/{typeid}</w:t>
+              <w:t>/</w:t>
+            </w:r>
+            <w:proofErr w:type="spellStart"/>
+            <w:r>
+              <w:t>activity</w:t>
+            </w:r>
+            <w:proofErr w:type="spellEnd"/>
+            <w:r>
+              <w:t>-type/{</w:t>
+            </w:r>
+            <w:proofErr w:type="spellStart"/>
+            <w:r>
+              <w:t>typeid</w:t>
+            </w:r>
+            <w:proofErr w:type="spellEnd"/>
+            <w:r>
+              <w:t>}</w:t>
             </w:r>
           </w:p>
         </w:tc>
@@ -6858,7 +7169,23 @@
           </w:tcPr>
           <w:p>
             <w:r>
-              <w:t>/activity-type/{typeid}</w:t>
+              <w:t>/</w:t>
+            </w:r>
+            <w:proofErr w:type="spellStart"/>
+            <w:r>
+              <w:t>activity</w:t>
+            </w:r>
+            <w:proofErr w:type="spellEnd"/>
+            <w:r>
+              <w:t>-type/{</w:t>
+            </w:r>
+            <w:proofErr w:type="spellStart"/>
+            <w:r>
+              <w:t>typeid</w:t>
+            </w:r>
+            <w:proofErr w:type="spellEnd"/>
+            <w:r>
+              <w:t>}</w:t>
             </w:r>
           </w:p>
         </w:tc>
@@ -6890,7 +7217,15 @@
           </w:tcPr>
           <w:p>
             <w:r>
-              <w:t>/subscription/</w:t>
+              <w:t>/</w:t>
+            </w:r>
+            <w:proofErr w:type="spellStart"/>
+            <w:r>
+              <w:t>subscription</w:t>
+            </w:r>
+            <w:proofErr w:type="spellEnd"/>
+            <w:r>
+              <w:t>/</w:t>
             </w:r>
           </w:p>
         </w:tc>
@@ -6925,7 +7260,23 @@
           </w:tcPr>
           <w:p>
             <w:r>
-              <w:t>/subscription/{subid}</w:t>
+              <w:t>/</w:t>
+            </w:r>
+            <w:proofErr w:type="spellStart"/>
+            <w:r>
+              <w:t>subscription</w:t>
+            </w:r>
+            <w:proofErr w:type="spellEnd"/>
+            <w:r>
+              <w:t>/{</w:t>
+            </w:r>
+            <w:proofErr w:type="spellStart"/>
+            <w:r>
+              <w:t>subid</w:t>
+            </w:r>
+            <w:proofErr w:type="spellEnd"/>
+            <w:r>
+              <w:t>}</w:t>
             </w:r>
           </w:p>
         </w:tc>
@@ -6957,8 +7308,21 @@
           </w:tcPr>
           <w:p>
             <w:r>
-              <w:t>/user/{userid}/subscription</w:t>
-            </w:r>
+              <w:t>/user/{</w:t>
+            </w:r>
+            <w:proofErr w:type="spellStart"/>
+            <w:r>
+              <w:t>userid</w:t>
+            </w:r>
+            <w:proofErr w:type="spellEnd"/>
+            <w:r>
+              <w:t>}/</w:t>
+            </w:r>
+            <w:proofErr w:type="spellStart"/>
+            <w:r>
+              <w:t>subscription</w:t>
+            </w:r>
+            <w:proofErr w:type="spellEnd"/>
           </w:p>
         </w:tc>
         <w:tc>
@@ -6994,17 +7358,11 @@
     <w:p>
       <w:pPr>
         <w:pStyle w:val="Titre2"/>
-        <w:rPr>
-          <w:iCs/>
-        </w:rPr>
       </w:pPr>
       <w:bookmarkStart w:id="22" w:name="_Toc25553314"/>
       <w:bookmarkStart w:id="23" w:name="_Toc71691019"/>
       <w:bookmarkStart w:id="24" w:name="_Toc1110777"/>
       <w:r>
-        <w:rPr>
-          <w:iCs/>
-        </w:rPr>
         <w:t>Dossier de conception</w:t>
       </w:r>
       <w:bookmarkEnd w:id="22"/>
@@ -7032,10 +7390,26 @@
         <w:t>odèle 3b)</w:t>
       </w:r>
       <w:r>
-        <w:t xml:space="preserve"> sera utilisé pour hébergé l’API</w:t>
-      </w:r>
-      <w:r>
-        <w:t>, j’ai choisi d’utilisé un Raspberry Pi car j’ai déjà effectuer l’installation de NodeJS et MySQL dans d’autres projets. Il reste très simple de migrer l’API vers un serveur plus performant lorsque le nombres de requ</w:t>
+        <w:t xml:space="preserve"> sera utilisé pour </w:t>
+      </w:r>
+      <w:proofErr w:type="gramStart"/>
+      <w:r>
+        <w:t>hébergé</w:t>
+      </w:r>
+      <w:proofErr w:type="gramEnd"/>
+      <w:r>
+        <w:t xml:space="preserve"> l’API</w:t>
+      </w:r>
+      <w:r>
+        <w:t xml:space="preserve">, j’ai choisi d’utilisé un Raspberry Pi car j’ai déjà effectuer l’installation de </w:t>
+      </w:r>
+      <w:proofErr w:type="spellStart"/>
+      <w:r>
+        <w:t>NodeJS</w:t>
+      </w:r>
+      <w:proofErr w:type="spellEnd"/>
+      <w:r>
+        <w:t xml:space="preserve"> et MySQL dans d’autres projets. Il reste très simple de migrer l’API vers un serveur plus performant lorsque le nombres de requ</w:t>
       </w:r>
       <w:r>
         <w:t>êtes deviendra trop important, par la similarité de la distribution linux Raspbian à Debian</w:t>
@@ -7077,9 +7451,11 @@
             <w:tcW w:w="4530" w:type="dxa"/>
           </w:tcPr>
           <w:p>
+            <w:proofErr w:type="spellStart"/>
             <w:r>
               <w:t>NodeJS</w:t>
             </w:r>
+            <w:proofErr w:type="spellEnd"/>
           </w:p>
         </w:tc>
         <w:tc>
@@ -7087,8 +7463,13 @@
             <w:tcW w:w="4530" w:type="dxa"/>
           </w:tcPr>
           <w:p>
-            <w:r>
-              <w:t>v8.11.1</w:t>
+            <w:proofErr w:type="gramStart"/>
+            <w:r>
+              <w:t>v</w:t>
+            </w:r>
+            <w:proofErr w:type="gramEnd"/>
+            <w:r>
+              <w:t>8.11.1</w:t>
             </w:r>
           </w:p>
         </w:tc>
@@ -7109,8 +7490,13 @@
             <w:tcW w:w="4530" w:type="dxa"/>
           </w:tcPr>
           <w:p>
-            <w:r>
-              <w:t>ver 15.1 Distrib 10.1.37-MariaDB</w:t>
+            <w:proofErr w:type="gramStart"/>
+            <w:r>
+              <w:t>ver</w:t>
+            </w:r>
+            <w:proofErr w:type="gramEnd"/>
+            <w:r>
+              <w:t xml:space="preserve"> 15.1 Distrib 10.1.37-MariaDB</w:t>
             </w:r>
           </w:p>
         </w:tc>
@@ -7134,8 +7520,13 @@
             <w:tcW w:w="4530" w:type="dxa"/>
           </w:tcPr>
           <w:p>
-            <w:r>
-              <w:t>stretch 9.4</w:t>
+            <w:proofErr w:type="gramStart"/>
+            <w:r>
+              <w:t>stretch</w:t>
+            </w:r>
+            <w:proofErr w:type="gramEnd"/>
+            <w:r>
+              <w:t xml:space="preserve"> 9.4</w:t>
             </w:r>
           </w:p>
         </w:tc>
@@ -7175,7 +7566,7 @@
     <w:p>
       <w:r>
         <w:pict>
-          <v:shape id="_x0000_i1133" type="#_x0000_t75" style="width:453pt;height:314.25pt">
+          <v:shape id="_x0000_i1027" type="#_x0000_t75" style="width:453pt;height:314.4pt">
             <v:imagedata r:id="rId13" o:title="MLD"/>
           </v:shape>
         </w:pict>
@@ -7187,7 +7578,15 @@
         <w:t>Vous trouverez, ci-dessous, une description des champs pouvant contenir des informations spéciales.</w:t>
       </w:r>
       <w:r>
-        <w:t xml:space="preserve"> D’autres champs ne sont pas détaillé car le contenu de ceux-ci est basique</w:t>
+        <w:t xml:space="preserve"> D’autres champs ne sont pas </w:t>
+      </w:r>
+      <w:proofErr w:type="gramStart"/>
+      <w:r>
+        <w:t>détaillé</w:t>
+      </w:r>
+      <w:proofErr w:type="gramEnd"/>
+      <w:r>
+        <w:t xml:space="preserve"> car le contenu de ceux-ci est basique</w:t>
       </w:r>
     </w:p>
     <w:p/>
@@ -7278,6 +7677,8 @@
                 <w:lang w:eastAsia="fr-CH"/>
               </w:rPr>
             </w:pPr>
+            <w:proofErr w:type="spellStart"/>
+            <w:proofErr w:type="gramStart"/>
             <w:r>
               <w:rPr>
                 <w:lang w:eastAsia="fr-CH"/>
@@ -7290,6 +7691,8 @@
               </w:rPr>
               <w:t>assword</w:t>
             </w:r>
+            <w:proofErr w:type="spellEnd"/>
+            <w:proofErr w:type="gramEnd"/>
           </w:p>
         </w:tc>
         <w:tc>
@@ -7324,12 +7727,16 @@
                 <w:lang w:eastAsia="fr-CH"/>
               </w:rPr>
             </w:pPr>
+            <w:proofErr w:type="spellStart"/>
+            <w:proofErr w:type="gramStart"/>
             <w:r>
               <w:rPr>
                 <w:lang w:eastAsia="fr-CH"/>
               </w:rPr>
               <w:t>disabled</w:t>
             </w:r>
+            <w:proofErr w:type="spellEnd"/>
+            <w:proofErr w:type="gramEnd"/>
           </w:p>
         </w:tc>
         <w:tc>
@@ -7373,12 +7780,14 @@
                 <w:lang w:eastAsia="fr-CH"/>
               </w:rPr>
             </w:pPr>
+            <w:proofErr w:type="gramStart"/>
             <w:r>
               <w:rPr>
                 <w:lang w:eastAsia="fr-CH"/>
               </w:rPr>
               <w:t>admin</w:t>
             </w:r>
+            <w:proofErr w:type="gramEnd"/>
           </w:p>
         </w:tc>
         <w:tc>
@@ -7522,12 +7931,22 @@
                 <w:lang w:eastAsia="fr-CH"/>
               </w:rPr>
             </w:pPr>
+            <w:proofErr w:type="spellStart"/>
+            <w:proofErr w:type="gramStart"/>
             <w:r>
               <w:rPr>
                 <w:lang w:eastAsia="fr-CH"/>
               </w:rPr>
-              <w:t>start_timestamp</w:t>
-            </w:r>
+              <w:t>start</w:t>
+            </w:r>
+            <w:proofErr w:type="gramEnd"/>
+            <w:r>
+              <w:rPr>
+                <w:lang w:eastAsia="fr-CH"/>
+              </w:rPr>
+              <w:t>_timestamp</w:t>
+            </w:r>
+            <w:proofErr w:type="spellEnd"/>
           </w:p>
         </w:tc>
         <w:tc>
@@ -7562,12 +7981,22 @@
                 <w:lang w:eastAsia="fr-CH"/>
               </w:rPr>
             </w:pPr>
+            <w:proofErr w:type="spellStart"/>
+            <w:proofErr w:type="gramStart"/>
             <w:r>
               <w:rPr>
                 <w:lang w:eastAsia="fr-CH"/>
               </w:rPr>
-              <w:t>end_timestamp</w:t>
-            </w:r>
+              <w:t>end</w:t>
+            </w:r>
+            <w:proofErr w:type="gramEnd"/>
+            <w:r>
+              <w:rPr>
+                <w:lang w:eastAsia="fr-CH"/>
+              </w:rPr>
+              <w:t>_timestamp</w:t>
+            </w:r>
+            <w:proofErr w:type="spellEnd"/>
           </w:p>
         </w:tc>
         <w:tc>
@@ -7581,11 +8010,19 @@
                 <w:lang w:eastAsia="fr-CH"/>
               </w:rPr>
             </w:pPr>
+            <w:proofErr w:type="spellStart"/>
             <w:r>
               <w:rPr>
                 <w:lang w:eastAsia="fr-CH"/>
               </w:rPr>
-              <w:t xml:space="preserve">Timestmap de fin d’activité </w:t>
+              <w:t>Timestmap</w:t>
+            </w:r>
+            <w:proofErr w:type="spellEnd"/>
+            <w:r>
+              <w:rPr>
+                <w:lang w:eastAsia="fr-CH"/>
+              </w:rPr>
+              <w:t xml:space="preserve"> de fin d’activité </w:t>
             </w:r>
           </w:p>
         </w:tc>
@@ -7605,12 +8042,16 @@
                 <w:lang w:eastAsia="fr-CH"/>
               </w:rPr>
             </w:pPr>
+            <w:proofErr w:type="spellStart"/>
+            <w:proofErr w:type="gramStart"/>
             <w:r>
               <w:rPr>
                 <w:lang w:eastAsia="fr-CH"/>
               </w:rPr>
               <w:t>removed</w:t>
             </w:r>
+            <w:proofErr w:type="spellEnd"/>
+            <w:proofErr w:type="gramEnd"/>
           </w:p>
         </w:tc>
         <w:tc>
@@ -7739,12 +8180,14 @@
                 <w:lang w:eastAsia="fr-CH"/>
               </w:rPr>
             </w:pPr>
+            <w:proofErr w:type="gramStart"/>
             <w:r>
               <w:rPr>
                 <w:lang w:eastAsia="fr-CH"/>
               </w:rPr>
               <w:t>latitude</w:t>
             </w:r>
+            <w:proofErr w:type="gramEnd"/>
           </w:p>
         </w:tc>
         <w:tc>
@@ -7779,12 +8222,14 @@
                 <w:lang w:eastAsia="fr-CH"/>
               </w:rPr>
             </w:pPr>
+            <w:proofErr w:type="gramStart"/>
             <w:r>
               <w:rPr>
                 <w:lang w:eastAsia="fr-CH"/>
               </w:rPr>
               <w:t>longitude</w:t>
             </w:r>
+            <w:proofErr w:type="gramEnd"/>
           </w:p>
         </w:tc>
         <w:tc>
@@ -7822,12 +8267,14 @@
                 <w:lang w:eastAsia="fr-CH"/>
               </w:rPr>
             </w:pPr>
+            <w:proofErr w:type="gramStart"/>
             <w:r>
               <w:rPr>
                 <w:lang w:eastAsia="fr-CH"/>
               </w:rPr>
               <w:t>altitude</w:t>
             </w:r>
+            <w:proofErr w:type="gramEnd"/>
           </w:p>
         </w:tc>
         <w:tc>
@@ -7862,12 +8309,16 @@
                 <w:lang w:eastAsia="fr-CH"/>
               </w:rPr>
             </w:pPr>
+            <w:proofErr w:type="spellStart"/>
+            <w:proofErr w:type="gramStart"/>
             <w:r>
               <w:rPr>
                 <w:lang w:eastAsia="fr-CH"/>
               </w:rPr>
               <w:t>removed</w:t>
             </w:r>
+            <w:proofErr w:type="spellEnd"/>
+            <w:proofErr w:type="gramEnd"/>
           </w:p>
         </w:tc>
         <w:tc>
@@ -7905,12 +8356,14 @@
           <w:lang w:eastAsia="fr-CH"/>
         </w:rPr>
       </w:pPr>
+      <w:proofErr w:type="spellStart"/>
       <w:r>
         <w:rPr>
           <w:lang w:eastAsia="fr-CH"/>
         </w:rPr>
         <w:t>Subscription</w:t>
       </w:r>
+      <w:proofErr w:type="spellEnd"/>
     </w:p>
     <w:p>
       <w:pPr>
@@ -7991,12 +8444,22 @@
                 <w:lang w:eastAsia="fr-CH"/>
               </w:rPr>
             </w:pPr>
+            <w:proofErr w:type="spellStart"/>
+            <w:proofErr w:type="gramStart"/>
             <w:r>
               <w:rPr>
                 <w:lang w:eastAsia="fr-CH"/>
               </w:rPr>
-              <w:t>end_timestamp</w:t>
-            </w:r>
+              <w:t>end</w:t>
+            </w:r>
+            <w:proofErr w:type="gramEnd"/>
+            <w:r>
+              <w:rPr>
+                <w:lang w:eastAsia="fr-CH"/>
+              </w:rPr>
+              <w:t>_timestamp</w:t>
+            </w:r>
+            <w:proofErr w:type="spellEnd"/>
           </w:p>
         </w:tc>
         <w:tc>
@@ -8031,12 +8494,22 @@
                 <w:lang w:eastAsia="fr-CH"/>
               </w:rPr>
             </w:pPr>
+            <w:proofErr w:type="spellStart"/>
+            <w:proofErr w:type="gramStart"/>
             <w:r>
               <w:rPr>
                 <w:lang w:eastAsia="fr-CH"/>
               </w:rPr>
-              <w:t>start_timestamp</w:t>
-            </w:r>
+              <w:t>start</w:t>
+            </w:r>
+            <w:proofErr w:type="gramEnd"/>
+            <w:r>
+              <w:rPr>
+                <w:lang w:eastAsia="fr-CH"/>
+              </w:rPr>
+              <w:t>_timestamp</w:t>
+            </w:r>
+            <w:proofErr w:type="spellEnd"/>
           </w:p>
         </w:tc>
         <w:tc>
@@ -8074,12 +8547,16 @@
                 <w:lang w:eastAsia="fr-CH"/>
               </w:rPr>
             </w:pPr>
+            <w:proofErr w:type="spellStart"/>
+            <w:proofErr w:type="gramStart"/>
             <w:r>
               <w:rPr>
                 <w:lang w:eastAsia="fr-CH"/>
               </w:rPr>
               <w:t>paused</w:t>
             </w:r>
+            <w:proofErr w:type="spellEnd"/>
+            <w:proofErr w:type="gramEnd"/>
           </w:p>
         </w:tc>
         <w:tc>
@@ -8114,12 +8591,14 @@
       <w:pPr>
         <w:pStyle w:val="Titre3"/>
       </w:pPr>
+      <w:proofErr w:type="spellStart"/>
       <w:r>
         <w:t>Activit</w:t>
       </w:r>
       <w:r>
         <w:t>yType</w:t>
       </w:r>
+      <w:proofErr w:type="spellEnd"/>
     </w:p>
     <w:p/>
     <w:tbl>
@@ -8201,9 +8680,13 @@
             <w:tcW w:w="4530" w:type="dxa"/>
           </w:tcPr>
           <w:p>
+            <w:proofErr w:type="spellStart"/>
+            <w:proofErr w:type="gramStart"/>
             <w:r>
               <w:t>removed</w:t>
             </w:r>
+            <w:proofErr w:type="spellEnd"/>
+            <w:proofErr w:type="gramEnd"/>
           </w:p>
         </w:tc>
         <w:tc>
@@ -8245,10 +8728,13 @@
           <w:ilvl w:val="0"/>
           <w:numId w:val="0"/>
         </w:numPr>
-        <w:jc w:val="left"/>
         <w:sectPr>
-          <w:headerReference w:type="default" r:id="rId14"/>
-          <w:footerReference w:type="default" r:id="rId15"/>
+          <w:headerReference w:type="even" r:id="rId14"/>
+          <w:headerReference w:type="default" r:id="rId15"/>
+          <w:footerReference w:type="even" r:id="rId16"/>
+          <w:footerReference w:type="default" r:id="rId17"/>
+          <w:headerReference w:type="first" r:id="rId18"/>
+          <w:footerReference w:type="first" r:id="rId19"/>
           <w:footnotePr>
             <w:numRestart w:val="eachPage"/>
           </w:footnotePr>
@@ -8265,42 +8751,50 @@
       </w:pPr>
       <w:r>
         <w:lastRenderedPageBreak/>
-        <w:t>Diagramme de flux</w:t>
-      </w:r>
-    </w:p>
-    <w:p/>
-    <w:p>
-      <w:r>
-        <w:object w:dxaOrig="12511" w:dyaOrig="8775">
-          <v:shape id="_x0000_i1145" type="#_x0000_t75" style="width:580.5pt;height:408.75pt" o:ole="">
-            <v:imagedata r:id="rId16" o:title=""/>
+        <w:t>Diagramme</w:t>
+      </w:r>
+      <w:r>
+        <w:t>s</w:t>
+      </w:r>
+      <w:r>
+        <w:t xml:space="preserve"> de flux</w:t>
+      </w:r>
+    </w:p>
+    <w:p>
+      <w:r>
+        <w:object w:dxaOrig="12516" w:dyaOrig="8784">
+          <v:shape id="_x0000_i1099" type="#_x0000_t75" style="width:570pt;height:402pt" o:ole="">
+            <v:imagedata r:id="rId20" o:title=""/>
           </v:shape>
-          <o:OLEObject Type="Embed" ProgID="Visio.Drawing.15" ShapeID="_x0000_i1145" DrawAspect="Content" ObjectID="_1611747735" r:id="rId17"/>
+          <o:OLEObject Type="Embed" ProgID="Visio.Drawing.15" ShapeID="_x0000_i1099" DrawAspect="Content" ObjectID="_1612026303" r:id="rId21"/>
         </w:object>
       </w:r>
     </w:p>
     <w:p>
       <w:pPr>
         <w:sectPr>
+          <w:headerReference w:type="default" r:id="rId22"/>
           <w:footnotePr>
             <w:numRestart w:val="eachPage"/>
           </w:footnotePr>
           <w:pgSz w:w="16838" w:h="11906" w:orient="landscape" w:code="9"/>
           <w:pgMar w:top="1418" w:right="1418" w:bottom="1418" w:left="1418" w:header="720" w:footer="720" w:gutter="0"/>
           <w:cols w:space="720"/>
-          <w:titlePg/>
+          <w:docGrid w:linePitch="326"/>
         </w:sectPr>
       </w:pPr>
       <w:r>
-        <w:object w:dxaOrig="11295" w:dyaOrig="9630">
-          <v:shape id="_x0000_i1134" type="#_x0000_t75" style="width:495pt;height:421.5pt" o:ole="">
-            <v:imagedata r:id="rId18" o:title=""/>
+        <w:object w:dxaOrig="11304" w:dyaOrig="9624">
+          <v:shape id="_x0000_i1102" type="#_x0000_t75" style="width:495pt;height:421.2pt" o:ole="">
+            <v:imagedata r:id="rId23" o:title=""/>
           </v:shape>
-          <o:OLEObject Type="Embed" ProgID="Visio.Drawing.15" ShapeID="_x0000_i1134" DrawAspect="Content" ObjectID="_1611747736" r:id="rId19"/>
+          <o:OLEObject Type="Embed" ProgID="Visio.Drawing.15" ShapeID="_x0000_i1102" DrawAspect="Content" ObjectID="_1612026304" r:id="rId24"/>
         </w:object>
       </w:r>
       <w:bookmarkStart w:id="25" w:name="_Toc71703259"/>
       <w:bookmarkStart w:id="26" w:name="_Toc1110779"/>
+      <w:bookmarkStart w:id="27" w:name="_GoBack"/>
+      <w:bookmarkEnd w:id="27"/>
     </w:p>
     <w:p>
       <w:pPr>
@@ -8342,14 +8836,12 @@
     <w:p>
       <w:r>
         <w:object w:dxaOrig="9465" w:dyaOrig="9271">
-          <v:shape id="_x0000_i1154" type="#_x0000_t75" style="width:453pt;height:444pt" o:ole="">
-            <v:imagedata r:id="rId20" o:title=""/>
+          <v:shape id="_x0000_i1030" type="#_x0000_t75" style="width:453pt;height:444pt" o:ole="">
+            <v:imagedata r:id="rId25" o:title=""/>
           </v:shape>
-          <o:OLEObject Type="Embed" ProgID="Visio.Drawing.15" ShapeID="_x0000_i1154" DrawAspect="Content" ObjectID="_1611747737" r:id="rId21"/>
+          <o:OLEObject Type="Embed" ProgID="Visio.Drawing.15" ShapeID="_x0000_i1030" DrawAspect="Content" ObjectID="_1612026305" r:id="rId26"/>
         </w:object>
       </w:r>
-      <w:bookmarkStart w:id="27" w:name="_GoBack"/>
-      <w:bookmarkEnd w:id="27"/>
     </w:p>
     <w:p>
       <w:pPr>
@@ -8385,27 +8877,906 @@
       </w:r>
       <w:bookmarkEnd w:id="26"/>
     </w:p>
+    <w:p/>
     <w:p>
       <w:pPr>
         <w:pStyle w:val="Titre2"/>
-        <w:rPr>
-          <w:i/>
-          <w:iCs/>
-        </w:rPr>
+      </w:pPr>
+      <w:r>
+        <w:t>Configuration serveur</w:t>
+      </w:r>
+    </w:p>
+    <w:p/>
+    <w:p>
+      <w:pPr>
+        <w:pStyle w:val="Titre3"/>
+      </w:pPr>
+      <w:r>
+        <w:t>Utilisateurs Raspbian</w:t>
+      </w:r>
+    </w:p>
+    <w:p/>
+    <w:tbl>
+      <w:tblPr>
+        <w:tblStyle w:val="TableauGrille4"/>
+        <w:tblW w:w="0" w:type="auto"/>
+        <w:tblCellMar>
+          <w:top w:w="57" w:type="dxa"/>
+          <w:bottom w:w="57" w:type="dxa"/>
+        </w:tblCellMar>
+        <w:tblLook w:val="04A0" w:firstRow="1" w:lastRow="0" w:firstColumn="1" w:lastColumn="0" w:noHBand="0" w:noVBand="1"/>
+      </w:tblPr>
+      <w:tblGrid>
+        <w:gridCol w:w="2087"/>
+        <w:gridCol w:w="4996"/>
+        <w:gridCol w:w="992"/>
+        <w:gridCol w:w="985"/>
+      </w:tblGrid>
+      <w:tr>
+        <w:trPr>
+          <w:cnfStyle w:val="100000000000" w:firstRow="1" w:lastRow="0" w:firstColumn="0" w:lastColumn="0" w:oddVBand="0" w:evenVBand="0" w:oddHBand="0" w:evenHBand="0" w:firstRowFirstColumn="0" w:firstRowLastColumn="0" w:lastRowFirstColumn="0" w:lastRowLastColumn="0"/>
+        </w:trPr>
+        <w:tc>
+          <w:tcPr>
+            <w:cnfStyle w:val="001000000000" w:firstRow="0" w:lastRow="0" w:firstColumn="1" w:lastColumn="0" w:oddVBand="0" w:evenVBand="0" w:oddHBand="0" w:evenHBand="0" w:firstRowFirstColumn="0" w:firstRowLastColumn="0" w:lastRowFirstColumn="0" w:lastRowLastColumn="0"/>
+            <w:tcW w:w="2087" w:type="dxa"/>
+            <w:vAlign w:val="center"/>
+          </w:tcPr>
+          <w:p>
+            <w:pPr>
+              <w:jc w:val="center"/>
+            </w:pPr>
+            <w:r>
+              <w:t>Nom d'utilisateur</w:t>
+            </w:r>
+          </w:p>
+        </w:tc>
+        <w:tc>
+          <w:tcPr>
+            <w:tcW w:w="4996" w:type="dxa"/>
+            <w:vAlign w:val="center"/>
+          </w:tcPr>
+          <w:p>
+            <w:pPr>
+              <w:jc w:val="center"/>
+              <w:cnfStyle w:val="100000000000" w:firstRow="1" w:lastRow="0" w:firstColumn="0" w:lastColumn="0" w:oddVBand="0" w:evenVBand="0" w:oddHBand="0" w:evenHBand="0" w:firstRowFirstColumn="0" w:firstRowLastColumn="0" w:lastRowFirstColumn="0" w:lastRowLastColumn="0"/>
+            </w:pPr>
+            <w:r>
+              <w:t>Fonction</w:t>
+            </w:r>
+          </w:p>
+        </w:tc>
+        <w:tc>
+          <w:tcPr>
+            <w:tcW w:w="992" w:type="dxa"/>
+            <w:vAlign w:val="center"/>
+          </w:tcPr>
+          <w:p>
+            <w:pPr>
+              <w:jc w:val="center"/>
+              <w:cnfStyle w:val="100000000000" w:firstRow="1" w:lastRow="0" w:firstColumn="0" w:lastColumn="0" w:oddVBand="0" w:evenVBand="0" w:oddHBand="0" w:evenHBand="0" w:firstRowFirstColumn="0" w:firstRowLastColumn="0" w:lastRowFirstColumn="0" w:lastRowLastColumn="0"/>
+            </w:pPr>
+            <w:r>
+              <w:t>Accès SSH</w:t>
+            </w:r>
+          </w:p>
+        </w:tc>
+        <w:tc>
+          <w:tcPr>
+            <w:tcW w:w="985" w:type="dxa"/>
+            <w:vAlign w:val="center"/>
+          </w:tcPr>
+          <w:p>
+            <w:pPr>
+              <w:jc w:val="center"/>
+              <w:cnfStyle w:val="100000000000" w:firstRow="1" w:lastRow="0" w:firstColumn="0" w:lastColumn="0" w:oddVBand="0" w:evenVBand="0" w:oddHBand="0" w:evenHBand="0" w:firstRowFirstColumn="0" w:firstRowLastColumn="0" w:lastRowFirstColumn="0" w:lastRowLastColumn="0"/>
+            </w:pPr>
+            <w:r>
+              <w:t xml:space="preserve">Accès </w:t>
+            </w:r>
+            <w:proofErr w:type="spellStart"/>
+            <w:r>
+              <w:t>sudo</w:t>
+            </w:r>
+            <w:proofErr w:type="spellEnd"/>
+          </w:p>
+        </w:tc>
+      </w:tr>
+      <w:tr>
+        <w:trPr>
+          <w:cnfStyle w:val="000000100000" w:firstRow="0" w:lastRow="0" w:firstColumn="0" w:lastColumn="0" w:oddVBand="0" w:evenVBand="0" w:oddHBand="1" w:evenHBand="0" w:firstRowFirstColumn="0" w:firstRowLastColumn="0" w:lastRowFirstColumn="0" w:lastRowLastColumn="0"/>
+        </w:trPr>
+        <w:tc>
+          <w:tcPr>
+            <w:cnfStyle w:val="001000000000" w:firstRow="0" w:lastRow="0" w:firstColumn="1" w:lastColumn="0" w:oddVBand="0" w:evenVBand="0" w:oddHBand="0" w:evenHBand="0" w:firstRowFirstColumn="0" w:firstRowLastColumn="0" w:lastRowFirstColumn="0" w:lastRowLastColumn="0"/>
+            <w:tcW w:w="2087" w:type="dxa"/>
+            <w:vAlign w:val="center"/>
+          </w:tcPr>
+          <w:p>
+            <w:pPr>
+              <w:jc w:val="center"/>
+            </w:pPr>
+            <w:proofErr w:type="gramStart"/>
+            <w:r>
+              <w:t>pi</w:t>
+            </w:r>
+            <w:proofErr w:type="gramEnd"/>
+          </w:p>
+        </w:tc>
+        <w:tc>
+          <w:tcPr>
+            <w:tcW w:w="4996" w:type="dxa"/>
+          </w:tcPr>
+          <w:p>
+            <w:pPr>
+              <w:cnfStyle w:val="000000100000" w:firstRow="0" w:lastRow="0" w:firstColumn="0" w:lastColumn="0" w:oddVBand="0" w:evenVBand="0" w:oddHBand="1" w:evenHBand="0" w:firstRowFirstColumn="0" w:firstRowLastColumn="0" w:lastRowFirstColumn="0" w:lastRowLastColumn="0"/>
+            </w:pPr>
+            <w:r>
+              <w:t>Utilisateur par défaut de Raspbian, il n’a pas été supprimé car des fonctionnalités de Raspbian ont besoin de cet utilisateur.</w:t>
+            </w:r>
+          </w:p>
+        </w:tc>
+        <w:tc>
+          <w:tcPr>
+            <w:tcW w:w="992" w:type="dxa"/>
+            <w:vAlign w:val="center"/>
+          </w:tcPr>
+          <w:p>
+            <w:pPr>
+              <w:jc w:val="center"/>
+              <w:cnfStyle w:val="000000100000" w:firstRow="0" w:lastRow="0" w:firstColumn="0" w:lastColumn="0" w:oddVBand="0" w:evenVBand="0" w:oddHBand="1" w:evenHBand="0" w:firstRowFirstColumn="0" w:firstRowLastColumn="0" w:lastRowFirstColumn="0" w:lastRowLastColumn="0"/>
+            </w:pPr>
+            <w:r>
+              <w:t>Non</w:t>
+            </w:r>
+          </w:p>
+        </w:tc>
+        <w:tc>
+          <w:tcPr>
+            <w:tcW w:w="985" w:type="dxa"/>
+            <w:vAlign w:val="center"/>
+          </w:tcPr>
+          <w:p>
+            <w:pPr>
+              <w:jc w:val="center"/>
+              <w:cnfStyle w:val="000000100000" w:firstRow="0" w:lastRow="0" w:firstColumn="0" w:lastColumn="0" w:oddVBand="0" w:evenVBand="0" w:oddHBand="1" w:evenHBand="0" w:firstRowFirstColumn="0" w:firstRowLastColumn="0" w:lastRowFirstColumn="0" w:lastRowLastColumn="0"/>
+            </w:pPr>
+            <w:r>
+              <w:t>Oui</w:t>
+            </w:r>
+          </w:p>
+        </w:tc>
+      </w:tr>
+      <w:tr>
+        <w:tc>
+          <w:tcPr>
+            <w:cnfStyle w:val="001000000000" w:firstRow="0" w:lastRow="0" w:firstColumn="1" w:lastColumn="0" w:oddVBand="0" w:evenVBand="0" w:oddHBand="0" w:evenHBand="0" w:firstRowFirstColumn="0" w:firstRowLastColumn="0" w:lastRowFirstColumn="0" w:lastRowLastColumn="0"/>
+            <w:tcW w:w="2087" w:type="dxa"/>
+            <w:vAlign w:val="center"/>
+          </w:tcPr>
+          <w:p>
+            <w:pPr>
+              <w:jc w:val="center"/>
+            </w:pPr>
+            <w:proofErr w:type="gramStart"/>
+            <w:r>
+              <w:t>alexandre</w:t>
+            </w:r>
+            <w:proofErr w:type="gramEnd"/>
+          </w:p>
+        </w:tc>
+        <w:tc>
+          <w:tcPr>
+            <w:tcW w:w="4996" w:type="dxa"/>
+          </w:tcPr>
+          <w:p>
+            <w:pPr>
+              <w:cnfStyle w:val="000000000000" w:firstRow="0" w:lastRow="0" w:firstColumn="0" w:lastColumn="0" w:oddVBand="0" w:evenVBand="0" w:oddHBand="0" w:evenHBand="0" w:firstRowFirstColumn="0" w:firstRowLastColumn="0" w:lastRowFirstColumn="0" w:lastRowLastColumn="0"/>
+            </w:pPr>
+            <w:r>
+              <w:t>Administrateur du serveur</w:t>
+            </w:r>
+          </w:p>
+        </w:tc>
+        <w:tc>
+          <w:tcPr>
+            <w:tcW w:w="992" w:type="dxa"/>
+            <w:vAlign w:val="center"/>
+          </w:tcPr>
+          <w:p>
+            <w:pPr>
+              <w:jc w:val="center"/>
+              <w:cnfStyle w:val="000000000000" w:firstRow="0" w:lastRow="0" w:firstColumn="0" w:lastColumn="0" w:oddVBand="0" w:evenVBand="0" w:oddHBand="0" w:evenHBand="0" w:firstRowFirstColumn="0" w:firstRowLastColumn="0" w:lastRowFirstColumn="0" w:lastRowLastColumn="0"/>
+            </w:pPr>
+            <w:r>
+              <w:t>Oui</w:t>
+            </w:r>
+          </w:p>
+        </w:tc>
+        <w:tc>
+          <w:tcPr>
+            <w:tcW w:w="985" w:type="dxa"/>
+            <w:vAlign w:val="center"/>
+          </w:tcPr>
+          <w:p>
+            <w:pPr>
+              <w:jc w:val="center"/>
+              <w:cnfStyle w:val="000000000000" w:firstRow="0" w:lastRow="0" w:firstColumn="0" w:lastColumn="0" w:oddVBand="0" w:evenVBand="0" w:oddHBand="0" w:evenHBand="0" w:firstRowFirstColumn="0" w:firstRowLastColumn="0" w:lastRowFirstColumn="0" w:lastRowLastColumn="0"/>
+            </w:pPr>
+            <w:r>
+              <w:t>Oui</w:t>
+            </w:r>
+          </w:p>
+        </w:tc>
+      </w:tr>
+    </w:tbl>
+    <w:p/>
+    <w:p>
+      <w:pPr>
+        <w:pStyle w:val="Titre3"/>
+      </w:pPr>
+      <w:r>
+        <w:t>Paquets installés</w:t>
+      </w:r>
+    </w:p>
+    <w:p/>
+    <w:p>
+      <w:r>
+        <w:t>Plusieurs paquets ont été ajouté</w:t>
+      </w:r>
+      <w:r>
+        <w:t>s, en plus de l</w:t>
+      </w:r>
+      <w:r>
+        <w:t>a configuration par défaut de Raspbian, vous trouverez la liste de</w:t>
+      </w:r>
+      <w:r>
+        <w:t xml:space="preserve">s </w:t>
+      </w:r>
+      <w:r>
+        <w:t>paquets</w:t>
+      </w:r>
+      <w:r>
+        <w:t xml:space="preserve"> ajoutés et mis à jour</w:t>
+      </w:r>
+      <w:r>
+        <w:t xml:space="preserve"> ci-dessous :</w:t>
+      </w:r>
+    </w:p>
+    <w:p/>
+    <w:tbl>
+      <w:tblPr>
+        <w:tblStyle w:val="TableauGrille4"/>
+        <w:tblW w:w="0" w:type="auto"/>
+        <w:tblCellMar>
+          <w:top w:w="57" w:type="dxa"/>
+          <w:bottom w:w="57" w:type="dxa"/>
+        </w:tblCellMar>
+        <w:tblLook w:val="04A0" w:firstRow="1" w:lastRow="0" w:firstColumn="1" w:lastColumn="0" w:noHBand="0" w:noVBand="1"/>
+      </w:tblPr>
+      <w:tblGrid>
+        <w:gridCol w:w="2263"/>
+        <w:gridCol w:w="6797"/>
+      </w:tblGrid>
+      <w:tr>
+        <w:trPr>
+          <w:cnfStyle w:val="100000000000" w:firstRow="1" w:lastRow="0" w:firstColumn="0" w:lastColumn="0" w:oddVBand="0" w:evenVBand="0" w:oddHBand="0" w:evenHBand="0" w:firstRowFirstColumn="0" w:firstRowLastColumn="0" w:lastRowFirstColumn="0" w:lastRowLastColumn="0"/>
+        </w:trPr>
+        <w:tc>
+          <w:tcPr>
+            <w:cnfStyle w:val="001000000000" w:firstRow="0" w:lastRow="0" w:firstColumn="1" w:lastColumn="0" w:oddVBand="0" w:evenVBand="0" w:oddHBand="0" w:evenHBand="0" w:firstRowFirstColumn="0" w:firstRowLastColumn="0" w:lastRowFirstColumn="0" w:lastRowLastColumn="0"/>
+            <w:tcW w:w="2263" w:type="dxa"/>
+          </w:tcPr>
+          <w:p>
+            <w:r>
+              <w:t>Nom</w:t>
+            </w:r>
+            <w:r>
+              <w:t xml:space="preserve"> du paquet</w:t>
+            </w:r>
+          </w:p>
+        </w:tc>
+        <w:tc>
+          <w:tcPr>
+            <w:tcW w:w="6797" w:type="dxa"/>
+          </w:tcPr>
+          <w:p>
+            <w:pPr>
+              <w:cnfStyle w:val="100000000000" w:firstRow="1" w:lastRow="0" w:firstColumn="0" w:lastColumn="0" w:oddVBand="0" w:evenVBand="0" w:oddHBand="0" w:evenHBand="0" w:firstRowFirstColumn="0" w:firstRowLastColumn="0" w:lastRowFirstColumn="0" w:lastRowLastColumn="0"/>
+            </w:pPr>
+            <w:r>
+              <w:t>Version</w:t>
+            </w:r>
+          </w:p>
+        </w:tc>
+      </w:tr>
+      <w:tr>
+        <w:trPr>
+          <w:cnfStyle w:val="000000100000" w:firstRow="0" w:lastRow="0" w:firstColumn="0" w:lastColumn="0" w:oddVBand="0" w:evenVBand="0" w:oddHBand="1" w:evenHBand="0" w:firstRowFirstColumn="0" w:firstRowLastColumn="0" w:lastRowFirstColumn="0" w:lastRowLastColumn="0"/>
+        </w:trPr>
+        <w:tc>
+          <w:tcPr>
+            <w:cnfStyle w:val="001000000000" w:firstRow="0" w:lastRow="0" w:firstColumn="1" w:lastColumn="0" w:oddVBand="0" w:evenVBand="0" w:oddHBand="0" w:evenHBand="0" w:firstRowFirstColumn="0" w:firstRowLastColumn="0" w:lastRowFirstColumn="0" w:lastRowLastColumn="0"/>
+            <w:tcW w:w="2263" w:type="dxa"/>
+          </w:tcPr>
+          <w:p>
+            <w:proofErr w:type="spellStart"/>
+            <w:proofErr w:type="gramStart"/>
+            <w:r>
+              <w:t>openssh</w:t>
+            </w:r>
+            <w:proofErr w:type="spellEnd"/>
+            <w:proofErr w:type="gramEnd"/>
+            <w:r>
+              <w:t>-server</w:t>
+            </w:r>
+          </w:p>
+        </w:tc>
+        <w:tc>
+          <w:tcPr>
+            <w:tcW w:w="6797" w:type="dxa"/>
+          </w:tcPr>
+          <w:p>
+            <w:pPr>
+              <w:cnfStyle w:val="000000100000" w:firstRow="0" w:lastRow="0" w:firstColumn="0" w:lastColumn="0" w:oddVBand="0" w:evenVBand="0" w:oddHBand="1" w:evenHBand="0" w:firstRowFirstColumn="0" w:firstRowLastColumn="0" w:lastRowFirstColumn="0" w:lastRowLastColumn="0"/>
+            </w:pPr>
+            <w:r>
+              <w:t xml:space="preserve">OpenSSH_7.4p1 Raspbian-10+deb9u5, </w:t>
+            </w:r>
+            <w:proofErr w:type="spellStart"/>
+            <w:r>
+              <w:t>OpenSSL</w:t>
+            </w:r>
+            <w:proofErr w:type="spellEnd"/>
+            <w:r>
+              <w:t xml:space="preserve"> 1.0.2</w:t>
+            </w:r>
+            <w:proofErr w:type="gramStart"/>
+            <w:r>
+              <w:t>q  20</w:t>
+            </w:r>
+            <w:proofErr w:type="gramEnd"/>
+            <w:r>
+              <w:t xml:space="preserve"> </w:t>
+            </w:r>
+            <w:proofErr w:type="spellStart"/>
+            <w:r>
+              <w:t>Nov</w:t>
+            </w:r>
+            <w:proofErr w:type="spellEnd"/>
+            <w:r>
+              <w:t xml:space="preserve"> 2018</w:t>
+            </w:r>
+          </w:p>
+        </w:tc>
+      </w:tr>
+      <w:tr>
+        <w:tc>
+          <w:tcPr>
+            <w:cnfStyle w:val="001000000000" w:firstRow="0" w:lastRow="0" w:firstColumn="1" w:lastColumn="0" w:oddVBand="0" w:evenVBand="0" w:oddHBand="0" w:evenHBand="0" w:firstRowFirstColumn="0" w:firstRowLastColumn="0" w:lastRowFirstColumn="0" w:lastRowLastColumn="0"/>
+            <w:tcW w:w="2263" w:type="dxa"/>
+          </w:tcPr>
+          <w:p>
+            <w:proofErr w:type="spellStart"/>
+            <w:proofErr w:type="gramStart"/>
+            <w:r>
+              <w:t>ufw</w:t>
+            </w:r>
+            <w:proofErr w:type="spellEnd"/>
+            <w:proofErr w:type="gramEnd"/>
+          </w:p>
+        </w:tc>
+        <w:tc>
+          <w:tcPr>
+            <w:tcW w:w="6797" w:type="dxa"/>
+          </w:tcPr>
+          <w:p>
+            <w:pPr>
+              <w:cnfStyle w:val="000000000000" w:firstRow="0" w:lastRow="0" w:firstColumn="0" w:lastColumn="0" w:oddVBand="0" w:evenVBand="0" w:oddHBand="0" w:evenHBand="0" w:firstRowFirstColumn="0" w:firstRowLastColumn="0" w:lastRowFirstColumn="0" w:lastRowLastColumn="0"/>
+            </w:pPr>
+            <w:r>
+              <w:t>0.35</w:t>
+            </w:r>
+          </w:p>
+        </w:tc>
+      </w:tr>
+      <w:tr>
+        <w:trPr>
+          <w:cnfStyle w:val="000000100000" w:firstRow="0" w:lastRow="0" w:firstColumn="0" w:lastColumn="0" w:oddVBand="0" w:evenVBand="0" w:oddHBand="1" w:evenHBand="0" w:firstRowFirstColumn="0" w:firstRowLastColumn="0" w:lastRowFirstColumn="0" w:lastRowLastColumn="0"/>
+        </w:trPr>
+        <w:tc>
+          <w:tcPr>
+            <w:cnfStyle w:val="001000000000" w:firstRow="0" w:lastRow="0" w:firstColumn="1" w:lastColumn="0" w:oddVBand="0" w:evenVBand="0" w:oddHBand="0" w:evenHBand="0" w:firstRowFirstColumn="0" w:firstRowLastColumn="0" w:lastRowFirstColumn="0" w:lastRowLastColumn="0"/>
+            <w:tcW w:w="2263" w:type="dxa"/>
+          </w:tcPr>
+          <w:p>
+            <w:proofErr w:type="gramStart"/>
+            <w:r>
+              <w:t>f</w:t>
+            </w:r>
+            <w:r>
+              <w:t>ail</w:t>
+            </w:r>
+            <w:proofErr w:type="gramEnd"/>
+            <w:r>
+              <w:t>2ban</w:t>
+            </w:r>
+          </w:p>
+        </w:tc>
+        <w:tc>
+          <w:tcPr>
+            <w:tcW w:w="6797" w:type="dxa"/>
+          </w:tcPr>
+          <w:p>
+            <w:pPr>
+              <w:cnfStyle w:val="000000100000" w:firstRow="0" w:lastRow="0" w:firstColumn="0" w:lastColumn="0" w:oddVBand="0" w:evenVBand="0" w:oddHBand="1" w:evenHBand="0" w:firstRowFirstColumn="0" w:firstRowLastColumn="0" w:lastRowFirstColumn="0" w:lastRowLastColumn="0"/>
+            </w:pPr>
+            <w:r>
+              <w:t>Fail2Ban v0.9.6</w:t>
+            </w:r>
+          </w:p>
+        </w:tc>
+      </w:tr>
+      <w:tr>
+        <w:tc>
+          <w:tcPr>
+            <w:cnfStyle w:val="001000000000" w:firstRow="0" w:lastRow="0" w:firstColumn="1" w:lastColumn="0" w:oddVBand="0" w:evenVBand="0" w:oddHBand="0" w:evenHBand="0" w:firstRowFirstColumn="0" w:firstRowLastColumn="0" w:lastRowFirstColumn="0" w:lastRowLastColumn="0"/>
+            <w:tcW w:w="2263" w:type="dxa"/>
+          </w:tcPr>
+          <w:p>
+            <w:proofErr w:type="spellStart"/>
+            <w:proofErr w:type="gramStart"/>
+            <w:r>
+              <w:t>nodejs</w:t>
+            </w:r>
+            <w:proofErr w:type="spellEnd"/>
+            <w:proofErr w:type="gramEnd"/>
+          </w:p>
+        </w:tc>
+        <w:tc>
+          <w:tcPr>
+            <w:tcW w:w="6797" w:type="dxa"/>
+          </w:tcPr>
+          <w:p>
+            <w:pPr>
+              <w:cnfStyle w:val="000000000000" w:firstRow="0" w:lastRow="0" w:firstColumn="0" w:lastColumn="0" w:oddVBand="0" w:evenVBand="0" w:oddHBand="0" w:evenHBand="0" w:firstRowFirstColumn="0" w:firstRowLastColumn="0" w:lastRowFirstColumn="0" w:lastRowLastColumn="0"/>
+            </w:pPr>
+            <w:proofErr w:type="gramStart"/>
+            <w:r>
+              <w:t>v</w:t>
+            </w:r>
+            <w:proofErr w:type="gramEnd"/>
+            <w:r>
+              <w:t>8.11.1</w:t>
+            </w:r>
+          </w:p>
+        </w:tc>
+      </w:tr>
+      <w:tr>
+        <w:trPr>
+          <w:cnfStyle w:val="000000100000" w:firstRow="0" w:lastRow="0" w:firstColumn="0" w:lastColumn="0" w:oddVBand="0" w:evenVBand="0" w:oddHBand="1" w:evenHBand="0" w:firstRowFirstColumn="0" w:firstRowLastColumn="0" w:lastRowFirstColumn="0" w:lastRowLastColumn="0"/>
+        </w:trPr>
+        <w:tc>
+          <w:tcPr>
+            <w:cnfStyle w:val="001000000000" w:firstRow="0" w:lastRow="0" w:firstColumn="1" w:lastColumn="0" w:oddVBand="0" w:evenVBand="0" w:oddHBand="0" w:evenHBand="0" w:firstRowFirstColumn="0" w:firstRowLastColumn="0" w:lastRowFirstColumn="0" w:lastRowLastColumn="0"/>
+            <w:tcW w:w="2263" w:type="dxa"/>
+          </w:tcPr>
+          <w:p>
+            <w:proofErr w:type="spellStart"/>
+            <w:proofErr w:type="gramStart"/>
+            <w:r>
+              <w:t>npm</w:t>
+            </w:r>
+            <w:proofErr w:type="spellEnd"/>
+            <w:proofErr w:type="gramEnd"/>
+          </w:p>
+        </w:tc>
+        <w:tc>
+          <w:tcPr>
+            <w:tcW w:w="6797" w:type="dxa"/>
+          </w:tcPr>
+          <w:p>
+            <w:pPr>
+              <w:cnfStyle w:val="000000100000" w:firstRow="0" w:lastRow="0" w:firstColumn="0" w:lastColumn="0" w:oddVBand="0" w:evenVBand="0" w:oddHBand="1" w:evenHBand="0" w:firstRowFirstColumn="0" w:firstRowLastColumn="0" w:lastRowFirstColumn="0" w:lastRowLastColumn="0"/>
+            </w:pPr>
+            <w:r>
+              <w:t>1.4.21</w:t>
+            </w:r>
+          </w:p>
+        </w:tc>
+      </w:tr>
+    </w:tbl>
+    <w:p/>
+    <w:p/>
+    <w:p>
+      <w:pPr>
+        <w:pStyle w:val="Titre3"/>
+      </w:pPr>
+      <w:r>
+        <w:t>Configuration SSH</w:t>
+      </w:r>
+    </w:p>
+    <w:p/>
+    <w:p>
+      <w:r>
+        <w:t>Le fichier de configuration SSH se trouve à l'emplacement "/</w:t>
+      </w:r>
+      <w:proofErr w:type="spellStart"/>
+      <w:r>
+        <w:t>etc</w:t>
+      </w:r>
+      <w:proofErr w:type="spellEnd"/>
+      <w:r>
+        <w:t>/</w:t>
+      </w:r>
+      <w:proofErr w:type="spellStart"/>
+      <w:r>
+        <w:t>ssh</w:t>
+      </w:r>
+      <w:proofErr w:type="spellEnd"/>
+      <w:r>
+        <w:t>/</w:t>
+      </w:r>
+      <w:proofErr w:type="spellStart"/>
+      <w:r>
+        <w:t>sshd_config</w:t>
+      </w:r>
+      <w:proofErr w:type="spellEnd"/>
+      <w:r>
+        <w:t>", les commandes modifiées sont :</w:t>
+      </w:r>
+    </w:p>
+    <w:p/>
+    <w:tbl>
+      <w:tblPr>
+        <w:tblStyle w:val="Grilledutableau"/>
+        <w:tblW w:w="0" w:type="auto"/>
+        <w:shd w:val="clear" w:color="auto" w:fill="BFBFBF" w:themeFill="background1" w:themeFillShade="BF"/>
+        <w:tblCellMar>
+          <w:top w:w="170" w:type="dxa"/>
+          <w:bottom w:w="170" w:type="dxa"/>
+        </w:tblCellMar>
+        <w:tblLook w:val="04A0" w:firstRow="1" w:lastRow="0" w:firstColumn="1" w:lastColumn="0" w:noHBand="0" w:noVBand="1"/>
+      </w:tblPr>
+      <w:tblGrid>
+        <w:gridCol w:w="9060"/>
+      </w:tblGrid>
+      <w:tr>
+        <w:trPr>
+          <w:trHeight w:val="1134"/>
+        </w:trPr>
+        <w:tc>
+          <w:tcPr>
+            <w:tcW w:w="9060" w:type="dxa"/>
+            <w:tcBorders>
+              <w:top w:val="nil"/>
+              <w:left w:val="nil"/>
+              <w:bottom w:val="nil"/>
+              <w:right w:val="nil"/>
+            </w:tcBorders>
+            <w:shd w:val="clear" w:color="auto" w:fill="F2F2F2" w:themeFill="background1" w:themeFillShade="F2"/>
+          </w:tcPr>
+          <w:p>
+            <w:pPr>
+              <w:pStyle w:val="code"/>
+            </w:pPr>
+            <w:r>
+              <w:t>ChallengeResponseAuthentication no</w:t>
+            </w:r>
+          </w:p>
+          <w:p>
+            <w:pPr>
+              <w:pStyle w:val="code"/>
+            </w:pPr>
+            <w:r>
+              <w:t>PasswordAuthentication no</w:t>
+            </w:r>
+          </w:p>
+          <w:p>
+            <w:pPr>
+              <w:pStyle w:val="code"/>
+            </w:pPr>
+            <w:r>
+              <w:t>DenyUsers pi</w:t>
+            </w:r>
+          </w:p>
+          <w:p>
+            <w:pPr>
+              <w:pStyle w:val="code"/>
+            </w:pPr>
+            <w:r>
+              <w:t>UsePAM no</w:t>
+            </w:r>
+          </w:p>
+        </w:tc>
+      </w:tr>
+    </w:tbl>
+    <w:p/>
+    <w:p>
+      <w:r>
+        <w:br w:type="page"/>
+      </w:r>
+    </w:p>
+    <w:p>
+      <w:pPr>
+        <w:pStyle w:val="Titre3"/>
+      </w:pPr>
+      <w:r>
+        <w:lastRenderedPageBreak/>
+        <w:t>Configuration firewall</w:t>
+      </w:r>
+    </w:p>
+    <w:p/>
+    <w:p>
+      <w:r>
+        <w:t xml:space="preserve">Le firewall utilisé sur le serveur est </w:t>
+      </w:r>
+      <w:proofErr w:type="spellStart"/>
+      <w:r>
+        <w:t>ufw</w:t>
+      </w:r>
+      <w:proofErr w:type="spellEnd"/>
+      <w:r>
+        <w:t>, par ça simplicité de configuration, voici la liste des ports ouverts :</w:t>
+      </w:r>
+    </w:p>
+    <w:p/>
+    <w:tbl>
+      <w:tblPr>
+        <w:tblStyle w:val="Grilledutableau"/>
+        <w:tblW w:w="0" w:type="auto"/>
+        <w:tblBorders>
+          <w:top w:val="none" w:sz="0" w:space="0" w:color="auto"/>
+          <w:left w:val="none" w:sz="0" w:space="0" w:color="auto"/>
+          <w:bottom w:val="none" w:sz="0" w:space="0" w:color="auto"/>
+          <w:right w:val="none" w:sz="0" w:space="0" w:color="auto"/>
+          <w:insideH w:val="none" w:sz="0" w:space="0" w:color="auto"/>
+          <w:insideV w:val="none" w:sz="0" w:space="0" w:color="auto"/>
+        </w:tblBorders>
+        <w:shd w:val="clear" w:color="auto" w:fill="F2F2F2" w:themeFill="background1" w:themeFillShade="F2"/>
+        <w:tblCellMar>
+          <w:top w:w="170" w:type="dxa"/>
+          <w:bottom w:w="170" w:type="dxa"/>
+        </w:tblCellMar>
+        <w:tblLook w:val="04A0" w:firstRow="1" w:lastRow="0" w:firstColumn="1" w:lastColumn="0" w:noHBand="0" w:noVBand="1"/>
+      </w:tblPr>
+      <w:tblGrid>
+        <w:gridCol w:w="9060"/>
+      </w:tblGrid>
+      <w:tr>
+        <w:tc>
+          <w:tcPr>
+            <w:tcW w:w="9060" w:type="dxa"/>
+            <w:shd w:val="clear" w:color="auto" w:fill="F2F2F2" w:themeFill="background1" w:themeFillShade="F2"/>
+          </w:tcPr>
+          <w:p>
+            <w:pPr>
+              <w:pStyle w:val="code"/>
+            </w:pPr>
+            <w:r>
+              <w:t xml:space="preserve">To                         Action      </w:t>
+            </w:r>
+            <w:proofErr w:type="spellStart"/>
+            <w:r>
+              <w:t>From</w:t>
+            </w:r>
+            <w:proofErr w:type="spellEnd"/>
+          </w:p>
+          <w:p>
+            <w:pPr>
+              <w:pStyle w:val="code"/>
+            </w:pPr>
+            <w:r>
+              <w:t>--                         ------      ----</w:t>
+            </w:r>
+          </w:p>
+          <w:p>
+            <w:pPr>
+              <w:pStyle w:val="code"/>
+            </w:pPr>
+            <w:r>
+              <w:t xml:space="preserve">443                        ALLOW       </w:t>
+            </w:r>
+            <w:proofErr w:type="spellStart"/>
+            <w:r>
+              <w:t>Anywhere</w:t>
+            </w:r>
+            <w:proofErr w:type="spellEnd"/>
+          </w:p>
+          <w:p>
+            <w:pPr>
+              <w:pStyle w:val="code"/>
+            </w:pPr>
+            <w:r>
+              <w:t xml:space="preserve">80                         ALLOW       </w:t>
+            </w:r>
+            <w:proofErr w:type="spellStart"/>
+            <w:r>
+              <w:t>Anywhere</w:t>
+            </w:r>
+            <w:proofErr w:type="spellEnd"/>
+          </w:p>
+          <w:p>
+            <w:pPr>
+              <w:pStyle w:val="code"/>
+            </w:pPr>
+            <w:r>
+              <w:t xml:space="preserve">22                         ALLOW       </w:t>
+            </w:r>
+            <w:proofErr w:type="spellStart"/>
+            <w:r>
+              <w:t>Anywhere</w:t>
+            </w:r>
+            <w:proofErr w:type="spellEnd"/>
+          </w:p>
+          <w:p>
+            <w:pPr>
+              <w:pStyle w:val="code"/>
+            </w:pPr>
+            <w:r>
+              <w:t xml:space="preserve">443 (v6)                   ALLOW       </w:t>
+            </w:r>
+            <w:proofErr w:type="spellStart"/>
+            <w:r>
+              <w:t>Anywhere</w:t>
+            </w:r>
+            <w:proofErr w:type="spellEnd"/>
+            <w:r>
+              <w:t xml:space="preserve"> (v6)</w:t>
+            </w:r>
+          </w:p>
+          <w:p>
+            <w:pPr>
+              <w:pStyle w:val="code"/>
+            </w:pPr>
+            <w:r>
+              <w:t xml:space="preserve">80 (v6)                    ALLOW       </w:t>
+            </w:r>
+            <w:proofErr w:type="spellStart"/>
+            <w:r>
+              <w:t>Anywhere</w:t>
+            </w:r>
+            <w:proofErr w:type="spellEnd"/>
+            <w:r>
+              <w:t xml:space="preserve"> (v6)</w:t>
+            </w:r>
+          </w:p>
+          <w:p>
+            <w:pPr>
+              <w:pStyle w:val="code"/>
+            </w:pPr>
+            <w:r>
+              <w:t xml:space="preserve">22 (v6)                    ALLOW       </w:t>
+            </w:r>
+            <w:proofErr w:type="spellStart"/>
+            <w:r>
+              <w:t>Anywhere</w:t>
+            </w:r>
+            <w:proofErr w:type="spellEnd"/>
+            <w:r>
+              <w:t xml:space="preserve"> (v6)</w:t>
+            </w:r>
+          </w:p>
+        </w:tc>
+      </w:tr>
+    </w:tbl>
+    <w:p/>
+    <w:p>
+      <w:r>
+        <w:t xml:space="preserve">Seulement les ports </w:t>
+      </w:r>
+      <w:r>
+        <w:t>par défauts des protocoles HTTP, HTTPS et SSH sont autorisé en version IPv4 et IPv6.</w:t>
+      </w:r>
+    </w:p>
+    <w:p/>
+    <w:p>
+      <w:pPr>
+        <w:pStyle w:val="Titre3"/>
+      </w:pPr>
+      <w:r>
+        <w:t>Configuration fail2ban</w:t>
+      </w:r>
+    </w:p>
+    <w:p/>
+    <w:p>
+      <w:r>
+        <w:t>Un outil de prévention contre les intrusions à été installé sur le serveur, il permet de bannir les adresses IP après un nombre de tentatives de connexion trop importantes sur le port SSH par exemple. La configuration de fail2ban à été laissé par défaut, seulement la ligne suivantes du fichier "/</w:t>
+      </w:r>
+      <w:proofErr w:type="spellStart"/>
+      <w:r>
+        <w:t>etc</w:t>
+      </w:r>
+      <w:proofErr w:type="spellEnd"/>
+      <w:r>
+        <w:t>/fail2ban/</w:t>
+      </w:r>
+      <w:proofErr w:type="spellStart"/>
+      <w:r>
+        <w:t>jail.local</w:t>
+      </w:r>
+      <w:proofErr w:type="spellEnd"/>
+      <w:r>
+        <w:t>" sous la section [</w:t>
+      </w:r>
+      <w:proofErr w:type="spellStart"/>
+      <w:r>
+        <w:t>sshd</w:t>
+      </w:r>
+      <w:proofErr w:type="spellEnd"/>
+      <w:r>
+        <w:t>] a été modifiée :</w:t>
+      </w:r>
+    </w:p>
+    <w:p/>
+    <w:tbl>
+      <w:tblPr>
+        <w:tblStyle w:val="Grilledutableau"/>
+        <w:tblW w:w="0" w:type="auto"/>
+        <w:tblBorders>
+          <w:top w:val="none" w:sz="0" w:space="0" w:color="auto"/>
+          <w:left w:val="none" w:sz="0" w:space="0" w:color="auto"/>
+          <w:bottom w:val="none" w:sz="0" w:space="0" w:color="auto"/>
+          <w:right w:val="none" w:sz="0" w:space="0" w:color="auto"/>
+          <w:insideH w:val="none" w:sz="0" w:space="0" w:color="auto"/>
+          <w:insideV w:val="none" w:sz="0" w:space="0" w:color="auto"/>
+        </w:tblBorders>
+        <w:shd w:val="clear" w:color="auto" w:fill="F2F2F2" w:themeFill="background1" w:themeFillShade="F2"/>
+        <w:tblCellMar>
+          <w:top w:w="170" w:type="dxa"/>
+          <w:bottom w:w="170" w:type="dxa"/>
+        </w:tblCellMar>
+        <w:tblLook w:val="04A0" w:firstRow="1" w:lastRow="0" w:firstColumn="1" w:lastColumn="0" w:noHBand="0" w:noVBand="1"/>
+      </w:tblPr>
+      <w:tblGrid>
+        <w:gridCol w:w="9060"/>
+      </w:tblGrid>
+      <w:tr>
+        <w:tc>
+          <w:tcPr>
+            <w:tcW w:w="9060" w:type="dxa"/>
+            <w:shd w:val="clear" w:color="auto" w:fill="F2F2F2" w:themeFill="background1" w:themeFillShade="F2"/>
+          </w:tcPr>
+          <w:p>
+            <w:proofErr w:type="spellStart"/>
+            <w:proofErr w:type="gramStart"/>
+            <w:r>
+              <w:t>maxretry</w:t>
+            </w:r>
+            <w:proofErr w:type="spellEnd"/>
+            <w:proofErr w:type="gramEnd"/>
+            <w:r>
+              <w:t xml:space="preserve"> = 10</w:t>
+            </w:r>
+          </w:p>
+        </w:tc>
+      </w:tr>
+    </w:tbl>
+    <w:p/>
+    <w:p/>
+    <w:p>
+      <w:pPr>
+        <w:pStyle w:val="Titre2"/>
       </w:pPr>
       <w:bookmarkStart w:id="28" w:name="_Toc25553317"/>
       <w:bookmarkStart w:id="29" w:name="_Toc71691022"/>
       <w:bookmarkStart w:id="30" w:name="_Toc1110780"/>
       <w:r>
-        <w:rPr>
-          <w:iCs/>
-        </w:rPr>
         <w:t>Dossier de réalisation</w:t>
       </w:r>
       <w:bookmarkStart w:id="31" w:name="_Toc25553318"/>
       <w:bookmarkEnd w:id="28"/>
       <w:bookmarkEnd w:id="29"/>
       <w:bookmarkEnd w:id="30"/>
+    </w:p>
+    <w:p>
+      <w:pPr>
+        <w:pStyle w:val="Titre4"/>
+        <w:numPr>
+          <w:ilvl w:val="0"/>
+          <w:numId w:val="0"/>
+        </w:numPr>
+      </w:pPr>
     </w:p>
     <w:bookmarkEnd w:id="31"/>
     <w:p>
@@ -8458,12 +9829,21 @@
           <w:iCs/>
         </w:rPr>
       </w:pPr>
+      <w:proofErr w:type="gramStart"/>
       <w:r>
         <w:rPr>
           <w:i/>
           <w:iCs/>
         </w:rPr>
-        <w:t>les répertoires où le logiciel est installé</w:t>
+        <w:t>les</w:t>
+      </w:r>
+      <w:proofErr w:type="gramEnd"/>
+      <w:r>
+        <w:rPr>
+          <w:i/>
+          <w:iCs/>
+        </w:rPr>
+        <w:t xml:space="preserve"> répertoires où le logiciel est installé</w:t>
       </w:r>
     </w:p>
     <w:p>
@@ -8482,12 +9862,21 @@
           <w:iCs/>
         </w:rPr>
       </w:pPr>
+      <w:proofErr w:type="gramStart"/>
       <w:r>
         <w:rPr>
           <w:i/>
           <w:iCs/>
         </w:rPr>
-        <w:t>la liste de tous les fichiers et une rapide description de leur contenu (des noms qui parlent !)</w:t>
+        <w:t>la</w:t>
+      </w:r>
+      <w:proofErr w:type="gramEnd"/>
+      <w:r>
+        <w:rPr>
+          <w:i/>
+          <w:iCs/>
+        </w:rPr>
+        <w:t xml:space="preserve"> liste de tous les fichiers et une rapide description de leur contenu (des noms qui parlent !)</w:t>
       </w:r>
     </w:p>
     <w:p>
@@ -8506,12 +9895,21 @@
           <w:iCs/>
         </w:rPr>
       </w:pPr>
+      <w:proofErr w:type="gramStart"/>
       <w:r>
         <w:rPr>
           <w:i/>
           <w:iCs/>
         </w:rPr>
-        <w:t>les versions des systèmes d'exploitation et des outils logiciels</w:t>
+        <w:t>les</w:t>
+      </w:r>
+      <w:proofErr w:type="gramEnd"/>
+      <w:r>
+        <w:rPr>
+          <w:i/>
+          <w:iCs/>
+        </w:rPr>
+        <w:t xml:space="preserve"> versions des systèmes d'exploitation et des outils logiciels</w:t>
       </w:r>
     </w:p>
     <w:p>
@@ -8530,12 +9928,21 @@
           <w:iCs/>
         </w:rPr>
       </w:pPr>
+      <w:proofErr w:type="gramStart"/>
       <w:r>
         <w:rPr>
           <w:i/>
           <w:iCs/>
         </w:rPr>
-        <w:t>la description exacte du matériel</w:t>
+        <w:t>la</w:t>
+      </w:r>
+      <w:proofErr w:type="gramEnd"/>
+      <w:r>
+        <w:rPr>
+          <w:i/>
+          <w:iCs/>
+        </w:rPr>
+        <w:t xml:space="preserve"> description exacte du matériel</w:t>
       </w:r>
     </w:p>
     <w:p>
@@ -8554,144 +9961,94 @@
           <w:iCs/>
         </w:rPr>
       </w:pPr>
+      <w:proofErr w:type="gramStart"/>
       <w:r>
         <w:rPr>
           <w:i/>
           <w:iCs/>
         </w:rPr>
-        <w:t>le numé</w:t>
-      </w:r>
+        <w:t>le</w:t>
+      </w:r>
+      <w:proofErr w:type="gramEnd"/>
       <w:r>
         <w:rPr>
           <w:i/>
           <w:iCs/>
         </w:rPr>
-        <w:t xml:space="preserve">ro de version de votre produit </w:t>
+        <w:t xml:space="preserve"> numé</w:t>
       </w:r>
       <w:r>
         <w:rPr>
           <w:i/>
           <w:iCs/>
         </w:rPr>
+        <w:t xml:space="preserve">ro de version de votre produit </w:t>
+      </w:r>
+      <w:r>
+        <w:rPr>
+          <w:i/>
+          <w:iCs/>
+        </w:rPr>
         <w:t>!</w:t>
       </w:r>
     </w:p>
     <w:p>
       <w:pPr>
-        <w:numPr>
-          <w:ilvl w:val="0"/>
-          <w:numId w:val="10"/>
-        </w:numPr>
-        <w:tabs>
-          <w:tab w:val="clear" w:pos="720"/>
-          <w:tab w:val="num" w:pos="927"/>
-        </w:tabs>
-        <w:ind w:left="927"/>
+        <w:ind w:left="567"/>
         <w:rPr>
           <w:i/>
           <w:iCs/>
           <w:u w:val="single"/>
         </w:rPr>
       </w:pPr>
-      <w:r>
+    </w:p>
+    <w:p>
+      <w:pPr>
+        <w:ind w:left="1134" w:hanging="774"/>
         <w:rPr>
           <w:i/>
           <w:iCs/>
         </w:rPr>
-        <w:t>programmation et scripts: librairies externes, dictionnaire des données, reconstruction du logiciel</w:t>
-      </w:r>
+      </w:pPr>
       <w:r>
         <w:rPr>
           <w:i/>
           <w:iCs/>
         </w:rPr>
-        <w:t xml:space="preserve"> </w:t>
-      </w:r>
-      <w:r>
-        <w:rPr>
-          <w:i/>
-          <w:iCs/>
-        </w:rPr>
-        <w:t>-</w:t>
-      </w:r>
-      <w:r>
-        <w:rPr>
-          <w:i/>
-          <w:iCs/>
-        </w:rPr>
-        <w:t xml:space="preserve"> </w:t>
-      </w:r>
-      <w:r>
-        <w:rPr>
-          <w:i/>
-          <w:iCs/>
-        </w:rPr>
-        <w:t>cible à partir des sources.</w:t>
-      </w:r>
-    </w:p>
-    <w:p>
-      <w:pPr>
-        <w:ind w:left="567"/>
+        <w:t xml:space="preserve">NOTE : </w:t>
+      </w:r>
+      <w:r>
         <w:rPr>
           <w:i/>
           <w:iCs/>
           <w:u w:val="single"/>
         </w:rPr>
-      </w:pPr>
-    </w:p>
-    <w:p>
-      <w:pPr>
-        <w:ind w:left="1134" w:hanging="774"/>
+        <w:t>Evitez d’inclure les listings des sources</w:t>
+      </w:r>
+      <w:r>
         <w:rPr>
           <w:i/>
           <w:iCs/>
         </w:rPr>
-      </w:pPr>
-      <w:r>
+        <w:t>, à moins que vous ne désiriez en expliquer une partie vous paraissant importante. Dans ce cas n’incluez que cette partie…</w:t>
+      </w:r>
+    </w:p>
+    <w:p>
+      <w:pPr>
+        <w:pStyle w:val="Titre2"/>
         <w:rPr>
           <w:i/>
-          <w:iCs/>
-        </w:rPr>
-        <w:t xml:space="preserve">NOTE : </w:t>
-      </w:r>
-      <w:r>
-        <w:rPr>
-          <w:i/>
-          <w:iCs/>
-          <w:u w:val="single"/>
-        </w:rPr>
-        <w:t>Evitez d’inclure les listings des sources</w:t>
-      </w:r>
-      <w:r>
-        <w:rPr>
-          <w:i/>
-          <w:iCs/>
-        </w:rPr>
-        <w:t>, à moins que vous ne désiriez en expliquer une partie vous paraissant importante. Dans ce cas n’incluez que cette partie…</w:t>
-      </w:r>
-    </w:p>
-    <w:p>
-      <w:pPr>
-        <w:pStyle w:val="Titre2"/>
-        <w:rPr>
-          <w:i/>
-          <w:iCs/>
         </w:rPr>
       </w:pPr>
       <w:bookmarkStart w:id="32" w:name="_Toc25553321"/>
       <w:bookmarkStart w:id="33" w:name="_Toc71691025"/>
       <w:bookmarkStart w:id="34" w:name="_Toc1110781"/>
       <w:r>
-        <w:rPr>
-          <w:iCs/>
-        </w:rPr>
+        <w:lastRenderedPageBreak/>
         <w:t>Description des test</w:t>
       </w:r>
       <w:bookmarkEnd w:id="32"/>
       <w:r>
-        <w:rPr>
-          <w:iCs/>
-        </w:rPr>
         <w:t>s effectués</w:t>
       </w:r>
       <w:bookmarkEnd w:id="33"/>
@@ -8718,8 +10075,16 @@
         <w:rPr>
           <w:i/>
         </w:rPr>
-        <w:t>Pour chaque partie testée de votre projet, il faut décrire:</w:t>
-      </w:r>
+        <w:t xml:space="preserve">Pour chaque partie testée de votre projet, il faut </w:t>
+      </w:r>
+      <w:proofErr w:type="gramStart"/>
+      <w:r>
+        <w:rPr>
+          <w:i/>
+        </w:rPr>
+        <w:t>décrire:</w:t>
+      </w:r>
+      <w:proofErr w:type="gramEnd"/>
     </w:p>
     <w:p>
       <w:pPr>
@@ -8741,11 +10106,19 @@
           <w:i/>
         </w:rPr>
       </w:pPr>
+      <w:proofErr w:type="gramStart"/>
       <w:r>
         <w:rPr>
           <w:i/>
         </w:rPr>
-        <w:t>les conditions exactes de chaque test</w:t>
+        <w:t>les</w:t>
+      </w:r>
+      <w:proofErr w:type="gramEnd"/>
+      <w:r>
+        <w:rPr>
+          <w:i/>
+        </w:rPr>
+        <w:t xml:space="preserve"> conditions exactes de chaque test</w:t>
       </w:r>
     </w:p>
     <w:p>
@@ -8758,11 +10131,19 @@
           <w:i/>
         </w:rPr>
       </w:pPr>
+      <w:proofErr w:type="gramStart"/>
       <w:r>
         <w:rPr>
           <w:i/>
         </w:rPr>
-        <w:t>les preuves de test (papier ou fichier)</w:t>
+        <w:t>les</w:t>
+      </w:r>
+      <w:proofErr w:type="gramEnd"/>
+      <w:r>
+        <w:rPr>
+          <w:i/>
+        </w:rPr>
+        <w:t xml:space="preserve"> preuves de test (papier ou fichier)</w:t>
       </w:r>
     </w:p>
     <w:p>
@@ -8775,11 +10156,19 @@
           <w:i/>
         </w:rPr>
       </w:pPr>
+      <w:proofErr w:type="gramStart"/>
       <w:r>
         <w:rPr>
           <w:i/>
         </w:rPr>
-        <w:t xml:space="preserve">tests sans preuve: fournir au moins une description </w:t>
+        <w:t>tests</w:t>
+      </w:r>
+      <w:proofErr w:type="gramEnd"/>
+      <w:r>
+        <w:rPr>
+          <w:i/>
+        </w:rPr>
+        <w:t xml:space="preserve"> sans preuve: fournir au moins une description </w:t>
       </w:r>
     </w:p>
     <w:p>
@@ -8787,31 +10176,21 @@
         <w:pStyle w:val="Titre2"/>
         <w:rPr>
           <w:i/>
-          <w:iCs/>
         </w:rPr>
       </w:pPr>
       <w:bookmarkStart w:id="35" w:name="_Toc25553322"/>
       <w:bookmarkStart w:id="36" w:name="_Toc71691026"/>
       <w:bookmarkStart w:id="37" w:name="_Toc1110782"/>
       <w:r>
-        <w:rPr>
-          <w:iCs/>
-        </w:rPr>
         <w:t xml:space="preserve">Erreurs </w:t>
       </w:r>
       <w:bookmarkEnd w:id="35"/>
       <w:r>
-        <w:rPr>
-          <w:iCs/>
-        </w:rPr>
         <w:t>restantes</w:t>
       </w:r>
       <w:bookmarkEnd w:id="36"/>
       <w:bookmarkEnd w:id="37"/>
       <w:r>
-        <w:rPr>
-          <w:iCs/>
-        </w:rPr>
         <w:t xml:space="preserve">  </w:t>
       </w:r>
     </w:p>
@@ -8835,7 +10214,21 @@
         <w:rPr>
           <w:i/>
         </w:rPr>
-        <w:t xml:space="preserve">S'il reste encore des erreurs: </w:t>
+        <w:t xml:space="preserve">S'il reste encore des </w:t>
+      </w:r>
+      <w:proofErr w:type="gramStart"/>
+      <w:r>
+        <w:rPr>
+          <w:i/>
+        </w:rPr>
+        <w:t>erreurs:</w:t>
+      </w:r>
+      <w:proofErr w:type="gramEnd"/>
+      <w:r>
+        <w:rPr>
+          <w:i/>
+        </w:rPr>
+        <w:t xml:space="preserve"> </w:t>
       </w:r>
     </w:p>
     <w:p>
@@ -8912,23 +10305,16 @@
         <w:pStyle w:val="Titre2"/>
         <w:rPr>
           <w:i/>
-          <w:iCs/>
         </w:rPr>
       </w:pPr>
       <w:bookmarkStart w:id="39" w:name="_Toc25553326"/>
       <w:bookmarkStart w:id="40" w:name="_Toc71691029"/>
       <w:bookmarkStart w:id="41" w:name="_Toc1110783"/>
       <w:r>
-        <w:rPr>
-          <w:iCs/>
-        </w:rPr>
         <w:t>Liste des documents</w:t>
       </w:r>
       <w:bookmarkEnd w:id="39"/>
       <w:r>
-        <w:rPr>
-          <w:iCs/>
-        </w:rPr>
         <w:t xml:space="preserve"> fournis</w:t>
       </w:r>
       <w:bookmarkEnd w:id="40"/>
@@ -8986,12 +10372,21 @@
           <w:i/>
         </w:rPr>
       </w:pPr>
+      <w:proofErr w:type="gramStart"/>
       <w:r>
         <w:rPr>
           <w:rFonts w:cs="Arial"/>
           <w:i/>
         </w:rPr>
-        <w:t>le rapport de projet</w:t>
+        <w:t>le</w:t>
+      </w:r>
+      <w:proofErr w:type="gramEnd"/>
+      <w:r>
+        <w:rPr>
+          <w:rFonts w:cs="Arial"/>
+          <w:i/>
+        </w:rPr>
+        <w:t xml:space="preserve"> rapport de projet</w:t>
       </w:r>
     </w:p>
     <w:p>
@@ -9005,12 +10400,21 @@
           <w:i/>
         </w:rPr>
       </w:pPr>
+      <w:proofErr w:type="gramStart"/>
       <w:r>
         <w:rPr>
           <w:rFonts w:cs="Arial"/>
           <w:i/>
         </w:rPr>
-        <w:t>le manuel d'Installation (en annexe)</w:t>
+        <w:t>le</w:t>
+      </w:r>
+      <w:proofErr w:type="gramEnd"/>
+      <w:r>
+        <w:rPr>
+          <w:rFonts w:cs="Arial"/>
+          <w:i/>
+        </w:rPr>
+        <w:t xml:space="preserve"> manuel d'Installation (en annexe)</w:t>
       </w:r>
     </w:p>
     <w:p>
@@ -9024,12 +10428,21 @@
           <w:i/>
         </w:rPr>
       </w:pPr>
+      <w:proofErr w:type="gramStart"/>
       <w:r>
         <w:rPr>
           <w:rFonts w:cs="Arial"/>
           <w:i/>
         </w:rPr>
-        <w:t>le manuel d'Utilisation avec des exemples graphiques (en annexe)</w:t>
+        <w:t>le</w:t>
+      </w:r>
+      <w:proofErr w:type="gramEnd"/>
+      <w:r>
+        <w:rPr>
+          <w:rFonts w:cs="Arial"/>
+          <w:i/>
+        </w:rPr>
+        <w:t xml:space="preserve"> manuel d'Utilisation avec des exemples graphiques (en annexe)</w:t>
       </w:r>
     </w:p>
     <w:p>
@@ -9043,12 +10456,21 @@
           <w:i/>
         </w:rPr>
       </w:pPr>
+      <w:proofErr w:type="gramStart"/>
       <w:r>
         <w:rPr>
           <w:rFonts w:cs="Arial"/>
           <w:i/>
         </w:rPr>
-        <w:t>autres…</w:t>
+        <w:t>autres</w:t>
+      </w:r>
+      <w:proofErr w:type="gramEnd"/>
+      <w:r>
+        <w:rPr>
+          <w:rFonts w:cs="Arial"/>
+          <w:i/>
+        </w:rPr>
+        <w:t>…</w:t>
       </w:r>
     </w:p>
     <w:p>
@@ -9118,8 +10540,18 @@
           <w:i/>
           <w:sz w:val="24"/>
         </w:rPr>
-        <w:t>Développez en tous cas les points suivants:</w:t>
-      </w:r>
+        <w:t xml:space="preserve">Développez en tous cas les points </w:t>
+      </w:r>
+      <w:proofErr w:type="gramStart"/>
+      <w:r>
+        <w:rPr>
+          <w:rFonts w:ascii="Arial" w:hAnsi="Arial" w:cs="Arial"/>
+          <w:i/>
+          <w:sz w:val="24"/>
+        </w:rPr>
+        <w:t>suivants:</w:t>
+      </w:r>
+      <w:proofErr w:type="gramEnd"/>
     </w:p>
     <w:p>
       <w:pPr>
@@ -9257,14 +10689,10 @@
         <w:pStyle w:val="Titre2"/>
         <w:rPr>
           <w:i/>
-          <w:iCs/>
         </w:rPr>
       </w:pPr>
       <w:bookmarkStart w:id="47" w:name="_Toc1110786"/>
       <w:r>
-        <w:rPr>
-          <w:iCs/>
-        </w:rPr>
         <w:t>Résumé du rapport du TPI / version succincte de la documentation</w:t>
       </w:r>
       <w:bookmarkEnd w:id="47"/>
@@ -9275,15 +10703,11 @@
         <w:pStyle w:val="Titre2"/>
         <w:rPr>
           <w:i/>
-          <w:iCs/>
         </w:rPr>
       </w:pPr>
       <w:bookmarkStart w:id="48" w:name="_Toc71703265"/>
       <w:bookmarkStart w:id="49" w:name="_Toc1110787"/>
       <w:r>
-        <w:rPr>
-          <w:iCs/>
-        </w:rPr>
         <w:t>Sources – Bibliographie</w:t>
       </w:r>
       <w:bookmarkEnd w:id="48"/>
@@ -9320,7 +10744,21 @@
         <w:rPr>
           <w:i/>
         </w:rPr>
-        <w:t xml:space="preserve"> (Titre, auteur, date), des sites Internet (URL) consultés, des articles (Revue, date, titre, auteur)… Et de toutes les aides externes (noms)   </w:t>
+        <w:t xml:space="preserve"> (Titre, auteur, date), des sites Internet (URL) consultés, des articles (Revue, date, titre, </w:t>
+      </w:r>
+      <w:proofErr w:type="gramStart"/>
+      <w:r>
+        <w:rPr>
+          <w:i/>
+        </w:rPr>
+        <w:t>auteur)…</w:t>
+      </w:r>
+      <w:proofErr w:type="gramEnd"/>
+      <w:r>
+        <w:rPr>
+          <w:i/>
+        </w:rPr>
+        <w:t xml:space="preserve"> Et de toutes les aides externes (noms)   </w:t>
       </w:r>
     </w:p>
     <w:p>
@@ -9328,24 +10766,17 @@
         <w:pStyle w:val="Titre2"/>
         <w:rPr>
           <w:i/>
-          <w:iCs/>
         </w:rPr>
       </w:pPr>
       <w:bookmarkStart w:id="50" w:name="_Toc25553330"/>
       <w:bookmarkStart w:id="51" w:name="_Toc71703266"/>
       <w:bookmarkStart w:id="52" w:name="_Toc1110788"/>
       <w:r>
-        <w:rPr>
-          <w:iCs/>
-        </w:rPr>
         <w:t xml:space="preserve">Journal de </w:t>
       </w:r>
       <w:bookmarkEnd w:id="50"/>
       <w:bookmarkEnd w:id="51"/>
       <w:r>
-        <w:rPr>
-          <w:iCs/>
-        </w:rPr>
         <w:t>travail</w:t>
       </w:r>
       <w:bookmarkEnd w:id="52"/>
@@ -9358,33 +10789,19 @@
           <w:ilvl w:val="0"/>
           <w:numId w:val="0"/>
         </w:numPr>
-        <w:tabs>
-          <w:tab w:val="left" w:pos="3047"/>
-        </w:tabs>
-        <w:rPr>
-          <w:rFonts w:ascii="Times New Roman" w:hAnsi="Times New Roman"/>
-          <w:b w:val="0"/>
-          <w:bCs/>
+      </w:pPr>
+      <w:bookmarkStart w:id="53" w:name="_Toc25553331"/>
+    </w:p>
+    <w:p>
+      <w:pPr>
+        <w:pStyle w:val="Titre2"/>
+        <w:rPr>
           <w:i/>
-          <w:iCs/>
-        </w:rPr>
-      </w:pPr>
-      <w:bookmarkStart w:id="53" w:name="_Toc25553331"/>
-    </w:p>
-    <w:p>
-      <w:pPr>
-        <w:pStyle w:val="Titre2"/>
-        <w:rPr>
-          <w:i/>
-          <w:iCs/>
         </w:rPr>
       </w:pPr>
       <w:bookmarkStart w:id="54" w:name="_Toc71703267"/>
       <w:bookmarkStart w:id="55" w:name="_Toc1110789"/>
       <w:r>
-        <w:rPr>
-          <w:iCs/>
-        </w:rPr>
         <w:t>Manuel d'Installation</w:t>
       </w:r>
       <w:bookmarkEnd w:id="53"/>
@@ -9397,16 +10814,12 @@
         <w:pStyle w:val="Titre2"/>
         <w:rPr>
           <w:i/>
-          <w:iCs/>
         </w:rPr>
       </w:pPr>
       <w:bookmarkStart w:id="56" w:name="_Toc25553332"/>
       <w:bookmarkStart w:id="57" w:name="_Toc71703268"/>
       <w:bookmarkStart w:id="58" w:name="_Toc1110790"/>
       <w:r>
-        <w:rPr>
-          <w:iCs/>
-        </w:rPr>
         <w:t>Manuel d'Utilisation</w:t>
       </w:r>
       <w:bookmarkEnd w:id="56"/>
@@ -9419,30 +10832,20 @@
         <w:pStyle w:val="Titre2"/>
         <w:rPr>
           <w:i/>
-          <w:iCs/>
         </w:rPr>
       </w:pPr>
       <w:bookmarkStart w:id="59" w:name="_Toc71703270"/>
       <w:bookmarkStart w:id="60" w:name="_Toc1110791"/>
       <w:bookmarkStart w:id="61" w:name="_Toc25553334"/>
       <w:r>
-        <w:rPr>
-          <w:iCs/>
-        </w:rPr>
         <w:t>A</w:t>
       </w:r>
       <w:r>
-        <w:rPr>
-          <w:iCs/>
-        </w:rPr>
         <w:t>rchives du projet</w:t>
       </w:r>
       <w:bookmarkEnd w:id="59"/>
       <w:bookmarkEnd w:id="60"/>
       <w:r>
-        <w:rPr>
-          <w:iCs/>
-        </w:rPr>
         <w:t xml:space="preserve"> </w:t>
       </w:r>
       <w:bookmarkEnd w:id="61"/>
@@ -9477,20 +10880,21 @@
       </w:pPr>
     </w:p>
     <w:sectPr>
+      <w:headerReference w:type="default" r:id="rId27"/>
       <w:footnotePr>
         <w:numRestart w:val="eachPage"/>
       </w:footnotePr>
       <w:pgSz w:w="11906" w:h="16838" w:code="9"/>
       <w:pgMar w:top="1418" w:right="1418" w:bottom="1418" w:left="1418" w:header="720" w:footer="720" w:gutter="0"/>
       <w:cols w:space="720"/>
-      <w:titlePg/>
+      <w:docGrid w:linePitch="326"/>
     </w:sectPr>
   </w:body>
 </w:document>
 </file>
 
 <file path=word/endnotes.xml><?xml version="1.0" encoding="utf-8"?>
-<w:endnotes xmlns:wpc="http://schemas.microsoft.com/office/word/2010/wordprocessingCanvas" xmlns:cx="http://schemas.microsoft.com/office/drawing/2014/chartex" xmlns:cx1="http://schemas.microsoft.com/office/drawing/2015/9/8/chartex" xmlns:mc="http://schemas.openxmlformats.org/markup-compatibility/2006" xmlns:o="urn:schemas-microsoft-com:office:office" xmlns:r="http://schemas.openxmlformats.org/officeDocument/2006/relationships" xmlns:m="http://schemas.openxmlformats.org/officeDocument/2006/math" xmlns:v="urn:schemas-microsoft-com:vml" xmlns:wp14="http://schemas.microsoft.com/office/word/2010/wordprocessingDrawing" xmlns:wp="http://schemas.openxmlformats.org/drawingml/2006/wordprocessingDrawing" xmlns:w10="urn:schemas-microsoft-com:office:word" xmlns:w="http://schemas.openxmlformats.org/wordprocessingml/2006/main" xmlns:w14="http://schemas.microsoft.com/office/word/2010/wordml" xmlns:w15="http://schemas.microsoft.com/office/word/2012/wordml" xmlns:w16se="http://schemas.microsoft.com/office/word/2015/wordml/symex" xmlns:wpg="http://schemas.microsoft.com/office/word/2010/wordprocessingGroup" xmlns:wpi="http://schemas.microsoft.com/office/word/2010/wordprocessingInk" xmlns:wne="http://schemas.microsoft.com/office/word/2006/wordml" xmlns:wps="http://schemas.microsoft.com/office/word/2010/wordprocessingShape" mc:Ignorable="w14 w15 w16se wp14">
+<w:endnotes xmlns:wpc="http://schemas.microsoft.com/office/word/2010/wordprocessingCanvas" xmlns:cx="http://schemas.microsoft.com/office/drawing/2014/chartex" xmlns:cx1="http://schemas.microsoft.com/office/drawing/2015/9/8/chartex" xmlns:cx2="http://schemas.microsoft.com/office/drawing/2015/10/21/chartex" xmlns:cx3="http://schemas.microsoft.com/office/drawing/2016/5/9/chartex" xmlns:cx4="http://schemas.microsoft.com/office/drawing/2016/5/10/chartex" xmlns:cx5="http://schemas.microsoft.com/office/drawing/2016/5/11/chartex" xmlns:cx6="http://schemas.microsoft.com/office/drawing/2016/5/12/chartex" xmlns:cx7="http://schemas.microsoft.com/office/drawing/2016/5/13/chartex" xmlns:cx8="http://schemas.microsoft.com/office/drawing/2016/5/14/chartex" xmlns:mc="http://schemas.openxmlformats.org/markup-compatibility/2006" xmlns:aink="http://schemas.microsoft.com/office/drawing/2016/ink" xmlns:am3d="http://schemas.microsoft.com/office/drawing/2017/model3d" xmlns:o="urn:schemas-microsoft-com:office:office" xmlns:r="http://schemas.openxmlformats.org/officeDocument/2006/relationships" xmlns:m="http://schemas.openxmlformats.org/officeDocument/2006/math" xmlns:v="urn:schemas-microsoft-com:vml" xmlns:wp14="http://schemas.microsoft.com/office/word/2010/wordprocessingDrawing" xmlns:wp="http://schemas.openxmlformats.org/drawingml/2006/wordprocessingDrawing" xmlns:w10="urn:schemas-microsoft-com:office:word" xmlns:w="http://schemas.openxmlformats.org/wordprocessingml/2006/main" xmlns:w14="http://schemas.microsoft.com/office/word/2010/wordml" xmlns:w15="http://schemas.microsoft.com/office/word/2012/wordml" xmlns:w16cid="http://schemas.microsoft.com/office/word/2016/wordml/cid" xmlns:w16se="http://schemas.microsoft.com/office/word/2015/wordml/symex" xmlns:wpg="http://schemas.microsoft.com/office/word/2010/wordprocessingGroup" xmlns:wpi="http://schemas.microsoft.com/office/word/2010/wordprocessingInk" xmlns:wne="http://schemas.microsoft.com/office/word/2006/wordml" xmlns:wps="http://schemas.microsoft.com/office/word/2010/wordprocessingShape" mc:Ignorable="w14 w15 w16se w16cid wp14">
   <w:endnote w:type="separator" w:id="-1">
     <w:p>
       <w:r>
@@ -9509,25 +10913,49 @@
 </file>
 
 <file path=word/footer1.xml><?xml version="1.0" encoding="utf-8"?>
-<w:ftr xmlns:wpc="http://schemas.microsoft.com/office/word/2010/wordprocessingCanvas" xmlns:cx="http://schemas.microsoft.com/office/drawing/2014/chartex" xmlns:cx1="http://schemas.microsoft.com/office/drawing/2015/9/8/chartex" xmlns:mc="http://schemas.openxmlformats.org/markup-compatibility/2006" xmlns:o="urn:schemas-microsoft-com:office:office" xmlns:r="http://schemas.openxmlformats.org/officeDocument/2006/relationships" xmlns:m="http://schemas.openxmlformats.org/officeDocument/2006/math" xmlns:v="urn:schemas-microsoft-com:vml" xmlns:wp14="http://schemas.microsoft.com/office/word/2010/wordprocessingDrawing" xmlns:wp="http://schemas.openxmlformats.org/drawingml/2006/wordprocessingDrawing" xmlns:w10="urn:schemas-microsoft-com:office:word" xmlns:w="http://schemas.openxmlformats.org/wordprocessingml/2006/main" xmlns:w14="http://schemas.microsoft.com/office/word/2010/wordml" xmlns:w15="http://schemas.microsoft.com/office/word/2012/wordml" xmlns:w16se="http://schemas.microsoft.com/office/word/2015/wordml/symex" xmlns:wpg="http://schemas.microsoft.com/office/word/2010/wordprocessingGroup" xmlns:wpi="http://schemas.microsoft.com/office/word/2010/wordprocessingInk" xmlns:wne="http://schemas.microsoft.com/office/word/2006/wordml" xmlns:wps="http://schemas.microsoft.com/office/word/2010/wordprocessingShape" mc:Ignorable="w14 w15 w16se wp14">
+<w:ftr xmlns:wpc="http://schemas.microsoft.com/office/word/2010/wordprocessingCanvas" xmlns:cx="http://schemas.microsoft.com/office/drawing/2014/chartex" xmlns:cx1="http://schemas.microsoft.com/office/drawing/2015/9/8/chartex" xmlns:cx2="http://schemas.microsoft.com/office/drawing/2015/10/21/chartex" xmlns:cx3="http://schemas.microsoft.com/office/drawing/2016/5/9/chartex" xmlns:cx4="http://schemas.microsoft.com/office/drawing/2016/5/10/chartex" xmlns:cx5="http://schemas.microsoft.com/office/drawing/2016/5/11/chartex" xmlns:cx6="http://schemas.microsoft.com/office/drawing/2016/5/12/chartex" xmlns:cx7="http://schemas.microsoft.com/office/drawing/2016/5/13/chartex" xmlns:cx8="http://schemas.microsoft.com/office/drawing/2016/5/14/chartex" xmlns:mc="http://schemas.openxmlformats.org/markup-compatibility/2006" xmlns:aink="http://schemas.microsoft.com/office/drawing/2016/ink" xmlns:am3d="http://schemas.microsoft.com/office/drawing/2017/model3d" xmlns:o="urn:schemas-microsoft-com:office:office" xmlns:r="http://schemas.openxmlformats.org/officeDocument/2006/relationships" xmlns:m="http://schemas.openxmlformats.org/officeDocument/2006/math" xmlns:v="urn:schemas-microsoft-com:vml" xmlns:wp14="http://schemas.microsoft.com/office/word/2010/wordprocessingDrawing" xmlns:wp="http://schemas.openxmlformats.org/drawingml/2006/wordprocessingDrawing" xmlns:w10="urn:schemas-microsoft-com:office:word" xmlns:w="http://schemas.openxmlformats.org/wordprocessingml/2006/main" xmlns:w14="http://schemas.microsoft.com/office/word/2010/wordml" xmlns:w15="http://schemas.microsoft.com/office/word/2012/wordml" xmlns:w16cid="http://schemas.microsoft.com/office/word/2016/wordml/cid" xmlns:w16se="http://schemas.microsoft.com/office/word/2015/wordml/symex" xmlns:wpg="http://schemas.microsoft.com/office/word/2010/wordprocessingGroup" xmlns:wpi="http://schemas.microsoft.com/office/word/2010/wordprocessingInk" xmlns:wne="http://schemas.microsoft.com/office/word/2006/wordml" xmlns:wps="http://schemas.microsoft.com/office/word/2010/wordprocessingShape" mc:Ignorable="w14 w15 w16se w16cid wp14">
+  <w:p>
+    <w:pPr>
+      <w:pStyle w:val="Pieddepage"/>
+    </w:pPr>
+  </w:p>
+</w:ftr>
+</file>
+
+<file path=word/footer2.xml><?xml version="1.0" encoding="utf-8"?>
+<w:ftr xmlns:wpc="http://schemas.microsoft.com/office/word/2010/wordprocessingCanvas" xmlns:cx="http://schemas.microsoft.com/office/drawing/2014/chartex" xmlns:cx1="http://schemas.microsoft.com/office/drawing/2015/9/8/chartex" xmlns:cx2="http://schemas.microsoft.com/office/drawing/2015/10/21/chartex" xmlns:cx3="http://schemas.microsoft.com/office/drawing/2016/5/9/chartex" xmlns:cx4="http://schemas.microsoft.com/office/drawing/2016/5/10/chartex" xmlns:cx5="http://schemas.microsoft.com/office/drawing/2016/5/11/chartex" xmlns:cx6="http://schemas.microsoft.com/office/drawing/2016/5/12/chartex" xmlns:cx7="http://schemas.microsoft.com/office/drawing/2016/5/13/chartex" xmlns:cx8="http://schemas.microsoft.com/office/drawing/2016/5/14/chartex" xmlns:mc="http://schemas.openxmlformats.org/markup-compatibility/2006" xmlns:aink="http://schemas.microsoft.com/office/drawing/2016/ink" xmlns:am3d="http://schemas.microsoft.com/office/drawing/2017/model3d" xmlns:o="urn:schemas-microsoft-com:office:office" xmlns:r="http://schemas.openxmlformats.org/officeDocument/2006/relationships" xmlns:m="http://schemas.openxmlformats.org/officeDocument/2006/math" xmlns:v="urn:schemas-microsoft-com:vml" xmlns:wp14="http://schemas.microsoft.com/office/word/2010/wordprocessingDrawing" xmlns:wp="http://schemas.openxmlformats.org/drawingml/2006/wordprocessingDrawing" xmlns:w10="urn:schemas-microsoft-com:office:word" xmlns:w="http://schemas.openxmlformats.org/wordprocessingml/2006/main" xmlns:w14="http://schemas.microsoft.com/office/word/2010/wordml" xmlns:w15="http://schemas.microsoft.com/office/word/2012/wordml" xmlns:w16cid="http://schemas.microsoft.com/office/word/2016/wordml/cid" xmlns:w16se="http://schemas.microsoft.com/office/word/2015/wordml/symex" xmlns:wpg="http://schemas.microsoft.com/office/word/2010/wordprocessingGroup" xmlns:wpi="http://schemas.microsoft.com/office/word/2010/wordprocessingInk" xmlns:wne="http://schemas.microsoft.com/office/word/2006/wordml" xmlns:wps="http://schemas.microsoft.com/office/word/2010/wordprocessingShape" mc:Ignorable="w14 w15 w16se w16cid wp14">
   <w:p>
     <w:pPr>
       <w:pStyle w:val="Pieddepage"/>
       <w:pBdr>
         <w:top w:val="single" w:sz="4" w:space="1" w:color="auto"/>
       </w:pBdr>
-      <w:jc w:val="center"/>
+      <w:tabs>
+        <w:tab w:val="clear" w:pos="4536"/>
+        <w:tab w:val="clear" w:pos="9072"/>
+        <w:tab w:val="center" w:pos="6946"/>
+        <w:tab w:val="right" w:pos="14002"/>
+      </w:tabs>
       <w:rPr>
         <w:sz w:val="16"/>
         <w:szCs w:val="16"/>
       </w:rPr>
     </w:pPr>
+    <w:proofErr w:type="gramStart"/>
     <w:r>
       <w:rPr>
         <w:sz w:val="16"/>
         <w:szCs w:val="16"/>
       </w:rPr>
-      <w:t>i-CQ VD Octobre 2010</w:t>
+      <w:t>i</w:t>
+    </w:r>
+    <w:proofErr w:type="gramEnd"/>
+    <w:r>
+      <w:rPr>
+        <w:sz w:val="16"/>
+        <w:szCs w:val="16"/>
+      </w:rPr>
+      <w:t>-CQ VD Octobre 2010</w:t>
     </w:r>
     <w:r>
       <w:rPr>
@@ -9624,8 +11052,18 @@
 </w:ftr>
 </file>
 
+<file path=word/footer3.xml><?xml version="1.0" encoding="utf-8"?>
+<w:ftr xmlns:wpc="http://schemas.microsoft.com/office/word/2010/wordprocessingCanvas" xmlns:cx="http://schemas.microsoft.com/office/drawing/2014/chartex" xmlns:cx1="http://schemas.microsoft.com/office/drawing/2015/9/8/chartex" xmlns:cx2="http://schemas.microsoft.com/office/drawing/2015/10/21/chartex" xmlns:cx3="http://schemas.microsoft.com/office/drawing/2016/5/9/chartex" xmlns:cx4="http://schemas.microsoft.com/office/drawing/2016/5/10/chartex" xmlns:cx5="http://schemas.microsoft.com/office/drawing/2016/5/11/chartex" xmlns:cx6="http://schemas.microsoft.com/office/drawing/2016/5/12/chartex" xmlns:cx7="http://schemas.microsoft.com/office/drawing/2016/5/13/chartex" xmlns:cx8="http://schemas.microsoft.com/office/drawing/2016/5/14/chartex" xmlns:mc="http://schemas.openxmlformats.org/markup-compatibility/2006" xmlns:aink="http://schemas.microsoft.com/office/drawing/2016/ink" xmlns:am3d="http://schemas.microsoft.com/office/drawing/2017/model3d" xmlns:o="urn:schemas-microsoft-com:office:office" xmlns:r="http://schemas.openxmlformats.org/officeDocument/2006/relationships" xmlns:m="http://schemas.openxmlformats.org/officeDocument/2006/math" xmlns:v="urn:schemas-microsoft-com:vml" xmlns:wp14="http://schemas.microsoft.com/office/word/2010/wordprocessingDrawing" xmlns:wp="http://schemas.openxmlformats.org/drawingml/2006/wordprocessingDrawing" xmlns:w10="urn:schemas-microsoft-com:office:word" xmlns:w="http://schemas.openxmlformats.org/wordprocessingml/2006/main" xmlns:w14="http://schemas.microsoft.com/office/word/2010/wordml" xmlns:w15="http://schemas.microsoft.com/office/word/2012/wordml" xmlns:w16cid="http://schemas.microsoft.com/office/word/2016/wordml/cid" xmlns:w16se="http://schemas.microsoft.com/office/word/2015/wordml/symex" xmlns:wpg="http://schemas.microsoft.com/office/word/2010/wordprocessingGroup" xmlns:wpi="http://schemas.microsoft.com/office/word/2010/wordprocessingInk" xmlns:wne="http://schemas.microsoft.com/office/word/2006/wordml" xmlns:wps="http://schemas.microsoft.com/office/word/2010/wordprocessingShape" mc:Ignorable="w14 w15 w16se w16cid wp14">
+  <w:p>
+    <w:pPr>
+      <w:pStyle w:val="Pieddepage"/>
+    </w:pPr>
+  </w:p>
+</w:ftr>
+</file>
+
 <file path=word/footnotes.xml><?xml version="1.0" encoding="utf-8"?>
-<w:footnotes xmlns:wpc="http://schemas.microsoft.com/office/word/2010/wordprocessingCanvas" xmlns:cx="http://schemas.microsoft.com/office/drawing/2014/chartex" xmlns:cx1="http://schemas.microsoft.com/office/drawing/2015/9/8/chartex" xmlns:mc="http://schemas.openxmlformats.org/markup-compatibility/2006" xmlns:o="urn:schemas-microsoft-com:office:office" xmlns:r="http://schemas.openxmlformats.org/officeDocument/2006/relationships" xmlns:m="http://schemas.openxmlformats.org/officeDocument/2006/math" xmlns:v="urn:schemas-microsoft-com:vml" xmlns:wp14="http://schemas.microsoft.com/office/word/2010/wordprocessingDrawing" xmlns:wp="http://schemas.openxmlformats.org/drawingml/2006/wordprocessingDrawing" xmlns:w10="urn:schemas-microsoft-com:office:word" xmlns:w="http://schemas.openxmlformats.org/wordprocessingml/2006/main" xmlns:w14="http://schemas.microsoft.com/office/word/2010/wordml" xmlns:w15="http://schemas.microsoft.com/office/word/2012/wordml" xmlns:w16se="http://schemas.microsoft.com/office/word/2015/wordml/symex" xmlns:wpg="http://schemas.microsoft.com/office/word/2010/wordprocessingGroup" xmlns:wpi="http://schemas.microsoft.com/office/word/2010/wordprocessingInk" xmlns:wne="http://schemas.microsoft.com/office/word/2006/wordml" xmlns:wps="http://schemas.microsoft.com/office/word/2010/wordprocessingShape" mc:Ignorable="w14 w15 w16se wp14">
+<w:footnotes xmlns:wpc="http://schemas.microsoft.com/office/word/2010/wordprocessingCanvas" xmlns:cx="http://schemas.microsoft.com/office/drawing/2014/chartex" xmlns:cx1="http://schemas.microsoft.com/office/drawing/2015/9/8/chartex" xmlns:cx2="http://schemas.microsoft.com/office/drawing/2015/10/21/chartex" xmlns:cx3="http://schemas.microsoft.com/office/drawing/2016/5/9/chartex" xmlns:cx4="http://schemas.microsoft.com/office/drawing/2016/5/10/chartex" xmlns:cx5="http://schemas.microsoft.com/office/drawing/2016/5/11/chartex" xmlns:cx6="http://schemas.microsoft.com/office/drawing/2016/5/12/chartex" xmlns:cx7="http://schemas.microsoft.com/office/drawing/2016/5/13/chartex" xmlns:cx8="http://schemas.microsoft.com/office/drawing/2016/5/14/chartex" xmlns:mc="http://schemas.openxmlformats.org/markup-compatibility/2006" xmlns:aink="http://schemas.microsoft.com/office/drawing/2016/ink" xmlns:am3d="http://schemas.microsoft.com/office/drawing/2017/model3d" xmlns:o="urn:schemas-microsoft-com:office:office" xmlns:r="http://schemas.openxmlformats.org/officeDocument/2006/relationships" xmlns:m="http://schemas.openxmlformats.org/officeDocument/2006/math" xmlns:v="urn:schemas-microsoft-com:vml" xmlns:wp14="http://schemas.microsoft.com/office/word/2010/wordprocessingDrawing" xmlns:wp="http://schemas.openxmlformats.org/drawingml/2006/wordprocessingDrawing" xmlns:w10="urn:schemas-microsoft-com:office:word" xmlns:w="http://schemas.openxmlformats.org/wordprocessingml/2006/main" xmlns:w14="http://schemas.microsoft.com/office/word/2010/wordml" xmlns:w15="http://schemas.microsoft.com/office/word/2012/wordml" xmlns:w16cid="http://schemas.microsoft.com/office/word/2016/wordml/cid" xmlns:w16se="http://schemas.microsoft.com/office/word/2015/wordml/symex" xmlns:wpg="http://schemas.microsoft.com/office/word/2010/wordprocessingGroup" xmlns:wpi="http://schemas.microsoft.com/office/word/2010/wordprocessingInk" xmlns:wne="http://schemas.microsoft.com/office/word/2006/wordml" xmlns:wps="http://schemas.microsoft.com/office/word/2010/wordprocessingShape" mc:Ignorable="w14 w15 w16se w16cid wp14">
   <w:footnote w:type="separator" w:id="-1">
     <w:p>
       <w:r>
@@ -9707,10 +11145,24 @@
 </file>
 
 <file path=word/header1.xml><?xml version="1.0" encoding="utf-8"?>
-<w:hdr xmlns:wpc="http://schemas.microsoft.com/office/word/2010/wordprocessingCanvas" xmlns:cx="http://schemas.microsoft.com/office/drawing/2014/chartex" xmlns:cx1="http://schemas.microsoft.com/office/drawing/2015/9/8/chartex" xmlns:mc="http://schemas.openxmlformats.org/markup-compatibility/2006" xmlns:o="urn:schemas-microsoft-com:office:office" xmlns:r="http://schemas.openxmlformats.org/officeDocument/2006/relationships" xmlns:m="http://schemas.openxmlformats.org/officeDocument/2006/math" xmlns:v="urn:schemas-microsoft-com:vml" xmlns:wp14="http://schemas.microsoft.com/office/word/2010/wordprocessingDrawing" xmlns:wp="http://schemas.openxmlformats.org/drawingml/2006/wordprocessingDrawing" xmlns:w10="urn:schemas-microsoft-com:office:word" xmlns:w="http://schemas.openxmlformats.org/wordprocessingml/2006/main" xmlns:w14="http://schemas.microsoft.com/office/word/2010/wordml" xmlns:w15="http://schemas.microsoft.com/office/word/2012/wordml" xmlns:w16se="http://schemas.microsoft.com/office/word/2015/wordml/symex" xmlns:wpg="http://schemas.microsoft.com/office/word/2010/wordprocessingGroup" xmlns:wpi="http://schemas.microsoft.com/office/word/2010/wordprocessingInk" xmlns:wne="http://schemas.microsoft.com/office/word/2006/wordml" xmlns:wps="http://schemas.microsoft.com/office/word/2010/wordprocessingShape" mc:Ignorable="w14 w15 w16se wp14">
+<w:hdr xmlns:wpc="http://schemas.microsoft.com/office/word/2010/wordprocessingCanvas" xmlns:cx="http://schemas.microsoft.com/office/drawing/2014/chartex" xmlns:cx1="http://schemas.microsoft.com/office/drawing/2015/9/8/chartex" xmlns:cx2="http://schemas.microsoft.com/office/drawing/2015/10/21/chartex" xmlns:cx3="http://schemas.microsoft.com/office/drawing/2016/5/9/chartex" xmlns:cx4="http://schemas.microsoft.com/office/drawing/2016/5/10/chartex" xmlns:cx5="http://schemas.microsoft.com/office/drawing/2016/5/11/chartex" xmlns:cx6="http://schemas.microsoft.com/office/drawing/2016/5/12/chartex" xmlns:cx7="http://schemas.microsoft.com/office/drawing/2016/5/13/chartex" xmlns:cx8="http://schemas.microsoft.com/office/drawing/2016/5/14/chartex" xmlns:mc="http://schemas.openxmlformats.org/markup-compatibility/2006" xmlns:aink="http://schemas.microsoft.com/office/drawing/2016/ink" xmlns:am3d="http://schemas.microsoft.com/office/drawing/2017/model3d" xmlns:o="urn:schemas-microsoft-com:office:office" xmlns:r="http://schemas.openxmlformats.org/officeDocument/2006/relationships" xmlns:m="http://schemas.openxmlformats.org/officeDocument/2006/math" xmlns:v="urn:schemas-microsoft-com:vml" xmlns:wp14="http://schemas.microsoft.com/office/word/2010/wordprocessingDrawing" xmlns:wp="http://schemas.openxmlformats.org/drawingml/2006/wordprocessingDrawing" xmlns:w10="urn:schemas-microsoft-com:office:word" xmlns:w="http://schemas.openxmlformats.org/wordprocessingml/2006/main" xmlns:w14="http://schemas.microsoft.com/office/word/2010/wordml" xmlns:w15="http://schemas.microsoft.com/office/word/2012/wordml" xmlns:w16cid="http://schemas.microsoft.com/office/word/2016/wordml/cid" xmlns:w16se="http://schemas.microsoft.com/office/word/2015/wordml/symex" xmlns:wpg="http://schemas.microsoft.com/office/word/2010/wordprocessingGroup" xmlns:wpi="http://schemas.microsoft.com/office/word/2010/wordprocessingInk" xmlns:wne="http://schemas.microsoft.com/office/word/2006/wordml" xmlns:wps="http://schemas.microsoft.com/office/word/2010/wordprocessingShape" mc:Ignorable="w14 w15 w16se w16cid wp14">
   <w:p>
     <w:pPr>
       <w:pStyle w:val="En-tte"/>
+    </w:pPr>
+  </w:p>
+</w:hdr>
+</file>
+
+<file path=word/header2.xml><?xml version="1.0" encoding="utf-8"?>
+<w:hdr xmlns:wpc="http://schemas.microsoft.com/office/word/2010/wordprocessingCanvas" xmlns:cx="http://schemas.microsoft.com/office/drawing/2014/chartex" xmlns:cx1="http://schemas.microsoft.com/office/drawing/2015/9/8/chartex" xmlns:cx2="http://schemas.microsoft.com/office/drawing/2015/10/21/chartex" xmlns:cx3="http://schemas.microsoft.com/office/drawing/2016/5/9/chartex" xmlns:cx4="http://schemas.microsoft.com/office/drawing/2016/5/10/chartex" xmlns:cx5="http://schemas.microsoft.com/office/drawing/2016/5/11/chartex" xmlns:cx6="http://schemas.microsoft.com/office/drawing/2016/5/12/chartex" xmlns:cx7="http://schemas.microsoft.com/office/drawing/2016/5/13/chartex" xmlns:cx8="http://schemas.microsoft.com/office/drawing/2016/5/14/chartex" xmlns:mc="http://schemas.openxmlformats.org/markup-compatibility/2006" xmlns:aink="http://schemas.microsoft.com/office/drawing/2016/ink" xmlns:am3d="http://schemas.microsoft.com/office/drawing/2017/model3d" xmlns:o="urn:schemas-microsoft-com:office:office" xmlns:r="http://schemas.openxmlformats.org/officeDocument/2006/relationships" xmlns:m="http://schemas.openxmlformats.org/officeDocument/2006/math" xmlns:v="urn:schemas-microsoft-com:vml" xmlns:wp14="http://schemas.microsoft.com/office/word/2010/wordprocessingDrawing" xmlns:wp="http://schemas.openxmlformats.org/drawingml/2006/wordprocessingDrawing" xmlns:w10="urn:schemas-microsoft-com:office:word" xmlns:w="http://schemas.openxmlformats.org/wordprocessingml/2006/main" xmlns:w14="http://schemas.microsoft.com/office/word/2010/wordml" xmlns:w15="http://schemas.microsoft.com/office/word/2012/wordml" xmlns:w16cid="http://schemas.microsoft.com/office/word/2016/wordml/cid" xmlns:w16se="http://schemas.microsoft.com/office/word/2015/wordml/symex" xmlns:wpg="http://schemas.microsoft.com/office/word/2010/wordprocessingGroup" xmlns:wpi="http://schemas.microsoft.com/office/word/2010/wordprocessingInk" xmlns:wne="http://schemas.microsoft.com/office/word/2006/wordml" xmlns:wps="http://schemas.microsoft.com/office/word/2010/wordprocessingShape" mc:Ignorable="w14 w15 w16se w16cid wp14">
+  <w:p>
+    <w:pPr>
+      <w:pStyle w:val="En-tte"/>
+      <w:tabs>
+        <w:tab w:val="clear" w:pos="9072"/>
+        <w:tab w:val="right" w:pos="14002"/>
+      </w:tabs>
       <w:rPr>
         <w:rFonts w:cs="Arial"/>
         <w:szCs w:val="24"/>
@@ -9741,7 +11193,27 @@
         <w:bCs/>
         <w:szCs w:val="24"/>
       </w:rPr>
-      <w:t xml:space="preserve">API RESTful Runscape </w:t>
+      <w:t xml:space="preserve">API RESTful </w:t>
+    </w:r>
+    <w:proofErr w:type="spellStart"/>
+    <w:r>
+      <w:rPr>
+        <w:rFonts w:cs="Arial"/>
+        <w:b/>
+        <w:bCs/>
+        <w:szCs w:val="24"/>
+      </w:rPr>
+      <w:t>Runscape</w:t>
+    </w:r>
+    <w:proofErr w:type="spellEnd"/>
+    <w:r>
+      <w:rPr>
+        <w:rFonts w:cs="Arial"/>
+        <w:b/>
+        <w:bCs/>
+        <w:szCs w:val="24"/>
+      </w:rPr>
+      <w:t xml:space="preserve"> </w:t>
     </w:r>
     <w:r>
       <w:rPr>
@@ -9778,8 +11250,203 @@
 </w:hdr>
 </file>
 
+<file path=word/header3.xml><?xml version="1.0" encoding="utf-8"?>
+<w:hdr xmlns:wpc="http://schemas.microsoft.com/office/word/2010/wordprocessingCanvas" xmlns:cx="http://schemas.microsoft.com/office/drawing/2014/chartex" xmlns:cx1="http://schemas.microsoft.com/office/drawing/2015/9/8/chartex" xmlns:cx2="http://schemas.microsoft.com/office/drawing/2015/10/21/chartex" xmlns:cx3="http://schemas.microsoft.com/office/drawing/2016/5/9/chartex" xmlns:cx4="http://schemas.microsoft.com/office/drawing/2016/5/10/chartex" xmlns:cx5="http://schemas.microsoft.com/office/drawing/2016/5/11/chartex" xmlns:cx6="http://schemas.microsoft.com/office/drawing/2016/5/12/chartex" xmlns:cx7="http://schemas.microsoft.com/office/drawing/2016/5/13/chartex" xmlns:cx8="http://schemas.microsoft.com/office/drawing/2016/5/14/chartex" xmlns:mc="http://schemas.openxmlformats.org/markup-compatibility/2006" xmlns:aink="http://schemas.microsoft.com/office/drawing/2016/ink" xmlns:am3d="http://schemas.microsoft.com/office/drawing/2017/model3d" xmlns:o="urn:schemas-microsoft-com:office:office" xmlns:r="http://schemas.openxmlformats.org/officeDocument/2006/relationships" xmlns:m="http://schemas.openxmlformats.org/officeDocument/2006/math" xmlns:v="urn:schemas-microsoft-com:vml" xmlns:wp14="http://schemas.microsoft.com/office/word/2010/wordprocessingDrawing" xmlns:wp="http://schemas.openxmlformats.org/drawingml/2006/wordprocessingDrawing" xmlns:w10="urn:schemas-microsoft-com:office:word" xmlns:w="http://schemas.openxmlformats.org/wordprocessingml/2006/main" xmlns:w14="http://schemas.microsoft.com/office/word/2010/wordml" xmlns:w15="http://schemas.microsoft.com/office/word/2012/wordml" xmlns:w16cid="http://schemas.microsoft.com/office/word/2016/wordml/cid" xmlns:w16se="http://schemas.microsoft.com/office/word/2015/wordml/symex" xmlns:wpg="http://schemas.microsoft.com/office/word/2010/wordprocessingGroup" xmlns:wpi="http://schemas.microsoft.com/office/word/2010/wordprocessingInk" xmlns:wne="http://schemas.microsoft.com/office/word/2006/wordml" xmlns:wps="http://schemas.microsoft.com/office/word/2010/wordprocessingShape" mc:Ignorable="w14 w15 w16se w16cid wp14">
+  <w:p>
+    <w:pPr>
+      <w:pStyle w:val="En-tte"/>
+    </w:pPr>
+  </w:p>
+</w:hdr>
+</file>
+
+<file path=word/header4.xml><?xml version="1.0" encoding="utf-8"?>
+<w:hdr xmlns:wpc="http://schemas.microsoft.com/office/word/2010/wordprocessingCanvas" xmlns:cx="http://schemas.microsoft.com/office/drawing/2014/chartex" xmlns:cx1="http://schemas.microsoft.com/office/drawing/2015/9/8/chartex" xmlns:cx2="http://schemas.microsoft.com/office/drawing/2015/10/21/chartex" xmlns:cx3="http://schemas.microsoft.com/office/drawing/2016/5/9/chartex" xmlns:cx4="http://schemas.microsoft.com/office/drawing/2016/5/10/chartex" xmlns:cx5="http://schemas.microsoft.com/office/drawing/2016/5/11/chartex" xmlns:cx6="http://schemas.microsoft.com/office/drawing/2016/5/12/chartex" xmlns:cx7="http://schemas.microsoft.com/office/drawing/2016/5/13/chartex" xmlns:cx8="http://schemas.microsoft.com/office/drawing/2016/5/14/chartex" xmlns:mc="http://schemas.openxmlformats.org/markup-compatibility/2006" xmlns:aink="http://schemas.microsoft.com/office/drawing/2016/ink" xmlns:am3d="http://schemas.microsoft.com/office/drawing/2017/model3d" xmlns:o="urn:schemas-microsoft-com:office:office" xmlns:r="http://schemas.openxmlformats.org/officeDocument/2006/relationships" xmlns:m="http://schemas.openxmlformats.org/officeDocument/2006/math" xmlns:v="urn:schemas-microsoft-com:vml" xmlns:wp14="http://schemas.microsoft.com/office/word/2010/wordprocessingDrawing" xmlns:wp="http://schemas.openxmlformats.org/drawingml/2006/wordprocessingDrawing" xmlns:w10="urn:schemas-microsoft-com:office:word" xmlns:w="http://schemas.openxmlformats.org/wordprocessingml/2006/main" xmlns:w14="http://schemas.microsoft.com/office/word/2010/wordml" xmlns:w15="http://schemas.microsoft.com/office/word/2012/wordml" xmlns:w16cid="http://schemas.microsoft.com/office/word/2016/wordml/cid" xmlns:w16se="http://schemas.microsoft.com/office/word/2015/wordml/symex" xmlns:wpg="http://schemas.microsoft.com/office/word/2010/wordprocessingGroup" xmlns:wpi="http://schemas.microsoft.com/office/word/2010/wordprocessingInk" xmlns:wne="http://schemas.microsoft.com/office/word/2006/wordml" xmlns:wps="http://schemas.microsoft.com/office/word/2010/wordprocessingShape" mc:Ignorable="w14 w15 w16se w16cid wp14">
+  <w:p>
+    <w:pPr>
+      <w:pStyle w:val="En-tte"/>
+      <w:tabs>
+        <w:tab w:val="clear" w:pos="4536"/>
+        <w:tab w:val="clear" w:pos="9072"/>
+        <w:tab w:val="center" w:pos="6946"/>
+        <w:tab w:val="right" w:pos="14002"/>
+      </w:tabs>
+      <w:rPr>
+        <w:rFonts w:cs="Arial"/>
+        <w:szCs w:val="24"/>
+      </w:rPr>
+    </w:pPr>
+    <w:r>
+      <w:rPr>
+        <w:rFonts w:cs="Arial"/>
+        <w:b/>
+        <w:bCs/>
+        <w:szCs w:val="24"/>
+      </w:rPr>
+      <w:t>ANNEXE 3</w:t>
+    </w:r>
+    <w:r>
+      <w:rPr>
+        <w:rFonts w:cs="Arial"/>
+        <w:b/>
+        <w:bCs/>
+        <w:szCs w:val="24"/>
+      </w:rPr>
+      <w:tab/>
+    </w:r>
+    <w:r>
+      <w:rPr>
+        <w:rFonts w:cs="Arial"/>
+        <w:b/>
+        <w:bCs/>
+        <w:szCs w:val="24"/>
+      </w:rPr>
+      <w:t xml:space="preserve">API RESTful </w:t>
+    </w:r>
+    <w:proofErr w:type="spellStart"/>
+    <w:r>
+      <w:rPr>
+        <w:rFonts w:cs="Arial"/>
+        <w:b/>
+        <w:bCs/>
+        <w:szCs w:val="24"/>
+      </w:rPr>
+      <w:t>Runscape</w:t>
+    </w:r>
+    <w:proofErr w:type="spellEnd"/>
+    <w:r>
+      <w:rPr>
+        <w:rFonts w:cs="Arial"/>
+        <w:b/>
+        <w:bCs/>
+        <w:szCs w:val="24"/>
+      </w:rPr>
+      <w:t xml:space="preserve"> </w:t>
+    </w:r>
+    <w:r>
+      <w:rPr>
+        <w:rFonts w:cs="Arial"/>
+        <w:b/>
+        <w:bCs/>
+        <w:szCs w:val="24"/>
+      </w:rPr>
+      <w:tab/>
+      <w:t>Pré-TPI</w:t>
+    </w:r>
+  </w:p>
+  <w:p>
+    <w:pPr>
+      <w:pStyle w:val="En-tte"/>
+      <w:pBdr>
+        <w:bottom w:val="single" w:sz="4" w:space="1" w:color="auto"/>
+      </w:pBdr>
+      <w:rPr>
+        <w:sz w:val="32"/>
+      </w:rPr>
+    </w:pPr>
+  </w:p>
+  <w:p/>
+</w:hdr>
+</file>
+
+<file path=word/header5.xml><?xml version="1.0" encoding="utf-8"?>
+<w:hdr xmlns:wpc="http://schemas.microsoft.com/office/word/2010/wordprocessingCanvas" xmlns:cx="http://schemas.microsoft.com/office/drawing/2014/chartex" xmlns:cx1="http://schemas.microsoft.com/office/drawing/2015/9/8/chartex" xmlns:cx2="http://schemas.microsoft.com/office/drawing/2015/10/21/chartex" xmlns:cx3="http://schemas.microsoft.com/office/drawing/2016/5/9/chartex" xmlns:cx4="http://schemas.microsoft.com/office/drawing/2016/5/10/chartex" xmlns:cx5="http://schemas.microsoft.com/office/drawing/2016/5/11/chartex" xmlns:cx6="http://schemas.microsoft.com/office/drawing/2016/5/12/chartex" xmlns:cx7="http://schemas.microsoft.com/office/drawing/2016/5/13/chartex" xmlns:cx8="http://schemas.microsoft.com/office/drawing/2016/5/14/chartex" xmlns:mc="http://schemas.openxmlformats.org/markup-compatibility/2006" xmlns:aink="http://schemas.microsoft.com/office/drawing/2016/ink" xmlns:am3d="http://schemas.microsoft.com/office/drawing/2017/model3d" xmlns:o="urn:schemas-microsoft-com:office:office" xmlns:r="http://schemas.openxmlformats.org/officeDocument/2006/relationships" xmlns:m="http://schemas.openxmlformats.org/officeDocument/2006/math" xmlns:v="urn:schemas-microsoft-com:vml" xmlns:wp14="http://schemas.microsoft.com/office/word/2010/wordprocessingDrawing" xmlns:wp="http://schemas.openxmlformats.org/drawingml/2006/wordprocessingDrawing" xmlns:w10="urn:schemas-microsoft-com:office:word" xmlns:w="http://schemas.openxmlformats.org/wordprocessingml/2006/main" xmlns:w14="http://schemas.microsoft.com/office/word/2010/wordml" xmlns:w15="http://schemas.microsoft.com/office/word/2012/wordml" xmlns:w16cid="http://schemas.microsoft.com/office/word/2016/wordml/cid" xmlns:w16se="http://schemas.microsoft.com/office/word/2015/wordml/symex" xmlns:wpg="http://schemas.microsoft.com/office/word/2010/wordprocessingGroup" xmlns:wpi="http://schemas.microsoft.com/office/word/2010/wordprocessingInk" xmlns:wne="http://schemas.microsoft.com/office/word/2006/wordml" xmlns:wps="http://schemas.microsoft.com/office/word/2010/wordprocessingShape" mc:Ignorable="w14 w15 w16se w16cid wp14">
+  <w:p>
+    <w:pPr>
+      <w:pStyle w:val="En-tte"/>
+      <w:tabs>
+        <w:tab w:val="clear" w:pos="9072"/>
+        <w:tab w:val="right" w:pos="14002"/>
+      </w:tabs>
+      <w:rPr>
+        <w:rFonts w:cs="Arial"/>
+        <w:szCs w:val="24"/>
+      </w:rPr>
+    </w:pPr>
+    <w:r>
+      <w:rPr>
+        <w:rFonts w:cs="Arial"/>
+        <w:b/>
+        <w:bCs/>
+        <w:szCs w:val="24"/>
+      </w:rPr>
+      <w:t>ANNEXE 3</w:t>
+    </w:r>
+    <w:r>
+      <w:rPr>
+        <w:rFonts w:cs="Arial"/>
+        <w:b/>
+        <w:bCs/>
+        <w:szCs w:val="24"/>
+      </w:rPr>
+      <w:tab/>
+    </w:r>
+    <w:r>
+      <w:rPr>
+        <w:rFonts w:cs="Arial"/>
+        <w:b/>
+        <w:bCs/>
+        <w:szCs w:val="24"/>
+      </w:rPr>
+      <w:t xml:space="preserve">API RESTful </w:t>
+    </w:r>
+    <w:proofErr w:type="spellStart"/>
+    <w:r>
+      <w:rPr>
+        <w:rFonts w:cs="Arial"/>
+        <w:b/>
+        <w:bCs/>
+        <w:szCs w:val="24"/>
+      </w:rPr>
+      <w:t>Runscape</w:t>
+    </w:r>
+    <w:proofErr w:type="spellEnd"/>
+    <w:r>
+      <w:rPr>
+        <w:rFonts w:cs="Arial"/>
+        <w:b/>
+        <w:bCs/>
+        <w:szCs w:val="24"/>
+      </w:rPr>
+      <w:t xml:space="preserve"> </w:t>
+    </w:r>
+    <w:r>
+      <w:rPr>
+        <w:rFonts w:cs="Arial"/>
+        <w:b/>
+        <w:bCs/>
+        <w:szCs w:val="24"/>
+      </w:rPr>
+      <w:tab/>
+      <w:t>Pré-TPI</w:t>
+    </w:r>
+  </w:p>
+  <w:p>
+    <w:pPr>
+      <w:pStyle w:val="En-tte"/>
+      <w:pBdr>
+        <w:bottom w:val="single" w:sz="4" w:space="1" w:color="auto"/>
+      </w:pBdr>
+      <w:rPr>
+        <w:sz w:val="32"/>
+      </w:rPr>
+    </w:pPr>
+  </w:p>
+  <w:p>
+    <w:pPr>
+      <w:pStyle w:val="En-tte"/>
+      <w:rPr>
+        <w:sz w:val="16"/>
+        <w:szCs w:val="16"/>
+      </w:rPr>
+    </w:pPr>
+  </w:p>
+  <w:p/>
+</w:hdr>
+</file>
+
 <file path=word/numbering.xml><?xml version="1.0" encoding="utf-8"?>
-<w:numbering xmlns:wpc="http://schemas.microsoft.com/office/word/2010/wordprocessingCanvas" xmlns:cx="http://schemas.microsoft.com/office/drawing/2014/chartex" xmlns:cx1="http://schemas.microsoft.com/office/drawing/2015/9/8/chartex" xmlns:mc="http://schemas.openxmlformats.org/markup-compatibility/2006" xmlns:o="urn:schemas-microsoft-com:office:office" xmlns:r="http://schemas.openxmlformats.org/officeDocument/2006/relationships" xmlns:m="http://schemas.openxmlformats.org/officeDocument/2006/math" xmlns:v="urn:schemas-microsoft-com:vml" xmlns:wp14="http://schemas.microsoft.com/office/word/2010/wordprocessingDrawing" xmlns:wp="http://schemas.openxmlformats.org/drawingml/2006/wordprocessingDrawing" xmlns:w10="urn:schemas-microsoft-com:office:word" xmlns:w="http://schemas.openxmlformats.org/wordprocessingml/2006/main" xmlns:w14="http://schemas.microsoft.com/office/word/2010/wordml" xmlns:w15="http://schemas.microsoft.com/office/word/2012/wordml" xmlns:w16se="http://schemas.microsoft.com/office/word/2015/wordml/symex" xmlns:wpg="http://schemas.microsoft.com/office/word/2010/wordprocessingGroup" xmlns:wpi="http://schemas.microsoft.com/office/word/2010/wordprocessingInk" xmlns:wne="http://schemas.microsoft.com/office/word/2006/wordml" xmlns:wps="http://schemas.microsoft.com/office/word/2010/wordprocessingShape" mc:Ignorable="w14 w15 w16se wp14">
+<w:numbering xmlns:wpc="http://schemas.microsoft.com/office/word/2010/wordprocessingCanvas" xmlns:cx="http://schemas.microsoft.com/office/drawing/2014/chartex" xmlns:cx1="http://schemas.microsoft.com/office/drawing/2015/9/8/chartex" xmlns:cx2="http://schemas.microsoft.com/office/drawing/2015/10/21/chartex" xmlns:cx3="http://schemas.microsoft.com/office/drawing/2016/5/9/chartex" xmlns:cx4="http://schemas.microsoft.com/office/drawing/2016/5/10/chartex" xmlns:cx5="http://schemas.microsoft.com/office/drawing/2016/5/11/chartex" xmlns:cx6="http://schemas.microsoft.com/office/drawing/2016/5/12/chartex" xmlns:cx7="http://schemas.microsoft.com/office/drawing/2016/5/13/chartex" xmlns:cx8="http://schemas.microsoft.com/office/drawing/2016/5/14/chartex" xmlns:mc="http://schemas.openxmlformats.org/markup-compatibility/2006" xmlns:aink="http://schemas.microsoft.com/office/drawing/2016/ink" xmlns:am3d="http://schemas.microsoft.com/office/drawing/2017/model3d" xmlns:o="urn:schemas-microsoft-com:office:office" xmlns:r="http://schemas.openxmlformats.org/officeDocument/2006/relationships" xmlns:m="http://schemas.openxmlformats.org/officeDocument/2006/math" xmlns:v="urn:schemas-microsoft-com:vml" xmlns:wp14="http://schemas.microsoft.com/office/word/2010/wordprocessingDrawing" xmlns:wp="http://schemas.openxmlformats.org/drawingml/2006/wordprocessingDrawing" xmlns:w10="urn:schemas-microsoft-com:office:word" xmlns:w="http://schemas.openxmlformats.org/wordprocessingml/2006/main" xmlns:w14="http://schemas.microsoft.com/office/word/2010/wordml" xmlns:w15="http://schemas.microsoft.com/office/word/2012/wordml" xmlns:w16cid="http://schemas.microsoft.com/office/word/2016/wordml/cid" xmlns:w16se="http://schemas.microsoft.com/office/word/2015/wordml/symex" xmlns:wpg="http://schemas.microsoft.com/office/word/2010/wordprocessingGroup" xmlns:wpi="http://schemas.microsoft.com/office/word/2010/wordprocessingInk" xmlns:wne="http://schemas.microsoft.com/office/word/2006/wordml" xmlns:wps="http://schemas.microsoft.com/office/word/2010/wordprocessingShape" mc:Ignorable="w14 w15 w16se w16cid wp14">
   <w:abstractNum w:abstractNumId="0" w15:restartNumberingAfterBreak="0">
     <w:nsid w:val="00AE3843"/>
     <w:multiLevelType w:val="hybridMultilevel"/>
@@ -11126,6 +12793,101 @@
     </w:lvl>
   </w:abstractNum>
   <w:abstractNum w:abstractNumId="12" w15:restartNumberingAfterBreak="0">
+    <w:nsid w:val="35565D09"/>
+    <w:multiLevelType w:val="multilevel"/>
+    <w:tmpl w:val="DFF8B9D6"/>
+    <w:lvl w:ilvl="0">
+      <w:start w:val="1"/>
+      <w:numFmt w:val="decimal"/>
+      <w:pStyle w:val="Titre1"/>
+      <w:lvlText w:val="%1"/>
+      <w:lvlJc w:val="left"/>
+      <w:pPr>
+        <w:ind w:left="432" w:hanging="432"/>
+      </w:pPr>
+    </w:lvl>
+    <w:lvl w:ilvl="1">
+      <w:start w:val="1"/>
+      <w:numFmt w:val="decimal"/>
+      <w:pStyle w:val="Titre2"/>
+      <w:lvlText w:val="%1.%2"/>
+      <w:lvlJc w:val="left"/>
+      <w:pPr>
+        <w:ind w:left="576" w:hanging="576"/>
+      </w:pPr>
+    </w:lvl>
+    <w:lvl w:ilvl="2">
+      <w:start w:val="1"/>
+      <w:numFmt w:val="decimal"/>
+      <w:pStyle w:val="Titre3"/>
+      <w:lvlText w:val="%1.%2.%3"/>
+      <w:lvlJc w:val="left"/>
+      <w:pPr>
+        <w:ind w:left="720" w:hanging="720"/>
+      </w:pPr>
+    </w:lvl>
+    <w:lvl w:ilvl="3">
+      <w:start w:val="1"/>
+      <w:numFmt w:val="decimal"/>
+      <w:pStyle w:val="Titre4"/>
+      <w:lvlText w:val="%1.%2.%3.%4"/>
+      <w:lvlJc w:val="left"/>
+      <w:pPr>
+        <w:ind w:left="864" w:hanging="864"/>
+      </w:pPr>
+    </w:lvl>
+    <w:lvl w:ilvl="4">
+      <w:start w:val="1"/>
+      <w:numFmt w:val="decimal"/>
+      <w:pStyle w:val="Titre5"/>
+      <w:lvlText w:val="%1.%2.%3.%4.%5"/>
+      <w:lvlJc w:val="left"/>
+      <w:pPr>
+        <w:ind w:left="1008" w:hanging="1008"/>
+      </w:pPr>
+    </w:lvl>
+    <w:lvl w:ilvl="5">
+      <w:start w:val="1"/>
+      <w:numFmt w:val="decimal"/>
+      <w:pStyle w:val="Titre6"/>
+      <w:lvlText w:val="%1.%2.%3.%4.%5.%6"/>
+      <w:lvlJc w:val="left"/>
+      <w:pPr>
+        <w:ind w:left="1152" w:hanging="1152"/>
+      </w:pPr>
+    </w:lvl>
+    <w:lvl w:ilvl="6">
+      <w:start w:val="1"/>
+      <w:numFmt w:val="decimal"/>
+      <w:pStyle w:val="Titre7"/>
+      <w:lvlText w:val="%1.%2.%3.%4.%5.%6.%7"/>
+      <w:lvlJc w:val="left"/>
+      <w:pPr>
+        <w:ind w:left="1296" w:hanging="1296"/>
+      </w:pPr>
+    </w:lvl>
+    <w:lvl w:ilvl="7">
+      <w:start w:val="1"/>
+      <w:numFmt w:val="decimal"/>
+      <w:pStyle w:val="Titre8"/>
+      <w:lvlText w:val="%1.%2.%3.%4.%5.%6.%7.%8"/>
+      <w:lvlJc w:val="left"/>
+      <w:pPr>
+        <w:ind w:left="1440" w:hanging="1440"/>
+      </w:pPr>
+    </w:lvl>
+    <w:lvl w:ilvl="8">
+      <w:start w:val="1"/>
+      <w:numFmt w:val="decimal"/>
+      <w:pStyle w:val="Titre9"/>
+      <w:lvlText w:val="%1.%2.%3.%4.%5.%6.%7.%8.%9"/>
+      <w:lvlJc w:val="left"/>
+      <w:pPr>
+        <w:ind w:left="1584" w:hanging="1584"/>
+      </w:pPr>
+    </w:lvl>
+  </w:abstractNum>
+  <w:abstractNum w:abstractNumId="13" w15:restartNumberingAfterBreak="0">
     <w:nsid w:val="408C02FF"/>
     <w:multiLevelType w:val="hybridMultilevel"/>
     <w:tmpl w:val="1C925AC4"/>
@@ -11262,7 +13024,7 @@
       </w:rPr>
     </w:lvl>
   </w:abstractNum>
-  <w:abstractNum w:abstractNumId="13" w15:restartNumberingAfterBreak="0">
+  <w:abstractNum w:abstractNumId="14" w15:restartNumberingAfterBreak="0">
     <w:nsid w:val="42F31DAB"/>
     <w:multiLevelType w:val="hybridMultilevel"/>
     <w:tmpl w:val="A46C5D1C"/>
@@ -11402,7 +13164,7 @@
       </w:rPr>
     </w:lvl>
   </w:abstractNum>
-  <w:abstractNum w:abstractNumId="14" w15:restartNumberingAfterBreak="0">
+  <w:abstractNum w:abstractNumId="15" w15:restartNumberingAfterBreak="0">
     <w:nsid w:val="4AB00DB6"/>
     <w:multiLevelType w:val="hybridMultilevel"/>
     <w:tmpl w:val="5D2AB24A"/>
@@ -11515,7 +13277,7 @@
       </w:rPr>
     </w:lvl>
   </w:abstractNum>
-  <w:abstractNum w:abstractNumId="15" w15:restartNumberingAfterBreak="0">
+  <w:abstractNum w:abstractNumId="16" w15:restartNumberingAfterBreak="0">
     <w:nsid w:val="5082572C"/>
     <w:multiLevelType w:val="hybridMultilevel"/>
     <w:tmpl w:val="ED4ACFA4"/>
@@ -11655,7 +13417,7 @@
       </w:rPr>
     </w:lvl>
   </w:abstractNum>
-  <w:abstractNum w:abstractNumId="16" w15:restartNumberingAfterBreak="0">
+  <w:abstractNum w:abstractNumId="17" w15:restartNumberingAfterBreak="0">
     <w:nsid w:val="51E03E9D"/>
     <w:multiLevelType w:val="hybridMultilevel"/>
     <w:tmpl w:val="7CE85390"/>
@@ -11768,7 +13530,7 @@
       </w:rPr>
     </w:lvl>
   </w:abstractNum>
-  <w:abstractNum w:abstractNumId="17" w15:restartNumberingAfterBreak="0">
+  <w:abstractNum w:abstractNumId="18" w15:restartNumberingAfterBreak="0">
     <w:nsid w:val="52B247CA"/>
     <w:multiLevelType w:val="hybridMultilevel"/>
     <w:tmpl w:val="B7D4D45A"/>
@@ -11908,7 +13670,7 @@
       </w:rPr>
     </w:lvl>
   </w:abstractNum>
-  <w:abstractNum w:abstractNumId="18" w15:restartNumberingAfterBreak="0">
+  <w:abstractNum w:abstractNumId="19" w15:restartNumberingAfterBreak="0">
     <w:nsid w:val="54AE7193"/>
     <w:multiLevelType w:val="hybridMultilevel"/>
     <w:tmpl w:val="E1DEBCD2"/>
@@ -12021,7 +13783,7 @@
       </w:rPr>
     </w:lvl>
   </w:abstractNum>
-  <w:abstractNum w:abstractNumId="19" w15:restartNumberingAfterBreak="0">
+  <w:abstractNum w:abstractNumId="20" w15:restartNumberingAfterBreak="0">
     <w:nsid w:val="594C1361"/>
     <w:multiLevelType w:val="hybridMultilevel"/>
     <w:tmpl w:val="5C243628"/>
@@ -12161,7 +13923,7 @@
       </w:rPr>
     </w:lvl>
   </w:abstractNum>
-  <w:abstractNum w:abstractNumId="20" w15:restartNumberingAfterBreak="0">
+  <w:abstractNum w:abstractNumId="21" w15:restartNumberingAfterBreak="0">
     <w:nsid w:val="5D8E5587"/>
     <w:multiLevelType w:val="hybridMultilevel"/>
     <w:tmpl w:val="C8BC7DA2"/>
@@ -12274,7 +14036,7 @@
       </w:rPr>
     </w:lvl>
   </w:abstractNum>
-  <w:abstractNum w:abstractNumId="21" w15:restartNumberingAfterBreak="0">
+  <w:abstractNum w:abstractNumId="22" w15:restartNumberingAfterBreak="0">
     <w:nsid w:val="67EC1A78"/>
     <w:multiLevelType w:val="hybridMultilevel"/>
     <w:tmpl w:val="39B2B42E"/>
@@ -12387,7 +14149,7 @@
       </w:rPr>
     </w:lvl>
   </w:abstractNum>
-  <w:abstractNum w:abstractNumId="22" w15:restartNumberingAfterBreak="0">
+  <w:abstractNum w:abstractNumId="23" w15:restartNumberingAfterBreak="0">
     <w:nsid w:val="68F97837"/>
     <w:multiLevelType w:val="hybridMultilevel"/>
     <w:tmpl w:val="4CC6CF04"/>
@@ -12500,7 +14262,7 @@
       </w:rPr>
     </w:lvl>
   </w:abstractNum>
-  <w:abstractNum w:abstractNumId="23" w15:restartNumberingAfterBreak="0">
+  <w:abstractNum w:abstractNumId="24" w15:restartNumberingAfterBreak="0">
     <w:nsid w:val="71E06583"/>
     <w:multiLevelType w:val="hybridMultilevel"/>
     <w:tmpl w:val="26C81FCE"/>
@@ -12640,7 +14402,7 @@
       </w:rPr>
     </w:lvl>
   </w:abstractNum>
-  <w:abstractNum w:abstractNumId="24" w15:restartNumberingAfterBreak="0">
+  <w:abstractNum w:abstractNumId="25" w15:restartNumberingAfterBreak="0">
     <w:nsid w:val="75A3529B"/>
     <w:multiLevelType w:val="hybridMultilevel"/>
     <w:tmpl w:val="819EEA64"/>
@@ -12780,7 +14542,7 @@
       </w:rPr>
     </w:lvl>
   </w:abstractNum>
-  <w:abstractNum w:abstractNumId="25" w15:restartNumberingAfterBreak="0">
+  <w:abstractNum w:abstractNumId="26" w15:restartNumberingAfterBreak="0">
     <w:nsid w:val="765A3282"/>
     <w:multiLevelType w:val="hybridMultilevel"/>
     <w:tmpl w:val="DAEAFD4E"/>
@@ -12893,7 +14655,7 @@
       </w:rPr>
     </w:lvl>
   </w:abstractNum>
-  <w:abstractNum w:abstractNumId="26" w15:restartNumberingAfterBreak="0">
+  <w:abstractNum w:abstractNumId="27" w15:restartNumberingAfterBreak="0">
     <w:nsid w:val="79772A4A"/>
     <w:multiLevelType w:val="hybridMultilevel"/>
     <w:tmpl w:val="495836CA"/>
@@ -12979,14 +14741,13 @@
       </w:pPr>
     </w:lvl>
   </w:abstractNum>
-  <w:abstractNum w:abstractNumId="27" w15:restartNumberingAfterBreak="0">
+  <w:abstractNum w:abstractNumId="28" w15:restartNumberingAfterBreak="0">
     <w:nsid w:val="7B193736"/>
     <w:multiLevelType w:val="multilevel"/>
-    <w:tmpl w:val="BC0EDCCC"/>
+    <w:tmpl w:val="F8F0B156"/>
     <w:lvl w:ilvl="0">
       <w:start w:val="1"/>
       <w:numFmt w:val="decimal"/>
-      <w:pStyle w:val="Titre1"/>
       <w:lvlText w:val="%1"/>
       <w:lvlJc w:val="left"/>
       <w:pPr>
@@ -12999,7 +14760,6 @@
     <w:lvl w:ilvl="1">
       <w:start w:val="1"/>
       <w:numFmt w:val="decimal"/>
-      <w:pStyle w:val="Titre2"/>
       <w:lvlText w:val="%1.%2"/>
       <w:lvlJc w:val="left"/>
       <w:pPr>
@@ -13069,7 +14829,6 @@
     <w:lvl w:ilvl="2">
       <w:start w:val="1"/>
       <w:numFmt w:val="decimal"/>
-      <w:pStyle w:val="Titre3"/>
       <w:lvlText w:val="%1.%2.%3"/>
       <w:lvlJc w:val="left"/>
       <w:pPr>
@@ -13082,7 +14841,6 @@
     <w:lvl w:ilvl="3">
       <w:start w:val="1"/>
       <w:numFmt w:val="decimal"/>
-      <w:pStyle w:val="Titre4"/>
       <w:lvlText w:val="%1.%2.%3.%4"/>
       <w:lvlJc w:val="left"/>
       <w:pPr>
@@ -13095,7 +14853,6 @@
     <w:lvl w:ilvl="4">
       <w:start w:val="1"/>
       <w:numFmt w:val="decimal"/>
-      <w:pStyle w:val="Titre5"/>
       <w:lvlText w:val="%1.%2.%3.%4.%5"/>
       <w:lvlJc w:val="left"/>
       <w:pPr>
@@ -13108,7 +14865,6 @@
     <w:lvl w:ilvl="5">
       <w:start w:val="1"/>
       <w:numFmt w:val="decimal"/>
-      <w:pStyle w:val="Titre6"/>
       <w:lvlText w:val="%1.%2.%3.%4.%5.%6"/>
       <w:lvlJc w:val="left"/>
       <w:pPr>
@@ -13121,7 +14877,6 @@
     <w:lvl w:ilvl="6">
       <w:start w:val="1"/>
       <w:numFmt w:val="decimal"/>
-      <w:pStyle w:val="Titre7"/>
       <w:lvlText w:val="%1.%2.%3.%4.%5.%6.%7"/>
       <w:lvlJc w:val="left"/>
       <w:pPr>
@@ -13134,7 +14889,6 @@
     <w:lvl w:ilvl="7">
       <w:start w:val="1"/>
       <w:numFmt w:val="decimal"/>
-      <w:pStyle w:val="Titre8"/>
       <w:lvlText w:val="%1.%2.%3.%4.%5.%6.%7.%8"/>
       <w:lvlJc w:val="left"/>
       <w:pPr>
@@ -13147,7 +14901,6 @@
     <w:lvl w:ilvl="8">
       <w:start w:val="1"/>
       <w:numFmt w:val="decimal"/>
-      <w:pStyle w:val="Titre9"/>
       <w:lvlText w:val="%1.%2.%3.%4.%5.%6.%7.%8.%9"/>
       <w:lvlJc w:val="left"/>
       <w:pPr>
@@ -13158,7 +14911,7 @@
       </w:pPr>
     </w:lvl>
   </w:abstractNum>
-  <w:abstractNum w:abstractNumId="28" w15:restartNumberingAfterBreak="0">
+  <w:abstractNum w:abstractNumId="29" w15:restartNumberingAfterBreak="0">
     <w:nsid w:val="7C67569C"/>
     <w:multiLevelType w:val="hybridMultilevel"/>
     <w:tmpl w:val="1166BAE4"/>
@@ -13271,7 +15024,7 @@
       </w:rPr>
     </w:lvl>
   </w:abstractNum>
-  <w:abstractNum w:abstractNumId="29" w15:restartNumberingAfterBreak="0">
+  <w:abstractNum w:abstractNumId="30" w15:restartNumberingAfterBreak="0">
     <w:nsid w:val="7DD245F2"/>
     <w:multiLevelType w:val="hybridMultilevel"/>
     <w:tmpl w:val="3100450C"/>
@@ -13411,7 +15164,7 @@
       </w:rPr>
     </w:lvl>
   </w:abstractNum>
-  <w:abstractNum w:abstractNumId="30" w15:restartNumberingAfterBreak="0">
+  <w:abstractNum w:abstractNumId="31" w15:restartNumberingAfterBreak="0">
     <w:nsid w:val="7E15453F"/>
     <w:multiLevelType w:val="hybridMultilevel"/>
     <w:tmpl w:val="7AA8E622"/>
@@ -13525,7 +15278,7 @@
     </w:lvl>
   </w:abstractNum>
   <w:num w:numId="1">
-    <w:abstractNumId w:val="27"/>
+    <w:abstractNumId w:val="28"/>
   </w:num>
   <w:num w:numId="2">
     <w:abstractNumId w:val="3"/>
@@ -13534,70 +15287,70 @@
     <w:abstractNumId w:val="6"/>
   </w:num>
   <w:num w:numId="4">
-    <w:abstractNumId w:val="24"/>
+    <w:abstractNumId w:val="25"/>
   </w:num>
   <w:num w:numId="5">
-    <w:abstractNumId w:val="17"/>
+    <w:abstractNumId w:val="18"/>
   </w:num>
   <w:num w:numId="6">
     <w:abstractNumId w:val="8"/>
   </w:num>
   <w:num w:numId="7">
-    <w:abstractNumId w:val="19"/>
+    <w:abstractNumId w:val="20"/>
   </w:num>
   <w:num w:numId="8">
-    <w:abstractNumId w:val="29"/>
+    <w:abstractNumId w:val="30"/>
   </w:num>
   <w:num w:numId="9">
     <w:abstractNumId w:val="4"/>
   </w:num>
   <w:num w:numId="10">
-    <w:abstractNumId w:val="12"/>
+    <w:abstractNumId w:val="13"/>
   </w:num>
   <w:num w:numId="11">
-    <w:abstractNumId w:val="15"/>
+    <w:abstractNumId w:val="16"/>
   </w:num>
   <w:num w:numId="12">
-    <w:abstractNumId w:val="13"/>
+    <w:abstractNumId w:val="14"/>
   </w:num>
   <w:num w:numId="13">
-    <w:abstractNumId w:val="23"/>
+    <w:abstractNumId w:val="24"/>
   </w:num>
   <w:num w:numId="14">
-    <w:abstractNumId w:val="25"/>
+    <w:abstractNumId w:val="26"/>
   </w:num>
   <w:num w:numId="15">
     <w:abstractNumId w:val="1"/>
   </w:num>
   <w:num w:numId="16">
-    <w:abstractNumId w:val="14"/>
+    <w:abstractNumId w:val="15"/>
   </w:num>
   <w:num w:numId="17">
-    <w:abstractNumId w:val="20"/>
+    <w:abstractNumId w:val="21"/>
   </w:num>
   <w:num w:numId="18">
-    <w:abstractNumId w:val="18"/>
+    <w:abstractNumId w:val="19"/>
   </w:num>
   <w:num w:numId="19">
-    <w:abstractNumId w:val="28"/>
+    <w:abstractNumId w:val="29"/>
   </w:num>
   <w:num w:numId="20">
-    <w:abstractNumId w:val="26"/>
+    <w:abstractNumId w:val="27"/>
   </w:num>
   <w:num w:numId="21">
     <w:abstractNumId w:val="0"/>
   </w:num>
   <w:num w:numId="22">
-    <w:abstractNumId w:val="22"/>
+    <w:abstractNumId w:val="23"/>
   </w:num>
   <w:num w:numId="23">
     <w:abstractNumId w:val="5"/>
   </w:num>
   <w:num w:numId="24">
-    <w:abstractNumId w:val="21"/>
+    <w:abstractNumId w:val="22"/>
   </w:num>
   <w:num w:numId="25">
-    <w:abstractNumId w:val="30"/>
+    <w:abstractNumId w:val="31"/>
   </w:num>
   <w:num w:numId="26">
     <w:abstractNumId w:val="11"/>
@@ -13612,17 +15365,20 @@
     <w:abstractNumId w:val="7"/>
   </w:num>
   <w:num w:numId="30">
-    <w:abstractNumId w:val="16"/>
+    <w:abstractNumId w:val="17"/>
   </w:num>
   <w:num w:numId="31">
     <w:abstractNumId w:val="9"/>
+  </w:num>
+  <w:num w:numId="32">
+    <w:abstractNumId w:val="12"/>
   </w:num>
   <w:numIdMacAtCleanup w:val="13"/>
 </w:numbering>
 </file>
 
 <file path=word/styles.xml><?xml version="1.0" encoding="utf-8"?>
-<w:styles xmlns:mc="http://schemas.openxmlformats.org/markup-compatibility/2006" xmlns:r="http://schemas.openxmlformats.org/officeDocument/2006/relationships" xmlns:w="http://schemas.openxmlformats.org/wordprocessingml/2006/main" xmlns:w14="http://schemas.microsoft.com/office/word/2010/wordml" xmlns:w15="http://schemas.microsoft.com/office/word/2012/wordml" xmlns:w16se="http://schemas.microsoft.com/office/word/2015/wordml/symex" mc:Ignorable="w14 w15 w16se">
+<w:styles xmlns:mc="http://schemas.openxmlformats.org/markup-compatibility/2006" xmlns:r="http://schemas.openxmlformats.org/officeDocument/2006/relationships" xmlns:w="http://schemas.openxmlformats.org/wordprocessingml/2006/main" xmlns:w14="http://schemas.microsoft.com/office/word/2010/wordml" xmlns:w15="http://schemas.microsoft.com/office/word/2012/wordml" xmlns:w16cid="http://schemas.microsoft.com/office/word/2016/wordml/cid" xmlns:w16se="http://schemas.microsoft.com/office/word/2015/wordml/symex" mc:Ignorable="w14 w15 w16se w16cid">
   <w:docDefaults>
     <w:rPrDefault>
       <w:rPr>
@@ -13632,7 +15388,7 @@
     </w:rPrDefault>
     <w:pPrDefault/>
   </w:docDefaults>
-  <w:latentStyles w:defLockedState="0" w:defUIPriority="0" w:defSemiHidden="0" w:defUnhideWhenUsed="0" w:defQFormat="0" w:count="371">
+  <w:latentStyles w:defLockedState="0" w:defUIPriority="0" w:defSemiHidden="0" w:defUnhideWhenUsed="0" w:defQFormat="0" w:count="375">
     <w:lsdException w:name="Normal" w:qFormat="1"/>
     <w:lsdException w:name="heading 1" w:qFormat="1"/>
     <w:lsdException w:name="heading 2" w:qFormat="1"/>
@@ -13653,7 +15409,6 @@
     <w:lsdException w:name="Strong" w:qFormat="1"/>
     <w:lsdException w:name="Emphasis" w:qFormat="1"/>
     <w:lsdException w:name="HTML Preformatted" w:semiHidden="1" w:unhideWhenUsed="1"/>
-    <w:lsdException w:name="Normal Table" w:semiHidden="1" w:unhideWhenUsed="1"/>
     <w:lsdException w:name="No List" w:semiHidden="1" w:unhideWhenUsed="1"/>
     <w:lsdException w:name="Outline List 1" w:semiHidden="1" w:unhideWhenUsed="1"/>
     <w:lsdException w:name="Outline List 2" w:semiHidden="1" w:unhideWhenUsed="1"/>
@@ -13696,10 +15451,8 @@
     <w:lsdException w:name="Table Elegant" w:semiHidden="1" w:unhideWhenUsed="1"/>
     <w:lsdException w:name="Table Professional" w:semiHidden="1" w:unhideWhenUsed="1"/>
     <w:lsdException w:name="Table Subtle 1" w:semiHidden="1" w:unhideWhenUsed="1"/>
-    <w:lsdException w:name="Table Subtle 2" w:semiHidden="1" w:unhideWhenUsed="1"/>
     <w:lsdException w:name="Table Web 1" w:semiHidden="1" w:unhideWhenUsed="1"/>
     <w:lsdException w:name="Table Web 2" w:semiHidden="1" w:unhideWhenUsed="1"/>
-    <w:lsdException w:name="Table Web 3" w:semiHidden="1" w:unhideWhenUsed="1"/>
     <w:lsdException w:name="Table Theme" w:semiHidden="1" w:unhideWhenUsed="1"/>
     <w:lsdException w:name="Placeholder Text" w:semiHidden="1" w:uiPriority="99"/>
     <w:lsdException w:name="No Spacing" w:uiPriority="1" w:qFormat="1"/>
@@ -13916,6 +15669,10 @@
     <w:lsdException w:name="List Table 5 Dark Accent 6" w:uiPriority="50"/>
     <w:lsdException w:name="List Table 6 Colorful Accent 6" w:uiPriority="51"/>
     <w:lsdException w:name="List Table 7 Colorful Accent 6" w:uiPriority="52"/>
+    <w:lsdException w:name="Mention" w:semiHidden="1" w:uiPriority="99" w:unhideWhenUsed="1"/>
+    <w:lsdException w:name="Smart Hyperlink" w:semiHidden="1" w:uiPriority="99" w:unhideWhenUsed="1"/>
+    <w:lsdException w:name="Hashtag" w:semiHidden="1" w:uiPriority="99" w:unhideWhenUsed="1"/>
+    <w:lsdException w:name="Unresolved Mention" w:semiHidden="1" w:uiPriority="99" w:unhideWhenUsed="1"/>
   </w:latentStyles>
   <w:style w:type="paragraph" w:default="1" w:styleId="Normal">
     <w:name w:val="Normal"/>
@@ -13938,7 +15695,7 @@
     <w:pPr>
       <w:keepNext/>
       <w:numPr>
-        <w:numId w:val="1"/>
+        <w:numId w:val="32"/>
       </w:numPr>
       <w:spacing w:before="240" w:after="60"/>
       <w:outlineLvl w:val="0"/>
@@ -13955,12 +15712,12 @@
     <w:basedOn w:val="Normal"/>
     <w:next w:val="Normal"/>
     <w:qFormat/>
-    <w:rsid w:val="00596DA9"/>
+    <w:rsid w:val="008B17B5"/>
     <w:pPr>
       <w:keepNext/>
       <w:numPr>
         <w:ilvl w:val="1"/>
-        <w:numId w:val="1"/>
+        <w:numId w:val="32"/>
       </w:numPr>
       <w:spacing w:before="240" w:after="60"/>
       <w:outlineLvl w:val="1"/>
@@ -13979,7 +15736,7 @@
       <w:keepNext/>
       <w:numPr>
         <w:ilvl w:val="2"/>
-        <w:numId w:val="1"/>
+        <w:numId w:val="32"/>
       </w:numPr>
       <w:outlineLvl w:val="2"/>
     </w:pPr>
@@ -13996,7 +15753,7 @@
       <w:keepNext/>
       <w:numPr>
         <w:ilvl w:val="3"/>
-        <w:numId w:val="1"/>
+        <w:numId w:val="32"/>
       </w:numPr>
       <w:outlineLvl w:val="3"/>
     </w:pPr>
@@ -14015,7 +15772,7 @@
       <w:keepNext/>
       <w:numPr>
         <w:ilvl w:val="4"/>
-        <w:numId w:val="1"/>
+        <w:numId w:val="32"/>
       </w:numPr>
       <w:outlineLvl w:val="4"/>
     </w:pPr>
@@ -14032,7 +15789,7 @@
       <w:keepNext/>
       <w:numPr>
         <w:ilvl w:val="5"/>
-        <w:numId w:val="1"/>
+        <w:numId w:val="32"/>
       </w:numPr>
       <w:outlineLvl w:val="5"/>
     </w:pPr>
@@ -14048,7 +15805,7 @@
     <w:pPr>
       <w:numPr>
         <w:ilvl w:val="6"/>
-        <w:numId w:val="1"/>
+        <w:numId w:val="32"/>
       </w:numPr>
       <w:spacing w:before="240" w:after="60"/>
       <w:outlineLvl w:val="6"/>
@@ -14065,7 +15822,7 @@
     <w:pPr>
       <w:numPr>
         <w:ilvl w:val="7"/>
-        <w:numId w:val="1"/>
+        <w:numId w:val="32"/>
       </w:numPr>
       <w:spacing w:before="240" w:after="60"/>
       <w:outlineLvl w:val="7"/>
@@ -14083,7 +15840,7 @@
     <w:pPr>
       <w:numPr>
         <w:ilvl w:val="8"/>
-        <w:numId w:val="1"/>
+        <w:numId w:val="32"/>
       </w:numPr>
       <w:spacing w:before="240" w:after="60"/>
       <w:outlineLvl w:val="8"/>
@@ -14656,6 +16413,27 @@
       <w:vertAlign w:val="superscript"/>
     </w:rPr>
   </w:style>
+  <w:style w:type="paragraph" w:customStyle="1" w:styleId="code">
+    <w:name w:val="code"/>
+    <w:basedOn w:val="Normal"/>
+    <w:link w:val="codeCar"/>
+    <w:qFormat/>
+    <w:rsid w:val="00881E08"/>
+    <w:rPr>
+      <w:rFonts w:ascii="Courier New" w:hAnsi="Courier New"/>
+    </w:rPr>
+  </w:style>
+  <w:style w:type="character" w:customStyle="1" w:styleId="codeCar">
+    <w:name w:val="code Car"/>
+    <w:basedOn w:val="Policepardfaut"/>
+    <w:link w:val="code"/>
+    <w:rsid w:val="00881E08"/>
+    <w:rPr>
+      <w:rFonts w:ascii="Courier New" w:hAnsi="Courier New"/>
+      <w:sz w:val="24"/>
+      <w:lang w:val="fr-FR" w:eastAsia="fr-FR"/>
+    </w:rPr>
+  </w:style>
 </w:styles>
 </file>
 
@@ -14959,7 +16737,7 @@
 </file>
 
 <file path=customXml/itemProps1.xml><?xml version="1.0" encoding="utf-8"?>
-<ds:datastoreItem xmlns:ds="http://schemas.openxmlformats.org/officeDocument/2006/customXml" ds:itemID="{8F6D470E-2CC0-49AA-A786-5520551AD82E}">
+<ds:datastoreItem xmlns:ds="http://schemas.openxmlformats.org/officeDocument/2006/customXml" ds:itemID="{F35C46A6-3869-4508-BB7E-98B88025E9FA}">
   <ds:schemaRefs>
     <ds:schemaRef ds:uri="http://schemas.openxmlformats.org/officeDocument/2006/bibliography"/>
   </ds:schemaRefs>

</xml_diff>

<commit_message>
Added first version of API user and Token Endpoints
-Added GET user endpoint
-Added GET user/:id endpoint
-Added POST user/:id endpoint
-Added PUT user endpoint
-Added GET token endpoint
-Added support for mysql databases
</commit_message>
<xml_diff>
--- a/documentation/PHILIBERT_RapportDeTravail.docx
+++ b/documentation/PHILIBERT_RapportDeTravail.docx
@@ -3944,7 +3944,7 @@
             <v:path o:extrusionok="f" gradientshapeok="t" o:connecttype="rect"/>
             <o:lock v:ext="edit" aspectratio="t"/>
           </v:shapetype>
-          <v:shape id="_x0000_i1025" type="#_x0000_t75" style="width:453.5pt;height:406.75pt">
+          <v:shape id="_x0000_i1025" type="#_x0000_t75" style="width:453.75pt;height:406.2pt">
             <v:imagedata r:id="rId8" o:title="PlannificationInitiale"/>
           </v:shape>
         </w:pict>
@@ -6647,6 +6647,60 @@
         <w:pStyle w:val="Titre2"/>
       </w:pPr>
       <w:r>
+        <w:t>Utilisateurs</w:t>
+      </w:r>
+    </w:p>
+    <w:p/>
+    <w:p>
+      <w:r>
+        <w:t xml:space="preserve">L'application </w:t>
+      </w:r>
+      <w:r>
+        <w:t>a</w:t>
+      </w:r>
+      <w:r>
+        <w:t xml:space="preserve"> besoin d'utilisateur</w:t>
+      </w:r>
+      <w:r>
+        <w:t>s</w:t>
+      </w:r>
+      <w:r>
+        <w:t xml:space="preserve"> car elle doit </w:t>
+      </w:r>
+      <w:r>
+        <w:t>avoir la capacité de déterminer à quel sportif appartien</w:t>
+      </w:r>
+      <w:r>
+        <w:t>nen</w:t>
+      </w:r>
+      <w:r>
+        <w:t xml:space="preserve">t quelles </w:t>
+      </w:r>
+      <w:r>
+        <w:t>activités</w:t>
+      </w:r>
+      <w:r>
+        <w:t xml:space="preserve">. </w:t>
+      </w:r>
+      <w:r>
+        <w:t>Les utilisateurs permettront aussi de déterminer quels sportifs sont administrateur</w:t>
+      </w:r>
+      <w:r>
+        <w:t>s</w:t>
+      </w:r>
+      <w:r>
+        <w:t xml:space="preserve"> de l'application et quels sportifs n'ont pa</w:t>
+      </w:r>
+      <w:r>
+        <w:t>s les droits d'administrations.</w:t>
+      </w:r>
+    </w:p>
+    <w:p/>
+    <w:p>
+      <w:pPr>
+        <w:pStyle w:val="Titre2"/>
+      </w:pPr>
+      <w:r>
         <w:t>Authentification</w:t>
       </w:r>
     </w:p>
@@ -6704,10 +6758,10 @@
           <w:szCs w:val="14"/>
         </w:rPr>
         <w:object w:dxaOrig="8146" w:dyaOrig="1966">
-          <v:shape id="_x0000_i1026" type="#_x0000_t75" style="width:406.75pt;height:98.2pt" o:ole="">
+          <v:shape id="_x0000_i1026" type="#_x0000_t75" style="width:406.85pt;height:98.5pt" o:ole="">
             <v:imagedata r:id="rId9" o:title=""/>
           </v:shape>
-          <o:OLEObject Type="Embed" ProgID="Visio.Drawing.15" ShapeID="_x0000_i1026" DrawAspect="Content" ObjectID="_1612269668" r:id="rId10"/>
+          <o:OLEObject Type="Embed" ProgID="Visio.Drawing.15" ShapeID="_x0000_i1026" DrawAspect="Content" ObjectID="_1613474801" r:id="rId10"/>
         </w:object>
       </w:r>
     </w:p>
@@ -7131,19 +7185,81 @@
       <w:pPr>
         <w:pStyle w:val="Titre2"/>
       </w:pPr>
-      <w:bookmarkStart w:id="18" w:name="_Toc1456986"/>
-      <w:r>
-        <w:t>API</w:t>
-      </w:r>
-      <w:bookmarkEnd w:id="18"/>
+      <w:r>
+        <w:t>Utilisateurs</w:t>
+      </w:r>
     </w:p>
     <w:p/>
     <w:p>
+      <w:r>
+        <w:t>Les utilisateurs s'authentifierons par e-mail et mot de passe, l'email permet d'avoir un identifiant unique. Il ne sera pas possible de créer plusieurs comptes avec la même adresse e-mail.</w:t>
+      </w:r>
+    </w:p>
+    <w:p>
+      <w:pPr>
+        <w:pStyle w:val="Titre2"/>
+      </w:pPr>
+      <w:r>
+        <w:t>Authentification</w:t>
+      </w:r>
+    </w:p>
+    <w:p/>
+    <w:p>
       <w:pPr>
         <w:pStyle w:val="Titre3"/>
       </w:pPr>
       <w:r>
-        <w:t>Authentification</w:t>
+        <w:t>Authentification par nom et mot de passe</w:t>
+      </w:r>
+    </w:p>
+    <w:p/>
+    <w:p>
+      <w:r>
+        <w:t>L'authentification par nom et mot de passe et la manière la plus simple d'authentifier u</w:t>
+      </w:r>
+      <w:r>
+        <w:t>ne personne sur un web service. Cette méthode à l'avantage de ne pas avoir à stocker de session sur le serveur. Il y a néanmoins un coût important à chaque requête car le serveur doit vérifier la correspondance des informations d'authentification avec celles présentes dans la base de données.</w:t>
+      </w:r>
+    </w:p>
+    <w:p/>
+    <w:p/>
+    <w:p>
+      <w:pPr>
+        <w:pStyle w:val="Titre3"/>
+      </w:pPr>
+      <w:r>
+        <w:t>Authentification par OAuth</w:t>
+      </w:r>
+    </w:p>
+    <w:p/>
+    <w:p>
+      <w:r>
+        <w:t xml:space="preserve">L'OAuth est un protocole d'authentification et d'identification très utilisé. </w:t>
+      </w:r>
+      <w:r>
+        <w:t>Le principal avantage</w:t>
+      </w:r>
+      <w:r>
+        <w:t xml:space="preserve"> de l'OAuth </w:t>
+      </w:r>
+      <w:r>
+        <w:t>est la délégation de l'authentification à un parti tierce. L'OAuth permet d'authentifier un utilisateur sur une application avec des identifiants d'une autre application, sans que les identifiants ne quittent l'application à laquelle ils appartiennent.</w:t>
+      </w:r>
+    </w:p>
+    <w:p/>
+    <w:p>
+      <w:r>
+        <w:t>Cette fonctionnalité n'est pas nécessaire à la réalisation de ce projet, l'implémentation de l'OAuth ajouterais des fonctionnalités non demandées au projet, il ne sera donc pas utilisé dans celui-ci.</w:t>
+      </w:r>
+    </w:p>
+    <w:p/>
+    <w:p/>
+    <w:p>
+      <w:pPr>
+        <w:pStyle w:val="Titre3"/>
+      </w:pPr>
+      <w:r>
+        <w:t>Authentification par tokens</w:t>
       </w:r>
     </w:p>
     <w:p/>
@@ -7290,7 +7406,7 @@
           </w:tcPr>
           <w:p>
             <w:r>
-              <w:t>Activity</w:t>
+              <w:t>Token</w:t>
             </w:r>
           </w:p>
         </w:tc>
@@ -7303,7 +7419,7 @@
               <w:cnfStyle w:val="000000000000" w:firstRow="0" w:lastRow="0" w:firstColumn="0" w:lastColumn="0" w:oddVBand="0" w:evenVBand="0" w:oddHBand="0" w:evenHBand="0" w:firstRowFirstColumn="0" w:firstRowLastColumn="0" w:lastRowFirstColumn="0" w:lastRowLastColumn="0"/>
             </w:pPr>
             <w:r>
-              <w:t>Stocke une activité sportive réalisé par un utilisateur</w:t>
+              <w:t xml:space="preserve">Créer un token d'authentification </w:t>
             </w:r>
           </w:p>
         </w:tc>
@@ -7319,7 +7435,7 @@
           </w:tcPr>
           <w:p>
             <w:r>
-              <w:t>Subscription</w:t>
+              <w:t>Activity</w:t>
             </w:r>
           </w:p>
         </w:tc>
@@ -7332,7 +7448,7 @@
               <w:cnfStyle w:val="000000100000" w:firstRow="0" w:lastRow="0" w:firstColumn="0" w:lastColumn="0" w:oddVBand="0" w:evenVBand="0" w:oddHBand="1" w:evenHBand="0" w:firstRowFirstColumn="0" w:firstRowLastColumn="0" w:lastRowFirstColumn="0" w:lastRowLastColumn="0"/>
             </w:pPr>
             <w:r>
-              <w:t>Stocke l’abonnement d’un utilisateur (date de début, date de fin, …)</w:t>
+              <w:t>Stocke une activité sportive réalisé par un utilisateur</w:t>
             </w:r>
           </w:p>
         </w:tc>
@@ -7345,6 +7461,35 @@
           </w:tcPr>
           <w:p>
             <w:r>
+              <w:t>Subscription</w:t>
+            </w:r>
+          </w:p>
+        </w:tc>
+        <w:tc>
+          <w:tcPr>
+            <w:tcW w:w="7364" w:type="dxa"/>
+          </w:tcPr>
+          <w:p>
+            <w:pPr>
+              <w:cnfStyle w:val="000000000000" w:firstRow="0" w:lastRow="0" w:firstColumn="0" w:lastColumn="0" w:oddVBand="0" w:evenVBand="0" w:oddHBand="0" w:evenHBand="0" w:firstRowFirstColumn="0" w:firstRowLastColumn="0" w:lastRowFirstColumn="0" w:lastRowLastColumn="0"/>
+            </w:pPr>
+            <w:r>
+              <w:t>Stocke l’abonnement d’un utilisateur (date de début, date de fin, …)</w:t>
+            </w:r>
+          </w:p>
+        </w:tc>
+      </w:tr>
+      <w:tr>
+        <w:trPr>
+          <w:cnfStyle w:val="000000100000" w:firstRow="0" w:lastRow="0" w:firstColumn="0" w:lastColumn="0" w:oddVBand="0" w:evenVBand="0" w:oddHBand="1" w:evenHBand="0" w:firstRowFirstColumn="0" w:firstRowLastColumn="0" w:lastRowFirstColumn="0" w:lastRowLastColumn="0"/>
+        </w:trPr>
+        <w:tc>
+          <w:tcPr>
+            <w:cnfStyle w:val="001000000000" w:firstRow="0" w:lastRow="0" w:firstColumn="1" w:lastColumn="0" w:oddVBand="0" w:evenVBand="0" w:oddHBand="0" w:evenHBand="0" w:firstRowFirstColumn="0" w:firstRowLastColumn="0" w:lastRowFirstColumn="0" w:lastRowLastColumn="0"/>
+            <w:tcW w:w="1696" w:type="dxa"/>
+          </w:tcPr>
+          <w:p>
+            <w:r>
               <w:t>Position</w:t>
             </w:r>
           </w:p>
@@ -7355,7 +7500,7 @@
           </w:tcPr>
           <w:p>
             <w:pPr>
-              <w:cnfStyle w:val="000000000000" w:firstRow="0" w:lastRow="0" w:firstColumn="0" w:lastColumn="0" w:oddVBand="0" w:evenVBand="0" w:oddHBand="0" w:evenHBand="0" w:firstRowFirstColumn="0" w:firstRowLastColumn="0" w:lastRowFirstColumn="0" w:lastRowLastColumn="0"/>
+              <w:cnfStyle w:val="000000100000" w:firstRow="0" w:lastRow="0" w:firstColumn="0" w:lastColumn="0" w:oddVBand="0" w:evenVBand="0" w:oddHBand="1" w:evenHBand="0" w:firstRowFirstColumn="0" w:firstRowLastColumn="0" w:lastRowFirstColumn="0" w:lastRowLastColumn="0"/>
             </w:pPr>
             <w:r>
               <w:t>Stocke une position GPS à un temps donné</w:t>
@@ -7374,12 +7519,12 @@
       <w:pPr>
         <w:pStyle w:val="Titre2"/>
       </w:pPr>
-      <w:bookmarkStart w:id="19" w:name="_Toc1456987"/>
+      <w:bookmarkStart w:id="18" w:name="_Toc1456987"/>
       <w:r>
         <w:lastRenderedPageBreak/>
         <w:t>Endpoints de l’API</w:t>
       </w:r>
-      <w:bookmarkEnd w:id="19"/>
+      <w:bookmarkEnd w:id="18"/>
     </w:p>
     <w:p/>
     <w:tbl>
@@ -7512,10 +7657,7 @@
           </w:tcPr>
           <w:p>
             <w:r>
-              <w:t>Connex</w:t>
-            </w:r>
-            <w:r>
-              <w:t>ion</w:t>
+              <w:t>Authentification</w:t>
             </w:r>
           </w:p>
         </w:tc>
@@ -7528,8 +7670,10 @@
               <w:t>/</w:t>
             </w:r>
             <w:r>
-              <w:t>session</w:t>
-            </w:r>
+              <w:t>token</w:t>
+            </w:r>
+            <w:bookmarkStart w:id="19" w:name="_GoBack"/>
+            <w:bookmarkEnd w:id="19"/>
           </w:p>
         </w:tc>
         <w:tc>
@@ -8068,8 +8212,6 @@
             <w:r>
               <w:t>1</w:t>
             </w:r>
-            <w:bookmarkStart w:id="20" w:name="_GoBack"/>
-            <w:bookmarkEnd w:id="20"/>
           </w:p>
         </w:tc>
       </w:tr>
@@ -8109,12 +8251,12 @@
       <w:pPr>
         <w:pStyle w:val="Titre2"/>
       </w:pPr>
-      <w:bookmarkStart w:id="21" w:name="_Toc1456989"/>
+      <w:bookmarkStart w:id="20" w:name="_Toc1456989"/>
       <w:r>
         <w:lastRenderedPageBreak/>
         <w:t>Modèle logique des données</w:t>
       </w:r>
-      <w:bookmarkEnd w:id="21"/>
+      <w:bookmarkEnd w:id="20"/>
     </w:p>
     <w:p/>
     <w:p>
@@ -8126,7 +8268,7 @@
     <w:p>
       <w:r>
         <w:pict>
-          <v:shape id="_x0000_i1027" type="#_x0000_t75" style="width:452.55pt;height:314.2pt">
+          <v:shape id="_x0000_i1027" type="#_x0000_t75" style="width:453.05pt;height:314.5pt">
             <v:imagedata r:id="rId12" o:title="MLD"/>
           </v:shape>
         </w:pict>
@@ -9224,7 +9366,7 @@
       <w:pPr>
         <w:pStyle w:val="Titre2"/>
       </w:pPr>
-      <w:bookmarkStart w:id="22" w:name="_Toc1456990"/>
+      <w:bookmarkStart w:id="21" w:name="_Toc1456990"/>
       <w:r>
         <w:lastRenderedPageBreak/>
         <w:t>Diagramme</w:t>
@@ -9235,15 +9377,15 @@
       <w:r>
         <w:t xml:space="preserve"> de flux</w:t>
       </w:r>
-      <w:bookmarkEnd w:id="22"/>
+      <w:bookmarkEnd w:id="21"/>
     </w:p>
     <w:p>
       <w:r>
         <w:object w:dxaOrig="12516" w:dyaOrig="8784">
-          <v:shape id="_x0000_i1028" type="#_x0000_t75" style="width:570.4pt;height:402.1pt" o:ole="">
+          <v:shape id="_x0000_i1028" type="#_x0000_t75" style="width:569.9pt;height:402.1pt" o:ole="">
             <v:imagedata r:id="rId15" o:title=""/>
           </v:shape>
-          <o:OLEObject Type="Embed" ProgID="Visio.Drawing.15" ShapeID="_x0000_i1028" DrawAspect="Content" ObjectID="_1612269669" r:id="rId16"/>
+          <o:OLEObject Type="Embed" ProgID="Visio.Drawing.15" ShapeID="_x0000_i1028" DrawAspect="Content" ObjectID="_1613474802" r:id="rId16"/>
         </w:object>
       </w:r>
     </w:p>
@@ -9263,13 +9405,13 @@
       </w:pPr>
       <w:r>
         <w:object w:dxaOrig="11304" w:dyaOrig="9624">
-          <v:shape id="_x0000_i1029" type="#_x0000_t75" style="width:494.65pt;height:419.85pt" o:ole="">
+          <v:shape id="_x0000_i1029" type="#_x0000_t75" style="width:494.5pt;height:419.75pt" o:ole="">
             <v:imagedata r:id="rId19" o:title=""/>
           </v:shape>
-          <o:OLEObject Type="Embed" ProgID="Visio.Drawing.15" ShapeID="_x0000_i1029" DrawAspect="Content" ObjectID="_1612269670" r:id="rId20"/>
+          <o:OLEObject Type="Embed" ProgID="Visio.Drawing.15" ShapeID="_x0000_i1029" DrawAspect="Content" ObjectID="_1613474803" r:id="rId20"/>
         </w:object>
       </w:r>
-      <w:bookmarkStart w:id="23" w:name="_Toc71703259"/>
+      <w:bookmarkStart w:id="22" w:name="_Toc71703259"/>
     </w:p>
     <w:p>
       <w:pPr>
@@ -9279,12 +9421,12 @@
           <w:sz w:val="28"/>
         </w:rPr>
       </w:pPr>
-      <w:bookmarkStart w:id="24" w:name="_Toc1456991"/>
+      <w:bookmarkStart w:id="23" w:name="_Toc1456991"/>
       <w:r>
         <w:lastRenderedPageBreak/>
         <w:t>Cas d’utilisation</w:t>
       </w:r>
-      <w:bookmarkEnd w:id="24"/>
+      <w:bookmarkEnd w:id="23"/>
     </w:p>
     <w:p>
       <w:pPr>
@@ -9313,10 +9455,10 @@
     <w:p>
       <w:r>
         <w:object w:dxaOrig="9465" w:dyaOrig="9271">
-          <v:shape id="_x0000_i1030" type="#_x0000_t75" style="width:452.55pt;height:443.2pt" o:ole="">
+          <v:shape id="_x0000_i1030" type="#_x0000_t75" style="width:452.4pt;height:442.85pt" o:ole="">
             <v:imagedata r:id="rId21" o:title=""/>
           </v:shape>
-          <o:OLEObject Type="Embed" ProgID="Visio.Drawing.15" ShapeID="_x0000_i1030" DrawAspect="Content" ObjectID="_1612269671" r:id="rId22"/>
+          <o:OLEObject Type="Embed" ProgID="Visio.Drawing.15" ShapeID="_x0000_i1030" DrawAspect="Content" ObjectID="_1613474804" r:id="rId22"/>
         </w:object>
       </w:r>
     </w:p>
@@ -9793,7 +9935,10 @@
           </w:tcPr>
           <w:p>
             <w:r>
-              <w:t>Dans le but d'accéder à mon compte</w:t>
+              <w:t xml:space="preserve">Dans le but d'accéder </w:t>
+            </w:r>
+            <w:r>
+              <w:t>au contenu nécessitant une authentification</w:t>
             </w:r>
           </w:p>
         </w:tc>
@@ -9911,7 +10056,13 @@
               <w:cnfStyle w:val="000000100000" w:firstRow="0" w:lastRow="0" w:firstColumn="0" w:lastColumn="0" w:oddVBand="0" w:evenVBand="0" w:oddHBand="1" w:evenHBand="0" w:firstRowFirstColumn="0" w:firstRowLastColumn="0" w:lastRowFirstColumn="0" w:lastRowLastColumn="0"/>
             </w:pPr>
             <w:r>
-              <w:t>Utilisateur : Soumet une requête GET à "/session"</w:t>
+              <w:t>Utilisateur : Soumet une requête GET à "/</w:t>
+            </w:r>
+            <w:r>
+              <w:t>token</w:t>
+            </w:r>
+            <w:r>
+              <w:t>"</w:t>
             </w:r>
           </w:p>
         </w:tc>
@@ -10198,26 +10349,26 @@
           <w:tab w:val="num" w:pos="360"/>
         </w:tabs>
       </w:pPr>
-      <w:bookmarkStart w:id="25" w:name="_Toc1456992"/>
+      <w:bookmarkStart w:id="24" w:name="_Toc1456992"/>
       <w:r>
         <w:lastRenderedPageBreak/>
         <w:t>R</w:t>
       </w:r>
-      <w:bookmarkEnd w:id="23"/>
+      <w:bookmarkEnd w:id="22"/>
       <w:r>
         <w:t>éalisation</w:t>
       </w:r>
+      <w:bookmarkEnd w:id="24"/>
+    </w:p>
+    <w:p>
+      <w:pPr>
+        <w:pStyle w:val="Titre2"/>
+      </w:pPr>
+      <w:bookmarkStart w:id="25" w:name="_Toc1456993"/>
+      <w:r>
+        <w:t>Configuration serveur</w:t>
+      </w:r>
       <w:bookmarkEnd w:id="25"/>
-    </w:p>
-    <w:p>
-      <w:pPr>
-        <w:pStyle w:val="Titre2"/>
-      </w:pPr>
-      <w:bookmarkStart w:id="26" w:name="_Toc1456993"/>
-      <w:r>
-        <w:t>Configuration serveur</w:t>
-      </w:r>
-      <w:bookmarkEnd w:id="26"/>
     </w:p>
     <w:p/>
     <w:p>
@@ -10952,23 +11103,23 @@
       <w:pPr>
         <w:pStyle w:val="Titre2"/>
       </w:pPr>
-      <w:bookmarkStart w:id="27" w:name="_Toc25553317"/>
-      <w:bookmarkStart w:id="28" w:name="_Toc71691022"/>
-      <w:bookmarkStart w:id="29" w:name="_Toc1456994"/>
+      <w:bookmarkStart w:id="26" w:name="_Toc25553317"/>
+      <w:bookmarkStart w:id="27" w:name="_Toc71691022"/>
+      <w:bookmarkStart w:id="28" w:name="_Toc1456994"/>
       <w:r>
         <w:t>Dossier de réalisation</w:t>
       </w:r>
-      <w:bookmarkStart w:id="30" w:name="_Toc25553318"/>
+      <w:bookmarkStart w:id="29" w:name="_Toc25553318"/>
+      <w:bookmarkEnd w:id="26"/>
       <w:bookmarkEnd w:id="27"/>
       <w:bookmarkEnd w:id="28"/>
-      <w:bookmarkEnd w:id="29"/>
     </w:p>
     <w:p>
       <w:pPr>
         <w:pStyle w:val="Titre4"/>
       </w:pPr>
     </w:p>
-    <w:bookmarkEnd w:id="30"/>
+    <w:bookmarkEnd w:id="29"/>
     <w:p>
       <w:pPr>
         <w:ind w:firstLine="360"/>
@@ -11185,19 +11336,19 @@
           <w:i/>
         </w:rPr>
       </w:pPr>
-      <w:bookmarkStart w:id="31" w:name="_Toc25553321"/>
-      <w:bookmarkStart w:id="32" w:name="_Toc71691025"/>
-      <w:bookmarkStart w:id="33" w:name="_Toc1456995"/>
+      <w:bookmarkStart w:id="30" w:name="_Toc25553321"/>
+      <w:bookmarkStart w:id="31" w:name="_Toc71691025"/>
+      <w:bookmarkStart w:id="32" w:name="_Toc1456995"/>
       <w:r>
         <w:lastRenderedPageBreak/>
         <w:t>Description des test</w:t>
       </w:r>
+      <w:bookmarkEnd w:id="30"/>
+      <w:r>
+        <w:t>s effectués</w:t>
+      </w:r>
       <w:bookmarkEnd w:id="31"/>
-      <w:r>
-        <w:t>s effectués</w:t>
-      </w:r>
       <w:bookmarkEnd w:id="32"/>
-      <w:bookmarkEnd w:id="33"/>
     </w:p>
     <w:p>
       <w:pPr>
@@ -11291,18 +11442,18 @@
           <w:i/>
         </w:rPr>
       </w:pPr>
-      <w:bookmarkStart w:id="34" w:name="_Toc25553322"/>
-      <w:bookmarkStart w:id="35" w:name="_Toc71691026"/>
-      <w:bookmarkStart w:id="36" w:name="_Toc1456996"/>
+      <w:bookmarkStart w:id="33" w:name="_Toc25553322"/>
+      <w:bookmarkStart w:id="34" w:name="_Toc71691026"/>
+      <w:bookmarkStart w:id="35" w:name="_Toc1456996"/>
       <w:r>
         <w:t xml:space="preserve">Erreurs </w:t>
       </w:r>
+      <w:bookmarkEnd w:id="33"/>
+      <w:r>
+        <w:t>restantes</w:t>
+      </w:r>
       <w:bookmarkEnd w:id="34"/>
-      <w:r>
-        <w:t>restantes</w:t>
-      </w:r>
       <w:bookmarkEnd w:id="35"/>
-      <w:bookmarkEnd w:id="36"/>
       <w:r>
         <w:t xml:space="preserve">  </w:t>
       </w:r>
@@ -11314,7 +11465,7 @@
           <w:i/>
         </w:rPr>
       </w:pPr>
-      <w:bookmarkStart w:id="37" w:name="_Toc25553323"/>
+      <w:bookmarkStart w:id="36" w:name="_Toc25553323"/>
     </w:p>
     <w:p>
       <w:pPr>
@@ -11371,7 +11522,7 @@
         </w:rPr>
         <w:t>Conséquences sur l'utilisation du produit</w:t>
       </w:r>
-      <w:bookmarkEnd w:id="37"/>
+      <w:bookmarkEnd w:id="36"/>
     </w:p>
     <w:p>
       <w:pPr>
@@ -11406,18 +11557,18 @@
           <w:i/>
         </w:rPr>
       </w:pPr>
-      <w:bookmarkStart w:id="38" w:name="_Toc25553326"/>
-      <w:bookmarkStart w:id="39" w:name="_Toc71691029"/>
-      <w:bookmarkStart w:id="40" w:name="_Toc1456997"/>
+      <w:bookmarkStart w:id="37" w:name="_Toc25553326"/>
+      <w:bookmarkStart w:id="38" w:name="_Toc71691029"/>
+      <w:bookmarkStart w:id="39" w:name="_Toc1456997"/>
       <w:r>
         <w:t>Liste des documents</w:t>
       </w:r>
+      <w:bookmarkEnd w:id="37"/>
+      <w:r>
+        <w:t xml:space="preserve"> fournis</w:t>
+      </w:r>
       <w:bookmarkEnd w:id="38"/>
-      <w:r>
-        <w:t xml:space="preserve"> fournis</w:t>
-      </w:r>
       <w:bookmarkEnd w:id="39"/>
-      <w:bookmarkEnd w:id="40"/>
     </w:p>
     <w:p>
       <w:pPr>
@@ -11564,18 +11715,18 @@
           <w:tab w:val="num" w:pos="360"/>
         </w:tabs>
       </w:pPr>
-      <w:bookmarkStart w:id="41" w:name="_Toc25553328"/>
-      <w:bookmarkStart w:id="42" w:name="_Toc71703263"/>
-      <w:bookmarkStart w:id="43" w:name="_Toc1456998"/>
+      <w:bookmarkStart w:id="40" w:name="_Toc25553328"/>
+      <w:bookmarkStart w:id="41" w:name="_Toc71703263"/>
+      <w:bookmarkStart w:id="42" w:name="_Toc1456998"/>
       <w:r>
         <w:t>C</w:t>
       </w:r>
+      <w:bookmarkEnd w:id="40"/>
       <w:bookmarkEnd w:id="41"/>
+      <w:r>
+        <w:t>onclusions</w:t>
+      </w:r>
       <w:bookmarkEnd w:id="42"/>
-      <w:r>
-        <w:t>onclusions</w:t>
-      </w:r>
-      <w:bookmarkEnd w:id="43"/>
     </w:p>
     <w:p>
       <w:pPr>
@@ -11724,17 +11875,17 @@
           <w:tab w:val="num" w:pos="360"/>
         </w:tabs>
       </w:pPr>
-      <w:bookmarkStart w:id="44" w:name="_Toc71703264"/>
-      <w:bookmarkStart w:id="45" w:name="_Toc1456999"/>
+      <w:bookmarkStart w:id="43" w:name="_Toc71703264"/>
+      <w:bookmarkStart w:id="44" w:name="_Toc1456999"/>
       <w:r>
         <w:lastRenderedPageBreak/>
         <w:t>A</w:t>
       </w:r>
+      <w:bookmarkEnd w:id="43"/>
+      <w:r>
+        <w:t>nnexes</w:t>
+      </w:r>
       <w:bookmarkEnd w:id="44"/>
-      <w:r>
-        <w:t>nnexes</w:t>
-      </w:r>
-      <w:bookmarkEnd w:id="45"/>
     </w:p>
     <w:p/>
     <w:p>
@@ -11744,11 +11895,11 @@
           <w:i/>
         </w:rPr>
       </w:pPr>
-      <w:bookmarkStart w:id="46" w:name="_Toc1457000"/>
+      <w:bookmarkStart w:id="45" w:name="_Toc1457000"/>
       <w:r>
         <w:t>Résumé du rapport du TPI / version succincte de la documentation</w:t>
       </w:r>
-      <w:bookmarkEnd w:id="46"/>
+      <w:bookmarkEnd w:id="45"/>
     </w:p>
     <w:p/>
     <w:p>
@@ -11758,13 +11909,13 @@
           <w:i/>
         </w:rPr>
       </w:pPr>
-      <w:bookmarkStart w:id="47" w:name="_Toc71703265"/>
-      <w:bookmarkStart w:id="48" w:name="_Toc1457001"/>
+      <w:bookmarkStart w:id="46" w:name="_Toc71703265"/>
+      <w:bookmarkStart w:id="47" w:name="_Toc1457001"/>
       <w:r>
         <w:t>Sources – Bibliographie</w:t>
       </w:r>
+      <w:bookmarkEnd w:id="46"/>
       <w:bookmarkEnd w:id="47"/>
-      <w:bookmarkEnd w:id="48"/>
     </w:p>
     <w:p>
       <w:pPr>
@@ -11807,18 +11958,18 @@
           <w:i/>
         </w:rPr>
       </w:pPr>
-      <w:bookmarkStart w:id="49" w:name="_Toc25553330"/>
-      <w:bookmarkStart w:id="50" w:name="_Toc71703266"/>
-      <w:bookmarkStart w:id="51" w:name="_Toc1457002"/>
+      <w:bookmarkStart w:id="48" w:name="_Toc25553330"/>
+      <w:bookmarkStart w:id="49" w:name="_Toc71703266"/>
+      <w:bookmarkStart w:id="50" w:name="_Toc1457002"/>
       <w:r>
         <w:t xml:space="preserve">Journal de </w:t>
       </w:r>
+      <w:bookmarkEnd w:id="48"/>
       <w:bookmarkEnd w:id="49"/>
+      <w:r>
+        <w:t>travail</w:t>
+      </w:r>
       <w:bookmarkEnd w:id="50"/>
-      <w:r>
-        <w:t>travail</w:t>
-      </w:r>
-      <w:bookmarkEnd w:id="51"/>
     </w:p>
     <w:p/>
     <w:p>
@@ -11829,7 +11980,7 @@
           <w:numId w:val="0"/>
         </w:numPr>
       </w:pPr>
-      <w:bookmarkStart w:id="52" w:name="_Toc25553331"/>
+      <w:bookmarkStart w:id="51" w:name="_Toc25553331"/>
     </w:p>
     <w:p>
       <w:pPr>
@@ -11838,14 +11989,14 @@
           <w:i/>
         </w:rPr>
       </w:pPr>
-      <w:bookmarkStart w:id="53" w:name="_Toc71703267"/>
-      <w:bookmarkStart w:id="54" w:name="_Toc1457003"/>
+      <w:bookmarkStart w:id="52" w:name="_Toc71703267"/>
+      <w:bookmarkStart w:id="53" w:name="_Toc1457003"/>
       <w:r>
         <w:t>Manuel d'Installation</w:t>
       </w:r>
+      <w:bookmarkEnd w:id="51"/>
       <w:bookmarkEnd w:id="52"/>
       <w:bookmarkEnd w:id="53"/>
-      <w:bookmarkEnd w:id="54"/>
     </w:p>
     <w:p/>
     <w:p>
@@ -11855,15 +12006,15 @@
           <w:i/>
         </w:rPr>
       </w:pPr>
-      <w:bookmarkStart w:id="55" w:name="_Toc25553332"/>
-      <w:bookmarkStart w:id="56" w:name="_Toc71703268"/>
-      <w:bookmarkStart w:id="57" w:name="_Toc1457004"/>
+      <w:bookmarkStart w:id="54" w:name="_Toc25553332"/>
+      <w:bookmarkStart w:id="55" w:name="_Toc71703268"/>
+      <w:bookmarkStart w:id="56" w:name="_Toc1457004"/>
       <w:r>
         <w:t>Manuel d'Utilisation</w:t>
       </w:r>
+      <w:bookmarkEnd w:id="54"/>
       <w:bookmarkEnd w:id="55"/>
       <w:bookmarkEnd w:id="56"/>
-      <w:bookmarkEnd w:id="57"/>
     </w:p>
     <w:p/>
     <w:p>
@@ -11873,21 +12024,21 @@
           <w:i/>
         </w:rPr>
       </w:pPr>
-      <w:bookmarkStart w:id="58" w:name="_Toc71703270"/>
-      <w:bookmarkStart w:id="59" w:name="_Toc1457005"/>
-      <w:bookmarkStart w:id="60" w:name="_Toc25553334"/>
+      <w:bookmarkStart w:id="57" w:name="_Toc71703270"/>
+      <w:bookmarkStart w:id="58" w:name="_Toc1457005"/>
+      <w:bookmarkStart w:id="59" w:name="_Toc25553334"/>
       <w:r>
         <w:t>A</w:t>
       </w:r>
       <w:r>
         <w:t>rchives du projet</w:t>
       </w:r>
+      <w:bookmarkEnd w:id="57"/>
       <w:bookmarkEnd w:id="58"/>
+      <w:r>
+        <w:t xml:space="preserve"> </w:t>
+      </w:r>
       <w:bookmarkEnd w:id="59"/>
-      <w:r>
-        <w:t xml:space="preserve"> </w:t>
-      </w:r>
-      <w:bookmarkEnd w:id="60"/>
     </w:p>
     <w:p/>
     <w:p>
@@ -12014,7 +12165,7 @@
         <w:sz w:val="16"/>
         <w:szCs w:val="16"/>
       </w:rPr>
-      <w:t>13</w:t>
+      <w:t>16</w:t>
     </w:r>
     <w:r>
       <w:rPr>
@@ -12135,7 +12286,7 @@
         <w:sz w:val="16"/>
         <w:szCs w:val="16"/>
       </w:rPr>
-      <w:t>17</w:t>
+      <w:t>18</w:t>
     </w:r>
     <w:r>
       <w:rPr>
@@ -12254,7 +12405,7 @@
         <w:sz w:val="16"/>
         <w:szCs w:val="16"/>
       </w:rPr>
-      <w:t>23</w:t>
+      <w:t>22</w:t>
     </w:r>
     <w:r>
       <w:rPr>
@@ -14359,7 +14510,7 @@
   <w:abstractNum w:abstractNumId="15" w15:restartNumberingAfterBreak="0">
     <w:nsid w:val="35565D09"/>
     <w:multiLevelType w:val="multilevel"/>
-    <w:tmpl w:val="DFF8B9D6"/>
+    <w:tmpl w:val="1E4CC350"/>
     <w:lvl w:ilvl="0">
       <w:start w:val="1"/>
       <w:numFmt w:val="decimal"/>
@@ -17421,6 +17572,7 @@
   <w:style w:type="character" w:default="1" w:styleId="Policepardfaut">
     <w:name w:val="Default Paragraph Font"/>
     <w:uiPriority w:val="1"/>
+    <w:semiHidden/>
     <w:unhideWhenUsed/>
   </w:style>
   <w:style w:type="table" w:default="1" w:styleId="TableauNormal">
@@ -18000,6 +18152,24 @@
       <w:lang w:val="fr-FR" w:eastAsia="fr-FR"/>
     </w:rPr>
   </w:style>
+  <w:style w:type="paragraph" w:styleId="Lgende">
+    <w:name w:val="caption"/>
+    <w:basedOn w:val="Normal"/>
+    <w:next w:val="Normal"/>
+    <w:unhideWhenUsed/>
+    <w:qFormat/>
+    <w:rsid w:val="007B2E43"/>
+    <w:pPr>
+      <w:spacing w:after="200"/>
+    </w:pPr>
+    <w:rPr>
+      <w:i/>
+      <w:iCs/>
+      <w:color w:val="44546A" w:themeColor="text2"/>
+      <w:sz w:val="18"/>
+      <w:szCs w:val="18"/>
+    </w:rPr>
+  </w:style>
 </w:styles>
 </file>
 
@@ -18303,7 +18473,7 @@
 </file>
 
 <file path=customXml/itemProps1.xml><?xml version="1.0" encoding="utf-8"?>
-<ds:datastoreItem xmlns:ds="http://schemas.openxmlformats.org/officeDocument/2006/customXml" ds:itemID="{4771554E-32BA-47A4-85AC-4ECCF23E0A18}">
+<ds:datastoreItem xmlns:ds="http://schemas.openxmlformats.org/officeDocument/2006/customXml" ds:itemID="{E53FFFCA-2740-4C9E-8828-3A03B85055D6}">
   <ds:schemaRefs>
     <ds:schemaRef ds:uri="http://schemas.openxmlformats.org/officeDocument/2006/bibliography"/>
   </ds:schemaRefs>

</xml_diff>

<commit_message>
Added SSL certificat installation guide
</commit_message>
<xml_diff>
--- a/documentation/PHILIBERT_RapportDeTravail.docx
+++ b/documentation/PHILIBERT_RapportDeTravail.docx
@@ -1,6 +1,6 @@
 
 <file path=word/document.xml><?xml version="1.0" encoding="utf-8"?>
-<w:document xmlns:wpc="http://schemas.microsoft.com/office/word/2010/wordprocessingCanvas" xmlns:cx="http://schemas.microsoft.com/office/drawing/2014/chartex" xmlns:cx1="http://schemas.microsoft.com/office/drawing/2015/9/8/chartex" xmlns:mc="http://schemas.openxmlformats.org/markup-compatibility/2006" xmlns:o="urn:schemas-microsoft-com:office:office" xmlns:r="http://schemas.openxmlformats.org/officeDocument/2006/relationships" xmlns:m="http://schemas.openxmlformats.org/officeDocument/2006/math" xmlns:v="urn:schemas-microsoft-com:vml" xmlns:wp14="http://schemas.microsoft.com/office/word/2010/wordprocessingDrawing" xmlns:wp="http://schemas.openxmlformats.org/drawingml/2006/wordprocessingDrawing" xmlns:w10="urn:schemas-microsoft-com:office:word" xmlns:w="http://schemas.openxmlformats.org/wordprocessingml/2006/main" xmlns:w14="http://schemas.microsoft.com/office/word/2010/wordml" xmlns:w15="http://schemas.microsoft.com/office/word/2012/wordml" xmlns:w16se="http://schemas.microsoft.com/office/word/2015/wordml/symex" xmlns:wpg="http://schemas.microsoft.com/office/word/2010/wordprocessingGroup" xmlns:wpi="http://schemas.microsoft.com/office/word/2010/wordprocessingInk" xmlns:wne="http://schemas.microsoft.com/office/word/2006/wordml" xmlns:wps="http://schemas.microsoft.com/office/word/2010/wordprocessingShape" mc:Ignorable="w14 w15 w16se wp14">
+<w:document xmlns:wpc="http://schemas.microsoft.com/office/word/2010/wordprocessingCanvas" xmlns:cx="http://schemas.microsoft.com/office/drawing/2014/chartex" xmlns:cx1="http://schemas.microsoft.com/office/drawing/2015/9/8/chartex" xmlns:cx2="http://schemas.microsoft.com/office/drawing/2015/10/21/chartex" xmlns:cx3="http://schemas.microsoft.com/office/drawing/2016/5/9/chartex" xmlns:cx4="http://schemas.microsoft.com/office/drawing/2016/5/10/chartex" xmlns:cx5="http://schemas.microsoft.com/office/drawing/2016/5/11/chartex" xmlns:cx6="http://schemas.microsoft.com/office/drawing/2016/5/12/chartex" xmlns:cx7="http://schemas.microsoft.com/office/drawing/2016/5/13/chartex" xmlns:cx8="http://schemas.microsoft.com/office/drawing/2016/5/14/chartex" xmlns:mc="http://schemas.openxmlformats.org/markup-compatibility/2006" xmlns:aink="http://schemas.microsoft.com/office/drawing/2016/ink" xmlns:am3d="http://schemas.microsoft.com/office/drawing/2017/model3d" xmlns:o="urn:schemas-microsoft-com:office:office" xmlns:r="http://schemas.openxmlformats.org/officeDocument/2006/relationships" xmlns:m="http://schemas.openxmlformats.org/officeDocument/2006/math" xmlns:v="urn:schemas-microsoft-com:vml" xmlns:wp14="http://schemas.microsoft.com/office/word/2010/wordprocessingDrawing" xmlns:wp="http://schemas.openxmlformats.org/drawingml/2006/wordprocessingDrawing" xmlns:w10="urn:schemas-microsoft-com:office:word" xmlns:w="http://schemas.openxmlformats.org/wordprocessingml/2006/main" xmlns:w14="http://schemas.microsoft.com/office/word/2010/wordml" xmlns:w15="http://schemas.microsoft.com/office/word/2012/wordml" xmlns:w16cid="http://schemas.microsoft.com/office/word/2016/wordml/cid" xmlns:w16se="http://schemas.microsoft.com/office/word/2015/wordml/symex" xmlns:wpg="http://schemas.microsoft.com/office/word/2010/wordprocessingGroup" xmlns:wpi="http://schemas.microsoft.com/office/word/2010/wordprocessingInk" xmlns:wne="http://schemas.microsoft.com/office/word/2006/wordml" xmlns:wps="http://schemas.microsoft.com/office/word/2010/wordprocessingShape" mc:Ignorable="w14 w15 w16se w16cid wp14">
   <w:body>
     <w:p>
       <w:pPr>
@@ -89,6 +89,7 @@
               </w:rPr>
               <w:t xml:space="preserve">RESTful </w:t>
             </w:r>
+            <w:proofErr w:type="spellStart"/>
             <w:r>
               <w:rPr>
                 <w:rFonts w:ascii="Impact" w:hAnsi="Impact"/>
@@ -96,6 +97,7 @@
               </w:rPr>
               <w:t>Runscape</w:t>
             </w:r>
+            <w:proofErr w:type="spellEnd"/>
           </w:p>
         </w:tc>
       </w:tr>
@@ -3714,7 +3716,15 @@
     <w:p/>
     <w:p>
       <w:r>
-        <w:t>Le back-end devra avoir la capacité de dialoguer avec un composant client qui effectuera les actions suivantes :</w:t>
+        <w:t xml:space="preserve">Le </w:t>
+      </w:r>
+      <w:proofErr w:type="spellStart"/>
+      <w:r>
+        <w:t>back-end</w:t>
+      </w:r>
+      <w:proofErr w:type="spellEnd"/>
+      <w:r>
+        <w:t xml:space="preserve"> devra avoir la capacité de dialoguer avec un composant client qui effectuera les actions suivantes :</w:t>
       </w:r>
     </w:p>
     <w:p/>
@@ -3751,7 +3761,15 @@
         </w:numPr>
       </w:pPr>
       <w:r>
-        <w:t>Importer des données en provenance de GPS (format .gpx considéré en priorité)</w:t>
+        <w:t>Importer des données en provenance de GPS (format .</w:t>
+      </w:r>
+      <w:proofErr w:type="spellStart"/>
+      <w:r>
+        <w:t>gpx</w:t>
+      </w:r>
+      <w:proofErr w:type="spellEnd"/>
+      <w:r>
+        <w:t xml:space="preserve"> considéré en priorité)</w:t>
       </w:r>
     </w:p>
     <w:p>
@@ -3772,8 +3790,21 @@
         <w:footnoteReference w:id="1"/>
       </w:r>
       <w:r>
-        <w:t xml:space="preserve"> avec au moins un acteur majeur de gestion d’activité tels que Garmin Connect, Tom tom</w:t>
-      </w:r>
+        <w:t xml:space="preserve"> avec au moins un acteur majeur de gestion d’activité tels que Garmin </w:t>
+      </w:r>
+      <w:proofErr w:type="spellStart"/>
+      <w:r>
+        <w:t>Connect</w:t>
+      </w:r>
+      <w:proofErr w:type="spellEnd"/>
+      <w:r>
+        <w:t xml:space="preserve">, Tom </w:t>
+      </w:r>
+      <w:proofErr w:type="spellStart"/>
+      <w:r>
+        <w:t>tom</w:t>
+      </w:r>
+      <w:proofErr w:type="spellEnd"/>
     </w:p>
     <w:p/>
     <w:p/>
@@ -3782,13 +3813,26 @@
         <w:pStyle w:val="Titre3"/>
       </w:pPr>
       <w:r>
-        <w:t>Sécurisation du back-end</w:t>
-      </w:r>
+        <w:t xml:space="preserve">Sécurisation du </w:t>
+      </w:r>
+      <w:proofErr w:type="spellStart"/>
+      <w:r>
+        <w:t>back-end</w:t>
+      </w:r>
+      <w:proofErr w:type="spellEnd"/>
     </w:p>
     <w:p/>
     <w:p>
       <w:r>
-        <w:t xml:space="preserve">Le back-end devra implémenter les sécurités suivantes : </w:t>
+        <w:t xml:space="preserve">Le </w:t>
+      </w:r>
+      <w:proofErr w:type="spellStart"/>
+      <w:r>
+        <w:t>back-end</w:t>
+      </w:r>
+      <w:proofErr w:type="spellEnd"/>
+      <w:r>
+        <w:t xml:space="preserve"> devra implémenter les sécurités suivantes : </w:t>
       </w:r>
     </w:p>
     <w:p/>
@@ -3801,7 +3845,23 @@
         </w:numPr>
       </w:pPr>
       <w:r>
-        <w:t>N’être accessible que via le protocole HTTPS (self-signed certificate)</w:t>
+        <w:t>N’être accessible que via le protocole HTTPS (self-</w:t>
+      </w:r>
+      <w:proofErr w:type="spellStart"/>
+      <w:r>
+        <w:t>signed</w:t>
+      </w:r>
+      <w:proofErr w:type="spellEnd"/>
+      <w:r>
+        <w:t xml:space="preserve"> </w:t>
+      </w:r>
+      <w:proofErr w:type="spellStart"/>
+      <w:r>
+        <w:t>certificate</w:t>
+      </w:r>
+      <w:proofErr w:type="spellEnd"/>
+      <w:r>
+        <w:t>)</w:t>
       </w:r>
     </w:p>
     <w:p>
@@ -3846,7 +3906,15 @@
     <w:p/>
     <w:p>
       <w:r>
-        <w:t>Le back-end devra implémenter les mécanismes d’authentification suivantes :</w:t>
+        <w:t xml:space="preserve">Le </w:t>
+      </w:r>
+      <w:proofErr w:type="spellStart"/>
+      <w:r>
+        <w:t>back-end</w:t>
+      </w:r>
+      <w:proofErr w:type="spellEnd"/>
+      <w:r>
+        <w:t xml:space="preserve"> devra implémenter les mécanismes d’authentification suivantes :</w:t>
       </w:r>
     </w:p>
     <w:p/>
@@ -3859,7 +3927,15 @@
         </w:numPr>
       </w:pPr>
       <w:r>
-        <w:t>Soit pouvoir se connecter à l’aide d’un service « 2-step verification »</w:t>
+        <w:t xml:space="preserve">Soit pouvoir se connecter à l’aide d’un service « 2-step </w:t>
+      </w:r>
+      <w:proofErr w:type="spellStart"/>
+      <w:r>
+        <w:t>verification</w:t>
+      </w:r>
+      <w:proofErr w:type="spellEnd"/>
+      <w:r>
+        <w:t> »</w:t>
       </w:r>
     </w:p>
     <w:p>
@@ -3944,7 +4020,7 @@
             <v:path o:extrusionok="f" gradientshapeok="t" o:connecttype="rect"/>
             <o:lock v:ext="edit" aspectratio="t"/>
           </v:shapetype>
-          <v:shape id="_x0000_i1025" type="#_x0000_t75" style="width:453.75pt;height:406.2pt">
+          <v:shape id="_x0000_i1043" type="#_x0000_t75" style="width:453.5pt;height:405.8pt">
             <v:imagedata r:id="rId8" o:title="PlannificationInitiale"/>
           </v:shape>
         </w:pict>
@@ -3988,7 +4064,15 @@
         <w:footnoteReference w:id="3"/>
       </w:r>
       <w:r>
-        <w:t>. L’audience est donc composée de personne faisant du sport ou voulant commencé à en faire.</w:t>
+        <w:t xml:space="preserve">. L’audience est donc composée de personne faisant du sport ou voulant </w:t>
+      </w:r>
+      <w:proofErr w:type="gramStart"/>
+      <w:r>
+        <w:t>commencé</w:t>
+      </w:r>
+      <w:proofErr w:type="gramEnd"/>
+      <w:r>
+        <w:t xml:space="preserve"> à en faire.</w:t>
       </w:r>
     </w:p>
     <w:p>
@@ -4070,8 +4154,13 @@
         </w:numPr>
       </w:pPr>
       <w:r>
-        <w:t>Garmin Connect</w:t>
-      </w:r>
+        <w:t>Garmin </w:t>
+      </w:r>
+      <w:proofErr w:type="spellStart"/>
+      <w:r>
+        <w:t>Connect</w:t>
+      </w:r>
+      <w:proofErr w:type="spellEnd"/>
     </w:p>
     <w:p>
       <w:pPr>
@@ -4082,8 +4171,13 @@
         </w:numPr>
       </w:pPr>
       <w:r>
-        <w:t>Tom Tom</w:t>
-      </w:r>
+        <w:t xml:space="preserve">Tom </w:t>
+      </w:r>
+      <w:proofErr w:type="spellStart"/>
+      <w:r>
+        <w:t>Tom</w:t>
+      </w:r>
+      <w:proofErr w:type="spellEnd"/>
       <w:r>
         <w:t xml:space="preserve"> </w:t>
       </w:r>
@@ -4100,8 +4194,13 @@
         </w:numPr>
       </w:pPr>
       <w:r>
-        <w:t>Adidas Runtastic</w:t>
-      </w:r>
+        <w:t xml:space="preserve">Adidas </w:t>
+      </w:r>
+      <w:proofErr w:type="spellStart"/>
+      <w:r>
+        <w:t>Runtastic</w:t>
+      </w:r>
+      <w:proofErr w:type="spellEnd"/>
     </w:p>
     <w:p/>
     <w:p>
@@ -4155,8 +4254,13 @@
               <w:cnfStyle w:val="100000000000" w:firstRow="1" w:lastRow="0" w:firstColumn="0" w:lastColumn="0" w:oddVBand="0" w:evenVBand="0" w:oddHBand="0" w:evenHBand="0" w:firstRowFirstColumn="0" w:firstRowLastColumn="0" w:lastRowFirstColumn="0" w:lastRowLastColumn="0"/>
             </w:pPr>
             <w:r>
-              <w:t>Garmin Connect</w:t>
-            </w:r>
+              <w:t xml:space="preserve">Garmin </w:t>
+            </w:r>
+            <w:proofErr w:type="spellStart"/>
+            <w:r>
+              <w:t>Connect</w:t>
+            </w:r>
+            <w:proofErr w:type="spellEnd"/>
           </w:p>
         </w:tc>
         <w:tc>
@@ -4186,9 +4290,11 @@
             <w:r>
               <w:t xml:space="preserve">Adidas </w:t>
             </w:r>
+            <w:proofErr w:type="spellStart"/>
             <w:r>
               <w:t>Runtastic</w:t>
             </w:r>
+            <w:proofErr w:type="spellEnd"/>
           </w:p>
         </w:tc>
       </w:tr>
@@ -5177,7 +5283,15 @@
               <w:cnfStyle w:val="000000000000" w:firstRow="0" w:lastRow="0" w:firstColumn="0" w:lastColumn="0" w:oddVBand="0" w:evenVBand="0" w:oddHBand="0" w:evenHBand="0" w:firstRowFirstColumn="0" w:firstRowLastColumn="0" w:lastRowFirstColumn="0" w:lastRowLastColumn="0"/>
             </w:pPr>
             <w:r>
-              <w:t xml:space="preserve">Le serveur n’enregistre pas l’état du client, ce qui permet de distribué les charges sur plusieurs </w:t>
+              <w:t xml:space="preserve">Le serveur n’enregistre pas l’état du client, ce qui permet de </w:t>
+            </w:r>
+            <w:proofErr w:type="gramStart"/>
+            <w:r>
+              <w:t>distribué</w:t>
+            </w:r>
+            <w:proofErr w:type="gramEnd"/>
+            <w:r>
+              <w:t xml:space="preserve"> les charges sur plusieurs </w:t>
             </w:r>
             <w:r>
               <w:t>serveurs</w:t>
@@ -5596,7 +5710,15 @@
     <w:p/>
     <w:p>
       <w:r>
-        <w:t>Ayant déjà réalisé l’installation d’un serveur NodeJS et d’une base de données MySQL sur un Raspberry Pi en dehors de ce projet, aucun problème ne devrait survenir lors d’une nouvelle installation.</w:t>
+        <w:t xml:space="preserve">Ayant déjà réalisé l’installation d’un serveur </w:t>
+      </w:r>
+      <w:proofErr w:type="spellStart"/>
+      <w:r>
+        <w:t>NodeJS</w:t>
+      </w:r>
+      <w:proofErr w:type="spellEnd"/>
+      <w:r>
+        <w:t xml:space="preserve"> et d’une base de données MySQL sur un Raspberry Pi en dehors de ce projet, aucun problème ne devrait survenir lors d’une nouvelle installation.</w:t>
       </w:r>
     </w:p>
     <w:p/>
@@ -5612,7 +5734,15 @@
     <w:p/>
     <w:p>
       <w:r>
-        <w:t xml:space="preserve">Des modules NodeJS seront utilisés lors de la réalisation du Web Service, voici une liste </w:t>
+        <w:t xml:space="preserve">Des modules </w:t>
+      </w:r>
+      <w:proofErr w:type="spellStart"/>
+      <w:r>
+        <w:t>NodeJS</w:t>
+      </w:r>
+      <w:proofErr w:type="spellEnd"/>
+      <w:r>
+        <w:t xml:space="preserve"> seront utilisés lors de la réalisation du Web Service, voici une liste </w:t>
       </w:r>
       <w:r>
         <w:t xml:space="preserve">de plusieurs modules qui seront sûrement utilisés : </w:t>
@@ -5627,8 +5757,15 @@
           <w:numId w:val="31"/>
         </w:numPr>
       </w:pPr>
-      <w:r>
-        <w:t>fs (accès au système de fichier)</w:t>
+      <w:proofErr w:type="spellStart"/>
+      <w:proofErr w:type="gramStart"/>
+      <w:r>
+        <w:t>fs</w:t>
+      </w:r>
+      <w:proofErr w:type="spellEnd"/>
+      <w:proofErr w:type="gramEnd"/>
+      <w:r>
+        <w:t xml:space="preserve"> (accès au système de fichier)</w:t>
       </w:r>
     </w:p>
     <w:p>
@@ -5639,8 +5776,13 @@
           <w:numId w:val="31"/>
         </w:numPr>
       </w:pPr>
-      <w:r>
-        <w:t>http (serveur HTTP)</w:t>
+      <w:proofErr w:type="gramStart"/>
+      <w:r>
+        <w:t>http</w:t>
+      </w:r>
+      <w:proofErr w:type="gramEnd"/>
+      <w:r>
+        <w:t xml:space="preserve"> (serveur HTTP)</w:t>
       </w:r>
     </w:p>
     <w:p>
@@ -5651,8 +5793,13 @@
           <w:numId w:val="31"/>
         </w:numPr>
       </w:pPr>
-      <w:r>
-        <w:t>https (serveur HTTPS)</w:t>
+      <w:proofErr w:type="gramStart"/>
+      <w:r>
+        <w:t>https</w:t>
+      </w:r>
+      <w:proofErr w:type="gramEnd"/>
+      <w:r>
+        <w:t xml:space="preserve"> (serveur HTTPS)</w:t>
       </w:r>
     </w:p>
     <w:p>
@@ -5663,8 +5810,13 @@
           <w:numId w:val="31"/>
         </w:numPr>
       </w:pPr>
-      <w:r>
-        <w:t>router (gestion des routes URLs)</w:t>
+      <w:proofErr w:type="gramStart"/>
+      <w:r>
+        <w:t>router</w:t>
+      </w:r>
+      <w:proofErr w:type="gramEnd"/>
+      <w:r>
+        <w:t xml:space="preserve"> (gestion des routes URLs)</w:t>
       </w:r>
     </w:p>
     <w:p>
@@ -5675,8 +5827,13 @@
           <w:numId w:val="31"/>
         </w:numPr>
       </w:pPr>
-      <w:r>
-        <w:t>url (gestion des URL</w:t>
+      <w:proofErr w:type="gramStart"/>
+      <w:r>
+        <w:t>url</w:t>
+      </w:r>
+      <w:proofErr w:type="gramEnd"/>
+      <w:r>
+        <w:t xml:space="preserve"> (gestion des URL</w:t>
       </w:r>
       <w:r>
         <w:t>s)</w:t>
@@ -5690,8 +5847,23 @@
           <w:numId w:val="31"/>
         </w:numPr>
       </w:pPr>
-      <w:r>
-        <w:t>querystring (gestion des querystring dans les URLs)</w:t>
+      <w:proofErr w:type="spellStart"/>
+      <w:proofErr w:type="gramStart"/>
+      <w:r>
+        <w:t>querystring</w:t>
+      </w:r>
+      <w:proofErr w:type="spellEnd"/>
+      <w:proofErr w:type="gramEnd"/>
+      <w:r>
+        <w:t xml:space="preserve"> (gestion des </w:t>
+      </w:r>
+      <w:proofErr w:type="spellStart"/>
+      <w:r>
+        <w:t>querystring</w:t>
+      </w:r>
+      <w:proofErr w:type="spellEnd"/>
+      <w:r>
+        <w:t xml:space="preserve"> dans les URLs)</w:t>
       </w:r>
     </w:p>
     <w:p>
@@ -5702,33 +5874,27 @@
           <w:numId w:val="31"/>
         </w:numPr>
       </w:pPr>
-      <w:r>
-        <w:t>util (utilitaires)</w:t>
-      </w:r>
-    </w:p>
-    <w:p>
-      <w:pPr>
-        <w:pStyle w:val="Paragraphedeliste"/>
-        <w:numPr>
-          <w:ilvl w:val="0"/>
-          <w:numId w:val="31"/>
-        </w:numPr>
-      </w:pPr>
-      <w:r>
-        <w:t>jsonwebtok</w:t>
-      </w:r>
-      <w:r>
-        <w:t>en</w:t>
-      </w:r>
-      <w:r>
-        <w:t xml:space="preserve"> (gestion des tokens de connection)</w:t>
+      <w:proofErr w:type="spellStart"/>
+      <w:proofErr w:type="gramStart"/>
+      <w:r>
+        <w:t>util</w:t>
+      </w:r>
+      <w:proofErr w:type="spellEnd"/>
+      <w:proofErr w:type="gramEnd"/>
+      <w:r>
+        <w:t xml:space="preserve"> (utilitaires)</w:t>
       </w:r>
     </w:p>
     <w:p/>
     <w:p>
       <w:r>
-        <w:t>Ces modules sont, soit des modules de bases, soit des modules très connus dans l’écosystème NodeJS</w:t>
-      </w:r>
+        <w:t xml:space="preserve">Ces modules sont, soit des modules de bases, soit des modules très connus dans l’écosystème </w:t>
+      </w:r>
+      <w:proofErr w:type="spellStart"/>
+      <w:r>
+        <w:t>NodeJS</w:t>
+      </w:r>
+      <w:proofErr w:type="spellEnd"/>
       <w:r>
         <w:t>, il est donc très facile de se documenter sur ces modules. Aucun problème de faisabilité de devrait être rencontré lors de la réalisation du Web Service.</w:t>
       </w:r>
@@ -6510,7 +6676,14 @@
               <w:rPr>
                 <w:b w:val="0"/>
               </w:rPr>
-              <w:t xml:space="preserve"> serveur</w:t>
+              <w:t xml:space="preserve"> </w:t>
+            </w:r>
+            <w:proofErr w:type="spellStart"/>
+            <w:r>
+              <w:rPr>
+                <w:b w:val="0"/>
+              </w:rPr>
+              <w:t>serveur</w:t>
             </w:r>
             <w:r>
               <w:rPr>
@@ -6518,6 +6691,7 @@
               </w:rPr>
               <w:t>-s</w:t>
             </w:r>
+            <w:proofErr w:type="spellEnd"/>
             <w:r>
               <w:rPr>
                 <w:b w:val="0"/>
@@ -6758,10 +6932,10 @@
           <w:szCs w:val="14"/>
         </w:rPr>
         <w:object w:dxaOrig="8146" w:dyaOrig="1966">
-          <v:shape id="_x0000_i1026" type="#_x0000_t75" style="width:406.85pt;height:98.5pt" o:ole="">
+          <v:shape id="_x0000_i1044" type="#_x0000_t75" style="width:406.75pt;height:98.2pt" o:ole="">
             <v:imagedata r:id="rId9" o:title=""/>
           </v:shape>
-          <o:OLEObject Type="Embed" ProgID="Visio.Drawing.15" ShapeID="_x0000_i1026" DrawAspect="Content" ObjectID="_1613474801" r:id="rId10"/>
+          <o:OLEObject Type="Embed" ProgID="Visio.Drawing.15" ShapeID="_x0000_i1044" DrawAspect="Content" ObjectID="_1613500000" r:id="rId10"/>
         </w:object>
       </w:r>
     </w:p>
@@ -6837,7 +7011,15 @@
     <w:p/>
     <w:p>
       <w:r>
-        <w:t>Les tests seront effectués sur tous les endpoints de l’API.</w:t>
+        <w:t xml:space="preserve">Les tests seront effectués sur tous les </w:t>
+      </w:r>
+      <w:proofErr w:type="spellStart"/>
+      <w:r>
+        <w:t>endpoints</w:t>
+      </w:r>
+      <w:proofErr w:type="spellEnd"/>
+      <w:r>
+        <w:t xml:space="preserve"> de l’API.</w:t>
       </w:r>
       <w:r>
         <w:t xml:space="preserve"> Les tests seront réalisés à l’aide du logiciel Postman.</w:t>
@@ -7055,8 +7237,13 @@
           </w:tcPr>
           <w:p>
             <w:r>
-              <w:t>Authentification stateless</w:t>
-            </w:r>
+              <w:t xml:space="preserve">Authentification </w:t>
+            </w:r>
+            <w:proofErr w:type="spellStart"/>
+            <w:r>
+              <w:t>stateless</w:t>
+            </w:r>
+            <w:proofErr w:type="spellEnd"/>
           </w:p>
         </w:tc>
         <w:tc>
@@ -7075,14 +7262,24 @@
           </w:tcPr>
           <w:p>
             <w:r>
-              <w:t>Tentative d’acquérir les connaissances</w:t>
+              <w:t xml:space="preserve">Tentative d’acquérir </w:t>
+            </w:r>
+            <w:proofErr w:type="gramStart"/>
+            <w:r>
+              <w:t>les connaissances</w:t>
             </w:r>
             <w:r>
               <w:t xml:space="preserve"> nécessaire</w:t>
             </w:r>
-            <w:r>
-              <w:t>, sinon changement vers une authentification non-stateless</w:t>
-            </w:r>
+            <w:proofErr w:type="gramEnd"/>
+            <w:r>
+              <w:t>, sinon changement vers une authentification non-</w:t>
+            </w:r>
+            <w:proofErr w:type="spellStart"/>
+            <w:r>
+              <w:t>stateless</w:t>
+            </w:r>
+            <w:proofErr w:type="spellEnd"/>
             <w:r>
               <w:t>.</w:t>
             </w:r>
@@ -7156,7 +7353,15 @@
         <w:t>J’ai choisi de travailler avec le logiciel Notepad++</w:t>
       </w:r>
       <w:r>
-        <w:t>, j’utilise l’auto complétion proposée par Notepad++ et les plugins pour d’autres fonctionnalités comme le FTP.</w:t>
+        <w:t xml:space="preserve">, j’utilise </w:t>
+      </w:r>
+      <w:proofErr w:type="gramStart"/>
+      <w:r>
+        <w:t>l’auto complétion</w:t>
+      </w:r>
+      <w:proofErr w:type="gramEnd"/>
+      <w:r>
+        <w:t xml:space="preserve"> proposée par Notepad++ et les plugins pour d’autres fonctionnalités comme le FTP.</w:t>
       </w:r>
       <w:r>
         <w:t xml:space="preserve"> </w:t>
@@ -7177,7 +7382,15 @@
         <w:t>eu</w:t>
       </w:r>
       <w:r>
-        <w:t>r NodeJS.</w:t>
+        <w:t xml:space="preserve">r </w:t>
+      </w:r>
+      <w:proofErr w:type="spellStart"/>
+      <w:r>
+        <w:t>NodeJS</w:t>
+      </w:r>
+      <w:proofErr w:type="spellEnd"/>
+      <w:r>
+        <w:t>.</w:t>
       </w:r>
     </w:p>
     <w:p/>
@@ -7192,7 +7405,15 @@
     <w:p/>
     <w:p>
       <w:r>
-        <w:t>Les utilisateurs s'authentifierons par e-mail et mot de passe, l'email permet d'avoir un identifiant unique. Il ne sera pas possible de créer plusieurs comptes avec la même adresse e-mail.</w:t>
+        <w:t xml:space="preserve">Les utilisateurs s'authentifierons par </w:t>
+      </w:r>
+      <w:proofErr w:type="gramStart"/>
+      <w:r>
+        <w:t>e-mail</w:t>
+      </w:r>
+      <w:proofErr w:type="gramEnd"/>
+      <w:r>
+        <w:t xml:space="preserve"> et mot de passe, l'email permet d'avoir un identifiant unique. Il ne sera pas possible de créer plusieurs comptes avec la même adresse e-mail.</w:t>
       </w:r>
     </w:p>
     <w:p>
@@ -7228,28 +7449,65 @@
         <w:pStyle w:val="Titre3"/>
       </w:pPr>
       <w:r>
-        <w:t>Authentification par OAuth</w:t>
-      </w:r>
+        <w:t xml:space="preserve">Authentification par </w:t>
+      </w:r>
+      <w:proofErr w:type="spellStart"/>
+      <w:r>
+        <w:t>OAuth</w:t>
+      </w:r>
+      <w:proofErr w:type="spellEnd"/>
     </w:p>
     <w:p/>
     <w:p>
       <w:r>
-        <w:t xml:space="preserve">L'OAuth est un protocole d'authentification et d'identification très utilisé. </w:t>
+        <w:t>L'</w:t>
+      </w:r>
+      <w:proofErr w:type="spellStart"/>
+      <w:r>
+        <w:t>OAuth</w:t>
+      </w:r>
+      <w:proofErr w:type="spellEnd"/>
+      <w:r>
+        <w:t xml:space="preserve"> est un protocole d'authentification et d'identification très utilisé. </w:t>
       </w:r>
       <w:r>
         <w:t>Le principal avantage</w:t>
       </w:r>
       <w:r>
-        <w:t xml:space="preserve"> de l'OAuth </w:t>
-      </w:r>
-      <w:r>
-        <w:t>est la délégation de l'authentification à un parti tierce. L'OAuth permet d'authentifier un utilisateur sur une application avec des identifiants d'une autre application, sans que les identifiants ne quittent l'application à laquelle ils appartiennent.</w:t>
+        <w:t xml:space="preserve"> de l'</w:t>
+      </w:r>
+      <w:proofErr w:type="spellStart"/>
+      <w:r>
+        <w:t>OAuth</w:t>
+      </w:r>
+      <w:proofErr w:type="spellEnd"/>
+      <w:r>
+        <w:t xml:space="preserve"> </w:t>
+      </w:r>
+      <w:r>
+        <w:t>est la délégation de l'authentification à un parti tierce. L'</w:t>
+      </w:r>
+      <w:proofErr w:type="spellStart"/>
+      <w:r>
+        <w:t>OAuth</w:t>
+      </w:r>
+      <w:proofErr w:type="spellEnd"/>
+      <w:r>
+        <w:t xml:space="preserve"> permet d'authentifier un utilisateur sur une application avec des identifiants d'une autre application, sans que les identifiants ne quittent l'application à laquelle ils appartiennent.</w:t>
       </w:r>
     </w:p>
     <w:p/>
     <w:p>
       <w:r>
-        <w:t>Cette fonctionnalité n'est pas nécessaire à la réalisation de ce projet, l'implémentation de l'OAuth ajouterais des fonctionnalités non demandées au projet, il ne sera donc pas utilisé dans celui-ci.</w:t>
+        <w:t>Cette fonctionnalité n'est pas nécessaire à la réalisation de ce projet, l'implémentation de l'</w:t>
+      </w:r>
+      <w:proofErr w:type="spellStart"/>
+      <w:r>
+        <w:t>OAuth</w:t>
+      </w:r>
+      <w:proofErr w:type="spellEnd"/>
+      <w:r>
+        <w:t xml:space="preserve"> ajouterais des fonctionnalités non demandées au projet, il ne sera donc pas utilisé dans celui-ci.</w:t>
       </w:r>
     </w:p>
     <w:p/>
@@ -7259,13 +7517,26 @@
         <w:pStyle w:val="Titre3"/>
       </w:pPr>
       <w:r>
-        <w:t>Authentification par tokens</w:t>
-      </w:r>
+        <w:t xml:space="preserve">Authentification par </w:t>
+      </w:r>
+      <w:proofErr w:type="spellStart"/>
+      <w:r>
+        <w:t>tokens</w:t>
+      </w:r>
+      <w:proofErr w:type="spellEnd"/>
     </w:p>
     <w:p/>
     <w:p>
       <w:r>
-        <w:t xml:space="preserve">Une implémentation d'authentification stateless ne permet pas de stocker des sessions sur les serveurs. Cette approche permet de très facilement </w:t>
+        <w:t xml:space="preserve">Une implémentation d'authentification </w:t>
+      </w:r>
+      <w:proofErr w:type="spellStart"/>
+      <w:r>
+        <w:t>stateless</w:t>
+      </w:r>
+      <w:proofErr w:type="spellEnd"/>
+      <w:r>
+        <w:t xml:space="preserve"> ne permet pas de stocker des sessions sur les serveurs. Cette approche permet de très facilement </w:t>
       </w:r>
       <w:r>
         <w:t>étendre le nombre de nœuds de calculs sans subir des</w:t>
@@ -7286,7 +7557,39 @@
     <w:p/>
     <w:p>
       <w:r>
-        <w:t>L'une des seules méthodes permettant une authentification stateless est l'authentification par tokens. Un standard a été créer pour gérer ces tokens, les JSON Web Tokens (JWT)</w:t>
+        <w:t xml:space="preserve">L'une des seules méthodes permettant une authentification </w:t>
+      </w:r>
+      <w:proofErr w:type="spellStart"/>
+      <w:r>
+        <w:t>stateless</w:t>
+      </w:r>
+      <w:proofErr w:type="spellEnd"/>
+      <w:r>
+        <w:t xml:space="preserve"> est l'authentification par </w:t>
+      </w:r>
+      <w:proofErr w:type="spellStart"/>
+      <w:r>
+        <w:t>tokens</w:t>
+      </w:r>
+      <w:proofErr w:type="spellEnd"/>
+      <w:r>
+        <w:t xml:space="preserve">. Un standard a été créer pour gérer ces </w:t>
+      </w:r>
+      <w:proofErr w:type="spellStart"/>
+      <w:r>
+        <w:t>tokens</w:t>
+      </w:r>
+      <w:proofErr w:type="spellEnd"/>
+      <w:r>
+        <w:t xml:space="preserve">, les JSON Web </w:t>
+      </w:r>
+      <w:proofErr w:type="spellStart"/>
+      <w:r>
+        <w:t>Tokens</w:t>
+      </w:r>
+      <w:proofErr w:type="spellEnd"/>
+      <w:r>
+        <w:t xml:space="preserve"> (JWT)</w:t>
       </w:r>
       <w:r>
         <w:t>.</w:t>
@@ -7295,19 +7598,75 @@
     <w:p/>
     <w:p>
       <w:r>
-        <w:t xml:space="preserve">Un des désavantages d'une authentification entièrement stateless est qu'il n'est pas possible de </w:t>
+        <w:t xml:space="preserve">Un des désavantages d'une authentification entièrement </w:t>
+      </w:r>
+      <w:proofErr w:type="spellStart"/>
+      <w:r>
+        <w:t>stateless</w:t>
+      </w:r>
+      <w:proofErr w:type="spellEnd"/>
+      <w:r>
+        <w:t xml:space="preserve"> est qu'il n'est pas possible de </w:t>
       </w:r>
       <w:r>
         <w:t>révoquer</w:t>
       </w:r>
       <w:r>
-        <w:t xml:space="preserve"> un token d'authentification, il est donc essentiel de limité la validité du token.</w:t>
+        <w:t xml:space="preserve"> un </w:t>
+      </w:r>
+      <w:proofErr w:type="spellStart"/>
+      <w:r>
+        <w:t>token</w:t>
+      </w:r>
+      <w:proofErr w:type="spellEnd"/>
+      <w:r>
+        <w:t xml:space="preserve"> d'authentification, il est donc essentiel de </w:t>
+      </w:r>
+      <w:proofErr w:type="gramStart"/>
+      <w:r>
+        <w:t>limité</w:t>
+      </w:r>
+      <w:proofErr w:type="gramEnd"/>
+      <w:r>
+        <w:t xml:space="preserve"> la validité du </w:t>
+      </w:r>
+      <w:proofErr w:type="spellStart"/>
+      <w:r>
+        <w:t>token</w:t>
+      </w:r>
+      <w:proofErr w:type="spellEnd"/>
+      <w:r>
+        <w:t>.</w:t>
       </w:r>
     </w:p>
     <w:p/>
     <w:p>
       <w:r>
-        <w:t>Dans le cas où une révocation des tokens doit être implémenté, l'authentification ne pourra plus rester stateless, un stockage des tokens sera nécessaire.</w:t>
+        <w:t xml:space="preserve">Dans le cas où une révocation des </w:t>
+      </w:r>
+      <w:proofErr w:type="spellStart"/>
+      <w:r>
+        <w:t>tokens</w:t>
+      </w:r>
+      <w:proofErr w:type="spellEnd"/>
+      <w:r>
+        <w:t xml:space="preserve"> doit être implémenté, l'authentification ne pourra plus rester </w:t>
+      </w:r>
+      <w:proofErr w:type="spellStart"/>
+      <w:r>
+        <w:t>stateless</w:t>
+      </w:r>
+      <w:proofErr w:type="spellEnd"/>
+      <w:r>
+        <w:t xml:space="preserve">, un stockage des </w:t>
+      </w:r>
+      <w:proofErr w:type="spellStart"/>
+      <w:r>
+        <w:t>tokens</w:t>
+      </w:r>
+      <w:proofErr w:type="spellEnd"/>
+      <w:r>
+        <w:t xml:space="preserve"> sera nécessaire.</w:t>
       </w:r>
     </w:p>
     <w:p/>
@@ -7405,9 +7764,11 @@
             <w:tcW w:w="1696" w:type="dxa"/>
           </w:tcPr>
           <w:p>
+            <w:proofErr w:type="spellStart"/>
             <w:r>
               <w:t>Token</w:t>
             </w:r>
+            <w:proofErr w:type="spellEnd"/>
           </w:p>
         </w:tc>
         <w:tc>
@@ -7419,7 +7780,15 @@
               <w:cnfStyle w:val="000000000000" w:firstRow="0" w:lastRow="0" w:firstColumn="0" w:lastColumn="0" w:oddVBand="0" w:evenVBand="0" w:oddHBand="0" w:evenHBand="0" w:firstRowFirstColumn="0" w:firstRowLastColumn="0" w:lastRowFirstColumn="0" w:lastRowLastColumn="0"/>
             </w:pPr>
             <w:r>
-              <w:t xml:space="preserve">Créer un token d'authentification </w:t>
+              <w:t xml:space="preserve">Créer un </w:t>
+            </w:r>
+            <w:proofErr w:type="spellStart"/>
+            <w:r>
+              <w:t>token</w:t>
+            </w:r>
+            <w:proofErr w:type="spellEnd"/>
+            <w:r>
+              <w:t xml:space="preserve"> d'authentification </w:t>
             </w:r>
           </w:p>
         </w:tc>
@@ -7460,9 +7829,11 @@
             <w:tcW w:w="1696" w:type="dxa"/>
           </w:tcPr>
           <w:p>
+            <w:proofErr w:type="spellStart"/>
             <w:r>
               <w:t>Subscription</w:t>
             </w:r>
+            <w:proofErr w:type="spellEnd"/>
           </w:p>
         </w:tc>
         <w:tc>
@@ -7520,9 +7891,14 @@
         <w:pStyle w:val="Titre2"/>
       </w:pPr>
       <w:bookmarkStart w:id="18" w:name="_Toc1456987"/>
+      <w:proofErr w:type="spellStart"/>
       <w:r>
         <w:lastRenderedPageBreak/>
-        <w:t>Endpoints de l’API</w:t>
+        <w:t>Endpoints</w:t>
+      </w:r>
+      <w:proofErr w:type="spellEnd"/>
+      <w:r>
+        <w:t xml:space="preserve"> de l’API</w:t>
       </w:r>
       <w:bookmarkEnd w:id="18"/>
     </w:p>
@@ -7561,9 +7937,11 @@
             <w:tcW w:w="4472" w:type="dxa"/>
           </w:tcPr>
           <w:p>
+            <w:proofErr w:type="spellStart"/>
             <w:r>
               <w:t>Endpoints</w:t>
             </w:r>
+            <w:proofErr w:type="spellEnd"/>
           </w:p>
         </w:tc>
         <w:tc>
@@ -7632,7 +8010,15 @@
           </w:tcPr>
           <w:p>
             <w:r>
-              <w:t>/user/{userid}</w:t>
+              <w:t>/user/{</w:t>
+            </w:r>
+            <w:proofErr w:type="spellStart"/>
+            <w:r>
+              <w:t>userid</w:t>
+            </w:r>
+            <w:proofErr w:type="spellEnd"/>
+            <w:r>
+              <w:t>}</w:t>
             </w:r>
           </w:p>
         </w:tc>
@@ -7669,11 +8055,11 @@
             <w:r>
               <w:t>/</w:t>
             </w:r>
+            <w:proofErr w:type="spellStart"/>
             <w:r>
               <w:t>token</w:t>
             </w:r>
-            <w:bookmarkStart w:id="19" w:name="_GoBack"/>
-            <w:bookmarkEnd w:id="19"/>
+            <w:proofErr w:type="spellEnd"/>
           </w:p>
         </w:tc>
         <w:tc>
@@ -7704,7 +8090,23 @@
           </w:tcPr>
           <w:p>
             <w:r>
-              <w:t>/user/{userid}/activity/</w:t>
+              <w:t>/user/{</w:t>
+            </w:r>
+            <w:proofErr w:type="spellStart"/>
+            <w:r>
+              <w:t>userid</w:t>
+            </w:r>
+            <w:proofErr w:type="spellEnd"/>
+            <w:r>
+              <w:t>}/</w:t>
+            </w:r>
+            <w:proofErr w:type="spellStart"/>
+            <w:r>
+              <w:t>activity</w:t>
+            </w:r>
+            <w:proofErr w:type="spellEnd"/>
+            <w:r>
+              <w:t>/</w:t>
             </w:r>
           </w:p>
         </w:tc>
@@ -7739,8 +8141,23 @@
             <w:tcW w:w="4472" w:type="dxa"/>
           </w:tcPr>
           <w:p>
-            <w:r>
-              <w:t>activity/{activityid}</w:t>
+            <w:proofErr w:type="spellStart"/>
+            <w:proofErr w:type="gramStart"/>
+            <w:r>
+              <w:t>activity</w:t>
+            </w:r>
+            <w:proofErr w:type="spellEnd"/>
+            <w:proofErr w:type="gramEnd"/>
+            <w:r>
+              <w:t>/{</w:t>
+            </w:r>
+            <w:proofErr w:type="spellStart"/>
+            <w:r>
+              <w:t>activityid</w:t>
+            </w:r>
+            <w:proofErr w:type="spellEnd"/>
+            <w:r>
+              <w:t>}</w:t>
             </w:r>
           </w:p>
         </w:tc>
@@ -7771,8 +8188,23 @@
             <w:tcW w:w="4472" w:type="dxa"/>
           </w:tcPr>
           <w:p>
-            <w:r>
-              <w:t>activity/{activityid}</w:t>
+            <w:proofErr w:type="spellStart"/>
+            <w:proofErr w:type="gramStart"/>
+            <w:r>
+              <w:t>activity</w:t>
+            </w:r>
+            <w:proofErr w:type="spellEnd"/>
+            <w:proofErr w:type="gramEnd"/>
+            <w:r>
+              <w:t>/{</w:t>
+            </w:r>
+            <w:proofErr w:type="spellStart"/>
+            <w:r>
+              <w:t>activityid</w:t>
+            </w:r>
+            <w:proofErr w:type="spellEnd"/>
+            <w:r>
+              <w:t>}</w:t>
             </w:r>
           </w:p>
         </w:tc>
@@ -7806,8 +8238,23 @@
             <w:tcW w:w="4472" w:type="dxa"/>
           </w:tcPr>
           <w:p>
-            <w:r>
-              <w:t>activity/{activityid}</w:t>
+            <w:proofErr w:type="spellStart"/>
+            <w:proofErr w:type="gramStart"/>
+            <w:r>
+              <w:t>activity</w:t>
+            </w:r>
+            <w:proofErr w:type="spellEnd"/>
+            <w:proofErr w:type="gramEnd"/>
+            <w:r>
+              <w:t>/{</w:t>
+            </w:r>
+            <w:proofErr w:type="spellStart"/>
+            <w:r>
+              <w:t>activityid</w:t>
+            </w:r>
+            <w:proofErr w:type="spellEnd"/>
+            <w:r>
+              <w:t>}</w:t>
             </w:r>
           </w:p>
         </w:tc>
@@ -7851,7 +8298,15 @@
               <w:t>i</w:t>
             </w:r>
             <w:r>
-              <w:t>tion/{positionid}</w:t>
+              <w:t>tion/{</w:t>
+            </w:r>
+            <w:proofErr w:type="spellStart"/>
+            <w:r>
+              <w:t>positionid</w:t>
+            </w:r>
+            <w:proofErr w:type="spellEnd"/>
+            <w:r>
+              <w:t>}</w:t>
             </w:r>
           </w:p>
         </w:tc>
@@ -7890,7 +8345,15 @@
               <w:t>/</w:t>
             </w:r>
             <w:r>
-              <w:t>position/{positionid}</w:t>
+              <w:t>position/{</w:t>
+            </w:r>
+            <w:proofErr w:type="spellStart"/>
+            <w:r>
+              <w:t>positionid</w:t>
+            </w:r>
+            <w:proofErr w:type="spellEnd"/>
+            <w:r>
+              <w:t>}</w:t>
             </w:r>
           </w:p>
         </w:tc>
@@ -7922,7 +8385,15 @@
           </w:tcPr>
           <w:p>
             <w:r>
-              <w:t>/activity-t</w:t>
+              <w:t>/</w:t>
+            </w:r>
+            <w:proofErr w:type="spellStart"/>
+            <w:r>
+              <w:t>activity</w:t>
+            </w:r>
+            <w:proofErr w:type="spellEnd"/>
+            <w:r>
+              <w:t>-t</w:t>
             </w:r>
             <w:r>
               <w:t>ype/</w:t>
@@ -7960,7 +8431,15 @@
           </w:tcPr>
           <w:p>
             <w:r>
-              <w:t>/activity-type/</w:t>
+              <w:t>/</w:t>
+            </w:r>
+            <w:proofErr w:type="spellStart"/>
+            <w:r>
+              <w:t>activity</w:t>
+            </w:r>
+            <w:proofErr w:type="spellEnd"/>
+            <w:r>
+              <w:t>-type/</w:t>
             </w:r>
           </w:p>
         </w:tc>
@@ -7992,7 +8471,23 @@
           </w:tcPr>
           <w:p>
             <w:r>
-              <w:t>/activity-type/{typeid}</w:t>
+              <w:t>/</w:t>
+            </w:r>
+            <w:proofErr w:type="spellStart"/>
+            <w:r>
+              <w:t>activity</w:t>
+            </w:r>
+            <w:proofErr w:type="spellEnd"/>
+            <w:r>
+              <w:t>-type/{</w:t>
+            </w:r>
+            <w:proofErr w:type="spellStart"/>
+            <w:r>
+              <w:t>typeid</w:t>
+            </w:r>
+            <w:proofErr w:type="spellEnd"/>
+            <w:r>
+              <w:t>}</w:t>
             </w:r>
           </w:p>
         </w:tc>
@@ -8027,7 +8522,23 @@
           </w:tcPr>
           <w:p>
             <w:r>
-              <w:t>/activity-type/{typeid}</w:t>
+              <w:t>/</w:t>
+            </w:r>
+            <w:proofErr w:type="spellStart"/>
+            <w:r>
+              <w:t>activity</w:t>
+            </w:r>
+            <w:proofErr w:type="spellEnd"/>
+            <w:r>
+              <w:t>-type/{</w:t>
+            </w:r>
+            <w:proofErr w:type="spellStart"/>
+            <w:r>
+              <w:t>typeid</w:t>
+            </w:r>
+            <w:proofErr w:type="spellEnd"/>
+            <w:r>
+              <w:t>}</w:t>
             </w:r>
           </w:p>
         </w:tc>
@@ -8059,7 +8570,15 @@
           </w:tcPr>
           <w:p>
             <w:r>
-              <w:t>/subscription/</w:t>
+              <w:t>/</w:t>
+            </w:r>
+            <w:proofErr w:type="spellStart"/>
+            <w:r>
+              <w:t>subscription</w:t>
+            </w:r>
+            <w:proofErr w:type="spellEnd"/>
+            <w:r>
+              <w:t>/</w:t>
             </w:r>
           </w:p>
         </w:tc>
@@ -8094,7 +8613,23 @@
           </w:tcPr>
           <w:p>
             <w:r>
-              <w:t>/subscription/{subid}</w:t>
+              <w:t>/</w:t>
+            </w:r>
+            <w:proofErr w:type="spellStart"/>
+            <w:r>
+              <w:t>subscription</w:t>
+            </w:r>
+            <w:proofErr w:type="spellEnd"/>
+            <w:r>
+              <w:t>/{</w:t>
+            </w:r>
+            <w:proofErr w:type="spellStart"/>
+            <w:r>
+              <w:t>subid</w:t>
+            </w:r>
+            <w:proofErr w:type="spellEnd"/>
+            <w:r>
+              <w:t>}</w:t>
             </w:r>
           </w:p>
         </w:tc>
@@ -8126,8 +8661,21 @@
           </w:tcPr>
           <w:p>
             <w:r>
-              <w:t>/user/{userid}/subscription</w:t>
-            </w:r>
+              <w:t>/user/{</w:t>
+            </w:r>
+            <w:proofErr w:type="spellStart"/>
+            <w:r>
+              <w:t>userid</w:t>
+            </w:r>
+            <w:proofErr w:type="spellEnd"/>
+            <w:r>
+              <w:t>}/</w:t>
+            </w:r>
+            <w:proofErr w:type="spellStart"/>
+            <w:r>
+              <w:t>subscription</w:t>
+            </w:r>
+            <w:proofErr w:type="spellEnd"/>
           </w:p>
         </w:tc>
         <w:tc>
@@ -8174,9 +8722,11 @@
             <w:tcW w:w="4530" w:type="dxa"/>
           </w:tcPr>
           <w:p>
+            <w:proofErr w:type="spellStart"/>
             <w:r>
               <w:t>NodeJS</w:t>
             </w:r>
+            <w:proofErr w:type="spellEnd"/>
           </w:p>
         </w:tc>
         <w:tc>
@@ -8184,8 +8734,13 @@
             <w:tcW w:w="4530" w:type="dxa"/>
           </w:tcPr>
           <w:p>
-            <w:r>
-              <w:t>v8.11.1</w:t>
+            <w:proofErr w:type="gramStart"/>
+            <w:r>
+              <w:t>v</w:t>
+            </w:r>
+            <w:proofErr w:type="gramEnd"/>
+            <w:r>
+              <w:t>8.11.1</w:t>
             </w:r>
           </w:p>
         </w:tc>
@@ -8234,8 +8789,13 @@
             <w:tcW w:w="4530" w:type="dxa"/>
           </w:tcPr>
           <w:p>
-            <w:r>
-              <w:t>stretch 9.4</w:t>
+            <w:proofErr w:type="gramStart"/>
+            <w:r>
+              <w:t>stretch</w:t>
+            </w:r>
+            <w:proofErr w:type="gramEnd"/>
+            <w:r>
+              <w:t xml:space="preserve"> 9.4</w:t>
             </w:r>
           </w:p>
         </w:tc>
@@ -8251,12 +8811,12 @@
       <w:pPr>
         <w:pStyle w:val="Titre2"/>
       </w:pPr>
-      <w:bookmarkStart w:id="20" w:name="_Toc1456989"/>
+      <w:bookmarkStart w:id="19" w:name="_Toc1456989"/>
       <w:r>
         <w:lastRenderedPageBreak/>
         <w:t>Modèle logique des données</w:t>
       </w:r>
-      <w:bookmarkEnd w:id="20"/>
+      <w:bookmarkEnd w:id="19"/>
     </w:p>
     <w:p/>
     <w:p>
@@ -8268,7 +8828,7 @@
     <w:p>
       <w:r>
         <w:pict>
-          <v:shape id="_x0000_i1027" type="#_x0000_t75" style="width:453.05pt;height:314.5pt">
+          <v:shape id="_x0000_i1045" type="#_x0000_t75" style="width:452.55pt;height:314.2pt">
             <v:imagedata r:id="rId12" o:title="MLD"/>
           </v:shape>
         </w:pict>
@@ -8280,7 +8840,15 @@
         <w:t>Vous trouverez, ci-dessous, une description des champs pouvant contenir des informations spéciales.</w:t>
       </w:r>
       <w:r>
-        <w:t xml:space="preserve"> D’autres champs ne sont pas détaillé car le contenu de ceux-ci est basique</w:t>
+        <w:t xml:space="preserve"> D’autres champs ne sont pas </w:t>
+      </w:r>
+      <w:proofErr w:type="gramStart"/>
+      <w:r>
+        <w:t>détaillé</w:t>
+      </w:r>
+      <w:proofErr w:type="gramEnd"/>
+      <w:r>
+        <w:t xml:space="preserve"> car le contenu de ceux-ci est basique</w:t>
       </w:r>
     </w:p>
     <w:p>
@@ -8375,6 +8943,8 @@
                 <w:lang w:eastAsia="fr-CH"/>
               </w:rPr>
             </w:pPr>
+            <w:proofErr w:type="spellStart"/>
+            <w:proofErr w:type="gramStart"/>
             <w:r>
               <w:rPr>
                 <w:lang w:eastAsia="fr-CH"/>
@@ -8387,6 +8957,8 @@
               </w:rPr>
               <w:t>assword</w:t>
             </w:r>
+            <w:proofErr w:type="spellEnd"/>
+            <w:proofErr w:type="gramEnd"/>
           </w:p>
         </w:tc>
         <w:tc>
@@ -8421,12 +8993,16 @@
                 <w:lang w:eastAsia="fr-CH"/>
               </w:rPr>
             </w:pPr>
+            <w:proofErr w:type="spellStart"/>
+            <w:proofErr w:type="gramStart"/>
             <w:r>
               <w:rPr>
                 <w:lang w:eastAsia="fr-CH"/>
               </w:rPr>
               <w:t>disabled</w:t>
             </w:r>
+            <w:proofErr w:type="spellEnd"/>
+            <w:proofErr w:type="gramEnd"/>
           </w:p>
         </w:tc>
         <w:tc>
@@ -8470,12 +9046,14 @@
                 <w:lang w:eastAsia="fr-CH"/>
               </w:rPr>
             </w:pPr>
+            <w:proofErr w:type="gramStart"/>
             <w:r>
               <w:rPr>
                 <w:lang w:eastAsia="fr-CH"/>
               </w:rPr>
               <w:t>admin</w:t>
             </w:r>
+            <w:proofErr w:type="gramEnd"/>
           </w:p>
         </w:tc>
         <w:tc>
@@ -8619,12 +9197,22 @@
                 <w:lang w:eastAsia="fr-CH"/>
               </w:rPr>
             </w:pPr>
+            <w:proofErr w:type="spellStart"/>
+            <w:proofErr w:type="gramStart"/>
             <w:r>
               <w:rPr>
                 <w:lang w:eastAsia="fr-CH"/>
               </w:rPr>
-              <w:t>start_timestamp</w:t>
-            </w:r>
+              <w:t>start</w:t>
+            </w:r>
+            <w:proofErr w:type="gramEnd"/>
+            <w:r>
+              <w:rPr>
+                <w:lang w:eastAsia="fr-CH"/>
+              </w:rPr>
+              <w:t>_timestamp</w:t>
+            </w:r>
+            <w:proofErr w:type="spellEnd"/>
           </w:p>
         </w:tc>
         <w:tc>
@@ -8659,12 +9247,22 @@
                 <w:lang w:eastAsia="fr-CH"/>
               </w:rPr>
             </w:pPr>
+            <w:proofErr w:type="spellStart"/>
+            <w:proofErr w:type="gramStart"/>
             <w:r>
               <w:rPr>
                 <w:lang w:eastAsia="fr-CH"/>
               </w:rPr>
-              <w:t>end_timestamp</w:t>
-            </w:r>
+              <w:t>end</w:t>
+            </w:r>
+            <w:proofErr w:type="gramEnd"/>
+            <w:r>
+              <w:rPr>
+                <w:lang w:eastAsia="fr-CH"/>
+              </w:rPr>
+              <w:t>_timestamp</w:t>
+            </w:r>
+            <w:proofErr w:type="spellEnd"/>
           </w:p>
         </w:tc>
         <w:tc>
@@ -8678,11 +9276,19 @@
                 <w:lang w:eastAsia="fr-CH"/>
               </w:rPr>
             </w:pPr>
+            <w:proofErr w:type="spellStart"/>
             <w:r>
               <w:rPr>
                 <w:lang w:eastAsia="fr-CH"/>
               </w:rPr>
-              <w:t xml:space="preserve">Timestmap de fin d’activité </w:t>
+              <w:t>Timestmap</w:t>
+            </w:r>
+            <w:proofErr w:type="spellEnd"/>
+            <w:r>
+              <w:rPr>
+                <w:lang w:eastAsia="fr-CH"/>
+              </w:rPr>
+              <w:t xml:space="preserve"> de fin d’activité </w:t>
             </w:r>
           </w:p>
         </w:tc>
@@ -8702,12 +9308,16 @@
                 <w:lang w:eastAsia="fr-CH"/>
               </w:rPr>
             </w:pPr>
+            <w:proofErr w:type="spellStart"/>
+            <w:proofErr w:type="gramStart"/>
             <w:r>
               <w:rPr>
                 <w:lang w:eastAsia="fr-CH"/>
               </w:rPr>
               <w:t>removed</w:t>
             </w:r>
+            <w:proofErr w:type="spellEnd"/>
+            <w:proofErr w:type="gramEnd"/>
           </w:p>
         </w:tc>
         <w:tc>
@@ -8836,12 +9446,14 @@
                 <w:lang w:eastAsia="fr-CH"/>
               </w:rPr>
             </w:pPr>
+            <w:proofErr w:type="gramStart"/>
             <w:r>
               <w:rPr>
                 <w:lang w:eastAsia="fr-CH"/>
               </w:rPr>
               <w:t>latitude</w:t>
             </w:r>
+            <w:proofErr w:type="gramEnd"/>
           </w:p>
         </w:tc>
         <w:tc>
@@ -8876,12 +9488,14 @@
                 <w:lang w:eastAsia="fr-CH"/>
               </w:rPr>
             </w:pPr>
+            <w:proofErr w:type="gramStart"/>
             <w:r>
               <w:rPr>
                 <w:lang w:eastAsia="fr-CH"/>
               </w:rPr>
               <w:t>longitude</w:t>
             </w:r>
+            <w:proofErr w:type="gramEnd"/>
           </w:p>
         </w:tc>
         <w:tc>
@@ -8919,12 +9533,14 @@
                 <w:lang w:eastAsia="fr-CH"/>
               </w:rPr>
             </w:pPr>
+            <w:proofErr w:type="gramStart"/>
             <w:r>
               <w:rPr>
                 <w:lang w:eastAsia="fr-CH"/>
               </w:rPr>
               <w:t>altitude</w:t>
             </w:r>
+            <w:proofErr w:type="gramEnd"/>
           </w:p>
         </w:tc>
         <w:tc>
@@ -8959,12 +9575,16 @@
                 <w:lang w:eastAsia="fr-CH"/>
               </w:rPr>
             </w:pPr>
+            <w:proofErr w:type="spellStart"/>
+            <w:proofErr w:type="gramStart"/>
             <w:r>
               <w:rPr>
                 <w:lang w:eastAsia="fr-CH"/>
               </w:rPr>
               <w:t>removed</w:t>
             </w:r>
+            <w:proofErr w:type="spellEnd"/>
+            <w:proofErr w:type="gramEnd"/>
           </w:p>
         </w:tc>
         <w:tc>
@@ -9002,12 +9622,14 @@
           <w:lang w:eastAsia="fr-CH"/>
         </w:rPr>
       </w:pPr>
+      <w:proofErr w:type="spellStart"/>
       <w:r>
         <w:rPr>
           <w:lang w:eastAsia="fr-CH"/>
         </w:rPr>
         <w:t>Subscription</w:t>
       </w:r>
+      <w:proofErr w:type="spellEnd"/>
     </w:p>
     <w:p>
       <w:pPr>
@@ -9088,12 +9710,22 @@
                 <w:lang w:eastAsia="fr-CH"/>
               </w:rPr>
             </w:pPr>
+            <w:proofErr w:type="spellStart"/>
+            <w:proofErr w:type="gramStart"/>
             <w:r>
               <w:rPr>
                 <w:lang w:eastAsia="fr-CH"/>
               </w:rPr>
-              <w:t>end_timestamp</w:t>
-            </w:r>
+              <w:t>end</w:t>
+            </w:r>
+            <w:proofErr w:type="gramEnd"/>
+            <w:r>
+              <w:rPr>
+                <w:lang w:eastAsia="fr-CH"/>
+              </w:rPr>
+              <w:t>_timestamp</w:t>
+            </w:r>
+            <w:proofErr w:type="spellEnd"/>
           </w:p>
         </w:tc>
         <w:tc>
@@ -9128,12 +9760,22 @@
                 <w:lang w:eastAsia="fr-CH"/>
               </w:rPr>
             </w:pPr>
+            <w:proofErr w:type="spellStart"/>
+            <w:proofErr w:type="gramStart"/>
             <w:r>
               <w:rPr>
                 <w:lang w:eastAsia="fr-CH"/>
               </w:rPr>
-              <w:t>start_timestamp</w:t>
-            </w:r>
+              <w:t>start</w:t>
+            </w:r>
+            <w:proofErr w:type="gramEnd"/>
+            <w:r>
+              <w:rPr>
+                <w:lang w:eastAsia="fr-CH"/>
+              </w:rPr>
+              <w:t>_timestamp</w:t>
+            </w:r>
+            <w:proofErr w:type="spellEnd"/>
           </w:p>
         </w:tc>
         <w:tc>
@@ -9171,12 +9813,16 @@
                 <w:lang w:eastAsia="fr-CH"/>
               </w:rPr>
             </w:pPr>
+            <w:proofErr w:type="spellStart"/>
+            <w:proofErr w:type="gramStart"/>
             <w:r>
               <w:rPr>
                 <w:lang w:eastAsia="fr-CH"/>
               </w:rPr>
               <w:t>paused</w:t>
             </w:r>
+            <w:proofErr w:type="spellEnd"/>
+            <w:proofErr w:type="gramEnd"/>
           </w:p>
         </w:tc>
         <w:tc>
@@ -9218,12 +9864,14 @@
       <w:pPr>
         <w:pStyle w:val="Titre3"/>
       </w:pPr>
+      <w:proofErr w:type="spellStart"/>
       <w:r>
         <w:t>Activit</w:t>
       </w:r>
       <w:r>
         <w:t>yType</w:t>
       </w:r>
+      <w:proofErr w:type="spellEnd"/>
     </w:p>
     <w:p/>
     <w:tbl>
@@ -9305,9 +9953,13 @@
             <w:tcW w:w="4530" w:type="dxa"/>
           </w:tcPr>
           <w:p>
+            <w:proofErr w:type="spellStart"/>
+            <w:proofErr w:type="gramStart"/>
             <w:r>
               <w:t>removed</w:t>
             </w:r>
+            <w:proofErr w:type="spellEnd"/>
+            <w:proofErr w:type="gramEnd"/>
           </w:p>
         </w:tc>
         <w:tc>
@@ -9366,7 +10018,7 @@
       <w:pPr>
         <w:pStyle w:val="Titre2"/>
       </w:pPr>
-      <w:bookmarkStart w:id="21" w:name="_Toc1456990"/>
+      <w:bookmarkStart w:id="20" w:name="_Toc1456990"/>
       <w:r>
         <w:lastRenderedPageBreak/>
         <w:t>Diagramme</w:t>
@@ -9377,15 +10029,15 @@
       <w:r>
         <w:t xml:space="preserve"> de flux</w:t>
       </w:r>
-      <w:bookmarkEnd w:id="21"/>
+      <w:bookmarkEnd w:id="20"/>
     </w:p>
     <w:p>
       <w:r>
         <w:object w:dxaOrig="12516" w:dyaOrig="8784">
-          <v:shape id="_x0000_i1028" type="#_x0000_t75" style="width:569.9pt;height:402.1pt" o:ole="">
+          <v:shape id="_x0000_i1046" type="#_x0000_t75" style="width:570.4pt;height:402.1pt" o:ole="">
             <v:imagedata r:id="rId15" o:title=""/>
           </v:shape>
-          <o:OLEObject Type="Embed" ProgID="Visio.Drawing.15" ShapeID="_x0000_i1028" DrawAspect="Content" ObjectID="_1613474802" r:id="rId16"/>
+          <o:OLEObject Type="Embed" ProgID="Visio.Drawing.15" ShapeID="_x0000_i1046" DrawAspect="Content" ObjectID="_1613500001" r:id="rId16"/>
         </w:object>
       </w:r>
     </w:p>
@@ -9405,13 +10057,13 @@
       </w:pPr>
       <w:r>
         <w:object w:dxaOrig="11304" w:dyaOrig="9624">
-          <v:shape id="_x0000_i1029" type="#_x0000_t75" style="width:494.5pt;height:419.75pt" o:ole="">
+          <v:shape id="_x0000_i1047" type="#_x0000_t75" style="width:494.65pt;height:419.85pt" o:ole="">
             <v:imagedata r:id="rId19" o:title=""/>
           </v:shape>
-          <o:OLEObject Type="Embed" ProgID="Visio.Drawing.15" ShapeID="_x0000_i1029" DrawAspect="Content" ObjectID="_1613474803" r:id="rId20"/>
+          <o:OLEObject Type="Embed" ProgID="Visio.Drawing.15" ShapeID="_x0000_i1047" DrawAspect="Content" ObjectID="_1613500002" r:id="rId20"/>
         </w:object>
       </w:r>
-      <w:bookmarkStart w:id="22" w:name="_Toc71703259"/>
+      <w:bookmarkStart w:id="21" w:name="_Toc71703259"/>
     </w:p>
     <w:p>
       <w:pPr>
@@ -9421,12 +10073,12 @@
           <w:sz w:val="28"/>
         </w:rPr>
       </w:pPr>
-      <w:bookmarkStart w:id="23" w:name="_Toc1456991"/>
+      <w:bookmarkStart w:id="22" w:name="_Toc1456991"/>
       <w:r>
         <w:lastRenderedPageBreak/>
         <w:t>Cas d’utilisation</w:t>
       </w:r>
-      <w:bookmarkEnd w:id="23"/>
+      <w:bookmarkEnd w:id="22"/>
     </w:p>
     <w:p>
       <w:pPr>
@@ -9455,10 +10107,10 @@
     <w:p>
       <w:r>
         <w:object w:dxaOrig="9465" w:dyaOrig="9271">
-          <v:shape id="_x0000_i1030" type="#_x0000_t75" style="width:452.4pt;height:442.85pt" o:ole="">
+          <v:shape id="_x0000_i1048" type="#_x0000_t75" style="width:452.55pt;height:442.3pt" o:ole="">
             <v:imagedata r:id="rId21" o:title=""/>
           </v:shape>
-          <o:OLEObject Type="Embed" ProgID="Visio.Drawing.15" ShapeID="_x0000_i1030" DrawAspect="Content" ObjectID="_1613474804" r:id="rId22"/>
+          <o:OLEObject Type="Embed" ProgID="Visio.Drawing.15" ShapeID="_x0000_i1048" DrawAspect="Content" ObjectID="_1613500003" r:id="rId22"/>
         </w:object>
       </w:r>
     </w:p>
@@ -9675,7 +10327,15 @@
               <w:cnfStyle w:val="000000000000" w:firstRow="0" w:lastRow="0" w:firstColumn="0" w:lastColumn="0" w:oddVBand="0" w:evenVBand="0" w:oddHBand="0" w:evenHBand="0" w:firstRowFirstColumn="0" w:firstRowLastColumn="0" w:lastRowFirstColumn="0" w:lastRowLastColumn="0"/>
             </w:pPr>
             <w:r>
-              <w:t>API : Valide  la requête</w:t>
+              <w:t xml:space="preserve">API : </w:t>
+            </w:r>
+            <w:proofErr w:type="gramStart"/>
+            <w:r>
+              <w:t>Valide  la</w:t>
+            </w:r>
+            <w:proofErr w:type="gramEnd"/>
+            <w:r>
+              <w:t xml:space="preserve"> requête</w:t>
             </w:r>
           </w:p>
         </w:tc>
@@ -9768,7 +10428,15 @@
               <w:cnfStyle w:val="000000000000" w:firstRow="0" w:lastRow="0" w:firstColumn="0" w:lastColumn="0" w:oddVBand="0" w:evenVBand="0" w:oddHBand="0" w:evenHBand="0" w:firstRowFirstColumn="0" w:firstRowLastColumn="0" w:lastRowFirstColumn="0" w:lastRowLastColumn="0"/>
             </w:pPr>
             <w:r>
-              <w:t>Format d'email invalide</w:t>
+              <w:t xml:space="preserve">Format </w:t>
+            </w:r>
+            <w:proofErr w:type="gramStart"/>
+            <w:r>
+              <w:t>d'email</w:t>
+            </w:r>
+            <w:proofErr w:type="gramEnd"/>
+            <w:r>
+              <w:t xml:space="preserve"> invalide</w:t>
             </w:r>
           </w:p>
           <w:p>
@@ -9776,7 +10444,15 @@
               <w:cnfStyle w:val="000000000000" w:firstRow="0" w:lastRow="0" w:firstColumn="0" w:lastColumn="0" w:oddVBand="0" w:evenVBand="0" w:oddHBand="0" w:evenHBand="0" w:firstRowFirstColumn="0" w:firstRowLastColumn="0" w:lastRowFirstColumn="0" w:lastRowLastColumn="0"/>
             </w:pPr>
             <w:r>
-              <w:t>API : Retourne une erreur de format d'email invalide</w:t>
+              <w:t xml:space="preserve">API : Retourne une erreur de format </w:t>
+            </w:r>
+            <w:proofErr w:type="gramStart"/>
+            <w:r>
+              <w:t>d'email</w:t>
+            </w:r>
+            <w:proofErr w:type="gramEnd"/>
+            <w:r>
+              <w:t xml:space="preserve"> invalide</w:t>
             </w:r>
           </w:p>
         </w:tc>
@@ -10058,9 +10734,11 @@
             <w:r>
               <w:t>Utilisateur : Soumet une requête GET à "/</w:t>
             </w:r>
+            <w:proofErr w:type="spellStart"/>
             <w:r>
               <w:t>token</w:t>
             </w:r>
+            <w:proofErr w:type="spellEnd"/>
             <w:r>
               <w:t>"</w:t>
             </w:r>
@@ -10198,7 +10876,15 @@
               <w:cnfStyle w:val="000000000000" w:firstRow="0" w:lastRow="0" w:firstColumn="0" w:lastColumn="0" w:oddVBand="0" w:evenVBand="0" w:oddHBand="0" w:evenHBand="0" w:firstRowFirstColumn="0" w:firstRowLastColumn="0" w:lastRowFirstColumn="0" w:lastRowLastColumn="0"/>
             </w:pPr>
             <w:r>
-              <w:t>Aucun email ne correspond dans la base de données</w:t>
+              <w:t xml:space="preserve">Aucun </w:t>
+            </w:r>
+            <w:proofErr w:type="gramStart"/>
+            <w:r>
+              <w:t>email</w:t>
+            </w:r>
+            <w:proofErr w:type="gramEnd"/>
+            <w:r>
+              <w:t xml:space="preserve"> ne correspond dans la base de données</w:t>
             </w:r>
           </w:p>
           <w:p>
@@ -10349,26 +11035,26 @@
           <w:tab w:val="num" w:pos="360"/>
         </w:tabs>
       </w:pPr>
-      <w:bookmarkStart w:id="24" w:name="_Toc1456992"/>
+      <w:bookmarkStart w:id="23" w:name="_Toc1456992"/>
       <w:r>
         <w:lastRenderedPageBreak/>
         <w:t>R</w:t>
       </w:r>
-      <w:bookmarkEnd w:id="22"/>
+      <w:bookmarkEnd w:id="21"/>
       <w:r>
         <w:t>éalisation</w:t>
       </w:r>
+      <w:bookmarkEnd w:id="23"/>
+    </w:p>
+    <w:p>
+      <w:pPr>
+        <w:pStyle w:val="Titre2"/>
+      </w:pPr>
+      <w:bookmarkStart w:id="24" w:name="_Toc1456993"/>
+      <w:r>
+        <w:t>Configuration serveur</w:t>
+      </w:r>
       <w:bookmarkEnd w:id="24"/>
-    </w:p>
-    <w:p>
-      <w:pPr>
-        <w:pStyle w:val="Titre2"/>
-      </w:pPr>
-      <w:bookmarkStart w:id="25" w:name="_Toc1456993"/>
-      <w:r>
-        <w:t>Configuration serveur</w:t>
-      </w:r>
-      <w:bookmarkEnd w:id="25"/>
     </w:p>
     <w:p/>
     <w:p>
@@ -10456,8 +11142,13 @@
               <w:cnfStyle w:val="100000000000" w:firstRow="1" w:lastRow="0" w:firstColumn="0" w:lastColumn="0" w:oddVBand="0" w:evenVBand="0" w:oddHBand="0" w:evenHBand="0" w:firstRowFirstColumn="0" w:firstRowLastColumn="0" w:lastRowFirstColumn="0" w:lastRowLastColumn="0"/>
             </w:pPr>
             <w:r>
-              <w:t>Accès sudo</w:t>
-            </w:r>
+              <w:t xml:space="preserve">Accès </w:t>
+            </w:r>
+            <w:proofErr w:type="spellStart"/>
+            <w:r>
+              <w:t>sudo</w:t>
+            </w:r>
+            <w:proofErr w:type="spellEnd"/>
           </w:p>
         </w:tc>
       </w:tr>
@@ -10475,9 +11166,11 @@
             <w:pPr>
               <w:jc w:val="center"/>
             </w:pPr>
+            <w:proofErr w:type="gramStart"/>
             <w:r>
               <w:t>pi</w:t>
             </w:r>
+            <w:proofErr w:type="gramEnd"/>
           </w:p>
         </w:tc>
         <w:tc>
@@ -10535,9 +11228,11 @@
             <w:pPr>
               <w:jc w:val="center"/>
             </w:pPr>
+            <w:proofErr w:type="gramStart"/>
             <w:r>
               <w:t>alexandre</w:t>
             </w:r>
+            <w:proofErr w:type="gramEnd"/>
           </w:p>
         </w:tc>
         <w:tc>
@@ -10675,8 +11370,15 @@
             <w:tcW w:w="2263" w:type="dxa"/>
           </w:tcPr>
           <w:p>
-            <w:r>
-              <w:t>openssh-server</w:t>
+            <w:proofErr w:type="spellStart"/>
+            <w:proofErr w:type="gramStart"/>
+            <w:r>
+              <w:t>openssh</w:t>
+            </w:r>
+            <w:proofErr w:type="spellEnd"/>
+            <w:proofErr w:type="gramEnd"/>
+            <w:r>
+              <w:t>-server</w:t>
             </w:r>
           </w:p>
         </w:tc>
@@ -10695,7 +11397,21 @@
               <w:rPr>
                 <w:lang w:val="de-CH"/>
               </w:rPr>
-              <w:t>OpenSSH_7.4p1 Raspbian-10+deb9u5, OpenSSL 1.0.2q  20 Nov 2018</w:t>
+              <w:t xml:space="preserve">OpenSSH_7.4p1 Raspbian-10+deb9u5, OpenSSL </w:t>
+            </w:r>
+            <w:proofErr w:type="gramStart"/>
+            <w:r>
+              <w:rPr>
+                <w:lang w:val="de-CH"/>
+              </w:rPr>
+              <w:t>1.0.2q  20</w:t>
+            </w:r>
+            <w:proofErr w:type="gramEnd"/>
+            <w:r>
+              <w:rPr>
+                <w:lang w:val="de-CH"/>
+              </w:rPr>
+              <w:t xml:space="preserve"> Nov 2018</w:t>
             </w:r>
           </w:p>
         </w:tc>
@@ -10707,9 +11423,13 @@
             <w:tcW w:w="2263" w:type="dxa"/>
           </w:tcPr>
           <w:p>
+            <w:proofErr w:type="spellStart"/>
+            <w:proofErr w:type="gramStart"/>
             <w:r>
               <w:t>ufw</w:t>
             </w:r>
+            <w:proofErr w:type="spellEnd"/>
+            <w:proofErr w:type="gramEnd"/>
           </w:p>
         </w:tc>
         <w:tc>
@@ -10736,11 +11456,16 @@
             <w:tcW w:w="2263" w:type="dxa"/>
           </w:tcPr>
           <w:p>
+            <w:proofErr w:type="gramStart"/>
             <w:r>
               <w:t>f</w:t>
             </w:r>
             <w:r>
-              <w:t>ail2ban</w:t>
+              <w:t>ail</w:t>
+            </w:r>
+            <w:proofErr w:type="gramEnd"/>
+            <w:r>
+              <w:t>2ban</w:t>
             </w:r>
           </w:p>
         </w:tc>
@@ -10765,9 +11490,13 @@
             <w:tcW w:w="2263" w:type="dxa"/>
           </w:tcPr>
           <w:p>
+            <w:proofErr w:type="spellStart"/>
+            <w:proofErr w:type="gramStart"/>
             <w:r>
               <w:t>nodejs</w:t>
             </w:r>
+            <w:proofErr w:type="spellEnd"/>
+            <w:proofErr w:type="gramEnd"/>
           </w:p>
         </w:tc>
         <w:tc>
@@ -10778,8 +11507,13 @@
             <w:pPr>
               <w:cnfStyle w:val="000000000000" w:firstRow="0" w:lastRow="0" w:firstColumn="0" w:lastColumn="0" w:oddVBand="0" w:evenVBand="0" w:oddHBand="0" w:evenHBand="0" w:firstRowFirstColumn="0" w:firstRowLastColumn="0" w:lastRowFirstColumn="0" w:lastRowLastColumn="0"/>
             </w:pPr>
-            <w:r>
-              <w:t>v8.11.1</w:t>
+            <w:proofErr w:type="gramStart"/>
+            <w:r>
+              <w:t>v</w:t>
+            </w:r>
+            <w:proofErr w:type="gramEnd"/>
+            <w:r>
+              <w:t>8.11.1</w:t>
             </w:r>
           </w:p>
         </w:tc>
@@ -10794,9 +11528,13 @@
             <w:tcW w:w="2263" w:type="dxa"/>
           </w:tcPr>
           <w:p>
+            <w:proofErr w:type="spellStart"/>
+            <w:proofErr w:type="gramStart"/>
             <w:r>
               <w:t>npm</w:t>
             </w:r>
+            <w:proofErr w:type="spellEnd"/>
+            <w:proofErr w:type="gramEnd"/>
           </w:p>
         </w:tc>
         <w:tc>
@@ -10809,6 +11547,43 @@
             </w:pPr>
             <w:r>
               <w:t>1.4.21</w:t>
+            </w:r>
+          </w:p>
+        </w:tc>
+      </w:tr>
+      <w:tr>
+        <w:tc>
+          <w:tcPr>
+            <w:cnfStyle w:val="001000000000" w:firstRow="0" w:lastRow="0" w:firstColumn="1" w:lastColumn="0" w:oddVBand="0" w:evenVBand="0" w:oddHBand="0" w:evenHBand="0" w:firstRowFirstColumn="0" w:firstRowLastColumn="0" w:lastRowFirstColumn="0" w:lastRowLastColumn="0"/>
+            <w:tcW w:w="2263" w:type="dxa"/>
+          </w:tcPr>
+          <w:p>
+            <w:proofErr w:type="spellStart"/>
+            <w:proofErr w:type="gramStart"/>
+            <w:r>
+              <w:t>certbot</w:t>
+            </w:r>
+            <w:proofErr w:type="spellEnd"/>
+            <w:proofErr w:type="gramEnd"/>
+          </w:p>
+        </w:tc>
+        <w:tc>
+          <w:tcPr>
+            <w:tcW w:w="6797" w:type="dxa"/>
+          </w:tcPr>
+          <w:p>
+            <w:pPr>
+              <w:cnfStyle w:val="000000000000" w:firstRow="0" w:lastRow="0" w:firstColumn="0" w:lastColumn="0" w:oddVBand="0" w:evenVBand="0" w:oddHBand="0" w:evenHBand="0" w:firstRowFirstColumn="0" w:firstRowLastColumn="0" w:lastRowFirstColumn="0" w:lastRowLastColumn="0"/>
+            </w:pPr>
+            <w:proofErr w:type="spellStart"/>
+            <w:proofErr w:type="gramStart"/>
+            <w:r>
+              <w:t>certbot</w:t>
+            </w:r>
+            <w:proofErr w:type="spellEnd"/>
+            <w:proofErr w:type="gramEnd"/>
+            <w:r>
+              <w:t xml:space="preserve"> 0.28.0</w:t>
             </w:r>
           </w:p>
         </w:tc>
@@ -10827,7 +11602,31 @@
     <w:p/>
     <w:p>
       <w:r>
-        <w:t>Le fichier de configuration SSH se trouve à l'emplacement "/etc/ssh/sshd_config", les commandes modifiées sont :</w:t>
+        <w:t>Le fichier de configuration SSH se trouve à l'emplacement "/</w:t>
+      </w:r>
+      <w:proofErr w:type="spellStart"/>
+      <w:r>
+        <w:t>etc</w:t>
+      </w:r>
+      <w:proofErr w:type="spellEnd"/>
+      <w:r>
+        <w:t>/</w:t>
+      </w:r>
+      <w:proofErr w:type="spellStart"/>
+      <w:r>
+        <w:t>ssh</w:t>
+      </w:r>
+      <w:proofErr w:type="spellEnd"/>
+      <w:r>
+        <w:t>/</w:t>
+      </w:r>
+      <w:proofErr w:type="spellStart"/>
+      <w:r>
+        <w:t>sshd_config</w:t>
+      </w:r>
+      <w:proofErr w:type="spellEnd"/>
+      <w:r>
+        <w:t>", les commandes modifiées sont :</w:t>
       </w:r>
     </w:p>
     <w:p/>
@@ -10863,24 +11662,42 @@
           <w:p>
             <w:pPr>
               <w:pStyle w:val="code"/>
-            </w:pPr>
-            <w:r>
+              <w:rPr>
+                <w:lang w:val="en-US"/>
+              </w:rPr>
+            </w:pPr>
+            <w:r>
+              <w:rPr>
+                <w:lang w:val="en-US"/>
+              </w:rPr>
               <w:t>ChallengeResponseAuthentication no</w:t>
             </w:r>
           </w:p>
           <w:p>
             <w:pPr>
               <w:pStyle w:val="code"/>
-            </w:pPr>
-            <w:r>
+              <w:rPr>
+                <w:lang w:val="en-US"/>
+              </w:rPr>
+            </w:pPr>
+            <w:r>
+              <w:rPr>
+                <w:lang w:val="en-US"/>
+              </w:rPr>
               <w:t>PasswordAuthentication no</w:t>
             </w:r>
           </w:p>
           <w:p>
             <w:pPr>
               <w:pStyle w:val="code"/>
-            </w:pPr>
-            <w:r>
+              <w:rPr>
+                <w:lang w:val="en-US"/>
+              </w:rPr>
+            </w:pPr>
+            <w:r>
+              <w:rPr>
+                <w:lang w:val="en-US"/>
+              </w:rPr>
               <w:t>DenyUsers pi</w:t>
             </w:r>
           </w:p>
@@ -10915,9 +11732,11 @@
       <w:r>
         <w:t xml:space="preserve">Le firewall utilisé sur le serveur est </w:t>
       </w:r>
+      <w:proofErr w:type="spellStart"/>
       <w:r>
         <w:t>ufw</w:t>
       </w:r>
+      <w:proofErr w:type="spellEnd"/>
       <w:r>
         <w:t xml:space="preserve">, par </w:t>
       </w:r>
@@ -10960,53 +11779,83 @@
           <w:p>
             <w:pPr>
               <w:pStyle w:val="code"/>
-            </w:pPr>
-            <w:r>
+              <w:rPr>
+                <w:lang w:val="en-US"/>
+              </w:rPr>
+            </w:pPr>
+            <w:r>
+              <w:rPr>
+                <w:lang w:val="en-US"/>
+              </w:rPr>
               <w:t>To                         Action      From</w:t>
-            </w:r>
-          </w:p>
-          <w:p>
-            <w:pPr>
-              <w:pStyle w:val="code"/>
-            </w:pPr>
-            <w:r>
-              <w:t>--                         ------      ----</w:t>
-            </w:r>
-          </w:p>
-          <w:p>
-            <w:pPr>
-              <w:pStyle w:val="code"/>
-            </w:pPr>
-            <w:r>
-              <w:t>443                        ALLOW       Anywhere</w:t>
-            </w:r>
-          </w:p>
-          <w:p>
-            <w:pPr>
-              <w:pStyle w:val="code"/>
-            </w:pPr>
-            <w:r>
-              <w:t>80                         ALLOW       Anywhere</w:t>
-            </w:r>
-          </w:p>
-          <w:p>
-            <w:pPr>
-              <w:pStyle w:val="code"/>
-            </w:pPr>
-            <w:r>
-              <w:t>22                         ALLOW       Anywhere</w:t>
             </w:r>
           </w:p>
           <w:p>
             <w:pPr>
               <w:pStyle w:val="code"/>
               <w:rPr>
-                <w:lang w:val="de-CH"/>
+                <w:lang w:val="en-US"/>
               </w:rPr>
             </w:pPr>
             <w:r>
               <w:rPr>
-                <w:lang w:val="de-CH"/>
+                <w:lang w:val="en-US"/>
+              </w:rPr>
+              <w:t>--                         ------      ----</w:t>
+            </w:r>
+          </w:p>
+          <w:p>
+            <w:pPr>
+              <w:pStyle w:val="code"/>
+              <w:rPr>
+                <w:lang w:val="en-US"/>
+              </w:rPr>
+            </w:pPr>
+            <w:r>
+              <w:rPr>
+                <w:lang w:val="en-US"/>
+              </w:rPr>
+              <w:t>443                        ALLOW       Anywhere</w:t>
+            </w:r>
+          </w:p>
+          <w:p>
+            <w:pPr>
+              <w:pStyle w:val="code"/>
+              <w:rPr>
+                <w:lang w:val="en-US"/>
+              </w:rPr>
+            </w:pPr>
+            <w:r>
+              <w:rPr>
+                <w:lang w:val="en-US"/>
+              </w:rPr>
+              <w:t>80                         ALLOW       Anywhere</w:t>
+            </w:r>
+          </w:p>
+          <w:p>
+            <w:pPr>
+              <w:pStyle w:val="code"/>
+              <w:rPr>
+                <w:lang w:val="en-US"/>
+              </w:rPr>
+            </w:pPr>
+            <w:r>
+              <w:rPr>
+                <w:lang w:val="en-US"/>
+              </w:rPr>
+              <w:t>22                         ALLOW       Anywhere</w:t>
+            </w:r>
+          </w:p>
+          <w:p>
+            <w:pPr>
+              <w:pStyle w:val="code"/>
+              <w:rPr>
+                <w:lang w:val="en-US"/>
+              </w:rPr>
+            </w:pPr>
+            <w:r>
+              <w:rPr>
+                <w:lang w:val="en-US"/>
               </w:rPr>
               <w:t>443 (v6)                   ALLOW       Anywhere (v6)</w:t>
             </w:r>
@@ -11015,12 +11864,12 @@
             <w:pPr>
               <w:pStyle w:val="code"/>
               <w:rPr>
-                <w:lang w:val="de-CH"/>
+                <w:lang w:val="en-US"/>
               </w:rPr>
             </w:pPr>
             <w:r>
               <w:rPr>
-                <w:lang w:val="de-CH"/>
+                <w:lang w:val="en-US"/>
               </w:rPr>
               <w:t>80 (v6)                    ALLOW       Anywhere (v6)</w:t>
             </w:r>
@@ -11028,36 +11877,88 @@
           <w:p>
             <w:pPr>
               <w:pStyle w:val="code"/>
-            </w:pPr>
-            <w:r>
+              <w:rPr>
+                <w:lang w:val="en-US"/>
+              </w:rPr>
+            </w:pPr>
+            <w:r>
+              <w:rPr>
+                <w:lang w:val="en-US"/>
+              </w:rPr>
               <w:t>22 (v6)                    ALLOW       Anywhere (v6)</w:t>
             </w:r>
           </w:p>
         </w:tc>
       </w:tr>
     </w:tbl>
+    <w:p>
+      <w:pPr>
+        <w:rPr>
+          <w:lang w:val="en-US"/>
+        </w:rPr>
+      </w:pPr>
+    </w:p>
+    <w:p>
+      <w:r>
+        <w:t xml:space="preserve">Seulement les ports </w:t>
+      </w:r>
+      <w:r>
+        <w:t>par défauts des protocoles HTTP, HTTPS et SSH sont autorisé en version IPv4 et IPv6.</w:t>
+      </w:r>
+    </w:p>
     <w:p/>
     <w:p>
-      <w:r>
-        <w:t xml:space="preserve">Seulement les ports </w:t>
-      </w:r>
-      <w:r>
-        <w:t>par défauts des protocoles HTTP, HTTPS et SSH sont autorisé en version IPv4 et IPv6.</w:t>
+      <w:pPr>
+        <w:pStyle w:val="Titre3"/>
+      </w:pPr>
+      <w:r>
+        <w:t>Configuration fail2ban</w:t>
       </w:r>
     </w:p>
     <w:p/>
     <w:p>
-      <w:pPr>
-        <w:pStyle w:val="Titre3"/>
-      </w:pPr>
-      <w:r>
-        <w:t>Configuration fail2ban</w:t>
-      </w:r>
-    </w:p>
-    <w:p/>
-    <w:p>
-      <w:r>
-        <w:t>Un outil de prévention contre les intrusions à été installé sur le serveur, il permet de bannir les adresses IP après un nombre de tentatives de connexion trop importantes sur le port SSH par exemple. La configuration de fail2ban à été laissé par défaut, seulement la ligne suivantes du fichier "/etc/fail2ban/jail.local" sous la section [sshd] a été modifiée :</w:t>
+      <w:r>
+        <w:t xml:space="preserve">Un outil de prévention contre les intrusions </w:t>
+      </w:r>
+      <w:proofErr w:type="spellStart"/>
+      <w:r>
+        <w:t>à</w:t>
+      </w:r>
+      <w:proofErr w:type="spellEnd"/>
+      <w:r>
+        <w:t xml:space="preserve"> été installé sur le serveur, il permet de bannir les adresses IP après un nombre de tentatives de connexion trop importantes sur le port SSH par exemple. La configuration de fail2ban </w:t>
+      </w:r>
+      <w:proofErr w:type="spellStart"/>
+      <w:r>
+        <w:t>à</w:t>
+      </w:r>
+      <w:proofErr w:type="spellEnd"/>
+      <w:r>
+        <w:t xml:space="preserve"> été laissé par défaut, seulement la ligne suivantes du fichier "/</w:t>
+      </w:r>
+      <w:proofErr w:type="spellStart"/>
+      <w:r>
+        <w:t>etc</w:t>
+      </w:r>
+      <w:proofErr w:type="spellEnd"/>
+      <w:r>
+        <w:t>/fail2ban/</w:t>
+      </w:r>
+      <w:proofErr w:type="spellStart"/>
+      <w:r>
+        <w:t>jail.local</w:t>
+      </w:r>
+      <w:proofErr w:type="spellEnd"/>
+      <w:r>
+        <w:t>" sous la section [</w:t>
+      </w:r>
+      <w:proofErr w:type="spellStart"/>
+      <w:r>
+        <w:t>sshd</w:t>
+      </w:r>
+      <w:proofErr w:type="spellEnd"/>
+      <w:r>
+        <w:t>] a été modifiée :</w:t>
       </w:r>
     </w:p>
     <w:p/>
@@ -11090,36 +11991,477 @@
             <w:shd w:val="clear" w:color="auto" w:fill="F2F2F2" w:themeFill="background1" w:themeFillShade="F2"/>
           </w:tcPr>
           <w:p>
-            <w:r>
-              <w:t>maxretry = 10</w:t>
-            </w:r>
+            <w:pPr>
+              <w:pStyle w:val="code"/>
+            </w:pPr>
+            <w:bookmarkStart w:id="25" w:name="_Hlk2886505"/>
+            <w:proofErr w:type="spellStart"/>
+            <w:proofErr w:type="gramStart"/>
+            <w:r>
+              <w:t>maxretry</w:t>
+            </w:r>
+            <w:proofErr w:type="spellEnd"/>
+            <w:proofErr w:type="gramEnd"/>
+            <w:r>
+              <w:t xml:space="preserve"> = 10</w:t>
+            </w:r>
+          </w:p>
+        </w:tc>
+      </w:tr>
+      <w:bookmarkEnd w:id="25"/>
+    </w:tbl>
+    <w:p/>
+    <w:p>
+      <w:pPr>
+        <w:pStyle w:val="Titre3"/>
+      </w:pPr>
+      <w:r>
+        <w:t>Installation certificat SSL</w:t>
+      </w:r>
+    </w:p>
+    <w:p/>
+    <w:p/>
+    <w:p>
+      <w:pPr>
+        <w:jc w:val="left"/>
+      </w:pPr>
+      <w:r>
+        <w:t xml:space="preserve">L’installation du certificat SSL à été faite à l’aide de </w:t>
+      </w:r>
+      <w:proofErr w:type="spellStart"/>
+      <w:r>
+        <w:t>certbot</w:t>
+      </w:r>
+      <w:proofErr w:type="spellEnd"/>
+      <w:r>
+        <w:t>. Vous trouverez ci-dessous la procédure d’installation du certificat :</w:t>
+      </w:r>
+    </w:p>
+    <w:p>
+      <w:pPr>
+        <w:jc w:val="left"/>
+      </w:pPr>
+    </w:p>
+    <w:tbl>
+      <w:tblPr>
+        <w:tblStyle w:val="Grilledutableau"/>
+        <w:tblW w:w="0" w:type="auto"/>
+        <w:tblBorders>
+          <w:top w:val="none" w:sz="0" w:space="0" w:color="auto"/>
+          <w:left w:val="none" w:sz="0" w:space="0" w:color="auto"/>
+          <w:bottom w:val="none" w:sz="0" w:space="0" w:color="auto"/>
+          <w:right w:val="none" w:sz="0" w:space="0" w:color="auto"/>
+          <w:insideH w:val="none" w:sz="0" w:space="0" w:color="auto"/>
+          <w:insideV w:val="none" w:sz="0" w:space="0" w:color="auto"/>
+        </w:tblBorders>
+        <w:shd w:val="clear" w:color="auto" w:fill="F2F2F2" w:themeFill="background1" w:themeFillShade="F2"/>
+        <w:tblCellMar>
+          <w:top w:w="170" w:type="dxa"/>
+          <w:bottom w:w="170" w:type="dxa"/>
+        </w:tblCellMar>
+        <w:tblLook w:val="04A0" w:firstRow="1" w:lastRow="0" w:firstColumn="1" w:lastColumn="0" w:noHBand="0" w:noVBand="1"/>
+      </w:tblPr>
+      <w:tblGrid>
+        <w:gridCol w:w="9060"/>
+      </w:tblGrid>
+      <w:tr>
+        <w:tc>
+          <w:tcPr>
+            <w:tcW w:w="9060" w:type="dxa"/>
+            <w:shd w:val="clear" w:color="auto" w:fill="F2F2F2" w:themeFill="background1" w:themeFillShade="F2"/>
+          </w:tcPr>
+          <w:p>
+            <w:pPr>
+              <w:pStyle w:val="code"/>
+            </w:pPr>
+            <w:proofErr w:type="spellStart"/>
+            <w:proofErr w:type="gramStart"/>
+            <w:r>
+              <w:t>sudo</w:t>
+            </w:r>
+            <w:proofErr w:type="spellEnd"/>
+            <w:proofErr w:type="gramEnd"/>
+            <w:r>
+              <w:t xml:space="preserve"> </w:t>
+            </w:r>
+            <w:proofErr w:type="spellStart"/>
+            <w:r>
+              <w:t>certbot</w:t>
+            </w:r>
+            <w:proofErr w:type="spellEnd"/>
+            <w:r>
+              <w:t xml:space="preserve"> </w:t>
+            </w:r>
+            <w:proofErr w:type="spellStart"/>
+            <w:r>
+              <w:t>certonly</w:t>
+            </w:r>
+            <w:proofErr w:type="spellEnd"/>
+            <w:r>
+              <w:t xml:space="preserve"> --</w:t>
+            </w:r>
+            <w:proofErr w:type="spellStart"/>
+            <w:r>
+              <w:t>manual</w:t>
+            </w:r>
+            <w:proofErr w:type="spellEnd"/>
           </w:p>
         </w:tc>
       </w:tr>
     </w:tbl>
-    <w:p/>
-    <w:p/>
+    <w:p>
+      <w:pPr>
+        <w:jc w:val="left"/>
+      </w:pPr>
+    </w:p>
+    <w:p>
+      <w:pPr>
+        <w:jc w:val="left"/>
+      </w:pPr>
+      <w:r>
+        <w:t xml:space="preserve">Cette commande permet l’installation manuel du certificat, </w:t>
+      </w:r>
+      <w:proofErr w:type="spellStart"/>
+      <w:r>
+        <w:t>certbot</w:t>
+      </w:r>
+      <w:proofErr w:type="spellEnd"/>
+      <w:r>
+        <w:t xml:space="preserve"> n’ayant pas d’utilitaire d’aide pour </w:t>
+      </w:r>
+      <w:proofErr w:type="spellStart"/>
+      <w:r>
+        <w:t>nodeJS</w:t>
+      </w:r>
+      <w:proofErr w:type="spellEnd"/>
+      <w:r>
+        <w:t>.</w:t>
+      </w:r>
+    </w:p>
+    <w:p>
+      <w:pPr>
+        <w:jc w:val="left"/>
+      </w:pPr>
+    </w:p>
+    <w:tbl>
+      <w:tblPr>
+        <w:tblStyle w:val="Grilledutableau"/>
+        <w:tblW w:w="0" w:type="auto"/>
+        <w:tblBorders>
+          <w:top w:val="none" w:sz="0" w:space="0" w:color="auto"/>
+          <w:left w:val="none" w:sz="0" w:space="0" w:color="auto"/>
+          <w:bottom w:val="none" w:sz="0" w:space="0" w:color="auto"/>
+          <w:right w:val="none" w:sz="0" w:space="0" w:color="auto"/>
+          <w:insideH w:val="none" w:sz="0" w:space="0" w:color="auto"/>
+          <w:insideV w:val="none" w:sz="0" w:space="0" w:color="auto"/>
+        </w:tblBorders>
+        <w:shd w:val="clear" w:color="auto" w:fill="F2F2F2" w:themeFill="background1" w:themeFillShade="F2"/>
+        <w:tblCellMar>
+          <w:top w:w="170" w:type="dxa"/>
+          <w:bottom w:w="170" w:type="dxa"/>
+        </w:tblCellMar>
+        <w:tblLook w:val="04A0" w:firstRow="1" w:lastRow="0" w:firstColumn="1" w:lastColumn="0" w:noHBand="0" w:noVBand="1"/>
+      </w:tblPr>
+      <w:tblGrid>
+        <w:gridCol w:w="9060"/>
+      </w:tblGrid>
+      <w:tr>
+        <w:tc>
+          <w:tcPr>
+            <w:tcW w:w="9060" w:type="dxa"/>
+            <w:shd w:val="clear" w:color="auto" w:fill="F2F2F2" w:themeFill="background1" w:themeFillShade="F2"/>
+          </w:tcPr>
+          <w:p>
+            <w:pPr>
+              <w:pStyle w:val="code"/>
+              <w:rPr>
+                <w:lang w:val="en-US"/>
+              </w:rPr>
+            </w:pPr>
+            <w:r>
+              <w:rPr>
+                <w:lang w:val="en-US"/>
+              </w:rPr>
+              <w:t xml:space="preserve">Please enter in your domain name(s) (comma and/or space </w:t>
+            </w:r>
+            <w:r>
+              <w:rPr>
+                <w:lang w:val="en-US"/>
+              </w:rPr>
+              <w:t>separated) (</w:t>
+            </w:r>
+            <w:r>
+              <w:rPr>
+                <w:lang w:val="en-US"/>
+              </w:rPr>
+              <w:t>Enter 'c'</w:t>
+            </w:r>
+            <w:r>
+              <w:rPr>
+                <w:lang w:val="en-US"/>
+              </w:rPr>
+              <w:t xml:space="preserve"> </w:t>
+            </w:r>
+            <w:r>
+              <w:rPr>
+                <w:lang w:val="en-US"/>
+              </w:rPr>
+              <w:t xml:space="preserve">to cancel): </w:t>
+            </w:r>
+            <w:r>
+              <w:rPr>
+                <w:lang w:val="en-US"/>
+              </w:rPr>
+              <w:t>runscape.internet-b</w:t>
+            </w:r>
+            <w:r>
+              <w:rPr>
+                <w:lang w:val="en-US"/>
+              </w:rPr>
+              <w:t>ox.ch</w:t>
+            </w:r>
+          </w:p>
+        </w:tc>
+      </w:tr>
+    </w:tbl>
+    <w:p>
+      <w:pPr>
+        <w:jc w:val="left"/>
+        <w:rPr>
+          <w:lang w:val="en-US"/>
+        </w:rPr>
+      </w:pPr>
+    </w:p>
+    <w:p>
+      <w:pPr>
+        <w:jc w:val="left"/>
+        <w:rPr>
+          <w:lang w:val="fr-CH"/>
+        </w:rPr>
+      </w:pPr>
+      <w:r>
+        <w:rPr>
+          <w:lang w:val="fr-CH"/>
+        </w:rPr>
+        <w:t>Entrer le nom de d</w:t>
+      </w:r>
+      <w:r>
+        <w:rPr>
+          <w:lang w:val="fr-CH"/>
+        </w:rPr>
+        <w:t>omaine à certifier. Il faudra par la suite rendre disponible sur le serveur une chaîne de charactère à une URL spécifique du serveur avant de continuer le script.</w:t>
+      </w:r>
+    </w:p>
+    <w:p>
+      <w:pPr>
+        <w:jc w:val="left"/>
+        <w:rPr>
+          <w:lang w:val="fr-CH"/>
+        </w:rPr>
+      </w:pPr>
+      <w:r>
+        <w:rPr>
+          <w:lang w:val="fr-CH"/>
+        </w:rPr>
+        <w:lastRenderedPageBreak/>
+        <w:t xml:space="preserve">Une fois la page mis à disposition, reprendre l’exécution du script. Le fichier de clé privée et le certificat seront </w:t>
+      </w:r>
+      <w:r>
+        <w:rPr>
+          <w:lang w:val="fr-CH"/>
+        </w:rPr>
+        <w:t>générés</w:t>
+      </w:r>
+      <w:r>
+        <w:rPr>
+          <w:lang w:val="fr-CH"/>
+        </w:rPr>
+        <w:t xml:space="preserve"> au chemin </w:t>
+      </w:r>
+      <w:bookmarkStart w:id="26" w:name="_GoBack"/>
+      <w:bookmarkEnd w:id="26"/>
+      <w:r>
+        <w:rPr>
+          <w:lang w:val="fr-CH"/>
+        </w:rPr>
+        <w:t>suivant :</w:t>
+      </w:r>
+    </w:p>
+    <w:p>
+      <w:pPr>
+        <w:jc w:val="left"/>
+        <w:rPr>
+          <w:lang w:val="fr-CH"/>
+        </w:rPr>
+      </w:pPr>
+    </w:p>
+    <w:tbl>
+      <w:tblPr>
+        <w:tblStyle w:val="Grilledutableau"/>
+        <w:tblW w:w="0" w:type="auto"/>
+        <w:tblBorders>
+          <w:top w:val="none" w:sz="0" w:space="0" w:color="auto"/>
+          <w:left w:val="none" w:sz="0" w:space="0" w:color="auto"/>
+          <w:bottom w:val="none" w:sz="0" w:space="0" w:color="auto"/>
+          <w:right w:val="none" w:sz="0" w:space="0" w:color="auto"/>
+          <w:insideH w:val="none" w:sz="0" w:space="0" w:color="auto"/>
+          <w:insideV w:val="none" w:sz="0" w:space="0" w:color="auto"/>
+        </w:tblBorders>
+        <w:shd w:val="clear" w:color="auto" w:fill="F2F2F2" w:themeFill="background1" w:themeFillShade="F2"/>
+        <w:tblCellMar>
+          <w:top w:w="170" w:type="dxa"/>
+          <w:bottom w:w="170" w:type="dxa"/>
+        </w:tblCellMar>
+        <w:tblLook w:val="04A0" w:firstRow="1" w:lastRow="0" w:firstColumn="1" w:lastColumn="0" w:noHBand="0" w:noVBand="1"/>
+      </w:tblPr>
+      <w:tblGrid>
+        <w:gridCol w:w="9060"/>
+      </w:tblGrid>
+      <w:tr>
+        <w:tc>
+          <w:tcPr>
+            <w:tcW w:w="9060" w:type="dxa"/>
+            <w:shd w:val="clear" w:color="auto" w:fill="F2F2F2" w:themeFill="background1" w:themeFillShade="F2"/>
+          </w:tcPr>
+          <w:p>
+            <w:pPr>
+              <w:pStyle w:val="code"/>
+              <w:rPr>
+                <w:lang w:val="en-US"/>
+              </w:rPr>
+            </w:pPr>
+            <w:r>
+              <w:rPr>
+                <w:lang w:val="en-US"/>
+              </w:rPr>
+              <w:t>/</w:t>
+            </w:r>
+            <w:proofErr w:type="spellStart"/>
+            <w:r>
+              <w:rPr>
+                <w:lang w:val="en-US"/>
+              </w:rPr>
+              <w:t>etc</w:t>
+            </w:r>
+            <w:proofErr w:type="spellEnd"/>
+            <w:r>
+              <w:rPr>
+                <w:lang w:val="en-US"/>
+              </w:rPr>
+              <w:t>/</w:t>
+            </w:r>
+            <w:proofErr w:type="spellStart"/>
+            <w:r>
+              <w:rPr>
+                <w:lang w:val="en-US"/>
+              </w:rPr>
+              <w:t>letsencrypt</w:t>
+            </w:r>
+            <w:proofErr w:type="spellEnd"/>
+            <w:r>
+              <w:rPr>
+                <w:lang w:val="en-US"/>
+              </w:rPr>
+              <w:t>/live/runscape.internet-box.ch/</w:t>
+            </w:r>
+            <w:proofErr w:type="spellStart"/>
+            <w:r>
+              <w:rPr>
+                <w:lang w:val="en-US"/>
+              </w:rPr>
+              <w:t>privkey.pem</w:t>
+            </w:r>
+            <w:proofErr w:type="spellEnd"/>
+          </w:p>
+          <w:p>
+            <w:pPr>
+              <w:pStyle w:val="code"/>
+              <w:rPr>
+                <w:lang w:val="en-US"/>
+              </w:rPr>
+            </w:pPr>
+            <w:r>
+              <w:rPr>
+                <w:lang w:val="en-US"/>
+              </w:rPr>
+              <w:t>/</w:t>
+            </w:r>
+            <w:proofErr w:type="spellStart"/>
+            <w:r>
+              <w:rPr>
+                <w:lang w:val="en-US"/>
+              </w:rPr>
+              <w:t>etc</w:t>
+            </w:r>
+            <w:proofErr w:type="spellEnd"/>
+            <w:r>
+              <w:rPr>
+                <w:lang w:val="en-US"/>
+              </w:rPr>
+              <w:t>/</w:t>
+            </w:r>
+            <w:proofErr w:type="spellStart"/>
+            <w:r>
+              <w:rPr>
+                <w:lang w:val="en-US"/>
+              </w:rPr>
+              <w:t>letsencrypt</w:t>
+            </w:r>
+            <w:proofErr w:type="spellEnd"/>
+            <w:r>
+              <w:rPr>
+                <w:lang w:val="en-US"/>
+              </w:rPr>
+              <w:t>/live/runscape.internet-box.ch/</w:t>
+            </w:r>
+            <w:proofErr w:type="spellStart"/>
+            <w:r>
+              <w:rPr>
+                <w:lang w:val="en-US"/>
+              </w:rPr>
+              <w:t>cert.pem</w:t>
+            </w:r>
+            <w:proofErr w:type="spellEnd"/>
+          </w:p>
+        </w:tc>
+      </w:tr>
+    </w:tbl>
+    <w:p>
+      <w:pPr>
+        <w:jc w:val="left"/>
+        <w:rPr>
+          <w:lang w:val="en-US"/>
+        </w:rPr>
+      </w:pPr>
+    </w:p>
+    <w:p>
+      <w:pPr>
+        <w:rPr>
+          <w:lang w:val="en-US"/>
+        </w:rPr>
+      </w:pPr>
+    </w:p>
     <w:p>
       <w:pPr>
         <w:pStyle w:val="Titre2"/>
       </w:pPr>
-      <w:bookmarkStart w:id="26" w:name="_Toc25553317"/>
-      <w:bookmarkStart w:id="27" w:name="_Toc71691022"/>
-      <w:bookmarkStart w:id="28" w:name="_Toc1456994"/>
+      <w:bookmarkStart w:id="27" w:name="_Toc25553317"/>
+      <w:bookmarkStart w:id="28" w:name="_Toc71691022"/>
+      <w:bookmarkStart w:id="29" w:name="_Toc1456994"/>
       <w:r>
         <w:t>Dossier de réalisation</w:t>
       </w:r>
-      <w:bookmarkStart w:id="29" w:name="_Toc25553318"/>
-      <w:bookmarkEnd w:id="26"/>
+      <w:bookmarkStart w:id="30" w:name="_Toc25553318"/>
       <w:bookmarkEnd w:id="27"/>
       <w:bookmarkEnd w:id="28"/>
+      <w:bookmarkEnd w:id="29"/>
     </w:p>
     <w:p>
       <w:pPr>
         <w:pStyle w:val="Titre4"/>
       </w:pPr>
     </w:p>
-    <w:bookmarkEnd w:id="29"/>
+    <w:bookmarkEnd w:id="30"/>
     <w:p>
       <w:pPr>
         <w:ind w:firstLine="360"/>
@@ -11170,12 +12512,21 @@
           <w:iCs/>
         </w:rPr>
       </w:pPr>
+      <w:proofErr w:type="gramStart"/>
       <w:r>
         <w:rPr>
           <w:i/>
           <w:iCs/>
         </w:rPr>
-        <w:t>les répertoires où le logiciel est installé</w:t>
+        <w:t>les</w:t>
+      </w:r>
+      <w:proofErr w:type="gramEnd"/>
+      <w:r>
+        <w:rPr>
+          <w:i/>
+          <w:iCs/>
+        </w:rPr>
+        <w:t xml:space="preserve"> répertoires où le logiciel est installé</w:t>
       </w:r>
     </w:p>
     <w:p>
@@ -11194,12 +12545,21 @@
           <w:iCs/>
         </w:rPr>
       </w:pPr>
+      <w:proofErr w:type="gramStart"/>
       <w:r>
         <w:rPr>
           <w:i/>
           <w:iCs/>
         </w:rPr>
-        <w:t>la liste de tous les fichiers et une rapide description de leur contenu (des noms qui parlent !)</w:t>
+        <w:t>la</w:t>
+      </w:r>
+      <w:proofErr w:type="gramEnd"/>
+      <w:r>
+        <w:rPr>
+          <w:i/>
+          <w:iCs/>
+        </w:rPr>
+        <w:t xml:space="preserve"> liste de tous les fichiers et une rapide description de leur contenu (des noms qui parlent !)</w:t>
       </w:r>
     </w:p>
     <w:p>
@@ -11218,12 +12578,21 @@
           <w:iCs/>
         </w:rPr>
       </w:pPr>
+      <w:proofErr w:type="gramStart"/>
       <w:r>
         <w:rPr>
           <w:i/>
           <w:iCs/>
         </w:rPr>
-        <w:t>les versions des systèmes d'exploitation et des outils logiciels</w:t>
+        <w:t>les</w:t>
+      </w:r>
+      <w:proofErr w:type="gramEnd"/>
+      <w:r>
+        <w:rPr>
+          <w:i/>
+          <w:iCs/>
+        </w:rPr>
+        <w:t xml:space="preserve"> versions des systèmes d'exploitation et des outils logiciels</w:t>
       </w:r>
     </w:p>
     <w:p>
@@ -11242,12 +12611,21 @@
           <w:iCs/>
         </w:rPr>
       </w:pPr>
+      <w:proofErr w:type="gramStart"/>
       <w:r>
         <w:rPr>
           <w:i/>
           <w:iCs/>
         </w:rPr>
-        <w:t>la description exacte du matériel</w:t>
+        <w:t>la</w:t>
+      </w:r>
+      <w:proofErr w:type="gramEnd"/>
+      <w:r>
+        <w:rPr>
+          <w:i/>
+          <w:iCs/>
+        </w:rPr>
+        <w:t xml:space="preserve"> description exacte du matériel</w:t>
       </w:r>
     </w:p>
     <w:p>
@@ -11266,12 +12644,21 @@
           <w:iCs/>
         </w:rPr>
       </w:pPr>
+      <w:proofErr w:type="gramStart"/>
       <w:r>
         <w:rPr>
           <w:i/>
           <w:iCs/>
         </w:rPr>
-        <w:t>le numé</w:t>
+        <w:t>le</w:t>
+      </w:r>
+      <w:proofErr w:type="gramEnd"/>
+      <w:r>
+        <w:rPr>
+          <w:i/>
+          <w:iCs/>
+        </w:rPr>
+        <w:t xml:space="preserve"> numé</w:t>
       </w:r>
       <w:r>
         <w:rPr>
@@ -11319,12 +12706,30 @@
           <w:iCs/>
           <w:u w:val="single"/>
         </w:rPr>
-        <w:t>Evitez d’inclure les listings des sources</w:t>
-      </w:r>
+        <w:t xml:space="preserve">Evitez d’inclure les </w:t>
+      </w:r>
+      <w:proofErr w:type="gramStart"/>
       <w:r>
         <w:rPr>
           <w:i/>
           <w:iCs/>
+          <w:u w:val="single"/>
+        </w:rPr>
+        <w:t>listings</w:t>
+      </w:r>
+      <w:proofErr w:type="gramEnd"/>
+      <w:r>
+        <w:rPr>
+          <w:i/>
+          <w:iCs/>
+          <w:u w:val="single"/>
+        </w:rPr>
+        <w:t xml:space="preserve"> des sources</w:t>
+      </w:r>
+      <w:r>
+        <w:rPr>
+          <w:i/>
+          <w:iCs/>
         </w:rPr>
         <w:t>, à moins que vous ne désiriez en expliquer une partie vous paraissant importante. Dans ce cas n’incluez que cette partie…</w:t>
       </w:r>
@@ -11336,19 +12741,18 @@
           <w:i/>
         </w:rPr>
       </w:pPr>
-      <w:bookmarkStart w:id="30" w:name="_Toc25553321"/>
-      <w:bookmarkStart w:id="31" w:name="_Toc71691025"/>
-      <w:bookmarkStart w:id="32" w:name="_Toc1456995"/>
-      <w:r>
-        <w:lastRenderedPageBreak/>
+      <w:bookmarkStart w:id="31" w:name="_Toc25553321"/>
+      <w:bookmarkStart w:id="32" w:name="_Toc71691025"/>
+      <w:bookmarkStart w:id="33" w:name="_Toc1456995"/>
+      <w:r>
         <w:t>Description des test</w:t>
       </w:r>
-      <w:bookmarkEnd w:id="30"/>
+      <w:bookmarkEnd w:id="31"/>
       <w:r>
         <w:t>s effectués</w:t>
       </w:r>
-      <w:bookmarkEnd w:id="31"/>
       <w:bookmarkEnd w:id="32"/>
+      <w:bookmarkEnd w:id="33"/>
     </w:p>
     <w:p>
       <w:pPr>
@@ -11371,8 +12775,16 @@
         <w:rPr>
           <w:i/>
         </w:rPr>
-        <w:t>Pour chaque partie testée de votre projet, il faut décrire:</w:t>
-      </w:r>
+        <w:t xml:space="preserve">Pour chaque partie testée de votre projet, il faut </w:t>
+      </w:r>
+      <w:proofErr w:type="gramStart"/>
+      <w:r>
+        <w:rPr>
+          <w:i/>
+        </w:rPr>
+        <w:t>décrire:</w:t>
+      </w:r>
+      <w:proofErr w:type="gramEnd"/>
     </w:p>
     <w:p>
       <w:pPr>
@@ -11394,11 +12806,19 @@
           <w:i/>
         </w:rPr>
       </w:pPr>
+      <w:proofErr w:type="gramStart"/>
       <w:r>
         <w:rPr>
           <w:i/>
         </w:rPr>
-        <w:t>les conditions exactes de chaque test</w:t>
+        <w:t>les</w:t>
+      </w:r>
+      <w:proofErr w:type="gramEnd"/>
+      <w:r>
+        <w:rPr>
+          <w:i/>
+        </w:rPr>
+        <w:t xml:space="preserve"> conditions exactes de chaque test</w:t>
       </w:r>
     </w:p>
     <w:p>
@@ -11411,11 +12831,19 @@
           <w:i/>
         </w:rPr>
       </w:pPr>
+      <w:proofErr w:type="gramStart"/>
       <w:r>
         <w:rPr>
           <w:i/>
         </w:rPr>
-        <w:t>les preuves de test (papier ou fichier)</w:t>
+        <w:t>les</w:t>
+      </w:r>
+      <w:proofErr w:type="gramEnd"/>
+      <w:r>
+        <w:rPr>
+          <w:i/>
+        </w:rPr>
+        <w:t xml:space="preserve"> preuves de test (papier ou fichier)</w:t>
       </w:r>
     </w:p>
     <w:p>
@@ -11428,11 +12856,19 @@
           <w:i/>
         </w:rPr>
       </w:pPr>
+      <w:proofErr w:type="gramStart"/>
       <w:r>
         <w:rPr>
           <w:i/>
         </w:rPr>
-        <w:t xml:space="preserve">tests sans preuve: fournir au moins une description </w:t>
+        <w:t>tests</w:t>
+      </w:r>
+      <w:proofErr w:type="gramEnd"/>
+      <w:r>
+        <w:rPr>
+          <w:i/>
+        </w:rPr>
+        <w:t xml:space="preserve"> sans preuve: fournir au moins une description </w:t>
       </w:r>
     </w:p>
     <w:p>
@@ -11442,18 +12878,18 @@
           <w:i/>
         </w:rPr>
       </w:pPr>
-      <w:bookmarkStart w:id="33" w:name="_Toc25553322"/>
-      <w:bookmarkStart w:id="34" w:name="_Toc71691026"/>
-      <w:bookmarkStart w:id="35" w:name="_Toc1456996"/>
+      <w:bookmarkStart w:id="34" w:name="_Toc25553322"/>
+      <w:bookmarkStart w:id="35" w:name="_Toc71691026"/>
+      <w:bookmarkStart w:id="36" w:name="_Toc1456996"/>
       <w:r>
         <w:t xml:space="preserve">Erreurs </w:t>
       </w:r>
-      <w:bookmarkEnd w:id="33"/>
+      <w:bookmarkEnd w:id="34"/>
       <w:r>
         <w:t>restantes</w:t>
       </w:r>
-      <w:bookmarkEnd w:id="34"/>
       <w:bookmarkEnd w:id="35"/>
+      <w:bookmarkEnd w:id="36"/>
       <w:r>
         <w:t xml:space="preserve">  </w:t>
       </w:r>
@@ -11465,7 +12901,7 @@
           <w:i/>
         </w:rPr>
       </w:pPr>
-      <w:bookmarkStart w:id="36" w:name="_Toc25553323"/>
+      <w:bookmarkStart w:id="37" w:name="_Toc25553323"/>
     </w:p>
     <w:p>
       <w:pPr>
@@ -11478,7 +12914,21 @@
         <w:rPr>
           <w:i/>
         </w:rPr>
-        <w:t xml:space="preserve">S'il reste encore des erreurs: </w:t>
+        <w:t xml:space="preserve">S'il reste encore des </w:t>
+      </w:r>
+      <w:proofErr w:type="gramStart"/>
+      <w:r>
+        <w:rPr>
+          <w:i/>
+        </w:rPr>
+        <w:t>erreurs:</w:t>
+      </w:r>
+      <w:proofErr w:type="gramEnd"/>
+      <w:r>
+        <w:rPr>
+          <w:i/>
+        </w:rPr>
+        <w:t xml:space="preserve"> </w:t>
       </w:r>
     </w:p>
     <w:p>
@@ -11522,7 +12972,7 @@
         </w:rPr>
         <w:t>Conséquences sur l'utilisation du produit</w:t>
       </w:r>
-      <w:bookmarkEnd w:id="36"/>
+      <w:bookmarkEnd w:id="37"/>
     </w:p>
     <w:p>
       <w:pPr>
@@ -11557,18 +13007,18 @@
           <w:i/>
         </w:rPr>
       </w:pPr>
-      <w:bookmarkStart w:id="37" w:name="_Toc25553326"/>
-      <w:bookmarkStart w:id="38" w:name="_Toc71691029"/>
-      <w:bookmarkStart w:id="39" w:name="_Toc1456997"/>
+      <w:bookmarkStart w:id="38" w:name="_Toc25553326"/>
+      <w:bookmarkStart w:id="39" w:name="_Toc71691029"/>
+      <w:bookmarkStart w:id="40" w:name="_Toc1456997"/>
       <w:r>
         <w:t>Liste des documents</w:t>
       </w:r>
-      <w:bookmarkEnd w:id="37"/>
+      <w:bookmarkEnd w:id="38"/>
       <w:r>
         <w:t xml:space="preserve"> fournis</w:t>
       </w:r>
-      <w:bookmarkEnd w:id="38"/>
       <w:bookmarkEnd w:id="39"/>
+      <w:bookmarkEnd w:id="40"/>
     </w:p>
     <w:p>
       <w:pPr>
@@ -11622,12 +13072,22 @@
           <w:i/>
         </w:rPr>
       </w:pPr>
+      <w:proofErr w:type="gramStart"/>
       <w:r>
         <w:rPr>
           <w:rFonts w:cs="Arial"/>
           <w:i/>
         </w:rPr>
-        <w:t>le rapport de projet</w:t>
+        <w:lastRenderedPageBreak/>
+        <w:t>le</w:t>
+      </w:r>
+      <w:proofErr w:type="gramEnd"/>
+      <w:r>
+        <w:rPr>
+          <w:rFonts w:cs="Arial"/>
+          <w:i/>
+        </w:rPr>
+        <w:t xml:space="preserve"> rapport de projet</w:t>
       </w:r>
     </w:p>
     <w:p>
@@ -11641,12 +13101,21 @@
           <w:i/>
         </w:rPr>
       </w:pPr>
+      <w:proofErr w:type="gramStart"/>
       <w:r>
         <w:rPr>
           <w:rFonts w:cs="Arial"/>
           <w:i/>
         </w:rPr>
-        <w:t>le manuel d'Installation (en annexe)</w:t>
+        <w:t>le</w:t>
+      </w:r>
+      <w:proofErr w:type="gramEnd"/>
+      <w:r>
+        <w:rPr>
+          <w:rFonts w:cs="Arial"/>
+          <w:i/>
+        </w:rPr>
+        <w:t xml:space="preserve"> manuel d'Installation (en annexe)</w:t>
       </w:r>
     </w:p>
     <w:p>
@@ -11660,12 +13129,21 @@
           <w:i/>
         </w:rPr>
       </w:pPr>
+      <w:proofErr w:type="gramStart"/>
       <w:r>
         <w:rPr>
           <w:rFonts w:cs="Arial"/>
           <w:i/>
         </w:rPr>
-        <w:t>le manuel d'Utilisation avec des exemples graphiques (en annexe)</w:t>
+        <w:t>le</w:t>
+      </w:r>
+      <w:proofErr w:type="gramEnd"/>
+      <w:r>
+        <w:rPr>
+          <w:rFonts w:cs="Arial"/>
+          <w:i/>
+        </w:rPr>
+        <w:t xml:space="preserve"> manuel d'Utilisation avec des exemples graphiques (en annexe)</w:t>
       </w:r>
     </w:p>
     <w:p>
@@ -11679,12 +13157,21 @@
           <w:i/>
         </w:rPr>
       </w:pPr>
+      <w:proofErr w:type="gramStart"/>
       <w:r>
         <w:rPr>
           <w:rFonts w:cs="Arial"/>
           <w:i/>
         </w:rPr>
-        <w:t>autres…</w:t>
+        <w:t>autres</w:t>
+      </w:r>
+      <w:proofErr w:type="gramEnd"/>
+      <w:r>
+        <w:rPr>
+          <w:rFonts w:cs="Arial"/>
+          <w:i/>
+        </w:rPr>
+        <w:t>…</w:t>
       </w:r>
     </w:p>
     <w:p>
@@ -11715,18 +13202,18 @@
           <w:tab w:val="num" w:pos="360"/>
         </w:tabs>
       </w:pPr>
-      <w:bookmarkStart w:id="40" w:name="_Toc25553328"/>
-      <w:bookmarkStart w:id="41" w:name="_Toc71703263"/>
-      <w:bookmarkStart w:id="42" w:name="_Toc1456998"/>
+      <w:bookmarkStart w:id="41" w:name="_Toc25553328"/>
+      <w:bookmarkStart w:id="42" w:name="_Toc71703263"/>
+      <w:bookmarkStart w:id="43" w:name="_Toc1456998"/>
       <w:r>
         <w:t>C</w:t>
       </w:r>
-      <w:bookmarkEnd w:id="40"/>
       <w:bookmarkEnd w:id="41"/>
+      <w:bookmarkEnd w:id="42"/>
       <w:r>
         <w:t>onclusions</w:t>
       </w:r>
-      <w:bookmarkEnd w:id="42"/>
+      <w:bookmarkEnd w:id="43"/>
     </w:p>
     <w:p>
       <w:pPr>
@@ -11754,8 +13241,18 @@
           <w:i/>
           <w:sz w:val="24"/>
         </w:rPr>
-        <w:t>Développez en tous cas les points suivants:</w:t>
-      </w:r>
+        <w:t xml:space="preserve">Développez en tous cas les points </w:t>
+      </w:r>
+      <w:proofErr w:type="gramStart"/>
+      <w:r>
+        <w:rPr>
+          <w:rFonts w:ascii="Arial" w:hAnsi="Arial" w:cs="Arial"/>
+          <w:i/>
+          <w:sz w:val="24"/>
+        </w:rPr>
+        <w:t>suivants:</w:t>
+      </w:r>
+      <w:proofErr w:type="gramEnd"/>
     </w:p>
     <w:p>
       <w:pPr>
@@ -11875,17 +13372,17 @@
           <w:tab w:val="num" w:pos="360"/>
         </w:tabs>
       </w:pPr>
-      <w:bookmarkStart w:id="43" w:name="_Toc71703264"/>
-      <w:bookmarkStart w:id="44" w:name="_Toc1456999"/>
+      <w:bookmarkStart w:id="44" w:name="_Toc71703264"/>
+      <w:bookmarkStart w:id="45" w:name="_Toc1456999"/>
       <w:r>
         <w:lastRenderedPageBreak/>
         <w:t>A</w:t>
       </w:r>
-      <w:bookmarkEnd w:id="43"/>
+      <w:bookmarkEnd w:id="44"/>
       <w:r>
         <w:t>nnexes</w:t>
       </w:r>
-      <w:bookmarkEnd w:id="44"/>
+      <w:bookmarkEnd w:id="45"/>
     </w:p>
     <w:p/>
     <w:p>
@@ -11895,11 +13392,11 @@
           <w:i/>
         </w:rPr>
       </w:pPr>
-      <w:bookmarkStart w:id="45" w:name="_Toc1457000"/>
+      <w:bookmarkStart w:id="46" w:name="_Toc1457000"/>
       <w:r>
         <w:t>Résumé du rapport du TPI / version succincte de la documentation</w:t>
       </w:r>
-      <w:bookmarkEnd w:id="45"/>
+      <w:bookmarkEnd w:id="46"/>
     </w:p>
     <w:p/>
     <w:p>
@@ -11909,13 +13406,13 @@
           <w:i/>
         </w:rPr>
       </w:pPr>
-      <w:bookmarkStart w:id="46" w:name="_Toc71703265"/>
-      <w:bookmarkStart w:id="47" w:name="_Toc1457001"/>
+      <w:bookmarkStart w:id="47" w:name="_Toc71703265"/>
+      <w:bookmarkStart w:id="48" w:name="_Toc1457001"/>
       <w:r>
         <w:t>Sources – Bibliographie</w:t>
       </w:r>
-      <w:bookmarkEnd w:id="46"/>
       <w:bookmarkEnd w:id="47"/>
+      <w:bookmarkEnd w:id="48"/>
     </w:p>
     <w:p>
       <w:pPr>
@@ -11948,7 +13445,21 @@
         <w:rPr>
           <w:i/>
         </w:rPr>
-        <w:t xml:space="preserve"> (Titre, auteur, date), des sites Internet (URL) consultés, des articles (Revue, date, titre, auteur)… Et de toutes les aides externes (noms)   </w:t>
+        <w:t xml:space="preserve"> (Titre, auteur, date), des sites Internet (URL) consultés, des articles (Revue, date, titre, </w:t>
+      </w:r>
+      <w:proofErr w:type="gramStart"/>
+      <w:r>
+        <w:rPr>
+          <w:i/>
+        </w:rPr>
+        <w:t>auteur)…</w:t>
+      </w:r>
+      <w:proofErr w:type="gramEnd"/>
+      <w:r>
+        <w:rPr>
+          <w:i/>
+        </w:rPr>
+        <w:t xml:space="preserve"> Et de toutes les aides externes (noms)   </w:t>
       </w:r>
     </w:p>
     <w:p>
@@ -11958,18 +13469,18 @@
           <w:i/>
         </w:rPr>
       </w:pPr>
-      <w:bookmarkStart w:id="48" w:name="_Toc25553330"/>
-      <w:bookmarkStart w:id="49" w:name="_Toc71703266"/>
-      <w:bookmarkStart w:id="50" w:name="_Toc1457002"/>
+      <w:bookmarkStart w:id="49" w:name="_Toc25553330"/>
+      <w:bookmarkStart w:id="50" w:name="_Toc71703266"/>
+      <w:bookmarkStart w:id="51" w:name="_Toc1457002"/>
       <w:r>
         <w:t xml:space="preserve">Journal de </w:t>
       </w:r>
-      <w:bookmarkEnd w:id="48"/>
       <w:bookmarkEnd w:id="49"/>
+      <w:bookmarkEnd w:id="50"/>
       <w:r>
         <w:t>travail</w:t>
       </w:r>
-      <w:bookmarkEnd w:id="50"/>
+      <w:bookmarkEnd w:id="51"/>
     </w:p>
     <w:p/>
     <w:p>
@@ -11980,7 +13491,7 @@
           <w:numId w:val="0"/>
         </w:numPr>
       </w:pPr>
-      <w:bookmarkStart w:id="51" w:name="_Toc25553331"/>
+      <w:bookmarkStart w:id="52" w:name="_Toc25553331"/>
     </w:p>
     <w:p>
       <w:pPr>
@@ -11989,14 +13500,14 @@
           <w:i/>
         </w:rPr>
       </w:pPr>
-      <w:bookmarkStart w:id="52" w:name="_Toc71703267"/>
-      <w:bookmarkStart w:id="53" w:name="_Toc1457003"/>
+      <w:bookmarkStart w:id="53" w:name="_Toc71703267"/>
+      <w:bookmarkStart w:id="54" w:name="_Toc1457003"/>
       <w:r>
         <w:t>Manuel d'Installation</w:t>
       </w:r>
-      <w:bookmarkEnd w:id="51"/>
       <w:bookmarkEnd w:id="52"/>
       <w:bookmarkEnd w:id="53"/>
+      <w:bookmarkEnd w:id="54"/>
     </w:p>
     <w:p/>
     <w:p>
@@ -12006,15 +13517,15 @@
           <w:i/>
         </w:rPr>
       </w:pPr>
-      <w:bookmarkStart w:id="54" w:name="_Toc25553332"/>
-      <w:bookmarkStart w:id="55" w:name="_Toc71703268"/>
-      <w:bookmarkStart w:id="56" w:name="_Toc1457004"/>
+      <w:bookmarkStart w:id="55" w:name="_Toc25553332"/>
+      <w:bookmarkStart w:id="56" w:name="_Toc71703268"/>
+      <w:bookmarkStart w:id="57" w:name="_Toc1457004"/>
       <w:r>
         <w:t>Manuel d'Utilisation</w:t>
       </w:r>
-      <w:bookmarkEnd w:id="54"/>
       <w:bookmarkEnd w:id="55"/>
       <w:bookmarkEnd w:id="56"/>
+      <w:bookmarkEnd w:id="57"/>
     </w:p>
     <w:p/>
     <w:p>
@@ -12024,21 +13535,21 @@
           <w:i/>
         </w:rPr>
       </w:pPr>
-      <w:bookmarkStart w:id="57" w:name="_Toc71703270"/>
-      <w:bookmarkStart w:id="58" w:name="_Toc1457005"/>
-      <w:bookmarkStart w:id="59" w:name="_Toc25553334"/>
+      <w:bookmarkStart w:id="58" w:name="_Toc71703270"/>
+      <w:bookmarkStart w:id="59" w:name="_Toc1457005"/>
+      <w:bookmarkStart w:id="60" w:name="_Toc25553334"/>
       <w:r>
         <w:t>A</w:t>
       </w:r>
       <w:r>
         <w:t>rchives du projet</w:t>
       </w:r>
-      <w:bookmarkEnd w:id="57"/>
       <w:bookmarkEnd w:id="58"/>
+      <w:bookmarkEnd w:id="59"/>
       <w:r>
         <w:t xml:space="preserve"> </w:t>
       </w:r>
-      <w:bookmarkEnd w:id="59"/>
+      <w:bookmarkEnd w:id="60"/>
     </w:p>
     <w:p/>
     <w:p>
@@ -12085,7 +13596,7 @@
 </file>
 
 <file path=word/endnotes.xml><?xml version="1.0" encoding="utf-8"?>
-<w:endnotes xmlns:wpc="http://schemas.microsoft.com/office/word/2010/wordprocessingCanvas" xmlns:cx="http://schemas.microsoft.com/office/drawing/2014/chartex" xmlns:cx1="http://schemas.microsoft.com/office/drawing/2015/9/8/chartex" xmlns:mc="http://schemas.openxmlformats.org/markup-compatibility/2006" xmlns:o="urn:schemas-microsoft-com:office:office" xmlns:r="http://schemas.openxmlformats.org/officeDocument/2006/relationships" xmlns:m="http://schemas.openxmlformats.org/officeDocument/2006/math" xmlns:v="urn:schemas-microsoft-com:vml" xmlns:wp14="http://schemas.microsoft.com/office/word/2010/wordprocessingDrawing" xmlns:wp="http://schemas.openxmlformats.org/drawingml/2006/wordprocessingDrawing" xmlns:w10="urn:schemas-microsoft-com:office:word" xmlns:w="http://schemas.openxmlformats.org/wordprocessingml/2006/main" xmlns:w14="http://schemas.microsoft.com/office/word/2010/wordml" xmlns:w15="http://schemas.microsoft.com/office/word/2012/wordml" xmlns:w16se="http://schemas.microsoft.com/office/word/2015/wordml/symex" xmlns:wpg="http://schemas.microsoft.com/office/word/2010/wordprocessingGroup" xmlns:wpi="http://schemas.microsoft.com/office/word/2010/wordprocessingInk" xmlns:wne="http://schemas.microsoft.com/office/word/2006/wordml" xmlns:wps="http://schemas.microsoft.com/office/word/2010/wordprocessingShape" mc:Ignorable="w14 w15 w16se wp14">
+<w:endnotes xmlns:wpc="http://schemas.microsoft.com/office/word/2010/wordprocessingCanvas" xmlns:cx="http://schemas.microsoft.com/office/drawing/2014/chartex" xmlns:cx1="http://schemas.microsoft.com/office/drawing/2015/9/8/chartex" xmlns:cx2="http://schemas.microsoft.com/office/drawing/2015/10/21/chartex" xmlns:cx3="http://schemas.microsoft.com/office/drawing/2016/5/9/chartex" xmlns:cx4="http://schemas.microsoft.com/office/drawing/2016/5/10/chartex" xmlns:cx5="http://schemas.microsoft.com/office/drawing/2016/5/11/chartex" xmlns:cx6="http://schemas.microsoft.com/office/drawing/2016/5/12/chartex" xmlns:cx7="http://schemas.microsoft.com/office/drawing/2016/5/13/chartex" xmlns:cx8="http://schemas.microsoft.com/office/drawing/2016/5/14/chartex" xmlns:mc="http://schemas.openxmlformats.org/markup-compatibility/2006" xmlns:aink="http://schemas.microsoft.com/office/drawing/2016/ink" xmlns:am3d="http://schemas.microsoft.com/office/drawing/2017/model3d" xmlns:o="urn:schemas-microsoft-com:office:office" xmlns:r="http://schemas.openxmlformats.org/officeDocument/2006/relationships" xmlns:m="http://schemas.openxmlformats.org/officeDocument/2006/math" xmlns:v="urn:schemas-microsoft-com:vml" xmlns:wp14="http://schemas.microsoft.com/office/word/2010/wordprocessingDrawing" xmlns:wp="http://schemas.openxmlformats.org/drawingml/2006/wordprocessingDrawing" xmlns:w10="urn:schemas-microsoft-com:office:word" xmlns:w="http://schemas.openxmlformats.org/wordprocessingml/2006/main" xmlns:w14="http://schemas.microsoft.com/office/word/2010/wordml" xmlns:w15="http://schemas.microsoft.com/office/word/2012/wordml" xmlns:w16cid="http://schemas.microsoft.com/office/word/2016/wordml/cid" xmlns:w16se="http://schemas.microsoft.com/office/word/2015/wordml/symex" xmlns:wpg="http://schemas.microsoft.com/office/word/2010/wordprocessingGroup" xmlns:wpi="http://schemas.microsoft.com/office/word/2010/wordprocessingInk" xmlns:wne="http://schemas.microsoft.com/office/word/2006/wordml" xmlns:wps="http://schemas.microsoft.com/office/word/2010/wordprocessingShape" mc:Ignorable="w14 w15 w16se w16cid wp14">
   <w:endnote w:type="separator" w:id="-1">
     <w:p>
       <w:r>
@@ -12104,7 +13615,7 @@
 </file>
 
 <file path=word/footer1.xml><?xml version="1.0" encoding="utf-8"?>
-<w:ftr xmlns:wpc="http://schemas.microsoft.com/office/word/2010/wordprocessingCanvas" xmlns:cx="http://schemas.microsoft.com/office/drawing/2014/chartex" xmlns:cx1="http://schemas.microsoft.com/office/drawing/2015/9/8/chartex" xmlns:mc="http://schemas.openxmlformats.org/markup-compatibility/2006" xmlns:o="urn:schemas-microsoft-com:office:office" xmlns:r="http://schemas.openxmlformats.org/officeDocument/2006/relationships" xmlns:m="http://schemas.openxmlformats.org/officeDocument/2006/math" xmlns:v="urn:schemas-microsoft-com:vml" xmlns:wp14="http://schemas.microsoft.com/office/word/2010/wordprocessingDrawing" xmlns:wp="http://schemas.openxmlformats.org/drawingml/2006/wordprocessingDrawing" xmlns:w10="urn:schemas-microsoft-com:office:word" xmlns:w="http://schemas.openxmlformats.org/wordprocessingml/2006/main" xmlns:w14="http://schemas.microsoft.com/office/word/2010/wordml" xmlns:w15="http://schemas.microsoft.com/office/word/2012/wordml" xmlns:w16se="http://schemas.microsoft.com/office/word/2015/wordml/symex" xmlns:wpg="http://schemas.microsoft.com/office/word/2010/wordprocessingGroup" xmlns:wpi="http://schemas.microsoft.com/office/word/2010/wordprocessingInk" xmlns:wne="http://schemas.microsoft.com/office/word/2006/wordml" xmlns:wps="http://schemas.microsoft.com/office/word/2010/wordprocessingShape" mc:Ignorable="w14 w15 w16se wp14">
+<w:ftr xmlns:wpc="http://schemas.microsoft.com/office/word/2010/wordprocessingCanvas" xmlns:cx="http://schemas.microsoft.com/office/drawing/2014/chartex" xmlns:cx1="http://schemas.microsoft.com/office/drawing/2015/9/8/chartex" xmlns:cx2="http://schemas.microsoft.com/office/drawing/2015/10/21/chartex" xmlns:cx3="http://schemas.microsoft.com/office/drawing/2016/5/9/chartex" xmlns:cx4="http://schemas.microsoft.com/office/drawing/2016/5/10/chartex" xmlns:cx5="http://schemas.microsoft.com/office/drawing/2016/5/11/chartex" xmlns:cx6="http://schemas.microsoft.com/office/drawing/2016/5/12/chartex" xmlns:cx7="http://schemas.microsoft.com/office/drawing/2016/5/13/chartex" xmlns:cx8="http://schemas.microsoft.com/office/drawing/2016/5/14/chartex" xmlns:mc="http://schemas.openxmlformats.org/markup-compatibility/2006" xmlns:aink="http://schemas.microsoft.com/office/drawing/2016/ink" xmlns:am3d="http://schemas.microsoft.com/office/drawing/2017/model3d" xmlns:o="urn:schemas-microsoft-com:office:office" xmlns:r="http://schemas.openxmlformats.org/officeDocument/2006/relationships" xmlns:m="http://schemas.openxmlformats.org/officeDocument/2006/math" xmlns:v="urn:schemas-microsoft-com:vml" xmlns:wp14="http://schemas.microsoft.com/office/word/2010/wordprocessingDrawing" xmlns:wp="http://schemas.openxmlformats.org/drawingml/2006/wordprocessingDrawing" xmlns:w10="urn:schemas-microsoft-com:office:word" xmlns:w="http://schemas.openxmlformats.org/wordprocessingml/2006/main" xmlns:w14="http://schemas.microsoft.com/office/word/2010/wordml" xmlns:w15="http://schemas.microsoft.com/office/word/2012/wordml" xmlns:w16cid="http://schemas.microsoft.com/office/word/2016/wordml/cid" xmlns:w16se="http://schemas.microsoft.com/office/word/2015/wordml/symex" xmlns:wpg="http://schemas.microsoft.com/office/word/2010/wordprocessingGroup" xmlns:wpi="http://schemas.microsoft.com/office/word/2010/wordprocessingInk" xmlns:wne="http://schemas.microsoft.com/office/word/2006/wordml" xmlns:wps="http://schemas.microsoft.com/office/word/2010/wordprocessingShape" mc:Ignorable="w14 w15 w16se w16cid wp14">
   <w:p>
     <w:pPr>
       <w:pStyle w:val="Pieddepage"/>
@@ -12120,12 +13631,21 @@
         <w:szCs w:val="16"/>
       </w:rPr>
     </w:pPr>
+    <w:proofErr w:type="gramStart"/>
     <w:r>
       <w:rPr>
         <w:sz w:val="16"/>
         <w:szCs w:val="16"/>
       </w:rPr>
-      <w:t>i-CQ VD Octobre 2010</w:t>
+      <w:t>i</w:t>
+    </w:r>
+    <w:proofErr w:type="gramEnd"/>
+    <w:r>
+      <w:rPr>
+        <w:sz w:val="16"/>
+        <w:szCs w:val="16"/>
+      </w:rPr>
+      <w:t>-CQ VD Octobre 2010</w:t>
     </w:r>
     <w:r>
       <w:rPr>
@@ -12223,7 +13743,7 @@
 </file>
 
 <file path=word/footer2.xml><?xml version="1.0" encoding="utf-8"?>
-<w:ftr xmlns:wpc="http://schemas.microsoft.com/office/word/2010/wordprocessingCanvas" xmlns:cx="http://schemas.microsoft.com/office/drawing/2014/chartex" xmlns:cx1="http://schemas.microsoft.com/office/drawing/2015/9/8/chartex" xmlns:mc="http://schemas.openxmlformats.org/markup-compatibility/2006" xmlns:o="urn:schemas-microsoft-com:office:office" xmlns:r="http://schemas.openxmlformats.org/officeDocument/2006/relationships" xmlns:m="http://schemas.openxmlformats.org/officeDocument/2006/math" xmlns:v="urn:schemas-microsoft-com:vml" xmlns:wp14="http://schemas.microsoft.com/office/word/2010/wordprocessingDrawing" xmlns:wp="http://schemas.openxmlformats.org/drawingml/2006/wordprocessingDrawing" xmlns:w10="urn:schemas-microsoft-com:office:word" xmlns:w="http://schemas.openxmlformats.org/wordprocessingml/2006/main" xmlns:w14="http://schemas.microsoft.com/office/word/2010/wordml" xmlns:w15="http://schemas.microsoft.com/office/word/2012/wordml" xmlns:w16se="http://schemas.microsoft.com/office/word/2015/wordml/symex" xmlns:wpg="http://schemas.microsoft.com/office/word/2010/wordprocessingGroup" xmlns:wpi="http://schemas.microsoft.com/office/word/2010/wordprocessingInk" xmlns:wne="http://schemas.microsoft.com/office/word/2006/wordml" xmlns:wps="http://schemas.microsoft.com/office/word/2010/wordprocessingShape" mc:Ignorable="w14 w15 w16se wp14">
+<w:ftr xmlns:wpc="http://schemas.microsoft.com/office/word/2010/wordprocessingCanvas" xmlns:cx="http://schemas.microsoft.com/office/drawing/2014/chartex" xmlns:cx1="http://schemas.microsoft.com/office/drawing/2015/9/8/chartex" xmlns:cx2="http://schemas.microsoft.com/office/drawing/2015/10/21/chartex" xmlns:cx3="http://schemas.microsoft.com/office/drawing/2016/5/9/chartex" xmlns:cx4="http://schemas.microsoft.com/office/drawing/2016/5/10/chartex" xmlns:cx5="http://schemas.microsoft.com/office/drawing/2016/5/11/chartex" xmlns:cx6="http://schemas.microsoft.com/office/drawing/2016/5/12/chartex" xmlns:cx7="http://schemas.microsoft.com/office/drawing/2016/5/13/chartex" xmlns:cx8="http://schemas.microsoft.com/office/drawing/2016/5/14/chartex" xmlns:mc="http://schemas.openxmlformats.org/markup-compatibility/2006" xmlns:aink="http://schemas.microsoft.com/office/drawing/2016/ink" xmlns:am3d="http://schemas.microsoft.com/office/drawing/2017/model3d" xmlns:o="urn:schemas-microsoft-com:office:office" xmlns:r="http://schemas.openxmlformats.org/officeDocument/2006/relationships" xmlns:m="http://schemas.openxmlformats.org/officeDocument/2006/math" xmlns:v="urn:schemas-microsoft-com:vml" xmlns:wp14="http://schemas.microsoft.com/office/word/2010/wordprocessingDrawing" xmlns:wp="http://schemas.openxmlformats.org/drawingml/2006/wordprocessingDrawing" xmlns:w10="urn:schemas-microsoft-com:office:word" xmlns:w="http://schemas.openxmlformats.org/wordprocessingml/2006/main" xmlns:w14="http://schemas.microsoft.com/office/word/2010/wordml" xmlns:w15="http://schemas.microsoft.com/office/word/2012/wordml" xmlns:w16cid="http://schemas.microsoft.com/office/word/2016/wordml/cid" xmlns:w16se="http://schemas.microsoft.com/office/word/2015/wordml/symex" xmlns:wpg="http://schemas.microsoft.com/office/word/2010/wordprocessingGroup" xmlns:wpi="http://schemas.microsoft.com/office/word/2010/wordprocessingInk" xmlns:wne="http://schemas.microsoft.com/office/word/2006/wordml" xmlns:wps="http://schemas.microsoft.com/office/word/2010/wordprocessingShape" mc:Ignorable="w14 w15 w16se w16cid wp14">
   <w:p>
     <w:pPr>
       <w:pStyle w:val="Pieddepage"/>
@@ -12241,12 +13761,21 @@
         <w:szCs w:val="16"/>
       </w:rPr>
     </w:pPr>
+    <w:proofErr w:type="gramStart"/>
     <w:r>
       <w:rPr>
         <w:sz w:val="16"/>
         <w:szCs w:val="16"/>
       </w:rPr>
-      <w:t>i-CQ VD Octobre 2010</w:t>
+      <w:t>i</w:t>
+    </w:r>
+    <w:proofErr w:type="gramEnd"/>
+    <w:r>
+      <w:rPr>
+        <w:sz w:val="16"/>
+        <w:szCs w:val="16"/>
+      </w:rPr>
+      <w:t>-CQ VD Octobre 2010</w:t>
     </w:r>
     <w:r>
       <w:rPr>
@@ -12344,7 +13873,7 @@
 </file>
 
 <file path=word/footer3.xml><?xml version="1.0" encoding="utf-8"?>
-<w:ftr xmlns:wpc="http://schemas.microsoft.com/office/word/2010/wordprocessingCanvas" xmlns:cx="http://schemas.microsoft.com/office/drawing/2014/chartex" xmlns:cx1="http://schemas.microsoft.com/office/drawing/2015/9/8/chartex" xmlns:mc="http://schemas.openxmlformats.org/markup-compatibility/2006" xmlns:o="urn:schemas-microsoft-com:office:office" xmlns:r="http://schemas.openxmlformats.org/officeDocument/2006/relationships" xmlns:m="http://schemas.openxmlformats.org/officeDocument/2006/math" xmlns:v="urn:schemas-microsoft-com:vml" xmlns:wp14="http://schemas.microsoft.com/office/word/2010/wordprocessingDrawing" xmlns:wp="http://schemas.openxmlformats.org/drawingml/2006/wordprocessingDrawing" xmlns:w10="urn:schemas-microsoft-com:office:word" xmlns:w="http://schemas.openxmlformats.org/wordprocessingml/2006/main" xmlns:w14="http://schemas.microsoft.com/office/word/2010/wordml" xmlns:w15="http://schemas.microsoft.com/office/word/2012/wordml" xmlns:w16se="http://schemas.microsoft.com/office/word/2015/wordml/symex" xmlns:wpg="http://schemas.microsoft.com/office/word/2010/wordprocessingGroup" xmlns:wpi="http://schemas.microsoft.com/office/word/2010/wordprocessingInk" xmlns:wne="http://schemas.microsoft.com/office/word/2006/wordml" xmlns:wps="http://schemas.microsoft.com/office/word/2010/wordprocessingShape" mc:Ignorable="w14 w15 w16se wp14">
+<w:ftr xmlns:wpc="http://schemas.microsoft.com/office/word/2010/wordprocessingCanvas" xmlns:cx="http://schemas.microsoft.com/office/drawing/2014/chartex" xmlns:cx1="http://schemas.microsoft.com/office/drawing/2015/9/8/chartex" xmlns:cx2="http://schemas.microsoft.com/office/drawing/2015/10/21/chartex" xmlns:cx3="http://schemas.microsoft.com/office/drawing/2016/5/9/chartex" xmlns:cx4="http://schemas.microsoft.com/office/drawing/2016/5/10/chartex" xmlns:cx5="http://schemas.microsoft.com/office/drawing/2016/5/11/chartex" xmlns:cx6="http://schemas.microsoft.com/office/drawing/2016/5/12/chartex" xmlns:cx7="http://schemas.microsoft.com/office/drawing/2016/5/13/chartex" xmlns:cx8="http://schemas.microsoft.com/office/drawing/2016/5/14/chartex" xmlns:mc="http://schemas.openxmlformats.org/markup-compatibility/2006" xmlns:aink="http://schemas.microsoft.com/office/drawing/2016/ink" xmlns:am3d="http://schemas.microsoft.com/office/drawing/2017/model3d" xmlns:o="urn:schemas-microsoft-com:office:office" xmlns:r="http://schemas.openxmlformats.org/officeDocument/2006/relationships" xmlns:m="http://schemas.openxmlformats.org/officeDocument/2006/math" xmlns:v="urn:schemas-microsoft-com:vml" xmlns:wp14="http://schemas.microsoft.com/office/word/2010/wordprocessingDrawing" xmlns:wp="http://schemas.openxmlformats.org/drawingml/2006/wordprocessingDrawing" xmlns:w10="urn:schemas-microsoft-com:office:word" xmlns:w="http://schemas.openxmlformats.org/wordprocessingml/2006/main" xmlns:w14="http://schemas.microsoft.com/office/word/2010/wordml" xmlns:w15="http://schemas.microsoft.com/office/word/2012/wordml" xmlns:w16cid="http://schemas.microsoft.com/office/word/2016/wordml/cid" xmlns:w16se="http://schemas.microsoft.com/office/word/2015/wordml/symex" xmlns:wpg="http://schemas.microsoft.com/office/word/2010/wordprocessingGroup" xmlns:wpi="http://schemas.microsoft.com/office/word/2010/wordprocessingInk" xmlns:wne="http://schemas.microsoft.com/office/word/2006/wordml" xmlns:wps="http://schemas.microsoft.com/office/word/2010/wordprocessingShape" mc:Ignorable="w14 w15 w16se w16cid wp14">
   <w:p>
     <w:pPr>
       <w:pStyle w:val="Pieddepage"/>
@@ -12360,12 +13889,21 @@
         <w:szCs w:val="16"/>
       </w:rPr>
     </w:pPr>
+    <w:proofErr w:type="gramStart"/>
     <w:r>
       <w:rPr>
         <w:sz w:val="16"/>
         <w:szCs w:val="16"/>
       </w:rPr>
-      <w:t>i-CQ VD Octobre 2010</w:t>
+      <w:t>i</w:t>
+    </w:r>
+    <w:proofErr w:type="gramEnd"/>
+    <w:r>
+      <w:rPr>
+        <w:sz w:val="16"/>
+        <w:szCs w:val="16"/>
+      </w:rPr>
+      <w:t>-CQ VD Octobre 2010</w:t>
     </w:r>
     <w:r>
       <w:rPr>
@@ -12463,7 +14001,7 @@
 </file>
 
 <file path=word/footnotes.xml><?xml version="1.0" encoding="utf-8"?>
-<w:footnotes xmlns:wpc="http://schemas.microsoft.com/office/word/2010/wordprocessingCanvas" xmlns:cx="http://schemas.microsoft.com/office/drawing/2014/chartex" xmlns:cx1="http://schemas.microsoft.com/office/drawing/2015/9/8/chartex" xmlns:mc="http://schemas.openxmlformats.org/markup-compatibility/2006" xmlns:o="urn:schemas-microsoft-com:office:office" xmlns:r="http://schemas.openxmlformats.org/officeDocument/2006/relationships" xmlns:m="http://schemas.openxmlformats.org/officeDocument/2006/math" xmlns:v="urn:schemas-microsoft-com:vml" xmlns:wp14="http://schemas.microsoft.com/office/word/2010/wordprocessingDrawing" xmlns:wp="http://schemas.openxmlformats.org/drawingml/2006/wordprocessingDrawing" xmlns:w10="urn:schemas-microsoft-com:office:word" xmlns:w="http://schemas.openxmlformats.org/wordprocessingml/2006/main" xmlns:w14="http://schemas.microsoft.com/office/word/2010/wordml" xmlns:w15="http://schemas.microsoft.com/office/word/2012/wordml" xmlns:w16se="http://schemas.microsoft.com/office/word/2015/wordml/symex" xmlns:wpg="http://schemas.microsoft.com/office/word/2010/wordprocessingGroup" xmlns:wpi="http://schemas.microsoft.com/office/word/2010/wordprocessingInk" xmlns:wne="http://schemas.microsoft.com/office/word/2006/wordml" xmlns:wps="http://schemas.microsoft.com/office/word/2010/wordprocessingShape" mc:Ignorable="w14 w15 w16se wp14">
+<w:footnotes xmlns:wpc="http://schemas.microsoft.com/office/word/2010/wordprocessingCanvas" xmlns:cx="http://schemas.microsoft.com/office/drawing/2014/chartex" xmlns:cx1="http://schemas.microsoft.com/office/drawing/2015/9/8/chartex" xmlns:cx2="http://schemas.microsoft.com/office/drawing/2015/10/21/chartex" xmlns:cx3="http://schemas.microsoft.com/office/drawing/2016/5/9/chartex" xmlns:cx4="http://schemas.microsoft.com/office/drawing/2016/5/10/chartex" xmlns:cx5="http://schemas.microsoft.com/office/drawing/2016/5/11/chartex" xmlns:cx6="http://schemas.microsoft.com/office/drawing/2016/5/12/chartex" xmlns:cx7="http://schemas.microsoft.com/office/drawing/2016/5/13/chartex" xmlns:cx8="http://schemas.microsoft.com/office/drawing/2016/5/14/chartex" xmlns:mc="http://schemas.openxmlformats.org/markup-compatibility/2006" xmlns:aink="http://schemas.microsoft.com/office/drawing/2016/ink" xmlns:am3d="http://schemas.microsoft.com/office/drawing/2017/model3d" xmlns:o="urn:schemas-microsoft-com:office:office" xmlns:r="http://schemas.openxmlformats.org/officeDocument/2006/relationships" xmlns:m="http://schemas.openxmlformats.org/officeDocument/2006/math" xmlns:v="urn:schemas-microsoft-com:vml" xmlns:wp14="http://schemas.microsoft.com/office/word/2010/wordprocessingDrawing" xmlns:wp="http://schemas.openxmlformats.org/drawingml/2006/wordprocessingDrawing" xmlns:w10="urn:schemas-microsoft-com:office:word" xmlns:w="http://schemas.openxmlformats.org/wordprocessingml/2006/main" xmlns:w14="http://schemas.microsoft.com/office/word/2010/wordml" xmlns:w15="http://schemas.microsoft.com/office/word/2012/wordml" xmlns:w16cid="http://schemas.microsoft.com/office/word/2016/wordml/cid" xmlns:w16se="http://schemas.microsoft.com/office/word/2015/wordml/symex" xmlns:wpg="http://schemas.microsoft.com/office/word/2010/wordprocessingGroup" xmlns:wpi="http://schemas.microsoft.com/office/word/2010/wordprocessingInk" xmlns:wne="http://schemas.microsoft.com/office/word/2006/wordml" xmlns:wps="http://schemas.microsoft.com/office/word/2010/wordprocessingShape" mc:Ignorable="w14 w15 w16se w16cid wp14">
   <w:footnote w:type="separator" w:id="-1">
     <w:p>
       <w:r>
@@ -12545,7 +14083,7 @@
 </file>
 
 <file path=word/header1.xml><?xml version="1.0" encoding="utf-8"?>
-<w:hdr xmlns:wpc="http://schemas.microsoft.com/office/word/2010/wordprocessingCanvas" xmlns:cx="http://schemas.microsoft.com/office/drawing/2014/chartex" xmlns:cx1="http://schemas.microsoft.com/office/drawing/2015/9/8/chartex" xmlns:mc="http://schemas.openxmlformats.org/markup-compatibility/2006" xmlns:o="urn:schemas-microsoft-com:office:office" xmlns:r="http://schemas.openxmlformats.org/officeDocument/2006/relationships" xmlns:m="http://schemas.openxmlformats.org/officeDocument/2006/math" xmlns:v="urn:schemas-microsoft-com:vml" xmlns:wp14="http://schemas.microsoft.com/office/word/2010/wordprocessingDrawing" xmlns:wp="http://schemas.openxmlformats.org/drawingml/2006/wordprocessingDrawing" xmlns:w10="urn:schemas-microsoft-com:office:word" xmlns:w="http://schemas.openxmlformats.org/wordprocessingml/2006/main" xmlns:w14="http://schemas.microsoft.com/office/word/2010/wordml" xmlns:w15="http://schemas.microsoft.com/office/word/2012/wordml" xmlns:w16se="http://schemas.microsoft.com/office/word/2015/wordml/symex" xmlns:wpg="http://schemas.microsoft.com/office/word/2010/wordprocessingGroup" xmlns:wpi="http://schemas.microsoft.com/office/word/2010/wordprocessingInk" xmlns:wne="http://schemas.microsoft.com/office/word/2006/wordml" xmlns:wps="http://schemas.microsoft.com/office/word/2010/wordprocessingShape" mc:Ignorable="w14 w15 w16se wp14">
+<w:hdr xmlns:wpc="http://schemas.microsoft.com/office/word/2010/wordprocessingCanvas" xmlns:cx="http://schemas.microsoft.com/office/drawing/2014/chartex" xmlns:cx1="http://schemas.microsoft.com/office/drawing/2015/9/8/chartex" xmlns:cx2="http://schemas.microsoft.com/office/drawing/2015/10/21/chartex" xmlns:cx3="http://schemas.microsoft.com/office/drawing/2016/5/9/chartex" xmlns:cx4="http://schemas.microsoft.com/office/drawing/2016/5/10/chartex" xmlns:cx5="http://schemas.microsoft.com/office/drawing/2016/5/11/chartex" xmlns:cx6="http://schemas.microsoft.com/office/drawing/2016/5/12/chartex" xmlns:cx7="http://schemas.microsoft.com/office/drawing/2016/5/13/chartex" xmlns:cx8="http://schemas.microsoft.com/office/drawing/2016/5/14/chartex" xmlns:mc="http://schemas.openxmlformats.org/markup-compatibility/2006" xmlns:aink="http://schemas.microsoft.com/office/drawing/2016/ink" xmlns:am3d="http://schemas.microsoft.com/office/drawing/2017/model3d" xmlns:o="urn:schemas-microsoft-com:office:office" xmlns:r="http://schemas.openxmlformats.org/officeDocument/2006/relationships" xmlns:m="http://schemas.openxmlformats.org/officeDocument/2006/math" xmlns:v="urn:schemas-microsoft-com:vml" xmlns:wp14="http://schemas.microsoft.com/office/word/2010/wordprocessingDrawing" xmlns:wp="http://schemas.openxmlformats.org/drawingml/2006/wordprocessingDrawing" xmlns:w10="urn:schemas-microsoft-com:office:word" xmlns:w="http://schemas.openxmlformats.org/wordprocessingml/2006/main" xmlns:w14="http://schemas.microsoft.com/office/word/2010/wordml" xmlns:w15="http://schemas.microsoft.com/office/word/2012/wordml" xmlns:w16cid="http://schemas.microsoft.com/office/word/2016/wordml/cid" xmlns:w16se="http://schemas.microsoft.com/office/word/2015/wordml/symex" xmlns:wpg="http://schemas.microsoft.com/office/word/2010/wordprocessingGroup" xmlns:wpi="http://schemas.microsoft.com/office/word/2010/wordprocessingInk" xmlns:wne="http://schemas.microsoft.com/office/word/2006/wordml" xmlns:wps="http://schemas.microsoft.com/office/word/2010/wordprocessingShape" mc:Ignorable="w14 w15 w16se w16cid wp14">
   <w:p>
     <w:pPr>
       <w:pStyle w:val="En-tte"/>
@@ -12556,6 +14094,7 @@
       <w:rPr>
         <w:rFonts w:cs="Arial"/>
         <w:szCs w:val="24"/>
+        <w:lang w:val="en-US"/>
       </w:rPr>
     </w:pPr>
     <w:r>
@@ -12564,6 +14103,7 @@
         <w:b/>
         <w:bCs/>
         <w:szCs w:val="24"/>
+        <w:lang w:val="en-US"/>
       </w:rPr>
       <w:t>ANNEXE 3</w:t>
     </w:r>
@@ -12573,27 +14113,64 @@
         <w:b/>
         <w:bCs/>
         <w:szCs w:val="24"/>
+        <w:lang w:val="en-US"/>
       </w:rPr>
       <w:tab/>
+      <w:t xml:space="preserve">API RESTful </w:t>
     </w:r>
+    <w:proofErr w:type="spellStart"/>
     <w:r>
       <w:rPr>
         <w:rFonts w:cs="Arial"/>
         <w:b/>
         <w:bCs/>
         <w:szCs w:val="24"/>
-      </w:rPr>
-      <w:t xml:space="preserve">API RESTful Runscape </w:t>
+        <w:lang w:val="en-US"/>
+      </w:rPr>
+      <w:t>Runscape</w:t>
     </w:r>
+    <w:proofErr w:type="spellEnd"/>
     <w:r>
       <w:rPr>
         <w:rFonts w:cs="Arial"/>
         <w:b/>
         <w:bCs/>
         <w:szCs w:val="24"/>
+        <w:lang w:val="en-US"/>
+      </w:rPr>
+      <w:t xml:space="preserve"> </w:t>
+    </w:r>
+    <w:r>
+      <w:rPr>
+        <w:rFonts w:cs="Arial"/>
+        <w:b/>
+        <w:bCs/>
+        <w:szCs w:val="24"/>
+        <w:lang w:val="en-US"/>
       </w:rPr>
       <w:tab/>
-      <w:t>Pré-TPI</w:t>
+    </w:r>
+    <w:proofErr w:type="spellStart"/>
+    <w:r>
+      <w:rPr>
+        <w:rFonts w:cs="Arial"/>
+        <w:b/>
+        <w:bCs/>
+        <w:szCs w:val="24"/>
+        <w:lang w:val="en-US"/>
+      </w:rPr>
+      <w:t>Pré</w:t>
+    </w:r>
+    <w:proofErr w:type="spellEnd"/>
+    <w:r>
+      <w:rPr>
+        <w:rFonts w:cs="Arial"/>
+        <w:b/>
+        <w:bCs/>
+        <w:szCs w:val="24"/>
+        <w:lang w:val="en-US"/>
+      </w:rPr>
+      <w:t>-TPI</w:t>
     </w:r>
   </w:p>
   <w:p>
@@ -12604,6 +14181,7 @@
       </w:pBdr>
       <w:rPr>
         <w:sz w:val="32"/>
+        <w:lang w:val="en-US"/>
       </w:rPr>
     </w:pPr>
   </w:p>
@@ -12613,15 +14191,22 @@
       <w:rPr>
         <w:sz w:val="16"/>
         <w:szCs w:val="16"/>
+        <w:lang w:val="en-US"/>
       </w:rPr>
     </w:pPr>
   </w:p>
-  <w:p/>
+  <w:p>
+    <w:pPr>
+      <w:rPr>
+        <w:lang w:val="en-US"/>
+      </w:rPr>
+    </w:pPr>
+  </w:p>
 </w:hdr>
 </file>
 
 <file path=word/header2.xml><?xml version="1.0" encoding="utf-8"?>
-<w:hdr xmlns:wpc="http://schemas.microsoft.com/office/word/2010/wordprocessingCanvas" xmlns:cx="http://schemas.microsoft.com/office/drawing/2014/chartex" xmlns:cx1="http://schemas.microsoft.com/office/drawing/2015/9/8/chartex" xmlns:mc="http://schemas.openxmlformats.org/markup-compatibility/2006" xmlns:o="urn:schemas-microsoft-com:office:office" xmlns:r="http://schemas.openxmlformats.org/officeDocument/2006/relationships" xmlns:m="http://schemas.openxmlformats.org/officeDocument/2006/math" xmlns:v="urn:schemas-microsoft-com:vml" xmlns:wp14="http://schemas.microsoft.com/office/word/2010/wordprocessingDrawing" xmlns:wp="http://schemas.openxmlformats.org/drawingml/2006/wordprocessingDrawing" xmlns:w10="urn:schemas-microsoft-com:office:word" xmlns:w="http://schemas.openxmlformats.org/wordprocessingml/2006/main" xmlns:w14="http://schemas.microsoft.com/office/word/2010/wordml" xmlns:w15="http://schemas.microsoft.com/office/word/2012/wordml" xmlns:w16se="http://schemas.microsoft.com/office/word/2015/wordml/symex" xmlns:wpg="http://schemas.microsoft.com/office/word/2010/wordprocessingGroup" xmlns:wpi="http://schemas.microsoft.com/office/word/2010/wordprocessingInk" xmlns:wne="http://schemas.microsoft.com/office/word/2006/wordml" xmlns:wps="http://schemas.microsoft.com/office/word/2010/wordprocessingShape" mc:Ignorable="w14 w15 w16se wp14">
+<w:hdr xmlns:wpc="http://schemas.microsoft.com/office/word/2010/wordprocessingCanvas" xmlns:cx="http://schemas.microsoft.com/office/drawing/2014/chartex" xmlns:cx1="http://schemas.microsoft.com/office/drawing/2015/9/8/chartex" xmlns:cx2="http://schemas.microsoft.com/office/drawing/2015/10/21/chartex" xmlns:cx3="http://schemas.microsoft.com/office/drawing/2016/5/9/chartex" xmlns:cx4="http://schemas.microsoft.com/office/drawing/2016/5/10/chartex" xmlns:cx5="http://schemas.microsoft.com/office/drawing/2016/5/11/chartex" xmlns:cx6="http://schemas.microsoft.com/office/drawing/2016/5/12/chartex" xmlns:cx7="http://schemas.microsoft.com/office/drawing/2016/5/13/chartex" xmlns:cx8="http://schemas.microsoft.com/office/drawing/2016/5/14/chartex" xmlns:mc="http://schemas.openxmlformats.org/markup-compatibility/2006" xmlns:aink="http://schemas.microsoft.com/office/drawing/2016/ink" xmlns:am3d="http://schemas.microsoft.com/office/drawing/2017/model3d" xmlns:o="urn:schemas-microsoft-com:office:office" xmlns:r="http://schemas.openxmlformats.org/officeDocument/2006/relationships" xmlns:m="http://schemas.openxmlformats.org/officeDocument/2006/math" xmlns:v="urn:schemas-microsoft-com:vml" xmlns:wp14="http://schemas.microsoft.com/office/word/2010/wordprocessingDrawing" xmlns:wp="http://schemas.openxmlformats.org/drawingml/2006/wordprocessingDrawing" xmlns:w10="urn:schemas-microsoft-com:office:word" xmlns:w="http://schemas.openxmlformats.org/wordprocessingml/2006/main" xmlns:w14="http://schemas.microsoft.com/office/word/2010/wordml" xmlns:w15="http://schemas.microsoft.com/office/word/2012/wordml" xmlns:w16cid="http://schemas.microsoft.com/office/word/2016/wordml/cid" xmlns:w16se="http://schemas.microsoft.com/office/word/2015/wordml/symex" xmlns:wpg="http://schemas.microsoft.com/office/word/2010/wordprocessingGroup" xmlns:wpi="http://schemas.microsoft.com/office/word/2010/wordprocessingInk" xmlns:wne="http://schemas.microsoft.com/office/word/2006/wordml" xmlns:wps="http://schemas.microsoft.com/office/word/2010/wordprocessingShape" mc:Ignorable="w14 w15 w16se w16cid wp14">
   <w:p>
     <w:pPr>
       <w:pStyle w:val="En-tte"/>
@@ -12634,6 +14219,7 @@
       <w:rPr>
         <w:rFonts w:cs="Arial"/>
         <w:szCs w:val="24"/>
+        <w:lang w:val="en-US"/>
       </w:rPr>
     </w:pPr>
     <w:r>
@@ -12642,6 +14228,7 @@
         <w:b/>
         <w:bCs/>
         <w:szCs w:val="24"/>
+        <w:lang w:val="en-US"/>
       </w:rPr>
       <w:t>ANNEXE 3</w:t>
     </w:r>
@@ -12651,27 +14238,64 @@
         <w:b/>
         <w:bCs/>
         <w:szCs w:val="24"/>
+        <w:lang w:val="en-US"/>
       </w:rPr>
       <w:tab/>
+      <w:t xml:space="preserve">API RESTful </w:t>
     </w:r>
+    <w:proofErr w:type="spellStart"/>
     <w:r>
       <w:rPr>
         <w:rFonts w:cs="Arial"/>
         <w:b/>
         <w:bCs/>
         <w:szCs w:val="24"/>
-      </w:rPr>
-      <w:t xml:space="preserve">API RESTful Runscape </w:t>
+        <w:lang w:val="en-US"/>
+      </w:rPr>
+      <w:t>Runscape</w:t>
     </w:r>
+    <w:proofErr w:type="spellEnd"/>
     <w:r>
       <w:rPr>
         <w:rFonts w:cs="Arial"/>
         <w:b/>
         <w:bCs/>
         <w:szCs w:val="24"/>
+        <w:lang w:val="en-US"/>
+      </w:rPr>
+      <w:t xml:space="preserve"> </w:t>
+    </w:r>
+    <w:r>
+      <w:rPr>
+        <w:rFonts w:cs="Arial"/>
+        <w:b/>
+        <w:bCs/>
+        <w:szCs w:val="24"/>
+        <w:lang w:val="en-US"/>
       </w:rPr>
       <w:tab/>
-      <w:t>Pré-TPI</w:t>
+    </w:r>
+    <w:proofErr w:type="spellStart"/>
+    <w:r>
+      <w:rPr>
+        <w:rFonts w:cs="Arial"/>
+        <w:b/>
+        <w:bCs/>
+        <w:szCs w:val="24"/>
+        <w:lang w:val="en-US"/>
+      </w:rPr>
+      <w:t>Pré</w:t>
+    </w:r>
+    <w:proofErr w:type="spellEnd"/>
+    <w:r>
+      <w:rPr>
+        <w:rFonts w:cs="Arial"/>
+        <w:b/>
+        <w:bCs/>
+        <w:szCs w:val="24"/>
+        <w:lang w:val="en-US"/>
+      </w:rPr>
+      <w:t>-TPI</w:t>
     </w:r>
   </w:p>
   <w:p>
@@ -12682,15 +14306,22 @@
       </w:pBdr>
       <w:rPr>
         <w:sz w:val="32"/>
+        <w:lang w:val="en-US"/>
       </w:rPr>
     </w:pPr>
   </w:p>
-  <w:p/>
+  <w:p>
+    <w:pPr>
+      <w:rPr>
+        <w:lang w:val="en-US"/>
+      </w:rPr>
+    </w:pPr>
+  </w:p>
 </w:hdr>
 </file>
 
 <file path=word/header3.xml><?xml version="1.0" encoding="utf-8"?>
-<w:hdr xmlns:wpc="http://schemas.microsoft.com/office/word/2010/wordprocessingCanvas" xmlns:cx="http://schemas.microsoft.com/office/drawing/2014/chartex" xmlns:cx1="http://schemas.microsoft.com/office/drawing/2015/9/8/chartex" xmlns:mc="http://schemas.openxmlformats.org/markup-compatibility/2006" xmlns:o="urn:schemas-microsoft-com:office:office" xmlns:r="http://schemas.openxmlformats.org/officeDocument/2006/relationships" xmlns:m="http://schemas.openxmlformats.org/officeDocument/2006/math" xmlns:v="urn:schemas-microsoft-com:vml" xmlns:wp14="http://schemas.microsoft.com/office/word/2010/wordprocessingDrawing" xmlns:wp="http://schemas.openxmlformats.org/drawingml/2006/wordprocessingDrawing" xmlns:w10="urn:schemas-microsoft-com:office:word" xmlns:w="http://schemas.openxmlformats.org/wordprocessingml/2006/main" xmlns:w14="http://schemas.microsoft.com/office/word/2010/wordml" xmlns:w15="http://schemas.microsoft.com/office/word/2012/wordml" xmlns:w16se="http://schemas.microsoft.com/office/word/2015/wordml/symex" xmlns:wpg="http://schemas.microsoft.com/office/word/2010/wordprocessingGroup" xmlns:wpi="http://schemas.microsoft.com/office/word/2010/wordprocessingInk" xmlns:wne="http://schemas.microsoft.com/office/word/2006/wordml" xmlns:wps="http://schemas.microsoft.com/office/word/2010/wordprocessingShape" mc:Ignorable="w14 w15 w16se wp14">
+<w:hdr xmlns:wpc="http://schemas.microsoft.com/office/word/2010/wordprocessingCanvas" xmlns:cx="http://schemas.microsoft.com/office/drawing/2014/chartex" xmlns:cx1="http://schemas.microsoft.com/office/drawing/2015/9/8/chartex" xmlns:cx2="http://schemas.microsoft.com/office/drawing/2015/10/21/chartex" xmlns:cx3="http://schemas.microsoft.com/office/drawing/2016/5/9/chartex" xmlns:cx4="http://schemas.microsoft.com/office/drawing/2016/5/10/chartex" xmlns:cx5="http://schemas.microsoft.com/office/drawing/2016/5/11/chartex" xmlns:cx6="http://schemas.microsoft.com/office/drawing/2016/5/12/chartex" xmlns:cx7="http://schemas.microsoft.com/office/drawing/2016/5/13/chartex" xmlns:cx8="http://schemas.microsoft.com/office/drawing/2016/5/14/chartex" xmlns:mc="http://schemas.openxmlformats.org/markup-compatibility/2006" xmlns:aink="http://schemas.microsoft.com/office/drawing/2016/ink" xmlns:am3d="http://schemas.microsoft.com/office/drawing/2017/model3d" xmlns:o="urn:schemas-microsoft-com:office:office" xmlns:r="http://schemas.openxmlformats.org/officeDocument/2006/relationships" xmlns:m="http://schemas.openxmlformats.org/officeDocument/2006/math" xmlns:v="urn:schemas-microsoft-com:vml" xmlns:wp14="http://schemas.microsoft.com/office/word/2010/wordprocessingDrawing" xmlns:wp="http://schemas.openxmlformats.org/drawingml/2006/wordprocessingDrawing" xmlns:w10="urn:schemas-microsoft-com:office:word" xmlns:w="http://schemas.openxmlformats.org/wordprocessingml/2006/main" xmlns:w14="http://schemas.microsoft.com/office/word/2010/wordml" xmlns:w15="http://schemas.microsoft.com/office/word/2012/wordml" xmlns:w16cid="http://schemas.microsoft.com/office/word/2016/wordml/cid" xmlns:w16se="http://schemas.microsoft.com/office/word/2015/wordml/symex" xmlns:wpg="http://schemas.microsoft.com/office/word/2010/wordprocessingGroup" xmlns:wpi="http://schemas.microsoft.com/office/word/2010/wordprocessingInk" xmlns:wne="http://schemas.microsoft.com/office/word/2006/wordml" xmlns:wps="http://schemas.microsoft.com/office/word/2010/wordprocessingShape" mc:Ignorable="w14 w15 w16se w16cid wp14">
   <w:p>
     <w:pPr>
       <w:pStyle w:val="En-tte"/>
@@ -12701,6 +14332,7 @@
       <w:rPr>
         <w:rFonts w:cs="Arial"/>
         <w:szCs w:val="24"/>
+        <w:lang w:val="en-US"/>
       </w:rPr>
     </w:pPr>
     <w:r>
@@ -12709,6 +14341,7 @@
         <w:b/>
         <w:bCs/>
         <w:szCs w:val="24"/>
+        <w:lang w:val="en-US"/>
       </w:rPr>
       <w:t>ANNEXE 3</w:t>
     </w:r>
@@ -12718,27 +14351,64 @@
         <w:b/>
         <w:bCs/>
         <w:szCs w:val="24"/>
+        <w:lang w:val="en-US"/>
       </w:rPr>
       <w:tab/>
+      <w:t xml:space="preserve">API RESTful </w:t>
     </w:r>
+    <w:proofErr w:type="spellStart"/>
     <w:r>
       <w:rPr>
         <w:rFonts w:cs="Arial"/>
         <w:b/>
         <w:bCs/>
         <w:szCs w:val="24"/>
-      </w:rPr>
-      <w:t xml:space="preserve">API RESTful Runscape </w:t>
+        <w:lang w:val="en-US"/>
+      </w:rPr>
+      <w:t>Runscape</w:t>
     </w:r>
+    <w:proofErr w:type="spellEnd"/>
     <w:r>
       <w:rPr>
         <w:rFonts w:cs="Arial"/>
         <w:b/>
         <w:bCs/>
         <w:szCs w:val="24"/>
+        <w:lang w:val="en-US"/>
+      </w:rPr>
+      <w:t xml:space="preserve"> </w:t>
+    </w:r>
+    <w:r>
+      <w:rPr>
+        <w:rFonts w:cs="Arial"/>
+        <w:b/>
+        <w:bCs/>
+        <w:szCs w:val="24"/>
+        <w:lang w:val="en-US"/>
       </w:rPr>
       <w:tab/>
-      <w:t>Pré-TPI</w:t>
+    </w:r>
+    <w:proofErr w:type="spellStart"/>
+    <w:r>
+      <w:rPr>
+        <w:rFonts w:cs="Arial"/>
+        <w:b/>
+        <w:bCs/>
+        <w:szCs w:val="24"/>
+        <w:lang w:val="en-US"/>
+      </w:rPr>
+      <w:t>Pré</w:t>
+    </w:r>
+    <w:proofErr w:type="spellEnd"/>
+    <w:r>
+      <w:rPr>
+        <w:rFonts w:cs="Arial"/>
+        <w:b/>
+        <w:bCs/>
+        <w:szCs w:val="24"/>
+        <w:lang w:val="en-US"/>
+      </w:rPr>
+      <w:t>-TPI</w:t>
     </w:r>
   </w:p>
   <w:p>
@@ -12749,6 +14419,7 @@
       </w:pBdr>
       <w:rPr>
         <w:sz w:val="32"/>
+        <w:lang w:val="en-US"/>
       </w:rPr>
     </w:pPr>
   </w:p>
@@ -12758,15 +14429,22 @@
       <w:rPr>
         <w:sz w:val="16"/>
         <w:szCs w:val="16"/>
+        <w:lang w:val="en-US"/>
       </w:rPr>
     </w:pPr>
   </w:p>
-  <w:p/>
+  <w:p>
+    <w:pPr>
+      <w:rPr>
+        <w:lang w:val="en-US"/>
+      </w:rPr>
+    </w:pPr>
+  </w:p>
 </w:hdr>
 </file>
 
 <file path=word/numbering.xml><?xml version="1.0" encoding="utf-8"?>
-<w:numbering xmlns:wpc="http://schemas.microsoft.com/office/word/2010/wordprocessingCanvas" xmlns:cx="http://schemas.microsoft.com/office/drawing/2014/chartex" xmlns:cx1="http://schemas.microsoft.com/office/drawing/2015/9/8/chartex" xmlns:mc="http://schemas.openxmlformats.org/markup-compatibility/2006" xmlns:o="urn:schemas-microsoft-com:office:office" xmlns:r="http://schemas.openxmlformats.org/officeDocument/2006/relationships" xmlns:m="http://schemas.openxmlformats.org/officeDocument/2006/math" xmlns:v="urn:schemas-microsoft-com:vml" xmlns:wp14="http://schemas.microsoft.com/office/word/2010/wordprocessingDrawing" xmlns:wp="http://schemas.openxmlformats.org/drawingml/2006/wordprocessingDrawing" xmlns:w10="urn:schemas-microsoft-com:office:word" xmlns:w="http://schemas.openxmlformats.org/wordprocessingml/2006/main" xmlns:w14="http://schemas.microsoft.com/office/word/2010/wordml" xmlns:w15="http://schemas.microsoft.com/office/word/2012/wordml" xmlns:w16se="http://schemas.microsoft.com/office/word/2015/wordml/symex" xmlns:wpg="http://schemas.microsoft.com/office/word/2010/wordprocessingGroup" xmlns:wpi="http://schemas.microsoft.com/office/word/2010/wordprocessingInk" xmlns:wne="http://schemas.microsoft.com/office/word/2006/wordml" xmlns:wps="http://schemas.microsoft.com/office/word/2010/wordprocessingShape" mc:Ignorable="w14 w15 w16se wp14">
+<w:numbering xmlns:wpc="http://schemas.microsoft.com/office/word/2010/wordprocessingCanvas" xmlns:cx="http://schemas.microsoft.com/office/drawing/2014/chartex" xmlns:cx1="http://schemas.microsoft.com/office/drawing/2015/9/8/chartex" xmlns:cx2="http://schemas.microsoft.com/office/drawing/2015/10/21/chartex" xmlns:cx3="http://schemas.microsoft.com/office/drawing/2016/5/9/chartex" xmlns:cx4="http://schemas.microsoft.com/office/drawing/2016/5/10/chartex" xmlns:cx5="http://schemas.microsoft.com/office/drawing/2016/5/11/chartex" xmlns:cx6="http://schemas.microsoft.com/office/drawing/2016/5/12/chartex" xmlns:cx7="http://schemas.microsoft.com/office/drawing/2016/5/13/chartex" xmlns:cx8="http://schemas.microsoft.com/office/drawing/2016/5/14/chartex" xmlns:mc="http://schemas.openxmlformats.org/markup-compatibility/2006" xmlns:aink="http://schemas.microsoft.com/office/drawing/2016/ink" xmlns:am3d="http://schemas.microsoft.com/office/drawing/2017/model3d" xmlns:o="urn:schemas-microsoft-com:office:office" xmlns:r="http://schemas.openxmlformats.org/officeDocument/2006/relationships" xmlns:m="http://schemas.openxmlformats.org/officeDocument/2006/math" xmlns:v="urn:schemas-microsoft-com:vml" xmlns:wp14="http://schemas.microsoft.com/office/word/2010/wordprocessingDrawing" xmlns:wp="http://schemas.openxmlformats.org/drawingml/2006/wordprocessingDrawing" xmlns:w10="urn:schemas-microsoft-com:office:word" xmlns:w="http://schemas.openxmlformats.org/wordprocessingml/2006/main" xmlns:w14="http://schemas.microsoft.com/office/word/2010/wordml" xmlns:w15="http://schemas.microsoft.com/office/word/2012/wordml" xmlns:w16cid="http://schemas.microsoft.com/office/word/2016/wordml/cid" xmlns:w16se="http://schemas.microsoft.com/office/word/2015/wordml/symex" xmlns:wpg="http://schemas.microsoft.com/office/word/2010/wordprocessingGroup" xmlns:wpi="http://schemas.microsoft.com/office/word/2010/wordprocessingInk" xmlns:wne="http://schemas.microsoft.com/office/word/2006/wordml" xmlns:wps="http://schemas.microsoft.com/office/word/2010/wordprocessingShape" mc:Ignorable="w14 w15 w16se w16cid wp14">
   <w:abstractNum w:abstractNumId="0" w15:restartNumberingAfterBreak="0">
     <w:nsid w:val="00AE3843"/>
     <w:multiLevelType w:val="hybridMultilevel"/>
@@ -17101,7 +18779,7 @@
 </file>
 
 <file path=word/styles.xml><?xml version="1.0" encoding="utf-8"?>
-<w:styles xmlns:mc="http://schemas.openxmlformats.org/markup-compatibility/2006" xmlns:r="http://schemas.openxmlformats.org/officeDocument/2006/relationships" xmlns:w="http://schemas.openxmlformats.org/wordprocessingml/2006/main" xmlns:w14="http://schemas.microsoft.com/office/word/2010/wordml" xmlns:w15="http://schemas.microsoft.com/office/word/2012/wordml" xmlns:w16se="http://schemas.microsoft.com/office/word/2015/wordml/symex" mc:Ignorable="w14 w15 w16se">
+<w:styles xmlns:mc="http://schemas.openxmlformats.org/markup-compatibility/2006" xmlns:r="http://schemas.openxmlformats.org/officeDocument/2006/relationships" xmlns:w="http://schemas.openxmlformats.org/wordprocessingml/2006/main" xmlns:w14="http://schemas.microsoft.com/office/word/2010/wordml" xmlns:w15="http://schemas.microsoft.com/office/word/2012/wordml" xmlns:w16cid="http://schemas.microsoft.com/office/word/2016/wordml/cid" xmlns:w16se="http://schemas.microsoft.com/office/word/2015/wordml/symex" mc:Ignorable="w14 w15 w16se w16cid">
   <w:docDefaults>
     <w:rPrDefault>
       <w:rPr>
@@ -17111,7 +18789,7 @@
     </w:rPrDefault>
     <w:pPrDefault/>
   </w:docDefaults>
-  <w:latentStyles w:defLockedState="0" w:defUIPriority="0" w:defSemiHidden="0" w:defUnhideWhenUsed="0" w:defQFormat="0" w:count="371">
+  <w:latentStyles w:defLockedState="0" w:defUIPriority="0" w:defSemiHidden="0" w:defUnhideWhenUsed="0" w:defQFormat="0" w:count="375">
     <w:lsdException w:name="Normal" w:qFormat="1"/>
     <w:lsdException w:name="heading 1" w:qFormat="1"/>
     <w:lsdException w:name="heading 2" w:qFormat="1"/>
@@ -17132,7 +18810,6 @@
     <w:lsdException w:name="Strong" w:qFormat="1"/>
     <w:lsdException w:name="Emphasis" w:qFormat="1"/>
     <w:lsdException w:name="HTML Preformatted" w:semiHidden="1" w:unhideWhenUsed="1"/>
-    <w:lsdException w:name="Normal Table" w:semiHidden="1" w:unhideWhenUsed="1"/>
     <w:lsdException w:name="No List" w:semiHidden="1" w:unhideWhenUsed="1"/>
     <w:lsdException w:name="Outline List 1" w:semiHidden="1" w:unhideWhenUsed="1"/>
     <w:lsdException w:name="Outline List 2" w:semiHidden="1" w:unhideWhenUsed="1"/>
@@ -17175,10 +18852,8 @@
     <w:lsdException w:name="Table Elegant" w:semiHidden="1" w:unhideWhenUsed="1"/>
     <w:lsdException w:name="Table Professional" w:semiHidden="1" w:unhideWhenUsed="1"/>
     <w:lsdException w:name="Table Subtle 1" w:semiHidden="1" w:unhideWhenUsed="1"/>
-    <w:lsdException w:name="Table Subtle 2" w:semiHidden="1" w:unhideWhenUsed="1"/>
     <w:lsdException w:name="Table Web 1" w:semiHidden="1" w:unhideWhenUsed="1"/>
     <w:lsdException w:name="Table Web 2" w:semiHidden="1" w:unhideWhenUsed="1"/>
-    <w:lsdException w:name="Table Web 3" w:semiHidden="1" w:unhideWhenUsed="1"/>
     <w:lsdException w:name="Table Theme" w:semiHidden="1" w:unhideWhenUsed="1"/>
     <w:lsdException w:name="Placeholder Text" w:semiHidden="1" w:uiPriority="99"/>
     <w:lsdException w:name="No Spacing" w:uiPriority="1" w:qFormat="1"/>
@@ -17395,11 +19070,15 @@
     <w:lsdException w:name="List Table 5 Dark Accent 6" w:uiPriority="50"/>
     <w:lsdException w:name="List Table 6 Colorful Accent 6" w:uiPriority="51"/>
     <w:lsdException w:name="List Table 7 Colorful Accent 6" w:uiPriority="52"/>
+    <w:lsdException w:name="Mention" w:semiHidden="1" w:uiPriority="99" w:unhideWhenUsed="1"/>
+    <w:lsdException w:name="Smart Hyperlink" w:semiHidden="1" w:uiPriority="99" w:unhideWhenUsed="1"/>
+    <w:lsdException w:name="Hashtag" w:semiHidden="1" w:uiPriority="99" w:unhideWhenUsed="1"/>
+    <w:lsdException w:name="Unresolved Mention" w:semiHidden="1" w:uiPriority="99" w:unhideWhenUsed="1"/>
   </w:latentStyles>
   <w:style w:type="paragraph" w:default="1" w:styleId="Normal">
     <w:name w:val="Normal"/>
     <w:qFormat/>
-    <w:rsid w:val="00E31C68"/>
+    <w:rsid w:val="008448CE"/>
     <w:pPr>
       <w:jc w:val="both"/>
     </w:pPr>
@@ -18473,7 +20152,7 @@
 </file>
 
 <file path=customXml/itemProps1.xml><?xml version="1.0" encoding="utf-8"?>
-<ds:datastoreItem xmlns:ds="http://schemas.openxmlformats.org/officeDocument/2006/customXml" ds:itemID="{E53FFFCA-2740-4C9E-8828-3A03B85055D6}">
+<ds:datastoreItem xmlns:ds="http://schemas.openxmlformats.org/officeDocument/2006/customXml" ds:itemID="{150FA9B5-1A77-46D4-BFBC-E32B85DD3EEF}">
   <ds:schemaRefs>
     <ds:schemaRef ds:uri="http://schemas.openxmlformats.org/officeDocument/2006/bibliography"/>
   </ds:schemaRefs>

</xml_diff>

<commit_message>
Added Error handling on User creation when a value is missing
</commit_message>
<xml_diff>
--- a/documentation/PHILIBERT_RapportDeTravail.docx
+++ b/documentation/PHILIBERT_RapportDeTravail.docx
@@ -6965,7 +6965,7 @@
           <v:shape id="_x0000_i1026" type="#_x0000_t75" style="width:406.85pt;height:98.5pt" o:ole="">
             <v:imagedata r:id="rId9" o:title=""/>
           </v:shape>
-          <o:OLEObject Type="Embed" ProgID="Visio.Drawing.15" ShapeID="_x0000_i1026" DrawAspect="Content" ObjectID="_1613551759" r:id="rId10"/>
+          <o:OLEObject Type="Embed" ProgID="Visio.Drawing.15" ShapeID="_x0000_i1026" DrawAspect="Content" ObjectID="_1613552072" r:id="rId10"/>
         </w:object>
       </w:r>
     </w:p>
@@ -9643,7 +9643,7 @@
           <v:shape id="_x0000_i1028" type="#_x0000_t75" style="width:569.9pt;height:402.1pt" o:ole="">
             <v:imagedata r:id="rId15" o:title=""/>
           </v:shape>
-          <o:OLEObject Type="Embed" ProgID="Visio.Drawing.15" ShapeID="_x0000_i1028" DrawAspect="Content" ObjectID="_1613551760" r:id="rId16"/>
+          <o:OLEObject Type="Embed" ProgID="Visio.Drawing.15" ShapeID="_x0000_i1028" DrawAspect="Content" ObjectID="_1613552073" r:id="rId16"/>
         </w:object>
       </w:r>
     </w:p>
@@ -9666,7 +9666,7 @@
           <v:shape id="_x0000_i1029" type="#_x0000_t75" style="width:494.5pt;height:419.75pt" o:ole="">
             <v:imagedata r:id="rId19" o:title=""/>
           </v:shape>
-          <o:OLEObject Type="Embed" ProgID="Visio.Drawing.15" ShapeID="_x0000_i1029" DrawAspect="Content" ObjectID="_1613551761" r:id="rId20"/>
+          <o:OLEObject Type="Embed" ProgID="Visio.Drawing.15" ShapeID="_x0000_i1029" DrawAspect="Content" ObjectID="_1613552074" r:id="rId20"/>
         </w:object>
       </w:r>
       <w:bookmarkStart w:id="27" w:name="_Toc71703259"/>
@@ -9716,7 +9716,7 @@
           <v:shape id="_x0000_i1030" type="#_x0000_t75" style="width:452.4pt;height:442.2pt" o:ole="">
             <v:imagedata r:id="rId21" o:title=""/>
           </v:shape>
-          <o:OLEObject Type="Embed" ProgID="Visio.Drawing.15" ShapeID="_x0000_i1030" DrawAspect="Content" ObjectID="_1613551762" r:id="rId22"/>
+          <o:OLEObject Type="Embed" ProgID="Visio.Drawing.15" ShapeID="_x0000_i1030" DrawAspect="Content" ObjectID="_1613552075" r:id="rId22"/>
         </w:object>
       </w:r>
     </w:p>
@@ -12229,6 +12229,8 @@
             </w:pPr>
           </w:p>
         </w:tc>
+        <w:bookmarkStart w:id="39" w:name="_GoBack"/>
+        <w:bookmarkEnd w:id="39"/>
       </w:tr>
       <w:tr>
         <w:trPr>
@@ -12343,6 +12345,7 @@
         <w:tc>
           <w:tcPr>
             <w:tcW w:w="1268" w:type="dxa"/>
+            <w:shd w:val="clear" w:color="auto" w:fill="70AD47" w:themeFill="accent6"/>
           </w:tcPr>
           <w:p>
             <w:pPr>
@@ -12409,13 +12412,15 @@
         <w:tc>
           <w:tcPr>
             <w:tcW w:w="1268" w:type="dxa"/>
+            <w:shd w:val="clear" w:color="auto" w:fill="70AD47" w:themeFill="accent6"/>
           </w:tcPr>
           <w:p>
             <w:pPr>
               <w:cnfStyle w:val="000000100000" w:firstRow="0" w:lastRow="0" w:firstColumn="0" w:lastColumn="0" w:oddVBand="0" w:evenVBand="0" w:oddHBand="1" w:evenHBand="0" w:firstRowFirstColumn="0" w:firstRowLastColumn="0" w:lastRowFirstColumn="0" w:lastRowLastColumn="0"/>
             </w:pPr>
-            <w:bookmarkStart w:id="39" w:name="_GoBack"/>
-            <w:bookmarkEnd w:id="39"/>
+            <w:r>
+              <w:t>Réussi</w:t>
+            </w:r>
           </w:p>
         </w:tc>
       </w:tr>
@@ -12466,11 +12471,15 @@
         <w:tc>
           <w:tcPr>
             <w:tcW w:w="1268" w:type="dxa"/>
+            <w:shd w:val="clear" w:color="auto" w:fill="70AD47" w:themeFill="accent6"/>
           </w:tcPr>
           <w:p>
             <w:pPr>
               <w:cnfStyle w:val="000000000000" w:firstRow="0" w:lastRow="0" w:firstColumn="0" w:lastColumn="0" w:oddVBand="0" w:evenVBand="0" w:oddHBand="0" w:evenHBand="0" w:firstRowFirstColumn="0" w:firstRowLastColumn="0" w:lastRowFirstColumn="0" w:lastRowLastColumn="0"/>
             </w:pPr>
+            <w:r>
+              <w:t>Réussi</w:t>
+            </w:r>
           </w:p>
         </w:tc>
       </w:tr>
@@ -13291,7 +13300,7 @@
         <w:sz w:val="16"/>
         <w:szCs w:val="16"/>
       </w:rPr>
-      <w:t>16</w:t>
+      <w:t>3</w:t>
     </w:r>
     <w:r>
       <w:rPr>
@@ -13531,7 +13540,7 @@
         <w:sz w:val="16"/>
         <w:szCs w:val="16"/>
       </w:rPr>
-      <w:t>23</w:t>
+      <w:t>25</w:t>
     </w:r>
     <w:r>
       <w:rPr>
@@ -19610,7 +19619,7 @@
 </file>
 
 <file path=customXml/itemProps1.xml><?xml version="1.0" encoding="utf-8"?>
-<ds:datastoreItem xmlns:ds="http://schemas.openxmlformats.org/officeDocument/2006/customXml" ds:itemID="{62700576-7346-41D5-A561-F0549A3A5450}">
+<ds:datastoreItem xmlns:ds="http://schemas.openxmlformats.org/officeDocument/2006/customXml" ds:itemID="{DFA6862D-4EA9-4D00-A02F-EB67E03B91F5}">
   <ds:schemaRefs>
     <ds:schemaRef ds:uri="http://schemas.openxmlformats.org/officeDocument/2006/bibliography"/>
   </ds:schemaRefs>

</xml_diff>

<commit_message>
Added database engine concetpion to RapportDeTravail
</commit_message>
<xml_diff>
--- a/documentation/PHILIBERT_RapportDeTravail.docx
+++ b/documentation/PHILIBERT_RapportDeTravail.docx
@@ -4124,7 +4124,7 @@
             <v:path o:extrusionok="f" gradientshapeok="t" o:connecttype="rect"/>
             <o:lock v:ext="edit" aspectratio="t"/>
           </v:shapetype>
-          <v:shape id="_x0000_i1025" type="#_x0000_t75" style="width:453.75pt;height:406.2pt">
+          <v:shape id="_x0000_i1041" type="#_x0000_t75" style="width:453.75pt;height:405.75pt">
             <v:imagedata r:id="rId8" o:title="PlannificationInitiale"/>
           </v:shape>
         </w:pict>
@@ -6950,7 +6950,6 @@
       <w:bookmarkEnd w:id="12"/>
     </w:p>
     <w:p/>
-    <w:p/>
     <w:p>
       <w:pPr>
         <w:rPr>
@@ -6959,14 +6958,58 @@
       </w:pPr>
       <w:r>
         <w:rPr>
+          <w:noProof/>
           <w:szCs w:val="14"/>
-        </w:rPr>
-        <w:object w:dxaOrig="8146" w:dyaOrig="1966">
-          <v:shape id="_x0000_i1026" type="#_x0000_t75" style="width:406.85pt;height:98.5pt" o:ole="">
-            <v:imagedata r:id="rId9" o:title=""/>
-          </v:shape>
-          <o:OLEObject Type="Embed" ProgID="Visio.Drawing.15" ShapeID="_x0000_i1026" DrawAspect="Content" ObjectID="_1613561464" r:id="rId10"/>
-        </w:object>
+          <w:lang w:val="fr-CH" w:eastAsia="fr-CH"/>
+        </w:rPr>
+        <w:drawing>
+          <wp:inline distT="0" distB="0" distL="0" distR="0">
+            <wp:extent cx="5759450" cy="1834319"/>
+            <wp:effectExtent l="0" t="0" r="0" b="0"/>
+            <wp:docPr id="1" name="Image 1" descr="C:\PRETPI_PHILIBERT\documentation\autre\Base de données\MCD.png"/>
+            <wp:cNvGraphicFramePr>
+              <a:graphicFrameLocks xmlns:a="http://schemas.openxmlformats.org/drawingml/2006/main" noChangeAspect="1"/>
+            </wp:cNvGraphicFramePr>
+            <a:graphic xmlns:a="http://schemas.openxmlformats.org/drawingml/2006/main">
+              <a:graphicData uri="http://schemas.openxmlformats.org/drawingml/2006/picture">
+                <pic:pic xmlns:pic="http://schemas.openxmlformats.org/drawingml/2006/picture">
+                  <pic:nvPicPr>
+                    <pic:cNvPr id="0" name="Picture 8" descr="C:\PRETPI_PHILIBERT\documentation\autre\Base de données\MCD.png"/>
+                    <pic:cNvPicPr>
+                      <a:picLocks noChangeAspect="1" noChangeArrowheads="1"/>
+                    </pic:cNvPicPr>
+                  </pic:nvPicPr>
+                  <pic:blipFill>
+                    <a:blip r:embed="rId9">
+                      <a:extLst>
+                        <a:ext uri="{28A0092B-C50C-407E-A947-70E740481C1C}">
+                          <a14:useLocalDpi xmlns:a14="http://schemas.microsoft.com/office/drawing/2010/main" val="0"/>
+                        </a:ext>
+                      </a:extLst>
+                    </a:blip>
+                    <a:srcRect/>
+                    <a:stretch>
+                      <a:fillRect/>
+                    </a:stretch>
+                  </pic:blipFill>
+                  <pic:spPr bwMode="auto">
+                    <a:xfrm>
+                      <a:off x="0" y="0"/>
+                      <a:ext cx="5759450" cy="1834319"/>
+                    </a:xfrm>
+                    <a:prstGeom prst="rect">
+                      <a:avLst/>
+                    </a:prstGeom>
+                    <a:noFill/>
+                    <a:ln>
+                      <a:noFill/>
+                    </a:ln>
+                  </pic:spPr>
+                </pic:pic>
+              </a:graphicData>
+            </a:graphic>
+          </wp:inline>
+        </w:drawing>
       </w:r>
     </w:p>
     <w:p>
@@ -6976,6 +7019,12 @@
           <w:szCs w:val="14"/>
         </w:rPr>
       </w:pPr>
+      <w:r>
+        <w:rPr>
+          <w:szCs w:val="14"/>
+        </w:rPr>
+        <w:br w:type="page"/>
+      </w:r>
     </w:p>
     <w:p>
       <w:pPr>
@@ -6985,19 +7034,9 @@
           <w:numId w:val="0"/>
         </w:numPr>
       </w:pPr>
-    </w:p>
-    <w:p>
-      <w:pPr>
-        <w:jc w:val="left"/>
-        <w:rPr>
-          <w:szCs w:val="14"/>
-        </w:rPr>
-      </w:pPr>
-      <w:r>
-        <w:rPr>
-          <w:szCs w:val="14"/>
-        </w:rPr>
-        <w:br w:type="page"/>
+      <w:r>
+        <w:lastRenderedPageBreak/>
+        <w:t>TODO: identifiants naturels</w:t>
       </w:r>
     </w:p>
     <w:p>
@@ -7071,7 +7110,7 @@
       <w:r>
         <w:tab/>
       </w:r>
-      <w:hyperlink r:id="rId11" w:history="1">
+      <w:hyperlink r:id="rId10" w:history="1">
         <w:r>
           <w:rPr>
             <w:rStyle w:val="Lienhypertexte"/>
@@ -8501,6 +8540,24 @@
     </w:tbl>
     <w:p/>
     <w:p>
+      <w:pPr>
+        <w:pStyle w:val="Titre2"/>
+      </w:pPr>
+      <w:r>
+        <w:t>Choix du moteur de base de données</w:t>
+      </w:r>
+    </w:p>
+    <w:p/>
+    <w:p>
+      <w:r>
+        <w:t>Le moteur de base de données utilisé est InnoDB, car il est le moteur de base de données par défaut fournit avec MySQL. Ce moteur remplis toutes les contraintes imposées par le projet et l'architecture choisie (Clé primaire, clé étrangère, transactions, types de champs).</w:t>
+      </w:r>
+    </w:p>
+    <w:p/>
+    <w:p>
+      <w:pPr>
+        <w:jc w:val="left"/>
+      </w:pPr>
       <w:r>
         <w:br w:type="page"/>
       </w:r>
@@ -8510,6 +8567,8 @@
         <w:pStyle w:val="Titre2"/>
       </w:pPr>
       <w:bookmarkStart w:id="25" w:name="_Toc2925653"/>
+      <w:bookmarkStart w:id="26" w:name="_GoBack"/>
+      <w:bookmarkEnd w:id="26"/>
       <w:r>
         <w:lastRenderedPageBreak/>
         <w:t>Modèle logique des données</w:t>
@@ -8526,13 +8585,11 @@
     <w:p>
       <w:r>
         <w:pict>
-          <v:shape id="_x0000_i1032" type="#_x0000_t75" style="width:453.05pt;height:313.8pt">
-            <v:imagedata r:id="rId12" o:title="MLD"/>
+          <v:shape id="_x0000_i1042" type="#_x0000_t75" style="width:453pt;height:314.25pt">
+            <v:imagedata r:id="rId11" o:title="MLD"/>
           </v:shape>
         </w:pict>
       </w:r>
-      <w:bookmarkStart w:id="26" w:name="_GoBack"/>
-      <w:bookmarkEnd w:id="26"/>
     </w:p>
     <w:p/>
     <w:p>
@@ -9604,14 +9661,17 @@
     </w:p>
     <w:p>
       <w:pPr>
-        <w:pStyle w:val="Titre2"/>
-        <w:numPr>
-          <w:ilvl w:val="0"/>
-          <w:numId w:val="0"/>
-        </w:numPr>
+        <w:rPr>
+          <w:b/>
+          <w:u w:val="single"/>
+        </w:rPr>
+      </w:pPr>
+    </w:p>
+    <w:p>
+      <w:pPr>
         <w:sectPr>
-          <w:headerReference w:type="default" r:id="rId13"/>
-          <w:footerReference w:type="default" r:id="rId14"/>
+          <w:headerReference w:type="default" r:id="rId12"/>
+          <w:footerReference w:type="default" r:id="rId13"/>
           <w:footnotePr>
             <w:numRestart w:val="eachPage"/>
           </w:footnotePr>
@@ -9642,18 +9702,18 @@
     <w:p>
       <w:r>
         <w:object w:dxaOrig="12516" w:dyaOrig="8784">
-          <v:shape id="_x0000_i1028" type="#_x0000_t75" style="width:569.9pt;height:402.1pt" o:ole="">
-            <v:imagedata r:id="rId15" o:title=""/>
+          <v:shape id="_x0000_i1028" type="#_x0000_t75" style="width:570pt;height:402pt" o:ole="">
+            <v:imagedata r:id="rId14" o:title=""/>
           </v:shape>
-          <o:OLEObject Type="Embed" ProgID="Visio.Drawing.15" ShapeID="_x0000_i1028" DrawAspect="Content" ObjectID="_1613561465" r:id="rId16"/>
+          <o:OLEObject Type="Embed" ProgID="Visio.Drawing.15" ShapeID="_x0000_i1028" DrawAspect="Content" ObjectID="_1613909172" r:id="rId15"/>
         </w:object>
       </w:r>
     </w:p>
     <w:p>
       <w:pPr>
         <w:sectPr>
-          <w:headerReference w:type="default" r:id="rId17"/>
-          <w:footerReference w:type="default" r:id="rId18"/>
+          <w:headerReference w:type="default" r:id="rId16"/>
+          <w:footerReference w:type="default" r:id="rId17"/>
           <w:footnotePr>
             <w:numRestart w:val="eachPage"/>
           </w:footnotePr>
@@ -9665,10 +9725,10 @@
       </w:pPr>
       <w:r>
         <w:object w:dxaOrig="11304" w:dyaOrig="9624">
-          <v:shape id="_x0000_i1029" type="#_x0000_t75" style="width:494.5pt;height:419.75pt" o:ole="">
-            <v:imagedata r:id="rId19" o:title=""/>
+          <v:shape id="_x0000_i1029" type="#_x0000_t75" style="width:494.25pt;height:419.25pt" o:ole="">
+            <v:imagedata r:id="rId18" o:title=""/>
           </v:shape>
-          <o:OLEObject Type="Embed" ProgID="Visio.Drawing.15" ShapeID="_x0000_i1029" DrawAspect="Content" ObjectID="_1613561466" r:id="rId20"/>
+          <o:OLEObject Type="Embed" ProgID="Visio.Drawing.15" ShapeID="_x0000_i1029" DrawAspect="Content" ObjectID="_1613909173" r:id="rId19"/>
         </w:object>
       </w:r>
       <w:bookmarkStart w:id="28" w:name="_Toc71703259"/>
@@ -9715,10 +9775,10 @@
     <w:p>
       <w:r>
         <w:object w:dxaOrig="9465" w:dyaOrig="9271">
-          <v:shape id="_x0000_i1030" type="#_x0000_t75" style="width:452.4pt;height:442.2pt" o:ole="">
-            <v:imagedata r:id="rId21" o:title=""/>
+          <v:shape id="_x0000_i1030" type="#_x0000_t75" style="width:452.25pt;height:442.5pt" o:ole="">
+            <v:imagedata r:id="rId20" o:title=""/>
           </v:shape>
-          <o:OLEObject Type="Embed" ProgID="Visio.Drawing.15" ShapeID="_x0000_i1030" DrawAspect="Content" ObjectID="_1613561467" r:id="rId22"/>
+          <o:OLEObject Type="Embed" ProgID="Visio.Drawing.15" ShapeID="_x0000_i1030" DrawAspect="Content" ObjectID="_1613909174" r:id="rId21"/>
         </w:object>
       </w:r>
     </w:p>
@@ -13205,8 +13265,8 @@
       </w:pPr>
     </w:p>
     <w:sectPr>
-      <w:headerReference w:type="default" r:id="rId23"/>
-      <w:footerReference w:type="default" r:id="rId24"/>
+      <w:headerReference w:type="default" r:id="rId22"/>
+      <w:footerReference w:type="default" r:id="rId23"/>
       <w:footnotePr>
         <w:numRestart w:val="eachPage"/>
       </w:footnotePr>
@@ -13421,7 +13481,7 @@
         <w:sz w:val="16"/>
         <w:szCs w:val="16"/>
       </w:rPr>
-      <w:t>17</w:t>
+      <w:t>18</w:t>
     </w:r>
     <w:r>
       <w:rPr>
@@ -13540,7 +13600,7 @@
         <w:sz w:val="16"/>
         <w:szCs w:val="16"/>
       </w:rPr>
-      <w:t>24</w:t>
+      <w:t>25</w:t>
     </w:r>
     <w:r>
       <w:rPr>
@@ -19619,7 +19679,7 @@
 </file>
 
 <file path=customXml/itemProps1.xml><?xml version="1.0" encoding="utf-8"?>
-<ds:datastoreItem xmlns:ds="http://schemas.openxmlformats.org/officeDocument/2006/customXml" ds:itemID="{F69308A1-5D19-45C3-82B5-6A5EF7150037}">
+<ds:datastoreItem xmlns:ds="http://schemas.openxmlformats.org/officeDocument/2006/customXml" ds:itemID="{0A19C798-07B0-48B1-9B9C-48B7D2E39803}">
   <ds:schemaRefs>
     <ds:schemaRef ds:uri="http://schemas.openxmlformats.org/officeDocument/2006/bibliography"/>
   </ds:schemaRefs>

</xml_diff>

<commit_message>
Added Token endpoint tests results
</commit_message>
<xml_diff>
--- a/documentation/PHILIBERT_RapportDeTravail.docx
+++ b/documentation/PHILIBERT_RapportDeTravail.docx
@@ -4200,7 +4200,7 @@
             <v:path o:extrusionok="f" gradientshapeok="t" o:connecttype="rect"/>
             <o:lock v:ext="edit" aspectratio="t"/>
           </v:shapetype>
-          <v:shape id="_x0000_i1025" type="#_x0000_t75" style="width:454pt;height:406pt">
+          <v:shape id="_x0000_i1025" type="#_x0000_t75" style="width:454.5pt;height:405.75pt">
             <v:imagedata r:id="rId8" o:title="PlannificationInitiale"/>
           </v:shape>
         </w:pict>
@@ -7170,15 +7170,26 @@
         <w:t xml:space="preserve"> au sein de l</w:t>
       </w:r>
       <w:r>
-        <w:t xml:space="preserve">'application. Cette fonctionnalité permettra à un sportif d'enregistrer, de consulter, de modifier et de supprimer les activités qu'il à </w:t>
-      </w:r>
-      <w:r>
-        <w:t>réaliser</w:t>
+        <w:t xml:space="preserve">'application. Cette fonctionnalité permettra à un sportif d'enregistrer, de consulter, de modifier et de supprimer les activités qu'il </w:t>
+      </w:r>
+      <w:r>
+        <w:t>a</w:t>
+      </w:r>
+      <w:r>
+        <w:t xml:space="preserve"> </w:t>
+      </w:r>
+      <w:r>
+        <w:t>réalis</w:t>
+      </w:r>
+      <w:r>
+        <w:t>é</w:t>
       </w:r>
       <w:r>
         <w:t xml:space="preserve"> sur l'application.</w:t>
       </w:r>
     </w:p>
+    <w:p/>
+    <w:p/>
     <w:p>
       <w:pPr>
         <w:jc w:val="left"/>
@@ -8833,7 +8844,15 @@
           </w:tcPr>
           <w:p>
             <w:r>
-              <w:t>/subscription/{</w:t>
+              <w:t>/</w:t>
+            </w:r>
+            <w:proofErr w:type="spellStart"/>
+            <w:r>
+              <w:t>subscription</w:t>
+            </w:r>
+            <w:proofErr w:type="spellEnd"/>
+            <w:r>
+              <w:t>/{</w:t>
             </w:r>
             <w:proofErr w:type="spellStart"/>
             <w:r>
@@ -9114,7 +9133,7 @@
     <w:p>
       <w:r>
         <w:pict>
-          <v:shape id="_x0000_i1026" type="#_x0000_t75" style="width:452.65pt;height:314pt">
+          <v:shape id="_x0000_i1026" type="#_x0000_t75" style="width:453pt;height:314.25pt">
             <v:imagedata r:id="rId11" o:title="MLD"/>
           </v:shape>
         </w:pict>
@@ -10312,7 +10331,7 @@
           <v:shape id="_x0000_i1027" type="#_x0000_t75" style="width:570pt;height:402pt" o:ole="">
             <v:imagedata r:id="rId14" o:title=""/>
           </v:shape>
-          <o:OLEObject Type="Embed" ProgID="Visio.Drawing.15" ShapeID="_x0000_i1027" DrawAspect="Content" ObjectID="_1613926251" r:id="rId15"/>
+          <o:OLEObject Type="Embed" ProgID="Visio.Drawing.15" ShapeID="_x0000_i1027" DrawAspect="Content" ObjectID="_1613933589" r:id="rId15"/>
         </w:object>
       </w:r>
     </w:p>
@@ -10332,10 +10351,10 @@
       </w:pPr>
       <w:r>
         <w:object w:dxaOrig="11304" w:dyaOrig="9624">
-          <v:shape id="_x0000_i1028" type="#_x0000_t75" style="width:494pt;height:419.35pt" o:ole="">
+          <v:shape id="_x0000_i1028" type="#_x0000_t75" style="width:494.25pt;height:419.25pt" o:ole="">
             <v:imagedata r:id="rId18" o:title=""/>
           </v:shape>
-          <o:OLEObject Type="Embed" ProgID="Visio.Drawing.15" ShapeID="_x0000_i1028" DrawAspect="Content" ObjectID="_1613926252" r:id="rId19"/>
+          <o:OLEObject Type="Embed" ProgID="Visio.Drawing.15" ShapeID="_x0000_i1028" DrawAspect="Content" ObjectID="_1613933590" r:id="rId19"/>
         </w:object>
       </w:r>
       <w:bookmarkStart w:id="27" w:name="_Toc71703259"/>
@@ -10382,10 +10401,10 @@
     <w:p>
       <w:r>
         <w:object w:dxaOrig="9465" w:dyaOrig="9271">
-          <v:shape id="_x0000_i1029" type="#_x0000_t75" style="width:452.65pt;height:442.65pt" o:ole="">
+          <v:shape id="_x0000_i1029" type="#_x0000_t75" style="width:452.25pt;height:442.5pt" o:ole="">
             <v:imagedata r:id="rId20" o:title=""/>
           </v:shape>
-          <o:OLEObject Type="Embed" ProgID="Visio.Drawing.15" ShapeID="_x0000_i1029" DrawAspect="Content" ObjectID="_1613926253" r:id="rId21"/>
+          <o:OLEObject Type="Embed" ProgID="Visio.Drawing.15" ShapeID="_x0000_i1029" DrawAspect="Content" ObjectID="_1613933591" r:id="rId21"/>
         </w:object>
       </w:r>
     </w:p>
@@ -11313,10 +11332,7 @@
           </w:tcPr>
           <w:p>
             <w:r>
-              <w:t xml:space="preserve">En tant que </w:t>
-            </w:r>
-            <w:r>
-              <w:t>membre</w:t>
+              <w:t>En tant que membre</w:t>
             </w:r>
           </w:p>
         </w:tc>
@@ -11326,10 +11342,7 @@
           </w:tcPr>
           <w:p>
             <w:r>
-              <w:t xml:space="preserve">Je veux </w:t>
-            </w:r>
-            <w:r>
-              <w:t xml:space="preserve">enregistrer </w:t>
+              <w:t xml:space="preserve">Je veux enregistrer </w:t>
             </w:r>
             <w:r>
               <w:t>une activité sportive</w:t>
@@ -11455,10 +11468,7 @@
               <w:cnfStyle w:val="000000100000" w:firstRow="0" w:lastRow="0" w:firstColumn="0" w:lastColumn="0" w:oddVBand="0" w:evenVBand="0" w:oddHBand="1" w:evenHBand="0" w:firstRowFirstColumn="0" w:firstRowLastColumn="0" w:lastRowFirstColumn="0" w:lastRowLastColumn="0"/>
             </w:pPr>
             <w:r>
-              <w:t>Membre</w:t>
-            </w:r>
-            <w:r>
-              <w:t> : Soumet une requête POST à "</w:t>
+              <w:t>Membre : Soumet une requête POST à "</w:t>
             </w:r>
             <w:r>
               <w:t>user</w:t>
@@ -11470,10 +11480,7 @@
               <w:t>{userid}/</w:t>
             </w:r>
             <w:r>
-              <w:t>activity</w:t>
-            </w:r>
-            <w:r>
-              <w:t>"</w:t>
+              <w:t>activity"</w:t>
             </w:r>
           </w:p>
         </w:tc>
@@ -11513,13 +11520,7 @@
               <w:cnfStyle w:val="000000000000" w:firstRow="0" w:lastRow="0" w:firstColumn="0" w:lastColumn="0" w:oddVBand="0" w:evenVBand="0" w:oddHBand="0" w:evenHBand="0" w:firstRowFirstColumn="0" w:firstRowLastColumn="0" w:lastRowFirstColumn="0" w:lastRowLastColumn="0"/>
             </w:pPr>
             <w:r>
-              <w:t xml:space="preserve">API : </w:t>
-            </w:r>
-            <w:r>
-              <w:t>Valide la</w:t>
-            </w:r>
-            <w:r>
-              <w:t xml:space="preserve"> requête</w:t>
+              <w:t>API : Valide la requête</w:t>
             </w:r>
           </w:p>
         </w:tc>
@@ -11602,10 +11603,7 @@
               <w:cnfStyle w:val="000000000000" w:firstRow="0" w:lastRow="0" w:firstColumn="0" w:lastColumn="0" w:oddVBand="0" w:evenVBand="0" w:oddHBand="0" w:evenHBand="0" w:firstRowFirstColumn="0" w:firstRowLastColumn="0" w:lastRowFirstColumn="0" w:lastRowLastColumn="0"/>
             </w:pPr>
             <w:r>
-              <w:t xml:space="preserve">API : </w:t>
-            </w:r>
-            <w:r>
-              <w:t>enregistre les informations dans la base de données</w:t>
+              <w:t>API : enregistre les informations dans la base de données</w:t>
             </w:r>
           </w:p>
         </w:tc>
@@ -11743,10 +11741,7 @@
               <w:cnfStyle w:val="000000100000" w:firstRow="0" w:lastRow="0" w:firstColumn="0" w:lastColumn="0" w:oddVBand="0" w:evenVBand="0" w:oddHBand="1" w:evenHBand="0" w:firstRowFirstColumn="0" w:firstRowLastColumn="0" w:lastRowFirstColumn="0" w:lastRowLastColumn="0"/>
             </w:pPr>
             <w:r>
-              <w:t>3</w:t>
-            </w:r>
-            <w:r>
-              <w:t>a</w:t>
+              <w:t>3a</w:t>
             </w:r>
           </w:p>
         </w:tc>
@@ -11767,10 +11762,7 @@
               <w:cnfStyle w:val="000000100000" w:firstRow="0" w:lastRow="0" w:firstColumn="0" w:lastColumn="0" w:oddVBand="0" w:evenVBand="0" w:oddHBand="1" w:evenHBand="0" w:firstRowFirstColumn="0" w:firstRowLastColumn="0" w:lastRowFirstColumn="0" w:lastRowLastColumn="0"/>
             </w:pPr>
             <w:r>
-              <w:t xml:space="preserve">API : Retourne une erreur de format </w:t>
-            </w:r>
-            <w:r>
-              <w:t>de date</w:t>
+              <w:t>API : Retourne une erreur de format de date</w:t>
             </w:r>
           </w:p>
         </w:tc>
@@ -11801,10 +11793,7 @@
               <w:cnfStyle w:val="000000000000" w:firstRow="0" w:lastRow="0" w:firstColumn="0" w:lastColumn="0" w:oddVBand="0" w:evenVBand="0" w:oddHBand="0" w:evenHBand="0" w:firstRowFirstColumn="0" w:firstRowLastColumn="0" w:lastRowFirstColumn="0" w:lastRowLastColumn="0"/>
             </w:pPr>
             <w:r>
-              <w:t>3</w:t>
-            </w:r>
-            <w:r>
-              <w:t>b</w:t>
+              <w:t>3b</w:t>
             </w:r>
           </w:p>
         </w:tc>
@@ -11817,10 +11806,7 @@
               <w:cnfStyle w:val="000000000000" w:firstRow="0" w:lastRow="0" w:firstColumn="0" w:lastColumn="0" w:oddVBand="0" w:evenVBand="0" w:oddHBand="0" w:evenHBand="0" w:firstRowFirstColumn="0" w:firstRowLastColumn="0" w:lastRowFirstColumn="0" w:lastRowLastColumn="0"/>
             </w:pPr>
             <w:r>
-              <w:t xml:space="preserve">Format </w:t>
-            </w:r>
-            <w:r>
-              <w:t xml:space="preserve">de date de fin invalide </w:t>
+              <w:t xml:space="preserve">Format de date de fin invalide </w:t>
             </w:r>
           </w:p>
           <w:p>
@@ -11828,10 +11814,7 @@
               <w:cnfStyle w:val="000000000000" w:firstRow="0" w:lastRow="0" w:firstColumn="0" w:lastColumn="0" w:oddVBand="0" w:evenVBand="0" w:oddHBand="0" w:evenHBand="0" w:firstRowFirstColumn="0" w:firstRowLastColumn="0" w:lastRowFirstColumn="0" w:lastRowLastColumn="0"/>
             </w:pPr>
             <w:r>
-              <w:t xml:space="preserve">API : Retourne une erreur de format de </w:t>
-            </w:r>
-            <w:r>
-              <w:t>date</w:t>
+              <w:t>API : Retourne une erreur de format de date</w:t>
             </w:r>
           </w:p>
         </w:tc>
@@ -11858,10 +11841,7 @@
               <w:cnfStyle w:val="000000100000" w:firstRow="0" w:lastRow="0" w:firstColumn="0" w:lastColumn="0" w:oddVBand="0" w:evenVBand="0" w:oddHBand="1" w:evenHBand="0" w:firstRowFirstColumn="0" w:firstRowLastColumn="0" w:lastRowFirstColumn="0" w:lastRowLastColumn="0"/>
             </w:pPr>
             <w:r>
-              <w:t>3</w:t>
-            </w:r>
-            <w:r>
-              <w:t>c</w:t>
+              <w:t>3c</w:t>
             </w:r>
           </w:p>
         </w:tc>
@@ -11882,10 +11862,7 @@
               <w:cnfStyle w:val="000000100000" w:firstRow="0" w:lastRow="0" w:firstColumn="0" w:lastColumn="0" w:oddVBand="0" w:evenVBand="0" w:oddHBand="1" w:evenHBand="0" w:firstRowFirstColumn="0" w:firstRowLastColumn="0" w:lastRowFirstColumn="0" w:lastRowLastColumn="0"/>
             </w:pPr>
             <w:r>
-              <w:t xml:space="preserve">API : Retourne une erreur </w:t>
-            </w:r>
-            <w:r>
-              <w:t>de format d'activité</w:t>
+              <w:t>API : Retourne une erreur de format d'activité</w:t>
             </w:r>
           </w:p>
         </w:tc>
@@ -11975,10 +11952,7 @@
           </w:tcPr>
           <w:p>
             <w:r>
-              <w:t xml:space="preserve">Je veux </w:t>
-            </w:r>
-            <w:r>
-              <w:t>consulter une activité sportive</w:t>
+              <w:t>Je veux consulter une activité sportive</w:t>
             </w:r>
           </w:p>
         </w:tc>
@@ -11988,10 +11962,7 @@
           </w:tcPr>
           <w:p>
             <w:r>
-              <w:t xml:space="preserve">Dans le but </w:t>
-            </w:r>
-            <w:r>
-              <w:t>de voir mon résultat</w:t>
+              <w:t>Dans le but de voir mon résultat</w:t>
             </w:r>
           </w:p>
         </w:tc>
@@ -12109,13 +12080,7 @@
               <w:cnfStyle w:val="000000100000" w:firstRow="0" w:lastRow="0" w:firstColumn="0" w:lastColumn="0" w:oddVBand="0" w:evenVBand="0" w:oddHBand="1" w:evenHBand="0" w:firstRowFirstColumn="0" w:firstRowLastColumn="0" w:lastRowFirstColumn="0" w:lastRowLastColumn="0"/>
             </w:pPr>
             <w:r>
-              <w:t xml:space="preserve">Membre : Soumet une requête </w:t>
-            </w:r>
-            <w:r>
-              <w:t>GET</w:t>
-            </w:r>
-            <w:r>
-              <w:t xml:space="preserve"> à "/activity</w:t>
+              <w:t>Membre : Soumet une requête GET à "/activity</w:t>
             </w:r>
             <w:r>
               <w:t>/{activityid}</w:t>
@@ -12540,8 +12505,6 @@
           <w:u w:val="single"/>
         </w:rPr>
       </w:pPr>
-      <w:bookmarkStart w:id="29" w:name="_GoBack"/>
-      <w:bookmarkEnd w:id="29"/>
       <w:r>
         <w:br w:type="page"/>
       </w:r>
@@ -12553,7 +12516,7 @@
           <w:tab w:val="num" w:pos="360"/>
         </w:tabs>
       </w:pPr>
-      <w:bookmarkStart w:id="30" w:name="_Toc2925656"/>
+      <w:bookmarkStart w:id="29" w:name="_Toc2925656"/>
       <w:r>
         <w:lastRenderedPageBreak/>
         <w:t>R</w:t>
@@ -12562,17 +12525,17 @@
       <w:r>
         <w:t>éalisation</w:t>
       </w:r>
+      <w:bookmarkEnd w:id="29"/>
+    </w:p>
+    <w:p>
+      <w:pPr>
+        <w:pStyle w:val="Titre2"/>
+      </w:pPr>
+      <w:bookmarkStart w:id="30" w:name="_Toc2925657"/>
+      <w:r>
+        <w:t>Configuration serveur</w:t>
+      </w:r>
       <w:bookmarkEnd w:id="30"/>
-    </w:p>
-    <w:p>
-      <w:pPr>
-        <w:pStyle w:val="Titre2"/>
-      </w:pPr>
-      <w:bookmarkStart w:id="31" w:name="_Toc2925657"/>
-      <w:r>
-        <w:t>Configuration serveur</w:t>
-      </w:r>
-      <w:bookmarkEnd w:id="31"/>
     </w:p>
     <w:p/>
     <w:p>
@@ -12915,14 +12878,14 @@
               <w:rPr>
                 <w:lang w:val="de-CH"/>
               </w:rPr>
-              <w:t>OpenSSH_7.4p1 Raspbian-10+deb9u5, OpenSSL 1.0.2</w:t>
+              <w:t xml:space="preserve">OpenSSH_7.4p1 Raspbian-10+deb9u5, OpenSSL </w:t>
             </w:r>
             <w:proofErr w:type="gramStart"/>
             <w:r>
               <w:rPr>
                 <w:lang w:val="de-CH"/>
               </w:rPr>
-              <w:t>q  20</w:t>
+              <w:t>1.0.2q  20</w:t>
             </w:r>
             <w:proofErr w:type="gramEnd"/>
             <w:r>
@@ -13512,7 +13475,7 @@
             <w:pPr>
               <w:pStyle w:val="code"/>
             </w:pPr>
-            <w:bookmarkStart w:id="32" w:name="_Hlk2886505"/>
+            <w:bookmarkStart w:id="31" w:name="_Hlk2886505"/>
             <w:proofErr w:type="spellStart"/>
             <w:proofErr w:type="gramStart"/>
             <w:r>
@@ -13526,7 +13489,7 @@
           </w:p>
         </w:tc>
       </w:tr>
-      <w:bookmarkEnd w:id="32"/>
+      <w:bookmarkEnd w:id="31"/>
     </w:tbl>
     <w:p/>
     <w:p>
@@ -13963,23 +13926,23 @@
       <w:pPr>
         <w:pStyle w:val="Titre2"/>
       </w:pPr>
-      <w:bookmarkStart w:id="33" w:name="_Toc25553317"/>
-      <w:bookmarkStart w:id="34" w:name="_Toc71691022"/>
-      <w:bookmarkStart w:id="35" w:name="_Toc2925658"/>
+      <w:bookmarkStart w:id="32" w:name="_Toc25553317"/>
+      <w:bookmarkStart w:id="33" w:name="_Toc71691022"/>
+      <w:bookmarkStart w:id="34" w:name="_Toc2925658"/>
       <w:r>
         <w:t>Dossier de réalisation</w:t>
       </w:r>
-      <w:bookmarkStart w:id="36" w:name="_Toc25553318"/>
+      <w:bookmarkStart w:id="35" w:name="_Toc25553318"/>
+      <w:bookmarkEnd w:id="32"/>
       <w:bookmarkEnd w:id="33"/>
       <w:bookmarkEnd w:id="34"/>
-      <w:bookmarkEnd w:id="35"/>
     </w:p>
     <w:p>
       <w:pPr>
         <w:pStyle w:val="Titre4"/>
       </w:pPr>
     </w:p>
-    <w:bookmarkEnd w:id="36"/>
+    <w:bookmarkEnd w:id="35"/>
     <w:p>
       <w:pPr>
         <w:ind w:firstLine="360"/>
@@ -14238,18 +14201,18 @@
       <w:pPr>
         <w:pStyle w:val="Titre2"/>
       </w:pPr>
-      <w:bookmarkStart w:id="37" w:name="_Toc25553321"/>
-      <w:bookmarkStart w:id="38" w:name="_Toc71691025"/>
-      <w:bookmarkStart w:id="39" w:name="_Toc2925659"/>
+      <w:bookmarkStart w:id="36" w:name="_Toc25553321"/>
+      <w:bookmarkStart w:id="37" w:name="_Toc71691025"/>
+      <w:bookmarkStart w:id="38" w:name="_Toc2925659"/>
       <w:r>
         <w:t>Description des test</w:t>
       </w:r>
+      <w:bookmarkEnd w:id="36"/>
+      <w:r>
+        <w:t>s effectués</w:t>
+      </w:r>
       <w:bookmarkEnd w:id="37"/>
-      <w:r>
-        <w:t>s effectués</w:t>
-      </w:r>
       <w:bookmarkEnd w:id="38"/>
-      <w:bookmarkEnd w:id="39"/>
     </w:p>
     <w:p/>
     <w:tbl>
@@ -14312,10 +14275,10 @@
         <w:tblLook w:val="04A0" w:firstRow="1" w:lastRow="0" w:firstColumn="1" w:lastColumn="0" w:noHBand="0" w:noVBand="1"/>
       </w:tblPr>
       <w:tblGrid>
-        <w:gridCol w:w="1748"/>
+        <w:gridCol w:w="1747"/>
         <w:gridCol w:w="870"/>
-        <w:gridCol w:w="5176"/>
-        <w:gridCol w:w="1266"/>
+        <w:gridCol w:w="5280"/>
+        <w:gridCol w:w="1163"/>
       </w:tblGrid>
       <w:tr>
         <w:trPr>
@@ -14324,7 +14287,7 @@
         <w:tc>
           <w:tcPr>
             <w:cnfStyle w:val="001000000000" w:firstRow="0" w:lastRow="0" w:firstColumn="1" w:lastColumn="0" w:oddVBand="0" w:evenVBand="0" w:oddHBand="0" w:evenHBand="0" w:firstRowFirstColumn="0" w:firstRowLastColumn="0" w:lastRowFirstColumn="0" w:lastRowLastColumn="0"/>
-            <w:tcW w:w="1749" w:type="dxa"/>
+            <w:tcW w:w="1748" w:type="dxa"/>
             <w:vMerge w:val="restart"/>
             <w:tcBorders>
               <w:bottom w:val="single" w:sz="4" w:space="0" w:color="auto"/>
@@ -14341,7 +14304,7 @@
         </w:tc>
         <w:tc>
           <w:tcPr>
-            <w:tcW w:w="798" w:type="dxa"/>
+            <w:tcW w:w="870" w:type="dxa"/>
           </w:tcPr>
           <w:p>
             <w:pPr>
@@ -14355,7 +14318,7 @@
         </w:tc>
         <w:tc>
           <w:tcPr>
-            <w:tcW w:w="5245" w:type="dxa"/>
+            <w:tcW w:w="5315" w:type="dxa"/>
           </w:tcPr>
           <w:p>
             <w:pPr>
@@ -14368,7 +14331,7 @@
         </w:tc>
         <w:tc>
           <w:tcPr>
-            <w:tcW w:w="1268" w:type="dxa"/>
+            <w:tcW w:w="1127" w:type="dxa"/>
           </w:tcPr>
           <w:p>
             <w:pPr>
@@ -14387,7 +14350,7 @@
         <w:tc>
           <w:tcPr>
             <w:cnfStyle w:val="001000000000" w:firstRow="0" w:lastRow="0" w:firstColumn="1" w:lastColumn="0" w:oddVBand="0" w:evenVBand="0" w:oddHBand="0" w:evenHBand="0" w:firstRowFirstColumn="0" w:firstRowLastColumn="0" w:lastRowFirstColumn="0" w:lastRowLastColumn="0"/>
-            <w:tcW w:w="1749" w:type="dxa"/>
+            <w:tcW w:w="1748" w:type="dxa"/>
             <w:vMerge/>
             <w:tcBorders>
               <w:bottom w:val="single" w:sz="4" w:space="0" w:color="auto"/>
@@ -14397,7 +14360,7 @@
         </w:tc>
         <w:tc>
           <w:tcPr>
-            <w:tcW w:w="798" w:type="dxa"/>
+            <w:tcW w:w="870" w:type="dxa"/>
           </w:tcPr>
           <w:p>
             <w:pPr>
@@ -14411,7 +14374,7 @@
         </w:tc>
         <w:tc>
           <w:tcPr>
-            <w:tcW w:w="5245" w:type="dxa"/>
+            <w:tcW w:w="5315" w:type="dxa"/>
           </w:tcPr>
           <w:p>
             <w:pPr>
@@ -14427,7 +14390,7 @@
         </w:tc>
         <w:tc>
           <w:tcPr>
-            <w:tcW w:w="1268" w:type="dxa"/>
+            <w:tcW w:w="1127" w:type="dxa"/>
           </w:tcPr>
           <w:p>
             <w:pPr>
@@ -14440,7 +14403,7 @@
         <w:tc>
           <w:tcPr>
             <w:cnfStyle w:val="001000000000" w:firstRow="0" w:lastRow="0" w:firstColumn="1" w:lastColumn="0" w:oddVBand="0" w:evenVBand="0" w:oddHBand="0" w:evenHBand="0" w:firstRowFirstColumn="0" w:firstRowLastColumn="0" w:lastRowFirstColumn="0" w:lastRowLastColumn="0"/>
-            <w:tcW w:w="1749" w:type="dxa"/>
+            <w:tcW w:w="1748" w:type="dxa"/>
             <w:vMerge/>
             <w:tcBorders>
               <w:bottom w:val="single" w:sz="4" w:space="0" w:color="auto"/>
@@ -14450,7 +14413,7 @@
         </w:tc>
         <w:tc>
           <w:tcPr>
-            <w:tcW w:w="798" w:type="dxa"/>
+            <w:tcW w:w="870" w:type="dxa"/>
           </w:tcPr>
           <w:p>
             <w:pPr>
@@ -14464,7 +14427,7 @@
         </w:tc>
         <w:tc>
           <w:tcPr>
-            <w:tcW w:w="5245" w:type="dxa"/>
+            <w:tcW w:w="5315" w:type="dxa"/>
           </w:tcPr>
           <w:p>
             <w:pPr>
@@ -14483,7 +14446,7 @@
         </w:tc>
         <w:tc>
           <w:tcPr>
-            <w:tcW w:w="1268" w:type="dxa"/>
+            <w:tcW w:w="1127" w:type="dxa"/>
           </w:tcPr>
           <w:p>
             <w:pPr>
@@ -14499,7 +14462,7 @@
         <w:tc>
           <w:tcPr>
             <w:cnfStyle w:val="001000000000" w:firstRow="0" w:lastRow="0" w:firstColumn="1" w:lastColumn="0" w:oddVBand="0" w:evenVBand="0" w:oddHBand="0" w:evenHBand="0" w:firstRowFirstColumn="0" w:firstRowLastColumn="0" w:lastRowFirstColumn="0" w:lastRowLastColumn="0"/>
-            <w:tcW w:w="1749" w:type="dxa"/>
+            <w:tcW w:w="1748" w:type="dxa"/>
             <w:vMerge/>
             <w:tcBorders>
               <w:bottom w:val="single" w:sz="4" w:space="0" w:color="auto"/>
@@ -14509,7 +14472,7 @@
         </w:tc>
         <w:tc>
           <w:tcPr>
-            <w:tcW w:w="798" w:type="dxa"/>
+            <w:tcW w:w="870" w:type="dxa"/>
           </w:tcPr>
           <w:p>
             <w:pPr>
@@ -14523,7 +14486,7 @@
         </w:tc>
         <w:tc>
           <w:tcPr>
-            <w:tcW w:w="5245" w:type="dxa"/>
+            <w:tcW w:w="5315" w:type="dxa"/>
           </w:tcPr>
           <w:p>
             <w:pPr>
@@ -14536,7 +14499,7 @@
         </w:tc>
         <w:tc>
           <w:tcPr>
-            <w:tcW w:w="1268" w:type="dxa"/>
+            <w:tcW w:w="1127" w:type="dxa"/>
           </w:tcPr>
           <w:p>
             <w:pPr>
@@ -14552,7 +14515,7 @@
         <w:tc>
           <w:tcPr>
             <w:cnfStyle w:val="001000000000" w:firstRow="0" w:lastRow="0" w:firstColumn="1" w:lastColumn="0" w:oddVBand="0" w:evenVBand="0" w:oddHBand="0" w:evenHBand="0" w:firstRowFirstColumn="0" w:firstRowLastColumn="0" w:lastRowFirstColumn="0" w:lastRowLastColumn="0"/>
-            <w:tcW w:w="1749" w:type="dxa"/>
+            <w:tcW w:w="1748" w:type="dxa"/>
             <w:vMerge w:val="restart"/>
             <w:tcBorders>
               <w:top w:val="single" w:sz="4" w:space="0" w:color="auto"/>
@@ -14569,7 +14532,7 @@
         </w:tc>
         <w:tc>
           <w:tcPr>
-            <w:tcW w:w="798" w:type="dxa"/>
+            <w:tcW w:w="870" w:type="dxa"/>
           </w:tcPr>
           <w:p>
             <w:pPr>
@@ -14583,7 +14546,7 @@
         </w:tc>
         <w:tc>
           <w:tcPr>
-            <w:tcW w:w="5245" w:type="dxa"/>
+            <w:tcW w:w="5315" w:type="dxa"/>
           </w:tcPr>
           <w:p>
             <w:pPr>
@@ -14604,7 +14567,7 @@
         </w:tc>
         <w:tc>
           <w:tcPr>
-            <w:tcW w:w="1268" w:type="dxa"/>
+            <w:tcW w:w="1127" w:type="dxa"/>
             <w:shd w:val="clear" w:color="auto" w:fill="70AD47" w:themeFill="accent6"/>
           </w:tcPr>
           <w:p>
@@ -14625,7 +14588,7 @@
         <w:tc>
           <w:tcPr>
             <w:cnfStyle w:val="001000000000" w:firstRow="0" w:lastRow="0" w:firstColumn="1" w:lastColumn="0" w:oddVBand="0" w:evenVBand="0" w:oddHBand="0" w:evenHBand="0" w:firstRowFirstColumn="0" w:firstRowLastColumn="0" w:lastRowFirstColumn="0" w:lastRowLastColumn="0"/>
-            <w:tcW w:w="1749" w:type="dxa"/>
+            <w:tcW w:w="1748" w:type="dxa"/>
             <w:vMerge/>
           </w:tcPr>
           <w:p>
@@ -14636,7 +14599,7 @@
         </w:tc>
         <w:tc>
           <w:tcPr>
-            <w:tcW w:w="798" w:type="dxa"/>
+            <w:tcW w:w="870" w:type="dxa"/>
           </w:tcPr>
           <w:p>
             <w:pPr>
@@ -14650,7 +14613,7 @@
         </w:tc>
         <w:tc>
           <w:tcPr>
-            <w:tcW w:w="5245" w:type="dxa"/>
+            <w:tcW w:w="5315" w:type="dxa"/>
           </w:tcPr>
           <w:p>
             <w:pPr>
@@ -14671,7 +14634,7 @@
         </w:tc>
         <w:tc>
           <w:tcPr>
-            <w:tcW w:w="1268" w:type="dxa"/>
+            <w:tcW w:w="1127" w:type="dxa"/>
             <w:shd w:val="clear" w:color="auto" w:fill="70AD47" w:themeFill="accent6"/>
           </w:tcPr>
           <w:p>
@@ -14688,14 +14651,14 @@
         <w:tc>
           <w:tcPr>
             <w:cnfStyle w:val="001000000000" w:firstRow="0" w:lastRow="0" w:firstColumn="1" w:lastColumn="0" w:oddVBand="0" w:evenVBand="0" w:oddHBand="0" w:evenHBand="0" w:firstRowFirstColumn="0" w:firstRowLastColumn="0" w:lastRowFirstColumn="0" w:lastRowLastColumn="0"/>
-            <w:tcW w:w="1749" w:type="dxa"/>
+            <w:tcW w:w="1748" w:type="dxa"/>
             <w:vMerge/>
           </w:tcPr>
           <w:p/>
         </w:tc>
         <w:tc>
           <w:tcPr>
-            <w:tcW w:w="798" w:type="dxa"/>
+            <w:tcW w:w="870" w:type="dxa"/>
           </w:tcPr>
           <w:p>
             <w:pPr>
@@ -14709,7 +14672,7 @@
         </w:tc>
         <w:tc>
           <w:tcPr>
-            <w:tcW w:w="5245" w:type="dxa"/>
+            <w:tcW w:w="5315" w:type="dxa"/>
           </w:tcPr>
           <w:p>
             <w:pPr>
@@ -14730,7 +14693,7 @@
         </w:tc>
         <w:tc>
           <w:tcPr>
-            <w:tcW w:w="1268" w:type="dxa"/>
+            <w:tcW w:w="1127" w:type="dxa"/>
             <w:shd w:val="clear" w:color="auto" w:fill="70AD47" w:themeFill="accent6"/>
           </w:tcPr>
           <w:p>
@@ -14744,6 +14707,529 @@
         </w:tc>
       </w:tr>
     </w:tbl>
+    <w:p/>
+    <w:tbl>
+      <w:tblPr>
+        <w:tblStyle w:val="Grilledutableau"/>
+        <w:tblW w:w="0" w:type="auto"/>
+        <w:tblCellMar>
+          <w:top w:w="57" w:type="dxa"/>
+          <w:bottom w:w="57" w:type="dxa"/>
+        </w:tblCellMar>
+        <w:tblLook w:val="04A0" w:firstRow="1" w:lastRow="0" w:firstColumn="1" w:lastColumn="0" w:noHBand="0" w:noVBand="1"/>
+      </w:tblPr>
+      <w:tblGrid>
+        <w:gridCol w:w="3020"/>
+        <w:gridCol w:w="3020"/>
+        <w:gridCol w:w="3020"/>
+      </w:tblGrid>
+      <w:tr>
+        <w:tc>
+          <w:tcPr>
+            <w:tcW w:w="3020" w:type="dxa"/>
+          </w:tcPr>
+          <w:p>
+            <w:r>
+              <w:lastRenderedPageBreak/>
+              <w:t>En tant que visiteur</w:t>
+            </w:r>
+          </w:p>
+        </w:tc>
+        <w:tc>
+          <w:tcPr>
+            <w:tcW w:w="3020" w:type="dxa"/>
+          </w:tcPr>
+          <w:p>
+            <w:r>
+              <w:t>Je veux m'authentifier</w:t>
+            </w:r>
+          </w:p>
+        </w:tc>
+        <w:tc>
+          <w:tcPr>
+            <w:tcW w:w="3020" w:type="dxa"/>
+          </w:tcPr>
+          <w:p>
+            <w:r>
+              <w:t>Dans le but d'accéder au contenu nécessitant une authentification</w:t>
+            </w:r>
+          </w:p>
+        </w:tc>
+      </w:tr>
+    </w:tbl>
+    <w:p>
+      <w:pPr>
+        <w:pStyle w:val="Titre3"/>
+        <w:numPr>
+          <w:ilvl w:val="0"/>
+          <w:numId w:val="0"/>
+        </w:numPr>
+      </w:pPr>
+    </w:p>
+    <w:tbl>
+      <w:tblPr>
+        <w:tblStyle w:val="TableauGrille5Fonc"/>
+        <w:tblW w:w="0" w:type="auto"/>
+        <w:tblCellMar>
+          <w:top w:w="57" w:type="dxa"/>
+          <w:bottom w:w="57" w:type="dxa"/>
+        </w:tblCellMar>
+        <w:tblLook w:val="04A0" w:firstRow="1" w:lastRow="0" w:firstColumn="1" w:lastColumn="0" w:noHBand="0" w:noVBand="1"/>
+      </w:tblPr>
+      <w:tblGrid>
+        <w:gridCol w:w="1994"/>
+        <w:gridCol w:w="870"/>
+        <w:gridCol w:w="5033"/>
+        <w:gridCol w:w="1163"/>
+      </w:tblGrid>
+      <w:tr>
+        <w:trPr>
+          <w:cnfStyle w:val="100000000000" w:firstRow="1" w:lastRow="0" w:firstColumn="0" w:lastColumn="0" w:oddVBand="0" w:evenVBand="0" w:oddHBand="0" w:evenHBand="0" w:firstRowFirstColumn="0" w:firstRowLastColumn="0" w:lastRowFirstColumn="0" w:lastRowLastColumn="0"/>
+        </w:trPr>
+        <w:tc>
+          <w:tcPr>
+            <w:cnfStyle w:val="001000000000" w:firstRow="0" w:lastRow="0" w:firstColumn="1" w:lastColumn="0" w:oddVBand="0" w:evenVBand="0" w:oddHBand="0" w:evenHBand="0" w:firstRowFirstColumn="0" w:firstRowLastColumn="0" w:lastRowFirstColumn="0" w:lastRowLastColumn="0"/>
+            <w:tcW w:w="1997" w:type="dxa"/>
+            <w:vMerge w:val="restart"/>
+            <w:tcBorders>
+              <w:bottom w:val="single" w:sz="4" w:space="0" w:color="auto"/>
+            </w:tcBorders>
+          </w:tcPr>
+          <w:p>
+            <w:pPr>
+              <w:jc w:val="left"/>
+            </w:pPr>
+            <w:r>
+              <w:t>Déroulement</w:t>
+            </w:r>
+          </w:p>
+        </w:tc>
+        <w:tc>
+          <w:tcPr>
+            <w:tcW w:w="870" w:type="dxa"/>
+          </w:tcPr>
+          <w:p>
+            <w:pPr>
+              <w:jc w:val="center"/>
+              <w:cnfStyle w:val="100000000000" w:firstRow="1" w:lastRow="0" w:firstColumn="0" w:lastColumn="0" w:oddVBand="0" w:evenVBand="0" w:oddHBand="0" w:evenHBand="0" w:firstRowFirstColumn="0" w:firstRowLastColumn="0" w:lastRowFirstColumn="0" w:lastRowLastColumn="0"/>
+            </w:pPr>
+            <w:r>
+              <w:t>Étape</w:t>
+            </w:r>
+          </w:p>
+        </w:tc>
+        <w:tc>
+          <w:tcPr>
+            <w:tcW w:w="5066" w:type="dxa"/>
+          </w:tcPr>
+          <w:p>
+            <w:pPr>
+              <w:cnfStyle w:val="100000000000" w:firstRow="1" w:lastRow="0" w:firstColumn="0" w:lastColumn="0" w:oddVBand="0" w:evenVBand="0" w:oddHBand="0" w:evenHBand="0" w:firstRowFirstColumn="0" w:firstRowLastColumn="0" w:lastRowFirstColumn="0" w:lastRowLastColumn="0"/>
+            </w:pPr>
+            <w:r>
+              <w:t>Description</w:t>
+            </w:r>
+          </w:p>
+        </w:tc>
+        <w:tc>
+          <w:tcPr>
+            <w:tcW w:w="1127" w:type="dxa"/>
+          </w:tcPr>
+          <w:p>
+            <w:pPr>
+              <w:cnfStyle w:val="100000000000" w:firstRow="1" w:lastRow="0" w:firstColumn="0" w:lastColumn="0" w:oddVBand="0" w:evenVBand="0" w:oddHBand="0" w:evenHBand="0" w:firstRowFirstColumn="0" w:firstRowLastColumn="0" w:lastRowFirstColumn="0" w:lastRowLastColumn="0"/>
+            </w:pPr>
+            <w:r>
+              <w:t>Résultat</w:t>
+            </w:r>
+          </w:p>
+        </w:tc>
+      </w:tr>
+      <w:tr>
+        <w:trPr>
+          <w:cnfStyle w:val="000000100000" w:firstRow="0" w:lastRow="0" w:firstColumn="0" w:lastColumn="0" w:oddVBand="0" w:evenVBand="0" w:oddHBand="1" w:evenHBand="0" w:firstRowFirstColumn="0" w:firstRowLastColumn="0" w:lastRowFirstColumn="0" w:lastRowLastColumn="0"/>
+        </w:trPr>
+        <w:tc>
+          <w:tcPr>
+            <w:cnfStyle w:val="001000000000" w:firstRow="0" w:lastRow="0" w:firstColumn="1" w:lastColumn="0" w:oddVBand="0" w:evenVBand="0" w:oddHBand="0" w:evenHBand="0" w:firstRowFirstColumn="0" w:firstRowLastColumn="0" w:lastRowFirstColumn="0" w:lastRowLastColumn="0"/>
+            <w:tcW w:w="1997" w:type="dxa"/>
+            <w:vMerge/>
+            <w:tcBorders>
+              <w:bottom w:val="single" w:sz="4" w:space="0" w:color="auto"/>
+            </w:tcBorders>
+          </w:tcPr>
+          <w:p/>
+        </w:tc>
+        <w:tc>
+          <w:tcPr>
+            <w:tcW w:w="870" w:type="dxa"/>
+          </w:tcPr>
+          <w:p>
+            <w:pPr>
+              <w:jc w:val="center"/>
+              <w:cnfStyle w:val="000000100000" w:firstRow="0" w:lastRow="0" w:firstColumn="0" w:lastColumn="0" w:oddVBand="0" w:evenVBand="0" w:oddHBand="1" w:evenHBand="0" w:firstRowFirstColumn="0" w:firstRowLastColumn="0" w:lastRowFirstColumn="0" w:lastRowLastColumn="0"/>
+            </w:pPr>
+            <w:r>
+              <w:t>1</w:t>
+            </w:r>
+          </w:p>
+        </w:tc>
+        <w:tc>
+          <w:tcPr>
+            <w:tcW w:w="5066" w:type="dxa"/>
+          </w:tcPr>
+          <w:p>
+            <w:pPr>
+              <w:cnfStyle w:val="000000100000" w:firstRow="0" w:lastRow="0" w:firstColumn="0" w:lastColumn="0" w:oddVBand="0" w:evenVBand="0" w:oddHBand="1" w:evenHBand="0" w:firstRowFirstColumn="0" w:firstRowLastColumn="0" w:lastRowFirstColumn="0" w:lastRowLastColumn="0"/>
+            </w:pPr>
+            <w:r>
+              <w:t>Visiteur : Soumet une requête GET à "/</w:t>
+            </w:r>
+            <w:proofErr w:type="spellStart"/>
+            <w:r>
+              <w:t>token</w:t>
+            </w:r>
+            <w:proofErr w:type="spellEnd"/>
+            <w:r>
+              <w:t>"</w:t>
+            </w:r>
+          </w:p>
+        </w:tc>
+        <w:tc>
+          <w:tcPr>
+            <w:tcW w:w="1127" w:type="dxa"/>
+          </w:tcPr>
+          <w:p>
+            <w:pPr>
+              <w:cnfStyle w:val="000000100000" w:firstRow="0" w:lastRow="0" w:firstColumn="0" w:lastColumn="0" w:oddVBand="0" w:evenVBand="0" w:oddHBand="1" w:evenHBand="0" w:firstRowFirstColumn="0" w:firstRowLastColumn="0" w:lastRowFirstColumn="0" w:lastRowLastColumn="0"/>
+            </w:pPr>
+          </w:p>
+        </w:tc>
+      </w:tr>
+      <w:tr>
+        <w:tc>
+          <w:tcPr>
+            <w:cnfStyle w:val="001000000000" w:firstRow="0" w:lastRow="0" w:firstColumn="1" w:lastColumn="0" w:oddVBand="0" w:evenVBand="0" w:oddHBand="0" w:evenHBand="0" w:firstRowFirstColumn="0" w:firstRowLastColumn="0" w:lastRowFirstColumn="0" w:lastRowLastColumn="0"/>
+            <w:tcW w:w="1997" w:type="dxa"/>
+            <w:vMerge/>
+            <w:tcBorders>
+              <w:bottom w:val="single" w:sz="4" w:space="0" w:color="auto"/>
+            </w:tcBorders>
+          </w:tcPr>
+          <w:p/>
+        </w:tc>
+        <w:tc>
+          <w:tcPr>
+            <w:tcW w:w="870" w:type="dxa"/>
+          </w:tcPr>
+          <w:p>
+            <w:pPr>
+              <w:jc w:val="center"/>
+              <w:cnfStyle w:val="000000000000" w:firstRow="0" w:lastRow="0" w:firstColumn="0" w:lastColumn="0" w:oddVBand="0" w:evenVBand="0" w:oddHBand="0" w:evenHBand="0" w:firstRowFirstColumn="0" w:firstRowLastColumn="0" w:lastRowFirstColumn="0" w:lastRowLastColumn="0"/>
+            </w:pPr>
+            <w:r>
+              <w:t>2</w:t>
+            </w:r>
+          </w:p>
+        </w:tc>
+        <w:tc>
+          <w:tcPr>
+            <w:tcW w:w="5066" w:type="dxa"/>
+          </w:tcPr>
+          <w:p>
+            <w:pPr>
+              <w:cnfStyle w:val="000000000000" w:firstRow="0" w:lastRow="0" w:firstColumn="0" w:lastColumn="0" w:oddVBand="0" w:evenVBand="0" w:oddHBand="0" w:evenHBand="0" w:firstRowFirstColumn="0" w:firstRowLastColumn="0" w:lastRowFirstColumn="0" w:lastRowLastColumn="0"/>
+            </w:pPr>
+            <w:r>
+              <w:t>API : Valide la requête</w:t>
+            </w:r>
+          </w:p>
+        </w:tc>
+        <w:tc>
+          <w:tcPr>
+            <w:tcW w:w="1127" w:type="dxa"/>
+          </w:tcPr>
+          <w:p>
+            <w:pPr>
+              <w:cnfStyle w:val="000000000000" w:firstRow="0" w:lastRow="0" w:firstColumn="0" w:lastColumn="0" w:oddVBand="0" w:evenVBand="0" w:oddHBand="0" w:evenHBand="0" w:firstRowFirstColumn="0" w:firstRowLastColumn="0" w:lastRowFirstColumn="0" w:lastRowLastColumn="0"/>
+            </w:pPr>
+          </w:p>
+        </w:tc>
+      </w:tr>
+      <w:tr>
+        <w:trPr>
+          <w:cnfStyle w:val="000000100000" w:firstRow="0" w:lastRow="0" w:firstColumn="0" w:lastColumn="0" w:oddVBand="0" w:evenVBand="0" w:oddHBand="1" w:evenHBand="0" w:firstRowFirstColumn="0" w:firstRowLastColumn="0" w:lastRowFirstColumn="0" w:lastRowLastColumn="0"/>
+        </w:trPr>
+        <w:tc>
+          <w:tcPr>
+            <w:cnfStyle w:val="001000000000" w:firstRow="0" w:lastRow="0" w:firstColumn="1" w:lastColumn="0" w:oddVBand="0" w:evenVBand="0" w:oddHBand="0" w:evenHBand="0" w:firstRowFirstColumn="0" w:firstRowLastColumn="0" w:lastRowFirstColumn="0" w:lastRowLastColumn="0"/>
+            <w:tcW w:w="1997" w:type="dxa"/>
+            <w:vMerge/>
+            <w:tcBorders>
+              <w:bottom w:val="single" w:sz="4" w:space="0" w:color="auto"/>
+            </w:tcBorders>
+          </w:tcPr>
+          <w:p/>
+        </w:tc>
+        <w:tc>
+          <w:tcPr>
+            <w:tcW w:w="870" w:type="dxa"/>
+          </w:tcPr>
+          <w:p>
+            <w:pPr>
+              <w:jc w:val="center"/>
+              <w:cnfStyle w:val="000000100000" w:firstRow="0" w:lastRow="0" w:firstColumn="0" w:lastColumn="0" w:oddVBand="0" w:evenVBand="0" w:oddHBand="1" w:evenHBand="0" w:firstRowFirstColumn="0" w:firstRowLastColumn="0" w:lastRowFirstColumn="0" w:lastRowLastColumn="0"/>
+            </w:pPr>
+            <w:r>
+              <w:t>3</w:t>
+            </w:r>
+          </w:p>
+        </w:tc>
+        <w:tc>
+          <w:tcPr>
+            <w:tcW w:w="5066" w:type="dxa"/>
+          </w:tcPr>
+          <w:p>
+            <w:pPr>
+              <w:cnfStyle w:val="000000100000" w:firstRow="0" w:lastRow="0" w:firstColumn="0" w:lastColumn="0" w:oddVBand="0" w:evenVBand="0" w:oddHBand="1" w:evenHBand="0" w:firstRowFirstColumn="0" w:firstRowLastColumn="0" w:lastRowFirstColumn="0" w:lastRowLastColumn="0"/>
+            </w:pPr>
+            <w:r>
+              <w:t>API : retourne une réponse avec un JWT</w:t>
+            </w:r>
+          </w:p>
+        </w:tc>
+        <w:tc>
+          <w:tcPr>
+            <w:tcW w:w="1127" w:type="dxa"/>
+          </w:tcPr>
+          <w:p>
+            <w:pPr>
+              <w:cnfStyle w:val="000000100000" w:firstRow="0" w:lastRow="0" w:firstColumn="0" w:lastColumn="0" w:oddVBand="0" w:evenVBand="0" w:oddHBand="1" w:evenHBand="0" w:firstRowFirstColumn="0" w:firstRowLastColumn="0" w:lastRowFirstColumn="0" w:lastRowLastColumn="0"/>
+            </w:pPr>
+          </w:p>
+        </w:tc>
+      </w:tr>
+      <w:tr>
+        <w:trPr>
+          <w:trHeight w:val="409"/>
+        </w:trPr>
+        <w:tc>
+          <w:tcPr>
+            <w:cnfStyle w:val="001000000000" w:firstRow="0" w:lastRow="0" w:firstColumn="1" w:lastColumn="0" w:oddVBand="0" w:evenVBand="0" w:oddHBand="0" w:evenHBand="0" w:firstRowFirstColumn="0" w:firstRowLastColumn="0" w:lastRowFirstColumn="0" w:lastRowLastColumn="0"/>
+            <w:tcW w:w="1997" w:type="dxa"/>
+            <w:vMerge w:val="restart"/>
+            <w:tcBorders>
+              <w:top w:val="single" w:sz="4" w:space="0" w:color="auto"/>
+            </w:tcBorders>
+          </w:tcPr>
+          <w:p>
+            <w:pPr>
+              <w:jc w:val="left"/>
+            </w:pPr>
+            <w:r>
+              <w:t>Extensions</w:t>
+            </w:r>
+          </w:p>
+        </w:tc>
+        <w:tc>
+          <w:tcPr>
+            <w:tcW w:w="870" w:type="dxa"/>
+          </w:tcPr>
+          <w:p>
+            <w:pPr>
+              <w:jc w:val="center"/>
+              <w:cnfStyle w:val="000000000000" w:firstRow="0" w:lastRow="0" w:firstColumn="0" w:lastColumn="0" w:oddVBand="0" w:evenVBand="0" w:oddHBand="0" w:evenHBand="0" w:firstRowFirstColumn="0" w:firstRowLastColumn="0" w:lastRowFirstColumn="0" w:lastRowLastColumn="0"/>
+            </w:pPr>
+            <w:r>
+              <w:t>2a</w:t>
+            </w:r>
+          </w:p>
+        </w:tc>
+        <w:tc>
+          <w:tcPr>
+            <w:tcW w:w="5066" w:type="dxa"/>
+          </w:tcPr>
+          <w:p>
+            <w:pPr>
+              <w:cnfStyle w:val="000000000000" w:firstRow="0" w:lastRow="0" w:firstColumn="0" w:lastColumn="0" w:oddVBand="0" w:evenVBand="0" w:oddHBand="0" w:evenHBand="0" w:firstRowFirstColumn="0" w:firstRowLastColumn="0" w:lastRowFirstColumn="0" w:lastRowLastColumn="0"/>
+            </w:pPr>
+            <w:r>
+              <w:t>Aucun email ne correspond dans la base de données</w:t>
+            </w:r>
+          </w:p>
+          <w:p>
+            <w:pPr>
+              <w:cnfStyle w:val="000000000000" w:firstRow="0" w:lastRow="0" w:firstColumn="0" w:lastColumn="0" w:oddVBand="0" w:evenVBand="0" w:oddHBand="0" w:evenHBand="0" w:firstRowFirstColumn="0" w:firstRowLastColumn="0" w:lastRowFirstColumn="0" w:lastRowLastColumn="0"/>
+            </w:pPr>
+            <w:r>
+              <w:t>API : Retourne une erreur de connexion</w:t>
+            </w:r>
+          </w:p>
+        </w:tc>
+        <w:tc>
+          <w:tcPr>
+            <w:tcW w:w="1127" w:type="dxa"/>
+            <w:shd w:val="clear" w:color="auto" w:fill="70AD47" w:themeFill="accent6"/>
+          </w:tcPr>
+          <w:p>
+            <w:pPr>
+              <w:cnfStyle w:val="000000000000" w:firstRow="0" w:lastRow="0" w:firstColumn="0" w:lastColumn="0" w:oddVBand="0" w:evenVBand="0" w:oddHBand="0" w:evenHBand="0" w:firstRowFirstColumn="0" w:firstRowLastColumn="0" w:lastRowFirstColumn="0" w:lastRowLastColumn="0"/>
+            </w:pPr>
+            <w:r>
+              <w:t>Réussi</w:t>
+            </w:r>
+          </w:p>
+        </w:tc>
+      </w:tr>
+      <w:tr>
+        <w:trPr>
+          <w:cnfStyle w:val="000000100000" w:firstRow="0" w:lastRow="0" w:firstColumn="0" w:lastColumn="0" w:oddVBand="0" w:evenVBand="0" w:oddHBand="1" w:evenHBand="0" w:firstRowFirstColumn="0" w:firstRowLastColumn="0" w:lastRowFirstColumn="0" w:lastRowLastColumn="0"/>
+          <w:trHeight w:val="409"/>
+        </w:trPr>
+        <w:tc>
+          <w:tcPr>
+            <w:cnfStyle w:val="001000000000" w:firstRow="0" w:lastRow="0" w:firstColumn="1" w:lastColumn="0" w:oddVBand="0" w:evenVBand="0" w:oddHBand="0" w:evenHBand="0" w:firstRowFirstColumn="0" w:firstRowLastColumn="0" w:lastRowFirstColumn="0" w:lastRowLastColumn="0"/>
+            <w:tcW w:w="1997" w:type="dxa"/>
+            <w:vMerge/>
+          </w:tcPr>
+          <w:p>
+            <w:pPr>
+              <w:jc w:val="left"/>
+            </w:pPr>
+          </w:p>
+        </w:tc>
+        <w:tc>
+          <w:tcPr>
+            <w:tcW w:w="870" w:type="dxa"/>
+          </w:tcPr>
+          <w:p>
+            <w:pPr>
+              <w:jc w:val="center"/>
+              <w:cnfStyle w:val="000000100000" w:firstRow="0" w:lastRow="0" w:firstColumn="0" w:lastColumn="0" w:oddVBand="0" w:evenVBand="0" w:oddHBand="1" w:evenHBand="0" w:firstRowFirstColumn="0" w:firstRowLastColumn="0" w:lastRowFirstColumn="0" w:lastRowLastColumn="0"/>
+            </w:pPr>
+            <w:r>
+              <w:t>2b</w:t>
+            </w:r>
+          </w:p>
+        </w:tc>
+        <w:tc>
+          <w:tcPr>
+            <w:tcW w:w="5066" w:type="dxa"/>
+          </w:tcPr>
+          <w:p>
+            <w:pPr>
+              <w:cnfStyle w:val="000000100000" w:firstRow="0" w:lastRow="0" w:firstColumn="0" w:lastColumn="0" w:oddVBand="0" w:evenVBand="0" w:oddHBand="1" w:evenHBand="0" w:firstRowFirstColumn="0" w:firstRowLastColumn="0" w:lastRowFirstColumn="0" w:lastRowLastColumn="0"/>
+            </w:pPr>
+            <w:r>
+              <w:t>Le mot de passe n'est pas valide</w:t>
+            </w:r>
+          </w:p>
+          <w:p>
+            <w:pPr>
+              <w:cnfStyle w:val="000000100000" w:firstRow="0" w:lastRow="0" w:firstColumn="0" w:lastColumn="0" w:oddVBand="0" w:evenVBand="0" w:oddHBand="1" w:evenHBand="0" w:firstRowFirstColumn="0" w:firstRowLastColumn="0" w:lastRowFirstColumn="0" w:lastRowLastColumn="0"/>
+            </w:pPr>
+            <w:r>
+              <w:t>API : Retourne une erreur de connexion</w:t>
+            </w:r>
+            <w:bookmarkStart w:id="39" w:name="_GoBack"/>
+            <w:bookmarkEnd w:id="39"/>
+          </w:p>
+        </w:tc>
+        <w:tc>
+          <w:tcPr>
+            <w:tcW w:w="1127" w:type="dxa"/>
+            <w:shd w:val="clear" w:color="auto" w:fill="70AD47" w:themeFill="accent6"/>
+          </w:tcPr>
+          <w:p>
+            <w:pPr>
+              <w:cnfStyle w:val="000000100000" w:firstRow="0" w:lastRow="0" w:firstColumn="0" w:lastColumn="0" w:oddVBand="0" w:evenVBand="0" w:oddHBand="1" w:evenHBand="0" w:firstRowFirstColumn="0" w:firstRowLastColumn="0" w:lastRowFirstColumn="0" w:lastRowLastColumn="0"/>
+            </w:pPr>
+            <w:r>
+              <w:t>Réussi</w:t>
+            </w:r>
+          </w:p>
+        </w:tc>
+      </w:tr>
+      <w:tr>
+        <w:tc>
+          <w:tcPr>
+            <w:cnfStyle w:val="001000000000" w:firstRow="0" w:lastRow="0" w:firstColumn="1" w:lastColumn="0" w:oddVBand="0" w:evenVBand="0" w:oddHBand="0" w:evenHBand="0" w:firstRowFirstColumn="0" w:firstRowLastColumn="0" w:lastRowFirstColumn="0" w:lastRowLastColumn="0"/>
+            <w:tcW w:w="1997" w:type="dxa"/>
+            <w:vMerge/>
+          </w:tcPr>
+          <w:p/>
+        </w:tc>
+        <w:tc>
+          <w:tcPr>
+            <w:tcW w:w="870" w:type="dxa"/>
+          </w:tcPr>
+          <w:p>
+            <w:pPr>
+              <w:jc w:val="center"/>
+              <w:cnfStyle w:val="000000000000" w:firstRow="0" w:lastRow="0" w:firstColumn="0" w:lastColumn="0" w:oddVBand="0" w:evenVBand="0" w:oddHBand="0" w:evenHBand="0" w:firstRowFirstColumn="0" w:firstRowLastColumn="0" w:lastRowFirstColumn="0" w:lastRowLastColumn="0"/>
+            </w:pPr>
+            <w:r>
+              <w:t>2c</w:t>
+            </w:r>
+          </w:p>
+        </w:tc>
+        <w:tc>
+          <w:tcPr>
+            <w:tcW w:w="5066" w:type="dxa"/>
+          </w:tcPr>
+          <w:p>
+            <w:pPr>
+              <w:cnfStyle w:val="000000000000" w:firstRow="0" w:lastRow="0" w:firstColumn="0" w:lastColumn="0" w:oddVBand="0" w:evenVBand="0" w:oddHBand="0" w:evenHBand="0" w:firstRowFirstColumn="0" w:firstRowLastColumn="0" w:lastRowFirstColumn="0" w:lastRowLastColumn="0"/>
+            </w:pPr>
+            <w:r>
+              <w:t>Champs manquant dans la requête</w:t>
+            </w:r>
+          </w:p>
+          <w:p>
+            <w:pPr>
+              <w:cnfStyle w:val="000000000000" w:firstRow="0" w:lastRow="0" w:firstColumn="0" w:lastColumn="0" w:oddVBand="0" w:evenVBand="0" w:oddHBand="0" w:evenHBand="0" w:firstRowFirstColumn="0" w:firstRowLastColumn="0" w:lastRowFirstColumn="0" w:lastRowLastColumn="0"/>
+            </w:pPr>
+            <w:r>
+              <w:t>API : Retourne une erreur de champs manquant</w:t>
+            </w:r>
+          </w:p>
+        </w:tc>
+        <w:tc>
+          <w:tcPr>
+            <w:tcW w:w="1127" w:type="dxa"/>
+            <w:shd w:val="clear" w:color="auto" w:fill="70AD47" w:themeFill="accent6"/>
+          </w:tcPr>
+          <w:p>
+            <w:pPr>
+              <w:cnfStyle w:val="000000000000" w:firstRow="0" w:lastRow="0" w:firstColumn="0" w:lastColumn="0" w:oddVBand="0" w:evenVBand="0" w:oddHBand="0" w:evenHBand="0" w:firstRowFirstColumn="0" w:firstRowLastColumn="0" w:lastRowFirstColumn="0" w:lastRowLastColumn="0"/>
+            </w:pPr>
+            <w:r>
+              <w:t>Réussi</w:t>
+            </w:r>
+          </w:p>
+        </w:tc>
+      </w:tr>
+    </w:tbl>
+    <w:p>
+      <w:pPr>
+        <w:pStyle w:val="Titre3"/>
+        <w:numPr>
+          <w:ilvl w:val="0"/>
+          <w:numId w:val="0"/>
+        </w:numPr>
+      </w:pPr>
+    </w:p>
+    <w:p>
+      <w:pPr>
+        <w:jc w:val="left"/>
+        <w:rPr>
+          <w:b/>
+        </w:rPr>
+      </w:pPr>
+      <w:r>
+        <w:br w:type="page"/>
+      </w:r>
+    </w:p>
     <w:p/>
     <w:p>
       <w:pPr>
@@ -16090,13 +16576,7 @@
         <w:rPr>
           <w:lang w:val="fr-CH"/>
         </w:rPr>
-        <w:t>Le GPX est un format de fichier qui permet d'enregistrer des positions GPS ainsi que des horodatages</w:t>
-      </w:r>
-      <w:r>
-        <w:rPr>
-          <w:lang w:val="fr-CH"/>
-        </w:rPr>
-        <w:t>.</w:t>
+        <w:t>Le GPX est un format de fichier qui permet d'enregistrer des positions GPS ainsi que des horodatages.</w:t>
       </w:r>
     </w:p>
   </w:footnote>
@@ -20831,6 +21311,7 @@
     <w:lsdException w:name="Strong" w:qFormat="1"/>
     <w:lsdException w:name="Emphasis" w:qFormat="1"/>
     <w:lsdException w:name="HTML Preformatted" w:semiHidden="1" w:unhideWhenUsed="1"/>
+    <w:lsdException w:name="Normal Table" w:semiHidden="1" w:unhideWhenUsed="1"/>
     <w:lsdException w:name="No List" w:semiHidden="1" w:unhideWhenUsed="1"/>
     <w:lsdException w:name="Outline List 1" w:semiHidden="1" w:unhideWhenUsed="1"/>
     <w:lsdException w:name="Outline List 2" w:semiHidden="1" w:unhideWhenUsed="1"/>
@@ -20873,8 +21354,10 @@
     <w:lsdException w:name="Table Elegant" w:semiHidden="1" w:unhideWhenUsed="1"/>
     <w:lsdException w:name="Table Professional" w:semiHidden="1" w:unhideWhenUsed="1"/>
     <w:lsdException w:name="Table Subtle 1" w:semiHidden="1" w:unhideWhenUsed="1"/>
+    <w:lsdException w:name="Table Subtle 2" w:semiHidden="1" w:unhideWhenUsed="1"/>
     <w:lsdException w:name="Table Web 1" w:semiHidden="1" w:unhideWhenUsed="1"/>
     <w:lsdException w:name="Table Web 2" w:semiHidden="1" w:unhideWhenUsed="1"/>
+    <w:lsdException w:name="Table Web 3" w:semiHidden="1" w:unhideWhenUsed="1"/>
     <w:lsdException w:name="Table Theme" w:semiHidden="1" w:unhideWhenUsed="1"/>
     <w:lsdException w:name="Placeholder Text" w:semiHidden="1" w:uiPriority="99"/>
     <w:lsdException w:name="No Spacing" w:uiPriority="1" w:qFormat="1"/>
@@ -22173,7 +22656,7 @@
 </file>
 
 <file path=customXml/itemProps1.xml><?xml version="1.0" encoding="utf-8"?>
-<ds:datastoreItem xmlns:ds="http://schemas.openxmlformats.org/officeDocument/2006/customXml" ds:itemID="{ED3218C2-6982-4A75-A701-CFF9483997C9}">
+<ds:datastoreItem xmlns:ds="http://schemas.openxmlformats.org/officeDocument/2006/customXml" ds:itemID="{34B10D0B-7F77-4DA3-930F-68FEA6B367D9}">
   <ds:schemaRefs>
     <ds:schemaRef ds:uri="http://schemas.openxmlformats.org/officeDocument/2006/bibliography"/>
   </ds:schemaRefs>

</xml_diff>

<commit_message>
Updated MLD, Updated RapportDeTravail, Added UML Use cases
</commit_message>
<xml_diff>
--- a/documentation/PHILIBERT_RapportDeTravail.docx
+++ b/documentation/PHILIBERT_RapportDeTravail.docx
@@ -1,6 +1,6 @@
 
 <file path=word/document.xml><?xml version="1.0" encoding="utf-8"?>
-<w:document xmlns:wpc="http://schemas.microsoft.com/office/word/2010/wordprocessingCanvas" xmlns:cx="http://schemas.microsoft.com/office/drawing/2014/chartex" xmlns:cx1="http://schemas.microsoft.com/office/drawing/2015/9/8/chartex" xmlns:cx2="http://schemas.microsoft.com/office/drawing/2015/10/21/chartex" xmlns:cx3="http://schemas.microsoft.com/office/drawing/2016/5/9/chartex" xmlns:cx4="http://schemas.microsoft.com/office/drawing/2016/5/10/chartex" xmlns:cx5="http://schemas.microsoft.com/office/drawing/2016/5/11/chartex" xmlns:cx6="http://schemas.microsoft.com/office/drawing/2016/5/12/chartex" xmlns:cx7="http://schemas.microsoft.com/office/drawing/2016/5/13/chartex" xmlns:cx8="http://schemas.microsoft.com/office/drawing/2016/5/14/chartex" xmlns:mc="http://schemas.openxmlformats.org/markup-compatibility/2006" xmlns:aink="http://schemas.microsoft.com/office/drawing/2016/ink" xmlns:am3d="http://schemas.microsoft.com/office/drawing/2017/model3d" xmlns:o="urn:schemas-microsoft-com:office:office" xmlns:r="http://schemas.openxmlformats.org/officeDocument/2006/relationships" xmlns:m="http://schemas.openxmlformats.org/officeDocument/2006/math" xmlns:v="urn:schemas-microsoft-com:vml" xmlns:wp14="http://schemas.microsoft.com/office/word/2010/wordprocessingDrawing" xmlns:wp="http://schemas.openxmlformats.org/drawingml/2006/wordprocessingDrawing" xmlns:w10="urn:schemas-microsoft-com:office:word" xmlns:w="http://schemas.openxmlformats.org/wordprocessingml/2006/main" xmlns:w14="http://schemas.microsoft.com/office/word/2010/wordml" xmlns:w15="http://schemas.microsoft.com/office/word/2012/wordml" xmlns:w16cid="http://schemas.microsoft.com/office/word/2016/wordml/cid" xmlns:w16se="http://schemas.microsoft.com/office/word/2015/wordml/symex" xmlns:wpg="http://schemas.microsoft.com/office/word/2010/wordprocessingGroup" xmlns:wpi="http://schemas.microsoft.com/office/word/2010/wordprocessingInk" xmlns:wne="http://schemas.microsoft.com/office/word/2006/wordml" xmlns:wps="http://schemas.microsoft.com/office/word/2010/wordprocessingShape" mc:Ignorable="w14 w15 w16se w16cid wp14">
+<w:document xmlns:wpc="http://schemas.microsoft.com/office/word/2010/wordprocessingCanvas" xmlns:cx="http://schemas.microsoft.com/office/drawing/2014/chartex" xmlns:cx1="http://schemas.microsoft.com/office/drawing/2015/9/8/chartex" xmlns:mc="http://schemas.openxmlformats.org/markup-compatibility/2006" xmlns:o="urn:schemas-microsoft-com:office:office" xmlns:r="http://schemas.openxmlformats.org/officeDocument/2006/relationships" xmlns:m="http://schemas.openxmlformats.org/officeDocument/2006/math" xmlns:v="urn:schemas-microsoft-com:vml" xmlns:wp14="http://schemas.microsoft.com/office/word/2010/wordprocessingDrawing" xmlns:wp="http://schemas.openxmlformats.org/drawingml/2006/wordprocessingDrawing" xmlns:w10="urn:schemas-microsoft-com:office:word" xmlns:w="http://schemas.openxmlformats.org/wordprocessingml/2006/main" xmlns:w14="http://schemas.microsoft.com/office/word/2010/wordml" xmlns:w15="http://schemas.microsoft.com/office/word/2012/wordml" xmlns:w16se="http://schemas.microsoft.com/office/word/2015/wordml/symex" xmlns:wpg="http://schemas.microsoft.com/office/word/2010/wordprocessingGroup" xmlns:wpi="http://schemas.microsoft.com/office/word/2010/wordprocessingInk" xmlns:wne="http://schemas.microsoft.com/office/word/2006/wordml" xmlns:wps="http://schemas.microsoft.com/office/word/2010/wordprocessingShape" mc:Ignorable="w14 w15 w16se wp14">
   <w:body>
     <w:p>
       <w:pPr>
@@ -82,12 +82,21 @@
               </w:rPr>
               <w:t xml:space="preserve">API </w:t>
             </w:r>
+            <w:proofErr w:type="spellStart"/>
             <w:r>
               <w:rPr>
                 <w:rFonts w:ascii="Impact" w:hAnsi="Impact"/>
                 <w:sz w:val="96"/>
               </w:rPr>
-              <w:t xml:space="preserve">RESTful </w:t>
+              <w:t>RESTful</w:t>
+            </w:r>
+            <w:proofErr w:type="spellEnd"/>
+            <w:r>
+              <w:rPr>
+                <w:rFonts w:ascii="Impact" w:hAnsi="Impact"/>
+                <w:sz w:val="96"/>
+              </w:rPr>
+              <w:t xml:space="preserve"> </w:t>
             </w:r>
             <w:proofErr w:type="spellStart"/>
             <w:r>
@@ -178,7 +187,7 @@
       <w:r>
         <w:fldChar w:fldCharType="separate"/>
       </w:r>
-      <w:hyperlink w:anchor="_Toc2925631" w:history="1">
+      <w:hyperlink w:anchor="_Toc3369095" w:history="1">
         <w:r>
           <w:rPr>
             <w:rStyle w:val="Lienhypertexte"/>
@@ -216,7 +225,7 @@
           <w:rPr>
             <w:webHidden/>
           </w:rPr>
-          <w:instrText xml:space="preserve"> PAGEREF _Toc2925631 \h </w:instrText>
+          <w:instrText xml:space="preserve"> PAGEREF _Toc3369095 \h </w:instrText>
         </w:r>
         <w:r>
           <w:rPr>
@@ -233,7 +242,7 @@
           <w:rPr>
             <w:webHidden/>
           </w:rPr>
-          <w:t>3</w:t>
+          <w:t>4</w:t>
         </w:r>
         <w:r>
           <w:rPr>
@@ -258,7 +267,7 @@
           <w:lang w:val="fr-CH" w:eastAsia="fr-CH"/>
         </w:rPr>
       </w:pPr>
-      <w:hyperlink w:anchor="_Toc2925632" w:history="1">
+      <w:hyperlink w:anchor="_Toc3369096" w:history="1">
         <w:r>
           <w:rPr>
             <w:rStyle w:val="Lienhypertexte"/>
@@ -303,7 +312,7 @@
             <w:noProof/>
             <w:webHidden/>
           </w:rPr>
-          <w:instrText xml:space="preserve"> PAGEREF _Toc2925632 \h </w:instrText>
+          <w:instrText xml:space="preserve"> PAGEREF _Toc3369096 \h </w:instrText>
         </w:r>
         <w:r>
           <w:rPr>
@@ -323,7 +332,7 @@
             <w:noProof/>
             <w:webHidden/>
           </w:rPr>
-          <w:t>3</w:t>
+          <w:t>4</w:t>
         </w:r>
         <w:r>
           <w:rPr>
@@ -349,7 +358,7 @@
           <w:lang w:val="fr-CH" w:eastAsia="fr-CH"/>
         </w:rPr>
       </w:pPr>
-      <w:hyperlink w:anchor="_Toc2925633" w:history="1">
+      <w:hyperlink w:anchor="_Toc3369097" w:history="1">
         <w:r>
           <w:rPr>
             <w:rStyle w:val="Lienhypertexte"/>
@@ -393,7 +402,7 @@
             <w:noProof/>
             <w:webHidden/>
           </w:rPr>
-          <w:instrText xml:space="preserve"> PAGEREF _Toc2925633 \h </w:instrText>
+          <w:instrText xml:space="preserve"> PAGEREF _Toc3369097 \h </w:instrText>
         </w:r>
         <w:r>
           <w:rPr>
@@ -413,7 +422,7 @@
             <w:noProof/>
             <w:webHidden/>
           </w:rPr>
-          <w:t>3</w:t>
+          <w:t>4</w:t>
         </w:r>
         <w:r>
           <w:rPr>
@@ -439,7 +448,7 @@
           <w:lang w:val="fr-CH" w:eastAsia="fr-CH"/>
         </w:rPr>
       </w:pPr>
-      <w:hyperlink w:anchor="_Toc2925634" w:history="1">
+      <w:hyperlink w:anchor="_Toc3369098" w:history="1">
         <w:r>
           <w:rPr>
             <w:rStyle w:val="Lienhypertexte"/>
@@ -484,7 +493,7 @@
             <w:noProof/>
             <w:webHidden/>
           </w:rPr>
-          <w:instrText xml:space="preserve"> PAGEREF _Toc2925634 \h </w:instrText>
+          <w:instrText xml:space="preserve"> PAGEREF _Toc3369098 \h </w:instrText>
         </w:r>
         <w:r>
           <w:rPr>
@@ -504,7 +513,7 @@
             <w:noProof/>
             <w:webHidden/>
           </w:rPr>
-          <w:t>5</w:t>
+          <w:t>6</w:t>
         </w:r>
         <w:r>
           <w:rPr>
@@ -525,7 +534,7 @@
           <w:lang w:val="fr-CH" w:eastAsia="fr-CH"/>
         </w:rPr>
       </w:pPr>
-      <w:hyperlink w:anchor="_Toc2925635" w:history="1">
+      <w:hyperlink w:anchor="_Toc3369099" w:history="1">
         <w:r>
           <w:rPr>
             <w:rStyle w:val="Lienhypertexte"/>
@@ -563,7 +572,7 @@
           <w:rPr>
             <w:webHidden/>
           </w:rPr>
-          <w:instrText xml:space="preserve"> PAGEREF _Toc2925635 \h </w:instrText>
+          <w:instrText xml:space="preserve"> PAGEREF _Toc3369099 \h </w:instrText>
         </w:r>
         <w:r>
           <w:rPr>
@@ -580,7 +589,7 @@
           <w:rPr>
             <w:webHidden/>
           </w:rPr>
-          <w:t>5</w:t>
+          <w:t>6</w:t>
         </w:r>
         <w:r>
           <w:rPr>
@@ -605,7 +614,7 @@
           <w:lang w:val="fr-CH" w:eastAsia="fr-CH"/>
         </w:rPr>
       </w:pPr>
-      <w:hyperlink w:anchor="_Toc2925636" w:history="1">
+      <w:hyperlink w:anchor="_Toc3369100" w:history="1">
         <w:r>
           <w:rPr>
             <w:rStyle w:val="Lienhypertexte"/>
@@ -649,7 +658,7 @@
             <w:noProof/>
             <w:webHidden/>
           </w:rPr>
-          <w:instrText xml:space="preserve"> PAGEREF _Toc2925636 \h </w:instrText>
+          <w:instrText xml:space="preserve"> PAGEREF _Toc3369100 \h </w:instrText>
         </w:r>
         <w:r>
           <w:rPr>
@@ -669,7 +678,7 @@
             <w:noProof/>
             <w:webHidden/>
           </w:rPr>
-          <w:t>5</w:t>
+          <w:t>6</w:t>
         </w:r>
         <w:r>
           <w:rPr>
@@ -695,7 +704,7 @@
           <w:lang w:val="fr-CH" w:eastAsia="fr-CH"/>
         </w:rPr>
       </w:pPr>
-      <w:hyperlink w:anchor="_Toc2925637" w:history="1">
+      <w:hyperlink w:anchor="_Toc3369101" w:history="1">
         <w:r>
           <w:rPr>
             <w:rStyle w:val="Lienhypertexte"/>
@@ -739,7 +748,7 @@
             <w:noProof/>
             <w:webHidden/>
           </w:rPr>
-          <w:instrText xml:space="preserve"> PAGEREF _Toc2925637 \h </w:instrText>
+          <w:instrText xml:space="preserve"> PAGEREF _Toc3369101 \h </w:instrText>
         </w:r>
         <w:r>
           <w:rPr>
@@ -759,7 +768,7 @@
             <w:noProof/>
             <w:webHidden/>
           </w:rPr>
-          <w:t>6</w:t>
+          <w:t>7</w:t>
         </w:r>
         <w:r>
           <w:rPr>
@@ -785,7 +794,7 @@
           <w:lang w:val="fr-CH" w:eastAsia="fr-CH"/>
         </w:rPr>
       </w:pPr>
-      <w:hyperlink w:anchor="_Toc2925638" w:history="1">
+      <w:hyperlink w:anchor="_Toc3369102" w:history="1">
         <w:r>
           <w:rPr>
             <w:rStyle w:val="Lienhypertexte"/>
@@ -829,7 +838,7 @@
             <w:noProof/>
             <w:webHidden/>
           </w:rPr>
-          <w:instrText xml:space="preserve"> PAGEREF _Toc2925638 \h </w:instrText>
+          <w:instrText xml:space="preserve"> PAGEREF _Toc3369102 \h </w:instrText>
         </w:r>
         <w:r>
           <w:rPr>
@@ -849,7 +858,7 @@
             <w:noProof/>
             <w:webHidden/>
           </w:rPr>
-          <w:t>7</w:t>
+          <w:t>8</w:t>
         </w:r>
         <w:r>
           <w:rPr>
@@ -875,7 +884,7 @@
           <w:lang w:val="fr-CH" w:eastAsia="fr-CH"/>
         </w:rPr>
       </w:pPr>
-      <w:hyperlink w:anchor="_Toc2925639" w:history="1">
+      <w:hyperlink w:anchor="_Toc3369103" w:history="1">
         <w:r>
           <w:rPr>
             <w:rStyle w:val="Lienhypertexte"/>
@@ -919,7 +928,7 @@
             <w:noProof/>
             <w:webHidden/>
           </w:rPr>
-          <w:instrText xml:space="preserve"> PAGEREF _Toc2925639 \h </w:instrText>
+          <w:instrText xml:space="preserve"> PAGEREF _Toc3369103 \h </w:instrText>
         </w:r>
         <w:r>
           <w:rPr>
@@ -939,7 +948,7 @@
             <w:noProof/>
             <w:webHidden/>
           </w:rPr>
-          <w:t>8</w:t>
+          <w:t>9</w:t>
         </w:r>
         <w:r>
           <w:rPr>
@@ -965,7 +974,7 @@
           <w:lang w:val="fr-CH" w:eastAsia="fr-CH"/>
         </w:rPr>
       </w:pPr>
-      <w:hyperlink w:anchor="_Toc2925640" w:history="1">
+      <w:hyperlink w:anchor="_Toc3369104" w:history="1">
         <w:r>
           <w:rPr>
             <w:rStyle w:val="Lienhypertexte"/>
@@ -1009,7 +1018,7 @@
             <w:noProof/>
             <w:webHidden/>
           </w:rPr>
-          <w:instrText xml:space="preserve"> PAGEREF _Toc2925640 \h </w:instrText>
+          <w:instrText xml:space="preserve"> PAGEREF _Toc3369104 \h </w:instrText>
         </w:r>
         <w:r>
           <w:rPr>
@@ -1029,7 +1038,7 @@
             <w:noProof/>
             <w:webHidden/>
           </w:rPr>
-          <w:t>9</w:t>
+          <w:t>10</w:t>
         </w:r>
         <w:r>
           <w:rPr>
@@ -1055,7 +1064,7 @@
           <w:lang w:val="fr-CH" w:eastAsia="fr-CH"/>
         </w:rPr>
       </w:pPr>
-      <w:hyperlink w:anchor="_Toc2925641" w:history="1">
+      <w:hyperlink w:anchor="_Toc3369105" w:history="1">
         <w:r>
           <w:rPr>
             <w:rStyle w:val="Lienhypertexte"/>
@@ -1099,7 +1108,7 @@
             <w:noProof/>
             <w:webHidden/>
           </w:rPr>
-          <w:instrText xml:space="preserve"> PAGEREF _Toc2925641 \h </w:instrText>
+          <w:instrText xml:space="preserve"> PAGEREF _Toc3369105 \h </w:instrText>
         </w:r>
         <w:r>
           <w:rPr>
@@ -1119,7 +1128,7 @@
             <w:noProof/>
             <w:webHidden/>
           </w:rPr>
-          <w:t>10</w:t>
+          <w:t>11</w:t>
         </w:r>
         <w:r>
           <w:rPr>
@@ -1145,7 +1154,7 @@
           <w:lang w:val="fr-CH" w:eastAsia="fr-CH"/>
         </w:rPr>
       </w:pPr>
-      <w:hyperlink w:anchor="_Toc2925642" w:history="1">
+      <w:hyperlink w:anchor="_Toc3369106" w:history="1">
         <w:r>
           <w:rPr>
             <w:rStyle w:val="Lienhypertexte"/>
@@ -1189,7 +1198,7 @@
             <w:noProof/>
             <w:webHidden/>
           </w:rPr>
-          <w:instrText xml:space="preserve"> PAGEREF _Toc2925642 \h </w:instrText>
+          <w:instrText xml:space="preserve"> PAGEREF _Toc3369106 \h </w:instrText>
         </w:r>
         <w:r>
           <w:rPr>
@@ -1209,7 +1218,7 @@
             <w:noProof/>
             <w:webHidden/>
           </w:rPr>
-          <w:t>10</w:t>
+          <w:t>11</w:t>
         </w:r>
         <w:r>
           <w:rPr>
@@ -1235,7 +1244,7 @@
           <w:lang w:val="fr-CH" w:eastAsia="fr-CH"/>
         </w:rPr>
       </w:pPr>
-      <w:hyperlink w:anchor="_Toc2925643" w:history="1">
+      <w:hyperlink w:anchor="_Toc3369107" w:history="1">
         <w:r>
           <w:rPr>
             <w:rStyle w:val="Lienhypertexte"/>
@@ -1258,7 +1267,7 @@
             <w:rStyle w:val="Lienhypertexte"/>
             <w:noProof/>
           </w:rPr>
-          <w:t>MCD</w:t>
+          <w:t>Activités sportives</w:t>
         </w:r>
         <w:r>
           <w:rPr>
@@ -1279,7 +1288,7 @@
             <w:noProof/>
             <w:webHidden/>
           </w:rPr>
-          <w:instrText xml:space="preserve"> PAGEREF _Toc2925643 \h </w:instrText>
+          <w:instrText xml:space="preserve"> PAGEREF _Toc3369107 \h </w:instrText>
         </w:r>
         <w:r>
           <w:rPr>
@@ -1299,7 +1308,7 @@
             <w:noProof/>
             <w:webHidden/>
           </w:rPr>
-          <w:t>10</w:t>
+          <w:t>11</w:t>
         </w:r>
         <w:r>
           <w:rPr>
@@ -1325,7 +1334,7 @@
           <w:lang w:val="fr-CH" w:eastAsia="fr-CH"/>
         </w:rPr>
       </w:pPr>
-      <w:hyperlink w:anchor="_Toc2925644" w:history="1">
+      <w:hyperlink w:anchor="_Toc3369108" w:history="1">
         <w:r>
           <w:rPr>
             <w:rStyle w:val="Lienhypertexte"/>
@@ -1348,7 +1357,14 @@
             <w:rStyle w:val="Lienhypertexte"/>
             <w:noProof/>
           </w:rPr>
-          <w:t>Stratégie de test</w:t>
+          <w:t>MC</w:t>
+        </w:r>
+        <w:r>
+          <w:rPr>
+            <w:rStyle w:val="Lienhypertexte"/>
+            <w:noProof/>
+          </w:rPr>
+          <w:t>D</w:t>
         </w:r>
         <w:r>
           <w:rPr>
@@ -1369,7 +1385,7 @@
             <w:noProof/>
             <w:webHidden/>
           </w:rPr>
-          <w:instrText xml:space="preserve"> PAGEREF _Toc2925644 \h </w:instrText>
+          <w:instrText xml:space="preserve"> PAGEREF _Toc3369108 \h </w:instrText>
         </w:r>
         <w:r>
           <w:rPr>
@@ -1389,7 +1405,7 @@
             <w:noProof/>
             <w:webHidden/>
           </w:rPr>
-          <w:t>11</w:t>
+          <w:t>12</w:t>
         </w:r>
         <w:r>
           <w:rPr>
@@ -1415,7 +1431,7 @@
           <w:lang w:val="fr-CH" w:eastAsia="fr-CH"/>
         </w:rPr>
       </w:pPr>
-      <w:hyperlink w:anchor="_Toc2925645" w:history="1">
+      <w:hyperlink w:anchor="_Toc3369109" w:history="1">
         <w:r>
           <w:rPr>
             <w:rStyle w:val="Lienhypertexte"/>
@@ -1438,7 +1454,7 @@
             <w:rStyle w:val="Lienhypertexte"/>
             <w:noProof/>
           </w:rPr>
-          <w:t>Risques techniques</w:t>
+          <w:t>Stratégie de test</w:t>
         </w:r>
         <w:r>
           <w:rPr>
@@ -1459,7 +1475,7 @@
             <w:noProof/>
             <w:webHidden/>
           </w:rPr>
-          <w:instrText xml:space="preserve"> PAGEREF _Toc2925645 \h </w:instrText>
+          <w:instrText xml:space="preserve"> PAGEREF _Toc3369109 \h </w:instrText>
         </w:r>
         <w:r>
           <w:rPr>
@@ -1479,7 +1495,7 @@
             <w:noProof/>
             <w:webHidden/>
           </w:rPr>
-          <w:t>11</w:t>
+          <w:t>13</w:t>
         </w:r>
         <w:r>
           <w:rPr>
@@ -1505,7 +1521,7 @@
           <w:lang w:val="fr-CH" w:eastAsia="fr-CH"/>
         </w:rPr>
       </w:pPr>
-      <w:hyperlink w:anchor="_Toc2925646" w:history="1">
+      <w:hyperlink w:anchor="_Toc3369110" w:history="1">
         <w:r>
           <w:rPr>
             <w:rStyle w:val="Lienhypertexte"/>
@@ -1528,6 +1544,96 @@
             <w:rStyle w:val="Lienhypertexte"/>
             <w:noProof/>
           </w:rPr>
+          <w:t>Risques techniques</w:t>
+        </w:r>
+        <w:r>
+          <w:rPr>
+            <w:noProof/>
+            <w:webHidden/>
+          </w:rPr>
+          <w:tab/>
+        </w:r>
+        <w:r>
+          <w:rPr>
+            <w:noProof/>
+            <w:webHidden/>
+          </w:rPr>
+          <w:fldChar w:fldCharType="begin"/>
+        </w:r>
+        <w:r>
+          <w:rPr>
+            <w:noProof/>
+            <w:webHidden/>
+          </w:rPr>
+          <w:instrText xml:space="preserve"> PAGEREF _Toc3369110 \h </w:instrText>
+        </w:r>
+        <w:r>
+          <w:rPr>
+            <w:noProof/>
+            <w:webHidden/>
+          </w:rPr>
+        </w:r>
+        <w:r>
+          <w:rPr>
+            <w:noProof/>
+            <w:webHidden/>
+          </w:rPr>
+          <w:fldChar w:fldCharType="separate"/>
+        </w:r>
+        <w:r>
+          <w:rPr>
+            <w:noProof/>
+            <w:webHidden/>
+          </w:rPr>
+          <w:t>13</w:t>
+        </w:r>
+        <w:r>
+          <w:rPr>
+            <w:noProof/>
+            <w:webHidden/>
+          </w:rPr>
+          <w:fldChar w:fldCharType="end"/>
+        </w:r>
+      </w:hyperlink>
+    </w:p>
+    <w:p>
+      <w:pPr>
+        <w:pStyle w:val="TM2"/>
+        <w:tabs>
+          <w:tab w:val="left" w:pos="1000"/>
+          <w:tab w:val="right" w:leader="dot" w:pos="9060"/>
+        </w:tabs>
+        <w:rPr>
+          <w:rFonts w:asciiTheme="minorHAnsi" w:eastAsiaTheme="minorEastAsia" w:hAnsiTheme="minorHAnsi" w:cstheme="minorBidi"/>
+          <w:noProof/>
+          <w:sz w:val="22"/>
+          <w:szCs w:val="22"/>
+          <w:lang w:val="fr-CH" w:eastAsia="fr-CH"/>
+        </w:rPr>
+      </w:pPr>
+      <w:hyperlink w:anchor="_Toc3369111" w:history="1">
+        <w:r>
+          <w:rPr>
+            <w:rStyle w:val="Lienhypertexte"/>
+            <w:noProof/>
+          </w:rPr>
+          <w:t>2.12</w:t>
+        </w:r>
+        <w:r>
+          <w:rPr>
+            <w:rFonts w:asciiTheme="minorHAnsi" w:eastAsiaTheme="minorEastAsia" w:hAnsiTheme="minorHAnsi" w:cstheme="minorBidi"/>
+            <w:noProof/>
+            <w:sz w:val="22"/>
+            <w:szCs w:val="22"/>
+            <w:lang w:val="fr-CH" w:eastAsia="fr-CH"/>
+          </w:rPr>
+          <w:tab/>
+        </w:r>
+        <w:r>
+          <w:rPr>
+            <w:rStyle w:val="Lienhypertexte"/>
+            <w:noProof/>
+          </w:rPr>
           <w:t>Budget initial</w:t>
         </w:r>
         <w:r>
@@ -1549,7 +1655,7 @@
             <w:noProof/>
             <w:webHidden/>
           </w:rPr>
-          <w:instrText xml:space="preserve"> PAGEREF _Toc2925646 \h </w:instrText>
+          <w:instrText xml:space="preserve"> PAGEREF _Toc3369111 \h </w:instrText>
         </w:r>
         <w:r>
           <w:rPr>
@@ -1569,7 +1675,7 @@
             <w:noProof/>
             <w:webHidden/>
           </w:rPr>
-          <w:t>11</w:t>
+          <w:t>13</w:t>
         </w:r>
         <w:r>
           <w:rPr>
@@ -1590,7 +1696,7 @@
           <w:lang w:val="fr-CH" w:eastAsia="fr-CH"/>
         </w:rPr>
       </w:pPr>
-      <w:hyperlink w:anchor="_Toc2925647" w:history="1">
+      <w:hyperlink w:anchor="_Toc3369112" w:history="1">
         <w:r>
           <w:rPr>
             <w:rStyle w:val="Lienhypertexte"/>
@@ -1628,7 +1734,7 @@
           <w:rPr>
             <w:webHidden/>
           </w:rPr>
-          <w:instrText xml:space="preserve"> PAGEREF _Toc2925647 \h </w:instrText>
+          <w:instrText xml:space="preserve"> PAGEREF _Toc3369112 \h </w:instrText>
         </w:r>
         <w:r>
           <w:rPr>
@@ -1645,7 +1751,7 @@
           <w:rPr>
             <w:webHidden/>
           </w:rPr>
-          <w:t>12</w:t>
+          <w:t>14</w:t>
         </w:r>
         <w:r>
           <w:rPr>
@@ -1670,7 +1776,7 @@
           <w:lang w:val="fr-CH" w:eastAsia="fr-CH"/>
         </w:rPr>
       </w:pPr>
-      <w:hyperlink w:anchor="_Toc2925648" w:history="1">
+      <w:hyperlink w:anchor="_Toc3369113" w:history="1">
         <w:r>
           <w:rPr>
             <w:rStyle w:val="Lienhypertexte"/>
@@ -1714,7 +1820,7 @@
             <w:noProof/>
             <w:webHidden/>
           </w:rPr>
-          <w:instrText xml:space="preserve"> PAGEREF _Toc2925648 \h </w:instrText>
+          <w:instrText xml:space="preserve"> PAGEREF _Toc3369113 \h </w:instrText>
         </w:r>
         <w:r>
           <w:rPr>
@@ -1734,7 +1840,7 @@
             <w:noProof/>
             <w:webHidden/>
           </w:rPr>
-          <w:t>12</w:t>
+          <w:t>14</w:t>
         </w:r>
         <w:r>
           <w:rPr>
@@ -1760,7 +1866,7 @@
           <w:lang w:val="fr-CH" w:eastAsia="fr-CH"/>
         </w:rPr>
       </w:pPr>
-      <w:hyperlink w:anchor="_Toc2925649" w:history="1">
+      <w:hyperlink w:anchor="_Toc3369114" w:history="1">
         <w:r>
           <w:rPr>
             <w:rStyle w:val="Lienhypertexte"/>
@@ -1804,7 +1910,7 @@
             <w:noProof/>
             <w:webHidden/>
           </w:rPr>
-          <w:instrText xml:space="preserve"> PAGEREF _Toc2925649 \h </w:instrText>
+          <w:instrText xml:space="preserve"> PAGEREF _Toc3369114 \h </w:instrText>
         </w:r>
         <w:r>
           <w:rPr>
@@ -1824,7 +1930,7 @@
             <w:noProof/>
             <w:webHidden/>
           </w:rPr>
-          <w:t>12</w:t>
+          <w:t>14</w:t>
         </w:r>
         <w:r>
           <w:rPr>
@@ -1850,7 +1956,7 @@
           <w:lang w:val="fr-CH" w:eastAsia="fr-CH"/>
         </w:rPr>
       </w:pPr>
-      <w:hyperlink w:anchor="_Toc2925650" w:history="1">
+      <w:hyperlink w:anchor="_Toc3369115" w:history="1">
         <w:r>
           <w:rPr>
             <w:rStyle w:val="Lienhypertexte"/>
@@ -1894,7 +2000,7 @@
             <w:noProof/>
             <w:webHidden/>
           </w:rPr>
-          <w:instrText xml:space="preserve"> PAGEREF _Toc2925650 \h </w:instrText>
+          <w:instrText xml:space="preserve"> PAGEREF _Toc3369115 \h </w:instrText>
         </w:r>
         <w:r>
           <w:rPr>
@@ -1914,7 +2020,7 @@
             <w:noProof/>
             <w:webHidden/>
           </w:rPr>
-          <w:t>12</w:t>
+          <w:t>14</w:t>
         </w:r>
         <w:r>
           <w:rPr>
@@ -1940,7 +2046,7 @@
           <w:lang w:val="fr-CH" w:eastAsia="fr-CH"/>
         </w:rPr>
       </w:pPr>
-      <w:hyperlink w:anchor="_Toc2925651" w:history="1">
+      <w:hyperlink w:anchor="_Toc3369116" w:history="1">
         <w:r>
           <w:rPr>
             <w:rStyle w:val="Lienhypertexte"/>
@@ -1963,7 +2069,7 @@
             <w:rStyle w:val="Lienhypertexte"/>
             <w:noProof/>
           </w:rPr>
-          <w:t>Endpoints de l’API</w:t>
+          <w:t>Activités sportives</w:t>
         </w:r>
         <w:r>
           <w:rPr>
@@ -1984,7 +2090,7 @@
             <w:noProof/>
             <w:webHidden/>
           </w:rPr>
-          <w:instrText xml:space="preserve"> PAGEREF _Toc2925651 \h </w:instrText>
+          <w:instrText xml:space="preserve"> PAGEREF _Toc3369116 \h </w:instrText>
         </w:r>
         <w:r>
           <w:rPr>
@@ -2004,7 +2110,7 @@
             <w:noProof/>
             <w:webHidden/>
           </w:rPr>
-          <w:t>14</w:t>
+          <w:t>15</w:t>
         </w:r>
         <w:r>
           <w:rPr>
@@ -2030,7 +2136,7 @@
           <w:lang w:val="fr-CH" w:eastAsia="fr-CH"/>
         </w:rPr>
       </w:pPr>
-      <w:hyperlink w:anchor="_Toc2925652" w:history="1">
+      <w:hyperlink w:anchor="_Toc3369117" w:history="1">
         <w:r>
           <w:rPr>
             <w:rStyle w:val="Lienhypertexte"/>
@@ -2053,7 +2159,7 @@
             <w:rStyle w:val="Lienhypertexte"/>
             <w:noProof/>
           </w:rPr>
-          <w:t>Version des logiciels</w:t>
+          <w:t>Ressources de l'API</w:t>
         </w:r>
         <w:r>
           <w:rPr>
@@ -2074,7 +2180,7 @@
             <w:noProof/>
             <w:webHidden/>
           </w:rPr>
-          <w:instrText xml:space="preserve"> PAGEREF _Toc2925652 \h </w:instrText>
+          <w:instrText xml:space="preserve"> PAGEREF _Toc3369117 \h </w:instrText>
         </w:r>
         <w:r>
           <w:rPr>
@@ -2094,7 +2200,7 @@
             <w:noProof/>
             <w:webHidden/>
           </w:rPr>
-          <w:t>14</w:t>
+          <w:t>15</w:t>
         </w:r>
         <w:r>
           <w:rPr>
@@ -2120,7 +2226,7 @@
           <w:lang w:val="fr-CH" w:eastAsia="fr-CH"/>
         </w:rPr>
       </w:pPr>
-      <w:hyperlink w:anchor="_Toc2925653" w:history="1">
+      <w:hyperlink w:anchor="_Toc3369118" w:history="1">
         <w:r>
           <w:rPr>
             <w:rStyle w:val="Lienhypertexte"/>
@@ -2143,7 +2249,7 @@
             <w:rStyle w:val="Lienhypertexte"/>
             <w:noProof/>
           </w:rPr>
-          <w:t>Modèle logique des données</w:t>
+          <w:t>Endpoints de l’API</w:t>
         </w:r>
         <w:r>
           <w:rPr>
@@ -2164,7 +2270,7 @@
             <w:noProof/>
             <w:webHidden/>
           </w:rPr>
-          <w:instrText xml:space="preserve"> PAGEREF _Toc2925653 \h </w:instrText>
+          <w:instrText xml:space="preserve"> PAGEREF _Toc3369118 \h </w:instrText>
         </w:r>
         <w:r>
           <w:rPr>
@@ -2184,7 +2290,7 @@
             <w:noProof/>
             <w:webHidden/>
           </w:rPr>
-          <w:t>15</w:t>
+          <w:t>16</w:t>
         </w:r>
         <w:r>
           <w:rPr>
@@ -2210,7 +2316,7 @@
           <w:lang w:val="fr-CH" w:eastAsia="fr-CH"/>
         </w:rPr>
       </w:pPr>
-      <w:hyperlink w:anchor="_Toc2925654" w:history="1">
+      <w:hyperlink w:anchor="_Toc3369119" w:history="1">
         <w:r>
           <w:rPr>
             <w:rStyle w:val="Lienhypertexte"/>
@@ -2233,7 +2339,7 @@
             <w:rStyle w:val="Lienhypertexte"/>
             <w:noProof/>
           </w:rPr>
-          <w:t>Diagrammes de flux</w:t>
+          <w:t>Version des logiciels</w:t>
         </w:r>
         <w:r>
           <w:rPr>
@@ -2254,7 +2360,7 @@
             <w:noProof/>
             <w:webHidden/>
           </w:rPr>
-          <w:instrText xml:space="preserve"> PAGEREF _Toc2925654 \h </w:instrText>
+          <w:instrText xml:space="preserve"> PAGEREF _Toc3369119 \h </w:instrText>
         </w:r>
         <w:r>
           <w:rPr>
@@ -2274,7 +2380,7 @@
             <w:noProof/>
             <w:webHidden/>
           </w:rPr>
-          <w:t>17</w:t>
+          <w:t>16</w:t>
         </w:r>
         <w:r>
           <w:rPr>
@@ -2300,12 +2406,11 @@
           <w:lang w:val="fr-CH" w:eastAsia="fr-CH"/>
         </w:rPr>
       </w:pPr>
-      <w:hyperlink w:anchor="_Toc2925655" w:history="1">
+      <w:hyperlink w:anchor="_Toc3369120" w:history="1">
         <w:r>
           <w:rPr>
             <w:rStyle w:val="Lienhypertexte"/>
             <w:noProof/>
-            <w:kern w:val="28"/>
           </w:rPr>
           <w:t>3.8</w:t>
         </w:r>
@@ -2324,7 +2429,7 @@
             <w:rStyle w:val="Lienhypertexte"/>
             <w:noProof/>
           </w:rPr>
-          <w:t>Cas d’utilisation</w:t>
+          <w:t>Choix du moteur de base de données</w:t>
         </w:r>
         <w:r>
           <w:rPr>
@@ -2345,7 +2450,7 @@
             <w:noProof/>
             <w:webHidden/>
           </w:rPr>
-          <w:instrText xml:space="preserve"> PAGEREF _Toc2925655 \h </w:instrText>
+          <w:instrText xml:space="preserve"> PAGEREF _Toc3369120 \h </w:instrText>
         </w:r>
         <w:r>
           <w:rPr>
@@ -2365,86 +2470,11 @@
             <w:noProof/>
             <w:webHidden/>
           </w:rPr>
-          <w:t>19</w:t>
-        </w:r>
-        <w:r>
-          <w:rPr>
-            <w:noProof/>
-            <w:webHidden/>
-          </w:rPr>
-          <w:fldChar w:fldCharType="end"/>
-        </w:r>
-      </w:hyperlink>
-    </w:p>
-    <w:p>
-      <w:pPr>
-        <w:pStyle w:val="TM1"/>
-        <w:rPr>
-          <w:rFonts w:asciiTheme="minorHAnsi" w:eastAsiaTheme="minorEastAsia" w:hAnsiTheme="minorHAnsi" w:cstheme="minorBidi"/>
-          <w:sz w:val="22"/>
-          <w:szCs w:val="22"/>
-          <w:lang w:val="fr-CH" w:eastAsia="fr-CH"/>
-        </w:rPr>
-      </w:pPr>
-      <w:hyperlink w:anchor="_Toc2925656" w:history="1">
-        <w:r>
-          <w:rPr>
-            <w:rStyle w:val="Lienhypertexte"/>
-          </w:rPr>
-          <w:t>4</w:t>
-        </w:r>
-        <w:r>
-          <w:rPr>
-            <w:rFonts w:asciiTheme="minorHAnsi" w:eastAsiaTheme="minorEastAsia" w:hAnsiTheme="minorHAnsi" w:cstheme="minorBidi"/>
-            <w:sz w:val="22"/>
-            <w:szCs w:val="22"/>
-            <w:lang w:val="fr-CH" w:eastAsia="fr-CH"/>
-          </w:rPr>
-          <w:tab/>
-        </w:r>
-        <w:r>
-          <w:rPr>
-            <w:rStyle w:val="Lienhypertexte"/>
-          </w:rPr>
-          <w:t>Réalisation</w:t>
-        </w:r>
-        <w:r>
-          <w:rPr>
-            <w:webHidden/>
-          </w:rPr>
-          <w:tab/>
-        </w:r>
-        <w:r>
-          <w:rPr>
-            <w:webHidden/>
-          </w:rPr>
-          <w:fldChar w:fldCharType="begin"/>
-        </w:r>
-        <w:r>
-          <w:rPr>
-            <w:webHidden/>
-          </w:rPr>
-          <w:instrText xml:space="preserve"> PAGEREF _Toc2925656 \h </w:instrText>
-        </w:r>
-        <w:r>
-          <w:rPr>
-            <w:webHidden/>
-          </w:rPr>
-        </w:r>
-        <w:r>
-          <w:rPr>
-            <w:webHidden/>
-          </w:rPr>
-          <w:fldChar w:fldCharType="separate"/>
-        </w:r>
-        <w:r>
-          <w:rPr>
-            <w:webHidden/>
-          </w:rPr>
-          <w:t>21</w:t>
-        </w:r>
-        <w:r>
-          <w:rPr>
+          <w:t>16</w:t>
+        </w:r>
+        <w:r>
+          <w:rPr>
+            <w:noProof/>
             <w:webHidden/>
           </w:rPr>
           <w:fldChar w:fldCharType="end"/>
@@ -2466,13 +2496,13 @@
           <w:lang w:val="fr-CH" w:eastAsia="fr-CH"/>
         </w:rPr>
       </w:pPr>
-      <w:hyperlink w:anchor="_Toc2925657" w:history="1">
+      <w:hyperlink w:anchor="_Toc3369121" w:history="1">
         <w:r>
           <w:rPr>
             <w:rStyle w:val="Lienhypertexte"/>
             <w:noProof/>
           </w:rPr>
-          <w:t>4.1</w:t>
+          <w:t>3.9</w:t>
         </w:r>
         <w:r>
           <w:rPr>
@@ -2489,7 +2519,7 @@
             <w:rStyle w:val="Lienhypertexte"/>
             <w:noProof/>
           </w:rPr>
-          <w:t>Configuration serveur</w:t>
+          <w:t>Modèle logique des données</w:t>
         </w:r>
         <w:r>
           <w:rPr>
@@ -2510,7 +2540,7 @@
             <w:noProof/>
             <w:webHidden/>
           </w:rPr>
-          <w:instrText xml:space="preserve"> PAGEREF _Toc2925657 \h </w:instrText>
+          <w:instrText xml:space="preserve"> PAGEREF _Toc3369121 \h </w:instrText>
         </w:r>
         <w:r>
           <w:rPr>
@@ -2530,11 +2560,267 @@
             <w:noProof/>
             <w:webHidden/>
           </w:rPr>
+          <w:t>17</w:t>
+        </w:r>
+        <w:r>
+          <w:rPr>
+            <w:noProof/>
+            <w:webHidden/>
+          </w:rPr>
+          <w:fldChar w:fldCharType="end"/>
+        </w:r>
+      </w:hyperlink>
+    </w:p>
+    <w:p>
+      <w:pPr>
+        <w:pStyle w:val="TM2"/>
+        <w:tabs>
+          <w:tab w:val="left" w:pos="1000"/>
+          <w:tab w:val="right" w:leader="dot" w:pos="9060"/>
+        </w:tabs>
+        <w:rPr>
+          <w:rFonts w:asciiTheme="minorHAnsi" w:eastAsiaTheme="minorEastAsia" w:hAnsiTheme="minorHAnsi" w:cstheme="minorBidi"/>
+          <w:noProof/>
+          <w:sz w:val="22"/>
+          <w:szCs w:val="22"/>
+          <w:lang w:val="fr-CH" w:eastAsia="fr-CH"/>
+        </w:rPr>
+      </w:pPr>
+      <w:hyperlink w:anchor="_Toc3369122" w:history="1">
+        <w:r>
+          <w:rPr>
+            <w:rStyle w:val="Lienhypertexte"/>
+            <w:noProof/>
+          </w:rPr>
+          <w:t>3.10</w:t>
+        </w:r>
+        <w:r>
+          <w:rPr>
+            <w:rFonts w:asciiTheme="minorHAnsi" w:eastAsiaTheme="minorEastAsia" w:hAnsiTheme="minorHAnsi" w:cstheme="minorBidi"/>
+            <w:noProof/>
+            <w:sz w:val="22"/>
+            <w:szCs w:val="22"/>
+            <w:lang w:val="fr-CH" w:eastAsia="fr-CH"/>
+          </w:rPr>
+          <w:tab/>
+        </w:r>
+        <w:r>
+          <w:rPr>
+            <w:rStyle w:val="Lienhypertexte"/>
+            <w:noProof/>
+          </w:rPr>
+          <w:t>Diagrammes de flux</w:t>
+        </w:r>
+        <w:r>
+          <w:rPr>
+            <w:noProof/>
+            <w:webHidden/>
+          </w:rPr>
+          <w:tab/>
+        </w:r>
+        <w:r>
+          <w:rPr>
+            <w:noProof/>
+            <w:webHidden/>
+          </w:rPr>
+          <w:fldChar w:fldCharType="begin"/>
+        </w:r>
+        <w:r>
+          <w:rPr>
+            <w:noProof/>
+            <w:webHidden/>
+          </w:rPr>
+          <w:instrText xml:space="preserve"> PAGEREF _Toc3369122 \h </w:instrText>
+        </w:r>
+        <w:r>
+          <w:rPr>
+            <w:noProof/>
+            <w:webHidden/>
+          </w:rPr>
+        </w:r>
+        <w:r>
+          <w:rPr>
+            <w:noProof/>
+            <w:webHidden/>
+          </w:rPr>
+          <w:fldChar w:fldCharType="separate"/>
+        </w:r>
+        <w:r>
+          <w:rPr>
+            <w:noProof/>
+            <w:webHidden/>
+          </w:rPr>
+          <w:t>19</w:t>
+        </w:r>
+        <w:r>
+          <w:rPr>
+            <w:noProof/>
+            <w:webHidden/>
+          </w:rPr>
+          <w:fldChar w:fldCharType="end"/>
+        </w:r>
+      </w:hyperlink>
+    </w:p>
+    <w:p>
+      <w:pPr>
+        <w:pStyle w:val="TM2"/>
+        <w:tabs>
+          <w:tab w:val="left" w:pos="1000"/>
+          <w:tab w:val="right" w:leader="dot" w:pos="9060"/>
+        </w:tabs>
+        <w:rPr>
+          <w:rFonts w:asciiTheme="minorHAnsi" w:eastAsiaTheme="minorEastAsia" w:hAnsiTheme="minorHAnsi" w:cstheme="minorBidi"/>
+          <w:noProof/>
+          <w:sz w:val="22"/>
+          <w:szCs w:val="22"/>
+          <w:lang w:val="fr-CH" w:eastAsia="fr-CH"/>
+        </w:rPr>
+      </w:pPr>
+      <w:hyperlink w:anchor="_Toc3369123" w:history="1">
+        <w:r>
+          <w:rPr>
+            <w:rStyle w:val="Lienhypertexte"/>
+            <w:noProof/>
+            <w:kern w:val="28"/>
+          </w:rPr>
+          <w:t>3.11</w:t>
+        </w:r>
+        <w:r>
+          <w:rPr>
+            <w:rFonts w:asciiTheme="minorHAnsi" w:eastAsiaTheme="minorEastAsia" w:hAnsiTheme="minorHAnsi" w:cstheme="minorBidi"/>
+            <w:noProof/>
+            <w:sz w:val="22"/>
+            <w:szCs w:val="22"/>
+            <w:lang w:val="fr-CH" w:eastAsia="fr-CH"/>
+          </w:rPr>
+          <w:tab/>
+        </w:r>
+        <w:r>
+          <w:rPr>
+            <w:rStyle w:val="Lienhypertexte"/>
+            <w:noProof/>
+          </w:rPr>
+          <w:t>Cas d’utilisation</w:t>
+        </w:r>
+        <w:r>
+          <w:rPr>
+            <w:noProof/>
+            <w:webHidden/>
+          </w:rPr>
+          <w:tab/>
+        </w:r>
+        <w:r>
+          <w:rPr>
+            <w:noProof/>
+            <w:webHidden/>
+          </w:rPr>
+          <w:fldChar w:fldCharType="begin"/>
+        </w:r>
+        <w:r>
+          <w:rPr>
+            <w:noProof/>
+            <w:webHidden/>
+          </w:rPr>
+          <w:instrText xml:space="preserve"> PAGEREF _Toc3369123 \h </w:instrText>
+        </w:r>
+        <w:r>
+          <w:rPr>
+            <w:noProof/>
+            <w:webHidden/>
+          </w:rPr>
+        </w:r>
+        <w:r>
+          <w:rPr>
+            <w:noProof/>
+            <w:webHidden/>
+          </w:rPr>
+          <w:fldChar w:fldCharType="separate"/>
+        </w:r>
+        <w:r>
+          <w:rPr>
+            <w:noProof/>
+            <w:webHidden/>
+          </w:rPr>
           <w:t>21</w:t>
         </w:r>
         <w:r>
           <w:rPr>
             <w:noProof/>
+            <w:webHidden/>
+          </w:rPr>
+          <w:fldChar w:fldCharType="end"/>
+        </w:r>
+      </w:hyperlink>
+    </w:p>
+    <w:p>
+      <w:pPr>
+        <w:pStyle w:val="TM1"/>
+        <w:rPr>
+          <w:rFonts w:asciiTheme="minorHAnsi" w:eastAsiaTheme="minorEastAsia" w:hAnsiTheme="minorHAnsi" w:cstheme="minorBidi"/>
+          <w:sz w:val="22"/>
+          <w:szCs w:val="22"/>
+          <w:lang w:val="fr-CH" w:eastAsia="fr-CH"/>
+        </w:rPr>
+      </w:pPr>
+      <w:hyperlink w:anchor="_Toc3369124" w:history="1">
+        <w:r>
+          <w:rPr>
+            <w:rStyle w:val="Lienhypertexte"/>
+          </w:rPr>
+          <w:t>4</w:t>
+        </w:r>
+        <w:r>
+          <w:rPr>
+            <w:rFonts w:asciiTheme="minorHAnsi" w:eastAsiaTheme="minorEastAsia" w:hAnsiTheme="minorHAnsi" w:cstheme="minorBidi"/>
+            <w:sz w:val="22"/>
+            <w:szCs w:val="22"/>
+            <w:lang w:val="fr-CH" w:eastAsia="fr-CH"/>
+          </w:rPr>
+          <w:tab/>
+        </w:r>
+        <w:r>
+          <w:rPr>
+            <w:rStyle w:val="Lienhypertexte"/>
+          </w:rPr>
+          <w:t>Réalisation</w:t>
+        </w:r>
+        <w:r>
+          <w:rPr>
+            <w:webHidden/>
+          </w:rPr>
+          <w:tab/>
+        </w:r>
+        <w:r>
+          <w:rPr>
+            <w:webHidden/>
+          </w:rPr>
+          <w:fldChar w:fldCharType="begin"/>
+        </w:r>
+        <w:r>
+          <w:rPr>
+            <w:webHidden/>
+          </w:rPr>
+          <w:instrText xml:space="preserve"> PAGEREF _Toc3369124 \h </w:instrText>
+        </w:r>
+        <w:r>
+          <w:rPr>
+            <w:webHidden/>
+          </w:rPr>
+        </w:r>
+        <w:r>
+          <w:rPr>
+            <w:webHidden/>
+          </w:rPr>
+          <w:fldChar w:fldCharType="separate"/>
+        </w:r>
+        <w:r>
+          <w:rPr>
+            <w:webHidden/>
+          </w:rPr>
+          <w:t>25</w:t>
+        </w:r>
+        <w:r>
+          <w:rPr>
             <w:webHidden/>
           </w:rPr>
           <w:fldChar w:fldCharType="end"/>
@@ -2556,13 +2842,13 @@
           <w:lang w:val="fr-CH" w:eastAsia="fr-CH"/>
         </w:rPr>
       </w:pPr>
-      <w:hyperlink w:anchor="_Toc2925658" w:history="1">
+      <w:hyperlink w:anchor="_Toc3369125" w:history="1">
         <w:r>
           <w:rPr>
             <w:rStyle w:val="Lienhypertexte"/>
             <w:noProof/>
           </w:rPr>
-          <w:t>4.2</w:t>
+          <w:t>4.1</w:t>
         </w:r>
         <w:r>
           <w:rPr>
@@ -2579,7 +2865,7 @@
             <w:rStyle w:val="Lienhypertexte"/>
             <w:noProof/>
           </w:rPr>
-          <w:t>Dossier de réalisation</w:t>
+          <w:t>Configuration serveur</w:t>
         </w:r>
         <w:r>
           <w:rPr>
@@ -2600,7 +2886,7 @@
             <w:noProof/>
             <w:webHidden/>
           </w:rPr>
-          <w:instrText xml:space="preserve"> PAGEREF _Toc2925658 \h </w:instrText>
+          <w:instrText xml:space="preserve"> PAGEREF _Toc3369125 \h </w:instrText>
         </w:r>
         <w:r>
           <w:rPr>
@@ -2620,7 +2906,7 @@
             <w:noProof/>
             <w:webHidden/>
           </w:rPr>
-          <w:t>23</w:t>
+          <w:t>25</w:t>
         </w:r>
         <w:r>
           <w:rPr>
@@ -2646,14 +2932,13 @@
           <w:lang w:val="fr-CH" w:eastAsia="fr-CH"/>
         </w:rPr>
       </w:pPr>
-      <w:hyperlink w:anchor="_Toc2925659" w:history="1">
+      <w:hyperlink w:anchor="_Toc3369126" w:history="1">
         <w:r>
           <w:rPr>
             <w:rStyle w:val="Lienhypertexte"/>
-            <w:i/>
-            <w:noProof/>
-          </w:rPr>
-          <w:t>4.3</w:t>
+            <w:noProof/>
+          </w:rPr>
+          <w:t>4.2</w:t>
         </w:r>
         <w:r>
           <w:rPr>
@@ -2670,7 +2955,7 @@
             <w:rStyle w:val="Lienhypertexte"/>
             <w:noProof/>
           </w:rPr>
-          <w:t>Description des tests effectués</w:t>
+          <w:t>Dossier de réalisation</w:t>
         </w:r>
         <w:r>
           <w:rPr>
@@ -2691,7 +2976,7 @@
             <w:noProof/>
             <w:webHidden/>
           </w:rPr>
-          <w:instrText xml:space="preserve"> PAGEREF _Toc2925659 \h </w:instrText>
+          <w:instrText xml:space="preserve"> PAGEREF _Toc3369126 \h </w:instrText>
         </w:r>
         <w:r>
           <w:rPr>
@@ -2711,7 +2996,7 @@
             <w:noProof/>
             <w:webHidden/>
           </w:rPr>
-          <w:t>23</w:t>
+          <w:t>27</w:t>
         </w:r>
         <w:r>
           <w:rPr>
@@ -2737,14 +3022,13 @@
           <w:lang w:val="fr-CH" w:eastAsia="fr-CH"/>
         </w:rPr>
       </w:pPr>
-      <w:hyperlink w:anchor="_Toc2925660" w:history="1">
+      <w:hyperlink w:anchor="_Toc3369127" w:history="1">
         <w:r>
           <w:rPr>
             <w:rStyle w:val="Lienhypertexte"/>
-            <w:i/>
-            <w:noProof/>
-          </w:rPr>
-          <w:t>4.4</w:t>
+            <w:noProof/>
+          </w:rPr>
+          <w:t>4.3</w:t>
         </w:r>
         <w:r>
           <w:rPr>
@@ -2761,7 +3045,7 @@
             <w:rStyle w:val="Lienhypertexte"/>
             <w:noProof/>
           </w:rPr>
-          <w:t>Erreurs restantes</w:t>
+          <w:t>Description des tests effectués</w:t>
         </w:r>
         <w:r>
           <w:rPr>
@@ -2782,7 +3066,7 @@
             <w:noProof/>
             <w:webHidden/>
           </w:rPr>
-          <w:instrText xml:space="preserve"> PAGEREF _Toc2925660 \h </w:instrText>
+          <w:instrText xml:space="preserve"> PAGEREF _Toc3369127 \h </w:instrText>
         </w:r>
         <w:r>
           <w:rPr>
@@ -2802,7 +3086,7 @@
             <w:noProof/>
             <w:webHidden/>
           </w:rPr>
-          <w:t>23</w:t>
+          <w:t>27</w:t>
         </w:r>
         <w:r>
           <w:rPr>
@@ -2828,14 +3112,14 @@
           <w:lang w:val="fr-CH" w:eastAsia="fr-CH"/>
         </w:rPr>
       </w:pPr>
-      <w:hyperlink w:anchor="_Toc2925661" w:history="1">
+      <w:hyperlink w:anchor="_Toc3369128" w:history="1">
         <w:r>
           <w:rPr>
             <w:rStyle w:val="Lienhypertexte"/>
             <w:i/>
             <w:noProof/>
           </w:rPr>
-          <w:t>4.5</w:t>
+          <w:t>4.4</w:t>
         </w:r>
         <w:r>
           <w:rPr>
@@ -2852,7 +3136,7 @@
             <w:rStyle w:val="Lienhypertexte"/>
             <w:noProof/>
           </w:rPr>
-          <w:t>Liste des documents fournis</w:t>
+          <w:t>Erreurs restantes</w:t>
         </w:r>
         <w:r>
           <w:rPr>
@@ -2873,7 +3157,7 @@
             <w:noProof/>
             <w:webHidden/>
           </w:rPr>
-          <w:instrText xml:space="preserve"> PAGEREF _Toc2925661 \h </w:instrText>
+          <w:instrText xml:space="preserve"> PAGEREF _Toc3369128 \h </w:instrText>
         </w:r>
         <w:r>
           <w:rPr>
@@ -2893,161 +3177,11 @@
             <w:noProof/>
             <w:webHidden/>
           </w:rPr>
-          <w:t>23</w:t>
-        </w:r>
-        <w:r>
-          <w:rPr>
-            <w:noProof/>
-            <w:webHidden/>
-          </w:rPr>
-          <w:fldChar w:fldCharType="end"/>
-        </w:r>
-      </w:hyperlink>
-    </w:p>
-    <w:p>
-      <w:pPr>
-        <w:pStyle w:val="TM1"/>
-        <w:rPr>
-          <w:rFonts w:asciiTheme="minorHAnsi" w:eastAsiaTheme="minorEastAsia" w:hAnsiTheme="minorHAnsi" w:cstheme="minorBidi"/>
-          <w:sz w:val="22"/>
-          <w:szCs w:val="22"/>
-          <w:lang w:val="fr-CH" w:eastAsia="fr-CH"/>
-        </w:rPr>
-      </w:pPr>
-      <w:hyperlink w:anchor="_Toc2925662" w:history="1">
-        <w:r>
-          <w:rPr>
-            <w:rStyle w:val="Lienhypertexte"/>
-          </w:rPr>
-          <w:t>5</w:t>
-        </w:r>
-        <w:r>
-          <w:rPr>
-            <w:rFonts w:asciiTheme="minorHAnsi" w:eastAsiaTheme="minorEastAsia" w:hAnsiTheme="minorHAnsi" w:cstheme="minorBidi"/>
-            <w:sz w:val="22"/>
-            <w:szCs w:val="22"/>
-            <w:lang w:val="fr-CH" w:eastAsia="fr-CH"/>
-          </w:rPr>
-          <w:tab/>
-        </w:r>
-        <w:r>
-          <w:rPr>
-            <w:rStyle w:val="Lienhypertexte"/>
-          </w:rPr>
-          <w:t>Conclusions</w:t>
-        </w:r>
-        <w:r>
-          <w:rPr>
-            <w:webHidden/>
-          </w:rPr>
-          <w:tab/>
-        </w:r>
-        <w:r>
-          <w:rPr>
-            <w:webHidden/>
-          </w:rPr>
-          <w:fldChar w:fldCharType="begin"/>
-        </w:r>
-        <w:r>
-          <w:rPr>
-            <w:webHidden/>
-          </w:rPr>
-          <w:instrText xml:space="preserve"> PAGEREF _Toc2925662 \h </w:instrText>
-        </w:r>
-        <w:r>
-          <w:rPr>
-            <w:webHidden/>
-          </w:rPr>
-        </w:r>
-        <w:r>
-          <w:rPr>
-            <w:webHidden/>
-          </w:rPr>
-          <w:fldChar w:fldCharType="separate"/>
-        </w:r>
-        <w:r>
-          <w:rPr>
-            <w:webHidden/>
-          </w:rPr>
-          <w:t>24</w:t>
-        </w:r>
-        <w:r>
-          <w:rPr>
-            <w:webHidden/>
-          </w:rPr>
-          <w:fldChar w:fldCharType="end"/>
-        </w:r>
-      </w:hyperlink>
-    </w:p>
-    <w:p>
-      <w:pPr>
-        <w:pStyle w:val="TM1"/>
-        <w:rPr>
-          <w:rFonts w:asciiTheme="minorHAnsi" w:eastAsiaTheme="minorEastAsia" w:hAnsiTheme="minorHAnsi" w:cstheme="minorBidi"/>
-          <w:sz w:val="22"/>
-          <w:szCs w:val="22"/>
-          <w:lang w:val="fr-CH" w:eastAsia="fr-CH"/>
-        </w:rPr>
-      </w:pPr>
-      <w:hyperlink w:anchor="_Toc2925663" w:history="1">
-        <w:r>
-          <w:rPr>
-            <w:rStyle w:val="Lienhypertexte"/>
-          </w:rPr>
-          <w:t>6</w:t>
-        </w:r>
-        <w:r>
-          <w:rPr>
-            <w:rFonts w:asciiTheme="minorHAnsi" w:eastAsiaTheme="minorEastAsia" w:hAnsiTheme="minorHAnsi" w:cstheme="minorBidi"/>
-            <w:sz w:val="22"/>
-            <w:szCs w:val="22"/>
-            <w:lang w:val="fr-CH" w:eastAsia="fr-CH"/>
-          </w:rPr>
-          <w:tab/>
-        </w:r>
-        <w:r>
-          <w:rPr>
-            <w:rStyle w:val="Lienhypertexte"/>
-          </w:rPr>
-          <w:t>Annexes</w:t>
-        </w:r>
-        <w:r>
-          <w:rPr>
-            <w:webHidden/>
-          </w:rPr>
-          <w:tab/>
-        </w:r>
-        <w:r>
-          <w:rPr>
-            <w:webHidden/>
-          </w:rPr>
-          <w:fldChar w:fldCharType="begin"/>
-        </w:r>
-        <w:r>
-          <w:rPr>
-            <w:webHidden/>
-          </w:rPr>
-          <w:instrText xml:space="preserve"> PAGEREF _Toc2925663 \h </w:instrText>
-        </w:r>
-        <w:r>
-          <w:rPr>
-            <w:webHidden/>
-          </w:rPr>
-        </w:r>
-        <w:r>
-          <w:rPr>
-            <w:webHidden/>
-          </w:rPr>
-          <w:fldChar w:fldCharType="separate"/>
-        </w:r>
-        <w:r>
-          <w:rPr>
-            <w:webHidden/>
-          </w:rPr>
-          <w:t>25</w:t>
-        </w:r>
-        <w:r>
-          <w:rPr>
+          <w:t>29</w:t>
+        </w:r>
+        <w:r>
+          <w:rPr>
+            <w:noProof/>
             <w:webHidden/>
           </w:rPr>
           <w:fldChar w:fldCharType="end"/>
@@ -3069,14 +3203,14 @@
           <w:lang w:val="fr-CH" w:eastAsia="fr-CH"/>
         </w:rPr>
       </w:pPr>
-      <w:hyperlink w:anchor="_Toc2925664" w:history="1">
+      <w:hyperlink w:anchor="_Toc3369129" w:history="1">
         <w:r>
           <w:rPr>
             <w:rStyle w:val="Lienhypertexte"/>
             <w:i/>
             <w:noProof/>
           </w:rPr>
-          <w:t>6.1</w:t>
+          <w:t>4.5</w:t>
         </w:r>
         <w:r>
           <w:rPr>
@@ -3093,7 +3227,7 @@
             <w:rStyle w:val="Lienhypertexte"/>
             <w:noProof/>
           </w:rPr>
-          <w:t>Résumé du rapport du TPI / version succincte de la documentation</w:t>
+          <w:t>Liste des documents fournis</w:t>
         </w:r>
         <w:r>
           <w:rPr>
@@ -3114,7 +3248,7 @@
             <w:noProof/>
             <w:webHidden/>
           </w:rPr>
-          <w:instrText xml:space="preserve"> PAGEREF _Toc2925664 \h </w:instrText>
+          <w:instrText xml:space="preserve"> PAGEREF _Toc3369129 \h </w:instrText>
         </w:r>
         <w:r>
           <w:rPr>
@@ -3134,11 +3268,161 @@
             <w:noProof/>
             <w:webHidden/>
           </w:rPr>
-          <w:t>25</w:t>
-        </w:r>
-        <w:r>
-          <w:rPr>
-            <w:noProof/>
+          <w:t>29</w:t>
+        </w:r>
+        <w:r>
+          <w:rPr>
+            <w:noProof/>
+            <w:webHidden/>
+          </w:rPr>
+          <w:fldChar w:fldCharType="end"/>
+        </w:r>
+      </w:hyperlink>
+    </w:p>
+    <w:p>
+      <w:pPr>
+        <w:pStyle w:val="TM1"/>
+        <w:rPr>
+          <w:rFonts w:asciiTheme="minorHAnsi" w:eastAsiaTheme="minorEastAsia" w:hAnsiTheme="minorHAnsi" w:cstheme="minorBidi"/>
+          <w:sz w:val="22"/>
+          <w:szCs w:val="22"/>
+          <w:lang w:val="fr-CH" w:eastAsia="fr-CH"/>
+        </w:rPr>
+      </w:pPr>
+      <w:hyperlink w:anchor="_Toc3369130" w:history="1">
+        <w:r>
+          <w:rPr>
+            <w:rStyle w:val="Lienhypertexte"/>
+          </w:rPr>
+          <w:t>5</w:t>
+        </w:r>
+        <w:r>
+          <w:rPr>
+            <w:rFonts w:asciiTheme="minorHAnsi" w:eastAsiaTheme="minorEastAsia" w:hAnsiTheme="minorHAnsi" w:cstheme="minorBidi"/>
+            <w:sz w:val="22"/>
+            <w:szCs w:val="22"/>
+            <w:lang w:val="fr-CH" w:eastAsia="fr-CH"/>
+          </w:rPr>
+          <w:tab/>
+        </w:r>
+        <w:r>
+          <w:rPr>
+            <w:rStyle w:val="Lienhypertexte"/>
+          </w:rPr>
+          <w:t>Conclusions</w:t>
+        </w:r>
+        <w:r>
+          <w:rPr>
+            <w:webHidden/>
+          </w:rPr>
+          <w:tab/>
+        </w:r>
+        <w:r>
+          <w:rPr>
+            <w:webHidden/>
+          </w:rPr>
+          <w:fldChar w:fldCharType="begin"/>
+        </w:r>
+        <w:r>
+          <w:rPr>
+            <w:webHidden/>
+          </w:rPr>
+          <w:instrText xml:space="preserve"> PAGEREF _Toc3369130 \h </w:instrText>
+        </w:r>
+        <w:r>
+          <w:rPr>
+            <w:webHidden/>
+          </w:rPr>
+        </w:r>
+        <w:r>
+          <w:rPr>
+            <w:webHidden/>
+          </w:rPr>
+          <w:fldChar w:fldCharType="separate"/>
+        </w:r>
+        <w:r>
+          <w:rPr>
+            <w:webHidden/>
+          </w:rPr>
+          <w:t>29</w:t>
+        </w:r>
+        <w:r>
+          <w:rPr>
+            <w:webHidden/>
+          </w:rPr>
+          <w:fldChar w:fldCharType="end"/>
+        </w:r>
+      </w:hyperlink>
+    </w:p>
+    <w:p>
+      <w:pPr>
+        <w:pStyle w:val="TM1"/>
+        <w:rPr>
+          <w:rFonts w:asciiTheme="minorHAnsi" w:eastAsiaTheme="minorEastAsia" w:hAnsiTheme="minorHAnsi" w:cstheme="minorBidi"/>
+          <w:sz w:val="22"/>
+          <w:szCs w:val="22"/>
+          <w:lang w:val="fr-CH" w:eastAsia="fr-CH"/>
+        </w:rPr>
+      </w:pPr>
+      <w:hyperlink w:anchor="_Toc3369131" w:history="1">
+        <w:r>
+          <w:rPr>
+            <w:rStyle w:val="Lienhypertexte"/>
+          </w:rPr>
+          <w:t>6</w:t>
+        </w:r>
+        <w:r>
+          <w:rPr>
+            <w:rFonts w:asciiTheme="minorHAnsi" w:eastAsiaTheme="minorEastAsia" w:hAnsiTheme="minorHAnsi" w:cstheme="minorBidi"/>
+            <w:sz w:val="22"/>
+            <w:szCs w:val="22"/>
+            <w:lang w:val="fr-CH" w:eastAsia="fr-CH"/>
+          </w:rPr>
+          <w:tab/>
+        </w:r>
+        <w:r>
+          <w:rPr>
+            <w:rStyle w:val="Lienhypertexte"/>
+          </w:rPr>
+          <w:t>Annexes</w:t>
+        </w:r>
+        <w:r>
+          <w:rPr>
+            <w:webHidden/>
+          </w:rPr>
+          <w:tab/>
+        </w:r>
+        <w:r>
+          <w:rPr>
+            <w:webHidden/>
+          </w:rPr>
+          <w:fldChar w:fldCharType="begin"/>
+        </w:r>
+        <w:r>
+          <w:rPr>
+            <w:webHidden/>
+          </w:rPr>
+          <w:instrText xml:space="preserve"> PAGEREF _Toc3369131 \h </w:instrText>
+        </w:r>
+        <w:r>
+          <w:rPr>
+            <w:webHidden/>
+          </w:rPr>
+        </w:r>
+        <w:r>
+          <w:rPr>
+            <w:webHidden/>
+          </w:rPr>
+          <w:fldChar w:fldCharType="separate"/>
+        </w:r>
+        <w:r>
+          <w:rPr>
+            <w:webHidden/>
+          </w:rPr>
+          <w:t>30</w:t>
+        </w:r>
+        <w:r>
+          <w:rPr>
             <w:webHidden/>
           </w:rPr>
           <w:fldChar w:fldCharType="end"/>
@@ -3160,14 +3444,14 @@
           <w:lang w:val="fr-CH" w:eastAsia="fr-CH"/>
         </w:rPr>
       </w:pPr>
-      <w:hyperlink w:anchor="_Toc2925665" w:history="1">
+      <w:hyperlink w:anchor="_Toc3369132" w:history="1">
         <w:r>
           <w:rPr>
             <w:rStyle w:val="Lienhypertexte"/>
             <w:i/>
             <w:noProof/>
           </w:rPr>
-          <w:t>6.2</w:t>
+          <w:t>6.1</w:t>
         </w:r>
         <w:r>
           <w:rPr>
@@ -3184,7 +3468,7 @@
             <w:rStyle w:val="Lienhypertexte"/>
             <w:noProof/>
           </w:rPr>
-          <w:t>Sources – Bibliographie</w:t>
+          <w:t>Résumé du rapport du TPI / version succincte de la documentation</w:t>
         </w:r>
         <w:r>
           <w:rPr>
@@ -3205,7 +3489,7 @@
             <w:noProof/>
             <w:webHidden/>
           </w:rPr>
-          <w:instrText xml:space="preserve"> PAGEREF _Toc2925665 \h </w:instrText>
+          <w:instrText xml:space="preserve"> PAGEREF _Toc3369132 \h </w:instrText>
         </w:r>
         <w:r>
           <w:rPr>
@@ -3225,7 +3509,7 @@
             <w:noProof/>
             <w:webHidden/>
           </w:rPr>
-          <w:t>25</w:t>
+          <w:t>30</w:t>
         </w:r>
         <w:r>
           <w:rPr>
@@ -3251,14 +3535,14 @@
           <w:lang w:val="fr-CH" w:eastAsia="fr-CH"/>
         </w:rPr>
       </w:pPr>
-      <w:hyperlink w:anchor="_Toc2925666" w:history="1">
+      <w:hyperlink w:anchor="_Toc3369133" w:history="1">
         <w:r>
           <w:rPr>
             <w:rStyle w:val="Lienhypertexte"/>
             <w:i/>
             <w:noProof/>
           </w:rPr>
-          <w:t>6.3</w:t>
+          <w:t>6.2</w:t>
         </w:r>
         <w:r>
           <w:rPr>
@@ -3275,7 +3559,7 @@
             <w:rStyle w:val="Lienhypertexte"/>
             <w:noProof/>
           </w:rPr>
-          <w:t>Journal de travail</w:t>
+          <w:t>Sources – Bibliographie</w:t>
         </w:r>
         <w:r>
           <w:rPr>
@@ -3296,7 +3580,7 @@
             <w:noProof/>
             <w:webHidden/>
           </w:rPr>
-          <w:instrText xml:space="preserve"> PAGEREF _Toc2925666 \h </w:instrText>
+          <w:instrText xml:space="preserve"> PAGEREF _Toc3369133 \h </w:instrText>
         </w:r>
         <w:r>
           <w:rPr>
@@ -3316,7 +3600,7 @@
             <w:noProof/>
             <w:webHidden/>
           </w:rPr>
-          <w:t>25</w:t>
+          <w:t>30</w:t>
         </w:r>
         <w:r>
           <w:rPr>
@@ -3342,14 +3626,14 @@
           <w:lang w:val="fr-CH" w:eastAsia="fr-CH"/>
         </w:rPr>
       </w:pPr>
-      <w:hyperlink w:anchor="_Toc2925667" w:history="1">
+      <w:hyperlink w:anchor="_Toc3369134" w:history="1">
         <w:r>
           <w:rPr>
             <w:rStyle w:val="Lienhypertexte"/>
             <w:i/>
             <w:noProof/>
           </w:rPr>
-          <w:t>6.4</w:t>
+          <w:t>6.3</w:t>
         </w:r>
         <w:r>
           <w:rPr>
@@ -3366,7 +3650,7 @@
             <w:rStyle w:val="Lienhypertexte"/>
             <w:noProof/>
           </w:rPr>
-          <w:t>Manuel d'Installation</w:t>
+          <w:t>Journal de travail</w:t>
         </w:r>
         <w:r>
           <w:rPr>
@@ -3387,7 +3671,7 @@
             <w:noProof/>
             <w:webHidden/>
           </w:rPr>
-          <w:instrText xml:space="preserve"> PAGEREF _Toc2925667 \h </w:instrText>
+          <w:instrText xml:space="preserve"> PAGEREF _Toc3369134 \h </w:instrText>
         </w:r>
         <w:r>
           <w:rPr>
@@ -3407,7 +3691,7 @@
             <w:noProof/>
             <w:webHidden/>
           </w:rPr>
-          <w:t>25</w:t>
+          <w:t>30</w:t>
         </w:r>
         <w:r>
           <w:rPr>
@@ -3433,14 +3717,14 @@
           <w:lang w:val="fr-CH" w:eastAsia="fr-CH"/>
         </w:rPr>
       </w:pPr>
-      <w:hyperlink w:anchor="_Toc2925668" w:history="1">
+      <w:hyperlink w:anchor="_Toc3369135" w:history="1">
         <w:r>
           <w:rPr>
             <w:rStyle w:val="Lienhypertexte"/>
             <w:i/>
             <w:noProof/>
           </w:rPr>
-          <w:t>6.5</w:t>
+          <w:t>6.4</w:t>
         </w:r>
         <w:r>
           <w:rPr>
@@ -3457,7 +3741,7 @@
             <w:rStyle w:val="Lienhypertexte"/>
             <w:noProof/>
           </w:rPr>
-          <w:t>Manuel d'Utilisation</w:t>
+          <w:t>Manuel d'Installation</w:t>
         </w:r>
         <w:r>
           <w:rPr>
@@ -3478,7 +3762,7 @@
             <w:noProof/>
             <w:webHidden/>
           </w:rPr>
-          <w:instrText xml:space="preserve"> PAGEREF _Toc2925668 \h </w:instrText>
+          <w:instrText xml:space="preserve"> PAGEREF _Toc3369135 \h </w:instrText>
         </w:r>
         <w:r>
           <w:rPr>
@@ -3498,7 +3782,7 @@
             <w:noProof/>
             <w:webHidden/>
           </w:rPr>
-          <w:t>25</w:t>
+          <w:t>30</w:t>
         </w:r>
         <w:r>
           <w:rPr>
@@ -3524,14 +3808,14 @@
           <w:lang w:val="fr-CH" w:eastAsia="fr-CH"/>
         </w:rPr>
       </w:pPr>
-      <w:hyperlink w:anchor="_Toc2925669" w:history="1">
+      <w:hyperlink w:anchor="_Toc3369136" w:history="1">
         <w:r>
           <w:rPr>
             <w:rStyle w:val="Lienhypertexte"/>
             <w:i/>
             <w:noProof/>
           </w:rPr>
-          <w:t>6.6</w:t>
+          <w:t>6.5</w:t>
         </w:r>
         <w:r>
           <w:rPr>
@@ -3548,6 +3832,97 @@
             <w:rStyle w:val="Lienhypertexte"/>
             <w:noProof/>
           </w:rPr>
+          <w:t>Manuel d'Utilisation</w:t>
+        </w:r>
+        <w:r>
+          <w:rPr>
+            <w:noProof/>
+            <w:webHidden/>
+          </w:rPr>
+          <w:tab/>
+        </w:r>
+        <w:r>
+          <w:rPr>
+            <w:noProof/>
+            <w:webHidden/>
+          </w:rPr>
+          <w:fldChar w:fldCharType="begin"/>
+        </w:r>
+        <w:r>
+          <w:rPr>
+            <w:noProof/>
+            <w:webHidden/>
+          </w:rPr>
+          <w:instrText xml:space="preserve"> PAGEREF _Toc3369136 \h </w:instrText>
+        </w:r>
+        <w:r>
+          <w:rPr>
+            <w:noProof/>
+            <w:webHidden/>
+          </w:rPr>
+        </w:r>
+        <w:r>
+          <w:rPr>
+            <w:noProof/>
+            <w:webHidden/>
+          </w:rPr>
+          <w:fldChar w:fldCharType="separate"/>
+        </w:r>
+        <w:r>
+          <w:rPr>
+            <w:noProof/>
+            <w:webHidden/>
+          </w:rPr>
+          <w:t>30</w:t>
+        </w:r>
+        <w:r>
+          <w:rPr>
+            <w:noProof/>
+            <w:webHidden/>
+          </w:rPr>
+          <w:fldChar w:fldCharType="end"/>
+        </w:r>
+      </w:hyperlink>
+    </w:p>
+    <w:p>
+      <w:pPr>
+        <w:pStyle w:val="TM2"/>
+        <w:tabs>
+          <w:tab w:val="left" w:pos="800"/>
+          <w:tab w:val="right" w:leader="dot" w:pos="9060"/>
+        </w:tabs>
+        <w:rPr>
+          <w:rFonts w:asciiTheme="minorHAnsi" w:eastAsiaTheme="minorEastAsia" w:hAnsiTheme="minorHAnsi" w:cstheme="minorBidi"/>
+          <w:noProof/>
+          <w:sz w:val="22"/>
+          <w:szCs w:val="22"/>
+          <w:lang w:val="fr-CH" w:eastAsia="fr-CH"/>
+        </w:rPr>
+      </w:pPr>
+      <w:hyperlink w:anchor="_Toc3369137" w:history="1">
+        <w:r>
+          <w:rPr>
+            <w:rStyle w:val="Lienhypertexte"/>
+            <w:i/>
+            <w:noProof/>
+          </w:rPr>
+          <w:t>6.6</w:t>
+        </w:r>
+        <w:r>
+          <w:rPr>
+            <w:rFonts w:asciiTheme="minorHAnsi" w:eastAsiaTheme="minorEastAsia" w:hAnsiTheme="minorHAnsi" w:cstheme="minorBidi"/>
+            <w:noProof/>
+            <w:sz w:val="22"/>
+            <w:szCs w:val="22"/>
+            <w:lang w:val="fr-CH" w:eastAsia="fr-CH"/>
+          </w:rPr>
+          <w:tab/>
+        </w:r>
+        <w:r>
+          <w:rPr>
+            <w:rStyle w:val="Lienhypertexte"/>
+            <w:noProof/>
+          </w:rPr>
           <w:t>Archives du projet</w:t>
         </w:r>
         <w:r>
@@ -3569,7 +3944,7 @@
             <w:noProof/>
             <w:webHidden/>
           </w:rPr>
-          <w:instrText xml:space="preserve"> PAGEREF _Toc2925669 \h </w:instrText>
+          <w:instrText xml:space="preserve"> PAGEREF _Toc3369137 \h </w:instrText>
         </w:r>
         <w:r>
           <w:rPr>
@@ -3589,7 +3964,7 @@
             <w:noProof/>
             <w:webHidden/>
           </w:rPr>
-          <w:t>25</w:t>
+          <w:t>30</w:t>
         </w:r>
         <w:r>
           <w:rPr>
@@ -3631,7 +4006,7 @@
       <w:pPr>
         <w:pStyle w:val="Titre1"/>
       </w:pPr>
-      <w:bookmarkStart w:id="0" w:name="_Toc2925631"/>
+      <w:bookmarkStart w:id="0" w:name="_Toc3369095"/>
       <w:r>
         <w:lastRenderedPageBreak/>
         <w:t>Analyse prél</w:t>
@@ -3651,7 +4026,7 @@
           <w:i/>
         </w:rPr>
       </w:pPr>
-      <w:bookmarkStart w:id="1" w:name="_Toc2925632"/>
+      <w:bookmarkStart w:id="1" w:name="_Toc3369096"/>
       <w:r>
         <w:t>Introduction</w:t>
       </w:r>
@@ -3760,7 +4135,7 @@
       <w:pPr>
         <w:pStyle w:val="Titre2"/>
       </w:pPr>
-      <w:bookmarkStart w:id="2" w:name="_Toc2925633"/>
+      <w:bookmarkStart w:id="2" w:name="_Toc3369097"/>
       <w:r>
         <w:t>Objectifs</w:t>
       </w:r>
@@ -3896,15 +4271,7 @@
     <w:p/>
     <w:p>
       <w:r>
-        <w:t xml:space="preserve">Le </w:t>
-      </w:r>
-      <w:proofErr w:type="spellStart"/>
-      <w:r>
-        <w:t>back-end</w:t>
-      </w:r>
-      <w:proofErr w:type="spellEnd"/>
-      <w:r>
-        <w:t xml:space="preserve"> devra avoir la capacité de dialoguer avec un composant client qui effectuera les actions suivantes :</w:t>
+        <w:t>Le back-end devra avoir la capacité de dialoguer avec un composant client qui effectuera les actions suivantes :</w:t>
       </w:r>
     </w:p>
     <w:p/>
@@ -3970,7 +4337,15 @@
         <w:footnoteReference w:id="1"/>
       </w:r>
       <w:r>
-        <w:t xml:space="preserve"> avec au moins un acteur majeur de gestion d’activité tels que Garmin </w:t>
+        <w:t xml:space="preserve"> avec au moins un acteur majeur de gestion d’activité tels que </w:t>
+      </w:r>
+      <w:proofErr w:type="spellStart"/>
+      <w:r>
+        <w:t>Garmin</w:t>
+      </w:r>
+      <w:proofErr w:type="spellEnd"/>
+      <w:r>
+        <w:t xml:space="preserve"> </w:t>
       </w:r>
       <w:proofErr w:type="spellStart"/>
       <w:r>
@@ -3993,26 +4368,13 @@
         <w:pStyle w:val="Titre3"/>
       </w:pPr>
       <w:r>
-        <w:t xml:space="preserve">Sécurisation du </w:t>
-      </w:r>
-      <w:proofErr w:type="spellStart"/>
-      <w:r>
-        <w:t>back-end</w:t>
-      </w:r>
-      <w:proofErr w:type="spellEnd"/>
+        <w:t>Sécurisation du back-end</w:t>
+      </w:r>
     </w:p>
     <w:p/>
     <w:p>
       <w:r>
-        <w:t xml:space="preserve">Le </w:t>
-      </w:r>
-      <w:proofErr w:type="spellStart"/>
-      <w:r>
-        <w:t>back-end</w:t>
-      </w:r>
-      <w:proofErr w:type="spellEnd"/>
-      <w:r>
-        <w:t xml:space="preserve"> devra implémenter les sécurités suivantes : </w:t>
+        <w:t xml:space="preserve">Le back-end devra implémenter les sécurités suivantes : </w:t>
       </w:r>
     </w:p>
     <w:p/>
@@ -4086,15 +4448,7 @@
     <w:p/>
     <w:p>
       <w:r>
-        <w:t xml:space="preserve">Le </w:t>
-      </w:r>
-      <w:proofErr w:type="spellStart"/>
-      <w:r>
-        <w:t>back-end</w:t>
-      </w:r>
-      <w:proofErr w:type="spellEnd"/>
-      <w:r>
-        <w:t xml:space="preserve"> devra implémenter les mécanismes d’authentification suivantes :</w:t>
+        <w:t>Le back-end devra implémenter les mécanismes d’authentification suivantes :</w:t>
       </w:r>
     </w:p>
     <w:p/>
@@ -4151,7 +4505,7 @@
         </w:rPr>
         <w:br w:type="page"/>
       </w:r>
-      <w:bookmarkStart w:id="3" w:name="_Toc2925634"/>
+      <w:bookmarkStart w:id="3" w:name="_Toc3369098"/>
       <w:r>
         <w:lastRenderedPageBreak/>
         <w:t>Planification</w:t>
@@ -4210,7 +4564,7 @@
       <w:pPr>
         <w:pStyle w:val="Titre1"/>
       </w:pPr>
-      <w:bookmarkStart w:id="4" w:name="_Toc2925635"/>
+      <w:bookmarkStart w:id="4" w:name="_Toc3369099"/>
       <w:r>
         <w:t>Analyse</w:t>
       </w:r>
@@ -4220,7 +4574,7 @@
       <w:pPr>
         <w:pStyle w:val="Titre2"/>
       </w:pPr>
-      <w:bookmarkStart w:id="5" w:name="_Toc2925636"/>
+      <w:bookmarkStart w:id="5" w:name="_Toc3369100"/>
       <w:r>
         <w:t>Définition de l’audience</w:t>
       </w:r>
@@ -4244,15 +4598,7 @@
         <w:footnoteReference w:id="3"/>
       </w:r>
       <w:r>
-        <w:t xml:space="preserve">. L’audience est donc composée de personne faisant du sport ou voulant </w:t>
-      </w:r>
-      <w:proofErr w:type="gramStart"/>
-      <w:r>
-        <w:t>commencé</w:t>
-      </w:r>
-      <w:proofErr w:type="gramEnd"/>
-      <w:r>
-        <w:t xml:space="preserve"> à en faire.</w:t>
+        <w:t>. L’audience est donc composée de personne faisant du sport ou voulant commencé à en faire.</w:t>
       </w:r>
     </w:p>
     <w:p>
@@ -4267,7 +4613,7 @@
       <w:pPr>
         <w:pStyle w:val="Titre2"/>
       </w:pPr>
-      <w:bookmarkStart w:id="6" w:name="_Toc2925637"/>
+      <w:bookmarkStart w:id="6" w:name="_Toc3369101"/>
       <w:r>
         <w:lastRenderedPageBreak/>
         <w:t xml:space="preserve">Analyse </w:t>
@@ -4333,8 +4679,13 @@
           <w:numId w:val="30"/>
         </w:numPr>
       </w:pPr>
-      <w:r>
-        <w:t>Garmin </w:t>
+      <w:proofErr w:type="spellStart"/>
+      <w:r>
+        <w:t>Garmin</w:t>
+      </w:r>
+      <w:proofErr w:type="spellEnd"/>
+      <w:r>
+        <w:t> </w:t>
       </w:r>
       <w:proofErr w:type="spellStart"/>
       <w:r>
@@ -4433,8 +4784,13 @@
             <w:pPr>
               <w:cnfStyle w:val="100000000000" w:firstRow="1" w:lastRow="0" w:firstColumn="0" w:lastColumn="0" w:oddVBand="0" w:evenVBand="0" w:oddHBand="0" w:evenHBand="0" w:firstRowFirstColumn="0" w:firstRowLastColumn="0" w:lastRowFirstColumn="0" w:lastRowLastColumn="0"/>
             </w:pPr>
-            <w:r>
-              <w:t xml:space="preserve">Garmin </w:t>
+            <w:proofErr w:type="spellStart"/>
+            <w:r>
+              <w:t>Garmin</w:t>
+            </w:r>
+            <w:proofErr w:type="spellEnd"/>
+            <w:r>
+              <w:t xml:space="preserve"> </w:t>
             </w:r>
             <w:proofErr w:type="spellStart"/>
             <w:r>
@@ -5360,7 +5716,7 @@
       <w:pPr>
         <w:pStyle w:val="Titre2"/>
       </w:pPr>
-      <w:bookmarkStart w:id="7" w:name="_Toc2925638"/>
+      <w:bookmarkStart w:id="7" w:name="_Toc3369102"/>
       <w:r>
         <w:t>Analyse des architectures</w:t>
       </w:r>
@@ -5463,15 +5819,7 @@
               <w:cnfStyle w:val="000000000000" w:firstRow="0" w:lastRow="0" w:firstColumn="0" w:lastColumn="0" w:oddVBand="0" w:evenVBand="0" w:oddHBand="0" w:evenHBand="0" w:firstRowFirstColumn="0" w:firstRowLastColumn="0" w:lastRowFirstColumn="0" w:lastRowLastColumn="0"/>
             </w:pPr>
             <w:r>
-              <w:t xml:space="preserve">Le serveur n’enregistre pas l’état du client, ce qui permet de </w:t>
-            </w:r>
-            <w:proofErr w:type="gramStart"/>
-            <w:r>
-              <w:t>distribué</w:t>
-            </w:r>
-            <w:proofErr w:type="gramEnd"/>
-            <w:r>
-              <w:t xml:space="preserve"> les charges sur plusieurs </w:t>
+              <w:t xml:space="preserve">Le serveur n’enregistre pas l’état du client, ce qui permet de distribué les charges sur plusieurs </w:t>
             </w:r>
             <w:r>
               <w:t>serveurs</w:t>
@@ -5871,7 +6219,7 @@
       <w:pPr>
         <w:pStyle w:val="Titre2"/>
       </w:pPr>
-      <w:bookmarkStart w:id="8" w:name="_Toc2925639"/>
+      <w:bookmarkStart w:id="8" w:name="_Toc3369103"/>
       <w:r>
         <w:lastRenderedPageBreak/>
         <w:t>Étude de faisabilité</w:t>
@@ -5890,15 +6238,7 @@
     <w:p/>
     <w:p>
       <w:r>
-        <w:t xml:space="preserve">Ayant déjà réalisé l’installation d’un serveur </w:t>
-      </w:r>
-      <w:proofErr w:type="spellStart"/>
-      <w:r>
-        <w:t>NodeJS</w:t>
-      </w:r>
-      <w:proofErr w:type="spellEnd"/>
-      <w:r>
-        <w:t xml:space="preserve"> et d’une base de données MySQL sur un Raspberry Pi en dehors de ce projet, aucun problème ne devrait survenir lors d’une nouvelle installation.</w:t>
+        <w:t>Ayant déjà réalisé l’installation d’un serveur NodeJS et d’une base de données MySQL sur un Raspberry Pi en dehors de ce projet, aucun problème ne devrait survenir lors d’une nouvelle installation.</w:t>
       </w:r>
     </w:p>
     <w:p/>
@@ -5914,15 +6254,7 @@
     <w:p/>
     <w:p>
       <w:r>
-        <w:t xml:space="preserve">Des modules </w:t>
-      </w:r>
-      <w:proofErr w:type="spellStart"/>
-      <w:r>
-        <w:t>NodeJS</w:t>
-      </w:r>
-      <w:proofErr w:type="spellEnd"/>
-      <w:r>
-        <w:t xml:space="preserve"> seront utilisés lors de la réalisation du Web Service, voici une liste </w:t>
+        <w:t xml:space="preserve">Des modules NodeJS seront utilisés lors de la réalisation du Web Service, voici une liste </w:t>
       </w:r>
       <w:r>
         <w:t xml:space="preserve">de plusieurs modules qui seront sûrement utilisés : </w:t>
@@ -6123,13 +6455,8 @@
     <w:p/>
     <w:p>
       <w:r>
-        <w:t xml:space="preserve">Ces modules sont, soit des modules de bases, soit des modules très connus dans l’écosystème </w:t>
-      </w:r>
-      <w:proofErr w:type="spellStart"/>
-      <w:r>
-        <w:t>NodeJS</w:t>
-      </w:r>
-      <w:proofErr w:type="spellEnd"/>
+        <w:t>Ces modules sont, soit des modules de bases, soit des modules très connus dans l’écosystème NodeJS</w:t>
+      </w:r>
       <w:r>
         <w:t>, il est donc très facile de se documenter sur ces modules. Aucun problème de faisabilité de devrait être rencontré lors de la réalisation du Web Service.</w:t>
       </w:r>
@@ -6156,7 +6483,7 @@
       <w:pPr>
         <w:pStyle w:val="Titre2"/>
       </w:pPr>
-      <w:bookmarkStart w:id="9" w:name="_Toc2925640"/>
+      <w:bookmarkStart w:id="9" w:name="_Toc3369104"/>
       <w:r>
         <w:lastRenderedPageBreak/>
         <w:t>Choix du matériel physique</w:t>
@@ -7057,7 +7384,7 @@
       <w:pPr>
         <w:pStyle w:val="Titre2"/>
       </w:pPr>
-      <w:bookmarkStart w:id="10" w:name="_Toc2925641"/>
+      <w:bookmarkStart w:id="10" w:name="_Toc3369105"/>
       <w:r>
         <w:t>Utilisateurs</w:t>
       </w:r>
@@ -7113,7 +7440,7 @@
       <w:pPr>
         <w:pStyle w:val="Titre2"/>
       </w:pPr>
-      <w:bookmarkStart w:id="11" w:name="_Toc2925642"/>
+      <w:bookmarkStart w:id="11" w:name="_Toc3369106"/>
       <w:r>
         <w:t>Authentification</w:t>
       </w:r>
@@ -7154,9 +7481,11 @@
       <w:pPr>
         <w:pStyle w:val="Titre2"/>
       </w:pPr>
+      <w:bookmarkStart w:id="12" w:name="_Toc3369107"/>
       <w:r>
         <w:t>Activités sportives</w:t>
       </w:r>
+      <w:bookmarkEnd w:id="12"/>
     </w:p>
     <w:p/>
     <w:p>
@@ -7202,12 +7531,15 @@
       <w:pPr>
         <w:pStyle w:val="Titre2"/>
       </w:pPr>
-      <w:bookmarkStart w:id="12" w:name="_Toc2925643"/>
+      <w:bookmarkStart w:id="13" w:name="_Toc3369108"/>
       <w:r>
         <w:lastRenderedPageBreak/>
-        <w:t>MCD</w:t>
-      </w:r>
-      <w:bookmarkEnd w:id="12"/>
+        <w:t>M</w:t>
+      </w:r>
+      <w:bookmarkEnd w:id="13"/>
+      <w:r>
+        <w:t>odèle conceptuel des données</w:t>
+      </w:r>
     </w:p>
     <w:p/>
     <w:p>
@@ -7290,14 +7622,14 @@
       <w:pPr>
         <w:pStyle w:val="Titre2"/>
       </w:pPr>
-      <w:bookmarkStart w:id="13" w:name="_Toc71691012"/>
-      <w:bookmarkStart w:id="14" w:name="_Toc2925644"/>
+      <w:bookmarkStart w:id="14" w:name="_Toc71691012"/>
+      <w:bookmarkStart w:id="15" w:name="_Toc3369109"/>
       <w:r>
         <w:lastRenderedPageBreak/>
         <w:t>Stratégie de test</w:t>
       </w:r>
-      <w:bookmarkEnd w:id="13"/>
       <w:bookmarkEnd w:id="14"/>
+      <w:bookmarkEnd w:id="15"/>
     </w:p>
     <w:p/>
     <w:p/>
@@ -7312,15 +7644,7 @@
     <w:p/>
     <w:p>
       <w:r>
-        <w:t xml:space="preserve">Les tests seront effectués sur tous les </w:t>
-      </w:r>
-      <w:proofErr w:type="spellStart"/>
-      <w:r>
-        <w:t>endpoints</w:t>
-      </w:r>
-      <w:proofErr w:type="spellEnd"/>
-      <w:r>
-        <w:t xml:space="preserve"> de l’API.</w:t>
+        <w:t>Les tests seront effectués sur tous les endpoints de l’API.</w:t>
       </w:r>
       <w:r>
         <w:t xml:space="preserve"> Les tests seront réalisés à l’aide du logiciel Postman.</w:t>
@@ -7468,18 +7792,18 @@
       <w:pPr>
         <w:pStyle w:val="Titre2"/>
       </w:pPr>
-      <w:bookmarkStart w:id="15" w:name="_Toc25553310"/>
-      <w:bookmarkStart w:id="16" w:name="_Toc71691015"/>
-      <w:bookmarkStart w:id="17" w:name="_Toc2925645"/>
+      <w:bookmarkStart w:id="16" w:name="_Toc25553310"/>
+      <w:bookmarkStart w:id="17" w:name="_Toc71691015"/>
+      <w:bookmarkStart w:id="18" w:name="_Toc3369110"/>
       <w:r>
         <w:t>R</w:t>
       </w:r>
       <w:r>
         <w:t>isques techniques</w:t>
       </w:r>
-      <w:bookmarkEnd w:id="15"/>
       <w:bookmarkEnd w:id="16"/>
       <w:bookmarkEnd w:id="17"/>
+      <w:bookmarkEnd w:id="18"/>
     </w:p>
     <w:p/>
     <w:tbl>
@@ -7563,16 +7887,11 @@
           </w:tcPr>
           <w:p>
             <w:r>
-              <w:t xml:space="preserve">Tentative d’acquérir </w:t>
-            </w:r>
-            <w:proofErr w:type="gramStart"/>
-            <w:r>
-              <w:t>les connaissances</w:t>
+              <w:t>Tentative d’acquérir les connaissances</w:t>
             </w:r>
             <w:r>
               <w:t xml:space="preserve"> nécessaire</w:t>
             </w:r>
-            <w:proofErr w:type="gramEnd"/>
             <w:r>
               <w:t>, sinon changement vers une authentification non-</w:t>
             </w:r>
@@ -7606,11 +7925,11 @@
       <w:pPr>
         <w:pStyle w:val="Titre2"/>
       </w:pPr>
-      <w:bookmarkStart w:id="18" w:name="_Toc2925646"/>
+      <w:bookmarkStart w:id="19" w:name="_Toc3369111"/>
       <w:r>
         <w:t>Budget initial</w:t>
       </w:r>
-      <w:bookmarkEnd w:id="18"/>
+      <w:bookmarkEnd w:id="19"/>
     </w:p>
     <w:p/>
     <w:p>
@@ -7630,23 +7949,23 @@
       <w:pPr>
         <w:pStyle w:val="Titre1"/>
       </w:pPr>
-      <w:bookmarkStart w:id="19" w:name="_Toc2925647"/>
+      <w:bookmarkStart w:id="20" w:name="_Toc3369112"/>
       <w:r>
         <w:lastRenderedPageBreak/>
         <w:t>Conception</w:t>
       </w:r>
-      <w:bookmarkEnd w:id="19"/>
+      <w:bookmarkEnd w:id="20"/>
     </w:p>
     <w:p/>
     <w:p>
       <w:pPr>
         <w:pStyle w:val="Titre2"/>
       </w:pPr>
-      <w:bookmarkStart w:id="20" w:name="_Toc2925648"/>
+      <w:bookmarkStart w:id="21" w:name="_Toc3369113"/>
       <w:r>
         <w:t>Analyse de l’environnement</w:t>
       </w:r>
-      <w:bookmarkEnd w:id="20"/>
+      <w:bookmarkEnd w:id="21"/>
     </w:p>
     <w:p/>
     <w:p>
@@ -7675,15 +7994,7 @@
         <w:t>eu</w:t>
       </w:r>
       <w:r>
-        <w:t xml:space="preserve">r </w:t>
-      </w:r>
-      <w:proofErr w:type="spellStart"/>
-      <w:r>
-        <w:t>NodeJS</w:t>
-      </w:r>
-      <w:proofErr w:type="spellEnd"/>
-      <w:r>
-        <w:t>.</w:t>
+        <w:t>r NodeJS.</w:t>
       </w:r>
     </w:p>
     <w:p/>
@@ -7691,11 +8002,11 @@
       <w:pPr>
         <w:pStyle w:val="Titre2"/>
       </w:pPr>
-      <w:bookmarkStart w:id="21" w:name="_Toc2925649"/>
+      <w:bookmarkStart w:id="22" w:name="_Toc3369114"/>
       <w:r>
         <w:t>Utilisateurs</w:t>
       </w:r>
-      <w:bookmarkEnd w:id="21"/>
+      <w:bookmarkEnd w:id="22"/>
     </w:p>
     <w:p/>
     <w:p>
@@ -7707,11 +8018,11 @@
       <w:pPr>
         <w:pStyle w:val="Titre2"/>
       </w:pPr>
-      <w:bookmarkStart w:id="22" w:name="_Toc2925650"/>
+      <w:bookmarkStart w:id="23" w:name="_Toc3369115"/>
       <w:r>
         <w:t>Authentification</w:t>
       </w:r>
-      <w:bookmarkEnd w:id="22"/>
+      <w:bookmarkEnd w:id="23"/>
     </w:p>
     <w:p/>
     <w:p>
@@ -7872,15 +8183,7 @@
         <w:t>révoquer</w:t>
       </w:r>
       <w:r>
-        <w:t xml:space="preserve"> un token d'authentification, il est donc essentiel de </w:t>
-      </w:r>
-      <w:proofErr w:type="gramStart"/>
-      <w:r>
-        <w:t>limité</w:t>
-      </w:r>
-      <w:proofErr w:type="gramEnd"/>
-      <w:r>
-        <w:t xml:space="preserve"> la validité du token.</w:t>
+        <w:t xml:space="preserve"> un token d'authentification, il est donc essentiel de limité la validité du token.</w:t>
       </w:r>
     </w:p>
     <w:p/>
@@ -7908,9 +8211,11 @@
       <w:pPr>
         <w:pStyle w:val="Titre2"/>
       </w:pPr>
+      <w:bookmarkStart w:id="24" w:name="_Toc3369116"/>
       <w:r>
         <w:t>Activités sportives</w:t>
       </w:r>
+      <w:bookmarkEnd w:id="24"/>
     </w:p>
     <w:p/>
     <w:p>
@@ -7944,12 +8249,14 @@
       <w:pPr>
         <w:pStyle w:val="Titre2"/>
       </w:pPr>
+      <w:bookmarkStart w:id="25" w:name="_Toc3369117"/>
       <w:r>
         <w:t>Ressources</w:t>
       </w:r>
       <w:r>
         <w:t xml:space="preserve"> de l'API</w:t>
       </w:r>
+      <w:bookmarkEnd w:id="25"/>
     </w:p>
     <w:p/>
     <w:tbl>
@@ -8148,12 +8455,12 @@
       <w:pPr>
         <w:pStyle w:val="Titre2"/>
       </w:pPr>
-      <w:bookmarkStart w:id="23" w:name="_Toc2925651"/>
+      <w:bookmarkStart w:id="26" w:name="_Toc3369118"/>
       <w:r>
         <w:lastRenderedPageBreak/>
         <w:t>Endpoints de l’API</w:t>
       </w:r>
-      <w:bookmarkEnd w:id="23"/>
+      <w:bookmarkEnd w:id="26"/>
     </w:p>
     <w:p/>
     <w:tbl>
@@ -8586,15 +8893,7 @@
               <w:t>i</w:t>
             </w:r>
             <w:r>
-              <w:t>tion/{</w:t>
-            </w:r>
-            <w:proofErr w:type="spellStart"/>
-            <w:r>
-              <w:t>positionid</w:t>
-            </w:r>
-            <w:proofErr w:type="spellEnd"/>
-            <w:r>
-              <w:t>}</w:t>
+              <w:t>tion/{positionid}</w:t>
             </w:r>
           </w:p>
         </w:tc>
@@ -8632,15 +8931,7 @@
               <w:t>/</w:t>
             </w:r>
             <w:r>
-              <w:t>position/{</w:t>
-            </w:r>
-            <w:proofErr w:type="spellStart"/>
-            <w:r>
-              <w:t>positionid</w:t>
-            </w:r>
-            <w:proofErr w:type="spellEnd"/>
-            <w:r>
-              <w:t>}</w:t>
+              <w:t>position/{positionid}</w:t>
             </w:r>
           </w:p>
         </w:tc>
@@ -8844,15 +9135,7 @@
           </w:tcPr>
           <w:p>
             <w:r>
-              <w:t>/</w:t>
-            </w:r>
-            <w:proofErr w:type="spellStart"/>
-            <w:r>
-              <w:t>subscription</w:t>
-            </w:r>
-            <w:proofErr w:type="spellEnd"/>
-            <w:r>
-              <w:t>/{</w:t>
+              <w:t>/subscription/{</w:t>
             </w:r>
             <w:proofErr w:type="spellStart"/>
             <w:r>
@@ -8915,11 +9198,11 @@
       <w:pPr>
         <w:pStyle w:val="Titre2"/>
       </w:pPr>
-      <w:bookmarkStart w:id="24" w:name="_Toc2925652"/>
+      <w:bookmarkStart w:id="27" w:name="_Toc3369119"/>
       <w:r>
         <w:t>Version des logiciels</w:t>
       </w:r>
-      <w:bookmarkEnd w:id="24"/>
+      <w:bookmarkEnd w:id="27"/>
     </w:p>
     <w:p/>
     <w:tbl>
@@ -8945,11 +9228,9 @@
             <w:tcW w:w="4530" w:type="dxa"/>
           </w:tcPr>
           <w:p>
-            <w:proofErr w:type="spellStart"/>
             <w:r>
               <w:t>NodeJS</w:t>
             </w:r>
-            <w:proofErr w:type="spellEnd"/>
           </w:p>
         </w:tc>
         <w:tc>
@@ -8957,13 +9238,8 @@
             <w:tcW w:w="4530" w:type="dxa"/>
           </w:tcPr>
           <w:p>
-            <w:proofErr w:type="gramStart"/>
-            <w:r>
-              <w:t>v</w:t>
-            </w:r>
-            <w:proofErr w:type="gramEnd"/>
-            <w:r>
-              <w:t>8.11.1</w:t>
+            <w:r>
+              <w:t>v8.11.1</w:t>
             </w:r>
           </w:p>
         </w:tc>
@@ -8974,13 +9250,9 @@
             <w:tcW w:w="4530" w:type="dxa"/>
           </w:tcPr>
           <w:p>
-            <w:proofErr w:type="spellStart"/>
-            <w:proofErr w:type="gramStart"/>
             <w:r>
               <w:t>npm</w:t>
             </w:r>
-            <w:proofErr w:type="spellEnd"/>
-            <w:proofErr w:type="gramEnd"/>
           </w:p>
         </w:tc>
         <w:tc>
@@ -9038,13 +9310,8 @@
             <w:tcW w:w="4530" w:type="dxa"/>
           </w:tcPr>
           <w:p>
-            <w:proofErr w:type="gramStart"/>
-            <w:r>
-              <w:t>stretch</w:t>
-            </w:r>
-            <w:proofErr w:type="gramEnd"/>
-            <w:r>
-              <w:t xml:space="preserve"> 9.4</w:t>
+            <w:r>
+              <w:t>stretch 9.4</w:t>
             </w:r>
           </w:p>
         </w:tc>
@@ -9058,14 +9325,12 @@
             <w:tcW w:w="4530" w:type="dxa"/>
           </w:tcPr>
           <w:p>
-            <w:proofErr w:type="gramStart"/>
             <w:r>
               <w:t>g</w:t>
             </w:r>
             <w:r>
               <w:t>it</w:t>
             </w:r>
-            <w:proofErr w:type="gramEnd"/>
           </w:p>
         </w:tc>
         <w:tc>
@@ -9073,13 +9338,8 @@
             <w:tcW w:w="4530" w:type="dxa"/>
           </w:tcPr>
           <w:p>
-            <w:proofErr w:type="gramStart"/>
-            <w:r>
-              <w:t>git</w:t>
-            </w:r>
-            <w:proofErr w:type="gramEnd"/>
-            <w:r>
-              <w:t xml:space="preserve"> version 2.11.0</w:t>
+            <w:r>
+              <w:t>git version 2.11.0</w:t>
             </w:r>
           </w:p>
         </w:tc>
@@ -9090,9 +9350,11 @@
       <w:pPr>
         <w:pStyle w:val="Titre2"/>
       </w:pPr>
+      <w:bookmarkStart w:id="28" w:name="_Toc3369120"/>
       <w:r>
         <w:t>Choix du moteur de base de données</w:t>
       </w:r>
+      <w:bookmarkEnd w:id="28"/>
     </w:p>
     <w:p/>
     <w:p>
@@ -9117,11 +9379,11 @@
       <w:pPr>
         <w:pStyle w:val="Titre2"/>
       </w:pPr>
-      <w:bookmarkStart w:id="25" w:name="_Toc2925653"/>
+      <w:bookmarkStart w:id="29" w:name="_Toc3369121"/>
       <w:r>
         <w:t>Modèle logique des données</w:t>
       </w:r>
-      <w:bookmarkEnd w:id="25"/>
+      <w:bookmarkEnd w:id="29"/>
     </w:p>
     <w:p/>
     <w:p>
@@ -9132,11 +9394,58 @@
     <w:p/>
     <w:p>
       <w:r>
-        <w:pict>
-          <v:shape id="_x0000_i1026" type="#_x0000_t75" style="width:453pt;height:314.25pt">
-            <v:imagedata r:id="rId11" o:title="MLD"/>
-          </v:shape>
-        </w:pict>
+        <w:rPr>
+          <w:noProof/>
+          <w:lang w:val="fr-CH" w:eastAsia="fr-CH"/>
+        </w:rPr>
+        <w:drawing>
+          <wp:inline distT="0" distB="0" distL="0" distR="0">
+            <wp:extent cx="5753100" cy="3990975"/>
+            <wp:effectExtent l="0" t="0" r="0" b="9525"/>
+            <wp:docPr id="2" name="Image 2" descr="C:\Users\Alexandre.PHILIBERT\AppData\Local\Microsoft\Windows\INetCache\Content.Word\MLD.PNG"/>
+            <wp:cNvGraphicFramePr>
+              <a:graphicFrameLocks xmlns:a="http://schemas.openxmlformats.org/drawingml/2006/main" noChangeAspect="1"/>
+            </wp:cNvGraphicFramePr>
+            <a:graphic xmlns:a="http://schemas.openxmlformats.org/drawingml/2006/main">
+              <a:graphicData uri="http://schemas.openxmlformats.org/drawingml/2006/picture">
+                <pic:pic xmlns:pic="http://schemas.openxmlformats.org/drawingml/2006/picture">
+                  <pic:nvPicPr>
+                    <pic:cNvPr id="0" name="Picture 17" descr="C:\Users\Alexandre.PHILIBERT\AppData\Local\Microsoft\Windows\INetCache\Content.Word\MLD.PNG"/>
+                    <pic:cNvPicPr>
+                      <a:picLocks noChangeAspect="1" noChangeArrowheads="1"/>
+                    </pic:cNvPicPr>
+                  </pic:nvPicPr>
+                  <pic:blipFill>
+                    <a:blip r:embed="rId11">
+                      <a:extLst>
+                        <a:ext uri="{28A0092B-C50C-407E-A947-70E740481C1C}">
+                          <a14:useLocalDpi xmlns:a14="http://schemas.microsoft.com/office/drawing/2010/main" val="0"/>
+                        </a:ext>
+                      </a:extLst>
+                    </a:blip>
+                    <a:srcRect/>
+                    <a:stretch>
+                      <a:fillRect/>
+                    </a:stretch>
+                  </pic:blipFill>
+                  <pic:spPr bwMode="auto">
+                    <a:xfrm>
+                      <a:off x="0" y="0"/>
+                      <a:ext cx="5753100" cy="3990975"/>
+                    </a:xfrm>
+                    <a:prstGeom prst="rect">
+                      <a:avLst/>
+                    </a:prstGeom>
+                    <a:noFill/>
+                    <a:ln>
+                      <a:noFill/>
+                    </a:ln>
+                  </pic:spPr>
+                </pic:pic>
+              </a:graphicData>
+            </a:graphic>
+          </wp:inline>
+        </w:drawing>
       </w:r>
     </w:p>
     <w:p/>
@@ -9250,7 +9559,6 @@
               </w:rPr>
             </w:pPr>
             <w:proofErr w:type="spellStart"/>
-            <w:proofErr w:type="gramStart"/>
             <w:r>
               <w:rPr>
                 <w:lang w:eastAsia="fr-CH"/>
@@ -9264,7 +9572,6 @@
               <w:t>assword</w:t>
             </w:r>
             <w:proofErr w:type="spellEnd"/>
-            <w:proofErr w:type="gramEnd"/>
           </w:p>
         </w:tc>
         <w:tc>
@@ -9300,7 +9607,6 @@
               </w:rPr>
             </w:pPr>
             <w:proofErr w:type="spellStart"/>
-            <w:proofErr w:type="gramStart"/>
             <w:r>
               <w:rPr>
                 <w:lang w:eastAsia="fr-CH"/>
@@ -9308,7 +9614,6 @@
               <w:t>disabled</w:t>
             </w:r>
             <w:proofErr w:type="spellEnd"/>
-            <w:proofErr w:type="gramEnd"/>
           </w:p>
         </w:tc>
         <w:tc>
@@ -9352,14 +9657,12 @@
                 <w:lang w:eastAsia="fr-CH"/>
               </w:rPr>
             </w:pPr>
-            <w:proofErr w:type="gramStart"/>
             <w:r>
               <w:rPr>
                 <w:lang w:eastAsia="fr-CH"/>
               </w:rPr>
               <w:t>admin</w:t>
             </w:r>
-            <w:proofErr w:type="gramEnd"/>
           </w:p>
         </w:tc>
         <w:tc>
@@ -9490,22 +9793,12 @@
                 <w:lang w:eastAsia="fr-CH"/>
               </w:rPr>
             </w:pPr>
-            <w:proofErr w:type="spellStart"/>
-            <w:proofErr w:type="gramStart"/>
             <w:r>
               <w:rPr>
                 <w:lang w:eastAsia="fr-CH"/>
               </w:rPr>
-              <w:t>start</w:t>
-            </w:r>
-            <w:proofErr w:type="gramEnd"/>
-            <w:r>
-              <w:rPr>
-                <w:lang w:eastAsia="fr-CH"/>
-              </w:rPr>
-              <w:t>_timestamp</w:t>
-            </w:r>
-            <w:proofErr w:type="spellEnd"/>
+              <w:t>start_timestamp</w:t>
+            </w:r>
           </w:p>
         </w:tc>
         <w:tc>
@@ -9540,22 +9833,12 @@
                 <w:lang w:eastAsia="fr-CH"/>
               </w:rPr>
             </w:pPr>
-            <w:proofErr w:type="spellStart"/>
-            <w:proofErr w:type="gramStart"/>
             <w:r>
               <w:rPr>
                 <w:lang w:eastAsia="fr-CH"/>
               </w:rPr>
-              <w:t>end</w:t>
-            </w:r>
-            <w:proofErr w:type="gramEnd"/>
-            <w:r>
-              <w:rPr>
-                <w:lang w:eastAsia="fr-CH"/>
-              </w:rPr>
-              <w:t>_timestamp</w:t>
-            </w:r>
-            <w:proofErr w:type="spellEnd"/>
+              <w:t>end_timestamp</w:t>
+            </w:r>
           </w:p>
         </w:tc>
         <w:tc>
@@ -9569,19 +9852,11 @@
                 <w:lang w:eastAsia="fr-CH"/>
               </w:rPr>
             </w:pPr>
-            <w:proofErr w:type="spellStart"/>
             <w:r>
               <w:rPr>
                 <w:lang w:eastAsia="fr-CH"/>
               </w:rPr>
-              <w:t>Timestmap</w:t>
-            </w:r>
-            <w:proofErr w:type="spellEnd"/>
-            <w:r>
-              <w:rPr>
-                <w:lang w:eastAsia="fr-CH"/>
-              </w:rPr>
-              <w:t xml:space="preserve"> de fin d’activité </w:t>
+              <w:t xml:space="preserve">Timestmap de fin d’activité </w:t>
             </w:r>
           </w:p>
         </w:tc>
@@ -9601,16 +9876,12 @@
                 <w:lang w:eastAsia="fr-CH"/>
               </w:rPr>
             </w:pPr>
-            <w:proofErr w:type="spellStart"/>
-            <w:proofErr w:type="gramStart"/>
             <w:r>
               <w:rPr>
                 <w:lang w:eastAsia="fr-CH"/>
               </w:rPr>
               <w:t>removed</w:t>
             </w:r>
-            <w:proofErr w:type="spellEnd"/>
-            <w:proofErr w:type="gramEnd"/>
           </w:p>
         </w:tc>
         <w:tc>
@@ -9739,14 +10010,12 @@
                 <w:lang w:eastAsia="fr-CH"/>
               </w:rPr>
             </w:pPr>
-            <w:proofErr w:type="gramStart"/>
             <w:r>
               <w:rPr>
                 <w:lang w:eastAsia="fr-CH"/>
               </w:rPr>
               <w:t>latitude</w:t>
             </w:r>
-            <w:proofErr w:type="gramEnd"/>
           </w:p>
         </w:tc>
         <w:tc>
@@ -9781,14 +10050,12 @@
                 <w:lang w:eastAsia="fr-CH"/>
               </w:rPr>
             </w:pPr>
-            <w:proofErr w:type="gramStart"/>
             <w:r>
               <w:rPr>
                 <w:lang w:eastAsia="fr-CH"/>
               </w:rPr>
               <w:t>longitude</w:t>
             </w:r>
-            <w:proofErr w:type="gramEnd"/>
           </w:p>
         </w:tc>
         <w:tc>
@@ -9826,14 +10093,12 @@
                 <w:lang w:eastAsia="fr-CH"/>
               </w:rPr>
             </w:pPr>
-            <w:proofErr w:type="gramStart"/>
             <w:r>
               <w:rPr>
                 <w:lang w:eastAsia="fr-CH"/>
               </w:rPr>
               <w:t>altitude</w:t>
             </w:r>
-            <w:proofErr w:type="gramEnd"/>
           </w:p>
         </w:tc>
         <w:tc>
@@ -9868,16 +10133,12 @@
                 <w:lang w:eastAsia="fr-CH"/>
               </w:rPr>
             </w:pPr>
-            <w:proofErr w:type="spellStart"/>
-            <w:proofErr w:type="gramStart"/>
             <w:r>
               <w:rPr>
                 <w:lang w:eastAsia="fr-CH"/>
               </w:rPr>
               <w:t>removed</w:t>
             </w:r>
-            <w:proofErr w:type="spellEnd"/>
-            <w:proofErr w:type="gramEnd"/>
           </w:p>
         </w:tc>
         <w:tc>
@@ -10001,22 +10262,12 @@
                 <w:lang w:eastAsia="fr-CH"/>
               </w:rPr>
             </w:pPr>
-            <w:proofErr w:type="spellStart"/>
-            <w:proofErr w:type="gramStart"/>
             <w:r>
               <w:rPr>
                 <w:lang w:eastAsia="fr-CH"/>
               </w:rPr>
-              <w:t>end</w:t>
-            </w:r>
-            <w:proofErr w:type="gramEnd"/>
-            <w:r>
-              <w:rPr>
-                <w:lang w:eastAsia="fr-CH"/>
-              </w:rPr>
-              <w:t>_timestamp</w:t>
-            </w:r>
-            <w:proofErr w:type="spellEnd"/>
+              <w:t>end_timestamp</w:t>
+            </w:r>
           </w:p>
         </w:tc>
         <w:tc>
@@ -10051,22 +10302,12 @@
                 <w:lang w:eastAsia="fr-CH"/>
               </w:rPr>
             </w:pPr>
-            <w:proofErr w:type="spellStart"/>
-            <w:proofErr w:type="gramStart"/>
             <w:r>
               <w:rPr>
                 <w:lang w:eastAsia="fr-CH"/>
               </w:rPr>
-              <w:t>start</w:t>
-            </w:r>
-            <w:proofErr w:type="gramEnd"/>
-            <w:r>
-              <w:rPr>
-                <w:lang w:eastAsia="fr-CH"/>
-              </w:rPr>
-              <w:t>_timestamp</w:t>
-            </w:r>
-            <w:proofErr w:type="spellEnd"/>
+              <w:t>start_timestamp</w:t>
+            </w:r>
           </w:p>
         </w:tc>
         <w:tc>
@@ -10105,7 +10346,6 @@
               </w:rPr>
             </w:pPr>
             <w:proofErr w:type="spellStart"/>
-            <w:proofErr w:type="gramStart"/>
             <w:r>
               <w:rPr>
                 <w:lang w:eastAsia="fr-CH"/>
@@ -10113,7 +10353,6 @@
               <w:t>paused</w:t>
             </w:r>
             <w:proofErr w:type="spellEnd"/>
-            <w:proofErr w:type="gramEnd"/>
           </w:p>
         </w:tc>
         <w:tc>
@@ -10244,13 +10483,9 @@
             <w:tcW w:w="4530" w:type="dxa"/>
           </w:tcPr>
           <w:p>
-            <w:proofErr w:type="spellStart"/>
-            <w:proofErr w:type="gramStart"/>
             <w:r>
               <w:t>removed</w:t>
             </w:r>
-            <w:proofErr w:type="spellEnd"/>
-            <w:proofErr w:type="gramEnd"/>
           </w:p>
         </w:tc>
         <w:tc>
@@ -10312,7 +10547,7 @@
       <w:pPr>
         <w:pStyle w:val="Titre2"/>
       </w:pPr>
-      <w:bookmarkStart w:id="26" w:name="_Toc2925654"/>
+      <w:bookmarkStart w:id="30" w:name="_Toc3369122"/>
       <w:r>
         <w:lastRenderedPageBreak/>
         <w:t>Diagramme</w:t>
@@ -10323,7 +10558,7 @@
       <w:r>
         <w:t xml:space="preserve"> de flux</w:t>
       </w:r>
-      <w:bookmarkEnd w:id="26"/>
+      <w:bookmarkEnd w:id="30"/>
     </w:p>
     <w:p>
       <w:r>
@@ -10331,7 +10566,7 @@
           <v:shape id="_x0000_i1027" type="#_x0000_t75" style="width:570pt;height:402pt" o:ole="">
             <v:imagedata r:id="rId14" o:title=""/>
           </v:shape>
-          <o:OLEObject Type="Embed" ProgID="Visio.Drawing.15" ShapeID="_x0000_i1027" DrawAspect="Content" ObjectID="_1613933589" r:id="rId15"/>
+          <o:OLEObject Type="Embed" ProgID="Visio.Drawing.15" ShapeID="_x0000_i1027" DrawAspect="Content" ObjectID="_1613982308" r:id="rId15"/>
         </w:object>
       </w:r>
     </w:p>
@@ -10354,10 +10589,10 @@
           <v:shape id="_x0000_i1028" type="#_x0000_t75" style="width:494.25pt;height:419.25pt" o:ole="">
             <v:imagedata r:id="rId18" o:title=""/>
           </v:shape>
-          <o:OLEObject Type="Embed" ProgID="Visio.Drawing.15" ShapeID="_x0000_i1028" DrawAspect="Content" ObjectID="_1613933590" r:id="rId19"/>
+          <o:OLEObject Type="Embed" ProgID="Visio.Drawing.15" ShapeID="_x0000_i1028" DrawAspect="Content" ObjectID="_1613982309" r:id="rId19"/>
         </w:object>
       </w:r>
-      <w:bookmarkStart w:id="27" w:name="_Toc71703259"/>
+      <w:bookmarkStart w:id="31" w:name="_Toc71703259"/>
     </w:p>
     <w:p>
       <w:pPr>
@@ -10367,12 +10602,12 @@
           <w:sz w:val="28"/>
         </w:rPr>
       </w:pPr>
-      <w:bookmarkStart w:id="28" w:name="_Toc2925655"/>
+      <w:bookmarkStart w:id="32" w:name="_Toc3369123"/>
       <w:r>
         <w:lastRenderedPageBreak/>
         <w:t>Cas d’utilisation</w:t>
       </w:r>
-      <w:bookmarkEnd w:id="28"/>
+      <w:bookmarkEnd w:id="32"/>
     </w:p>
     <w:p>
       <w:pPr>
@@ -10400,11 +10635,11 @@
     <w:p/>
     <w:p>
       <w:r>
-        <w:object w:dxaOrig="9465" w:dyaOrig="9271">
-          <v:shape id="_x0000_i1029" type="#_x0000_t75" style="width:452.25pt;height:442.5pt" o:ole="">
+        <w:object w:dxaOrig="9571" w:dyaOrig="10306">
+          <v:shape id="_x0000_i1031" type="#_x0000_t75" style="width:453pt;height:488.25pt" o:ole="">
             <v:imagedata r:id="rId20" o:title=""/>
           </v:shape>
-          <o:OLEObject Type="Embed" ProgID="Visio.Drawing.15" ShapeID="_x0000_i1029" DrawAspect="Content" ObjectID="_1613933591" r:id="rId21"/>
+          <o:OLEObject Type="Embed" ProgID="Visio.Drawing.15" ShapeID="_x0000_i1031" DrawAspect="Content" ObjectID="_1613982310" r:id="rId21"/>
         </w:object>
       </w:r>
     </w:p>
@@ -11389,9 +11624,6 @@
             <w:cnfStyle w:val="001000000000" w:firstRow="0" w:lastRow="0" w:firstColumn="1" w:lastColumn="0" w:oddVBand="0" w:evenVBand="0" w:oddHBand="0" w:evenHBand="0" w:firstRowFirstColumn="0" w:firstRowLastColumn="0" w:lastRowFirstColumn="0" w:lastRowLastColumn="0"/>
             <w:tcW w:w="2382" w:type="dxa"/>
             <w:vMerge w:val="restart"/>
-            <w:tcBorders>
-              <w:bottom w:val="single" w:sz="4" w:space="0" w:color="auto"/>
-            </w:tcBorders>
           </w:tcPr>
           <w:p>
             <w:pPr>
@@ -11439,9 +11671,6 @@
             <w:cnfStyle w:val="001000000000" w:firstRow="0" w:lastRow="0" w:firstColumn="1" w:lastColumn="0" w:oddVBand="0" w:evenVBand="0" w:oddHBand="0" w:evenHBand="0" w:firstRowFirstColumn="0" w:firstRowLastColumn="0" w:lastRowFirstColumn="0" w:lastRowLastColumn="0"/>
             <w:tcW w:w="2382" w:type="dxa"/>
             <w:vMerge/>
-            <w:tcBorders>
-              <w:bottom w:val="single" w:sz="4" w:space="0" w:color="auto"/>
-            </w:tcBorders>
           </w:tcPr>
           <w:p/>
         </w:tc>
@@ -11468,19 +11697,7 @@
               <w:cnfStyle w:val="000000100000" w:firstRow="0" w:lastRow="0" w:firstColumn="0" w:lastColumn="0" w:oddVBand="0" w:evenVBand="0" w:oddHBand="1" w:evenHBand="0" w:firstRowFirstColumn="0" w:firstRowLastColumn="0" w:lastRowFirstColumn="0" w:lastRowLastColumn="0"/>
             </w:pPr>
             <w:r>
-              <w:t>Membre : Soumet une requête POST à "</w:t>
-            </w:r>
-            <w:r>
-              <w:t>user</w:t>
-            </w:r>
-            <w:r>
-              <w:t>/</w:t>
-            </w:r>
-            <w:r>
-              <w:t>{userid}/</w:t>
-            </w:r>
-            <w:r>
-              <w:t>activity"</w:t>
+              <w:t>Membre : Soumet une requête POST à "user/{userid}/activity"</w:t>
             </w:r>
           </w:p>
         </w:tc>
@@ -11491,9 +11708,6 @@
             <w:cnfStyle w:val="001000000000" w:firstRow="0" w:lastRow="0" w:firstColumn="1" w:lastColumn="0" w:oddVBand="0" w:evenVBand="0" w:oddHBand="0" w:evenHBand="0" w:firstRowFirstColumn="0" w:firstRowLastColumn="0" w:lastRowFirstColumn="0" w:lastRowLastColumn="0"/>
             <w:tcW w:w="2382" w:type="dxa"/>
             <w:vMerge/>
-            <w:tcBorders>
-              <w:bottom w:val="single" w:sz="4" w:space="0" w:color="auto"/>
-            </w:tcBorders>
           </w:tcPr>
           <w:p/>
         </w:tc>
@@ -11534,9 +11748,6 @@
             <w:cnfStyle w:val="001000000000" w:firstRow="0" w:lastRow="0" w:firstColumn="1" w:lastColumn="0" w:oddVBand="0" w:evenVBand="0" w:oddHBand="0" w:evenHBand="0" w:firstRowFirstColumn="0" w:firstRowLastColumn="0" w:lastRowFirstColumn="0" w:lastRowLastColumn="0"/>
             <w:tcW w:w="2382" w:type="dxa"/>
             <w:vMerge/>
-            <w:tcBorders>
-              <w:bottom w:val="single" w:sz="4" w:space="0" w:color="auto"/>
-            </w:tcBorders>
           </w:tcPr>
           <w:p/>
         </w:tc>
@@ -11574,9 +11785,6 @@
             <w:cnfStyle w:val="001000000000" w:firstRow="0" w:lastRow="0" w:firstColumn="1" w:lastColumn="0" w:oddVBand="0" w:evenVBand="0" w:oddHBand="0" w:evenHBand="0" w:firstRowFirstColumn="0" w:firstRowLastColumn="0" w:lastRowFirstColumn="0" w:lastRowLastColumn="0"/>
             <w:tcW w:w="2382" w:type="dxa"/>
             <w:vMerge/>
-            <w:tcBorders>
-              <w:bottom w:val="single" w:sz="4" w:space="0" w:color="auto"/>
-            </w:tcBorders>
           </w:tcPr>
           <w:p/>
         </w:tc>
@@ -11616,6 +11824,7 @@
           <w:tcPr>
             <w:cnfStyle w:val="001000000000" w:firstRow="0" w:lastRow="0" w:firstColumn="1" w:lastColumn="0" w:oddVBand="0" w:evenVBand="0" w:oddHBand="0" w:evenHBand="0" w:firstRowFirstColumn="0" w:firstRowLastColumn="0" w:lastRowFirstColumn="0" w:lastRowLastColumn="0"/>
             <w:tcW w:w="2382" w:type="dxa"/>
+            <w:vMerge/>
             <w:tcBorders>
               <w:bottom w:val="single" w:sz="4" w:space="0" w:color="auto"/>
             </w:tcBorders>
@@ -12001,9 +12210,6 @@
             <w:cnfStyle w:val="001000000000" w:firstRow="0" w:lastRow="0" w:firstColumn="1" w:lastColumn="0" w:oddVBand="0" w:evenVBand="0" w:oddHBand="0" w:evenHBand="0" w:firstRowFirstColumn="0" w:firstRowLastColumn="0" w:lastRowFirstColumn="0" w:lastRowLastColumn="0"/>
             <w:tcW w:w="2382" w:type="dxa"/>
             <w:vMerge w:val="restart"/>
-            <w:tcBorders>
-              <w:bottom w:val="single" w:sz="4" w:space="0" w:color="auto"/>
-            </w:tcBorders>
           </w:tcPr>
           <w:p>
             <w:pPr>
@@ -12051,9 +12257,6 @@
             <w:cnfStyle w:val="001000000000" w:firstRow="0" w:lastRow="0" w:firstColumn="1" w:lastColumn="0" w:oddVBand="0" w:evenVBand="0" w:oddHBand="0" w:evenHBand="0" w:firstRowFirstColumn="0" w:firstRowLastColumn="0" w:lastRowFirstColumn="0" w:lastRowLastColumn="0"/>
             <w:tcW w:w="2382" w:type="dxa"/>
             <w:vMerge/>
-            <w:tcBorders>
-              <w:bottom w:val="single" w:sz="4" w:space="0" w:color="auto"/>
-            </w:tcBorders>
           </w:tcPr>
           <w:p/>
         </w:tc>
@@ -12080,13 +12283,7 @@
               <w:cnfStyle w:val="000000100000" w:firstRow="0" w:lastRow="0" w:firstColumn="0" w:lastColumn="0" w:oddVBand="0" w:evenVBand="0" w:oddHBand="1" w:evenHBand="0" w:firstRowFirstColumn="0" w:firstRowLastColumn="0" w:lastRowFirstColumn="0" w:lastRowLastColumn="0"/>
             </w:pPr>
             <w:r>
-              <w:t>Membre : Soumet une requête GET à "/activity</w:t>
-            </w:r>
-            <w:r>
-              <w:t>/{activityid}</w:t>
-            </w:r>
-            <w:r>
-              <w:t>"</w:t>
+              <w:t>Membre : Soumet une requête GET à "/activity/{activityid}"</w:t>
             </w:r>
           </w:p>
         </w:tc>
@@ -12097,9 +12294,6 @@
             <w:cnfStyle w:val="001000000000" w:firstRow="0" w:lastRow="0" w:firstColumn="1" w:lastColumn="0" w:oddVBand="0" w:evenVBand="0" w:oddHBand="0" w:evenHBand="0" w:firstRowFirstColumn="0" w:firstRowLastColumn="0" w:lastRowFirstColumn="0" w:lastRowLastColumn="0"/>
             <w:tcW w:w="2382" w:type="dxa"/>
             <w:vMerge/>
-            <w:tcBorders>
-              <w:bottom w:val="single" w:sz="4" w:space="0" w:color="auto"/>
-            </w:tcBorders>
           </w:tcPr>
           <w:p/>
         </w:tc>
@@ -12140,9 +12334,6 @@
             <w:cnfStyle w:val="001000000000" w:firstRow="0" w:lastRow="0" w:firstColumn="1" w:lastColumn="0" w:oddVBand="0" w:evenVBand="0" w:oddHBand="0" w:evenHBand="0" w:firstRowFirstColumn="0" w:firstRowLastColumn="0" w:lastRowFirstColumn="0" w:lastRowLastColumn="0"/>
             <w:tcW w:w="2382" w:type="dxa"/>
             <w:vMerge/>
-            <w:tcBorders>
-              <w:bottom w:val="single" w:sz="4" w:space="0" w:color="auto"/>
-            </w:tcBorders>
           </w:tcPr>
           <w:p/>
         </w:tc>
@@ -12180,9 +12371,6 @@
             <w:cnfStyle w:val="001000000000" w:firstRow="0" w:lastRow="0" w:firstColumn="1" w:lastColumn="0" w:oddVBand="0" w:evenVBand="0" w:oddHBand="0" w:evenHBand="0" w:firstRowFirstColumn="0" w:firstRowLastColumn="0" w:lastRowFirstColumn="0" w:lastRowLastColumn="0"/>
             <w:tcW w:w="2382" w:type="dxa"/>
             <w:vMerge/>
-            <w:tcBorders>
-              <w:bottom w:val="single" w:sz="4" w:space="0" w:color="auto"/>
-            </w:tcBorders>
           </w:tcPr>
           <w:p/>
         </w:tc>
@@ -12209,10 +12397,7 @@
               <w:cnfStyle w:val="000000000000" w:firstRow="0" w:lastRow="0" w:firstColumn="0" w:lastColumn="0" w:oddVBand="0" w:evenVBand="0" w:oddHBand="0" w:evenHBand="0" w:firstRowFirstColumn="0" w:firstRowLastColumn="0" w:lastRowFirstColumn="0" w:lastRowLastColumn="0"/>
             </w:pPr>
             <w:r>
-              <w:t xml:space="preserve">API : </w:t>
-            </w:r>
-            <w:r>
-              <w:t>Sélectionne l'activité sportive demandé par l'utilisateur dans la base de données</w:t>
+              <w:t>API : Sélectionne l'activité sportive demandé par l'utilisateur dans la base de données</w:t>
             </w:r>
           </w:p>
         </w:tc>
@@ -12225,6 +12410,7 @@
           <w:tcPr>
             <w:cnfStyle w:val="001000000000" w:firstRow="0" w:lastRow="0" w:firstColumn="1" w:lastColumn="0" w:oddVBand="0" w:evenVBand="0" w:oddHBand="0" w:evenHBand="0" w:firstRowFirstColumn="0" w:firstRowLastColumn="0" w:lastRowFirstColumn="0" w:lastRowLastColumn="0"/>
             <w:tcW w:w="2382" w:type="dxa"/>
+            <w:vMerge/>
             <w:tcBorders>
               <w:bottom w:val="single" w:sz="4" w:space="0" w:color="auto"/>
             </w:tcBorders>
@@ -12516,26 +12702,26 @@
           <w:tab w:val="num" w:pos="360"/>
         </w:tabs>
       </w:pPr>
-      <w:bookmarkStart w:id="29" w:name="_Toc2925656"/>
+      <w:bookmarkStart w:id="33" w:name="_Toc3369124"/>
       <w:r>
         <w:lastRenderedPageBreak/>
         <w:t>R</w:t>
       </w:r>
-      <w:bookmarkEnd w:id="27"/>
+      <w:bookmarkEnd w:id="31"/>
       <w:r>
         <w:t>éalisation</w:t>
       </w:r>
-      <w:bookmarkEnd w:id="29"/>
+      <w:bookmarkEnd w:id="33"/>
     </w:p>
     <w:p>
       <w:pPr>
         <w:pStyle w:val="Titre2"/>
       </w:pPr>
-      <w:bookmarkStart w:id="30" w:name="_Toc2925657"/>
+      <w:bookmarkStart w:id="34" w:name="_Toc3369125"/>
       <w:r>
         <w:t>Configuration serveur</w:t>
       </w:r>
-      <w:bookmarkEnd w:id="30"/>
+      <w:bookmarkEnd w:id="34"/>
     </w:p>
     <w:p/>
     <w:p>
@@ -12647,11 +12833,9 @@
             <w:pPr>
               <w:jc w:val="center"/>
             </w:pPr>
-            <w:proofErr w:type="gramStart"/>
             <w:r>
               <w:t>pi</w:t>
             </w:r>
-            <w:proofErr w:type="gramEnd"/>
           </w:p>
         </w:tc>
         <w:tc>
@@ -12709,11 +12893,9 @@
             <w:pPr>
               <w:jc w:val="center"/>
             </w:pPr>
-            <w:proofErr w:type="gramStart"/>
             <w:r>
               <w:t>alexandre</w:t>
             </w:r>
-            <w:proofErr w:type="gramEnd"/>
           </w:p>
         </w:tc>
         <w:tc>
@@ -12852,12 +13034,10 @@
           </w:tcPr>
           <w:p>
             <w:proofErr w:type="spellStart"/>
-            <w:proofErr w:type="gramStart"/>
             <w:r>
               <w:t>openssh</w:t>
             </w:r>
             <w:proofErr w:type="spellEnd"/>
-            <w:proofErr w:type="gramEnd"/>
             <w:r>
               <w:t>-server</w:t>
             </w:r>
@@ -12878,21 +13058,7 @@
               <w:rPr>
                 <w:lang w:val="de-CH"/>
               </w:rPr>
-              <w:t xml:space="preserve">OpenSSH_7.4p1 Raspbian-10+deb9u5, OpenSSL </w:t>
-            </w:r>
-            <w:proofErr w:type="gramStart"/>
-            <w:r>
-              <w:rPr>
-                <w:lang w:val="de-CH"/>
-              </w:rPr>
-              <w:t>1.0.2q  20</w:t>
-            </w:r>
-            <w:proofErr w:type="gramEnd"/>
-            <w:r>
-              <w:rPr>
-                <w:lang w:val="de-CH"/>
-              </w:rPr>
-              <w:t xml:space="preserve"> Nov 2018</w:t>
+              <w:t>OpenSSH_7.4p1 Raspbian-10+deb9u5, OpenSSL 1.0.2q  20 Nov 2018</w:t>
             </w:r>
           </w:p>
         </w:tc>
@@ -12905,12 +13071,10 @@
           </w:tcPr>
           <w:p>
             <w:proofErr w:type="spellStart"/>
-            <w:proofErr w:type="gramStart"/>
             <w:r>
               <w:t>ufw</w:t>
             </w:r>
             <w:proofErr w:type="spellEnd"/>
-            <w:proofErr w:type="gramEnd"/>
           </w:p>
         </w:tc>
         <w:tc>
@@ -12937,16 +13101,11 @@
             <w:tcW w:w="2263" w:type="dxa"/>
           </w:tcPr>
           <w:p>
-            <w:proofErr w:type="gramStart"/>
             <w:r>
               <w:t>f</w:t>
             </w:r>
             <w:r>
-              <w:t>ail</w:t>
-            </w:r>
-            <w:proofErr w:type="gramEnd"/>
-            <w:r>
-              <w:t>2ban</w:t>
+              <w:t>ail2ban</w:t>
             </w:r>
           </w:p>
         </w:tc>
@@ -12972,12 +13131,10 @@
           </w:tcPr>
           <w:p>
             <w:proofErr w:type="spellStart"/>
-            <w:proofErr w:type="gramStart"/>
             <w:r>
               <w:t>nodejs</w:t>
             </w:r>
             <w:proofErr w:type="spellEnd"/>
-            <w:proofErr w:type="gramEnd"/>
           </w:p>
         </w:tc>
         <w:tc>
@@ -12988,13 +13145,8 @@
             <w:pPr>
               <w:cnfStyle w:val="000000000000" w:firstRow="0" w:lastRow="0" w:firstColumn="0" w:lastColumn="0" w:oddVBand="0" w:evenVBand="0" w:oddHBand="0" w:evenHBand="0" w:firstRowFirstColumn="0" w:firstRowLastColumn="0" w:lastRowFirstColumn="0" w:lastRowLastColumn="0"/>
             </w:pPr>
-            <w:proofErr w:type="gramStart"/>
-            <w:r>
-              <w:t>v</w:t>
-            </w:r>
-            <w:proofErr w:type="gramEnd"/>
-            <w:r>
-              <w:t>8.11.1</w:t>
+            <w:r>
+              <w:t>v8.11.1</w:t>
             </w:r>
           </w:p>
         </w:tc>
@@ -13009,13 +13161,9 @@
             <w:tcW w:w="2263" w:type="dxa"/>
           </w:tcPr>
           <w:p>
-            <w:proofErr w:type="spellStart"/>
-            <w:proofErr w:type="gramStart"/>
             <w:r>
               <w:t>npm</w:t>
             </w:r>
-            <w:proofErr w:type="spellEnd"/>
-            <w:proofErr w:type="gramEnd"/>
           </w:p>
         </w:tc>
         <w:tc>
@@ -13040,12 +13188,10 @@
           </w:tcPr>
           <w:p>
             <w:proofErr w:type="spellStart"/>
-            <w:proofErr w:type="gramStart"/>
             <w:r>
               <w:t>certbot</w:t>
             </w:r>
             <w:proofErr w:type="spellEnd"/>
-            <w:proofErr w:type="gramEnd"/>
           </w:p>
         </w:tc>
         <w:tc>
@@ -13057,12 +13203,10 @@
               <w:cnfStyle w:val="000000000000" w:firstRow="0" w:lastRow="0" w:firstColumn="0" w:lastColumn="0" w:oddVBand="0" w:evenVBand="0" w:oddHBand="0" w:evenHBand="0" w:firstRowFirstColumn="0" w:firstRowLastColumn="0" w:lastRowFirstColumn="0" w:lastRowLastColumn="0"/>
             </w:pPr>
             <w:proofErr w:type="spellStart"/>
-            <w:proofErr w:type="gramStart"/>
             <w:r>
               <w:t>certbot</w:t>
             </w:r>
             <w:proofErr w:type="spellEnd"/>
-            <w:proofErr w:type="gramEnd"/>
             <w:r>
               <w:t xml:space="preserve"> 0.28.0</w:t>
             </w:r>
@@ -13475,21 +13619,19 @@
             <w:pPr>
               <w:pStyle w:val="code"/>
             </w:pPr>
-            <w:bookmarkStart w:id="31" w:name="_Hlk2886505"/>
+            <w:bookmarkStart w:id="35" w:name="_Hlk2886505"/>
             <w:proofErr w:type="spellStart"/>
-            <w:proofErr w:type="gramStart"/>
             <w:r>
               <w:t>maxretry</w:t>
             </w:r>
             <w:proofErr w:type="spellEnd"/>
-            <w:proofErr w:type="gramEnd"/>
             <w:r>
               <w:t xml:space="preserve"> = 10</w:t>
             </w:r>
           </w:p>
         </w:tc>
       </w:tr>
-      <w:bookmarkEnd w:id="31"/>
+      <w:bookmarkEnd w:id="35"/>
     </w:tbl>
     <w:p/>
     <w:p>
@@ -13564,12 +13706,10 @@
               <w:pStyle w:val="code"/>
             </w:pPr>
             <w:proofErr w:type="spellStart"/>
-            <w:proofErr w:type="gramStart"/>
             <w:r>
               <w:t>sudo</w:t>
             </w:r>
             <w:proofErr w:type="spellEnd"/>
-            <w:proofErr w:type="gramEnd"/>
             <w:r>
               <w:t xml:space="preserve"> </w:t>
             </w:r>
@@ -13618,11 +13758,11 @@
       <w:r>
         <w:t xml:space="preserve"> n’ayant pas d’utilitaire d’aide pour </w:t>
       </w:r>
-      <w:proofErr w:type="spellStart"/>
-      <w:r>
-        <w:t>nodeJS</w:t>
-      </w:r>
-      <w:proofErr w:type="spellEnd"/>
+      <w:r>
+        <w:t>NodeJS</w:t>
+      </w:r>
+      <w:bookmarkStart w:id="36" w:name="_GoBack"/>
+      <w:bookmarkEnd w:id="36"/>
       <w:r>
         <w:t>.</w:t>
       </w:r>
@@ -13926,23 +14066,23 @@
       <w:pPr>
         <w:pStyle w:val="Titre2"/>
       </w:pPr>
-      <w:bookmarkStart w:id="32" w:name="_Toc25553317"/>
-      <w:bookmarkStart w:id="33" w:name="_Toc71691022"/>
-      <w:bookmarkStart w:id="34" w:name="_Toc2925658"/>
+      <w:bookmarkStart w:id="37" w:name="_Toc25553317"/>
+      <w:bookmarkStart w:id="38" w:name="_Toc71691022"/>
+      <w:bookmarkStart w:id="39" w:name="_Toc3369126"/>
       <w:r>
         <w:t>Dossier de réalisation</w:t>
       </w:r>
-      <w:bookmarkStart w:id="35" w:name="_Toc25553318"/>
-      <w:bookmarkEnd w:id="32"/>
-      <w:bookmarkEnd w:id="33"/>
-      <w:bookmarkEnd w:id="34"/>
+      <w:bookmarkStart w:id="40" w:name="_Toc25553318"/>
+      <w:bookmarkEnd w:id="37"/>
+      <w:bookmarkEnd w:id="38"/>
+      <w:bookmarkEnd w:id="39"/>
     </w:p>
     <w:p>
       <w:pPr>
         <w:pStyle w:val="Titre4"/>
       </w:pPr>
     </w:p>
-    <w:bookmarkEnd w:id="35"/>
+    <w:bookmarkEnd w:id="40"/>
     <w:p>
       <w:pPr>
         <w:ind w:firstLine="360"/>
@@ -14201,18 +14341,18 @@
       <w:pPr>
         <w:pStyle w:val="Titre2"/>
       </w:pPr>
-      <w:bookmarkStart w:id="36" w:name="_Toc25553321"/>
-      <w:bookmarkStart w:id="37" w:name="_Toc71691025"/>
-      <w:bookmarkStart w:id="38" w:name="_Toc2925659"/>
+      <w:bookmarkStart w:id="41" w:name="_Toc25553321"/>
+      <w:bookmarkStart w:id="42" w:name="_Toc71691025"/>
+      <w:bookmarkStart w:id="43" w:name="_Toc3369127"/>
       <w:r>
         <w:t>Description des test</w:t>
       </w:r>
-      <w:bookmarkEnd w:id="36"/>
+      <w:bookmarkEnd w:id="41"/>
       <w:r>
         <w:t>s effectués</w:t>
       </w:r>
-      <w:bookmarkEnd w:id="37"/>
-      <w:bookmarkEnd w:id="38"/>
+      <w:bookmarkEnd w:id="42"/>
+      <w:bookmarkEnd w:id="43"/>
     </w:p>
     <w:p/>
     <w:tbl>
@@ -14883,15 +15023,7 @@
               <w:cnfStyle w:val="000000100000" w:firstRow="0" w:lastRow="0" w:firstColumn="0" w:lastColumn="0" w:oddVBand="0" w:evenVBand="0" w:oddHBand="1" w:evenHBand="0" w:firstRowFirstColumn="0" w:firstRowLastColumn="0" w:lastRowFirstColumn="0" w:lastRowLastColumn="0"/>
             </w:pPr>
             <w:r>
-              <w:t>Visiteur : Soumet une requête GET à "/</w:t>
-            </w:r>
-            <w:proofErr w:type="spellStart"/>
-            <w:r>
-              <w:t>token</w:t>
-            </w:r>
-            <w:proofErr w:type="spellEnd"/>
-            <w:r>
-              <w:t>"</w:t>
+              <w:t>Visiteur : Soumet une requête GET à "/token"</w:t>
             </w:r>
           </w:p>
         </w:tc>
@@ -15131,8 +15263,6 @@
             <w:r>
               <w:t>API : Retourne une erreur de connexion</w:t>
             </w:r>
-            <w:bookmarkStart w:id="39" w:name="_GoBack"/>
-            <w:bookmarkEnd w:id="39"/>
           </w:p>
         </w:tc>
         <w:tc>
@@ -15219,6 +15349,7 @@
         </w:numPr>
       </w:pPr>
     </w:p>
+    <w:p/>
     <w:p>
       <w:pPr>
         <w:jc w:val="left"/>
@@ -15355,18 +15486,18 @@
           <w:i/>
         </w:rPr>
       </w:pPr>
-      <w:bookmarkStart w:id="40" w:name="_Toc25553322"/>
-      <w:bookmarkStart w:id="41" w:name="_Toc71691026"/>
-      <w:bookmarkStart w:id="42" w:name="_Toc2925660"/>
+      <w:bookmarkStart w:id="44" w:name="_Toc25553322"/>
+      <w:bookmarkStart w:id="45" w:name="_Toc71691026"/>
+      <w:bookmarkStart w:id="46" w:name="_Toc3369128"/>
       <w:r>
         <w:t xml:space="preserve">Erreurs </w:t>
       </w:r>
-      <w:bookmarkEnd w:id="40"/>
+      <w:bookmarkEnd w:id="44"/>
       <w:r>
         <w:t>restantes</w:t>
       </w:r>
-      <w:bookmarkEnd w:id="41"/>
-      <w:bookmarkEnd w:id="42"/>
+      <w:bookmarkEnd w:id="45"/>
+      <w:bookmarkEnd w:id="46"/>
       <w:r>
         <w:t xml:space="preserve">  </w:t>
       </w:r>
@@ -15378,7 +15509,7 @@
           <w:i/>
         </w:rPr>
       </w:pPr>
-      <w:bookmarkStart w:id="43" w:name="_Toc25553323"/>
+      <w:bookmarkStart w:id="47" w:name="_Toc25553323"/>
     </w:p>
     <w:p>
       <w:pPr>
@@ -15449,7 +15580,7 @@
         </w:rPr>
         <w:t>Conséquences sur l'utilisation du produit</w:t>
       </w:r>
-      <w:bookmarkEnd w:id="43"/>
+      <w:bookmarkEnd w:id="47"/>
     </w:p>
     <w:p>
       <w:pPr>
@@ -15484,18 +15615,18 @@
           <w:i/>
         </w:rPr>
       </w:pPr>
-      <w:bookmarkStart w:id="44" w:name="_Toc25553326"/>
-      <w:bookmarkStart w:id="45" w:name="_Toc71691029"/>
-      <w:bookmarkStart w:id="46" w:name="_Toc2925661"/>
+      <w:bookmarkStart w:id="48" w:name="_Toc25553326"/>
+      <w:bookmarkStart w:id="49" w:name="_Toc71691029"/>
+      <w:bookmarkStart w:id="50" w:name="_Toc3369129"/>
       <w:r>
         <w:t>Liste des documents</w:t>
       </w:r>
-      <w:bookmarkEnd w:id="44"/>
+      <w:bookmarkEnd w:id="48"/>
       <w:r>
         <w:t xml:space="preserve"> fournis</w:t>
       </w:r>
-      <w:bookmarkEnd w:id="45"/>
-      <w:bookmarkEnd w:id="46"/>
+      <w:bookmarkEnd w:id="49"/>
+      <w:bookmarkEnd w:id="50"/>
     </w:p>
     <w:p>
       <w:pPr>
@@ -15678,18 +15809,18 @@
           <w:tab w:val="num" w:pos="360"/>
         </w:tabs>
       </w:pPr>
-      <w:bookmarkStart w:id="47" w:name="_Toc25553328"/>
-      <w:bookmarkStart w:id="48" w:name="_Toc71703263"/>
-      <w:bookmarkStart w:id="49" w:name="_Toc2925662"/>
+      <w:bookmarkStart w:id="51" w:name="_Toc25553328"/>
+      <w:bookmarkStart w:id="52" w:name="_Toc71703263"/>
+      <w:bookmarkStart w:id="53" w:name="_Toc3369130"/>
       <w:r>
         <w:t>C</w:t>
       </w:r>
-      <w:bookmarkEnd w:id="47"/>
-      <w:bookmarkEnd w:id="48"/>
+      <w:bookmarkEnd w:id="51"/>
+      <w:bookmarkEnd w:id="52"/>
       <w:r>
         <w:t>onclusions</w:t>
       </w:r>
-      <w:bookmarkEnd w:id="49"/>
+      <w:bookmarkEnd w:id="53"/>
     </w:p>
     <w:p>
       <w:pPr>
@@ -15848,17 +15979,17 @@
           <w:tab w:val="num" w:pos="360"/>
         </w:tabs>
       </w:pPr>
-      <w:bookmarkStart w:id="50" w:name="_Toc71703264"/>
-      <w:bookmarkStart w:id="51" w:name="_Toc2925663"/>
+      <w:bookmarkStart w:id="54" w:name="_Toc71703264"/>
+      <w:bookmarkStart w:id="55" w:name="_Toc3369131"/>
       <w:r>
         <w:lastRenderedPageBreak/>
         <w:t>A</w:t>
       </w:r>
-      <w:bookmarkEnd w:id="50"/>
+      <w:bookmarkEnd w:id="54"/>
       <w:r>
         <w:t>nnexes</w:t>
       </w:r>
-      <w:bookmarkEnd w:id="51"/>
+      <w:bookmarkEnd w:id="55"/>
     </w:p>
     <w:p/>
     <w:p>
@@ -15868,11 +15999,11 @@
           <w:i/>
         </w:rPr>
       </w:pPr>
-      <w:bookmarkStart w:id="52" w:name="_Toc2925664"/>
+      <w:bookmarkStart w:id="56" w:name="_Toc3369132"/>
       <w:r>
         <w:t>Résumé du rapport du TPI / version succincte de la documentation</w:t>
       </w:r>
-      <w:bookmarkEnd w:id="52"/>
+      <w:bookmarkEnd w:id="56"/>
     </w:p>
     <w:p/>
     <w:p>
@@ -15882,13 +16013,13 @@
           <w:i/>
         </w:rPr>
       </w:pPr>
-      <w:bookmarkStart w:id="53" w:name="_Toc71703265"/>
-      <w:bookmarkStart w:id="54" w:name="_Toc2925665"/>
+      <w:bookmarkStart w:id="57" w:name="_Toc71703265"/>
+      <w:bookmarkStart w:id="58" w:name="_Toc3369133"/>
       <w:r>
         <w:t>Sources – Bibliographie</w:t>
       </w:r>
-      <w:bookmarkEnd w:id="53"/>
-      <w:bookmarkEnd w:id="54"/>
+      <w:bookmarkEnd w:id="57"/>
+      <w:bookmarkEnd w:id="58"/>
     </w:p>
     <w:p>
       <w:pPr>
@@ -15945,18 +16076,18 @@
           <w:i/>
         </w:rPr>
       </w:pPr>
-      <w:bookmarkStart w:id="55" w:name="_Toc25553330"/>
-      <w:bookmarkStart w:id="56" w:name="_Toc71703266"/>
-      <w:bookmarkStart w:id="57" w:name="_Toc2925666"/>
+      <w:bookmarkStart w:id="59" w:name="_Toc25553330"/>
+      <w:bookmarkStart w:id="60" w:name="_Toc71703266"/>
+      <w:bookmarkStart w:id="61" w:name="_Toc3369134"/>
       <w:r>
         <w:t xml:space="preserve">Journal de </w:t>
       </w:r>
-      <w:bookmarkEnd w:id="55"/>
-      <w:bookmarkEnd w:id="56"/>
+      <w:bookmarkEnd w:id="59"/>
+      <w:bookmarkEnd w:id="60"/>
       <w:r>
         <w:t>travail</w:t>
       </w:r>
-      <w:bookmarkEnd w:id="57"/>
+      <w:bookmarkEnd w:id="61"/>
     </w:p>
     <w:p/>
     <w:p>
@@ -15967,7 +16098,7 @@
           <w:numId w:val="0"/>
         </w:numPr>
       </w:pPr>
-      <w:bookmarkStart w:id="58" w:name="_Toc25553331"/>
+      <w:bookmarkStart w:id="62" w:name="_Toc25553331"/>
     </w:p>
     <w:p>
       <w:pPr>
@@ -15976,14 +16107,14 @@
           <w:i/>
         </w:rPr>
       </w:pPr>
-      <w:bookmarkStart w:id="59" w:name="_Toc71703267"/>
-      <w:bookmarkStart w:id="60" w:name="_Toc2925667"/>
+      <w:bookmarkStart w:id="63" w:name="_Toc71703267"/>
+      <w:bookmarkStart w:id="64" w:name="_Toc3369135"/>
       <w:r>
         <w:t>Manuel d'Installation</w:t>
       </w:r>
-      <w:bookmarkEnd w:id="58"/>
-      <w:bookmarkEnd w:id="59"/>
-      <w:bookmarkEnd w:id="60"/>
+      <w:bookmarkEnd w:id="62"/>
+      <w:bookmarkEnd w:id="63"/>
+      <w:bookmarkEnd w:id="64"/>
     </w:p>
     <w:p/>
     <w:p>
@@ -15993,15 +16124,15 @@
           <w:i/>
         </w:rPr>
       </w:pPr>
-      <w:bookmarkStart w:id="61" w:name="_Toc25553332"/>
-      <w:bookmarkStart w:id="62" w:name="_Toc71703268"/>
-      <w:bookmarkStart w:id="63" w:name="_Toc2925668"/>
+      <w:bookmarkStart w:id="65" w:name="_Toc25553332"/>
+      <w:bookmarkStart w:id="66" w:name="_Toc71703268"/>
+      <w:bookmarkStart w:id="67" w:name="_Toc3369136"/>
       <w:r>
         <w:t>Manuel d'Utilisation</w:t>
       </w:r>
-      <w:bookmarkEnd w:id="61"/>
-      <w:bookmarkEnd w:id="62"/>
-      <w:bookmarkEnd w:id="63"/>
+      <w:bookmarkEnd w:id="65"/>
+      <w:bookmarkEnd w:id="66"/>
+      <w:bookmarkEnd w:id="67"/>
     </w:p>
     <w:p/>
     <w:p>
@@ -16011,21 +16142,21 @@
           <w:i/>
         </w:rPr>
       </w:pPr>
-      <w:bookmarkStart w:id="64" w:name="_Toc71703270"/>
-      <w:bookmarkStart w:id="65" w:name="_Toc2925669"/>
-      <w:bookmarkStart w:id="66" w:name="_Toc25553334"/>
+      <w:bookmarkStart w:id="68" w:name="_Toc71703270"/>
+      <w:bookmarkStart w:id="69" w:name="_Toc25553334"/>
+      <w:bookmarkStart w:id="70" w:name="_Toc3369137"/>
       <w:r>
         <w:t>A</w:t>
       </w:r>
       <w:r>
         <w:t>rchives du projet</w:t>
       </w:r>
-      <w:bookmarkEnd w:id="64"/>
-      <w:bookmarkEnd w:id="65"/>
+      <w:bookmarkEnd w:id="68"/>
+      <w:bookmarkEnd w:id="70"/>
       <w:r>
         <w:t xml:space="preserve"> </w:t>
       </w:r>
-      <w:bookmarkEnd w:id="66"/>
+      <w:bookmarkEnd w:id="69"/>
     </w:p>
     <w:p/>
     <w:p>
@@ -16072,7 +16203,7 @@
 </file>
 
 <file path=word/endnotes.xml><?xml version="1.0" encoding="utf-8"?>
-<w:endnotes xmlns:wpc="http://schemas.microsoft.com/office/word/2010/wordprocessingCanvas" xmlns:cx="http://schemas.microsoft.com/office/drawing/2014/chartex" xmlns:cx1="http://schemas.microsoft.com/office/drawing/2015/9/8/chartex" xmlns:cx2="http://schemas.microsoft.com/office/drawing/2015/10/21/chartex" xmlns:cx3="http://schemas.microsoft.com/office/drawing/2016/5/9/chartex" xmlns:cx4="http://schemas.microsoft.com/office/drawing/2016/5/10/chartex" xmlns:cx5="http://schemas.microsoft.com/office/drawing/2016/5/11/chartex" xmlns:cx6="http://schemas.microsoft.com/office/drawing/2016/5/12/chartex" xmlns:cx7="http://schemas.microsoft.com/office/drawing/2016/5/13/chartex" xmlns:cx8="http://schemas.microsoft.com/office/drawing/2016/5/14/chartex" xmlns:mc="http://schemas.openxmlformats.org/markup-compatibility/2006" xmlns:aink="http://schemas.microsoft.com/office/drawing/2016/ink" xmlns:am3d="http://schemas.microsoft.com/office/drawing/2017/model3d" xmlns:o="urn:schemas-microsoft-com:office:office" xmlns:r="http://schemas.openxmlformats.org/officeDocument/2006/relationships" xmlns:m="http://schemas.openxmlformats.org/officeDocument/2006/math" xmlns:v="urn:schemas-microsoft-com:vml" xmlns:wp14="http://schemas.microsoft.com/office/word/2010/wordprocessingDrawing" xmlns:wp="http://schemas.openxmlformats.org/drawingml/2006/wordprocessingDrawing" xmlns:w10="urn:schemas-microsoft-com:office:word" xmlns:w="http://schemas.openxmlformats.org/wordprocessingml/2006/main" xmlns:w14="http://schemas.microsoft.com/office/word/2010/wordml" xmlns:w15="http://schemas.microsoft.com/office/word/2012/wordml" xmlns:w16cid="http://schemas.microsoft.com/office/word/2016/wordml/cid" xmlns:w16se="http://schemas.microsoft.com/office/word/2015/wordml/symex" xmlns:wpg="http://schemas.microsoft.com/office/word/2010/wordprocessingGroup" xmlns:wpi="http://schemas.microsoft.com/office/word/2010/wordprocessingInk" xmlns:wne="http://schemas.microsoft.com/office/word/2006/wordml" xmlns:wps="http://schemas.microsoft.com/office/word/2010/wordprocessingShape" mc:Ignorable="w14 w15 w16se w16cid wp14">
+<w:endnotes xmlns:wpc="http://schemas.microsoft.com/office/word/2010/wordprocessingCanvas" xmlns:cx="http://schemas.microsoft.com/office/drawing/2014/chartex" xmlns:cx1="http://schemas.microsoft.com/office/drawing/2015/9/8/chartex" xmlns:mc="http://schemas.openxmlformats.org/markup-compatibility/2006" xmlns:o="urn:schemas-microsoft-com:office:office" xmlns:r="http://schemas.openxmlformats.org/officeDocument/2006/relationships" xmlns:m="http://schemas.openxmlformats.org/officeDocument/2006/math" xmlns:v="urn:schemas-microsoft-com:vml" xmlns:wp14="http://schemas.microsoft.com/office/word/2010/wordprocessingDrawing" xmlns:wp="http://schemas.openxmlformats.org/drawingml/2006/wordprocessingDrawing" xmlns:w10="urn:schemas-microsoft-com:office:word" xmlns:w="http://schemas.openxmlformats.org/wordprocessingml/2006/main" xmlns:w14="http://schemas.microsoft.com/office/word/2010/wordml" xmlns:w15="http://schemas.microsoft.com/office/word/2012/wordml" xmlns:w16se="http://schemas.microsoft.com/office/word/2015/wordml/symex" xmlns:wpg="http://schemas.microsoft.com/office/word/2010/wordprocessingGroup" xmlns:wpi="http://schemas.microsoft.com/office/word/2010/wordprocessingInk" xmlns:wne="http://schemas.microsoft.com/office/word/2006/wordml" xmlns:wps="http://schemas.microsoft.com/office/word/2010/wordprocessingShape" mc:Ignorable="w14 w15 w16se wp14">
   <w:endnote w:type="separator" w:id="-1">
     <w:p>
       <w:r>
@@ -16091,7 +16222,7 @@
 </file>
 
 <file path=word/footer1.xml><?xml version="1.0" encoding="utf-8"?>
-<w:ftr xmlns:wpc="http://schemas.microsoft.com/office/word/2010/wordprocessingCanvas" xmlns:cx="http://schemas.microsoft.com/office/drawing/2014/chartex" xmlns:cx1="http://schemas.microsoft.com/office/drawing/2015/9/8/chartex" xmlns:cx2="http://schemas.microsoft.com/office/drawing/2015/10/21/chartex" xmlns:cx3="http://schemas.microsoft.com/office/drawing/2016/5/9/chartex" xmlns:cx4="http://schemas.microsoft.com/office/drawing/2016/5/10/chartex" xmlns:cx5="http://schemas.microsoft.com/office/drawing/2016/5/11/chartex" xmlns:cx6="http://schemas.microsoft.com/office/drawing/2016/5/12/chartex" xmlns:cx7="http://schemas.microsoft.com/office/drawing/2016/5/13/chartex" xmlns:cx8="http://schemas.microsoft.com/office/drawing/2016/5/14/chartex" xmlns:mc="http://schemas.openxmlformats.org/markup-compatibility/2006" xmlns:aink="http://schemas.microsoft.com/office/drawing/2016/ink" xmlns:am3d="http://schemas.microsoft.com/office/drawing/2017/model3d" xmlns:o="urn:schemas-microsoft-com:office:office" xmlns:r="http://schemas.openxmlformats.org/officeDocument/2006/relationships" xmlns:m="http://schemas.openxmlformats.org/officeDocument/2006/math" xmlns:v="urn:schemas-microsoft-com:vml" xmlns:wp14="http://schemas.microsoft.com/office/word/2010/wordprocessingDrawing" xmlns:wp="http://schemas.openxmlformats.org/drawingml/2006/wordprocessingDrawing" xmlns:w10="urn:schemas-microsoft-com:office:word" xmlns:w="http://schemas.openxmlformats.org/wordprocessingml/2006/main" xmlns:w14="http://schemas.microsoft.com/office/word/2010/wordml" xmlns:w15="http://schemas.microsoft.com/office/word/2012/wordml" xmlns:w16cid="http://schemas.microsoft.com/office/word/2016/wordml/cid" xmlns:w16se="http://schemas.microsoft.com/office/word/2015/wordml/symex" xmlns:wpg="http://schemas.microsoft.com/office/word/2010/wordprocessingGroup" xmlns:wpi="http://schemas.microsoft.com/office/word/2010/wordprocessingInk" xmlns:wne="http://schemas.microsoft.com/office/word/2006/wordml" xmlns:wps="http://schemas.microsoft.com/office/word/2010/wordprocessingShape" mc:Ignorable="w14 w15 w16se w16cid wp14">
+<w:ftr xmlns:wpc="http://schemas.microsoft.com/office/word/2010/wordprocessingCanvas" xmlns:cx="http://schemas.microsoft.com/office/drawing/2014/chartex" xmlns:cx1="http://schemas.microsoft.com/office/drawing/2015/9/8/chartex" xmlns:mc="http://schemas.openxmlformats.org/markup-compatibility/2006" xmlns:o="urn:schemas-microsoft-com:office:office" xmlns:r="http://schemas.openxmlformats.org/officeDocument/2006/relationships" xmlns:m="http://schemas.openxmlformats.org/officeDocument/2006/math" xmlns:v="urn:schemas-microsoft-com:vml" xmlns:wp14="http://schemas.microsoft.com/office/word/2010/wordprocessingDrawing" xmlns:wp="http://schemas.openxmlformats.org/drawingml/2006/wordprocessingDrawing" xmlns:w10="urn:schemas-microsoft-com:office:word" xmlns:w="http://schemas.openxmlformats.org/wordprocessingml/2006/main" xmlns:w14="http://schemas.microsoft.com/office/word/2010/wordml" xmlns:w15="http://schemas.microsoft.com/office/word/2012/wordml" xmlns:w16se="http://schemas.microsoft.com/office/word/2015/wordml/symex" xmlns:wpg="http://schemas.microsoft.com/office/word/2010/wordprocessingGroup" xmlns:wpi="http://schemas.microsoft.com/office/word/2010/wordprocessingInk" xmlns:wne="http://schemas.microsoft.com/office/word/2006/wordml" xmlns:wps="http://schemas.microsoft.com/office/word/2010/wordprocessingShape" mc:Ignorable="w14 w15 w16se wp14">
   <w:p>
     <w:pPr>
       <w:pStyle w:val="Pieddepage"/>
@@ -16107,21 +16238,12 @@
         <w:szCs w:val="16"/>
       </w:rPr>
     </w:pPr>
-    <w:proofErr w:type="gramStart"/>
     <w:r>
       <w:rPr>
         <w:sz w:val="16"/>
         <w:szCs w:val="16"/>
       </w:rPr>
-      <w:t>i</w:t>
-    </w:r>
-    <w:proofErr w:type="gramEnd"/>
-    <w:r>
-      <w:rPr>
-        <w:sz w:val="16"/>
-        <w:szCs w:val="16"/>
-      </w:rPr>
-      <w:t>-CQ VD Octobre 2010</w:t>
+      <w:t>i-CQ VD Octobre 2010</w:t>
     </w:r>
     <w:r>
       <w:rPr>
@@ -16161,7 +16283,7 @@
         <w:sz w:val="16"/>
         <w:szCs w:val="16"/>
       </w:rPr>
-      <w:t>16</w:t>
+      <w:t>18</w:t>
     </w:r>
     <w:r>
       <w:rPr>
@@ -16219,7 +16341,7 @@
 </file>
 
 <file path=word/footer2.xml><?xml version="1.0" encoding="utf-8"?>
-<w:ftr xmlns:wpc="http://schemas.microsoft.com/office/word/2010/wordprocessingCanvas" xmlns:cx="http://schemas.microsoft.com/office/drawing/2014/chartex" xmlns:cx1="http://schemas.microsoft.com/office/drawing/2015/9/8/chartex" xmlns:cx2="http://schemas.microsoft.com/office/drawing/2015/10/21/chartex" xmlns:cx3="http://schemas.microsoft.com/office/drawing/2016/5/9/chartex" xmlns:cx4="http://schemas.microsoft.com/office/drawing/2016/5/10/chartex" xmlns:cx5="http://schemas.microsoft.com/office/drawing/2016/5/11/chartex" xmlns:cx6="http://schemas.microsoft.com/office/drawing/2016/5/12/chartex" xmlns:cx7="http://schemas.microsoft.com/office/drawing/2016/5/13/chartex" xmlns:cx8="http://schemas.microsoft.com/office/drawing/2016/5/14/chartex" xmlns:mc="http://schemas.openxmlformats.org/markup-compatibility/2006" xmlns:aink="http://schemas.microsoft.com/office/drawing/2016/ink" xmlns:am3d="http://schemas.microsoft.com/office/drawing/2017/model3d" xmlns:o="urn:schemas-microsoft-com:office:office" xmlns:r="http://schemas.openxmlformats.org/officeDocument/2006/relationships" xmlns:m="http://schemas.openxmlformats.org/officeDocument/2006/math" xmlns:v="urn:schemas-microsoft-com:vml" xmlns:wp14="http://schemas.microsoft.com/office/word/2010/wordprocessingDrawing" xmlns:wp="http://schemas.openxmlformats.org/drawingml/2006/wordprocessingDrawing" xmlns:w10="urn:schemas-microsoft-com:office:word" xmlns:w="http://schemas.openxmlformats.org/wordprocessingml/2006/main" xmlns:w14="http://schemas.microsoft.com/office/word/2010/wordml" xmlns:w15="http://schemas.microsoft.com/office/word/2012/wordml" xmlns:w16cid="http://schemas.microsoft.com/office/word/2016/wordml/cid" xmlns:w16se="http://schemas.microsoft.com/office/word/2015/wordml/symex" xmlns:wpg="http://schemas.microsoft.com/office/word/2010/wordprocessingGroup" xmlns:wpi="http://schemas.microsoft.com/office/word/2010/wordprocessingInk" xmlns:wne="http://schemas.microsoft.com/office/word/2006/wordml" xmlns:wps="http://schemas.microsoft.com/office/word/2010/wordprocessingShape" mc:Ignorable="w14 w15 w16se w16cid wp14">
+<w:ftr xmlns:wpc="http://schemas.microsoft.com/office/word/2010/wordprocessingCanvas" xmlns:cx="http://schemas.microsoft.com/office/drawing/2014/chartex" xmlns:cx1="http://schemas.microsoft.com/office/drawing/2015/9/8/chartex" xmlns:mc="http://schemas.openxmlformats.org/markup-compatibility/2006" xmlns:o="urn:schemas-microsoft-com:office:office" xmlns:r="http://schemas.openxmlformats.org/officeDocument/2006/relationships" xmlns:m="http://schemas.openxmlformats.org/officeDocument/2006/math" xmlns:v="urn:schemas-microsoft-com:vml" xmlns:wp14="http://schemas.microsoft.com/office/word/2010/wordprocessingDrawing" xmlns:wp="http://schemas.openxmlformats.org/drawingml/2006/wordprocessingDrawing" xmlns:w10="urn:schemas-microsoft-com:office:word" xmlns:w="http://schemas.openxmlformats.org/wordprocessingml/2006/main" xmlns:w14="http://schemas.microsoft.com/office/word/2010/wordml" xmlns:w15="http://schemas.microsoft.com/office/word/2012/wordml" xmlns:w16se="http://schemas.microsoft.com/office/word/2015/wordml/symex" xmlns:wpg="http://schemas.microsoft.com/office/word/2010/wordprocessingGroup" xmlns:wpi="http://schemas.microsoft.com/office/word/2010/wordprocessingInk" xmlns:wne="http://schemas.microsoft.com/office/word/2006/wordml" xmlns:wps="http://schemas.microsoft.com/office/word/2010/wordprocessingShape" mc:Ignorable="w14 w15 w16se wp14">
   <w:p>
     <w:pPr>
       <w:pStyle w:val="Pieddepage"/>
@@ -16237,21 +16359,12 @@
         <w:szCs w:val="16"/>
       </w:rPr>
     </w:pPr>
-    <w:proofErr w:type="gramStart"/>
     <w:r>
       <w:rPr>
         <w:sz w:val="16"/>
         <w:szCs w:val="16"/>
       </w:rPr>
-      <w:t>i</w:t>
-    </w:r>
-    <w:proofErr w:type="gramEnd"/>
-    <w:r>
-      <w:rPr>
-        <w:sz w:val="16"/>
-        <w:szCs w:val="16"/>
-      </w:rPr>
-      <w:t>-CQ VD Octobre 2010</w:t>
+      <w:t>i-CQ VD Octobre 2010</w:t>
     </w:r>
     <w:r>
       <w:rPr>
@@ -16291,7 +16404,7 @@
         <w:sz w:val="16"/>
         <w:szCs w:val="16"/>
       </w:rPr>
-      <w:t>18</w:t>
+      <w:t>20</w:t>
     </w:r>
     <w:r>
       <w:rPr>
@@ -16349,7 +16462,7 @@
 </file>
 
 <file path=word/footer3.xml><?xml version="1.0" encoding="utf-8"?>
-<w:ftr xmlns:wpc="http://schemas.microsoft.com/office/word/2010/wordprocessingCanvas" xmlns:cx="http://schemas.microsoft.com/office/drawing/2014/chartex" xmlns:cx1="http://schemas.microsoft.com/office/drawing/2015/9/8/chartex" xmlns:cx2="http://schemas.microsoft.com/office/drawing/2015/10/21/chartex" xmlns:cx3="http://schemas.microsoft.com/office/drawing/2016/5/9/chartex" xmlns:cx4="http://schemas.microsoft.com/office/drawing/2016/5/10/chartex" xmlns:cx5="http://schemas.microsoft.com/office/drawing/2016/5/11/chartex" xmlns:cx6="http://schemas.microsoft.com/office/drawing/2016/5/12/chartex" xmlns:cx7="http://schemas.microsoft.com/office/drawing/2016/5/13/chartex" xmlns:cx8="http://schemas.microsoft.com/office/drawing/2016/5/14/chartex" xmlns:mc="http://schemas.openxmlformats.org/markup-compatibility/2006" xmlns:aink="http://schemas.microsoft.com/office/drawing/2016/ink" xmlns:am3d="http://schemas.microsoft.com/office/drawing/2017/model3d" xmlns:o="urn:schemas-microsoft-com:office:office" xmlns:r="http://schemas.openxmlformats.org/officeDocument/2006/relationships" xmlns:m="http://schemas.openxmlformats.org/officeDocument/2006/math" xmlns:v="urn:schemas-microsoft-com:vml" xmlns:wp14="http://schemas.microsoft.com/office/word/2010/wordprocessingDrawing" xmlns:wp="http://schemas.openxmlformats.org/drawingml/2006/wordprocessingDrawing" xmlns:w10="urn:schemas-microsoft-com:office:word" xmlns:w="http://schemas.openxmlformats.org/wordprocessingml/2006/main" xmlns:w14="http://schemas.microsoft.com/office/word/2010/wordml" xmlns:w15="http://schemas.microsoft.com/office/word/2012/wordml" xmlns:w16cid="http://schemas.microsoft.com/office/word/2016/wordml/cid" xmlns:w16se="http://schemas.microsoft.com/office/word/2015/wordml/symex" xmlns:wpg="http://schemas.microsoft.com/office/word/2010/wordprocessingGroup" xmlns:wpi="http://schemas.microsoft.com/office/word/2010/wordprocessingInk" xmlns:wne="http://schemas.microsoft.com/office/word/2006/wordml" xmlns:wps="http://schemas.microsoft.com/office/word/2010/wordprocessingShape" mc:Ignorable="w14 w15 w16se w16cid wp14">
+<w:ftr xmlns:wpc="http://schemas.microsoft.com/office/word/2010/wordprocessingCanvas" xmlns:cx="http://schemas.microsoft.com/office/drawing/2014/chartex" xmlns:cx1="http://schemas.microsoft.com/office/drawing/2015/9/8/chartex" xmlns:mc="http://schemas.openxmlformats.org/markup-compatibility/2006" xmlns:o="urn:schemas-microsoft-com:office:office" xmlns:r="http://schemas.openxmlformats.org/officeDocument/2006/relationships" xmlns:m="http://schemas.openxmlformats.org/officeDocument/2006/math" xmlns:v="urn:schemas-microsoft-com:vml" xmlns:wp14="http://schemas.microsoft.com/office/word/2010/wordprocessingDrawing" xmlns:wp="http://schemas.openxmlformats.org/drawingml/2006/wordprocessingDrawing" xmlns:w10="urn:schemas-microsoft-com:office:word" xmlns:w="http://schemas.openxmlformats.org/wordprocessingml/2006/main" xmlns:w14="http://schemas.microsoft.com/office/word/2010/wordml" xmlns:w15="http://schemas.microsoft.com/office/word/2012/wordml" xmlns:w16se="http://schemas.microsoft.com/office/word/2015/wordml/symex" xmlns:wpg="http://schemas.microsoft.com/office/word/2010/wordprocessingGroup" xmlns:wpi="http://schemas.microsoft.com/office/word/2010/wordprocessingInk" xmlns:wne="http://schemas.microsoft.com/office/word/2006/wordml" xmlns:wps="http://schemas.microsoft.com/office/word/2010/wordprocessingShape" mc:Ignorable="w14 w15 w16se wp14">
   <w:p>
     <w:pPr>
       <w:pStyle w:val="Pieddepage"/>
@@ -16365,21 +16478,12 @@
         <w:szCs w:val="16"/>
       </w:rPr>
     </w:pPr>
-    <w:proofErr w:type="gramStart"/>
     <w:r>
       <w:rPr>
         <w:sz w:val="16"/>
         <w:szCs w:val="16"/>
       </w:rPr>
-      <w:t>i</w:t>
-    </w:r>
-    <w:proofErr w:type="gramEnd"/>
-    <w:r>
-      <w:rPr>
-        <w:sz w:val="16"/>
-        <w:szCs w:val="16"/>
-      </w:rPr>
-      <w:t>-CQ VD Octobre 2010</w:t>
+      <w:t>i-CQ VD Octobre 2010</w:t>
     </w:r>
     <w:r>
       <w:rPr>
@@ -16419,7 +16523,7 @@
         <w:sz w:val="16"/>
         <w:szCs w:val="16"/>
       </w:rPr>
-      <w:t>25</w:t>
+      <w:t>28</w:t>
     </w:r>
     <w:r>
       <w:rPr>
@@ -16477,7 +16581,7 @@
 </file>
 
 <file path=word/footnotes.xml><?xml version="1.0" encoding="utf-8"?>
-<w:footnotes xmlns:wpc="http://schemas.microsoft.com/office/word/2010/wordprocessingCanvas" xmlns:cx="http://schemas.microsoft.com/office/drawing/2014/chartex" xmlns:cx1="http://schemas.microsoft.com/office/drawing/2015/9/8/chartex" xmlns:cx2="http://schemas.microsoft.com/office/drawing/2015/10/21/chartex" xmlns:cx3="http://schemas.microsoft.com/office/drawing/2016/5/9/chartex" xmlns:cx4="http://schemas.microsoft.com/office/drawing/2016/5/10/chartex" xmlns:cx5="http://schemas.microsoft.com/office/drawing/2016/5/11/chartex" xmlns:cx6="http://schemas.microsoft.com/office/drawing/2016/5/12/chartex" xmlns:cx7="http://schemas.microsoft.com/office/drawing/2016/5/13/chartex" xmlns:cx8="http://schemas.microsoft.com/office/drawing/2016/5/14/chartex" xmlns:mc="http://schemas.openxmlformats.org/markup-compatibility/2006" xmlns:aink="http://schemas.microsoft.com/office/drawing/2016/ink" xmlns:am3d="http://schemas.microsoft.com/office/drawing/2017/model3d" xmlns:o="urn:schemas-microsoft-com:office:office" xmlns:r="http://schemas.openxmlformats.org/officeDocument/2006/relationships" xmlns:m="http://schemas.openxmlformats.org/officeDocument/2006/math" xmlns:v="urn:schemas-microsoft-com:vml" xmlns:wp14="http://schemas.microsoft.com/office/word/2010/wordprocessingDrawing" xmlns:wp="http://schemas.openxmlformats.org/drawingml/2006/wordprocessingDrawing" xmlns:w10="urn:schemas-microsoft-com:office:word" xmlns:w="http://schemas.openxmlformats.org/wordprocessingml/2006/main" xmlns:w14="http://schemas.microsoft.com/office/word/2010/wordml" xmlns:w15="http://schemas.microsoft.com/office/word/2012/wordml" xmlns:w16cid="http://schemas.microsoft.com/office/word/2016/wordml/cid" xmlns:w16se="http://schemas.microsoft.com/office/word/2015/wordml/symex" xmlns:wpg="http://schemas.microsoft.com/office/word/2010/wordprocessingGroup" xmlns:wpi="http://schemas.microsoft.com/office/word/2010/wordprocessingInk" xmlns:wne="http://schemas.microsoft.com/office/word/2006/wordml" xmlns:wps="http://schemas.microsoft.com/office/word/2010/wordprocessingShape" mc:Ignorable="w14 w15 w16se w16cid wp14">
+<w:footnotes xmlns:wpc="http://schemas.microsoft.com/office/word/2010/wordprocessingCanvas" xmlns:cx="http://schemas.microsoft.com/office/drawing/2014/chartex" xmlns:cx1="http://schemas.microsoft.com/office/drawing/2015/9/8/chartex" xmlns:mc="http://schemas.openxmlformats.org/markup-compatibility/2006" xmlns:o="urn:schemas-microsoft-com:office:office" xmlns:r="http://schemas.openxmlformats.org/officeDocument/2006/relationships" xmlns:m="http://schemas.openxmlformats.org/officeDocument/2006/math" xmlns:v="urn:schemas-microsoft-com:vml" xmlns:wp14="http://schemas.microsoft.com/office/word/2010/wordprocessingDrawing" xmlns:wp="http://schemas.openxmlformats.org/drawingml/2006/wordprocessingDrawing" xmlns:w10="urn:schemas-microsoft-com:office:word" xmlns:w="http://schemas.openxmlformats.org/wordprocessingml/2006/main" xmlns:w14="http://schemas.microsoft.com/office/word/2010/wordml" xmlns:w15="http://schemas.microsoft.com/office/word/2012/wordml" xmlns:w16se="http://schemas.microsoft.com/office/word/2015/wordml/symex" xmlns:wpg="http://schemas.microsoft.com/office/word/2010/wordprocessingGroup" xmlns:wpi="http://schemas.microsoft.com/office/word/2010/wordprocessingInk" xmlns:wne="http://schemas.microsoft.com/office/word/2006/wordml" xmlns:wps="http://schemas.microsoft.com/office/word/2010/wordprocessingShape" mc:Ignorable="w14 w15 w16se wp14">
   <w:footnote w:type="separator" w:id="-1">
     <w:p>
       <w:r>
@@ -16584,7 +16688,7 @@
 </file>
 
 <file path=word/header1.xml><?xml version="1.0" encoding="utf-8"?>
-<w:hdr xmlns:wpc="http://schemas.microsoft.com/office/word/2010/wordprocessingCanvas" xmlns:cx="http://schemas.microsoft.com/office/drawing/2014/chartex" xmlns:cx1="http://schemas.microsoft.com/office/drawing/2015/9/8/chartex" xmlns:cx2="http://schemas.microsoft.com/office/drawing/2015/10/21/chartex" xmlns:cx3="http://schemas.microsoft.com/office/drawing/2016/5/9/chartex" xmlns:cx4="http://schemas.microsoft.com/office/drawing/2016/5/10/chartex" xmlns:cx5="http://schemas.microsoft.com/office/drawing/2016/5/11/chartex" xmlns:cx6="http://schemas.microsoft.com/office/drawing/2016/5/12/chartex" xmlns:cx7="http://schemas.microsoft.com/office/drawing/2016/5/13/chartex" xmlns:cx8="http://schemas.microsoft.com/office/drawing/2016/5/14/chartex" xmlns:mc="http://schemas.openxmlformats.org/markup-compatibility/2006" xmlns:aink="http://schemas.microsoft.com/office/drawing/2016/ink" xmlns:am3d="http://schemas.microsoft.com/office/drawing/2017/model3d" xmlns:o="urn:schemas-microsoft-com:office:office" xmlns:r="http://schemas.openxmlformats.org/officeDocument/2006/relationships" xmlns:m="http://schemas.openxmlformats.org/officeDocument/2006/math" xmlns:v="urn:schemas-microsoft-com:vml" xmlns:wp14="http://schemas.microsoft.com/office/word/2010/wordprocessingDrawing" xmlns:wp="http://schemas.openxmlformats.org/drawingml/2006/wordprocessingDrawing" xmlns:w10="urn:schemas-microsoft-com:office:word" xmlns:w="http://schemas.openxmlformats.org/wordprocessingml/2006/main" xmlns:w14="http://schemas.microsoft.com/office/word/2010/wordml" xmlns:w15="http://schemas.microsoft.com/office/word/2012/wordml" xmlns:w16cid="http://schemas.microsoft.com/office/word/2016/wordml/cid" xmlns:w16se="http://schemas.microsoft.com/office/word/2015/wordml/symex" xmlns:wpg="http://schemas.microsoft.com/office/word/2010/wordprocessingGroup" xmlns:wpi="http://schemas.microsoft.com/office/word/2010/wordprocessingInk" xmlns:wne="http://schemas.microsoft.com/office/word/2006/wordml" xmlns:wps="http://schemas.microsoft.com/office/word/2010/wordprocessingShape" mc:Ignorable="w14 w15 w16se w16cid wp14">
+<w:hdr xmlns:wpc="http://schemas.microsoft.com/office/word/2010/wordprocessingCanvas" xmlns:cx="http://schemas.microsoft.com/office/drawing/2014/chartex" xmlns:cx1="http://schemas.microsoft.com/office/drawing/2015/9/8/chartex" xmlns:mc="http://schemas.openxmlformats.org/markup-compatibility/2006" xmlns:o="urn:schemas-microsoft-com:office:office" xmlns:r="http://schemas.openxmlformats.org/officeDocument/2006/relationships" xmlns:m="http://schemas.openxmlformats.org/officeDocument/2006/math" xmlns:v="urn:schemas-microsoft-com:vml" xmlns:wp14="http://schemas.microsoft.com/office/word/2010/wordprocessingDrawing" xmlns:wp="http://schemas.openxmlformats.org/drawingml/2006/wordprocessingDrawing" xmlns:w10="urn:schemas-microsoft-com:office:word" xmlns:w="http://schemas.openxmlformats.org/wordprocessingml/2006/main" xmlns:w14="http://schemas.microsoft.com/office/word/2010/wordml" xmlns:w15="http://schemas.microsoft.com/office/word/2012/wordml" xmlns:w16se="http://schemas.microsoft.com/office/word/2015/wordml/symex" xmlns:wpg="http://schemas.microsoft.com/office/word/2010/wordprocessingGroup" xmlns:wpi="http://schemas.microsoft.com/office/word/2010/wordprocessingInk" xmlns:wne="http://schemas.microsoft.com/office/word/2006/wordml" xmlns:wps="http://schemas.microsoft.com/office/word/2010/wordprocessingShape" mc:Ignorable="w14 w15 w16se wp14">
   <w:p>
     <w:pPr>
       <w:pStyle w:val="En-tte"/>
@@ -16707,7 +16811,7 @@
 </file>
 
 <file path=word/header2.xml><?xml version="1.0" encoding="utf-8"?>
-<w:hdr xmlns:wpc="http://schemas.microsoft.com/office/word/2010/wordprocessingCanvas" xmlns:cx="http://schemas.microsoft.com/office/drawing/2014/chartex" xmlns:cx1="http://schemas.microsoft.com/office/drawing/2015/9/8/chartex" xmlns:cx2="http://schemas.microsoft.com/office/drawing/2015/10/21/chartex" xmlns:cx3="http://schemas.microsoft.com/office/drawing/2016/5/9/chartex" xmlns:cx4="http://schemas.microsoft.com/office/drawing/2016/5/10/chartex" xmlns:cx5="http://schemas.microsoft.com/office/drawing/2016/5/11/chartex" xmlns:cx6="http://schemas.microsoft.com/office/drawing/2016/5/12/chartex" xmlns:cx7="http://schemas.microsoft.com/office/drawing/2016/5/13/chartex" xmlns:cx8="http://schemas.microsoft.com/office/drawing/2016/5/14/chartex" xmlns:mc="http://schemas.openxmlformats.org/markup-compatibility/2006" xmlns:aink="http://schemas.microsoft.com/office/drawing/2016/ink" xmlns:am3d="http://schemas.microsoft.com/office/drawing/2017/model3d" xmlns:o="urn:schemas-microsoft-com:office:office" xmlns:r="http://schemas.openxmlformats.org/officeDocument/2006/relationships" xmlns:m="http://schemas.openxmlformats.org/officeDocument/2006/math" xmlns:v="urn:schemas-microsoft-com:vml" xmlns:wp14="http://schemas.microsoft.com/office/word/2010/wordprocessingDrawing" xmlns:wp="http://schemas.openxmlformats.org/drawingml/2006/wordprocessingDrawing" xmlns:w10="urn:schemas-microsoft-com:office:word" xmlns:w="http://schemas.openxmlformats.org/wordprocessingml/2006/main" xmlns:w14="http://schemas.microsoft.com/office/word/2010/wordml" xmlns:w15="http://schemas.microsoft.com/office/word/2012/wordml" xmlns:w16cid="http://schemas.microsoft.com/office/word/2016/wordml/cid" xmlns:w16se="http://schemas.microsoft.com/office/word/2015/wordml/symex" xmlns:wpg="http://schemas.microsoft.com/office/word/2010/wordprocessingGroup" xmlns:wpi="http://schemas.microsoft.com/office/word/2010/wordprocessingInk" xmlns:wne="http://schemas.microsoft.com/office/word/2006/wordml" xmlns:wps="http://schemas.microsoft.com/office/word/2010/wordprocessingShape" mc:Ignorable="w14 w15 w16se w16cid wp14">
+<w:hdr xmlns:wpc="http://schemas.microsoft.com/office/word/2010/wordprocessingCanvas" xmlns:cx="http://schemas.microsoft.com/office/drawing/2014/chartex" xmlns:cx1="http://schemas.microsoft.com/office/drawing/2015/9/8/chartex" xmlns:mc="http://schemas.openxmlformats.org/markup-compatibility/2006" xmlns:o="urn:schemas-microsoft-com:office:office" xmlns:r="http://schemas.openxmlformats.org/officeDocument/2006/relationships" xmlns:m="http://schemas.openxmlformats.org/officeDocument/2006/math" xmlns:v="urn:schemas-microsoft-com:vml" xmlns:wp14="http://schemas.microsoft.com/office/word/2010/wordprocessingDrawing" xmlns:wp="http://schemas.openxmlformats.org/drawingml/2006/wordprocessingDrawing" xmlns:w10="urn:schemas-microsoft-com:office:word" xmlns:w="http://schemas.openxmlformats.org/wordprocessingml/2006/main" xmlns:w14="http://schemas.microsoft.com/office/word/2010/wordml" xmlns:w15="http://schemas.microsoft.com/office/word/2012/wordml" xmlns:w16se="http://schemas.microsoft.com/office/word/2015/wordml/symex" xmlns:wpg="http://schemas.microsoft.com/office/word/2010/wordprocessingGroup" xmlns:wpi="http://schemas.microsoft.com/office/word/2010/wordprocessingInk" xmlns:wne="http://schemas.microsoft.com/office/word/2006/wordml" xmlns:wps="http://schemas.microsoft.com/office/word/2010/wordprocessingShape" mc:Ignorable="w14 w15 w16se wp14">
   <w:p>
     <w:pPr>
       <w:pStyle w:val="En-tte"/>
@@ -16822,7 +16926,7 @@
 </file>
 
 <file path=word/header3.xml><?xml version="1.0" encoding="utf-8"?>
-<w:hdr xmlns:wpc="http://schemas.microsoft.com/office/word/2010/wordprocessingCanvas" xmlns:cx="http://schemas.microsoft.com/office/drawing/2014/chartex" xmlns:cx1="http://schemas.microsoft.com/office/drawing/2015/9/8/chartex" xmlns:cx2="http://schemas.microsoft.com/office/drawing/2015/10/21/chartex" xmlns:cx3="http://schemas.microsoft.com/office/drawing/2016/5/9/chartex" xmlns:cx4="http://schemas.microsoft.com/office/drawing/2016/5/10/chartex" xmlns:cx5="http://schemas.microsoft.com/office/drawing/2016/5/11/chartex" xmlns:cx6="http://schemas.microsoft.com/office/drawing/2016/5/12/chartex" xmlns:cx7="http://schemas.microsoft.com/office/drawing/2016/5/13/chartex" xmlns:cx8="http://schemas.microsoft.com/office/drawing/2016/5/14/chartex" xmlns:mc="http://schemas.openxmlformats.org/markup-compatibility/2006" xmlns:aink="http://schemas.microsoft.com/office/drawing/2016/ink" xmlns:am3d="http://schemas.microsoft.com/office/drawing/2017/model3d" xmlns:o="urn:schemas-microsoft-com:office:office" xmlns:r="http://schemas.openxmlformats.org/officeDocument/2006/relationships" xmlns:m="http://schemas.openxmlformats.org/officeDocument/2006/math" xmlns:v="urn:schemas-microsoft-com:vml" xmlns:wp14="http://schemas.microsoft.com/office/word/2010/wordprocessingDrawing" xmlns:wp="http://schemas.openxmlformats.org/drawingml/2006/wordprocessingDrawing" xmlns:w10="urn:schemas-microsoft-com:office:word" xmlns:w="http://schemas.openxmlformats.org/wordprocessingml/2006/main" xmlns:w14="http://schemas.microsoft.com/office/word/2010/wordml" xmlns:w15="http://schemas.microsoft.com/office/word/2012/wordml" xmlns:w16cid="http://schemas.microsoft.com/office/word/2016/wordml/cid" xmlns:w16se="http://schemas.microsoft.com/office/word/2015/wordml/symex" xmlns:wpg="http://schemas.microsoft.com/office/word/2010/wordprocessingGroup" xmlns:wpi="http://schemas.microsoft.com/office/word/2010/wordprocessingInk" xmlns:wne="http://schemas.microsoft.com/office/word/2006/wordml" xmlns:wps="http://schemas.microsoft.com/office/word/2010/wordprocessingShape" mc:Ignorable="w14 w15 w16se w16cid wp14">
+<w:hdr xmlns:wpc="http://schemas.microsoft.com/office/word/2010/wordprocessingCanvas" xmlns:cx="http://schemas.microsoft.com/office/drawing/2014/chartex" xmlns:cx1="http://schemas.microsoft.com/office/drawing/2015/9/8/chartex" xmlns:mc="http://schemas.openxmlformats.org/markup-compatibility/2006" xmlns:o="urn:schemas-microsoft-com:office:office" xmlns:r="http://schemas.openxmlformats.org/officeDocument/2006/relationships" xmlns:m="http://schemas.openxmlformats.org/officeDocument/2006/math" xmlns:v="urn:schemas-microsoft-com:vml" xmlns:wp14="http://schemas.microsoft.com/office/word/2010/wordprocessingDrawing" xmlns:wp="http://schemas.openxmlformats.org/drawingml/2006/wordprocessingDrawing" xmlns:w10="urn:schemas-microsoft-com:office:word" xmlns:w="http://schemas.openxmlformats.org/wordprocessingml/2006/main" xmlns:w14="http://schemas.microsoft.com/office/word/2010/wordml" xmlns:w15="http://schemas.microsoft.com/office/word/2012/wordml" xmlns:w16se="http://schemas.microsoft.com/office/word/2015/wordml/symex" xmlns:wpg="http://schemas.microsoft.com/office/word/2010/wordprocessingGroup" xmlns:wpi="http://schemas.microsoft.com/office/word/2010/wordprocessingInk" xmlns:wne="http://schemas.microsoft.com/office/word/2006/wordml" xmlns:wps="http://schemas.microsoft.com/office/word/2010/wordprocessingShape" mc:Ignorable="w14 w15 w16se wp14">
   <w:p>
     <w:pPr>
       <w:pStyle w:val="En-tte"/>
@@ -16945,7 +17049,7 @@
 </file>
 
 <file path=word/numbering.xml><?xml version="1.0" encoding="utf-8"?>
-<w:numbering xmlns:wpc="http://schemas.microsoft.com/office/word/2010/wordprocessingCanvas" xmlns:cx="http://schemas.microsoft.com/office/drawing/2014/chartex" xmlns:cx1="http://schemas.microsoft.com/office/drawing/2015/9/8/chartex" xmlns:cx2="http://schemas.microsoft.com/office/drawing/2015/10/21/chartex" xmlns:cx3="http://schemas.microsoft.com/office/drawing/2016/5/9/chartex" xmlns:cx4="http://schemas.microsoft.com/office/drawing/2016/5/10/chartex" xmlns:cx5="http://schemas.microsoft.com/office/drawing/2016/5/11/chartex" xmlns:cx6="http://schemas.microsoft.com/office/drawing/2016/5/12/chartex" xmlns:cx7="http://schemas.microsoft.com/office/drawing/2016/5/13/chartex" xmlns:cx8="http://schemas.microsoft.com/office/drawing/2016/5/14/chartex" xmlns:mc="http://schemas.openxmlformats.org/markup-compatibility/2006" xmlns:aink="http://schemas.microsoft.com/office/drawing/2016/ink" xmlns:am3d="http://schemas.microsoft.com/office/drawing/2017/model3d" xmlns:o="urn:schemas-microsoft-com:office:office" xmlns:r="http://schemas.openxmlformats.org/officeDocument/2006/relationships" xmlns:m="http://schemas.openxmlformats.org/officeDocument/2006/math" xmlns:v="urn:schemas-microsoft-com:vml" xmlns:wp14="http://schemas.microsoft.com/office/word/2010/wordprocessingDrawing" xmlns:wp="http://schemas.openxmlformats.org/drawingml/2006/wordprocessingDrawing" xmlns:w10="urn:schemas-microsoft-com:office:word" xmlns:w="http://schemas.openxmlformats.org/wordprocessingml/2006/main" xmlns:w14="http://schemas.microsoft.com/office/word/2010/wordml" xmlns:w15="http://schemas.microsoft.com/office/word/2012/wordml" xmlns:w16cid="http://schemas.microsoft.com/office/word/2016/wordml/cid" xmlns:w16se="http://schemas.microsoft.com/office/word/2015/wordml/symex" xmlns:wpg="http://schemas.microsoft.com/office/word/2010/wordprocessingGroup" xmlns:wpi="http://schemas.microsoft.com/office/word/2010/wordprocessingInk" xmlns:wne="http://schemas.microsoft.com/office/word/2006/wordml" xmlns:wps="http://schemas.microsoft.com/office/word/2010/wordprocessingShape" mc:Ignorable="w14 w15 w16se w16cid wp14">
+<w:numbering xmlns:wpc="http://schemas.microsoft.com/office/word/2010/wordprocessingCanvas" xmlns:cx="http://schemas.microsoft.com/office/drawing/2014/chartex" xmlns:cx1="http://schemas.microsoft.com/office/drawing/2015/9/8/chartex" xmlns:mc="http://schemas.openxmlformats.org/markup-compatibility/2006" xmlns:o="urn:schemas-microsoft-com:office:office" xmlns:r="http://schemas.openxmlformats.org/officeDocument/2006/relationships" xmlns:m="http://schemas.openxmlformats.org/officeDocument/2006/math" xmlns:v="urn:schemas-microsoft-com:vml" xmlns:wp14="http://schemas.microsoft.com/office/word/2010/wordprocessingDrawing" xmlns:wp="http://schemas.openxmlformats.org/drawingml/2006/wordprocessingDrawing" xmlns:w10="urn:schemas-microsoft-com:office:word" xmlns:w="http://schemas.openxmlformats.org/wordprocessingml/2006/main" xmlns:w14="http://schemas.microsoft.com/office/word/2010/wordml" xmlns:w15="http://schemas.microsoft.com/office/word/2012/wordml" xmlns:w16se="http://schemas.microsoft.com/office/word/2015/wordml/symex" xmlns:wpg="http://schemas.microsoft.com/office/word/2010/wordprocessingGroup" xmlns:wpi="http://schemas.microsoft.com/office/word/2010/wordprocessingInk" xmlns:wne="http://schemas.microsoft.com/office/word/2006/wordml" xmlns:wps="http://schemas.microsoft.com/office/word/2010/wordprocessingShape" mc:Ignorable="w14 w15 w16se wp14">
   <w:abstractNum w:abstractNumId="0" w15:restartNumberingAfterBreak="0">
     <w:nsid w:val="00AE3843"/>
     <w:multiLevelType w:val="hybridMultilevel"/>
@@ -21280,7 +21384,7 @@
 </file>
 
 <file path=word/styles.xml><?xml version="1.0" encoding="utf-8"?>
-<w:styles xmlns:mc="http://schemas.openxmlformats.org/markup-compatibility/2006" xmlns:r="http://schemas.openxmlformats.org/officeDocument/2006/relationships" xmlns:w="http://schemas.openxmlformats.org/wordprocessingml/2006/main" xmlns:w14="http://schemas.microsoft.com/office/word/2010/wordml" xmlns:w15="http://schemas.microsoft.com/office/word/2012/wordml" xmlns:w16cid="http://schemas.microsoft.com/office/word/2016/wordml/cid" xmlns:w16se="http://schemas.microsoft.com/office/word/2015/wordml/symex" mc:Ignorable="w14 w15 w16se w16cid">
+<w:styles xmlns:mc="http://schemas.openxmlformats.org/markup-compatibility/2006" xmlns:r="http://schemas.openxmlformats.org/officeDocument/2006/relationships" xmlns:w="http://schemas.openxmlformats.org/wordprocessingml/2006/main" xmlns:w14="http://schemas.microsoft.com/office/word/2010/wordml" xmlns:w15="http://schemas.microsoft.com/office/word/2012/wordml" xmlns:w16se="http://schemas.microsoft.com/office/word/2015/wordml/symex" mc:Ignorable="w14 w15 w16se">
   <w:docDefaults>
     <w:rPrDefault>
       <w:rPr>
@@ -21290,7 +21394,7 @@
     </w:rPrDefault>
     <w:pPrDefault/>
   </w:docDefaults>
-  <w:latentStyles w:defLockedState="0" w:defUIPriority="0" w:defSemiHidden="0" w:defUnhideWhenUsed="0" w:defQFormat="0" w:count="375">
+  <w:latentStyles w:defLockedState="0" w:defUIPriority="0" w:defSemiHidden="0" w:defUnhideWhenUsed="0" w:defQFormat="0" w:count="371">
     <w:lsdException w:name="Normal" w:qFormat="1"/>
     <w:lsdException w:name="heading 1" w:qFormat="1"/>
     <w:lsdException w:name="heading 2" w:qFormat="1"/>
@@ -21574,10 +21678,6 @@
     <w:lsdException w:name="List Table 5 Dark Accent 6" w:uiPriority="50"/>
     <w:lsdException w:name="List Table 6 Colorful Accent 6" w:uiPriority="51"/>
     <w:lsdException w:name="List Table 7 Colorful Accent 6" w:uiPriority="52"/>
-    <w:lsdException w:name="Mention" w:semiHidden="1" w:uiPriority="99" w:unhideWhenUsed="1"/>
-    <w:lsdException w:name="Smart Hyperlink" w:semiHidden="1" w:uiPriority="99" w:unhideWhenUsed="1"/>
-    <w:lsdException w:name="Hashtag" w:semiHidden="1" w:uiPriority="99" w:unhideWhenUsed="1"/>
-    <w:lsdException w:name="Unresolved Mention" w:semiHidden="1" w:uiPriority="99" w:unhideWhenUsed="1"/>
   </w:latentStyles>
   <w:style w:type="paragraph" w:default="1" w:styleId="Normal">
     <w:name w:val="Normal"/>
@@ -22656,7 +22756,7 @@
 </file>
 
 <file path=customXml/itemProps1.xml><?xml version="1.0" encoding="utf-8"?>
-<ds:datastoreItem xmlns:ds="http://schemas.openxmlformats.org/officeDocument/2006/customXml" ds:itemID="{34B10D0B-7F77-4DA3-930F-68FEA6B367D9}">
+<ds:datastoreItem xmlns:ds="http://schemas.openxmlformats.org/officeDocument/2006/customXml" ds:itemID="{40C9F846-F932-4B2D-A5CC-74E270B6A7FE}">
   <ds:schemaRefs>
     <ds:schemaRef ds:uri="http://schemas.openxmlformats.org/officeDocument/2006/bibliography"/>
   </ds:schemaRefs>

</xml_diff>

<commit_message>
Added unique natural attribute to RapportDeTravail
</commit_message>
<xml_diff>
--- a/documentation/PHILIBERT_RapportDeTravail.docx
+++ b/documentation/PHILIBERT_RapportDeTravail.docx
@@ -1,6 +1,6 @@
 
 <file path=word/document.xml><?xml version="1.0" encoding="utf-8"?>
-<w:document xmlns:wpc="http://schemas.microsoft.com/office/word/2010/wordprocessingCanvas" xmlns:cx="http://schemas.microsoft.com/office/drawing/2014/chartex" xmlns:cx1="http://schemas.microsoft.com/office/drawing/2015/9/8/chartex" xmlns:mc="http://schemas.openxmlformats.org/markup-compatibility/2006" xmlns:o="urn:schemas-microsoft-com:office:office" xmlns:r="http://schemas.openxmlformats.org/officeDocument/2006/relationships" xmlns:m="http://schemas.openxmlformats.org/officeDocument/2006/math" xmlns:v="urn:schemas-microsoft-com:vml" xmlns:wp14="http://schemas.microsoft.com/office/word/2010/wordprocessingDrawing" xmlns:wp="http://schemas.openxmlformats.org/drawingml/2006/wordprocessingDrawing" xmlns:w10="urn:schemas-microsoft-com:office:word" xmlns:w="http://schemas.openxmlformats.org/wordprocessingml/2006/main" xmlns:w14="http://schemas.microsoft.com/office/word/2010/wordml" xmlns:w15="http://schemas.microsoft.com/office/word/2012/wordml" xmlns:w16se="http://schemas.microsoft.com/office/word/2015/wordml/symex" xmlns:wpg="http://schemas.microsoft.com/office/word/2010/wordprocessingGroup" xmlns:wpi="http://schemas.microsoft.com/office/word/2010/wordprocessingInk" xmlns:wne="http://schemas.microsoft.com/office/word/2006/wordml" xmlns:wps="http://schemas.microsoft.com/office/word/2010/wordprocessingShape" mc:Ignorable="w14 w15 w16se wp14">
+<w:document xmlns:wpc="http://schemas.microsoft.com/office/word/2010/wordprocessingCanvas" xmlns:cx="http://schemas.microsoft.com/office/drawing/2014/chartex" xmlns:cx1="http://schemas.microsoft.com/office/drawing/2015/9/8/chartex" xmlns:cx2="http://schemas.microsoft.com/office/drawing/2015/10/21/chartex" xmlns:cx3="http://schemas.microsoft.com/office/drawing/2016/5/9/chartex" xmlns:cx4="http://schemas.microsoft.com/office/drawing/2016/5/10/chartex" xmlns:cx5="http://schemas.microsoft.com/office/drawing/2016/5/11/chartex" xmlns:cx6="http://schemas.microsoft.com/office/drawing/2016/5/12/chartex" xmlns:cx7="http://schemas.microsoft.com/office/drawing/2016/5/13/chartex" xmlns:cx8="http://schemas.microsoft.com/office/drawing/2016/5/14/chartex" xmlns:mc="http://schemas.openxmlformats.org/markup-compatibility/2006" xmlns:aink="http://schemas.microsoft.com/office/drawing/2016/ink" xmlns:am3d="http://schemas.microsoft.com/office/drawing/2017/model3d" xmlns:o="urn:schemas-microsoft-com:office:office" xmlns:r="http://schemas.openxmlformats.org/officeDocument/2006/relationships" xmlns:m="http://schemas.openxmlformats.org/officeDocument/2006/math" xmlns:v="urn:schemas-microsoft-com:vml" xmlns:wp14="http://schemas.microsoft.com/office/word/2010/wordprocessingDrawing" xmlns:wp="http://schemas.openxmlformats.org/drawingml/2006/wordprocessingDrawing" xmlns:w10="urn:schemas-microsoft-com:office:word" xmlns:w="http://schemas.openxmlformats.org/wordprocessingml/2006/main" xmlns:w14="http://schemas.microsoft.com/office/word/2010/wordml" xmlns:w15="http://schemas.microsoft.com/office/word/2012/wordml" xmlns:w16cid="http://schemas.microsoft.com/office/word/2016/wordml/cid" xmlns:w16se="http://schemas.microsoft.com/office/word/2015/wordml/symex" xmlns:wpg="http://schemas.microsoft.com/office/word/2010/wordprocessingGroup" xmlns:wpi="http://schemas.microsoft.com/office/word/2010/wordprocessingInk" xmlns:wne="http://schemas.microsoft.com/office/word/2006/wordml" xmlns:wps="http://schemas.microsoft.com/office/word/2010/wordprocessingShape" mc:Ignorable="w14 w15 w16se w16cid wp14">
   <w:body>
     <w:p>
       <w:pPr>
@@ -82,21 +82,12 @@
               </w:rPr>
               <w:t xml:space="preserve">API </w:t>
             </w:r>
-            <w:proofErr w:type="spellStart"/>
             <w:r>
               <w:rPr>
                 <w:rFonts w:ascii="Impact" w:hAnsi="Impact"/>
                 <w:sz w:val="96"/>
               </w:rPr>
-              <w:t>RESTful</w:t>
-            </w:r>
-            <w:proofErr w:type="spellEnd"/>
-            <w:r>
-              <w:rPr>
-                <w:rFonts w:ascii="Impact" w:hAnsi="Impact"/>
-                <w:sz w:val="96"/>
-              </w:rPr>
-              <w:t xml:space="preserve"> </w:t>
+              <w:t xml:space="preserve">RESTful </w:t>
             </w:r>
             <w:proofErr w:type="spellStart"/>
             <w:r>
@@ -1357,14 +1348,7 @@
             <w:rStyle w:val="Lienhypertexte"/>
             <w:noProof/>
           </w:rPr>
-          <w:t>MC</w:t>
-        </w:r>
-        <w:r>
-          <w:rPr>
-            <w:rStyle w:val="Lienhypertexte"/>
-            <w:noProof/>
-          </w:rPr>
-          <w:t>D</w:t>
+          <w:t>MCD</w:t>
         </w:r>
         <w:r>
           <w:rPr>
@@ -4337,15 +4321,7 @@
         <w:footnoteReference w:id="1"/>
       </w:r>
       <w:r>
-        <w:t xml:space="preserve"> avec au moins un acteur majeur de gestion d’activité tels que </w:t>
-      </w:r>
-      <w:proofErr w:type="spellStart"/>
-      <w:r>
-        <w:t>Garmin</w:t>
-      </w:r>
-      <w:proofErr w:type="spellEnd"/>
-      <w:r>
-        <w:t xml:space="preserve"> </w:t>
+        <w:t xml:space="preserve"> avec au moins un acteur majeur de gestion d’activité tels que Garmin </w:t>
       </w:r>
       <w:proofErr w:type="spellStart"/>
       <w:r>
@@ -4679,13 +4655,8 @@
           <w:numId w:val="30"/>
         </w:numPr>
       </w:pPr>
-      <w:proofErr w:type="spellStart"/>
-      <w:r>
-        <w:t>Garmin</w:t>
-      </w:r>
-      <w:proofErr w:type="spellEnd"/>
-      <w:r>
-        <w:t> </w:t>
+      <w:r>
+        <w:t>Garmin </w:t>
       </w:r>
       <w:proofErr w:type="spellStart"/>
       <w:r>
@@ -4784,13 +4755,8 @@
             <w:pPr>
               <w:cnfStyle w:val="100000000000" w:firstRow="1" w:lastRow="0" w:firstColumn="0" w:lastColumn="0" w:oddVBand="0" w:evenVBand="0" w:oddHBand="0" w:evenHBand="0" w:firstRowFirstColumn="0" w:firstRowLastColumn="0" w:lastRowFirstColumn="0" w:lastRowLastColumn="0"/>
             </w:pPr>
-            <w:proofErr w:type="spellStart"/>
-            <w:r>
-              <w:t>Garmin</w:t>
-            </w:r>
-            <w:proofErr w:type="spellEnd"/>
-            <w:r>
-              <w:t xml:space="preserve"> </w:t>
+            <w:r>
+              <w:t xml:space="preserve">Garmin </w:t>
             </w:r>
             <w:proofErr w:type="spellStart"/>
             <w:r>
@@ -7611,6 +7577,175 @@
           <w:szCs w:val="14"/>
         </w:rPr>
       </w:pPr>
+    </w:p>
+    <w:p>
+      <w:pPr>
+        <w:pStyle w:val="Titre3"/>
+      </w:pPr>
+      <w:r>
+        <w:t xml:space="preserve">Identifiants </w:t>
+      </w:r>
+      <w:r>
+        <w:t>unique naturel</w:t>
+      </w:r>
+      <w:bookmarkStart w:id="14" w:name="_GoBack"/>
+      <w:bookmarkEnd w:id="14"/>
+    </w:p>
+    <w:p/>
+    <w:tbl>
+      <w:tblPr>
+        <w:tblStyle w:val="TableauGrille4"/>
+        <w:tblW w:w="0" w:type="auto"/>
+        <w:tblCellMar>
+          <w:top w:w="57" w:type="dxa"/>
+          <w:left w:w="85" w:type="dxa"/>
+          <w:bottom w:w="57" w:type="dxa"/>
+          <w:right w:w="85" w:type="dxa"/>
+        </w:tblCellMar>
+        <w:tblLook w:val="04A0" w:firstRow="1" w:lastRow="0" w:firstColumn="1" w:lastColumn="0" w:noHBand="0" w:noVBand="1"/>
+      </w:tblPr>
+      <w:tblGrid>
+        <w:gridCol w:w="4530"/>
+        <w:gridCol w:w="4530"/>
+      </w:tblGrid>
+      <w:tr>
+        <w:trPr>
+          <w:cnfStyle w:val="100000000000" w:firstRow="1" w:lastRow="0" w:firstColumn="0" w:lastColumn="0" w:oddVBand="0" w:evenVBand="0" w:oddHBand="0" w:evenHBand="0" w:firstRowFirstColumn="0" w:firstRowLastColumn="0" w:lastRowFirstColumn="0" w:lastRowLastColumn="0"/>
+        </w:trPr>
+        <w:tc>
+          <w:tcPr>
+            <w:cnfStyle w:val="001000000000" w:firstRow="0" w:lastRow="0" w:firstColumn="1" w:lastColumn="0" w:oddVBand="0" w:evenVBand="0" w:oddHBand="0" w:evenHBand="0" w:firstRowFirstColumn="0" w:firstRowLastColumn="0" w:lastRowFirstColumn="0" w:lastRowLastColumn="0"/>
+            <w:tcW w:w="4530" w:type="dxa"/>
+          </w:tcPr>
+          <w:p>
+            <w:r>
+              <w:t>Entité</w:t>
+            </w:r>
+          </w:p>
+        </w:tc>
+        <w:tc>
+          <w:tcPr>
+            <w:tcW w:w="4530" w:type="dxa"/>
+          </w:tcPr>
+          <w:p>
+            <w:pPr>
+              <w:cnfStyle w:val="100000000000" w:firstRow="1" w:lastRow="0" w:firstColumn="0" w:lastColumn="0" w:oddVBand="0" w:evenVBand="0" w:oddHBand="0" w:evenHBand="0" w:firstRowFirstColumn="0" w:firstRowLastColumn="0" w:lastRowFirstColumn="0" w:lastRowLastColumn="0"/>
+            </w:pPr>
+            <w:r>
+              <w:t>Champs</w:t>
+            </w:r>
+          </w:p>
+        </w:tc>
+      </w:tr>
+      <w:tr>
+        <w:trPr>
+          <w:cnfStyle w:val="000000100000" w:firstRow="0" w:lastRow="0" w:firstColumn="0" w:lastColumn="0" w:oddVBand="0" w:evenVBand="0" w:oddHBand="1" w:evenHBand="0" w:firstRowFirstColumn="0" w:firstRowLastColumn="0" w:lastRowFirstColumn="0" w:lastRowLastColumn="0"/>
+        </w:trPr>
+        <w:tc>
+          <w:tcPr>
+            <w:cnfStyle w:val="001000000000" w:firstRow="0" w:lastRow="0" w:firstColumn="1" w:lastColumn="0" w:oddVBand="0" w:evenVBand="0" w:oddHBand="0" w:evenHBand="0" w:firstRowFirstColumn="0" w:firstRowLastColumn="0" w:lastRowFirstColumn="0" w:lastRowLastColumn="0"/>
+            <w:tcW w:w="4530" w:type="dxa"/>
+          </w:tcPr>
+          <w:p>
+            <w:r>
+              <w:t>Utilisateur</w:t>
+            </w:r>
+          </w:p>
+        </w:tc>
+        <w:tc>
+          <w:tcPr>
+            <w:tcW w:w="4530" w:type="dxa"/>
+          </w:tcPr>
+          <w:p>
+            <w:pPr>
+              <w:cnfStyle w:val="000000100000" w:firstRow="0" w:lastRow="0" w:firstColumn="0" w:lastColumn="0" w:oddVBand="0" w:evenVBand="0" w:oddHBand="1" w:evenHBand="0" w:firstRowFirstColumn="0" w:firstRowLastColumn="0" w:lastRowFirstColumn="0" w:lastRowLastColumn="0"/>
+            </w:pPr>
+            <w:r>
+              <w:t>Email</w:t>
+            </w:r>
+          </w:p>
+        </w:tc>
+      </w:tr>
+      <w:tr>
+        <w:tc>
+          <w:tcPr>
+            <w:cnfStyle w:val="001000000000" w:firstRow="0" w:lastRow="0" w:firstColumn="1" w:lastColumn="0" w:oddVBand="0" w:evenVBand="0" w:oddHBand="0" w:evenHBand="0" w:firstRowFirstColumn="0" w:firstRowLastColumn="0" w:lastRowFirstColumn="0" w:lastRowLastColumn="0"/>
+            <w:tcW w:w="4530" w:type="dxa"/>
+          </w:tcPr>
+          <w:p>
+            <w:r>
+              <w:t>Activité</w:t>
+            </w:r>
+          </w:p>
+        </w:tc>
+        <w:tc>
+          <w:tcPr>
+            <w:tcW w:w="4530" w:type="dxa"/>
+          </w:tcPr>
+          <w:p>
+            <w:pPr>
+              <w:cnfStyle w:val="000000000000" w:firstRow="0" w:lastRow="0" w:firstColumn="0" w:lastColumn="0" w:oddVBand="0" w:evenVBand="0" w:oddHBand="0" w:evenHBand="0" w:firstRowFirstColumn="0" w:firstRowLastColumn="0" w:lastRowFirstColumn="0" w:lastRowLastColumn="0"/>
+            </w:pPr>
+            <w:r>
+              <w:t>Heure de début</w:t>
+            </w:r>
+          </w:p>
+          <w:p>
+            <w:pPr>
+              <w:cnfStyle w:val="000000000000" w:firstRow="0" w:lastRow="0" w:firstColumn="0" w:lastColumn="0" w:oddVBand="0" w:evenVBand="0" w:oddHBand="0" w:evenHBand="0" w:firstRowFirstColumn="0" w:firstRowLastColumn="0" w:lastRowFirstColumn="0" w:lastRowLastColumn="0"/>
+            </w:pPr>
+            <w:r>
+              <w:t>Heure de fin</w:t>
+            </w:r>
+          </w:p>
+          <w:p>
+            <w:pPr>
+              <w:cnfStyle w:val="000000000000" w:firstRow="0" w:lastRow="0" w:firstColumn="0" w:lastColumn="0" w:oddVBand="0" w:evenVBand="0" w:oddHBand="0" w:evenHBand="0" w:firstRowFirstColumn="0" w:firstRowLastColumn="0" w:lastRowFirstColumn="0" w:lastRowLastColumn="0"/>
+            </w:pPr>
+            <w:r>
+              <w:t>Fichier GPX</w:t>
+            </w:r>
+          </w:p>
+        </w:tc>
+      </w:tr>
+      <w:tr>
+        <w:trPr>
+          <w:cnfStyle w:val="000000100000" w:firstRow="0" w:lastRow="0" w:firstColumn="0" w:lastColumn="0" w:oddVBand="0" w:evenVBand="0" w:oddHBand="1" w:evenHBand="0" w:firstRowFirstColumn="0" w:firstRowLastColumn="0" w:lastRowFirstColumn="0" w:lastRowLastColumn="0"/>
+        </w:trPr>
+        <w:tc>
+          <w:tcPr>
+            <w:cnfStyle w:val="001000000000" w:firstRow="0" w:lastRow="0" w:firstColumn="1" w:lastColumn="0" w:oddVBand="0" w:evenVBand="0" w:oddHBand="0" w:evenHBand="0" w:firstRowFirstColumn="0" w:firstRowLastColumn="0" w:lastRowFirstColumn="0" w:lastRowLastColumn="0"/>
+            <w:tcW w:w="4530" w:type="dxa"/>
+          </w:tcPr>
+          <w:p>
+            <w:r>
+              <w:t>Type d’activité</w:t>
+            </w:r>
+          </w:p>
+        </w:tc>
+        <w:tc>
+          <w:tcPr>
+            <w:tcW w:w="4530" w:type="dxa"/>
+          </w:tcPr>
+          <w:p>
+            <w:pPr>
+              <w:cnfStyle w:val="000000100000" w:firstRow="0" w:lastRow="0" w:firstColumn="0" w:lastColumn="0" w:oddVBand="0" w:evenVBand="0" w:oddHBand="1" w:evenHBand="0" w:firstRowFirstColumn="0" w:firstRowLastColumn="0" w:lastRowFirstColumn="0" w:lastRowLastColumn="0"/>
+            </w:pPr>
+            <w:r>
+              <w:t>Nom</w:t>
+            </w:r>
+          </w:p>
+        </w:tc>
+      </w:tr>
+    </w:tbl>
+    <w:p/>
+    <w:p>
+      <w:pPr>
+        <w:jc w:val="left"/>
+        <w:rPr>
+          <w:szCs w:val="14"/>
+        </w:rPr>
+      </w:pPr>
       <w:r>
         <w:rPr>
           <w:szCs w:val="14"/>
@@ -7622,14 +7757,14 @@
       <w:pPr>
         <w:pStyle w:val="Titre2"/>
       </w:pPr>
-      <w:bookmarkStart w:id="14" w:name="_Toc71691012"/>
-      <w:bookmarkStart w:id="15" w:name="_Toc3369109"/>
+      <w:bookmarkStart w:id="15" w:name="_Toc71691012"/>
+      <w:bookmarkStart w:id="16" w:name="_Toc3369109"/>
       <w:r>
         <w:lastRenderedPageBreak/>
         <w:t>Stratégie de test</w:t>
       </w:r>
-      <w:bookmarkEnd w:id="14"/>
       <w:bookmarkEnd w:id="15"/>
+      <w:bookmarkEnd w:id="16"/>
     </w:p>
     <w:p/>
     <w:p/>
@@ -7792,24 +7927,28 @@
       <w:pPr>
         <w:pStyle w:val="Titre2"/>
       </w:pPr>
-      <w:bookmarkStart w:id="16" w:name="_Toc25553310"/>
-      <w:bookmarkStart w:id="17" w:name="_Toc71691015"/>
-      <w:bookmarkStart w:id="18" w:name="_Toc3369110"/>
+      <w:bookmarkStart w:id="17" w:name="_Toc25553310"/>
+      <w:bookmarkStart w:id="18" w:name="_Toc71691015"/>
+      <w:bookmarkStart w:id="19" w:name="_Toc3369110"/>
       <w:r>
         <w:t>R</w:t>
       </w:r>
       <w:r>
         <w:t>isques techniques</w:t>
       </w:r>
-      <w:bookmarkEnd w:id="16"/>
       <w:bookmarkEnd w:id="17"/>
       <w:bookmarkEnd w:id="18"/>
+      <w:bookmarkEnd w:id="19"/>
     </w:p>
     <w:p/>
     <w:tbl>
       <w:tblPr>
         <w:tblStyle w:val="TableauGrille4"/>
         <w:tblW w:w="0" w:type="auto"/>
+        <w:tblCellMar>
+          <w:top w:w="57" w:type="dxa"/>
+          <w:bottom w:w="57" w:type="dxa"/>
+        </w:tblCellMar>
         <w:tblLook w:val="0420" w:firstRow="1" w:lastRow="0" w:firstColumn="0" w:lastColumn="0" w:noHBand="0" w:noVBand="1"/>
       </w:tblPr>
       <w:tblGrid>
@@ -7925,11 +8064,11 @@
       <w:pPr>
         <w:pStyle w:val="Titre2"/>
       </w:pPr>
-      <w:bookmarkStart w:id="19" w:name="_Toc3369111"/>
+      <w:bookmarkStart w:id="20" w:name="_Toc3369111"/>
       <w:r>
         <w:t>Budget initial</w:t>
       </w:r>
-      <w:bookmarkEnd w:id="19"/>
+      <w:bookmarkEnd w:id="20"/>
     </w:p>
     <w:p/>
     <w:p>
@@ -7949,23 +8088,23 @@
       <w:pPr>
         <w:pStyle w:val="Titre1"/>
       </w:pPr>
-      <w:bookmarkStart w:id="20" w:name="_Toc3369112"/>
+      <w:bookmarkStart w:id="21" w:name="_Toc3369112"/>
       <w:r>
         <w:lastRenderedPageBreak/>
         <w:t>Conception</w:t>
       </w:r>
-      <w:bookmarkEnd w:id="20"/>
+      <w:bookmarkEnd w:id="21"/>
     </w:p>
     <w:p/>
     <w:p>
       <w:pPr>
         <w:pStyle w:val="Titre2"/>
       </w:pPr>
-      <w:bookmarkStart w:id="21" w:name="_Toc3369113"/>
+      <w:bookmarkStart w:id="22" w:name="_Toc3369113"/>
       <w:r>
         <w:t>Analyse de l’environnement</w:t>
       </w:r>
-      <w:bookmarkEnd w:id="21"/>
+      <w:bookmarkEnd w:id="22"/>
     </w:p>
     <w:p/>
     <w:p>
@@ -8002,11 +8141,11 @@
       <w:pPr>
         <w:pStyle w:val="Titre2"/>
       </w:pPr>
-      <w:bookmarkStart w:id="22" w:name="_Toc3369114"/>
+      <w:bookmarkStart w:id="23" w:name="_Toc3369114"/>
       <w:r>
         <w:t>Utilisateurs</w:t>
       </w:r>
-      <w:bookmarkEnd w:id="22"/>
+      <w:bookmarkEnd w:id="23"/>
     </w:p>
     <w:p/>
     <w:p>
@@ -8018,11 +8157,11 @@
       <w:pPr>
         <w:pStyle w:val="Titre2"/>
       </w:pPr>
-      <w:bookmarkStart w:id="23" w:name="_Toc3369115"/>
+      <w:bookmarkStart w:id="24" w:name="_Toc3369115"/>
       <w:r>
         <w:t>Authentification</w:t>
       </w:r>
-      <w:bookmarkEnd w:id="23"/>
+      <w:bookmarkEnd w:id="24"/>
     </w:p>
     <w:p/>
     <w:p>
@@ -8211,11 +8350,11 @@
       <w:pPr>
         <w:pStyle w:val="Titre2"/>
       </w:pPr>
-      <w:bookmarkStart w:id="24" w:name="_Toc3369116"/>
+      <w:bookmarkStart w:id="25" w:name="_Toc3369116"/>
       <w:r>
         <w:t>Activités sportives</w:t>
       </w:r>
-      <w:bookmarkEnd w:id="24"/>
+      <w:bookmarkEnd w:id="25"/>
     </w:p>
     <w:p/>
     <w:p>
@@ -8249,14 +8388,14 @@
       <w:pPr>
         <w:pStyle w:val="Titre2"/>
       </w:pPr>
-      <w:bookmarkStart w:id="25" w:name="_Toc3369117"/>
+      <w:bookmarkStart w:id="26" w:name="_Toc3369117"/>
       <w:r>
         <w:t>Ressources</w:t>
       </w:r>
       <w:r>
         <w:t xml:space="preserve"> de l'API</w:t>
       </w:r>
-      <w:bookmarkEnd w:id="25"/>
+      <w:bookmarkEnd w:id="26"/>
     </w:p>
     <w:p/>
     <w:tbl>
@@ -8455,12 +8594,12 @@
       <w:pPr>
         <w:pStyle w:val="Titre2"/>
       </w:pPr>
-      <w:bookmarkStart w:id="26" w:name="_Toc3369118"/>
+      <w:bookmarkStart w:id="27" w:name="_Toc3369118"/>
       <w:r>
         <w:lastRenderedPageBreak/>
         <w:t>Endpoints de l’API</w:t>
       </w:r>
-      <w:bookmarkEnd w:id="26"/>
+      <w:bookmarkEnd w:id="27"/>
     </w:p>
     <w:p/>
     <w:tbl>
@@ -9135,7 +9274,15 @@
           </w:tcPr>
           <w:p>
             <w:r>
-              <w:t>/subscription/{</w:t>
+              <w:t>/</w:t>
+            </w:r>
+            <w:proofErr w:type="spellStart"/>
+            <w:r>
+              <w:t>subscription</w:t>
+            </w:r>
+            <w:proofErr w:type="spellEnd"/>
+            <w:r>
+              <w:t>/{</w:t>
             </w:r>
             <w:proofErr w:type="spellStart"/>
             <w:r>
@@ -9198,11 +9345,11 @@
       <w:pPr>
         <w:pStyle w:val="Titre2"/>
       </w:pPr>
-      <w:bookmarkStart w:id="27" w:name="_Toc3369119"/>
+      <w:bookmarkStart w:id="28" w:name="_Toc3369119"/>
       <w:r>
         <w:t>Version des logiciels</w:t>
       </w:r>
-      <w:bookmarkEnd w:id="27"/>
+      <w:bookmarkEnd w:id="28"/>
     </w:p>
     <w:p/>
     <w:tbl>
@@ -9350,11 +9497,11 @@
       <w:pPr>
         <w:pStyle w:val="Titre2"/>
       </w:pPr>
-      <w:bookmarkStart w:id="28" w:name="_Toc3369120"/>
+      <w:bookmarkStart w:id="29" w:name="_Toc3369120"/>
       <w:r>
         <w:t>Choix du moteur de base de données</w:t>
       </w:r>
-      <w:bookmarkEnd w:id="28"/>
+      <w:bookmarkEnd w:id="29"/>
     </w:p>
     <w:p/>
     <w:p>
@@ -9379,11 +9526,11 @@
       <w:pPr>
         <w:pStyle w:val="Titre2"/>
       </w:pPr>
-      <w:bookmarkStart w:id="29" w:name="_Toc3369121"/>
+      <w:bookmarkStart w:id="30" w:name="_Toc3369121"/>
       <w:r>
         <w:t>Modèle logique des données</w:t>
       </w:r>
-      <w:bookmarkEnd w:id="29"/>
+      <w:bookmarkEnd w:id="30"/>
     </w:p>
     <w:p/>
     <w:p>
@@ -10547,7 +10694,7 @@
       <w:pPr>
         <w:pStyle w:val="Titre2"/>
       </w:pPr>
-      <w:bookmarkStart w:id="30" w:name="_Toc3369122"/>
+      <w:bookmarkStart w:id="31" w:name="_Toc3369122"/>
       <w:r>
         <w:lastRenderedPageBreak/>
         <w:t>Diagramme</w:t>
@@ -10558,15 +10705,15 @@
       <w:r>
         <w:t xml:space="preserve"> de flux</w:t>
       </w:r>
-      <w:bookmarkEnd w:id="30"/>
+      <w:bookmarkEnd w:id="31"/>
     </w:p>
     <w:p>
       <w:r>
         <w:object w:dxaOrig="12516" w:dyaOrig="8784">
-          <v:shape id="_x0000_i1027" type="#_x0000_t75" style="width:570pt;height:402pt" o:ole="">
+          <v:shape id="_x0000_i1026" type="#_x0000_t75" style="width:570pt;height:402pt" o:ole="">
             <v:imagedata r:id="rId14" o:title=""/>
           </v:shape>
-          <o:OLEObject Type="Embed" ProgID="Visio.Drawing.15" ShapeID="_x0000_i1027" DrawAspect="Content" ObjectID="_1613982308" r:id="rId15"/>
+          <o:OLEObject Type="Embed" ProgID="Visio.Drawing.15" ShapeID="_x0000_i1026" DrawAspect="Content" ObjectID="_1614004619" r:id="rId15"/>
         </w:object>
       </w:r>
     </w:p>
@@ -10586,13 +10733,13 @@
       </w:pPr>
       <w:r>
         <w:object w:dxaOrig="11304" w:dyaOrig="9624">
-          <v:shape id="_x0000_i1028" type="#_x0000_t75" style="width:494.25pt;height:419.25pt" o:ole="">
+          <v:shape id="_x0000_i1027" type="#_x0000_t75" style="width:494.25pt;height:419.25pt" o:ole="">
             <v:imagedata r:id="rId18" o:title=""/>
           </v:shape>
-          <o:OLEObject Type="Embed" ProgID="Visio.Drawing.15" ShapeID="_x0000_i1028" DrawAspect="Content" ObjectID="_1613982309" r:id="rId19"/>
+          <o:OLEObject Type="Embed" ProgID="Visio.Drawing.15" ShapeID="_x0000_i1027" DrawAspect="Content" ObjectID="_1614004620" r:id="rId19"/>
         </w:object>
       </w:r>
-      <w:bookmarkStart w:id="31" w:name="_Toc71703259"/>
+      <w:bookmarkStart w:id="32" w:name="_Toc71703259"/>
     </w:p>
     <w:p>
       <w:pPr>
@@ -10602,12 +10749,12 @@
           <w:sz w:val="28"/>
         </w:rPr>
       </w:pPr>
-      <w:bookmarkStart w:id="32" w:name="_Toc3369123"/>
+      <w:bookmarkStart w:id="33" w:name="_Toc3369123"/>
       <w:r>
         <w:lastRenderedPageBreak/>
         <w:t>Cas d’utilisation</w:t>
       </w:r>
-      <w:bookmarkEnd w:id="32"/>
+      <w:bookmarkEnd w:id="33"/>
     </w:p>
     <w:p>
       <w:pPr>
@@ -10636,10 +10783,10 @@
     <w:p>
       <w:r>
         <w:object w:dxaOrig="9571" w:dyaOrig="10306">
-          <v:shape id="_x0000_i1031" type="#_x0000_t75" style="width:453pt;height:488.25pt" o:ole="">
+          <v:shape id="_x0000_i1028" type="#_x0000_t75" style="width:453pt;height:488.25pt" o:ole="">
             <v:imagedata r:id="rId20" o:title=""/>
           </v:shape>
-          <o:OLEObject Type="Embed" ProgID="Visio.Drawing.15" ShapeID="_x0000_i1031" DrawAspect="Content" ObjectID="_1613982310" r:id="rId21"/>
+          <o:OLEObject Type="Embed" ProgID="Visio.Drawing.15" ShapeID="_x0000_i1028" DrawAspect="Content" ObjectID="_1614004621" r:id="rId21"/>
         </w:object>
       </w:r>
     </w:p>
@@ -12702,26 +12849,26 @@
           <w:tab w:val="num" w:pos="360"/>
         </w:tabs>
       </w:pPr>
-      <w:bookmarkStart w:id="33" w:name="_Toc3369124"/>
+      <w:bookmarkStart w:id="34" w:name="_Toc3369124"/>
       <w:r>
         <w:lastRenderedPageBreak/>
         <w:t>R</w:t>
       </w:r>
-      <w:bookmarkEnd w:id="31"/>
+      <w:bookmarkEnd w:id="32"/>
       <w:r>
         <w:t>éalisation</w:t>
       </w:r>
-      <w:bookmarkEnd w:id="33"/>
+      <w:bookmarkEnd w:id="34"/>
     </w:p>
     <w:p>
       <w:pPr>
         <w:pStyle w:val="Titre2"/>
       </w:pPr>
-      <w:bookmarkStart w:id="34" w:name="_Toc3369125"/>
+      <w:bookmarkStart w:id="35" w:name="_Toc3369125"/>
       <w:r>
         <w:t>Configuration serveur</w:t>
       </w:r>
-      <w:bookmarkEnd w:id="34"/>
+      <w:bookmarkEnd w:id="35"/>
     </w:p>
     <w:p/>
     <w:p>
@@ -13071,10 +13218,12 @@
           </w:tcPr>
           <w:p>
             <w:proofErr w:type="spellStart"/>
+            <w:proofErr w:type="gramStart"/>
             <w:r>
               <w:t>ufw</w:t>
             </w:r>
             <w:proofErr w:type="spellEnd"/>
+            <w:proofErr w:type="gramEnd"/>
           </w:p>
         </w:tc>
         <w:tc>
@@ -13619,7 +13768,7 @@
             <w:pPr>
               <w:pStyle w:val="code"/>
             </w:pPr>
-            <w:bookmarkStart w:id="35" w:name="_Hlk2886505"/>
+            <w:bookmarkStart w:id="36" w:name="_Hlk2886505"/>
             <w:proofErr w:type="spellStart"/>
             <w:r>
               <w:t>maxretry</w:t>
@@ -13631,7 +13780,7 @@
           </w:p>
         </w:tc>
       </w:tr>
-      <w:bookmarkEnd w:id="35"/>
+      <w:bookmarkEnd w:id="36"/>
     </w:tbl>
     <w:p/>
     <w:p>
@@ -13761,8 +13910,6 @@
       <w:r>
         <w:t>NodeJS</w:t>
       </w:r>
-      <w:bookmarkStart w:id="36" w:name="_GoBack"/>
-      <w:bookmarkEnd w:id="36"/>
       <w:r>
         <w:t>.</w:t>
       </w:r>
@@ -16143,8 +16290,8 @@
         </w:rPr>
       </w:pPr>
       <w:bookmarkStart w:id="68" w:name="_Toc71703270"/>
-      <w:bookmarkStart w:id="69" w:name="_Toc25553334"/>
-      <w:bookmarkStart w:id="70" w:name="_Toc3369137"/>
+      <w:bookmarkStart w:id="69" w:name="_Toc3369137"/>
+      <w:bookmarkStart w:id="70" w:name="_Toc25553334"/>
       <w:r>
         <w:t>A</w:t>
       </w:r>
@@ -16152,11 +16299,11 @@
         <w:t>rchives du projet</w:t>
       </w:r>
       <w:bookmarkEnd w:id="68"/>
+      <w:bookmarkEnd w:id="69"/>
+      <w:r>
+        <w:t xml:space="preserve"> </w:t>
+      </w:r>
       <w:bookmarkEnd w:id="70"/>
-      <w:r>
-        <w:t xml:space="preserve"> </w:t>
-      </w:r>
-      <w:bookmarkEnd w:id="69"/>
     </w:p>
     <w:p/>
     <w:p>
@@ -16203,7 +16350,7 @@
 </file>
 
 <file path=word/endnotes.xml><?xml version="1.0" encoding="utf-8"?>
-<w:endnotes xmlns:wpc="http://schemas.microsoft.com/office/word/2010/wordprocessingCanvas" xmlns:cx="http://schemas.microsoft.com/office/drawing/2014/chartex" xmlns:cx1="http://schemas.microsoft.com/office/drawing/2015/9/8/chartex" xmlns:mc="http://schemas.openxmlformats.org/markup-compatibility/2006" xmlns:o="urn:schemas-microsoft-com:office:office" xmlns:r="http://schemas.openxmlformats.org/officeDocument/2006/relationships" xmlns:m="http://schemas.openxmlformats.org/officeDocument/2006/math" xmlns:v="urn:schemas-microsoft-com:vml" xmlns:wp14="http://schemas.microsoft.com/office/word/2010/wordprocessingDrawing" xmlns:wp="http://schemas.openxmlformats.org/drawingml/2006/wordprocessingDrawing" xmlns:w10="urn:schemas-microsoft-com:office:word" xmlns:w="http://schemas.openxmlformats.org/wordprocessingml/2006/main" xmlns:w14="http://schemas.microsoft.com/office/word/2010/wordml" xmlns:w15="http://schemas.microsoft.com/office/word/2012/wordml" xmlns:w16se="http://schemas.microsoft.com/office/word/2015/wordml/symex" xmlns:wpg="http://schemas.microsoft.com/office/word/2010/wordprocessingGroup" xmlns:wpi="http://schemas.microsoft.com/office/word/2010/wordprocessingInk" xmlns:wne="http://schemas.microsoft.com/office/word/2006/wordml" xmlns:wps="http://schemas.microsoft.com/office/word/2010/wordprocessingShape" mc:Ignorable="w14 w15 w16se wp14">
+<w:endnotes xmlns:wpc="http://schemas.microsoft.com/office/word/2010/wordprocessingCanvas" xmlns:cx="http://schemas.microsoft.com/office/drawing/2014/chartex" xmlns:cx1="http://schemas.microsoft.com/office/drawing/2015/9/8/chartex" xmlns:cx2="http://schemas.microsoft.com/office/drawing/2015/10/21/chartex" xmlns:cx3="http://schemas.microsoft.com/office/drawing/2016/5/9/chartex" xmlns:cx4="http://schemas.microsoft.com/office/drawing/2016/5/10/chartex" xmlns:cx5="http://schemas.microsoft.com/office/drawing/2016/5/11/chartex" xmlns:cx6="http://schemas.microsoft.com/office/drawing/2016/5/12/chartex" xmlns:cx7="http://schemas.microsoft.com/office/drawing/2016/5/13/chartex" xmlns:cx8="http://schemas.microsoft.com/office/drawing/2016/5/14/chartex" xmlns:mc="http://schemas.openxmlformats.org/markup-compatibility/2006" xmlns:aink="http://schemas.microsoft.com/office/drawing/2016/ink" xmlns:am3d="http://schemas.microsoft.com/office/drawing/2017/model3d" xmlns:o="urn:schemas-microsoft-com:office:office" xmlns:r="http://schemas.openxmlformats.org/officeDocument/2006/relationships" xmlns:m="http://schemas.openxmlformats.org/officeDocument/2006/math" xmlns:v="urn:schemas-microsoft-com:vml" xmlns:wp14="http://schemas.microsoft.com/office/word/2010/wordprocessingDrawing" xmlns:wp="http://schemas.openxmlformats.org/drawingml/2006/wordprocessingDrawing" xmlns:w10="urn:schemas-microsoft-com:office:word" xmlns:w="http://schemas.openxmlformats.org/wordprocessingml/2006/main" xmlns:w14="http://schemas.microsoft.com/office/word/2010/wordml" xmlns:w15="http://schemas.microsoft.com/office/word/2012/wordml" xmlns:w16cid="http://schemas.microsoft.com/office/word/2016/wordml/cid" xmlns:w16se="http://schemas.microsoft.com/office/word/2015/wordml/symex" xmlns:wpg="http://schemas.microsoft.com/office/word/2010/wordprocessingGroup" xmlns:wpi="http://schemas.microsoft.com/office/word/2010/wordprocessingInk" xmlns:wne="http://schemas.microsoft.com/office/word/2006/wordml" xmlns:wps="http://schemas.microsoft.com/office/word/2010/wordprocessingShape" mc:Ignorable="w14 w15 w16se w16cid wp14">
   <w:endnote w:type="separator" w:id="-1">
     <w:p>
       <w:r>
@@ -16222,7 +16369,7 @@
 </file>
 
 <file path=word/footer1.xml><?xml version="1.0" encoding="utf-8"?>
-<w:ftr xmlns:wpc="http://schemas.microsoft.com/office/word/2010/wordprocessingCanvas" xmlns:cx="http://schemas.microsoft.com/office/drawing/2014/chartex" xmlns:cx1="http://schemas.microsoft.com/office/drawing/2015/9/8/chartex" xmlns:mc="http://schemas.openxmlformats.org/markup-compatibility/2006" xmlns:o="urn:schemas-microsoft-com:office:office" xmlns:r="http://schemas.openxmlformats.org/officeDocument/2006/relationships" xmlns:m="http://schemas.openxmlformats.org/officeDocument/2006/math" xmlns:v="urn:schemas-microsoft-com:vml" xmlns:wp14="http://schemas.microsoft.com/office/word/2010/wordprocessingDrawing" xmlns:wp="http://schemas.openxmlformats.org/drawingml/2006/wordprocessingDrawing" xmlns:w10="urn:schemas-microsoft-com:office:word" xmlns:w="http://schemas.openxmlformats.org/wordprocessingml/2006/main" xmlns:w14="http://schemas.microsoft.com/office/word/2010/wordml" xmlns:w15="http://schemas.microsoft.com/office/word/2012/wordml" xmlns:w16se="http://schemas.microsoft.com/office/word/2015/wordml/symex" xmlns:wpg="http://schemas.microsoft.com/office/word/2010/wordprocessingGroup" xmlns:wpi="http://schemas.microsoft.com/office/word/2010/wordprocessingInk" xmlns:wne="http://schemas.microsoft.com/office/word/2006/wordml" xmlns:wps="http://schemas.microsoft.com/office/word/2010/wordprocessingShape" mc:Ignorable="w14 w15 w16se wp14">
+<w:ftr xmlns:wpc="http://schemas.microsoft.com/office/word/2010/wordprocessingCanvas" xmlns:cx="http://schemas.microsoft.com/office/drawing/2014/chartex" xmlns:cx1="http://schemas.microsoft.com/office/drawing/2015/9/8/chartex" xmlns:cx2="http://schemas.microsoft.com/office/drawing/2015/10/21/chartex" xmlns:cx3="http://schemas.microsoft.com/office/drawing/2016/5/9/chartex" xmlns:cx4="http://schemas.microsoft.com/office/drawing/2016/5/10/chartex" xmlns:cx5="http://schemas.microsoft.com/office/drawing/2016/5/11/chartex" xmlns:cx6="http://schemas.microsoft.com/office/drawing/2016/5/12/chartex" xmlns:cx7="http://schemas.microsoft.com/office/drawing/2016/5/13/chartex" xmlns:cx8="http://schemas.microsoft.com/office/drawing/2016/5/14/chartex" xmlns:mc="http://schemas.openxmlformats.org/markup-compatibility/2006" xmlns:aink="http://schemas.microsoft.com/office/drawing/2016/ink" xmlns:am3d="http://schemas.microsoft.com/office/drawing/2017/model3d" xmlns:o="urn:schemas-microsoft-com:office:office" xmlns:r="http://schemas.openxmlformats.org/officeDocument/2006/relationships" xmlns:m="http://schemas.openxmlformats.org/officeDocument/2006/math" xmlns:v="urn:schemas-microsoft-com:vml" xmlns:wp14="http://schemas.microsoft.com/office/word/2010/wordprocessingDrawing" xmlns:wp="http://schemas.openxmlformats.org/drawingml/2006/wordprocessingDrawing" xmlns:w10="urn:schemas-microsoft-com:office:word" xmlns:w="http://schemas.openxmlformats.org/wordprocessingml/2006/main" xmlns:w14="http://schemas.microsoft.com/office/word/2010/wordml" xmlns:w15="http://schemas.microsoft.com/office/word/2012/wordml" xmlns:w16cid="http://schemas.microsoft.com/office/word/2016/wordml/cid" xmlns:w16se="http://schemas.microsoft.com/office/word/2015/wordml/symex" xmlns:wpg="http://schemas.microsoft.com/office/word/2010/wordprocessingGroup" xmlns:wpi="http://schemas.microsoft.com/office/word/2010/wordprocessingInk" xmlns:wne="http://schemas.microsoft.com/office/word/2006/wordml" xmlns:wps="http://schemas.microsoft.com/office/word/2010/wordprocessingShape" mc:Ignorable="w14 w15 w16se w16cid wp14">
   <w:p>
     <w:pPr>
       <w:pStyle w:val="Pieddepage"/>
@@ -16341,7 +16488,7 @@
 </file>
 
 <file path=word/footer2.xml><?xml version="1.0" encoding="utf-8"?>
-<w:ftr xmlns:wpc="http://schemas.microsoft.com/office/word/2010/wordprocessingCanvas" xmlns:cx="http://schemas.microsoft.com/office/drawing/2014/chartex" xmlns:cx1="http://schemas.microsoft.com/office/drawing/2015/9/8/chartex" xmlns:mc="http://schemas.openxmlformats.org/markup-compatibility/2006" xmlns:o="urn:schemas-microsoft-com:office:office" xmlns:r="http://schemas.openxmlformats.org/officeDocument/2006/relationships" xmlns:m="http://schemas.openxmlformats.org/officeDocument/2006/math" xmlns:v="urn:schemas-microsoft-com:vml" xmlns:wp14="http://schemas.microsoft.com/office/word/2010/wordprocessingDrawing" xmlns:wp="http://schemas.openxmlformats.org/drawingml/2006/wordprocessingDrawing" xmlns:w10="urn:schemas-microsoft-com:office:word" xmlns:w="http://schemas.openxmlformats.org/wordprocessingml/2006/main" xmlns:w14="http://schemas.microsoft.com/office/word/2010/wordml" xmlns:w15="http://schemas.microsoft.com/office/word/2012/wordml" xmlns:w16se="http://schemas.microsoft.com/office/word/2015/wordml/symex" xmlns:wpg="http://schemas.microsoft.com/office/word/2010/wordprocessingGroup" xmlns:wpi="http://schemas.microsoft.com/office/word/2010/wordprocessingInk" xmlns:wne="http://schemas.microsoft.com/office/word/2006/wordml" xmlns:wps="http://schemas.microsoft.com/office/word/2010/wordprocessingShape" mc:Ignorable="w14 w15 w16se wp14">
+<w:ftr xmlns:wpc="http://schemas.microsoft.com/office/word/2010/wordprocessingCanvas" xmlns:cx="http://schemas.microsoft.com/office/drawing/2014/chartex" xmlns:cx1="http://schemas.microsoft.com/office/drawing/2015/9/8/chartex" xmlns:cx2="http://schemas.microsoft.com/office/drawing/2015/10/21/chartex" xmlns:cx3="http://schemas.microsoft.com/office/drawing/2016/5/9/chartex" xmlns:cx4="http://schemas.microsoft.com/office/drawing/2016/5/10/chartex" xmlns:cx5="http://schemas.microsoft.com/office/drawing/2016/5/11/chartex" xmlns:cx6="http://schemas.microsoft.com/office/drawing/2016/5/12/chartex" xmlns:cx7="http://schemas.microsoft.com/office/drawing/2016/5/13/chartex" xmlns:cx8="http://schemas.microsoft.com/office/drawing/2016/5/14/chartex" xmlns:mc="http://schemas.openxmlformats.org/markup-compatibility/2006" xmlns:aink="http://schemas.microsoft.com/office/drawing/2016/ink" xmlns:am3d="http://schemas.microsoft.com/office/drawing/2017/model3d" xmlns:o="urn:schemas-microsoft-com:office:office" xmlns:r="http://schemas.openxmlformats.org/officeDocument/2006/relationships" xmlns:m="http://schemas.openxmlformats.org/officeDocument/2006/math" xmlns:v="urn:schemas-microsoft-com:vml" xmlns:wp14="http://schemas.microsoft.com/office/word/2010/wordprocessingDrawing" xmlns:wp="http://schemas.openxmlformats.org/drawingml/2006/wordprocessingDrawing" xmlns:w10="urn:schemas-microsoft-com:office:word" xmlns:w="http://schemas.openxmlformats.org/wordprocessingml/2006/main" xmlns:w14="http://schemas.microsoft.com/office/word/2010/wordml" xmlns:w15="http://schemas.microsoft.com/office/word/2012/wordml" xmlns:w16cid="http://schemas.microsoft.com/office/word/2016/wordml/cid" xmlns:w16se="http://schemas.microsoft.com/office/word/2015/wordml/symex" xmlns:wpg="http://schemas.microsoft.com/office/word/2010/wordprocessingGroup" xmlns:wpi="http://schemas.microsoft.com/office/word/2010/wordprocessingInk" xmlns:wne="http://schemas.microsoft.com/office/word/2006/wordml" xmlns:wps="http://schemas.microsoft.com/office/word/2010/wordprocessingShape" mc:Ignorable="w14 w15 w16se w16cid wp14">
   <w:p>
     <w:pPr>
       <w:pStyle w:val="Pieddepage"/>
@@ -16462,7 +16609,7 @@
 </file>
 
 <file path=word/footer3.xml><?xml version="1.0" encoding="utf-8"?>
-<w:ftr xmlns:wpc="http://schemas.microsoft.com/office/word/2010/wordprocessingCanvas" xmlns:cx="http://schemas.microsoft.com/office/drawing/2014/chartex" xmlns:cx1="http://schemas.microsoft.com/office/drawing/2015/9/8/chartex" xmlns:mc="http://schemas.openxmlformats.org/markup-compatibility/2006" xmlns:o="urn:schemas-microsoft-com:office:office" xmlns:r="http://schemas.openxmlformats.org/officeDocument/2006/relationships" xmlns:m="http://schemas.openxmlformats.org/officeDocument/2006/math" xmlns:v="urn:schemas-microsoft-com:vml" xmlns:wp14="http://schemas.microsoft.com/office/word/2010/wordprocessingDrawing" xmlns:wp="http://schemas.openxmlformats.org/drawingml/2006/wordprocessingDrawing" xmlns:w10="urn:schemas-microsoft-com:office:word" xmlns:w="http://schemas.openxmlformats.org/wordprocessingml/2006/main" xmlns:w14="http://schemas.microsoft.com/office/word/2010/wordml" xmlns:w15="http://schemas.microsoft.com/office/word/2012/wordml" xmlns:w16se="http://schemas.microsoft.com/office/word/2015/wordml/symex" xmlns:wpg="http://schemas.microsoft.com/office/word/2010/wordprocessingGroup" xmlns:wpi="http://schemas.microsoft.com/office/word/2010/wordprocessingInk" xmlns:wne="http://schemas.microsoft.com/office/word/2006/wordml" xmlns:wps="http://schemas.microsoft.com/office/word/2010/wordprocessingShape" mc:Ignorable="w14 w15 w16se wp14">
+<w:ftr xmlns:wpc="http://schemas.microsoft.com/office/word/2010/wordprocessingCanvas" xmlns:cx="http://schemas.microsoft.com/office/drawing/2014/chartex" xmlns:cx1="http://schemas.microsoft.com/office/drawing/2015/9/8/chartex" xmlns:cx2="http://schemas.microsoft.com/office/drawing/2015/10/21/chartex" xmlns:cx3="http://schemas.microsoft.com/office/drawing/2016/5/9/chartex" xmlns:cx4="http://schemas.microsoft.com/office/drawing/2016/5/10/chartex" xmlns:cx5="http://schemas.microsoft.com/office/drawing/2016/5/11/chartex" xmlns:cx6="http://schemas.microsoft.com/office/drawing/2016/5/12/chartex" xmlns:cx7="http://schemas.microsoft.com/office/drawing/2016/5/13/chartex" xmlns:cx8="http://schemas.microsoft.com/office/drawing/2016/5/14/chartex" xmlns:mc="http://schemas.openxmlformats.org/markup-compatibility/2006" xmlns:aink="http://schemas.microsoft.com/office/drawing/2016/ink" xmlns:am3d="http://schemas.microsoft.com/office/drawing/2017/model3d" xmlns:o="urn:schemas-microsoft-com:office:office" xmlns:r="http://schemas.openxmlformats.org/officeDocument/2006/relationships" xmlns:m="http://schemas.openxmlformats.org/officeDocument/2006/math" xmlns:v="urn:schemas-microsoft-com:vml" xmlns:wp14="http://schemas.microsoft.com/office/word/2010/wordprocessingDrawing" xmlns:wp="http://schemas.openxmlformats.org/drawingml/2006/wordprocessingDrawing" xmlns:w10="urn:schemas-microsoft-com:office:word" xmlns:w="http://schemas.openxmlformats.org/wordprocessingml/2006/main" xmlns:w14="http://schemas.microsoft.com/office/word/2010/wordml" xmlns:w15="http://schemas.microsoft.com/office/word/2012/wordml" xmlns:w16cid="http://schemas.microsoft.com/office/word/2016/wordml/cid" xmlns:w16se="http://schemas.microsoft.com/office/word/2015/wordml/symex" xmlns:wpg="http://schemas.microsoft.com/office/word/2010/wordprocessingGroup" xmlns:wpi="http://schemas.microsoft.com/office/word/2010/wordprocessingInk" xmlns:wne="http://schemas.microsoft.com/office/word/2006/wordml" xmlns:wps="http://schemas.microsoft.com/office/word/2010/wordprocessingShape" mc:Ignorable="w14 w15 w16se w16cid wp14">
   <w:p>
     <w:pPr>
       <w:pStyle w:val="Pieddepage"/>
@@ -16581,7 +16728,7 @@
 </file>
 
 <file path=word/footnotes.xml><?xml version="1.0" encoding="utf-8"?>
-<w:footnotes xmlns:wpc="http://schemas.microsoft.com/office/word/2010/wordprocessingCanvas" xmlns:cx="http://schemas.microsoft.com/office/drawing/2014/chartex" xmlns:cx1="http://schemas.microsoft.com/office/drawing/2015/9/8/chartex" xmlns:mc="http://schemas.openxmlformats.org/markup-compatibility/2006" xmlns:o="urn:schemas-microsoft-com:office:office" xmlns:r="http://schemas.openxmlformats.org/officeDocument/2006/relationships" xmlns:m="http://schemas.openxmlformats.org/officeDocument/2006/math" xmlns:v="urn:schemas-microsoft-com:vml" xmlns:wp14="http://schemas.microsoft.com/office/word/2010/wordprocessingDrawing" xmlns:wp="http://schemas.openxmlformats.org/drawingml/2006/wordprocessingDrawing" xmlns:w10="urn:schemas-microsoft-com:office:word" xmlns:w="http://schemas.openxmlformats.org/wordprocessingml/2006/main" xmlns:w14="http://schemas.microsoft.com/office/word/2010/wordml" xmlns:w15="http://schemas.microsoft.com/office/word/2012/wordml" xmlns:w16se="http://schemas.microsoft.com/office/word/2015/wordml/symex" xmlns:wpg="http://schemas.microsoft.com/office/word/2010/wordprocessingGroup" xmlns:wpi="http://schemas.microsoft.com/office/word/2010/wordprocessingInk" xmlns:wne="http://schemas.microsoft.com/office/word/2006/wordml" xmlns:wps="http://schemas.microsoft.com/office/word/2010/wordprocessingShape" mc:Ignorable="w14 w15 w16se wp14">
+<w:footnotes xmlns:wpc="http://schemas.microsoft.com/office/word/2010/wordprocessingCanvas" xmlns:cx="http://schemas.microsoft.com/office/drawing/2014/chartex" xmlns:cx1="http://schemas.microsoft.com/office/drawing/2015/9/8/chartex" xmlns:cx2="http://schemas.microsoft.com/office/drawing/2015/10/21/chartex" xmlns:cx3="http://schemas.microsoft.com/office/drawing/2016/5/9/chartex" xmlns:cx4="http://schemas.microsoft.com/office/drawing/2016/5/10/chartex" xmlns:cx5="http://schemas.microsoft.com/office/drawing/2016/5/11/chartex" xmlns:cx6="http://schemas.microsoft.com/office/drawing/2016/5/12/chartex" xmlns:cx7="http://schemas.microsoft.com/office/drawing/2016/5/13/chartex" xmlns:cx8="http://schemas.microsoft.com/office/drawing/2016/5/14/chartex" xmlns:mc="http://schemas.openxmlformats.org/markup-compatibility/2006" xmlns:aink="http://schemas.microsoft.com/office/drawing/2016/ink" xmlns:am3d="http://schemas.microsoft.com/office/drawing/2017/model3d" xmlns:o="urn:schemas-microsoft-com:office:office" xmlns:r="http://schemas.openxmlformats.org/officeDocument/2006/relationships" xmlns:m="http://schemas.openxmlformats.org/officeDocument/2006/math" xmlns:v="urn:schemas-microsoft-com:vml" xmlns:wp14="http://schemas.microsoft.com/office/word/2010/wordprocessingDrawing" xmlns:wp="http://schemas.openxmlformats.org/drawingml/2006/wordprocessingDrawing" xmlns:w10="urn:schemas-microsoft-com:office:word" xmlns:w="http://schemas.openxmlformats.org/wordprocessingml/2006/main" xmlns:w14="http://schemas.microsoft.com/office/word/2010/wordml" xmlns:w15="http://schemas.microsoft.com/office/word/2012/wordml" xmlns:w16cid="http://schemas.microsoft.com/office/word/2016/wordml/cid" xmlns:w16se="http://schemas.microsoft.com/office/word/2015/wordml/symex" xmlns:wpg="http://schemas.microsoft.com/office/word/2010/wordprocessingGroup" xmlns:wpi="http://schemas.microsoft.com/office/word/2010/wordprocessingInk" xmlns:wne="http://schemas.microsoft.com/office/word/2006/wordml" xmlns:wps="http://schemas.microsoft.com/office/word/2010/wordprocessingShape" mc:Ignorable="w14 w15 w16se w16cid wp14">
   <w:footnote w:type="separator" w:id="-1">
     <w:p>
       <w:r>
@@ -16688,7 +16835,7 @@
 </file>
 
 <file path=word/header1.xml><?xml version="1.0" encoding="utf-8"?>
-<w:hdr xmlns:wpc="http://schemas.microsoft.com/office/word/2010/wordprocessingCanvas" xmlns:cx="http://schemas.microsoft.com/office/drawing/2014/chartex" xmlns:cx1="http://schemas.microsoft.com/office/drawing/2015/9/8/chartex" xmlns:mc="http://schemas.openxmlformats.org/markup-compatibility/2006" xmlns:o="urn:schemas-microsoft-com:office:office" xmlns:r="http://schemas.openxmlformats.org/officeDocument/2006/relationships" xmlns:m="http://schemas.openxmlformats.org/officeDocument/2006/math" xmlns:v="urn:schemas-microsoft-com:vml" xmlns:wp14="http://schemas.microsoft.com/office/word/2010/wordprocessingDrawing" xmlns:wp="http://schemas.openxmlformats.org/drawingml/2006/wordprocessingDrawing" xmlns:w10="urn:schemas-microsoft-com:office:word" xmlns:w="http://schemas.openxmlformats.org/wordprocessingml/2006/main" xmlns:w14="http://schemas.microsoft.com/office/word/2010/wordml" xmlns:w15="http://schemas.microsoft.com/office/word/2012/wordml" xmlns:w16se="http://schemas.microsoft.com/office/word/2015/wordml/symex" xmlns:wpg="http://schemas.microsoft.com/office/word/2010/wordprocessingGroup" xmlns:wpi="http://schemas.microsoft.com/office/word/2010/wordprocessingInk" xmlns:wne="http://schemas.microsoft.com/office/word/2006/wordml" xmlns:wps="http://schemas.microsoft.com/office/word/2010/wordprocessingShape" mc:Ignorable="w14 w15 w16se wp14">
+<w:hdr xmlns:wpc="http://schemas.microsoft.com/office/word/2010/wordprocessingCanvas" xmlns:cx="http://schemas.microsoft.com/office/drawing/2014/chartex" xmlns:cx1="http://schemas.microsoft.com/office/drawing/2015/9/8/chartex" xmlns:cx2="http://schemas.microsoft.com/office/drawing/2015/10/21/chartex" xmlns:cx3="http://schemas.microsoft.com/office/drawing/2016/5/9/chartex" xmlns:cx4="http://schemas.microsoft.com/office/drawing/2016/5/10/chartex" xmlns:cx5="http://schemas.microsoft.com/office/drawing/2016/5/11/chartex" xmlns:cx6="http://schemas.microsoft.com/office/drawing/2016/5/12/chartex" xmlns:cx7="http://schemas.microsoft.com/office/drawing/2016/5/13/chartex" xmlns:cx8="http://schemas.microsoft.com/office/drawing/2016/5/14/chartex" xmlns:mc="http://schemas.openxmlformats.org/markup-compatibility/2006" xmlns:aink="http://schemas.microsoft.com/office/drawing/2016/ink" xmlns:am3d="http://schemas.microsoft.com/office/drawing/2017/model3d" xmlns:o="urn:schemas-microsoft-com:office:office" xmlns:r="http://schemas.openxmlformats.org/officeDocument/2006/relationships" xmlns:m="http://schemas.openxmlformats.org/officeDocument/2006/math" xmlns:v="urn:schemas-microsoft-com:vml" xmlns:wp14="http://schemas.microsoft.com/office/word/2010/wordprocessingDrawing" xmlns:wp="http://schemas.openxmlformats.org/drawingml/2006/wordprocessingDrawing" xmlns:w10="urn:schemas-microsoft-com:office:word" xmlns:w="http://schemas.openxmlformats.org/wordprocessingml/2006/main" xmlns:w14="http://schemas.microsoft.com/office/word/2010/wordml" xmlns:w15="http://schemas.microsoft.com/office/word/2012/wordml" xmlns:w16cid="http://schemas.microsoft.com/office/word/2016/wordml/cid" xmlns:w16se="http://schemas.microsoft.com/office/word/2015/wordml/symex" xmlns:wpg="http://schemas.microsoft.com/office/word/2010/wordprocessingGroup" xmlns:wpi="http://schemas.microsoft.com/office/word/2010/wordprocessingInk" xmlns:wne="http://schemas.microsoft.com/office/word/2006/wordml" xmlns:wps="http://schemas.microsoft.com/office/word/2010/wordprocessingShape" mc:Ignorable="w14 w15 w16se w16cid wp14">
   <w:p>
     <w:pPr>
       <w:pStyle w:val="En-tte"/>
@@ -16811,7 +16958,7 @@
 </file>
 
 <file path=word/header2.xml><?xml version="1.0" encoding="utf-8"?>
-<w:hdr xmlns:wpc="http://schemas.microsoft.com/office/word/2010/wordprocessingCanvas" xmlns:cx="http://schemas.microsoft.com/office/drawing/2014/chartex" xmlns:cx1="http://schemas.microsoft.com/office/drawing/2015/9/8/chartex" xmlns:mc="http://schemas.openxmlformats.org/markup-compatibility/2006" xmlns:o="urn:schemas-microsoft-com:office:office" xmlns:r="http://schemas.openxmlformats.org/officeDocument/2006/relationships" xmlns:m="http://schemas.openxmlformats.org/officeDocument/2006/math" xmlns:v="urn:schemas-microsoft-com:vml" xmlns:wp14="http://schemas.microsoft.com/office/word/2010/wordprocessingDrawing" xmlns:wp="http://schemas.openxmlformats.org/drawingml/2006/wordprocessingDrawing" xmlns:w10="urn:schemas-microsoft-com:office:word" xmlns:w="http://schemas.openxmlformats.org/wordprocessingml/2006/main" xmlns:w14="http://schemas.microsoft.com/office/word/2010/wordml" xmlns:w15="http://schemas.microsoft.com/office/word/2012/wordml" xmlns:w16se="http://schemas.microsoft.com/office/word/2015/wordml/symex" xmlns:wpg="http://schemas.microsoft.com/office/word/2010/wordprocessingGroup" xmlns:wpi="http://schemas.microsoft.com/office/word/2010/wordprocessingInk" xmlns:wne="http://schemas.microsoft.com/office/word/2006/wordml" xmlns:wps="http://schemas.microsoft.com/office/word/2010/wordprocessingShape" mc:Ignorable="w14 w15 w16se wp14">
+<w:hdr xmlns:wpc="http://schemas.microsoft.com/office/word/2010/wordprocessingCanvas" xmlns:cx="http://schemas.microsoft.com/office/drawing/2014/chartex" xmlns:cx1="http://schemas.microsoft.com/office/drawing/2015/9/8/chartex" xmlns:cx2="http://schemas.microsoft.com/office/drawing/2015/10/21/chartex" xmlns:cx3="http://schemas.microsoft.com/office/drawing/2016/5/9/chartex" xmlns:cx4="http://schemas.microsoft.com/office/drawing/2016/5/10/chartex" xmlns:cx5="http://schemas.microsoft.com/office/drawing/2016/5/11/chartex" xmlns:cx6="http://schemas.microsoft.com/office/drawing/2016/5/12/chartex" xmlns:cx7="http://schemas.microsoft.com/office/drawing/2016/5/13/chartex" xmlns:cx8="http://schemas.microsoft.com/office/drawing/2016/5/14/chartex" xmlns:mc="http://schemas.openxmlformats.org/markup-compatibility/2006" xmlns:aink="http://schemas.microsoft.com/office/drawing/2016/ink" xmlns:am3d="http://schemas.microsoft.com/office/drawing/2017/model3d" xmlns:o="urn:schemas-microsoft-com:office:office" xmlns:r="http://schemas.openxmlformats.org/officeDocument/2006/relationships" xmlns:m="http://schemas.openxmlformats.org/officeDocument/2006/math" xmlns:v="urn:schemas-microsoft-com:vml" xmlns:wp14="http://schemas.microsoft.com/office/word/2010/wordprocessingDrawing" xmlns:wp="http://schemas.openxmlformats.org/drawingml/2006/wordprocessingDrawing" xmlns:w10="urn:schemas-microsoft-com:office:word" xmlns:w="http://schemas.openxmlformats.org/wordprocessingml/2006/main" xmlns:w14="http://schemas.microsoft.com/office/word/2010/wordml" xmlns:w15="http://schemas.microsoft.com/office/word/2012/wordml" xmlns:w16cid="http://schemas.microsoft.com/office/word/2016/wordml/cid" xmlns:w16se="http://schemas.microsoft.com/office/word/2015/wordml/symex" xmlns:wpg="http://schemas.microsoft.com/office/word/2010/wordprocessingGroup" xmlns:wpi="http://schemas.microsoft.com/office/word/2010/wordprocessingInk" xmlns:wne="http://schemas.microsoft.com/office/word/2006/wordml" xmlns:wps="http://schemas.microsoft.com/office/word/2010/wordprocessingShape" mc:Ignorable="w14 w15 w16se w16cid wp14">
   <w:p>
     <w:pPr>
       <w:pStyle w:val="En-tte"/>
@@ -16926,7 +17073,7 @@
 </file>
 
 <file path=word/header3.xml><?xml version="1.0" encoding="utf-8"?>
-<w:hdr xmlns:wpc="http://schemas.microsoft.com/office/word/2010/wordprocessingCanvas" xmlns:cx="http://schemas.microsoft.com/office/drawing/2014/chartex" xmlns:cx1="http://schemas.microsoft.com/office/drawing/2015/9/8/chartex" xmlns:mc="http://schemas.openxmlformats.org/markup-compatibility/2006" xmlns:o="urn:schemas-microsoft-com:office:office" xmlns:r="http://schemas.openxmlformats.org/officeDocument/2006/relationships" xmlns:m="http://schemas.openxmlformats.org/officeDocument/2006/math" xmlns:v="urn:schemas-microsoft-com:vml" xmlns:wp14="http://schemas.microsoft.com/office/word/2010/wordprocessingDrawing" xmlns:wp="http://schemas.openxmlformats.org/drawingml/2006/wordprocessingDrawing" xmlns:w10="urn:schemas-microsoft-com:office:word" xmlns:w="http://schemas.openxmlformats.org/wordprocessingml/2006/main" xmlns:w14="http://schemas.microsoft.com/office/word/2010/wordml" xmlns:w15="http://schemas.microsoft.com/office/word/2012/wordml" xmlns:w16se="http://schemas.microsoft.com/office/word/2015/wordml/symex" xmlns:wpg="http://schemas.microsoft.com/office/word/2010/wordprocessingGroup" xmlns:wpi="http://schemas.microsoft.com/office/word/2010/wordprocessingInk" xmlns:wne="http://schemas.microsoft.com/office/word/2006/wordml" xmlns:wps="http://schemas.microsoft.com/office/word/2010/wordprocessingShape" mc:Ignorable="w14 w15 w16se wp14">
+<w:hdr xmlns:wpc="http://schemas.microsoft.com/office/word/2010/wordprocessingCanvas" xmlns:cx="http://schemas.microsoft.com/office/drawing/2014/chartex" xmlns:cx1="http://schemas.microsoft.com/office/drawing/2015/9/8/chartex" xmlns:cx2="http://schemas.microsoft.com/office/drawing/2015/10/21/chartex" xmlns:cx3="http://schemas.microsoft.com/office/drawing/2016/5/9/chartex" xmlns:cx4="http://schemas.microsoft.com/office/drawing/2016/5/10/chartex" xmlns:cx5="http://schemas.microsoft.com/office/drawing/2016/5/11/chartex" xmlns:cx6="http://schemas.microsoft.com/office/drawing/2016/5/12/chartex" xmlns:cx7="http://schemas.microsoft.com/office/drawing/2016/5/13/chartex" xmlns:cx8="http://schemas.microsoft.com/office/drawing/2016/5/14/chartex" xmlns:mc="http://schemas.openxmlformats.org/markup-compatibility/2006" xmlns:aink="http://schemas.microsoft.com/office/drawing/2016/ink" xmlns:am3d="http://schemas.microsoft.com/office/drawing/2017/model3d" xmlns:o="urn:schemas-microsoft-com:office:office" xmlns:r="http://schemas.openxmlformats.org/officeDocument/2006/relationships" xmlns:m="http://schemas.openxmlformats.org/officeDocument/2006/math" xmlns:v="urn:schemas-microsoft-com:vml" xmlns:wp14="http://schemas.microsoft.com/office/word/2010/wordprocessingDrawing" xmlns:wp="http://schemas.openxmlformats.org/drawingml/2006/wordprocessingDrawing" xmlns:w10="urn:schemas-microsoft-com:office:word" xmlns:w="http://schemas.openxmlformats.org/wordprocessingml/2006/main" xmlns:w14="http://schemas.microsoft.com/office/word/2010/wordml" xmlns:w15="http://schemas.microsoft.com/office/word/2012/wordml" xmlns:w16cid="http://schemas.microsoft.com/office/word/2016/wordml/cid" xmlns:w16se="http://schemas.microsoft.com/office/word/2015/wordml/symex" xmlns:wpg="http://schemas.microsoft.com/office/word/2010/wordprocessingGroup" xmlns:wpi="http://schemas.microsoft.com/office/word/2010/wordprocessingInk" xmlns:wne="http://schemas.microsoft.com/office/word/2006/wordml" xmlns:wps="http://schemas.microsoft.com/office/word/2010/wordprocessingShape" mc:Ignorable="w14 w15 w16se w16cid wp14">
   <w:p>
     <w:pPr>
       <w:pStyle w:val="En-tte"/>
@@ -17049,7 +17196,7 @@
 </file>
 
 <file path=word/numbering.xml><?xml version="1.0" encoding="utf-8"?>
-<w:numbering xmlns:wpc="http://schemas.microsoft.com/office/word/2010/wordprocessingCanvas" xmlns:cx="http://schemas.microsoft.com/office/drawing/2014/chartex" xmlns:cx1="http://schemas.microsoft.com/office/drawing/2015/9/8/chartex" xmlns:mc="http://schemas.openxmlformats.org/markup-compatibility/2006" xmlns:o="urn:schemas-microsoft-com:office:office" xmlns:r="http://schemas.openxmlformats.org/officeDocument/2006/relationships" xmlns:m="http://schemas.openxmlformats.org/officeDocument/2006/math" xmlns:v="urn:schemas-microsoft-com:vml" xmlns:wp14="http://schemas.microsoft.com/office/word/2010/wordprocessingDrawing" xmlns:wp="http://schemas.openxmlformats.org/drawingml/2006/wordprocessingDrawing" xmlns:w10="urn:schemas-microsoft-com:office:word" xmlns:w="http://schemas.openxmlformats.org/wordprocessingml/2006/main" xmlns:w14="http://schemas.microsoft.com/office/word/2010/wordml" xmlns:w15="http://schemas.microsoft.com/office/word/2012/wordml" xmlns:w16se="http://schemas.microsoft.com/office/word/2015/wordml/symex" xmlns:wpg="http://schemas.microsoft.com/office/word/2010/wordprocessingGroup" xmlns:wpi="http://schemas.microsoft.com/office/word/2010/wordprocessingInk" xmlns:wne="http://schemas.microsoft.com/office/word/2006/wordml" xmlns:wps="http://schemas.microsoft.com/office/word/2010/wordprocessingShape" mc:Ignorable="w14 w15 w16se wp14">
+<w:numbering xmlns:wpc="http://schemas.microsoft.com/office/word/2010/wordprocessingCanvas" xmlns:cx="http://schemas.microsoft.com/office/drawing/2014/chartex" xmlns:cx1="http://schemas.microsoft.com/office/drawing/2015/9/8/chartex" xmlns:cx2="http://schemas.microsoft.com/office/drawing/2015/10/21/chartex" xmlns:cx3="http://schemas.microsoft.com/office/drawing/2016/5/9/chartex" xmlns:cx4="http://schemas.microsoft.com/office/drawing/2016/5/10/chartex" xmlns:cx5="http://schemas.microsoft.com/office/drawing/2016/5/11/chartex" xmlns:cx6="http://schemas.microsoft.com/office/drawing/2016/5/12/chartex" xmlns:cx7="http://schemas.microsoft.com/office/drawing/2016/5/13/chartex" xmlns:cx8="http://schemas.microsoft.com/office/drawing/2016/5/14/chartex" xmlns:mc="http://schemas.openxmlformats.org/markup-compatibility/2006" xmlns:aink="http://schemas.microsoft.com/office/drawing/2016/ink" xmlns:am3d="http://schemas.microsoft.com/office/drawing/2017/model3d" xmlns:o="urn:schemas-microsoft-com:office:office" xmlns:r="http://schemas.openxmlformats.org/officeDocument/2006/relationships" xmlns:m="http://schemas.openxmlformats.org/officeDocument/2006/math" xmlns:v="urn:schemas-microsoft-com:vml" xmlns:wp14="http://schemas.microsoft.com/office/word/2010/wordprocessingDrawing" xmlns:wp="http://schemas.openxmlformats.org/drawingml/2006/wordprocessingDrawing" xmlns:w10="urn:schemas-microsoft-com:office:word" xmlns:w="http://schemas.openxmlformats.org/wordprocessingml/2006/main" xmlns:w14="http://schemas.microsoft.com/office/word/2010/wordml" xmlns:w15="http://schemas.microsoft.com/office/word/2012/wordml" xmlns:w16cid="http://schemas.microsoft.com/office/word/2016/wordml/cid" xmlns:w16se="http://schemas.microsoft.com/office/word/2015/wordml/symex" xmlns:wpg="http://schemas.microsoft.com/office/word/2010/wordprocessingGroup" xmlns:wpi="http://schemas.microsoft.com/office/word/2010/wordprocessingInk" xmlns:wne="http://schemas.microsoft.com/office/word/2006/wordml" xmlns:wps="http://schemas.microsoft.com/office/word/2010/wordprocessingShape" mc:Ignorable="w14 w15 w16se w16cid wp14">
   <w:abstractNum w:abstractNumId="0" w15:restartNumberingAfterBreak="0">
     <w:nsid w:val="00AE3843"/>
     <w:multiLevelType w:val="hybridMultilevel"/>
@@ -21384,7 +21531,7 @@
 </file>
 
 <file path=word/styles.xml><?xml version="1.0" encoding="utf-8"?>
-<w:styles xmlns:mc="http://schemas.openxmlformats.org/markup-compatibility/2006" xmlns:r="http://schemas.openxmlformats.org/officeDocument/2006/relationships" xmlns:w="http://schemas.openxmlformats.org/wordprocessingml/2006/main" xmlns:w14="http://schemas.microsoft.com/office/word/2010/wordml" xmlns:w15="http://schemas.microsoft.com/office/word/2012/wordml" xmlns:w16se="http://schemas.microsoft.com/office/word/2015/wordml/symex" mc:Ignorable="w14 w15 w16se">
+<w:styles xmlns:mc="http://schemas.openxmlformats.org/markup-compatibility/2006" xmlns:r="http://schemas.openxmlformats.org/officeDocument/2006/relationships" xmlns:w="http://schemas.openxmlformats.org/wordprocessingml/2006/main" xmlns:w14="http://schemas.microsoft.com/office/word/2010/wordml" xmlns:w15="http://schemas.microsoft.com/office/word/2012/wordml" xmlns:w16cid="http://schemas.microsoft.com/office/word/2016/wordml/cid" xmlns:w16se="http://schemas.microsoft.com/office/word/2015/wordml/symex" mc:Ignorable="w14 w15 w16se w16cid">
   <w:docDefaults>
     <w:rPrDefault>
       <w:rPr>
@@ -21394,7 +21541,7 @@
     </w:rPrDefault>
     <w:pPrDefault/>
   </w:docDefaults>
-  <w:latentStyles w:defLockedState="0" w:defUIPriority="0" w:defSemiHidden="0" w:defUnhideWhenUsed="0" w:defQFormat="0" w:count="371">
+  <w:latentStyles w:defLockedState="0" w:defUIPriority="0" w:defSemiHidden="0" w:defUnhideWhenUsed="0" w:defQFormat="0" w:count="375">
     <w:lsdException w:name="Normal" w:qFormat="1"/>
     <w:lsdException w:name="heading 1" w:qFormat="1"/>
     <w:lsdException w:name="heading 2" w:qFormat="1"/>
@@ -21415,7 +21562,6 @@
     <w:lsdException w:name="Strong" w:qFormat="1"/>
     <w:lsdException w:name="Emphasis" w:qFormat="1"/>
     <w:lsdException w:name="HTML Preformatted" w:semiHidden="1" w:unhideWhenUsed="1"/>
-    <w:lsdException w:name="Normal Table" w:semiHidden="1" w:unhideWhenUsed="1"/>
     <w:lsdException w:name="No List" w:semiHidden="1" w:unhideWhenUsed="1"/>
     <w:lsdException w:name="Outline List 1" w:semiHidden="1" w:unhideWhenUsed="1"/>
     <w:lsdException w:name="Outline List 2" w:semiHidden="1" w:unhideWhenUsed="1"/>
@@ -21458,10 +21604,8 @@
     <w:lsdException w:name="Table Elegant" w:semiHidden="1" w:unhideWhenUsed="1"/>
     <w:lsdException w:name="Table Professional" w:semiHidden="1" w:unhideWhenUsed="1"/>
     <w:lsdException w:name="Table Subtle 1" w:semiHidden="1" w:unhideWhenUsed="1"/>
-    <w:lsdException w:name="Table Subtle 2" w:semiHidden="1" w:unhideWhenUsed="1"/>
     <w:lsdException w:name="Table Web 1" w:semiHidden="1" w:unhideWhenUsed="1"/>
     <w:lsdException w:name="Table Web 2" w:semiHidden="1" w:unhideWhenUsed="1"/>
-    <w:lsdException w:name="Table Web 3" w:semiHidden="1" w:unhideWhenUsed="1"/>
     <w:lsdException w:name="Table Theme" w:semiHidden="1" w:unhideWhenUsed="1"/>
     <w:lsdException w:name="Placeholder Text" w:semiHidden="1" w:uiPriority="99"/>
     <w:lsdException w:name="No Spacing" w:uiPriority="1" w:qFormat="1"/>
@@ -21678,6 +21822,10 @@
     <w:lsdException w:name="List Table 5 Dark Accent 6" w:uiPriority="50"/>
     <w:lsdException w:name="List Table 6 Colorful Accent 6" w:uiPriority="51"/>
     <w:lsdException w:name="List Table 7 Colorful Accent 6" w:uiPriority="52"/>
+    <w:lsdException w:name="Mention" w:semiHidden="1" w:uiPriority="99" w:unhideWhenUsed="1"/>
+    <w:lsdException w:name="Smart Hyperlink" w:semiHidden="1" w:uiPriority="99" w:unhideWhenUsed="1"/>
+    <w:lsdException w:name="Hashtag" w:semiHidden="1" w:uiPriority="99" w:unhideWhenUsed="1"/>
+    <w:lsdException w:name="Unresolved Mention" w:semiHidden="1" w:uiPriority="99" w:unhideWhenUsed="1"/>
   </w:latentStyles>
   <w:style w:type="paragraph" w:default="1" w:styleId="Normal">
     <w:name w:val="Normal"/>
@@ -22756,7 +22904,7 @@
 </file>
 
 <file path=customXml/itemProps1.xml><?xml version="1.0" encoding="utf-8"?>
-<ds:datastoreItem xmlns:ds="http://schemas.openxmlformats.org/officeDocument/2006/customXml" ds:itemID="{40C9F846-F932-4B2D-A5CC-74E270B6A7FE}">
+<ds:datastoreItem xmlns:ds="http://schemas.openxmlformats.org/officeDocument/2006/customXml" ds:itemID="{D65B614D-D357-4A6A-83F0-516D783F9CD5}">
   <ds:schemaRefs>
     <ds:schemaRef ds:uri="http://schemas.openxmlformats.org/officeDocument/2006/bibliography"/>
   </ds:schemaRefs>

</xml_diff>

<commit_message>
Updated Database engine choice
</commit_message>
<xml_diff>
--- a/documentation/PHILIBERT_RapportDeTravail.docx
+++ b/documentation/PHILIBERT_RapportDeTravail.docx
@@ -7588,8 +7588,6 @@
       <w:r>
         <w:t>unique naturel</w:t>
       </w:r>
-      <w:bookmarkStart w:id="14" w:name="_GoBack"/>
-      <w:bookmarkEnd w:id="14"/>
     </w:p>
     <w:p/>
     <w:tbl>
@@ -7757,14 +7755,14 @@
       <w:pPr>
         <w:pStyle w:val="Titre2"/>
       </w:pPr>
-      <w:bookmarkStart w:id="15" w:name="_Toc71691012"/>
-      <w:bookmarkStart w:id="16" w:name="_Toc3369109"/>
+      <w:bookmarkStart w:id="14" w:name="_Toc71691012"/>
+      <w:bookmarkStart w:id="15" w:name="_Toc3369109"/>
       <w:r>
         <w:lastRenderedPageBreak/>
         <w:t>Stratégie de test</w:t>
       </w:r>
+      <w:bookmarkEnd w:id="14"/>
       <w:bookmarkEnd w:id="15"/>
-      <w:bookmarkEnd w:id="16"/>
     </w:p>
     <w:p/>
     <w:p/>
@@ -7927,18 +7925,18 @@
       <w:pPr>
         <w:pStyle w:val="Titre2"/>
       </w:pPr>
-      <w:bookmarkStart w:id="17" w:name="_Toc25553310"/>
-      <w:bookmarkStart w:id="18" w:name="_Toc71691015"/>
-      <w:bookmarkStart w:id="19" w:name="_Toc3369110"/>
+      <w:bookmarkStart w:id="16" w:name="_Toc25553310"/>
+      <w:bookmarkStart w:id="17" w:name="_Toc71691015"/>
+      <w:bookmarkStart w:id="18" w:name="_Toc3369110"/>
       <w:r>
         <w:t>R</w:t>
       </w:r>
       <w:r>
         <w:t>isques techniques</w:t>
       </w:r>
+      <w:bookmarkEnd w:id="16"/>
       <w:bookmarkEnd w:id="17"/>
       <w:bookmarkEnd w:id="18"/>
-      <w:bookmarkEnd w:id="19"/>
     </w:p>
     <w:p/>
     <w:tbl>
@@ -8064,11 +8062,11 @@
       <w:pPr>
         <w:pStyle w:val="Titre2"/>
       </w:pPr>
-      <w:bookmarkStart w:id="20" w:name="_Toc3369111"/>
+      <w:bookmarkStart w:id="19" w:name="_Toc3369111"/>
       <w:r>
         <w:t>Budget initial</w:t>
       </w:r>
-      <w:bookmarkEnd w:id="20"/>
+      <w:bookmarkEnd w:id="19"/>
     </w:p>
     <w:p/>
     <w:p>
@@ -8088,80 +8086,80 @@
       <w:pPr>
         <w:pStyle w:val="Titre1"/>
       </w:pPr>
-      <w:bookmarkStart w:id="21" w:name="_Toc3369112"/>
+      <w:bookmarkStart w:id="20" w:name="_Toc3369112"/>
       <w:r>
         <w:lastRenderedPageBreak/>
         <w:t>Conception</w:t>
       </w:r>
+      <w:bookmarkEnd w:id="20"/>
+    </w:p>
+    <w:p/>
+    <w:p>
+      <w:pPr>
+        <w:pStyle w:val="Titre2"/>
+      </w:pPr>
+      <w:bookmarkStart w:id="21" w:name="_Toc3369113"/>
+      <w:r>
+        <w:t>Analyse de l’environnement</w:t>
+      </w:r>
       <w:bookmarkEnd w:id="21"/>
     </w:p>
     <w:p/>
     <w:p>
+      <w:r>
+        <w:t>J’ai choisi de travailler avec le logiciel Notepad++</w:t>
+      </w:r>
+      <w:r>
+        <w:t>, j’utilise l’auto complétion proposée par Notepad++ et les plugins pour d’autres fonctionnalités comme le FTP.</w:t>
+      </w:r>
+      <w:r>
+        <w:t xml:space="preserve"> </w:t>
+      </w:r>
+    </w:p>
+    <w:p/>
+    <w:p>
+      <w:r>
+        <w:t xml:space="preserve">Lorsque je rencontre des problèmes, je peux utiliser </w:t>
+      </w:r>
+      <w:r>
+        <w:t xml:space="preserve">la console de développement de </w:t>
+      </w:r>
+      <w:r>
+        <w:t>Chrome pour accéder à un débugg</w:t>
+      </w:r>
+      <w:r>
+        <w:t>eu</w:t>
+      </w:r>
+      <w:r>
+        <w:t>r NodeJS.</w:t>
+      </w:r>
+    </w:p>
+    <w:p/>
+    <w:p>
       <w:pPr>
         <w:pStyle w:val="Titre2"/>
       </w:pPr>
-      <w:bookmarkStart w:id="22" w:name="_Toc3369113"/>
-      <w:r>
-        <w:t>Analyse de l’environnement</w:t>
+      <w:bookmarkStart w:id="22" w:name="_Toc3369114"/>
+      <w:r>
+        <w:t>Utilisateurs</w:t>
       </w:r>
       <w:bookmarkEnd w:id="22"/>
     </w:p>
     <w:p/>
     <w:p>
       <w:r>
-        <w:t>J’ai choisi de travailler avec le logiciel Notepad++</w:t>
-      </w:r>
-      <w:r>
-        <w:t>, j’utilise l’auto complétion proposée par Notepad++ et les plugins pour d’autres fonctionnalités comme le FTP.</w:t>
-      </w:r>
-      <w:r>
-        <w:t xml:space="preserve"> </w:t>
-      </w:r>
-    </w:p>
-    <w:p/>
-    <w:p>
-      <w:r>
-        <w:t xml:space="preserve">Lorsque je rencontre des problèmes, je peux utiliser </w:t>
-      </w:r>
-      <w:r>
-        <w:t xml:space="preserve">la console de développement de </w:t>
-      </w:r>
-      <w:r>
-        <w:t>Chrome pour accéder à un débugg</w:t>
-      </w:r>
-      <w:r>
-        <w:t>eu</w:t>
-      </w:r>
-      <w:r>
-        <w:t>r NodeJS.</w:t>
-      </w:r>
-    </w:p>
-    <w:p/>
+        <w:t>Les utilisateurs s'authentifierons par e-mail et mot de passe, l'email permet d'avoir un identifiant unique. Il ne sera pas possible de créer plusieurs comptes avec la même adresse e-mail.</w:t>
+      </w:r>
+    </w:p>
     <w:p>
       <w:pPr>
         <w:pStyle w:val="Titre2"/>
       </w:pPr>
-      <w:bookmarkStart w:id="23" w:name="_Toc3369114"/>
-      <w:r>
-        <w:t>Utilisateurs</w:t>
+      <w:bookmarkStart w:id="23" w:name="_Toc3369115"/>
+      <w:r>
+        <w:t>Authentification</w:t>
       </w:r>
       <w:bookmarkEnd w:id="23"/>
-    </w:p>
-    <w:p/>
-    <w:p>
-      <w:r>
-        <w:t>Les utilisateurs s'authentifierons par e-mail et mot de passe, l'email permet d'avoir un identifiant unique. Il ne sera pas possible de créer plusieurs comptes avec la même adresse e-mail.</w:t>
-      </w:r>
-    </w:p>
-    <w:p>
-      <w:pPr>
-        <w:pStyle w:val="Titre2"/>
-      </w:pPr>
-      <w:bookmarkStart w:id="24" w:name="_Toc3369115"/>
-      <w:r>
-        <w:t>Authentification</w:t>
-      </w:r>
-      <w:bookmarkEnd w:id="24"/>
     </w:p>
     <w:p/>
     <w:p>
@@ -8350,11 +8348,11 @@
       <w:pPr>
         <w:pStyle w:val="Titre2"/>
       </w:pPr>
-      <w:bookmarkStart w:id="25" w:name="_Toc3369116"/>
+      <w:bookmarkStart w:id="24" w:name="_Toc3369116"/>
       <w:r>
         <w:t>Activités sportives</w:t>
       </w:r>
-      <w:bookmarkEnd w:id="25"/>
+      <w:bookmarkEnd w:id="24"/>
     </w:p>
     <w:p/>
     <w:p>
@@ -8388,14 +8386,14 @@
       <w:pPr>
         <w:pStyle w:val="Titre2"/>
       </w:pPr>
-      <w:bookmarkStart w:id="26" w:name="_Toc3369117"/>
+      <w:bookmarkStart w:id="25" w:name="_Toc3369117"/>
       <w:r>
         <w:t>Ressources</w:t>
       </w:r>
       <w:r>
         <w:t xml:space="preserve"> de l'API</w:t>
       </w:r>
-      <w:bookmarkEnd w:id="26"/>
+      <w:bookmarkEnd w:id="25"/>
     </w:p>
     <w:p/>
     <w:tbl>
@@ -8594,12 +8592,12 @@
       <w:pPr>
         <w:pStyle w:val="Titre2"/>
       </w:pPr>
-      <w:bookmarkStart w:id="27" w:name="_Toc3369118"/>
+      <w:bookmarkStart w:id="26" w:name="_Toc3369118"/>
       <w:r>
         <w:lastRenderedPageBreak/>
         <w:t>Endpoints de l’API</w:t>
       </w:r>
-      <w:bookmarkEnd w:id="27"/>
+      <w:bookmarkEnd w:id="26"/>
     </w:p>
     <w:p/>
     <w:tbl>
@@ -9345,11 +9343,11 @@
       <w:pPr>
         <w:pStyle w:val="Titre2"/>
       </w:pPr>
-      <w:bookmarkStart w:id="28" w:name="_Toc3369119"/>
+      <w:bookmarkStart w:id="27" w:name="_Toc3369119"/>
       <w:r>
         <w:t>Version des logiciels</w:t>
       </w:r>
-      <w:bookmarkEnd w:id="28"/>
+      <w:bookmarkEnd w:id="27"/>
     </w:p>
     <w:p/>
     <w:tbl>
@@ -9497,11 +9495,11 @@
       <w:pPr>
         <w:pStyle w:val="Titre2"/>
       </w:pPr>
-      <w:bookmarkStart w:id="29" w:name="_Toc3369120"/>
+      <w:bookmarkStart w:id="28" w:name="_Toc3369120"/>
       <w:r>
         <w:t>Choix du moteur de base de données</w:t>
       </w:r>
-      <w:bookmarkEnd w:id="29"/>
+      <w:bookmarkEnd w:id="28"/>
     </w:p>
     <w:p/>
     <w:p>
@@ -9520,6 +9518,14 @@
         <w:lastRenderedPageBreak/>
         <w:t>imposées par le projet et l'architecture choisie (Clé primaire, clé étrangère, transactions, types de champs).</w:t>
       </w:r>
+    </w:p>
+    <w:p/>
+    <w:p>
+      <w:r>
+        <w:t>Un moteur relationnel à été choisi car je ne maitrise pas de moteur non-relationnel tels que MongoDB.</w:t>
+      </w:r>
+      <w:bookmarkStart w:id="29" w:name="_GoBack"/>
+      <w:bookmarkEnd w:id="29"/>
     </w:p>
     <w:p/>
     <w:p>
@@ -9706,6 +9712,7 @@
               </w:rPr>
             </w:pPr>
             <w:proofErr w:type="spellStart"/>
+            <w:proofErr w:type="gramStart"/>
             <w:r>
               <w:rPr>
                 <w:lang w:eastAsia="fr-CH"/>
@@ -9719,6 +9726,7 @@
               <w:t>assword</w:t>
             </w:r>
             <w:proofErr w:type="spellEnd"/>
+            <w:proofErr w:type="gramEnd"/>
           </w:p>
         </w:tc>
         <w:tc>
@@ -9808,6 +9816,7 @@
               <w:rPr>
                 <w:lang w:eastAsia="fr-CH"/>
               </w:rPr>
+              <w:lastRenderedPageBreak/>
               <w:t>admin</w:t>
             </w:r>
           </w:p>
@@ -9857,7 +9866,6 @@
         <w:rPr>
           <w:lang w:eastAsia="fr-CH"/>
         </w:rPr>
-        <w:lastRenderedPageBreak/>
         <w:t>Activity</w:t>
       </w:r>
     </w:p>
@@ -10713,7 +10721,7 @@
           <v:shape id="_x0000_i1026" type="#_x0000_t75" style="width:570pt;height:402pt" o:ole="">
             <v:imagedata r:id="rId14" o:title=""/>
           </v:shape>
-          <o:OLEObject Type="Embed" ProgID="Visio.Drawing.15" ShapeID="_x0000_i1026" DrawAspect="Content" ObjectID="_1614004619" r:id="rId15"/>
+          <o:OLEObject Type="Embed" ProgID="Visio.Drawing.15" ShapeID="_x0000_i1026" DrawAspect="Content" ObjectID="_1614006024" r:id="rId15"/>
         </w:object>
       </w:r>
     </w:p>
@@ -10736,7 +10744,7 @@
           <v:shape id="_x0000_i1027" type="#_x0000_t75" style="width:494.25pt;height:419.25pt" o:ole="">
             <v:imagedata r:id="rId18" o:title=""/>
           </v:shape>
-          <o:OLEObject Type="Embed" ProgID="Visio.Drawing.15" ShapeID="_x0000_i1027" DrawAspect="Content" ObjectID="_1614004620" r:id="rId19"/>
+          <o:OLEObject Type="Embed" ProgID="Visio.Drawing.15" ShapeID="_x0000_i1027" DrawAspect="Content" ObjectID="_1614006025" r:id="rId19"/>
         </w:object>
       </w:r>
       <w:bookmarkStart w:id="32" w:name="_Toc71703259"/>
@@ -10786,7 +10794,7 @@
           <v:shape id="_x0000_i1028" type="#_x0000_t75" style="width:453pt;height:488.25pt" o:ole="">
             <v:imagedata r:id="rId20" o:title=""/>
           </v:shape>
-          <o:OLEObject Type="Embed" ProgID="Visio.Drawing.15" ShapeID="_x0000_i1028" DrawAspect="Content" ObjectID="_1614004621" r:id="rId21"/>
+          <o:OLEObject Type="Embed" ProgID="Visio.Drawing.15" ShapeID="_x0000_i1028" DrawAspect="Content" ObjectID="_1614006026" r:id="rId21"/>
         </w:object>
       </w:r>
     </w:p>
@@ -21562,6 +21570,7 @@
     <w:lsdException w:name="Strong" w:qFormat="1"/>
     <w:lsdException w:name="Emphasis" w:qFormat="1"/>
     <w:lsdException w:name="HTML Preformatted" w:semiHidden="1" w:unhideWhenUsed="1"/>
+    <w:lsdException w:name="Normal Table" w:semiHidden="1" w:unhideWhenUsed="1"/>
     <w:lsdException w:name="No List" w:semiHidden="1" w:unhideWhenUsed="1"/>
     <w:lsdException w:name="Outline List 1" w:semiHidden="1" w:unhideWhenUsed="1"/>
     <w:lsdException w:name="Outline List 2" w:semiHidden="1" w:unhideWhenUsed="1"/>
@@ -21604,8 +21613,10 @@
     <w:lsdException w:name="Table Elegant" w:semiHidden="1" w:unhideWhenUsed="1"/>
     <w:lsdException w:name="Table Professional" w:semiHidden="1" w:unhideWhenUsed="1"/>
     <w:lsdException w:name="Table Subtle 1" w:semiHidden="1" w:unhideWhenUsed="1"/>
+    <w:lsdException w:name="Table Subtle 2" w:semiHidden="1" w:unhideWhenUsed="1"/>
     <w:lsdException w:name="Table Web 1" w:semiHidden="1" w:unhideWhenUsed="1"/>
     <w:lsdException w:name="Table Web 2" w:semiHidden="1" w:unhideWhenUsed="1"/>
+    <w:lsdException w:name="Table Web 3" w:semiHidden="1" w:unhideWhenUsed="1"/>
     <w:lsdException w:name="Table Theme" w:semiHidden="1" w:unhideWhenUsed="1"/>
     <w:lsdException w:name="Placeholder Text" w:semiHidden="1" w:uiPriority="99"/>
     <w:lsdException w:name="No Spacing" w:uiPriority="1" w:qFormat="1"/>
@@ -22904,7 +22915,7 @@
 </file>
 
 <file path=customXml/itemProps1.xml><?xml version="1.0" encoding="utf-8"?>
-<ds:datastoreItem xmlns:ds="http://schemas.openxmlformats.org/officeDocument/2006/customXml" ds:itemID="{D65B614D-D357-4A6A-83F0-516D783F9CD5}">
+<ds:datastoreItem xmlns:ds="http://schemas.openxmlformats.org/officeDocument/2006/customXml" ds:itemID="{6CB0D039-8405-4FB8-BF5B-1BEFE35D9EA1}">
   <ds:schemaRefs>
     <ds:schemaRef ds:uri="http://schemas.openxmlformats.org/officeDocument/2006/bibliography"/>
   </ds:schemaRefs>

</xml_diff>

<commit_message>
Added MySQL database user Tutorial
</commit_message>
<xml_diff>
--- a/documentation/PHILIBERT_RapportDeTravail.docx
+++ b/documentation/PHILIBERT_RapportDeTravail.docx
@@ -1,6 +1,6 @@
 
 <file path=word/document.xml><?xml version="1.0" encoding="utf-8"?>
-<w:document xmlns:wpc="http://schemas.microsoft.com/office/word/2010/wordprocessingCanvas" xmlns:cx="http://schemas.microsoft.com/office/drawing/2014/chartex" xmlns:cx1="http://schemas.microsoft.com/office/drawing/2015/9/8/chartex" xmlns:cx2="http://schemas.microsoft.com/office/drawing/2015/10/21/chartex" xmlns:cx3="http://schemas.microsoft.com/office/drawing/2016/5/9/chartex" xmlns:cx4="http://schemas.microsoft.com/office/drawing/2016/5/10/chartex" xmlns:cx5="http://schemas.microsoft.com/office/drawing/2016/5/11/chartex" xmlns:cx6="http://schemas.microsoft.com/office/drawing/2016/5/12/chartex" xmlns:cx7="http://schemas.microsoft.com/office/drawing/2016/5/13/chartex" xmlns:cx8="http://schemas.microsoft.com/office/drawing/2016/5/14/chartex" xmlns:mc="http://schemas.openxmlformats.org/markup-compatibility/2006" xmlns:aink="http://schemas.microsoft.com/office/drawing/2016/ink" xmlns:am3d="http://schemas.microsoft.com/office/drawing/2017/model3d" xmlns:o="urn:schemas-microsoft-com:office:office" xmlns:r="http://schemas.openxmlformats.org/officeDocument/2006/relationships" xmlns:m="http://schemas.openxmlformats.org/officeDocument/2006/math" xmlns:v="urn:schemas-microsoft-com:vml" xmlns:wp14="http://schemas.microsoft.com/office/word/2010/wordprocessingDrawing" xmlns:wp="http://schemas.openxmlformats.org/drawingml/2006/wordprocessingDrawing" xmlns:w10="urn:schemas-microsoft-com:office:word" xmlns:w="http://schemas.openxmlformats.org/wordprocessingml/2006/main" xmlns:w14="http://schemas.microsoft.com/office/word/2010/wordml" xmlns:w15="http://schemas.microsoft.com/office/word/2012/wordml" xmlns:w16cid="http://schemas.microsoft.com/office/word/2016/wordml/cid" xmlns:w16se="http://schemas.microsoft.com/office/word/2015/wordml/symex" xmlns:wpg="http://schemas.microsoft.com/office/word/2010/wordprocessingGroup" xmlns:wpi="http://schemas.microsoft.com/office/word/2010/wordprocessingInk" xmlns:wne="http://schemas.microsoft.com/office/word/2006/wordml" xmlns:wps="http://schemas.microsoft.com/office/word/2010/wordprocessingShape" mc:Ignorable="w14 w15 w16se w16cid wp14">
+<w:document xmlns:wpc="http://schemas.microsoft.com/office/word/2010/wordprocessingCanvas" xmlns:cx="http://schemas.microsoft.com/office/drawing/2014/chartex" xmlns:cx1="http://schemas.microsoft.com/office/drawing/2015/9/8/chartex" xmlns:mc="http://schemas.openxmlformats.org/markup-compatibility/2006" xmlns:o="urn:schemas-microsoft-com:office:office" xmlns:r="http://schemas.openxmlformats.org/officeDocument/2006/relationships" xmlns:m="http://schemas.openxmlformats.org/officeDocument/2006/math" xmlns:v="urn:schemas-microsoft-com:vml" xmlns:wp14="http://schemas.microsoft.com/office/word/2010/wordprocessingDrawing" xmlns:wp="http://schemas.openxmlformats.org/drawingml/2006/wordprocessingDrawing" xmlns:w10="urn:schemas-microsoft-com:office:word" xmlns:w="http://schemas.openxmlformats.org/wordprocessingml/2006/main" xmlns:w14="http://schemas.microsoft.com/office/word/2010/wordml" xmlns:w15="http://schemas.microsoft.com/office/word/2012/wordml" xmlns:w16se="http://schemas.microsoft.com/office/word/2015/wordml/symex" xmlns:wpg="http://schemas.microsoft.com/office/word/2010/wordprocessingGroup" xmlns:wpi="http://schemas.microsoft.com/office/word/2010/wordprocessingInk" xmlns:wne="http://schemas.microsoft.com/office/word/2006/wordml" xmlns:wps="http://schemas.microsoft.com/office/word/2010/wordprocessingShape" mc:Ignorable="w14 w15 w16se wp14">
   <w:body>
     <w:p>
       <w:pPr>
@@ -89,7 +89,6 @@
               </w:rPr>
               <w:t xml:space="preserve">RESTful </w:t>
             </w:r>
-            <w:proofErr w:type="spellStart"/>
             <w:r>
               <w:rPr>
                 <w:rFonts w:ascii="Impact" w:hAnsi="Impact"/>
@@ -97,7 +96,6 @@
               </w:rPr>
               <w:t>Runscape</w:t>
             </w:r>
-            <w:proofErr w:type="spellEnd"/>
           </w:p>
         </w:tc>
       </w:tr>
@@ -4292,15 +4290,7 @@
         </w:numPr>
       </w:pPr>
       <w:r>
-        <w:t>Importer des données en provenance de GPS (format .</w:t>
-      </w:r>
-      <w:proofErr w:type="spellStart"/>
-      <w:r>
-        <w:t>gpx</w:t>
-      </w:r>
-      <w:proofErr w:type="spellEnd"/>
-      <w:r>
-        <w:t xml:space="preserve"> considéré en priorité)</w:t>
+        <w:t>Importer des données en provenance de GPS (format .gpx considéré en priorité)</w:t>
       </w:r>
     </w:p>
     <w:p>
@@ -4321,21 +4311,8 @@
         <w:footnoteReference w:id="1"/>
       </w:r>
       <w:r>
-        <w:t xml:space="preserve"> avec au moins un acteur majeur de gestion d’activité tels que Garmin </w:t>
-      </w:r>
-      <w:proofErr w:type="spellStart"/>
-      <w:r>
-        <w:t>Connect</w:t>
-      </w:r>
-      <w:proofErr w:type="spellEnd"/>
-      <w:r>
-        <w:t xml:space="preserve">, Tom </w:t>
-      </w:r>
-      <w:proofErr w:type="spellStart"/>
-      <w:r>
-        <w:t>tom</w:t>
-      </w:r>
-      <w:proofErr w:type="spellEnd"/>
+        <w:t xml:space="preserve"> avec au moins un acteur majeur de gestion d’activité tels que Garmin Connect, Tom tom</w:t>
+      </w:r>
     </w:p>
     <w:p/>
     <w:p/>
@@ -4363,23 +4340,7 @@
         </w:numPr>
       </w:pPr>
       <w:r>
-        <w:t>N’être accessible que via le protocole HTTPS (self-</w:t>
-      </w:r>
-      <w:proofErr w:type="spellStart"/>
-      <w:r>
-        <w:t>signed</w:t>
-      </w:r>
-      <w:proofErr w:type="spellEnd"/>
-      <w:r>
-        <w:t xml:space="preserve"> </w:t>
-      </w:r>
-      <w:proofErr w:type="spellStart"/>
-      <w:r>
-        <w:t>certificate</w:t>
-      </w:r>
-      <w:proofErr w:type="spellEnd"/>
-      <w:r>
-        <w:t>)</w:t>
+        <w:t>N’être accessible que via le protocole HTTPS (self-signed certificate)</w:t>
       </w:r>
     </w:p>
     <w:p>
@@ -4437,15 +4398,7 @@
         </w:numPr>
       </w:pPr>
       <w:r>
-        <w:t xml:space="preserve">Soit pouvoir se connecter à l’aide d’un service « 2-step </w:t>
-      </w:r>
-      <w:proofErr w:type="spellStart"/>
-      <w:r>
-        <w:t>verification</w:t>
-      </w:r>
-      <w:proofErr w:type="spellEnd"/>
-      <w:r>
-        <w:t> »</w:t>
+        <w:t>Soit pouvoir se connecter à l’aide d’un service « 2-step verification »</w:t>
       </w:r>
     </w:p>
     <w:p>
@@ -4656,13 +4609,8 @@
         </w:numPr>
       </w:pPr>
       <w:r>
-        <w:t>Garmin </w:t>
-      </w:r>
-      <w:proofErr w:type="spellStart"/>
-      <w:r>
-        <w:t>Connect</w:t>
-      </w:r>
-      <w:proofErr w:type="spellEnd"/>
+        <w:t>Garmin Connect</w:t>
+      </w:r>
     </w:p>
     <w:p>
       <w:pPr>
@@ -4673,13 +4621,8 @@
         </w:numPr>
       </w:pPr>
       <w:r>
-        <w:t xml:space="preserve">Tom </w:t>
-      </w:r>
-      <w:proofErr w:type="spellStart"/>
-      <w:r>
-        <w:t>Tom</w:t>
-      </w:r>
-      <w:proofErr w:type="spellEnd"/>
+        <w:t>Tom Tom</w:t>
+      </w:r>
       <w:r>
         <w:t xml:space="preserve"> </w:t>
       </w:r>
@@ -4696,13 +4639,8 @@
         </w:numPr>
       </w:pPr>
       <w:r>
-        <w:t xml:space="preserve">Adidas </w:t>
-      </w:r>
-      <w:proofErr w:type="spellStart"/>
-      <w:r>
-        <w:t>Runtastic</w:t>
-      </w:r>
-      <w:proofErr w:type="spellEnd"/>
+        <w:t>Adidas Runtastic</w:t>
+      </w:r>
     </w:p>
     <w:p/>
     <w:p>
@@ -4756,13 +4694,8 @@
               <w:cnfStyle w:val="100000000000" w:firstRow="1" w:lastRow="0" w:firstColumn="0" w:lastColumn="0" w:oddVBand="0" w:evenVBand="0" w:oddHBand="0" w:evenHBand="0" w:firstRowFirstColumn="0" w:firstRowLastColumn="0" w:lastRowFirstColumn="0" w:lastRowLastColumn="0"/>
             </w:pPr>
             <w:r>
-              <w:t xml:space="preserve">Garmin </w:t>
-            </w:r>
-            <w:proofErr w:type="spellStart"/>
-            <w:r>
-              <w:t>Connect</w:t>
-            </w:r>
-            <w:proofErr w:type="spellEnd"/>
+              <w:t>Garmin Connect</w:t>
+            </w:r>
           </w:p>
         </w:tc>
         <w:tc>
@@ -4792,11 +4725,9 @@
             <w:r>
               <w:t xml:space="preserve">Adidas </w:t>
             </w:r>
-            <w:proofErr w:type="spellStart"/>
             <w:r>
               <w:t>Runtastic</w:t>
             </w:r>
-            <w:proofErr w:type="spellEnd"/>
           </w:p>
         </w:tc>
       </w:tr>
@@ -6235,15 +6166,8 @@
           <w:numId w:val="31"/>
         </w:numPr>
       </w:pPr>
-      <w:proofErr w:type="spellStart"/>
-      <w:proofErr w:type="gramStart"/>
-      <w:r>
-        <w:t>fs</w:t>
-      </w:r>
-      <w:proofErr w:type="spellEnd"/>
-      <w:proofErr w:type="gramEnd"/>
-      <w:r>
-        <w:t xml:space="preserve"> (accès au système de fichier)</w:t>
+      <w:r>
+        <w:t>fs (accès au système de fichier)</w:t>
       </w:r>
     </w:p>
     <w:p>
@@ -6254,13 +6178,8 @@
           <w:numId w:val="31"/>
         </w:numPr>
       </w:pPr>
-      <w:proofErr w:type="gramStart"/>
-      <w:r>
-        <w:t>http</w:t>
-      </w:r>
-      <w:proofErr w:type="gramEnd"/>
-      <w:r>
-        <w:t xml:space="preserve"> (serveur HTTP)</w:t>
+      <w:r>
+        <w:t>http (serveur HTTP)</w:t>
       </w:r>
     </w:p>
     <w:p>
@@ -6271,13 +6190,8 @@
           <w:numId w:val="31"/>
         </w:numPr>
       </w:pPr>
-      <w:proofErr w:type="gramStart"/>
-      <w:r>
-        <w:t>https</w:t>
-      </w:r>
-      <w:proofErr w:type="gramEnd"/>
-      <w:r>
-        <w:t xml:space="preserve"> (serveur HTTPS)</w:t>
+      <w:r>
+        <w:t>https (serveur HTTPS)</w:t>
       </w:r>
     </w:p>
     <w:p>
@@ -6288,13 +6202,8 @@
           <w:numId w:val="31"/>
         </w:numPr>
       </w:pPr>
-      <w:proofErr w:type="gramStart"/>
-      <w:r>
-        <w:t>router</w:t>
-      </w:r>
-      <w:proofErr w:type="gramEnd"/>
-      <w:r>
-        <w:t xml:space="preserve"> (gestion des routes URLs)</w:t>
+      <w:r>
+        <w:t>router (gestion des routes URLs)</w:t>
       </w:r>
     </w:p>
     <w:p>
@@ -6305,13 +6214,8 @@
           <w:numId w:val="31"/>
         </w:numPr>
       </w:pPr>
-      <w:proofErr w:type="gramStart"/>
-      <w:r>
-        <w:t>crypto</w:t>
-      </w:r>
-      <w:proofErr w:type="gramEnd"/>
-      <w:r>
-        <w:t xml:space="preserve"> (hash et chiffrement léger)</w:t>
+      <w:r>
+        <w:t>crypto (hash et chiffrement léger)</w:t>
       </w:r>
     </w:p>
     <w:p>
@@ -6322,15 +6226,8 @@
           <w:numId w:val="31"/>
         </w:numPr>
       </w:pPr>
-      <w:proofErr w:type="spellStart"/>
-      <w:proofErr w:type="gramStart"/>
-      <w:r>
-        <w:t>bcrypt</w:t>
-      </w:r>
-      <w:proofErr w:type="spellEnd"/>
-      <w:proofErr w:type="gramEnd"/>
-      <w:r>
-        <w:t xml:space="preserve"> (hash et chiffrement important)</w:t>
+      <w:r>
+        <w:t>bcrypt (hash et chiffrement important)</w:t>
       </w:r>
     </w:p>
     <w:p>
@@ -6341,13 +6238,8 @@
           <w:numId w:val="31"/>
         </w:numPr>
       </w:pPr>
-      <w:proofErr w:type="gramStart"/>
-      <w:r>
-        <w:t>url</w:t>
-      </w:r>
-      <w:proofErr w:type="gramEnd"/>
-      <w:r>
-        <w:t xml:space="preserve"> (gestion des URL</w:t>
+      <w:r>
+        <w:t>url (gestion des URL</w:t>
       </w:r>
       <w:r>
         <w:t>s)</w:t>
@@ -6361,23 +6253,8 @@
           <w:numId w:val="31"/>
         </w:numPr>
       </w:pPr>
-      <w:proofErr w:type="spellStart"/>
-      <w:proofErr w:type="gramStart"/>
-      <w:r>
-        <w:t>querystring</w:t>
-      </w:r>
-      <w:proofErr w:type="spellEnd"/>
-      <w:proofErr w:type="gramEnd"/>
-      <w:r>
-        <w:t xml:space="preserve"> (gestion des </w:t>
-      </w:r>
-      <w:proofErr w:type="spellStart"/>
-      <w:r>
-        <w:t>querystring</w:t>
-      </w:r>
-      <w:proofErr w:type="spellEnd"/>
-      <w:r>
-        <w:t xml:space="preserve"> dans les URLs)</w:t>
+      <w:r>
+        <w:t>querystring (gestion des querystring dans les URLs)</w:t>
       </w:r>
     </w:p>
     <w:p>
@@ -6388,15 +6265,8 @@
           <w:numId w:val="31"/>
         </w:numPr>
       </w:pPr>
-      <w:proofErr w:type="spellStart"/>
-      <w:proofErr w:type="gramStart"/>
-      <w:r>
-        <w:t>validator</w:t>
-      </w:r>
-      <w:proofErr w:type="spellEnd"/>
-      <w:proofErr w:type="gramEnd"/>
-      <w:r>
-        <w:t xml:space="preserve"> (gestion des chaînes de charactères)</w:t>
+      <w:r>
+        <w:t>validator (gestion des chaînes de charactères)</w:t>
       </w:r>
     </w:p>
     <w:p>
@@ -6407,15 +6277,8 @@
           <w:numId w:val="31"/>
         </w:numPr>
       </w:pPr>
-      <w:proofErr w:type="spellStart"/>
-      <w:proofErr w:type="gramStart"/>
-      <w:r>
-        <w:t>util</w:t>
-      </w:r>
-      <w:proofErr w:type="spellEnd"/>
-      <w:proofErr w:type="gramEnd"/>
-      <w:r>
-        <w:t xml:space="preserve"> (utilitaires)</w:t>
+      <w:r>
+        <w:t>util (utilitaires)</w:t>
       </w:r>
     </w:p>
     <w:p/>
@@ -7206,14 +7069,7 @@
               <w:rPr>
                 <w:b w:val="0"/>
               </w:rPr>
-              <w:t xml:space="preserve"> </w:t>
-            </w:r>
-            <w:proofErr w:type="spellStart"/>
-            <w:r>
-              <w:rPr>
-                <w:b w:val="0"/>
-              </w:rPr>
-              <w:t>serveur</w:t>
+              <w:t xml:space="preserve"> serveur</w:t>
             </w:r>
             <w:r>
               <w:rPr>
@@ -7221,7 +7077,6 @@
               </w:rPr>
               <w:t>-s</w:t>
             </w:r>
-            <w:proofErr w:type="spellEnd"/>
             <w:r>
               <w:rPr>
                 <w:b w:val="0"/>
@@ -7572,6 +7427,13 @@
     </w:p>
     <w:p>
       <w:pPr>
+        <w:rPr>
+          <w:szCs w:val="14"/>
+        </w:rPr>
+      </w:pPr>
+    </w:p>
+    <w:p>
+      <w:pPr>
         <w:jc w:val="left"/>
         <w:rPr>
           <w:szCs w:val="14"/>
@@ -7999,13 +7861,8 @@
           </w:tcPr>
           <w:p>
             <w:r>
-              <w:t xml:space="preserve">Authentification </w:t>
-            </w:r>
-            <w:proofErr w:type="spellStart"/>
-            <w:r>
-              <w:t>stateless</w:t>
-            </w:r>
-            <w:proofErr w:type="spellEnd"/>
+              <w:t>Authentification stateless</w:t>
+            </w:r>
           </w:p>
         </w:tc>
         <w:tc>
@@ -8030,13 +7887,8 @@
               <w:t xml:space="preserve"> nécessaire</w:t>
             </w:r>
             <w:r>
-              <w:t>, sinon changement vers une authentification non-</w:t>
-            </w:r>
-            <w:proofErr w:type="spellStart"/>
-            <w:r>
-              <w:t>stateless</w:t>
-            </w:r>
-            <w:proofErr w:type="spellEnd"/>
+              <w:t>, sinon changement vers une authentification non-stateless</w:t>
+            </w:r>
             <w:r>
               <w:t>.</w:t>
             </w:r>
@@ -8186,65 +8038,28 @@
         <w:pStyle w:val="Titre3"/>
       </w:pPr>
       <w:r>
-        <w:t xml:space="preserve">Authentification par </w:t>
-      </w:r>
-      <w:proofErr w:type="spellStart"/>
-      <w:r>
-        <w:t>OAuth</w:t>
-      </w:r>
-      <w:proofErr w:type="spellEnd"/>
+        <w:t>Authentification par OAuth</w:t>
+      </w:r>
     </w:p>
     <w:p/>
     <w:p>
       <w:r>
-        <w:t>L'</w:t>
-      </w:r>
-      <w:proofErr w:type="spellStart"/>
-      <w:r>
-        <w:t>OAuth</w:t>
-      </w:r>
-      <w:proofErr w:type="spellEnd"/>
-      <w:r>
-        <w:t xml:space="preserve"> est un protocole d'authentification et d'identification très utilisé. </w:t>
+        <w:t xml:space="preserve">L'OAuth est un protocole d'authentification et d'identification très utilisé. </w:t>
       </w:r>
       <w:r>
         <w:t>Le principal avantage</w:t>
       </w:r>
       <w:r>
-        <w:t xml:space="preserve"> de l'</w:t>
-      </w:r>
-      <w:proofErr w:type="spellStart"/>
-      <w:r>
-        <w:t>OAuth</w:t>
-      </w:r>
-      <w:proofErr w:type="spellEnd"/>
-      <w:r>
-        <w:t xml:space="preserve"> </w:t>
-      </w:r>
-      <w:r>
-        <w:t>est la délégation de l'authentification à un parti tierce. L'</w:t>
-      </w:r>
-      <w:proofErr w:type="spellStart"/>
-      <w:r>
-        <w:t>OAuth</w:t>
-      </w:r>
-      <w:proofErr w:type="spellEnd"/>
-      <w:r>
-        <w:t xml:space="preserve"> permet d'authentifier un utilisateur sur une application avec des identifiants d'une autre application, sans que les identifiants ne quittent l'application à laquelle ils appartiennent.</w:t>
+        <w:t xml:space="preserve"> de l'OAuth </w:t>
+      </w:r>
+      <w:r>
+        <w:t>est la délégation de l'authentification à un parti tierce. L'OAuth permet d'authentifier un utilisateur sur une application avec des identifiants d'une autre application, sans que les identifiants ne quittent l'application à laquelle ils appartiennent.</w:t>
       </w:r>
     </w:p>
     <w:p/>
     <w:p>
       <w:r>
-        <w:t>Cette fonctionnalité n'est pas nécessaire à la réalisation de ce projet, l'implémentation de l'</w:t>
-      </w:r>
-      <w:proofErr w:type="spellStart"/>
-      <w:r>
-        <w:t>OAuth</w:t>
-      </w:r>
-      <w:proofErr w:type="spellEnd"/>
-      <w:r>
-        <w:t xml:space="preserve"> ajouterais des fonctionnalités non demandées au projet, il ne sera donc pas utilisé dans celui-ci.</w:t>
+        <w:t>Cette fonctionnalité n'est pas nécessaire à la réalisation de ce projet, l'implémentation de l'OAuth ajouterais des fonctionnalités non demandées au projet, il ne sera donc pas utilisé dans celui-ci.</w:t>
       </w:r>
     </w:p>
     <w:p/>
@@ -8260,15 +8075,7 @@
     <w:p/>
     <w:p>
       <w:r>
-        <w:t xml:space="preserve">Une implémentation d'authentification </w:t>
-      </w:r>
-      <w:proofErr w:type="spellStart"/>
-      <w:r>
-        <w:t>stateless</w:t>
-      </w:r>
-      <w:proofErr w:type="spellEnd"/>
-      <w:r>
-        <w:t xml:space="preserve"> ne permet pas de stocker des sessions sur les serveurs. Cette approche permet de très facilement </w:t>
+        <w:t xml:space="preserve">Une implémentation d'authentification stateless ne permet pas de stocker des sessions sur les serveurs. Cette approche permet de très facilement </w:t>
       </w:r>
       <w:r>
         <w:t>étendre le nombre de nœuds de calculs sans subir des</w:t>
@@ -8289,15 +8096,7 @@
     <w:p/>
     <w:p>
       <w:r>
-        <w:t xml:space="preserve">L'une des seules méthodes permettant une authentification </w:t>
-      </w:r>
-      <w:proofErr w:type="spellStart"/>
-      <w:r>
-        <w:t>stateless</w:t>
-      </w:r>
-      <w:proofErr w:type="spellEnd"/>
-      <w:r>
-        <w:t xml:space="preserve"> est l'authentification par tokens. Un standard a été créer pour gérer ces tokens, les JSON Web Tokens (JWT)</w:t>
+        <w:t>L'une des seules méthodes permettant une authentification stateless est l'authentification par tokens. Un standard a été créer pour gérer ces tokens, les JSON Web Tokens (JWT)</w:t>
       </w:r>
       <w:r>
         <w:t>.</w:t>
@@ -8306,15 +8105,7 @@
     <w:p/>
     <w:p>
       <w:r>
-        <w:t xml:space="preserve">Un des désavantages d'une authentification entièrement </w:t>
-      </w:r>
-      <w:proofErr w:type="spellStart"/>
-      <w:r>
-        <w:t>stateless</w:t>
-      </w:r>
-      <w:proofErr w:type="spellEnd"/>
-      <w:r>
-        <w:t xml:space="preserve"> est qu'il n'est pas possible de </w:t>
+        <w:t xml:space="preserve">Un des désavantages d'une authentification entièrement stateless est qu'il n'est pas possible de </w:t>
       </w:r>
       <w:r>
         <w:t>révoquer</w:t>
@@ -8326,15 +8117,7 @@
     <w:p/>
     <w:p>
       <w:r>
-        <w:t xml:space="preserve">Dans le cas où une révocation des tokens doit être implémenté, l'authentification ne pourra plus rester </w:t>
-      </w:r>
-      <w:proofErr w:type="spellStart"/>
-      <w:r>
-        <w:t>stateless</w:t>
-      </w:r>
-      <w:proofErr w:type="spellEnd"/>
-      <w:r>
-        <w:t>, un stockage des tokens sera nécessaire.</w:t>
+        <w:t>Dans le cas où une révocation des tokens doit être implémenté, l'authentification ne pourra plus rester stateless, un stockage des tokens sera nécessaire.</w:t>
       </w:r>
     </w:p>
     <w:p/>
@@ -9272,23 +9055,7 @@
           </w:tcPr>
           <w:p>
             <w:r>
-              <w:t>/</w:t>
-            </w:r>
-            <w:proofErr w:type="spellStart"/>
-            <w:r>
-              <w:t>subscription</w:t>
-            </w:r>
-            <w:proofErr w:type="spellEnd"/>
-            <w:r>
-              <w:t>/{</w:t>
-            </w:r>
-            <w:proofErr w:type="spellStart"/>
-            <w:r>
-              <w:t>subid</w:t>
-            </w:r>
-            <w:proofErr w:type="spellEnd"/>
-            <w:r>
-              <w:t>}</w:t>
+              <w:t>/subscription/{subid}</w:t>
             </w:r>
           </w:p>
         </w:tc>
@@ -9492,11 +9259,17 @@
     </w:tbl>
     <w:p/>
     <w:p>
+      <w:r>
+        <w:br w:type="page"/>
+      </w:r>
+    </w:p>
+    <w:p>
       <w:pPr>
         <w:pStyle w:val="Titre2"/>
       </w:pPr>
       <w:bookmarkStart w:id="28" w:name="_Toc3369120"/>
       <w:r>
+        <w:lastRenderedPageBreak/>
         <w:t>Choix du moteur de base de données</w:t>
       </w:r>
       <w:bookmarkEnd w:id="28"/>
@@ -9504,19 +9277,7 @@
     <w:p/>
     <w:p>
       <w:r>
-        <w:t xml:space="preserve">Le moteur de base de données utilisé est </w:t>
-      </w:r>
-      <w:proofErr w:type="spellStart"/>
-      <w:r>
-        <w:t>InnoDB</w:t>
-      </w:r>
-      <w:proofErr w:type="spellEnd"/>
-      <w:r>
-        <w:t xml:space="preserve">, car il est le moteur de base de données par défaut fournit avec MySQL. Ce moteur remplis toutes les contraintes </w:t>
-      </w:r>
-      <w:r>
-        <w:lastRenderedPageBreak/>
-        <w:t>imposées par le projet et l'architecture choisie (Clé primaire, clé étrangère, transactions, types de champs).</w:t>
+        <w:t>Le moteur de base de données utilisé est InnoDB, car il est le moteur de base de données par défaut fournit avec MySQL. Ce moteur remplis toutes les contraintes imposées par le projet et l'architecture choisie (Clé primaire, clé étrangère, transactions, types de champs).</w:t>
       </w:r>
     </w:p>
     <w:p/>
@@ -9524,19 +9285,17 @@
       <w:r>
         <w:t>Un moteur relationnel à été choisi car je ne maitrise pas de moteur non-relationnel tels que MongoDB.</w:t>
       </w:r>
-      <w:bookmarkStart w:id="29" w:name="_GoBack"/>
+    </w:p>
+    <w:p/>
+    <w:p>
+      <w:pPr>
+        <w:pStyle w:val="Titre2"/>
+      </w:pPr>
+      <w:bookmarkStart w:id="29" w:name="_Toc3369121"/>
+      <w:r>
+        <w:t>Modèle logique des données</w:t>
+      </w:r>
       <w:bookmarkEnd w:id="29"/>
-    </w:p>
-    <w:p/>
-    <w:p>
-      <w:pPr>
-        <w:pStyle w:val="Titre2"/>
-      </w:pPr>
-      <w:bookmarkStart w:id="30" w:name="_Toc3369121"/>
-      <w:r>
-        <w:t>Modèle logique des données</w:t>
-      </w:r>
-      <w:bookmarkEnd w:id="30"/>
     </w:p>
     <w:p/>
     <w:p>
@@ -9620,6 +9379,42 @@
       </w:r>
     </w:p>
     <w:p>
+      <w:r>
+        <w:br w:type="page"/>
+      </w:r>
+    </w:p>
+    <w:p>
+      <w:pPr>
+        <w:pStyle w:val="Titre3"/>
+      </w:pPr>
+      <w:r>
+        <w:lastRenderedPageBreak/>
+        <w:t>Généralités</w:t>
+      </w:r>
+    </w:p>
+    <w:p/>
+    <w:p>
+      <w:r>
+        <w:t>Les identifiants (clé primaire et clé étrangères) sont en VARCHAR(36) ca</w:t>
+      </w:r>
+      <w:r>
+        <w:t>r le choix de stock</w:t>
+      </w:r>
+      <w:r>
+        <w:t>er des UUIDs a été pris.</w:t>
+      </w:r>
+      <w:r>
+        <w:t xml:space="preserve"> Il permet de générer des identifiants différ</w:t>
+      </w:r>
+      <w:r>
+        <w:t>ents sur des systèmes distribués</w:t>
+      </w:r>
+      <w:r>
+        <w:t xml:space="preserve"> et de ne pas avoir de problème de collision d'identifiants.</w:t>
+      </w:r>
+    </w:p>
+    <w:p/>
+    <w:p>
       <w:pPr>
         <w:jc w:val="left"/>
       </w:pPr>
@@ -9711,8 +9506,6 @@
                 <w:lang w:eastAsia="fr-CH"/>
               </w:rPr>
             </w:pPr>
-            <w:proofErr w:type="spellStart"/>
-            <w:proofErr w:type="gramStart"/>
             <w:r>
               <w:rPr>
                 <w:lang w:eastAsia="fr-CH"/>
@@ -9725,8 +9518,6 @@
               </w:rPr>
               <w:t>assword</w:t>
             </w:r>
-            <w:proofErr w:type="spellEnd"/>
-            <w:proofErr w:type="gramEnd"/>
           </w:p>
         </w:tc>
         <w:tc>
@@ -9761,14 +9552,12 @@
                 <w:lang w:eastAsia="fr-CH"/>
               </w:rPr>
             </w:pPr>
-            <w:proofErr w:type="spellStart"/>
             <w:r>
               <w:rPr>
                 <w:lang w:eastAsia="fr-CH"/>
               </w:rPr>
               <w:t>disabled</w:t>
             </w:r>
-            <w:proofErr w:type="spellEnd"/>
           </w:p>
         </w:tc>
         <w:tc>
@@ -9816,7 +9605,6 @@
               <w:rPr>
                 <w:lang w:eastAsia="fr-CH"/>
               </w:rPr>
-              <w:lastRenderedPageBreak/>
               <w:t>admin</w:t>
             </w:r>
           </w:p>
@@ -10461,6 +10249,7 @@
               <w:rPr>
                 <w:lang w:eastAsia="fr-CH"/>
               </w:rPr>
+              <w:lastRenderedPageBreak/>
               <w:t>start_timestamp</w:t>
             </w:r>
           </w:p>
@@ -10500,14 +10289,12 @@
                 <w:lang w:eastAsia="fr-CH"/>
               </w:rPr>
             </w:pPr>
-            <w:proofErr w:type="spellStart"/>
             <w:r>
               <w:rPr>
                 <w:lang w:eastAsia="fr-CH"/>
               </w:rPr>
               <w:t>paused</w:t>
             </w:r>
-            <w:proofErr w:type="spellEnd"/>
           </w:p>
         </w:tc>
         <w:tc>
@@ -10549,14 +10336,12 @@
       <w:pPr>
         <w:pStyle w:val="Titre3"/>
       </w:pPr>
-      <w:proofErr w:type="spellStart"/>
       <w:r>
         <w:t>Activit</w:t>
       </w:r>
       <w:r>
         <w:t>yType</w:t>
       </w:r>
-      <w:proofErr w:type="spellEnd"/>
     </w:p>
     <w:p/>
     <w:tbl>
@@ -10702,7 +10487,7 @@
       <w:pPr>
         <w:pStyle w:val="Titre2"/>
       </w:pPr>
-      <w:bookmarkStart w:id="31" w:name="_Toc3369122"/>
+      <w:bookmarkStart w:id="30" w:name="_Toc3369122"/>
       <w:r>
         <w:lastRenderedPageBreak/>
         <w:t>Diagramme</w:t>
@@ -10713,7 +10498,7 @@
       <w:r>
         <w:t xml:space="preserve"> de flux</w:t>
       </w:r>
-      <w:bookmarkEnd w:id="31"/>
+      <w:bookmarkEnd w:id="30"/>
     </w:p>
     <w:p>
       <w:r>
@@ -10721,7 +10506,7 @@
           <v:shape id="_x0000_i1026" type="#_x0000_t75" style="width:570pt;height:402pt" o:ole="">
             <v:imagedata r:id="rId14" o:title=""/>
           </v:shape>
-          <o:OLEObject Type="Embed" ProgID="Visio.Drawing.15" ShapeID="_x0000_i1026" DrawAspect="Content" ObjectID="_1614006024" r:id="rId15"/>
+          <o:OLEObject Type="Embed" ProgID="Visio.Drawing.15" ShapeID="_x0000_i1026" DrawAspect="Content" ObjectID="_1614067181" r:id="rId15"/>
         </w:object>
       </w:r>
     </w:p>
@@ -10744,10 +10529,10 @@
           <v:shape id="_x0000_i1027" type="#_x0000_t75" style="width:494.25pt;height:419.25pt" o:ole="">
             <v:imagedata r:id="rId18" o:title=""/>
           </v:shape>
-          <o:OLEObject Type="Embed" ProgID="Visio.Drawing.15" ShapeID="_x0000_i1027" DrawAspect="Content" ObjectID="_1614006025" r:id="rId19"/>
+          <o:OLEObject Type="Embed" ProgID="Visio.Drawing.15" ShapeID="_x0000_i1027" DrawAspect="Content" ObjectID="_1614067182" r:id="rId19"/>
         </w:object>
       </w:r>
-      <w:bookmarkStart w:id="32" w:name="_Toc71703259"/>
+      <w:bookmarkStart w:id="31" w:name="_Toc71703259"/>
     </w:p>
     <w:p>
       <w:pPr>
@@ -10757,12 +10542,12 @@
           <w:sz w:val="28"/>
         </w:rPr>
       </w:pPr>
-      <w:bookmarkStart w:id="33" w:name="_Toc3369123"/>
+      <w:bookmarkStart w:id="32" w:name="_Toc3369123"/>
       <w:r>
         <w:lastRenderedPageBreak/>
         <w:t>Cas d’utilisation</w:t>
       </w:r>
-      <w:bookmarkEnd w:id="33"/>
+      <w:bookmarkEnd w:id="32"/>
     </w:p>
     <w:p>
       <w:pPr>
@@ -10794,7 +10579,7 @@
           <v:shape id="_x0000_i1028" type="#_x0000_t75" style="width:453pt;height:488.25pt" o:ole="">
             <v:imagedata r:id="rId20" o:title=""/>
           </v:shape>
-          <o:OLEObject Type="Embed" ProgID="Visio.Drawing.15" ShapeID="_x0000_i1028" DrawAspect="Content" ObjectID="_1614006026" r:id="rId21"/>
+          <o:OLEObject Type="Embed" ProgID="Visio.Drawing.15" ShapeID="_x0000_i1028" DrawAspect="Content" ObjectID="_1614067183" r:id="rId21"/>
         </w:object>
       </w:r>
     </w:p>
@@ -12857,26 +12642,26 @@
           <w:tab w:val="num" w:pos="360"/>
         </w:tabs>
       </w:pPr>
-      <w:bookmarkStart w:id="34" w:name="_Toc3369124"/>
+      <w:bookmarkStart w:id="33" w:name="_Toc3369124"/>
       <w:r>
         <w:lastRenderedPageBreak/>
         <w:t>R</w:t>
       </w:r>
-      <w:bookmarkEnd w:id="32"/>
+      <w:bookmarkEnd w:id="31"/>
       <w:r>
         <w:t>éalisation</w:t>
       </w:r>
+      <w:bookmarkEnd w:id="33"/>
+    </w:p>
+    <w:p>
+      <w:pPr>
+        <w:pStyle w:val="Titre2"/>
+      </w:pPr>
+      <w:bookmarkStart w:id="34" w:name="_Toc3369125"/>
+      <w:r>
+        <w:t>Configuration serveur</w:t>
+      </w:r>
       <w:bookmarkEnd w:id="34"/>
-    </w:p>
-    <w:p>
-      <w:pPr>
-        <w:pStyle w:val="Titre2"/>
-      </w:pPr>
-      <w:bookmarkStart w:id="35" w:name="_Toc3369125"/>
-      <w:r>
-        <w:t>Configuration serveur</w:t>
-      </w:r>
-      <w:bookmarkEnd w:id="35"/>
     </w:p>
     <w:p/>
     <w:p>
@@ -12964,13 +12749,8 @@
               <w:cnfStyle w:val="100000000000" w:firstRow="1" w:lastRow="0" w:firstColumn="0" w:lastColumn="0" w:oddVBand="0" w:evenVBand="0" w:oddHBand="0" w:evenHBand="0" w:firstRowFirstColumn="0" w:firstRowLastColumn="0" w:lastRowFirstColumn="0" w:lastRowLastColumn="0"/>
             </w:pPr>
             <w:r>
-              <w:t xml:space="preserve">Accès </w:t>
-            </w:r>
-            <w:proofErr w:type="spellStart"/>
-            <w:r>
-              <w:t>sudo</w:t>
-            </w:r>
-            <w:proofErr w:type="spellEnd"/>
+              <w:t>Accès sudo</w:t>
+            </w:r>
           </w:p>
         </w:tc>
       </w:tr>
@@ -13188,13 +12968,8 @@
             <w:tcW w:w="2263" w:type="dxa"/>
           </w:tcPr>
           <w:p>
-            <w:proofErr w:type="spellStart"/>
-            <w:r>
-              <w:t>openssh</w:t>
-            </w:r>
-            <w:proofErr w:type="spellEnd"/>
-            <w:r>
-              <w:t>-server</w:t>
+            <w:r>
+              <w:t>openssh-server</w:t>
             </w:r>
           </w:p>
         </w:tc>
@@ -13225,13 +13000,9 @@
             <w:tcW w:w="2263" w:type="dxa"/>
           </w:tcPr>
           <w:p>
-            <w:proofErr w:type="spellStart"/>
-            <w:proofErr w:type="gramStart"/>
             <w:r>
               <w:t>ufw</w:t>
             </w:r>
-            <w:proofErr w:type="spellEnd"/>
-            <w:proofErr w:type="gramEnd"/>
           </w:p>
         </w:tc>
         <w:tc>
@@ -13287,11 +13058,9 @@
             <w:tcW w:w="2263" w:type="dxa"/>
           </w:tcPr>
           <w:p>
-            <w:proofErr w:type="spellStart"/>
             <w:r>
               <w:t>nodejs</w:t>
             </w:r>
-            <w:proofErr w:type="spellEnd"/>
           </w:p>
         </w:tc>
         <w:tc>
@@ -13344,11 +13113,9 @@
             <w:tcW w:w="2263" w:type="dxa"/>
           </w:tcPr>
           <w:p>
-            <w:proofErr w:type="spellStart"/>
             <w:r>
               <w:t>certbot</w:t>
             </w:r>
-            <w:proofErr w:type="spellEnd"/>
           </w:p>
         </w:tc>
         <w:tc>
@@ -13359,13 +13126,8 @@
             <w:pPr>
               <w:cnfStyle w:val="000000000000" w:firstRow="0" w:lastRow="0" w:firstColumn="0" w:lastColumn="0" w:oddVBand="0" w:evenVBand="0" w:oddHBand="0" w:evenHBand="0" w:firstRowFirstColumn="0" w:firstRowLastColumn="0" w:lastRowFirstColumn="0" w:lastRowLastColumn="0"/>
             </w:pPr>
-            <w:proofErr w:type="spellStart"/>
-            <w:r>
-              <w:t>certbot</w:t>
-            </w:r>
-            <w:proofErr w:type="spellEnd"/>
-            <w:r>
-              <w:t xml:space="preserve"> 0.28.0</w:t>
+            <w:r>
+              <w:t>certbot 0.28.0</w:t>
             </w:r>
           </w:p>
         </w:tc>
@@ -13384,31 +13146,7 @@
     <w:p/>
     <w:p>
       <w:r>
-        <w:t>Le fichier de configuration SSH se trouve à l'emplacement "/</w:t>
-      </w:r>
-      <w:proofErr w:type="spellStart"/>
-      <w:r>
-        <w:t>etc</w:t>
-      </w:r>
-      <w:proofErr w:type="spellEnd"/>
-      <w:r>
-        <w:t>/</w:t>
-      </w:r>
-      <w:proofErr w:type="spellStart"/>
-      <w:r>
-        <w:t>ssh</w:t>
-      </w:r>
-      <w:proofErr w:type="spellEnd"/>
-      <w:r>
-        <w:t>/</w:t>
-      </w:r>
-      <w:proofErr w:type="spellStart"/>
-      <w:r>
-        <w:t>sshd_config</w:t>
-      </w:r>
-      <w:proofErr w:type="spellEnd"/>
-      <w:r>
-        <w:t>", les commandes modifiées sont :</w:t>
+        <w:t>Le fichier de configuration SSH se trouve à l'emplacement "/etc/ssh/sshd_config", les commandes modifiées sont :</w:t>
       </w:r>
     </w:p>
     <w:p/>
@@ -13514,11 +13252,9 @@
       <w:r>
         <w:t xml:space="preserve">Le firewall utilisé sur le serveur est </w:t>
       </w:r>
-      <w:proofErr w:type="spellStart"/>
       <w:r>
         <w:t>ufw</w:t>
       </w:r>
-      <w:proofErr w:type="spellEnd"/>
       <w:r>
         <w:t xml:space="preserve">, par </w:t>
       </w:r>
@@ -13700,47 +13436,7 @@
     <w:p/>
     <w:p>
       <w:r>
-        <w:t xml:space="preserve">Un outil de prévention contre les intrusions </w:t>
-      </w:r>
-      <w:proofErr w:type="spellStart"/>
-      <w:r>
-        <w:t>à</w:t>
-      </w:r>
-      <w:proofErr w:type="spellEnd"/>
-      <w:r>
-        <w:t xml:space="preserve"> été installé sur le serveur, il permet de bannir les adresses IP après un nombre de tentatives de connexion trop importantes sur le port SSH par exemple. La configuration de fail2ban </w:t>
-      </w:r>
-      <w:proofErr w:type="spellStart"/>
-      <w:r>
-        <w:t>à</w:t>
-      </w:r>
-      <w:proofErr w:type="spellEnd"/>
-      <w:r>
-        <w:t xml:space="preserve"> été laissé par défaut, seulement la ligne suivantes du fichier "/</w:t>
-      </w:r>
-      <w:proofErr w:type="spellStart"/>
-      <w:r>
-        <w:t>etc</w:t>
-      </w:r>
-      <w:proofErr w:type="spellEnd"/>
-      <w:r>
-        <w:t>/fail2ban/</w:t>
-      </w:r>
-      <w:proofErr w:type="spellStart"/>
-      <w:r>
-        <w:t>jail.local</w:t>
-      </w:r>
-      <w:proofErr w:type="spellEnd"/>
-      <w:r>
-        <w:t>" sous la section [</w:t>
-      </w:r>
-      <w:proofErr w:type="spellStart"/>
-      <w:r>
-        <w:t>sshd</w:t>
-      </w:r>
-      <w:proofErr w:type="spellEnd"/>
-      <w:r>
-        <w:t>] a été modifiée :</w:t>
+        <w:t>Un outil de prévention contre les intrusions à été installé sur le serveur, il permet de bannir les adresses IP après un nombre de tentatives de connexion trop importantes sur le port SSH par exemple. La configuration de fail2ban à été laissé par défaut, seulement la ligne suivantes du fichier "/etc/fail2ban/jail.local" sous la section [sshd] a été modifiée :</w:t>
       </w:r>
     </w:p>
     <w:p/>
@@ -13776,19 +13472,14 @@
             <w:pPr>
               <w:pStyle w:val="code"/>
             </w:pPr>
-            <w:bookmarkStart w:id="36" w:name="_Hlk2886505"/>
-            <w:proofErr w:type="spellStart"/>
-            <w:r>
-              <w:t>maxretry</w:t>
-            </w:r>
-            <w:proofErr w:type="spellEnd"/>
-            <w:r>
-              <w:t xml:space="preserve"> = 10</w:t>
+            <w:bookmarkStart w:id="35" w:name="_Hlk2886505"/>
+            <w:r>
+              <w:t>maxretry = 10</w:t>
             </w:r>
           </w:p>
         </w:tc>
       </w:tr>
-      <w:bookmarkEnd w:id="36"/>
+      <w:bookmarkEnd w:id="35"/>
     </w:tbl>
     <w:p/>
     <w:p>
@@ -13806,23 +13497,7 @@
         <w:jc w:val="left"/>
       </w:pPr>
       <w:r>
-        <w:t xml:space="preserve">L’installation du certificat SSL </w:t>
-      </w:r>
-      <w:proofErr w:type="spellStart"/>
-      <w:r>
-        <w:t>à</w:t>
-      </w:r>
-      <w:proofErr w:type="spellEnd"/>
-      <w:r>
-        <w:t xml:space="preserve"> été faite à l’aide de </w:t>
-      </w:r>
-      <w:proofErr w:type="spellStart"/>
-      <w:r>
-        <w:t>certbot</w:t>
-      </w:r>
-      <w:proofErr w:type="spellEnd"/>
-      <w:r>
-        <w:t>. Vous trouverez ci-dessous la procédure d’installation du certificat :</w:t>
+        <w:t>L’installation du certificat SSL à été faite à l’aide de certbot. Vous trouverez ci-dessous la procédure d’installation du certificat :</w:t>
       </w:r>
     </w:p>
     <w:p>
@@ -13862,35 +13537,9 @@
             <w:pPr>
               <w:pStyle w:val="code"/>
             </w:pPr>
-            <w:proofErr w:type="spellStart"/>
-            <w:r>
-              <w:t>sudo</w:t>
-            </w:r>
-            <w:proofErr w:type="spellEnd"/>
-            <w:r>
-              <w:t xml:space="preserve"> </w:t>
-            </w:r>
-            <w:proofErr w:type="spellStart"/>
-            <w:r>
-              <w:t>certbot</w:t>
-            </w:r>
-            <w:proofErr w:type="spellEnd"/>
-            <w:r>
-              <w:t xml:space="preserve"> </w:t>
-            </w:r>
-            <w:proofErr w:type="spellStart"/>
-            <w:r>
-              <w:t>certonly</w:t>
-            </w:r>
-            <w:proofErr w:type="spellEnd"/>
-            <w:r>
-              <w:t xml:space="preserve"> --</w:t>
-            </w:r>
-            <w:proofErr w:type="spellStart"/>
-            <w:r>
-              <w:t>manual</w:t>
-            </w:r>
-            <w:proofErr w:type="spellEnd"/>
+            <w:r>
+              <w:t>sudo certbot certonly --manual</w:t>
+            </w:r>
           </w:p>
         </w:tc>
       </w:tr>
@@ -13905,15 +13554,7 @@
         <w:jc w:val="left"/>
       </w:pPr>
       <w:r>
-        <w:t xml:space="preserve">Cette commande permet l’installation manuel du certificat, </w:t>
-      </w:r>
-      <w:proofErr w:type="spellStart"/>
-      <w:r>
-        <w:t>certbot</w:t>
-      </w:r>
-      <w:proofErr w:type="spellEnd"/>
-      <w:r>
-        <w:t xml:space="preserve"> n’ayant pas d’utilitaire d’aide pour </w:t>
+        <w:t xml:space="preserve">Cette commande permet l’installation manuel du certificat, certbot n’ayant pas d’utilitaire d’aide pour </w:t>
       </w:r>
       <w:r>
         <w:t>NodeJS</w:t>
@@ -14110,44 +13751,8 @@
               <w:rPr>
                 <w:lang w:val="en-US"/>
               </w:rPr>
-              <w:t>/</w:t>
-            </w:r>
-            <w:proofErr w:type="spellStart"/>
-            <w:r>
-              <w:rPr>
-                <w:lang w:val="en-US"/>
-              </w:rPr>
-              <w:t>etc</w:t>
-            </w:r>
-            <w:proofErr w:type="spellEnd"/>
-            <w:r>
-              <w:rPr>
-                <w:lang w:val="en-US"/>
-              </w:rPr>
-              <w:t>/</w:t>
-            </w:r>
-            <w:proofErr w:type="spellStart"/>
-            <w:r>
-              <w:rPr>
-                <w:lang w:val="en-US"/>
-              </w:rPr>
-              <w:t>letsencrypt</w:t>
-            </w:r>
-            <w:proofErr w:type="spellEnd"/>
-            <w:r>
-              <w:rPr>
-                <w:lang w:val="en-US"/>
-              </w:rPr>
-              <w:t>/live/runscape.internet-box.ch/</w:t>
-            </w:r>
-            <w:proofErr w:type="spellStart"/>
-            <w:r>
-              <w:rPr>
-                <w:lang w:val="en-US"/>
-              </w:rPr>
-              <w:t>privkey.pem</w:t>
-            </w:r>
-            <w:proofErr w:type="spellEnd"/>
+              <w:t>/etc/letsencrypt/live/runscape.internet-box.ch/privkey.pem</w:t>
+            </w:r>
           </w:p>
           <w:p>
             <w:pPr>
@@ -14160,44 +13765,8 @@
               <w:rPr>
                 <w:lang w:val="en-US"/>
               </w:rPr>
-              <w:t>/</w:t>
-            </w:r>
-            <w:proofErr w:type="spellStart"/>
-            <w:r>
-              <w:rPr>
-                <w:lang w:val="en-US"/>
-              </w:rPr>
-              <w:t>etc</w:t>
-            </w:r>
-            <w:proofErr w:type="spellEnd"/>
-            <w:r>
-              <w:rPr>
-                <w:lang w:val="en-US"/>
-              </w:rPr>
-              <w:t>/</w:t>
-            </w:r>
-            <w:proofErr w:type="spellStart"/>
-            <w:r>
-              <w:rPr>
-                <w:lang w:val="en-US"/>
-              </w:rPr>
-              <w:t>letsencrypt</w:t>
-            </w:r>
-            <w:proofErr w:type="spellEnd"/>
-            <w:r>
-              <w:rPr>
-                <w:lang w:val="en-US"/>
-              </w:rPr>
-              <w:t>/live/runscape.internet-box.ch/</w:t>
-            </w:r>
-            <w:proofErr w:type="spellStart"/>
-            <w:r>
-              <w:rPr>
-                <w:lang w:val="en-US"/>
-              </w:rPr>
-              <w:t>cert.pem</w:t>
-            </w:r>
-            <w:proofErr w:type="spellEnd"/>
+              <w:t>/etc/letsencrypt/live/runscape.internet-box.ch/cert.pem</w:t>
+            </w:r>
           </w:p>
         </w:tc>
       </w:tr>
@@ -14212,8 +13781,179 @@
     </w:p>
     <w:p>
       <w:pPr>
+        <w:pStyle w:val="Titre3"/>
         <w:rPr>
-          <w:lang w:val="en-US"/>
+          <w:lang w:val="fr-CH"/>
+        </w:rPr>
+      </w:pPr>
+      <w:r>
+        <w:rPr>
+          <w:lang w:val="fr-CH"/>
+        </w:rPr>
+        <w:t>Création d'un utilisateur MYSQL applicatif</w:t>
+      </w:r>
+    </w:p>
+    <w:p>
+      <w:pPr>
+        <w:rPr>
+          <w:lang w:val="fr-CH"/>
+        </w:rPr>
+      </w:pPr>
+    </w:p>
+    <w:p>
+      <w:pPr>
+        <w:rPr>
+          <w:lang w:val="fr-CH"/>
+        </w:rPr>
+      </w:pPr>
+      <w:r>
+        <w:rPr>
+          <w:lang w:val="fr-CH"/>
+        </w:rPr>
+        <w:t>Pour créer un nouvel utilisateur MSQL, connectez-vous à MYSQL sur le serveur :</w:t>
+      </w:r>
+    </w:p>
+    <w:p>
+      <w:pPr>
+        <w:rPr>
+          <w:lang w:val="fr-CH"/>
+        </w:rPr>
+      </w:pPr>
+    </w:p>
+    <w:tbl>
+      <w:tblPr>
+        <w:tblStyle w:val="Grilledutableau"/>
+        <w:tblW w:w="0" w:type="auto"/>
+        <w:tblBorders>
+          <w:top w:val="none" w:sz="0" w:space="0" w:color="auto"/>
+          <w:left w:val="none" w:sz="0" w:space="0" w:color="auto"/>
+          <w:bottom w:val="none" w:sz="0" w:space="0" w:color="auto"/>
+          <w:right w:val="none" w:sz="0" w:space="0" w:color="auto"/>
+          <w:insideH w:val="none" w:sz="0" w:space="0" w:color="auto"/>
+          <w:insideV w:val="none" w:sz="0" w:space="0" w:color="auto"/>
+        </w:tblBorders>
+        <w:shd w:val="clear" w:color="auto" w:fill="F2F2F2" w:themeFill="background1" w:themeFillShade="F2"/>
+        <w:tblCellMar>
+          <w:top w:w="170" w:type="dxa"/>
+          <w:bottom w:w="170" w:type="dxa"/>
+        </w:tblCellMar>
+        <w:tblLook w:val="04A0" w:firstRow="1" w:lastRow="0" w:firstColumn="1" w:lastColumn="0" w:noHBand="0" w:noVBand="1"/>
+      </w:tblPr>
+      <w:tblGrid>
+        <w:gridCol w:w="9060"/>
+      </w:tblGrid>
+      <w:tr>
+        <w:tc>
+          <w:tcPr>
+            <w:tcW w:w="9060" w:type="dxa"/>
+            <w:shd w:val="clear" w:color="auto" w:fill="F2F2F2" w:themeFill="background1" w:themeFillShade="F2"/>
+          </w:tcPr>
+          <w:p>
+            <w:pPr>
+              <w:pStyle w:val="code"/>
+              <w:rPr>
+                <w:lang w:val="en-US"/>
+              </w:rPr>
+            </w:pPr>
+            <w:r>
+              <w:rPr>
+                <w:lang w:val="en-US"/>
+              </w:rPr>
+              <w:t>sudo mysql</w:t>
+            </w:r>
+          </w:p>
+        </w:tc>
+      </w:tr>
+    </w:tbl>
+    <w:p/>
+    <w:p>
+      <w:pPr>
+        <w:rPr>
+          <w:lang w:val="fr-CH"/>
+        </w:rPr>
+      </w:pPr>
+      <w:r>
+        <w:rPr>
+          <w:lang w:val="fr-CH"/>
+        </w:rPr>
+        <w:t>Exécutez la directive SQL suivante</w:t>
+      </w:r>
+      <w:r>
+        <w:rPr>
+          <w:lang w:val="fr-CH"/>
+        </w:rPr>
+        <w:t xml:space="preserve"> (en remplaçant "username et "password")</w:t>
+      </w:r>
+      <w:bookmarkStart w:id="36" w:name="_GoBack"/>
+      <w:bookmarkEnd w:id="36"/>
+      <w:r>
+        <w:rPr>
+          <w:lang w:val="fr-CH"/>
+        </w:rPr>
+        <w:t xml:space="preserve"> </w:t>
+      </w:r>
+      <w:r>
+        <w:rPr>
+          <w:lang w:val="fr-CH"/>
+        </w:rPr>
+        <w:t xml:space="preserve"> :</w:t>
+      </w:r>
+    </w:p>
+    <w:p>
+      <w:pPr>
+        <w:rPr>
+          <w:lang w:val="fr-CH"/>
+        </w:rPr>
+      </w:pPr>
+    </w:p>
+    <w:tbl>
+      <w:tblPr>
+        <w:tblStyle w:val="Grilledutableau"/>
+        <w:tblW w:w="0" w:type="auto"/>
+        <w:tblBorders>
+          <w:top w:val="none" w:sz="0" w:space="0" w:color="auto"/>
+          <w:left w:val="none" w:sz="0" w:space="0" w:color="auto"/>
+          <w:bottom w:val="none" w:sz="0" w:space="0" w:color="auto"/>
+          <w:right w:val="none" w:sz="0" w:space="0" w:color="auto"/>
+          <w:insideH w:val="none" w:sz="0" w:space="0" w:color="auto"/>
+          <w:insideV w:val="none" w:sz="0" w:space="0" w:color="auto"/>
+        </w:tblBorders>
+        <w:shd w:val="clear" w:color="auto" w:fill="F2F2F2" w:themeFill="background1" w:themeFillShade="F2"/>
+        <w:tblCellMar>
+          <w:top w:w="170" w:type="dxa"/>
+          <w:bottom w:w="170" w:type="dxa"/>
+        </w:tblCellMar>
+        <w:tblLook w:val="04A0" w:firstRow="1" w:lastRow="0" w:firstColumn="1" w:lastColumn="0" w:noHBand="0" w:noVBand="1"/>
+      </w:tblPr>
+      <w:tblGrid>
+        <w:gridCol w:w="9060"/>
+      </w:tblGrid>
+      <w:tr>
+        <w:tc>
+          <w:tcPr>
+            <w:tcW w:w="9060" w:type="dxa"/>
+            <w:shd w:val="clear" w:color="auto" w:fill="F2F2F2" w:themeFill="background1" w:themeFillShade="F2"/>
+          </w:tcPr>
+          <w:p>
+            <w:pPr>
+              <w:rPr>
+                <w:lang w:val="fr-CH"/>
+              </w:rPr>
+            </w:pPr>
+            <w:r>
+              <w:rPr>
+                <w:lang w:val="fr-CH"/>
+              </w:rPr>
+              <w:t>GRANT ALL PRIVILEGES ON runscape.* TO 'username'@'localhost' IDENTIFIED BY 'password';</w:t>
+            </w:r>
+          </w:p>
+        </w:tc>
+      </w:tr>
+    </w:tbl>
+    <w:p>
+      <w:pPr>
+        <w:rPr>
+          <w:lang w:val="fr-CH"/>
         </w:rPr>
       </w:pPr>
     </w:p>
@@ -14288,21 +14028,12 @@
           <w:iCs/>
         </w:rPr>
       </w:pPr>
-      <w:proofErr w:type="gramStart"/>
       <w:r>
         <w:rPr>
           <w:i/>
           <w:iCs/>
         </w:rPr>
-        <w:t>les</w:t>
-      </w:r>
-      <w:proofErr w:type="gramEnd"/>
-      <w:r>
-        <w:rPr>
-          <w:i/>
-          <w:iCs/>
-        </w:rPr>
-        <w:t xml:space="preserve"> répertoires où le logiciel est installé</w:t>
+        <w:t>les répertoires où le logiciel est installé</w:t>
       </w:r>
     </w:p>
     <w:p>
@@ -14321,21 +14052,12 @@
           <w:iCs/>
         </w:rPr>
       </w:pPr>
-      <w:proofErr w:type="gramStart"/>
       <w:r>
         <w:rPr>
           <w:i/>
           <w:iCs/>
         </w:rPr>
-        <w:t>la</w:t>
-      </w:r>
-      <w:proofErr w:type="gramEnd"/>
-      <w:r>
-        <w:rPr>
-          <w:i/>
-          <w:iCs/>
-        </w:rPr>
-        <w:t xml:space="preserve"> liste de tous les fichiers et une rapide description de leur contenu (des noms qui parlent !)</w:t>
+        <w:t>la liste de tous les fichiers et une rapide description de leur contenu (des noms qui parlent !)</w:t>
       </w:r>
     </w:p>
     <w:p>
@@ -14354,21 +14076,12 @@
           <w:iCs/>
         </w:rPr>
       </w:pPr>
-      <w:proofErr w:type="gramStart"/>
       <w:r>
         <w:rPr>
           <w:i/>
           <w:iCs/>
         </w:rPr>
-        <w:t>les</w:t>
-      </w:r>
-      <w:proofErr w:type="gramEnd"/>
-      <w:r>
-        <w:rPr>
-          <w:i/>
-          <w:iCs/>
-        </w:rPr>
-        <w:t xml:space="preserve"> versions des systèmes d'exploitation et des outils logiciels</w:t>
+        <w:t>les versions des systèmes d'exploitation et des outils logiciels</w:t>
       </w:r>
     </w:p>
     <w:p>
@@ -14387,21 +14100,12 @@
           <w:iCs/>
         </w:rPr>
       </w:pPr>
-      <w:proofErr w:type="gramStart"/>
       <w:r>
         <w:rPr>
           <w:i/>
           <w:iCs/>
         </w:rPr>
-        <w:t>la</w:t>
-      </w:r>
-      <w:proofErr w:type="gramEnd"/>
-      <w:r>
-        <w:rPr>
-          <w:i/>
-          <w:iCs/>
-        </w:rPr>
-        <w:t xml:space="preserve"> description exacte du matériel</w:t>
+        <w:t>la description exacte du matériel</w:t>
       </w:r>
     </w:p>
     <w:p>
@@ -14420,21 +14124,12 @@
           <w:iCs/>
         </w:rPr>
       </w:pPr>
-      <w:proofErr w:type="gramStart"/>
       <w:r>
         <w:rPr>
           <w:i/>
           <w:iCs/>
         </w:rPr>
-        <w:t>le</w:t>
-      </w:r>
-      <w:proofErr w:type="gramEnd"/>
-      <w:r>
-        <w:rPr>
-          <w:i/>
-          <w:iCs/>
-        </w:rPr>
-        <w:t xml:space="preserve"> numé</w:t>
+        <w:t>le numé</w:t>
       </w:r>
       <w:r>
         <w:rPr>
@@ -15025,7 +14720,6 @@
           </w:tcPr>
           <w:p>
             <w:r>
-              <w:lastRenderedPageBreak/>
               <w:t>En tant que visiteur</w:t>
             </w:r>
           </w:p>
@@ -15538,16 +15232,8 @@
         <w:rPr>
           <w:i/>
         </w:rPr>
-        <w:t xml:space="preserve">Pour chaque partie testée de votre projet, il faut </w:t>
-      </w:r>
-      <w:proofErr w:type="gramStart"/>
-      <w:r>
-        <w:rPr>
-          <w:i/>
-        </w:rPr>
-        <w:t>décrire:</w:t>
-      </w:r>
-      <w:proofErr w:type="gramEnd"/>
+        <w:t>Pour chaque partie testée de votre projet, il faut décrire:</w:t>
+      </w:r>
     </w:p>
     <w:p>
       <w:pPr>
@@ -15569,19 +15255,11 @@
           <w:i/>
         </w:rPr>
       </w:pPr>
-      <w:proofErr w:type="gramStart"/>
       <w:r>
         <w:rPr>
           <w:i/>
         </w:rPr>
-        <w:t>les</w:t>
-      </w:r>
-      <w:proofErr w:type="gramEnd"/>
-      <w:r>
-        <w:rPr>
-          <w:i/>
-        </w:rPr>
-        <w:t xml:space="preserve"> conditions exactes de chaque test</w:t>
+        <w:t>les conditions exactes de chaque test</w:t>
       </w:r>
     </w:p>
     <w:p>
@@ -15594,19 +15272,11 @@
           <w:i/>
         </w:rPr>
       </w:pPr>
-      <w:proofErr w:type="gramStart"/>
       <w:r>
         <w:rPr>
           <w:i/>
         </w:rPr>
-        <w:t>les</w:t>
-      </w:r>
-      <w:proofErr w:type="gramEnd"/>
-      <w:r>
-        <w:rPr>
-          <w:i/>
-        </w:rPr>
-        <w:t xml:space="preserve"> preuves de test (papier ou fichier)</w:t>
+        <w:t>les preuves de test (papier ou fichier)</w:t>
       </w:r>
     </w:p>
     <w:p>
@@ -15619,19 +15289,11 @@
           <w:i/>
         </w:rPr>
       </w:pPr>
-      <w:proofErr w:type="gramStart"/>
       <w:r>
         <w:rPr>
           <w:i/>
         </w:rPr>
-        <w:t>tests</w:t>
-      </w:r>
-      <w:proofErr w:type="gramEnd"/>
-      <w:r>
-        <w:rPr>
-          <w:i/>
-        </w:rPr>
-        <w:t xml:space="preserve"> sans preuve: fournir au moins une description </w:t>
+        <w:t xml:space="preserve">tests sans preuve: fournir au moins une description </w:t>
       </w:r>
     </w:p>
     <w:p>
@@ -15677,21 +15339,7 @@
         <w:rPr>
           <w:i/>
         </w:rPr>
-        <w:t xml:space="preserve">S'il reste encore des </w:t>
-      </w:r>
-      <w:proofErr w:type="gramStart"/>
-      <w:r>
-        <w:rPr>
-          <w:i/>
-        </w:rPr>
-        <w:t>erreurs:</w:t>
-      </w:r>
-      <w:proofErr w:type="gramEnd"/>
-      <w:r>
-        <w:rPr>
-          <w:i/>
-        </w:rPr>
-        <w:t xml:space="preserve"> </w:t>
+        <w:t xml:space="preserve">S'il reste encore des erreurs: </w:t>
       </w:r>
     </w:p>
     <w:p>
@@ -15835,21 +15483,12 @@
           <w:i/>
         </w:rPr>
       </w:pPr>
-      <w:proofErr w:type="gramStart"/>
       <w:r>
         <w:rPr>
           <w:rFonts w:cs="Arial"/>
           <w:i/>
         </w:rPr>
-        <w:t>le</w:t>
-      </w:r>
-      <w:proofErr w:type="gramEnd"/>
-      <w:r>
-        <w:rPr>
-          <w:rFonts w:cs="Arial"/>
-          <w:i/>
-        </w:rPr>
-        <w:t xml:space="preserve"> rapport de projet</w:t>
+        <w:t>le rapport de projet</w:t>
       </w:r>
     </w:p>
     <w:p>
@@ -15863,21 +15502,12 @@
           <w:i/>
         </w:rPr>
       </w:pPr>
-      <w:proofErr w:type="gramStart"/>
       <w:r>
         <w:rPr>
           <w:rFonts w:cs="Arial"/>
           <w:i/>
         </w:rPr>
-        <w:t>le</w:t>
-      </w:r>
-      <w:proofErr w:type="gramEnd"/>
-      <w:r>
-        <w:rPr>
-          <w:rFonts w:cs="Arial"/>
-          <w:i/>
-        </w:rPr>
-        <w:t xml:space="preserve"> manuel d'Installation (en annexe)</w:t>
+        <w:t>le manuel d'Installation (en annexe)</w:t>
       </w:r>
     </w:p>
     <w:p>
@@ -15891,21 +15521,12 @@
           <w:i/>
         </w:rPr>
       </w:pPr>
-      <w:proofErr w:type="gramStart"/>
       <w:r>
         <w:rPr>
           <w:rFonts w:cs="Arial"/>
           <w:i/>
         </w:rPr>
-        <w:t>le</w:t>
-      </w:r>
-      <w:proofErr w:type="gramEnd"/>
-      <w:r>
-        <w:rPr>
-          <w:rFonts w:cs="Arial"/>
-          <w:i/>
-        </w:rPr>
-        <w:t xml:space="preserve"> manuel d'Utilisation avec des exemples graphiques (en annexe)</w:t>
+        <w:t>le manuel d'Utilisation avec des exemples graphiques (en annexe)</w:t>
       </w:r>
     </w:p>
     <w:p>
@@ -15919,21 +15540,12 @@
           <w:i/>
         </w:rPr>
       </w:pPr>
-      <w:proofErr w:type="gramStart"/>
       <w:r>
         <w:rPr>
           <w:rFonts w:cs="Arial"/>
           <w:i/>
         </w:rPr>
-        <w:t>autres</w:t>
-      </w:r>
-      <w:proofErr w:type="gramEnd"/>
-      <w:r>
-        <w:rPr>
-          <w:rFonts w:cs="Arial"/>
-          <w:i/>
-        </w:rPr>
-        <w:t>…</w:t>
+        <w:t>autres…</w:t>
       </w:r>
     </w:p>
     <w:p>
@@ -16003,18 +15615,8 @@
           <w:i/>
           <w:sz w:val="24"/>
         </w:rPr>
-        <w:t xml:space="preserve">Développez en tous cas les points </w:t>
-      </w:r>
-      <w:proofErr w:type="gramStart"/>
-      <w:r>
-        <w:rPr>
-          <w:rFonts w:ascii="Arial" w:hAnsi="Arial" w:cs="Arial"/>
-          <w:i/>
-          <w:sz w:val="24"/>
-        </w:rPr>
-        <w:t>suivants:</w:t>
-      </w:r>
-      <w:proofErr w:type="gramEnd"/>
+        <w:t>Développez en tous cas les points suivants:</w:t>
+      </w:r>
     </w:p>
     <w:p>
       <w:pPr>
@@ -16207,21 +15809,7 @@
         <w:rPr>
           <w:i/>
         </w:rPr>
-        <w:t xml:space="preserve"> (Titre, auteur, date), des sites Internet (URL) consultés, des articles (Revue, date, titre, </w:t>
-      </w:r>
-      <w:proofErr w:type="gramStart"/>
-      <w:r>
-        <w:rPr>
-          <w:i/>
-        </w:rPr>
-        <w:t>auteur)…</w:t>
-      </w:r>
-      <w:proofErr w:type="gramEnd"/>
-      <w:r>
-        <w:rPr>
-          <w:i/>
-        </w:rPr>
-        <w:t xml:space="preserve"> Et de toutes les aides externes (noms)   </w:t>
+        <w:t xml:space="preserve"> (Titre, auteur, date), des sites Internet (URL) consultés, des articles (Revue, date, titre, auteur)… Et de toutes les aides externes (noms)   </w:t>
       </w:r>
     </w:p>
     <w:p>
@@ -16358,7 +15946,7 @@
 </file>
 
 <file path=word/endnotes.xml><?xml version="1.0" encoding="utf-8"?>
-<w:endnotes xmlns:wpc="http://schemas.microsoft.com/office/word/2010/wordprocessingCanvas" xmlns:cx="http://schemas.microsoft.com/office/drawing/2014/chartex" xmlns:cx1="http://schemas.microsoft.com/office/drawing/2015/9/8/chartex" xmlns:cx2="http://schemas.microsoft.com/office/drawing/2015/10/21/chartex" xmlns:cx3="http://schemas.microsoft.com/office/drawing/2016/5/9/chartex" xmlns:cx4="http://schemas.microsoft.com/office/drawing/2016/5/10/chartex" xmlns:cx5="http://schemas.microsoft.com/office/drawing/2016/5/11/chartex" xmlns:cx6="http://schemas.microsoft.com/office/drawing/2016/5/12/chartex" xmlns:cx7="http://schemas.microsoft.com/office/drawing/2016/5/13/chartex" xmlns:cx8="http://schemas.microsoft.com/office/drawing/2016/5/14/chartex" xmlns:mc="http://schemas.openxmlformats.org/markup-compatibility/2006" xmlns:aink="http://schemas.microsoft.com/office/drawing/2016/ink" xmlns:am3d="http://schemas.microsoft.com/office/drawing/2017/model3d" xmlns:o="urn:schemas-microsoft-com:office:office" xmlns:r="http://schemas.openxmlformats.org/officeDocument/2006/relationships" xmlns:m="http://schemas.openxmlformats.org/officeDocument/2006/math" xmlns:v="urn:schemas-microsoft-com:vml" xmlns:wp14="http://schemas.microsoft.com/office/word/2010/wordprocessingDrawing" xmlns:wp="http://schemas.openxmlformats.org/drawingml/2006/wordprocessingDrawing" xmlns:w10="urn:schemas-microsoft-com:office:word" xmlns:w="http://schemas.openxmlformats.org/wordprocessingml/2006/main" xmlns:w14="http://schemas.microsoft.com/office/word/2010/wordml" xmlns:w15="http://schemas.microsoft.com/office/word/2012/wordml" xmlns:w16cid="http://schemas.microsoft.com/office/word/2016/wordml/cid" xmlns:w16se="http://schemas.microsoft.com/office/word/2015/wordml/symex" xmlns:wpg="http://schemas.microsoft.com/office/word/2010/wordprocessingGroup" xmlns:wpi="http://schemas.microsoft.com/office/word/2010/wordprocessingInk" xmlns:wne="http://schemas.microsoft.com/office/word/2006/wordml" xmlns:wps="http://schemas.microsoft.com/office/word/2010/wordprocessingShape" mc:Ignorable="w14 w15 w16se w16cid wp14">
+<w:endnotes xmlns:wpc="http://schemas.microsoft.com/office/word/2010/wordprocessingCanvas" xmlns:cx="http://schemas.microsoft.com/office/drawing/2014/chartex" xmlns:cx1="http://schemas.microsoft.com/office/drawing/2015/9/8/chartex" xmlns:mc="http://schemas.openxmlformats.org/markup-compatibility/2006" xmlns:o="urn:schemas-microsoft-com:office:office" xmlns:r="http://schemas.openxmlformats.org/officeDocument/2006/relationships" xmlns:m="http://schemas.openxmlformats.org/officeDocument/2006/math" xmlns:v="urn:schemas-microsoft-com:vml" xmlns:wp14="http://schemas.microsoft.com/office/word/2010/wordprocessingDrawing" xmlns:wp="http://schemas.openxmlformats.org/drawingml/2006/wordprocessingDrawing" xmlns:w10="urn:schemas-microsoft-com:office:word" xmlns:w="http://schemas.openxmlformats.org/wordprocessingml/2006/main" xmlns:w14="http://schemas.microsoft.com/office/word/2010/wordml" xmlns:w15="http://schemas.microsoft.com/office/word/2012/wordml" xmlns:w16se="http://schemas.microsoft.com/office/word/2015/wordml/symex" xmlns:wpg="http://schemas.microsoft.com/office/word/2010/wordprocessingGroup" xmlns:wpi="http://schemas.microsoft.com/office/word/2010/wordprocessingInk" xmlns:wne="http://schemas.microsoft.com/office/word/2006/wordml" xmlns:wps="http://schemas.microsoft.com/office/word/2010/wordprocessingShape" mc:Ignorable="w14 w15 w16se wp14">
   <w:endnote w:type="separator" w:id="-1">
     <w:p>
       <w:r>
@@ -16377,7 +15965,7 @@
 </file>
 
 <file path=word/footer1.xml><?xml version="1.0" encoding="utf-8"?>
-<w:ftr xmlns:wpc="http://schemas.microsoft.com/office/word/2010/wordprocessingCanvas" xmlns:cx="http://schemas.microsoft.com/office/drawing/2014/chartex" xmlns:cx1="http://schemas.microsoft.com/office/drawing/2015/9/8/chartex" xmlns:cx2="http://schemas.microsoft.com/office/drawing/2015/10/21/chartex" xmlns:cx3="http://schemas.microsoft.com/office/drawing/2016/5/9/chartex" xmlns:cx4="http://schemas.microsoft.com/office/drawing/2016/5/10/chartex" xmlns:cx5="http://schemas.microsoft.com/office/drawing/2016/5/11/chartex" xmlns:cx6="http://schemas.microsoft.com/office/drawing/2016/5/12/chartex" xmlns:cx7="http://schemas.microsoft.com/office/drawing/2016/5/13/chartex" xmlns:cx8="http://schemas.microsoft.com/office/drawing/2016/5/14/chartex" xmlns:mc="http://schemas.openxmlformats.org/markup-compatibility/2006" xmlns:aink="http://schemas.microsoft.com/office/drawing/2016/ink" xmlns:am3d="http://schemas.microsoft.com/office/drawing/2017/model3d" xmlns:o="urn:schemas-microsoft-com:office:office" xmlns:r="http://schemas.openxmlformats.org/officeDocument/2006/relationships" xmlns:m="http://schemas.openxmlformats.org/officeDocument/2006/math" xmlns:v="urn:schemas-microsoft-com:vml" xmlns:wp14="http://schemas.microsoft.com/office/word/2010/wordprocessingDrawing" xmlns:wp="http://schemas.openxmlformats.org/drawingml/2006/wordprocessingDrawing" xmlns:w10="urn:schemas-microsoft-com:office:word" xmlns:w="http://schemas.openxmlformats.org/wordprocessingml/2006/main" xmlns:w14="http://schemas.microsoft.com/office/word/2010/wordml" xmlns:w15="http://schemas.microsoft.com/office/word/2012/wordml" xmlns:w16cid="http://schemas.microsoft.com/office/word/2016/wordml/cid" xmlns:w16se="http://schemas.microsoft.com/office/word/2015/wordml/symex" xmlns:wpg="http://schemas.microsoft.com/office/word/2010/wordprocessingGroup" xmlns:wpi="http://schemas.microsoft.com/office/word/2010/wordprocessingInk" xmlns:wne="http://schemas.microsoft.com/office/word/2006/wordml" xmlns:wps="http://schemas.microsoft.com/office/word/2010/wordprocessingShape" mc:Ignorable="w14 w15 w16se w16cid wp14">
+<w:ftr xmlns:wpc="http://schemas.microsoft.com/office/word/2010/wordprocessingCanvas" xmlns:cx="http://schemas.microsoft.com/office/drawing/2014/chartex" xmlns:cx1="http://schemas.microsoft.com/office/drawing/2015/9/8/chartex" xmlns:mc="http://schemas.openxmlformats.org/markup-compatibility/2006" xmlns:o="urn:schemas-microsoft-com:office:office" xmlns:r="http://schemas.openxmlformats.org/officeDocument/2006/relationships" xmlns:m="http://schemas.openxmlformats.org/officeDocument/2006/math" xmlns:v="urn:schemas-microsoft-com:vml" xmlns:wp14="http://schemas.microsoft.com/office/word/2010/wordprocessingDrawing" xmlns:wp="http://schemas.openxmlformats.org/drawingml/2006/wordprocessingDrawing" xmlns:w10="urn:schemas-microsoft-com:office:word" xmlns:w="http://schemas.openxmlformats.org/wordprocessingml/2006/main" xmlns:w14="http://schemas.microsoft.com/office/word/2010/wordml" xmlns:w15="http://schemas.microsoft.com/office/word/2012/wordml" xmlns:w16se="http://schemas.microsoft.com/office/word/2015/wordml/symex" xmlns:wpg="http://schemas.microsoft.com/office/word/2010/wordprocessingGroup" xmlns:wpi="http://schemas.microsoft.com/office/word/2010/wordprocessingInk" xmlns:wne="http://schemas.microsoft.com/office/word/2006/wordml" xmlns:wps="http://schemas.microsoft.com/office/word/2010/wordprocessingShape" mc:Ignorable="w14 w15 w16se wp14">
   <w:p>
     <w:pPr>
       <w:pStyle w:val="Pieddepage"/>
@@ -16438,7 +16026,7 @@
         <w:sz w:val="16"/>
         <w:szCs w:val="16"/>
       </w:rPr>
-      <w:t>18</w:t>
+      <w:t>19</w:t>
     </w:r>
     <w:r>
       <w:rPr>
@@ -16496,7 +16084,7 @@
 </file>
 
 <file path=word/footer2.xml><?xml version="1.0" encoding="utf-8"?>
-<w:ftr xmlns:wpc="http://schemas.microsoft.com/office/word/2010/wordprocessingCanvas" xmlns:cx="http://schemas.microsoft.com/office/drawing/2014/chartex" xmlns:cx1="http://schemas.microsoft.com/office/drawing/2015/9/8/chartex" xmlns:cx2="http://schemas.microsoft.com/office/drawing/2015/10/21/chartex" xmlns:cx3="http://schemas.microsoft.com/office/drawing/2016/5/9/chartex" xmlns:cx4="http://schemas.microsoft.com/office/drawing/2016/5/10/chartex" xmlns:cx5="http://schemas.microsoft.com/office/drawing/2016/5/11/chartex" xmlns:cx6="http://schemas.microsoft.com/office/drawing/2016/5/12/chartex" xmlns:cx7="http://schemas.microsoft.com/office/drawing/2016/5/13/chartex" xmlns:cx8="http://schemas.microsoft.com/office/drawing/2016/5/14/chartex" xmlns:mc="http://schemas.openxmlformats.org/markup-compatibility/2006" xmlns:aink="http://schemas.microsoft.com/office/drawing/2016/ink" xmlns:am3d="http://schemas.microsoft.com/office/drawing/2017/model3d" xmlns:o="urn:schemas-microsoft-com:office:office" xmlns:r="http://schemas.openxmlformats.org/officeDocument/2006/relationships" xmlns:m="http://schemas.openxmlformats.org/officeDocument/2006/math" xmlns:v="urn:schemas-microsoft-com:vml" xmlns:wp14="http://schemas.microsoft.com/office/word/2010/wordprocessingDrawing" xmlns:wp="http://schemas.openxmlformats.org/drawingml/2006/wordprocessingDrawing" xmlns:w10="urn:schemas-microsoft-com:office:word" xmlns:w="http://schemas.openxmlformats.org/wordprocessingml/2006/main" xmlns:w14="http://schemas.microsoft.com/office/word/2010/wordml" xmlns:w15="http://schemas.microsoft.com/office/word/2012/wordml" xmlns:w16cid="http://schemas.microsoft.com/office/word/2016/wordml/cid" xmlns:w16se="http://schemas.microsoft.com/office/word/2015/wordml/symex" xmlns:wpg="http://schemas.microsoft.com/office/word/2010/wordprocessingGroup" xmlns:wpi="http://schemas.microsoft.com/office/word/2010/wordprocessingInk" xmlns:wne="http://schemas.microsoft.com/office/word/2006/wordml" xmlns:wps="http://schemas.microsoft.com/office/word/2010/wordprocessingShape" mc:Ignorable="w14 w15 w16se w16cid wp14">
+<w:ftr xmlns:wpc="http://schemas.microsoft.com/office/word/2010/wordprocessingCanvas" xmlns:cx="http://schemas.microsoft.com/office/drawing/2014/chartex" xmlns:cx1="http://schemas.microsoft.com/office/drawing/2015/9/8/chartex" xmlns:mc="http://schemas.openxmlformats.org/markup-compatibility/2006" xmlns:o="urn:schemas-microsoft-com:office:office" xmlns:r="http://schemas.openxmlformats.org/officeDocument/2006/relationships" xmlns:m="http://schemas.openxmlformats.org/officeDocument/2006/math" xmlns:v="urn:schemas-microsoft-com:vml" xmlns:wp14="http://schemas.microsoft.com/office/word/2010/wordprocessingDrawing" xmlns:wp="http://schemas.openxmlformats.org/drawingml/2006/wordprocessingDrawing" xmlns:w10="urn:schemas-microsoft-com:office:word" xmlns:w="http://schemas.openxmlformats.org/wordprocessingml/2006/main" xmlns:w14="http://schemas.microsoft.com/office/word/2010/wordml" xmlns:w15="http://schemas.microsoft.com/office/word/2012/wordml" xmlns:w16se="http://schemas.microsoft.com/office/word/2015/wordml/symex" xmlns:wpg="http://schemas.microsoft.com/office/word/2010/wordprocessingGroup" xmlns:wpi="http://schemas.microsoft.com/office/word/2010/wordprocessingInk" xmlns:wne="http://schemas.microsoft.com/office/word/2006/wordml" xmlns:wps="http://schemas.microsoft.com/office/word/2010/wordprocessingShape" mc:Ignorable="w14 w15 w16se wp14">
   <w:p>
     <w:pPr>
       <w:pStyle w:val="Pieddepage"/>
@@ -16559,7 +16147,7 @@
         <w:sz w:val="16"/>
         <w:szCs w:val="16"/>
       </w:rPr>
-      <w:t>20</w:t>
+      <w:t>21</w:t>
     </w:r>
     <w:r>
       <w:rPr>
@@ -16617,7 +16205,7 @@
 </file>
 
 <file path=word/footer3.xml><?xml version="1.0" encoding="utf-8"?>
-<w:ftr xmlns:wpc="http://schemas.microsoft.com/office/word/2010/wordprocessingCanvas" xmlns:cx="http://schemas.microsoft.com/office/drawing/2014/chartex" xmlns:cx1="http://schemas.microsoft.com/office/drawing/2015/9/8/chartex" xmlns:cx2="http://schemas.microsoft.com/office/drawing/2015/10/21/chartex" xmlns:cx3="http://schemas.microsoft.com/office/drawing/2016/5/9/chartex" xmlns:cx4="http://schemas.microsoft.com/office/drawing/2016/5/10/chartex" xmlns:cx5="http://schemas.microsoft.com/office/drawing/2016/5/11/chartex" xmlns:cx6="http://schemas.microsoft.com/office/drawing/2016/5/12/chartex" xmlns:cx7="http://schemas.microsoft.com/office/drawing/2016/5/13/chartex" xmlns:cx8="http://schemas.microsoft.com/office/drawing/2016/5/14/chartex" xmlns:mc="http://schemas.openxmlformats.org/markup-compatibility/2006" xmlns:aink="http://schemas.microsoft.com/office/drawing/2016/ink" xmlns:am3d="http://schemas.microsoft.com/office/drawing/2017/model3d" xmlns:o="urn:schemas-microsoft-com:office:office" xmlns:r="http://schemas.openxmlformats.org/officeDocument/2006/relationships" xmlns:m="http://schemas.openxmlformats.org/officeDocument/2006/math" xmlns:v="urn:schemas-microsoft-com:vml" xmlns:wp14="http://schemas.microsoft.com/office/word/2010/wordprocessingDrawing" xmlns:wp="http://schemas.openxmlformats.org/drawingml/2006/wordprocessingDrawing" xmlns:w10="urn:schemas-microsoft-com:office:word" xmlns:w="http://schemas.openxmlformats.org/wordprocessingml/2006/main" xmlns:w14="http://schemas.microsoft.com/office/word/2010/wordml" xmlns:w15="http://schemas.microsoft.com/office/word/2012/wordml" xmlns:w16cid="http://schemas.microsoft.com/office/word/2016/wordml/cid" xmlns:w16se="http://schemas.microsoft.com/office/word/2015/wordml/symex" xmlns:wpg="http://schemas.microsoft.com/office/word/2010/wordprocessingGroup" xmlns:wpi="http://schemas.microsoft.com/office/word/2010/wordprocessingInk" xmlns:wne="http://schemas.microsoft.com/office/word/2006/wordml" xmlns:wps="http://schemas.microsoft.com/office/word/2010/wordprocessingShape" mc:Ignorable="w14 w15 w16se w16cid wp14">
+<w:ftr xmlns:wpc="http://schemas.microsoft.com/office/word/2010/wordprocessingCanvas" xmlns:cx="http://schemas.microsoft.com/office/drawing/2014/chartex" xmlns:cx1="http://schemas.microsoft.com/office/drawing/2015/9/8/chartex" xmlns:mc="http://schemas.openxmlformats.org/markup-compatibility/2006" xmlns:o="urn:schemas-microsoft-com:office:office" xmlns:r="http://schemas.openxmlformats.org/officeDocument/2006/relationships" xmlns:m="http://schemas.openxmlformats.org/officeDocument/2006/math" xmlns:v="urn:schemas-microsoft-com:vml" xmlns:wp14="http://schemas.microsoft.com/office/word/2010/wordprocessingDrawing" xmlns:wp="http://schemas.openxmlformats.org/drawingml/2006/wordprocessingDrawing" xmlns:w10="urn:schemas-microsoft-com:office:word" xmlns:w="http://schemas.openxmlformats.org/wordprocessingml/2006/main" xmlns:w14="http://schemas.microsoft.com/office/word/2010/wordml" xmlns:w15="http://schemas.microsoft.com/office/word/2012/wordml" xmlns:w16se="http://schemas.microsoft.com/office/word/2015/wordml/symex" xmlns:wpg="http://schemas.microsoft.com/office/word/2010/wordprocessingGroup" xmlns:wpi="http://schemas.microsoft.com/office/word/2010/wordprocessingInk" xmlns:wne="http://schemas.microsoft.com/office/word/2006/wordml" xmlns:wps="http://schemas.microsoft.com/office/word/2010/wordprocessingShape" mc:Ignorable="w14 w15 w16se wp14">
   <w:p>
     <w:pPr>
       <w:pStyle w:val="Pieddepage"/>
@@ -16736,7 +16324,7 @@
 </file>
 
 <file path=word/footnotes.xml><?xml version="1.0" encoding="utf-8"?>
-<w:footnotes xmlns:wpc="http://schemas.microsoft.com/office/word/2010/wordprocessingCanvas" xmlns:cx="http://schemas.microsoft.com/office/drawing/2014/chartex" xmlns:cx1="http://schemas.microsoft.com/office/drawing/2015/9/8/chartex" xmlns:cx2="http://schemas.microsoft.com/office/drawing/2015/10/21/chartex" xmlns:cx3="http://schemas.microsoft.com/office/drawing/2016/5/9/chartex" xmlns:cx4="http://schemas.microsoft.com/office/drawing/2016/5/10/chartex" xmlns:cx5="http://schemas.microsoft.com/office/drawing/2016/5/11/chartex" xmlns:cx6="http://schemas.microsoft.com/office/drawing/2016/5/12/chartex" xmlns:cx7="http://schemas.microsoft.com/office/drawing/2016/5/13/chartex" xmlns:cx8="http://schemas.microsoft.com/office/drawing/2016/5/14/chartex" xmlns:mc="http://schemas.openxmlformats.org/markup-compatibility/2006" xmlns:aink="http://schemas.microsoft.com/office/drawing/2016/ink" xmlns:am3d="http://schemas.microsoft.com/office/drawing/2017/model3d" xmlns:o="urn:schemas-microsoft-com:office:office" xmlns:r="http://schemas.openxmlformats.org/officeDocument/2006/relationships" xmlns:m="http://schemas.openxmlformats.org/officeDocument/2006/math" xmlns:v="urn:schemas-microsoft-com:vml" xmlns:wp14="http://schemas.microsoft.com/office/word/2010/wordprocessingDrawing" xmlns:wp="http://schemas.openxmlformats.org/drawingml/2006/wordprocessingDrawing" xmlns:w10="urn:schemas-microsoft-com:office:word" xmlns:w="http://schemas.openxmlformats.org/wordprocessingml/2006/main" xmlns:w14="http://schemas.microsoft.com/office/word/2010/wordml" xmlns:w15="http://schemas.microsoft.com/office/word/2012/wordml" xmlns:w16cid="http://schemas.microsoft.com/office/word/2016/wordml/cid" xmlns:w16se="http://schemas.microsoft.com/office/word/2015/wordml/symex" xmlns:wpg="http://schemas.microsoft.com/office/word/2010/wordprocessingGroup" xmlns:wpi="http://schemas.microsoft.com/office/word/2010/wordprocessingInk" xmlns:wne="http://schemas.microsoft.com/office/word/2006/wordml" xmlns:wps="http://schemas.microsoft.com/office/word/2010/wordprocessingShape" mc:Ignorable="w14 w15 w16se w16cid wp14">
+<w:footnotes xmlns:wpc="http://schemas.microsoft.com/office/word/2010/wordprocessingCanvas" xmlns:cx="http://schemas.microsoft.com/office/drawing/2014/chartex" xmlns:cx1="http://schemas.microsoft.com/office/drawing/2015/9/8/chartex" xmlns:mc="http://schemas.openxmlformats.org/markup-compatibility/2006" xmlns:o="urn:schemas-microsoft-com:office:office" xmlns:r="http://schemas.openxmlformats.org/officeDocument/2006/relationships" xmlns:m="http://schemas.openxmlformats.org/officeDocument/2006/math" xmlns:v="urn:schemas-microsoft-com:vml" xmlns:wp14="http://schemas.microsoft.com/office/word/2010/wordprocessingDrawing" xmlns:wp="http://schemas.openxmlformats.org/drawingml/2006/wordprocessingDrawing" xmlns:w10="urn:schemas-microsoft-com:office:word" xmlns:w="http://schemas.openxmlformats.org/wordprocessingml/2006/main" xmlns:w14="http://schemas.microsoft.com/office/word/2010/wordml" xmlns:w15="http://schemas.microsoft.com/office/word/2012/wordml" xmlns:w16se="http://schemas.microsoft.com/office/word/2015/wordml/symex" xmlns:wpg="http://schemas.microsoft.com/office/word/2010/wordprocessingGroup" xmlns:wpi="http://schemas.microsoft.com/office/word/2010/wordprocessingInk" xmlns:wne="http://schemas.microsoft.com/office/word/2006/wordml" xmlns:wps="http://schemas.microsoft.com/office/word/2010/wordprocessingShape" mc:Ignorable="w14 w15 w16se wp14">
   <w:footnote w:type="separator" w:id="-1">
     <w:p>
       <w:r>
@@ -16843,7 +16431,7 @@
 </file>
 
 <file path=word/header1.xml><?xml version="1.0" encoding="utf-8"?>
-<w:hdr xmlns:wpc="http://schemas.microsoft.com/office/word/2010/wordprocessingCanvas" xmlns:cx="http://schemas.microsoft.com/office/drawing/2014/chartex" xmlns:cx1="http://schemas.microsoft.com/office/drawing/2015/9/8/chartex" xmlns:cx2="http://schemas.microsoft.com/office/drawing/2015/10/21/chartex" xmlns:cx3="http://schemas.microsoft.com/office/drawing/2016/5/9/chartex" xmlns:cx4="http://schemas.microsoft.com/office/drawing/2016/5/10/chartex" xmlns:cx5="http://schemas.microsoft.com/office/drawing/2016/5/11/chartex" xmlns:cx6="http://schemas.microsoft.com/office/drawing/2016/5/12/chartex" xmlns:cx7="http://schemas.microsoft.com/office/drawing/2016/5/13/chartex" xmlns:cx8="http://schemas.microsoft.com/office/drawing/2016/5/14/chartex" xmlns:mc="http://schemas.openxmlformats.org/markup-compatibility/2006" xmlns:aink="http://schemas.microsoft.com/office/drawing/2016/ink" xmlns:am3d="http://schemas.microsoft.com/office/drawing/2017/model3d" xmlns:o="urn:schemas-microsoft-com:office:office" xmlns:r="http://schemas.openxmlformats.org/officeDocument/2006/relationships" xmlns:m="http://schemas.openxmlformats.org/officeDocument/2006/math" xmlns:v="urn:schemas-microsoft-com:vml" xmlns:wp14="http://schemas.microsoft.com/office/word/2010/wordprocessingDrawing" xmlns:wp="http://schemas.openxmlformats.org/drawingml/2006/wordprocessingDrawing" xmlns:w10="urn:schemas-microsoft-com:office:word" xmlns:w="http://schemas.openxmlformats.org/wordprocessingml/2006/main" xmlns:w14="http://schemas.microsoft.com/office/word/2010/wordml" xmlns:w15="http://schemas.microsoft.com/office/word/2012/wordml" xmlns:w16cid="http://schemas.microsoft.com/office/word/2016/wordml/cid" xmlns:w16se="http://schemas.microsoft.com/office/word/2015/wordml/symex" xmlns:wpg="http://schemas.microsoft.com/office/word/2010/wordprocessingGroup" xmlns:wpi="http://schemas.microsoft.com/office/word/2010/wordprocessingInk" xmlns:wne="http://schemas.microsoft.com/office/word/2006/wordml" xmlns:wps="http://schemas.microsoft.com/office/word/2010/wordprocessingShape" mc:Ignorable="w14 w15 w16se w16cid wp14">
+<w:hdr xmlns:wpc="http://schemas.microsoft.com/office/word/2010/wordprocessingCanvas" xmlns:cx="http://schemas.microsoft.com/office/drawing/2014/chartex" xmlns:cx1="http://schemas.microsoft.com/office/drawing/2015/9/8/chartex" xmlns:mc="http://schemas.openxmlformats.org/markup-compatibility/2006" xmlns:o="urn:schemas-microsoft-com:office:office" xmlns:r="http://schemas.openxmlformats.org/officeDocument/2006/relationships" xmlns:m="http://schemas.openxmlformats.org/officeDocument/2006/math" xmlns:v="urn:schemas-microsoft-com:vml" xmlns:wp14="http://schemas.microsoft.com/office/word/2010/wordprocessingDrawing" xmlns:wp="http://schemas.openxmlformats.org/drawingml/2006/wordprocessingDrawing" xmlns:w10="urn:schemas-microsoft-com:office:word" xmlns:w="http://schemas.openxmlformats.org/wordprocessingml/2006/main" xmlns:w14="http://schemas.microsoft.com/office/word/2010/wordml" xmlns:w15="http://schemas.microsoft.com/office/word/2012/wordml" xmlns:w16se="http://schemas.microsoft.com/office/word/2015/wordml/symex" xmlns:wpg="http://schemas.microsoft.com/office/word/2010/wordprocessingGroup" xmlns:wpi="http://schemas.microsoft.com/office/word/2010/wordprocessingInk" xmlns:wne="http://schemas.microsoft.com/office/word/2006/wordml" xmlns:wps="http://schemas.microsoft.com/office/word/2010/wordprocessingShape" mc:Ignorable="w14 w15 w16se wp14">
   <w:p>
     <w:pPr>
       <w:pStyle w:val="En-tte"/>
@@ -16876,9 +16464,8 @@
         <w:lang w:val="en-US"/>
       </w:rPr>
       <w:tab/>
-      <w:t xml:space="preserve">API RESTful </w:t>
+      <w:t xml:space="preserve">API RESTful Runscape </w:t>
     </w:r>
-    <w:proofErr w:type="spellStart"/>
     <w:r>
       <w:rPr>
         <w:rFonts w:cs="Arial"/>
@@ -16887,50 +16474,8 @@
         <w:szCs w:val="24"/>
         <w:lang w:val="en-US"/>
       </w:rPr>
-      <w:t>Runscape</w:t>
-    </w:r>
-    <w:proofErr w:type="spellEnd"/>
-    <w:r>
-      <w:rPr>
-        <w:rFonts w:cs="Arial"/>
-        <w:b/>
-        <w:bCs/>
-        <w:szCs w:val="24"/>
-        <w:lang w:val="en-US"/>
-      </w:rPr>
-      <w:t xml:space="preserve"> </w:t>
-    </w:r>
-    <w:r>
-      <w:rPr>
-        <w:rFonts w:cs="Arial"/>
-        <w:b/>
-        <w:bCs/>
-        <w:szCs w:val="24"/>
-        <w:lang w:val="en-US"/>
-      </w:rPr>
       <w:tab/>
-    </w:r>
-    <w:proofErr w:type="spellStart"/>
-    <w:r>
-      <w:rPr>
-        <w:rFonts w:cs="Arial"/>
-        <w:b/>
-        <w:bCs/>
-        <w:szCs w:val="24"/>
-        <w:lang w:val="en-US"/>
-      </w:rPr>
-      <w:t>Pré</w:t>
-    </w:r>
-    <w:proofErr w:type="spellEnd"/>
-    <w:r>
-      <w:rPr>
-        <w:rFonts w:cs="Arial"/>
-        <w:b/>
-        <w:bCs/>
-        <w:szCs w:val="24"/>
-        <w:lang w:val="en-US"/>
-      </w:rPr>
-      <w:t>-TPI</w:t>
+      <w:t>Pré-TPI</w:t>
     </w:r>
   </w:p>
   <w:p>
@@ -16966,7 +16511,7 @@
 </file>
 
 <file path=word/header2.xml><?xml version="1.0" encoding="utf-8"?>
-<w:hdr xmlns:wpc="http://schemas.microsoft.com/office/word/2010/wordprocessingCanvas" xmlns:cx="http://schemas.microsoft.com/office/drawing/2014/chartex" xmlns:cx1="http://schemas.microsoft.com/office/drawing/2015/9/8/chartex" xmlns:cx2="http://schemas.microsoft.com/office/drawing/2015/10/21/chartex" xmlns:cx3="http://schemas.microsoft.com/office/drawing/2016/5/9/chartex" xmlns:cx4="http://schemas.microsoft.com/office/drawing/2016/5/10/chartex" xmlns:cx5="http://schemas.microsoft.com/office/drawing/2016/5/11/chartex" xmlns:cx6="http://schemas.microsoft.com/office/drawing/2016/5/12/chartex" xmlns:cx7="http://schemas.microsoft.com/office/drawing/2016/5/13/chartex" xmlns:cx8="http://schemas.microsoft.com/office/drawing/2016/5/14/chartex" xmlns:mc="http://schemas.openxmlformats.org/markup-compatibility/2006" xmlns:aink="http://schemas.microsoft.com/office/drawing/2016/ink" xmlns:am3d="http://schemas.microsoft.com/office/drawing/2017/model3d" xmlns:o="urn:schemas-microsoft-com:office:office" xmlns:r="http://schemas.openxmlformats.org/officeDocument/2006/relationships" xmlns:m="http://schemas.openxmlformats.org/officeDocument/2006/math" xmlns:v="urn:schemas-microsoft-com:vml" xmlns:wp14="http://schemas.microsoft.com/office/word/2010/wordprocessingDrawing" xmlns:wp="http://schemas.openxmlformats.org/drawingml/2006/wordprocessingDrawing" xmlns:w10="urn:schemas-microsoft-com:office:word" xmlns:w="http://schemas.openxmlformats.org/wordprocessingml/2006/main" xmlns:w14="http://schemas.microsoft.com/office/word/2010/wordml" xmlns:w15="http://schemas.microsoft.com/office/word/2012/wordml" xmlns:w16cid="http://schemas.microsoft.com/office/word/2016/wordml/cid" xmlns:w16se="http://schemas.microsoft.com/office/word/2015/wordml/symex" xmlns:wpg="http://schemas.microsoft.com/office/word/2010/wordprocessingGroup" xmlns:wpi="http://schemas.microsoft.com/office/word/2010/wordprocessingInk" xmlns:wne="http://schemas.microsoft.com/office/word/2006/wordml" xmlns:wps="http://schemas.microsoft.com/office/word/2010/wordprocessingShape" mc:Ignorable="w14 w15 w16se w16cid wp14">
+<w:hdr xmlns:wpc="http://schemas.microsoft.com/office/word/2010/wordprocessingCanvas" xmlns:cx="http://schemas.microsoft.com/office/drawing/2014/chartex" xmlns:cx1="http://schemas.microsoft.com/office/drawing/2015/9/8/chartex" xmlns:mc="http://schemas.openxmlformats.org/markup-compatibility/2006" xmlns:o="urn:schemas-microsoft-com:office:office" xmlns:r="http://schemas.openxmlformats.org/officeDocument/2006/relationships" xmlns:m="http://schemas.openxmlformats.org/officeDocument/2006/math" xmlns:v="urn:schemas-microsoft-com:vml" xmlns:wp14="http://schemas.microsoft.com/office/word/2010/wordprocessingDrawing" xmlns:wp="http://schemas.openxmlformats.org/drawingml/2006/wordprocessingDrawing" xmlns:w10="urn:schemas-microsoft-com:office:word" xmlns:w="http://schemas.openxmlformats.org/wordprocessingml/2006/main" xmlns:w14="http://schemas.microsoft.com/office/word/2010/wordml" xmlns:w15="http://schemas.microsoft.com/office/word/2012/wordml" xmlns:w16se="http://schemas.microsoft.com/office/word/2015/wordml/symex" xmlns:wpg="http://schemas.microsoft.com/office/word/2010/wordprocessingGroup" xmlns:wpi="http://schemas.microsoft.com/office/word/2010/wordprocessingInk" xmlns:wne="http://schemas.microsoft.com/office/word/2006/wordml" xmlns:wps="http://schemas.microsoft.com/office/word/2010/wordprocessingShape" mc:Ignorable="w14 w15 w16se wp14">
   <w:p>
     <w:pPr>
       <w:pStyle w:val="En-tte"/>
@@ -17001,9 +16546,8 @@
         <w:lang w:val="en-US"/>
       </w:rPr>
       <w:tab/>
-      <w:t xml:space="preserve">API RESTful </w:t>
+      <w:t xml:space="preserve">API RESTful Runscape </w:t>
     </w:r>
-    <w:proofErr w:type="spellStart"/>
     <w:r>
       <w:rPr>
         <w:rFonts w:cs="Arial"/>
@@ -17012,50 +16556,8 @@
         <w:szCs w:val="24"/>
         <w:lang w:val="en-US"/>
       </w:rPr>
-      <w:t>Runscape</w:t>
-    </w:r>
-    <w:proofErr w:type="spellEnd"/>
-    <w:r>
-      <w:rPr>
-        <w:rFonts w:cs="Arial"/>
-        <w:b/>
-        <w:bCs/>
-        <w:szCs w:val="24"/>
-        <w:lang w:val="en-US"/>
-      </w:rPr>
-      <w:t xml:space="preserve"> </w:t>
-    </w:r>
-    <w:r>
-      <w:rPr>
-        <w:rFonts w:cs="Arial"/>
-        <w:b/>
-        <w:bCs/>
-        <w:szCs w:val="24"/>
-        <w:lang w:val="en-US"/>
-      </w:rPr>
       <w:tab/>
-    </w:r>
-    <w:proofErr w:type="spellStart"/>
-    <w:r>
-      <w:rPr>
-        <w:rFonts w:cs="Arial"/>
-        <w:b/>
-        <w:bCs/>
-        <w:szCs w:val="24"/>
-        <w:lang w:val="en-US"/>
-      </w:rPr>
-      <w:t>Pré</w:t>
-    </w:r>
-    <w:proofErr w:type="spellEnd"/>
-    <w:r>
-      <w:rPr>
-        <w:rFonts w:cs="Arial"/>
-        <w:b/>
-        <w:bCs/>
-        <w:szCs w:val="24"/>
-        <w:lang w:val="en-US"/>
-      </w:rPr>
-      <w:t>-TPI</w:t>
+      <w:t>Pré-TPI</w:t>
     </w:r>
   </w:p>
   <w:p>
@@ -17081,7 +16583,7 @@
 </file>
 
 <file path=word/header3.xml><?xml version="1.0" encoding="utf-8"?>
-<w:hdr xmlns:wpc="http://schemas.microsoft.com/office/word/2010/wordprocessingCanvas" xmlns:cx="http://schemas.microsoft.com/office/drawing/2014/chartex" xmlns:cx1="http://schemas.microsoft.com/office/drawing/2015/9/8/chartex" xmlns:cx2="http://schemas.microsoft.com/office/drawing/2015/10/21/chartex" xmlns:cx3="http://schemas.microsoft.com/office/drawing/2016/5/9/chartex" xmlns:cx4="http://schemas.microsoft.com/office/drawing/2016/5/10/chartex" xmlns:cx5="http://schemas.microsoft.com/office/drawing/2016/5/11/chartex" xmlns:cx6="http://schemas.microsoft.com/office/drawing/2016/5/12/chartex" xmlns:cx7="http://schemas.microsoft.com/office/drawing/2016/5/13/chartex" xmlns:cx8="http://schemas.microsoft.com/office/drawing/2016/5/14/chartex" xmlns:mc="http://schemas.openxmlformats.org/markup-compatibility/2006" xmlns:aink="http://schemas.microsoft.com/office/drawing/2016/ink" xmlns:am3d="http://schemas.microsoft.com/office/drawing/2017/model3d" xmlns:o="urn:schemas-microsoft-com:office:office" xmlns:r="http://schemas.openxmlformats.org/officeDocument/2006/relationships" xmlns:m="http://schemas.openxmlformats.org/officeDocument/2006/math" xmlns:v="urn:schemas-microsoft-com:vml" xmlns:wp14="http://schemas.microsoft.com/office/word/2010/wordprocessingDrawing" xmlns:wp="http://schemas.openxmlformats.org/drawingml/2006/wordprocessingDrawing" xmlns:w10="urn:schemas-microsoft-com:office:word" xmlns:w="http://schemas.openxmlformats.org/wordprocessingml/2006/main" xmlns:w14="http://schemas.microsoft.com/office/word/2010/wordml" xmlns:w15="http://schemas.microsoft.com/office/word/2012/wordml" xmlns:w16cid="http://schemas.microsoft.com/office/word/2016/wordml/cid" xmlns:w16se="http://schemas.microsoft.com/office/word/2015/wordml/symex" xmlns:wpg="http://schemas.microsoft.com/office/word/2010/wordprocessingGroup" xmlns:wpi="http://schemas.microsoft.com/office/word/2010/wordprocessingInk" xmlns:wne="http://schemas.microsoft.com/office/word/2006/wordml" xmlns:wps="http://schemas.microsoft.com/office/word/2010/wordprocessingShape" mc:Ignorable="w14 w15 w16se w16cid wp14">
+<w:hdr xmlns:wpc="http://schemas.microsoft.com/office/word/2010/wordprocessingCanvas" xmlns:cx="http://schemas.microsoft.com/office/drawing/2014/chartex" xmlns:cx1="http://schemas.microsoft.com/office/drawing/2015/9/8/chartex" xmlns:mc="http://schemas.openxmlformats.org/markup-compatibility/2006" xmlns:o="urn:schemas-microsoft-com:office:office" xmlns:r="http://schemas.openxmlformats.org/officeDocument/2006/relationships" xmlns:m="http://schemas.openxmlformats.org/officeDocument/2006/math" xmlns:v="urn:schemas-microsoft-com:vml" xmlns:wp14="http://schemas.microsoft.com/office/word/2010/wordprocessingDrawing" xmlns:wp="http://schemas.openxmlformats.org/drawingml/2006/wordprocessingDrawing" xmlns:w10="urn:schemas-microsoft-com:office:word" xmlns:w="http://schemas.openxmlformats.org/wordprocessingml/2006/main" xmlns:w14="http://schemas.microsoft.com/office/word/2010/wordml" xmlns:w15="http://schemas.microsoft.com/office/word/2012/wordml" xmlns:w16se="http://schemas.microsoft.com/office/word/2015/wordml/symex" xmlns:wpg="http://schemas.microsoft.com/office/word/2010/wordprocessingGroup" xmlns:wpi="http://schemas.microsoft.com/office/word/2010/wordprocessingInk" xmlns:wne="http://schemas.microsoft.com/office/word/2006/wordml" xmlns:wps="http://schemas.microsoft.com/office/word/2010/wordprocessingShape" mc:Ignorable="w14 w15 w16se wp14">
   <w:p>
     <w:pPr>
       <w:pStyle w:val="En-tte"/>
@@ -17114,9 +16616,8 @@
         <w:lang w:val="en-US"/>
       </w:rPr>
       <w:tab/>
-      <w:t xml:space="preserve">API RESTful </w:t>
+      <w:t xml:space="preserve">API RESTful Runscape </w:t>
     </w:r>
-    <w:proofErr w:type="spellStart"/>
     <w:r>
       <w:rPr>
         <w:rFonts w:cs="Arial"/>
@@ -17125,50 +16626,8 @@
         <w:szCs w:val="24"/>
         <w:lang w:val="en-US"/>
       </w:rPr>
-      <w:t>Runscape</w:t>
-    </w:r>
-    <w:proofErr w:type="spellEnd"/>
-    <w:r>
-      <w:rPr>
-        <w:rFonts w:cs="Arial"/>
-        <w:b/>
-        <w:bCs/>
-        <w:szCs w:val="24"/>
-        <w:lang w:val="en-US"/>
-      </w:rPr>
-      <w:t xml:space="preserve"> </w:t>
-    </w:r>
-    <w:r>
-      <w:rPr>
-        <w:rFonts w:cs="Arial"/>
-        <w:b/>
-        <w:bCs/>
-        <w:szCs w:val="24"/>
-        <w:lang w:val="en-US"/>
-      </w:rPr>
       <w:tab/>
-    </w:r>
-    <w:proofErr w:type="spellStart"/>
-    <w:r>
-      <w:rPr>
-        <w:rFonts w:cs="Arial"/>
-        <w:b/>
-        <w:bCs/>
-        <w:szCs w:val="24"/>
-        <w:lang w:val="en-US"/>
-      </w:rPr>
-      <w:t>Pré</w:t>
-    </w:r>
-    <w:proofErr w:type="spellEnd"/>
-    <w:r>
-      <w:rPr>
-        <w:rFonts w:cs="Arial"/>
-        <w:b/>
-        <w:bCs/>
-        <w:szCs w:val="24"/>
-        <w:lang w:val="en-US"/>
-      </w:rPr>
-      <w:t>-TPI</w:t>
+      <w:t>Pré-TPI</w:t>
     </w:r>
   </w:p>
   <w:p>
@@ -17204,7 +16663,7 @@
 </file>
 
 <file path=word/numbering.xml><?xml version="1.0" encoding="utf-8"?>
-<w:numbering xmlns:wpc="http://schemas.microsoft.com/office/word/2010/wordprocessingCanvas" xmlns:cx="http://schemas.microsoft.com/office/drawing/2014/chartex" xmlns:cx1="http://schemas.microsoft.com/office/drawing/2015/9/8/chartex" xmlns:cx2="http://schemas.microsoft.com/office/drawing/2015/10/21/chartex" xmlns:cx3="http://schemas.microsoft.com/office/drawing/2016/5/9/chartex" xmlns:cx4="http://schemas.microsoft.com/office/drawing/2016/5/10/chartex" xmlns:cx5="http://schemas.microsoft.com/office/drawing/2016/5/11/chartex" xmlns:cx6="http://schemas.microsoft.com/office/drawing/2016/5/12/chartex" xmlns:cx7="http://schemas.microsoft.com/office/drawing/2016/5/13/chartex" xmlns:cx8="http://schemas.microsoft.com/office/drawing/2016/5/14/chartex" xmlns:mc="http://schemas.openxmlformats.org/markup-compatibility/2006" xmlns:aink="http://schemas.microsoft.com/office/drawing/2016/ink" xmlns:am3d="http://schemas.microsoft.com/office/drawing/2017/model3d" xmlns:o="urn:schemas-microsoft-com:office:office" xmlns:r="http://schemas.openxmlformats.org/officeDocument/2006/relationships" xmlns:m="http://schemas.openxmlformats.org/officeDocument/2006/math" xmlns:v="urn:schemas-microsoft-com:vml" xmlns:wp14="http://schemas.microsoft.com/office/word/2010/wordprocessingDrawing" xmlns:wp="http://schemas.openxmlformats.org/drawingml/2006/wordprocessingDrawing" xmlns:w10="urn:schemas-microsoft-com:office:word" xmlns:w="http://schemas.openxmlformats.org/wordprocessingml/2006/main" xmlns:w14="http://schemas.microsoft.com/office/word/2010/wordml" xmlns:w15="http://schemas.microsoft.com/office/word/2012/wordml" xmlns:w16cid="http://schemas.microsoft.com/office/word/2016/wordml/cid" xmlns:w16se="http://schemas.microsoft.com/office/word/2015/wordml/symex" xmlns:wpg="http://schemas.microsoft.com/office/word/2010/wordprocessingGroup" xmlns:wpi="http://schemas.microsoft.com/office/word/2010/wordprocessingInk" xmlns:wne="http://schemas.microsoft.com/office/word/2006/wordml" xmlns:wps="http://schemas.microsoft.com/office/word/2010/wordprocessingShape" mc:Ignorable="w14 w15 w16se w16cid wp14">
+<w:numbering xmlns:wpc="http://schemas.microsoft.com/office/word/2010/wordprocessingCanvas" xmlns:cx="http://schemas.microsoft.com/office/drawing/2014/chartex" xmlns:cx1="http://schemas.microsoft.com/office/drawing/2015/9/8/chartex" xmlns:mc="http://schemas.openxmlformats.org/markup-compatibility/2006" xmlns:o="urn:schemas-microsoft-com:office:office" xmlns:r="http://schemas.openxmlformats.org/officeDocument/2006/relationships" xmlns:m="http://schemas.openxmlformats.org/officeDocument/2006/math" xmlns:v="urn:schemas-microsoft-com:vml" xmlns:wp14="http://schemas.microsoft.com/office/word/2010/wordprocessingDrawing" xmlns:wp="http://schemas.openxmlformats.org/drawingml/2006/wordprocessingDrawing" xmlns:w10="urn:schemas-microsoft-com:office:word" xmlns:w="http://schemas.openxmlformats.org/wordprocessingml/2006/main" xmlns:w14="http://schemas.microsoft.com/office/word/2010/wordml" xmlns:w15="http://schemas.microsoft.com/office/word/2012/wordml" xmlns:w16se="http://schemas.microsoft.com/office/word/2015/wordml/symex" xmlns:wpg="http://schemas.microsoft.com/office/word/2010/wordprocessingGroup" xmlns:wpi="http://schemas.microsoft.com/office/word/2010/wordprocessingInk" xmlns:wne="http://schemas.microsoft.com/office/word/2006/wordml" xmlns:wps="http://schemas.microsoft.com/office/word/2010/wordprocessingShape" mc:Ignorable="w14 w15 w16se wp14">
   <w:abstractNum w:abstractNumId="0" w15:restartNumberingAfterBreak="0">
     <w:nsid w:val="00AE3843"/>
     <w:multiLevelType w:val="hybridMultilevel"/>
@@ -21539,7 +20998,7 @@
 </file>
 
 <file path=word/styles.xml><?xml version="1.0" encoding="utf-8"?>
-<w:styles xmlns:mc="http://schemas.openxmlformats.org/markup-compatibility/2006" xmlns:r="http://schemas.openxmlformats.org/officeDocument/2006/relationships" xmlns:w="http://schemas.openxmlformats.org/wordprocessingml/2006/main" xmlns:w14="http://schemas.microsoft.com/office/word/2010/wordml" xmlns:w15="http://schemas.microsoft.com/office/word/2012/wordml" xmlns:w16cid="http://schemas.microsoft.com/office/word/2016/wordml/cid" xmlns:w16se="http://schemas.microsoft.com/office/word/2015/wordml/symex" mc:Ignorable="w14 w15 w16se w16cid">
+<w:styles xmlns:mc="http://schemas.openxmlformats.org/markup-compatibility/2006" xmlns:r="http://schemas.openxmlformats.org/officeDocument/2006/relationships" xmlns:w="http://schemas.openxmlformats.org/wordprocessingml/2006/main" xmlns:w14="http://schemas.microsoft.com/office/word/2010/wordml" xmlns:w15="http://schemas.microsoft.com/office/word/2012/wordml" xmlns:w16se="http://schemas.microsoft.com/office/word/2015/wordml/symex" mc:Ignorable="w14 w15 w16se">
   <w:docDefaults>
     <w:rPrDefault>
       <w:rPr>
@@ -21549,7 +21008,7 @@
     </w:rPrDefault>
     <w:pPrDefault/>
   </w:docDefaults>
-  <w:latentStyles w:defLockedState="0" w:defUIPriority="0" w:defSemiHidden="0" w:defUnhideWhenUsed="0" w:defQFormat="0" w:count="375">
+  <w:latentStyles w:defLockedState="0" w:defUIPriority="0" w:defSemiHidden="0" w:defUnhideWhenUsed="0" w:defQFormat="0" w:count="371">
     <w:lsdException w:name="Normal" w:qFormat="1"/>
     <w:lsdException w:name="heading 1" w:qFormat="1"/>
     <w:lsdException w:name="heading 2" w:qFormat="1"/>
@@ -21833,15 +21292,11 @@
     <w:lsdException w:name="List Table 5 Dark Accent 6" w:uiPriority="50"/>
     <w:lsdException w:name="List Table 6 Colorful Accent 6" w:uiPriority="51"/>
     <w:lsdException w:name="List Table 7 Colorful Accent 6" w:uiPriority="52"/>
-    <w:lsdException w:name="Mention" w:semiHidden="1" w:uiPriority="99" w:unhideWhenUsed="1"/>
-    <w:lsdException w:name="Smart Hyperlink" w:semiHidden="1" w:uiPriority="99" w:unhideWhenUsed="1"/>
-    <w:lsdException w:name="Hashtag" w:semiHidden="1" w:uiPriority="99" w:unhideWhenUsed="1"/>
-    <w:lsdException w:name="Unresolved Mention" w:semiHidden="1" w:uiPriority="99" w:unhideWhenUsed="1"/>
   </w:latentStyles>
   <w:style w:type="paragraph" w:default="1" w:styleId="Normal">
     <w:name w:val="Normal"/>
     <w:qFormat/>
-    <w:rsid w:val="008448CE"/>
+    <w:rsid w:val="00134F8D"/>
     <w:pPr>
       <w:jc w:val="both"/>
     </w:pPr>
@@ -22915,7 +22370,7 @@
 </file>
 
 <file path=customXml/itemProps1.xml><?xml version="1.0" encoding="utf-8"?>
-<ds:datastoreItem xmlns:ds="http://schemas.openxmlformats.org/officeDocument/2006/customXml" ds:itemID="{6CB0D039-8405-4FB8-BF5B-1BEFE35D9EA1}">
+<ds:datastoreItem xmlns:ds="http://schemas.openxmlformats.org/officeDocument/2006/customXml" ds:itemID="{014A53D5-8304-47BC-9817-5304341A4AE6}">
   <ds:schemaRefs>
     <ds:schemaRef ds:uri="http://schemas.openxmlformats.org/officeDocument/2006/bibliography"/>
   </ds:schemaRefs>

</xml_diff>

<commit_message>
Added website login doc
</commit_message>
<xml_diff>
--- a/documentation/PHILIBERT_RapportDeTravail.docx
+++ b/documentation/PHILIBERT_RapportDeTravail.docx
@@ -1,6 +1,6 @@
 
 <file path=word/document.xml><?xml version="1.0" encoding="utf-8"?>
-<w:document xmlns:wpc="http://schemas.microsoft.com/office/word/2010/wordprocessingCanvas" xmlns:cx="http://schemas.microsoft.com/office/drawing/2014/chartex" xmlns:cx1="http://schemas.microsoft.com/office/drawing/2015/9/8/chartex" xmlns:mc="http://schemas.openxmlformats.org/markup-compatibility/2006" xmlns:o="urn:schemas-microsoft-com:office:office" xmlns:r="http://schemas.openxmlformats.org/officeDocument/2006/relationships" xmlns:m="http://schemas.openxmlformats.org/officeDocument/2006/math" xmlns:v="urn:schemas-microsoft-com:vml" xmlns:wp14="http://schemas.microsoft.com/office/word/2010/wordprocessingDrawing" xmlns:wp="http://schemas.openxmlformats.org/drawingml/2006/wordprocessingDrawing" xmlns:w10="urn:schemas-microsoft-com:office:word" xmlns:w="http://schemas.openxmlformats.org/wordprocessingml/2006/main" xmlns:w14="http://schemas.microsoft.com/office/word/2010/wordml" xmlns:w15="http://schemas.microsoft.com/office/word/2012/wordml" xmlns:w16se="http://schemas.microsoft.com/office/word/2015/wordml/symex" xmlns:wpg="http://schemas.microsoft.com/office/word/2010/wordprocessingGroup" xmlns:wpi="http://schemas.microsoft.com/office/word/2010/wordprocessingInk" xmlns:wne="http://schemas.microsoft.com/office/word/2006/wordml" xmlns:wps="http://schemas.microsoft.com/office/word/2010/wordprocessingShape" mc:Ignorable="w14 w15 w16se wp14">
+<w:document xmlns:wpc="http://schemas.microsoft.com/office/word/2010/wordprocessingCanvas" xmlns:cx="http://schemas.microsoft.com/office/drawing/2014/chartex" xmlns:cx1="http://schemas.microsoft.com/office/drawing/2015/9/8/chartex" xmlns:cx2="http://schemas.microsoft.com/office/drawing/2015/10/21/chartex" xmlns:cx3="http://schemas.microsoft.com/office/drawing/2016/5/9/chartex" xmlns:cx4="http://schemas.microsoft.com/office/drawing/2016/5/10/chartex" xmlns:cx5="http://schemas.microsoft.com/office/drawing/2016/5/11/chartex" xmlns:cx6="http://schemas.microsoft.com/office/drawing/2016/5/12/chartex" xmlns:cx7="http://schemas.microsoft.com/office/drawing/2016/5/13/chartex" xmlns:cx8="http://schemas.microsoft.com/office/drawing/2016/5/14/chartex" xmlns:mc="http://schemas.openxmlformats.org/markup-compatibility/2006" xmlns:aink="http://schemas.microsoft.com/office/drawing/2016/ink" xmlns:am3d="http://schemas.microsoft.com/office/drawing/2017/model3d" xmlns:o="urn:schemas-microsoft-com:office:office" xmlns:r="http://schemas.openxmlformats.org/officeDocument/2006/relationships" xmlns:m="http://schemas.openxmlformats.org/officeDocument/2006/math" xmlns:v="urn:schemas-microsoft-com:vml" xmlns:wp14="http://schemas.microsoft.com/office/word/2010/wordprocessingDrawing" xmlns:wp="http://schemas.openxmlformats.org/drawingml/2006/wordprocessingDrawing" xmlns:w10="urn:schemas-microsoft-com:office:word" xmlns:w="http://schemas.openxmlformats.org/wordprocessingml/2006/main" xmlns:w14="http://schemas.microsoft.com/office/word/2010/wordml" xmlns:w15="http://schemas.microsoft.com/office/word/2012/wordml" xmlns:w16cid="http://schemas.microsoft.com/office/word/2016/wordml/cid" xmlns:w16se="http://schemas.microsoft.com/office/word/2015/wordml/symex" xmlns:wpg="http://schemas.microsoft.com/office/word/2010/wordprocessingGroup" xmlns:wpi="http://schemas.microsoft.com/office/word/2010/wordprocessingInk" xmlns:wne="http://schemas.microsoft.com/office/word/2006/wordml" xmlns:wps="http://schemas.microsoft.com/office/word/2010/wordprocessingShape" mc:Ignorable="w14 w15 w16se w16cid wp14">
   <w:body>
     <w:p>
       <w:pPr>
@@ -89,6 +89,7 @@
               </w:rPr>
               <w:t xml:space="preserve">RESTful </w:t>
             </w:r>
+            <w:proofErr w:type="spellStart"/>
             <w:r>
               <w:rPr>
                 <w:rFonts w:ascii="Impact" w:hAnsi="Impact"/>
@@ -96,6 +97,7 @@
               </w:rPr>
               <w:t>Runscape</w:t>
             </w:r>
+            <w:proofErr w:type="spellEnd"/>
           </w:p>
         </w:tc>
       </w:tr>
@@ -4253,7 +4255,15 @@
     <w:p/>
     <w:p>
       <w:r>
-        <w:t>Le back-end devra avoir la capacité de dialoguer avec un composant client qui effectuera les actions suivantes :</w:t>
+        <w:t xml:space="preserve">Le </w:t>
+      </w:r>
+      <w:proofErr w:type="spellStart"/>
+      <w:r>
+        <w:t>back-end</w:t>
+      </w:r>
+      <w:proofErr w:type="spellEnd"/>
+      <w:r>
+        <w:t xml:space="preserve"> devra avoir la capacité de dialoguer avec un composant client qui effectuera les actions suivantes :</w:t>
       </w:r>
     </w:p>
     <w:p/>
@@ -4290,7 +4300,15 @@
         </w:numPr>
       </w:pPr>
       <w:r>
-        <w:t>Importer des données en provenance de GPS (format .gpx considéré en priorité)</w:t>
+        <w:t>Importer des données en provenance de GPS (format .</w:t>
+      </w:r>
+      <w:proofErr w:type="spellStart"/>
+      <w:r>
+        <w:t>gpx</w:t>
+      </w:r>
+      <w:proofErr w:type="spellEnd"/>
+      <w:r>
+        <w:t xml:space="preserve"> considéré en priorité)</w:t>
       </w:r>
     </w:p>
     <w:p>
@@ -4311,8 +4329,21 @@
         <w:footnoteReference w:id="1"/>
       </w:r>
       <w:r>
-        <w:t xml:space="preserve"> avec au moins un acteur majeur de gestion d’activité tels que Garmin Connect, Tom tom</w:t>
-      </w:r>
+        <w:t xml:space="preserve"> avec au moins un acteur majeur de gestion d’activité tels que Garmin </w:t>
+      </w:r>
+      <w:proofErr w:type="spellStart"/>
+      <w:r>
+        <w:t>Connect</w:t>
+      </w:r>
+      <w:proofErr w:type="spellEnd"/>
+      <w:r>
+        <w:t xml:space="preserve">, Tom </w:t>
+      </w:r>
+      <w:proofErr w:type="spellStart"/>
+      <w:r>
+        <w:t>tom</w:t>
+      </w:r>
+      <w:proofErr w:type="spellEnd"/>
     </w:p>
     <w:p/>
     <w:p/>
@@ -4321,13 +4352,26 @@
         <w:pStyle w:val="Titre3"/>
       </w:pPr>
       <w:r>
-        <w:t>Sécurisation du back-end</w:t>
-      </w:r>
+        <w:t xml:space="preserve">Sécurisation du </w:t>
+      </w:r>
+      <w:proofErr w:type="spellStart"/>
+      <w:r>
+        <w:t>back-end</w:t>
+      </w:r>
+      <w:proofErr w:type="spellEnd"/>
     </w:p>
     <w:p/>
     <w:p>
       <w:r>
-        <w:t xml:space="preserve">Le back-end devra implémenter les sécurités suivantes : </w:t>
+        <w:t xml:space="preserve">Le </w:t>
+      </w:r>
+      <w:proofErr w:type="spellStart"/>
+      <w:r>
+        <w:t>back-end</w:t>
+      </w:r>
+      <w:proofErr w:type="spellEnd"/>
+      <w:r>
+        <w:t xml:space="preserve"> devra implémenter les sécurités suivantes : </w:t>
       </w:r>
     </w:p>
     <w:p/>
@@ -4340,7 +4384,23 @@
         </w:numPr>
       </w:pPr>
       <w:r>
-        <w:t>N’être accessible que via le protocole HTTPS (self-signed certificate)</w:t>
+        <w:t>N’être accessible que via le protocole HTTPS (self-</w:t>
+      </w:r>
+      <w:proofErr w:type="spellStart"/>
+      <w:r>
+        <w:t>signed</w:t>
+      </w:r>
+      <w:proofErr w:type="spellEnd"/>
+      <w:r>
+        <w:t xml:space="preserve"> </w:t>
+      </w:r>
+      <w:proofErr w:type="spellStart"/>
+      <w:r>
+        <w:t>certificate</w:t>
+      </w:r>
+      <w:proofErr w:type="spellEnd"/>
+      <w:r>
+        <w:t>)</w:t>
       </w:r>
     </w:p>
     <w:p>
@@ -4385,7 +4445,15 @@
     <w:p/>
     <w:p>
       <w:r>
-        <w:t>Le back-end devra implémenter les mécanismes d’authentification suivantes :</w:t>
+        <w:t xml:space="preserve">Le </w:t>
+      </w:r>
+      <w:proofErr w:type="spellStart"/>
+      <w:r>
+        <w:t>back-end</w:t>
+      </w:r>
+      <w:proofErr w:type="spellEnd"/>
+      <w:r>
+        <w:t xml:space="preserve"> devra implémenter les mécanismes d’authentification suivantes :</w:t>
       </w:r>
     </w:p>
     <w:p/>
@@ -4398,7 +4466,15 @@
         </w:numPr>
       </w:pPr>
       <w:r>
-        <w:t>Soit pouvoir se connecter à l’aide d’un service « 2-step verification »</w:t>
+        <w:t xml:space="preserve">Soit pouvoir se connecter à l’aide d’un service « 2-step </w:t>
+      </w:r>
+      <w:proofErr w:type="spellStart"/>
+      <w:r>
+        <w:t>verification</w:t>
+      </w:r>
+      <w:proofErr w:type="spellEnd"/>
+      <w:r>
+        <w:t> »</w:t>
       </w:r>
     </w:p>
     <w:p>
@@ -4527,7 +4603,15 @@
         <w:footnoteReference w:id="3"/>
       </w:r>
       <w:r>
-        <w:t>. L’audience est donc composée de personne faisant du sport ou voulant commencé à en faire.</w:t>
+        <w:t xml:space="preserve">. L’audience est donc composée de personne faisant du sport ou voulant </w:t>
+      </w:r>
+      <w:proofErr w:type="gramStart"/>
+      <w:r>
+        <w:t>commencé</w:t>
+      </w:r>
+      <w:proofErr w:type="gramEnd"/>
+      <w:r>
+        <w:t xml:space="preserve"> à en faire.</w:t>
       </w:r>
     </w:p>
     <w:p>
@@ -4609,8 +4693,13 @@
         </w:numPr>
       </w:pPr>
       <w:r>
-        <w:t>Garmin Connect</w:t>
-      </w:r>
+        <w:t>Garmin </w:t>
+      </w:r>
+      <w:proofErr w:type="spellStart"/>
+      <w:r>
+        <w:t>Connect</w:t>
+      </w:r>
+      <w:proofErr w:type="spellEnd"/>
     </w:p>
     <w:p>
       <w:pPr>
@@ -4621,8 +4710,13 @@
         </w:numPr>
       </w:pPr>
       <w:r>
-        <w:t>Tom Tom</w:t>
-      </w:r>
+        <w:t xml:space="preserve">Tom </w:t>
+      </w:r>
+      <w:proofErr w:type="spellStart"/>
+      <w:r>
+        <w:t>Tom</w:t>
+      </w:r>
+      <w:proofErr w:type="spellEnd"/>
       <w:r>
         <w:t xml:space="preserve"> </w:t>
       </w:r>
@@ -4639,8 +4733,13 @@
         </w:numPr>
       </w:pPr>
       <w:r>
-        <w:t>Adidas Runtastic</w:t>
-      </w:r>
+        <w:t xml:space="preserve">Adidas </w:t>
+      </w:r>
+      <w:proofErr w:type="spellStart"/>
+      <w:r>
+        <w:t>Runtastic</w:t>
+      </w:r>
+      <w:proofErr w:type="spellEnd"/>
     </w:p>
     <w:p/>
     <w:p>
@@ -4694,8 +4793,13 @@
               <w:cnfStyle w:val="100000000000" w:firstRow="1" w:lastRow="0" w:firstColumn="0" w:lastColumn="0" w:oddVBand="0" w:evenVBand="0" w:oddHBand="0" w:evenHBand="0" w:firstRowFirstColumn="0" w:firstRowLastColumn="0" w:lastRowFirstColumn="0" w:lastRowLastColumn="0"/>
             </w:pPr>
             <w:r>
-              <w:t>Garmin Connect</w:t>
-            </w:r>
+              <w:t xml:space="preserve">Garmin </w:t>
+            </w:r>
+            <w:proofErr w:type="spellStart"/>
+            <w:r>
+              <w:t>Connect</w:t>
+            </w:r>
+            <w:proofErr w:type="spellEnd"/>
           </w:p>
         </w:tc>
         <w:tc>
@@ -4725,9 +4829,11 @@
             <w:r>
               <w:t xml:space="preserve">Adidas </w:t>
             </w:r>
+            <w:proofErr w:type="spellStart"/>
             <w:r>
               <w:t>Runtastic</w:t>
             </w:r>
+            <w:proofErr w:type="spellEnd"/>
           </w:p>
         </w:tc>
       </w:tr>
@@ -5716,7 +5822,15 @@
               <w:cnfStyle w:val="000000000000" w:firstRow="0" w:lastRow="0" w:firstColumn="0" w:lastColumn="0" w:oddVBand="0" w:evenVBand="0" w:oddHBand="0" w:evenHBand="0" w:firstRowFirstColumn="0" w:firstRowLastColumn="0" w:lastRowFirstColumn="0" w:lastRowLastColumn="0"/>
             </w:pPr>
             <w:r>
-              <w:t xml:space="preserve">Le serveur n’enregistre pas l’état du client, ce qui permet de distribué les charges sur plusieurs </w:t>
+              <w:t xml:space="preserve">Le serveur n’enregistre pas l’état du client, ce qui permet de </w:t>
+            </w:r>
+            <w:proofErr w:type="gramStart"/>
+            <w:r>
+              <w:t>distribué</w:t>
+            </w:r>
+            <w:proofErr w:type="gramEnd"/>
+            <w:r>
+              <w:t xml:space="preserve"> les charges sur plusieurs </w:t>
             </w:r>
             <w:r>
               <w:t>serveurs</w:t>
@@ -6135,7 +6249,15 @@
     <w:p/>
     <w:p>
       <w:r>
-        <w:t>Ayant déjà réalisé l’installation d’un serveur NodeJS et d’une base de données MySQL sur un Raspberry Pi en dehors de ce projet, aucun problème ne devrait survenir lors d’une nouvelle installation.</w:t>
+        <w:t xml:space="preserve">Ayant déjà réalisé l’installation d’un serveur </w:t>
+      </w:r>
+      <w:proofErr w:type="spellStart"/>
+      <w:r>
+        <w:t>NodeJS</w:t>
+      </w:r>
+      <w:proofErr w:type="spellEnd"/>
+      <w:r>
+        <w:t xml:space="preserve"> et d’une base de données MySQL sur un Raspberry Pi en dehors de ce projet, aucun problème ne devrait survenir lors d’une nouvelle installation.</w:t>
       </w:r>
     </w:p>
     <w:p/>
@@ -6151,7 +6273,15 @@
     <w:p/>
     <w:p>
       <w:r>
-        <w:t xml:space="preserve">Des modules NodeJS seront utilisés lors de la réalisation du Web Service, voici une liste </w:t>
+        <w:t xml:space="preserve">Des modules </w:t>
+      </w:r>
+      <w:proofErr w:type="spellStart"/>
+      <w:r>
+        <w:t>NodeJS</w:t>
+      </w:r>
+      <w:proofErr w:type="spellEnd"/>
+      <w:r>
+        <w:t xml:space="preserve"> seront utilisés lors de la réalisation du Web Service, voici une liste </w:t>
       </w:r>
       <w:r>
         <w:t xml:space="preserve">de plusieurs modules qui seront sûrement utilisés : </w:t>
@@ -6166,8 +6296,15 @@
           <w:numId w:val="31"/>
         </w:numPr>
       </w:pPr>
-      <w:r>
-        <w:t>fs (accès au système de fichier)</w:t>
+      <w:proofErr w:type="spellStart"/>
+      <w:proofErr w:type="gramStart"/>
+      <w:r>
+        <w:t>fs</w:t>
+      </w:r>
+      <w:proofErr w:type="spellEnd"/>
+      <w:proofErr w:type="gramEnd"/>
+      <w:r>
+        <w:t xml:space="preserve"> (accès au système de fichier)</w:t>
       </w:r>
     </w:p>
     <w:p>
@@ -6178,8 +6315,13 @@
           <w:numId w:val="31"/>
         </w:numPr>
       </w:pPr>
-      <w:r>
-        <w:t>http (serveur HTTP)</w:t>
+      <w:proofErr w:type="gramStart"/>
+      <w:r>
+        <w:t>http</w:t>
+      </w:r>
+      <w:proofErr w:type="gramEnd"/>
+      <w:r>
+        <w:t xml:space="preserve"> (serveur HTTP)</w:t>
       </w:r>
     </w:p>
     <w:p>
@@ -6190,8 +6332,13 @@
           <w:numId w:val="31"/>
         </w:numPr>
       </w:pPr>
-      <w:r>
-        <w:t>https (serveur HTTPS)</w:t>
+      <w:proofErr w:type="gramStart"/>
+      <w:r>
+        <w:t>https</w:t>
+      </w:r>
+      <w:proofErr w:type="gramEnd"/>
+      <w:r>
+        <w:t xml:space="preserve"> (serveur HTTPS)</w:t>
       </w:r>
     </w:p>
     <w:p>
@@ -6202,8 +6349,13 @@
           <w:numId w:val="31"/>
         </w:numPr>
       </w:pPr>
-      <w:r>
-        <w:t>router (gestion des routes URLs)</w:t>
+      <w:proofErr w:type="gramStart"/>
+      <w:r>
+        <w:t>router</w:t>
+      </w:r>
+      <w:proofErr w:type="gramEnd"/>
+      <w:r>
+        <w:t xml:space="preserve"> (gestion des routes URLs)</w:t>
       </w:r>
     </w:p>
     <w:p>
@@ -6214,8 +6366,13 @@
           <w:numId w:val="31"/>
         </w:numPr>
       </w:pPr>
-      <w:r>
-        <w:t>crypto (hash et chiffrement léger)</w:t>
+      <w:proofErr w:type="gramStart"/>
+      <w:r>
+        <w:t>crypto</w:t>
+      </w:r>
+      <w:proofErr w:type="gramEnd"/>
+      <w:r>
+        <w:t xml:space="preserve"> (hash et chiffrement léger)</w:t>
       </w:r>
     </w:p>
     <w:p>
@@ -6226,8 +6383,15 @@
           <w:numId w:val="31"/>
         </w:numPr>
       </w:pPr>
-      <w:r>
-        <w:t>bcrypt (hash et chiffrement important)</w:t>
+      <w:proofErr w:type="spellStart"/>
+      <w:proofErr w:type="gramStart"/>
+      <w:r>
+        <w:t>bcrypt</w:t>
+      </w:r>
+      <w:proofErr w:type="spellEnd"/>
+      <w:proofErr w:type="gramEnd"/>
+      <w:r>
+        <w:t xml:space="preserve"> (hash et chiffrement important)</w:t>
       </w:r>
     </w:p>
     <w:p>
@@ -6238,8 +6402,13 @@
           <w:numId w:val="31"/>
         </w:numPr>
       </w:pPr>
-      <w:r>
-        <w:t>url (gestion des URL</w:t>
+      <w:proofErr w:type="gramStart"/>
+      <w:r>
+        <w:t>url</w:t>
+      </w:r>
+      <w:proofErr w:type="gramEnd"/>
+      <w:r>
+        <w:t xml:space="preserve"> (gestion des URL</w:t>
       </w:r>
       <w:r>
         <w:t>s)</w:t>
@@ -6253,8 +6422,23 @@
           <w:numId w:val="31"/>
         </w:numPr>
       </w:pPr>
-      <w:r>
-        <w:t>querystring (gestion des querystring dans les URLs)</w:t>
+      <w:proofErr w:type="spellStart"/>
+      <w:proofErr w:type="gramStart"/>
+      <w:r>
+        <w:t>querystring</w:t>
+      </w:r>
+      <w:proofErr w:type="spellEnd"/>
+      <w:proofErr w:type="gramEnd"/>
+      <w:r>
+        <w:t xml:space="preserve"> (gestion des </w:t>
+      </w:r>
+      <w:proofErr w:type="spellStart"/>
+      <w:r>
+        <w:t>querystring</w:t>
+      </w:r>
+      <w:proofErr w:type="spellEnd"/>
+      <w:r>
+        <w:t xml:space="preserve"> dans les URLs)</w:t>
       </w:r>
     </w:p>
     <w:p>
@@ -6265,8 +6449,15 @@
           <w:numId w:val="31"/>
         </w:numPr>
       </w:pPr>
-      <w:r>
-        <w:t>validator (gestion des chaînes de charactères)</w:t>
+      <w:proofErr w:type="spellStart"/>
+      <w:proofErr w:type="gramStart"/>
+      <w:r>
+        <w:t>validator</w:t>
+      </w:r>
+      <w:proofErr w:type="spellEnd"/>
+      <w:proofErr w:type="gramEnd"/>
+      <w:r>
+        <w:t xml:space="preserve"> (gestion des chaînes de charactères)</w:t>
       </w:r>
     </w:p>
     <w:p>
@@ -6277,15 +6468,27 @@
           <w:numId w:val="31"/>
         </w:numPr>
       </w:pPr>
-      <w:r>
-        <w:t>util (utilitaires)</w:t>
+      <w:proofErr w:type="spellStart"/>
+      <w:proofErr w:type="gramStart"/>
+      <w:r>
+        <w:t>util</w:t>
+      </w:r>
+      <w:proofErr w:type="spellEnd"/>
+      <w:proofErr w:type="gramEnd"/>
+      <w:r>
+        <w:t xml:space="preserve"> (utilitaires)</w:t>
       </w:r>
     </w:p>
     <w:p/>
     <w:p>
       <w:r>
-        <w:t>Ces modules sont, soit des modules de bases, soit des modules très connus dans l’écosystème NodeJS</w:t>
-      </w:r>
+        <w:t xml:space="preserve">Ces modules sont, soit des modules de bases, soit des modules très connus dans l’écosystème </w:t>
+      </w:r>
+      <w:proofErr w:type="spellStart"/>
+      <w:r>
+        <w:t>NodeJS</w:t>
+      </w:r>
+      <w:proofErr w:type="spellEnd"/>
       <w:r>
         <w:t>, il est donc très facile de se documenter sur ces modules. Aucun problème de faisabilité de devrait être rencontré lors de la réalisation du Web Service.</w:t>
       </w:r>
@@ -7069,7 +7272,14 @@
               <w:rPr>
                 <w:b w:val="0"/>
               </w:rPr>
-              <w:t xml:space="preserve"> serveur</w:t>
+              <w:t xml:space="preserve"> </w:t>
+            </w:r>
+            <w:proofErr w:type="spellStart"/>
+            <w:r>
+              <w:rPr>
+                <w:b w:val="0"/>
+              </w:rPr>
+              <w:t>serveur</w:t>
             </w:r>
             <w:r>
               <w:rPr>
@@ -7077,6 +7287,7 @@
               </w:rPr>
               <w:t>-s</w:t>
             </w:r>
+            <w:proofErr w:type="spellEnd"/>
             <w:r>
               <w:rPr>
                 <w:b w:val="0"/>
@@ -7339,7 +7550,29 @@
       </w:r>
     </w:p>
     <w:p/>
+    <w:p>
+      <w:pPr>
+        <w:pStyle w:val="Titre2"/>
+      </w:pPr>
+      <w:r>
+        <w:t>Interface web d’administration</w:t>
+      </w:r>
+    </w:p>
     <w:p/>
+    <w:p>
+      <w:pPr>
+        <w:pStyle w:val="Titre3"/>
+      </w:pPr>
+      <w:r>
+        <w:t>Connexion</w:t>
+      </w:r>
+    </w:p>
+    <w:p/>
+    <w:p>
+      <w:r>
+        <w:t>L’interface web d’administration doit permettre à un administrateur de l’application de gérer la liste des sports ainsi que les sportifs, cette gestion doit être accessible uniquement par un administrateur, c’est pourquoi une connexion est nécessaire.</w:t>
+      </w:r>
+    </w:p>
     <w:p>
       <w:pPr>
         <w:jc w:val="left"/>
@@ -7639,7 +7872,15 @@
     <w:p/>
     <w:p>
       <w:r>
-        <w:t>Les tests seront effectués sur tous les endpoints de l’API.</w:t>
+        <w:t xml:space="preserve">Les tests seront effectués sur tous les </w:t>
+      </w:r>
+      <w:proofErr w:type="spellStart"/>
+      <w:r>
+        <w:t>endpoints</w:t>
+      </w:r>
+      <w:proofErr w:type="spellEnd"/>
+      <w:r>
+        <w:t xml:space="preserve"> de l’API.</w:t>
       </w:r>
       <w:r>
         <w:t xml:space="preserve"> Les tests seront réalisés à l’aide du logiciel Postman.</w:t>
@@ -7861,8 +8102,13 @@
           </w:tcPr>
           <w:p>
             <w:r>
-              <w:t>Authentification stateless</w:t>
-            </w:r>
+              <w:t xml:space="preserve">Authentification </w:t>
+            </w:r>
+            <w:proofErr w:type="spellStart"/>
+            <w:r>
+              <w:t>stateless</w:t>
+            </w:r>
+            <w:proofErr w:type="spellEnd"/>
           </w:p>
         </w:tc>
         <w:tc>
@@ -7881,14 +8127,24 @@
           </w:tcPr>
           <w:p>
             <w:r>
-              <w:t>Tentative d’acquérir les connaissances</w:t>
+              <w:t xml:space="preserve">Tentative d’acquérir </w:t>
+            </w:r>
+            <w:proofErr w:type="gramStart"/>
+            <w:r>
+              <w:t>les connaissances</w:t>
             </w:r>
             <w:r>
               <w:t xml:space="preserve"> nécessaire</w:t>
             </w:r>
-            <w:r>
-              <w:t>, sinon changement vers une authentification non-stateless</w:t>
-            </w:r>
+            <w:proofErr w:type="gramEnd"/>
+            <w:r>
+              <w:t>, sinon changement vers une authentification non-</w:t>
+            </w:r>
+            <w:proofErr w:type="spellStart"/>
+            <w:r>
+              <w:t>stateless</w:t>
+            </w:r>
+            <w:proofErr w:type="spellEnd"/>
             <w:r>
               <w:t>.</w:t>
             </w:r>
@@ -7962,7 +8218,15 @@
         <w:t>J’ai choisi de travailler avec le logiciel Notepad++</w:t>
       </w:r>
       <w:r>
-        <w:t>, j’utilise l’auto complétion proposée par Notepad++ et les plugins pour d’autres fonctionnalités comme le FTP.</w:t>
+        <w:t xml:space="preserve">, j’utilise </w:t>
+      </w:r>
+      <w:proofErr w:type="gramStart"/>
+      <w:r>
+        <w:t>l’auto complétion</w:t>
+      </w:r>
+      <w:proofErr w:type="gramEnd"/>
+      <w:r>
+        <w:t xml:space="preserve"> proposée par Notepad++ et les plugins pour d’autres fonctionnalités comme le FTP.</w:t>
       </w:r>
       <w:r>
         <w:t xml:space="preserve"> </w:t>
@@ -7983,7 +8247,15 @@
         <w:t>eu</w:t>
       </w:r>
       <w:r>
-        <w:t>r NodeJS.</w:t>
+        <w:t xml:space="preserve">r </w:t>
+      </w:r>
+      <w:proofErr w:type="spellStart"/>
+      <w:r>
+        <w:t>NodeJS</w:t>
+      </w:r>
+      <w:proofErr w:type="spellEnd"/>
+      <w:r>
+        <w:t>.</w:t>
       </w:r>
     </w:p>
     <w:p/>
@@ -8038,28 +8310,65 @@
         <w:pStyle w:val="Titre3"/>
       </w:pPr>
       <w:r>
-        <w:t>Authentification par OAuth</w:t>
-      </w:r>
+        <w:t xml:space="preserve">Authentification par </w:t>
+      </w:r>
+      <w:proofErr w:type="spellStart"/>
+      <w:r>
+        <w:t>OAuth</w:t>
+      </w:r>
+      <w:proofErr w:type="spellEnd"/>
     </w:p>
     <w:p/>
     <w:p>
       <w:r>
-        <w:t xml:space="preserve">L'OAuth est un protocole d'authentification et d'identification très utilisé. </w:t>
+        <w:t>L'</w:t>
+      </w:r>
+      <w:proofErr w:type="spellStart"/>
+      <w:r>
+        <w:t>OAuth</w:t>
+      </w:r>
+      <w:proofErr w:type="spellEnd"/>
+      <w:r>
+        <w:t xml:space="preserve"> est un protocole d'authentification et d'identification très utilisé. </w:t>
       </w:r>
       <w:r>
         <w:t>Le principal avantage</w:t>
       </w:r>
       <w:r>
-        <w:t xml:space="preserve"> de l'OAuth </w:t>
-      </w:r>
-      <w:r>
-        <w:t>est la délégation de l'authentification à un parti tierce. L'OAuth permet d'authentifier un utilisateur sur une application avec des identifiants d'une autre application, sans que les identifiants ne quittent l'application à laquelle ils appartiennent.</w:t>
+        <w:t xml:space="preserve"> de l'</w:t>
+      </w:r>
+      <w:proofErr w:type="spellStart"/>
+      <w:r>
+        <w:t>OAuth</w:t>
+      </w:r>
+      <w:proofErr w:type="spellEnd"/>
+      <w:r>
+        <w:t xml:space="preserve"> </w:t>
+      </w:r>
+      <w:r>
+        <w:t>est la délégation de l'authentification à un parti tierce. L'</w:t>
+      </w:r>
+      <w:proofErr w:type="spellStart"/>
+      <w:r>
+        <w:t>OAuth</w:t>
+      </w:r>
+      <w:proofErr w:type="spellEnd"/>
+      <w:r>
+        <w:t xml:space="preserve"> permet d'authentifier un utilisateur sur une application avec des identifiants d'une autre application, sans que les identifiants ne quittent l'application à laquelle ils appartiennent.</w:t>
       </w:r>
     </w:p>
     <w:p/>
     <w:p>
       <w:r>
-        <w:t>Cette fonctionnalité n'est pas nécessaire à la réalisation de ce projet, l'implémentation de l'OAuth ajouterais des fonctionnalités non demandées au projet, il ne sera donc pas utilisé dans celui-ci.</w:t>
+        <w:t>Cette fonctionnalité n'est pas nécessaire à la réalisation de ce projet, l'implémentation de l'</w:t>
+      </w:r>
+      <w:proofErr w:type="spellStart"/>
+      <w:r>
+        <w:t>OAuth</w:t>
+      </w:r>
+      <w:proofErr w:type="spellEnd"/>
+      <w:r>
+        <w:t xml:space="preserve"> ajouterais des fonctionnalités non demandées au projet, il ne sera donc pas utilisé dans celui-ci.</w:t>
       </w:r>
     </w:p>
     <w:p/>
@@ -8069,13 +8378,26 @@
         <w:pStyle w:val="Titre3"/>
       </w:pPr>
       <w:r>
-        <w:t>Authentification par tokens</w:t>
-      </w:r>
+        <w:t xml:space="preserve">Authentification par </w:t>
+      </w:r>
+      <w:proofErr w:type="spellStart"/>
+      <w:r>
+        <w:t>tokens</w:t>
+      </w:r>
+      <w:proofErr w:type="spellEnd"/>
     </w:p>
     <w:p/>
     <w:p>
       <w:r>
-        <w:t xml:space="preserve">Une implémentation d'authentification stateless ne permet pas de stocker des sessions sur les serveurs. Cette approche permet de très facilement </w:t>
+        <w:t xml:space="preserve">Une implémentation d'authentification </w:t>
+      </w:r>
+      <w:proofErr w:type="spellStart"/>
+      <w:r>
+        <w:t>stateless</w:t>
+      </w:r>
+      <w:proofErr w:type="spellEnd"/>
+      <w:r>
+        <w:t xml:space="preserve"> ne permet pas de stocker des sessions sur les serveurs. Cette approche permet de très facilement </w:t>
       </w:r>
       <w:r>
         <w:t>étendre le nombre de nœuds de calculs sans subir des</w:t>
@@ -8096,7 +8418,39 @@
     <w:p/>
     <w:p>
       <w:r>
-        <w:t>L'une des seules méthodes permettant une authentification stateless est l'authentification par tokens. Un standard a été créer pour gérer ces tokens, les JSON Web Tokens (JWT)</w:t>
+        <w:t xml:space="preserve">L'une des seules méthodes permettant une authentification </w:t>
+      </w:r>
+      <w:proofErr w:type="spellStart"/>
+      <w:r>
+        <w:t>stateless</w:t>
+      </w:r>
+      <w:proofErr w:type="spellEnd"/>
+      <w:r>
+        <w:t xml:space="preserve"> est l'authentification par </w:t>
+      </w:r>
+      <w:proofErr w:type="spellStart"/>
+      <w:r>
+        <w:t>tokens</w:t>
+      </w:r>
+      <w:proofErr w:type="spellEnd"/>
+      <w:r>
+        <w:t xml:space="preserve">. Un standard a été créer pour gérer ces </w:t>
+      </w:r>
+      <w:proofErr w:type="spellStart"/>
+      <w:r>
+        <w:t>tokens</w:t>
+      </w:r>
+      <w:proofErr w:type="spellEnd"/>
+      <w:r>
+        <w:t xml:space="preserve">, les JSON Web </w:t>
+      </w:r>
+      <w:proofErr w:type="spellStart"/>
+      <w:r>
+        <w:t>Tokens</w:t>
+      </w:r>
+      <w:proofErr w:type="spellEnd"/>
+      <w:r>
+        <w:t xml:space="preserve"> (JWT)</w:t>
       </w:r>
       <w:r>
         <w:t>.</w:t>
@@ -8105,19 +8459,75 @@
     <w:p/>
     <w:p>
       <w:r>
-        <w:t xml:space="preserve">Un des désavantages d'une authentification entièrement stateless est qu'il n'est pas possible de </w:t>
+        <w:t xml:space="preserve">Un des désavantages d'une authentification entièrement </w:t>
+      </w:r>
+      <w:proofErr w:type="spellStart"/>
+      <w:r>
+        <w:t>stateless</w:t>
+      </w:r>
+      <w:proofErr w:type="spellEnd"/>
+      <w:r>
+        <w:t xml:space="preserve"> est qu'il n'est pas possible de </w:t>
       </w:r>
       <w:r>
         <w:t>révoquer</w:t>
       </w:r>
       <w:r>
-        <w:t xml:space="preserve"> un token d'authentification, il est donc essentiel de limité la validité du token.</w:t>
+        <w:t xml:space="preserve"> un </w:t>
+      </w:r>
+      <w:proofErr w:type="spellStart"/>
+      <w:r>
+        <w:t>token</w:t>
+      </w:r>
+      <w:proofErr w:type="spellEnd"/>
+      <w:r>
+        <w:t xml:space="preserve"> d'authentification, il est donc essentiel de </w:t>
+      </w:r>
+      <w:proofErr w:type="gramStart"/>
+      <w:r>
+        <w:t>limité</w:t>
+      </w:r>
+      <w:proofErr w:type="gramEnd"/>
+      <w:r>
+        <w:t xml:space="preserve"> la validité du </w:t>
+      </w:r>
+      <w:proofErr w:type="spellStart"/>
+      <w:r>
+        <w:t>token</w:t>
+      </w:r>
+      <w:proofErr w:type="spellEnd"/>
+      <w:r>
+        <w:t>.</w:t>
       </w:r>
     </w:p>
     <w:p/>
     <w:p>
       <w:r>
-        <w:t>Dans le cas où une révocation des tokens doit être implémenté, l'authentification ne pourra plus rester stateless, un stockage des tokens sera nécessaire.</w:t>
+        <w:t xml:space="preserve">Dans le cas où une révocation des </w:t>
+      </w:r>
+      <w:proofErr w:type="spellStart"/>
+      <w:r>
+        <w:t>tokens</w:t>
+      </w:r>
+      <w:proofErr w:type="spellEnd"/>
+      <w:r>
+        <w:t xml:space="preserve"> doit être implémenté, l'authentification ne pourra plus rester </w:t>
+      </w:r>
+      <w:proofErr w:type="spellStart"/>
+      <w:r>
+        <w:t>stateless</w:t>
+      </w:r>
+      <w:proofErr w:type="spellEnd"/>
+      <w:r>
+        <w:t xml:space="preserve">, un stockage des </w:t>
+      </w:r>
+      <w:proofErr w:type="spellStart"/>
+      <w:r>
+        <w:t>tokens</w:t>
+      </w:r>
+      <w:proofErr w:type="spellEnd"/>
+      <w:r>
+        <w:t xml:space="preserve"> sera nécessaire.</w:t>
       </w:r>
     </w:p>
     <w:p/>
@@ -8161,7 +8571,49 @@
         <w:t xml:space="preserve"> </w:t>
       </w:r>
       <w:r>
-        <w:t xml:space="preserve">et le sauvegarder en tant qu'activité sportive. Dans un premier temps, le fichier sera importé tel quel. Il sera par la suite possible d'apporter des modifications pour parser le fichier GPX et en extraire les informations. </w:t>
+        <w:t xml:space="preserve">et le sauvegarder en tant qu'activité sportive. Dans un premier temps, le fichier sera importé tel quel. Il sera par la suite possible d'apporter des modifications pour </w:t>
+      </w:r>
+      <w:proofErr w:type="spellStart"/>
+      <w:r>
+        <w:t>parser</w:t>
+      </w:r>
+      <w:proofErr w:type="spellEnd"/>
+      <w:r>
+        <w:t xml:space="preserve"> le fichier GPX et en extraire les informations. </w:t>
+      </w:r>
+    </w:p>
+    <w:p/>
+    <w:p>
+      <w:pPr>
+        <w:pStyle w:val="Titre2"/>
+      </w:pPr>
+      <w:r>
+        <w:t>Connexion à l’interface web</w:t>
+      </w:r>
+    </w:p>
+    <w:p/>
+    <w:p>
+      <w:r>
+        <w:t>La connexion à l’interface web utilisera l’identifiant unique naturel d’un utilisateur (email). L’utilisateur devra aussi fournir un mot de passe.</w:t>
+      </w:r>
+      <w:r>
+        <w:t xml:space="preserve"> Des appels à l’API seront effectué sur le </w:t>
+      </w:r>
+      <w:proofErr w:type="spellStart"/>
+      <w:r>
+        <w:t>endpoint</w:t>
+      </w:r>
+      <w:proofErr w:type="spellEnd"/>
+      <w:r>
+        <w:t xml:space="preserve"> d’obtention du </w:t>
+      </w:r>
+      <w:proofErr w:type="spellStart"/>
+      <w:r>
+        <w:t>token</w:t>
+      </w:r>
+      <w:proofErr w:type="spellEnd"/>
+      <w:r>
+        <w:t>.</w:t>
       </w:r>
     </w:p>
     <w:p/>
@@ -8258,9 +8710,11 @@
             <w:tcW w:w="1696" w:type="dxa"/>
           </w:tcPr>
           <w:p>
+            <w:proofErr w:type="spellStart"/>
             <w:r>
               <w:t>Token</w:t>
             </w:r>
+            <w:proofErr w:type="spellEnd"/>
           </w:p>
         </w:tc>
         <w:tc>
@@ -8272,7 +8726,15 @@
               <w:cnfStyle w:val="000000000000" w:firstRow="0" w:lastRow="0" w:firstColumn="0" w:lastColumn="0" w:oddVBand="0" w:evenVBand="0" w:oddHBand="0" w:evenHBand="0" w:firstRowFirstColumn="0" w:firstRowLastColumn="0" w:lastRowFirstColumn="0" w:lastRowLastColumn="0"/>
             </w:pPr>
             <w:r>
-              <w:t xml:space="preserve">Créer un token d'authentification </w:t>
+              <w:t xml:space="preserve">Créer un </w:t>
+            </w:r>
+            <w:proofErr w:type="spellStart"/>
+            <w:r>
+              <w:t>token</w:t>
+            </w:r>
+            <w:proofErr w:type="spellEnd"/>
+            <w:r>
+              <w:t xml:space="preserve"> d'authentification </w:t>
             </w:r>
           </w:p>
         </w:tc>
@@ -8316,9 +8778,11 @@
             <w:tcW w:w="1696" w:type="dxa"/>
           </w:tcPr>
           <w:p>
+            <w:proofErr w:type="spellStart"/>
             <w:r>
               <w:t>Subscription</w:t>
             </w:r>
+            <w:proofErr w:type="spellEnd"/>
           </w:p>
         </w:tc>
         <w:tc>
@@ -8365,20 +8829,21 @@
         </w:tc>
       </w:tr>
     </w:tbl>
-    <w:p/>
-    <w:p>
-      <w:r>
-        <w:br w:type="page"/>
-      </w:r>
-    </w:p>
     <w:p>
       <w:pPr>
         <w:pStyle w:val="Titre2"/>
       </w:pPr>
       <w:bookmarkStart w:id="26" w:name="_Toc3369118"/>
+      <w:bookmarkStart w:id="27" w:name="_GoBack"/>
+      <w:bookmarkEnd w:id="27"/>
+      <w:proofErr w:type="spellStart"/>
       <w:r>
         <w:lastRenderedPageBreak/>
-        <w:t>Endpoints de l’API</w:t>
+        <w:t>Endpoints</w:t>
+      </w:r>
+      <w:proofErr w:type="spellEnd"/>
+      <w:r>
+        <w:t xml:space="preserve"> de l’API</w:t>
       </w:r>
       <w:bookmarkEnd w:id="26"/>
     </w:p>
@@ -8417,9 +8882,11 @@
             <w:tcW w:w="3578" w:type="dxa"/>
           </w:tcPr>
           <w:p>
+            <w:proofErr w:type="spellStart"/>
             <w:r>
               <w:t>Endpoints</w:t>
             </w:r>
+            <w:proofErr w:type="spellEnd"/>
           </w:p>
         </w:tc>
         <w:tc>
@@ -8488,7 +8955,15 @@
           </w:tcPr>
           <w:p>
             <w:r>
-              <w:t>/user/{userid}</w:t>
+              <w:t>/user/{</w:t>
+            </w:r>
+            <w:proofErr w:type="spellStart"/>
+            <w:r>
+              <w:t>userid</w:t>
+            </w:r>
+            <w:proofErr w:type="spellEnd"/>
+            <w:r>
+              <w:t>}</w:t>
             </w:r>
           </w:p>
         </w:tc>
@@ -8525,9 +9000,11 @@
             <w:r>
               <w:t>/</w:t>
             </w:r>
+            <w:proofErr w:type="spellStart"/>
             <w:r>
               <w:t>token</w:t>
             </w:r>
+            <w:proofErr w:type="spellEnd"/>
           </w:p>
         </w:tc>
         <w:tc>
@@ -8558,7 +9035,23 @@
           </w:tcPr>
           <w:p>
             <w:r>
-              <w:t>/user/{userid}/activity/</w:t>
+              <w:t>/user/{</w:t>
+            </w:r>
+            <w:proofErr w:type="spellStart"/>
+            <w:r>
+              <w:t>userid</w:t>
+            </w:r>
+            <w:proofErr w:type="spellEnd"/>
+            <w:r>
+              <w:t>}/</w:t>
+            </w:r>
+            <w:proofErr w:type="spellStart"/>
+            <w:r>
+              <w:t>activity</w:t>
+            </w:r>
+            <w:proofErr w:type="spellEnd"/>
+            <w:r>
+              <w:t>/</w:t>
             </w:r>
           </w:p>
         </w:tc>
@@ -8594,8 +9087,23 @@
             <w:tcW w:w="3578" w:type="dxa"/>
           </w:tcPr>
           <w:p>
-            <w:r>
-              <w:t>activity/{activityid}</w:t>
+            <w:proofErr w:type="spellStart"/>
+            <w:proofErr w:type="gramStart"/>
+            <w:r>
+              <w:t>activity</w:t>
+            </w:r>
+            <w:proofErr w:type="spellEnd"/>
+            <w:proofErr w:type="gramEnd"/>
+            <w:r>
+              <w:t>/{</w:t>
+            </w:r>
+            <w:proofErr w:type="spellStart"/>
+            <w:r>
+              <w:t>activityid</w:t>
+            </w:r>
+            <w:proofErr w:type="spellEnd"/>
+            <w:r>
+              <w:t>}</w:t>
             </w:r>
           </w:p>
         </w:tc>
@@ -8630,7 +9138,31 @@
           </w:tcPr>
           <w:p>
             <w:r>
-              <w:t>/user/{userid}/activity/{activityid}</w:t>
+              <w:t>/user/{</w:t>
+            </w:r>
+            <w:proofErr w:type="spellStart"/>
+            <w:r>
+              <w:t>userid</w:t>
+            </w:r>
+            <w:proofErr w:type="spellEnd"/>
+            <w:r>
+              <w:t>}/</w:t>
+            </w:r>
+            <w:proofErr w:type="spellStart"/>
+            <w:r>
+              <w:t>activity</w:t>
+            </w:r>
+            <w:proofErr w:type="spellEnd"/>
+            <w:r>
+              <w:t>/{</w:t>
+            </w:r>
+            <w:proofErr w:type="spellStart"/>
+            <w:r>
+              <w:t>activityid</w:t>
+            </w:r>
+            <w:proofErr w:type="spellEnd"/>
+            <w:r>
+              <w:t>}</w:t>
             </w:r>
           </w:p>
         </w:tc>
@@ -8664,8 +9196,23 @@
             <w:tcW w:w="3578" w:type="dxa"/>
           </w:tcPr>
           <w:p>
-            <w:r>
-              <w:t>activity/{activityid}</w:t>
+            <w:proofErr w:type="spellStart"/>
+            <w:proofErr w:type="gramStart"/>
+            <w:r>
+              <w:t>activity</w:t>
+            </w:r>
+            <w:proofErr w:type="spellEnd"/>
+            <w:proofErr w:type="gramEnd"/>
+            <w:r>
+              <w:t>/{</w:t>
+            </w:r>
+            <w:proofErr w:type="spellStart"/>
+            <w:r>
+              <w:t>activityid</w:t>
+            </w:r>
+            <w:proofErr w:type="spellEnd"/>
+            <w:r>
+              <w:t>}</w:t>
             </w:r>
           </w:p>
         </w:tc>
@@ -8700,7 +9247,31 @@
           </w:tcPr>
           <w:p>
             <w:r>
-              <w:t>/user/{userid}/activity/{activityid}</w:t>
+              <w:t>/user/{</w:t>
+            </w:r>
+            <w:proofErr w:type="spellStart"/>
+            <w:r>
+              <w:t>userid</w:t>
+            </w:r>
+            <w:proofErr w:type="spellEnd"/>
+            <w:r>
+              <w:t>}/</w:t>
+            </w:r>
+            <w:proofErr w:type="spellStart"/>
+            <w:r>
+              <w:t>activity</w:t>
+            </w:r>
+            <w:proofErr w:type="spellEnd"/>
+            <w:r>
+              <w:t>/{</w:t>
+            </w:r>
+            <w:proofErr w:type="spellStart"/>
+            <w:r>
+              <w:t>activityid</w:t>
+            </w:r>
+            <w:proofErr w:type="spellEnd"/>
+            <w:r>
+              <w:t>}</w:t>
             </w:r>
           </w:p>
         </w:tc>
@@ -8734,8 +9305,23 @@
             <w:tcW w:w="3578" w:type="dxa"/>
           </w:tcPr>
           <w:p>
-            <w:r>
-              <w:t>activity/{activityid}</w:t>
+            <w:proofErr w:type="spellStart"/>
+            <w:proofErr w:type="gramStart"/>
+            <w:r>
+              <w:t>activity</w:t>
+            </w:r>
+            <w:proofErr w:type="spellEnd"/>
+            <w:proofErr w:type="gramEnd"/>
+            <w:r>
+              <w:t>/{</w:t>
+            </w:r>
+            <w:proofErr w:type="spellStart"/>
+            <w:r>
+              <w:t>activityid</w:t>
+            </w:r>
+            <w:proofErr w:type="spellEnd"/>
+            <w:r>
+              <w:t>}</w:t>
             </w:r>
           </w:p>
         </w:tc>
@@ -8770,7 +9356,31 @@
           </w:tcPr>
           <w:p>
             <w:r>
-              <w:t>/user/{userid}/activity/{activityid}</w:t>
+              <w:t>/user/{</w:t>
+            </w:r>
+            <w:proofErr w:type="spellStart"/>
+            <w:r>
+              <w:t>userid</w:t>
+            </w:r>
+            <w:proofErr w:type="spellEnd"/>
+            <w:r>
+              <w:t>}/</w:t>
+            </w:r>
+            <w:proofErr w:type="spellStart"/>
+            <w:r>
+              <w:t>activity</w:t>
+            </w:r>
+            <w:proofErr w:type="spellEnd"/>
+            <w:r>
+              <w:t>/{</w:t>
+            </w:r>
+            <w:proofErr w:type="spellStart"/>
+            <w:r>
+              <w:t>activityid</w:t>
+            </w:r>
+            <w:proofErr w:type="spellEnd"/>
+            <w:r>
+              <w:t>}</w:t>
             </w:r>
           </w:p>
         </w:tc>
@@ -8813,7 +9423,15 @@
               <w:t>i</w:t>
             </w:r>
             <w:r>
-              <w:t>tion/{positionid}</w:t>
+              <w:t>tion/{</w:t>
+            </w:r>
+            <w:proofErr w:type="spellStart"/>
+            <w:r>
+              <w:t>positionid</w:t>
+            </w:r>
+            <w:proofErr w:type="spellEnd"/>
+            <w:r>
+              <w:t>}</w:t>
             </w:r>
           </w:p>
         </w:tc>
@@ -8851,7 +9469,15 @@
               <w:t>/</w:t>
             </w:r>
             <w:r>
-              <w:t>position/{positionid}</w:t>
+              <w:t>position/{</w:t>
+            </w:r>
+            <w:proofErr w:type="spellStart"/>
+            <w:r>
+              <w:t>positionid</w:t>
+            </w:r>
+            <w:proofErr w:type="spellEnd"/>
+            <w:r>
+              <w:t>}</w:t>
             </w:r>
           </w:p>
         </w:tc>
@@ -8886,7 +9512,15 @@
           </w:tcPr>
           <w:p>
             <w:r>
-              <w:t>/activity-t</w:t>
+              <w:t>/</w:t>
+            </w:r>
+            <w:proofErr w:type="spellStart"/>
+            <w:r>
+              <w:t>activity</w:t>
+            </w:r>
+            <w:proofErr w:type="spellEnd"/>
+            <w:r>
+              <w:t>-t</w:t>
             </w:r>
             <w:r>
               <w:t>ype/</w:t>
@@ -8921,7 +9555,15 @@
           </w:tcPr>
           <w:p>
             <w:r>
-              <w:t>/activity-type/</w:t>
+              <w:t>/</w:t>
+            </w:r>
+            <w:proofErr w:type="spellStart"/>
+            <w:r>
+              <w:t>activity</w:t>
+            </w:r>
+            <w:proofErr w:type="spellEnd"/>
+            <w:r>
+              <w:t>-type/</w:t>
             </w:r>
           </w:p>
         </w:tc>
@@ -8956,7 +9598,23 @@
           </w:tcPr>
           <w:p>
             <w:r>
-              <w:t>/activity-type/{typeid}</w:t>
+              <w:t>/</w:t>
+            </w:r>
+            <w:proofErr w:type="spellStart"/>
+            <w:r>
+              <w:t>activity</w:t>
+            </w:r>
+            <w:proofErr w:type="spellEnd"/>
+            <w:r>
+              <w:t>-type/{</w:t>
+            </w:r>
+            <w:proofErr w:type="spellStart"/>
+            <w:r>
+              <w:t>typeid</w:t>
+            </w:r>
+            <w:proofErr w:type="spellEnd"/>
+            <w:r>
+              <w:t>}</w:t>
             </w:r>
           </w:p>
         </w:tc>
@@ -8988,7 +9646,23 @@
           </w:tcPr>
           <w:p>
             <w:r>
-              <w:t>/activity-type/{typeid}</w:t>
+              <w:t>/</w:t>
+            </w:r>
+            <w:proofErr w:type="spellStart"/>
+            <w:r>
+              <w:t>activity</w:t>
+            </w:r>
+            <w:proofErr w:type="spellEnd"/>
+            <w:r>
+              <w:t>-type/{</w:t>
+            </w:r>
+            <w:proofErr w:type="spellStart"/>
+            <w:r>
+              <w:t>typeid</w:t>
+            </w:r>
+            <w:proofErr w:type="spellEnd"/>
+            <w:r>
+              <w:t>}</w:t>
             </w:r>
           </w:p>
         </w:tc>
@@ -9023,7 +9697,15 @@
           </w:tcPr>
           <w:p>
             <w:r>
-              <w:t>/subscription/</w:t>
+              <w:t>/</w:t>
+            </w:r>
+            <w:proofErr w:type="spellStart"/>
+            <w:r>
+              <w:t>subscription</w:t>
+            </w:r>
+            <w:proofErr w:type="spellEnd"/>
+            <w:r>
+              <w:t>/</w:t>
             </w:r>
           </w:p>
         </w:tc>
@@ -9055,7 +9737,23 @@
           </w:tcPr>
           <w:p>
             <w:r>
-              <w:t>/subscription/{subid}</w:t>
+              <w:t>/</w:t>
+            </w:r>
+            <w:proofErr w:type="spellStart"/>
+            <w:r>
+              <w:t>subscription</w:t>
+            </w:r>
+            <w:proofErr w:type="spellEnd"/>
+            <w:r>
+              <w:t>/{</w:t>
+            </w:r>
+            <w:proofErr w:type="spellStart"/>
+            <w:r>
+              <w:t>subid</w:t>
+            </w:r>
+            <w:proofErr w:type="spellEnd"/>
+            <w:r>
+              <w:t>}</w:t>
             </w:r>
           </w:p>
         </w:tc>
@@ -9090,8 +9788,21 @@
           </w:tcPr>
           <w:p>
             <w:r>
-              <w:t>/user/{userid}/subscription</w:t>
-            </w:r>
+              <w:t>/user/{</w:t>
+            </w:r>
+            <w:proofErr w:type="spellStart"/>
+            <w:r>
+              <w:t>userid</w:t>
+            </w:r>
+            <w:proofErr w:type="spellEnd"/>
+            <w:r>
+              <w:t>}/</w:t>
+            </w:r>
+            <w:proofErr w:type="spellStart"/>
+            <w:r>
+              <w:t>subscription</w:t>
+            </w:r>
+            <w:proofErr w:type="spellEnd"/>
           </w:p>
         </w:tc>
         <w:tc>
@@ -9110,11 +9821,11 @@
       <w:pPr>
         <w:pStyle w:val="Titre2"/>
       </w:pPr>
-      <w:bookmarkStart w:id="27" w:name="_Toc3369119"/>
+      <w:bookmarkStart w:id="28" w:name="_Toc3369119"/>
       <w:r>
         <w:t>Version des logiciels</w:t>
       </w:r>
-      <w:bookmarkEnd w:id="27"/>
+      <w:bookmarkEnd w:id="28"/>
     </w:p>
     <w:p/>
     <w:tbl>
@@ -9140,9 +9851,11 @@
             <w:tcW w:w="4530" w:type="dxa"/>
           </w:tcPr>
           <w:p>
+            <w:proofErr w:type="spellStart"/>
             <w:r>
               <w:t>NodeJS</w:t>
             </w:r>
+            <w:proofErr w:type="spellEnd"/>
           </w:p>
         </w:tc>
         <w:tc>
@@ -9150,8 +9863,13 @@
             <w:tcW w:w="4530" w:type="dxa"/>
           </w:tcPr>
           <w:p>
-            <w:r>
-              <w:t>v8.11.1</w:t>
+            <w:proofErr w:type="gramStart"/>
+            <w:r>
+              <w:t>v</w:t>
+            </w:r>
+            <w:proofErr w:type="gramEnd"/>
+            <w:r>
+              <w:t>8.11.1</w:t>
             </w:r>
           </w:p>
         </w:tc>
@@ -9162,9 +9880,13 @@
             <w:tcW w:w="4530" w:type="dxa"/>
           </w:tcPr>
           <w:p>
+            <w:proofErr w:type="spellStart"/>
+            <w:proofErr w:type="gramStart"/>
             <w:r>
               <w:t>npm</w:t>
             </w:r>
+            <w:proofErr w:type="spellEnd"/>
+            <w:proofErr w:type="gramEnd"/>
           </w:p>
         </w:tc>
         <w:tc>
@@ -9222,8 +9944,13 @@
             <w:tcW w:w="4530" w:type="dxa"/>
           </w:tcPr>
           <w:p>
-            <w:r>
-              <w:t>stretch 9.4</w:t>
+            <w:proofErr w:type="gramStart"/>
+            <w:r>
+              <w:t>stretch</w:t>
+            </w:r>
+            <w:proofErr w:type="gramEnd"/>
+            <w:r>
+              <w:t xml:space="preserve"> 9.4</w:t>
             </w:r>
           </w:p>
         </w:tc>
@@ -9237,12 +9964,14 @@
             <w:tcW w:w="4530" w:type="dxa"/>
           </w:tcPr>
           <w:p>
+            <w:proofErr w:type="gramStart"/>
             <w:r>
               <w:t>g</w:t>
             </w:r>
             <w:r>
               <w:t>it</w:t>
             </w:r>
+            <w:proofErr w:type="gramEnd"/>
           </w:p>
         </w:tc>
         <w:tc>
@@ -9250,8 +9979,13 @@
             <w:tcW w:w="4530" w:type="dxa"/>
           </w:tcPr>
           <w:p>
-            <w:r>
-              <w:t>git version 2.11.0</w:t>
+            <w:proofErr w:type="gramStart"/>
+            <w:r>
+              <w:t>git</w:t>
+            </w:r>
+            <w:proofErr w:type="gramEnd"/>
+            <w:r>
+              <w:t xml:space="preserve"> version 2.11.0</w:t>
             </w:r>
           </w:p>
         </w:tc>
@@ -9267,23 +10001,39 @@
       <w:pPr>
         <w:pStyle w:val="Titre2"/>
       </w:pPr>
-      <w:bookmarkStart w:id="28" w:name="_Toc3369120"/>
+      <w:bookmarkStart w:id="29" w:name="_Toc3369120"/>
       <w:r>
         <w:lastRenderedPageBreak/>
         <w:t>Choix du moteur de base de données</w:t>
       </w:r>
-      <w:bookmarkEnd w:id="28"/>
+      <w:bookmarkEnd w:id="29"/>
     </w:p>
     <w:p/>
     <w:p>
       <w:r>
-        <w:t>Le moteur de base de données utilisé est InnoDB, car il est le moteur de base de données par défaut fournit avec MySQL. Ce moteur remplis toutes les contraintes imposées par le projet et l'architecture choisie (Clé primaire, clé étrangère, transactions, types de champs).</w:t>
+        <w:t xml:space="preserve">Le moteur de base de données utilisé est </w:t>
+      </w:r>
+      <w:proofErr w:type="spellStart"/>
+      <w:r>
+        <w:t>InnoDB</w:t>
+      </w:r>
+      <w:proofErr w:type="spellEnd"/>
+      <w:r>
+        <w:t>, car il est le moteur de base de données par défaut fournit avec MySQL. Ce moteur remplis toutes les contraintes imposées par le projet et l'architecture choisie (Clé primaire, clé étrangère, transactions, types de champs).</w:t>
       </w:r>
     </w:p>
     <w:p/>
     <w:p>
       <w:r>
-        <w:t>Un moteur relationnel à été choisi car je ne maitrise pas de moteur non-relationnel tels que MongoDB.</w:t>
+        <w:t xml:space="preserve">Un moteur relationnel </w:t>
+      </w:r>
+      <w:proofErr w:type="spellStart"/>
+      <w:r>
+        <w:t>à</w:t>
+      </w:r>
+      <w:proofErr w:type="spellEnd"/>
+      <w:r>
+        <w:t xml:space="preserve"> été choisi car je ne maitrise pas de moteur non-relationnel tels que MongoDB.</w:t>
       </w:r>
     </w:p>
     <w:p/>
@@ -9291,11 +10041,11 @@
       <w:pPr>
         <w:pStyle w:val="Titre2"/>
       </w:pPr>
-      <w:bookmarkStart w:id="29" w:name="_Toc3369121"/>
+      <w:bookmarkStart w:id="30" w:name="_Toc3369121"/>
       <w:r>
         <w:t>Modèle logique des données</w:t>
       </w:r>
-      <w:bookmarkEnd w:id="29"/>
+      <w:bookmarkEnd w:id="30"/>
     </w:p>
     <w:p/>
     <w:p>
@@ -9395,13 +10145,29 @@
     <w:p/>
     <w:p>
       <w:r>
-        <w:t>Les identifiants (clé primaire et clé étrangères) sont en VARCHAR(36) ca</w:t>
+        <w:t xml:space="preserve">Les identifiants (clé primaire et clé étrangères) sont en </w:t>
+      </w:r>
+      <w:proofErr w:type="gramStart"/>
+      <w:r>
+        <w:t>VARCHAR(</w:t>
+      </w:r>
+      <w:proofErr w:type="gramEnd"/>
+      <w:r>
+        <w:t>36) ca</w:t>
       </w:r>
       <w:r>
         <w:t>r le choix de stock</w:t>
       </w:r>
       <w:r>
-        <w:t>er des UUIDs a été pris.</w:t>
+        <w:t xml:space="preserve">er des </w:t>
+      </w:r>
+      <w:proofErr w:type="spellStart"/>
+      <w:r>
+        <w:t>UUIDs</w:t>
+      </w:r>
+      <w:proofErr w:type="spellEnd"/>
+      <w:r>
+        <w:t xml:space="preserve"> a été pris.</w:t>
       </w:r>
       <w:r>
         <w:t xml:space="preserve"> Il permet de générer des identifiants différ</w:t>
@@ -9506,6 +10272,8 @@
                 <w:lang w:eastAsia="fr-CH"/>
               </w:rPr>
             </w:pPr>
+            <w:proofErr w:type="spellStart"/>
+            <w:proofErr w:type="gramStart"/>
             <w:r>
               <w:rPr>
                 <w:lang w:eastAsia="fr-CH"/>
@@ -9518,6 +10286,8 @@
               </w:rPr>
               <w:t>assword</w:t>
             </w:r>
+            <w:proofErr w:type="spellEnd"/>
+            <w:proofErr w:type="gramEnd"/>
           </w:p>
         </w:tc>
         <w:tc>
@@ -9552,12 +10322,16 @@
                 <w:lang w:eastAsia="fr-CH"/>
               </w:rPr>
             </w:pPr>
+            <w:proofErr w:type="spellStart"/>
+            <w:proofErr w:type="gramStart"/>
             <w:r>
               <w:rPr>
                 <w:lang w:eastAsia="fr-CH"/>
               </w:rPr>
               <w:t>disabled</w:t>
             </w:r>
+            <w:proofErr w:type="spellEnd"/>
+            <w:proofErr w:type="gramEnd"/>
           </w:p>
         </w:tc>
         <w:tc>
@@ -9601,12 +10375,14 @@
                 <w:lang w:eastAsia="fr-CH"/>
               </w:rPr>
             </w:pPr>
+            <w:proofErr w:type="gramStart"/>
             <w:r>
               <w:rPr>
                 <w:lang w:eastAsia="fr-CH"/>
               </w:rPr>
               <w:t>admin</w:t>
             </w:r>
+            <w:proofErr w:type="gramEnd"/>
           </w:p>
         </w:tc>
         <w:tc>
@@ -9736,12 +10512,22 @@
                 <w:lang w:eastAsia="fr-CH"/>
               </w:rPr>
             </w:pPr>
+            <w:proofErr w:type="spellStart"/>
+            <w:proofErr w:type="gramStart"/>
             <w:r>
               <w:rPr>
                 <w:lang w:eastAsia="fr-CH"/>
               </w:rPr>
-              <w:t>start_timestamp</w:t>
-            </w:r>
+              <w:t>start</w:t>
+            </w:r>
+            <w:proofErr w:type="gramEnd"/>
+            <w:r>
+              <w:rPr>
+                <w:lang w:eastAsia="fr-CH"/>
+              </w:rPr>
+              <w:t>_timestamp</w:t>
+            </w:r>
+            <w:proofErr w:type="spellEnd"/>
           </w:p>
         </w:tc>
         <w:tc>
@@ -9776,12 +10562,22 @@
                 <w:lang w:eastAsia="fr-CH"/>
               </w:rPr>
             </w:pPr>
+            <w:proofErr w:type="spellStart"/>
+            <w:proofErr w:type="gramStart"/>
             <w:r>
               <w:rPr>
                 <w:lang w:eastAsia="fr-CH"/>
               </w:rPr>
-              <w:t>end_timestamp</w:t>
-            </w:r>
+              <w:t>end</w:t>
+            </w:r>
+            <w:proofErr w:type="gramEnd"/>
+            <w:r>
+              <w:rPr>
+                <w:lang w:eastAsia="fr-CH"/>
+              </w:rPr>
+              <w:t>_timestamp</w:t>
+            </w:r>
+            <w:proofErr w:type="spellEnd"/>
           </w:p>
         </w:tc>
         <w:tc>
@@ -9795,11 +10591,19 @@
                 <w:lang w:eastAsia="fr-CH"/>
               </w:rPr>
             </w:pPr>
+            <w:proofErr w:type="spellStart"/>
             <w:r>
               <w:rPr>
                 <w:lang w:eastAsia="fr-CH"/>
               </w:rPr>
-              <w:t xml:space="preserve">Timestmap de fin d’activité </w:t>
+              <w:t>Timestmap</w:t>
+            </w:r>
+            <w:proofErr w:type="spellEnd"/>
+            <w:r>
+              <w:rPr>
+                <w:lang w:eastAsia="fr-CH"/>
+              </w:rPr>
+              <w:t xml:space="preserve"> de fin d’activité </w:t>
             </w:r>
           </w:p>
         </w:tc>
@@ -9819,12 +10623,16 @@
                 <w:lang w:eastAsia="fr-CH"/>
               </w:rPr>
             </w:pPr>
+            <w:proofErr w:type="spellStart"/>
+            <w:proofErr w:type="gramStart"/>
             <w:r>
               <w:rPr>
                 <w:lang w:eastAsia="fr-CH"/>
               </w:rPr>
               <w:t>removed</w:t>
             </w:r>
+            <w:proofErr w:type="spellEnd"/>
+            <w:proofErr w:type="gramEnd"/>
           </w:p>
         </w:tc>
         <w:tc>
@@ -9953,12 +10761,14 @@
                 <w:lang w:eastAsia="fr-CH"/>
               </w:rPr>
             </w:pPr>
+            <w:proofErr w:type="gramStart"/>
             <w:r>
               <w:rPr>
                 <w:lang w:eastAsia="fr-CH"/>
               </w:rPr>
               <w:t>latitude</w:t>
             </w:r>
+            <w:proofErr w:type="gramEnd"/>
           </w:p>
         </w:tc>
         <w:tc>
@@ -9993,12 +10803,14 @@
                 <w:lang w:eastAsia="fr-CH"/>
               </w:rPr>
             </w:pPr>
+            <w:proofErr w:type="gramStart"/>
             <w:r>
               <w:rPr>
                 <w:lang w:eastAsia="fr-CH"/>
               </w:rPr>
               <w:t>longitude</w:t>
             </w:r>
+            <w:proofErr w:type="gramEnd"/>
           </w:p>
         </w:tc>
         <w:tc>
@@ -10036,12 +10848,14 @@
                 <w:lang w:eastAsia="fr-CH"/>
               </w:rPr>
             </w:pPr>
+            <w:proofErr w:type="gramStart"/>
             <w:r>
               <w:rPr>
                 <w:lang w:eastAsia="fr-CH"/>
               </w:rPr>
               <w:t>altitude</w:t>
             </w:r>
+            <w:proofErr w:type="gramEnd"/>
           </w:p>
         </w:tc>
         <w:tc>
@@ -10076,12 +10890,16 @@
                 <w:lang w:eastAsia="fr-CH"/>
               </w:rPr>
             </w:pPr>
+            <w:proofErr w:type="spellStart"/>
+            <w:proofErr w:type="gramStart"/>
             <w:r>
               <w:rPr>
                 <w:lang w:eastAsia="fr-CH"/>
               </w:rPr>
               <w:t>removed</w:t>
             </w:r>
+            <w:proofErr w:type="spellEnd"/>
+            <w:proofErr w:type="gramEnd"/>
           </w:p>
         </w:tc>
         <w:tc>
@@ -10119,12 +10937,14 @@
           <w:lang w:eastAsia="fr-CH"/>
         </w:rPr>
       </w:pPr>
+      <w:proofErr w:type="spellStart"/>
       <w:r>
         <w:rPr>
           <w:lang w:eastAsia="fr-CH"/>
         </w:rPr>
         <w:t>Subscription</w:t>
       </w:r>
+      <w:proofErr w:type="spellEnd"/>
     </w:p>
     <w:p>
       <w:pPr>
@@ -10205,12 +11025,22 @@
                 <w:lang w:eastAsia="fr-CH"/>
               </w:rPr>
             </w:pPr>
+            <w:proofErr w:type="spellStart"/>
+            <w:proofErr w:type="gramStart"/>
             <w:r>
               <w:rPr>
                 <w:lang w:eastAsia="fr-CH"/>
               </w:rPr>
-              <w:t>end_timestamp</w:t>
-            </w:r>
+              <w:t>end</w:t>
+            </w:r>
+            <w:proofErr w:type="gramEnd"/>
+            <w:r>
+              <w:rPr>
+                <w:lang w:eastAsia="fr-CH"/>
+              </w:rPr>
+              <w:t>_timestamp</w:t>
+            </w:r>
+            <w:proofErr w:type="spellEnd"/>
           </w:p>
         </w:tc>
         <w:tc>
@@ -10245,13 +11075,23 @@
                 <w:lang w:eastAsia="fr-CH"/>
               </w:rPr>
             </w:pPr>
+            <w:proofErr w:type="spellStart"/>
+            <w:proofErr w:type="gramStart"/>
             <w:r>
               <w:rPr>
                 <w:lang w:eastAsia="fr-CH"/>
               </w:rPr>
               <w:lastRenderedPageBreak/>
-              <w:t>start_timestamp</w:t>
-            </w:r>
+              <w:t>start</w:t>
+            </w:r>
+            <w:proofErr w:type="gramEnd"/>
+            <w:r>
+              <w:rPr>
+                <w:lang w:eastAsia="fr-CH"/>
+              </w:rPr>
+              <w:t>_timestamp</w:t>
+            </w:r>
+            <w:proofErr w:type="spellEnd"/>
           </w:p>
         </w:tc>
         <w:tc>
@@ -10289,12 +11129,16 @@
                 <w:lang w:eastAsia="fr-CH"/>
               </w:rPr>
             </w:pPr>
+            <w:proofErr w:type="spellStart"/>
+            <w:proofErr w:type="gramStart"/>
             <w:r>
               <w:rPr>
                 <w:lang w:eastAsia="fr-CH"/>
               </w:rPr>
               <w:t>paused</w:t>
             </w:r>
+            <w:proofErr w:type="spellEnd"/>
+            <w:proofErr w:type="gramEnd"/>
           </w:p>
         </w:tc>
         <w:tc>
@@ -10336,12 +11180,14 @@
       <w:pPr>
         <w:pStyle w:val="Titre3"/>
       </w:pPr>
+      <w:proofErr w:type="spellStart"/>
       <w:r>
         <w:t>Activit</w:t>
       </w:r>
       <w:r>
         <w:t>yType</w:t>
       </w:r>
+      <w:proofErr w:type="spellEnd"/>
     </w:p>
     <w:p/>
     <w:tbl>
@@ -10423,9 +11269,13 @@
             <w:tcW w:w="4530" w:type="dxa"/>
           </w:tcPr>
           <w:p>
+            <w:proofErr w:type="spellStart"/>
+            <w:proofErr w:type="gramStart"/>
             <w:r>
               <w:t>removed</w:t>
             </w:r>
+            <w:proofErr w:type="spellEnd"/>
+            <w:proofErr w:type="gramEnd"/>
           </w:p>
         </w:tc>
         <w:tc>
@@ -10487,7 +11337,7 @@
       <w:pPr>
         <w:pStyle w:val="Titre2"/>
       </w:pPr>
-      <w:bookmarkStart w:id="30" w:name="_Toc3369122"/>
+      <w:bookmarkStart w:id="31" w:name="_Toc3369122"/>
       <w:r>
         <w:lastRenderedPageBreak/>
         <w:t>Diagramme</w:t>
@@ -10498,7 +11348,7 @@
       <w:r>
         <w:t xml:space="preserve"> de flux</w:t>
       </w:r>
-      <w:bookmarkEnd w:id="30"/>
+      <w:bookmarkEnd w:id="31"/>
     </w:p>
     <w:p>
       <w:r>
@@ -10506,7 +11356,7 @@
           <v:shape id="_x0000_i1026" type="#_x0000_t75" style="width:570pt;height:402pt" o:ole="">
             <v:imagedata r:id="rId14" o:title=""/>
           </v:shape>
-          <o:OLEObject Type="Embed" ProgID="Visio.Drawing.15" ShapeID="_x0000_i1026" DrawAspect="Content" ObjectID="_1614067181" r:id="rId15"/>
+          <o:OLEObject Type="Embed" ProgID="Visio.Drawing.15" ShapeID="_x0000_i1026" DrawAspect="Content" ObjectID="_1614106999" r:id="rId15"/>
         </w:object>
       </w:r>
     </w:p>
@@ -10529,10 +11379,10 @@
           <v:shape id="_x0000_i1027" type="#_x0000_t75" style="width:494.25pt;height:419.25pt" o:ole="">
             <v:imagedata r:id="rId18" o:title=""/>
           </v:shape>
-          <o:OLEObject Type="Embed" ProgID="Visio.Drawing.15" ShapeID="_x0000_i1027" DrawAspect="Content" ObjectID="_1614067182" r:id="rId19"/>
+          <o:OLEObject Type="Embed" ProgID="Visio.Drawing.15" ShapeID="_x0000_i1027" DrawAspect="Content" ObjectID="_1614107000" r:id="rId19"/>
         </w:object>
       </w:r>
-      <w:bookmarkStart w:id="31" w:name="_Toc71703259"/>
+      <w:bookmarkStart w:id="32" w:name="_Toc71703259"/>
     </w:p>
     <w:p>
       <w:pPr>
@@ -10542,12 +11392,12 @@
           <w:sz w:val="28"/>
         </w:rPr>
       </w:pPr>
-      <w:bookmarkStart w:id="32" w:name="_Toc3369123"/>
+      <w:bookmarkStart w:id="33" w:name="_Toc3369123"/>
       <w:r>
         <w:lastRenderedPageBreak/>
         <w:t>Cas d’utilisation</w:t>
       </w:r>
-      <w:bookmarkEnd w:id="32"/>
+      <w:bookmarkEnd w:id="33"/>
     </w:p>
     <w:p>
       <w:pPr>
@@ -10579,7 +11429,7 @@
           <v:shape id="_x0000_i1028" type="#_x0000_t75" style="width:453pt;height:488.25pt" o:ole="">
             <v:imagedata r:id="rId20" o:title=""/>
           </v:shape>
-          <o:OLEObject Type="Embed" ProgID="Visio.Drawing.15" ShapeID="_x0000_i1028" DrawAspect="Content" ObjectID="_1614067183" r:id="rId21"/>
+          <o:OLEObject Type="Embed" ProgID="Visio.Drawing.15" ShapeID="_x0000_i1028" DrawAspect="Content" ObjectID="_1614107001" r:id="rId21"/>
         </w:object>
       </w:r>
     </w:p>
@@ -11197,9 +12047,11 @@
             <w:r>
               <w:t> : Soumet une requête GET à "/</w:t>
             </w:r>
+            <w:proofErr w:type="spellStart"/>
             <w:r>
               <w:t>token</w:t>
             </w:r>
+            <w:proofErr w:type="spellEnd"/>
             <w:r>
               <w:t>"</w:t>
             </w:r>
@@ -11637,7 +12489,23 @@
               <w:cnfStyle w:val="000000100000" w:firstRow="0" w:lastRow="0" w:firstColumn="0" w:lastColumn="0" w:oddVBand="0" w:evenVBand="0" w:oddHBand="1" w:evenHBand="0" w:firstRowFirstColumn="0" w:firstRowLastColumn="0" w:lastRowFirstColumn="0" w:lastRowLastColumn="0"/>
             </w:pPr>
             <w:r>
-              <w:t>Membre : Soumet une requête POST à "user/{userid}/activity"</w:t>
+              <w:t>Membre : Soumet une requête POST à "user/{</w:t>
+            </w:r>
+            <w:proofErr w:type="spellStart"/>
+            <w:r>
+              <w:t>userid</w:t>
+            </w:r>
+            <w:proofErr w:type="spellEnd"/>
+            <w:r>
+              <w:t>}/</w:t>
+            </w:r>
+            <w:proofErr w:type="spellStart"/>
+            <w:r>
+              <w:t>activity</w:t>
+            </w:r>
+            <w:proofErr w:type="spellEnd"/>
+            <w:r>
+              <w:t>"</w:t>
             </w:r>
           </w:p>
         </w:tc>
@@ -12223,7 +13091,23 @@
               <w:cnfStyle w:val="000000100000" w:firstRow="0" w:lastRow="0" w:firstColumn="0" w:lastColumn="0" w:oddVBand="0" w:evenVBand="0" w:oddHBand="1" w:evenHBand="0" w:firstRowFirstColumn="0" w:firstRowLastColumn="0" w:lastRowFirstColumn="0" w:lastRowLastColumn="0"/>
             </w:pPr>
             <w:r>
-              <w:t>Membre : Soumet une requête GET à "/activity/{activityid}"</w:t>
+              <w:t>Membre : Soumet une requête GET à "/</w:t>
+            </w:r>
+            <w:proofErr w:type="spellStart"/>
+            <w:r>
+              <w:t>activity</w:t>
+            </w:r>
+            <w:proofErr w:type="spellEnd"/>
+            <w:r>
+              <w:t>/{</w:t>
+            </w:r>
+            <w:proofErr w:type="spellStart"/>
+            <w:r>
+              <w:t>activityid</w:t>
+            </w:r>
+            <w:proofErr w:type="spellEnd"/>
+            <w:r>
+              <w:t>}"</w:t>
             </w:r>
           </w:p>
         </w:tc>
@@ -12642,26 +13526,26 @@
           <w:tab w:val="num" w:pos="360"/>
         </w:tabs>
       </w:pPr>
-      <w:bookmarkStart w:id="33" w:name="_Toc3369124"/>
+      <w:bookmarkStart w:id="34" w:name="_Toc3369124"/>
       <w:r>
         <w:lastRenderedPageBreak/>
         <w:t>R</w:t>
       </w:r>
-      <w:bookmarkEnd w:id="31"/>
+      <w:bookmarkEnd w:id="32"/>
       <w:r>
         <w:t>éalisation</w:t>
       </w:r>
-      <w:bookmarkEnd w:id="33"/>
+      <w:bookmarkEnd w:id="34"/>
     </w:p>
     <w:p>
       <w:pPr>
         <w:pStyle w:val="Titre2"/>
       </w:pPr>
-      <w:bookmarkStart w:id="34" w:name="_Toc3369125"/>
+      <w:bookmarkStart w:id="35" w:name="_Toc3369125"/>
       <w:r>
         <w:t>Configuration serveur</w:t>
       </w:r>
-      <w:bookmarkEnd w:id="34"/>
+      <w:bookmarkEnd w:id="35"/>
     </w:p>
     <w:p/>
     <w:p>
@@ -12749,8 +13633,13 @@
               <w:cnfStyle w:val="100000000000" w:firstRow="1" w:lastRow="0" w:firstColumn="0" w:lastColumn="0" w:oddVBand="0" w:evenVBand="0" w:oddHBand="0" w:evenHBand="0" w:firstRowFirstColumn="0" w:firstRowLastColumn="0" w:lastRowFirstColumn="0" w:lastRowLastColumn="0"/>
             </w:pPr>
             <w:r>
-              <w:t>Accès sudo</w:t>
-            </w:r>
+              <w:t xml:space="preserve">Accès </w:t>
+            </w:r>
+            <w:proofErr w:type="spellStart"/>
+            <w:r>
+              <w:t>sudo</w:t>
+            </w:r>
+            <w:proofErr w:type="spellEnd"/>
           </w:p>
         </w:tc>
       </w:tr>
@@ -12768,9 +13657,11 @@
             <w:pPr>
               <w:jc w:val="center"/>
             </w:pPr>
+            <w:proofErr w:type="gramStart"/>
             <w:r>
               <w:t>pi</w:t>
             </w:r>
+            <w:proofErr w:type="gramEnd"/>
           </w:p>
         </w:tc>
         <w:tc>
@@ -12828,9 +13719,11 @@
             <w:pPr>
               <w:jc w:val="center"/>
             </w:pPr>
+            <w:proofErr w:type="gramStart"/>
             <w:r>
               <w:t>alexandre</w:t>
             </w:r>
+            <w:proofErr w:type="gramEnd"/>
           </w:p>
         </w:tc>
         <w:tc>
@@ -12968,8 +13861,15 @@
             <w:tcW w:w="2263" w:type="dxa"/>
           </w:tcPr>
           <w:p>
-            <w:r>
-              <w:t>openssh-server</w:t>
+            <w:proofErr w:type="spellStart"/>
+            <w:proofErr w:type="gramStart"/>
+            <w:r>
+              <w:t>openssh</w:t>
+            </w:r>
+            <w:proofErr w:type="spellEnd"/>
+            <w:proofErr w:type="gramEnd"/>
+            <w:r>
+              <w:t>-server</w:t>
             </w:r>
           </w:p>
         </w:tc>
@@ -12988,7 +13888,21 @@
               <w:rPr>
                 <w:lang w:val="de-CH"/>
               </w:rPr>
-              <w:t>OpenSSH_7.4p1 Raspbian-10+deb9u5, OpenSSL 1.0.2q  20 Nov 2018</w:t>
+              <w:t xml:space="preserve">OpenSSH_7.4p1 Raspbian-10+deb9u5, OpenSSL </w:t>
+            </w:r>
+            <w:proofErr w:type="gramStart"/>
+            <w:r>
+              <w:rPr>
+                <w:lang w:val="de-CH"/>
+              </w:rPr>
+              <w:t>1.0.2q  20</w:t>
+            </w:r>
+            <w:proofErr w:type="gramEnd"/>
+            <w:r>
+              <w:rPr>
+                <w:lang w:val="de-CH"/>
+              </w:rPr>
+              <w:t xml:space="preserve"> Nov 2018</w:t>
             </w:r>
           </w:p>
         </w:tc>
@@ -13000,9 +13914,13 @@
             <w:tcW w:w="2263" w:type="dxa"/>
           </w:tcPr>
           <w:p>
+            <w:proofErr w:type="spellStart"/>
+            <w:proofErr w:type="gramStart"/>
             <w:r>
               <w:t>ufw</w:t>
             </w:r>
+            <w:proofErr w:type="spellEnd"/>
+            <w:proofErr w:type="gramEnd"/>
           </w:p>
         </w:tc>
         <w:tc>
@@ -13029,11 +13947,16 @@
             <w:tcW w:w="2263" w:type="dxa"/>
           </w:tcPr>
           <w:p>
+            <w:proofErr w:type="gramStart"/>
             <w:r>
               <w:t>f</w:t>
             </w:r>
             <w:r>
-              <w:t>ail2ban</w:t>
+              <w:t>ail</w:t>
+            </w:r>
+            <w:proofErr w:type="gramEnd"/>
+            <w:r>
+              <w:t>2ban</w:t>
             </w:r>
           </w:p>
         </w:tc>
@@ -13058,9 +13981,13 @@
             <w:tcW w:w="2263" w:type="dxa"/>
           </w:tcPr>
           <w:p>
+            <w:proofErr w:type="spellStart"/>
+            <w:proofErr w:type="gramStart"/>
             <w:r>
               <w:t>nodejs</w:t>
             </w:r>
+            <w:proofErr w:type="spellEnd"/>
+            <w:proofErr w:type="gramEnd"/>
           </w:p>
         </w:tc>
         <w:tc>
@@ -13071,8 +13998,13 @@
             <w:pPr>
               <w:cnfStyle w:val="000000000000" w:firstRow="0" w:lastRow="0" w:firstColumn="0" w:lastColumn="0" w:oddVBand="0" w:evenVBand="0" w:oddHBand="0" w:evenHBand="0" w:firstRowFirstColumn="0" w:firstRowLastColumn="0" w:lastRowFirstColumn="0" w:lastRowLastColumn="0"/>
             </w:pPr>
-            <w:r>
-              <w:t>v8.11.1</w:t>
+            <w:proofErr w:type="gramStart"/>
+            <w:r>
+              <w:t>v</w:t>
+            </w:r>
+            <w:proofErr w:type="gramEnd"/>
+            <w:r>
+              <w:t>8.11.1</w:t>
             </w:r>
           </w:p>
         </w:tc>
@@ -13087,9 +14019,13 @@
             <w:tcW w:w="2263" w:type="dxa"/>
           </w:tcPr>
           <w:p>
+            <w:proofErr w:type="spellStart"/>
+            <w:proofErr w:type="gramStart"/>
             <w:r>
               <w:t>npm</w:t>
             </w:r>
+            <w:proofErr w:type="spellEnd"/>
+            <w:proofErr w:type="gramEnd"/>
           </w:p>
         </w:tc>
         <w:tc>
@@ -13113,9 +14049,13 @@
             <w:tcW w:w="2263" w:type="dxa"/>
           </w:tcPr>
           <w:p>
+            <w:proofErr w:type="spellStart"/>
+            <w:proofErr w:type="gramStart"/>
             <w:r>
               <w:t>certbot</w:t>
             </w:r>
+            <w:proofErr w:type="spellEnd"/>
+            <w:proofErr w:type="gramEnd"/>
           </w:p>
         </w:tc>
         <w:tc>
@@ -13126,8 +14066,15 @@
             <w:pPr>
               <w:cnfStyle w:val="000000000000" w:firstRow="0" w:lastRow="0" w:firstColumn="0" w:lastColumn="0" w:oddVBand="0" w:evenVBand="0" w:oddHBand="0" w:evenHBand="0" w:firstRowFirstColumn="0" w:firstRowLastColumn="0" w:lastRowFirstColumn="0" w:lastRowLastColumn="0"/>
             </w:pPr>
-            <w:r>
-              <w:t>certbot 0.28.0</w:t>
+            <w:proofErr w:type="spellStart"/>
+            <w:proofErr w:type="gramStart"/>
+            <w:r>
+              <w:t>certbot</w:t>
+            </w:r>
+            <w:proofErr w:type="spellEnd"/>
+            <w:proofErr w:type="gramEnd"/>
+            <w:r>
+              <w:t xml:space="preserve"> 0.28.0</w:t>
             </w:r>
           </w:p>
         </w:tc>
@@ -13146,7 +14093,31 @@
     <w:p/>
     <w:p>
       <w:r>
-        <w:t>Le fichier de configuration SSH se trouve à l'emplacement "/etc/ssh/sshd_config", les commandes modifiées sont :</w:t>
+        <w:t>Le fichier de configuration SSH se trouve à l'emplacement "/</w:t>
+      </w:r>
+      <w:proofErr w:type="spellStart"/>
+      <w:r>
+        <w:t>etc</w:t>
+      </w:r>
+      <w:proofErr w:type="spellEnd"/>
+      <w:r>
+        <w:t>/</w:t>
+      </w:r>
+      <w:proofErr w:type="spellStart"/>
+      <w:r>
+        <w:t>ssh</w:t>
+      </w:r>
+      <w:proofErr w:type="spellEnd"/>
+      <w:r>
+        <w:t>/</w:t>
+      </w:r>
+      <w:proofErr w:type="spellStart"/>
+      <w:r>
+        <w:t>sshd_config</w:t>
+      </w:r>
+      <w:proofErr w:type="spellEnd"/>
+      <w:r>
+        <w:t>", les commandes modifiées sont :</w:t>
       </w:r>
     </w:p>
     <w:p/>
@@ -13252,9 +14223,11 @@
       <w:r>
         <w:t xml:space="preserve">Le firewall utilisé sur le serveur est </w:t>
       </w:r>
+      <w:proofErr w:type="spellStart"/>
       <w:r>
         <w:t>ufw</w:t>
       </w:r>
+      <w:proofErr w:type="spellEnd"/>
       <w:r>
         <w:t xml:space="preserve">, par </w:t>
       </w:r>
@@ -13436,7 +14409,47 @@
     <w:p/>
     <w:p>
       <w:r>
-        <w:t>Un outil de prévention contre les intrusions à été installé sur le serveur, il permet de bannir les adresses IP après un nombre de tentatives de connexion trop importantes sur le port SSH par exemple. La configuration de fail2ban à été laissé par défaut, seulement la ligne suivantes du fichier "/etc/fail2ban/jail.local" sous la section [sshd] a été modifiée :</w:t>
+        <w:t xml:space="preserve">Un outil de prévention contre les intrusions </w:t>
+      </w:r>
+      <w:proofErr w:type="spellStart"/>
+      <w:r>
+        <w:t>à</w:t>
+      </w:r>
+      <w:proofErr w:type="spellEnd"/>
+      <w:r>
+        <w:t xml:space="preserve"> été installé sur le serveur, il permet de bannir les adresses IP après un nombre de tentatives de connexion trop importantes sur le port SSH par exemple. La configuration de fail2ban </w:t>
+      </w:r>
+      <w:proofErr w:type="spellStart"/>
+      <w:r>
+        <w:t>à</w:t>
+      </w:r>
+      <w:proofErr w:type="spellEnd"/>
+      <w:r>
+        <w:t xml:space="preserve"> été laissé par défaut, seulement la ligne suivantes du fichier "/</w:t>
+      </w:r>
+      <w:proofErr w:type="spellStart"/>
+      <w:r>
+        <w:t>etc</w:t>
+      </w:r>
+      <w:proofErr w:type="spellEnd"/>
+      <w:r>
+        <w:t>/fail2ban/</w:t>
+      </w:r>
+      <w:proofErr w:type="spellStart"/>
+      <w:r>
+        <w:t>jail.local</w:t>
+      </w:r>
+      <w:proofErr w:type="spellEnd"/>
+      <w:r>
+        <w:t>" sous la section [</w:t>
+      </w:r>
+      <w:proofErr w:type="spellStart"/>
+      <w:r>
+        <w:t>sshd</w:t>
+      </w:r>
+      <w:proofErr w:type="spellEnd"/>
+      <w:r>
+        <w:t>] a été modifiée :</w:t>
       </w:r>
     </w:p>
     <w:p/>
@@ -13472,14 +14485,21 @@
             <w:pPr>
               <w:pStyle w:val="code"/>
             </w:pPr>
-            <w:bookmarkStart w:id="35" w:name="_Hlk2886505"/>
-            <w:r>
-              <w:t>maxretry = 10</w:t>
+            <w:bookmarkStart w:id="36" w:name="_Hlk2886505"/>
+            <w:proofErr w:type="spellStart"/>
+            <w:proofErr w:type="gramStart"/>
+            <w:r>
+              <w:t>maxretry</w:t>
+            </w:r>
+            <w:proofErr w:type="spellEnd"/>
+            <w:proofErr w:type="gramEnd"/>
+            <w:r>
+              <w:t xml:space="preserve"> = 10</w:t>
             </w:r>
           </w:p>
         </w:tc>
       </w:tr>
-      <w:bookmarkEnd w:id="35"/>
+      <w:bookmarkEnd w:id="36"/>
     </w:tbl>
     <w:p/>
     <w:p>
@@ -13497,7 +14517,23 @@
         <w:jc w:val="left"/>
       </w:pPr>
       <w:r>
-        <w:t>L’installation du certificat SSL à été faite à l’aide de certbot. Vous trouverez ci-dessous la procédure d’installation du certificat :</w:t>
+        <w:t xml:space="preserve">L’installation du certificat SSL </w:t>
+      </w:r>
+      <w:proofErr w:type="spellStart"/>
+      <w:r>
+        <w:t>à</w:t>
+      </w:r>
+      <w:proofErr w:type="spellEnd"/>
+      <w:r>
+        <w:t xml:space="preserve"> été faite à l’aide de </w:t>
+      </w:r>
+      <w:proofErr w:type="spellStart"/>
+      <w:r>
+        <w:t>certbot</w:t>
+      </w:r>
+      <w:proofErr w:type="spellEnd"/>
+      <w:r>
+        <w:t>. Vous trouverez ci-dessous la procédure d’installation du certificat :</w:t>
       </w:r>
     </w:p>
     <w:p>
@@ -13537,9 +14573,37 @@
             <w:pPr>
               <w:pStyle w:val="code"/>
             </w:pPr>
-            <w:r>
-              <w:t>sudo certbot certonly --manual</w:t>
-            </w:r>
+            <w:proofErr w:type="spellStart"/>
+            <w:proofErr w:type="gramStart"/>
+            <w:r>
+              <w:t>sudo</w:t>
+            </w:r>
+            <w:proofErr w:type="spellEnd"/>
+            <w:proofErr w:type="gramEnd"/>
+            <w:r>
+              <w:t xml:space="preserve"> </w:t>
+            </w:r>
+            <w:proofErr w:type="spellStart"/>
+            <w:r>
+              <w:t>certbot</w:t>
+            </w:r>
+            <w:proofErr w:type="spellEnd"/>
+            <w:r>
+              <w:t xml:space="preserve"> </w:t>
+            </w:r>
+            <w:proofErr w:type="spellStart"/>
+            <w:r>
+              <w:t>certonly</w:t>
+            </w:r>
+            <w:proofErr w:type="spellEnd"/>
+            <w:r>
+              <w:t xml:space="preserve"> --</w:t>
+            </w:r>
+            <w:proofErr w:type="spellStart"/>
+            <w:r>
+              <w:t>manual</w:t>
+            </w:r>
+            <w:proofErr w:type="spellEnd"/>
           </w:p>
         </w:tc>
       </w:tr>
@@ -13554,11 +14618,21 @@
         <w:jc w:val="left"/>
       </w:pPr>
       <w:r>
-        <w:t xml:space="preserve">Cette commande permet l’installation manuel du certificat, certbot n’ayant pas d’utilitaire d’aide pour </w:t>
-      </w:r>
+        <w:t xml:space="preserve">Cette commande permet l’installation manuel du certificat, </w:t>
+      </w:r>
+      <w:proofErr w:type="spellStart"/>
+      <w:r>
+        <w:t>certbot</w:t>
+      </w:r>
+      <w:proofErr w:type="spellEnd"/>
+      <w:r>
+        <w:t xml:space="preserve"> n’ayant pas d’utilitaire d’aide pour </w:t>
+      </w:r>
+      <w:proofErr w:type="spellStart"/>
       <w:r>
         <w:t>NodeJS</w:t>
       </w:r>
+      <w:proofErr w:type="spellEnd"/>
       <w:r>
         <w:t>.</w:t>
       </w:r>
@@ -13751,8 +14825,44 @@
               <w:rPr>
                 <w:lang w:val="en-US"/>
               </w:rPr>
-              <w:t>/etc/letsencrypt/live/runscape.internet-box.ch/privkey.pem</w:t>
-            </w:r>
+              <w:t>/</w:t>
+            </w:r>
+            <w:proofErr w:type="spellStart"/>
+            <w:r>
+              <w:rPr>
+                <w:lang w:val="en-US"/>
+              </w:rPr>
+              <w:t>etc</w:t>
+            </w:r>
+            <w:proofErr w:type="spellEnd"/>
+            <w:r>
+              <w:rPr>
+                <w:lang w:val="en-US"/>
+              </w:rPr>
+              <w:t>/</w:t>
+            </w:r>
+            <w:proofErr w:type="spellStart"/>
+            <w:r>
+              <w:rPr>
+                <w:lang w:val="en-US"/>
+              </w:rPr>
+              <w:t>letsencrypt</w:t>
+            </w:r>
+            <w:proofErr w:type="spellEnd"/>
+            <w:r>
+              <w:rPr>
+                <w:lang w:val="en-US"/>
+              </w:rPr>
+              <w:t>/live/runscape.internet-box.ch/</w:t>
+            </w:r>
+            <w:proofErr w:type="spellStart"/>
+            <w:r>
+              <w:rPr>
+                <w:lang w:val="en-US"/>
+              </w:rPr>
+              <w:t>privkey.pem</w:t>
+            </w:r>
+            <w:proofErr w:type="spellEnd"/>
           </w:p>
           <w:p>
             <w:pPr>
@@ -13765,8 +14875,44 @@
               <w:rPr>
                 <w:lang w:val="en-US"/>
               </w:rPr>
-              <w:t>/etc/letsencrypt/live/runscape.internet-box.ch/cert.pem</w:t>
-            </w:r>
+              <w:t>/</w:t>
+            </w:r>
+            <w:proofErr w:type="spellStart"/>
+            <w:r>
+              <w:rPr>
+                <w:lang w:val="en-US"/>
+              </w:rPr>
+              <w:t>etc</w:t>
+            </w:r>
+            <w:proofErr w:type="spellEnd"/>
+            <w:r>
+              <w:rPr>
+                <w:lang w:val="en-US"/>
+              </w:rPr>
+              <w:t>/</w:t>
+            </w:r>
+            <w:proofErr w:type="spellStart"/>
+            <w:r>
+              <w:rPr>
+                <w:lang w:val="en-US"/>
+              </w:rPr>
+              <w:t>letsencrypt</w:t>
+            </w:r>
+            <w:proofErr w:type="spellEnd"/>
+            <w:r>
+              <w:rPr>
+                <w:lang w:val="en-US"/>
+              </w:rPr>
+              <w:t>/live/runscape.internet-box.ch/</w:t>
+            </w:r>
+            <w:proofErr w:type="spellStart"/>
+            <w:r>
+              <w:rPr>
+                <w:lang w:val="en-US"/>
+              </w:rPr>
+              <w:t>cert.pem</w:t>
+            </w:r>
+            <w:proofErr w:type="spellEnd"/>
           </w:p>
         </w:tc>
       </w:tr>
@@ -13855,12 +15001,28 @@
                 <w:lang w:val="en-US"/>
               </w:rPr>
             </w:pPr>
+            <w:proofErr w:type="spellStart"/>
             <w:r>
               <w:rPr>
                 <w:lang w:val="en-US"/>
               </w:rPr>
-              <w:t>sudo mysql</w:t>
-            </w:r>
+              <w:t>sudo</w:t>
+            </w:r>
+            <w:proofErr w:type="spellEnd"/>
+            <w:r>
+              <w:rPr>
+                <w:lang w:val="en-US"/>
+              </w:rPr>
+              <w:t xml:space="preserve"> </w:t>
+            </w:r>
+            <w:proofErr w:type="spellStart"/>
+            <w:r>
+              <w:rPr>
+                <w:lang w:val="en-US"/>
+              </w:rPr>
+              <w:t>mysql</w:t>
+            </w:r>
+            <w:proofErr w:type="spellEnd"/>
           </w:p>
         </w:tc>
       </w:tr>
@@ -13882,22 +15044,44 @@
         <w:rPr>
           <w:lang w:val="fr-CH"/>
         </w:rPr>
-        <w:t xml:space="preserve"> (en remplaçant "username et "password")</w:t>
-      </w:r>
-      <w:bookmarkStart w:id="36" w:name="_GoBack"/>
-      <w:bookmarkEnd w:id="36"/>
+        <w:t xml:space="preserve"> (en remplaçant "</w:t>
+      </w:r>
+      <w:proofErr w:type="spellStart"/>
       <w:r>
         <w:rPr>
           <w:lang w:val="fr-CH"/>
         </w:rPr>
-        <w:t xml:space="preserve"> </w:t>
-      </w:r>
+        <w:t>username</w:t>
+      </w:r>
+      <w:proofErr w:type="spellEnd"/>
       <w:r>
         <w:rPr>
           <w:lang w:val="fr-CH"/>
         </w:rPr>
+        <w:t xml:space="preserve"> et "</w:t>
+      </w:r>
+      <w:proofErr w:type="spellStart"/>
+      <w:r>
+        <w:rPr>
+          <w:lang w:val="fr-CH"/>
+        </w:rPr>
+        <w:t>password</w:t>
+      </w:r>
+      <w:proofErr w:type="spellEnd"/>
+      <w:proofErr w:type="gramStart"/>
+      <w:r>
+        <w:rPr>
+          <w:lang w:val="fr-CH"/>
+        </w:rPr>
+        <w:t xml:space="preserve">") </w:t>
+      </w:r>
+      <w:r>
+        <w:rPr>
+          <w:lang w:val="fr-CH"/>
+        </w:rPr>
         <w:t xml:space="preserve"> :</w:t>
       </w:r>
+      <w:proofErr w:type="gramEnd"/>
     </w:p>
     <w:p>
       <w:pPr>
@@ -13937,14 +15121,42 @@
           <w:p>
             <w:pPr>
               <w:rPr>
-                <w:lang w:val="fr-CH"/>
+                <w:lang w:val="en-US"/>
               </w:rPr>
             </w:pPr>
             <w:r>
               <w:rPr>
-                <w:lang w:val="fr-CH"/>
+                <w:lang w:val="en-US"/>
               </w:rPr>
-              <w:t>GRANT ALL PRIVILEGES ON runscape.* TO 'username'@'localhost' IDENTIFIED BY 'password';</w:t>
+              <w:t xml:space="preserve">GRANT ALL PRIVILEGES ON </w:t>
+            </w:r>
+            <w:proofErr w:type="gramStart"/>
+            <w:r>
+              <w:rPr>
+                <w:lang w:val="en-US"/>
+              </w:rPr>
+              <w:t>runscape.*</w:t>
+            </w:r>
+            <w:proofErr w:type="gramEnd"/>
+            <w:r>
+              <w:rPr>
+                <w:lang w:val="en-US"/>
+              </w:rPr>
+              <w:t xml:space="preserve"> TO '</w:t>
+            </w:r>
+            <w:proofErr w:type="spellStart"/>
+            <w:r>
+              <w:rPr>
+                <w:lang w:val="en-US"/>
+              </w:rPr>
+              <w:t>username'@'localhost</w:t>
+            </w:r>
+            <w:proofErr w:type="spellEnd"/>
+            <w:r>
+              <w:rPr>
+                <w:lang w:val="en-US"/>
+              </w:rPr>
+              <w:t>' IDENTIFIED BY 'password';</w:t>
             </w:r>
           </w:p>
         </w:tc>
@@ -13953,7 +15165,7 @@
     <w:p>
       <w:pPr>
         <w:rPr>
-          <w:lang w:val="fr-CH"/>
+          <w:lang w:val="en-US"/>
         </w:rPr>
       </w:pPr>
     </w:p>
@@ -14028,12 +15240,21 @@
           <w:iCs/>
         </w:rPr>
       </w:pPr>
+      <w:proofErr w:type="gramStart"/>
       <w:r>
         <w:rPr>
           <w:i/>
           <w:iCs/>
         </w:rPr>
-        <w:t>les répertoires où le logiciel est installé</w:t>
+        <w:t>les</w:t>
+      </w:r>
+      <w:proofErr w:type="gramEnd"/>
+      <w:r>
+        <w:rPr>
+          <w:i/>
+          <w:iCs/>
+        </w:rPr>
+        <w:t xml:space="preserve"> répertoires où le logiciel est installé</w:t>
       </w:r>
     </w:p>
     <w:p>
@@ -14052,12 +15273,21 @@
           <w:iCs/>
         </w:rPr>
       </w:pPr>
+      <w:proofErr w:type="gramStart"/>
       <w:r>
         <w:rPr>
           <w:i/>
           <w:iCs/>
         </w:rPr>
-        <w:t>la liste de tous les fichiers et une rapide description de leur contenu (des noms qui parlent !)</w:t>
+        <w:t>la</w:t>
+      </w:r>
+      <w:proofErr w:type="gramEnd"/>
+      <w:r>
+        <w:rPr>
+          <w:i/>
+          <w:iCs/>
+        </w:rPr>
+        <w:t xml:space="preserve"> liste de tous les fichiers et une rapide description de leur contenu (des noms qui parlent !)</w:t>
       </w:r>
     </w:p>
     <w:p>
@@ -14076,12 +15306,21 @@
           <w:iCs/>
         </w:rPr>
       </w:pPr>
+      <w:proofErr w:type="gramStart"/>
       <w:r>
         <w:rPr>
           <w:i/>
           <w:iCs/>
         </w:rPr>
-        <w:t>les versions des systèmes d'exploitation et des outils logiciels</w:t>
+        <w:t>les</w:t>
+      </w:r>
+      <w:proofErr w:type="gramEnd"/>
+      <w:r>
+        <w:rPr>
+          <w:i/>
+          <w:iCs/>
+        </w:rPr>
+        <w:t xml:space="preserve"> versions des systèmes d'exploitation et des outils logiciels</w:t>
       </w:r>
     </w:p>
     <w:p>
@@ -14100,12 +15339,21 @@
           <w:iCs/>
         </w:rPr>
       </w:pPr>
+      <w:proofErr w:type="gramStart"/>
       <w:r>
         <w:rPr>
           <w:i/>
           <w:iCs/>
         </w:rPr>
-        <w:t>la description exacte du matériel</w:t>
+        <w:t>la</w:t>
+      </w:r>
+      <w:proofErr w:type="gramEnd"/>
+      <w:r>
+        <w:rPr>
+          <w:i/>
+          <w:iCs/>
+        </w:rPr>
+        <w:t xml:space="preserve"> description exacte du matériel</w:t>
       </w:r>
     </w:p>
     <w:p>
@@ -14124,12 +15372,21 @@
           <w:iCs/>
         </w:rPr>
       </w:pPr>
+      <w:proofErr w:type="gramStart"/>
       <w:r>
         <w:rPr>
           <w:i/>
           <w:iCs/>
         </w:rPr>
-        <w:t>le numé</w:t>
+        <w:t>le</w:t>
+      </w:r>
+      <w:proofErr w:type="gramEnd"/>
+      <w:r>
+        <w:rPr>
+          <w:i/>
+          <w:iCs/>
+        </w:rPr>
+        <w:t xml:space="preserve"> numé</w:t>
       </w:r>
       <w:r>
         <w:rPr>
@@ -14872,7 +16129,15 @@
               <w:cnfStyle w:val="000000100000" w:firstRow="0" w:lastRow="0" w:firstColumn="0" w:lastColumn="0" w:oddVBand="0" w:evenVBand="0" w:oddHBand="1" w:evenHBand="0" w:firstRowFirstColumn="0" w:firstRowLastColumn="0" w:lastRowFirstColumn="0" w:lastRowLastColumn="0"/>
             </w:pPr>
             <w:r>
-              <w:t>Visiteur : Soumet une requête GET à "/token"</w:t>
+              <w:t>Visiteur : Soumet une requête GET à "/</w:t>
+            </w:r>
+            <w:proofErr w:type="spellStart"/>
+            <w:r>
+              <w:t>token</w:t>
+            </w:r>
+            <w:proofErr w:type="spellEnd"/>
+            <w:r>
+              <w:t>"</w:t>
             </w:r>
           </w:p>
         </w:tc>
@@ -15232,8 +16497,16 @@
         <w:rPr>
           <w:i/>
         </w:rPr>
-        <w:t>Pour chaque partie testée de votre projet, il faut décrire:</w:t>
-      </w:r>
+        <w:t xml:space="preserve">Pour chaque partie testée de votre projet, il faut </w:t>
+      </w:r>
+      <w:proofErr w:type="gramStart"/>
+      <w:r>
+        <w:rPr>
+          <w:i/>
+        </w:rPr>
+        <w:t>décrire:</w:t>
+      </w:r>
+      <w:proofErr w:type="gramEnd"/>
     </w:p>
     <w:p>
       <w:pPr>
@@ -15255,11 +16528,19 @@
           <w:i/>
         </w:rPr>
       </w:pPr>
+      <w:proofErr w:type="gramStart"/>
       <w:r>
         <w:rPr>
           <w:i/>
         </w:rPr>
-        <w:t>les conditions exactes de chaque test</w:t>
+        <w:t>les</w:t>
+      </w:r>
+      <w:proofErr w:type="gramEnd"/>
+      <w:r>
+        <w:rPr>
+          <w:i/>
+        </w:rPr>
+        <w:t xml:space="preserve"> conditions exactes de chaque test</w:t>
       </w:r>
     </w:p>
     <w:p>
@@ -15272,11 +16553,19 @@
           <w:i/>
         </w:rPr>
       </w:pPr>
+      <w:proofErr w:type="gramStart"/>
       <w:r>
         <w:rPr>
           <w:i/>
         </w:rPr>
-        <w:t>les preuves de test (papier ou fichier)</w:t>
+        <w:t>les</w:t>
+      </w:r>
+      <w:proofErr w:type="gramEnd"/>
+      <w:r>
+        <w:rPr>
+          <w:i/>
+        </w:rPr>
+        <w:t xml:space="preserve"> preuves de test (papier ou fichier)</w:t>
       </w:r>
     </w:p>
     <w:p>
@@ -15289,11 +16578,19 @@
           <w:i/>
         </w:rPr>
       </w:pPr>
+      <w:proofErr w:type="gramStart"/>
       <w:r>
         <w:rPr>
           <w:i/>
         </w:rPr>
-        <w:t xml:space="preserve">tests sans preuve: fournir au moins une description </w:t>
+        <w:t>tests</w:t>
+      </w:r>
+      <w:proofErr w:type="gramEnd"/>
+      <w:r>
+        <w:rPr>
+          <w:i/>
+        </w:rPr>
+        <w:t xml:space="preserve"> sans preuve: fournir au moins une description </w:t>
       </w:r>
     </w:p>
     <w:p>
@@ -15339,7 +16636,21 @@
         <w:rPr>
           <w:i/>
         </w:rPr>
-        <w:t xml:space="preserve">S'il reste encore des erreurs: </w:t>
+        <w:t xml:space="preserve">S'il reste encore des </w:t>
+      </w:r>
+      <w:proofErr w:type="gramStart"/>
+      <w:r>
+        <w:rPr>
+          <w:i/>
+        </w:rPr>
+        <w:t>erreurs:</w:t>
+      </w:r>
+      <w:proofErr w:type="gramEnd"/>
+      <w:r>
+        <w:rPr>
+          <w:i/>
+        </w:rPr>
+        <w:t xml:space="preserve"> </w:t>
       </w:r>
     </w:p>
     <w:p>
@@ -15483,12 +16794,21 @@
           <w:i/>
         </w:rPr>
       </w:pPr>
+      <w:proofErr w:type="gramStart"/>
       <w:r>
         <w:rPr>
           <w:rFonts w:cs="Arial"/>
           <w:i/>
         </w:rPr>
-        <w:t>le rapport de projet</w:t>
+        <w:t>le</w:t>
+      </w:r>
+      <w:proofErr w:type="gramEnd"/>
+      <w:r>
+        <w:rPr>
+          <w:rFonts w:cs="Arial"/>
+          <w:i/>
+        </w:rPr>
+        <w:t xml:space="preserve"> rapport de projet</w:t>
       </w:r>
     </w:p>
     <w:p>
@@ -15502,12 +16822,21 @@
           <w:i/>
         </w:rPr>
       </w:pPr>
+      <w:proofErr w:type="gramStart"/>
       <w:r>
         <w:rPr>
           <w:rFonts w:cs="Arial"/>
           <w:i/>
         </w:rPr>
-        <w:t>le manuel d'Installation (en annexe)</w:t>
+        <w:t>le</w:t>
+      </w:r>
+      <w:proofErr w:type="gramEnd"/>
+      <w:r>
+        <w:rPr>
+          <w:rFonts w:cs="Arial"/>
+          <w:i/>
+        </w:rPr>
+        <w:t xml:space="preserve"> manuel d'Installation (en annexe)</w:t>
       </w:r>
     </w:p>
     <w:p>
@@ -15521,12 +16850,21 @@
           <w:i/>
         </w:rPr>
       </w:pPr>
+      <w:proofErr w:type="gramStart"/>
       <w:r>
         <w:rPr>
           <w:rFonts w:cs="Arial"/>
           <w:i/>
         </w:rPr>
-        <w:t>le manuel d'Utilisation avec des exemples graphiques (en annexe)</w:t>
+        <w:t>le</w:t>
+      </w:r>
+      <w:proofErr w:type="gramEnd"/>
+      <w:r>
+        <w:rPr>
+          <w:rFonts w:cs="Arial"/>
+          <w:i/>
+        </w:rPr>
+        <w:t xml:space="preserve"> manuel d'Utilisation avec des exemples graphiques (en annexe)</w:t>
       </w:r>
     </w:p>
     <w:p>
@@ -15540,12 +16878,21 @@
           <w:i/>
         </w:rPr>
       </w:pPr>
+      <w:proofErr w:type="gramStart"/>
       <w:r>
         <w:rPr>
           <w:rFonts w:cs="Arial"/>
           <w:i/>
         </w:rPr>
-        <w:t>autres…</w:t>
+        <w:t>autres</w:t>
+      </w:r>
+      <w:proofErr w:type="gramEnd"/>
+      <w:r>
+        <w:rPr>
+          <w:rFonts w:cs="Arial"/>
+          <w:i/>
+        </w:rPr>
+        <w:t>…</w:t>
       </w:r>
     </w:p>
     <w:p>
@@ -15615,8 +16962,18 @@
           <w:i/>
           <w:sz w:val="24"/>
         </w:rPr>
-        <w:t>Développez en tous cas les points suivants:</w:t>
-      </w:r>
+        <w:t xml:space="preserve">Développez en tous cas les points </w:t>
+      </w:r>
+      <w:proofErr w:type="gramStart"/>
+      <w:r>
+        <w:rPr>
+          <w:rFonts w:ascii="Arial" w:hAnsi="Arial" w:cs="Arial"/>
+          <w:i/>
+          <w:sz w:val="24"/>
+        </w:rPr>
+        <w:t>suivants:</w:t>
+      </w:r>
+      <w:proofErr w:type="gramEnd"/>
     </w:p>
     <w:p>
       <w:pPr>
@@ -15809,7 +17166,21 @@
         <w:rPr>
           <w:i/>
         </w:rPr>
-        <w:t xml:space="preserve"> (Titre, auteur, date), des sites Internet (URL) consultés, des articles (Revue, date, titre, auteur)… Et de toutes les aides externes (noms)   </w:t>
+        <w:t xml:space="preserve"> (Titre, auteur, date), des sites Internet (URL) consultés, des articles (Revue, date, titre, </w:t>
+      </w:r>
+      <w:proofErr w:type="gramStart"/>
+      <w:r>
+        <w:rPr>
+          <w:i/>
+        </w:rPr>
+        <w:t>auteur)…</w:t>
+      </w:r>
+      <w:proofErr w:type="gramEnd"/>
+      <w:r>
+        <w:rPr>
+          <w:i/>
+        </w:rPr>
+        <w:t xml:space="preserve"> Et de toutes les aides externes (noms)   </w:t>
       </w:r>
     </w:p>
     <w:p>
@@ -15946,7 +17317,7 @@
 </file>
 
 <file path=word/endnotes.xml><?xml version="1.0" encoding="utf-8"?>
-<w:endnotes xmlns:wpc="http://schemas.microsoft.com/office/word/2010/wordprocessingCanvas" xmlns:cx="http://schemas.microsoft.com/office/drawing/2014/chartex" xmlns:cx1="http://schemas.microsoft.com/office/drawing/2015/9/8/chartex" xmlns:mc="http://schemas.openxmlformats.org/markup-compatibility/2006" xmlns:o="urn:schemas-microsoft-com:office:office" xmlns:r="http://schemas.openxmlformats.org/officeDocument/2006/relationships" xmlns:m="http://schemas.openxmlformats.org/officeDocument/2006/math" xmlns:v="urn:schemas-microsoft-com:vml" xmlns:wp14="http://schemas.microsoft.com/office/word/2010/wordprocessingDrawing" xmlns:wp="http://schemas.openxmlformats.org/drawingml/2006/wordprocessingDrawing" xmlns:w10="urn:schemas-microsoft-com:office:word" xmlns:w="http://schemas.openxmlformats.org/wordprocessingml/2006/main" xmlns:w14="http://schemas.microsoft.com/office/word/2010/wordml" xmlns:w15="http://schemas.microsoft.com/office/word/2012/wordml" xmlns:w16se="http://schemas.microsoft.com/office/word/2015/wordml/symex" xmlns:wpg="http://schemas.microsoft.com/office/word/2010/wordprocessingGroup" xmlns:wpi="http://schemas.microsoft.com/office/word/2010/wordprocessingInk" xmlns:wne="http://schemas.microsoft.com/office/word/2006/wordml" xmlns:wps="http://schemas.microsoft.com/office/word/2010/wordprocessingShape" mc:Ignorable="w14 w15 w16se wp14">
+<w:endnotes xmlns:wpc="http://schemas.microsoft.com/office/word/2010/wordprocessingCanvas" xmlns:cx="http://schemas.microsoft.com/office/drawing/2014/chartex" xmlns:cx1="http://schemas.microsoft.com/office/drawing/2015/9/8/chartex" xmlns:cx2="http://schemas.microsoft.com/office/drawing/2015/10/21/chartex" xmlns:cx3="http://schemas.microsoft.com/office/drawing/2016/5/9/chartex" xmlns:cx4="http://schemas.microsoft.com/office/drawing/2016/5/10/chartex" xmlns:cx5="http://schemas.microsoft.com/office/drawing/2016/5/11/chartex" xmlns:cx6="http://schemas.microsoft.com/office/drawing/2016/5/12/chartex" xmlns:cx7="http://schemas.microsoft.com/office/drawing/2016/5/13/chartex" xmlns:cx8="http://schemas.microsoft.com/office/drawing/2016/5/14/chartex" xmlns:mc="http://schemas.openxmlformats.org/markup-compatibility/2006" xmlns:aink="http://schemas.microsoft.com/office/drawing/2016/ink" xmlns:am3d="http://schemas.microsoft.com/office/drawing/2017/model3d" xmlns:o="urn:schemas-microsoft-com:office:office" xmlns:r="http://schemas.openxmlformats.org/officeDocument/2006/relationships" xmlns:m="http://schemas.openxmlformats.org/officeDocument/2006/math" xmlns:v="urn:schemas-microsoft-com:vml" xmlns:wp14="http://schemas.microsoft.com/office/word/2010/wordprocessingDrawing" xmlns:wp="http://schemas.openxmlformats.org/drawingml/2006/wordprocessingDrawing" xmlns:w10="urn:schemas-microsoft-com:office:word" xmlns:w="http://schemas.openxmlformats.org/wordprocessingml/2006/main" xmlns:w14="http://schemas.microsoft.com/office/word/2010/wordml" xmlns:w15="http://schemas.microsoft.com/office/word/2012/wordml" xmlns:w16cid="http://schemas.microsoft.com/office/word/2016/wordml/cid" xmlns:w16se="http://schemas.microsoft.com/office/word/2015/wordml/symex" xmlns:wpg="http://schemas.microsoft.com/office/word/2010/wordprocessingGroup" xmlns:wpi="http://schemas.microsoft.com/office/word/2010/wordprocessingInk" xmlns:wne="http://schemas.microsoft.com/office/word/2006/wordml" xmlns:wps="http://schemas.microsoft.com/office/word/2010/wordprocessingShape" mc:Ignorable="w14 w15 w16se w16cid wp14">
   <w:endnote w:type="separator" w:id="-1">
     <w:p>
       <w:r>
@@ -15965,7 +17336,7 @@
 </file>
 
 <file path=word/footer1.xml><?xml version="1.0" encoding="utf-8"?>
-<w:ftr xmlns:wpc="http://schemas.microsoft.com/office/word/2010/wordprocessingCanvas" xmlns:cx="http://schemas.microsoft.com/office/drawing/2014/chartex" xmlns:cx1="http://schemas.microsoft.com/office/drawing/2015/9/8/chartex" xmlns:mc="http://schemas.openxmlformats.org/markup-compatibility/2006" xmlns:o="urn:schemas-microsoft-com:office:office" xmlns:r="http://schemas.openxmlformats.org/officeDocument/2006/relationships" xmlns:m="http://schemas.openxmlformats.org/officeDocument/2006/math" xmlns:v="urn:schemas-microsoft-com:vml" xmlns:wp14="http://schemas.microsoft.com/office/word/2010/wordprocessingDrawing" xmlns:wp="http://schemas.openxmlformats.org/drawingml/2006/wordprocessingDrawing" xmlns:w10="urn:schemas-microsoft-com:office:word" xmlns:w="http://schemas.openxmlformats.org/wordprocessingml/2006/main" xmlns:w14="http://schemas.microsoft.com/office/word/2010/wordml" xmlns:w15="http://schemas.microsoft.com/office/word/2012/wordml" xmlns:w16se="http://schemas.microsoft.com/office/word/2015/wordml/symex" xmlns:wpg="http://schemas.microsoft.com/office/word/2010/wordprocessingGroup" xmlns:wpi="http://schemas.microsoft.com/office/word/2010/wordprocessingInk" xmlns:wne="http://schemas.microsoft.com/office/word/2006/wordml" xmlns:wps="http://schemas.microsoft.com/office/word/2010/wordprocessingShape" mc:Ignorable="w14 w15 w16se wp14">
+<w:ftr xmlns:wpc="http://schemas.microsoft.com/office/word/2010/wordprocessingCanvas" xmlns:cx="http://schemas.microsoft.com/office/drawing/2014/chartex" xmlns:cx1="http://schemas.microsoft.com/office/drawing/2015/9/8/chartex" xmlns:cx2="http://schemas.microsoft.com/office/drawing/2015/10/21/chartex" xmlns:cx3="http://schemas.microsoft.com/office/drawing/2016/5/9/chartex" xmlns:cx4="http://schemas.microsoft.com/office/drawing/2016/5/10/chartex" xmlns:cx5="http://schemas.microsoft.com/office/drawing/2016/5/11/chartex" xmlns:cx6="http://schemas.microsoft.com/office/drawing/2016/5/12/chartex" xmlns:cx7="http://schemas.microsoft.com/office/drawing/2016/5/13/chartex" xmlns:cx8="http://schemas.microsoft.com/office/drawing/2016/5/14/chartex" xmlns:mc="http://schemas.openxmlformats.org/markup-compatibility/2006" xmlns:aink="http://schemas.microsoft.com/office/drawing/2016/ink" xmlns:am3d="http://schemas.microsoft.com/office/drawing/2017/model3d" xmlns:o="urn:schemas-microsoft-com:office:office" xmlns:r="http://schemas.openxmlformats.org/officeDocument/2006/relationships" xmlns:m="http://schemas.openxmlformats.org/officeDocument/2006/math" xmlns:v="urn:schemas-microsoft-com:vml" xmlns:wp14="http://schemas.microsoft.com/office/word/2010/wordprocessingDrawing" xmlns:wp="http://schemas.openxmlformats.org/drawingml/2006/wordprocessingDrawing" xmlns:w10="urn:schemas-microsoft-com:office:word" xmlns:w="http://schemas.openxmlformats.org/wordprocessingml/2006/main" xmlns:w14="http://schemas.microsoft.com/office/word/2010/wordml" xmlns:w15="http://schemas.microsoft.com/office/word/2012/wordml" xmlns:w16cid="http://schemas.microsoft.com/office/word/2016/wordml/cid" xmlns:w16se="http://schemas.microsoft.com/office/word/2015/wordml/symex" xmlns:wpg="http://schemas.microsoft.com/office/word/2010/wordprocessingGroup" xmlns:wpi="http://schemas.microsoft.com/office/word/2010/wordprocessingInk" xmlns:wne="http://schemas.microsoft.com/office/word/2006/wordml" xmlns:wps="http://schemas.microsoft.com/office/word/2010/wordprocessingShape" mc:Ignorable="w14 w15 w16se w16cid wp14">
   <w:p>
     <w:pPr>
       <w:pStyle w:val="Pieddepage"/>
@@ -15981,12 +17352,21 @@
         <w:szCs w:val="16"/>
       </w:rPr>
     </w:pPr>
+    <w:proofErr w:type="gramStart"/>
     <w:r>
       <w:rPr>
         <w:sz w:val="16"/>
         <w:szCs w:val="16"/>
       </w:rPr>
-      <w:t>i-CQ VD Octobre 2010</w:t>
+      <w:t>i</w:t>
+    </w:r>
+    <w:proofErr w:type="gramEnd"/>
+    <w:r>
+      <w:rPr>
+        <w:sz w:val="16"/>
+        <w:szCs w:val="16"/>
+      </w:rPr>
+      <w:t>-CQ VD Octobre 2010</w:t>
     </w:r>
     <w:r>
       <w:rPr>
@@ -16084,7 +17464,7 @@
 </file>
 
 <file path=word/footer2.xml><?xml version="1.0" encoding="utf-8"?>
-<w:ftr xmlns:wpc="http://schemas.microsoft.com/office/word/2010/wordprocessingCanvas" xmlns:cx="http://schemas.microsoft.com/office/drawing/2014/chartex" xmlns:cx1="http://schemas.microsoft.com/office/drawing/2015/9/8/chartex" xmlns:mc="http://schemas.openxmlformats.org/markup-compatibility/2006" xmlns:o="urn:schemas-microsoft-com:office:office" xmlns:r="http://schemas.openxmlformats.org/officeDocument/2006/relationships" xmlns:m="http://schemas.openxmlformats.org/officeDocument/2006/math" xmlns:v="urn:schemas-microsoft-com:vml" xmlns:wp14="http://schemas.microsoft.com/office/word/2010/wordprocessingDrawing" xmlns:wp="http://schemas.openxmlformats.org/drawingml/2006/wordprocessingDrawing" xmlns:w10="urn:schemas-microsoft-com:office:word" xmlns:w="http://schemas.openxmlformats.org/wordprocessingml/2006/main" xmlns:w14="http://schemas.microsoft.com/office/word/2010/wordml" xmlns:w15="http://schemas.microsoft.com/office/word/2012/wordml" xmlns:w16se="http://schemas.microsoft.com/office/word/2015/wordml/symex" xmlns:wpg="http://schemas.microsoft.com/office/word/2010/wordprocessingGroup" xmlns:wpi="http://schemas.microsoft.com/office/word/2010/wordprocessingInk" xmlns:wne="http://schemas.microsoft.com/office/word/2006/wordml" xmlns:wps="http://schemas.microsoft.com/office/word/2010/wordprocessingShape" mc:Ignorable="w14 w15 w16se wp14">
+<w:ftr xmlns:wpc="http://schemas.microsoft.com/office/word/2010/wordprocessingCanvas" xmlns:cx="http://schemas.microsoft.com/office/drawing/2014/chartex" xmlns:cx1="http://schemas.microsoft.com/office/drawing/2015/9/8/chartex" xmlns:cx2="http://schemas.microsoft.com/office/drawing/2015/10/21/chartex" xmlns:cx3="http://schemas.microsoft.com/office/drawing/2016/5/9/chartex" xmlns:cx4="http://schemas.microsoft.com/office/drawing/2016/5/10/chartex" xmlns:cx5="http://schemas.microsoft.com/office/drawing/2016/5/11/chartex" xmlns:cx6="http://schemas.microsoft.com/office/drawing/2016/5/12/chartex" xmlns:cx7="http://schemas.microsoft.com/office/drawing/2016/5/13/chartex" xmlns:cx8="http://schemas.microsoft.com/office/drawing/2016/5/14/chartex" xmlns:mc="http://schemas.openxmlformats.org/markup-compatibility/2006" xmlns:aink="http://schemas.microsoft.com/office/drawing/2016/ink" xmlns:am3d="http://schemas.microsoft.com/office/drawing/2017/model3d" xmlns:o="urn:schemas-microsoft-com:office:office" xmlns:r="http://schemas.openxmlformats.org/officeDocument/2006/relationships" xmlns:m="http://schemas.openxmlformats.org/officeDocument/2006/math" xmlns:v="urn:schemas-microsoft-com:vml" xmlns:wp14="http://schemas.microsoft.com/office/word/2010/wordprocessingDrawing" xmlns:wp="http://schemas.openxmlformats.org/drawingml/2006/wordprocessingDrawing" xmlns:w10="urn:schemas-microsoft-com:office:word" xmlns:w="http://schemas.openxmlformats.org/wordprocessingml/2006/main" xmlns:w14="http://schemas.microsoft.com/office/word/2010/wordml" xmlns:w15="http://schemas.microsoft.com/office/word/2012/wordml" xmlns:w16cid="http://schemas.microsoft.com/office/word/2016/wordml/cid" xmlns:w16se="http://schemas.microsoft.com/office/word/2015/wordml/symex" xmlns:wpg="http://schemas.microsoft.com/office/word/2010/wordprocessingGroup" xmlns:wpi="http://schemas.microsoft.com/office/word/2010/wordprocessingInk" xmlns:wne="http://schemas.microsoft.com/office/word/2006/wordml" xmlns:wps="http://schemas.microsoft.com/office/word/2010/wordprocessingShape" mc:Ignorable="w14 w15 w16se w16cid wp14">
   <w:p>
     <w:pPr>
       <w:pStyle w:val="Pieddepage"/>
@@ -16102,12 +17482,21 @@
         <w:szCs w:val="16"/>
       </w:rPr>
     </w:pPr>
+    <w:proofErr w:type="gramStart"/>
     <w:r>
       <w:rPr>
         <w:sz w:val="16"/>
         <w:szCs w:val="16"/>
       </w:rPr>
-      <w:t>i-CQ VD Octobre 2010</w:t>
+      <w:t>i</w:t>
+    </w:r>
+    <w:proofErr w:type="gramEnd"/>
+    <w:r>
+      <w:rPr>
+        <w:sz w:val="16"/>
+        <w:szCs w:val="16"/>
+      </w:rPr>
+      <w:t>-CQ VD Octobre 2010</w:t>
     </w:r>
     <w:r>
       <w:rPr>
@@ -16205,7 +17594,7 @@
 </file>
 
 <file path=word/footer3.xml><?xml version="1.0" encoding="utf-8"?>
-<w:ftr xmlns:wpc="http://schemas.microsoft.com/office/word/2010/wordprocessingCanvas" xmlns:cx="http://schemas.microsoft.com/office/drawing/2014/chartex" xmlns:cx1="http://schemas.microsoft.com/office/drawing/2015/9/8/chartex" xmlns:mc="http://schemas.openxmlformats.org/markup-compatibility/2006" xmlns:o="urn:schemas-microsoft-com:office:office" xmlns:r="http://schemas.openxmlformats.org/officeDocument/2006/relationships" xmlns:m="http://schemas.openxmlformats.org/officeDocument/2006/math" xmlns:v="urn:schemas-microsoft-com:vml" xmlns:wp14="http://schemas.microsoft.com/office/word/2010/wordprocessingDrawing" xmlns:wp="http://schemas.openxmlformats.org/drawingml/2006/wordprocessingDrawing" xmlns:w10="urn:schemas-microsoft-com:office:word" xmlns:w="http://schemas.openxmlformats.org/wordprocessingml/2006/main" xmlns:w14="http://schemas.microsoft.com/office/word/2010/wordml" xmlns:w15="http://schemas.microsoft.com/office/word/2012/wordml" xmlns:w16se="http://schemas.microsoft.com/office/word/2015/wordml/symex" xmlns:wpg="http://schemas.microsoft.com/office/word/2010/wordprocessingGroup" xmlns:wpi="http://schemas.microsoft.com/office/word/2010/wordprocessingInk" xmlns:wne="http://schemas.microsoft.com/office/word/2006/wordml" xmlns:wps="http://schemas.microsoft.com/office/word/2010/wordprocessingShape" mc:Ignorable="w14 w15 w16se wp14">
+<w:ftr xmlns:wpc="http://schemas.microsoft.com/office/word/2010/wordprocessingCanvas" xmlns:cx="http://schemas.microsoft.com/office/drawing/2014/chartex" xmlns:cx1="http://schemas.microsoft.com/office/drawing/2015/9/8/chartex" xmlns:cx2="http://schemas.microsoft.com/office/drawing/2015/10/21/chartex" xmlns:cx3="http://schemas.microsoft.com/office/drawing/2016/5/9/chartex" xmlns:cx4="http://schemas.microsoft.com/office/drawing/2016/5/10/chartex" xmlns:cx5="http://schemas.microsoft.com/office/drawing/2016/5/11/chartex" xmlns:cx6="http://schemas.microsoft.com/office/drawing/2016/5/12/chartex" xmlns:cx7="http://schemas.microsoft.com/office/drawing/2016/5/13/chartex" xmlns:cx8="http://schemas.microsoft.com/office/drawing/2016/5/14/chartex" xmlns:mc="http://schemas.openxmlformats.org/markup-compatibility/2006" xmlns:aink="http://schemas.microsoft.com/office/drawing/2016/ink" xmlns:am3d="http://schemas.microsoft.com/office/drawing/2017/model3d" xmlns:o="urn:schemas-microsoft-com:office:office" xmlns:r="http://schemas.openxmlformats.org/officeDocument/2006/relationships" xmlns:m="http://schemas.openxmlformats.org/officeDocument/2006/math" xmlns:v="urn:schemas-microsoft-com:vml" xmlns:wp14="http://schemas.microsoft.com/office/word/2010/wordprocessingDrawing" xmlns:wp="http://schemas.openxmlformats.org/drawingml/2006/wordprocessingDrawing" xmlns:w10="urn:schemas-microsoft-com:office:word" xmlns:w="http://schemas.openxmlformats.org/wordprocessingml/2006/main" xmlns:w14="http://schemas.microsoft.com/office/word/2010/wordml" xmlns:w15="http://schemas.microsoft.com/office/word/2012/wordml" xmlns:w16cid="http://schemas.microsoft.com/office/word/2016/wordml/cid" xmlns:w16se="http://schemas.microsoft.com/office/word/2015/wordml/symex" xmlns:wpg="http://schemas.microsoft.com/office/word/2010/wordprocessingGroup" xmlns:wpi="http://schemas.microsoft.com/office/word/2010/wordprocessingInk" xmlns:wne="http://schemas.microsoft.com/office/word/2006/wordml" xmlns:wps="http://schemas.microsoft.com/office/word/2010/wordprocessingShape" mc:Ignorable="w14 w15 w16se w16cid wp14">
   <w:p>
     <w:pPr>
       <w:pStyle w:val="Pieddepage"/>
@@ -16221,12 +17610,21 @@
         <w:szCs w:val="16"/>
       </w:rPr>
     </w:pPr>
+    <w:proofErr w:type="gramStart"/>
     <w:r>
       <w:rPr>
         <w:sz w:val="16"/>
         <w:szCs w:val="16"/>
       </w:rPr>
-      <w:t>i-CQ VD Octobre 2010</w:t>
+      <w:t>i</w:t>
+    </w:r>
+    <w:proofErr w:type="gramEnd"/>
+    <w:r>
+      <w:rPr>
+        <w:sz w:val="16"/>
+        <w:szCs w:val="16"/>
+      </w:rPr>
+      <w:t>-CQ VD Octobre 2010</w:t>
     </w:r>
     <w:r>
       <w:rPr>
@@ -16324,7 +17722,7 @@
 </file>
 
 <file path=word/footnotes.xml><?xml version="1.0" encoding="utf-8"?>
-<w:footnotes xmlns:wpc="http://schemas.microsoft.com/office/word/2010/wordprocessingCanvas" xmlns:cx="http://schemas.microsoft.com/office/drawing/2014/chartex" xmlns:cx1="http://schemas.microsoft.com/office/drawing/2015/9/8/chartex" xmlns:mc="http://schemas.openxmlformats.org/markup-compatibility/2006" xmlns:o="urn:schemas-microsoft-com:office:office" xmlns:r="http://schemas.openxmlformats.org/officeDocument/2006/relationships" xmlns:m="http://schemas.openxmlformats.org/officeDocument/2006/math" xmlns:v="urn:schemas-microsoft-com:vml" xmlns:wp14="http://schemas.microsoft.com/office/word/2010/wordprocessingDrawing" xmlns:wp="http://schemas.openxmlformats.org/drawingml/2006/wordprocessingDrawing" xmlns:w10="urn:schemas-microsoft-com:office:word" xmlns:w="http://schemas.openxmlformats.org/wordprocessingml/2006/main" xmlns:w14="http://schemas.microsoft.com/office/word/2010/wordml" xmlns:w15="http://schemas.microsoft.com/office/word/2012/wordml" xmlns:w16se="http://schemas.microsoft.com/office/word/2015/wordml/symex" xmlns:wpg="http://schemas.microsoft.com/office/word/2010/wordprocessingGroup" xmlns:wpi="http://schemas.microsoft.com/office/word/2010/wordprocessingInk" xmlns:wne="http://schemas.microsoft.com/office/word/2006/wordml" xmlns:wps="http://schemas.microsoft.com/office/word/2010/wordprocessingShape" mc:Ignorable="w14 w15 w16se wp14">
+<w:footnotes xmlns:wpc="http://schemas.microsoft.com/office/word/2010/wordprocessingCanvas" xmlns:cx="http://schemas.microsoft.com/office/drawing/2014/chartex" xmlns:cx1="http://schemas.microsoft.com/office/drawing/2015/9/8/chartex" xmlns:cx2="http://schemas.microsoft.com/office/drawing/2015/10/21/chartex" xmlns:cx3="http://schemas.microsoft.com/office/drawing/2016/5/9/chartex" xmlns:cx4="http://schemas.microsoft.com/office/drawing/2016/5/10/chartex" xmlns:cx5="http://schemas.microsoft.com/office/drawing/2016/5/11/chartex" xmlns:cx6="http://schemas.microsoft.com/office/drawing/2016/5/12/chartex" xmlns:cx7="http://schemas.microsoft.com/office/drawing/2016/5/13/chartex" xmlns:cx8="http://schemas.microsoft.com/office/drawing/2016/5/14/chartex" xmlns:mc="http://schemas.openxmlformats.org/markup-compatibility/2006" xmlns:aink="http://schemas.microsoft.com/office/drawing/2016/ink" xmlns:am3d="http://schemas.microsoft.com/office/drawing/2017/model3d" xmlns:o="urn:schemas-microsoft-com:office:office" xmlns:r="http://schemas.openxmlformats.org/officeDocument/2006/relationships" xmlns:m="http://schemas.openxmlformats.org/officeDocument/2006/math" xmlns:v="urn:schemas-microsoft-com:vml" xmlns:wp14="http://schemas.microsoft.com/office/word/2010/wordprocessingDrawing" xmlns:wp="http://schemas.openxmlformats.org/drawingml/2006/wordprocessingDrawing" xmlns:w10="urn:schemas-microsoft-com:office:word" xmlns:w="http://schemas.openxmlformats.org/wordprocessingml/2006/main" xmlns:w14="http://schemas.microsoft.com/office/word/2010/wordml" xmlns:w15="http://schemas.microsoft.com/office/word/2012/wordml" xmlns:w16cid="http://schemas.microsoft.com/office/word/2016/wordml/cid" xmlns:w16se="http://schemas.microsoft.com/office/word/2015/wordml/symex" xmlns:wpg="http://schemas.microsoft.com/office/word/2010/wordprocessingGroup" xmlns:wpi="http://schemas.microsoft.com/office/word/2010/wordprocessingInk" xmlns:wne="http://schemas.microsoft.com/office/word/2006/wordml" xmlns:wps="http://schemas.microsoft.com/office/word/2010/wordprocessingShape" mc:Ignorable="w14 w15 w16se w16cid wp14">
   <w:footnote w:type="separator" w:id="-1">
     <w:p>
       <w:r>
@@ -16431,7 +17829,7 @@
 </file>
 
 <file path=word/header1.xml><?xml version="1.0" encoding="utf-8"?>
-<w:hdr xmlns:wpc="http://schemas.microsoft.com/office/word/2010/wordprocessingCanvas" xmlns:cx="http://schemas.microsoft.com/office/drawing/2014/chartex" xmlns:cx1="http://schemas.microsoft.com/office/drawing/2015/9/8/chartex" xmlns:mc="http://schemas.openxmlformats.org/markup-compatibility/2006" xmlns:o="urn:schemas-microsoft-com:office:office" xmlns:r="http://schemas.openxmlformats.org/officeDocument/2006/relationships" xmlns:m="http://schemas.openxmlformats.org/officeDocument/2006/math" xmlns:v="urn:schemas-microsoft-com:vml" xmlns:wp14="http://schemas.microsoft.com/office/word/2010/wordprocessingDrawing" xmlns:wp="http://schemas.openxmlformats.org/drawingml/2006/wordprocessingDrawing" xmlns:w10="urn:schemas-microsoft-com:office:word" xmlns:w="http://schemas.openxmlformats.org/wordprocessingml/2006/main" xmlns:w14="http://schemas.microsoft.com/office/word/2010/wordml" xmlns:w15="http://schemas.microsoft.com/office/word/2012/wordml" xmlns:w16se="http://schemas.microsoft.com/office/word/2015/wordml/symex" xmlns:wpg="http://schemas.microsoft.com/office/word/2010/wordprocessingGroup" xmlns:wpi="http://schemas.microsoft.com/office/word/2010/wordprocessingInk" xmlns:wne="http://schemas.microsoft.com/office/word/2006/wordml" xmlns:wps="http://schemas.microsoft.com/office/word/2010/wordprocessingShape" mc:Ignorable="w14 w15 w16se wp14">
+<w:hdr xmlns:wpc="http://schemas.microsoft.com/office/word/2010/wordprocessingCanvas" xmlns:cx="http://schemas.microsoft.com/office/drawing/2014/chartex" xmlns:cx1="http://schemas.microsoft.com/office/drawing/2015/9/8/chartex" xmlns:cx2="http://schemas.microsoft.com/office/drawing/2015/10/21/chartex" xmlns:cx3="http://schemas.microsoft.com/office/drawing/2016/5/9/chartex" xmlns:cx4="http://schemas.microsoft.com/office/drawing/2016/5/10/chartex" xmlns:cx5="http://schemas.microsoft.com/office/drawing/2016/5/11/chartex" xmlns:cx6="http://schemas.microsoft.com/office/drawing/2016/5/12/chartex" xmlns:cx7="http://schemas.microsoft.com/office/drawing/2016/5/13/chartex" xmlns:cx8="http://schemas.microsoft.com/office/drawing/2016/5/14/chartex" xmlns:mc="http://schemas.openxmlformats.org/markup-compatibility/2006" xmlns:aink="http://schemas.microsoft.com/office/drawing/2016/ink" xmlns:am3d="http://schemas.microsoft.com/office/drawing/2017/model3d" xmlns:o="urn:schemas-microsoft-com:office:office" xmlns:r="http://schemas.openxmlformats.org/officeDocument/2006/relationships" xmlns:m="http://schemas.openxmlformats.org/officeDocument/2006/math" xmlns:v="urn:schemas-microsoft-com:vml" xmlns:wp14="http://schemas.microsoft.com/office/word/2010/wordprocessingDrawing" xmlns:wp="http://schemas.openxmlformats.org/drawingml/2006/wordprocessingDrawing" xmlns:w10="urn:schemas-microsoft-com:office:word" xmlns:w="http://schemas.openxmlformats.org/wordprocessingml/2006/main" xmlns:w14="http://schemas.microsoft.com/office/word/2010/wordml" xmlns:w15="http://schemas.microsoft.com/office/word/2012/wordml" xmlns:w16cid="http://schemas.microsoft.com/office/word/2016/wordml/cid" xmlns:w16se="http://schemas.microsoft.com/office/word/2015/wordml/symex" xmlns:wpg="http://schemas.microsoft.com/office/word/2010/wordprocessingGroup" xmlns:wpi="http://schemas.microsoft.com/office/word/2010/wordprocessingInk" xmlns:wne="http://schemas.microsoft.com/office/word/2006/wordml" xmlns:wps="http://schemas.microsoft.com/office/word/2010/wordprocessingShape" mc:Ignorable="w14 w15 w16se w16cid wp14">
   <w:p>
     <w:pPr>
       <w:pStyle w:val="En-tte"/>
@@ -16464,8 +17862,9 @@
         <w:lang w:val="en-US"/>
       </w:rPr>
       <w:tab/>
-      <w:t xml:space="preserve">API RESTful Runscape </w:t>
+      <w:t xml:space="preserve">API RESTful </w:t>
     </w:r>
+    <w:proofErr w:type="spellStart"/>
     <w:r>
       <w:rPr>
         <w:rFonts w:cs="Arial"/>
@@ -16474,8 +17873,50 @@
         <w:szCs w:val="24"/>
         <w:lang w:val="en-US"/>
       </w:rPr>
+      <w:t>Runscape</w:t>
+    </w:r>
+    <w:proofErr w:type="spellEnd"/>
+    <w:r>
+      <w:rPr>
+        <w:rFonts w:cs="Arial"/>
+        <w:b/>
+        <w:bCs/>
+        <w:szCs w:val="24"/>
+        <w:lang w:val="en-US"/>
+      </w:rPr>
+      <w:t xml:space="preserve"> </w:t>
+    </w:r>
+    <w:r>
+      <w:rPr>
+        <w:rFonts w:cs="Arial"/>
+        <w:b/>
+        <w:bCs/>
+        <w:szCs w:val="24"/>
+        <w:lang w:val="en-US"/>
+      </w:rPr>
       <w:tab/>
-      <w:t>Pré-TPI</w:t>
+    </w:r>
+    <w:proofErr w:type="spellStart"/>
+    <w:r>
+      <w:rPr>
+        <w:rFonts w:cs="Arial"/>
+        <w:b/>
+        <w:bCs/>
+        <w:szCs w:val="24"/>
+        <w:lang w:val="en-US"/>
+      </w:rPr>
+      <w:t>Pré</w:t>
+    </w:r>
+    <w:proofErr w:type="spellEnd"/>
+    <w:r>
+      <w:rPr>
+        <w:rFonts w:cs="Arial"/>
+        <w:b/>
+        <w:bCs/>
+        <w:szCs w:val="24"/>
+        <w:lang w:val="en-US"/>
+      </w:rPr>
+      <w:t>-TPI</w:t>
     </w:r>
   </w:p>
   <w:p>
@@ -16511,7 +17952,7 @@
 </file>
 
 <file path=word/header2.xml><?xml version="1.0" encoding="utf-8"?>
-<w:hdr xmlns:wpc="http://schemas.microsoft.com/office/word/2010/wordprocessingCanvas" xmlns:cx="http://schemas.microsoft.com/office/drawing/2014/chartex" xmlns:cx1="http://schemas.microsoft.com/office/drawing/2015/9/8/chartex" xmlns:mc="http://schemas.openxmlformats.org/markup-compatibility/2006" xmlns:o="urn:schemas-microsoft-com:office:office" xmlns:r="http://schemas.openxmlformats.org/officeDocument/2006/relationships" xmlns:m="http://schemas.openxmlformats.org/officeDocument/2006/math" xmlns:v="urn:schemas-microsoft-com:vml" xmlns:wp14="http://schemas.microsoft.com/office/word/2010/wordprocessingDrawing" xmlns:wp="http://schemas.openxmlformats.org/drawingml/2006/wordprocessingDrawing" xmlns:w10="urn:schemas-microsoft-com:office:word" xmlns:w="http://schemas.openxmlformats.org/wordprocessingml/2006/main" xmlns:w14="http://schemas.microsoft.com/office/word/2010/wordml" xmlns:w15="http://schemas.microsoft.com/office/word/2012/wordml" xmlns:w16se="http://schemas.microsoft.com/office/word/2015/wordml/symex" xmlns:wpg="http://schemas.microsoft.com/office/word/2010/wordprocessingGroup" xmlns:wpi="http://schemas.microsoft.com/office/word/2010/wordprocessingInk" xmlns:wne="http://schemas.microsoft.com/office/word/2006/wordml" xmlns:wps="http://schemas.microsoft.com/office/word/2010/wordprocessingShape" mc:Ignorable="w14 w15 w16se wp14">
+<w:hdr xmlns:wpc="http://schemas.microsoft.com/office/word/2010/wordprocessingCanvas" xmlns:cx="http://schemas.microsoft.com/office/drawing/2014/chartex" xmlns:cx1="http://schemas.microsoft.com/office/drawing/2015/9/8/chartex" xmlns:cx2="http://schemas.microsoft.com/office/drawing/2015/10/21/chartex" xmlns:cx3="http://schemas.microsoft.com/office/drawing/2016/5/9/chartex" xmlns:cx4="http://schemas.microsoft.com/office/drawing/2016/5/10/chartex" xmlns:cx5="http://schemas.microsoft.com/office/drawing/2016/5/11/chartex" xmlns:cx6="http://schemas.microsoft.com/office/drawing/2016/5/12/chartex" xmlns:cx7="http://schemas.microsoft.com/office/drawing/2016/5/13/chartex" xmlns:cx8="http://schemas.microsoft.com/office/drawing/2016/5/14/chartex" xmlns:mc="http://schemas.openxmlformats.org/markup-compatibility/2006" xmlns:aink="http://schemas.microsoft.com/office/drawing/2016/ink" xmlns:am3d="http://schemas.microsoft.com/office/drawing/2017/model3d" xmlns:o="urn:schemas-microsoft-com:office:office" xmlns:r="http://schemas.openxmlformats.org/officeDocument/2006/relationships" xmlns:m="http://schemas.openxmlformats.org/officeDocument/2006/math" xmlns:v="urn:schemas-microsoft-com:vml" xmlns:wp14="http://schemas.microsoft.com/office/word/2010/wordprocessingDrawing" xmlns:wp="http://schemas.openxmlformats.org/drawingml/2006/wordprocessingDrawing" xmlns:w10="urn:schemas-microsoft-com:office:word" xmlns:w="http://schemas.openxmlformats.org/wordprocessingml/2006/main" xmlns:w14="http://schemas.microsoft.com/office/word/2010/wordml" xmlns:w15="http://schemas.microsoft.com/office/word/2012/wordml" xmlns:w16cid="http://schemas.microsoft.com/office/word/2016/wordml/cid" xmlns:w16se="http://schemas.microsoft.com/office/word/2015/wordml/symex" xmlns:wpg="http://schemas.microsoft.com/office/word/2010/wordprocessingGroup" xmlns:wpi="http://schemas.microsoft.com/office/word/2010/wordprocessingInk" xmlns:wne="http://schemas.microsoft.com/office/word/2006/wordml" xmlns:wps="http://schemas.microsoft.com/office/word/2010/wordprocessingShape" mc:Ignorable="w14 w15 w16se w16cid wp14">
   <w:p>
     <w:pPr>
       <w:pStyle w:val="En-tte"/>
@@ -16546,8 +17987,9 @@
         <w:lang w:val="en-US"/>
       </w:rPr>
       <w:tab/>
-      <w:t xml:space="preserve">API RESTful Runscape </w:t>
+      <w:t xml:space="preserve">API RESTful </w:t>
     </w:r>
+    <w:proofErr w:type="spellStart"/>
     <w:r>
       <w:rPr>
         <w:rFonts w:cs="Arial"/>
@@ -16556,8 +17998,50 @@
         <w:szCs w:val="24"/>
         <w:lang w:val="en-US"/>
       </w:rPr>
+      <w:t>Runscape</w:t>
+    </w:r>
+    <w:proofErr w:type="spellEnd"/>
+    <w:r>
+      <w:rPr>
+        <w:rFonts w:cs="Arial"/>
+        <w:b/>
+        <w:bCs/>
+        <w:szCs w:val="24"/>
+        <w:lang w:val="en-US"/>
+      </w:rPr>
+      <w:t xml:space="preserve"> </w:t>
+    </w:r>
+    <w:r>
+      <w:rPr>
+        <w:rFonts w:cs="Arial"/>
+        <w:b/>
+        <w:bCs/>
+        <w:szCs w:val="24"/>
+        <w:lang w:val="en-US"/>
+      </w:rPr>
       <w:tab/>
-      <w:t>Pré-TPI</w:t>
+    </w:r>
+    <w:proofErr w:type="spellStart"/>
+    <w:r>
+      <w:rPr>
+        <w:rFonts w:cs="Arial"/>
+        <w:b/>
+        <w:bCs/>
+        <w:szCs w:val="24"/>
+        <w:lang w:val="en-US"/>
+      </w:rPr>
+      <w:t>Pré</w:t>
+    </w:r>
+    <w:proofErr w:type="spellEnd"/>
+    <w:r>
+      <w:rPr>
+        <w:rFonts w:cs="Arial"/>
+        <w:b/>
+        <w:bCs/>
+        <w:szCs w:val="24"/>
+        <w:lang w:val="en-US"/>
+      </w:rPr>
+      <w:t>-TPI</w:t>
     </w:r>
   </w:p>
   <w:p>
@@ -16583,7 +18067,7 @@
 </file>
 
 <file path=word/header3.xml><?xml version="1.0" encoding="utf-8"?>
-<w:hdr xmlns:wpc="http://schemas.microsoft.com/office/word/2010/wordprocessingCanvas" xmlns:cx="http://schemas.microsoft.com/office/drawing/2014/chartex" xmlns:cx1="http://schemas.microsoft.com/office/drawing/2015/9/8/chartex" xmlns:mc="http://schemas.openxmlformats.org/markup-compatibility/2006" xmlns:o="urn:schemas-microsoft-com:office:office" xmlns:r="http://schemas.openxmlformats.org/officeDocument/2006/relationships" xmlns:m="http://schemas.openxmlformats.org/officeDocument/2006/math" xmlns:v="urn:schemas-microsoft-com:vml" xmlns:wp14="http://schemas.microsoft.com/office/word/2010/wordprocessingDrawing" xmlns:wp="http://schemas.openxmlformats.org/drawingml/2006/wordprocessingDrawing" xmlns:w10="urn:schemas-microsoft-com:office:word" xmlns:w="http://schemas.openxmlformats.org/wordprocessingml/2006/main" xmlns:w14="http://schemas.microsoft.com/office/word/2010/wordml" xmlns:w15="http://schemas.microsoft.com/office/word/2012/wordml" xmlns:w16se="http://schemas.microsoft.com/office/word/2015/wordml/symex" xmlns:wpg="http://schemas.microsoft.com/office/word/2010/wordprocessingGroup" xmlns:wpi="http://schemas.microsoft.com/office/word/2010/wordprocessingInk" xmlns:wne="http://schemas.microsoft.com/office/word/2006/wordml" xmlns:wps="http://schemas.microsoft.com/office/word/2010/wordprocessingShape" mc:Ignorable="w14 w15 w16se wp14">
+<w:hdr xmlns:wpc="http://schemas.microsoft.com/office/word/2010/wordprocessingCanvas" xmlns:cx="http://schemas.microsoft.com/office/drawing/2014/chartex" xmlns:cx1="http://schemas.microsoft.com/office/drawing/2015/9/8/chartex" xmlns:cx2="http://schemas.microsoft.com/office/drawing/2015/10/21/chartex" xmlns:cx3="http://schemas.microsoft.com/office/drawing/2016/5/9/chartex" xmlns:cx4="http://schemas.microsoft.com/office/drawing/2016/5/10/chartex" xmlns:cx5="http://schemas.microsoft.com/office/drawing/2016/5/11/chartex" xmlns:cx6="http://schemas.microsoft.com/office/drawing/2016/5/12/chartex" xmlns:cx7="http://schemas.microsoft.com/office/drawing/2016/5/13/chartex" xmlns:cx8="http://schemas.microsoft.com/office/drawing/2016/5/14/chartex" xmlns:mc="http://schemas.openxmlformats.org/markup-compatibility/2006" xmlns:aink="http://schemas.microsoft.com/office/drawing/2016/ink" xmlns:am3d="http://schemas.microsoft.com/office/drawing/2017/model3d" xmlns:o="urn:schemas-microsoft-com:office:office" xmlns:r="http://schemas.openxmlformats.org/officeDocument/2006/relationships" xmlns:m="http://schemas.openxmlformats.org/officeDocument/2006/math" xmlns:v="urn:schemas-microsoft-com:vml" xmlns:wp14="http://schemas.microsoft.com/office/word/2010/wordprocessingDrawing" xmlns:wp="http://schemas.openxmlformats.org/drawingml/2006/wordprocessingDrawing" xmlns:w10="urn:schemas-microsoft-com:office:word" xmlns:w="http://schemas.openxmlformats.org/wordprocessingml/2006/main" xmlns:w14="http://schemas.microsoft.com/office/word/2010/wordml" xmlns:w15="http://schemas.microsoft.com/office/word/2012/wordml" xmlns:w16cid="http://schemas.microsoft.com/office/word/2016/wordml/cid" xmlns:w16se="http://schemas.microsoft.com/office/word/2015/wordml/symex" xmlns:wpg="http://schemas.microsoft.com/office/word/2010/wordprocessingGroup" xmlns:wpi="http://schemas.microsoft.com/office/word/2010/wordprocessingInk" xmlns:wne="http://schemas.microsoft.com/office/word/2006/wordml" xmlns:wps="http://schemas.microsoft.com/office/word/2010/wordprocessingShape" mc:Ignorable="w14 w15 w16se w16cid wp14">
   <w:p>
     <w:pPr>
       <w:pStyle w:val="En-tte"/>
@@ -16616,8 +18100,9 @@
         <w:lang w:val="en-US"/>
       </w:rPr>
       <w:tab/>
-      <w:t xml:space="preserve">API RESTful Runscape </w:t>
+      <w:t xml:space="preserve">API RESTful </w:t>
     </w:r>
+    <w:proofErr w:type="spellStart"/>
     <w:r>
       <w:rPr>
         <w:rFonts w:cs="Arial"/>
@@ -16626,8 +18111,50 @@
         <w:szCs w:val="24"/>
         <w:lang w:val="en-US"/>
       </w:rPr>
+      <w:t>Runscape</w:t>
+    </w:r>
+    <w:proofErr w:type="spellEnd"/>
+    <w:r>
+      <w:rPr>
+        <w:rFonts w:cs="Arial"/>
+        <w:b/>
+        <w:bCs/>
+        <w:szCs w:val="24"/>
+        <w:lang w:val="en-US"/>
+      </w:rPr>
+      <w:t xml:space="preserve"> </w:t>
+    </w:r>
+    <w:r>
+      <w:rPr>
+        <w:rFonts w:cs="Arial"/>
+        <w:b/>
+        <w:bCs/>
+        <w:szCs w:val="24"/>
+        <w:lang w:val="en-US"/>
+      </w:rPr>
       <w:tab/>
-      <w:t>Pré-TPI</w:t>
+    </w:r>
+    <w:proofErr w:type="spellStart"/>
+    <w:r>
+      <w:rPr>
+        <w:rFonts w:cs="Arial"/>
+        <w:b/>
+        <w:bCs/>
+        <w:szCs w:val="24"/>
+        <w:lang w:val="en-US"/>
+      </w:rPr>
+      <w:t>Pré</w:t>
+    </w:r>
+    <w:proofErr w:type="spellEnd"/>
+    <w:r>
+      <w:rPr>
+        <w:rFonts w:cs="Arial"/>
+        <w:b/>
+        <w:bCs/>
+        <w:szCs w:val="24"/>
+        <w:lang w:val="en-US"/>
+      </w:rPr>
+      <w:t>-TPI</w:t>
     </w:r>
   </w:p>
   <w:p>
@@ -16663,7 +18190,7 @@
 </file>
 
 <file path=word/numbering.xml><?xml version="1.0" encoding="utf-8"?>
-<w:numbering xmlns:wpc="http://schemas.microsoft.com/office/word/2010/wordprocessingCanvas" xmlns:cx="http://schemas.microsoft.com/office/drawing/2014/chartex" xmlns:cx1="http://schemas.microsoft.com/office/drawing/2015/9/8/chartex" xmlns:mc="http://schemas.openxmlformats.org/markup-compatibility/2006" xmlns:o="urn:schemas-microsoft-com:office:office" xmlns:r="http://schemas.openxmlformats.org/officeDocument/2006/relationships" xmlns:m="http://schemas.openxmlformats.org/officeDocument/2006/math" xmlns:v="urn:schemas-microsoft-com:vml" xmlns:wp14="http://schemas.microsoft.com/office/word/2010/wordprocessingDrawing" xmlns:wp="http://schemas.openxmlformats.org/drawingml/2006/wordprocessingDrawing" xmlns:w10="urn:schemas-microsoft-com:office:word" xmlns:w="http://schemas.openxmlformats.org/wordprocessingml/2006/main" xmlns:w14="http://schemas.microsoft.com/office/word/2010/wordml" xmlns:w15="http://schemas.microsoft.com/office/word/2012/wordml" xmlns:w16se="http://schemas.microsoft.com/office/word/2015/wordml/symex" xmlns:wpg="http://schemas.microsoft.com/office/word/2010/wordprocessingGroup" xmlns:wpi="http://schemas.microsoft.com/office/word/2010/wordprocessingInk" xmlns:wne="http://schemas.microsoft.com/office/word/2006/wordml" xmlns:wps="http://schemas.microsoft.com/office/word/2010/wordprocessingShape" mc:Ignorable="w14 w15 w16se wp14">
+<w:numbering xmlns:wpc="http://schemas.microsoft.com/office/word/2010/wordprocessingCanvas" xmlns:cx="http://schemas.microsoft.com/office/drawing/2014/chartex" xmlns:cx1="http://schemas.microsoft.com/office/drawing/2015/9/8/chartex" xmlns:cx2="http://schemas.microsoft.com/office/drawing/2015/10/21/chartex" xmlns:cx3="http://schemas.microsoft.com/office/drawing/2016/5/9/chartex" xmlns:cx4="http://schemas.microsoft.com/office/drawing/2016/5/10/chartex" xmlns:cx5="http://schemas.microsoft.com/office/drawing/2016/5/11/chartex" xmlns:cx6="http://schemas.microsoft.com/office/drawing/2016/5/12/chartex" xmlns:cx7="http://schemas.microsoft.com/office/drawing/2016/5/13/chartex" xmlns:cx8="http://schemas.microsoft.com/office/drawing/2016/5/14/chartex" xmlns:mc="http://schemas.openxmlformats.org/markup-compatibility/2006" xmlns:aink="http://schemas.microsoft.com/office/drawing/2016/ink" xmlns:am3d="http://schemas.microsoft.com/office/drawing/2017/model3d" xmlns:o="urn:schemas-microsoft-com:office:office" xmlns:r="http://schemas.openxmlformats.org/officeDocument/2006/relationships" xmlns:m="http://schemas.openxmlformats.org/officeDocument/2006/math" xmlns:v="urn:schemas-microsoft-com:vml" xmlns:wp14="http://schemas.microsoft.com/office/word/2010/wordprocessingDrawing" xmlns:wp="http://schemas.openxmlformats.org/drawingml/2006/wordprocessingDrawing" xmlns:w10="urn:schemas-microsoft-com:office:word" xmlns:w="http://schemas.openxmlformats.org/wordprocessingml/2006/main" xmlns:w14="http://schemas.microsoft.com/office/word/2010/wordml" xmlns:w15="http://schemas.microsoft.com/office/word/2012/wordml" xmlns:w16cid="http://schemas.microsoft.com/office/word/2016/wordml/cid" xmlns:w16se="http://schemas.microsoft.com/office/word/2015/wordml/symex" xmlns:wpg="http://schemas.microsoft.com/office/word/2010/wordprocessingGroup" xmlns:wpi="http://schemas.microsoft.com/office/word/2010/wordprocessingInk" xmlns:wne="http://schemas.microsoft.com/office/word/2006/wordml" xmlns:wps="http://schemas.microsoft.com/office/word/2010/wordprocessingShape" mc:Ignorable="w14 w15 w16se w16cid wp14">
   <w:abstractNum w:abstractNumId="0" w15:restartNumberingAfterBreak="0">
     <w:nsid w:val="00AE3843"/>
     <w:multiLevelType w:val="hybridMultilevel"/>
@@ -20998,7 +22525,7 @@
 </file>
 
 <file path=word/styles.xml><?xml version="1.0" encoding="utf-8"?>
-<w:styles xmlns:mc="http://schemas.openxmlformats.org/markup-compatibility/2006" xmlns:r="http://schemas.openxmlformats.org/officeDocument/2006/relationships" xmlns:w="http://schemas.openxmlformats.org/wordprocessingml/2006/main" xmlns:w14="http://schemas.microsoft.com/office/word/2010/wordml" xmlns:w15="http://schemas.microsoft.com/office/word/2012/wordml" xmlns:w16se="http://schemas.microsoft.com/office/word/2015/wordml/symex" mc:Ignorable="w14 w15 w16se">
+<w:styles xmlns:mc="http://schemas.openxmlformats.org/markup-compatibility/2006" xmlns:r="http://schemas.openxmlformats.org/officeDocument/2006/relationships" xmlns:w="http://schemas.openxmlformats.org/wordprocessingml/2006/main" xmlns:w14="http://schemas.microsoft.com/office/word/2010/wordml" xmlns:w15="http://schemas.microsoft.com/office/word/2012/wordml" xmlns:w16cid="http://schemas.microsoft.com/office/word/2016/wordml/cid" xmlns:w16se="http://schemas.microsoft.com/office/word/2015/wordml/symex" mc:Ignorable="w14 w15 w16se w16cid">
   <w:docDefaults>
     <w:rPrDefault>
       <w:rPr>
@@ -21008,7 +22535,7 @@
     </w:rPrDefault>
     <w:pPrDefault/>
   </w:docDefaults>
-  <w:latentStyles w:defLockedState="0" w:defUIPriority="0" w:defSemiHidden="0" w:defUnhideWhenUsed="0" w:defQFormat="0" w:count="371">
+  <w:latentStyles w:defLockedState="0" w:defUIPriority="0" w:defSemiHidden="0" w:defUnhideWhenUsed="0" w:defQFormat="0" w:count="375">
     <w:lsdException w:name="Normal" w:qFormat="1"/>
     <w:lsdException w:name="heading 1" w:qFormat="1"/>
     <w:lsdException w:name="heading 2" w:qFormat="1"/>
@@ -21029,7 +22556,6 @@
     <w:lsdException w:name="Strong" w:qFormat="1"/>
     <w:lsdException w:name="Emphasis" w:qFormat="1"/>
     <w:lsdException w:name="HTML Preformatted" w:semiHidden="1" w:unhideWhenUsed="1"/>
-    <w:lsdException w:name="Normal Table" w:semiHidden="1" w:unhideWhenUsed="1"/>
     <w:lsdException w:name="No List" w:semiHidden="1" w:unhideWhenUsed="1"/>
     <w:lsdException w:name="Outline List 1" w:semiHidden="1" w:unhideWhenUsed="1"/>
     <w:lsdException w:name="Outline List 2" w:semiHidden="1" w:unhideWhenUsed="1"/>
@@ -21072,10 +22598,8 @@
     <w:lsdException w:name="Table Elegant" w:semiHidden="1" w:unhideWhenUsed="1"/>
     <w:lsdException w:name="Table Professional" w:semiHidden="1" w:unhideWhenUsed="1"/>
     <w:lsdException w:name="Table Subtle 1" w:semiHidden="1" w:unhideWhenUsed="1"/>
-    <w:lsdException w:name="Table Subtle 2" w:semiHidden="1" w:unhideWhenUsed="1"/>
     <w:lsdException w:name="Table Web 1" w:semiHidden="1" w:unhideWhenUsed="1"/>
     <w:lsdException w:name="Table Web 2" w:semiHidden="1" w:unhideWhenUsed="1"/>
-    <w:lsdException w:name="Table Web 3" w:semiHidden="1" w:unhideWhenUsed="1"/>
     <w:lsdException w:name="Table Theme" w:semiHidden="1" w:unhideWhenUsed="1"/>
     <w:lsdException w:name="Placeholder Text" w:semiHidden="1" w:uiPriority="99"/>
     <w:lsdException w:name="No Spacing" w:uiPriority="1" w:qFormat="1"/>
@@ -21292,6 +22816,10 @@
     <w:lsdException w:name="List Table 5 Dark Accent 6" w:uiPriority="50"/>
     <w:lsdException w:name="List Table 6 Colorful Accent 6" w:uiPriority="51"/>
     <w:lsdException w:name="List Table 7 Colorful Accent 6" w:uiPriority="52"/>
+    <w:lsdException w:name="Mention" w:semiHidden="1" w:uiPriority="99" w:unhideWhenUsed="1"/>
+    <w:lsdException w:name="Smart Hyperlink" w:semiHidden="1" w:uiPriority="99" w:unhideWhenUsed="1"/>
+    <w:lsdException w:name="Hashtag" w:semiHidden="1" w:uiPriority="99" w:unhideWhenUsed="1"/>
+    <w:lsdException w:name="Unresolved Mention" w:semiHidden="1" w:uiPriority="99" w:unhideWhenUsed="1"/>
   </w:latentStyles>
   <w:style w:type="paragraph" w:default="1" w:styleId="Normal">
     <w:name w:val="Normal"/>
@@ -22370,7 +23898,7 @@
 </file>
 
 <file path=customXml/itemProps1.xml><?xml version="1.0" encoding="utf-8"?>
-<ds:datastoreItem xmlns:ds="http://schemas.openxmlformats.org/officeDocument/2006/customXml" ds:itemID="{014A53D5-8304-47BC-9817-5304341A4AE6}">
+<ds:datastoreItem xmlns:ds="http://schemas.openxmlformats.org/officeDocument/2006/customXml" ds:itemID="{6F532711-6F7B-42A1-8CB2-664744477714}">
   <ds:schemaRefs>
     <ds:schemaRef ds:uri="http://schemas.openxmlformats.org/officeDocument/2006/bibliography"/>
   </ds:schemaRefs>

</xml_diff>

<commit_message>
Added Error handling Analysis
</commit_message>
<xml_diff>
--- a/documentation/PHILIBERT_RapportDeTravail.docx
+++ b/documentation/PHILIBERT_RapportDeTravail.docx
@@ -1,6 +1,6 @@
 
 <file path=word/document.xml><?xml version="1.0" encoding="utf-8"?>
-<w:document xmlns:wpc="http://schemas.microsoft.com/office/word/2010/wordprocessingCanvas" xmlns:cx="http://schemas.microsoft.com/office/drawing/2014/chartex" xmlns:cx1="http://schemas.microsoft.com/office/drawing/2015/9/8/chartex" xmlns:cx2="http://schemas.microsoft.com/office/drawing/2015/10/21/chartex" xmlns:cx3="http://schemas.microsoft.com/office/drawing/2016/5/9/chartex" xmlns:cx4="http://schemas.microsoft.com/office/drawing/2016/5/10/chartex" xmlns:cx5="http://schemas.microsoft.com/office/drawing/2016/5/11/chartex" xmlns:cx6="http://schemas.microsoft.com/office/drawing/2016/5/12/chartex" xmlns:cx7="http://schemas.microsoft.com/office/drawing/2016/5/13/chartex" xmlns:cx8="http://schemas.microsoft.com/office/drawing/2016/5/14/chartex" xmlns:mc="http://schemas.openxmlformats.org/markup-compatibility/2006" xmlns:aink="http://schemas.microsoft.com/office/drawing/2016/ink" xmlns:am3d="http://schemas.microsoft.com/office/drawing/2017/model3d" xmlns:o="urn:schemas-microsoft-com:office:office" xmlns:r="http://schemas.openxmlformats.org/officeDocument/2006/relationships" xmlns:m="http://schemas.openxmlformats.org/officeDocument/2006/math" xmlns:v="urn:schemas-microsoft-com:vml" xmlns:wp14="http://schemas.microsoft.com/office/word/2010/wordprocessingDrawing" xmlns:wp="http://schemas.openxmlformats.org/drawingml/2006/wordprocessingDrawing" xmlns:w10="urn:schemas-microsoft-com:office:word" xmlns:w="http://schemas.openxmlformats.org/wordprocessingml/2006/main" xmlns:w14="http://schemas.microsoft.com/office/word/2010/wordml" xmlns:w15="http://schemas.microsoft.com/office/word/2012/wordml" xmlns:w16cid="http://schemas.microsoft.com/office/word/2016/wordml/cid" xmlns:w16se="http://schemas.microsoft.com/office/word/2015/wordml/symex" xmlns:wpg="http://schemas.microsoft.com/office/word/2010/wordprocessingGroup" xmlns:wpi="http://schemas.microsoft.com/office/word/2010/wordprocessingInk" xmlns:wne="http://schemas.microsoft.com/office/word/2006/wordml" xmlns:wps="http://schemas.microsoft.com/office/word/2010/wordprocessingShape" mc:Ignorable="w14 w15 w16se w16cid wp14">
+<w:document xmlns:wpc="http://schemas.microsoft.com/office/word/2010/wordprocessingCanvas" xmlns:cx="http://schemas.microsoft.com/office/drawing/2014/chartex" xmlns:cx1="http://schemas.microsoft.com/office/drawing/2015/9/8/chartex" xmlns:mc="http://schemas.openxmlformats.org/markup-compatibility/2006" xmlns:o="urn:schemas-microsoft-com:office:office" xmlns:r="http://schemas.openxmlformats.org/officeDocument/2006/relationships" xmlns:m="http://schemas.openxmlformats.org/officeDocument/2006/math" xmlns:v="urn:schemas-microsoft-com:vml" xmlns:wp14="http://schemas.microsoft.com/office/word/2010/wordprocessingDrawing" xmlns:wp="http://schemas.openxmlformats.org/drawingml/2006/wordprocessingDrawing" xmlns:w10="urn:schemas-microsoft-com:office:word" xmlns:w="http://schemas.openxmlformats.org/wordprocessingml/2006/main" xmlns:w14="http://schemas.microsoft.com/office/word/2010/wordml" xmlns:w15="http://schemas.microsoft.com/office/word/2012/wordml" xmlns:w16se="http://schemas.microsoft.com/office/word/2015/wordml/symex" xmlns:wpg="http://schemas.microsoft.com/office/word/2010/wordprocessingGroup" xmlns:wpi="http://schemas.microsoft.com/office/word/2010/wordprocessingInk" xmlns:wne="http://schemas.microsoft.com/office/word/2006/wordml" xmlns:wps="http://schemas.microsoft.com/office/word/2010/wordprocessingShape" mc:Ignorable="w14 w15 w16se wp14">
   <w:body>
     <w:p>
       <w:pPr>
@@ -82,12 +82,21 @@
               </w:rPr>
               <w:t xml:space="preserve">API </w:t>
             </w:r>
+            <w:proofErr w:type="spellStart"/>
             <w:r>
               <w:rPr>
                 <w:rFonts w:ascii="Impact" w:hAnsi="Impact"/>
                 <w:sz w:val="96"/>
               </w:rPr>
-              <w:t xml:space="preserve">RESTful </w:t>
+              <w:t>RESTful</w:t>
+            </w:r>
+            <w:proofErr w:type="spellEnd"/>
+            <w:r>
+              <w:rPr>
+                <w:rFonts w:ascii="Impact" w:hAnsi="Impact"/>
+                <w:sz w:val="96"/>
+              </w:rPr>
+              <w:t xml:space="preserve"> </w:t>
             </w:r>
             <w:proofErr w:type="spellStart"/>
             <w:r>
@@ -4255,15 +4264,7 @@
     <w:p/>
     <w:p>
       <w:r>
-        <w:t xml:space="preserve">Le </w:t>
-      </w:r>
-      <w:proofErr w:type="spellStart"/>
-      <w:r>
-        <w:t>back-end</w:t>
-      </w:r>
-      <w:proofErr w:type="spellEnd"/>
-      <w:r>
-        <w:t xml:space="preserve"> devra avoir la capacité de dialoguer avec un composant client qui effectuera les actions suivantes :</w:t>
+        <w:t>Le back-end devra avoir la capacité de dialoguer avec un composant client qui effectuera les actions suivantes :</w:t>
       </w:r>
     </w:p>
     <w:p/>
@@ -4329,7 +4330,15 @@
         <w:footnoteReference w:id="1"/>
       </w:r>
       <w:r>
-        <w:t xml:space="preserve"> avec au moins un acteur majeur de gestion d’activité tels que Garmin </w:t>
+        <w:t xml:space="preserve"> avec au moins un acteur majeur de gestion d’activité tels que </w:t>
+      </w:r>
+      <w:proofErr w:type="spellStart"/>
+      <w:r>
+        <w:t>Garmin</w:t>
+      </w:r>
+      <w:proofErr w:type="spellEnd"/>
+      <w:r>
+        <w:t xml:space="preserve"> </w:t>
       </w:r>
       <w:proofErr w:type="spellStart"/>
       <w:r>
@@ -4352,26 +4361,13 @@
         <w:pStyle w:val="Titre3"/>
       </w:pPr>
       <w:r>
-        <w:t xml:space="preserve">Sécurisation du </w:t>
-      </w:r>
-      <w:proofErr w:type="spellStart"/>
-      <w:r>
-        <w:t>back-end</w:t>
-      </w:r>
-      <w:proofErr w:type="spellEnd"/>
+        <w:t>Sécurisation du back-end</w:t>
+      </w:r>
     </w:p>
     <w:p/>
     <w:p>
       <w:r>
-        <w:t xml:space="preserve">Le </w:t>
-      </w:r>
-      <w:proofErr w:type="spellStart"/>
-      <w:r>
-        <w:t>back-end</w:t>
-      </w:r>
-      <w:proofErr w:type="spellEnd"/>
-      <w:r>
-        <w:t xml:space="preserve"> devra implémenter les sécurités suivantes : </w:t>
+        <w:t xml:space="preserve">Le back-end devra implémenter les sécurités suivantes : </w:t>
       </w:r>
     </w:p>
     <w:p/>
@@ -4445,15 +4441,7 @@
     <w:p/>
     <w:p>
       <w:r>
-        <w:t xml:space="preserve">Le </w:t>
-      </w:r>
-      <w:proofErr w:type="spellStart"/>
-      <w:r>
-        <w:t>back-end</w:t>
-      </w:r>
-      <w:proofErr w:type="spellEnd"/>
-      <w:r>
-        <w:t xml:space="preserve"> devra implémenter les mécanismes d’authentification suivantes :</w:t>
+        <w:t>Le back-end devra implémenter les mécanismes d’authentification suivantes :</w:t>
       </w:r>
     </w:p>
     <w:p/>
@@ -4559,7 +4547,7 @@
             <v:path o:extrusionok="f" gradientshapeok="t" o:connecttype="rect"/>
             <o:lock v:ext="edit" aspectratio="t"/>
           </v:shapetype>
-          <v:shape id="_x0000_i1025" type="#_x0000_t75" style="width:454pt;height:406pt">
+          <v:shape id="_x0000_i1025" type="#_x0000_t75" style="width:454.45pt;height:405.8pt">
             <v:imagedata r:id="rId8" o:title="PlannificationInitiale"/>
           </v:shape>
         </w:pict>
@@ -4690,8 +4678,13 @@
           <w:numId w:val="30"/>
         </w:numPr>
       </w:pPr>
-      <w:r>
-        <w:t>Garmin </w:t>
+      <w:proofErr w:type="spellStart"/>
+      <w:r>
+        <w:t>Garmin</w:t>
+      </w:r>
+      <w:proofErr w:type="spellEnd"/>
+      <w:r>
+        <w:t> </w:t>
       </w:r>
       <w:proofErr w:type="spellStart"/>
       <w:r>
@@ -4790,8 +4783,13 @@
             <w:pPr>
               <w:cnfStyle w:val="100000000000" w:firstRow="1" w:lastRow="0" w:firstColumn="0" w:lastColumn="0" w:oddVBand="0" w:evenVBand="0" w:oddHBand="0" w:evenHBand="0" w:firstRowFirstColumn="0" w:firstRowLastColumn="0" w:lastRowFirstColumn="0" w:lastRowLastColumn="0"/>
             </w:pPr>
-            <w:r>
-              <w:t xml:space="preserve">Garmin </w:t>
+            <w:proofErr w:type="spellStart"/>
+            <w:r>
+              <w:t>Garmin</w:t>
+            </w:r>
+            <w:proofErr w:type="spellEnd"/>
+            <w:r>
+              <w:t xml:space="preserve"> </w:t>
             </w:r>
             <w:proofErr w:type="spellStart"/>
             <w:r>
@@ -5820,15 +5818,7 @@
               <w:cnfStyle w:val="000000000000" w:firstRow="0" w:lastRow="0" w:firstColumn="0" w:lastColumn="0" w:oddVBand="0" w:evenVBand="0" w:oddHBand="0" w:evenHBand="0" w:firstRowFirstColumn="0" w:firstRowLastColumn="0" w:lastRowFirstColumn="0" w:lastRowLastColumn="0"/>
             </w:pPr>
             <w:r>
-              <w:t xml:space="preserve">Le serveur n’enregistre pas l’état du client, ce qui permet de </w:t>
-            </w:r>
-            <w:proofErr w:type="gramStart"/>
-            <w:r>
-              <w:t>distribué</w:t>
-            </w:r>
-            <w:proofErr w:type="gramEnd"/>
-            <w:r>
-              <w:t xml:space="preserve"> les charges sur plusieurs </w:t>
+              <w:t xml:space="preserve">Le serveur n’enregistre pas l’état du client, ce qui permet de distribué les charges sur plusieurs </w:t>
             </w:r>
             <w:r>
               <w:t>serveurs</w:t>
@@ -6247,15 +6237,7 @@
     <w:p/>
     <w:p>
       <w:r>
-        <w:t xml:space="preserve">Ayant déjà réalisé l’installation d’un serveur </w:t>
-      </w:r>
-      <w:proofErr w:type="spellStart"/>
-      <w:r>
-        <w:t>NodeJS</w:t>
-      </w:r>
-      <w:proofErr w:type="spellEnd"/>
-      <w:r>
-        <w:t xml:space="preserve"> et d’une base de données MySQL sur un Raspberry Pi en dehors de ce projet, aucun problème ne devrait survenir lors d’une nouvelle installation.</w:t>
+        <w:t>Ayant déjà réalisé l’installation d’un serveur NodeJS et d’une base de données MySQL sur un Raspberry Pi en dehors de ce projet, aucun problème ne devrait survenir lors d’une nouvelle installation.</w:t>
       </w:r>
     </w:p>
     <w:p/>
@@ -6271,15 +6253,7 @@
     <w:p/>
     <w:p>
       <w:r>
-        <w:t xml:space="preserve">Des modules </w:t>
-      </w:r>
-      <w:proofErr w:type="spellStart"/>
-      <w:r>
-        <w:t>NodeJS</w:t>
-      </w:r>
-      <w:proofErr w:type="spellEnd"/>
-      <w:r>
-        <w:t xml:space="preserve"> seront utilisés lors de la réalisation du Web Service, voici une liste </w:t>
+        <w:t xml:space="preserve">Des modules NodeJS seront utilisés lors de la réalisation du Web Service, voici une liste </w:t>
       </w:r>
       <w:r>
         <w:t xml:space="preserve">de plusieurs modules qui seront sûrement utilisés : </w:t>
@@ -6480,13 +6454,8 @@
     <w:p/>
     <w:p>
       <w:r>
-        <w:t xml:space="preserve">Ces modules sont, soit des modules de bases, soit des modules très connus dans l’écosystème </w:t>
-      </w:r>
-      <w:proofErr w:type="spellStart"/>
-      <w:r>
-        <w:t>NodeJS</w:t>
-      </w:r>
-      <w:proofErr w:type="spellEnd"/>
+        <w:t>Ces modules sont, soit des modules de bases, soit des modules très connus dans l’écosystème NodeJS</w:t>
+      </w:r>
       <w:r>
         <w:t>, il est donc très facile de se documenter sur ces modules. Aucun problème de faisabilité de devrait être rencontré lors de la réalisation du Web Service.</w:t>
       </w:r>
@@ -7553,6 +7522,42 @@
         <w:pStyle w:val="Titre2"/>
       </w:pPr>
       <w:r>
+        <w:t>Gestion des retours d'erreurs</w:t>
+      </w:r>
+    </w:p>
+    <w:p/>
+    <w:p>
+      <w:r>
+        <w:t>Un sportif ne doit pas avoir la possibilité d'être informé sur le matériel et les logiciels utilisés pour faire fonctionner l'application. Les erreurs retournées au sportif doivent être compréhensible.</w:t>
+      </w:r>
+    </w:p>
+    <w:p/>
+    <w:p>
+      <w:r>
+        <w:t xml:space="preserve">La gestion </w:t>
+      </w:r>
+      <w:r>
+        <w:t>des erreurs</w:t>
+      </w:r>
+      <w:r>
+        <w:t xml:space="preserve"> permettra</w:t>
+      </w:r>
+      <w:r>
+        <w:t xml:space="preserve"> aussi</w:t>
+      </w:r>
+      <w:r>
+        <w:t xml:space="preserve"> de limiter les informations que peuvent collecter </w:t>
+      </w:r>
+      <w:r>
+        <w:t>des personnes malintentionnées.</w:t>
+      </w:r>
+    </w:p>
+    <w:p/>
+    <w:p>
+      <w:pPr>
+        <w:pStyle w:val="Titre2"/>
+      </w:pPr>
+      <w:r>
         <w:t>Interface web d’administration</w:t>
       </w:r>
     </w:p>
@@ -7575,9 +7580,6 @@
       <w:pPr>
         <w:jc w:val="left"/>
       </w:pPr>
-      <w:r>
-        <w:br w:type="page"/>
-      </w:r>
     </w:p>
     <w:p>
       <w:pPr>
@@ -7585,7 +7587,6 @@
       </w:pPr>
       <w:bookmarkStart w:id="13" w:name="_Toc3369108"/>
       <w:r>
-        <w:lastRenderedPageBreak/>
         <w:t>M</w:t>
       </w:r>
       <w:bookmarkEnd w:id="13"/>
@@ -7758,12 +7759,7 @@
         <w:t>Une activité est unique, un seul utilisateur peut effectuer une activité. Une activité possède un type d’activité qui peut être possédée par d’autres activités.</w:t>
       </w:r>
       <w:r>
-        <w:t xml:space="preserve"> (Un sportif peut consulter toutes les activités de type ‘course à pied</w:t>
-      </w:r>
-      <w:bookmarkStart w:id="14" w:name="_GoBack"/>
-      <w:bookmarkEnd w:id="14"/>
-      <w:r>
-        <w:t>’.</w:t>
+        <w:t xml:space="preserve"> (Un sportif peut consulter toutes les activités de type ‘course à pied’.</w:t>
       </w:r>
     </w:p>
     <w:p/>
@@ -7969,30 +7965,15 @@
     <w:p/>
     <w:p>
       <w:pPr>
-        <w:jc w:val="left"/>
-        <w:rPr>
-          <w:szCs w:val="14"/>
-        </w:rPr>
-      </w:pPr>
-      <w:r>
-        <w:rPr>
-          <w:szCs w:val="14"/>
-        </w:rPr>
-        <w:br w:type="page"/>
-      </w:r>
-    </w:p>
-    <w:p>
-      <w:pPr>
         <w:pStyle w:val="Titre2"/>
       </w:pPr>
-      <w:bookmarkStart w:id="15" w:name="_Toc71691012"/>
-      <w:bookmarkStart w:id="16" w:name="_Toc3369109"/>
-      <w:r>
-        <w:lastRenderedPageBreak/>
+      <w:bookmarkStart w:id="14" w:name="_Toc71691012"/>
+      <w:bookmarkStart w:id="15" w:name="_Toc3369109"/>
+      <w:r>
         <w:t>Stratégie de test</w:t>
       </w:r>
+      <w:bookmarkEnd w:id="14"/>
       <w:bookmarkEnd w:id="15"/>
-      <w:bookmarkEnd w:id="16"/>
     </w:p>
     <w:p/>
     <w:p/>
@@ -8007,15 +7988,7 @@
     <w:p/>
     <w:p>
       <w:r>
-        <w:t xml:space="preserve">Les tests seront effectués sur tous les </w:t>
-      </w:r>
-      <w:proofErr w:type="spellStart"/>
-      <w:r>
-        <w:t>endpoints</w:t>
-      </w:r>
-      <w:proofErr w:type="spellEnd"/>
-      <w:r>
-        <w:t xml:space="preserve"> de l’API.</w:t>
+        <w:t>Les tests seront effectués sur tous les endpoints de l’API.</w:t>
       </w:r>
       <w:r>
         <w:t xml:space="preserve"> Les tests seront réalisés à l’aide du logiciel Postman.</w:t>
@@ -8163,18 +8136,18 @@
       <w:pPr>
         <w:pStyle w:val="Titre2"/>
       </w:pPr>
-      <w:bookmarkStart w:id="17" w:name="_Toc25553310"/>
-      <w:bookmarkStart w:id="18" w:name="_Toc71691015"/>
-      <w:bookmarkStart w:id="19" w:name="_Toc3369110"/>
+      <w:bookmarkStart w:id="16" w:name="_Toc25553310"/>
+      <w:bookmarkStart w:id="17" w:name="_Toc71691015"/>
+      <w:bookmarkStart w:id="18" w:name="_Toc3369110"/>
       <w:r>
         <w:t>R</w:t>
       </w:r>
       <w:r>
         <w:t>isques techniques</w:t>
       </w:r>
+      <w:bookmarkEnd w:id="16"/>
       <w:bookmarkEnd w:id="17"/>
       <w:bookmarkEnd w:id="18"/>
-      <w:bookmarkEnd w:id="19"/>
     </w:p>
     <w:p/>
     <w:tbl>
@@ -8262,16 +8235,11 @@
           </w:tcPr>
           <w:p>
             <w:r>
-              <w:t xml:space="preserve">Tentative d’acquérir </w:t>
-            </w:r>
-            <w:proofErr w:type="gramStart"/>
-            <w:r>
-              <w:t>les connaissances</w:t>
+              <w:t>Tentative d’acquérir les connaissances</w:t>
             </w:r>
             <w:r>
               <w:t xml:space="preserve"> nécessaire</w:t>
             </w:r>
-            <w:proofErr w:type="gramEnd"/>
             <w:r>
               <w:t>, sinon changement vers une authentification non-</w:t>
             </w:r>
@@ -8305,11 +8273,11 @@
       <w:pPr>
         <w:pStyle w:val="Titre2"/>
       </w:pPr>
-      <w:bookmarkStart w:id="20" w:name="_Toc3369111"/>
+      <w:bookmarkStart w:id="19" w:name="_Toc3369111"/>
       <w:r>
         <w:t>Budget initial</w:t>
       </w:r>
-      <w:bookmarkEnd w:id="20"/>
+      <w:bookmarkEnd w:id="19"/>
     </w:p>
     <w:p/>
     <w:p>
@@ -8329,88 +8297,80 @@
       <w:pPr>
         <w:pStyle w:val="Titre1"/>
       </w:pPr>
-      <w:bookmarkStart w:id="21" w:name="_Toc3369112"/>
+      <w:bookmarkStart w:id="20" w:name="_Toc3369112"/>
       <w:r>
         <w:lastRenderedPageBreak/>
         <w:t>Conception</w:t>
       </w:r>
+      <w:bookmarkEnd w:id="20"/>
+    </w:p>
+    <w:p/>
+    <w:p>
+      <w:pPr>
+        <w:pStyle w:val="Titre2"/>
+      </w:pPr>
+      <w:bookmarkStart w:id="21" w:name="_Toc3369113"/>
+      <w:r>
+        <w:t>Analyse de l’environnement</w:t>
+      </w:r>
       <w:bookmarkEnd w:id="21"/>
     </w:p>
     <w:p/>
     <w:p>
+      <w:r>
+        <w:t>J’ai choisi de travailler avec le logiciel Notepad++</w:t>
+      </w:r>
+      <w:r>
+        <w:t>, j’utilise l’auto complétion proposée par Notepad++ et les plugins pour d’autres fonctionnalités comme le FTP.</w:t>
+      </w:r>
+      <w:r>
+        <w:t xml:space="preserve"> </w:t>
+      </w:r>
+    </w:p>
+    <w:p/>
+    <w:p>
+      <w:r>
+        <w:t xml:space="preserve">Lorsque je rencontre des problèmes, je peux utiliser </w:t>
+      </w:r>
+      <w:r>
+        <w:t xml:space="preserve">la console de développement de </w:t>
+      </w:r>
+      <w:r>
+        <w:t>Chrome pour accéder à un débugg</w:t>
+      </w:r>
+      <w:r>
+        <w:t>eu</w:t>
+      </w:r>
+      <w:r>
+        <w:t>r NodeJS.</w:t>
+      </w:r>
+    </w:p>
+    <w:p/>
+    <w:p>
       <w:pPr>
         <w:pStyle w:val="Titre2"/>
       </w:pPr>
-      <w:bookmarkStart w:id="22" w:name="_Toc3369113"/>
-      <w:r>
-        <w:t>Analyse de l’environnement</w:t>
+      <w:bookmarkStart w:id="22" w:name="_Toc3369114"/>
+      <w:r>
+        <w:t>Utilisateurs</w:t>
       </w:r>
       <w:bookmarkEnd w:id="22"/>
     </w:p>
     <w:p/>
     <w:p>
       <w:r>
-        <w:t>J’ai choisi de travailler avec le logiciel Notepad++</w:t>
-      </w:r>
-      <w:r>
-        <w:t>, j’utilise l’auto complétion proposée par Notepad++ et les plugins pour d’autres fonctionnalités comme le FTP.</w:t>
-      </w:r>
-      <w:r>
-        <w:t xml:space="preserve"> </w:t>
-      </w:r>
-    </w:p>
-    <w:p/>
-    <w:p>
-      <w:r>
-        <w:t xml:space="preserve">Lorsque je rencontre des problèmes, je peux utiliser </w:t>
-      </w:r>
-      <w:r>
-        <w:t xml:space="preserve">la console de développement de </w:t>
-      </w:r>
-      <w:r>
-        <w:t>Chrome pour accéder à un débugg</w:t>
-      </w:r>
-      <w:r>
-        <w:t>eu</w:t>
-      </w:r>
-      <w:r>
-        <w:t xml:space="preserve">r </w:t>
-      </w:r>
-      <w:proofErr w:type="spellStart"/>
-      <w:r>
-        <w:t>NodeJS</w:t>
-      </w:r>
-      <w:proofErr w:type="spellEnd"/>
-      <w:r>
-        <w:t>.</w:t>
-      </w:r>
-    </w:p>
-    <w:p/>
+        <w:t>Les utilisateurs s'authentifierons par e-mail et mot de passe, l'email permet d'avoir un identifiant unique. Il ne sera pas possible de créer plusieurs comptes avec la même adresse e-mail.</w:t>
+      </w:r>
+    </w:p>
     <w:p>
       <w:pPr>
         <w:pStyle w:val="Titre2"/>
       </w:pPr>
-      <w:bookmarkStart w:id="23" w:name="_Toc3369114"/>
-      <w:r>
-        <w:t>Utilisateurs</w:t>
+      <w:bookmarkStart w:id="23" w:name="_Toc3369115"/>
+      <w:r>
+        <w:t>Authentification</w:t>
       </w:r>
       <w:bookmarkEnd w:id="23"/>
-    </w:p>
-    <w:p/>
-    <w:p>
-      <w:r>
-        <w:t>Les utilisateurs s'authentifierons par e-mail et mot de passe, l'email permet d'avoir un identifiant unique. Il ne sera pas possible de créer plusieurs comptes avec la même adresse e-mail.</w:t>
-      </w:r>
-    </w:p>
-    <w:p>
-      <w:pPr>
-        <w:pStyle w:val="Titre2"/>
-      </w:pPr>
-      <w:bookmarkStart w:id="24" w:name="_Toc3369115"/>
-      <w:r>
-        <w:t>Authentification</w:t>
-      </w:r>
-      <w:bookmarkEnd w:id="24"/>
     </w:p>
     <w:p/>
     <w:p>
@@ -8600,69 +8560,119 @@
         <w:t>révoquer</w:t>
       </w:r>
       <w:r>
-        <w:t xml:space="preserve"> un </w:t>
+        <w:t xml:space="preserve"> un token d'authentification, il est donc essentiel de limité la validité du token.</w:t>
+      </w:r>
+    </w:p>
+    <w:p/>
+    <w:p>
+      <w:r>
+        <w:t xml:space="preserve">Dans le cas où une révocation des </w:t>
       </w:r>
       <w:proofErr w:type="spellStart"/>
       <w:r>
-        <w:t>token</w:t>
+        <w:t>tokens</w:t>
       </w:r>
       <w:proofErr w:type="spellEnd"/>
       <w:r>
-        <w:t xml:space="preserve"> d'authentification, il est donc essentiel de </w:t>
-      </w:r>
-      <w:proofErr w:type="gramStart"/>
-      <w:r>
-        <w:t>limité</w:t>
-      </w:r>
-      <w:proofErr w:type="gramEnd"/>
-      <w:r>
-        <w:t xml:space="preserve"> la validité du </w:t>
+        <w:t xml:space="preserve"> doit être implémenté, l'authentification ne pourra plus rester </w:t>
       </w:r>
       <w:proofErr w:type="spellStart"/>
       <w:r>
-        <w:t>token</w:t>
+        <w:t>stateless</w:t>
       </w:r>
       <w:proofErr w:type="spellEnd"/>
       <w:r>
-        <w:t>.</w:t>
+        <w:t xml:space="preserve">, un stockage des </w:t>
+      </w:r>
+      <w:proofErr w:type="spellStart"/>
+      <w:r>
+        <w:t>tokens</w:t>
+      </w:r>
+      <w:proofErr w:type="spellEnd"/>
+      <w:r>
+        <w:t xml:space="preserve"> sera nécessaire.</w:t>
       </w:r>
     </w:p>
     <w:p/>
     <w:p>
       <w:r>
-        <w:t xml:space="preserve">Dans le cas où une révocation des </w:t>
-      </w:r>
-      <w:proofErr w:type="spellStart"/>
-      <w:r>
-        <w:t>tokens</w:t>
-      </w:r>
-      <w:proofErr w:type="spellEnd"/>
-      <w:r>
-        <w:t xml:space="preserve"> doit être implémenté, l'authentification ne pourra plus rester </w:t>
-      </w:r>
-      <w:proofErr w:type="spellStart"/>
-      <w:r>
-        <w:t>stateless</w:t>
-      </w:r>
-      <w:proofErr w:type="spellEnd"/>
-      <w:r>
-        <w:t xml:space="preserve">, un stockage des </w:t>
-      </w:r>
-      <w:proofErr w:type="spellStart"/>
-      <w:r>
-        <w:t>tokens</w:t>
-      </w:r>
-      <w:proofErr w:type="spellEnd"/>
-      <w:r>
-        <w:t xml:space="preserve"> sera nécessaire.</w:t>
+        <w:t>Les JWT permettent d'attribuer des scopes de droits à un utilisateur, ce qui permet de limiter l'accès d'un utilisateur à la modification de ses propres activités uniquement.</w:t>
       </w:r>
     </w:p>
     <w:p/>
     <w:p>
-      <w:r>
-        <w:t>Les JWT permettent d'attribuer des scopes de droits à un utilisateur, ce qui permet de limiter l'accès d'un utilisateur à la modification de ses propres activités uniquement.</w:t>
-      </w:r>
-    </w:p>
+      <w:pPr>
+        <w:pStyle w:val="Titre2"/>
+      </w:pPr>
+      <w:r>
+        <w:t>Gestion d'erreurs</w:t>
+      </w:r>
+    </w:p>
+    <w:p/>
+    <w:p>
+      <w:pPr>
+        <w:pStyle w:val="Titre3"/>
+      </w:pPr>
+      <w:r>
+        <w:t>Structure de retour</w:t>
+      </w:r>
+    </w:p>
+    <w:p/>
+    <w:tbl>
+      <w:tblPr>
+        <w:tblStyle w:val="Grilledutableau"/>
+        <w:tblW w:w="0" w:type="auto"/>
+        <w:tblBorders>
+          <w:top w:val="none" w:sz="0" w:space="0" w:color="auto"/>
+          <w:left w:val="none" w:sz="0" w:space="0" w:color="auto"/>
+          <w:bottom w:val="none" w:sz="0" w:space="0" w:color="auto"/>
+          <w:right w:val="none" w:sz="0" w:space="0" w:color="auto"/>
+          <w:insideH w:val="none" w:sz="0" w:space="0" w:color="auto"/>
+          <w:insideV w:val="none" w:sz="0" w:space="0" w:color="auto"/>
+        </w:tblBorders>
+        <w:shd w:val="clear" w:color="auto" w:fill="F2F2F2" w:themeFill="background1" w:themeFillShade="F2"/>
+        <w:tblCellMar>
+          <w:top w:w="170" w:type="dxa"/>
+          <w:bottom w:w="170" w:type="dxa"/>
+        </w:tblCellMar>
+        <w:tblLook w:val="04A0" w:firstRow="1" w:lastRow="0" w:firstColumn="1" w:lastColumn="0" w:noHBand="0" w:noVBand="1"/>
+      </w:tblPr>
+      <w:tblGrid>
+        <w:gridCol w:w="9060"/>
+      </w:tblGrid>
+      <w:tr>
+        <w:tc>
+          <w:tcPr>
+            <w:tcW w:w="9060" w:type="dxa"/>
+            <w:shd w:val="clear" w:color="auto" w:fill="F2F2F2" w:themeFill="background1" w:themeFillShade="F2"/>
+          </w:tcPr>
+          <w:p>
+            <w:pPr>
+              <w:pStyle w:val="code"/>
+            </w:pPr>
+            <w:r>
+              <w:t>{</w:t>
+            </w:r>
+          </w:p>
+          <w:p>
+            <w:pPr>
+              <w:pStyle w:val="code"/>
+            </w:pPr>
+            <w:bookmarkStart w:id="24" w:name="_GoBack"/>
+            <w:bookmarkEnd w:id="24"/>
+          </w:p>
+          <w:p>
+            <w:pPr>
+              <w:pStyle w:val="code"/>
+            </w:pPr>
+            <w:r>
+              <w:t>}</w:t>
+            </w:r>
+          </w:p>
+        </w:tc>
+      </w:tr>
+    </w:tbl>
+    <w:p/>
     <w:p/>
     <w:p>
       <w:pPr>
@@ -8803,11 +8813,9 @@
             <w:tcW w:w="1696" w:type="dxa"/>
           </w:tcPr>
           <w:p>
-            <w:proofErr w:type="spellStart"/>
             <w:r>
               <w:t>Token</w:t>
             </w:r>
-            <w:proofErr w:type="spellEnd"/>
           </w:p>
         </w:tc>
         <w:tc>
@@ -8819,15 +8827,7 @@
               <w:cnfStyle w:val="000000000000" w:firstRow="0" w:lastRow="0" w:firstColumn="0" w:lastColumn="0" w:oddVBand="0" w:evenVBand="0" w:oddHBand="0" w:evenHBand="0" w:firstRowFirstColumn="0" w:firstRowLastColumn="0" w:lastRowFirstColumn="0" w:lastRowLastColumn="0"/>
             </w:pPr>
             <w:r>
-              <w:t xml:space="preserve">Créer un </w:t>
-            </w:r>
-            <w:proofErr w:type="spellStart"/>
-            <w:r>
-              <w:t>token</w:t>
-            </w:r>
-            <w:proofErr w:type="spellEnd"/>
-            <w:r>
-              <w:t xml:space="preserve"> d'authentification </w:t>
+              <w:t xml:space="preserve">Créer un token d'authentification </w:t>
             </w:r>
           </w:p>
         </w:tc>
@@ -8843,6 +8843,7 @@
           </w:tcPr>
           <w:p>
             <w:r>
+              <w:lastRenderedPageBreak/>
               <w:t>Activity</w:t>
             </w:r>
           </w:p>
@@ -8871,11 +8872,9 @@
             <w:tcW w:w="1696" w:type="dxa"/>
           </w:tcPr>
           <w:p>
-            <w:proofErr w:type="spellStart"/>
             <w:r>
               <w:t>Subscription</w:t>
             </w:r>
-            <w:proofErr w:type="spellEnd"/>
           </w:p>
         </w:tc>
         <w:tc>
@@ -8927,13 +8926,8 @@
         <w:pStyle w:val="Titre2"/>
       </w:pPr>
       <w:bookmarkStart w:id="27" w:name="_Toc3369118"/>
-      <w:proofErr w:type="spellStart"/>
-      <w:r>
-        <w:t>Endpoints</w:t>
-      </w:r>
-      <w:proofErr w:type="spellEnd"/>
-      <w:r>
-        <w:t xml:space="preserve"> de l’API</w:t>
+      <w:r>
+        <w:t>Endpoints de l’API</w:t>
       </w:r>
       <w:bookmarkEnd w:id="27"/>
     </w:p>
@@ -8972,11 +8966,9 @@
             <w:tcW w:w="3578" w:type="dxa"/>
           </w:tcPr>
           <w:p>
-            <w:proofErr w:type="spellStart"/>
             <w:r>
               <w:t>Endpoints</w:t>
             </w:r>
-            <w:proofErr w:type="spellEnd"/>
           </w:p>
         </w:tc>
         <w:tc>
@@ -9035,7 +9027,6 @@
           </w:tcPr>
           <w:p>
             <w:r>
-              <w:lastRenderedPageBreak/>
               <w:t>Modification compte</w:t>
             </w:r>
           </w:p>
@@ -9046,15 +9037,7 @@
           </w:tcPr>
           <w:p>
             <w:r>
-              <w:t>/user/{</w:t>
-            </w:r>
-            <w:proofErr w:type="spellStart"/>
-            <w:r>
-              <w:t>userid</w:t>
-            </w:r>
-            <w:proofErr w:type="spellEnd"/>
-            <w:r>
-              <w:t>}</w:t>
+              <w:t>/user/{userid}</w:t>
             </w:r>
           </w:p>
         </w:tc>
@@ -9091,11 +9074,9 @@
             <w:r>
               <w:t>/</w:t>
             </w:r>
-            <w:proofErr w:type="spellStart"/>
             <w:r>
               <w:t>token</w:t>
             </w:r>
-            <w:proofErr w:type="spellEnd"/>
           </w:p>
         </w:tc>
         <w:tc>
@@ -9126,23 +9107,7 @@
           </w:tcPr>
           <w:p>
             <w:r>
-              <w:t>/user/{</w:t>
-            </w:r>
-            <w:proofErr w:type="spellStart"/>
-            <w:r>
-              <w:t>userid</w:t>
-            </w:r>
-            <w:proofErr w:type="spellEnd"/>
-            <w:r>
-              <w:t>}/</w:t>
-            </w:r>
-            <w:proofErr w:type="spellStart"/>
-            <w:r>
-              <w:t>activity</w:t>
-            </w:r>
-            <w:proofErr w:type="spellEnd"/>
-            <w:r>
-              <w:t>/</w:t>
+              <w:t>/user/{userid}/activity/</w:t>
             </w:r>
           </w:p>
         </w:tc>
@@ -9178,23 +9143,8 @@
             <w:tcW w:w="3578" w:type="dxa"/>
           </w:tcPr>
           <w:p>
-            <w:proofErr w:type="spellStart"/>
-            <w:proofErr w:type="gramStart"/>
-            <w:r>
-              <w:t>activity</w:t>
-            </w:r>
-            <w:proofErr w:type="spellEnd"/>
-            <w:proofErr w:type="gramEnd"/>
-            <w:r>
-              <w:t>/{</w:t>
-            </w:r>
-            <w:proofErr w:type="spellStart"/>
-            <w:r>
-              <w:t>activityid</w:t>
-            </w:r>
-            <w:proofErr w:type="spellEnd"/>
-            <w:r>
-              <w:t>}</w:t>
+            <w:r>
+              <w:t>activity/{activityid}</w:t>
             </w:r>
           </w:p>
         </w:tc>
@@ -9229,31 +9179,7 @@
           </w:tcPr>
           <w:p>
             <w:r>
-              <w:t>/user/{</w:t>
-            </w:r>
-            <w:proofErr w:type="spellStart"/>
-            <w:r>
-              <w:t>userid</w:t>
-            </w:r>
-            <w:proofErr w:type="spellEnd"/>
-            <w:r>
-              <w:t>}/</w:t>
-            </w:r>
-            <w:proofErr w:type="spellStart"/>
-            <w:r>
-              <w:t>activity</w:t>
-            </w:r>
-            <w:proofErr w:type="spellEnd"/>
-            <w:r>
-              <w:t>/{</w:t>
-            </w:r>
-            <w:proofErr w:type="spellStart"/>
-            <w:r>
-              <w:t>activityid</w:t>
-            </w:r>
-            <w:proofErr w:type="spellEnd"/>
-            <w:r>
-              <w:t>}</w:t>
+              <w:t>/user/{userid}/activity/{activityid}</w:t>
             </w:r>
           </w:p>
         </w:tc>
@@ -9287,23 +9213,8 @@
             <w:tcW w:w="3578" w:type="dxa"/>
           </w:tcPr>
           <w:p>
-            <w:proofErr w:type="spellStart"/>
-            <w:proofErr w:type="gramStart"/>
-            <w:r>
-              <w:t>activity</w:t>
-            </w:r>
-            <w:proofErr w:type="spellEnd"/>
-            <w:proofErr w:type="gramEnd"/>
-            <w:r>
-              <w:t>/{</w:t>
-            </w:r>
-            <w:proofErr w:type="spellStart"/>
-            <w:r>
-              <w:t>activityid</w:t>
-            </w:r>
-            <w:proofErr w:type="spellEnd"/>
-            <w:r>
-              <w:t>}</w:t>
+            <w:r>
+              <w:t>activity/{activityid}</w:t>
             </w:r>
           </w:p>
         </w:tc>
@@ -9338,31 +9249,7 @@
           </w:tcPr>
           <w:p>
             <w:r>
-              <w:t>/user/{</w:t>
-            </w:r>
-            <w:proofErr w:type="spellStart"/>
-            <w:r>
-              <w:t>userid</w:t>
-            </w:r>
-            <w:proofErr w:type="spellEnd"/>
-            <w:r>
-              <w:t>}/</w:t>
-            </w:r>
-            <w:proofErr w:type="spellStart"/>
-            <w:r>
-              <w:t>activity</w:t>
-            </w:r>
-            <w:proofErr w:type="spellEnd"/>
-            <w:r>
-              <w:t>/{</w:t>
-            </w:r>
-            <w:proofErr w:type="spellStart"/>
-            <w:r>
-              <w:t>activityid</w:t>
-            </w:r>
-            <w:proofErr w:type="spellEnd"/>
-            <w:r>
-              <w:t>}</w:t>
+              <w:t>/user/{userid}/activity/{activityid}</w:t>
             </w:r>
           </w:p>
         </w:tc>
@@ -9396,23 +9283,8 @@
             <w:tcW w:w="3578" w:type="dxa"/>
           </w:tcPr>
           <w:p>
-            <w:proofErr w:type="spellStart"/>
-            <w:proofErr w:type="gramStart"/>
-            <w:r>
-              <w:t>activity</w:t>
-            </w:r>
-            <w:proofErr w:type="spellEnd"/>
-            <w:proofErr w:type="gramEnd"/>
-            <w:r>
-              <w:t>/{</w:t>
-            </w:r>
-            <w:proofErr w:type="spellStart"/>
-            <w:r>
-              <w:t>activityid</w:t>
-            </w:r>
-            <w:proofErr w:type="spellEnd"/>
-            <w:r>
-              <w:t>}</w:t>
+            <w:r>
+              <w:t>activity/{activityid}</w:t>
             </w:r>
           </w:p>
         </w:tc>
@@ -9447,31 +9319,7 @@
           </w:tcPr>
           <w:p>
             <w:r>
-              <w:t>/user/{</w:t>
-            </w:r>
-            <w:proofErr w:type="spellStart"/>
-            <w:r>
-              <w:t>userid</w:t>
-            </w:r>
-            <w:proofErr w:type="spellEnd"/>
-            <w:r>
-              <w:t>}/</w:t>
-            </w:r>
-            <w:proofErr w:type="spellStart"/>
-            <w:r>
-              <w:t>activity</w:t>
-            </w:r>
-            <w:proofErr w:type="spellEnd"/>
-            <w:r>
-              <w:t>/{</w:t>
-            </w:r>
-            <w:proofErr w:type="spellStart"/>
-            <w:r>
-              <w:t>activityid</w:t>
-            </w:r>
-            <w:proofErr w:type="spellEnd"/>
-            <w:r>
-              <w:t>}</w:t>
+              <w:t>/user/{userid}/activity/{activityid}</w:t>
             </w:r>
           </w:p>
         </w:tc>
@@ -9514,15 +9362,7 @@
               <w:t>i</w:t>
             </w:r>
             <w:r>
-              <w:t>tion/{</w:t>
-            </w:r>
-            <w:proofErr w:type="spellStart"/>
-            <w:r>
-              <w:t>positionid</w:t>
-            </w:r>
-            <w:proofErr w:type="spellEnd"/>
-            <w:r>
-              <w:t>}</w:t>
+              <w:t>tion/{positionid}</w:t>
             </w:r>
           </w:p>
         </w:tc>
@@ -9560,15 +9400,7 @@
               <w:t>/</w:t>
             </w:r>
             <w:r>
-              <w:t>position/{</w:t>
-            </w:r>
-            <w:proofErr w:type="spellStart"/>
-            <w:r>
-              <w:t>positionid</w:t>
-            </w:r>
-            <w:proofErr w:type="spellEnd"/>
-            <w:r>
-              <w:t>}</w:t>
+              <w:t>position/{positionid}</w:t>
             </w:r>
           </w:p>
         </w:tc>
@@ -9603,15 +9435,7 @@
           </w:tcPr>
           <w:p>
             <w:r>
-              <w:t>/</w:t>
-            </w:r>
-            <w:proofErr w:type="spellStart"/>
-            <w:r>
-              <w:t>activity</w:t>
-            </w:r>
-            <w:proofErr w:type="spellEnd"/>
-            <w:r>
-              <w:t>-t</w:t>
+              <w:t>/activity-t</w:t>
             </w:r>
             <w:r>
               <w:t>ype/</w:t>
@@ -9646,15 +9470,7 @@
           </w:tcPr>
           <w:p>
             <w:r>
-              <w:t>/</w:t>
-            </w:r>
-            <w:proofErr w:type="spellStart"/>
-            <w:r>
-              <w:t>activity</w:t>
-            </w:r>
-            <w:proofErr w:type="spellEnd"/>
-            <w:r>
-              <w:t>-type/</w:t>
+              <w:t>/activity-type/</w:t>
             </w:r>
           </w:p>
         </w:tc>
@@ -9689,23 +9505,7 @@
           </w:tcPr>
           <w:p>
             <w:r>
-              <w:t>/</w:t>
-            </w:r>
-            <w:proofErr w:type="spellStart"/>
-            <w:r>
-              <w:t>activity</w:t>
-            </w:r>
-            <w:proofErr w:type="spellEnd"/>
-            <w:r>
-              <w:t>-type/{</w:t>
-            </w:r>
-            <w:proofErr w:type="spellStart"/>
-            <w:r>
-              <w:t>typeid</w:t>
-            </w:r>
-            <w:proofErr w:type="spellEnd"/>
-            <w:r>
-              <w:t>}</w:t>
+              <w:t>/activity-type/{typeid}</w:t>
             </w:r>
           </w:p>
         </w:tc>
@@ -9737,23 +9537,7 @@
           </w:tcPr>
           <w:p>
             <w:r>
-              <w:t>/</w:t>
-            </w:r>
-            <w:proofErr w:type="spellStart"/>
-            <w:r>
-              <w:t>activity</w:t>
-            </w:r>
-            <w:proofErr w:type="spellEnd"/>
-            <w:r>
-              <w:t>-type/{</w:t>
-            </w:r>
-            <w:proofErr w:type="spellStart"/>
-            <w:r>
-              <w:t>typeid</w:t>
-            </w:r>
-            <w:proofErr w:type="spellEnd"/>
-            <w:r>
-              <w:t>}</w:t>
+              <w:t>/activity-type/{typeid}</w:t>
             </w:r>
           </w:p>
         </w:tc>
@@ -9788,15 +9572,7 @@
           </w:tcPr>
           <w:p>
             <w:r>
-              <w:t>/</w:t>
-            </w:r>
-            <w:proofErr w:type="spellStart"/>
-            <w:r>
-              <w:t>subscription</w:t>
-            </w:r>
-            <w:proofErr w:type="spellEnd"/>
-            <w:r>
-              <w:t>/</w:t>
+              <w:t>/subscription/</w:t>
             </w:r>
           </w:p>
         </w:tc>
@@ -9828,15 +9604,7 @@
           </w:tcPr>
           <w:p>
             <w:r>
-              <w:t>/</w:t>
-            </w:r>
-            <w:proofErr w:type="spellStart"/>
-            <w:r>
-              <w:t>subscription</w:t>
-            </w:r>
-            <w:proofErr w:type="spellEnd"/>
-            <w:r>
-              <w:t>/{</w:t>
+              <w:t>/subscription/{</w:t>
             </w:r>
             <w:proofErr w:type="spellStart"/>
             <w:r>
@@ -9879,21 +9647,8 @@
           </w:tcPr>
           <w:p>
             <w:r>
-              <w:t>/user/{</w:t>
-            </w:r>
-            <w:proofErr w:type="spellStart"/>
-            <w:r>
-              <w:t>userid</w:t>
-            </w:r>
-            <w:proofErr w:type="spellEnd"/>
-            <w:r>
-              <w:t>}/</w:t>
-            </w:r>
-            <w:proofErr w:type="spellStart"/>
-            <w:r>
-              <w:t>subscription</w:t>
-            </w:r>
-            <w:proofErr w:type="spellEnd"/>
+              <w:t>/user/{userid}/subscription</w:t>
+            </w:r>
           </w:p>
         </w:tc>
         <w:tc>
@@ -9942,11 +9697,9 @@
             <w:tcW w:w="4530" w:type="dxa"/>
           </w:tcPr>
           <w:p>
-            <w:proofErr w:type="spellStart"/>
             <w:r>
               <w:t>NodeJS</w:t>
             </w:r>
-            <w:proofErr w:type="spellEnd"/>
           </w:p>
         </w:tc>
         <w:tc>
@@ -9954,13 +9707,8 @@
             <w:tcW w:w="4530" w:type="dxa"/>
           </w:tcPr>
           <w:p>
-            <w:proofErr w:type="gramStart"/>
-            <w:r>
-              <w:t>v</w:t>
-            </w:r>
-            <w:proofErr w:type="gramEnd"/>
-            <w:r>
-              <w:t>8.11.1</w:t>
+            <w:r>
+              <w:t>v8.11.1</w:t>
             </w:r>
           </w:p>
         </w:tc>
@@ -9971,13 +9719,9 @@
             <w:tcW w:w="4530" w:type="dxa"/>
           </w:tcPr>
           <w:p>
-            <w:proofErr w:type="spellStart"/>
-            <w:proofErr w:type="gramStart"/>
             <w:r>
               <w:t>npm</w:t>
             </w:r>
-            <w:proofErr w:type="spellEnd"/>
-            <w:proofErr w:type="gramEnd"/>
           </w:p>
         </w:tc>
         <w:tc>
@@ -10035,13 +9779,8 @@
             <w:tcW w:w="4530" w:type="dxa"/>
           </w:tcPr>
           <w:p>
-            <w:proofErr w:type="gramStart"/>
-            <w:r>
-              <w:t>stretch</w:t>
-            </w:r>
-            <w:proofErr w:type="gramEnd"/>
-            <w:r>
-              <w:t xml:space="preserve"> 9.4</w:t>
+            <w:r>
+              <w:t>stretch 9.4</w:t>
             </w:r>
           </w:p>
         </w:tc>
@@ -10055,14 +9794,12 @@
             <w:tcW w:w="4530" w:type="dxa"/>
           </w:tcPr>
           <w:p>
-            <w:proofErr w:type="gramStart"/>
             <w:r>
               <w:t>g</w:t>
             </w:r>
             <w:r>
               <w:t>it</w:t>
             </w:r>
-            <w:proofErr w:type="gramEnd"/>
           </w:p>
         </w:tc>
         <w:tc>
@@ -10070,13 +9807,8 @@
             <w:tcW w:w="4530" w:type="dxa"/>
           </w:tcPr>
           <w:p>
-            <w:proofErr w:type="gramStart"/>
-            <w:r>
-              <w:t>git</w:t>
-            </w:r>
-            <w:proofErr w:type="gramEnd"/>
-            <w:r>
-              <w:t xml:space="preserve"> version 2.11.0</w:t>
+            <w:r>
+              <w:t>git version 2.11.0</w:t>
             </w:r>
           </w:p>
         </w:tc>
@@ -10085,6 +9817,7 @@
     <w:p/>
     <w:p>
       <w:r>
+        <w:lastRenderedPageBreak/>
         <w:br w:type="page"/>
       </w:r>
     </w:p>
@@ -10364,7 +10097,6 @@
               </w:rPr>
             </w:pPr>
             <w:proofErr w:type="spellStart"/>
-            <w:proofErr w:type="gramStart"/>
             <w:r>
               <w:rPr>
                 <w:lang w:eastAsia="fr-CH"/>
@@ -10378,7 +10110,6 @@
               <w:t>assword</w:t>
             </w:r>
             <w:proofErr w:type="spellEnd"/>
-            <w:proofErr w:type="gramEnd"/>
           </w:p>
         </w:tc>
         <w:tc>
@@ -10414,7 +10145,6 @@
               </w:rPr>
             </w:pPr>
             <w:proofErr w:type="spellStart"/>
-            <w:proofErr w:type="gramStart"/>
             <w:r>
               <w:rPr>
                 <w:lang w:eastAsia="fr-CH"/>
@@ -10422,7 +10152,6 @@
               <w:t>disabled</w:t>
             </w:r>
             <w:proofErr w:type="spellEnd"/>
-            <w:proofErr w:type="gramEnd"/>
           </w:p>
         </w:tc>
         <w:tc>
@@ -10466,14 +10195,12 @@
                 <w:lang w:eastAsia="fr-CH"/>
               </w:rPr>
             </w:pPr>
-            <w:proofErr w:type="gramStart"/>
             <w:r>
               <w:rPr>
                 <w:lang w:eastAsia="fr-CH"/>
               </w:rPr>
               <w:t>admin</w:t>
             </w:r>
-            <w:proofErr w:type="gramEnd"/>
           </w:p>
         </w:tc>
         <w:tc>
@@ -10603,22 +10330,12 @@
                 <w:lang w:eastAsia="fr-CH"/>
               </w:rPr>
             </w:pPr>
-            <w:proofErr w:type="spellStart"/>
-            <w:proofErr w:type="gramStart"/>
             <w:r>
               <w:rPr>
                 <w:lang w:eastAsia="fr-CH"/>
               </w:rPr>
-              <w:t>start</w:t>
-            </w:r>
-            <w:proofErr w:type="gramEnd"/>
-            <w:r>
-              <w:rPr>
-                <w:lang w:eastAsia="fr-CH"/>
-              </w:rPr>
-              <w:t>_timestamp</w:t>
-            </w:r>
-            <w:proofErr w:type="spellEnd"/>
+              <w:t>start_timestamp</w:t>
+            </w:r>
           </w:p>
         </w:tc>
         <w:tc>
@@ -10653,22 +10370,12 @@
                 <w:lang w:eastAsia="fr-CH"/>
               </w:rPr>
             </w:pPr>
-            <w:proofErr w:type="spellStart"/>
-            <w:proofErr w:type="gramStart"/>
             <w:r>
               <w:rPr>
                 <w:lang w:eastAsia="fr-CH"/>
               </w:rPr>
-              <w:t>end</w:t>
-            </w:r>
-            <w:proofErr w:type="gramEnd"/>
-            <w:r>
-              <w:rPr>
-                <w:lang w:eastAsia="fr-CH"/>
-              </w:rPr>
-              <w:t>_timestamp</w:t>
-            </w:r>
-            <w:proofErr w:type="spellEnd"/>
+              <w:t>end_timestamp</w:t>
+            </w:r>
           </w:p>
         </w:tc>
         <w:tc>
@@ -10682,19 +10389,11 @@
                 <w:lang w:eastAsia="fr-CH"/>
               </w:rPr>
             </w:pPr>
-            <w:proofErr w:type="spellStart"/>
             <w:r>
               <w:rPr>
                 <w:lang w:eastAsia="fr-CH"/>
               </w:rPr>
-              <w:t>Timestmap</w:t>
-            </w:r>
-            <w:proofErr w:type="spellEnd"/>
-            <w:r>
-              <w:rPr>
-                <w:lang w:eastAsia="fr-CH"/>
-              </w:rPr>
-              <w:t xml:space="preserve"> de fin d’activité </w:t>
+              <w:t xml:space="preserve">Timestmap de fin d’activité </w:t>
             </w:r>
           </w:p>
         </w:tc>
@@ -10714,16 +10413,12 @@
                 <w:lang w:eastAsia="fr-CH"/>
               </w:rPr>
             </w:pPr>
-            <w:proofErr w:type="spellStart"/>
-            <w:proofErr w:type="gramStart"/>
             <w:r>
               <w:rPr>
                 <w:lang w:eastAsia="fr-CH"/>
               </w:rPr>
               <w:t>removed</w:t>
             </w:r>
-            <w:proofErr w:type="spellEnd"/>
-            <w:proofErr w:type="gramEnd"/>
           </w:p>
         </w:tc>
         <w:tc>
@@ -10852,14 +10547,12 @@
                 <w:lang w:eastAsia="fr-CH"/>
               </w:rPr>
             </w:pPr>
-            <w:proofErr w:type="gramStart"/>
             <w:r>
               <w:rPr>
                 <w:lang w:eastAsia="fr-CH"/>
               </w:rPr>
               <w:t>latitude</w:t>
             </w:r>
-            <w:proofErr w:type="gramEnd"/>
           </w:p>
         </w:tc>
         <w:tc>
@@ -10894,14 +10587,12 @@
                 <w:lang w:eastAsia="fr-CH"/>
               </w:rPr>
             </w:pPr>
-            <w:proofErr w:type="gramStart"/>
             <w:r>
               <w:rPr>
                 <w:lang w:eastAsia="fr-CH"/>
               </w:rPr>
               <w:t>longitude</w:t>
             </w:r>
-            <w:proofErr w:type="gramEnd"/>
           </w:p>
         </w:tc>
         <w:tc>
@@ -10939,14 +10630,12 @@
                 <w:lang w:eastAsia="fr-CH"/>
               </w:rPr>
             </w:pPr>
-            <w:proofErr w:type="gramStart"/>
             <w:r>
               <w:rPr>
                 <w:lang w:eastAsia="fr-CH"/>
               </w:rPr>
               <w:t>altitude</w:t>
             </w:r>
-            <w:proofErr w:type="gramEnd"/>
           </w:p>
         </w:tc>
         <w:tc>
@@ -10981,16 +10670,12 @@
                 <w:lang w:eastAsia="fr-CH"/>
               </w:rPr>
             </w:pPr>
-            <w:proofErr w:type="spellStart"/>
-            <w:proofErr w:type="gramStart"/>
             <w:r>
               <w:rPr>
                 <w:lang w:eastAsia="fr-CH"/>
               </w:rPr>
               <w:t>removed</w:t>
             </w:r>
-            <w:proofErr w:type="spellEnd"/>
-            <w:proofErr w:type="gramEnd"/>
           </w:p>
         </w:tc>
         <w:tc>
@@ -11028,14 +10713,12 @@
           <w:lang w:eastAsia="fr-CH"/>
         </w:rPr>
       </w:pPr>
-      <w:proofErr w:type="spellStart"/>
       <w:r>
         <w:rPr>
           <w:lang w:eastAsia="fr-CH"/>
         </w:rPr>
         <w:t>Subscription</w:t>
       </w:r>
-      <w:proofErr w:type="spellEnd"/>
     </w:p>
     <w:p>
       <w:pPr>
@@ -11116,22 +10799,12 @@
                 <w:lang w:eastAsia="fr-CH"/>
               </w:rPr>
             </w:pPr>
-            <w:proofErr w:type="spellStart"/>
-            <w:proofErr w:type="gramStart"/>
             <w:r>
               <w:rPr>
                 <w:lang w:eastAsia="fr-CH"/>
               </w:rPr>
-              <w:t>end</w:t>
-            </w:r>
-            <w:proofErr w:type="gramEnd"/>
-            <w:r>
-              <w:rPr>
-                <w:lang w:eastAsia="fr-CH"/>
-              </w:rPr>
-              <w:t>_timestamp</w:t>
-            </w:r>
-            <w:proofErr w:type="spellEnd"/>
+              <w:t>end_timestamp</w:t>
+            </w:r>
           </w:p>
         </w:tc>
         <w:tc>
@@ -11166,23 +10839,13 @@
                 <w:lang w:eastAsia="fr-CH"/>
               </w:rPr>
             </w:pPr>
-            <w:proofErr w:type="spellStart"/>
-            <w:proofErr w:type="gramStart"/>
             <w:r>
               <w:rPr>
                 <w:lang w:eastAsia="fr-CH"/>
               </w:rPr>
               <w:lastRenderedPageBreak/>
-              <w:t>start</w:t>
-            </w:r>
-            <w:proofErr w:type="gramEnd"/>
-            <w:r>
-              <w:rPr>
-                <w:lang w:eastAsia="fr-CH"/>
-              </w:rPr>
-              <w:t>_timestamp</w:t>
-            </w:r>
-            <w:proofErr w:type="spellEnd"/>
+              <w:t>start_timestamp</w:t>
+            </w:r>
           </w:p>
         </w:tc>
         <w:tc>
@@ -11221,7 +10884,6 @@
               </w:rPr>
             </w:pPr>
             <w:proofErr w:type="spellStart"/>
-            <w:proofErr w:type="gramStart"/>
             <w:r>
               <w:rPr>
                 <w:lang w:eastAsia="fr-CH"/>
@@ -11229,7 +10891,6 @@
               <w:t>paused</w:t>
             </w:r>
             <w:proofErr w:type="spellEnd"/>
-            <w:proofErr w:type="gramEnd"/>
           </w:p>
         </w:tc>
         <w:tc>
@@ -11360,13 +11021,9 @@
             <w:tcW w:w="4530" w:type="dxa"/>
           </w:tcPr>
           <w:p>
-            <w:proofErr w:type="spellStart"/>
-            <w:proofErr w:type="gramStart"/>
             <w:r>
               <w:t>removed</w:t>
             </w:r>
-            <w:proofErr w:type="spellEnd"/>
-            <w:proofErr w:type="gramEnd"/>
           </w:p>
         </w:tc>
         <w:tc>
@@ -11420,15 +11077,7 @@
       </w:r>
       <w:proofErr w:type="spellEnd"/>
       <w:r>
-        <w:t xml:space="preserve"> d’obtention du </w:t>
-      </w:r>
-      <w:proofErr w:type="spellStart"/>
-      <w:r>
-        <w:t>token</w:t>
-      </w:r>
-      <w:proofErr w:type="spellEnd"/>
-      <w:r>
-        <w:t>.</w:t>
+        <w:t xml:space="preserve"> d’obtention du token.</w:t>
       </w:r>
     </w:p>
     <w:p/>
@@ -11466,6 +11115,7 @@
       <w:r>
         <w:rPr>
           <w:noProof/>
+          <w:lang w:val="fr-CH" w:eastAsia="fr-CH"/>
         </w:rPr>
         <w:drawing>
           <wp:anchor distT="0" distB="0" distL="114300" distR="114300" simplePos="0" relativeHeight="251658240" behindDoc="0" locked="0" layoutInCell="1" allowOverlap="1" wp14:anchorId="2B183E1A">
@@ -11548,10 +11198,10 @@
     <w:p>
       <w:r>
         <w:object w:dxaOrig="12516" w:dyaOrig="8784">
-          <v:shape id="_x0000_i1026" type="#_x0000_t75" style="width:570pt;height:402pt" o:ole="">
+          <v:shape id="_x0000_i1026" type="#_x0000_t75" style="width:570.4pt;height:402.1pt" o:ole="">
             <v:imagedata r:id="rId15" o:title=""/>
           </v:shape>
-          <o:OLEObject Type="Embed" ProgID="Visio.Drawing.15" ShapeID="_x0000_i1026" DrawAspect="Content" ObjectID="_1614279007" r:id="rId16"/>
+          <o:OLEObject Type="Embed" ProgID="Visio.Drawing.15" ShapeID="_x0000_i1026" DrawAspect="Content" ObjectID="_1614514236" r:id="rId16"/>
         </w:object>
       </w:r>
     </w:p>
@@ -11571,10 +11221,10 @@
       </w:pPr>
       <w:r>
         <w:object w:dxaOrig="11304" w:dyaOrig="9624">
-          <v:shape id="_x0000_i1027" type="#_x0000_t75" style="width:494pt;height:419pt" o:ole="">
+          <v:shape id="_x0000_i1027" type="#_x0000_t75" style="width:493.7pt;height:418.9pt" o:ole="">
             <v:imagedata r:id="rId19" o:title=""/>
           </v:shape>
-          <o:OLEObject Type="Embed" ProgID="Visio.Drawing.15" ShapeID="_x0000_i1027" DrawAspect="Content" ObjectID="_1614279008" r:id="rId20"/>
+          <o:OLEObject Type="Embed" ProgID="Visio.Drawing.15" ShapeID="_x0000_i1027" DrawAspect="Content" ObjectID="_1614514237" r:id="rId20"/>
         </w:object>
       </w:r>
       <w:bookmarkStart w:id="32" w:name="_Toc71703259"/>
@@ -11621,10 +11271,10 @@
     <w:p>
       <w:r>
         <w:object w:dxaOrig="9571" w:dyaOrig="10306">
-          <v:shape id="_x0000_i1028" type="#_x0000_t75" style="width:453pt;height:488.5pt" o:ole="">
+          <v:shape id="_x0000_i1028" type="#_x0000_t75" style="width:453.5pt;height:488.1pt" o:ole="">
             <v:imagedata r:id="rId21" o:title=""/>
           </v:shape>
-          <o:OLEObject Type="Embed" ProgID="Visio.Drawing.15" ShapeID="_x0000_i1028" DrawAspect="Content" ObjectID="_1614279009" r:id="rId22"/>
+          <o:OLEObject Type="Embed" ProgID="Visio.Drawing.15" ShapeID="_x0000_i1028" DrawAspect="Content" ObjectID="_1614514238" r:id="rId22"/>
         </w:object>
       </w:r>
     </w:p>
@@ -12242,11 +11892,9 @@
             <w:r>
               <w:t> : Soumet une requête GET à "/</w:t>
             </w:r>
-            <w:proofErr w:type="spellStart"/>
             <w:r>
               <w:t>token</w:t>
             </w:r>
-            <w:proofErr w:type="spellEnd"/>
             <w:r>
               <w:t>"</w:t>
             </w:r>
@@ -12684,23 +12332,7 @@
               <w:cnfStyle w:val="000000100000" w:firstRow="0" w:lastRow="0" w:firstColumn="0" w:lastColumn="0" w:oddVBand="0" w:evenVBand="0" w:oddHBand="1" w:evenHBand="0" w:firstRowFirstColumn="0" w:firstRowLastColumn="0" w:lastRowFirstColumn="0" w:lastRowLastColumn="0"/>
             </w:pPr>
             <w:r>
-              <w:t>Membre : Soumet une requête POST à "user/{</w:t>
-            </w:r>
-            <w:proofErr w:type="spellStart"/>
-            <w:r>
-              <w:t>userid</w:t>
-            </w:r>
-            <w:proofErr w:type="spellEnd"/>
-            <w:r>
-              <w:t>}/</w:t>
-            </w:r>
-            <w:proofErr w:type="spellStart"/>
-            <w:r>
-              <w:t>activity</w:t>
-            </w:r>
-            <w:proofErr w:type="spellEnd"/>
-            <w:r>
-              <w:t>"</w:t>
+              <w:t>Membre : Soumet une requête POST à "user/{userid}/activity"</w:t>
             </w:r>
           </w:p>
         </w:tc>
@@ -13286,23 +12918,7 @@
               <w:cnfStyle w:val="000000100000" w:firstRow="0" w:lastRow="0" w:firstColumn="0" w:lastColumn="0" w:oddVBand="0" w:evenVBand="0" w:oddHBand="1" w:evenHBand="0" w:firstRowFirstColumn="0" w:firstRowLastColumn="0" w:lastRowFirstColumn="0" w:lastRowLastColumn="0"/>
             </w:pPr>
             <w:r>
-              <w:t>Membre : Soumet une requête GET à "/</w:t>
-            </w:r>
-            <w:proofErr w:type="spellStart"/>
-            <w:r>
-              <w:t>activity</w:t>
-            </w:r>
-            <w:proofErr w:type="spellEnd"/>
-            <w:r>
-              <w:t>/{</w:t>
-            </w:r>
-            <w:proofErr w:type="spellStart"/>
-            <w:r>
-              <w:t>activityid</w:t>
-            </w:r>
-            <w:proofErr w:type="spellEnd"/>
-            <w:r>
-              <w:t>}"</w:t>
+              <w:t>Membre : Soumet une requête GET à "/activity/{activityid}"</w:t>
             </w:r>
           </w:p>
         </w:tc>
@@ -13852,11 +13468,9 @@
             <w:pPr>
               <w:jc w:val="center"/>
             </w:pPr>
-            <w:proofErr w:type="gramStart"/>
             <w:r>
               <w:t>pi</w:t>
             </w:r>
-            <w:proofErr w:type="gramEnd"/>
           </w:p>
         </w:tc>
         <w:tc>
@@ -13914,11 +13528,9 @@
             <w:pPr>
               <w:jc w:val="center"/>
             </w:pPr>
-            <w:proofErr w:type="gramStart"/>
             <w:r>
               <w:t>alexandre</w:t>
             </w:r>
-            <w:proofErr w:type="gramEnd"/>
           </w:p>
         </w:tc>
         <w:tc>
@@ -14057,12 +13669,10 @@
           </w:tcPr>
           <w:p>
             <w:proofErr w:type="spellStart"/>
-            <w:proofErr w:type="gramStart"/>
             <w:r>
               <w:t>openssh</w:t>
             </w:r>
             <w:proofErr w:type="spellEnd"/>
-            <w:proofErr w:type="gramEnd"/>
             <w:r>
               <w:t>-server</w:t>
             </w:r>
@@ -14083,21 +13693,7 @@
               <w:rPr>
                 <w:lang w:val="de-CH"/>
               </w:rPr>
-              <w:t xml:space="preserve">OpenSSH_7.4p1 Raspbian-10+deb9u5, OpenSSL </w:t>
-            </w:r>
-            <w:proofErr w:type="gramStart"/>
-            <w:r>
-              <w:rPr>
-                <w:lang w:val="de-CH"/>
-              </w:rPr>
-              <w:t>1.0.2q  20</w:t>
-            </w:r>
-            <w:proofErr w:type="gramEnd"/>
-            <w:r>
-              <w:rPr>
-                <w:lang w:val="de-CH"/>
-              </w:rPr>
-              <w:t xml:space="preserve"> Nov 2018</w:t>
+              <w:t>OpenSSH_7.4p1 Raspbian-10+deb9u5, OpenSSL 1.0.2q  20 Nov 2018</w:t>
             </w:r>
           </w:p>
         </w:tc>
@@ -14110,12 +13706,10 @@
           </w:tcPr>
           <w:p>
             <w:proofErr w:type="spellStart"/>
-            <w:proofErr w:type="gramStart"/>
             <w:r>
               <w:t>ufw</w:t>
             </w:r>
             <w:proofErr w:type="spellEnd"/>
-            <w:proofErr w:type="gramEnd"/>
           </w:p>
         </w:tc>
         <w:tc>
@@ -14142,16 +13736,11 @@
             <w:tcW w:w="2263" w:type="dxa"/>
           </w:tcPr>
           <w:p>
-            <w:proofErr w:type="gramStart"/>
             <w:r>
               <w:t>f</w:t>
             </w:r>
             <w:r>
-              <w:t>ail</w:t>
-            </w:r>
-            <w:proofErr w:type="gramEnd"/>
-            <w:r>
-              <w:t>2ban</w:t>
+              <w:t>ail2ban</w:t>
             </w:r>
           </w:p>
         </w:tc>
@@ -14177,12 +13766,10 @@
           </w:tcPr>
           <w:p>
             <w:proofErr w:type="spellStart"/>
-            <w:proofErr w:type="gramStart"/>
             <w:r>
               <w:t>nodejs</w:t>
             </w:r>
             <w:proofErr w:type="spellEnd"/>
-            <w:proofErr w:type="gramEnd"/>
           </w:p>
         </w:tc>
         <w:tc>
@@ -14193,13 +13780,8 @@
             <w:pPr>
               <w:cnfStyle w:val="000000000000" w:firstRow="0" w:lastRow="0" w:firstColumn="0" w:lastColumn="0" w:oddVBand="0" w:evenVBand="0" w:oddHBand="0" w:evenHBand="0" w:firstRowFirstColumn="0" w:firstRowLastColumn="0" w:lastRowFirstColumn="0" w:lastRowLastColumn="0"/>
             </w:pPr>
-            <w:proofErr w:type="gramStart"/>
-            <w:r>
-              <w:t>v</w:t>
-            </w:r>
-            <w:proofErr w:type="gramEnd"/>
-            <w:r>
-              <w:t>8.11.1</w:t>
+            <w:r>
+              <w:t>v8.11.1</w:t>
             </w:r>
           </w:p>
         </w:tc>
@@ -14214,13 +13796,9 @@
             <w:tcW w:w="2263" w:type="dxa"/>
           </w:tcPr>
           <w:p>
-            <w:proofErr w:type="spellStart"/>
-            <w:proofErr w:type="gramStart"/>
             <w:r>
               <w:t>npm</w:t>
             </w:r>
-            <w:proofErr w:type="spellEnd"/>
-            <w:proofErr w:type="gramEnd"/>
           </w:p>
         </w:tc>
         <w:tc>
@@ -14245,12 +13823,10 @@
           </w:tcPr>
           <w:p>
             <w:proofErr w:type="spellStart"/>
-            <w:proofErr w:type="gramStart"/>
             <w:r>
               <w:t>certbot</w:t>
             </w:r>
             <w:proofErr w:type="spellEnd"/>
-            <w:proofErr w:type="gramEnd"/>
           </w:p>
         </w:tc>
         <w:tc>
@@ -14262,12 +13838,10 @@
               <w:cnfStyle w:val="000000000000" w:firstRow="0" w:lastRow="0" w:firstColumn="0" w:lastColumn="0" w:oddVBand="0" w:evenVBand="0" w:oddHBand="0" w:evenHBand="0" w:firstRowFirstColumn="0" w:firstRowLastColumn="0" w:lastRowFirstColumn="0" w:lastRowLastColumn="0"/>
             </w:pPr>
             <w:proofErr w:type="spellStart"/>
-            <w:proofErr w:type="gramStart"/>
             <w:r>
               <w:t>certbot</w:t>
             </w:r>
             <w:proofErr w:type="spellEnd"/>
-            <w:proofErr w:type="gramEnd"/>
             <w:r>
               <w:t xml:space="preserve"> 0.28.0</w:t>
             </w:r>
@@ -14682,12 +14256,10 @@
             </w:pPr>
             <w:bookmarkStart w:id="36" w:name="_Hlk2886505"/>
             <w:proofErr w:type="spellStart"/>
-            <w:proofErr w:type="gramStart"/>
             <w:r>
               <w:t>maxretry</w:t>
             </w:r>
             <w:proofErr w:type="spellEnd"/>
-            <w:proofErr w:type="gramEnd"/>
             <w:r>
               <w:t xml:space="preserve"> = 10</w:t>
             </w:r>
@@ -14769,12 +14341,10 @@
               <w:pStyle w:val="code"/>
             </w:pPr>
             <w:proofErr w:type="spellStart"/>
-            <w:proofErr w:type="gramStart"/>
             <w:r>
               <w:t>sudo</w:t>
             </w:r>
             <w:proofErr w:type="spellEnd"/>
-            <w:proofErr w:type="gramEnd"/>
             <w:r>
               <w:t xml:space="preserve"> </w:t>
             </w:r>
@@ -14823,11 +14393,9 @@
       <w:r>
         <w:t xml:space="preserve"> n’ayant pas d’utilitaire d’aide pour </w:t>
       </w:r>
-      <w:proofErr w:type="spellStart"/>
       <w:r>
         <w:t>NodeJS</w:t>
       </w:r>
-      <w:proofErr w:type="spellEnd"/>
       <w:r>
         <w:t>.</w:t>
       </w:r>
@@ -15323,21 +14891,7 @@
               <w:rPr>
                 <w:lang w:val="en-US"/>
               </w:rPr>
-              <w:t xml:space="preserve">GRANT ALL PRIVILEGES ON </w:t>
-            </w:r>
-            <w:proofErr w:type="gramStart"/>
-            <w:r>
-              <w:rPr>
-                <w:lang w:val="en-US"/>
-              </w:rPr>
-              <w:t>runscape.*</w:t>
-            </w:r>
-            <w:proofErr w:type="gramEnd"/>
-            <w:r>
-              <w:rPr>
-                <w:lang w:val="en-US"/>
-              </w:rPr>
-              <w:t xml:space="preserve"> TO '</w:t>
+              <w:t>GRANT ALL PRIVILEGES ON runscape.* TO '</w:t>
             </w:r>
             <w:proofErr w:type="spellStart"/>
             <w:r>
@@ -16324,15 +15878,7 @@
               <w:cnfStyle w:val="000000100000" w:firstRow="0" w:lastRow="0" w:firstColumn="0" w:lastColumn="0" w:oddVBand="0" w:evenVBand="0" w:oddHBand="1" w:evenHBand="0" w:firstRowFirstColumn="0" w:firstRowLastColumn="0" w:lastRowFirstColumn="0" w:lastRowLastColumn="0"/>
             </w:pPr>
             <w:r>
-              <w:t>Visiteur : Soumet une requête GET à "/</w:t>
-            </w:r>
-            <w:proofErr w:type="spellStart"/>
-            <w:r>
-              <w:t>token</w:t>
-            </w:r>
-            <w:proofErr w:type="spellEnd"/>
-            <w:r>
-              <w:t>"</w:t>
+              <w:t>Visiteur : Soumet une requête GET à "/token"</w:t>
             </w:r>
           </w:p>
         </w:tc>
@@ -17512,7 +17058,7 @@
 </file>
 
 <file path=word/endnotes.xml><?xml version="1.0" encoding="utf-8"?>
-<w:endnotes xmlns:wpc="http://schemas.microsoft.com/office/word/2010/wordprocessingCanvas" xmlns:cx="http://schemas.microsoft.com/office/drawing/2014/chartex" xmlns:cx1="http://schemas.microsoft.com/office/drawing/2015/9/8/chartex" xmlns:cx2="http://schemas.microsoft.com/office/drawing/2015/10/21/chartex" xmlns:cx3="http://schemas.microsoft.com/office/drawing/2016/5/9/chartex" xmlns:cx4="http://schemas.microsoft.com/office/drawing/2016/5/10/chartex" xmlns:cx5="http://schemas.microsoft.com/office/drawing/2016/5/11/chartex" xmlns:cx6="http://schemas.microsoft.com/office/drawing/2016/5/12/chartex" xmlns:cx7="http://schemas.microsoft.com/office/drawing/2016/5/13/chartex" xmlns:cx8="http://schemas.microsoft.com/office/drawing/2016/5/14/chartex" xmlns:mc="http://schemas.openxmlformats.org/markup-compatibility/2006" xmlns:aink="http://schemas.microsoft.com/office/drawing/2016/ink" xmlns:am3d="http://schemas.microsoft.com/office/drawing/2017/model3d" xmlns:o="urn:schemas-microsoft-com:office:office" xmlns:r="http://schemas.openxmlformats.org/officeDocument/2006/relationships" xmlns:m="http://schemas.openxmlformats.org/officeDocument/2006/math" xmlns:v="urn:schemas-microsoft-com:vml" xmlns:wp14="http://schemas.microsoft.com/office/word/2010/wordprocessingDrawing" xmlns:wp="http://schemas.openxmlformats.org/drawingml/2006/wordprocessingDrawing" xmlns:w10="urn:schemas-microsoft-com:office:word" xmlns:w="http://schemas.openxmlformats.org/wordprocessingml/2006/main" xmlns:w14="http://schemas.microsoft.com/office/word/2010/wordml" xmlns:w15="http://schemas.microsoft.com/office/word/2012/wordml" xmlns:w16cid="http://schemas.microsoft.com/office/word/2016/wordml/cid" xmlns:w16se="http://schemas.microsoft.com/office/word/2015/wordml/symex" xmlns:wpg="http://schemas.microsoft.com/office/word/2010/wordprocessingGroup" xmlns:wpi="http://schemas.microsoft.com/office/word/2010/wordprocessingInk" xmlns:wne="http://schemas.microsoft.com/office/word/2006/wordml" xmlns:wps="http://schemas.microsoft.com/office/word/2010/wordprocessingShape" mc:Ignorable="w14 w15 w16se w16cid wp14">
+<w:endnotes xmlns:wpc="http://schemas.microsoft.com/office/word/2010/wordprocessingCanvas" xmlns:cx="http://schemas.microsoft.com/office/drawing/2014/chartex" xmlns:cx1="http://schemas.microsoft.com/office/drawing/2015/9/8/chartex" xmlns:mc="http://schemas.openxmlformats.org/markup-compatibility/2006" xmlns:o="urn:schemas-microsoft-com:office:office" xmlns:r="http://schemas.openxmlformats.org/officeDocument/2006/relationships" xmlns:m="http://schemas.openxmlformats.org/officeDocument/2006/math" xmlns:v="urn:schemas-microsoft-com:vml" xmlns:wp14="http://schemas.microsoft.com/office/word/2010/wordprocessingDrawing" xmlns:wp="http://schemas.openxmlformats.org/drawingml/2006/wordprocessingDrawing" xmlns:w10="urn:schemas-microsoft-com:office:word" xmlns:w="http://schemas.openxmlformats.org/wordprocessingml/2006/main" xmlns:w14="http://schemas.microsoft.com/office/word/2010/wordml" xmlns:w15="http://schemas.microsoft.com/office/word/2012/wordml" xmlns:w16se="http://schemas.microsoft.com/office/word/2015/wordml/symex" xmlns:wpg="http://schemas.microsoft.com/office/word/2010/wordprocessingGroup" xmlns:wpi="http://schemas.microsoft.com/office/word/2010/wordprocessingInk" xmlns:wne="http://schemas.microsoft.com/office/word/2006/wordml" xmlns:wps="http://schemas.microsoft.com/office/word/2010/wordprocessingShape" mc:Ignorable="w14 w15 w16se wp14">
   <w:endnote w:type="separator" w:id="-1">
     <w:p>
       <w:r>
@@ -17531,7 +17077,7 @@
 </file>
 
 <file path=word/footer1.xml><?xml version="1.0" encoding="utf-8"?>
-<w:ftr xmlns:wpc="http://schemas.microsoft.com/office/word/2010/wordprocessingCanvas" xmlns:cx="http://schemas.microsoft.com/office/drawing/2014/chartex" xmlns:cx1="http://schemas.microsoft.com/office/drawing/2015/9/8/chartex" xmlns:cx2="http://schemas.microsoft.com/office/drawing/2015/10/21/chartex" xmlns:cx3="http://schemas.microsoft.com/office/drawing/2016/5/9/chartex" xmlns:cx4="http://schemas.microsoft.com/office/drawing/2016/5/10/chartex" xmlns:cx5="http://schemas.microsoft.com/office/drawing/2016/5/11/chartex" xmlns:cx6="http://schemas.microsoft.com/office/drawing/2016/5/12/chartex" xmlns:cx7="http://schemas.microsoft.com/office/drawing/2016/5/13/chartex" xmlns:cx8="http://schemas.microsoft.com/office/drawing/2016/5/14/chartex" xmlns:mc="http://schemas.openxmlformats.org/markup-compatibility/2006" xmlns:aink="http://schemas.microsoft.com/office/drawing/2016/ink" xmlns:am3d="http://schemas.microsoft.com/office/drawing/2017/model3d" xmlns:o="urn:schemas-microsoft-com:office:office" xmlns:r="http://schemas.openxmlformats.org/officeDocument/2006/relationships" xmlns:m="http://schemas.openxmlformats.org/officeDocument/2006/math" xmlns:v="urn:schemas-microsoft-com:vml" xmlns:wp14="http://schemas.microsoft.com/office/word/2010/wordprocessingDrawing" xmlns:wp="http://schemas.openxmlformats.org/drawingml/2006/wordprocessingDrawing" xmlns:w10="urn:schemas-microsoft-com:office:word" xmlns:w="http://schemas.openxmlformats.org/wordprocessingml/2006/main" xmlns:w14="http://schemas.microsoft.com/office/word/2010/wordml" xmlns:w15="http://schemas.microsoft.com/office/word/2012/wordml" xmlns:w16cid="http://schemas.microsoft.com/office/word/2016/wordml/cid" xmlns:w16se="http://schemas.microsoft.com/office/word/2015/wordml/symex" xmlns:wpg="http://schemas.microsoft.com/office/word/2010/wordprocessingGroup" xmlns:wpi="http://schemas.microsoft.com/office/word/2010/wordprocessingInk" xmlns:wne="http://schemas.microsoft.com/office/word/2006/wordml" xmlns:wps="http://schemas.microsoft.com/office/word/2010/wordprocessingShape" mc:Ignorable="w14 w15 w16se w16cid wp14">
+<w:ftr xmlns:wpc="http://schemas.microsoft.com/office/word/2010/wordprocessingCanvas" xmlns:cx="http://schemas.microsoft.com/office/drawing/2014/chartex" xmlns:cx1="http://schemas.microsoft.com/office/drawing/2015/9/8/chartex" xmlns:mc="http://schemas.openxmlformats.org/markup-compatibility/2006" xmlns:o="urn:schemas-microsoft-com:office:office" xmlns:r="http://schemas.openxmlformats.org/officeDocument/2006/relationships" xmlns:m="http://schemas.openxmlformats.org/officeDocument/2006/math" xmlns:v="urn:schemas-microsoft-com:vml" xmlns:wp14="http://schemas.microsoft.com/office/word/2010/wordprocessingDrawing" xmlns:wp="http://schemas.openxmlformats.org/drawingml/2006/wordprocessingDrawing" xmlns:w10="urn:schemas-microsoft-com:office:word" xmlns:w="http://schemas.openxmlformats.org/wordprocessingml/2006/main" xmlns:w14="http://schemas.microsoft.com/office/word/2010/wordml" xmlns:w15="http://schemas.microsoft.com/office/word/2012/wordml" xmlns:w16se="http://schemas.microsoft.com/office/word/2015/wordml/symex" xmlns:wpg="http://schemas.microsoft.com/office/word/2010/wordprocessingGroup" xmlns:wpi="http://schemas.microsoft.com/office/word/2010/wordprocessingInk" xmlns:wne="http://schemas.microsoft.com/office/word/2006/wordml" xmlns:wps="http://schemas.microsoft.com/office/word/2010/wordprocessingShape" mc:Ignorable="w14 w15 w16se wp14">
   <w:p>
     <w:pPr>
       <w:pStyle w:val="Pieddepage"/>
@@ -17547,21 +17093,12 @@
         <w:szCs w:val="16"/>
       </w:rPr>
     </w:pPr>
-    <w:proofErr w:type="gramStart"/>
     <w:r>
       <w:rPr>
         <w:sz w:val="16"/>
         <w:szCs w:val="16"/>
       </w:rPr>
-      <w:t>i</w:t>
-    </w:r>
-    <w:proofErr w:type="gramEnd"/>
-    <w:r>
-      <w:rPr>
-        <w:sz w:val="16"/>
-        <w:szCs w:val="16"/>
-      </w:rPr>
-      <w:t>-CQ VD Octobre 2010</w:t>
+      <w:t>i-CQ VD Octobre 2010</w:t>
     </w:r>
     <w:r>
       <w:rPr>
@@ -17601,7 +17138,7 @@
         <w:sz w:val="16"/>
         <w:szCs w:val="16"/>
       </w:rPr>
-      <w:t>19</w:t>
+      <w:t>16</w:t>
     </w:r>
     <w:r>
       <w:rPr>
@@ -17659,7 +17196,7 @@
 </file>
 
 <file path=word/footer2.xml><?xml version="1.0" encoding="utf-8"?>
-<w:ftr xmlns:wpc="http://schemas.microsoft.com/office/word/2010/wordprocessingCanvas" xmlns:cx="http://schemas.microsoft.com/office/drawing/2014/chartex" xmlns:cx1="http://schemas.microsoft.com/office/drawing/2015/9/8/chartex" xmlns:cx2="http://schemas.microsoft.com/office/drawing/2015/10/21/chartex" xmlns:cx3="http://schemas.microsoft.com/office/drawing/2016/5/9/chartex" xmlns:cx4="http://schemas.microsoft.com/office/drawing/2016/5/10/chartex" xmlns:cx5="http://schemas.microsoft.com/office/drawing/2016/5/11/chartex" xmlns:cx6="http://schemas.microsoft.com/office/drawing/2016/5/12/chartex" xmlns:cx7="http://schemas.microsoft.com/office/drawing/2016/5/13/chartex" xmlns:cx8="http://schemas.microsoft.com/office/drawing/2016/5/14/chartex" xmlns:mc="http://schemas.openxmlformats.org/markup-compatibility/2006" xmlns:aink="http://schemas.microsoft.com/office/drawing/2016/ink" xmlns:am3d="http://schemas.microsoft.com/office/drawing/2017/model3d" xmlns:o="urn:schemas-microsoft-com:office:office" xmlns:r="http://schemas.openxmlformats.org/officeDocument/2006/relationships" xmlns:m="http://schemas.openxmlformats.org/officeDocument/2006/math" xmlns:v="urn:schemas-microsoft-com:vml" xmlns:wp14="http://schemas.microsoft.com/office/word/2010/wordprocessingDrawing" xmlns:wp="http://schemas.openxmlformats.org/drawingml/2006/wordprocessingDrawing" xmlns:w10="urn:schemas-microsoft-com:office:word" xmlns:w="http://schemas.openxmlformats.org/wordprocessingml/2006/main" xmlns:w14="http://schemas.microsoft.com/office/word/2010/wordml" xmlns:w15="http://schemas.microsoft.com/office/word/2012/wordml" xmlns:w16cid="http://schemas.microsoft.com/office/word/2016/wordml/cid" xmlns:w16se="http://schemas.microsoft.com/office/word/2015/wordml/symex" xmlns:wpg="http://schemas.microsoft.com/office/word/2010/wordprocessingGroup" xmlns:wpi="http://schemas.microsoft.com/office/word/2010/wordprocessingInk" xmlns:wne="http://schemas.microsoft.com/office/word/2006/wordml" xmlns:wps="http://schemas.microsoft.com/office/word/2010/wordprocessingShape" mc:Ignorable="w14 w15 w16se w16cid wp14">
+<w:ftr xmlns:wpc="http://schemas.microsoft.com/office/word/2010/wordprocessingCanvas" xmlns:cx="http://schemas.microsoft.com/office/drawing/2014/chartex" xmlns:cx1="http://schemas.microsoft.com/office/drawing/2015/9/8/chartex" xmlns:mc="http://schemas.openxmlformats.org/markup-compatibility/2006" xmlns:o="urn:schemas-microsoft-com:office:office" xmlns:r="http://schemas.openxmlformats.org/officeDocument/2006/relationships" xmlns:m="http://schemas.openxmlformats.org/officeDocument/2006/math" xmlns:v="urn:schemas-microsoft-com:vml" xmlns:wp14="http://schemas.microsoft.com/office/word/2010/wordprocessingDrawing" xmlns:wp="http://schemas.openxmlformats.org/drawingml/2006/wordprocessingDrawing" xmlns:w10="urn:schemas-microsoft-com:office:word" xmlns:w="http://schemas.openxmlformats.org/wordprocessingml/2006/main" xmlns:w14="http://schemas.microsoft.com/office/word/2010/wordml" xmlns:w15="http://schemas.microsoft.com/office/word/2012/wordml" xmlns:w16se="http://schemas.microsoft.com/office/word/2015/wordml/symex" xmlns:wpg="http://schemas.microsoft.com/office/word/2010/wordprocessingGroup" xmlns:wpi="http://schemas.microsoft.com/office/word/2010/wordprocessingInk" xmlns:wne="http://schemas.microsoft.com/office/word/2006/wordml" xmlns:wps="http://schemas.microsoft.com/office/word/2010/wordprocessingShape" mc:Ignorable="w14 w15 w16se wp14">
   <w:p>
     <w:pPr>
       <w:pStyle w:val="Pieddepage"/>
@@ -17677,21 +17214,12 @@
         <w:szCs w:val="16"/>
       </w:rPr>
     </w:pPr>
-    <w:proofErr w:type="gramStart"/>
     <w:r>
       <w:rPr>
         <w:sz w:val="16"/>
         <w:szCs w:val="16"/>
       </w:rPr>
-      <w:t>i</w:t>
-    </w:r>
-    <w:proofErr w:type="gramEnd"/>
-    <w:r>
-      <w:rPr>
-        <w:sz w:val="16"/>
-        <w:szCs w:val="16"/>
-      </w:rPr>
-      <w:t>-CQ VD Octobre 2010</w:t>
+      <w:t>i-CQ VD Octobre 2010</w:t>
     </w:r>
     <w:r>
       <w:rPr>
@@ -17731,7 +17259,7 @@
         <w:sz w:val="16"/>
         <w:szCs w:val="16"/>
       </w:rPr>
-      <w:t>21</w:t>
+      <w:t>23</w:t>
     </w:r>
     <w:r>
       <w:rPr>
@@ -17789,7 +17317,7 @@
 </file>
 
 <file path=word/footer3.xml><?xml version="1.0" encoding="utf-8"?>
-<w:ftr xmlns:wpc="http://schemas.microsoft.com/office/word/2010/wordprocessingCanvas" xmlns:cx="http://schemas.microsoft.com/office/drawing/2014/chartex" xmlns:cx1="http://schemas.microsoft.com/office/drawing/2015/9/8/chartex" xmlns:cx2="http://schemas.microsoft.com/office/drawing/2015/10/21/chartex" xmlns:cx3="http://schemas.microsoft.com/office/drawing/2016/5/9/chartex" xmlns:cx4="http://schemas.microsoft.com/office/drawing/2016/5/10/chartex" xmlns:cx5="http://schemas.microsoft.com/office/drawing/2016/5/11/chartex" xmlns:cx6="http://schemas.microsoft.com/office/drawing/2016/5/12/chartex" xmlns:cx7="http://schemas.microsoft.com/office/drawing/2016/5/13/chartex" xmlns:cx8="http://schemas.microsoft.com/office/drawing/2016/5/14/chartex" xmlns:mc="http://schemas.openxmlformats.org/markup-compatibility/2006" xmlns:aink="http://schemas.microsoft.com/office/drawing/2016/ink" xmlns:am3d="http://schemas.microsoft.com/office/drawing/2017/model3d" xmlns:o="urn:schemas-microsoft-com:office:office" xmlns:r="http://schemas.openxmlformats.org/officeDocument/2006/relationships" xmlns:m="http://schemas.openxmlformats.org/officeDocument/2006/math" xmlns:v="urn:schemas-microsoft-com:vml" xmlns:wp14="http://schemas.microsoft.com/office/word/2010/wordprocessingDrawing" xmlns:wp="http://schemas.openxmlformats.org/drawingml/2006/wordprocessingDrawing" xmlns:w10="urn:schemas-microsoft-com:office:word" xmlns:w="http://schemas.openxmlformats.org/wordprocessingml/2006/main" xmlns:w14="http://schemas.microsoft.com/office/word/2010/wordml" xmlns:w15="http://schemas.microsoft.com/office/word/2012/wordml" xmlns:w16cid="http://schemas.microsoft.com/office/word/2016/wordml/cid" xmlns:w16se="http://schemas.microsoft.com/office/word/2015/wordml/symex" xmlns:wpg="http://schemas.microsoft.com/office/word/2010/wordprocessingGroup" xmlns:wpi="http://schemas.microsoft.com/office/word/2010/wordprocessingInk" xmlns:wne="http://schemas.microsoft.com/office/word/2006/wordml" xmlns:wps="http://schemas.microsoft.com/office/word/2010/wordprocessingShape" mc:Ignorable="w14 w15 w16se w16cid wp14">
+<w:ftr xmlns:wpc="http://schemas.microsoft.com/office/word/2010/wordprocessingCanvas" xmlns:cx="http://schemas.microsoft.com/office/drawing/2014/chartex" xmlns:cx1="http://schemas.microsoft.com/office/drawing/2015/9/8/chartex" xmlns:mc="http://schemas.openxmlformats.org/markup-compatibility/2006" xmlns:o="urn:schemas-microsoft-com:office:office" xmlns:r="http://schemas.openxmlformats.org/officeDocument/2006/relationships" xmlns:m="http://schemas.openxmlformats.org/officeDocument/2006/math" xmlns:v="urn:schemas-microsoft-com:vml" xmlns:wp14="http://schemas.microsoft.com/office/word/2010/wordprocessingDrawing" xmlns:wp="http://schemas.openxmlformats.org/drawingml/2006/wordprocessingDrawing" xmlns:w10="urn:schemas-microsoft-com:office:word" xmlns:w="http://schemas.openxmlformats.org/wordprocessingml/2006/main" xmlns:w14="http://schemas.microsoft.com/office/word/2010/wordml" xmlns:w15="http://schemas.microsoft.com/office/word/2012/wordml" xmlns:w16se="http://schemas.microsoft.com/office/word/2015/wordml/symex" xmlns:wpg="http://schemas.microsoft.com/office/word/2010/wordprocessingGroup" xmlns:wpi="http://schemas.microsoft.com/office/word/2010/wordprocessingInk" xmlns:wne="http://schemas.microsoft.com/office/word/2006/wordml" xmlns:wps="http://schemas.microsoft.com/office/word/2010/wordprocessingShape" mc:Ignorable="w14 w15 w16se wp14">
   <w:p>
     <w:pPr>
       <w:pStyle w:val="Pieddepage"/>
@@ -17805,21 +17333,12 @@
         <w:szCs w:val="16"/>
       </w:rPr>
     </w:pPr>
-    <w:proofErr w:type="gramStart"/>
     <w:r>
       <w:rPr>
         <w:sz w:val="16"/>
         <w:szCs w:val="16"/>
       </w:rPr>
-      <w:t>i</w:t>
-    </w:r>
-    <w:proofErr w:type="gramEnd"/>
-    <w:r>
-      <w:rPr>
-        <w:sz w:val="16"/>
-        <w:szCs w:val="16"/>
-      </w:rPr>
-      <w:t>-CQ VD Octobre 2010</w:t>
+      <w:t>i-CQ VD Octobre 2010</w:t>
     </w:r>
     <w:r>
       <w:rPr>
@@ -17859,7 +17378,7 @@
         <w:sz w:val="16"/>
         <w:szCs w:val="16"/>
       </w:rPr>
-      <w:t>28</w:t>
+      <w:t>26</w:t>
     </w:r>
     <w:r>
       <w:rPr>
@@ -17917,7 +17436,7 @@
 </file>
 
 <file path=word/footnotes.xml><?xml version="1.0" encoding="utf-8"?>
-<w:footnotes xmlns:wpc="http://schemas.microsoft.com/office/word/2010/wordprocessingCanvas" xmlns:cx="http://schemas.microsoft.com/office/drawing/2014/chartex" xmlns:cx1="http://schemas.microsoft.com/office/drawing/2015/9/8/chartex" xmlns:cx2="http://schemas.microsoft.com/office/drawing/2015/10/21/chartex" xmlns:cx3="http://schemas.microsoft.com/office/drawing/2016/5/9/chartex" xmlns:cx4="http://schemas.microsoft.com/office/drawing/2016/5/10/chartex" xmlns:cx5="http://schemas.microsoft.com/office/drawing/2016/5/11/chartex" xmlns:cx6="http://schemas.microsoft.com/office/drawing/2016/5/12/chartex" xmlns:cx7="http://schemas.microsoft.com/office/drawing/2016/5/13/chartex" xmlns:cx8="http://schemas.microsoft.com/office/drawing/2016/5/14/chartex" xmlns:mc="http://schemas.openxmlformats.org/markup-compatibility/2006" xmlns:aink="http://schemas.microsoft.com/office/drawing/2016/ink" xmlns:am3d="http://schemas.microsoft.com/office/drawing/2017/model3d" xmlns:o="urn:schemas-microsoft-com:office:office" xmlns:r="http://schemas.openxmlformats.org/officeDocument/2006/relationships" xmlns:m="http://schemas.openxmlformats.org/officeDocument/2006/math" xmlns:v="urn:schemas-microsoft-com:vml" xmlns:wp14="http://schemas.microsoft.com/office/word/2010/wordprocessingDrawing" xmlns:wp="http://schemas.openxmlformats.org/drawingml/2006/wordprocessingDrawing" xmlns:w10="urn:schemas-microsoft-com:office:word" xmlns:w="http://schemas.openxmlformats.org/wordprocessingml/2006/main" xmlns:w14="http://schemas.microsoft.com/office/word/2010/wordml" xmlns:w15="http://schemas.microsoft.com/office/word/2012/wordml" xmlns:w16cid="http://schemas.microsoft.com/office/word/2016/wordml/cid" xmlns:w16se="http://schemas.microsoft.com/office/word/2015/wordml/symex" xmlns:wpg="http://schemas.microsoft.com/office/word/2010/wordprocessingGroup" xmlns:wpi="http://schemas.microsoft.com/office/word/2010/wordprocessingInk" xmlns:wne="http://schemas.microsoft.com/office/word/2006/wordml" xmlns:wps="http://schemas.microsoft.com/office/word/2010/wordprocessingShape" mc:Ignorable="w14 w15 w16se w16cid wp14">
+<w:footnotes xmlns:wpc="http://schemas.microsoft.com/office/word/2010/wordprocessingCanvas" xmlns:cx="http://schemas.microsoft.com/office/drawing/2014/chartex" xmlns:cx1="http://schemas.microsoft.com/office/drawing/2015/9/8/chartex" xmlns:mc="http://schemas.openxmlformats.org/markup-compatibility/2006" xmlns:o="urn:schemas-microsoft-com:office:office" xmlns:r="http://schemas.openxmlformats.org/officeDocument/2006/relationships" xmlns:m="http://schemas.openxmlformats.org/officeDocument/2006/math" xmlns:v="urn:schemas-microsoft-com:vml" xmlns:wp14="http://schemas.microsoft.com/office/word/2010/wordprocessingDrawing" xmlns:wp="http://schemas.openxmlformats.org/drawingml/2006/wordprocessingDrawing" xmlns:w10="urn:schemas-microsoft-com:office:word" xmlns:w="http://schemas.openxmlformats.org/wordprocessingml/2006/main" xmlns:w14="http://schemas.microsoft.com/office/word/2010/wordml" xmlns:w15="http://schemas.microsoft.com/office/word/2012/wordml" xmlns:w16se="http://schemas.microsoft.com/office/word/2015/wordml/symex" xmlns:wpg="http://schemas.microsoft.com/office/word/2010/wordprocessingGroup" xmlns:wpi="http://schemas.microsoft.com/office/word/2010/wordprocessingInk" xmlns:wne="http://schemas.microsoft.com/office/word/2006/wordml" xmlns:wps="http://schemas.microsoft.com/office/word/2010/wordprocessingShape" mc:Ignorable="w14 w15 w16se wp14">
   <w:footnote w:type="separator" w:id="-1">
     <w:p>
       <w:r>
@@ -18024,7 +17543,7 @@
 </file>
 
 <file path=word/header1.xml><?xml version="1.0" encoding="utf-8"?>
-<w:hdr xmlns:wpc="http://schemas.microsoft.com/office/word/2010/wordprocessingCanvas" xmlns:cx="http://schemas.microsoft.com/office/drawing/2014/chartex" xmlns:cx1="http://schemas.microsoft.com/office/drawing/2015/9/8/chartex" xmlns:cx2="http://schemas.microsoft.com/office/drawing/2015/10/21/chartex" xmlns:cx3="http://schemas.microsoft.com/office/drawing/2016/5/9/chartex" xmlns:cx4="http://schemas.microsoft.com/office/drawing/2016/5/10/chartex" xmlns:cx5="http://schemas.microsoft.com/office/drawing/2016/5/11/chartex" xmlns:cx6="http://schemas.microsoft.com/office/drawing/2016/5/12/chartex" xmlns:cx7="http://schemas.microsoft.com/office/drawing/2016/5/13/chartex" xmlns:cx8="http://schemas.microsoft.com/office/drawing/2016/5/14/chartex" xmlns:mc="http://schemas.openxmlformats.org/markup-compatibility/2006" xmlns:aink="http://schemas.microsoft.com/office/drawing/2016/ink" xmlns:am3d="http://schemas.microsoft.com/office/drawing/2017/model3d" xmlns:o="urn:schemas-microsoft-com:office:office" xmlns:r="http://schemas.openxmlformats.org/officeDocument/2006/relationships" xmlns:m="http://schemas.openxmlformats.org/officeDocument/2006/math" xmlns:v="urn:schemas-microsoft-com:vml" xmlns:wp14="http://schemas.microsoft.com/office/word/2010/wordprocessingDrawing" xmlns:wp="http://schemas.openxmlformats.org/drawingml/2006/wordprocessingDrawing" xmlns:w10="urn:schemas-microsoft-com:office:word" xmlns:w="http://schemas.openxmlformats.org/wordprocessingml/2006/main" xmlns:w14="http://schemas.microsoft.com/office/word/2010/wordml" xmlns:w15="http://schemas.microsoft.com/office/word/2012/wordml" xmlns:w16cid="http://schemas.microsoft.com/office/word/2016/wordml/cid" xmlns:w16se="http://schemas.microsoft.com/office/word/2015/wordml/symex" xmlns:wpg="http://schemas.microsoft.com/office/word/2010/wordprocessingGroup" xmlns:wpi="http://schemas.microsoft.com/office/word/2010/wordprocessingInk" xmlns:wne="http://schemas.microsoft.com/office/word/2006/wordml" xmlns:wps="http://schemas.microsoft.com/office/word/2010/wordprocessingShape" mc:Ignorable="w14 w15 w16se w16cid wp14">
+<w:hdr xmlns:wpc="http://schemas.microsoft.com/office/word/2010/wordprocessingCanvas" xmlns:cx="http://schemas.microsoft.com/office/drawing/2014/chartex" xmlns:cx1="http://schemas.microsoft.com/office/drawing/2015/9/8/chartex" xmlns:mc="http://schemas.openxmlformats.org/markup-compatibility/2006" xmlns:o="urn:schemas-microsoft-com:office:office" xmlns:r="http://schemas.openxmlformats.org/officeDocument/2006/relationships" xmlns:m="http://schemas.openxmlformats.org/officeDocument/2006/math" xmlns:v="urn:schemas-microsoft-com:vml" xmlns:wp14="http://schemas.microsoft.com/office/word/2010/wordprocessingDrawing" xmlns:wp="http://schemas.openxmlformats.org/drawingml/2006/wordprocessingDrawing" xmlns:w10="urn:schemas-microsoft-com:office:word" xmlns:w="http://schemas.openxmlformats.org/wordprocessingml/2006/main" xmlns:w14="http://schemas.microsoft.com/office/word/2010/wordml" xmlns:w15="http://schemas.microsoft.com/office/word/2012/wordml" xmlns:w16se="http://schemas.microsoft.com/office/word/2015/wordml/symex" xmlns:wpg="http://schemas.microsoft.com/office/word/2010/wordprocessingGroup" xmlns:wpi="http://schemas.microsoft.com/office/word/2010/wordprocessingInk" xmlns:wne="http://schemas.microsoft.com/office/word/2006/wordml" xmlns:wps="http://schemas.microsoft.com/office/word/2010/wordprocessingShape" mc:Ignorable="w14 w15 w16se wp14">
   <w:p>
     <w:pPr>
       <w:pStyle w:val="En-tte"/>
@@ -18147,7 +17666,7 @@
 </file>
 
 <file path=word/header2.xml><?xml version="1.0" encoding="utf-8"?>
-<w:hdr xmlns:wpc="http://schemas.microsoft.com/office/word/2010/wordprocessingCanvas" xmlns:cx="http://schemas.microsoft.com/office/drawing/2014/chartex" xmlns:cx1="http://schemas.microsoft.com/office/drawing/2015/9/8/chartex" xmlns:cx2="http://schemas.microsoft.com/office/drawing/2015/10/21/chartex" xmlns:cx3="http://schemas.microsoft.com/office/drawing/2016/5/9/chartex" xmlns:cx4="http://schemas.microsoft.com/office/drawing/2016/5/10/chartex" xmlns:cx5="http://schemas.microsoft.com/office/drawing/2016/5/11/chartex" xmlns:cx6="http://schemas.microsoft.com/office/drawing/2016/5/12/chartex" xmlns:cx7="http://schemas.microsoft.com/office/drawing/2016/5/13/chartex" xmlns:cx8="http://schemas.microsoft.com/office/drawing/2016/5/14/chartex" xmlns:mc="http://schemas.openxmlformats.org/markup-compatibility/2006" xmlns:aink="http://schemas.microsoft.com/office/drawing/2016/ink" xmlns:am3d="http://schemas.microsoft.com/office/drawing/2017/model3d" xmlns:o="urn:schemas-microsoft-com:office:office" xmlns:r="http://schemas.openxmlformats.org/officeDocument/2006/relationships" xmlns:m="http://schemas.openxmlformats.org/officeDocument/2006/math" xmlns:v="urn:schemas-microsoft-com:vml" xmlns:wp14="http://schemas.microsoft.com/office/word/2010/wordprocessingDrawing" xmlns:wp="http://schemas.openxmlformats.org/drawingml/2006/wordprocessingDrawing" xmlns:w10="urn:schemas-microsoft-com:office:word" xmlns:w="http://schemas.openxmlformats.org/wordprocessingml/2006/main" xmlns:w14="http://schemas.microsoft.com/office/word/2010/wordml" xmlns:w15="http://schemas.microsoft.com/office/word/2012/wordml" xmlns:w16cid="http://schemas.microsoft.com/office/word/2016/wordml/cid" xmlns:w16se="http://schemas.microsoft.com/office/word/2015/wordml/symex" xmlns:wpg="http://schemas.microsoft.com/office/word/2010/wordprocessingGroup" xmlns:wpi="http://schemas.microsoft.com/office/word/2010/wordprocessingInk" xmlns:wne="http://schemas.microsoft.com/office/word/2006/wordml" xmlns:wps="http://schemas.microsoft.com/office/word/2010/wordprocessingShape" mc:Ignorable="w14 w15 w16se w16cid wp14">
+<w:hdr xmlns:wpc="http://schemas.microsoft.com/office/word/2010/wordprocessingCanvas" xmlns:cx="http://schemas.microsoft.com/office/drawing/2014/chartex" xmlns:cx1="http://schemas.microsoft.com/office/drawing/2015/9/8/chartex" xmlns:mc="http://schemas.openxmlformats.org/markup-compatibility/2006" xmlns:o="urn:schemas-microsoft-com:office:office" xmlns:r="http://schemas.openxmlformats.org/officeDocument/2006/relationships" xmlns:m="http://schemas.openxmlformats.org/officeDocument/2006/math" xmlns:v="urn:schemas-microsoft-com:vml" xmlns:wp14="http://schemas.microsoft.com/office/word/2010/wordprocessingDrawing" xmlns:wp="http://schemas.openxmlformats.org/drawingml/2006/wordprocessingDrawing" xmlns:w10="urn:schemas-microsoft-com:office:word" xmlns:w="http://schemas.openxmlformats.org/wordprocessingml/2006/main" xmlns:w14="http://schemas.microsoft.com/office/word/2010/wordml" xmlns:w15="http://schemas.microsoft.com/office/word/2012/wordml" xmlns:w16se="http://schemas.microsoft.com/office/word/2015/wordml/symex" xmlns:wpg="http://schemas.microsoft.com/office/word/2010/wordprocessingGroup" xmlns:wpi="http://schemas.microsoft.com/office/word/2010/wordprocessingInk" xmlns:wne="http://schemas.microsoft.com/office/word/2006/wordml" xmlns:wps="http://schemas.microsoft.com/office/word/2010/wordprocessingShape" mc:Ignorable="w14 w15 w16se wp14">
   <w:p>
     <w:pPr>
       <w:pStyle w:val="En-tte"/>
@@ -18262,7 +17781,7 @@
 </file>
 
 <file path=word/header3.xml><?xml version="1.0" encoding="utf-8"?>
-<w:hdr xmlns:wpc="http://schemas.microsoft.com/office/word/2010/wordprocessingCanvas" xmlns:cx="http://schemas.microsoft.com/office/drawing/2014/chartex" xmlns:cx1="http://schemas.microsoft.com/office/drawing/2015/9/8/chartex" xmlns:cx2="http://schemas.microsoft.com/office/drawing/2015/10/21/chartex" xmlns:cx3="http://schemas.microsoft.com/office/drawing/2016/5/9/chartex" xmlns:cx4="http://schemas.microsoft.com/office/drawing/2016/5/10/chartex" xmlns:cx5="http://schemas.microsoft.com/office/drawing/2016/5/11/chartex" xmlns:cx6="http://schemas.microsoft.com/office/drawing/2016/5/12/chartex" xmlns:cx7="http://schemas.microsoft.com/office/drawing/2016/5/13/chartex" xmlns:cx8="http://schemas.microsoft.com/office/drawing/2016/5/14/chartex" xmlns:mc="http://schemas.openxmlformats.org/markup-compatibility/2006" xmlns:aink="http://schemas.microsoft.com/office/drawing/2016/ink" xmlns:am3d="http://schemas.microsoft.com/office/drawing/2017/model3d" xmlns:o="urn:schemas-microsoft-com:office:office" xmlns:r="http://schemas.openxmlformats.org/officeDocument/2006/relationships" xmlns:m="http://schemas.openxmlformats.org/officeDocument/2006/math" xmlns:v="urn:schemas-microsoft-com:vml" xmlns:wp14="http://schemas.microsoft.com/office/word/2010/wordprocessingDrawing" xmlns:wp="http://schemas.openxmlformats.org/drawingml/2006/wordprocessingDrawing" xmlns:w10="urn:schemas-microsoft-com:office:word" xmlns:w="http://schemas.openxmlformats.org/wordprocessingml/2006/main" xmlns:w14="http://schemas.microsoft.com/office/word/2010/wordml" xmlns:w15="http://schemas.microsoft.com/office/word/2012/wordml" xmlns:w16cid="http://schemas.microsoft.com/office/word/2016/wordml/cid" xmlns:w16se="http://schemas.microsoft.com/office/word/2015/wordml/symex" xmlns:wpg="http://schemas.microsoft.com/office/word/2010/wordprocessingGroup" xmlns:wpi="http://schemas.microsoft.com/office/word/2010/wordprocessingInk" xmlns:wne="http://schemas.microsoft.com/office/word/2006/wordml" xmlns:wps="http://schemas.microsoft.com/office/word/2010/wordprocessingShape" mc:Ignorable="w14 w15 w16se w16cid wp14">
+<w:hdr xmlns:wpc="http://schemas.microsoft.com/office/word/2010/wordprocessingCanvas" xmlns:cx="http://schemas.microsoft.com/office/drawing/2014/chartex" xmlns:cx1="http://schemas.microsoft.com/office/drawing/2015/9/8/chartex" xmlns:mc="http://schemas.openxmlformats.org/markup-compatibility/2006" xmlns:o="urn:schemas-microsoft-com:office:office" xmlns:r="http://schemas.openxmlformats.org/officeDocument/2006/relationships" xmlns:m="http://schemas.openxmlformats.org/officeDocument/2006/math" xmlns:v="urn:schemas-microsoft-com:vml" xmlns:wp14="http://schemas.microsoft.com/office/word/2010/wordprocessingDrawing" xmlns:wp="http://schemas.openxmlformats.org/drawingml/2006/wordprocessingDrawing" xmlns:w10="urn:schemas-microsoft-com:office:word" xmlns:w="http://schemas.openxmlformats.org/wordprocessingml/2006/main" xmlns:w14="http://schemas.microsoft.com/office/word/2010/wordml" xmlns:w15="http://schemas.microsoft.com/office/word/2012/wordml" xmlns:w16se="http://schemas.microsoft.com/office/word/2015/wordml/symex" xmlns:wpg="http://schemas.microsoft.com/office/word/2010/wordprocessingGroup" xmlns:wpi="http://schemas.microsoft.com/office/word/2010/wordprocessingInk" xmlns:wne="http://schemas.microsoft.com/office/word/2006/wordml" xmlns:wps="http://schemas.microsoft.com/office/word/2010/wordprocessingShape" mc:Ignorable="w14 w15 w16se wp14">
   <w:p>
     <w:pPr>
       <w:pStyle w:val="En-tte"/>
@@ -18385,7 +17904,7 @@
 </file>
 
 <file path=word/numbering.xml><?xml version="1.0" encoding="utf-8"?>
-<w:numbering xmlns:wpc="http://schemas.microsoft.com/office/word/2010/wordprocessingCanvas" xmlns:cx="http://schemas.microsoft.com/office/drawing/2014/chartex" xmlns:cx1="http://schemas.microsoft.com/office/drawing/2015/9/8/chartex" xmlns:cx2="http://schemas.microsoft.com/office/drawing/2015/10/21/chartex" xmlns:cx3="http://schemas.microsoft.com/office/drawing/2016/5/9/chartex" xmlns:cx4="http://schemas.microsoft.com/office/drawing/2016/5/10/chartex" xmlns:cx5="http://schemas.microsoft.com/office/drawing/2016/5/11/chartex" xmlns:cx6="http://schemas.microsoft.com/office/drawing/2016/5/12/chartex" xmlns:cx7="http://schemas.microsoft.com/office/drawing/2016/5/13/chartex" xmlns:cx8="http://schemas.microsoft.com/office/drawing/2016/5/14/chartex" xmlns:mc="http://schemas.openxmlformats.org/markup-compatibility/2006" xmlns:aink="http://schemas.microsoft.com/office/drawing/2016/ink" xmlns:am3d="http://schemas.microsoft.com/office/drawing/2017/model3d" xmlns:o="urn:schemas-microsoft-com:office:office" xmlns:r="http://schemas.openxmlformats.org/officeDocument/2006/relationships" xmlns:m="http://schemas.openxmlformats.org/officeDocument/2006/math" xmlns:v="urn:schemas-microsoft-com:vml" xmlns:wp14="http://schemas.microsoft.com/office/word/2010/wordprocessingDrawing" xmlns:wp="http://schemas.openxmlformats.org/drawingml/2006/wordprocessingDrawing" xmlns:w10="urn:schemas-microsoft-com:office:word" xmlns:w="http://schemas.openxmlformats.org/wordprocessingml/2006/main" xmlns:w14="http://schemas.microsoft.com/office/word/2010/wordml" xmlns:w15="http://schemas.microsoft.com/office/word/2012/wordml" xmlns:w16cid="http://schemas.microsoft.com/office/word/2016/wordml/cid" xmlns:w16se="http://schemas.microsoft.com/office/word/2015/wordml/symex" xmlns:wpg="http://schemas.microsoft.com/office/word/2010/wordprocessingGroup" xmlns:wpi="http://schemas.microsoft.com/office/word/2010/wordprocessingInk" xmlns:wne="http://schemas.microsoft.com/office/word/2006/wordml" xmlns:wps="http://schemas.microsoft.com/office/word/2010/wordprocessingShape" mc:Ignorable="w14 w15 w16se w16cid wp14">
+<w:numbering xmlns:wpc="http://schemas.microsoft.com/office/word/2010/wordprocessingCanvas" xmlns:cx="http://schemas.microsoft.com/office/drawing/2014/chartex" xmlns:cx1="http://schemas.microsoft.com/office/drawing/2015/9/8/chartex" xmlns:mc="http://schemas.openxmlformats.org/markup-compatibility/2006" xmlns:o="urn:schemas-microsoft-com:office:office" xmlns:r="http://schemas.openxmlformats.org/officeDocument/2006/relationships" xmlns:m="http://schemas.openxmlformats.org/officeDocument/2006/math" xmlns:v="urn:schemas-microsoft-com:vml" xmlns:wp14="http://schemas.microsoft.com/office/word/2010/wordprocessingDrawing" xmlns:wp="http://schemas.openxmlformats.org/drawingml/2006/wordprocessingDrawing" xmlns:w10="urn:schemas-microsoft-com:office:word" xmlns:w="http://schemas.openxmlformats.org/wordprocessingml/2006/main" xmlns:w14="http://schemas.microsoft.com/office/word/2010/wordml" xmlns:w15="http://schemas.microsoft.com/office/word/2012/wordml" xmlns:w16se="http://schemas.microsoft.com/office/word/2015/wordml/symex" xmlns:wpg="http://schemas.microsoft.com/office/word/2010/wordprocessingGroup" xmlns:wpi="http://schemas.microsoft.com/office/word/2010/wordprocessingInk" xmlns:wne="http://schemas.microsoft.com/office/word/2006/wordml" xmlns:wps="http://schemas.microsoft.com/office/word/2010/wordprocessingShape" mc:Ignorable="w14 w15 w16se wp14">
   <w:abstractNum w:abstractNumId="0" w15:restartNumberingAfterBreak="0">
     <w:nsid w:val="00AE3843"/>
     <w:multiLevelType w:val="hybridMultilevel"/>
@@ -22720,7 +22239,7 @@
 </file>
 
 <file path=word/styles.xml><?xml version="1.0" encoding="utf-8"?>
-<w:styles xmlns:mc="http://schemas.openxmlformats.org/markup-compatibility/2006" xmlns:r="http://schemas.openxmlformats.org/officeDocument/2006/relationships" xmlns:w="http://schemas.openxmlformats.org/wordprocessingml/2006/main" xmlns:w14="http://schemas.microsoft.com/office/word/2010/wordml" xmlns:w15="http://schemas.microsoft.com/office/word/2012/wordml" xmlns:w16cid="http://schemas.microsoft.com/office/word/2016/wordml/cid" xmlns:w16se="http://schemas.microsoft.com/office/word/2015/wordml/symex" mc:Ignorable="w14 w15 w16se w16cid">
+<w:styles xmlns:mc="http://schemas.openxmlformats.org/markup-compatibility/2006" xmlns:r="http://schemas.openxmlformats.org/officeDocument/2006/relationships" xmlns:w="http://schemas.openxmlformats.org/wordprocessingml/2006/main" xmlns:w14="http://schemas.microsoft.com/office/word/2010/wordml" xmlns:w15="http://schemas.microsoft.com/office/word/2012/wordml" xmlns:w16se="http://schemas.microsoft.com/office/word/2015/wordml/symex" mc:Ignorable="w14 w15 w16se">
   <w:docDefaults>
     <w:rPrDefault>
       <w:rPr>
@@ -22730,7 +22249,7 @@
     </w:rPrDefault>
     <w:pPrDefault/>
   </w:docDefaults>
-  <w:latentStyles w:defLockedState="0" w:defUIPriority="0" w:defSemiHidden="0" w:defUnhideWhenUsed="0" w:defQFormat="0" w:count="375">
+  <w:latentStyles w:defLockedState="0" w:defUIPriority="0" w:defSemiHidden="0" w:defUnhideWhenUsed="0" w:defQFormat="0" w:count="371">
     <w:lsdException w:name="Normal" w:qFormat="1"/>
     <w:lsdException w:name="heading 1" w:qFormat="1"/>
     <w:lsdException w:name="heading 2" w:qFormat="1"/>
@@ -23014,10 +22533,6 @@
     <w:lsdException w:name="List Table 5 Dark Accent 6" w:uiPriority="50"/>
     <w:lsdException w:name="List Table 6 Colorful Accent 6" w:uiPriority="51"/>
     <w:lsdException w:name="List Table 7 Colorful Accent 6" w:uiPriority="52"/>
-    <w:lsdException w:name="Mention" w:semiHidden="1" w:uiPriority="99" w:unhideWhenUsed="1"/>
-    <w:lsdException w:name="Smart Hyperlink" w:semiHidden="1" w:uiPriority="99" w:unhideWhenUsed="1"/>
-    <w:lsdException w:name="Hashtag" w:semiHidden="1" w:uiPriority="99" w:unhideWhenUsed="1"/>
-    <w:lsdException w:name="Unresolved Mention" w:semiHidden="1" w:uiPriority="99" w:unhideWhenUsed="1"/>
   </w:latentStyles>
   <w:style w:type="paragraph" w:default="1" w:styleId="Normal">
     <w:name w:val="Normal"/>
@@ -24096,7 +23611,7 @@
 </file>
 
 <file path=customXml/itemProps1.xml><?xml version="1.0" encoding="utf-8"?>
-<ds:datastoreItem xmlns:ds="http://schemas.openxmlformats.org/officeDocument/2006/customXml" ds:itemID="{BEF88903-BB14-4E92-A3CD-3327ACD6CA03}">
+<ds:datastoreItem xmlns:ds="http://schemas.openxmlformats.org/officeDocument/2006/customXml" ds:itemID="{518F3468-1EA0-4D2E-B9F2-27E317A8B0F0}">
   <ds:schemaRefs>
     <ds:schemaRef ds:uri="http://schemas.openxmlformats.org/officeDocument/2006/bibliography"/>
   </ds:schemaRefs>

</xml_diff>

<commit_message>
Added Error Handling conception
</commit_message>
<xml_diff>
--- a/documentation/PHILIBERT_RapportDeTravail.docx
+++ b/documentation/PHILIBERT_RapportDeTravail.docx
@@ -1,6 +1,6 @@
 
 <file path=word/document.xml><?xml version="1.0" encoding="utf-8"?>
-<w:document xmlns:wpc="http://schemas.microsoft.com/office/word/2010/wordprocessingCanvas" xmlns:cx="http://schemas.microsoft.com/office/drawing/2014/chartex" xmlns:cx1="http://schemas.microsoft.com/office/drawing/2015/9/8/chartex" xmlns:mc="http://schemas.openxmlformats.org/markup-compatibility/2006" xmlns:o="urn:schemas-microsoft-com:office:office" xmlns:r="http://schemas.openxmlformats.org/officeDocument/2006/relationships" xmlns:m="http://schemas.openxmlformats.org/officeDocument/2006/math" xmlns:v="urn:schemas-microsoft-com:vml" xmlns:wp14="http://schemas.microsoft.com/office/word/2010/wordprocessingDrawing" xmlns:wp="http://schemas.openxmlformats.org/drawingml/2006/wordprocessingDrawing" xmlns:w10="urn:schemas-microsoft-com:office:word" xmlns:w="http://schemas.openxmlformats.org/wordprocessingml/2006/main" xmlns:w14="http://schemas.microsoft.com/office/word/2010/wordml" xmlns:w15="http://schemas.microsoft.com/office/word/2012/wordml" xmlns:w16se="http://schemas.microsoft.com/office/word/2015/wordml/symex" xmlns:wpg="http://schemas.microsoft.com/office/word/2010/wordprocessingGroup" xmlns:wpi="http://schemas.microsoft.com/office/word/2010/wordprocessingInk" xmlns:wne="http://schemas.microsoft.com/office/word/2006/wordml" xmlns:wps="http://schemas.microsoft.com/office/word/2010/wordprocessingShape" mc:Ignorable="w14 w15 w16se wp14">
+<w:document xmlns:wpc="http://schemas.microsoft.com/office/word/2010/wordprocessingCanvas" xmlns:cx="http://schemas.microsoft.com/office/drawing/2014/chartex" xmlns:cx1="http://schemas.microsoft.com/office/drawing/2015/9/8/chartex" xmlns:cx2="http://schemas.microsoft.com/office/drawing/2015/10/21/chartex" xmlns:cx3="http://schemas.microsoft.com/office/drawing/2016/5/9/chartex" xmlns:cx4="http://schemas.microsoft.com/office/drawing/2016/5/10/chartex" xmlns:cx5="http://schemas.microsoft.com/office/drawing/2016/5/11/chartex" xmlns:cx6="http://schemas.microsoft.com/office/drawing/2016/5/12/chartex" xmlns:cx7="http://schemas.microsoft.com/office/drawing/2016/5/13/chartex" xmlns:cx8="http://schemas.microsoft.com/office/drawing/2016/5/14/chartex" xmlns:mc="http://schemas.openxmlformats.org/markup-compatibility/2006" xmlns:aink="http://schemas.microsoft.com/office/drawing/2016/ink" xmlns:am3d="http://schemas.microsoft.com/office/drawing/2017/model3d" xmlns:o="urn:schemas-microsoft-com:office:office" xmlns:r="http://schemas.openxmlformats.org/officeDocument/2006/relationships" xmlns:m="http://schemas.openxmlformats.org/officeDocument/2006/math" xmlns:v="urn:schemas-microsoft-com:vml" xmlns:wp14="http://schemas.microsoft.com/office/word/2010/wordprocessingDrawing" xmlns:wp="http://schemas.openxmlformats.org/drawingml/2006/wordprocessingDrawing" xmlns:w10="urn:schemas-microsoft-com:office:word" xmlns:w="http://schemas.openxmlformats.org/wordprocessingml/2006/main" xmlns:w14="http://schemas.microsoft.com/office/word/2010/wordml" xmlns:w15="http://schemas.microsoft.com/office/word/2012/wordml" xmlns:w16cid="http://schemas.microsoft.com/office/word/2016/wordml/cid" xmlns:w16se="http://schemas.microsoft.com/office/word/2015/wordml/symex" xmlns:wpg="http://schemas.microsoft.com/office/word/2010/wordprocessingGroup" xmlns:wpi="http://schemas.microsoft.com/office/word/2010/wordprocessingInk" xmlns:wne="http://schemas.microsoft.com/office/word/2006/wordml" xmlns:wps="http://schemas.microsoft.com/office/word/2010/wordprocessingShape" mc:Ignorable="w14 w15 w16se w16cid wp14">
   <w:body>
     <w:p>
       <w:pPr>
@@ -82,23 +82,13 @@
               </w:rPr>
               <w:t xml:space="preserve">API </w:t>
             </w:r>
-            <w:proofErr w:type="spellStart"/>
             <w:r>
               <w:rPr>
                 <w:rFonts w:ascii="Impact" w:hAnsi="Impact"/>
                 <w:sz w:val="96"/>
               </w:rPr>
-              <w:t>RESTful</w:t>
-            </w:r>
-            <w:proofErr w:type="spellEnd"/>
-            <w:r>
-              <w:rPr>
-                <w:rFonts w:ascii="Impact" w:hAnsi="Impact"/>
-                <w:sz w:val="96"/>
-              </w:rPr>
-              <w:t xml:space="preserve"> </w:t>
-            </w:r>
-            <w:proofErr w:type="spellStart"/>
+              <w:t xml:space="preserve">RESTful </w:t>
+            </w:r>
             <w:r>
               <w:rPr>
                 <w:rFonts w:ascii="Impact" w:hAnsi="Impact"/>
@@ -106,7 +96,6 @@
               </w:rPr>
               <w:t>Runscape</w:t>
             </w:r>
-            <w:proofErr w:type="spellEnd"/>
           </w:p>
         </w:tc>
       </w:tr>
@@ -4301,15 +4290,7 @@
         </w:numPr>
       </w:pPr>
       <w:r>
-        <w:t>Importer des données en provenance de GPS (format .</w:t>
-      </w:r>
-      <w:proofErr w:type="spellStart"/>
-      <w:r>
-        <w:t>gpx</w:t>
-      </w:r>
-      <w:proofErr w:type="spellEnd"/>
-      <w:r>
-        <w:t xml:space="preserve"> considéré en priorité)</w:t>
+        <w:t>Importer des données en provenance de GPS (format .gpx considéré en priorité)</w:t>
       </w:r>
     </w:p>
     <w:p>
@@ -4330,29 +4311,8 @@
         <w:footnoteReference w:id="1"/>
       </w:r>
       <w:r>
-        <w:t xml:space="preserve"> avec au moins un acteur majeur de gestion d’activité tels que </w:t>
-      </w:r>
-      <w:proofErr w:type="spellStart"/>
-      <w:r>
-        <w:t>Garmin</w:t>
-      </w:r>
-      <w:proofErr w:type="spellEnd"/>
-      <w:r>
-        <w:t xml:space="preserve"> </w:t>
-      </w:r>
-      <w:proofErr w:type="spellStart"/>
-      <w:r>
-        <w:t>Connect</w:t>
-      </w:r>
-      <w:proofErr w:type="spellEnd"/>
-      <w:r>
-        <w:t xml:space="preserve">, Tom </w:t>
-      </w:r>
-      <w:proofErr w:type="spellStart"/>
-      <w:r>
-        <w:t>tom</w:t>
-      </w:r>
-      <w:proofErr w:type="spellEnd"/>
+        <w:t xml:space="preserve"> avec au moins un acteur majeur de gestion d’activité tels que Garmin Connect, Tom tom</w:t>
+      </w:r>
     </w:p>
     <w:p/>
     <w:p/>
@@ -4380,23 +4340,7 @@
         </w:numPr>
       </w:pPr>
       <w:r>
-        <w:t>N’être accessible que via le protocole HTTPS (self-</w:t>
-      </w:r>
-      <w:proofErr w:type="spellStart"/>
-      <w:r>
-        <w:t>signed</w:t>
-      </w:r>
-      <w:proofErr w:type="spellEnd"/>
-      <w:r>
-        <w:t xml:space="preserve"> </w:t>
-      </w:r>
-      <w:proofErr w:type="spellStart"/>
-      <w:r>
-        <w:t>certificate</w:t>
-      </w:r>
-      <w:proofErr w:type="spellEnd"/>
-      <w:r>
-        <w:t>)</w:t>
+        <w:t>N’être accessible que via le protocole HTTPS (self-signed certificate)</w:t>
       </w:r>
     </w:p>
     <w:p>
@@ -4454,15 +4398,7 @@
         </w:numPr>
       </w:pPr>
       <w:r>
-        <w:t xml:space="preserve">Soit pouvoir se connecter à l’aide d’un service « 2-step </w:t>
-      </w:r>
-      <w:proofErr w:type="spellStart"/>
-      <w:r>
-        <w:t>verification</w:t>
-      </w:r>
-      <w:proofErr w:type="spellEnd"/>
-      <w:r>
-        <w:t> »</w:t>
+        <w:t>Soit pouvoir se connecter à l’aide d’un service « 2-step verification »</w:t>
       </w:r>
     </w:p>
     <w:p>
@@ -4547,7 +4483,7 @@
             <v:path o:extrusionok="f" gradientshapeok="t" o:connecttype="rect"/>
             <o:lock v:ext="edit" aspectratio="t"/>
           </v:shapetype>
-          <v:shape id="_x0000_i1025" type="#_x0000_t75" style="width:454.45pt;height:405.8pt">
+          <v:shape id="_x0000_i1025" type="#_x0000_t75" style="width:454.5pt;height:405.75pt">
             <v:imagedata r:id="rId8" o:title="PlannificationInitiale"/>
           </v:shape>
         </w:pict>
@@ -4678,19 +4614,9 @@
           <w:numId w:val="30"/>
         </w:numPr>
       </w:pPr>
-      <w:proofErr w:type="spellStart"/>
-      <w:r>
-        <w:t>Garmin</w:t>
-      </w:r>
-      <w:proofErr w:type="spellEnd"/>
-      <w:r>
-        <w:t> </w:t>
-      </w:r>
-      <w:proofErr w:type="spellStart"/>
-      <w:r>
-        <w:t>Connect</w:t>
-      </w:r>
-      <w:proofErr w:type="spellEnd"/>
+      <w:r>
+        <w:t>Garmin Connect</w:t>
+      </w:r>
     </w:p>
     <w:p>
       <w:pPr>
@@ -4701,13 +4627,8 @@
         </w:numPr>
       </w:pPr>
       <w:r>
-        <w:t xml:space="preserve">Tom </w:t>
-      </w:r>
-      <w:proofErr w:type="spellStart"/>
-      <w:r>
-        <w:t>Tom</w:t>
-      </w:r>
-      <w:proofErr w:type="spellEnd"/>
+        <w:t>Tom Tom</w:t>
+      </w:r>
       <w:r>
         <w:t xml:space="preserve"> </w:t>
       </w:r>
@@ -4724,13 +4645,8 @@
         </w:numPr>
       </w:pPr>
       <w:r>
-        <w:t xml:space="preserve">Adidas </w:t>
-      </w:r>
-      <w:proofErr w:type="spellStart"/>
-      <w:r>
-        <w:t>Runtastic</w:t>
-      </w:r>
-      <w:proofErr w:type="spellEnd"/>
+        <w:t>Adidas Runtastic</w:t>
+      </w:r>
     </w:p>
     <w:p/>
     <w:p>
@@ -4783,19 +4699,9 @@
             <w:pPr>
               <w:cnfStyle w:val="100000000000" w:firstRow="1" w:lastRow="0" w:firstColumn="0" w:lastColumn="0" w:oddVBand="0" w:evenVBand="0" w:oddHBand="0" w:evenHBand="0" w:firstRowFirstColumn="0" w:firstRowLastColumn="0" w:lastRowFirstColumn="0" w:lastRowLastColumn="0"/>
             </w:pPr>
-            <w:proofErr w:type="spellStart"/>
-            <w:r>
-              <w:t>Garmin</w:t>
-            </w:r>
-            <w:proofErr w:type="spellEnd"/>
-            <w:r>
-              <w:t xml:space="preserve"> </w:t>
-            </w:r>
-            <w:proofErr w:type="spellStart"/>
-            <w:r>
-              <w:t>Connect</w:t>
-            </w:r>
-            <w:proofErr w:type="spellEnd"/>
+            <w:r>
+              <w:t>Garmin Connect</w:t>
+            </w:r>
           </w:p>
         </w:tc>
         <w:tc>
@@ -4825,11 +4731,9 @@
             <w:r>
               <w:t xml:space="preserve">Adidas </w:t>
             </w:r>
-            <w:proofErr w:type="spellStart"/>
             <w:r>
               <w:t>Runtastic</w:t>
             </w:r>
-            <w:proofErr w:type="spellEnd"/>
           </w:p>
         </w:tc>
       </w:tr>
@@ -6268,12 +6172,10 @@
           <w:numId w:val="31"/>
         </w:numPr>
       </w:pPr>
-      <w:proofErr w:type="spellStart"/>
       <w:proofErr w:type="gramStart"/>
       <w:r>
         <w:t>fs</w:t>
       </w:r>
-      <w:proofErr w:type="spellEnd"/>
       <w:proofErr w:type="gramEnd"/>
       <w:r>
         <w:t xml:space="preserve"> (accès au système de fichier)</w:t>
@@ -6355,12 +6257,10 @@
           <w:numId w:val="31"/>
         </w:numPr>
       </w:pPr>
-      <w:proofErr w:type="spellStart"/>
       <w:proofErr w:type="gramStart"/>
       <w:r>
         <w:t>bcrypt</w:t>
       </w:r>
-      <w:proofErr w:type="spellEnd"/>
       <w:proofErr w:type="gramEnd"/>
       <w:r>
         <w:t xml:space="preserve"> (hash et chiffrement important)</w:t>
@@ -6394,23 +6294,13 @@
           <w:numId w:val="31"/>
         </w:numPr>
       </w:pPr>
-      <w:proofErr w:type="spellStart"/>
       <w:proofErr w:type="gramStart"/>
       <w:r>
         <w:t>querystring</w:t>
       </w:r>
-      <w:proofErr w:type="spellEnd"/>
       <w:proofErr w:type="gramEnd"/>
       <w:r>
-        <w:t xml:space="preserve"> (gestion des </w:t>
-      </w:r>
-      <w:proofErr w:type="spellStart"/>
-      <w:r>
-        <w:t>querystring</w:t>
-      </w:r>
-      <w:proofErr w:type="spellEnd"/>
-      <w:r>
-        <w:t xml:space="preserve"> dans les URLs)</w:t>
+        <w:t xml:space="preserve"> (gestion des querystring dans les URLs)</w:t>
       </w:r>
     </w:p>
     <w:p>
@@ -6421,12 +6311,10 @@
           <w:numId w:val="31"/>
         </w:numPr>
       </w:pPr>
-      <w:proofErr w:type="spellStart"/>
       <w:proofErr w:type="gramStart"/>
       <w:r>
         <w:t>validator</w:t>
       </w:r>
-      <w:proofErr w:type="spellEnd"/>
       <w:proofErr w:type="gramEnd"/>
       <w:r>
         <w:t xml:space="preserve"> (gestion des chaînes de charactères)</w:t>
@@ -6440,12 +6328,10 @@
           <w:numId w:val="31"/>
         </w:numPr>
       </w:pPr>
-      <w:proofErr w:type="spellStart"/>
       <w:proofErr w:type="gramStart"/>
       <w:r>
         <w:t>util</w:t>
       </w:r>
-      <w:proofErr w:type="spellEnd"/>
       <w:proofErr w:type="gramEnd"/>
       <w:r>
         <w:t xml:space="preserve"> (utilitaires)</w:t>
@@ -7239,14 +7125,7 @@
               <w:rPr>
                 <w:b w:val="0"/>
               </w:rPr>
-              <w:t xml:space="preserve"> </w:t>
-            </w:r>
-            <w:proofErr w:type="spellStart"/>
-            <w:r>
-              <w:rPr>
-                <w:b w:val="0"/>
-              </w:rPr>
-              <w:t>serveur</w:t>
+              <w:t xml:space="preserve"> serveur</w:t>
             </w:r>
             <w:r>
               <w:rPr>
@@ -7254,7 +7133,6 @@
               </w:rPr>
               <w:t>-s</w:t>
             </w:r>
-            <w:proofErr w:type="spellEnd"/>
             <w:r>
               <w:rPr>
                 <w:b w:val="0"/>
@@ -8210,13 +8088,8 @@
           </w:tcPr>
           <w:p>
             <w:r>
-              <w:t xml:space="preserve">Authentification </w:t>
-            </w:r>
-            <w:proofErr w:type="spellStart"/>
-            <w:r>
-              <w:t>stateless</w:t>
-            </w:r>
-            <w:proofErr w:type="spellEnd"/>
+              <w:t>Authentification stateless</w:t>
+            </w:r>
           </w:p>
         </w:tc>
         <w:tc>
@@ -8241,13 +8114,8 @@
               <w:t xml:space="preserve"> nécessaire</w:t>
             </w:r>
             <w:r>
-              <w:t>, sinon changement vers une authentification non-</w:t>
-            </w:r>
-            <w:proofErr w:type="spellStart"/>
-            <w:r>
-              <w:t>stateless</w:t>
-            </w:r>
-            <w:proofErr w:type="spellEnd"/>
+              <w:t>, sinon changement vers une authentification non-stateless</w:t>
+            </w:r>
             <w:r>
               <w:t>.</w:t>
             </w:r>
@@ -8289,9 +8157,6 @@
       <w:pPr>
         <w:jc w:val="left"/>
       </w:pPr>
-      <w:r>
-        <w:br w:type="page"/>
-      </w:r>
     </w:p>
     <w:p>
       <w:pPr>
@@ -8299,7 +8164,6 @@
       </w:pPr>
       <w:bookmarkStart w:id="20" w:name="_Toc3369112"/>
       <w:r>
-        <w:lastRenderedPageBreak/>
         <w:t>Conception</w:t>
       </w:r>
       <w:bookmarkEnd w:id="20"/>
@@ -8397,65 +8261,28 @@
         <w:pStyle w:val="Titre3"/>
       </w:pPr>
       <w:r>
-        <w:t xml:space="preserve">Authentification par </w:t>
-      </w:r>
-      <w:proofErr w:type="spellStart"/>
-      <w:r>
-        <w:t>OAuth</w:t>
-      </w:r>
-      <w:proofErr w:type="spellEnd"/>
+        <w:t>Authentification par OAuth</w:t>
+      </w:r>
     </w:p>
     <w:p/>
     <w:p>
       <w:r>
-        <w:t>L'</w:t>
-      </w:r>
-      <w:proofErr w:type="spellStart"/>
-      <w:r>
-        <w:t>OAuth</w:t>
-      </w:r>
-      <w:proofErr w:type="spellEnd"/>
-      <w:r>
-        <w:t xml:space="preserve"> est un protocole d'authentification et d'identification très utilisé. </w:t>
+        <w:t xml:space="preserve">L'OAuth est un protocole d'authentification et d'identification très utilisé. </w:t>
       </w:r>
       <w:r>
         <w:t>Le principal avantage</w:t>
       </w:r>
       <w:r>
-        <w:t xml:space="preserve"> de l'</w:t>
-      </w:r>
-      <w:proofErr w:type="spellStart"/>
-      <w:r>
-        <w:t>OAuth</w:t>
-      </w:r>
-      <w:proofErr w:type="spellEnd"/>
-      <w:r>
-        <w:t xml:space="preserve"> </w:t>
-      </w:r>
-      <w:r>
-        <w:t>est la délégation de l'authentification à un parti tierce. L'</w:t>
-      </w:r>
-      <w:proofErr w:type="spellStart"/>
-      <w:r>
-        <w:t>OAuth</w:t>
-      </w:r>
-      <w:proofErr w:type="spellEnd"/>
-      <w:r>
-        <w:t xml:space="preserve"> permet d'authentifier un utilisateur sur une application avec des identifiants d'une autre application, sans que les identifiants ne quittent l'application à laquelle ils appartiennent.</w:t>
+        <w:t xml:space="preserve"> de l'OAuth </w:t>
+      </w:r>
+      <w:r>
+        <w:t>est la délégation de l'authentification à un parti tierce. L'OAuth permet d'authentifier un utilisateur sur une application avec des identifiants d'une autre application, sans que les identifiants ne quittent l'application à laquelle ils appartiennent.</w:t>
       </w:r>
     </w:p>
     <w:p/>
     <w:p>
       <w:r>
-        <w:t>Cette fonctionnalité n'est pas nécessaire à la réalisation de ce projet, l'implémentation de l'</w:t>
-      </w:r>
-      <w:proofErr w:type="spellStart"/>
-      <w:r>
-        <w:t>OAuth</w:t>
-      </w:r>
-      <w:proofErr w:type="spellEnd"/>
-      <w:r>
-        <w:t xml:space="preserve"> ajouterais des fonctionnalités non demandées au projet, il ne sera donc pas utilisé dans celui-ci.</w:t>
+        <w:t>Cette fonctionnalité n'est pas nécessaire à la réalisation de ce projet, l'implémentation de l'OAuth ajouterais des fonctionnalités non demandées au projet, il ne sera donc pas utilisé dans celui-ci.</w:t>
       </w:r>
     </w:p>
     <w:p/>
@@ -8467,156 +8294,101 @@
       <w:r>
         <w:t xml:space="preserve">Authentification par </w:t>
       </w:r>
-      <w:proofErr w:type="spellStart"/>
-      <w:r>
+      <w:r>
+        <w:rPr>
+          <w:lang w:val="en-US"/>
+        </w:rPr>
         <w:t>tokens</w:t>
       </w:r>
-      <w:proofErr w:type="spellEnd"/>
     </w:p>
     <w:p/>
     <w:p>
       <w:r>
-        <w:t xml:space="preserve">Une implémentation d'authentification </w:t>
-      </w:r>
-      <w:proofErr w:type="spellStart"/>
-      <w:r>
+        <w:t xml:space="preserve">Une implémentation d'authentification stateless ne permet pas de stocker des sessions sur les serveurs. Cette approche permet de très facilement </w:t>
+      </w:r>
+      <w:r>
+        <w:t>étendre le nombre de nœuds de calculs sans subir des</w:t>
+      </w:r>
+      <w:r>
+        <w:t xml:space="preserve"> pertes de performances et</w:t>
+      </w:r>
+      <w:r>
+        <w:t xml:space="preserve"> de</w:t>
+      </w:r>
+      <w:r>
+        <w:t>s</w:t>
+      </w:r>
+      <w:r>
+        <w:t xml:space="preserve"> problèmes de synchronisation des sessions.</w:t>
+      </w:r>
+    </w:p>
+    <w:p/>
+    <w:p>
+      <w:r>
+        <w:t>L'une des seules méthodes permettant une authentification stateless est l'authentification par tokens. Un standard a été créer pour gérer ces tokens, les JSON Web Tokens (JWT)</w:t>
+      </w:r>
+      <w:r>
+        <w:t>.</w:t>
+      </w:r>
+    </w:p>
+    <w:p/>
+    <w:p>
+      <w:r>
+        <w:t xml:space="preserve">Un des désavantages d'une authentification entièrement stateless est qu'il n'est pas possible de </w:t>
+      </w:r>
+      <w:r>
+        <w:t>révoquer</w:t>
+      </w:r>
+      <w:r>
+        <w:t xml:space="preserve"> un token d'authentification, il est donc essentiel de limité la validité du token.</w:t>
+      </w:r>
+    </w:p>
+    <w:p/>
+    <w:p>
+      <w:r>
+        <w:t xml:space="preserve">Dans le cas où une révocation des tokens doit être implémenté, l'authentification ne pourra plus rester </w:t>
+      </w:r>
+      <w:r>
+        <w:rPr>
+          <w:lang w:val="en-US"/>
+        </w:rPr>
         <w:t>stateless</w:t>
       </w:r>
-      <w:proofErr w:type="spellEnd"/>
-      <w:r>
-        <w:t xml:space="preserve"> ne permet pas de stocker des sessions sur les serveurs. Cette approche permet de très facilement </w:t>
-      </w:r>
-      <w:r>
-        <w:t>étendre le nombre de nœuds de calculs sans subir des</w:t>
-      </w:r>
-      <w:r>
-        <w:t xml:space="preserve"> pertes de performances et</w:t>
-      </w:r>
-      <w:r>
-        <w:t xml:space="preserve"> de</w:t>
-      </w:r>
-      <w:r>
-        <w:t>s</w:t>
-      </w:r>
-      <w:r>
-        <w:t xml:space="preserve"> problèmes de synchronisation des sessions.</w:t>
+      <w:r>
+        <w:t>, un stockage des tokens sera nécessaire.</w:t>
       </w:r>
     </w:p>
     <w:p/>
     <w:p>
       <w:r>
-        <w:t xml:space="preserve">L'une des seules méthodes permettant une authentification </w:t>
-      </w:r>
-      <w:proofErr w:type="spellStart"/>
-      <w:r>
-        <w:t>stateless</w:t>
-      </w:r>
-      <w:proofErr w:type="spellEnd"/>
-      <w:r>
-        <w:t xml:space="preserve"> est l'authentification par </w:t>
-      </w:r>
-      <w:proofErr w:type="spellStart"/>
-      <w:r>
-        <w:t>tokens</w:t>
-      </w:r>
-      <w:proofErr w:type="spellEnd"/>
-      <w:r>
-        <w:t xml:space="preserve">. Un standard a été créer pour gérer ces </w:t>
-      </w:r>
-      <w:proofErr w:type="spellStart"/>
-      <w:r>
-        <w:t>tokens</w:t>
-      </w:r>
-      <w:proofErr w:type="spellEnd"/>
-      <w:r>
-        <w:t xml:space="preserve">, les JSON Web </w:t>
-      </w:r>
-      <w:proofErr w:type="spellStart"/>
-      <w:r>
-        <w:t>Tokens</w:t>
-      </w:r>
-      <w:proofErr w:type="spellEnd"/>
-      <w:r>
-        <w:t xml:space="preserve"> (JWT)</w:t>
-      </w:r>
-      <w:r>
-        <w:t>.</w:t>
+        <w:t>Les JWT permettent d'attribuer des scopes de droits à un utilisateur, ce qui permet de limiter l'accès d'un utilisateur à la modification de ses propres activités uniquement.</w:t>
       </w:r>
     </w:p>
     <w:p/>
     <w:p>
-      <w:r>
-        <w:t xml:space="preserve">Un des désavantages d'une authentification entièrement </w:t>
-      </w:r>
-      <w:proofErr w:type="spellStart"/>
-      <w:r>
-        <w:t>stateless</w:t>
-      </w:r>
-      <w:proofErr w:type="spellEnd"/>
-      <w:r>
-        <w:t xml:space="preserve"> est qu'il n'est pas possible de </w:t>
-      </w:r>
-      <w:r>
-        <w:t>révoquer</w:t>
-      </w:r>
-      <w:r>
-        <w:t xml:space="preserve"> un token d'authentification, il est donc essentiel de limité la validité du token.</w:t>
+      <w:pPr>
+        <w:pStyle w:val="Titre2"/>
+      </w:pPr>
+      <w:r>
+        <w:t>Gestion d'erreurs</w:t>
       </w:r>
     </w:p>
     <w:p/>
     <w:p>
-      <w:r>
-        <w:t xml:space="preserve">Dans le cas où une révocation des </w:t>
-      </w:r>
-      <w:proofErr w:type="spellStart"/>
-      <w:r>
-        <w:t>tokens</w:t>
-      </w:r>
-      <w:proofErr w:type="spellEnd"/>
-      <w:r>
-        <w:t xml:space="preserve"> doit être implémenté, l'authentification ne pourra plus rester </w:t>
-      </w:r>
-      <w:proofErr w:type="spellStart"/>
-      <w:r>
-        <w:t>stateless</w:t>
-      </w:r>
-      <w:proofErr w:type="spellEnd"/>
-      <w:r>
-        <w:t xml:space="preserve">, un stockage des </w:t>
-      </w:r>
-      <w:proofErr w:type="spellStart"/>
-      <w:r>
-        <w:t>tokens</w:t>
-      </w:r>
-      <w:proofErr w:type="spellEnd"/>
-      <w:r>
-        <w:t xml:space="preserve"> sera nécessaire.</w:t>
+      <w:pPr>
+        <w:pStyle w:val="Titre3"/>
+      </w:pPr>
+      <w:r>
+        <w:t>Structure de retour</w:t>
       </w:r>
     </w:p>
     <w:p/>
     <w:p>
       <w:r>
-        <w:t>Les JWT permettent d'attribuer des scopes de droits à un utilisateur, ce qui permet de limiter l'accès d'un utilisateur à la modification de ses propres activités uniquement.</w:t>
+        <w:t>La structure de retour de l’api prendra la forme suivante :</w:t>
       </w:r>
     </w:p>
     <w:p/>
-    <w:p>
-      <w:pPr>
-        <w:pStyle w:val="Titre2"/>
-      </w:pPr>
-      <w:r>
-        <w:t>Gestion d'erreurs</w:t>
-      </w:r>
-    </w:p>
-    <w:p/>
-    <w:p>
-      <w:pPr>
-        <w:pStyle w:val="Titre3"/>
-      </w:pPr>
-      <w:r>
-        <w:t>Structure de retour</w:t>
-      </w:r>
-    </w:p>
     <w:p/>
     <w:tbl>
       <w:tblPr>
@@ -8658,8 +8430,79 @@
             <w:pPr>
               <w:pStyle w:val="code"/>
             </w:pPr>
-            <w:bookmarkStart w:id="24" w:name="_GoBack"/>
-            <w:bookmarkEnd w:id="24"/>
+            <w:r>
+              <w:tab/>
+              <w:t>"</w:t>
+            </w:r>
+            <w:r>
+              <w:rPr>
+                <w:lang w:val="en-US"/>
+              </w:rPr>
+              <w:t>data</w:t>
+            </w:r>
+            <w:r>
+              <w:t xml:space="preserve">":  </w:t>
+            </w:r>
+            <w:r>
+              <w:t>[</w:t>
+            </w:r>
+          </w:p>
+          <w:p>
+            <w:pPr>
+              <w:pStyle w:val="code"/>
+            </w:pPr>
+            <w:r>
+              <w:tab/>
+            </w:r>
+          </w:p>
+          <w:p>
+            <w:pPr>
+              <w:pStyle w:val="code"/>
+            </w:pPr>
+            <w:r>
+              <w:tab/>
+            </w:r>
+            <w:r>
+              <w:t>]</w:t>
+            </w:r>
+            <w:r>
+              <w:t>,</w:t>
+            </w:r>
+          </w:p>
+          <w:p>
+            <w:pPr>
+              <w:pStyle w:val="code"/>
+            </w:pPr>
+            <w:r>
+              <w:tab/>
+              <w:t>"</w:t>
+            </w:r>
+            <w:r>
+              <w:rPr>
+                <w:lang w:val="en-US"/>
+              </w:rPr>
+              <w:t>error</w:t>
+            </w:r>
+            <w:r>
+              <w:t>": {</w:t>
+            </w:r>
+          </w:p>
+          <w:p>
+            <w:pPr>
+              <w:pStyle w:val="code"/>
+            </w:pPr>
+            <w:r>
+              <w:tab/>
+            </w:r>
+          </w:p>
+          <w:p>
+            <w:pPr>
+              <w:pStyle w:val="code"/>
+            </w:pPr>
+            <w:r>
+              <w:tab/>
+              <w:t>}</w:t>
+            </w:r>
           </w:p>
           <w:p>
             <w:pPr>
@@ -8675,63 +8518,286 @@
     <w:p/>
     <w:p/>
     <w:p>
+      <w:r>
+        <w:t>Cette structure permet de très facilement voire si un problème est survenu lors du traitement de la requête. Elle possède aussi l’avantage de ne pas changer de forme selon l’état de la requête (dans tout les cas les objets ‘</w:t>
+      </w:r>
+      <w:r>
+        <w:rPr>
+          <w:lang w:val="en-US"/>
+        </w:rPr>
+        <w:t>data</w:t>
+      </w:r>
+      <w:r>
+        <w:rPr>
+          <w:lang w:val="en-US"/>
+        </w:rPr>
+        <w:t>’</w:t>
+      </w:r>
+      <w:r>
+        <w:t xml:space="preserve"> et</w:t>
+      </w:r>
+      <w:r>
+        <w:t xml:space="preserve"> ‘</w:t>
+      </w:r>
+      <w:r>
+        <w:rPr>
+          <w:lang w:val="en-US"/>
+        </w:rPr>
+        <w:t>error’</w:t>
+      </w:r>
+      <w:r>
+        <w:t xml:space="preserve"> seront présents).</w:t>
+      </w:r>
+    </w:p>
+    <w:p/>
+    <w:p>
+      <w:r>
+        <w:t>Avec cette structure de retour il est aussi possible de retourner des informations tout en ayant soulevé une erreur sur le serveur. Ce qui permet de tout de même continuer l’exécution de l’application.</w:t>
+      </w:r>
+    </w:p>
+    <w:p/>
+    <w:p>
+      <w:r>
+        <w:t xml:space="preserve">Cette structure permet de n’avoir </w:t>
+      </w:r>
+      <w:r>
+        <w:t>qu’une</w:t>
+      </w:r>
+      <w:r>
+        <w:t xml:space="preserve"> seule erreur retournée par le serveur, il est tout à fait envisageable, dans la suite du projet, de modifier cette structure pour permettre le retour de plusieurs erreurs simultanément.</w:t>
+      </w:r>
+    </w:p>
+    <w:p/>
+    <w:p/>
+    <w:p>
+      <w:pPr>
+        <w:pStyle w:val="Titre3"/>
+      </w:pPr>
+      <w:r>
+        <w:t>Gestionnaire de structure de retour</w:t>
+      </w:r>
+    </w:p>
+    <w:p/>
+    <w:p>
+      <w:r>
+        <w:t>Pour assurer l’unicité des structure</w:t>
+      </w:r>
+      <w:r>
+        <w:t>s</w:t>
+      </w:r>
+      <w:r>
+        <w:t xml:space="preserve"> de retour, il serait préférable d’ajouter un gestionne de structure de retour. Il sera donc possible, avec ce gestionnaire, de vérifier </w:t>
+      </w:r>
+      <w:r>
+        <w:t>pour chaque retour utilisateur, la validité du format de retour.</w:t>
+      </w:r>
+    </w:p>
+    <w:p>
+      <w:pPr>
+        <w:jc w:val="left"/>
+      </w:pPr>
+    </w:p>
+    <w:p>
+      <w:pPr>
+        <w:pStyle w:val="Titre3"/>
+      </w:pPr>
+      <w:r>
+        <w:t>Classes d’erreurs</w:t>
+      </w:r>
+    </w:p>
+    <w:p/>
+    <w:p>
+      <w:r>
+        <w:t>Plusieurs classes d’erreurs vont être ajouté à l’API, celle-ci permettent de préciser quel type d’erreur a été soulevé et quel traitement doit être effectué. Les classes d’erreurs présentes dans l’API sont les suivantes :</w:t>
+      </w:r>
+    </w:p>
+    <w:p/>
+    <w:tbl>
+      <w:tblPr>
+        <w:tblStyle w:val="TableauGrille5Fonc"/>
+        <w:tblW w:w="0" w:type="auto"/>
+        <w:tblCellMar>
+          <w:top w:w="85" w:type="dxa"/>
+          <w:left w:w="142" w:type="dxa"/>
+          <w:bottom w:w="85" w:type="dxa"/>
+          <w:right w:w="142" w:type="dxa"/>
+        </w:tblCellMar>
+        <w:tblLook w:val="0480" w:firstRow="0" w:lastRow="0" w:firstColumn="1" w:lastColumn="0" w:noHBand="0" w:noVBand="1"/>
+      </w:tblPr>
+      <w:tblGrid>
+        <w:gridCol w:w="2445"/>
+        <w:gridCol w:w="6615"/>
+      </w:tblGrid>
+      <w:tr>
+        <w:trPr>
+          <w:cnfStyle w:val="000000100000" w:firstRow="0" w:lastRow="0" w:firstColumn="0" w:lastColumn="0" w:oddVBand="0" w:evenVBand="0" w:oddHBand="1" w:evenHBand="0" w:firstRowFirstColumn="0" w:firstRowLastColumn="0" w:lastRowFirstColumn="0" w:lastRowLastColumn="0"/>
+        </w:trPr>
+        <w:tc>
+          <w:tcPr>
+            <w:cnfStyle w:val="001000000000" w:firstRow="0" w:lastRow="0" w:firstColumn="1" w:lastColumn="0" w:oddVBand="0" w:evenVBand="0" w:oddHBand="0" w:evenHBand="0" w:firstRowFirstColumn="0" w:firstRowLastColumn="0" w:lastRowFirstColumn="0" w:lastRowLastColumn="0"/>
+            <w:tcW w:w="2204" w:type="dxa"/>
+          </w:tcPr>
+          <w:p>
+            <w:r>
+              <w:t>MysqlError</w:t>
+            </w:r>
+          </w:p>
+        </w:tc>
+        <w:tc>
+          <w:tcPr>
+            <w:tcW w:w="6856" w:type="dxa"/>
+          </w:tcPr>
+          <w:p>
+            <w:pPr>
+              <w:cnfStyle w:val="000000100000" w:firstRow="0" w:lastRow="0" w:firstColumn="0" w:lastColumn="0" w:oddVBand="0" w:evenVBand="0" w:oddHBand="1" w:evenHBand="0" w:firstRowFirstColumn="0" w:firstRowLastColumn="0" w:lastRowFirstColumn="0" w:lastRowLastColumn="0"/>
+            </w:pPr>
+            <w:r>
+              <w:t xml:space="preserve">Cette classe d’erreur doit être utilisée lorsqu’un problème d’exécution </w:t>
+            </w:r>
+            <w:r>
+              <w:t>se produit sur la base de données. Elle permet de clairement différencier les erreurs de base de données et de ne pas les remontées à l’utilisateur final.</w:t>
+            </w:r>
+          </w:p>
+        </w:tc>
+      </w:tr>
+      <w:tr>
+        <w:tc>
+          <w:tcPr>
+            <w:cnfStyle w:val="001000000000" w:firstRow="0" w:lastRow="0" w:firstColumn="1" w:lastColumn="0" w:oddVBand="0" w:evenVBand="0" w:oddHBand="0" w:evenHBand="0" w:firstRowFirstColumn="0" w:firstRowLastColumn="0" w:lastRowFirstColumn="0" w:lastRowLastColumn="0"/>
+            <w:tcW w:w="2204" w:type="dxa"/>
+          </w:tcPr>
+          <w:p>
+            <w:r>
+              <w:t>UnauthorizedError</w:t>
+            </w:r>
+          </w:p>
+        </w:tc>
+        <w:tc>
+          <w:tcPr>
+            <w:tcW w:w="6856" w:type="dxa"/>
+          </w:tcPr>
+          <w:p>
+            <w:pPr>
+              <w:cnfStyle w:val="000000000000" w:firstRow="0" w:lastRow="0" w:firstColumn="0" w:lastColumn="0" w:oddVBand="0" w:evenVBand="0" w:oddHBand="0" w:evenHBand="0" w:firstRowFirstColumn="0" w:firstRowLastColumn="0" w:lastRowFirstColumn="0" w:lastRowLastColumn="0"/>
+            </w:pPr>
+            <w:r>
+              <w:t>Cette classe d’erreur doit être utilisé lorsqu’un utilisateur essaie d’accéder à une ressource protégée dont il ne dispose pas les droits nécessaires.</w:t>
+            </w:r>
+          </w:p>
+        </w:tc>
+      </w:tr>
+      <w:tr>
+        <w:trPr>
+          <w:cnfStyle w:val="000000100000" w:firstRow="0" w:lastRow="0" w:firstColumn="0" w:lastColumn="0" w:oddVBand="0" w:evenVBand="0" w:oddHBand="1" w:evenHBand="0" w:firstRowFirstColumn="0" w:firstRowLastColumn="0" w:lastRowFirstColumn="0" w:lastRowLastColumn="0"/>
+        </w:trPr>
+        <w:tc>
+          <w:tcPr>
+            <w:cnfStyle w:val="001000000000" w:firstRow="0" w:lastRow="0" w:firstColumn="1" w:lastColumn="0" w:oddVBand="0" w:evenVBand="0" w:oddHBand="0" w:evenHBand="0" w:firstRowFirstColumn="0" w:firstRowLastColumn="0" w:lastRowFirstColumn="0" w:lastRowLastColumn="0"/>
+            <w:tcW w:w="2204" w:type="dxa"/>
+          </w:tcPr>
+          <w:p>
+            <w:r>
+              <w:t>MissingFieldError</w:t>
+            </w:r>
+          </w:p>
+        </w:tc>
+        <w:tc>
+          <w:tcPr>
+            <w:tcW w:w="6856" w:type="dxa"/>
+          </w:tcPr>
+          <w:p>
+            <w:pPr>
+              <w:cnfStyle w:val="000000100000" w:firstRow="0" w:lastRow="0" w:firstColumn="0" w:lastColumn="0" w:oddVBand="0" w:evenVBand="0" w:oddHBand="1" w:evenHBand="0" w:firstRowFirstColumn="0" w:firstRowLastColumn="0" w:lastRowFirstColumn="0" w:lastRowLastColumn="0"/>
+            </w:pPr>
+            <w:r>
+              <w:t>Cette classe d’erreur doit être utilisé dès le moment ou un champ nécessaire à l’exécution d’une fonction n’est pas rempli</w:t>
+            </w:r>
+          </w:p>
+        </w:tc>
+      </w:tr>
+      <w:tr>
+        <w:tc>
+          <w:tcPr>
+            <w:cnfStyle w:val="001000000000" w:firstRow="0" w:lastRow="0" w:firstColumn="1" w:lastColumn="0" w:oddVBand="0" w:evenVBand="0" w:oddHBand="0" w:evenHBand="0" w:firstRowFirstColumn="0" w:firstRowLastColumn="0" w:lastRowFirstColumn="0" w:lastRowLastColumn="0"/>
+            <w:tcW w:w="2204" w:type="dxa"/>
+          </w:tcPr>
+          <w:p>
+            <w:r>
+              <w:t>InvalidFormatError</w:t>
+            </w:r>
+          </w:p>
+        </w:tc>
+        <w:tc>
+          <w:tcPr>
+            <w:tcW w:w="6856" w:type="dxa"/>
+          </w:tcPr>
+          <w:p>
+            <w:pPr>
+              <w:cnfStyle w:val="000000000000" w:firstRow="0" w:lastRow="0" w:firstColumn="0" w:lastColumn="0" w:oddVBand="0" w:evenVBand="0" w:oddHBand="0" w:evenHBand="0" w:firstRowFirstColumn="0" w:firstRowLastColumn="0" w:lastRowFirstColumn="0" w:lastRowLastColumn="0"/>
+            </w:pPr>
+            <w:r>
+              <w:t>Cette classe d’erreur doit être utilisé lorsqu’un champ ne contient pas le bon format de données, par exemple un email sans ‘@’, ou encore une chaîne de charactères à la place d’un entier</w:t>
+            </w:r>
+          </w:p>
+        </w:tc>
+      </w:tr>
+    </w:tbl>
+    <w:p/>
+    <w:p/>
+    <w:p>
       <w:pPr>
         <w:pStyle w:val="Titre2"/>
       </w:pPr>
-      <w:bookmarkStart w:id="25" w:name="_Toc3369116"/>
+      <w:bookmarkStart w:id="24" w:name="_Toc3369116"/>
       <w:r>
         <w:t>Activités sportives</w:t>
       </w:r>
+      <w:bookmarkEnd w:id="24"/>
+    </w:p>
+    <w:p/>
+    <w:p>
+      <w:r>
+        <w:t xml:space="preserve">La gestion des activités sportives nécessite la création d'une nouvelle entité dans la base de données car un utilisateur doit pouvoir enregistrer de multiples activités sportives. Une nouvelle entité permet </w:t>
+      </w:r>
+      <w:r>
+        <w:t>de simplement différencier les ressources que l'application peut gérer.</w:t>
+      </w:r>
+    </w:p>
+    <w:p/>
+    <w:p>
+      <w:r>
+        <w:t>L'utilisateur doit avoir la possibilité d'importer un fichier GPX</w:t>
+      </w:r>
+      <w:r>
+        <w:rPr>
+          <w:rStyle w:val="Appelnotedebasdep"/>
+        </w:rPr>
+        <w:footnoteReference w:id="4"/>
+      </w:r>
+      <w:r>
+        <w:t xml:space="preserve"> </w:t>
+      </w:r>
+      <w:r>
+        <w:t xml:space="preserve">et le sauvegarder en tant qu'activité sportive. Dans un premier temps, le fichier sera importé tel quel. Il sera par </w:t>
+      </w:r>
+      <w:r>
+        <w:lastRenderedPageBreak/>
+        <w:t xml:space="preserve">la suite possible d'apporter des modifications pour parser le fichier GPX et en extraire les informations. </w:t>
+      </w:r>
+    </w:p>
+    <w:p/>
+    <w:p>
+      <w:pPr>
+        <w:pStyle w:val="Titre2"/>
+      </w:pPr>
+      <w:bookmarkStart w:id="25" w:name="_Toc3369117"/>
+      <w:r>
+        <w:t>Ressources</w:t>
+      </w:r>
+      <w:r>
+        <w:t xml:space="preserve"> de l'API</w:t>
+      </w:r>
       <w:bookmarkEnd w:id="25"/>
-    </w:p>
-    <w:p/>
-    <w:p>
-      <w:r>
-        <w:t xml:space="preserve">La gestion des activités sportives nécessite la création d'une nouvelle entité dans la base de données car un utilisateur doit pouvoir enregistrer de multiples activités sportives. Une nouvelle entité permet </w:t>
-      </w:r>
-      <w:r>
-        <w:t>de simplement différencier les ressources que l'application peut gérer.</w:t>
-      </w:r>
-    </w:p>
-    <w:p/>
-    <w:p>
-      <w:r>
-        <w:t>L'utilisateur doit avoir la possibilité d'importer un fichier GPX</w:t>
-      </w:r>
-      <w:r>
-        <w:rPr>
-          <w:rStyle w:val="Appelnotedebasdep"/>
-        </w:rPr>
-        <w:footnoteReference w:id="4"/>
-      </w:r>
-      <w:r>
-        <w:t xml:space="preserve"> </w:t>
-      </w:r>
-      <w:r>
-        <w:t xml:space="preserve">et le sauvegarder en tant qu'activité sportive. Dans un premier temps, le fichier sera importé tel quel. Il sera par la suite possible d'apporter des modifications pour </w:t>
-      </w:r>
-      <w:proofErr w:type="spellStart"/>
-      <w:r>
-        <w:t>parser</w:t>
-      </w:r>
-      <w:proofErr w:type="spellEnd"/>
-      <w:r>
-        <w:t xml:space="preserve"> le fichier GPX et en extraire les informations. </w:t>
-      </w:r>
-    </w:p>
-    <w:p/>
-    <w:p>
-      <w:pPr>
-        <w:pStyle w:val="Titre2"/>
-      </w:pPr>
-      <w:bookmarkStart w:id="26" w:name="_Toc3369117"/>
-      <w:r>
-        <w:t>Ressources</w:t>
-      </w:r>
-      <w:r>
-        <w:t xml:space="preserve"> de l'API</w:t>
-      </w:r>
-      <w:bookmarkEnd w:id="26"/>
     </w:p>
     <w:p/>
     <w:tbl>
@@ -8843,7 +8909,6 @@
           </w:tcPr>
           <w:p>
             <w:r>
-              <w:lastRenderedPageBreak/>
               <w:t>Activity</w:t>
             </w:r>
           </w:p>
@@ -8925,11 +8990,11 @@
       <w:pPr>
         <w:pStyle w:val="Titre2"/>
       </w:pPr>
-      <w:bookmarkStart w:id="27" w:name="_Toc3369118"/>
+      <w:bookmarkStart w:id="26" w:name="_Toc3369118"/>
       <w:r>
         <w:t>Endpoints de l’API</w:t>
       </w:r>
-      <w:bookmarkEnd w:id="27"/>
+      <w:bookmarkEnd w:id="26"/>
     </w:p>
     <w:p/>
     <w:tbl>
@@ -9604,15 +9669,7 @@
           </w:tcPr>
           <w:p>
             <w:r>
-              <w:t>/subscription/{</w:t>
-            </w:r>
-            <w:proofErr w:type="spellStart"/>
-            <w:r>
-              <w:t>subid</w:t>
-            </w:r>
-            <w:proofErr w:type="spellEnd"/>
-            <w:r>
-              <w:t>}</w:t>
+              <w:t>/subscription/{subid}</w:t>
             </w:r>
           </w:p>
         </w:tc>
@@ -9667,11 +9724,12 @@
       <w:pPr>
         <w:pStyle w:val="Titre2"/>
       </w:pPr>
-      <w:bookmarkStart w:id="28" w:name="_Toc3369119"/>
-      <w:r>
+      <w:bookmarkStart w:id="27" w:name="_Toc3369119"/>
+      <w:r>
+        <w:lastRenderedPageBreak/>
         <w:t>Version des logiciels</w:t>
       </w:r>
-      <w:bookmarkEnd w:id="28"/>
+      <w:bookmarkEnd w:id="27"/>
     </w:p>
     <w:p/>
     <w:tbl>
@@ -9816,48 +9874,36 @@
     </w:tbl>
     <w:p/>
     <w:p>
-      <w:r>
-        <w:lastRenderedPageBreak/>
-        <w:br w:type="page"/>
-      </w:r>
-    </w:p>
-    <w:p>
       <w:pPr>
         <w:pStyle w:val="Titre2"/>
       </w:pPr>
-      <w:bookmarkStart w:id="29" w:name="_Toc3369120"/>
-      <w:r>
-        <w:lastRenderedPageBreak/>
+      <w:bookmarkStart w:id="28" w:name="_Toc3369120"/>
+      <w:r>
         <w:t>Choix du moteur de base de données</w:t>
       </w:r>
+      <w:bookmarkEnd w:id="28"/>
+    </w:p>
+    <w:p/>
+    <w:p>
+      <w:r>
+        <w:t>Le moteur de base de données utilisé est InnoDB, car il est le moteur de base de données par défaut fournit avec MySQL. Ce moteur remplis toutes les contraintes imposées par le projet et l'architecture choisie (Clé primaire, clé étrangère, transactions, types de champs).</w:t>
+      </w:r>
+    </w:p>
+    <w:p/>
+    <w:p>
+      <w:r>
+        <w:t xml:space="preserve">Un moteur relationnel </w:t>
+      </w:r>
+      <w:r>
+        <w:t>a</w:t>
+      </w:r>
+      <w:r>
+        <w:t xml:space="preserve"> </w:t>
+      </w:r>
+      <w:bookmarkStart w:id="29" w:name="_GoBack"/>
       <w:bookmarkEnd w:id="29"/>
-    </w:p>
-    <w:p/>
-    <w:p>
-      <w:r>
-        <w:t xml:space="preserve">Le moteur de base de données utilisé est </w:t>
-      </w:r>
-      <w:proofErr w:type="spellStart"/>
-      <w:r>
-        <w:t>InnoDB</w:t>
-      </w:r>
-      <w:proofErr w:type="spellEnd"/>
-      <w:r>
-        <w:t>, car il est le moteur de base de données par défaut fournit avec MySQL. Ce moteur remplis toutes les contraintes imposées par le projet et l'architecture choisie (Clé primaire, clé étrangère, transactions, types de champs).</w:t>
-      </w:r>
-    </w:p>
-    <w:p/>
-    <w:p>
-      <w:r>
-        <w:t xml:space="preserve">Un moteur relationnel </w:t>
-      </w:r>
-      <w:proofErr w:type="spellStart"/>
-      <w:r>
-        <w:t>à</w:t>
-      </w:r>
-      <w:proofErr w:type="spellEnd"/>
-      <w:r>
-        <w:t xml:space="preserve"> été choisi car je ne maitrise pas de moteur non-relationnel tels que MongoDB.</w:t>
+      <w:r>
+        <w:t>été choisi car je ne maitrise pas de moteur non-relationnel tels que MongoDB.</w:t>
       </w:r>
     </w:p>
     <w:p/>
@@ -9884,6 +9930,7 @@
           <w:noProof/>
           <w:lang w:val="fr-CH" w:eastAsia="fr-CH"/>
         </w:rPr>
+        <w:lastRenderedPageBreak/>
         <w:drawing>
           <wp:inline distT="0" distB="0" distL="0" distR="0">
             <wp:extent cx="5753100" cy="3990975"/>
@@ -9983,15 +10030,7 @@
         <w:t>r le choix de stock</w:t>
       </w:r>
       <w:r>
-        <w:t xml:space="preserve">er des </w:t>
-      </w:r>
-      <w:proofErr w:type="spellStart"/>
-      <w:r>
-        <w:t>UUIDs</w:t>
-      </w:r>
-      <w:proofErr w:type="spellEnd"/>
-      <w:r>
-        <w:t xml:space="preserve"> a été pris.</w:t>
+        <w:t>er des UUIDs a été pris.</w:t>
       </w:r>
       <w:r>
         <w:t xml:space="preserve"> Il permet de générer des identifiants différ</w:t>
@@ -10096,7 +10135,6 @@
                 <w:lang w:eastAsia="fr-CH"/>
               </w:rPr>
             </w:pPr>
-            <w:proofErr w:type="spellStart"/>
             <w:r>
               <w:rPr>
                 <w:lang w:eastAsia="fr-CH"/>
@@ -10109,7 +10147,6 @@
               </w:rPr>
               <w:t>assword</w:t>
             </w:r>
-            <w:proofErr w:type="spellEnd"/>
           </w:p>
         </w:tc>
         <w:tc>
@@ -10144,14 +10181,12 @@
                 <w:lang w:eastAsia="fr-CH"/>
               </w:rPr>
             </w:pPr>
-            <w:proofErr w:type="spellStart"/>
             <w:r>
               <w:rPr>
                 <w:lang w:eastAsia="fr-CH"/>
               </w:rPr>
               <w:t>disabled</w:t>
             </w:r>
-            <w:proofErr w:type="spellEnd"/>
           </w:p>
         </w:tc>
         <w:tc>
@@ -10883,14 +10918,12 @@
                 <w:lang w:eastAsia="fr-CH"/>
               </w:rPr>
             </w:pPr>
-            <w:proofErr w:type="spellStart"/>
             <w:r>
               <w:rPr>
                 <w:lang w:eastAsia="fr-CH"/>
               </w:rPr>
               <w:t>paused</w:t>
             </w:r>
-            <w:proofErr w:type="spellEnd"/>
           </w:p>
         </w:tc>
         <w:tc>
@@ -10932,14 +10965,12 @@
       <w:pPr>
         <w:pStyle w:val="Titre3"/>
       </w:pPr>
-      <w:proofErr w:type="spellStart"/>
       <w:r>
         <w:t>Activit</w:t>
       </w:r>
       <w:r>
         <w:t>yType</w:t>
       </w:r>
-      <w:proofErr w:type="spellEnd"/>
     </w:p>
     <w:p/>
     <w:tbl>
@@ -11069,15 +11100,7 @@
     <w:p/>
     <w:p>
       <w:r>
-        <w:t xml:space="preserve">La connexion à l’interface web utilisera l’identifiant unique naturel d’un utilisateur (email). L’utilisateur devra aussi fournir un mot de passe. Des appels à l’API seront effectué sur le </w:t>
-      </w:r>
-      <w:proofErr w:type="spellStart"/>
-      <w:r>
-        <w:t>endpoint</w:t>
-      </w:r>
-      <w:proofErr w:type="spellEnd"/>
-      <w:r>
-        <w:t xml:space="preserve"> d’obtention du token.</w:t>
+        <w:t>La connexion à l’interface web utilisera l’identifiant unique naturel d’un utilisateur (email). L’utilisateur devra aussi fournir un mot de passe. Des appels à l’API seront effectué sur le endpoint d’obtention du token.</w:t>
       </w:r>
     </w:p>
     <w:p/>
@@ -11198,10 +11221,10 @@
     <w:p>
       <w:r>
         <w:object w:dxaOrig="12516" w:dyaOrig="8784">
-          <v:shape id="_x0000_i1026" type="#_x0000_t75" style="width:570.4pt;height:402.1pt" o:ole="">
+          <v:shape id="_x0000_i1026" type="#_x0000_t75" style="width:570pt;height:402pt" o:ole="">
             <v:imagedata r:id="rId15" o:title=""/>
           </v:shape>
-          <o:OLEObject Type="Embed" ProgID="Visio.Drawing.15" ShapeID="_x0000_i1026" DrawAspect="Content" ObjectID="_1614514236" r:id="rId16"/>
+          <o:OLEObject Type="Embed" ProgID="Visio.Drawing.15" ShapeID="_x0000_i1026" DrawAspect="Content" ObjectID="_1614529381" r:id="rId16"/>
         </w:object>
       </w:r>
     </w:p>
@@ -11221,10 +11244,10 @@
       </w:pPr>
       <w:r>
         <w:object w:dxaOrig="11304" w:dyaOrig="9624">
-          <v:shape id="_x0000_i1027" type="#_x0000_t75" style="width:493.7pt;height:418.9pt" o:ole="">
+          <v:shape id="_x0000_i1027" type="#_x0000_t75" style="width:493.5pt;height:419.25pt" o:ole="">
             <v:imagedata r:id="rId19" o:title=""/>
           </v:shape>
-          <o:OLEObject Type="Embed" ProgID="Visio.Drawing.15" ShapeID="_x0000_i1027" DrawAspect="Content" ObjectID="_1614514237" r:id="rId20"/>
+          <o:OLEObject Type="Embed" ProgID="Visio.Drawing.15" ShapeID="_x0000_i1027" DrawAspect="Content" ObjectID="_1614529382" r:id="rId20"/>
         </w:object>
       </w:r>
       <w:bookmarkStart w:id="32" w:name="_Toc71703259"/>
@@ -11271,10 +11294,10 @@
     <w:p>
       <w:r>
         <w:object w:dxaOrig="9571" w:dyaOrig="10306">
-          <v:shape id="_x0000_i1028" type="#_x0000_t75" style="width:453.5pt;height:488.1pt" o:ole="">
+          <v:shape id="_x0000_i1028" type="#_x0000_t75" style="width:453.75pt;height:488.25pt" o:ole="">
             <v:imagedata r:id="rId21" o:title=""/>
           </v:shape>
-          <o:OLEObject Type="Embed" ProgID="Visio.Drawing.15" ShapeID="_x0000_i1028" DrawAspect="Content" ObjectID="_1614514238" r:id="rId22"/>
+          <o:OLEObject Type="Embed" ProgID="Visio.Drawing.15" ShapeID="_x0000_i1028" DrawAspect="Content" ObjectID="_1614529383" r:id="rId22"/>
         </w:object>
       </w:r>
     </w:p>
@@ -13444,13 +13467,8 @@
               <w:cnfStyle w:val="100000000000" w:firstRow="1" w:lastRow="0" w:firstColumn="0" w:lastColumn="0" w:oddVBand="0" w:evenVBand="0" w:oddHBand="0" w:evenHBand="0" w:firstRowFirstColumn="0" w:firstRowLastColumn="0" w:lastRowFirstColumn="0" w:lastRowLastColumn="0"/>
             </w:pPr>
             <w:r>
-              <w:t xml:space="preserve">Accès </w:t>
-            </w:r>
-            <w:proofErr w:type="spellStart"/>
-            <w:r>
-              <w:t>sudo</w:t>
-            </w:r>
-            <w:proofErr w:type="spellEnd"/>
+              <w:t>Accès sudo</w:t>
+            </w:r>
           </w:p>
         </w:tc>
       </w:tr>
@@ -13668,13 +13686,8 @@
             <w:tcW w:w="2263" w:type="dxa"/>
           </w:tcPr>
           <w:p>
-            <w:proofErr w:type="spellStart"/>
-            <w:r>
-              <w:t>openssh</w:t>
-            </w:r>
-            <w:proofErr w:type="spellEnd"/>
-            <w:r>
-              <w:t>-server</w:t>
+            <w:r>
+              <w:t>openssh-server</w:t>
             </w:r>
           </w:p>
         </w:tc>
@@ -13705,11 +13718,11 @@
             <w:tcW w:w="2263" w:type="dxa"/>
           </w:tcPr>
           <w:p>
-            <w:proofErr w:type="spellStart"/>
+            <w:proofErr w:type="gramStart"/>
             <w:r>
               <w:t>ufw</w:t>
             </w:r>
-            <w:proofErr w:type="spellEnd"/>
+            <w:proofErr w:type="gramEnd"/>
           </w:p>
         </w:tc>
         <w:tc>
@@ -13765,11 +13778,9 @@
             <w:tcW w:w="2263" w:type="dxa"/>
           </w:tcPr>
           <w:p>
-            <w:proofErr w:type="spellStart"/>
             <w:r>
               <w:t>nodejs</w:t>
             </w:r>
-            <w:proofErr w:type="spellEnd"/>
           </w:p>
         </w:tc>
         <w:tc>
@@ -13822,11 +13833,9 @@
             <w:tcW w:w="2263" w:type="dxa"/>
           </w:tcPr>
           <w:p>
-            <w:proofErr w:type="spellStart"/>
             <w:r>
               <w:t>certbot</w:t>
             </w:r>
-            <w:proofErr w:type="spellEnd"/>
           </w:p>
         </w:tc>
         <w:tc>
@@ -13837,13 +13846,8 @@
             <w:pPr>
               <w:cnfStyle w:val="000000000000" w:firstRow="0" w:lastRow="0" w:firstColumn="0" w:lastColumn="0" w:oddVBand="0" w:evenVBand="0" w:oddHBand="0" w:evenHBand="0" w:firstRowFirstColumn="0" w:firstRowLastColumn="0" w:lastRowFirstColumn="0" w:lastRowLastColumn="0"/>
             </w:pPr>
-            <w:proofErr w:type="spellStart"/>
-            <w:r>
-              <w:t>certbot</w:t>
-            </w:r>
-            <w:proofErr w:type="spellEnd"/>
-            <w:r>
-              <w:t xml:space="preserve"> 0.28.0</w:t>
+            <w:r>
+              <w:t>certbot 0.28.0</w:t>
             </w:r>
           </w:p>
         </w:tc>
@@ -13862,31 +13866,7 @@
     <w:p/>
     <w:p>
       <w:r>
-        <w:t>Le fichier de configuration SSH se trouve à l'emplacement "/</w:t>
-      </w:r>
-      <w:proofErr w:type="spellStart"/>
-      <w:r>
-        <w:t>etc</w:t>
-      </w:r>
-      <w:proofErr w:type="spellEnd"/>
-      <w:r>
-        <w:t>/</w:t>
-      </w:r>
-      <w:proofErr w:type="spellStart"/>
-      <w:r>
-        <w:t>ssh</w:t>
-      </w:r>
-      <w:proofErr w:type="spellEnd"/>
-      <w:r>
-        <w:t>/</w:t>
-      </w:r>
-      <w:proofErr w:type="spellStart"/>
-      <w:r>
-        <w:t>sshd_config</w:t>
-      </w:r>
-      <w:proofErr w:type="spellEnd"/>
-      <w:r>
-        <w:t>", les commandes modifiées sont :</w:t>
+        <w:t>Le fichier de configuration SSH se trouve à l'emplacement "/etc/ssh/sshd_config", les commandes modifiées sont :</w:t>
       </w:r>
     </w:p>
     <w:p/>
@@ -13992,11 +13972,9 @@
       <w:r>
         <w:t xml:space="preserve">Le firewall utilisé sur le serveur est </w:t>
       </w:r>
-      <w:proofErr w:type="spellStart"/>
       <w:r>
         <w:t>ufw</w:t>
       </w:r>
-      <w:proofErr w:type="spellEnd"/>
       <w:r>
         <w:t xml:space="preserve">, par </w:t>
       </w:r>
@@ -14178,47 +14156,7 @@
     <w:p/>
     <w:p>
       <w:r>
-        <w:t xml:space="preserve">Un outil de prévention contre les intrusions </w:t>
-      </w:r>
-      <w:proofErr w:type="spellStart"/>
-      <w:r>
-        <w:t>à</w:t>
-      </w:r>
-      <w:proofErr w:type="spellEnd"/>
-      <w:r>
-        <w:t xml:space="preserve"> été installé sur le serveur, il permet de bannir les adresses IP après un nombre de tentatives de connexion trop importantes sur le port SSH par exemple. La configuration de fail2ban </w:t>
-      </w:r>
-      <w:proofErr w:type="spellStart"/>
-      <w:r>
-        <w:t>à</w:t>
-      </w:r>
-      <w:proofErr w:type="spellEnd"/>
-      <w:r>
-        <w:t xml:space="preserve"> été laissé par défaut, seulement la ligne suivantes du fichier "/</w:t>
-      </w:r>
-      <w:proofErr w:type="spellStart"/>
-      <w:r>
-        <w:t>etc</w:t>
-      </w:r>
-      <w:proofErr w:type="spellEnd"/>
-      <w:r>
-        <w:t>/fail2ban/</w:t>
-      </w:r>
-      <w:proofErr w:type="spellStart"/>
-      <w:r>
-        <w:t>jail.local</w:t>
-      </w:r>
-      <w:proofErr w:type="spellEnd"/>
-      <w:r>
-        <w:t>" sous la section [</w:t>
-      </w:r>
-      <w:proofErr w:type="spellStart"/>
-      <w:r>
-        <w:t>sshd</w:t>
-      </w:r>
-      <w:proofErr w:type="spellEnd"/>
-      <w:r>
-        <w:t>] a été modifiée :</w:t>
+        <w:t>Un outil de prévention contre les intrusions à été installé sur le serveur, il permet de bannir les adresses IP après un nombre de tentatives de connexion trop importantes sur le port SSH par exemple. La configuration de fail2ban à été laissé par défaut, seulement la ligne suivantes du fichier "/etc/fail2ban/jail.local" sous la section [sshd] a été modifiée :</w:t>
       </w:r>
     </w:p>
     <w:p/>
@@ -14255,13 +14193,8 @@
               <w:pStyle w:val="code"/>
             </w:pPr>
             <w:bookmarkStart w:id="36" w:name="_Hlk2886505"/>
-            <w:proofErr w:type="spellStart"/>
-            <w:r>
-              <w:t>maxretry</w:t>
-            </w:r>
-            <w:proofErr w:type="spellEnd"/>
-            <w:r>
-              <w:t xml:space="preserve"> = 10</w:t>
+            <w:r>
+              <w:t>maxretry = 10</w:t>
             </w:r>
           </w:p>
         </w:tc>
@@ -14284,23 +14217,7 @@
         <w:jc w:val="left"/>
       </w:pPr>
       <w:r>
-        <w:t xml:space="preserve">L’installation du certificat SSL </w:t>
-      </w:r>
-      <w:proofErr w:type="spellStart"/>
-      <w:r>
-        <w:t>à</w:t>
-      </w:r>
-      <w:proofErr w:type="spellEnd"/>
-      <w:r>
-        <w:t xml:space="preserve"> été faite à l’aide de </w:t>
-      </w:r>
-      <w:proofErr w:type="spellStart"/>
-      <w:r>
-        <w:t>certbot</w:t>
-      </w:r>
-      <w:proofErr w:type="spellEnd"/>
-      <w:r>
-        <w:t>. Vous trouverez ci-dessous la procédure d’installation du certificat :</w:t>
+        <w:t>L’installation du certificat SSL à été faite à l’aide de certbot. Vous trouverez ci-dessous la procédure d’installation du certificat :</w:t>
       </w:r>
     </w:p>
     <w:p>
@@ -14340,35 +14257,9 @@
             <w:pPr>
               <w:pStyle w:val="code"/>
             </w:pPr>
-            <w:proofErr w:type="spellStart"/>
-            <w:r>
-              <w:t>sudo</w:t>
-            </w:r>
-            <w:proofErr w:type="spellEnd"/>
-            <w:r>
-              <w:t xml:space="preserve"> </w:t>
-            </w:r>
-            <w:proofErr w:type="spellStart"/>
-            <w:r>
-              <w:t>certbot</w:t>
-            </w:r>
-            <w:proofErr w:type="spellEnd"/>
-            <w:r>
-              <w:t xml:space="preserve"> </w:t>
-            </w:r>
-            <w:proofErr w:type="spellStart"/>
-            <w:r>
-              <w:t>certonly</w:t>
-            </w:r>
-            <w:proofErr w:type="spellEnd"/>
-            <w:r>
-              <w:t xml:space="preserve"> --</w:t>
-            </w:r>
-            <w:proofErr w:type="spellStart"/>
-            <w:r>
-              <w:t>manual</w:t>
-            </w:r>
-            <w:proofErr w:type="spellEnd"/>
+            <w:r>
+              <w:t>sudo certbot certonly --manual</w:t>
+            </w:r>
           </w:p>
         </w:tc>
       </w:tr>
@@ -14383,15 +14274,7 @@
         <w:jc w:val="left"/>
       </w:pPr>
       <w:r>
-        <w:t xml:space="preserve">Cette commande permet l’installation manuel du certificat, </w:t>
-      </w:r>
-      <w:proofErr w:type="spellStart"/>
-      <w:r>
-        <w:t>certbot</w:t>
-      </w:r>
-      <w:proofErr w:type="spellEnd"/>
-      <w:r>
-        <w:t xml:space="preserve"> n’ayant pas d’utilitaire d’aide pour </w:t>
+        <w:t xml:space="preserve">Cette commande permet l’installation manuel du certificat, certbot n’ayant pas d’utilitaire d’aide pour </w:t>
       </w:r>
       <w:r>
         <w:t>NodeJS</w:t>
@@ -14588,44 +14471,8 @@
               <w:rPr>
                 <w:lang w:val="en-US"/>
               </w:rPr>
-              <w:t>/</w:t>
-            </w:r>
-            <w:proofErr w:type="spellStart"/>
-            <w:r>
-              <w:rPr>
-                <w:lang w:val="en-US"/>
-              </w:rPr>
-              <w:t>etc</w:t>
-            </w:r>
-            <w:proofErr w:type="spellEnd"/>
-            <w:r>
-              <w:rPr>
-                <w:lang w:val="en-US"/>
-              </w:rPr>
-              <w:t>/</w:t>
-            </w:r>
-            <w:proofErr w:type="spellStart"/>
-            <w:r>
-              <w:rPr>
-                <w:lang w:val="en-US"/>
-              </w:rPr>
-              <w:t>letsencrypt</w:t>
-            </w:r>
-            <w:proofErr w:type="spellEnd"/>
-            <w:r>
-              <w:rPr>
-                <w:lang w:val="en-US"/>
-              </w:rPr>
-              <w:t>/live/runscape.internet-box.ch/</w:t>
-            </w:r>
-            <w:proofErr w:type="spellStart"/>
-            <w:r>
-              <w:rPr>
-                <w:lang w:val="en-US"/>
-              </w:rPr>
-              <w:t>privkey.pem</w:t>
-            </w:r>
-            <w:proofErr w:type="spellEnd"/>
+              <w:t>/etc/letsencrypt/live/runscape.internet-box.ch/privkey.pem</w:t>
+            </w:r>
           </w:p>
           <w:p>
             <w:pPr>
@@ -14638,44 +14485,8 @@
               <w:rPr>
                 <w:lang w:val="en-US"/>
               </w:rPr>
-              <w:t>/</w:t>
-            </w:r>
-            <w:proofErr w:type="spellStart"/>
-            <w:r>
-              <w:rPr>
-                <w:lang w:val="en-US"/>
-              </w:rPr>
-              <w:t>etc</w:t>
-            </w:r>
-            <w:proofErr w:type="spellEnd"/>
-            <w:r>
-              <w:rPr>
-                <w:lang w:val="en-US"/>
-              </w:rPr>
-              <w:t>/</w:t>
-            </w:r>
-            <w:proofErr w:type="spellStart"/>
-            <w:r>
-              <w:rPr>
-                <w:lang w:val="en-US"/>
-              </w:rPr>
-              <w:t>letsencrypt</w:t>
-            </w:r>
-            <w:proofErr w:type="spellEnd"/>
-            <w:r>
-              <w:rPr>
-                <w:lang w:val="en-US"/>
-              </w:rPr>
-              <w:t>/live/runscape.internet-box.ch/</w:t>
-            </w:r>
-            <w:proofErr w:type="spellStart"/>
-            <w:r>
-              <w:rPr>
-                <w:lang w:val="en-US"/>
-              </w:rPr>
-              <w:t>cert.pem</w:t>
-            </w:r>
-            <w:proofErr w:type="spellEnd"/>
+              <w:t>/etc/letsencrypt/live/runscape.internet-box.ch/cert.pem</w:t>
+            </w:r>
           </w:p>
         </w:tc>
       </w:tr>
@@ -14764,28 +14575,12 @@
                 <w:lang w:val="en-US"/>
               </w:rPr>
             </w:pPr>
-            <w:proofErr w:type="spellStart"/>
             <w:r>
               <w:rPr>
                 <w:lang w:val="en-US"/>
               </w:rPr>
-              <w:t>sudo</w:t>
-            </w:r>
-            <w:proofErr w:type="spellEnd"/>
-            <w:r>
-              <w:rPr>
-                <w:lang w:val="en-US"/>
-              </w:rPr>
-              <w:t xml:space="preserve"> </w:t>
-            </w:r>
-            <w:proofErr w:type="spellStart"/>
-            <w:r>
-              <w:rPr>
-                <w:lang w:val="en-US"/>
-              </w:rPr>
-              <w:t>mysql</w:t>
-            </w:r>
-            <w:proofErr w:type="spellEnd"/>
+              <w:t>sudo mysql</w:t>
+            </w:r>
           </w:p>
         </w:tc>
       </w:tr>
@@ -14807,30 +14602,8 @@
         <w:rPr>
           <w:lang w:val="fr-CH"/>
         </w:rPr>
-        <w:t xml:space="preserve"> (en remplaçant "</w:t>
-      </w:r>
-      <w:proofErr w:type="spellStart"/>
-      <w:r>
-        <w:rPr>
-          <w:lang w:val="fr-CH"/>
-        </w:rPr>
-        <w:t>username</w:t>
-      </w:r>
-      <w:proofErr w:type="spellEnd"/>
-      <w:r>
-        <w:rPr>
-          <w:lang w:val="fr-CH"/>
-        </w:rPr>
-        <w:t xml:space="preserve"> et "</w:t>
-      </w:r>
-      <w:proofErr w:type="spellStart"/>
-      <w:r>
-        <w:rPr>
-          <w:lang w:val="fr-CH"/>
-        </w:rPr>
-        <w:t>password</w:t>
-      </w:r>
-      <w:proofErr w:type="spellEnd"/>
+        <w:t xml:space="preserve"> (en remplaçant "username et "password</w:t>
+      </w:r>
       <w:proofErr w:type="gramStart"/>
       <w:r>
         <w:rPr>
@@ -14891,21 +14664,7 @@
               <w:rPr>
                 <w:lang w:val="en-US"/>
               </w:rPr>
-              <w:t>GRANT ALL PRIVILEGES ON runscape.* TO '</w:t>
-            </w:r>
-            <w:proofErr w:type="spellStart"/>
-            <w:r>
-              <w:rPr>
-                <w:lang w:val="en-US"/>
-              </w:rPr>
-              <w:t>username'@'localhost</w:t>
-            </w:r>
-            <w:proofErr w:type="spellEnd"/>
-            <w:r>
-              <w:rPr>
-                <w:lang w:val="en-US"/>
-              </w:rPr>
-              <w:t>' IDENTIFIED BY 'password';</w:t>
+              <w:t>GRANT ALL PRIVILEGES ON runscape.* TO 'username'@'localhost' IDENTIFIED BY 'password';</w:t>
             </w:r>
           </w:p>
         </w:tc>
@@ -17058,7 +16817,7 @@
 </file>
 
 <file path=word/endnotes.xml><?xml version="1.0" encoding="utf-8"?>
-<w:endnotes xmlns:wpc="http://schemas.microsoft.com/office/word/2010/wordprocessingCanvas" xmlns:cx="http://schemas.microsoft.com/office/drawing/2014/chartex" xmlns:cx1="http://schemas.microsoft.com/office/drawing/2015/9/8/chartex" xmlns:mc="http://schemas.openxmlformats.org/markup-compatibility/2006" xmlns:o="urn:schemas-microsoft-com:office:office" xmlns:r="http://schemas.openxmlformats.org/officeDocument/2006/relationships" xmlns:m="http://schemas.openxmlformats.org/officeDocument/2006/math" xmlns:v="urn:schemas-microsoft-com:vml" xmlns:wp14="http://schemas.microsoft.com/office/word/2010/wordprocessingDrawing" xmlns:wp="http://schemas.openxmlformats.org/drawingml/2006/wordprocessingDrawing" xmlns:w10="urn:schemas-microsoft-com:office:word" xmlns:w="http://schemas.openxmlformats.org/wordprocessingml/2006/main" xmlns:w14="http://schemas.microsoft.com/office/word/2010/wordml" xmlns:w15="http://schemas.microsoft.com/office/word/2012/wordml" xmlns:w16se="http://schemas.microsoft.com/office/word/2015/wordml/symex" xmlns:wpg="http://schemas.microsoft.com/office/word/2010/wordprocessingGroup" xmlns:wpi="http://schemas.microsoft.com/office/word/2010/wordprocessingInk" xmlns:wne="http://schemas.microsoft.com/office/word/2006/wordml" xmlns:wps="http://schemas.microsoft.com/office/word/2010/wordprocessingShape" mc:Ignorable="w14 w15 w16se wp14">
+<w:endnotes xmlns:wpc="http://schemas.microsoft.com/office/word/2010/wordprocessingCanvas" xmlns:cx="http://schemas.microsoft.com/office/drawing/2014/chartex" xmlns:cx1="http://schemas.microsoft.com/office/drawing/2015/9/8/chartex" xmlns:cx2="http://schemas.microsoft.com/office/drawing/2015/10/21/chartex" xmlns:cx3="http://schemas.microsoft.com/office/drawing/2016/5/9/chartex" xmlns:cx4="http://schemas.microsoft.com/office/drawing/2016/5/10/chartex" xmlns:cx5="http://schemas.microsoft.com/office/drawing/2016/5/11/chartex" xmlns:cx6="http://schemas.microsoft.com/office/drawing/2016/5/12/chartex" xmlns:cx7="http://schemas.microsoft.com/office/drawing/2016/5/13/chartex" xmlns:cx8="http://schemas.microsoft.com/office/drawing/2016/5/14/chartex" xmlns:mc="http://schemas.openxmlformats.org/markup-compatibility/2006" xmlns:aink="http://schemas.microsoft.com/office/drawing/2016/ink" xmlns:am3d="http://schemas.microsoft.com/office/drawing/2017/model3d" xmlns:o="urn:schemas-microsoft-com:office:office" xmlns:r="http://schemas.openxmlformats.org/officeDocument/2006/relationships" xmlns:m="http://schemas.openxmlformats.org/officeDocument/2006/math" xmlns:v="urn:schemas-microsoft-com:vml" xmlns:wp14="http://schemas.microsoft.com/office/word/2010/wordprocessingDrawing" xmlns:wp="http://schemas.openxmlformats.org/drawingml/2006/wordprocessingDrawing" xmlns:w10="urn:schemas-microsoft-com:office:word" xmlns:w="http://schemas.openxmlformats.org/wordprocessingml/2006/main" xmlns:w14="http://schemas.microsoft.com/office/word/2010/wordml" xmlns:w15="http://schemas.microsoft.com/office/word/2012/wordml" xmlns:w16cid="http://schemas.microsoft.com/office/word/2016/wordml/cid" xmlns:w16se="http://schemas.microsoft.com/office/word/2015/wordml/symex" xmlns:wpg="http://schemas.microsoft.com/office/word/2010/wordprocessingGroup" xmlns:wpi="http://schemas.microsoft.com/office/word/2010/wordprocessingInk" xmlns:wne="http://schemas.microsoft.com/office/word/2006/wordml" xmlns:wps="http://schemas.microsoft.com/office/word/2010/wordprocessingShape" mc:Ignorable="w14 w15 w16se w16cid wp14">
   <w:endnote w:type="separator" w:id="-1">
     <w:p>
       <w:r>
@@ -17077,7 +16836,7 @@
 </file>
 
 <file path=word/footer1.xml><?xml version="1.0" encoding="utf-8"?>
-<w:ftr xmlns:wpc="http://schemas.microsoft.com/office/word/2010/wordprocessingCanvas" xmlns:cx="http://schemas.microsoft.com/office/drawing/2014/chartex" xmlns:cx1="http://schemas.microsoft.com/office/drawing/2015/9/8/chartex" xmlns:mc="http://schemas.openxmlformats.org/markup-compatibility/2006" xmlns:o="urn:schemas-microsoft-com:office:office" xmlns:r="http://schemas.openxmlformats.org/officeDocument/2006/relationships" xmlns:m="http://schemas.openxmlformats.org/officeDocument/2006/math" xmlns:v="urn:schemas-microsoft-com:vml" xmlns:wp14="http://schemas.microsoft.com/office/word/2010/wordprocessingDrawing" xmlns:wp="http://schemas.openxmlformats.org/drawingml/2006/wordprocessingDrawing" xmlns:w10="urn:schemas-microsoft-com:office:word" xmlns:w="http://schemas.openxmlformats.org/wordprocessingml/2006/main" xmlns:w14="http://schemas.microsoft.com/office/word/2010/wordml" xmlns:w15="http://schemas.microsoft.com/office/word/2012/wordml" xmlns:w16se="http://schemas.microsoft.com/office/word/2015/wordml/symex" xmlns:wpg="http://schemas.microsoft.com/office/word/2010/wordprocessingGroup" xmlns:wpi="http://schemas.microsoft.com/office/word/2010/wordprocessingInk" xmlns:wne="http://schemas.microsoft.com/office/word/2006/wordml" xmlns:wps="http://schemas.microsoft.com/office/word/2010/wordprocessingShape" mc:Ignorable="w14 w15 w16se wp14">
+<w:ftr xmlns:wpc="http://schemas.microsoft.com/office/word/2010/wordprocessingCanvas" xmlns:cx="http://schemas.microsoft.com/office/drawing/2014/chartex" xmlns:cx1="http://schemas.microsoft.com/office/drawing/2015/9/8/chartex" xmlns:cx2="http://schemas.microsoft.com/office/drawing/2015/10/21/chartex" xmlns:cx3="http://schemas.microsoft.com/office/drawing/2016/5/9/chartex" xmlns:cx4="http://schemas.microsoft.com/office/drawing/2016/5/10/chartex" xmlns:cx5="http://schemas.microsoft.com/office/drawing/2016/5/11/chartex" xmlns:cx6="http://schemas.microsoft.com/office/drawing/2016/5/12/chartex" xmlns:cx7="http://schemas.microsoft.com/office/drawing/2016/5/13/chartex" xmlns:cx8="http://schemas.microsoft.com/office/drawing/2016/5/14/chartex" xmlns:mc="http://schemas.openxmlformats.org/markup-compatibility/2006" xmlns:aink="http://schemas.microsoft.com/office/drawing/2016/ink" xmlns:am3d="http://schemas.microsoft.com/office/drawing/2017/model3d" xmlns:o="urn:schemas-microsoft-com:office:office" xmlns:r="http://schemas.openxmlformats.org/officeDocument/2006/relationships" xmlns:m="http://schemas.openxmlformats.org/officeDocument/2006/math" xmlns:v="urn:schemas-microsoft-com:vml" xmlns:wp14="http://schemas.microsoft.com/office/word/2010/wordprocessingDrawing" xmlns:wp="http://schemas.openxmlformats.org/drawingml/2006/wordprocessingDrawing" xmlns:w10="urn:schemas-microsoft-com:office:word" xmlns:w="http://schemas.openxmlformats.org/wordprocessingml/2006/main" xmlns:w14="http://schemas.microsoft.com/office/word/2010/wordml" xmlns:w15="http://schemas.microsoft.com/office/word/2012/wordml" xmlns:w16cid="http://schemas.microsoft.com/office/word/2016/wordml/cid" xmlns:w16se="http://schemas.microsoft.com/office/word/2015/wordml/symex" xmlns:wpg="http://schemas.microsoft.com/office/word/2010/wordprocessingGroup" xmlns:wpi="http://schemas.microsoft.com/office/word/2010/wordprocessingInk" xmlns:wne="http://schemas.microsoft.com/office/word/2006/wordml" xmlns:wps="http://schemas.microsoft.com/office/word/2010/wordprocessingShape" mc:Ignorable="w14 w15 w16se w16cid wp14">
   <w:p>
     <w:pPr>
       <w:pStyle w:val="Pieddepage"/>
@@ -17196,7 +16955,7 @@
 </file>
 
 <file path=word/footer2.xml><?xml version="1.0" encoding="utf-8"?>
-<w:ftr xmlns:wpc="http://schemas.microsoft.com/office/word/2010/wordprocessingCanvas" xmlns:cx="http://schemas.microsoft.com/office/drawing/2014/chartex" xmlns:cx1="http://schemas.microsoft.com/office/drawing/2015/9/8/chartex" xmlns:mc="http://schemas.openxmlformats.org/markup-compatibility/2006" xmlns:o="urn:schemas-microsoft-com:office:office" xmlns:r="http://schemas.openxmlformats.org/officeDocument/2006/relationships" xmlns:m="http://schemas.openxmlformats.org/officeDocument/2006/math" xmlns:v="urn:schemas-microsoft-com:vml" xmlns:wp14="http://schemas.microsoft.com/office/word/2010/wordprocessingDrawing" xmlns:wp="http://schemas.openxmlformats.org/drawingml/2006/wordprocessingDrawing" xmlns:w10="urn:schemas-microsoft-com:office:word" xmlns:w="http://schemas.openxmlformats.org/wordprocessingml/2006/main" xmlns:w14="http://schemas.microsoft.com/office/word/2010/wordml" xmlns:w15="http://schemas.microsoft.com/office/word/2012/wordml" xmlns:w16se="http://schemas.microsoft.com/office/word/2015/wordml/symex" xmlns:wpg="http://schemas.microsoft.com/office/word/2010/wordprocessingGroup" xmlns:wpi="http://schemas.microsoft.com/office/word/2010/wordprocessingInk" xmlns:wne="http://schemas.microsoft.com/office/word/2006/wordml" xmlns:wps="http://schemas.microsoft.com/office/word/2010/wordprocessingShape" mc:Ignorable="w14 w15 w16se wp14">
+<w:ftr xmlns:wpc="http://schemas.microsoft.com/office/word/2010/wordprocessingCanvas" xmlns:cx="http://schemas.microsoft.com/office/drawing/2014/chartex" xmlns:cx1="http://schemas.microsoft.com/office/drawing/2015/9/8/chartex" xmlns:cx2="http://schemas.microsoft.com/office/drawing/2015/10/21/chartex" xmlns:cx3="http://schemas.microsoft.com/office/drawing/2016/5/9/chartex" xmlns:cx4="http://schemas.microsoft.com/office/drawing/2016/5/10/chartex" xmlns:cx5="http://schemas.microsoft.com/office/drawing/2016/5/11/chartex" xmlns:cx6="http://schemas.microsoft.com/office/drawing/2016/5/12/chartex" xmlns:cx7="http://schemas.microsoft.com/office/drawing/2016/5/13/chartex" xmlns:cx8="http://schemas.microsoft.com/office/drawing/2016/5/14/chartex" xmlns:mc="http://schemas.openxmlformats.org/markup-compatibility/2006" xmlns:aink="http://schemas.microsoft.com/office/drawing/2016/ink" xmlns:am3d="http://schemas.microsoft.com/office/drawing/2017/model3d" xmlns:o="urn:schemas-microsoft-com:office:office" xmlns:r="http://schemas.openxmlformats.org/officeDocument/2006/relationships" xmlns:m="http://schemas.openxmlformats.org/officeDocument/2006/math" xmlns:v="urn:schemas-microsoft-com:vml" xmlns:wp14="http://schemas.microsoft.com/office/word/2010/wordprocessingDrawing" xmlns:wp="http://schemas.openxmlformats.org/drawingml/2006/wordprocessingDrawing" xmlns:w10="urn:schemas-microsoft-com:office:word" xmlns:w="http://schemas.openxmlformats.org/wordprocessingml/2006/main" xmlns:w14="http://schemas.microsoft.com/office/word/2010/wordml" xmlns:w15="http://schemas.microsoft.com/office/word/2012/wordml" xmlns:w16cid="http://schemas.microsoft.com/office/word/2016/wordml/cid" xmlns:w16se="http://schemas.microsoft.com/office/word/2015/wordml/symex" xmlns:wpg="http://schemas.microsoft.com/office/word/2010/wordprocessingGroup" xmlns:wpi="http://schemas.microsoft.com/office/word/2010/wordprocessingInk" xmlns:wne="http://schemas.microsoft.com/office/word/2006/wordml" xmlns:wps="http://schemas.microsoft.com/office/word/2010/wordprocessingShape" mc:Ignorable="w14 w15 w16se w16cid wp14">
   <w:p>
     <w:pPr>
       <w:pStyle w:val="Pieddepage"/>
@@ -17317,7 +17076,7 @@
 </file>
 
 <file path=word/footer3.xml><?xml version="1.0" encoding="utf-8"?>
-<w:ftr xmlns:wpc="http://schemas.microsoft.com/office/word/2010/wordprocessingCanvas" xmlns:cx="http://schemas.microsoft.com/office/drawing/2014/chartex" xmlns:cx1="http://schemas.microsoft.com/office/drawing/2015/9/8/chartex" xmlns:mc="http://schemas.openxmlformats.org/markup-compatibility/2006" xmlns:o="urn:schemas-microsoft-com:office:office" xmlns:r="http://schemas.openxmlformats.org/officeDocument/2006/relationships" xmlns:m="http://schemas.openxmlformats.org/officeDocument/2006/math" xmlns:v="urn:schemas-microsoft-com:vml" xmlns:wp14="http://schemas.microsoft.com/office/word/2010/wordprocessingDrawing" xmlns:wp="http://schemas.openxmlformats.org/drawingml/2006/wordprocessingDrawing" xmlns:w10="urn:schemas-microsoft-com:office:word" xmlns:w="http://schemas.openxmlformats.org/wordprocessingml/2006/main" xmlns:w14="http://schemas.microsoft.com/office/word/2010/wordml" xmlns:w15="http://schemas.microsoft.com/office/word/2012/wordml" xmlns:w16se="http://schemas.microsoft.com/office/word/2015/wordml/symex" xmlns:wpg="http://schemas.microsoft.com/office/word/2010/wordprocessingGroup" xmlns:wpi="http://schemas.microsoft.com/office/word/2010/wordprocessingInk" xmlns:wne="http://schemas.microsoft.com/office/word/2006/wordml" xmlns:wps="http://schemas.microsoft.com/office/word/2010/wordprocessingShape" mc:Ignorable="w14 w15 w16se wp14">
+<w:ftr xmlns:wpc="http://schemas.microsoft.com/office/word/2010/wordprocessingCanvas" xmlns:cx="http://schemas.microsoft.com/office/drawing/2014/chartex" xmlns:cx1="http://schemas.microsoft.com/office/drawing/2015/9/8/chartex" xmlns:cx2="http://schemas.microsoft.com/office/drawing/2015/10/21/chartex" xmlns:cx3="http://schemas.microsoft.com/office/drawing/2016/5/9/chartex" xmlns:cx4="http://schemas.microsoft.com/office/drawing/2016/5/10/chartex" xmlns:cx5="http://schemas.microsoft.com/office/drawing/2016/5/11/chartex" xmlns:cx6="http://schemas.microsoft.com/office/drawing/2016/5/12/chartex" xmlns:cx7="http://schemas.microsoft.com/office/drawing/2016/5/13/chartex" xmlns:cx8="http://schemas.microsoft.com/office/drawing/2016/5/14/chartex" xmlns:mc="http://schemas.openxmlformats.org/markup-compatibility/2006" xmlns:aink="http://schemas.microsoft.com/office/drawing/2016/ink" xmlns:am3d="http://schemas.microsoft.com/office/drawing/2017/model3d" xmlns:o="urn:schemas-microsoft-com:office:office" xmlns:r="http://schemas.openxmlformats.org/officeDocument/2006/relationships" xmlns:m="http://schemas.openxmlformats.org/officeDocument/2006/math" xmlns:v="urn:schemas-microsoft-com:vml" xmlns:wp14="http://schemas.microsoft.com/office/word/2010/wordprocessingDrawing" xmlns:wp="http://schemas.openxmlformats.org/drawingml/2006/wordprocessingDrawing" xmlns:w10="urn:schemas-microsoft-com:office:word" xmlns:w="http://schemas.openxmlformats.org/wordprocessingml/2006/main" xmlns:w14="http://schemas.microsoft.com/office/word/2010/wordml" xmlns:w15="http://schemas.microsoft.com/office/word/2012/wordml" xmlns:w16cid="http://schemas.microsoft.com/office/word/2016/wordml/cid" xmlns:w16se="http://schemas.microsoft.com/office/word/2015/wordml/symex" xmlns:wpg="http://schemas.microsoft.com/office/word/2010/wordprocessingGroup" xmlns:wpi="http://schemas.microsoft.com/office/word/2010/wordprocessingInk" xmlns:wne="http://schemas.microsoft.com/office/word/2006/wordml" xmlns:wps="http://schemas.microsoft.com/office/word/2010/wordprocessingShape" mc:Ignorable="w14 w15 w16se w16cid wp14">
   <w:p>
     <w:pPr>
       <w:pStyle w:val="Pieddepage"/>
@@ -17436,7 +17195,7 @@
 </file>
 
 <file path=word/footnotes.xml><?xml version="1.0" encoding="utf-8"?>
-<w:footnotes xmlns:wpc="http://schemas.microsoft.com/office/word/2010/wordprocessingCanvas" xmlns:cx="http://schemas.microsoft.com/office/drawing/2014/chartex" xmlns:cx1="http://schemas.microsoft.com/office/drawing/2015/9/8/chartex" xmlns:mc="http://schemas.openxmlformats.org/markup-compatibility/2006" xmlns:o="urn:schemas-microsoft-com:office:office" xmlns:r="http://schemas.openxmlformats.org/officeDocument/2006/relationships" xmlns:m="http://schemas.openxmlformats.org/officeDocument/2006/math" xmlns:v="urn:schemas-microsoft-com:vml" xmlns:wp14="http://schemas.microsoft.com/office/word/2010/wordprocessingDrawing" xmlns:wp="http://schemas.openxmlformats.org/drawingml/2006/wordprocessingDrawing" xmlns:w10="urn:schemas-microsoft-com:office:word" xmlns:w="http://schemas.openxmlformats.org/wordprocessingml/2006/main" xmlns:w14="http://schemas.microsoft.com/office/word/2010/wordml" xmlns:w15="http://schemas.microsoft.com/office/word/2012/wordml" xmlns:w16se="http://schemas.microsoft.com/office/word/2015/wordml/symex" xmlns:wpg="http://schemas.microsoft.com/office/word/2010/wordprocessingGroup" xmlns:wpi="http://schemas.microsoft.com/office/word/2010/wordprocessingInk" xmlns:wne="http://schemas.microsoft.com/office/word/2006/wordml" xmlns:wps="http://schemas.microsoft.com/office/word/2010/wordprocessingShape" mc:Ignorable="w14 w15 w16se wp14">
+<w:footnotes xmlns:wpc="http://schemas.microsoft.com/office/word/2010/wordprocessingCanvas" xmlns:cx="http://schemas.microsoft.com/office/drawing/2014/chartex" xmlns:cx1="http://schemas.microsoft.com/office/drawing/2015/9/8/chartex" xmlns:cx2="http://schemas.microsoft.com/office/drawing/2015/10/21/chartex" xmlns:cx3="http://schemas.microsoft.com/office/drawing/2016/5/9/chartex" xmlns:cx4="http://schemas.microsoft.com/office/drawing/2016/5/10/chartex" xmlns:cx5="http://schemas.microsoft.com/office/drawing/2016/5/11/chartex" xmlns:cx6="http://schemas.microsoft.com/office/drawing/2016/5/12/chartex" xmlns:cx7="http://schemas.microsoft.com/office/drawing/2016/5/13/chartex" xmlns:cx8="http://schemas.microsoft.com/office/drawing/2016/5/14/chartex" xmlns:mc="http://schemas.openxmlformats.org/markup-compatibility/2006" xmlns:aink="http://schemas.microsoft.com/office/drawing/2016/ink" xmlns:am3d="http://schemas.microsoft.com/office/drawing/2017/model3d" xmlns:o="urn:schemas-microsoft-com:office:office" xmlns:r="http://schemas.openxmlformats.org/officeDocument/2006/relationships" xmlns:m="http://schemas.openxmlformats.org/officeDocument/2006/math" xmlns:v="urn:schemas-microsoft-com:vml" xmlns:wp14="http://schemas.microsoft.com/office/word/2010/wordprocessingDrawing" xmlns:wp="http://schemas.openxmlformats.org/drawingml/2006/wordprocessingDrawing" xmlns:w10="urn:schemas-microsoft-com:office:word" xmlns:w="http://schemas.openxmlformats.org/wordprocessingml/2006/main" xmlns:w14="http://schemas.microsoft.com/office/word/2010/wordml" xmlns:w15="http://schemas.microsoft.com/office/word/2012/wordml" xmlns:w16cid="http://schemas.microsoft.com/office/word/2016/wordml/cid" xmlns:w16se="http://schemas.microsoft.com/office/word/2015/wordml/symex" xmlns:wpg="http://schemas.microsoft.com/office/word/2010/wordprocessingGroup" xmlns:wpi="http://schemas.microsoft.com/office/word/2010/wordprocessingInk" xmlns:wne="http://schemas.microsoft.com/office/word/2006/wordml" xmlns:wps="http://schemas.microsoft.com/office/word/2010/wordprocessingShape" mc:Ignorable="w14 w15 w16se w16cid wp14">
   <w:footnote w:type="separator" w:id="-1">
     <w:p>
       <w:r>
@@ -17543,7 +17302,7 @@
 </file>
 
 <file path=word/header1.xml><?xml version="1.0" encoding="utf-8"?>
-<w:hdr xmlns:wpc="http://schemas.microsoft.com/office/word/2010/wordprocessingCanvas" xmlns:cx="http://schemas.microsoft.com/office/drawing/2014/chartex" xmlns:cx1="http://schemas.microsoft.com/office/drawing/2015/9/8/chartex" xmlns:mc="http://schemas.openxmlformats.org/markup-compatibility/2006" xmlns:o="urn:schemas-microsoft-com:office:office" xmlns:r="http://schemas.openxmlformats.org/officeDocument/2006/relationships" xmlns:m="http://schemas.openxmlformats.org/officeDocument/2006/math" xmlns:v="urn:schemas-microsoft-com:vml" xmlns:wp14="http://schemas.microsoft.com/office/word/2010/wordprocessingDrawing" xmlns:wp="http://schemas.openxmlformats.org/drawingml/2006/wordprocessingDrawing" xmlns:w10="urn:schemas-microsoft-com:office:word" xmlns:w="http://schemas.openxmlformats.org/wordprocessingml/2006/main" xmlns:w14="http://schemas.microsoft.com/office/word/2010/wordml" xmlns:w15="http://schemas.microsoft.com/office/word/2012/wordml" xmlns:w16se="http://schemas.microsoft.com/office/word/2015/wordml/symex" xmlns:wpg="http://schemas.microsoft.com/office/word/2010/wordprocessingGroup" xmlns:wpi="http://schemas.microsoft.com/office/word/2010/wordprocessingInk" xmlns:wne="http://schemas.microsoft.com/office/word/2006/wordml" xmlns:wps="http://schemas.microsoft.com/office/word/2010/wordprocessingShape" mc:Ignorable="w14 w15 w16se wp14">
+<w:hdr xmlns:wpc="http://schemas.microsoft.com/office/word/2010/wordprocessingCanvas" xmlns:cx="http://schemas.microsoft.com/office/drawing/2014/chartex" xmlns:cx1="http://schemas.microsoft.com/office/drawing/2015/9/8/chartex" xmlns:cx2="http://schemas.microsoft.com/office/drawing/2015/10/21/chartex" xmlns:cx3="http://schemas.microsoft.com/office/drawing/2016/5/9/chartex" xmlns:cx4="http://schemas.microsoft.com/office/drawing/2016/5/10/chartex" xmlns:cx5="http://schemas.microsoft.com/office/drawing/2016/5/11/chartex" xmlns:cx6="http://schemas.microsoft.com/office/drawing/2016/5/12/chartex" xmlns:cx7="http://schemas.microsoft.com/office/drawing/2016/5/13/chartex" xmlns:cx8="http://schemas.microsoft.com/office/drawing/2016/5/14/chartex" xmlns:mc="http://schemas.openxmlformats.org/markup-compatibility/2006" xmlns:aink="http://schemas.microsoft.com/office/drawing/2016/ink" xmlns:am3d="http://schemas.microsoft.com/office/drawing/2017/model3d" xmlns:o="urn:schemas-microsoft-com:office:office" xmlns:r="http://schemas.openxmlformats.org/officeDocument/2006/relationships" xmlns:m="http://schemas.openxmlformats.org/officeDocument/2006/math" xmlns:v="urn:schemas-microsoft-com:vml" xmlns:wp14="http://schemas.microsoft.com/office/word/2010/wordprocessingDrawing" xmlns:wp="http://schemas.openxmlformats.org/drawingml/2006/wordprocessingDrawing" xmlns:w10="urn:schemas-microsoft-com:office:word" xmlns:w="http://schemas.openxmlformats.org/wordprocessingml/2006/main" xmlns:w14="http://schemas.microsoft.com/office/word/2010/wordml" xmlns:w15="http://schemas.microsoft.com/office/word/2012/wordml" xmlns:w16cid="http://schemas.microsoft.com/office/word/2016/wordml/cid" xmlns:w16se="http://schemas.microsoft.com/office/word/2015/wordml/symex" xmlns:wpg="http://schemas.microsoft.com/office/word/2010/wordprocessingGroup" xmlns:wpi="http://schemas.microsoft.com/office/word/2010/wordprocessingInk" xmlns:wne="http://schemas.microsoft.com/office/word/2006/wordml" xmlns:wps="http://schemas.microsoft.com/office/word/2010/wordprocessingShape" mc:Ignorable="w14 w15 w16se w16cid wp14">
   <w:p>
     <w:pPr>
       <w:pStyle w:val="En-tte"/>
@@ -17576,9 +17335,8 @@
         <w:lang w:val="en-US"/>
       </w:rPr>
       <w:tab/>
-      <w:t xml:space="preserve">API RESTful </w:t>
+      <w:t xml:space="preserve">API RESTful Runscape </w:t>
     </w:r>
-    <w:proofErr w:type="spellStart"/>
     <w:r>
       <w:rPr>
         <w:rFonts w:cs="Arial"/>
@@ -17587,50 +17345,8 @@
         <w:szCs w:val="24"/>
         <w:lang w:val="en-US"/>
       </w:rPr>
-      <w:t>Runscape</w:t>
-    </w:r>
-    <w:proofErr w:type="spellEnd"/>
-    <w:r>
-      <w:rPr>
-        <w:rFonts w:cs="Arial"/>
-        <w:b/>
-        <w:bCs/>
-        <w:szCs w:val="24"/>
-        <w:lang w:val="en-US"/>
-      </w:rPr>
-      <w:t xml:space="preserve"> </w:t>
-    </w:r>
-    <w:r>
-      <w:rPr>
-        <w:rFonts w:cs="Arial"/>
-        <w:b/>
-        <w:bCs/>
-        <w:szCs w:val="24"/>
-        <w:lang w:val="en-US"/>
-      </w:rPr>
       <w:tab/>
-    </w:r>
-    <w:proofErr w:type="spellStart"/>
-    <w:r>
-      <w:rPr>
-        <w:rFonts w:cs="Arial"/>
-        <w:b/>
-        <w:bCs/>
-        <w:szCs w:val="24"/>
-        <w:lang w:val="en-US"/>
-      </w:rPr>
-      <w:t>Pré</w:t>
-    </w:r>
-    <w:proofErr w:type="spellEnd"/>
-    <w:r>
-      <w:rPr>
-        <w:rFonts w:cs="Arial"/>
-        <w:b/>
-        <w:bCs/>
-        <w:szCs w:val="24"/>
-        <w:lang w:val="en-US"/>
-      </w:rPr>
-      <w:t>-TPI</w:t>
+      <w:t>Pré-TPI</w:t>
     </w:r>
   </w:p>
   <w:p>
@@ -17666,7 +17382,7 @@
 </file>
 
 <file path=word/header2.xml><?xml version="1.0" encoding="utf-8"?>
-<w:hdr xmlns:wpc="http://schemas.microsoft.com/office/word/2010/wordprocessingCanvas" xmlns:cx="http://schemas.microsoft.com/office/drawing/2014/chartex" xmlns:cx1="http://schemas.microsoft.com/office/drawing/2015/9/8/chartex" xmlns:mc="http://schemas.openxmlformats.org/markup-compatibility/2006" xmlns:o="urn:schemas-microsoft-com:office:office" xmlns:r="http://schemas.openxmlformats.org/officeDocument/2006/relationships" xmlns:m="http://schemas.openxmlformats.org/officeDocument/2006/math" xmlns:v="urn:schemas-microsoft-com:vml" xmlns:wp14="http://schemas.microsoft.com/office/word/2010/wordprocessingDrawing" xmlns:wp="http://schemas.openxmlformats.org/drawingml/2006/wordprocessingDrawing" xmlns:w10="urn:schemas-microsoft-com:office:word" xmlns:w="http://schemas.openxmlformats.org/wordprocessingml/2006/main" xmlns:w14="http://schemas.microsoft.com/office/word/2010/wordml" xmlns:w15="http://schemas.microsoft.com/office/word/2012/wordml" xmlns:w16se="http://schemas.microsoft.com/office/word/2015/wordml/symex" xmlns:wpg="http://schemas.microsoft.com/office/word/2010/wordprocessingGroup" xmlns:wpi="http://schemas.microsoft.com/office/word/2010/wordprocessingInk" xmlns:wne="http://schemas.microsoft.com/office/word/2006/wordml" xmlns:wps="http://schemas.microsoft.com/office/word/2010/wordprocessingShape" mc:Ignorable="w14 w15 w16se wp14">
+<w:hdr xmlns:wpc="http://schemas.microsoft.com/office/word/2010/wordprocessingCanvas" xmlns:cx="http://schemas.microsoft.com/office/drawing/2014/chartex" xmlns:cx1="http://schemas.microsoft.com/office/drawing/2015/9/8/chartex" xmlns:cx2="http://schemas.microsoft.com/office/drawing/2015/10/21/chartex" xmlns:cx3="http://schemas.microsoft.com/office/drawing/2016/5/9/chartex" xmlns:cx4="http://schemas.microsoft.com/office/drawing/2016/5/10/chartex" xmlns:cx5="http://schemas.microsoft.com/office/drawing/2016/5/11/chartex" xmlns:cx6="http://schemas.microsoft.com/office/drawing/2016/5/12/chartex" xmlns:cx7="http://schemas.microsoft.com/office/drawing/2016/5/13/chartex" xmlns:cx8="http://schemas.microsoft.com/office/drawing/2016/5/14/chartex" xmlns:mc="http://schemas.openxmlformats.org/markup-compatibility/2006" xmlns:aink="http://schemas.microsoft.com/office/drawing/2016/ink" xmlns:am3d="http://schemas.microsoft.com/office/drawing/2017/model3d" xmlns:o="urn:schemas-microsoft-com:office:office" xmlns:r="http://schemas.openxmlformats.org/officeDocument/2006/relationships" xmlns:m="http://schemas.openxmlformats.org/officeDocument/2006/math" xmlns:v="urn:schemas-microsoft-com:vml" xmlns:wp14="http://schemas.microsoft.com/office/word/2010/wordprocessingDrawing" xmlns:wp="http://schemas.openxmlformats.org/drawingml/2006/wordprocessingDrawing" xmlns:w10="urn:schemas-microsoft-com:office:word" xmlns:w="http://schemas.openxmlformats.org/wordprocessingml/2006/main" xmlns:w14="http://schemas.microsoft.com/office/word/2010/wordml" xmlns:w15="http://schemas.microsoft.com/office/word/2012/wordml" xmlns:w16cid="http://schemas.microsoft.com/office/word/2016/wordml/cid" xmlns:w16se="http://schemas.microsoft.com/office/word/2015/wordml/symex" xmlns:wpg="http://schemas.microsoft.com/office/word/2010/wordprocessingGroup" xmlns:wpi="http://schemas.microsoft.com/office/word/2010/wordprocessingInk" xmlns:wne="http://schemas.microsoft.com/office/word/2006/wordml" xmlns:wps="http://schemas.microsoft.com/office/word/2010/wordprocessingShape" mc:Ignorable="w14 w15 w16se w16cid wp14">
   <w:p>
     <w:pPr>
       <w:pStyle w:val="En-tte"/>
@@ -17701,9 +17417,8 @@
         <w:lang w:val="en-US"/>
       </w:rPr>
       <w:tab/>
-      <w:t xml:space="preserve">API RESTful </w:t>
+      <w:t xml:space="preserve">API RESTful Runscape </w:t>
     </w:r>
-    <w:proofErr w:type="spellStart"/>
     <w:r>
       <w:rPr>
         <w:rFonts w:cs="Arial"/>
@@ -17712,50 +17427,8 @@
         <w:szCs w:val="24"/>
         <w:lang w:val="en-US"/>
       </w:rPr>
-      <w:t>Runscape</w:t>
-    </w:r>
-    <w:proofErr w:type="spellEnd"/>
-    <w:r>
-      <w:rPr>
-        <w:rFonts w:cs="Arial"/>
-        <w:b/>
-        <w:bCs/>
-        <w:szCs w:val="24"/>
-        <w:lang w:val="en-US"/>
-      </w:rPr>
-      <w:t xml:space="preserve"> </w:t>
-    </w:r>
-    <w:r>
-      <w:rPr>
-        <w:rFonts w:cs="Arial"/>
-        <w:b/>
-        <w:bCs/>
-        <w:szCs w:val="24"/>
-        <w:lang w:val="en-US"/>
-      </w:rPr>
       <w:tab/>
-    </w:r>
-    <w:proofErr w:type="spellStart"/>
-    <w:r>
-      <w:rPr>
-        <w:rFonts w:cs="Arial"/>
-        <w:b/>
-        <w:bCs/>
-        <w:szCs w:val="24"/>
-        <w:lang w:val="en-US"/>
-      </w:rPr>
-      <w:t>Pré</w:t>
-    </w:r>
-    <w:proofErr w:type="spellEnd"/>
-    <w:r>
-      <w:rPr>
-        <w:rFonts w:cs="Arial"/>
-        <w:b/>
-        <w:bCs/>
-        <w:szCs w:val="24"/>
-        <w:lang w:val="en-US"/>
-      </w:rPr>
-      <w:t>-TPI</w:t>
+      <w:t>Pré-TPI</w:t>
     </w:r>
   </w:p>
   <w:p>
@@ -17781,7 +17454,7 @@
 </file>
 
 <file path=word/header3.xml><?xml version="1.0" encoding="utf-8"?>
-<w:hdr xmlns:wpc="http://schemas.microsoft.com/office/word/2010/wordprocessingCanvas" xmlns:cx="http://schemas.microsoft.com/office/drawing/2014/chartex" xmlns:cx1="http://schemas.microsoft.com/office/drawing/2015/9/8/chartex" xmlns:mc="http://schemas.openxmlformats.org/markup-compatibility/2006" xmlns:o="urn:schemas-microsoft-com:office:office" xmlns:r="http://schemas.openxmlformats.org/officeDocument/2006/relationships" xmlns:m="http://schemas.openxmlformats.org/officeDocument/2006/math" xmlns:v="urn:schemas-microsoft-com:vml" xmlns:wp14="http://schemas.microsoft.com/office/word/2010/wordprocessingDrawing" xmlns:wp="http://schemas.openxmlformats.org/drawingml/2006/wordprocessingDrawing" xmlns:w10="urn:schemas-microsoft-com:office:word" xmlns:w="http://schemas.openxmlformats.org/wordprocessingml/2006/main" xmlns:w14="http://schemas.microsoft.com/office/word/2010/wordml" xmlns:w15="http://schemas.microsoft.com/office/word/2012/wordml" xmlns:w16se="http://schemas.microsoft.com/office/word/2015/wordml/symex" xmlns:wpg="http://schemas.microsoft.com/office/word/2010/wordprocessingGroup" xmlns:wpi="http://schemas.microsoft.com/office/word/2010/wordprocessingInk" xmlns:wne="http://schemas.microsoft.com/office/word/2006/wordml" xmlns:wps="http://schemas.microsoft.com/office/word/2010/wordprocessingShape" mc:Ignorable="w14 w15 w16se wp14">
+<w:hdr xmlns:wpc="http://schemas.microsoft.com/office/word/2010/wordprocessingCanvas" xmlns:cx="http://schemas.microsoft.com/office/drawing/2014/chartex" xmlns:cx1="http://schemas.microsoft.com/office/drawing/2015/9/8/chartex" xmlns:cx2="http://schemas.microsoft.com/office/drawing/2015/10/21/chartex" xmlns:cx3="http://schemas.microsoft.com/office/drawing/2016/5/9/chartex" xmlns:cx4="http://schemas.microsoft.com/office/drawing/2016/5/10/chartex" xmlns:cx5="http://schemas.microsoft.com/office/drawing/2016/5/11/chartex" xmlns:cx6="http://schemas.microsoft.com/office/drawing/2016/5/12/chartex" xmlns:cx7="http://schemas.microsoft.com/office/drawing/2016/5/13/chartex" xmlns:cx8="http://schemas.microsoft.com/office/drawing/2016/5/14/chartex" xmlns:mc="http://schemas.openxmlformats.org/markup-compatibility/2006" xmlns:aink="http://schemas.microsoft.com/office/drawing/2016/ink" xmlns:am3d="http://schemas.microsoft.com/office/drawing/2017/model3d" xmlns:o="urn:schemas-microsoft-com:office:office" xmlns:r="http://schemas.openxmlformats.org/officeDocument/2006/relationships" xmlns:m="http://schemas.openxmlformats.org/officeDocument/2006/math" xmlns:v="urn:schemas-microsoft-com:vml" xmlns:wp14="http://schemas.microsoft.com/office/word/2010/wordprocessingDrawing" xmlns:wp="http://schemas.openxmlformats.org/drawingml/2006/wordprocessingDrawing" xmlns:w10="urn:schemas-microsoft-com:office:word" xmlns:w="http://schemas.openxmlformats.org/wordprocessingml/2006/main" xmlns:w14="http://schemas.microsoft.com/office/word/2010/wordml" xmlns:w15="http://schemas.microsoft.com/office/word/2012/wordml" xmlns:w16cid="http://schemas.microsoft.com/office/word/2016/wordml/cid" xmlns:w16se="http://schemas.microsoft.com/office/word/2015/wordml/symex" xmlns:wpg="http://schemas.microsoft.com/office/word/2010/wordprocessingGroup" xmlns:wpi="http://schemas.microsoft.com/office/word/2010/wordprocessingInk" xmlns:wne="http://schemas.microsoft.com/office/word/2006/wordml" xmlns:wps="http://schemas.microsoft.com/office/word/2010/wordprocessingShape" mc:Ignorable="w14 w15 w16se w16cid wp14">
   <w:p>
     <w:pPr>
       <w:pStyle w:val="En-tte"/>
@@ -17814,9 +17487,8 @@
         <w:lang w:val="en-US"/>
       </w:rPr>
       <w:tab/>
-      <w:t xml:space="preserve">API RESTful </w:t>
+      <w:t xml:space="preserve">API RESTful Runscape </w:t>
     </w:r>
-    <w:proofErr w:type="spellStart"/>
     <w:r>
       <w:rPr>
         <w:rFonts w:cs="Arial"/>
@@ -17825,50 +17497,8 @@
         <w:szCs w:val="24"/>
         <w:lang w:val="en-US"/>
       </w:rPr>
-      <w:t>Runscape</w:t>
-    </w:r>
-    <w:proofErr w:type="spellEnd"/>
-    <w:r>
-      <w:rPr>
-        <w:rFonts w:cs="Arial"/>
-        <w:b/>
-        <w:bCs/>
-        <w:szCs w:val="24"/>
-        <w:lang w:val="en-US"/>
-      </w:rPr>
-      <w:t xml:space="preserve"> </w:t>
-    </w:r>
-    <w:r>
-      <w:rPr>
-        <w:rFonts w:cs="Arial"/>
-        <w:b/>
-        <w:bCs/>
-        <w:szCs w:val="24"/>
-        <w:lang w:val="en-US"/>
-      </w:rPr>
       <w:tab/>
-    </w:r>
-    <w:proofErr w:type="spellStart"/>
-    <w:r>
-      <w:rPr>
-        <w:rFonts w:cs="Arial"/>
-        <w:b/>
-        <w:bCs/>
-        <w:szCs w:val="24"/>
-        <w:lang w:val="en-US"/>
-      </w:rPr>
-      <w:t>Pré</w:t>
-    </w:r>
-    <w:proofErr w:type="spellEnd"/>
-    <w:r>
-      <w:rPr>
-        <w:rFonts w:cs="Arial"/>
-        <w:b/>
-        <w:bCs/>
-        <w:szCs w:val="24"/>
-        <w:lang w:val="en-US"/>
-      </w:rPr>
-      <w:t>-TPI</w:t>
+      <w:t>Pré-TPI</w:t>
     </w:r>
   </w:p>
   <w:p>
@@ -17904,7 +17534,7 @@
 </file>
 
 <file path=word/numbering.xml><?xml version="1.0" encoding="utf-8"?>
-<w:numbering xmlns:wpc="http://schemas.microsoft.com/office/word/2010/wordprocessingCanvas" xmlns:cx="http://schemas.microsoft.com/office/drawing/2014/chartex" xmlns:cx1="http://schemas.microsoft.com/office/drawing/2015/9/8/chartex" xmlns:mc="http://schemas.openxmlformats.org/markup-compatibility/2006" xmlns:o="urn:schemas-microsoft-com:office:office" xmlns:r="http://schemas.openxmlformats.org/officeDocument/2006/relationships" xmlns:m="http://schemas.openxmlformats.org/officeDocument/2006/math" xmlns:v="urn:schemas-microsoft-com:vml" xmlns:wp14="http://schemas.microsoft.com/office/word/2010/wordprocessingDrawing" xmlns:wp="http://schemas.openxmlformats.org/drawingml/2006/wordprocessingDrawing" xmlns:w10="urn:schemas-microsoft-com:office:word" xmlns:w="http://schemas.openxmlformats.org/wordprocessingml/2006/main" xmlns:w14="http://schemas.microsoft.com/office/word/2010/wordml" xmlns:w15="http://schemas.microsoft.com/office/word/2012/wordml" xmlns:w16se="http://schemas.microsoft.com/office/word/2015/wordml/symex" xmlns:wpg="http://schemas.microsoft.com/office/word/2010/wordprocessingGroup" xmlns:wpi="http://schemas.microsoft.com/office/word/2010/wordprocessingInk" xmlns:wne="http://schemas.microsoft.com/office/word/2006/wordml" xmlns:wps="http://schemas.microsoft.com/office/word/2010/wordprocessingShape" mc:Ignorable="w14 w15 w16se wp14">
+<w:numbering xmlns:wpc="http://schemas.microsoft.com/office/word/2010/wordprocessingCanvas" xmlns:cx="http://schemas.microsoft.com/office/drawing/2014/chartex" xmlns:cx1="http://schemas.microsoft.com/office/drawing/2015/9/8/chartex" xmlns:cx2="http://schemas.microsoft.com/office/drawing/2015/10/21/chartex" xmlns:cx3="http://schemas.microsoft.com/office/drawing/2016/5/9/chartex" xmlns:cx4="http://schemas.microsoft.com/office/drawing/2016/5/10/chartex" xmlns:cx5="http://schemas.microsoft.com/office/drawing/2016/5/11/chartex" xmlns:cx6="http://schemas.microsoft.com/office/drawing/2016/5/12/chartex" xmlns:cx7="http://schemas.microsoft.com/office/drawing/2016/5/13/chartex" xmlns:cx8="http://schemas.microsoft.com/office/drawing/2016/5/14/chartex" xmlns:mc="http://schemas.openxmlformats.org/markup-compatibility/2006" xmlns:aink="http://schemas.microsoft.com/office/drawing/2016/ink" xmlns:am3d="http://schemas.microsoft.com/office/drawing/2017/model3d" xmlns:o="urn:schemas-microsoft-com:office:office" xmlns:r="http://schemas.openxmlformats.org/officeDocument/2006/relationships" xmlns:m="http://schemas.openxmlformats.org/officeDocument/2006/math" xmlns:v="urn:schemas-microsoft-com:vml" xmlns:wp14="http://schemas.microsoft.com/office/word/2010/wordprocessingDrawing" xmlns:wp="http://schemas.openxmlformats.org/drawingml/2006/wordprocessingDrawing" xmlns:w10="urn:schemas-microsoft-com:office:word" xmlns:w="http://schemas.openxmlformats.org/wordprocessingml/2006/main" xmlns:w14="http://schemas.microsoft.com/office/word/2010/wordml" xmlns:w15="http://schemas.microsoft.com/office/word/2012/wordml" xmlns:w16cid="http://schemas.microsoft.com/office/word/2016/wordml/cid" xmlns:w16se="http://schemas.microsoft.com/office/word/2015/wordml/symex" xmlns:wpg="http://schemas.microsoft.com/office/word/2010/wordprocessingGroup" xmlns:wpi="http://schemas.microsoft.com/office/word/2010/wordprocessingInk" xmlns:wne="http://schemas.microsoft.com/office/word/2006/wordml" xmlns:wps="http://schemas.microsoft.com/office/word/2010/wordprocessingShape" mc:Ignorable="w14 w15 w16se w16cid wp14">
   <w:abstractNum w:abstractNumId="0" w15:restartNumberingAfterBreak="0">
     <w:nsid w:val="00AE3843"/>
     <w:multiLevelType w:val="hybridMultilevel"/>
@@ -22239,7 +21869,7 @@
 </file>
 
 <file path=word/styles.xml><?xml version="1.0" encoding="utf-8"?>
-<w:styles xmlns:mc="http://schemas.openxmlformats.org/markup-compatibility/2006" xmlns:r="http://schemas.openxmlformats.org/officeDocument/2006/relationships" xmlns:w="http://schemas.openxmlformats.org/wordprocessingml/2006/main" xmlns:w14="http://schemas.microsoft.com/office/word/2010/wordml" xmlns:w15="http://schemas.microsoft.com/office/word/2012/wordml" xmlns:w16se="http://schemas.microsoft.com/office/word/2015/wordml/symex" mc:Ignorable="w14 w15 w16se">
+<w:styles xmlns:mc="http://schemas.openxmlformats.org/markup-compatibility/2006" xmlns:r="http://schemas.openxmlformats.org/officeDocument/2006/relationships" xmlns:w="http://schemas.openxmlformats.org/wordprocessingml/2006/main" xmlns:w14="http://schemas.microsoft.com/office/word/2010/wordml" xmlns:w15="http://schemas.microsoft.com/office/word/2012/wordml" xmlns:w16cid="http://schemas.microsoft.com/office/word/2016/wordml/cid" xmlns:w16se="http://schemas.microsoft.com/office/word/2015/wordml/symex" mc:Ignorable="w14 w15 w16se w16cid">
   <w:docDefaults>
     <w:rPrDefault>
       <w:rPr>
@@ -22249,7 +21879,7 @@
     </w:rPrDefault>
     <w:pPrDefault/>
   </w:docDefaults>
-  <w:latentStyles w:defLockedState="0" w:defUIPriority="0" w:defSemiHidden="0" w:defUnhideWhenUsed="0" w:defQFormat="0" w:count="371">
+  <w:latentStyles w:defLockedState="0" w:defUIPriority="0" w:defSemiHidden="0" w:defUnhideWhenUsed="0" w:defQFormat="0" w:count="375">
     <w:lsdException w:name="Normal" w:qFormat="1"/>
     <w:lsdException w:name="heading 1" w:qFormat="1"/>
     <w:lsdException w:name="heading 2" w:qFormat="1"/>
@@ -22270,7 +21900,6 @@
     <w:lsdException w:name="Strong" w:qFormat="1"/>
     <w:lsdException w:name="Emphasis" w:qFormat="1"/>
     <w:lsdException w:name="HTML Preformatted" w:semiHidden="1" w:unhideWhenUsed="1"/>
-    <w:lsdException w:name="Normal Table" w:semiHidden="1" w:unhideWhenUsed="1"/>
     <w:lsdException w:name="No List" w:semiHidden="1" w:unhideWhenUsed="1"/>
     <w:lsdException w:name="Outline List 1" w:semiHidden="1" w:unhideWhenUsed="1"/>
     <w:lsdException w:name="Outline List 2" w:semiHidden="1" w:unhideWhenUsed="1"/>
@@ -22313,10 +21942,8 @@
     <w:lsdException w:name="Table Elegant" w:semiHidden="1" w:unhideWhenUsed="1"/>
     <w:lsdException w:name="Table Professional" w:semiHidden="1" w:unhideWhenUsed="1"/>
     <w:lsdException w:name="Table Subtle 1" w:semiHidden="1" w:unhideWhenUsed="1"/>
-    <w:lsdException w:name="Table Subtle 2" w:semiHidden="1" w:unhideWhenUsed="1"/>
     <w:lsdException w:name="Table Web 1" w:semiHidden="1" w:unhideWhenUsed="1"/>
     <w:lsdException w:name="Table Web 2" w:semiHidden="1" w:unhideWhenUsed="1"/>
-    <w:lsdException w:name="Table Web 3" w:semiHidden="1" w:unhideWhenUsed="1"/>
     <w:lsdException w:name="Table Theme" w:semiHidden="1" w:unhideWhenUsed="1"/>
     <w:lsdException w:name="Placeholder Text" w:semiHidden="1" w:uiPriority="99"/>
     <w:lsdException w:name="No Spacing" w:uiPriority="1" w:qFormat="1"/>
@@ -22533,6 +22160,10 @@
     <w:lsdException w:name="List Table 5 Dark Accent 6" w:uiPriority="50"/>
     <w:lsdException w:name="List Table 6 Colorful Accent 6" w:uiPriority="51"/>
     <w:lsdException w:name="List Table 7 Colorful Accent 6" w:uiPriority="52"/>
+    <w:lsdException w:name="Mention" w:semiHidden="1" w:uiPriority="99" w:unhideWhenUsed="1"/>
+    <w:lsdException w:name="Smart Hyperlink" w:semiHidden="1" w:uiPriority="99" w:unhideWhenUsed="1"/>
+    <w:lsdException w:name="Hashtag" w:semiHidden="1" w:uiPriority="99" w:unhideWhenUsed="1"/>
+    <w:lsdException w:name="Unresolved Mention" w:semiHidden="1" w:uiPriority="99" w:unhideWhenUsed="1"/>
   </w:latentStyles>
   <w:style w:type="paragraph" w:default="1" w:styleId="Normal">
     <w:name w:val="Normal"/>
@@ -23611,7 +23242,7 @@
 </file>
 
 <file path=customXml/itemProps1.xml><?xml version="1.0" encoding="utf-8"?>
-<ds:datastoreItem xmlns:ds="http://schemas.openxmlformats.org/officeDocument/2006/customXml" ds:itemID="{518F3468-1EA0-4D2E-B9F2-27E317A8B0F0}">
+<ds:datastoreItem xmlns:ds="http://schemas.openxmlformats.org/officeDocument/2006/customXml" ds:itemID="{763FDD07-B776-4822-BC5E-9855BDCD1DF4}">
   <ds:schemaRefs>
     <ds:schemaRef ds:uri="http://schemas.openxmlformats.org/officeDocument/2006/bibliography"/>
   </ds:schemaRefs>

</xml_diff>

<commit_message>
Added API error handling Sequence UML
</commit_message>
<xml_diff>
--- a/documentation/PHILIBERT_RapportDeTravail.docx
+++ b/documentation/PHILIBERT_RapportDeTravail.docx
@@ -4907,7 +4907,7 @@
             <v:path o:extrusionok="f" gradientshapeok="t" o:connecttype="rect"/>
             <o:lock v:ext="edit" aspectratio="t"/>
           </v:shapetype>
-          <v:shape id="_x0000_i1025" type="#_x0000_t75" style="width:454.45pt;height:405.8pt">
+          <v:shape id="_x0000_i1025" type="#_x0000_t75" style="width:454.5pt;height:405.75pt">
             <v:imagedata r:id="rId8" o:title="PlannificationInitiale"/>
           </v:shape>
         </w:pict>
@@ -6856,6 +6856,26 @@
         <w:t xml:space="preserve"> (utilitaires)</w:t>
       </w:r>
     </w:p>
+    <w:p>
+      <w:pPr>
+        <w:pStyle w:val="Paragraphedeliste"/>
+        <w:numPr>
+          <w:ilvl w:val="0"/>
+          <w:numId w:val="31"/>
+        </w:numPr>
+      </w:pPr>
+      <w:proofErr w:type="gramStart"/>
+      <w:r>
+        <w:t>xml</w:t>
+      </w:r>
+      <w:proofErr w:type="gramEnd"/>
+      <w:r>
+        <w:t>2js (convers</w:t>
+      </w:r>
+      <w:r>
+        <w:t>ion des XML en JSON)</w:t>
+      </w:r>
+    </w:p>
     <w:p/>
     <w:p>
       <w:r>
@@ -7951,6 +7971,24 @@
     </w:p>
     <w:p/>
     <w:p>
+      <w:r>
+        <w:t>Le sportif aura la possibilité d'importer soit un GPX</w:t>
+      </w:r>
+      <w:r>
+        <w:rPr>
+          <w:rStyle w:val="Appelnotedebasdep"/>
+        </w:rPr>
+        <w:footnoteReference w:id="4"/>
+      </w:r>
+      <w:r>
+        <w:t>, soit entrer manuellement son activité sportive.</w:t>
+      </w:r>
+      <w:r>
+        <w:t xml:space="preserve">  </w:t>
+      </w:r>
+    </w:p>
+    <w:p/>
+    <w:p>
       <w:pPr>
         <w:pStyle w:val="Titre2"/>
       </w:pPr>
@@ -8004,6 +8042,7 @@
         <w:pStyle w:val="Titre3"/>
       </w:pPr>
       <w:r>
+        <w:lastRenderedPageBreak/>
         <w:t>Connexion</w:t>
       </w:r>
     </w:p>
@@ -9058,33 +9097,31 @@
       <w:r>
         <w:t>Pour simplifier le processus d'authentification, qui est implémenté sur plusieurs endpoints, il serait préférable d'ajouté un gestionnaire d'authentification qui aurait comme tâche de récupérer les headers HTTP et validé le token envoyé avec les requêtes sur l'application.</w:t>
       </w:r>
-      <w:bookmarkStart w:id="26" w:name="_GoBack"/>
+    </w:p>
+    <w:p/>
+    <w:p>
+      <w:r>
+        <w:t>Ce gestionnaire prendrait la forme d'une classe (</w:t>
+      </w:r>
+      <w:proofErr w:type="spellStart"/>
+      <w:r>
+        <w:t>AuthenticationManager</w:t>
+      </w:r>
+      <w:proofErr w:type="spellEnd"/>
+      <w:r>
+        <w:t>)</w:t>
+      </w:r>
+    </w:p>
+    <w:p/>
+    <w:p>
+      <w:pPr>
+        <w:pStyle w:val="Titre2"/>
+      </w:pPr>
+      <w:bookmarkStart w:id="26" w:name="_Toc4070100"/>
+      <w:r>
+        <w:t>Gestion d'erreurs</w:t>
+      </w:r>
       <w:bookmarkEnd w:id="26"/>
-    </w:p>
-    <w:p/>
-    <w:p>
-      <w:r>
-        <w:t>Ce gestionnaire prendrait la forme d'une classe (</w:t>
-      </w:r>
-      <w:proofErr w:type="spellStart"/>
-      <w:r>
-        <w:t>AuthenticationManager</w:t>
-      </w:r>
-      <w:proofErr w:type="spellEnd"/>
-      <w:r>
-        <w:t>)</w:t>
-      </w:r>
-    </w:p>
-    <w:p/>
-    <w:p>
-      <w:pPr>
-        <w:pStyle w:val="Titre2"/>
-      </w:pPr>
-      <w:bookmarkStart w:id="27" w:name="_Toc4070100"/>
-      <w:r>
-        <w:t>Gestion d'erreurs</w:t>
-      </w:r>
-      <w:bookmarkEnd w:id="27"/>
     </w:p>
     <w:p/>
     <w:p>
@@ -9524,69 +9561,52 @@
     </w:tbl>
     <w:p/>
     <w:p>
-      <w:r>
-        <w:br w:type="page"/>
-      </w:r>
-    </w:p>
-    <w:p>
       <w:pPr>
         <w:pStyle w:val="Titre2"/>
       </w:pPr>
-      <w:bookmarkStart w:id="28" w:name="_Toc4070101"/>
-      <w:r>
-        <w:lastRenderedPageBreak/>
+      <w:bookmarkStart w:id="27" w:name="_Toc4070101"/>
+      <w:r>
         <w:t>Activités sportives</w:t>
       </w:r>
+      <w:bookmarkEnd w:id="27"/>
+    </w:p>
+    <w:p/>
+    <w:p>
+      <w:r>
+        <w:t xml:space="preserve">La gestion des activités sportives nécessite la création d'une nouvelle entité dans la base de données car un utilisateur doit pouvoir enregistrer de multiples activités sportives. Une nouvelle entité permet </w:t>
+      </w:r>
+      <w:r>
+        <w:t>de simplement différencier les ressources que l'application peut gérer.</w:t>
+      </w:r>
+    </w:p>
+    <w:p/>
+    <w:p>
+      <w:r>
+        <w:t>L'utilisateur doit avoir la possibilité d'importer un fichier GPX</w:t>
+      </w:r>
+      <w:r>
+        <w:t xml:space="preserve"> </w:t>
+      </w:r>
+      <w:r>
+        <w:t xml:space="preserve">et le sauvegarder en tant qu'activité sportive. </w:t>
+      </w:r>
+      <w:r>
+        <w:t>Le fichier sera parser sur le serveur pour calculer certains champs tel que la vitesse moyenne et stocker les positions GPS dans la table des postions.</w:t>
+      </w:r>
+    </w:p>
+    <w:p/>
+    <w:p>
+      <w:pPr>
+        <w:pStyle w:val="Titre2"/>
+      </w:pPr>
+      <w:bookmarkStart w:id="28" w:name="_Toc4070102"/>
+      <w:r>
+        <w:t>Ressources</w:t>
+      </w:r>
+      <w:r>
+        <w:t xml:space="preserve"> de l'API</w:t>
+      </w:r>
       <w:bookmarkEnd w:id="28"/>
-    </w:p>
-    <w:p/>
-    <w:p>
-      <w:r>
-        <w:t xml:space="preserve">La gestion des activités sportives nécessite la création d'une nouvelle entité dans la base de données car un utilisateur doit pouvoir enregistrer de multiples activités sportives. Une nouvelle entité permet </w:t>
-      </w:r>
-      <w:r>
-        <w:t>de simplement différencier les ressources que l'application peut gérer.</w:t>
-      </w:r>
-    </w:p>
-    <w:p/>
-    <w:p>
-      <w:r>
-        <w:t>L'utilisateur doit avoir la possibilité d'importer un fichier GPX</w:t>
-      </w:r>
-      <w:r>
-        <w:rPr>
-          <w:rStyle w:val="Appelnotedebasdep"/>
-        </w:rPr>
-        <w:footnoteReference w:id="4"/>
-      </w:r>
-      <w:r>
-        <w:t xml:space="preserve"> </w:t>
-      </w:r>
-      <w:r>
-        <w:t xml:space="preserve">et le sauvegarder en tant qu'activité sportive. Dans un premier temps, le fichier sera importé tel quel. Il sera par la suite possible d'apporter des modifications pour </w:t>
-      </w:r>
-      <w:proofErr w:type="spellStart"/>
-      <w:r>
-        <w:t>parser</w:t>
-      </w:r>
-      <w:proofErr w:type="spellEnd"/>
-      <w:r>
-        <w:t xml:space="preserve"> le fichier GPX et en extraire les informations. </w:t>
-      </w:r>
-    </w:p>
-    <w:p/>
-    <w:p>
-      <w:pPr>
-        <w:pStyle w:val="Titre2"/>
-      </w:pPr>
-      <w:bookmarkStart w:id="29" w:name="_Toc4070102"/>
-      <w:r>
-        <w:t>Ressources</w:t>
-      </w:r>
-      <w:r>
-        <w:t xml:space="preserve"> de l'API</w:t>
-      </w:r>
-      <w:bookmarkEnd w:id="29"/>
     </w:p>
     <w:p/>
     <w:tbl>
@@ -9779,11 +9799,11 @@
       <w:pPr>
         <w:pStyle w:val="Titre2"/>
       </w:pPr>
-      <w:bookmarkStart w:id="30" w:name="_Toc4070103"/>
+      <w:bookmarkStart w:id="29" w:name="_Toc4070103"/>
       <w:r>
         <w:t>Endpoints de l’API</w:t>
       </w:r>
-      <w:bookmarkEnd w:id="30"/>
+      <w:bookmarkEnd w:id="29"/>
     </w:p>
     <w:p/>
     <w:tbl>
@@ -10279,7 +10299,6 @@
           </w:tcPr>
           <w:p>
             <w:r>
-              <w:lastRenderedPageBreak/>
               <w:t>Création type d’activité</w:t>
             </w:r>
           </w:p>
@@ -10522,11 +10541,11 @@
       <w:pPr>
         <w:pStyle w:val="Titre2"/>
       </w:pPr>
-      <w:bookmarkStart w:id="31" w:name="_Toc4070104"/>
+      <w:bookmarkStart w:id="30" w:name="_Toc4070104"/>
       <w:r>
         <w:t>Version des logiciels</w:t>
       </w:r>
-      <w:bookmarkEnd w:id="31"/>
+      <w:bookmarkEnd w:id="30"/>
     </w:p>
     <w:p/>
     <w:tbl>
@@ -10674,56 +10693,56 @@
       <w:pPr>
         <w:pStyle w:val="Titre2"/>
       </w:pPr>
-      <w:bookmarkStart w:id="32" w:name="_Toc4070105"/>
+      <w:bookmarkStart w:id="31" w:name="_Toc4070105"/>
       <w:r>
         <w:t>Choix du moteur de base de données</w:t>
       </w:r>
+      <w:bookmarkEnd w:id="31"/>
+    </w:p>
+    <w:p/>
+    <w:p>
+      <w:r>
+        <w:t xml:space="preserve">Le moteur de base de données utilisé est </w:t>
+      </w:r>
+      <w:proofErr w:type="spellStart"/>
+      <w:r>
+        <w:t>InnoDB</w:t>
+      </w:r>
+      <w:proofErr w:type="spellEnd"/>
+      <w:r>
+        <w:t>, car il est le moteur de base de données par défaut fournit avec MySQL. Ce moteur remplis toutes les contraintes imposées par le projet et l'architecture choisie (Clé primaire, clé étrangère, transactions, types de champs).</w:t>
+      </w:r>
+    </w:p>
+    <w:p/>
+    <w:p>
+      <w:r>
+        <w:t xml:space="preserve">Un moteur relationnel </w:t>
+      </w:r>
+      <w:r>
+        <w:t>a</w:t>
+      </w:r>
+      <w:r>
+        <w:t xml:space="preserve"> été choisi car je ne maitrise pas de moteur non-relationnel tels que </w:t>
+      </w:r>
+      <w:proofErr w:type="spellStart"/>
+      <w:r>
+        <w:t>MongoDB</w:t>
+      </w:r>
+      <w:proofErr w:type="spellEnd"/>
+      <w:r>
+        <w:t>.</w:t>
+      </w:r>
+    </w:p>
+    <w:p/>
+    <w:p>
+      <w:pPr>
+        <w:pStyle w:val="Titre2"/>
+      </w:pPr>
+      <w:bookmarkStart w:id="32" w:name="_Toc4070106"/>
+      <w:r>
+        <w:t>Modèle logique des données</w:t>
+      </w:r>
       <w:bookmarkEnd w:id="32"/>
-    </w:p>
-    <w:p/>
-    <w:p>
-      <w:r>
-        <w:t xml:space="preserve">Le moteur de base de données utilisé est </w:t>
-      </w:r>
-      <w:proofErr w:type="spellStart"/>
-      <w:r>
-        <w:t>InnoDB</w:t>
-      </w:r>
-      <w:proofErr w:type="spellEnd"/>
-      <w:r>
-        <w:t>, car il est le moteur de base de données par défaut fournit avec MySQL. Ce moteur remplis toutes les contraintes imposées par le projet et l'architecture choisie (Clé primaire, clé étrangère, transactions, types de champs).</w:t>
-      </w:r>
-    </w:p>
-    <w:p/>
-    <w:p>
-      <w:r>
-        <w:t xml:space="preserve">Un moteur relationnel </w:t>
-      </w:r>
-      <w:r>
-        <w:t>a</w:t>
-      </w:r>
-      <w:r>
-        <w:t xml:space="preserve"> été choisi car je ne maitrise pas de moteur non-relationnel tels que </w:t>
-      </w:r>
-      <w:proofErr w:type="spellStart"/>
-      <w:r>
-        <w:t>MongoDB</w:t>
-      </w:r>
-      <w:proofErr w:type="spellEnd"/>
-      <w:r>
-        <w:t>.</w:t>
-      </w:r>
-    </w:p>
-    <w:p/>
-    <w:p>
-      <w:pPr>
-        <w:pStyle w:val="Titre2"/>
-      </w:pPr>
-      <w:bookmarkStart w:id="33" w:name="_Toc4070106"/>
-      <w:r>
-        <w:t>Modèle logique des données</w:t>
-      </w:r>
-      <w:bookmarkEnd w:id="33"/>
     </w:p>
     <w:p/>
     <w:p>
@@ -11908,11 +11927,11 @@
       <w:pPr>
         <w:pStyle w:val="Titre2"/>
       </w:pPr>
-      <w:bookmarkStart w:id="34" w:name="_Toc4070107"/>
+      <w:bookmarkStart w:id="33" w:name="_Toc4070107"/>
       <w:r>
         <w:t>Interface web d'administration</w:t>
       </w:r>
-      <w:bookmarkEnd w:id="34"/>
+      <w:bookmarkEnd w:id="33"/>
     </w:p>
     <w:p/>
     <w:p>
@@ -11935,6 +11954,24 @@
       <w:proofErr w:type="spellEnd"/>
       <w:r>
         <w:t xml:space="preserve"> d’obtention du token.</w:t>
+      </w:r>
+    </w:p>
+    <w:p/>
+    <w:p>
+      <w:pPr>
+        <w:pStyle w:val="Titre3"/>
+      </w:pPr>
+      <w:r>
+        <w:t>Gestion des activités sportives</w:t>
+      </w:r>
+    </w:p>
+    <w:p/>
+    <w:p>
+      <w:r>
+        <w:t>Une page de gestion des activités sportives permettra de consulter, d'ajouter, de modifier et de désactiver les activités sportives.</w:t>
+      </w:r>
+      <w:r>
+        <w:t xml:space="preserve"> Une vérification du token sera effectuée avant que la page ne charge pour vérifier que la personne souhaitant consulter la page soit bien un administrateur.</w:t>
       </w:r>
     </w:p>
     <w:p/>
@@ -11943,39 +11980,12 @@
       <w:pPr>
         <w:pStyle w:val="Titre3"/>
       </w:pPr>
-      <w:proofErr w:type="spellStart"/>
-      <w:r>
-        <w:t>Wireframes</w:t>
-      </w:r>
-      <w:proofErr w:type="spellEnd"/>
-    </w:p>
-    <w:p/>
-    <w:p>
-      <w:pPr>
-        <w:rPr>
-          <w:noProof/>
-        </w:rPr>
-      </w:pPr>
-    </w:p>
-    <w:p>
-      <w:pPr>
-        <w:sectPr>
-          <w:headerReference w:type="default" r:id="rId12"/>
-          <w:footerReference w:type="default" r:id="rId13"/>
-          <w:footnotePr>
-            <w:numRestart w:val="eachPage"/>
-          </w:footnotePr>
-          <w:pgSz w:w="11906" w:h="16838" w:code="9"/>
-          <w:pgMar w:top="1418" w:right="1418" w:bottom="1418" w:left="1418" w:header="720" w:footer="720" w:gutter="0"/>
-          <w:cols w:space="720"/>
-          <w:titlePg/>
-        </w:sectPr>
-      </w:pPr>
       <w:r>
         <w:rPr>
           <w:noProof/>
           <w:lang w:val="fr-CH" w:eastAsia="fr-CH"/>
         </w:rPr>
+        <w:lastRenderedPageBreak/>
         <w:drawing>
           <wp:anchor distT="0" distB="0" distL="114300" distR="114300" simplePos="0" relativeHeight="251658240" behindDoc="0" locked="0" layoutInCell="1" allowOverlap="1" wp14:anchorId="2B183E1A">
             <wp:simplePos x="0" y="0"/>
@@ -11983,10 +11993,10 @@
               <wp:align>center</wp:align>
             </wp:positionH>
             <wp:positionV relativeFrom="paragraph">
-              <wp:posOffset>1058</wp:posOffset>
+              <wp:posOffset>401955</wp:posOffset>
             </wp:positionV>
-            <wp:extent cx="5621866" cy="4047341"/>
-            <wp:effectExtent l="0" t="0" r="0" b="0"/>
+            <wp:extent cx="5621655" cy="4046855"/>
+            <wp:effectExtent l="0" t="0" r="1270" b="0"/>
             <wp:wrapTopAndBottom/>
             <wp:docPr id="4" name="Image 4"/>
             <wp:cNvGraphicFramePr>
@@ -12002,7 +12012,7 @@
                     </pic:cNvPicPr>
                   </pic:nvPicPr>
                   <pic:blipFill rotWithShape="1">
-                    <a:blip r:embed="rId14">
+                    <a:blip r:embed="rId12">
                       <a:extLst>
                         <a:ext uri="{28A0092B-C50C-407E-A947-70E740481C1C}">
                           <a14:useLocalDpi xmlns:a14="http://schemas.microsoft.com/office/drawing/2010/main" val="0"/>
@@ -12015,7 +12025,7 @@
                   <pic:spPr bwMode="auto">
                     <a:xfrm>
                       <a:off x="0" y="0"/>
-                      <a:ext cx="5621866" cy="4047341"/>
+                      <a:ext cx="5621655" cy="4046855"/>
                     </a:xfrm>
                     <a:prstGeom prst="rect">
                       <a:avLst/>
@@ -12033,15 +12043,104 @@
                 </pic:pic>
               </a:graphicData>
             </a:graphic>
+            <wp14:sizeRelH relativeFrom="margin">
+              <wp14:pctWidth>0</wp14:pctWidth>
+            </wp14:sizeRelH>
+            <wp14:sizeRelV relativeFrom="margin">
+              <wp14:pctHeight>0</wp14:pctHeight>
+            </wp14:sizeRelV>
           </wp:anchor>
         </w:drawing>
       </w:r>
+      <w:proofErr w:type="spellStart"/>
+      <w:r>
+        <w:t>Wireframes</w:t>
+      </w:r>
+      <w:proofErr w:type="spellEnd"/>
+    </w:p>
+    <w:p/>
+    <w:p>
+      <w:pPr>
+        <w:rPr>
+          <w:noProof/>
+        </w:rPr>
+      </w:pPr>
+    </w:p>
+    <w:p>
+      <w:pPr>
+        <w:jc w:val="left"/>
+        <w:sectPr>
+          <w:headerReference w:type="default" r:id="rId13"/>
+          <w:footerReference w:type="default" r:id="rId14"/>
+          <w:footnotePr>
+            <w:numRestart w:val="eachPage"/>
+          </w:footnotePr>
+          <w:pgSz w:w="11906" w:h="16838" w:code="9"/>
+          <w:pgMar w:top="1418" w:right="1418" w:bottom="1418" w:left="1418" w:header="720" w:footer="720" w:gutter="0"/>
+          <w:cols w:space="720"/>
+          <w:titlePg/>
+        </w:sectPr>
+      </w:pPr>
+      <w:r>
+        <w:rPr>
+          <w:noProof/>
+          <w:lang w:val="fr-CH" w:eastAsia="fr-CH"/>
+        </w:rPr>
+        <w:drawing>
+          <wp:inline distT="0" distB="0" distL="0" distR="0">
+            <wp:extent cx="5367655" cy="3253740"/>
+            <wp:effectExtent l="0" t="0" r="4445" b="3810"/>
+            <wp:docPr id="3" name="Image 3" descr="C:\Users\Alexandre.PHILIBERT\AppData\Local\Microsoft\Windows\INetCache\Content.Word\Sports.png"/>
+            <wp:cNvGraphicFramePr>
+              <a:graphicFrameLocks xmlns:a="http://schemas.openxmlformats.org/drawingml/2006/main" noChangeAspect="1"/>
+            </wp:cNvGraphicFramePr>
+            <a:graphic xmlns:a="http://schemas.openxmlformats.org/drawingml/2006/main">
+              <a:graphicData uri="http://schemas.openxmlformats.org/drawingml/2006/picture">
+                <pic:pic xmlns:pic="http://schemas.openxmlformats.org/drawingml/2006/picture">
+                  <pic:nvPicPr>
+                    <pic:cNvPr id="0" name="Picture 17" descr="C:\Users\Alexandre.PHILIBERT\AppData\Local\Microsoft\Windows\INetCache\Content.Word\Sports.png"/>
+                    <pic:cNvPicPr>
+                      <a:picLocks noChangeAspect="1" noChangeArrowheads="1"/>
+                    </pic:cNvPicPr>
+                  </pic:nvPicPr>
+                  <pic:blipFill>
+                    <a:blip r:embed="rId15">
+                      <a:extLst>
+                        <a:ext uri="{28A0092B-C50C-407E-A947-70E740481C1C}">
+                          <a14:useLocalDpi xmlns:a14="http://schemas.microsoft.com/office/drawing/2010/main" val="0"/>
+                        </a:ext>
+                      </a:extLst>
+                    </a:blip>
+                    <a:srcRect l="3925" r="2888" b="11041"/>
+                    <a:stretch>
+                      <a:fillRect/>
+                    </a:stretch>
+                  </pic:blipFill>
+                  <pic:spPr bwMode="auto">
+                    <a:xfrm>
+                      <a:off x="0" y="0"/>
+                      <a:ext cx="5367655" cy="3253740"/>
+                    </a:xfrm>
+                    <a:prstGeom prst="rect">
+                      <a:avLst/>
+                    </a:prstGeom>
+                    <a:noFill/>
+                    <a:ln>
+                      <a:noFill/>
+                    </a:ln>
+                  </pic:spPr>
+                </pic:pic>
+              </a:graphicData>
+            </a:graphic>
+          </wp:inline>
+        </w:drawing>
+      </w:r>
     </w:p>
     <w:p>
       <w:pPr>
         <w:pStyle w:val="Titre2"/>
       </w:pPr>
-      <w:bookmarkStart w:id="35" w:name="_Toc4070108"/>
+      <w:bookmarkStart w:id="34" w:name="_Toc4070108"/>
       <w:r>
         <w:lastRenderedPageBreak/>
         <w:t>Diagramme</w:t>
@@ -12052,23 +12151,76 @@
       <w:r>
         <w:t xml:space="preserve"> de flux</w:t>
       </w:r>
-      <w:bookmarkEnd w:id="35"/>
+      <w:bookmarkEnd w:id="34"/>
     </w:p>
     <w:p>
       <w:r>
         <w:object w:dxaOrig="12516" w:dyaOrig="8784">
-          <v:shape id="_x0000_i1026" type="#_x0000_t75" style="width:570.4pt;height:402.1pt" o:ole="">
-            <v:imagedata r:id="rId15" o:title=""/>
+          <v:shape id="_x0000_i1026" type="#_x0000_t75" style="width:570pt;height:402pt" o:ole="">
+            <v:imagedata r:id="rId16" o:title=""/>
           </v:shape>
-          <o:OLEObject Type="Embed" ProgID="Visio.Drawing.15" ShapeID="_x0000_i1026" DrawAspect="Content" ObjectID="_1614692360" r:id="rId16"/>
+          <o:OLEObject Type="Embed" ProgID="Visio.Drawing.15" ShapeID="_x0000_i1026" DrawAspect="Content" ObjectID="_1614768889" r:id="rId17"/>
         </w:object>
       </w:r>
     </w:p>
     <w:p>
+      <w:r>
+        <w:object w:dxaOrig="11304" w:dyaOrig="9624">
+          <v:shape id="_x0000_i1027" type="#_x0000_t75" style="width:493.5pt;height:419.25pt" o:ole="">
+            <v:imagedata r:id="rId18" o:title=""/>
+          </v:shape>
+          <o:OLEObject Type="Embed" ProgID="Visio.Drawing.15" ShapeID="_x0000_i1027" DrawAspect="Content" ObjectID="_1614768890" r:id="rId19"/>
+        </w:object>
+      </w:r>
+      <w:bookmarkStart w:id="35" w:name="_Toc71703259"/>
+    </w:p>
+    <w:p>
+      <w:pPr>
+        <w:jc w:val="left"/>
+      </w:pPr>
+      <w:r>
+        <w:br w:type="page"/>
+      </w:r>
+    </w:p>
+    <w:p>
+      <w:pPr>
+        <w:jc w:val="left"/>
+      </w:pPr>
+      <w:r>
+        <w:object w:dxaOrig="11536" w:dyaOrig="8731">
+          <v:shape id="_x0000_i1046" type="#_x0000_t75" style="width:576.75pt;height:436.5pt" o:ole="">
+            <v:imagedata r:id="rId20" o:title=""/>
+          </v:shape>
+          <o:OLEObject Type="Embed" ProgID="Visio.Drawing.15" ShapeID="_x0000_i1046" DrawAspect="Content" ObjectID="_1614768891" r:id="rId21"/>
+        </w:object>
+      </w:r>
+      <w:r>
+        <w:br w:type="page"/>
+      </w:r>
+    </w:p>
+    <w:p>
+      <w:pPr>
+        <w:jc w:val="left"/>
+      </w:pPr>
+      <w:r>
+        <w:object w:dxaOrig="11536" w:dyaOrig="8731">
+          <v:shape id="_x0000_i1047" type="#_x0000_t75" style="width:576.75pt;height:436.5pt" o:ole="">
+            <v:imagedata r:id="rId22" o:title=""/>
+          </v:shape>
+          <o:OLEObject Type="Embed" ProgID="Visio.Drawing.15" ShapeID="_x0000_i1047" DrawAspect="Content" ObjectID="_1614768892" r:id="rId23"/>
+        </w:object>
+      </w:r>
+      <w:bookmarkStart w:id="36" w:name="_GoBack"/>
+      <w:bookmarkEnd w:id="36"/>
+      <w:r>
+        <w:br w:type="page"/>
+      </w:r>
+    </w:p>
+    <w:p>
       <w:pPr>
         <w:sectPr>
-          <w:headerReference w:type="default" r:id="rId17"/>
-          <w:footerReference w:type="default" r:id="rId18"/>
+          <w:headerReference w:type="default" r:id="rId24"/>
+          <w:footerReference w:type="default" r:id="rId25"/>
           <w:footnotePr>
             <w:numRestart w:val="eachPage"/>
           </w:footnotePr>
@@ -12078,15 +12230,6 @@
           <w:docGrid w:linePitch="326"/>
         </w:sectPr>
       </w:pPr>
-      <w:r>
-        <w:object w:dxaOrig="11304" w:dyaOrig="9624">
-          <v:shape id="_x0000_i1027" type="#_x0000_t75" style="width:493.7pt;height:418.9pt" o:ole="">
-            <v:imagedata r:id="rId19" o:title=""/>
-          </v:shape>
-          <o:OLEObject Type="Embed" ProgID="Visio.Drawing.15" ShapeID="_x0000_i1027" DrawAspect="Content" ObjectID="_1614692361" r:id="rId20"/>
-        </w:object>
-      </w:r>
-      <w:bookmarkStart w:id="36" w:name="_Toc71703259"/>
     </w:p>
     <w:p>
       <w:pPr>
@@ -12130,10 +12273,10 @@
     <w:p>
       <w:r>
         <w:object w:dxaOrig="9571" w:dyaOrig="10306">
-          <v:shape id="_x0000_i1028" type="#_x0000_t75" style="width:453.5pt;height:488.1pt" o:ole="">
-            <v:imagedata r:id="rId21" o:title=""/>
+          <v:shape id="_x0000_i1028" type="#_x0000_t75" style="width:453.75pt;height:488.25pt" o:ole="">
+            <v:imagedata r:id="rId26" o:title=""/>
           </v:shape>
-          <o:OLEObject Type="Embed" ProgID="Visio.Drawing.15" ShapeID="_x0000_i1028" DrawAspect="Content" ObjectID="_1614692362" r:id="rId22"/>
+          <o:OLEObject Type="Embed" ProgID="Visio.Drawing.15" ShapeID="_x0000_i1028" DrawAspect="Content" ObjectID="_1614768893" r:id="rId27"/>
         </w:object>
       </w:r>
     </w:p>
@@ -14201,7 +14344,7 @@
         <w:lastRenderedPageBreak/>
         <w:t>R</w:t>
       </w:r>
-      <w:bookmarkEnd w:id="36"/>
+      <w:bookmarkEnd w:id="35"/>
       <w:r>
         <w:t>éalisation</w:t>
       </w:r>
@@ -17374,24 +17517,11 @@
     </w:tbl>
     <w:p>
       <w:pPr>
-        <w:pStyle w:val="Titre3"/>
-        <w:numPr>
-          <w:ilvl w:val="0"/>
-          <w:numId w:val="0"/>
-        </w:numPr>
-      </w:pPr>
-    </w:p>
-    <w:p/>
-    <w:p>
-      <w:pPr>
         <w:jc w:val="left"/>
         <w:rPr>
           <w:b/>
         </w:rPr>
       </w:pPr>
-      <w:r>
-        <w:br w:type="page"/>
-      </w:r>
     </w:p>
     <w:p/>
     <w:p>
@@ -18175,8 +18305,8 @@
         </w:rPr>
       </w:pPr>
       <w:bookmarkStart w:id="72" w:name="_Toc71703270"/>
-      <w:bookmarkStart w:id="73" w:name="_Toc25553334"/>
-      <w:bookmarkStart w:id="74" w:name="_Toc4070123"/>
+      <w:bookmarkStart w:id="73" w:name="_Toc4070123"/>
+      <w:bookmarkStart w:id="74" w:name="_Toc25553334"/>
       <w:r>
         <w:t>A</w:t>
       </w:r>
@@ -18184,11 +18314,11 @@
         <w:t>rchives du projet</w:t>
       </w:r>
       <w:bookmarkEnd w:id="72"/>
+      <w:bookmarkEnd w:id="73"/>
+      <w:r>
+        <w:t xml:space="preserve"> </w:t>
+      </w:r>
       <w:bookmarkEnd w:id="74"/>
-      <w:r>
-        <w:t xml:space="preserve"> </w:t>
-      </w:r>
-      <w:bookmarkEnd w:id="73"/>
     </w:p>
     <w:p/>
     <w:p>
@@ -18220,8 +18350,8 @@
       </w:pPr>
     </w:p>
     <w:sectPr>
-      <w:headerReference w:type="default" r:id="rId23"/>
-      <w:footerReference w:type="default" r:id="rId24"/>
+      <w:headerReference w:type="default" r:id="rId28"/>
+      <w:footerReference w:type="default" r:id="rId29"/>
       <w:footnotePr>
         <w:numRestart w:val="eachPage"/>
       </w:footnotePr>
@@ -18315,7 +18445,7 @@
         <w:sz w:val="16"/>
         <w:szCs w:val="16"/>
       </w:rPr>
-      <w:t>18</w:t>
+      <w:t>22</w:t>
     </w:r>
     <w:r>
       <w:rPr>
@@ -18436,7 +18566,7 @@
         <w:sz w:val="16"/>
         <w:szCs w:val="16"/>
       </w:rPr>
-      <w:t>24</w:t>
+      <w:t>26</w:t>
     </w:r>
     <w:r>
       <w:rPr>
@@ -18555,7 +18685,7 @@
         <w:sz w:val="16"/>
         <w:szCs w:val="16"/>
       </w:rPr>
-      <w:t>35</w:t>
+      <w:t>34</w:t>
     </w:r>
     <w:r>
       <w:rPr>
@@ -18709,9 +18839,6 @@
         <w:t xml:space="preserve"> </w:t>
       </w:r>
       <w:r>
-        <w:rPr>
-          <w:lang w:val="fr-CH"/>
-        </w:rPr>
         <w:t>Le GPX est un format de fichier qui permet d'enregistrer des positions GPS ainsi que des horodatages.</w:t>
       </w:r>
     </w:p>
@@ -24788,7 +24915,7 @@
 </file>
 
 <file path=customXml/itemProps1.xml><?xml version="1.0" encoding="utf-8"?>
-<ds:datastoreItem xmlns:ds="http://schemas.openxmlformats.org/officeDocument/2006/customXml" ds:itemID="{314D2569-CECA-451F-AA1C-8AB4DAED2F7E}">
+<ds:datastoreItem xmlns:ds="http://schemas.openxmlformats.org/officeDocument/2006/customXml" ds:itemID="{A28B167F-AC56-47A3-8F6D-7625D0E5005A}">
   <ds:schemaRefs>
     <ds:schemaRef ds:uri="http://schemas.openxmlformats.org/officeDocument/2006/bibliography"/>
   </ds:schemaRefs>

</xml_diff>

<commit_message>
Updated use cases and scenarios for activity creation with GPX
</commit_message>
<xml_diff>
--- a/documentation/PHILIBERT_RapportDeTravail.docx
+++ b/documentation/PHILIBERT_RapportDeTravail.docx
@@ -82,23 +82,13 @@
               </w:rPr>
               <w:t xml:space="preserve">API </w:t>
             </w:r>
-            <w:proofErr w:type="spellStart"/>
             <w:r>
               <w:rPr>
                 <w:rFonts w:ascii="Impact" w:hAnsi="Impact"/>
                 <w:sz w:val="96"/>
               </w:rPr>
-              <w:t>RESTful</w:t>
-            </w:r>
-            <w:proofErr w:type="spellEnd"/>
-            <w:r>
-              <w:rPr>
-                <w:rFonts w:ascii="Impact" w:hAnsi="Impact"/>
-                <w:sz w:val="96"/>
-              </w:rPr>
-              <w:t xml:space="preserve"> </w:t>
-            </w:r>
-            <w:proofErr w:type="spellStart"/>
+              <w:t xml:space="preserve">RESTful </w:t>
+            </w:r>
             <w:r>
               <w:rPr>
                 <w:rFonts w:ascii="Impact" w:hAnsi="Impact"/>
@@ -106,7 +96,6 @@
               </w:rPr>
               <w:t>Runscape</w:t>
             </w:r>
-            <w:proofErr w:type="spellEnd"/>
           </w:p>
         </w:tc>
       </w:tr>
@@ -4661,15 +4650,7 @@
         </w:numPr>
       </w:pPr>
       <w:r>
-        <w:t>Importer des données en provenance de GPS (format .</w:t>
-      </w:r>
-      <w:proofErr w:type="spellStart"/>
-      <w:r>
-        <w:t>gpx</w:t>
-      </w:r>
-      <w:proofErr w:type="spellEnd"/>
-      <w:r>
-        <w:t xml:space="preserve"> considéré en priorité)</w:t>
+        <w:t>Importer des données en provenance de GPS (format .gpx considéré en priorité)</w:t>
       </w:r>
     </w:p>
     <w:p>
@@ -4690,29 +4671,8 @@
         <w:footnoteReference w:id="1"/>
       </w:r>
       <w:r>
-        <w:t xml:space="preserve"> avec au moins un acteur majeur de gestion d’activité tels que </w:t>
-      </w:r>
-      <w:proofErr w:type="spellStart"/>
-      <w:r>
-        <w:t>Garmin</w:t>
-      </w:r>
-      <w:proofErr w:type="spellEnd"/>
-      <w:r>
-        <w:t xml:space="preserve"> </w:t>
-      </w:r>
-      <w:proofErr w:type="spellStart"/>
-      <w:r>
-        <w:t>Connect</w:t>
-      </w:r>
-      <w:proofErr w:type="spellEnd"/>
-      <w:r>
-        <w:t xml:space="preserve">, Tom </w:t>
-      </w:r>
-      <w:proofErr w:type="spellStart"/>
-      <w:r>
-        <w:t>tom</w:t>
-      </w:r>
-      <w:proofErr w:type="spellEnd"/>
+        <w:t xml:space="preserve"> avec au moins un acteur majeur de gestion d’activité tels que Garmin Connect, Tom tom</w:t>
+      </w:r>
     </w:p>
     <w:p/>
     <w:p/>
@@ -4740,23 +4700,7 @@
         </w:numPr>
       </w:pPr>
       <w:r>
-        <w:t>N’être accessible que via le protocole HTTPS (self-</w:t>
-      </w:r>
-      <w:proofErr w:type="spellStart"/>
-      <w:r>
-        <w:t>signed</w:t>
-      </w:r>
-      <w:proofErr w:type="spellEnd"/>
-      <w:r>
-        <w:t xml:space="preserve"> </w:t>
-      </w:r>
-      <w:proofErr w:type="spellStart"/>
-      <w:r>
-        <w:t>certificate</w:t>
-      </w:r>
-      <w:proofErr w:type="spellEnd"/>
-      <w:r>
-        <w:t>)</w:t>
+        <w:t>N’être accessible que via le protocole HTTPS (self-signed certificate)</w:t>
       </w:r>
     </w:p>
     <w:p>
@@ -4814,15 +4758,7 @@
         </w:numPr>
       </w:pPr>
       <w:r>
-        <w:t xml:space="preserve">Soit pouvoir se connecter à l’aide d’un service « 2-step </w:t>
-      </w:r>
-      <w:proofErr w:type="spellStart"/>
-      <w:r>
-        <w:t>verification</w:t>
-      </w:r>
-      <w:proofErr w:type="spellEnd"/>
-      <w:r>
-        <w:t> »</w:t>
+        <w:t>Soit pouvoir se connecter à l’aide d’un service « 2-step verification »</w:t>
       </w:r>
     </w:p>
     <w:p>
@@ -5038,19 +4974,9 @@
           <w:numId w:val="30"/>
         </w:numPr>
       </w:pPr>
-      <w:proofErr w:type="spellStart"/>
-      <w:r>
-        <w:t>Garmin</w:t>
-      </w:r>
-      <w:proofErr w:type="spellEnd"/>
-      <w:r>
-        <w:t> </w:t>
-      </w:r>
-      <w:proofErr w:type="spellStart"/>
-      <w:r>
-        <w:t>Connect</w:t>
-      </w:r>
-      <w:proofErr w:type="spellEnd"/>
+      <w:r>
+        <w:t>Garmin Connect</w:t>
+      </w:r>
     </w:p>
     <w:p>
       <w:pPr>
@@ -5061,13 +4987,8 @@
         </w:numPr>
       </w:pPr>
       <w:r>
-        <w:t xml:space="preserve">Tom </w:t>
-      </w:r>
-      <w:proofErr w:type="spellStart"/>
-      <w:r>
-        <w:t>Tom</w:t>
-      </w:r>
-      <w:proofErr w:type="spellEnd"/>
+        <w:t>Tom Tom</w:t>
+      </w:r>
       <w:r>
         <w:t xml:space="preserve"> </w:t>
       </w:r>
@@ -5084,13 +5005,8 @@
         </w:numPr>
       </w:pPr>
       <w:r>
-        <w:t xml:space="preserve">Adidas </w:t>
-      </w:r>
-      <w:proofErr w:type="spellStart"/>
-      <w:r>
-        <w:t>Runtastic</w:t>
-      </w:r>
-      <w:proofErr w:type="spellEnd"/>
+        <w:t>Adidas Runtastic</w:t>
+      </w:r>
     </w:p>
     <w:p/>
     <w:p>
@@ -5143,19 +5059,9 @@
             <w:pPr>
               <w:cnfStyle w:val="100000000000" w:firstRow="1" w:lastRow="0" w:firstColumn="0" w:lastColumn="0" w:oddVBand="0" w:evenVBand="0" w:oddHBand="0" w:evenHBand="0" w:firstRowFirstColumn="0" w:firstRowLastColumn="0" w:lastRowFirstColumn="0" w:lastRowLastColumn="0"/>
             </w:pPr>
-            <w:proofErr w:type="spellStart"/>
-            <w:r>
-              <w:t>Garmin</w:t>
-            </w:r>
-            <w:proofErr w:type="spellEnd"/>
-            <w:r>
-              <w:t xml:space="preserve"> </w:t>
-            </w:r>
-            <w:proofErr w:type="spellStart"/>
-            <w:r>
-              <w:t>Connect</w:t>
-            </w:r>
-            <w:proofErr w:type="spellEnd"/>
+            <w:r>
+              <w:t>Garmin Connect</w:t>
+            </w:r>
           </w:p>
         </w:tc>
         <w:tc>
@@ -5185,11 +5091,9 @@
             <w:r>
               <w:t xml:space="preserve">Adidas </w:t>
             </w:r>
-            <w:proofErr w:type="spellStart"/>
             <w:r>
               <w:t>Runtastic</w:t>
             </w:r>
-            <w:proofErr w:type="spellEnd"/>
           </w:p>
         </w:tc>
       </w:tr>
@@ -6556,13 +6460,8 @@
         <w:t xml:space="preserve"> et ne permettant pas l’’utilisation du JSON</w:t>
       </w:r>
       <w:r>
-        <w:t xml:space="preserve">, j’ai choisi l’architecture </w:t>
-      </w:r>
-      <w:proofErr w:type="spellStart"/>
-      <w:r>
-        <w:t>RESTful</w:t>
-      </w:r>
-      <w:proofErr w:type="spellEnd"/>
+        <w:t>, j’ai choisi l’architecture RESTful</w:t>
+      </w:r>
       <w:r>
         <w:t xml:space="preserve"> pour mon AP</w:t>
       </w:r>
@@ -6602,15 +6501,7 @@
     <w:p/>
     <w:p>
       <w:r>
-        <w:t xml:space="preserve">Ayant déjà réalisé l’installation d’un serveur NodeJS et d’une base de données MySQL sur un </w:t>
-      </w:r>
-      <w:proofErr w:type="spellStart"/>
-      <w:r>
-        <w:t>Raspberry</w:t>
-      </w:r>
-      <w:proofErr w:type="spellEnd"/>
-      <w:r>
-        <w:t xml:space="preserve"> Pi en dehors de ce projet, aucun problème ne devrait survenir lors d’une nouvelle installation.</w:t>
+        <w:t>Ayant déjà réalisé l’installation d’un serveur NodeJS et d’une base de données MySQL sur un Raspberry Pi en dehors de ce projet, aucun problème ne devrait survenir lors d’une nouvelle installation.</w:t>
       </w:r>
     </w:p>
     <w:p/>
@@ -6641,15 +6532,8 @@
           <w:numId w:val="31"/>
         </w:numPr>
       </w:pPr>
-      <w:proofErr w:type="spellStart"/>
-      <w:proofErr w:type="gramStart"/>
-      <w:r>
-        <w:t>fs</w:t>
-      </w:r>
-      <w:proofErr w:type="spellEnd"/>
-      <w:proofErr w:type="gramEnd"/>
-      <w:r>
-        <w:t xml:space="preserve"> (accès au système de fichier)</w:t>
+      <w:r>
+        <w:t>fs (accès au système de fichier)</w:t>
       </w:r>
     </w:p>
     <w:p>
@@ -6660,13 +6544,8 @@
           <w:numId w:val="31"/>
         </w:numPr>
       </w:pPr>
-      <w:proofErr w:type="gramStart"/>
-      <w:r>
-        <w:t>http</w:t>
-      </w:r>
-      <w:proofErr w:type="gramEnd"/>
-      <w:r>
-        <w:t xml:space="preserve"> (serveur HTTP)</w:t>
+      <w:r>
+        <w:t>http (serveur HTTP)</w:t>
       </w:r>
     </w:p>
     <w:p>
@@ -6677,13 +6556,8 @@
           <w:numId w:val="31"/>
         </w:numPr>
       </w:pPr>
-      <w:proofErr w:type="gramStart"/>
-      <w:r>
-        <w:t>https</w:t>
-      </w:r>
-      <w:proofErr w:type="gramEnd"/>
-      <w:r>
-        <w:t xml:space="preserve"> (serveur HTTPS)</w:t>
+      <w:r>
+        <w:t>https (serveur HTTPS)</w:t>
       </w:r>
     </w:p>
     <w:p>
@@ -6694,21 +6568,8 @@
           <w:numId w:val="31"/>
         </w:numPr>
       </w:pPr>
-      <w:proofErr w:type="gramStart"/>
-      <w:r>
-        <w:t>router</w:t>
-      </w:r>
-      <w:proofErr w:type="gramEnd"/>
-      <w:r>
-        <w:t xml:space="preserve"> (gestion des routes </w:t>
-      </w:r>
-      <w:proofErr w:type="spellStart"/>
-      <w:r>
-        <w:t>URLs</w:t>
-      </w:r>
-      <w:proofErr w:type="spellEnd"/>
-      <w:r>
-        <w:t>)</w:t>
+      <w:r>
+        <w:t>router (gestion des routes URLs)</w:t>
       </w:r>
     </w:p>
     <w:p>
@@ -6719,13 +6580,8 @@
           <w:numId w:val="31"/>
         </w:numPr>
       </w:pPr>
-      <w:proofErr w:type="gramStart"/>
-      <w:r>
-        <w:t>crypto</w:t>
-      </w:r>
-      <w:proofErr w:type="gramEnd"/>
-      <w:r>
-        <w:t xml:space="preserve"> (hash et chiffrement léger)</w:t>
+      <w:r>
+        <w:t>crypto (hash et chiffrement léger)</w:t>
       </w:r>
     </w:p>
     <w:p>
@@ -6736,15 +6592,8 @@
           <w:numId w:val="31"/>
         </w:numPr>
       </w:pPr>
-      <w:proofErr w:type="spellStart"/>
-      <w:proofErr w:type="gramStart"/>
-      <w:r>
-        <w:t>bcrypt</w:t>
-      </w:r>
-      <w:proofErr w:type="spellEnd"/>
-      <w:proofErr w:type="gramEnd"/>
-      <w:r>
-        <w:t xml:space="preserve"> (hash et chiffrement important)</w:t>
+      <w:r>
+        <w:t>bcrypt (hash et chiffrement important)</w:t>
       </w:r>
     </w:p>
     <w:p>
@@ -6755,24 +6604,11 @@
           <w:numId w:val="31"/>
         </w:numPr>
       </w:pPr>
-      <w:proofErr w:type="gramStart"/>
-      <w:r>
-        <w:t>url</w:t>
-      </w:r>
-      <w:proofErr w:type="gramEnd"/>
-      <w:r>
-        <w:t xml:space="preserve"> (gestion des </w:t>
-      </w:r>
-      <w:proofErr w:type="spellStart"/>
-      <w:r>
-        <w:t>URL</w:t>
-      </w:r>
-      <w:r>
-        <w:t>s</w:t>
-      </w:r>
-      <w:proofErr w:type="spellEnd"/>
-      <w:r>
-        <w:t>)</w:t>
+      <w:r>
+        <w:t>url (gestion des URL</w:t>
+      </w:r>
+      <w:r>
+        <w:t>s)</w:t>
       </w:r>
     </w:p>
     <w:p>
@@ -6783,31 +6619,8 @@
           <w:numId w:val="31"/>
         </w:numPr>
       </w:pPr>
-      <w:proofErr w:type="spellStart"/>
-      <w:proofErr w:type="gramStart"/>
-      <w:r>
-        <w:t>querystring</w:t>
-      </w:r>
-      <w:proofErr w:type="spellEnd"/>
-      <w:proofErr w:type="gramEnd"/>
-      <w:r>
-        <w:t xml:space="preserve"> (gestion des </w:t>
-      </w:r>
-      <w:proofErr w:type="spellStart"/>
-      <w:r>
-        <w:t>querystring</w:t>
-      </w:r>
-      <w:proofErr w:type="spellEnd"/>
-      <w:r>
-        <w:t xml:space="preserve"> dans les </w:t>
-      </w:r>
-      <w:proofErr w:type="spellStart"/>
-      <w:r>
-        <w:t>URLs</w:t>
-      </w:r>
-      <w:proofErr w:type="spellEnd"/>
-      <w:r>
-        <w:t>)</w:t>
+      <w:r>
+        <w:t>querystring (gestion des querystring dans les URLs)</w:t>
       </w:r>
     </w:p>
     <w:p>
@@ -6818,23 +6631,8 @@
           <w:numId w:val="31"/>
         </w:numPr>
       </w:pPr>
-      <w:proofErr w:type="spellStart"/>
-      <w:proofErr w:type="gramStart"/>
-      <w:r>
-        <w:t>validator</w:t>
-      </w:r>
-      <w:proofErr w:type="spellEnd"/>
-      <w:proofErr w:type="gramEnd"/>
-      <w:r>
-        <w:t xml:space="preserve"> (gestion des chaînes de </w:t>
-      </w:r>
-      <w:proofErr w:type="spellStart"/>
-      <w:r>
-        <w:t>charactères</w:t>
-      </w:r>
-      <w:proofErr w:type="spellEnd"/>
-      <w:r>
-        <w:t>)</w:t>
+      <w:r>
+        <w:t>validator (gestion des chaînes de charactères)</w:t>
       </w:r>
     </w:p>
     <w:p>
@@ -6845,15 +6643,8 @@
           <w:numId w:val="31"/>
         </w:numPr>
       </w:pPr>
-      <w:proofErr w:type="spellStart"/>
-      <w:proofErr w:type="gramStart"/>
-      <w:r>
-        <w:t>util</w:t>
-      </w:r>
-      <w:proofErr w:type="spellEnd"/>
-      <w:proofErr w:type="gramEnd"/>
-      <w:r>
-        <w:t xml:space="preserve"> (utilitaires)</w:t>
+      <w:r>
+        <w:t>util (utilitaires)</w:t>
       </w:r>
     </w:p>
     <w:p>
@@ -6864,13 +6655,8 @@
           <w:numId w:val="31"/>
         </w:numPr>
       </w:pPr>
-      <w:proofErr w:type="gramStart"/>
-      <w:r>
-        <w:t>xml</w:t>
-      </w:r>
-      <w:proofErr w:type="gramEnd"/>
-      <w:r>
-        <w:t>2js (convers</w:t>
+      <w:r>
+        <w:t>xml2js (convers</w:t>
       </w:r>
       <w:r>
         <w:t>ion des XML en JSON)</w:t>
@@ -6939,13 +6725,8 @@
           <w:numId w:val="35"/>
         </w:numPr>
       </w:pPr>
-      <w:proofErr w:type="spellStart"/>
-      <w:r>
-        <w:t>Raspberry</w:t>
-      </w:r>
-      <w:proofErr w:type="spellEnd"/>
-      <w:r>
-        <w:t xml:space="preserve"> Pi</w:t>
+      <w:r>
+        <w:t>Raspberry Pi</w:t>
       </w:r>
     </w:p>
     <w:p>
@@ -7239,16 +7020,8 @@
               <w:rPr>
                 <w:b w:val="0"/>
               </w:rPr>
-              <w:t xml:space="preserve">Possibilité de faire des </w:t>
-            </w:r>
-            <w:proofErr w:type="spellStart"/>
-            <w:r>
-              <w:rPr>
-                <w:b w:val="0"/>
-              </w:rPr>
-              <w:t>snapshots</w:t>
-            </w:r>
-            <w:proofErr w:type="spellEnd"/>
+              <w:t>Possibilité de faire des snapshots</w:t>
+            </w:r>
           </w:p>
         </w:tc>
         <w:tc>
@@ -7368,13 +7141,8 @@
       <w:pPr>
         <w:pStyle w:val="Titre3"/>
       </w:pPr>
-      <w:proofErr w:type="spellStart"/>
-      <w:r>
-        <w:t>Raspberry</w:t>
-      </w:r>
-      <w:proofErr w:type="spellEnd"/>
-      <w:r>
-        <w:t xml:space="preserve"> Pi</w:t>
+      <w:r>
+        <w:t>Raspberry Pi</w:t>
       </w:r>
     </w:p>
     <w:p/>
@@ -7676,14 +7444,7 @@
               <w:rPr>
                 <w:b w:val="0"/>
               </w:rPr>
-              <w:t xml:space="preserve"> </w:t>
-            </w:r>
-            <w:proofErr w:type="spellStart"/>
-            <w:r>
-              <w:rPr>
-                <w:b w:val="0"/>
-              </w:rPr>
-              <w:t>serveur</w:t>
+              <w:t xml:space="preserve"> serveur</w:t>
             </w:r>
             <w:r>
               <w:rPr>
@@ -7691,7 +7452,6 @@
               </w:rPr>
               <w:t>-s</w:t>
             </w:r>
-            <w:proofErr w:type="spellEnd"/>
             <w:r>
               <w:rPr>
                 <w:b w:val="0"/>
@@ -7787,15 +7547,7 @@
     <w:p/>
     <w:p>
       <w:r>
-        <w:t xml:space="preserve">L'hébergement choisi et le </w:t>
-      </w:r>
-      <w:proofErr w:type="spellStart"/>
-      <w:r>
-        <w:t>Raspberry</w:t>
-      </w:r>
-      <w:proofErr w:type="spellEnd"/>
-      <w:r>
-        <w:t xml:space="preserve"> Pi, car celui-ci est déjà disponible et permet </w:t>
+        <w:t xml:space="preserve">L'hébergement choisi et le Raspberry Pi, car celui-ci est déjà disponible et permet </w:t>
       </w:r>
       <w:r>
         <w:t xml:space="preserve">d'administrer soi-même le serveur, ce qui permet d'avoir une très grande liberté lors du développement et de la </w:t>
@@ -7984,7 +7736,10 @@
         <w:t>, soit entrer manuellement son activité sportive.</w:t>
       </w:r>
       <w:r>
-        <w:t xml:space="preserve">  </w:t>
+        <w:t xml:space="preserve"> L'intérêt pour le sportif d'importer un GPX est </w:t>
+      </w:r>
+      <w:r>
+        <w:t>de ne pas avoir à entrer tous les champs manuellement, est donc de perdre du temps.</w:t>
       </w:r>
     </w:p>
     <w:p/>
@@ -8032,6 +7787,7 @@
       </w:pPr>
       <w:bookmarkStart w:id="14" w:name="_Toc4070091"/>
       <w:r>
+        <w:lastRenderedPageBreak/>
         <w:t>Interface web d’administration</w:t>
       </w:r>
       <w:bookmarkEnd w:id="14"/>
@@ -8042,7 +7798,6 @@
         <w:pStyle w:val="Titre3"/>
       </w:pPr>
       <w:r>
-        <w:lastRenderedPageBreak/>
         <w:t>Connexion</w:t>
       </w:r>
     </w:p>
@@ -8690,13 +8445,8 @@
           </w:tcPr>
           <w:p>
             <w:r>
-              <w:t xml:space="preserve">Authentification </w:t>
-            </w:r>
-            <w:proofErr w:type="spellStart"/>
-            <w:r>
-              <w:t>stateless</w:t>
-            </w:r>
-            <w:proofErr w:type="spellEnd"/>
+              <w:t>Authentification stateless</w:t>
+            </w:r>
           </w:p>
         </w:tc>
         <w:tc>
@@ -8721,13 +8471,8 @@
               <w:t xml:space="preserve"> nécessaire</w:t>
             </w:r>
             <w:r>
-              <w:t>, sinon changement vers une authentification non-</w:t>
-            </w:r>
-            <w:proofErr w:type="spellStart"/>
-            <w:r>
-              <w:t>stateless</w:t>
-            </w:r>
-            <w:proofErr w:type="spellEnd"/>
+              <w:t>, sinon changement vers une authentification non-stateless</w:t>
+            </w:r>
             <w:r>
               <w:t>.</w:t>
             </w:r>
@@ -8873,51 +8618,22 @@
         <w:pStyle w:val="Titre3"/>
       </w:pPr>
       <w:r>
-        <w:t xml:space="preserve">Authentification par </w:t>
-      </w:r>
-      <w:proofErr w:type="spellStart"/>
-      <w:r>
-        <w:t>OAuth</w:t>
-      </w:r>
-      <w:proofErr w:type="spellEnd"/>
+        <w:t>Authentification par OAuth</w:t>
+      </w:r>
     </w:p>
     <w:p/>
     <w:p>
       <w:r>
-        <w:t>L'</w:t>
-      </w:r>
-      <w:proofErr w:type="spellStart"/>
-      <w:r>
-        <w:t>OAuth</w:t>
-      </w:r>
-      <w:proofErr w:type="spellEnd"/>
-      <w:r>
-        <w:t xml:space="preserve"> est un protocole d'authentification et d'identification très utilisé. </w:t>
+        <w:t xml:space="preserve">L'OAuth est un protocole d'authentification et d'identification très utilisé. </w:t>
       </w:r>
       <w:r>
         <w:t>Le principal avantage</w:t>
       </w:r>
       <w:r>
-        <w:t xml:space="preserve"> de l'</w:t>
-      </w:r>
-      <w:proofErr w:type="spellStart"/>
-      <w:r>
-        <w:t>OAuth</w:t>
-      </w:r>
-      <w:proofErr w:type="spellEnd"/>
-      <w:r>
-        <w:t xml:space="preserve"> </w:t>
-      </w:r>
-      <w:r>
-        <w:t>est la délégation de l'authentification à un parti tierce. L'</w:t>
-      </w:r>
-      <w:proofErr w:type="spellStart"/>
-      <w:r>
-        <w:t>OAuth</w:t>
-      </w:r>
-      <w:proofErr w:type="spellEnd"/>
-      <w:r>
-        <w:t xml:space="preserve"> permet d'authentifier un utilisateur sur une application avec des identifiants d'une autre </w:t>
+        <w:t xml:space="preserve"> de l'OAuth </w:t>
+      </w:r>
+      <w:r>
+        <w:t xml:space="preserve">est la délégation de l'authentification à un parti tierce. L'OAuth permet d'authentifier un utilisateur sur une application avec des identifiants d'une autre </w:t>
       </w:r>
       <w:r>
         <w:lastRenderedPageBreak/>
@@ -8927,15 +8643,7 @@
     <w:p/>
     <w:p>
       <w:r>
-        <w:t>Cette fonctionnalité n'est pas nécessaire à la réalisation de ce projet, l'implémentation de l'</w:t>
-      </w:r>
-      <w:proofErr w:type="spellStart"/>
-      <w:r>
-        <w:t>OAuth</w:t>
-      </w:r>
-      <w:proofErr w:type="spellEnd"/>
-      <w:r>
-        <w:t xml:space="preserve"> ajouterais des fonctionnalités non demandées au projet, il ne sera donc pas utilisé dans celui-ci.</w:t>
+        <w:t>Cette fonctionnalité n'est pas nécessaire à la réalisation de ce projet, l'implémentation de l'OAuth ajouterais des fonctionnalités non demandées au projet, il ne sera donc pas utilisé dans celui-ci.</w:t>
       </w:r>
     </w:p>
     <w:p/>
@@ -8957,159 +8665,85 @@
     <w:p/>
     <w:p>
       <w:r>
-        <w:t xml:space="preserve">Une implémentation d'authentification </w:t>
-      </w:r>
-      <w:proofErr w:type="spellStart"/>
-      <w:r>
+        <w:t xml:space="preserve">Une implémentation d'authentification stateless ne permet pas de stocker des sessions sur les serveurs. Cette approche permet de très facilement </w:t>
+      </w:r>
+      <w:r>
+        <w:t>étendre le nombre de nœuds de calculs sans subir des</w:t>
+      </w:r>
+      <w:r>
+        <w:t xml:space="preserve"> pertes de performances et</w:t>
+      </w:r>
+      <w:r>
+        <w:t xml:space="preserve"> de</w:t>
+      </w:r>
+      <w:r>
+        <w:t>s</w:t>
+      </w:r>
+      <w:r>
+        <w:t xml:space="preserve"> problèmes de synchronisation des sessions.</w:t>
+      </w:r>
+    </w:p>
+    <w:p/>
+    <w:p>
+      <w:r>
+        <w:t>L'une des seules méthodes permettant une authentification stateless est l'authentification par tokens. Un standard a été créer pour gérer ces tokens, les JSON Web Tokens (JWT)</w:t>
+      </w:r>
+      <w:r>
+        <w:t>.</w:t>
+      </w:r>
+    </w:p>
+    <w:p/>
+    <w:p>
+      <w:r>
+        <w:t xml:space="preserve">Un des désavantages d'une authentification entièrement stateless est qu'il n'est pas possible de </w:t>
+      </w:r>
+      <w:r>
+        <w:t>révoquer</w:t>
+      </w:r>
+      <w:r>
+        <w:t xml:space="preserve"> un token d'authentification, il est donc essentiel de limité la validité du token.</w:t>
+      </w:r>
+    </w:p>
+    <w:p/>
+    <w:p>
+      <w:r>
+        <w:t xml:space="preserve">Dans le cas où une révocation des tokens doit être implémenté, l'authentification ne pourra plus rester </w:t>
+      </w:r>
+      <w:r>
+        <w:rPr>
+          <w:lang w:val="fr-CH"/>
+        </w:rPr>
         <w:t>stateless</w:t>
       </w:r>
-      <w:proofErr w:type="spellEnd"/>
-      <w:r>
-        <w:t xml:space="preserve"> ne permet pas de stocker des sessions sur les serveurs. Cette approche permet de très facilement </w:t>
-      </w:r>
-      <w:r>
-        <w:t>étendre le nombre de nœuds de calculs sans subir des</w:t>
-      </w:r>
-      <w:r>
-        <w:t xml:space="preserve"> pertes de performances et</w:t>
-      </w:r>
-      <w:r>
-        <w:t xml:space="preserve"> de</w:t>
-      </w:r>
-      <w:r>
-        <w:t>s</w:t>
-      </w:r>
-      <w:r>
-        <w:t xml:space="preserve"> problèmes de synchronisation des sessions.</w:t>
+      <w:r>
+        <w:t>, un stockage des tokens sera nécessaire.</w:t>
       </w:r>
     </w:p>
     <w:p/>
     <w:p>
       <w:r>
-        <w:t xml:space="preserve">L'une des seules méthodes permettant une authentification </w:t>
-      </w:r>
-      <w:proofErr w:type="spellStart"/>
-      <w:r>
-        <w:t>stateless</w:t>
-      </w:r>
-      <w:proofErr w:type="spellEnd"/>
-      <w:r>
-        <w:t xml:space="preserve"> est l'authentification par </w:t>
-      </w:r>
-      <w:proofErr w:type="spellStart"/>
-      <w:r>
-        <w:t>tokens</w:t>
-      </w:r>
-      <w:proofErr w:type="spellEnd"/>
-      <w:r>
-        <w:t xml:space="preserve">. Un standard a été créer pour gérer ces </w:t>
-      </w:r>
-      <w:proofErr w:type="spellStart"/>
-      <w:r>
-        <w:t>tokens</w:t>
-      </w:r>
-      <w:proofErr w:type="spellEnd"/>
-      <w:r>
-        <w:t xml:space="preserve">, les JSON Web </w:t>
-      </w:r>
-      <w:proofErr w:type="spellStart"/>
-      <w:r>
-        <w:t>Tokens</w:t>
-      </w:r>
-      <w:proofErr w:type="spellEnd"/>
-      <w:r>
-        <w:t xml:space="preserve"> (JWT)</w:t>
-      </w:r>
-      <w:r>
-        <w:t>.</w:t>
+        <w:t>Les JWT permettent d'attribuer des scopes de droits à un utilisateur, ce qui permet de limiter l'accès d'un utilisateur à la modification de ses propres activités uniquement.</w:t>
       </w:r>
     </w:p>
     <w:p/>
     <w:p>
-      <w:r>
-        <w:t xml:space="preserve">Un des désavantages d'une authentification entièrement </w:t>
-      </w:r>
-      <w:proofErr w:type="spellStart"/>
-      <w:r>
-        <w:t>stateless</w:t>
-      </w:r>
-      <w:proofErr w:type="spellEnd"/>
-      <w:r>
-        <w:t xml:space="preserve"> est qu'il n'est pas possible de </w:t>
-      </w:r>
-      <w:r>
-        <w:t>révoquer</w:t>
-      </w:r>
-      <w:r>
-        <w:t xml:space="preserve"> un token d'authentification, il est donc essentiel de limité la validité du token.</w:t>
+      <w:pPr>
+        <w:pStyle w:val="Titre2"/>
+      </w:pPr>
+      <w:r>
+        <w:t>Gestionnaire d'authentification</w:t>
       </w:r>
     </w:p>
     <w:p/>
     <w:p>
       <w:r>
-        <w:t xml:space="preserve">Dans le cas où une révocation des </w:t>
-      </w:r>
-      <w:proofErr w:type="spellStart"/>
-      <w:r>
-        <w:t>tokens</w:t>
-      </w:r>
-      <w:proofErr w:type="spellEnd"/>
-      <w:r>
-        <w:t xml:space="preserve"> doit être implémenté, l'authentification ne pourra plus rester </w:t>
-      </w:r>
-      <w:proofErr w:type="spellStart"/>
-      <w:r>
-        <w:rPr>
-          <w:lang w:val="fr-CH"/>
-        </w:rPr>
-        <w:t>stateless</w:t>
-      </w:r>
-      <w:proofErr w:type="spellEnd"/>
-      <w:r>
-        <w:t xml:space="preserve">, un stockage des </w:t>
-      </w:r>
-      <w:proofErr w:type="spellStart"/>
-      <w:r>
-        <w:t>tokens</w:t>
-      </w:r>
-      <w:proofErr w:type="spellEnd"/>
-      <w:r>
-        <w:t xml:space="preserve"> sera nécessaire.</w:t>
+        <w:t>Pour simplifier le processus d'authentification, qui est implémenté sur plusieurs endpoints, il serait préférable d'ajouté un gestionnaire d'authentification qui aurait comme tâche de récupérer les headers HTTP et validé le token envoyé avec les requêtes sur l'application.</w:t>
       </w:r>
     </w:p>
     <w:p/>
     <w:p>
       <w:r>
-        <w:t>Les JWT permettent d'attribuer des scopes de droits à un utilisateur, ce qui permet de limiter l'accès d'un utilisateur à la modification de ses propres activités uniquement.</w:t>
-      </w:r>
-    </w:p>
-    <w:p/>
-    <w:p>
-      <w:pPr>
-        <w:pStyle w:val="Titre2"/>
-      </w:pPr>
-      <w:r>
-        <w:t>Gestionnaire d'authentification</w:t>
-      </w:r>
-    </w:p>
-    <w:p/>
-    <w:p>
-      <w:r>
-        <w:t>Pour simplifier le processus d'authentification, qui est implémenté sur plusieurs endpoints, il serait préférable d'ajouté un gestionnaire d'authentification qui aurait comme tâche de récupérer les headers HTTP et validé le token envoyé avec les requêtes sur l'application.</w:t>
-      </w:r>
-    </w:p>
-    <w:p/>
-    <w:p>
-      <w:r>
-        <w:t>Ce gestionnaire prendrait la forme d'une classe (</w:t>
-      </w:r>
-      <w:proofErr w:type="spellStart"/>
-      <w:r>
-        <w:t>AuthenticationManager</w:t>
-      </w:r>
-      <w:proofErr w:type="spellEnd"/>
-      <w:r>
-        <w:t>)</w:t>
+        <w:t>Ce gestionnaire prendrait la forme d'une classe (AuthenticationManager)</w:t>
       </w:r>
     </w:p>
     <w:p/>
@@ -9207,15 +8841,7 @@
             </w:r>
             <w:r>
               <w:tab/>
-              <w:t xml:space="preserve">[Object </w:t>
-            </w:r>
-            <w:proofErr w:type="spellStart"/>
-            <w:r>
-              <w:t>object</w:t>
-            </w:r>
-            <w:proofErr w:type="spellEnd"/>
-            <w:r>
-              <w:t>]</w:t>
+              <w:t>[Object object]</w:t>
             </w:r>
           </w:p>
           <w:p>
@@ -9303,14 +8929,12 @@
       <w:r>
         <w:t xml:space="preserve"> les cas les objets ‘</w:t>
       </w:r>
-      <w:proofErr w:type="gramStart"/>
       <w:r>
         <w:rPr>
           <w:lang w:val="fr-CH"/>
         </w:rPr>
         <w:t>data</w:t>
       </w:r>
-      <w:proofErr w:type="gramEnd"/>
       <w:r>
         <w:rPr>
           <w:lang w:val="fr-CH"/>
@@ -9323,19 +8947,11 @@
       <w:r>
         <w:t xml:space="preserve"> ‘</w:t>
       </w:r>
-      <w:proofErr w:type="spellStart"/>
       <w:r>
         <w:rPr>
           <w:lang w:val="fr-CH"/>
         </w:rPr>
-        <w:t>error</w:t>
-      </w:r>
-      <w:proofErr w:type="spellEnd"/>
-      <w:r>
-        <w:rPr>
-          <w:lang w:val="fr-CH"/>
-        </w:rPr>
-        <w:t>’</w:t>
+        <w:t>error’</w:t>
       </w:r>
       <w:r>
         <w:t xml:space="preserve"> seront présents).</w:t>
@@ -9378,15 +8994,7 @@
         <w:t>s</w:t>
       </w:r>
       <w:r>
-        <w:t xml:space="preserve"> de retour, il serait préférable d’ajouter un </w:t>
-      </w:r>
-      <w:proofErr w:type="spellStart"/>
-      <w:r>
-        <w:t>gestionne</w:t>
-      </w:r>
-      <w:proofErr w:type="spellEnd"/>
-      <w:r>
-        <w:t xml:space="preserve"> de structure de retour. Il sera donc possible, avec ce gestionnaire, de vérifier </w:t>
+        <w:t xml:space="preserve"> de retour, il serait préférable d’ajouter un gestionne de structure de retour. Il sera donc possible, avec ce gestionnaire, de vérifier </w:t>
       </w:r>
       <w:r>
         <w:t>pour chaque retour utilisateur, la validité du format de retour.</w:t>
@@ -9438,11 +9046,9 @@
             <w:tcW w:w="2204" w:type="dxa"/>
           </w:tcPr>
           <w:p>
-            <w:proofErr w:type="spellStart"/>
             <w:r>
               <w:t>MysqlError</w:t>
             </w:r>
-            <w:proofErr w:type="spellEnd"/>
           </w:p>
         </w:tc>
         <w:tc>
@@ -9469,11 +9075,9 @@
             <w:tcW w:w="2204" w:type="dxa"/>
           </w:tcPr>
           <w:p>
-            <w:proofErr w:type="spellStart"/>
             <w:r>
               <w:t>UnauthorizedError</w:t>
             </w:r>
-            <w:proofErr w:type="spellEnd"/>
           </w:p>
         </w:tc>
         <w:tc>
@@ -9500,12 +9104,10 @@
             <w:tcW w:w="2204" w:type="dxa"/>
           </w:tcPr>
           <w:p>
-            <w:proofErr w:type="spellStart"/>
             <w:r>
               <w:lastRenderedPageBreak/>
               <w:t>MissingFieldError</w:t>
             </w:r>
-            <w:proofErr w:type="spellEnd"/>
           </w:p>
         </w:tc>
         <w:tc>
@@ -9529,11 +9131,9 @@
             <w:tcW w:w="2204" w:type="dxa"/>
           </w:tcPr>
           <w:p>
-            <w:proofErr w:type="spellStart"/>
             <w:r>
               <w:t>InvalidFormatError</w:t>
             </w:r>
-            <w:proofErr w:type="spellEnd"/>
           </w:p>
         </w:tc>
         <w:tc>
@@ -9545,15 +9145,7 @@
               <w:cnfStyle w:val="000000000000" w:firstRow="0" w:lastRow="0" w:firstColumn="0" w:lastColumn="0" w:oddVBand="0" w:evenVBand="0" w:oddHBand="0" w:evenHBand="0" w:firstRowFirstColumn="0" w:firstRowLastColumn="0" w:lastRowFirstColumn="0" w:lastRowLastColumn="0"/>
             </w:pPr>
             <w:r>
-              <w:t xml:space="preserve">Cette classe d’erreur doit être utilisé lorsqu’un champ ne contient pas le bon format de données, par exemple un email sans ‘@’, ou encore une chaîne de </w:t>
-            </w:r>
-            <w:proofErr w:type="spellStart"/>
-            <w:r>
-              <w:t>charactères</w:t>
-            </w:r>
-            <w:proofErr w:type="spellEnd"/>
-            <w:r>
-              <w:t xml:space="preserve"> à la place d’un entier</w:t>
+              <w:t>Cette classe d’erreur doit être utilisé lorsqu’un champ ne contient pas le bon format de données, par exemple un email sans ‘@’, ou encore une chaîne de charactères à la place d’un entier</w:t>
             </w:r>
           </w:p>
         </w:tc>
@@ -10478,15 +10070,7 @@
           </w:tcPr>
           <w:p>
             <w:r>
-              <w:t>/subscription/{</w:t>
-            </w:r>
-            <w:proofErr w:type="spellStart"/>
-            <w:r>
-              <w:t>subid</w:t>
-            </w:r>
-            <w:proofErr w:type="spellEnd"/>
-            <w:r>
-              <w:t>}</w:t>
+              <w:t>/subscription/{subid}</w:t>
             </w:r>
           </w:p>
         </w:tc>
@@ -10702,15 +10286,7 @@
     <w:p/>
     <w:p>
       <w:r>
-        <w:t xml:space="preserve">Le moteur de base de données utilisé est </w:t>
-      </w:r>
-      <w:proofErr w:type="spellStart"/>
-      <w:r>
-        <w:t>InnoDB</w:t>
-      </w:r>
-      <w:proofErr w:type="spellEnd"/>
-      <w:r>
-        <w:t>, car il est le moteur de base de données par défaut fournit avec MySQL. Ce moteur remplis toutes les contraintes imposées par le projet et l'architecture choisie (Clé primaire, clé étrangère, transactions, types de champs).</w:t>
+        <w:t>Le moteur de base de données utilisé est InnoDB, car il est le moteur de base de données par défaut fournit avec MySQL. Ce moteur remplis toutes les contraintes imposées par le projet et l'architecture choisie (Clé primaire, clé étrangère, transactions, types de champs).</w:t>
       </w:r>
     </w:p>
     <w:p/>
@@ -10722,15 +10298,7 @@
         <w:t>a</w:t>
       </w:r>
       <w:r>
-        <w:t xml:space="preserve"> été choisi car je ne maitrise pas de moteur non-relationnel tels que </w:t>
-      </w:r>
-      <w:proofErr w:type="spellStart"/>
-      <w:r>
-        <w:t>MongoDB</w:t>
-      </w:r>
-      <w:proofErr w:type="spellEnd"/>
-      <w:r>
-        <w:t>.</w:t>
+        <w:t xml:space="preserve"> été choisi car je ne maitrise pas de moteur non-relationnel tels que MongoDB.</w:t>
       </w:r>
     </w:p>
     <w:p/>
@@ -10843,29 +10411,13 @@
     <w:p/>
     <w:p>
       <w:r>
-        <w:t xml:space="preserve">Les identifiants (clé primaire et clé étrangères) sont en </w:t>
-      </w:r>
-      <w:proofErr w:type="gramStart"/>
-      <w:r>
-        <w:t>VARCHAR(</w:t>
-      </w:r>
-      <w:proofErr w:type="gramEnd"/>
-      <w:r>
-        <w:t>36) ca</w:t>
+        <w:t>Les identifiants (clé primaire et clé étrangères) sont en VARCHAR(36) ca</w:t>
       </w:r>
       <w:r>
         <w:t>r le choix de stock</w:t>
       </w:r>
       <w:r>
-        <w:t xml:space="preserve">er des </w:t>
-      </w:r>
-      <w:proofErr w:type="spellStart"/>
-      <w:r>
-        <w:t>UUIDs</w:t>
-      </w:r>
-      <w:proofErr w:type="spellEnd"/>
-      <w:r>
-        <w:t xml:space="preserve"> a été pris.</w:t>
+        <w:t>er des UUIDs a été pris.</w:t>
       </w:r>
       <w:r>
         <w:t xml:space="preserve"> Il permet de générer des identifiants différ</w:t>
@@ -10970,7 +10522,6 @@
                 <w:lang w:eastAsia="fr-CH"/>
               </w:rPr>
             </w:pPr>
-            <w:proofErr w:type="spellStart"/>
             <w:r>
               <w:rPr>
                 <w:lang w:eastAsia="fr-CH"/>
@@ -10983,7 +10534,6 @@
               </w:rPr>
               <w:t>assword</w:t>
             </w:r>
-            <w:proofErr w:type="spellEnd"/>
           </w:p>
         </w:tc>
         <w:tc>
@@ -11018,14 +10568,12 @@
                 <w:lang w:eastAsia="fr-CH"/>
               </w:rPr>
             </w:pPr>
-            <w:proofErr w:type="spellStart"/>
             <w:r>
               <w:rPr>
                 <w:lang w:eastAsia="fr-CH"/>
               </w:rPr>
               <w:t>disabled</w:t>
             </w:r>
-            <w:proofErr w:type="spellEnd"/>
           </w:p>
         </w:tc>
         <w:tc>
@@ -11444,7 +10992,19 @@
               <w:rPr>
                 <w:lang w:eastAsia="fr-CH"/>
               </w:rPr>
-              <w:t>Stocke la latitude de l’enregistrement de position avec une précision d’environ 100mm</w:t>
+              <w:t xml:space="preserve">Stocke la latitude de l’enregistrement de position </w:t>
+            </w:r>
+            <w:r>
+              <w:rPr>
+                <w:lang w:eastAsia="fr-CH"/>
+              </w:rPr>
+              <w:t>avec une précision d’environ 10c</w:t>
+            </w:r>
+            <w:r>
+              <w:rPr>
+                <w:lang w:eastAsia="fr-CH"/>
+              </w:rPr>
+              <w:t>m</w:t>
             </w:r>
           </w:p>
         </w:tc>
@@ -11484,7 +11044,19 @@
               <w:rPr>
                 <w:lang w:eastAsia="fr-CH"/>
               </w:rPr>
-              <w:t>Stocke la longitude de l’enregistrement de position avec une précision d’environ 100mm</w:t>
+              <w:t xml:space="preserve">Stocke la longitude de l’enregistrement de position </w:t>
+            </w:r>
+            <w:r>
+              <w:rPr>
+                <w:lang w:eastAsia="fr-CH"/>
+              </w:rPr>
+              <w:t>avec une précision d’environ 10c</w:t>
+            </w:r>
+            <w:r>
+              <w:rPr>
+                <w:lang w:eastAsia="fr-CH"/>
+              </w:rPr>
+              <w:t>m</w:t>
             </w:r>
           </w:p>
         </w:tc>
@@ -11757,14 +11329,12 @@
                 <w:lang w:eastAsia="fr-CH"/>
               </w:rPr>
             </w:pPr>
-            <w:proofErr w:type="spellStart"/>
             <w:r>
               <w:rPr>
                 <w:lang w:eastAsia="fr-CH"/>
               </w:rPr>
               <w:t>paused</w:t>
             </w:r>
-            <w:proofErr w:type="spellEnd"/>
           </w:p>
         </w:tc>
         <w:tc>
@@ -11806,14 +11376,12 @@
       <w:pPr>
         <w:pStyle w:val="Titre3"/>
       </w:pPr>
-      <w:proofErr w:type="spellStart"/>
       <w:r>
         <w:t>Activit</w:t>
       </w:r>
       <w:r>
         <w:t>yType</w:t>
       </w:r>
-      <w:proofErr w:type="spellEnd"/>
     </w:p>
     <w:p/>
     <w:tbl>
@@ -11945,15 +11513,7 @@
     <w:p/>
     <w:p>
       <w:r>
-        <w:t xml:space="preserve">La connexion à l’interface web utilisera l’identifiant unique naturel d’un utilisateur (email). L’utilisateur devra aussi fournir un mot de passe. Des appels à l’API seront effectué sur le </w:t>
-      </w:r>
-      <w:proofErr w:type="spellStart"/>
-      <w:r>
-        <w:t>endpoint</w:t>
-      </w:r>
-      <w:proofErr w:type="spellEnd"/>
-      <w:r>
-        <w:t xml:space="preserve"> d’obtention du token.</w:t>
+        <w:t>La connexion à l’interface web utilisera l’identifiant unique naturel d’un utilisateur (email). L’utilisateur devra aussi fournir un mot de passe. Des appels à l’API seront effectué sur le endpoint d’obtention du token.</w:t>
       </w:r>
     </w:p>
     <w:p/>
@@ -12052,11 +11612,9 @@
           </wp:anchor>
         </w:drawing>
       </w:r>
-      <w:proofErr w:type="spellStart"/>
       <w:r>
         <w:t>Wireframes</w:t>
       </w:r>
-      <w:proofErr w:type="spellEnd"/>
     </w:p>
     <w:p/>
     <w:p>
@@ -12159,7 +11717,7 @@
           <v:shape id="_x0000_i1026" type="#_x0000_t75" style="width:570pt;height:402pt" o:ole="">
             <v:imagedata r:id="rId16" o:title=""/>
           </v:shape>
-          <o:OLEObject Type="Embed" ProgID="Visio.Drawing.15" ShapeID="_x0000_i1026" DrawAspect="Content" ObjectID="_1614768889" r:id="rId17"/>
+          <o:OLEObject Type="Embed" ProgID="Visio.Drawing.15" ShapeID="_x0000_i1026" DrawAspect="Content" ObjectID="_1615114488" r:id="rId17"/>
         </w:object>
       </w:r>
     </w:p>
@@ -12169,7 +11727,7 @@
           <v:shape id="_x0000_i1027" type="#_x0000_t75" style="width:493.5pt;height:419.25pt" o:ole="">
             <v:imagedata r:id="rId18" o:title=""/>
           </v:shape>
-          <o:OLEObject Type="Embed" ProgID="Visio.Drawing.15" ShapeID="_x0000_i1027" DrawAspect="Content" ObjectID="_1614768890" r:id="rId19"/>
+          <o:OLEObject Type="Embed" ProgID="Visio.Drawing.15" ShapeID="_x0000_i1027" DrawAspect="Content" ObjectID="_1615114489" r:id="rId19"/>
         </w:object>
       </w:r>
       <w:bookmarkStart w:id="35" w:name="_Toc71703259"/>
@@ -12188,10 +11746,10 @@
       </w:pPr>
       <w:r>
         <w:object w:dxaOrig="11536" w:dyaOrig="8731">
-          <v:shape id="_x0000_i1046" type="#_x0000_t75" style="width:576.75pt;height:436.5pt" o:ole="">
+          <v:shape id="_x0000_i1028" type="#_x0000_t75" style="width:576.75pt;height:436.5pt" o:ole="">
             <v:imagedata r:id="rId20" o:title=""/>
           </v:shape>
-          <o:OLEObject Type="Embed" ProgID="Visio.Drawing.15" ShapeID="_x0000_i1046" DrawAspect="Content" ObjectID="_1614768891" r:id="rId21"/>
+          <o:OLEObject Type="Embed" ProgID="Visio.Drawing.15" ShapeID="_x0000_i1028" DrawAspect="Content" ObjectID="_1615114490" r:id="rId21"/>
         </w:object>
       </w:r>
       <w:r>
@@ -12204,14 +11762,12 @@
       </w:pPr>
       <w:r>
         <w:object w:dxaOrig="11536" w:dyaOrig="8731">
-          <v:shape id="_x0000_i1047" type="#_x0000_t75" style="width:576.75pt;height:436.5pt" o:ole="">
+          <v:shape id="_x0000_i1029" type="#_x0000_t75" style="width:576.75pt;height:436.5pt" o:ole="">
             <v:imagedata r:id="rId22" o:title=""/>
           </v:shape>
-          <o:OLEObject Type="Embed" ProgID="Visio.Drawing.15" ShapeID="_x0000_i1047" DrawAspect="Content" ObjectID="_1614768892" r:id="rId23"/>
+          <o:OLEObject Type="Embed" ProgID="Visio.Drawing.15" ShapeID="_x0000_i1029" DrawAspect="Content" ObjectID="_1615114491" r:id="rId23"/>
         </w:object>
       </w:r>
-      <w:bookmarkStart w:id="36" w:name="_GoBack"/>
-      <w:bookmarkEnd w:id="36"/>
       <w:r>
         <w:br w:type="page"/>
       </w:r>
@@ -12239,12 +11795,12 @@
           <w:sz w:val="28"/>
         </w:rPr>
       </w:pPr>
-      <w:bookmarkStart w:id="37" w:name="_Toc4070109"/>
+      <w:bookmarkStart w:id="36" w:name="_Toc4070109"/>
       <w:r>
         <w:lastRenderedPageBreak/>
         <w:t>Cas d’utilisation</w:t>
       </w:r>
-      <w:bookmarkEnd w:id="37"/>
+      <w:bookmarkEnd w:id="36"/>
     </w:p>
     <w:p>
       <w:pPr>
@@ -12273,10 +11829,10 @@
     <w:p>
       <w:r>
         <w:object w:dxaOrig="9571" w:dyaOrig="10306">
-          <v:shape id="_x0000_i1028" type="#_x0000_t75" style="width:453.75pt;height:488.25pt" o:ole="">
+          <v:shape id="_x0000_i1030" type="#_x0000_t75" style="width:453.75pt;height:488.25pt" o:ole="">
             <v:imagedata r:id="rId26" o:title=""/>
           </v:shape>
-          <o:OLEObject Type="Embed" ProgID="Visio.Drawing.15" ShapeID="_x0000_i1028" DrawAspect="Content" ObjectID="_1614768893" r:id="rId27"/>
+          <o:OLEObject Type="Embed" ProgID="Visio.Drawing.15" ShapeID="_x0000_i1030" DrawAspect="Content" ObjectID="_1615114492" r:id="rId27"/>
         </w:object>
       </w:r>
     </w:p>
@@ -13217,7 +12773,7 @@
               <w:t xml:space="preserve">Je veux enregistrer </w:t>
             </w:r>
             <w:r>
-              <w:t>une activité sportive</w:t>
+              <w:t xml:space="preserve">un GPX </w:t>
             </w:r>
           </w:p>
         </w:tc>
@@ -13230,7 +12786,7 @@
               <w:t xml:space="preserve">Dans le but </w:t>
             </w:r>
             <w:r>
-              <w:t>de la stocker dans l'application</w:t>
+              <w:t>d'analyser mon activité sportive</w:t>
             </w:r>
           </w:p>
         </w:tc>
@@ -13570,6 +13126,9 @@
             <w:cnfStyle w:val="001000000000" w:firstRow="0" w:lastRow="0" w:firstColumn="1" w:lastColumn="0" w:oddVBand="0" w:evenVBand="0" w:oddHBand="0" w:evenHBand="0" w:firstRowFirstColumn="0" w:firstRowLastColumn="0" w:lastRowFirstColumn="0" w:lastRowLastColumn="0"/>
             <w:tcW w:w="2382" w:type="dxa"/>
             <w:vMerge/>
+            <w:tcBorders>
+              <w:top w:val="single" w:sz="4" w:space="0" w:color="auto"/>
+            </w:tcBorders>
           </w:tcPr>
           <w:p>
             <w:pPr>
@@ -13587,7 +13146,7 @@
               <w:cnfStyle w:val="000000100000" w:firstRow="0" w:lastRow="0" w:firstColumn="0" w:lastColumn="0" w:oddVBand="0" w:evenVBand="0" w:oddHBand="1" w:evenHBand="0" w:firstRowFirstColumn="0" w:firstRowLastColumn="0" w:lastRowFirstColumn="0" w:lastRowLastColumn="0"/>
             </w:pPr>
             <w:r>
-              <w:t>3a</w:t>
+              <w:t>2b</w:t>
             </w:r>
           </w:p>
         </w:tc>
@@ -13600,7 +13159,7 @@
               <w:cnfStyle w:val="000000100000" w:firstRow="0" w:lastRow="0" w:firstColumn="0" w:lastColumn="0" w:oddVBand="0" w:evenVBand="0" w:oddHBand="1" w:evenHBand="0" w:firstRowFirstColumn="0" w:firstRowLastColumn="0" w:lastRowFirstColumn="0" w:lastRowLastColumn="0"/>
             </w:pPr>
             <w:r>
-              <w:t>Format de date de début invalide</w:t>
+              <w:t>Format de GPX invalide</w:t>
             </w:r>
           </w:p>
           <w:p>
@@ -13608,8 +13167,10 @@
               <w:cnfStyle w:val="000000100000" w:firstRow="0" w:lastRow="0" w:firstColumn="0" w:lastColumn="0" w:oddVBand="0" w:evenVBand="0" w:oddHBand="1" w:evenHBand="0" w:firstRowFirstColumn="0" w:firstRowLastColumn="0" w:lastRowFirstColumn="0" w:lastRowLastColumn="0"/>
             </w:pPr>
             <w:r>
-              <w:t>API : Retourne une erreur de format de date</w:t>
-            </w:r>
+              <w:t>API : Retourne une erreur de format GPX invalide</w:t>
+            </w:r>
+            <w:bookmarkStart w:id="37" w:name="_GoBack"/>
+            <w:bookmarkEnd w:id="37"/>
           </w:p>
         </w:tc>
       </w:tr>
@@ -13639,6 +13200,59 @@
               <w:cnfStyle w:val="000000000000" w:firstRow="0" w:lastRow="0" w:firstColumn="0" w:lastColumn="0" w:oddVBand="0" w:evenVBand="0" w:oddHBand="0" w:evenHBand="0" w:firstRowFirstColumn="0" w:firstRowLastColumn="0" w:lastRowFirstColumn="0" w:lastRowLastColumn="0"/>
             </w:pPr>
             <w:r>
+              <w:t>3a</w:t>
+            </w:r>
+          </w:p>
+        </w:tc>
+        <w:tc>
+          <w:tcPr>
+            <w:tcW w:w="5808" w:type="dxa"/>
+          </w:tcPr>
+          <w:p>
+            <w:pPr>
+              <w:cnfStyle w:val="000000000000" w:firstRow="0" w:lastRow="0" w:firstColumn="0" w:lastColumn="0" w:oddVBand="0" w:evenVBand="0" w:oddHBand="0" w:evenHBand="0" w:firstRowFirstColumn="0" w:firstRowLastColumn="0" w:lastRowFirstColumn="0" w:lastRowLastColumn="0"/>
+            </w:pPr>
+            <w:r>
+              <w:t>Format de date de début invalide</w:t>
+            </w:r>
+          </w:p>
+          <w:p>
+            <w:pPr>
+              <w:cnfStyle w:val="000000000000" w:firstRow="0" w:lastRow="0" w:firstColumn="0" w:lastColumn="0" w:oddVBand="0" w:evenVBand="0" w:oddHBand="0" w:evenHBand="0" w:firstRowFirstColumn="0" w:firstRowLastColumn="0" w:lastRowFirstColumn="0" w:lastRowLastColumn="0"/>
+            </w:pPr>
+            <w:r>
+              <w:t>API : Retourne une erreur de format de date</w:t>
+            </w:r>
+          </w:p>
+        </w:tc>
+      </w:tr>
+      <w:tr>
+        <w:trPr>
+          <w:cnfStyle w:val="000000100000" w:firstRow="0" w:lastRow="0" w:firstColumn="0" w:lastColumn="0" w:oddVBand="0" w:evenVBand="0" w:oddHBand="1" w:evenHBand="0" w:firstRowFirstColumn="0" w:firstRowLastColumn="0" w:lastRowFirstColumn="0" w:lastRowLastColumn="0"/>
+          <w:trHeight w:val="409"/>
+        </w:trPr>
+        <w:tc>
+          <w:tcPr>
+            <w:cnfStyle w:val="001000000000" w:firstRow="0" w:lastRow="0" w:firstColumn="1" w:lastColumn="0" w:oddVBand="0" w:evenVBand="0" w:oddHBand="0" w:evenHBand="0" w:firstRowFirstColumn="0" w:firstRowLastColumn="0" w:lastRowFirstColumn="0" w:lastRowLastColumn="0"/>
+            <w:tcW w:w="2382" w:type="dxa"/>
+            <w:vMerge/>
+          </w:tcPr>
+          <w:p>
+            <w:pPr>
+              <w:jc w:val="left"/>
+            </w:pPr>
+          </w:p>
+        </w:tc>
+        <w:tc>
+          <w:tcPr>
+            <w:tcW w:w="870" w:type="dxa"/>
+          </w:tcPr>
+          <w:p>
+            <w:pPr>
+              <w:jc w:val="center"/>
+              <w:cnfStyle w:val="000000100000" w:firstRow="0" w:lastRow="0" w:firstColumn="0" w:lastColumn="0" w:oddVBand="0" w:evenVBand="0" w:oddHBand="1" w:evenHBand="0" w:firstRowFirstColumn="0" w:firstRowLastColumn="0" w:lastRowFirstColumn="0" w:lastRowLastColumn="0"/>
+            </w:pPr>
+            <w:r>
               <w:t>3b</w:t>
             </w:r>
           </w:p>
@@ -13649,18 +13263,63 @@
           </w:tcPr>
           <w:p>
             <w:pPr>
+              <w:cnfStyle w:val="000000100000" w:firstRow="0" w:lastRow="0" w:firstColumn="0" w:lastColumn="0" w:oddVBand="0" w:evenVBand="0" w:oddHBand="1" w:evenHBand="0" w:firstRowFirstColumn="0" w:firstRowLastColumn="0" w:lastRowFirstColumn="0" w:lastRowLastColumn="0"/>
+            </w:pPr>
+            <w:r>
+              <w:t xml:space="preserve">Format de date de fin invalide </w:t>
+            </w:r>
+          </w:p>
+          <w:p>
+            <w:pPr>
+              <w:cnfStyle w:val="000000100000" w:firstRow="0" w:lastRow="0" w:firstColumn="0" w:lastColumn="0" w:oddVBand="0" w:evenVBand="0" w:oddHBand="1" w:evenHBand="0" w:firstRowFirstColumn="0" w:firstRowLastColumn="0" w:lastRowFirstColumn="0" w:lastRowLastColumn="0"/>
+            </w:pPr>
+            <w:r>
+              <w:t>API : Retourne une erreur de format de date</w:t>
+            </w:r>
+          </w:p>
+        </w:tc>
+      </w:tr>
+      <w:tr>
+        <w:tc>
+          <w:tcPr>
+            <w:cnfStyle w:val="001000000000" w:firstRow="0" w:lastRow="0" w:firstColumn="1" w:lastColumn="0" w:oddVBand="0" w:evenVBand="0" w:oddHBand="0" w:evenHBand="0" w:firstRowFirstColumn="0" w:firstRowLastColumn="0" w:lastRowFirstColumn="0" w:lastRowLastColumn="0"/>
+            <w:tcW w:w="2382" w:type="dxa"/>
+            <w:vMerge/>
+          </w:tcPr>
+          <w:p/>
+        </w:tc>
+        <w:tc>
+          <w:tcPr>
+            <w:tcW w:w="870" w:type="dxa"/>
+          </w:tcPr>
+          <w:p>
+            <w:pPr>
+              <w:jc w:val="center"/>
               <w:cnfStyle w:val="000000000000" w:firstRow="0" w:lastRow="0" w:firstColumn="0" w:lastColumn="0" w:oddVBand="0" w:evenVBand="0" w:oddHBand="0" w:evenHBand="0" w:firstRowFirstColumn="0" w:firstRowLastColumn="0" w:lastRowFirstColumn="0" w:lastRowLastColumn="0"/>
             </w:pPr>
             <w:r>
-              <w:t xml:space="preserve">Format de date de fin invalide </w:t>
-            </w:r>
-          </w:p>
+              <w:t>3c</w:t>
+            </w:r>
+          </w:p>
+        </w:tc>
+        <w:tc>
+          <w:tcPr>
+            <w:tcW w:w="5808" w:type="dxa"/>
+          </w:tcPr>
           <w:p>
             <w:pPr>
               <w:cnfStyle w:val="000000000000" w:firstRow="0" w:lastRow="0" w:firstColumn="0" w:lastColumn="0" w:oddVBand="0" w:evenVBand="0" w:oddHBand="0" w:evenHBand="0" w:firstRowFirstColumn="0" w:firstRowLastColumn="0" w:lastRowFirstColumn="0" w:lastRowLastColumn="0"/>
             </w:pPr>
             <w:r>
-              <w:t>API : Retourne une erreur de format de date</w:t>
+              <w:t>ID de type d'activité inexistant</w:t>
+            </w:r>
+          </w:p>
+          <w:p>
+            <w:pPr>
+              <w:cnfStyle w:val="000000000000" w:firstRow="0" w:lastRow="0" w:firstColumn="0" w:lastColumn="0" w:oddVBand="0" w:evenVBand="0" w:oddHBand="0" w:evenHBand="0" w:firstRowFirstColumn="0" w:firstRowLastColumn="0" w:lastRowFirstColumn="0" w:lastRowLastColumn="0"/>
+            </w:pPr>
+            <w:r>
+              <w:t>API : Retourne une erreur de format d'activité</w:t>
             </w:r>
           </w:p>
         </w:tc>
@@ -13687,7 +13346,7 @@
               <w:cnfStyle w:val="000000100000" w:firstRow="0" w:lastRow="0" w:firstColumn="0" w:lastColumn="0" w:oddVBand="0" w:evenVBand="0" w:oddHBand="1" w:evenHBand="0" w:firstRowFirstColumn="0" w:firstRowLastColumn="0" w:lastRowFirstColumn="0" w:lastRowLastColumn="0"/>
             </w:pPr>
             <w:r>
-              <w:t>3c</w:t>
+              <w:t>3d</w:t>
             </w:r>
           </w:p>
         </w:tc>
@@ -13700,7 +13359,10 @@
               <w:cnfStyle w:val="000000100000" w:firstRow="0" w:lastRow="0" w:firstColumn="0" w:lastColumn="0" w:oddVBand="0" w:evenVBand="0" w:oddHBand="1" w:evenHBand="0" w:firstRowFirstColumn="0" w:firstRowLastColumn="0" w:lastRowFirstColumn="0" w:lastRowLastColumn="0"/>
             </w:pPr>
             <w:r>
-              <w:t>Type d'activité inexistant</w:t>
+              <w:t>Champs fichier GPX vide</w:t>
+            </w:r>
+            <w:r>
+              <w:t>, autres champs vides</w:t>
             </w:r>
           </w:p>
           <w:p>
@@ -13708,12 +13370,135 @@
               <w:cnfStyle w:val="000000100000" w:firstRow="0" w:lastRow="0" w:firstColumn="0" w:lastColumn="0" w:oddVBand="0" w:evenVBand="0" w:oddHBand="1" w:evenHBand="0" w:firstRowFirstColumn="0" w:firstRowLastColumn="0" w:lastRowFirstColumn="0" w:lastRowLastColumn="0"/>
             </w:pPr>
             <w:r>
-              <w:t>API : Retourne une erreur de format d'activité</w:t>
+              <w:t>API : Retourne une erreur de champs manquant</w:t>
+            </w:r>
+          </w:p>
+        </w:tc>
+      </w:tr>
+    </w:tbl>
+    <w:p/>
+    <w:p/>
+    <w:tbl>
+      <w:tblPr>
+        <w:tblStyle w:val="Grilledutableau"/>
+        <w:tblW w:w="0" w:type="auto"/>
+        <w:tblCellMar>
+          <w:top w:w="57" w:type="dxa"/>
+          <w:bottom w:w="57" w:type="dxa"/>
+        </w:tblCellMar>
+        <w:tblLook w:val="04A0" w:firstRow="1" w:lastRow="0" w:firstColumn="1" w:lastColumn="0" w:noHBand="0" w:noVBand="1"/>
+      </w:tblPr>
+      <w:tblGrid>
+        <w:gridCol w:w="3020"/>
+        <w:gridCol w:w="3020"/>
+        <w:gridCol w:w="3020"/>
+      </w:tblGrid>
+      <w:tr>
+        <w:tc>
+          <w:tcPr>
+            <w:tcW w:w="3020" w:type="dxa"/>
+          </w:tcPr>
+          <w:p>
+            <w:r>
+              <w:t>En tant que membre</w:t>
+            </w:r>
+          </w:p>
+        </w:tc>
+        <w:tc>
+          <w:tcPr>
+            <w:tcW w:w="3020" w:type="dxa"/>
+          </w:tcPr>
+          <w:p>
+            <w:r>
+              <w:t xml:space="preserve">Je veux enregistrer </w:t>
+            </w:r>
+            <w:r>
+              <w:t>une activité sportive sans GPX</w:t>
+            </w:r>
+          </w:p>
+        </w:tc>
+        <w:tc>
+          <w:tcPr>
+            <w:tcW w:w="3020" w:type="dxa"/>
+          </w:tcPr>
+          <w:p>
+            <w:r>
+              <w:t xml:space="preserve">Dans le but </w:t>
+            </w:r>
+            <w:r>
+              <w:t>d'analyser mon activité sportive</w:t>
+            </w:r>
+          </w:p>
+        </w:tc>
+      </w:tr>
+    </w:tbl>
+    <w:p/>
+    <w:tbl>
+      <w:tblPr>
+        <w:tblStyle w:val="TableauGrille5Fonc"/>
+        <w:tblW w:w="0" w:type="auto"/>
+        <w:tblCellMar>
+          <w:top w:w="57" w:type="dxa"/>
+          <w:bottom w:w="57" w:type="dxa"/>
+        </w:tblCellMar>
+        <w:tblLook w:val="04A0" w:firstRow="1" w:lastRow="0" w:firstColumn="1" w:lastColumn="0" w:noHBand="0" w:noVBand="1"/>
+      </w:tblPr>
+      <w:tblGrid>
+        <w:gridCol w:w="2382"/>
+        <w:gridCol w:w="870"/>
+        <w:gridCol w:w="5808"/>
+      </w:tblGrid>
+      <w:tr>
+        <w:trPr>
+          <w:cnfStyle w:val="100000000000" w:firstRow="1" w:lastRow="0" w:firstColumn="0" w:lastColumn="0" w:oddVBand="0" w:evenVBand="0" w:oddHBand="0" w:evenHBand="0" w:firstRowFirstColumn="0" w:firstRowLastColumn="0" w:lastRowFirstColumn="0" w:lastRowLastColumn="0"/>
+        </w:trPr>
+        <w:tc>
+          <w:tcPr>
+            <w:cnfStyle w:val="001000000000" w:firstRow="0" w:lastRow="0" w:firstColumn="1" w:lastColumn="0" w:oddVBand="0" w:evenVBand="0" w:oddHBand="0" w:evenHBand="0" w:firstRowFirstColumn="0" w:firstRowLastColumn="0" w:lastRowFirstColumn="0" w:lastRowLastColumn="0"/>
+            <w:tcW w:w="2382" w:type="dxa"/>
+            <w:vMerge w:val="restart"/>
+          </w:tcPr>
+          <w:p>
+            <w:pPr>
+              <w:jc w:val="left"/>
+            </w:pPr>
+            <w:r>
+              <w:t>Déroulement</w:t>
+            </w:r>
+          </w:p>
+        </w:tc>
+        <w:tc>
+          <w:tcPr>
+            <w:tcW w:w="870" w:type="dxa"/>
+          </w:tcPr>
+          <w:p>
+            <w:pPr>
+              <w:jc w:val="center"/>
+              <w:cnfStyle w:val="100000000000" w:firstRow="1" w:lastRow="0" w:firstColumn="0" w:lastColumn="0" w:oddVBand="0" w:evenVBand="0" w:oddHBand="0" w:evenHBand="0" w:firstRowFirstColumn="0" w:firstRowLastColumn="0" w:lastRowFirstColumn="0" w:lastRowLastColumn="0"/>
+            </w:pPr>
+            <w:r>
+              <w:t>Étape</w:t>
+            </w:r>
+          </w:p>
+        </w:tc>
+        <w:tc>
+          <w:tcPr>
+            <w:tcW w:w="5808" w:type="dxa"/>
+          </w:tcPr>
+          <w:p>
+            <w:pPr>
+              <w:cnfStyle w:val="100000000000" w:firstRow="1" w:lastRow="0" w:firstColumn="0" w:lastColumn="0" w:oddVBand="0" w:evenVBand="0" w:oddHBand="0" w:evenHBand="0" w:firstRowFirstColumn="0" w:firstRowLastColumn="0" w:lastRowFirstColumn="0" w:lastRowLastColumn="0"/>
+            </w:pPr>
+            <w:r>
+              <w:t>Description</w:t>
             </w:r>
           </w:p>
         </w:tc>
       </w:tr>
       <w:tr>
+        <w:trPr>
+          <w:cnfStyle w:val="000000100000" w:firstRow="0" w:lastRow="0" w:firstColumn="0" w:lastColumn="0" w:oddVBand="0" w:evenVBand="0" w:oddHBand="1" w:evenHBand="0" w:firstRowFirstColumn="0" w:firstRowLastColumn="0" w:lastRowFirstColumn="0" w:lastRowLastColumn="0"/>
+        </w:trPr>
         <w:tc>
           <w:tcPr>
             <w:cnfStyle w:val="001000000000" w:firstRow="0" w:lastRow="0" w:firstColumn="1" w:lastColumn="0" w:oddVBand="0" w:evenVBand="0" w:oddHBand="0" w:evenHBand="0" w:firstRowFirstColumn="0" w:firstRowLastColumn="0" w:lastRowFirstColumn="0" w:lastRowLastColumn="0"/>
@@ -13729,9 +13514,415 @@
           <w:p>
             <w:pPr>
               <w:jc w:val="center"/>
+              <w:cnfStyle w:val="000000100000" w:firstRow="0" w:lastRow="0" w:firstColumn="0" w:lastColumn="0" w:oddVBand="0" w:evenVBand="0" w:oddHBand="1" w:evenHBand="0" w:firstRowFirstColumn="0" w:firstRowLastColumn="0" w:lastRowFirstColumn="0" w:lastRowLastColumn="0"/>
+            </w:pPr>
+            <w:r>
+              <w:t>1</w:t>
+            </w:r>
+          </w:p>
+        </w:tc>
+        <w:tc>
+          <w:tcPr>
+            <w:tcW w:w="5808" w:type="dxa"/>
+          </w:tcPr>
+          <w:p>
+            <w:pPr>
+              <w:cnfStyle w:val="000000100000" w:firstRow="0" w:lastRow="0" w:firstColumn="0" w:lastColumn="0" w:oddVBand="0" w:evenVBand="0" w:oddHBand="1" w:evenHBand="0" w:firstRowFirstColumn="0" w:firstRowLastColumn="0" w:lastRowFirstColumn="0" w:lastRowLastColumn="0"/>
+            </w:pPr>
+            <w:r>
+              <w:t>Membre : Soumet une requête POST à "user/{userid}/activity"</w:t>
+            </w:r>
+          </w:p>
+        </w:tc>
+      </w:tr>
+      <w:tr>
+        <w:tc>
+          <w:tcPr>
+            <w:cnfStyle w:val="001000000000" w:firstRow="0" w:lastRow="0" w:firstColumn="1" w:lastColumn="0" w:oddVBand="0" w:evenVBand="0" w:oddHBand="0" w:evenHBand="0" w:firstRowFirstColumn="0" w:firstRowLastColumn="0" w:lastRowFirstColumn="0" w:lastRowLastColumn="0"/>
+            <w:tcW w:w="2382" w:type="dxa"/>
+            <w:vMerge/>
+          </w:tcPr>
+          <w:p/>
+        </w:tc>
+        <w:tc>
+          <w:tcPr>
+            <w:tcW w:w="870" w:type="dxa"/>
+          </w:tcPr>
+          <w:p>
+            <w:pPr>
+              <w:jc w:val="center"/>
               <w:cnfStyle w:val="000000000000" w:firstRow="0" w:lastRow="0" w:firstColumn="0" w:lastColumn="0" w:oddVBand="0" w:evenVBand="0" w:oddHBand="0" w:evenHBand="0" w:firstRowFirstColumn="0" w:firstRowLastColumn="0" w:lastRowFirstColumn="0" w:lastRowLastColumn="0"/>
             </w:pPr>
             <w:r>
+              <w:t>2</w:t>
+            </w:r>
+          </w:p>
+        </w:tc>
+        <w:tc>
+          <w:tcPr>
+            <w:tcW w:w="5808" w:type="dxa"/>
+          </w:tcPr>
+          <w:p>
+            <w:pPr>
+              <w:cnfStyle w:val="000000000000" w:firstRow="0" w:lastRow="0" w:firstColumn="0" w:lastColumn="0" w:oddVBand="0" w:evenVBand="0" w:oddHBand="0" w:evenHBand="0" w:firstRowFirstColumn="0" w:firstRowLastColumn="0" w:lastRowFirstColumn="0" w:lastRowLastColumn="0"/>
+            </w:pPr>
+            <w:r>
+              <w:t>API : Valide la requête</w:t>
+            </w:r>
+          </w:p>
+        </w:tc>
+      </w:tr>
+      <w:tr>
+        <w:trPr>
+          <w:cnfStyle w:val="000000100000" w:firstRow="0" w:lastRow="0" w:firstColumn="0" w:lastColumn="0" w:oddVBand="0" w:evenVBand="0" w:oddHBand="1" w:evenHBand="0" w:firstRowFirstColumn="0" w:firstRowLastColumn="0" w:lastRowFirstColumn="0" w:lastRowLastColumn="0"/>
+        </w:trPr>
+        <w:tc>
+          <w:tcPr>
+            <w:cnfStyle w:val="001000000000" w:firstRow="0" w:lastRow="0" w:firstColumn="1" w:lastColumn="0" w:oddVBand="0" w:evenVBand="0" w:oddHBand="0" w:evenHBand="0" w:firstRowFirstColumn="0" w:firstRowLastColumn="0" w:lastRowFirstColumn="0" w:lastRowLastColumn="0"/>
+            <w:tcW w:w="2382" w:type="dxa"/>
+            <w:vMerge/>
+          </w:tcPr>
+          <w:p/>
+        </w:tc>
+        <w:tc>
+          <w:tcPr>
+            <w:tcW w:w="870" w:type="dxa"/>
+          </w:tcPr>
+          <w:p>
+            <w:pPr>
+              <w:jc w:val="center"/>
+              <w:cnfStyle w:val="000000100000" w:firstRow="0" w:lastRow="0" w:firstColumn="0" w:lastColumn="0" w:oddVBand="0" w:evenVBand="0" w:oddHBand="1" w:evenHBand="0" w:firstRowFirstColumn="0" w:firstRowLastColumn="0" w:lastRowFirstColumn="0" w:lastRowLastColumn="0"/>
+            </w:pPr>
+            <w:r>
+              <w:t>3</w:t>
+            </w:r>
+          </w:p>
+        </w:tc>
+        <w:tc>
+          <w:tcPr>
+            <w:tcW w:w="5808" w:type="dxa"/>
+          </w:tcPr>
+          <w:p>
+            <w:pPr>
+              <w:cnfStyle w:val="000000100000" w:firstRow="0" w:lastRow="0" w:firstColumn="0" w:lastColumn="0" w:oddVBand="0" w:evenVBand="0" w:oddHBand="1" w:evenHBand="0" w:firstRowFirstColumn="0" w:firstRowLastColumn="0" w:lastRowFirstColumn="0" w:lastRowLastColumn="0"/>
+            </w:pPr>
+            <w:r>
+              <w:t>API : Valide l'autorisation de création de la ressource</w:t>
+            </w:r>
+          </w:p>
+        </w:tc>
+      </w:tr>
+      <w:tr>
+        <w:tc>
+          <w:tcPr>
+            <w:cnfStyle w:val="001000000000" w:firstRow="0" w:lastRow="0" w:firstColumn="1" w:lastColumn="0" w:oddVBand="0" w:evenVBand="0" w:oddHBand="0" w:evenHBand="0" w:firstRowFirstColumn="0" w:firstRowLastColumn="0" w:lastRowFirstColumn="0" w:lastRowLastColumn="0"/>
+            <w:tcW w:w="2382" w:type="dxa"/>
+            <w:vMerge/>
+          </w:tcPr>
+          <w:p/>
+        </w:tc>
+        <w:tc>
+          <w:tcPr>
+            <w:tcW w:w="870" w:type="dxa"/>
+          </w:tcPr>
+          <w:p>
+            <w:pPr>
+              <w:jc w:val="center"/>
+              <w:cnfStyle w:val="000000000000" w:firstRow="0" w:lastRow="0" w:firstColumn="0" w:lastColumn="0" w:oddVBand="0" w:evenVBand="0" w:oddHBand="0" w:evenHBand="0" w:firstRowFirstColumn="0" w:firstRowLastColumn="0" w:lastRowFirstColumn="0" w:lastRowLastColumn="0"/>
+            </w:pPr>
+            <w:r>
+              <w:t>4</w:t>
+            </w:r>
+          </w:p>
+        </w:tc>
+        <w:tc>
+          <w:tcPr>
+            <w:tcW w:w="5808" w:type="dxa"/>
+          </w:tcPr>
+          <w:p>
+            <w:pPr>
+              <w:cnfStyle w:val="000000000000" w:firstRow="0" w:lastRow="0" w:firstColumn="0" w:lastColumn="0" w:oddVBand="0" w:evenVBand="0" w:oddHBand="0" w:evenHBand="0" w:firstRowFirstColumn="0" w:firstRowLastColumn="0" w:lastRowFirstColumn="0" w:lastRowLastColumn="0"/>
+            </w:pPr>
+            <w:r>
+              <w:t>API : enregistre les informations dans la base de données</w:t>
+            </w:r>
+          </w:p>
+        </w:tc>
+      </w:tr>
+      <w:tr>
+        <w:trPr>
+          <w:cnfStyle w:val="000000100000" w:firstRow="0" w:lastRow="0" w:firstColumn="0" w:lastColumn="0" w:oddVBand="0" w:evenVBand="0" w:oddHBand="1" w:evenHBand="0" w:firstRowFirstColumn="0" w:firstRowLastColumn="0" w:lastRowFirstColumn="0" w:lastRowLastColumn="0"/>
+        </w:trPr>
+        <w:tc>
+          <w:tcPr>
+            <w:cnfStyle w:val="001000000000" w:firstRow="0" w:lastRow="0" w:firstColumn="1" w:lastColumn="0" w:oddVBand="0" w:evenVBand="0" w:oddHBand="0" w:evenHBand="0" w:firstRowFirstColumn="0" w:firstRowLastColumn="0" w:lastRowFirstColumn="0" w:lastRowLastColumn="0"/>
+            <w:tcW w:w="2382" w:type="dxa"/>
+            <w:vMerge/>
+            <w:tcBorders>
+              <w:bottom w:val="single" w:sz="4" w:space="0" w:color="auto"/>
+            </w:tcBorders>
+          </w:tcPr>
+          <w:p/>
+        </w:tc>
+        <w:tc>
+          <w:tcPr>
+            <w:tcW w:w="870" w:type="dxa"/>
+          </w:tcPr>
+          <w:p>
+            <w:pPr>
+              <w:jc w:val="center"/>
+              <w:cnfStyle w:val="000000100000" w:firstRow="0" w:lastRow="0" w:firstColumn="0" w:lastColumn="0" w:oddVBand="0" w:evenVBand="0" w:oddHBand="1" w:evenHBand="0" w:firstRowFirstColumn="0" w:firstRowLastColumn="0" w:lastRowFirstColumn="0" w:lastRowLastColumn="0"/>
+            </w:pPr>
+            <w:r>
+              <w:t>5</w:t>
+            </w:r>
+          </w:p>
+        </w:tc>
+        <w:tc>
+          <w:tcPr>
+            <w:tcW w:w="5808" w:type="dxa"/>
+          </w:tcPr>
+          <w:p>
+            <w:pPr>
+              <w:cnfStyle w:val="000000100000" w:firstRow="0" w:lastRow="0" w:firstColumn="0" w:lastColumn="0" w:oddVBand="0" w:evenVBand="0" w:oddHBand="1" w:evenHBand="0" w:firstRowFirstColumn="0" w:firstRowLastColumn="0" w:lastRowFirstColumn="0" w:lastRowLastColumn="0"/>
+            </w:pPr>
+            <w:r>
+              <w:t>API : Retourne l'état de l'enregistrement au membre</w:t>
+            </w:r>
+          </w:p>
+        </w:tc>
+      </w:tr>
+      <w:tr>
+        <w:trPr>
+          <w:trHeight w:val="409"/>
+        </w:trPr>
+        <w:tc>
+          <w:tcPr>
+            <w:cnfStyle w:val="001000000000" w:firstRow="0" w:lastRow="0" w:firstColumn="1" w:lastColumn="0" w:oddVBand="0" w:evenVBand="0" w:oddHBand="0" w:evenHBand="0" w:firstRowFirstColumn="0" w:firstRowLastColumn="0" w:lastRowFirstColumn="0" w:lastRowLastColumn="0"/>
+            <w:tcW w:w="2382" w:type="dxa"/>
+            <w:vMerge w:val="restart"/>
+            <w:tcBorders>
+              <w:top w:val="single" w:sz="4" w:space="0" w:color="auto"/>
+            </w:tcBorders>
+          </w:tcPr>
+          <w:p>
+            <w:pPr>
+              <w:jc w:val="left"/>
+            </w:pPr>
+            <w:r>
+              <w:t>Extensions</w:t>
+            </w:r>
+          </w:p>
+        </w:tc>
+        <w:tc>
+          <w:tcPr>
+            <w:tcW w:w="870" w:type="dxa"/>
+          </w:tcPr>
+          <w:p>
+            <w:pPr>
+              <w:jc w:val="center"/>
+              <w:cnfStyle w:val="000000000000" w:firstRow="0" w:lastRow="0" w:firstColumn="0" w:lastColumn="0" w:oddVBand="0" w:evenVBand="0" w:oddHBand="0" w:evenHBand="0" w:firstRowFirstColumn="0" w:firstRowLastColumn="0" w:lastRowFirstColumn="0" w:lastRowLastColumn="0"/>
+            </w:pPr>
+            <w:r>
+              <w:t>2a</w:t>
+            </w:r>
+          </w:p>
+        </w:tc>
+        <w:tc>
+          <w:tcPr>
+            <w:tcW w:w="5808" w:type="dxa"/>
+          </w:tcPr>
+          <w:p>
+            <w:pPr>
+              <w:cnfStyle w:val="000000000000" w:firstRow="0" w:lastRow="0" w:firstColumn="0" w:lastColumn="0" w:oddVBand="0" w:evenVBand="0" w:oddHBand="0" w:evenHBand="0" w:firstRowFirstColumn="0" w:firstRowLastColumn="0" w:lastRowFirstColumn="0" w:lastRowLastColumn="0"/>
+            </w:pPr>
+            <w:r>
+              <w:t>Autorisation non valide</w:t>
+            </w:r>
+          </w:p>
+          <w:p>
+            <w:pPr>
+              <w:cnfStyle w:val="000000000000" w:firstRow="0" w:lastRow="0" w:firstColumn="0" w:lastColumn="0" w:oddVBand="0" w:evenVBand="0" w:oddHBand="0" w:evenHBand="0" w:firstRowFirstColumn="0" w:firstRowLastColumn="0" w:lastRowFirstColumn="0" w:lastRowLastColumn="0"/>
+            </w:pPr>
+            <w:r>
+              <w:lastRenderedPageBreak/>
+              <w:t>API : Retourne une erreur d'autorisation</w:t>
+            </w:r>
+          </w:p>
+        </w:tc>
+      </w:tr>
+      <w:tr>
+        <w:trPr>
+          <w:cnfStyle w:val="000000100000" w:firstRow="0" w:lastRow="0" w:firstColumn="0" w:lastColumn="0" w:oddVBand="0" w:evenVBand="0" w:oddHBand="1" w:evenHBand="0" w:firstRowFirstColumn="0" w:firstRowLastColumn="0" w:lastRowFirstColumn="0" w:lastRowLastColumn="0"/>
+          <w:trHeight w:val="409"/>
+        </w:trPr>
+        <w:tc>
+          <w:tcPr>
+            <w:cnfStyle w:val="001000000000" w:firstRow="0" w:lastRow="0" w:firstColumn="1" w:lastColumn="0" w:oddVBand="0" w:evenVBand="0" w:oddHBand="0" w:evenHBand="0" w:firstRowFirstColumn="0" w:firstRowLastColumn="0" w:lastRowFirstColumn="0" w:lastRowLastColumn="0"/>
+            <w:tcW w:w="2382" w:type="dxa"/>
+            <w:vMerge/>
+          </w:tcPr>
+          <w:p>
+            <w:pPr>
+              <w:jc w:val="left"/>
+            </w:pPr>
+          </w:p>
+        </w:tc>
+        <w:tc>
+          <w:tcPr>
+            <w:tcW w:w="870" w:type="dxa"/>
+          </w:tcPr>
+          <w:p>
+            <w:pPr>
+              <w:jc w:val="center"/>
+              <w:cnfStyle w:val="000000100000" w:firstRow="0" w:lastRow="0" w:firstColumn="0" w:lastColumn="0" w:oddVBand="0" w:evenVBand="0" w:oddHBand="1" w:evenHBand="0" w:firstRowFirstColumn="0" w:firstRowLastColumn="0" w:lastRowFirstColumn="0" w:lastRowLastColumn="0"/>
+            </w:pPr>
+            <w:r>
+              <w:t>3a</w:t>
+            </w:r>
+          </w:p>
+        </w:tc>
+        <w:tc>
+          <w:tcPr>
+            <w:tcW w:w="5808" w:type="dxa"/>
+          </w:tcPr>
+          <w:p>
+            <w:pPr>
+              <w:cnfStyle w:val="000000100000" w:firstRow="0" w:lastRow="0" w:firstColumn="0" w:lastColumn="0" w:oddVBand="0" w:evenVBand="0" w:oddHBand="1" w:evenHBand="0" w:firstRowFirstColumn="0" w:firstRowLastColumn="0" w:lastRowFirstColumn="0" w:lastRowLastColumn="0"/>
+            </w:pPr>
+            <w:r>
+              <w:t>Format de date de début invalide</w:t>
+            </w:r>
+          </w:p>
+          <w:p>
+            <w:pPr>
+              <w:cnfStyle w:val="000000100000" w:firstRow="0" w:lastRow="0" w:firstColumn="0" w:lastColumn="0" w:oddVBand="0" w:evenVBand="0" w:oddHBand="1" w:evenHBand="0" w:firstRowFirstColumn="0" w:firstRowLastColumn="0" w:lastRowFirstColumn="0" w:lastRowLastColumn="0"/>
+            </w:pPr>
+            <w:r>
+              <w:t>API : Retourne une erreur de format de date</w:t>
+            </w:r>
+          </w:p>
+        </w:tc>
+      </w:tr>
+      <w:tr>
+        <w:trPr>
+          <w:trHeight w:val="409"/>
+        </w:trPr>
+        <w:tc>
+          <w:tcPr>
+            <w:cnfStyle w:val="001000000000" w:firstRow="0" w:lastRow="0" w:firstColumn="1" w:lastColumn="0" w:oddVBand="0" w:evenVBand="0" w:oddHBand="0" w:evenHBand="0" w:firstRowFirstColumn="0" w:firstRowLastColumn="0" w:lastRowFirstColumn="0" w:lastRowLastColumn="0"/>
+            <w:tcW w:w="2382" w:type="dxa"/>
+            <w:vMerge/>
+          </w:tcPr>
+          <w:p>
+            <w:pPr>
+              <w:jc w:val="left"/>
+            </w:pPr>
+          </w:p>
+        </w:tc>
+        <w:tc>
+          <w:tcPr>
+            <w:tcW w:w="870" w:type="dxa"/>
+          </w:tcPr>
+          <w:p>
+            <w:pPr>
+              <w:jc w:val="center"/>
+              <w:cnfStyle w:val="000000000000" w:firstRow="0" w:lastRow="0" w:firstColumn="0" w:lastColumn="0" w:oddVBand="0" w:evenVBand="0" w:oddHBand="0" w:evenHBand="0" w:firstRowFirstColumn="0" w:firstRowLastColumn="0" w:lastRowFirstColumn="0" w:lastRowLastColumn="0"/>
+            </w:pPr>
+            <w:r>
+              <w:t>3b</w:t>
+            </w:r>
+          </w:p>
+        </w:tc>
+        <w:tc>
+          <w:tcPr>
+            <w:tcW w:w="5808" w:type="dxa"/>
+          </w:tcPr>
+          <w:p>
+            <w:pPr>
+              <w:cnfStyle w:val="000000000000" w:firstRow="0" w:lastRow="0" w:firstColumn="0" w:lastColumn="0" w:oddVBand="0" w:evenVBand="0" w:oddHBand="0" w:evenHBand="0" w:firstRowFirstColumn="0" w:firstRowLastColumn="0" w:lastRowFirstColumn="0" w:lastRowLastColumn="0"/>
+            </w:pPr>
+            <w:r>
+              <w:t xml:space="preserve">Format de date de fin invalide </w:t>
+            </w:r>
+          </w:p>
+          <w:p>
+            <w:pPr>
+              <w:cnfStyle w:val="000000000000" w:firstRow="0" w:lastRow="0" w:firstColumn="0" w:lastColumn="0" w:oddVBand="0" w:evenVBand="0" w:oddHBand="0" w:evenHBand="0" w:firstRowFirstColumn="0" w:firstRowLastColumn="0" w:lastRowFirstColumn="0" w:lastRowLastColumn="0"/>
+            </w:pPr>
+            <w:r>
+              <w:t>API : Retourne une erreur de format de date</w:t>
+            </w:r>
+          </w:p>
+        </w:tc>
+      </w:tr>
+      <w:tr>
+        <w:trPr>
+          <w:cnfStyle w:val="000000100000" w:firstRow="0" w:lastRow="0" w:firstColumn="0" w:lastColumn="0" w:oddVBand="0" w:evenVBand="0" w:oddHBand="1" w:evenHBand="0" w:firstRowFirstColumn="0" w:firstRowLastColumn="0" w:lastRowFirstColumn="0" w:lastRowLastColumn="0"/>
+        </w:trPr>
+        <w:tc>
+          <w:tcPr>
+            <w:cnfStyle w:val="001000000000" w:firstRow="0" w:lastRow="0" w:firstColumn="1" w:lastColumn="0" w:oddVBand="0" w:evenVBand="0" w:oddHBand="0" w:evenHBand="0" w:firstRowFirstColumn="0" w:firstRowLastColumn="0" w:lastRowFirstColumn="0" w:lastRowLastColumn="0"/>
+            <w:tcW w:w="2382" w:type="dxa"/>
+            <w:vMerge/>
+          </w:tcPr>
+          <w:p/>
+        </w:tc>
+        <w:tc>
+          <w:tcPr>
+            <w:tcW w:w="870" w:type="dxa"/>
+          </w:tcPr>
+          <w:p>
+            <w:pPr>
+              <w:jc w:val="center"/>
+              <w:cnfStyle w:val="000000100000" w:firstRow="0" w:lastRow="0" w:firstColumn="0" w:lastColumn="0" w:oddVBand="0" w:evenVBand="0" w:oddHBand="1" w:evenHBand="0" w:firstRowFirstColumn="0" w:firstRowLastColumn="0" w:lastRowFirstColumn="0" w:lastRowLastColumn="0"/>
+            </w:pPr>
+            <w:r>
+              <w:t>3c</w:t>
+            </w:r>
+          </w:p>
+        </w:tc>
+        <w:tc>
+          <w:tcPr>
+            <w:tcW w:w="5808" w:type="dxa"/>
+          </w:tcPr>
+          <w:p>
+            <w:pPr>
+              <w:cnfStyle w:val="000000100000" w:firstRow="0" w:lastRow="0" w:firstColumn="0" w:lastColumn="0" w:oddVBand="0" w:evenVBand="0" w:oddHBand="1" w:evenHBand="0" w:firstRowFirstColumn="0" w:firstRowLastColumn="0" w:lastRowFirstColumn="0" w:lastRowLastColumn="0"/>
+            </w:pPr>
+            <w:r>
+              <w:t>ID de type d'activité inexistant</w:t>
+            </w:r>
+          </w:p>
+          <w:p>
+            <w:pPr>
+              <w:cnfStyle w:val="000000100000" w:firstRow="0" w:lastRow="0" w:firstColumn="0" w:lastColumn="0" w:oddVBand="0" w:evenVBand="0" w:oddHBand="1" w:evenHBand="0" w:firstRowFirstColumn="0" w:firstRowLastColumn="0" w:lastRowFirstColumn="0" w:lastRowLastColumn="0"/>
+            </w:pPr>
+            <w:r>
+              <w:t>API : Retourne une erreur de format d'activité</w:t>
+            </w:r>
+          </w:p>
+        </w:tc>
+      </w:tr>
+      <w:tr>
+        <w:tc>
+          <w:tcPr>
+            <w:cnfStyle w:val="001000000000" w:firstRow="0" w:lastRow="0" w:firstColumn="1" w:lastColumn="0" w:oddVBand="0" w:evenVBand="0" w:oddHBand="0" w:evenHBand="0" w:firstRowFirstColumn="0" w:firstRowLastColumn="0" w:lastRowFirstColumn="0" w:lastRowLastColumn="0"/>
+            <w:tcW w:w="2382" w:type="dxa"/>
+            <w:vMerge/>
+          </w:tcPr>
+          <w:p/>
+        </w:tc>
+        <w:tc>
+          <w:tcPr>
+            <w:tcW w:w="870" w:type="dxa"/>
+          </w:tcPr>
+          <w:p>
+            <w:pPr>
+              <w:jc w:val="center"/>
+              <w:cnfStyle w:val="000000000000" w:firstRow="0" w:lastRow="0" w:firstColumn="0" w:lastColumn="0" w:oddVBand="0" w:evenVBand="0" w:oddHBand="0" w:evenHBand="0" w:firstRowFirstColumn="0" w:firstRowLastColumn="0" w:lastRowFirstColumn="0" w:lastRowLastColumn="0"/>
+            </w:pPr>
+            <w:r>
               <w:t>3d</w:t>
             </w:r>
           </w:p>
@@ -13745,7 +13936,7 @@
               <w:cnfStyle w:val="000000000000" w:firstRow="0" w:lastRow="0" w:firstColumn="0" w:lastColumn="0" w:oddVBand="0" w:evenVBand="0" w:oddHBand="0" w:evenHBand="0" w:firstRowFirstColumn="0" w:firstRowLastColumn="0" w:lastRowFirstColumn="0" w:lastRowLastColumn="0"/>
             </w:pPr>
             <w:r>
-              <w:t>Champs fichier GPX vide</w:t>
+              <w:t>Champs fichier GPX vide, autres champs vides</w:t>
             </w:r>
           </w:p>
           <w:p>
@@ -13760,11 +13951,6 @@
       </w:tr>
     </w:tbl>
     <w:p/>
-    <w:p>
-      <w:r>
-        <w:br w:type="page"/>
-      </w:r>
-    </w:p>
     <w:p/>
     <w:tbl>
       <w:tblPr>
@@ -14446,13 +14632,8 @@
               <w:cnfStyle w:val="100000000000" w:firstRow="1" w:lastRow="0" w:firstColumn="0" w:lastColumn="0" w:oddVBand="0" w:evenVBand="0" w:oddHBand="0" w:evenHBand="0" w:firstRowFirstColumn="0" w:firstRowLastColumn="0" w:lastRowFirstColumn="0" w:lastRowLastColumn="0"/>
             </w:pPr>
             <w:r>
-              <w:t xml:space="preserve">Accès </w:t>
-            </w:r>
-            <w:proofErr w:type="spellStart"/>
-            <w:r>
-              <w:t>sudo</w:t>
-            </w:r>
-            <w:proofErr w:type="spellEnd"/>
+              <w:t>Accès sudo</w:t>
+            </w:r>
           </w:p>
         </w:tc>
       </w:tr>
@@ -14530,11 +14711,9 @@
             <w:pPr>
               <w:jc w:val="center"/>
             </w:pPr>
-            <w:proofErr w:type="spellStart"/>
             <w:r>
               <w:t>alexandre</w:t>
             </w:r>
-            <w:proofErr w:type="spellEnd"/>
           </w:p>
         </w:tc>
         <w:tc>
@@ -14672,13 +14851,8 @@
             <w:tcW w:w="2263" w:type="dxa"/>
           </w:tcPr>
           <w:p>
-            <w:proofErr w:type="spellStart"/>
-            <w:r>
-              <w:t>openssh</w:t>
-            </w:r>
-            <w:proofErr w:type="spellEnd"/>
-            <w:r>
-              <w:t>-server</w:t>
+            <w:r>
+              <w:t>openssh-server</w:t>
             </w:r>
           </w:p>
         </w:tc>
@@ -14697,21 +14871,7 @@
               <w:rPr>
                 <w:lang w:val="de-CH"/>
               </w:rPr>
-              <w:t xml:space="preserve">OpenSSH_7.4p1 Raspbian-10+deb9u5, </w:t>
-            </w:r>
-            <w:proofErr w:type="spellStart"/>
-            <w:r>
-              <w:rPr>
-                <w:lang w:val="de-CH"/>
-              </w:rPr>
-              <w:t>OpenSSL</w:t>
-            </w:r>
-            <w:proofErr w:type="spellEnd"/>
-            <w:r>
-              <w:rPr>
-                <w:lang w:val="de-CH"/>
-              </w:rPr>
-              <w:t xml:space="preserve"> 1.0.2q  20 Nov 2018</w:t>
+              <w:t>OpenSSH_7.4p1 Raspbian-10+deb9u5, OpenSSL 1.0.2q  20 Nov 2018</w:t>
             </w:r>
           </w:p>
         </w:tc>
@@ -14723,11 +14883,9 @@
             <w:tcW w:w="2263" w:type="dxa"/>
           </w:tcPr>
           <w:p>
-            <w:proofErr w:type="spellStart"/>
             <w:r>
               <w:t>ufw</w:t>
             </w:r>
-            <w:proofErr w:type="spellEnd"/>
           </w:p>
         </w:tc>
         <w:tc>
@@ -14783,11 +14941,9 @@
             <w:tcW w:w="2263" w:type="dxa"/>
           </w:tcPr>
           <w:p>
-            <w:proofErr w:type="spellStart"/>
             <w:r>
               <w:t>nodejs</w:t>
             </w:r>
-            <w:proofErr w:type="spellEnd"/>
           </w:p>
         </w:tc>
         <w:tc>
@@ -14840,11 +14996,9 @@
             <w:tcW w:w="2263" w:type="dxa"/>
           </w:tcPr>
           <w:p>
-            <w:proofErr w:type="spellStart"/>
             <w:r>
               <w:t>certbot</w:t>
             </w:r>
-            <w:proofErr w:type="spellEnd"/>
           </w:p>
         </w:tc>
         <w:tc>
@@ -14855,13 +15009,8 @@
             <w:pPr>
               <w:cnfStyle w:val="000000000000" w:firstRow="0" w:lastRow="0" w:firstColumn="0" w:lastColumn="0" w:oddVBand="0" w:evenVBand="0" w:oddHBand="0" w:evenHBand="0" w:firstRowFirstColumn="0" w:firstRowLastColumn="0" w:lastRowFirstColumn="0" w:lastRowLastColumn="0"/>
             </w:pPr>
-            <w:proofErr w:type="spellStart"/>
-            <w:r>
-              <w:t>certbot</w:t>
-            </w:r>
-            <w:proofErr w:type="spellEnd"/>
-            <w:r>
-              <w:t xml:space="preserve"> 0.28.0</w:t>
+            <w:r>
+              <w:t>certbot 0.28.0</w:t>
             </w:r>
           </w:p>
         </w:tc>
@@ -14880,31 +15029,7 @@
     <w:p/>
     <w:p>
       <w:r>
-        <w:t>Le fichier de configuration SSH se trouve à l'emplacement "/</w:t>
-      </w:r>
-      <w:proofErr w:type="spellStart"/>
-      <w:r>
-        <w:t>etc</w:t>
-      </w:r>
-      <w:proofErr w:type="spellEnd"/>
-      <w:r>
-        <w:t>/</w:t>
-      </w:r>
-      <w:proofErr w:type="spellStart"/>
-      <w:r>
-        <w:t>ssh</w:t>
-      </w:r>
-      <w:proofErr w:type="spellEnd"/>
-      <w:r>
-        <w:t>/</w:t>
-      </w:r>
-      <w:proofErr w:type="spellStart"/>
-      <w:r>
-        <w:t>sshd_config</w:t>
-      </w:r>
-      <w:proofErr w:type="spellEnd"/>
-      <w:r>
-        <w:t>", les commandes modifiées sont :</w:t>
+        <w:t>Le fichier de configuration SSH se trouve à l'emplacement "/etc/ssh/sshd_config", les commandes modifiées sont :</w:t>
       </w:r>
     </w:p>
     <w:p/>
@@ -14944,19 +15069,11 @@
                 <w:lang w:val="en-US"/>
               </w:rPr>
             </w:pPr>
-            <w:proofErr w:type="spellStart"/>
             <w:r>
               <w:rPr>
                 <w:lang w:val="en-US"/>
               </w:rPr>
-              <w:t>ChallengeResponseAuthentication</w:t>
-            </w:r>
-            <w:proofErr w:type="spellEnd"/>
-            <w:r>
-              <w:rPr>
-                <w:lang w:val="en-US"/>
-              </w:rPr>
-              <w:t xml:space="preserve"> no</w:t>
+              <w:t>ChallengeResponseAuthentication no</w:t>
             </w:r>
           </w:p>
           <w:p>
@@ -14966,19 +15083,11 @@
                 <w:lang w:val="en-US"/>
               </w:rPr>
             </w:pPr>
-            <w:proofErr w:type="spellStart"/>
             <w:r>
               <w:rPr>
                 <w:lang w:val="en-US"/>
               </w:rPr>
-              <w:t>PasswordAuthentication</w:t>
-            </w:r>
-            <w:proofErr w:type="spellEnd"/>
-            <w:r>
-              <w:rPr>
-                <w:lang w:val="en-US"/>
-              </w:rPr>
-              <w:t xml:space="preserve"> no</w:t>
+              <w:t>PasswordAuthentication no</w:t>
             </w:r>
           </w:p>
           <w:p>
@@ -14988,32 +15097,19 @@
                 <w:lang w:val="en-US"/>
               </w:rPr>
             </w:pPr>
-            <w:proofErr w:type="spellStart"/>
             <w:r>
               <w:rPr>
                 <w:lang w:val="en-US"/>
               </w:rPr>
-              <w:t>DenyUsers</w:t>
-            </w:r>
-            <w:proofErr w:type="spellEnd"/>
-            <w:r>
-              <w:rPr>
-                <w:lang w:val="en-US"/>
-              </w:rPr>
-              <w:t xml:space="preserve"> pi</w:t>
+              <w:t>DenyUsers pi</w:t>
             </w:r>
           </w:p>
           <w:p>
             <w:pPr>
               <w:pStyle w:val="code"/>
             </w:pPr>
-            <w:proofErr w:type="spellStart"/>
-            <w:r>
-              <w:t>UsePAM</w:t>
-            </w:r>
-            <w:proofErr w:type="spellEnd"/>
-            <w:r>
-              <w:t xml:space="preserve"> no</w:t>
+            <w:r>
+              <w:t>UsePAM no</w:t>
             </w:r>
           </w:p>
         </w:tc>
@@ -15039,11 +15135,9 @@
       <w:r>
         <w:t xml:space="preserve">Le firewall utilisé sur le serveur est </w:t>
       </w:r>
-      <w:proofErr w:type="spellStart"/>
       <w:r>
         <w:t>ufw</w:t>
       </w:r>
-      <w:proofErr w:type="spellEnd"/>
       <w:r>
         <w:t xml:space="preserve">, par </w:t>
       </w:r>
@@ -15225,47 +15319,7 @@
     <w:p/>
     <w:p>
       <w:r>
-        <w:t xml:space="preserve">Un outil de prévention contre les intrusions </w:t>
-      </w:r>
-      <w:proofErr w:type="spellStart"/>
-      <w:r>
-        <w:t>à</w:t>
-      </w:r>
-      <w:proofErr w:type="spellEnd"/>
-      <w:r>
-        <w:t xml:space="preserve"> été installé sur le serveur, il permet de bannir les adresses IP après un nombre de tentatives de connexion trop importantes sur le port SSH par exemple. La configuration de fail2ban </w:t>
-      </w:r>
-      <w:proofErr w:type="spellStart"/>
-      <w:r>
-        <w:t>à</w:t>
-      </w:r>
-      <w:proofErr w:type="spellEnd"/>
-      <w:r>
-        <w:t xml:space="preserve"> été laissé par défaut, seulement la ligne suivantes du fichier "/</w:t>
-      </w:r>
-      <w:proofErr w:type="spellStart"/>
-      <w:r>
-        <w:t>etc</w:t>
-      </w:r>
-      <w:proofErr w:type="spellEnd"/>
-      <w:r>
-        <w:t>/fail2ban/</w:t>
-      </w:r>
-      <w:proofErr w:type="spellStart"/>
-      <w:r>
-        <w:t>jail.local</w:t>
-      </w:r>
-      <w:proofErr w:type="spellEnd"/>
-      <w:r>
-        <w:t>" sous la section [</w:t>
-      </w:r>
-      <w:proofErr w:type="spellStart"/>
-      <w:r>
-        <w:t>sshd</w:t>
-      </w:r>
-      <w:proofErr w:type="spellEnd"/>
-      <w:r>
-        <w:t>] a été modifiée :</w:t>
+        <w:t>Un outil de prévention contre les intrusions à été installé sur le serveur, il permet de bannir les adresses IP après un nombre de tentatives de connexion trop importantes sur le port SSH par exemple. La configuration de fail2ban à été laissé par défaut, seulement la ligne suivantes du fichier "/etc/fail2ban/jail.local" sous la section [sshd] a été modifiée :</w:t>
       </w:r>
     </w:p>
     <w:p/>
@@ -15302,13 +15356,8 @@
               <w:pStyle w:val="code"/>
             </w:pPr>
             <w:bookmarkStart w:id="40" w:name="_Hlk2886505"/>
-            <w:proofErr w:type="spellStart"/>
-            <w:r>
-              <w:t>maxretry</w:t>
-            </w:r>
-            <w:proofErr w:type="spellEnd"/>
-            <w:r>
-              <w:t xml:space="preserve"> = 10</w:t>
+            <w:r>
+              <w:t>maxretry = 10</w:t>
             </w:r>
           </w:p>
         </w:tc>
@@ -15331,23 +15380,7 @@
         <w:jc w:val="left"/>
       </w:pPr>
       <w:r>
-        <w:t xml:space="preserve">L’installation du certificat SSL </w:t>
-      </w:r>
-      <w:proofErr w:type="spellStart"/>
-      <w:r>
-        <w:t>à</w:t>
-      </w:r>
-      <w:proofErr w:type="spellEnd"/>
-      <w:r>
-        <w:t xml:space="preserve"> été faite à l’aide de </w:t>
-      </w:r>
-      <w:proofErr w:type="spellStart"/>
-      <w:r>
-        <w:t>certbot</w:t>
-      </w:r>
-      <w:proofErr w:type="spellEnd"/>
-      <w:r>
-        <w:t>. Vous trouverez ci-dessous la procédure d’installation du certificat :</w:t>
+        <w:t>L’installation du certificat SSL à été faite à l’aide de certbot. Vous trouverez ci-dessous la procédure d’installation du certificat :</w:t>
       </w:r>
     </w:p>
     <w:p>
@@ -15387,35 +15420,9 @@
             <w:pPr>
               <w:pStyle w:val="code"/>
             </w:pPr>
-            <w:proofErr w:type="spellStart"/>
-            <w:r>
-              <w:t>sudo</w:t>
-            </w:r>
-            <w:proofErr w:type="spellEnd"/>
-            <w:r>
-              <w:t xml:space="preserve"> </w:t>
-            </w:r>
-            <w:proofErr w:type="spellStart"/>
-            <w:r>
-              <w:t>certbot</w:t>
-            </w:r>
-            <w:proofErr w:type="spellEnd"/>
-            <w:r>
-              <w:t xml:space="preserve"> </w:t>
-            </w:r>
-            <w:proofErr w:type="spellStart"/>
-            <w:r>
-              <w:t>certonly</w:t>
-            </w:r>
-            <w:proofErr w:type="spellEnd"/>
-            <w:r>
-              <w:t xml:space="preserve"> --</w:t>
-            </w:r>
-            <w:proofErr w:type="spellStart"/>
-            <w:r>
-              <w:t>manual</w:t>
-            </w:r>
-            <w:proofErr w:type="spellEnd"/>
+            <w:r>
+              <w:t>sudo certbot certonly --manual</w:t>
+            </w:r>
           </w:p>
         </w:tc>
       </w:tr>
@@ -15430,15 +15437,7 @@
         <w:jc w:val="left"/>
       </w:pPr>
       <w:r>
-        <w:t xml:space="preserve">Cette commande permet l’installation manuel du certificat, </w:t>
-      </w:r>
-      <w:proofErr w:type="spellStart"/>
-      <w:r>
-        <w:t>certbot</w:t>
-      </w:r>
-      <w:proofErr w:type="spellEnd"/>
-      <w:r>
-        <w:t xml:space="preserve"> n’ayant pas d’utilitaire d’aide pour </w:t>
+        <w:t xml:space="preserve">Cette commande permet l’installation manuel du certificat, certbot n’ayant pas d’utilitaire d’aide pour </w:t>
       </w:r>
       <w:r>
         <w:t>NodeJS</w:t>
@@ -15558,21 +15557,7 @@
         <w:rPr>
           <w:lang w:val="fr-CH"/>
         </w:rPr>
-        <w:t xml:space="preserve">omaine à certifier. Il faudra par la suite rendre disponible sur le serveur une chaîne de </w:t>
-      </w:r>
-      <w:proofErr w:type="spellStart"/>
-      <w:r>
-        <w:rPr>
-          <w:lang w:val="fr-CH"/>
-        </w:rPr>
-        <w:t>charactère</w:t>
-      </w:r>
-      <w:proofErr w:type="spellEnd"/>
-      <w:r>
-        <w:rPr>
-          <w:lang w:val="fr-CH"/>
-        </w:rPr>
-        <w:t xml:space="preserve"> à une URL spécifique du serveur avant de continuer le script.</w:t>
+        <w:t>omaine à certifier. Il faudra par la suite rendre disponible sur le serveur une chaîne de charactère à une URL spécifique du serveur avant de continuer le script.</w:t>
       </w:r>
     </w:p>
     <w:p>
@@ -15649,44 +15634,8 @@
               <w:rPr>
                 <w:lang w:val="en-US"/>
               </w:rPr>
-              <w:t>/</w:t>
-            </w:r>
-            <w:proofErr w:type="spellStart"/>
-            <w:r>
-              <w:rPr>
-                <w:lang w:val="en-US"/>
-              </w:rPr>
-              <w:t>etc</w:t>
-            </w:r>
-            <w:proofErr w:type="spellEnd"/>
-            <w:r>
-              <w:rPr>
-                <w:lang w:val="en-US"/>
-              </w:rPr>
-              <w:t>/</w:t>
-            </w:r>
-            <w:proofErr w:type="spellStart"/>
-            <w:r>
-              <w:rPr>
-                <w:lang w:val="en-US"/>
-              </w:rPr>
-              <w:t>letsencrypt</w:t>
-            </w:r>
-            <w:proofErr w:type="spellEnd"/>
-            <w:r>
-              <w:rPr>
-                <w:lang w:val="en-US"/>
-              </w:rPr>
-              <w:t>/live/runscape.internet-box.ch/</w:t>
-            </w:r>
-            <w:proofErr w:type="spellStart"/>
-            <w:r>
-              <w:rPr>
-                <w:lang w:val="en-US"/>
-              </w:rPr>
-              <w:t>privkey.pem</w:t>
-            </w:r>
-            <w:proofErr w:type="spellEnd"/>
+              <w:t>/etc/letsencrypt/live/runscape.internet-box.ch/privkey.pem</w:t>
+            </w:r>
           </w:p>
           <w:p>
             <w:pPr>
@@ -15699,44 +15648,8 @@
               <w:rPr>
                 <w:lang w:val="en-US"/>
               </w:rPr>
-              <w:t>/</w:t>
-            </w:r>
-            <w:proofErr w:type="spellStart"/>
-            <w:r>
-              <w:rPr>
-                <w:lang w:val="en-US"/>
-              </w:rPr>
-              <w:t>etc</w:t>
-            </w:r>
-            <w:proofErr w:type="spellEnd"/>
-            <w:r>
-              <w:rPr>
-                <w:lang w:val="en-US"/>
-              </w:rPr>
-              <w:t>/</w:t>
-            </w:r>
-            <w:proofErr w:type="spellStart"/>
-            <w:r>
-              <w:rPr>
-                <w:lang w:val="en-US"/>
-              </w:rPr>
-              <w:t>letsencrypt</w:t>
-            </w:r>
-            <w:proofErr w:type="spellEnd"/>
-            <w:r>
-              <w:rPr>
-                <w:lang w:val="en-US"/>
-              </w:rPr>
-              <w:t>/live/runscape.internet-box.ch/</w:t>
-            </w:r>
-            <w:proofErr w:type="spellStart"/>
-            <w:r>
-              <w:rPr>
-                <w:lang w:val="en-US"/>
-              </w:rPr>
-              <w:t>cert.pem</w:t>
-            </w:r>
-            <w:proofErr w:type="spellEnd"/>
+              <w:t>/etc/letsencrypt/live/runscape.internet-box.ch/cert.pem</w:t>
+            </w:r>
           </w:p>
         </w:tc>
       </w:tr>
@@ -15825,28 +15738,12 @@
                 <w:lang w:val="en-US"/>
               </w:rPr>
             </w:pPr>
-            <w:proofErr w:type="spellStart"/>
             <w:r>
               <w:rPr>
                 <w:lang w:val="en-US"/>
               </w:rPr>
-              <w:t>sudo</w:t>
-            </w:r>
-            <w:proofErr w:type="spellEnd"/>
-            <w:r>
-              <w:rPr>
-                <w:lang w:val="en-US"/>
-              </w:rPr>
-              <w:t xml:space="preserve"> </w:t>
-            </w:r>
-            <w:proofErr w:type="spellStart"/>
-            <w:r>
-              <w:rPr>
-                <w:lang w:val="en-US"/>
-              </w:rPr>
-              <w:t>mysql</w:t>
-            </w:r>
-            <w:proofErr w:type="spellEnd"/>
+              <w:t>sudo mysql</w:t>
+            </w:r>
           </w:p>
         </w:tc>
       </w:tr>
@@ -15868,44 +15765,14 @@
         <w:rPr>
           <w:lang w:val="fr-CH"/>
         </w:rPr>
-        <w:t xml:space="preserve"> (en remplaçant "</w:t>
-      </w:r>
-      <w:proofErr w:type="spellStart"/>
+        <w:t xml:space="preserve"> (en remplaçant "username et "password") </w:t>
+      </w:r>
       <w:r>
         <w:rPr>
           <w:lang w:val="fr-CH"/>
         </w:rPr>
-        <w:t>username</w:t>
-      </w:r>
-      <w:proofErr w:type="spellEnd"/>
-      <w:r>
-        <w:rPr>
-          <w:lang w:val="fr-CH"/>
-        </w:rPr>
-        <w:t xml:space="preserve"> et "</w:t>
-      </w:r>
-      <w:proofErr w:type="spellStart"/>
-      <w:r>
-        <w:rPr>
-          <w:lang w:val="fr-CH"/>
-        </w:rPr>
-        <w:t>password</w:t>
-      </w:r>
-      <w:proofErr w:type="spellEnd"/>
-      <w:proofErr w:type="gramStart"/>
-      <w:r>
-        <w:rPr>
-          <w:lang w:val="fr-CH"/>
-        </w:rPr>
-        <w:t xml:space="preserve">") </w:t>
-      </w:r>
-      <w:r>
-        <w:rPr>
-          <w:lang w:val="fr-CH"/>
-        </w:rPr>
         <w:t xml:space="preserve"> :</w:t>
       </w:r>
-      <w:proofErr w:type="gramEnd"/>
     </w:p>
     <w:p>
       <w:pPr>
@@ -15952,21 +15819,7 @@
               <w:rPr>
                 <w:lang w:val="en-US"/>
               </w:rPr>
-              <w:t>GRANT ALL PRIVILEGES ON runscape.* TO '</w:t>
-            </w:r>
-            <w:proofErr w:type="spellStart"/>
-            <w:r>
-              <w:rPr>
-                <w:lang w:val="en-US"/>
-              </w:rPr>
-              <w:t>username'@'localhost</w:t>
-            </w:r>
-            <w:proofErr w:type="spellEnd"/>
-            <w:r>
-              <w:rPr>
-                <w:lang w:val="en-US"/>
-              </w:rPr>
-              <w:t>' IDENTIFIED BY 'password';</w:t>
+              <w:t>GRANT ALL PRIVILEGES ON runscape.* TO 'username'@'localhost' IDENTIFIED BY 'password';</w:t>
             </w:r>
           </w:p>
         </w:tc>
@@ -16054,19 +15907,11 @@
                 <w:lang w:val="en-US"/>
               </w:rPr>
             </w:pPr>
-            <w:proofErr w:type="spellStart"/>
             <w:r>
               <w:rPr>
                 <w:lang w:val="en-US"/>
               </w:rPr>
-              <w:t>sudo</w:t>
-            </w:r>
-            <w:proofErr w:type="spellEnd"/>
-            <w:r>
-              <w:rPr>
-                <w:lang w:val="en-US"/>
-              </w:rPr>
-              <w:t xml:space="preserve"> node app.js</w:t>
+              <w:t>sudo node app.js</w:t>
             </w:r>
           </w:p>
         </w:tc>
@@ -16095,21 +15940,7 @@
         <w:rPr>
           <w:lang w:val="fr-CH"/>
         </w:rPr>
-        <w:t>de lancer le serveur à l'aide du module '</w:t>
-      </w:r>
-      <w:proofErr w:type="spellStart"/>
-      <w:r>
-        <w:rPr>
-          <w:lang w:val="fr-CH"/>
-        </w:rPr>
-        <w:t>forever</w:t>
-      </w:r>
-      <w:proofErr w:type="spellEnd"/>
-      <w:r>
-        <w:rPr>
-          <w:lang w:val="fr-CH"/>
-        </w:rPr>
-        <w:t>' :</w:t>
+        <w:t>de lancer le serveur à l'aide du module 'forever' :</w:t>
       </w:r>
     </w:p>
     <w:p>
@@ -16153,19 +15984,11 @@
                 <w:lang w:val="en-US"/>
               </w:rPr>
             </w:pPr>
-            <w:proofErr w:type="spellStart"/>
             <w:r>
               <w:rPr>
                 <w:lang w:val="en-US"/>
               </w:rPr>
-              <w:t>sudo</w:t>
-            </w:r>
-            <w:proofErr w:type="spellEnd"/>
-            <w:r>
-              <w:rPr>
-                <w:lang w:val="en-US"/>
-              </w:rPr>
-              <w:t xml:space="preserve"> forever –w –l err.log app.js</w:t>
+              <w:t>sudo forever –w –l err.log app.js</w:t>
             </w:r>
           </w:p>
         </w:tc>
@@ -16308,21 +16131,12 @@
           <w:iCs/>
         </w:rPr>
       </w:pPr>
-      <w:proofErr w:type="gramStart"/>
       <w:r>
         <w:rPr>
           <w:i/>
           <w:iCs/>
         </w:rPr>
-        <w:t>les</w:t>
-      </w:r>
-      <w:proofErr w:type="gramEnd"/>
-      <w:r>
-        <w:rPr>
-          <w:i/>
-          <w:iCs/>
-        </w:rPr>
-        <w:t xml:space="preserve"> répertoires où le logiciel est installé</w:t>
+        <w:t>les répertoires où le logiciel est installé</w:t>
       </w:r>
     </w:p>
     <w:p>
@@ -16341,21 +16155,12 @@
           <w:iCs/>
         </w:rPr>
       </w:pPr>
-      <w:proofErr w:type="gramStart"/>
       <w:r>
         <w:rPr>
           <w:i/>
           <w:iCs/>
         </w:rPr>
-        <w:t>la</w:t>
-      </w:r>
-      <w:proofErr w:type="gramEnd"/>
-      <w:r>
-        <w:rPr>
-          <w:i/>
-          <w:iCs/>
-        </w:rPr>
-        <w:t xml:space="preserve"> liste de tous les fichiers et une rapide description de leur contenu (des noms qui parlent !)</w:t>
+        <w:t>la liste de tous les fichiers et une rapide description de leur contenu (des noms qui parlent !)</w:t>
       </w:r>
     </w:p>
     <w:p>
@@ -16374,21 +16179,12 @@
           <w:iCs/>
         </w:rPr>
       </w:pPr>
-      <w:proofErr w:type="gramStart"/>
       <w:r>
         <w:rPr>
           <w:i/>
           <w:iCs/>
         </w:rPr>
-        <w:t>les</w:t>
-      </w:r>
-      <w:proofErr w:type="gramEnd"/>
-      <w:r>
-        <w:rPr>
-          <w:i/>
-          <w:iCs/>
-        </w:rPr>
-        <w:t xml:space="preserve"> versions des systèmes d'exploitation et des outils logiciels</w:t>
+        <w:t>les versions des systèmes d'exploitation et des outils logiciels</w:t>
       </w:r>
     </w:p>
     <w:p>
@@ -16407,21 +16203,12 @@
           <w:iCs/>
         </w:rPr>
       </w:pPr>
-      <w:proofErr w:type="gramStart"/>
       <w:r>
         <w:rPr>
           <w:i/>
           <w:iCs/>
         </w:rPr>
-        <w:t>la</w:t>
-      </w:r>
-      <w:proofErr w:type="gramEnd"/>
-      <w:r>
-        <w:rPr>
-          <w:i/>
-          <w:iCs/>
-        </w:rPr>
-        <w:t xml:space="preserve"> description exacte du matériel</w:t>
+        <w:t>la description exacte du matériel</w:t>
       </w:r>
     </w:p>
     <w:p>
@@ -16440,22 +16227,13 @@
           <w:iCs/>
         </w:rPr>
       </w:pPr>
-      <w:proofErr w:type="gramStart"/>
       <w:r>
         <w:rPr>
           <w:i/>
           <w:iCs/>
         </w:rPr>
         <w:lastRenderedPageBreak/>
-        <w:t>le</w:t>
-      </w:r>
-      <w:proofErr w:type="gramEnd"/>
-      <w:r>
-        <w:rPr>
-          <w:i/>
-          <w:iCs/>
-        </w:rPr>
-        <w:t xml:space="preserve"> numé</w:t>
+        <w:t>le numé</w:t>
       </w:r>
       <w:r>
         <w:rPr>
@@ -17545,16 +17323,8 @@
         <w:rPr>
           <w:i/>
         </w:rPr>
-        <w:t xml:space="preserve">Pour chaque partie testée de votre projet, il faut </w:t>
-      </w:r>
-      <w:proofErr w:type="gramStart"/>
-      <w:r>
-        <w:rPr>
-          <w:i/>
-        </w:rPr>
-        <w:t>décrire:</w:t>
-      </w:r>
-      <w:proofErr w:type="gramEnd"/>
+        <w:t>Pour chaque partie testée de votre projet, il faut décrire:</w:t>
+      </w:r>
     </w:p>
     <w:p>
       <w:pPr>
@@ -17576,19 +17346,11 @@
           <w:i/>
         </w:rPr>
       </w:pPr>
-      <w:proofErr w:type="gramStart"/>
       <w:r>
         <w:rPr>
           <w:i/>
         </w:rPr>
-        <w:t>les</w:t>
-      </w:r>
-      <w:proofErr w:type="gramEnd"/>
-      <w:r>
-        <w:rPr>
-          <w:i/>
-        </w:rPr>
-        <w:t xml:space="preserve"> conditions exactes de chaque test</w:t>
+        <w:t>les conditions exactes de chaque test</w:t>
       </w:r>
     </w:p>
     <w:p>
@@ -17601,19 +17363,11 @@
           <w:i/>
         </w:rPr>
       </w:pPr>
-      <w:proofErr w:type="gramStart"/>
       <w:r>
         <w:rPr>
           <w:i/>
         </w:rPr>
-        <w:t>les</w:t>
-      </w:r>
-      <w:proofErr w:type="gramEnd"/>
-      <w:r>
-        <w:rPr>
-          <w:i/>
-        </w:rPr>
-        <w:t xml:space="preserve"> preuves de test (papier ou fichier)</w:t>
+        <w:t>les preuves de test (papier ou fichier)</w:t>
       </w:r>
     </w:p>
     <w:p>
@@ -17626,19 +17380,11 @@
           <w:i/>
         </w:rPr>
       </w:pPr>
-      <w:proofErr w:type="gramStart"/>
       <w:r>
         <w:rPr>
           <w:i/>
         </w:rPr>
-        <w:t>tests</w:t>
-      </w:r>
-      <w:proofErr w:type="gramEnd"/>
-      <w:r>
-        <w:rPr>
-          <w:i/>
-        </w:rPr>
-        <w:t xml:space="preserve"> sans preuve: fournir au moins une description </w:t>
+        <w:t xml:space="preserve">tests sans preuve: fournir au moins une description </w:t>
       </w:r>
     </w:p>
     <w:p>
@@ -17684,21 +17430,7 @@
         <w:rPr>
           <w:i/>
         </w:rPr>
-        <w:t xml:space="preserve">S'il reste encore des </w:t>
-      </w:r>
-      <w:proofErr w:type="gramStart"/>
-      <w:r>
-        <w:rPr>
-          <w:i/>
-        </w:rPr>
-        <w:t>erreurs:</w:t>
-      </w:r>
-      <w:proofErr w:type="gramEnd"/>
-      <w:r>
-        <w:rPr>
-          <w:i/>
-        </w:rPr>
-        <w:t xml:space="preserve"> </w:t>
+        <w:t xml:space="preserve">S'il reste encore des erreurs: </w:t>
       </w:r>
     </w:p>
     <w:p>
@@ -17842,21 +17574,12 @@
           <w:i/>
         </w:rPr>
       </w:pPr>
-      <w:proofErr w:type="gramStart"/>
       <w:r>
         <w:rPr>
           <w:rFonts w:cs="Arial"/>
           <w:i/>
         </w:rPr>
-        <w:t>le</w:t>
-      </w:r>
-      <w:proofErr w:type="gramEnd"/>
-      <w:r>
-        <w:rPr>
-          <w:rFonts w:cs="Arial"/>
-          <w:i/>
-        </w:rPr>
-        <w:t xml:space="preserve"> rapport de projet</w:t>
+        <w:t>le rapport de projet</w:t>
       </w:r>
     </w:p>
     <w:p>
@@ -17870,21 +17593,12 @@
           <w:i/>
         </w:rPr>
       </w:pPr>
-      <w:proofErr w:type="gramStart"/>
       <w:r>
         <w:rPr>
           <w:rFonts w:cs="Arial"/>
           <w:i/>
         </w:rPr>
-        <w:t>le</w:t>
-      </w:r>
-      <w:proofErr w:type="gramEnd"/>
-      <w:r>
-        <w:rPr>
-          <w:rFonts w:cs="Arial"/>
-          <w:i/>
-        </w:rPr>
-        <w:t xml:space="preserve"> manuel d'Installation (en annexe)</w:t>
+        <w:t>le manuel d'Installation (en annexe)</w:t>
       </w:r>
     </w:p>
     <w:p>
@@ -17898,21 +17612,12 @@
           <w:i/>
         </w:rPr>
       </w:pPr>
-      <w:proofErr w:type="gramStart"/>
       <w:r>
         <w:rPr>
           <w:rFonts w:cs="Arial"/>
           <w:i/>
         </w:rPr>
-        <w:t>le</w:t>
-      </w:r>
-      <w:proofErr w:type="gramEnd"/>
-      <w:r>
-        <w:rPr>
-          <w:rFonts w:cs="Arial"/>
-          <w:i/>
-        </w:rPr>
-        <w:t xml:space="preserve"> manuel d'Utilisation avec des exemples graphiques (en annexe)</w:t>
+        <w:t>le manuel d'Utilisation avec des exemples graphiques (en annexe)</w:t>
       </w:r>
     </w:p>
     <w:p>
@@ -17926,21 +17631,12 @@
           <w:i/>
         </w:rPr>
       </w:pPr>
-      <w:proofErr w:type="gramStart"/>
       <w:r>
         <w:rPr>
           <w:rFonts w:cs="Arial"/>
           <w:i/>
         </w:rPr>
-        <w:t>autres</w:t>
-      </w:r>
-      <w:proofErr w:type="gramEnd"/>
-      <w:r>
-        <w:rPr>
-          <w:rFonts w:cs="Arial"/>
-          <w:i/>
-        </w:rPr>
-        <w:t>…</w:t>
+        <w:t>autres…</w:t>
       </w:r>
     </w:p>
     <w:p>
@@ -18010,18 +17706,8 @@
           <w:i/>
           <w:sz w:val="24"/>
         </w:rPr>
-        <w:t xml:space="preserve">Développez en tous cas les points </w:t>
-      </w:r>
-      <w:proofErr w:type="gramStart"/>
-      <w:r>
-        <w:rPr>
-          <w:rFonts w:ascii="Arial" w:hAnsi="Arial" w:cs="Arial"/>
-          <w:i/>
-          <w:sz w:val="24"/>
-        </w:rPr>
-        <w:t>suivants:</w:t>
-      </w:r>
-      <w:proofErr w:type="gramEnd"/>
+        <w:t>Développez en tous cas les points suivants:</w:t>
+      </w:r>
     </w:p>
     <w:p>
       <w:pPr>
@@ -18214,21 +17900,7 @@
         <w:rPr>
           <w:i/>
         </w:rPr>
-        <w:t xml:space="preserve"> (Titre, auteur, date), des sites Internet (URL) consultés, des articles (Revue, date, titre, </w:t>
-      </w:r>
-      <w:proofErr w:type="gramStart"/>
-      <w:r>
-        <w:rPr>
-          <w:i/>
-        </w:rPr>
-        <w:t>auteur)…</w:t>
-      </w:r>
-      <w:proofErr w:type="gramEnd"/>
-      <w:r>
-        <w:rPr>
-          <w:i/>
-        </w:rPr>
-        <w:t xml:space="preserve"> Et de toutes les aides externes (noms)   </w:t>
+        <w:t xml:space="preserve"> (Titre, auteur, date), des sites Internet (URL) consultés, des articles (Revue, date, titre, auteur)… Et de toutes les aides externes (noms)   </w:t>
       </w:r>
     </w:p>
     <w:p>
@@ -18685,7 +18357,7 @@
         <w:sz w:val="16"/>
         <w:szCs w:val="16"/>
       </w:rPr>
-      <w:t>34</w:t>
+      <w:t>29</w:t>
     </w:r>
     <w:r>
       <w:rPr>
@@ -18880,9 +18552,8 @@
         <w:lang w:val="en-US"/>
       </w:rPr>
       <w:tab/>
-      <w:t xml:space="preserve">API RESTful </w:t>
+      <w:t xml:space="preserve">API RESTful Runscape </w:t>
     </w:r>
-    <w:proofErr w:type="spellStart"/>
     <w:r>
       <w:rPr>
         <w:rFonts w:cs="Arial"/>
@@ -18891,50 +18562,8 @@
         <w:szCs w:val="24"/>
         <w:lang w:val="en-US"/>
       </w:rPr>
-      <w:t>Runscape</w:t>
-    </w:r>
-    <w:proofErr w:type="spellEnd"/>
-    <w:r>
-      <w:rPr>
-        <w:rFonts w:cs="Arial"/>
-        <w:b/>
-        <w:bCs/>
-        <w:szCs w:val="24"/>
-        <w:lang w:val="en-US"/>
-      </w:rPr>
-      <w:t xml:space="preserve"> </w:t>
-    </w:r>
-    <w:r>
-      <w:rPr>
-        <w:rFonts w:cs="Arial"/>
-        <w:b/>
-        <w:bCs/>
-        <w:szCs w:val="24"/>
-        <w:lang w:val="en-US"/>
-      </w:rPr>
       <w:tab/>
-    </w:r>
-    <w:proofErr w:type="spellStart"/>
-    <w:r>
-      <w:rPr>
-        <w:rFonts w:cs="Arial"/>
-        <w:b/>
-        <w:bCs/>
-        <w:szCs w:val="24"/>
-        <w:lang w:val="en-US"/>
-      </w:rPr>
-      <w:t>Pré</w:t>
-    </w:r>
-    <w:proofErr w:type="spellEnd"/>
-    <w:r>
-      <w:rPr>
-        <w:rFonts w:cs="Arial"/>
-        <w:b/>
-        <w:bCs/>
-        <w:szCs w:val="24"/>
-        <w:lang w:val="en-US"/>
-      </w:rPr>
-      <w:t>-TPI</w:t>
+      <w:t>Pré-TPI</w:t>
     </w:r>
   </w:p>
   <w:p>
@@ -19005,9 +18634,8 @@
         <w:lang w:val="en-US"/>
       </w:rPr>
       <w:tab/>
-      <w:t xml:space="preserve">API RESTful </w:t>
+      <w:t xml:space="preserve">API RESTful Runscape </w:t>
     </w:r>
-    <w:proofErr w:type="spellStart"/>
     <w:r>
       <w:rPr>
         <w:rFonts w:cs="Arial"/>
@@ -19016,50 +18644,8 @@
         <w:szCs w:val="24"/>
         <w:lang w:val="en-US"/>
       </w:rPr>
-      <w:t>Runscape</w:t>
-    </w:r>
-    <w:proofErr w:type="spellEnd"/>
-    <w:r>
-      <w:rPr>
-        <w:rFonts w:cs="Arial"/>
-        <w:b/>
-        <w:bCs/>
-        <w:szCs w:val="24"/>
-        <w:lang w:val="en-US"/>
-      </w:rPr>
-      <w:t xml:space="preserve"> </w:t>
-    </w:r>
-    <w:r>
-      <w:rPr>
-        <w:rFonts w:cs="Arial"/>
-        <w:b/>
-        <w:bCs/>
-        <w:szCs w:val="24"/>
-        <w:lang w:val="en-US"/>
-      </w:rPr>
       <w:tab/>
-    </w:r>
-    <w:proofErr w:type="spellStart"/>
-    <w:r>
-      <w:rPr>
-        <w:rFonts w:cs="Arial"/>
-        <w:b/>
-        <w:bCs/>
-        <w:szCs w:val="24"/>
-        <w:lang w:val="en-US"/>
-      </w:rPr>
-      <w:t>Pré</w:t>
-    </w:r>
-    <w:proofErr w:type="spellEnd"/>
-    <w:r>
-      <w:rPr>
-        <w:rFonts w:cs="Arial"/>
-        <w:b/>
-        <w:bCs/>
-        <w:szCs w:val="24"/>
-        <w:lang w:val="en-US"/>
-      </w:rPr>
-      <w:t>-TPI</w:t>
+      <w:t>Pré-TPI</w:t>
     </w:r>
   </w:p>
   <w:p>
@@ -19118,9 +18704,8 @@
         <w:lang w:val="en-US"/>
       </w:rPr>
       <w:tab/>
-      <w:t xml:space="preserve">API RESTful </w:t>
+      <w:t xml:space="preserve">API RESTful Runscape </w:t>
     </w:r>
-    <w:proofErr w:type="spellStart"/>
     <w:r>
       <w:rPr>
         <w:rFonts w:cs="Arial"/>
@@ -19129,50 +18714,8 @@
         <w:szCs w:val="24"/>
         <w:lang w:val="en-US"/>
       </w:rPr>
-      <w:t>Runscape</w:t>
-    </w:r>
-    <w:proofErr w:type="spellEnd"/>
-    <w:r>
-      <w:rPr>
-        <w:rFonts w:cs="Arial"/>
-        <w:b/>
-        <w:bCs/>
-        <w:szCs w:val="24"/>
-        <w:lang w:val="en-US"/>
-      </w:rPr>
-      <w:t xml:space="preserve"> </w:t>
-    </w:r>
-    <w:r>
-      <w:rPr>
-        <w:rFonts w:cs="Arial"/>
-        <w:b/>
-        <w:bCs/>
-        <w:szCs w:val="24"/>
-        <w:lang w:val="en-US"/>
-      </w:rPr>
       <w:tab/>
-    </w:r>
-    <w:proofErr w:type="spellStart"/>
-    <w:r>
-      <w:rPr>
-        <w:rFonts w:cs="Arial"/>
-        <w:b/>
-        <w:bCs/>
-        <w:szCs w:val="24"/>
-        <w:lang w:val="en-US"/>
-      </w:rPr>
-      <w:t>Pré</w:t>
-    </w:r>
-    <w:proofErr w:type="spellEnd"/>
-    <w:r>
-      <w:rPr>
-        <w:rFonts w:cs="Arial"/>
-        <w:b/>
-        <w:bCs/>
-        <w:szCs w:val="24"/>
-        <w:lang w:val="en-US"/>
-      </w:rPr>
-      <w:t>-TPI</w:t>
+      <w:t>Pré-TPI</w:t>
     </w:r>
   </w:p>
   <w:p>
@@ -24915,7 +24458,7 @@
 </file>
 
 <file path=customXml/itemProps1.xml><?xml version="1.0" encoding="utf-8"?>
-<ds:datastoreItem xmlns:ds="http://schemas.openxmlformats.org/officeDocument/2006/customXml" ds:itemID="{A28B167F-AC56-47A3-8F6D-7625D0E5005A}">
+<ds:datastoreItem xmlns:ds="http://schemas.openxmlformats.org/officeDocument/2006/customXml" ds:itemID="{0DB7BC3F-B1AE-4C2D-A5FE-17E01E6C1B75}">
   <ds:schemaRefs>
     <ds:schemaRef ds:uri="http://schemas.openxmlformats.org/officeDocument/2006/bibliography"/>
   </ds:schemaRefs>

</xml_diff>

<commit_message>
Updated with new version of MLD
</commit_message>
<xml_diff>
--- a/documentation/PHILIBERT_RapportDeTravail.docx
+++ b/documentation/PHILIBERT_RapportDeTravail.docx
@@ -1,6 +1,6 @@
 
 <file path=word/document.xml><?xml version="1.0" encoding="utf-8"?>
-<w:document xmlns:wpc="http://schemas.microsoft.com/office/word/2010/wordprocessingCanvas" xmlns:cx="http://schemas.microsoft.com/office/drawing/2014/chartex" xmlns:cx1="http://schemas.microsoft.com/office/drawing/2015/9/8/chartex" xmlns:mc="http://schemas.openxmlformats.org/markup-compatibility/2006" xmlns:o="urn:schemas-microsoft-com:office:office" xmlns:r="http://schemas.openxmlformats.org/officeDocument/2006/relationships" xmlns:m="http://schemas.openxmlformats.org/officeDocument/2006/math" xmlns:v="urn:schemas-microsoft-com:vml" xmlns:wp14="http://schemas.microsoft.com/office/word/2010/wordprocessingDrawing" xmlns:wp="http://schemas.openxmlformats.org/drawingml/2006/wordprocessingDrawing" xmlns:w10="urn:schemas-microsoft-com:office:word" xmlns:w="http://schemas.openxmlformats.org/wordprocessingml/2006/main" xmlns:w14="http://schemas.microsoft.com/office/word/2010/wordml" xmlns:w15="http://schemas.microsoft.com/office/word/2012/wordml" xmlns:w16se="http://schemas.microsoft.com/office/word/2015/wordml/symex" xmlns:wpg="http://schemas.microsoft.com/office/word/2010/wordprocessingGroup" xmlns:wpi="http://schemas.microsoft.com/office/word/2010/wordprocessingInk" xmlns:wne="http://schemas.microsoft.com/office/word/2006/wordml" xmlns:wps="http://schemas.microsoft.com/office/word/2010/wordprocessingShape" mc:Ignorable="w14 w15 w16se wp14">
+<w:document xmlns:wpc="http://schemas.microsoft.com/office/word/2010/wordprocessingCanvas" xmlns:cx="http://schemas.microsoft.com/office/drawing/2014/chartex" xmlns:cx1="http://schemas.microsoft.com/office/drawing/2015/9/8/chartex" xmlns:cx2="http://schemas.microsoft.com/office/drawing/2015/10/21/chartex" xmlns:cx3="http://schemas.microsoft.com/office/drawing/2016/5/9/chartex" xmlns:cx4="http://schemas.microsoft.com/office/drawing/2016/5/10/chartex" xmlns:cx5="http://schemas.microsoft.com/office/drawing/2016/5/11/chartex" xmlns:cx6="http://schemas.microsoft.com/office/drawing/2016/5/12/chartex" xmlns:cx7="http://schemas.microsoft.com/office/drawing/2016/5/13/chartex" xmlns:cx8="http://schemas.microsoft.com/office/drawing/2016/5/14/chartex" xmlns:mc="http://schemas.openxmlformats.org/markup-compatibility/2006" xmlns:aink="http://schemas.microsoft.com/office/drawing/2016/ink" xmlns:am3d="http://schemas.microsoft.com/office/drawing/2017/model3d" xmlns:o="urn:schemas-microsoft-com:office:office" xmlns:r="http://schemas.openxmlformats.org/officeDocument/2006/relationships" xmlns:m="http://schemas.openxmlformats.org/officeDocument/2006/math" xmlns:v="urn:schemas-microsoft-com:vml" xmlns:wp14="http://schemas.microsoft.com/office/word/2010/wordprocessingDrawing" xmlns:wp="http://schemas.openxmlformats.org/drawingml/2006/wordprocessingDrawing" xmlns:w10="urn:schemas-microsoft-com:office:word" xmlns:w="http://schemas.openxmlformats.org/wordprocessingml/2006/main" xmlns:w14="http://schemas.microsoft.com/office/word/2010/wordml" xmlns:w15="http://schemas.microsoft.com/office/word/2012/wordml" xmlns:w16cid="http://schemas.microsoft.com/office/word/2016/wordml/cid" xmlns:w16se="http://schemas.microsoft.com/office/word/2015/wordml/symex" xmlns:wpg="http://schemas.microsoft.com/office/word/2010/wordprocessingGroup" xmlns:wpi="http://schemas.microsoft.com/office/word/2010/wordprocessingInk" xmlns:wne="http://schemas.microsoft.com/office/word/2006/wordml" xmlns:wps="http://schemas.microsoft.com/office/word/2010/wordprocessingShape" mc:Ignorable="w14 w15 w16se w16cid wp14">
   <w:body>
     <w:p>
       <w:pPr>
@@ -89,6 +89,7 @@
               </w:rPr>
               <w:t xml:space="preserve">RESTful </w:t>
             </w:r>
+            <w:proofErr w:type="spellStart"/>
             <w:r>
               <w:rPr>
                 <w:rFonts w:ascii="Impact" w:hAnsi="Impact"/>
@@ -96,6 +97,7 @@
               </w:rPr>
               <w:t>Runscape</w:t>
             </w:r>
+            <w:proofErr w:type="spellEnd"/>
           </w:p>
         </w:tc>
       </w:tr>
@@ -4613,7 +4615,15 @@
     <w:p/>
     <w:p>
       <w:r>
-        <w:t>Le back-end devra avoir la capacité de dialoguer avec un composant client qui effectuera les actions suivantes :</w:t>
+        <w:t xml:space="preserve">Le </w:t>
+      </w:r>
+      <w:proofErr w:type="spellStart"/>
+      <w:r>
+        <w:t>back-end</w:t>
+      </w:r>
+      <w:proofErr w:type="spellEnd"/>
+      <w:r>
+        <w:t xml:space="preserve"> devra avoir la capacité de dialoguer avec un composant client qui effectuera les actions suivantes :</w:t>
       </w:r>
     </w:p>
     <w:p/>
@@ -4650,7 +4660,15 @@
         </w:numPr>
       </w:pPr>
       <w:r>
-        <w:t>Importer des données en provenance de GPS (format .gpx considéré en priorité)</w:t>
+        <w:t>Importer des données en provenance de GPS (format .</w:t>
+      </w:r>
+      <w:proofErr w:type="spellStart"/>
+      <w:r>
+        <w:t>gpx</w:t>
+      </w:r>
+      <w:proofErr w:type="spellEnd"/>
+      <w:r>
+        <w:t xml:space="preserve"> considéré en priorité)</w:t>
       </w:r>
     </w:p>
     <w:p>
@@ -4671,8 +4689,21 @@
         <w:footnoteReference w:id="1"/>
       </w:r>
       <w:r>
-        <w:t xml:space="preserve"> avec au moins un acteur majeur de gestion d’activité tels que Garmin Connect, Tom tom</w:t>
-      </w:r>
+        <w:t xml:space="preserve"> avec au moins un acteur majeur de gestion d’activité tels que Garmin </w:t>
+      </w:r>
+      <w:proofErr w:type="spellStart"/>
+      <w:r>
+        <w:t>Connect</w:t>
+      </w:r>
+      <w:proofErr w:type="spellEnd"/>
+      <w:r>
+        <w:t xml:space="preserve">, Tom </w:t>
+      </w:r>
+      <w:proofErr w:type="spellStart"/>
+      <w:r>
+        <w:t>tom</w:t>
+      </w:r>
+      <w:proofErr w:type="spellEnd"/>
     </w:p>
     <w:p/>
     <w:p/>
@@ -4681,13 +4712,26 @@
         <w:pStyle w:val="Titre3"/>
       </w:pPr>
       <w:r>
-        <w:t>Sécurisation du back-end</w:t>
-      </w:r>
+        <w:t xml:space="preserve">Sécurisation du </w:t>
+      </w:r>
+      <w:proofErr w:type="spellStart"/>
+      <w:r>
+        <w:t>back-end</w:t>
+      </w:r>
+      <w:proofErr w:type="spellEnd"/>
     </w:p>
     <w:p/>
     <w:p>
       <w:r>
-        <w:t xml:space="preserve">Le back-end devra implémenter les sécurités suivantes : </w:t>
+        <w:t xml:space="preserve">Le </w:t>
+      </w:r>
+      <w:proofErr w:type="spellStart"/>
+      <w:r>
+        <w:t>back-end</w:t>
+      </w:r>
+      <w:proofErr w:type="spellEnd"/>
+      <w:r>
+        <w:t xml:space="preserve"> devra implémenter les sécurités suivantes : </w:t>
       </w:r>
     </w:p>
     <w:p/>
@@ -4700,7 +4744,23 @@
         </w:numPr>
       </w:pPr>
       <w:r>
-        <w:t>N’être accessible que via le protocole HTTPS (self-signed certificate)</w:t>
+        <w:t>N’être accessible que via le protocole HTTPS (self-</w:t>
+      </w:r>
+      <w:proofErr w:type="spellStart"/>
+      <w:r>
+        <w:t>signed</w:t>
+      </w:r>
+      <w:proofErr w:type="spellEnd"/>
+      <w:r>
+        <w:t xml:space="preserve"> </w:t>
+      </w:r>
+      <w:proofErr w:type="spellStart"/>
+      <w:r>
+        <w:t>certificate</w:t>
+      </w:r>
+      <w:proofErr w:type="spellEnd"/>
+      <w:r>
+        <w:t>)</w:t>
       </w:r>
     </w:p>
     <w:p>
@@ -4745,7 +4805,15 @@
     <w:p/>
     <w:p>
       <w:r>
-        <w:t>Le back-end devra implémenter les mécanismes d’authentification suivantes :</w:t>
+        <w:t xml:space="preserve">Le </w:t>
+      </w:r>
+      <w:proofErr w:type="spellStart"/>
+      <w:r>
+        <w:t>back-end</w:t>
+      </w:r>
+      <w:proofErr w:type="spellEnd"/>
+      <w:r>
+        <w:t xml:space="preserve"> devra implémenter les mécanismes d’authentification suivantes :</w:t>
       </w:r>
     </w:p>
     <w:p/>
@@ -4758,7 +4826,15 @@
         </w:numPr>
       </w:pPr>
       <w:r>
-        <w:t>Soit pouvoir se connecter à l’aide d’un service « 2-step verification »</w:t>
+        <w:t xml:space="preserve">Soit pouvoir se connecter à l’aide d’un service « 2-step </w:t>
+      </w:r>
+      <w:proofErr w:type="spellStart"/>
+      <w:r>
+        <w:t>verification</w:t>
+      </w:r>
+      <w:proofErr w:type="spellEnd"/>
+      <w:r>
+        <w:t> »</w:t>
       </w:r>
     </w:p>
     <w:p>
@@ -4975,8 +5051,13 @@
         </w:numPr>
       </w:pPr>
       <w:r>
-        <w:t>Garmin Connect</w:t>
-      </w:r>
+        <w:t>Garmin </w:t>
+      </w:r>
+      <w:proofErr w:type="spellStart"/>
+      <w:r>
+        <w:t>Connect</w:t>
+      </w:r>
+      <w:proofErr w:type="spellEnd"/>
     </w:p>
     <w:p>
       <w:pPr>
@@ -4987,8 +5068,13 @@
         </w:numPr>
       </w:pPr>
       <w:r>
-        <w:t>Tom Tom</w:t>
-      </w:r>
+        <w:t xml:space="preserve">Tom </w:t>
+      </w:r>
+      <w:proofErr w:type="spellStart"/>
+      <w:r>
+        <w:t>Tom</w:t>
+      </w:r>
+      <w:proofErr w:type="spellEnd"/>
       <w:r>
         <w:t xml:space="preserve"> </w:t>
       </w:r>
@@ -5005,8 +5091,13 @@
         </w:numPr>
       </w:pPr>
       <w:r>
-        <w:t>Adidas Runtastic</w:t>
-      </w:r>
+        <w:t xml:space="preserve">Adidas </w:t>
+      </w:r>
+      <w:proofErr w:type="spellStart"/>
+      <w:r>
+        <w:t>Runtastic</w:t>
+      </w:r>
+      <w:proofErr w:type="spellEnd"/>
     </w:p>
     <w:p/>
     <w:p>
@@ -5060,8 +5151,13 @@
               <w:cnfStyle w:val="100000000000" w:firstRow="1" w:lastRow="0" w:firstColumn="0" w:lastColumn="0" w:oddVBand="0" w:evenVBand="0" w:oddHBand="0" w:evenHBand="0" w:firstRowFirstColumn="0" w:firstRowLastColumn="0" w:lastRowFirstColumn="0" w:lastRowLastColumn="0"/>
             </w:pPr>
             <w:r>
-              <w:t>Garmin Connect</w:t>
-            </w:r>
+              <w:t xml:space="preserve">Garmin </w:t>
+            </w:r>
+            <w:proofErr w:type="spellStart"/>
+            <w:r>
+              <w:t>Connect</w:t>
+            </w:r>
+            <w:proofErr w:type="spellEnd"/>
           </w:p>
         </w:tc>
         <w:tc>
@@ -5091,9 +5187,11 @@
             <w:r>
               <w:t xml:space="preserve">Adidas </w:t>
             </w:r>
+            <w:proofErr w:type="spellStart"/>
             <w:r>
               <w:t>Runtastic</w:t>
             </w:r>
+            <w:proofErr w:type="spellEnd"/>
           </w:p>
         </w:tc>
       </w:tr>
@@ -6082,7 +6180,15 @@
               <w:cnfStyle w:val="000000000000" w:firstRow="0" w:lastRow="0" w:firstColumn="0" w:lastColumn="0" w:oddVBand="0" w:evenVBand="0" w:oddHBand="0" w:evenHBand="0" w:firstRowFirstColumn="0" w:firstRowLastColumn="0" w:lastRowFirstColumn="0" w:lastRowLastColumn="0"/>
             </w:pPr>
             <w:r>
-              <w:t xml:space="preserve">Le serveur n’enregistre pas l’état du client, ce qui permet de distribué les charges sur plusieurs </w:t>
+              <w:t xml:space="preserve">Le serveur n’enregistre pas l’état du client, ce qui permet de </w:t>
+            </w:r>
+            <w:proofErr w:type="gramStart"/>
+            <w:r>
+              <w:t>distribué</w:t>
+            </w:r>
+            <w:proofErr w:type="gramEnd"/>
+            <w:r>
+              <w:t xml:space="preserve"> les charges sur plusieurs </w:t>
             </w:r>
             <w:r>
               <w:t>serveurs</w:t>
@@ -6501,7 +6607,15 @@
     <w:p/>
     <w:p>
       <w:r>
-        <w:t>Ayant déjà réalisé l’installation d’un serveur NodeJS et d’une base de données MySQL sur un Raspberry Pi en dehors de ce projet, aucun problème ne devrait survenir lors d’une nouvelle installation.</w:t>
+        <w:t xml:space="preserve">Ayant déjà réalisé l’installation d’un serveur </w:t>
+      </w:r>
+      <w:proofErr w:type="spellStart"/>
+      <w:r>
+        <w:t>NodeJS</w:t>
+      </w:r>
+      <w:proofErr w:type="spellEnd"/>
+      <w:r>
+        <w:t xml:space="preserve"> et d’une base de données MySQL sur un Raspberry Pi en dehors de ce projet, aucun problème ne devrait survenir lors d’une nouvelle installation.</w:t>
       </w:r>
     </w:p>
     <w:p/>
@@ -6517,7 +6631,15 @@
     <w:p/>
     <w:p>
       <w:r>
-        <w:t xml:space="preserve">Des modules NodeJS seront utilisés lors de la réalisation du Web Service, voici une liste </w:t>
+        <w:t xml:space="preserve">Des modules </w:t>
+      </w:r>
+      <w:proofErr w:type="spellStart"/>
+      <w:r>
+        <w:t>NodeJS</w:t>
+      </w:r>
+      <w:proofErr w:type="spellEnd"/>
+      <w:r>
+        <w:t xml:space="preserve"> seront utilisés lors de la réalisation du Web Service, voici une liste </w:t>
       </w:r>
       <w:r>
         <w:t xml:space="preserve">de plusieurs modules qui seront sûrement utilisés : </w:t>
@@ -6532,8 +6654,15 @@
           <w:numId w:val="31"/>
         </w:numPr>
       </w:pPr>
-      <w:r>
-        <w:t>fs (accès au système de fichier)</w:t>
+      <w:proofErr w:type="spellStart"/>
+      <w:proofErr w:type="gramStart"/>
+      <w:r>
+        <w:t>fs</w:t>
+      </w:r>
+      <w:proofErr w:type="spellEnd"/>
+      <w:proofErr w:type="gramEnd"/>
+      <w:r>
+        <w:t xml:space="preserve"> (accès au système de fichier)</w:t>
       </w:r>
     </w:p>
     <w:p>
@@ -6544,8 +6673,13 @@
           <w:numId w:val="31"/>
         </w:numPr>
       </w:pPr>
-      <w:r>
-        <w:t>http (serveur HTTP)</w:t>
+      <w:proofErr w:type="gramStart"/>
+      <w:r>
+        <w:t>http</w:t>
+      </w:r>
+      <w:proofErr w:type="gramEnd"/>
+      <w:r>
+        <w:t xml:space="preserve"> (serveur HTTP)</w:t>
       </w:r>
     </w:p>
     <w:p>
@@ -6556,8 +6690,13 @@
           <w:numId w:val="31"/>
         </w:numPr>
       </w:pPr>
-      <w:r>
-        <w:t>https (serveur HTTPS)</w:t>
+      <w:proofErr w:type="gramStart"/>
+      <w:r>
+        <w:t>https</w:t>
+      </w:r>
+      <w:proofErr w:type="gramEnd"/>
+      <w:r>
+        <w:t xml:space="preserve"> (serveur HTTPS)</w:t>
       </w:r>
     </w:p>
     <w:p>
@@ -6568,8 +6707,13 @@
           <w:numId w:val="31"/>
         </w:numPr>
       </w:pPr>
-      <w:r>
-        <w:t>router (gestion des routes URLs)</w:t>
+      <w:proofErr w:type="gramStart"/>
+      <w:r>
+        <w:t>router</w:t>
+      </w:r>
+      <w:proofErr w:type="gramEnd"/>
+      <w:r>
+        <w:t xml:space="preserve"> (gestion des routes URLs)</w:t>
       </w:r>
     </w:p>
     <w:p>
@@ -6580,8 +6724,13 @@
           <w:numId w:val="31"/>
         </w:numPr>
       </w:pPr>
-      <w:r>
-        <w:t>crypto (hash et chiffrement léger)</w:t>
+      <w:proofErr w:type="gramStart"/>
+      <w:r>
+        <w:t>crypto</w:t>
+      </w:r>
+      <w:proofErr w:type="gramEnd"/>
+      <w:r>
+        <w:t xml:space="preserve"> (hash et chiffrement léger)</w:t>
       </w:r>
     </w:p>
     <w:p>
@@ -6592,8 +6741,15 @@
           <w:numId w:val="31"/>
         </w:numPr>
       </w:pPr>
-      <w:r>
-        <w:t>bcrypt (hash et chiffrement important)</w:t>
+      <w:proofErr w:type="spellStart"/>
+      <w:proofErr w:type="gramStart"/>
+      <w:r>
+        <w:t>bcrypt</w:t>
+      </w:r>
+      <w:proofErr w:type="spellEnd"/>
+      <w:proofErr w:type="gramEnd"/>
+      <w:r>
+        <w:t xml:space="preserve"> (hash et chiffrement important)</w:t>
       </w:r>
     </w:p>
     <w:p>
@@ -6604,8 +6760,13 @@
           <w:numId w:val="31"/>
         </w:numPr>
       </w:pPr>
-      <w:r>
-        <w:t>url (gestion des URL</w:t>
+      <w:proofErr w:type="gramStart"/>
+      <w:r>
+        <w:t>url</w:t>
+      </w:r>
+      <w:proofErr w:type="gramEnd"/>
+      <w:r>
+        <w:t xml:space="preserve"> (gestion des URL</w:t>
       </w:r>
       <w:r>
         <w:t>s)</w:t>
@@ -6619,8 +6780,23 @@
           <w:numId w:val="31"/>
         </w:numPr>
       </w:pPr>
-      <w:r>
-        <w:t>querystring (gestion des querystring dans les URLs)</w:t>
+      <w:proofErr w:type="spellStart"/>
+      <w:proofErr w:type="gramStart"/>
+      <w:r>
+        <w:t>querystring</w:t>
+      </w:r>
+      <w:proofErr w:type="spellEnd"/>
+      <w:proofErr w:type="gramEnd"/>
+      <w:r>
+        <w:t xml:space="preserve"> (gestion des </w:t>
+      </w:r>
+      <w:proofErr w:type="spellStart"/>
+      <w:r>
+        <w:t>querystring</w:t>
+      </w:r>
+      <w:proofErr w:type="spellEnd"/>
+      <w:r>
+        <w:t xml:space="preserve"> dans les URLs)</w:t>
       </w:r>
     </w:p>
     <w:p>
@@ -6631,8 +6807,15 @@
           <w:numId w:val="31"/>
         </w:numPr>
       </w:pPr>
-      <w:r>
-        <w:t>validator (gestion des chaînes de charactères)</w:t>
+      <w:proofErr w:type="spellStart"/>
+      <w:proofErr w:type="gramStart"/>
+      <w:r>
+        <w:t>validator</w:t>
+      </w:r>
+      <w:proofErr w:type="spellEnd"/>
+      <w:proofErr w:type="gramEnd"/>
+      <w:r>
+        <w:t xml:space="preserve"> (gestion des chaînes de charactères)</w:t>
       </w:r>
     </w:p>
     <w:p>
@@ -6643,8 +6826,15 @@
           <w:numId w:val="31"/>
         </w:numPr>
       </w:pPr>
-      <w:r>
-        <w:t>util (utilitaires)</w:t>
+      <w:proofErr w:type="spellStart"/>
+      <w:proofErr w:type="gramStart"/>
+      <w:r>
+        <w:t>util</w:t>
+      </w:r>
+      <w:proofErr w:type="spellEnd"/>
+      <w:proofErr w:type="gramEnd"/>
+      <w:r>
+        <w:t xml:space="preserve"> (utilitaires)</w:t>
       </w:r>
     </w:p>
     <w:p>
@@ -6655,8 +6845,13 @@
           <w:numId w:val="31"/>
         </w:numPr>
       </w:pPr>
-      <w:r>
-        <w:t>xml2js (convers</w:t>
+      <w:proofErr w:type="gramStart"/>
+      <w:r>
+        <w:t>xml</w:t>
+      </w:r>
+      <w:proofErr w:type="gramEnd"/>
+      <w:r>
+        <w:t>2js (convers</w:t>
       </w:r>
       <w:r>
         <w:t>ion des XML en JSON)</w:t>
@@ -6665,8 +6860,13 @@
     <w:p/>
     <w:p>
       <w:r>
-        <w:t>Ces modules sont, soit des modules de bases, soit des modules très connus dans l’écosystème NodeJS</w:t>
-      </w:r>
+        <w:t xml:space="preserve">Ces modules sont, soit des modules de bases, soit des modules très connus dans l’écosystème </w:t>
+      </w:r>
+      <w:proofErr w:type="spellStart"/>
+      <w:r>
+        <w:t>NodeJS</w:t>
+      </w:r>
+      <w:proofErr w:type="spellEnd"/>
       <w:r>
         <w:t>, il est donc très facile de se documenter sur ces modules. Aucun problème de faisabilité de devrait être rencontré lors de la réalisation du Web Service.</w:t>
       </w:r>
@@ -7444,7 +7644,14 @@
               <w:rPr>
                 <w:b w:val="0"/>
               </w:rPr>
-              <w:t xml:space="preserve"> serveur</w:t>
+              <w:t xml:space="preserve"> </w:t>
+            </w:r>
+            <w:proofErr w:type="spellStart"/>
+            <w:r>
+              <w:rPr>
+                <w:b w:val="0"/>
+              </w:rPr>
+              <w:t>serveur</w:t>
             </w:r>
             <w:r>
               <w:rPr>
@@ -7452,6 +7659,7 @@
               </w:rPr>
               <w:t>-s</w:t>
             </w:r>
+            <w:proofErr w:type="spellEnd"/>
             <w:r>
               <w:rPr>
                 <w:b w:val="0"/>
@@ -8222,7 +8430,15 @@
     <w:p/>
     <w:p>
       <w:r>
-        <w:t>Les tests seront effectués sur tous les endpoints de l’API.</w:t>
+        <w:t xml:space="preserve">Les tests seront effectués sur tous les </w:t>
+      </w:r>
+      <w:proofErr w:type="spellStart"/>
+      <w:r>
+        <w:t>endpoints</w:t>
+      </w:r>
+      <w:proofErr w:type="spellEnd"/>
+      <w:r>
+        <w:t xml:space="preserve"> de l’API.</w:t>
       </w:r>
       <w:r>
         <w:t xml:space="preserve"> Les tests seront réalisés à l’aide du logiciel Postman.</w:t>
@@ -8445,8 +8661,13 @@
           </w:tcPr>
           <w:p>
             <w:r>
-              <w:t>Authentification stateless</w:t>
-            </w:r>
+              <w:t xml:space="preserve">Authentification </w:t>
+            </w:r>
+            <w:proofErr w:type="spellStart"/>
+            <w:r>
+              <w:t>stateless</w:t>
+            </w:r>
+            <w:proofErr w:type="spellEnd"/>
           </w:p>
         </w:tc>
         <w:tc>
@@ -8465,14 +8686,24 @@
           </w:tcPr>
           <w:p>
             <w:r>
-              <w:t>Tentative d’acquérir les connaissances</w:t>
+              <w:t xml:space="preserve">Tentative d’acquérir </w:t>
+            </w:r>
+            <w:proofErr w:type="gramStart"/>
+            <w:r>
+              <w:t>les connaissances</w:t>
             </w:r>
             <w:r>
               <w:t xml:space="preserve"> nécessaire</w:t>
             </w:r>
-            <w:r>
-              <w:t>, sinon changement vers une authentification non-stateless</w:t>
-            </w:r>
+            <w:proofErr w:type="gramEnd"/>
+            <w:r>
+              <w:t>, sinon changement vers une authentification non-</w:t>
+            </w:r>
+            <w:proofErr w:type="spellStart"/>
+            <w:r>
+              <w:t>stateless</w:t>
+            </w:r>
+            <w:proofErr w:type="spellEnd"/>
             <w:r>
               <w:t>.</w:t>
             </w:r>
@@ -8542,7 +8773,15 @@
         <w:t>J’ai choisi de travailler avec le logiciel Notepad++</w:t>
       </w:r>
       <w:r>
-        <w:t>, j’utilise l’auto complétion proposée par Notepad++ et les plugins pour d’autres fonctionnalités comme le FTP.</w:t>
+        <w:t xml:space="preserve">, j’utilise </w:t>
+      </w:r>
+      <w:proofErr w:type="gramStart"/>
+      <w:r>
+        <w:t>l’auto complétion</w:t>
+      </w:r>
+      <w:proofErr w:type="gramEnd"/>
+      <w:r>
+        <w:t xml:space="preserve"> proposée par Notepad++ et les plugins pour d’autres fonctionnalités comme le FTP.</w:t>
       </w:r>
       <w:r>
         <w:t xml:space="preserve"> </w:t>
@@ -8563,7 +8802,15 @@
         <w:t>eu</w:t>
       </w:r>
       <w:r>
-        <w:t>r NodeJS.</w:t>
+        <w:t xml:space="preserve">r </w:t>
+      </w:r>
+      <w:proofErr w:type="spellStart"/>
+      <w:r>
+        <w:t>NodeJS</w:t>
+      </w:r>
+      <w:proofErr w:type="spellEnd"/>
+      <w:r>
+        <w:t>.</w:t>
       </w:r>
     </w:p>
     <w:p/>
@@ -8665,7 +8912,15 @@
     <w:p/>
     <w:p>
       <w:r>
-        <w:t xml:space="preserve">Une implémentation d'authentification stateless ne permet pas de stocker des sessions sur les serveurs. Cette approche permet de très facilement </w:t>
+        <w:t xml:space="preserve">Une implémentation d'authentification </w:t>
+      </w:r>
+      <w:proofErr w:type="spellStart"/>
+      <w:r>
+        <w:t>stateless</w:t>
+      </w:r>
+      <w:proofErr w:type="spellEnd"/>
+      <w:r>
+        <w:t xml:space="preserve"> ne permet pas de stocker des sessions sur les serveurs. Cette approche permet de très facilement </w:t>
       </w:r>
       <w:r>
         <w:t>étendre le nombre de nœuds de calculs sans subir des</w:t>
@@ -8686,7 +8941,39 @@
     <w:p/>
     <w:p>
       <w:r>
-        <w:t>L'une des seules méthodes permettant une authentification stateless est l'authentification par tokens. Un standard a été créer pour gérer ces tokens, les JSON Web Tokens (JWT)</w:t>
+        <w:t xml:space="preserve">L'une des seules méthodes permettant une authentification </w:t>
+      </w:r>
+      <w:proofErr w:type="spellStart"/>
+      <w:r>
+        <w:t>stateless</w:t>
+      </w:r>
+      <w:proofErr w:type="spellEnd"/>
+      <w:r>
+        <w:t xml:space="preserve"> est l'authentification par </w:t>
+      </w:r>
+      <w:proofErr w:type="spellStart"/>
+      <w:r>
+        <w:t>tokens</w:t>
+      </w:r>
+      <w:proofErr w:type="spellEnd"/>
+      <w:r>
+        <w:t xml:space="preserve">. Un standard a été créer pour gérer ces </w:t>
+      </w:r>
+      <w:proofErr w:type="spellStart"/>
+      <w:r>
+        <w:t>tokens</w:t>
+      </w:r>
+      <w:proofErr w:type="spellEnd"/>
+      <w:r>
+        <w:t xml:space="preserve">, les JSON Web </w:t>
+      </w:r>
+      <w:proofErr w:type="spellStart"/>
+      <w:r>
+        <w:t>Tokens</w:t>
+      </w:r>
+      <w:proofErr w:type="spellEnd"/>
+      <w:r>
+        <w:t xml:space="preserve"> (JWT)</w:t>
       </w:r>
       <w:r>
         <w:t>.</w:t>
@@ -8695,28 +8982,60 @@
     <w:p/>
     <w:p>
       <w:r>
-        <w:t xml:space="preserve">Un des désavantages d'une authentification entièrement stateless est qu'il n'est pas possible de </w:t>
+        <w:t xml:space="preserve">Un des désavantages d'une authentification entièrement </w:t>
+      </w:r>
+      <w:proofErr w:type="spellStart"/>
+      <w:r>
+        <w:t>stateless</w:t>
+      </w:r>
+      <w:proofErr w:type="spellEnd"/>
+      <w:r>
+        <w:t xml:space="preserve"> est qu'il n'est pas possible de </w:t>
       </w:r>
       <w:r>
         <w:t>révoquer</w:t>
       </w:r>
       <w:r>
-        <w:t xml:space="preserve"> un token d'authentification, il est donc essentiel de limité la validité du token.</w:t>
+        <w:t xml:space="preserve"> un token d'authentification, il est donc essentiel de </w:t>
+      </w:r>
+      <w:r>
+        <w:t>limiter</w:t>
+      </w:r>
+      <w:r>
+        <w:t xml:space="preserve"> la validité du token.</w:t>
       </w:r>
     </w:p>
     <w:p/>
     <w:p>
       <w:r>
-        <w:t xml:space="preserve">Dans le cas où une révocation des tokens doit être implémenté, l'authentification ne pourra plus rester </w:t>
-      </w:r>
+        <w:t xml:space="preserve">Dans le cas où une révocation des </w:t>
+      </w:r>
+      <w:proofErr w:type="spellStart"/>
+      <w:r>
+        <w:t>tokens</w:t>
+      </w:r>
+      <w:proofErr w:type="spellEnd"/>
+      <w:r>
+        <w:t xml:space="preserve"> doit être implémenté, l'authentification ne pourra plus rester </w:t>
+      </w:r>
+      <w:proofErr w:type="spellStart"/>
       <w:r>
         <w:rPr>
           <w:lang w:val="fr-CH"/>
         </w:rPr>
         <w:t>stateless</w:t>
       </w:r>
-      <w:r>
-        <w:t>, un stockage des tokens sera nécessaire.</w:t>
+      <w:proofErr w:type="spellEnd"/>
+      <w:r>
+        <w:t xml:space="preserve">, un stockage des </w:t>
+      </w:r>
+      <w:proofErr w:type="spellStart"/>
+      <w:r>
+        <w:t>tokens</w:t>
+      </w:r>
+      <w:proofErr w:type="spellEnd"/>
+      <w:r>
+        <w:t xml:space="preserve"> sera nécessaire.</w:t>
       </w:r>
     </w:p>
     <w:p/>
@@ -8725,28 +9044,6 @@
         <w:t>Les JWT permettent d'attribuer des scopes de droits à un utilisateur, ce qui permet de limiter l'accès d'un utilisateur à la modification de ses propres activités uniquement.</w:t>
       </w:r>
     </w:p>
-    <w:p/>
-    <w:p>
-      <w:pPr>
-        <w:pStyle w:val="Titre2"/>
-      </w:pPr>
-      <w:r>
-        <w:t>Gestionnaire d'authentification</w:t>
-      </w:r>
-    </w:p>
-    <w:p/>
-    <w:p>
-      <w:r>
-        <w:t>Pour simplifier le processus d'authentification, qui est implémenté sur plusieurs endpoints, il serait préférable d'ajouté un gestionnaire d'authentification qui aurait comme tâche de récupérer les headers HTTP et validé le token envoyé avec les requêtes sur l'application.</w:t>
-      </w:r>
-    </w:p>
-    <w:p/>
-    <w:p>
-      <w:r>
-        <w:t>Ce gestionnaire prendrait la forme d'une classe (AuthenticationManager)</w:t>
-      </w:r>
-    </w:p>
-    <w:p/>
     <w:p>
       <w:pPr>
         <w:pStyle w:val="Titre2"/>
@@ -8807,7 +9104,6 @@
               <w:pStyle w:val="code"/>
             </w:pPr>
             <w:r>
-              <w:lastRenderedPageBreak/>
               <w:t>{</w:t>
             </w:r>
           </w:p>
@@ -8825,8 +9121,13 @@
               </w:rPr>
               <w:t>data</w:t>
             </w:r>
-            <w:r>
-              <w:t xml:space="preserve">":  </w:t>
+            <w:proofErr w:type="gramStart"/>
+            <w:r>
+              <w:t>":</w:t>
+            </w:r>
+            <w:proofErr w:type="gramEnd"/>
+            <w:r>
+              <w:t xml:space="preserve">  </w:t>
             </w:r>
             <w:r>
               <w:t>[</w:t>
@@ -8841,7 +9142,15 @@
             </w:r>
             <w:r>
               <w:tab/>
-              <w:t>[Object object]</w:t>
+              <w:t xml:space="preserve">[Object </w:t>
+            </w:r>
+            <w:proofErr w:type="spellStart"/>
+            <w:r>
+              <w:t>object</w:t>
+            </w:r>
+            <w:proofErr w:type="spellEnd"/>
+            <w:r>
+              <w:t>]</w:t>
             </w:r>
           </w:p>
           <w:p>
@@ -8872,8 +9181,13 @@
               </w:rPr>
               <w:t>error</w:t>
             </w:r>
-            <w:r>
-              <w:t>": {</w:t>
+            <w:proofErr w:type="gramStart"/>
+            <w:r>
+              <w:t>":</w:t>
+            </w:r>
+            <w:proofErr w:type="gramEnd"/>
+            <w:r>
+              <w:t xml:space="preserve"> {</w:t>
             </w:r>
           </w:p>
           <w:p>
@@ -8929,12 +9243,14 @@
       <w:r>
         <w:t xml:space="preserve"> les cas les objets ‘</w:t>
       </w:r>
+      <w:proofErr w:type="gramStart"/>
       <w:r>
         <w:rPr>
           <w:lang w:val="fr-CH"/>
         </w:rPr>
         <w:t>data</w:t>
       </w:r>
+      <w:proofErr w:type="gramEnd"/>
       <w:r>
         <w:rPr>
           <w:lang w:val="fr-CH"/>
@@ -8947,11 +9263,19 @@
       <w:r>
         <w:t xml:space="preserve"> ‘</w:t>
       </w:r>
+      <w:proofErr w:type="spellStart"/>
       <w:r>
         <w:rPr>
           <w:lang w:val="fr-CH"/>
         </w:rPr>
-        <w:t>error’</w:t>
+        <w:t>error</w:t>
+      </w:r>
+      <w:proofErr w:type="spellEnd"/>
+      <w:r>
+        <w:rPr>
+          <w:lang w:val="fr-CH"/>
+        </w:rPr>
+        <w:t>’</w:t>
       </w:r>
       <w:r>
         <w:t xml:space="preserve"> seront présents).</w:t>
@@ -9046,9 +9370,11 @@
             <w:tcW w:w="2204" w:type="dxa"/>
           </w:tcPr>
           <w:p>
+            <w:proofErr w:type="spellStart"/>
             <w:r>
               <w:t>MysqlError</w:t>
             </w:r>
+            <w:proofErr w:type="spellEnd"/>
           </w:p>
         </w:tc>
         <w:tc>
@@ -9075,9 +9401,11 @@
             <w:tcW w:w="2204" w:type="dxa"/>
           </w:tcPr>
           <w:p>
+            <w:proofErr w:type="spellStart"/>
             <w:r>
               <w:t>UnauthorizedError</w:t>
             </w:r>
+            <w:proofErr w:type="spellEnd"/>
           </w:p>
         </w:tc>
         <w:tc>
@@ -9104,10 +9432,11 @@
             <w:tcW w:w="2204" w:type="dxa"/>
           </w:tcPr>
           <w:p>
-            <w:r>
-              <w:lastRenderedPageBreak/>
+            <w:proofErr w:type="spellStart"/>
+            <w:r>
               <w:t>MissingFieldError</w:t>
             </w:r>
+            <w:proofErr w:type="spellEnd"/>
           </w:p>
         </w:tc>
         <w:tc>
@@ -9131,9 +9460,11 @@
             <w:tcW w:w="2204" w:type="dxa"/>
           </w:tcPr>
           <w:p>
+            <w:proofErr w:type="spellStart"/>
             <w:r>
               <w:t>InvalidFormatError</w:t>
             </w:r>
+            <w:proofErr w:type="spellEnd"/>
           </w:p>
         </w:tc>
         <w:tc>
@@ -9165,7 +9496,11 @@
     <w:p/>
     <w:p>
       <w:r>
-        <w:t xml:space="preserve">La gestion des activités sportives nécessite la création d'une nouvelle entité dans la base de données car un utilisateur doit pouvoir enregistrer de multiples activités sportives. Une nouvelle entité permet </w:t>
+        <w:t xml:space="preserve">La gestion des activités sportives nécessite la création d'une nouvelle entité dans la base de données car un utilisateur doit pouvoir enregistrer de multiples activités </w:t>
+      </w:r>
+      <w:r>
+        <w:lastRenderedPageBreak/>
+        <w:t xml:space="preserve">sportives. Une nouvelle entité permet </w:t>
       </w:r>
       <w:r>
         <w:t>de simplement différencier les ressources que l'application peut gérer.</w:t>
@@ -9183,22 +9518,121 @@
         <w:t xml:space="preserve">et le sauvegarder en tant qu'activité sportive. </w:t>
       </w:r>
       <w:r>
-        <w:t>Le fichier sera parser sur le serveur pour calculer certains champs tel que la vitesse moyenne et stocker les positions GPS dans la table des postions.</w:t>
+        <w:t xml:space="preserve">Le fichier sera </w:t>
+      </w:r>
+      <w:proofErr w:type="spellStart"/>
+      <w:r>
+        <w:t>parser</w:t>
+      </w:r>
+      <w:proofErr w:type="spellEnd"/>
+      <w:r>
+        <w:t xml:space="preserve"> sur le serveur pour calculer certains champs tel que la vitesse moyenne et stocker les positions GPS dans la table des postions.</w:t>
+      </w:r>
+      <w:r>
+        <w:t xml:space="preserve"> </w:t>
       </w:r>
     </w:p>
     <w:p/>
     <w:p>
+      <w:r>
+        <w:t>Lors de la création d’une activité, certains champs doivent être calculer, tel que la vitesse moyenne par exemple. Ces calculs devraient se réaliser après le retour du message de réussite de création de l’activité à l’utilisateur, car ces calcules peuvent prendre du temps, et qu’ils ne sont pas nécessaire directement à l’utilisateur.</w:t>
+      </w:r>
+    </w:p>
+    <w:p/>
+    <w:p>
+      <w:r>
+        <w:t xml:space="preserve">Plusieurs méthodes sont envisageables pour gérer </w:t>
+      </w:r>
+      <w:r>
+        <w:t>les calculs réalisés après le retour à l’utilisateur :</w:t>
+      </w:r>
+    </w:p>
+    <w:p/>
+    <w:p>
+      <w:pPr>
+        <w:pStyle w:val="Paragraphedeliste"/>
+        <w:numPr>
+          <w:ilvl w:val="0"/>
+          <w:numId w:val="36"/>
+        </w:numPr>
+      </w:pPr>
+      <w:r>
+        <w:t xml:space="preserve">Lancer un nouveau processus </w:t>
+      </w:r>
+      <w:proofErr w:type="spellStart"/>
+      <w:r>
+        <w:t>NodeJS</w:t>
+      </w:r>
+      <w:proofErr w:type="spellEnd"/>
+    </w:p>
+    <w:p>
+      <w:pPr>
+        <w:pStyle w:val="Paragraphedeliste"/>
+        <w:numPr>
+          <w:ilvl w:val="0"/>
+          <w:numId w:val="36"/>
+        </w:numPr>
+      </w:pPr>
+      <w:r>
+        <w:t xml:space="preserve">Lancer un nouveau thread </w:t>
+      </w:r>
+      <w:proofErr w:type="spellStart"/>
+      <w:r>
+        <w:t>NodeJS</w:t>
+      </w:r>
+      <w:proofErr w:type="spellEnd"/>
+      <w:r>
+        <w:t xml:space="preserve"> </w:t>
+      </w:r>
+    </w:p>
+    <w:p>
+      <w:pPr>
+        <w:pStyle w:val="Paragraphedeliste"/>
+        <w:numPr>
+          <w:ilvl w:val="0"/>
+          <w:numId w:val="36"/>
+        </w:numPr>
+      </w:pPr>
+      <w:r>
+        <w:t xml:space="preserve">Exécuter une tache de fond </w:t>
+      </w:r>
+      <w:r>
+        <w:t>après une certaine durée</w:t>
+      </w:r>
+      <w:bookmarkStart w:id="28" w:name="_GoBack"/>
+      <w:bookmarkEnd w:id="28"/>
+    </w:p>
+    <w:p/>
+    <w:p/>
+    <w:p/>
+    <w:p/>
+    <w:p>
+      <w:pPr>
+        <w:pStyle w:val="Titre3"/>
+      </w:pPr>
+      <w:r>
+        <w:t>Positions GPS</w:t>
+      </w:r>
+    </w:p>
+    <w:p/>
+    <w:p>
+      <w:r>
+        <w:t xml:space="preserve">Les positions GPS sont une entité de la base de données, ils seront traités en tant qu’attribut de la classe d’activités au sein de l’API, car l’existence d’une postions ne fait pas de sens si elle n’appartient pas à une activité sportive. </w:t>
+      </w:r>
+    </w:p>
+    <w:p/>
+    <w:p>
       <w:pPr>
         <w:pStyle w:val="Titre2"/>
       </w:pPr>
-      <w:bookmarkStart w:id="28" w:name="_Toc4070102"/>
+      <w:bookmarkStart w:id="29" w:name="_Toc4070102"/>
       <w:r>
         <w:t>Ressources</w:t>
       </w:r>
       <w:r>
         <w:t xml:space="preserve"> de l'API</w:t>
       </w:r>
-      <w:bookmarkEnd w:id="28"/>
+      <w:bookmarkEnd w:id="29"/>
     </w:p>
     <w:p/>
     <w:tbl>
@@ -9338,9 +9772,11 @@
             <w:tcW w:w="1696" w:type="dxa"/>
           </w:tcPr>
           <w:p>
+            <w:proofErr w:type="spellStart"/>
             <w:r>
               <w:t>Subscription</w:t>
             </w:r>
+            <w:proofErr w:type="spellEnd"/>
           </w:p>
         </w:tc>
         <w:tc>
@@ -9391,11 +9827,11 @@
       <w:pPr>
         <w:pStyle w:val="Titre2"/>
       </w:pPr>
-      <w:bookmarkStart w:id="29" w:name="_Toc4070103"/>
+      <w:bookmarkStart w:id="30" w:name="_Toc4070103"/>
       <w:r>
         <w:t>Endpoints de l’API</w:t>
       </w:r>
-      <w:bookmarkEnd w:id="29"/>
+      <w:bookmarkEnd w:id="30"/>
     </w:p>
     <w:p/>
     <w:tbl>
@@ -9563,6 +9999,7 @@
           </w:tcPr>
           <w:p>
             <w:r>
+              <w:lastRenderedPageBreak/>
               <w:t>Création d’activité</w:t>
             </w:r>
           </w:p>
@@ -9971,7 +10408,15 @@
           </w:tcPr>
           <w:p>
             <w:r>
-              <w:t>/activity-type/{typeid}</w:t>
+              <w:t>/activity-type/{</w:t>
+            </w:r>
+            <w:proofErr w:type="spellStart"/>
+            <w:r>
+              <w:t>typeid</w:t>
+            </w:r>
+            <w:proofErr w:type="spellEnd"/>
+            <w:r>
+              <w:t>}</w:t>
             </w:r>
           </w:p>
         </w:tc>
@@ -10003,7 +10448,15 @@
           </w:tcPr>
           <w:p>
             <w:r>
-              <w:t>/activity-type/{typeid}</w:t>
+              <w:t>/activity-type/{</w:t>
+            </w:r>
+            <w:proofErr w:type="spellStart"/>
+            <w:r>
+              <w:t>typeid</w:t>
+            </w:r>
+            <w:proofErr w:type="spellEnd"/>
+            <w:r>
+              <w:t>}</w:t>
             </w:r>
           </w:p>
         </w:tc>
@@ -10038,7 +10491,15 @@
           </w:tcPr>
           <w:p>
             <w:r>
-              <w:t>/subscription/</w:t>
+              <w:t>/</w:t>
+            </w:r>
+            <w:proofErr w:type="spellStart"/>
+            <w:r>
+              <w:t>subscription</w:t>
+            </w:r>
+            <w:proofErr w:type="spellEnd"/>
+            <w:r>
+              <w:t>/</w:t>
             </w:r>
           </w:p>
         </w:tc>
@@ -10070,7 +10531,23 @@
           </w:tcPr>
           <w:p>
             <w:r>
-              <w:t>/subscription/{subid}</w:t>
+              <w:t>/</w:t>
+            </w:r>
+            <w:proofErr w:type="spellStart"/>
+            <w:r>
+              <w:t>subscription</w:t>
+            </w:r>
+            <w:proofErr w:type="spellEnd"/>
+            <w:r>
+              <w:t>/{</w:t>
+            </w:r>
+            <w:proofErr w:type="spellStart"/>
+            <w:r>
+              <w:t>subid</w:t>
+            </w:r>
+            <w:proofErr w:type="spellEnd"/>
+            <w:r>
+              <w:t>}</w:t>
             </w:r>
           </w:p>
         </w:tc>
@@ -10105,8 +10582,13 @@
           </w:tcPr>
           <w:p>
             <w:r>
-              <w:t>/user/{userid}/subscription</w:t>
-            </w:r>
+              <w:t>/user/{userid}/</w:t>
+            </w:r>
+            <w:proofErr w:type="spellStart"/>
+            <w:r>
+              <w:t>subscription</w:t>
+            </w:r>
+            <w:proofErr w:type="spellEnd"/>
           </w:p>
         </w:tc>
         <w:tc>
@@ -10125,11 +10607,11 @@
       <w:pPr>
         <w:pStyle w:val="Titre2"/>
       </w:pPr>
-      <w:bookmarkStart w:id="30" w:name="_Toc4070104"/>
+      <w:bookmarkStart w:id="31" w:name="_Toc4070104"/>
       <w:r>
         <w:t>Version des logiciels</w:t>
       </w:r>
-      <w:bookmarkEnd w:id="30"/>
+      <w:bookmarkEnd w:id="31"/>
     </w:p>
     <w:p/>
     <w:tbl>
@@ -10155,9 +10637,11 @@
             <w:tcW w:w="4530" w:type="dxa"/>
           </w:tcPr>
           <w:p>
+            <w:proofErr w:type="spellStart"/>
             <w:r>
               <w:t>NodeJS</w:t>
             </w:r>
+            <w:proofErr w:type="spellEnd"/>
           </w:p>
         </w:tc>
         <w:tc>
@@ -10165,8 +10649,13 @@
             <w:tcW w:w="4530" w:type="dxa"/>
           </w:tcPr>
           <w:p>
-            <w:r>
-              <w:t>v8.11.1</w:t>
+            <w:proofErr w:type="gramStart"/>
+            <w:r>
+              <w:t>v</w:t>
+            </w:r>
+            <w:proofErr w:type="gramEnd"/>
+            <w:r>
+              <w:t>8.11.1</w:t>
             </w:r>
           </w:p>
         </w:tc>
@@ -10177,9 +10666,13 @@
             <w:tcW w:w="4530" w:type="dxa"/>
           </w:tcPr>
           <w:p>
+            <w:proofErr w:type="spellStart"/>
+            <w:proofErr w:type="gramStart"/>
             <w:r>
               <w:t>npm</w:t>
             </w:r>
+            <w:proofErr w:type="spellEnd"/>
+            <w:proofErr w:type="gramEnd"/>
           </w:p>
         </w:tc>
         <w:tc>
@@ -10237,8 +10730,13 @@
             <w:tcW w:w="4530" w:type="dxa"/>
           </w:tcPr>
           <w:p>
-            <w:r>
-              <w:t>stretch 9.4</w:t>
+            <w:proofErr w:type="gramStart"/>
+            <w:r>
+              <w:t>stretch</w:t>
+            </w:r>
+            <w:proofErr w:type="gramEnd"/>
+            <w:r>
+              <w:t xml:space="preserve"> 9.4</w:t>
             </w:r>
           </w:p>
         </w:tc>
@@ -10252,12 +10750,14 @@
             <w:tcW w:w="4530" w:type="dxa"/>
           </w:tcPr>
           <w:p>
+            <w:proofErr w:type="gramStart"/>
             <w:r>
               <w:t>g</w:t>
             </w:r>
             <w:r>
               <w:t>it</w:t>
             </w:r>
+            <w:proofErr w:type="gramEnd"/>
           </w:p>
         </w:tc>
         <w:tc>
@@ -10265,8 +10765,13 @@
             <w:tcW w:w="4530" w:type="dxa"/>
           </w:tcPr>
           <w:p>
-            <w:r>
-              <w:t>git version 2.11.0</w:t>
+            <w:proofErr w:type="gramStart"/>
+            <w:r>
+              <w:t>git</w:t>
+            </w:r>
+            <w:proofErr w:type="gramEnd"/>
+            <w:r>
+              <w:t xml:space="preserve"> version 2.11.0</w:t>
             </w:r>
           </w:p>
         </w:tc>
@@ -10277,16 +10782,24 @@
       <w:pPr>
         <w:pStyle w:val="Titre2"/>
       </w:pPr>
-      <w:bookmarkStart w:id="31" w:name="_Toc4070105"/>
+      <w:bookmarkStart w:id="32" w:name="_Toc4070105"/>
       <w:r>
         <w:t>Choix du moteur de base de données</w:t>
       </w:r>
-      <w:bookmarkEnd w:id="31"/>
+      <w:bookmarkEnd w:id="32"/>
     </w:p>
     <w:p/>
     <w:p>
       <w:r>
-        <w:t>Le moteur de base de données utilisé est InnoDB, car il est le moteur de base de données par défaut fournit avec MySQL. Ce moteur remplis toutes les contraintes imposées par le projet et l'architecture choisie (Clé primaire, clé étrangère, transactions, types de champs).</w:t>
+        <w:t xml:space="preserve">Le moteur de base de données utilisé est </w:t>
+      </w:r>
+      <w:proofErr w:type="spellStart"/>
+      <w:r>
+        <w:t>InnoDB</w:t>
+      </w:r>
+      <w:proofErr w:type="spellEnd"/>
+      <w:r>
+        <w:t>, car il est le moteur de base de données par défaut fournit avec MySQL. Ce moteur remplis toutes les contraintes imposées par le projet et l'architecture choisie (Clé primaire, clé étrangère, transactions, types de champs).</w:t>
       </w:r>
     </w:p>
     <w:p/>
@@ -10306,11 +10819,12 @@
       <w:pPr>
         <w:pStyle w:val="Titre2"/>
       </w:pPr>
-      <w:bookmarkStart w:id="32" w:name="_Toc4070106"/>
-      <w:r>
+      <w:bookmarkStart w:id="33" w:name="_Toc4070106"/>
+      <w:r>
+        <w:lastRenderedPageBreak/>
         <w:t>Modèle logique des données</w:t>
       </w:r>
-      <w:bookmarkEnd w:id="32"/>
+      <w:bookmarkEnd w:id="33"/>
     </w:p>
     <w:p/>
     <w:p>
@@ -10325,12 +10839,19 @@
           <w:noProof/>
           <w:lang w:val="fr-CH" w:eastAsia="fr-CH"/>
         </w:rPr>
-        <w:lastRenderedPageBreak/>
         <w:drawing>
-          <wp:inline distT="0" distB="0" distL="0" distR="0">
-            <wp:extent cx="5753100" cy="3990975"/>
-            <wp:effectExtent l="0" t="0" r="0" b="9525"/>
-            <wp:docPr id="2" name="Image 2" descr="C:\Users\Alexandre.PHILIBERT\AppData\Local\Microsoft\Windows\INetCache\Content.Word\MLD.PNG"/>
+          <wp:anchor distT="0" distB="0" distL="114300" distR="114300" simplePos="0" relativeHeight="251659264" behindDoc="0" locked="0" layoutInCell="1" allowOverlap="1">
+            <wp:simplePos x="0" y="0"/>
+            <wp:positionH relativeFrom="margin">
+              <wp:align>center</wp:align>
+            </wp:positionH>
+            <wp:positionV relativeFrom="paragraph">
+              <wp:posOffset>3810</wp:posOffset>
+            </wp:positionV>
+            <wp:extent cx="5389387" cy="3990975"/>
+            <wp:effectExtent l="0" t="0" r="1905" b="0"/>
+            <wp:wrapTopAndBottom/>
+            <wp:docPr id="2" name="Image 2"/>
             <wp:cNvGraphicFramePr>
               <a:graphicFrameLocks xmlns:a="http://schemas.openxmlformats.org/drawingml/2006/main" noChangeAspect="1"/>
             </wp:cNvGraphicFramePr>
@@ -10351,7 +10872,6 @@
                         </a:ext>
                       </a:extLst>
                     </a:blip>
-                    <a:srcRect/>
                     <a:stretch>
                       <a:fillRect/>
                     </a:stretch>
@@ -10359,7 +10879,7 @@
                   <pic:spPr bwMode="auto">
                     <a:xfrm>
                       <a:off x="0" y="0"/>
-                      <a:ext cx="5753100" cy="3990975"/>
+                      <a:ext cx="5389387" cy="3990975"/>
                     </a:xfrm>
                     <a:prstGeom prst="rect">
                       <a:avLst/>
@@ -10372,7 +10892,13 @@
                 </pic:pic>
               </a:graphicData>
             </a:graphic>
-          </wp:inline>
+            <wp14:sizeRelH relativeFrom="page">
+              <wp14:pctWidth>0</wp14:pctWidth>
+            </wp14:sizeRelH>
+            <wp14:sizeRelV relativeFrom="page">
+              <wp14:pctHeight>0</wp14:pctHeight>
+            </wp14:sizeRelV>
+          </wp:anchor>
         </w:drawing>
       </w:r>
     </w:p>
@@ -10411,13 +10937,35 @@
     <w:p/>
     <w:p>
       <w:r>
-        <w:t>Les identifiants (clé primaire et clé étrangères) sont en VARCHAR(36) ca</w:t>
+        <w:t xml:space="preserve">Les identifiants (clé primaire et clé étrangères) sont en </w:t>
+      </w:r>
+      <w:proofErr w:type="gramStart"/>
+      <w:r>
+        <w:t>VARCHAR(</w:t>
+      </w:r>
+      <w:proofErr w:type="gramEnd"/>
+      <w:r>
+        <w:t>36) ca</w:t>
       </w:r>
       <w:r>
         <w:t>r le choix de stock</w:t>
       </w:r>
       <w:r>
-        <w:t>er des UUIDs a été pris.</w:t>
+        <w:t xml:space="preserve">er des </w:t>
+      </w:r>
+      <w:proofErr w:type="spellStart"/>
+      <w:r>
+        <w:t>UUIDs</w:t>
+      </w:r>
+      <w:proofErr w:type="spellEnd"/>
+      <w:r>
+        <w:t xml:space="preserve"> a été </w:t>
+      </w:r>
+      <w:r>
+        <w:t>fait</w:t>
+      </w:r>
+      <w:r>
+        <w:t>.</w:t>
       </w:r>
       <w:r>
         <w:t xml:space="preserve"> Il permet de générer des identifiants différ</w:t>
@@ -10522,6 +11070,8 @@
                 <w:lang w:eastAsia="fr-CH"/>
               </w:rPr>
             </w:pPr>
+            <w:proofErr w:type="spellStart"/>
+            <w:proofErr w:type="gramStart"/>
             <w:r>
               <w:rPr>
                 <w:lang w:eastAsia="fr-CH"/>
@@ -10534,6 +11084,8 @@
               </w:rPr>
               <w:t>assword</w:t>
             </w:r>
+            <w:proofErr w:type="spellEnd"/>
+            <w:proofErr w:type="gramEnd"/>
           </w:p>
         </w:tc>
         <w:tc>
@@ -10568,12 +11120,16 @@
                 <w:lang w:eastAsia="fr-CH"/>
               </w:rPr>
             </w:pPr>
+            <w:proofErr w:type="spellStart"/>
+            <w:proofErr w:type="gramStart"/>
             <w:r>
               <w:rPr>
                 <w:lang w:eastAsia="fr-CH"/>
               </w:rPr>
               <w:t>disabled</w:t>
             </w:r>
+            <w:proofErr w:type="spellEnd"/>
+            <w:proofErr w:type="gramEnd"/>
           </w:p>
         </w:tc>
         <w:tc>
@@ -10617,12 +11173,14 @@
                 <w:lang w:eastAsia="fr-CH"/>
               </w:rPr>
             </w:pPr>
+            <w:proofErr w:type="gramStart"/>
             <w:r>
               <w:rPr>
                 <w:lang w:eastAsia="fr-CH"/>
               </w:rPr>
               <w:t>admin</w:t>
             </w:r>
+            <w:proofErr w:type="gramEnd"/>
           </w:p>
         </w:tc>
         <w:tc>
@@ -10752,12 +11310,22 @@
                 <w:lang w:eastAsia="fr-CH"/>
               </w:rPr>
             </w:pPr>
+            <w:proofErr w:type="spellStart"/>
+            <w:proofErr w:type="gramStart"/>
             <w:r>
               <w:rPr>
                 <w:lang w:eastAsia="fr-CH"/>
               </w:rPr>
-              <w:t>start_timestamp</w:t>
-            </w:r>
+              <w:t>start</w:t>
+            </w:r>
+            <w:proofErr w:type="gramEnd"/>
+            <w:r>
+              <w:rPr>
+                <w:lang w:eastAsia="fr-CH"/>
+              </w:rPr>
+              <w:t>_timestamp</w:t>
+            </w:r>
+            <w:proofErr w:type="spellEnd"/>
           </w:p>
         </w:tc>
         <w:tc>
@@ -10792,12 +11360,22 @@
                 <w:lang w:eastAsia="fr-CH"/>
               </w:rPr>
             </w:pPr>
+            <w:proofErr w:type="spellStart"/>
+            <w:proofErr w:type="gramStart"/>
             <w:r>
               <w:rPr>
                 <w:lang w:eastAsia="fr-CH"/>
               </w:rPr>
-              <w:t>end_timestamp</w:t>
-            </w:r>
+              <w:t>end</w:t>
+            </w:r>
+            <w:proofErr w:type="gramEnd"/>
+            <w:r>
+              <w:rPr>
+                <w:lang w:eastAsia="fr-CH"/>
+              </w:rPr>
+              <w:t>_timestamp</w:t>
+            </w:r>
+            <w:proofErr w:type="spellEnd"/>
           </w:p>
         </w:tc>
         <w:tc>
@@ -10811,11 +11389,19 @@
                 <w:lang w:eastAsia="fr-CH"/>
               </w:rPr>
             </w:pPr>
+            <w:proofErr w:type="spellStart"/>
             <w:r>
               <w:rPr>
                 <w:lang w:eastAsia="fr-CH"/>
               </w:rPr>
-              <w:t xml:space="preserve">Timestmap de fin d’activité </w:t>
+              <w:t>Timestmap</w:t>
+            </w:r>
+            <w:proofErr w:type="spellEnd"/>
+            <w:r>
+              <w:rPr>
+                <w:lang w:eastAsia="fr-CH"/>
+              </w:rPr>
+              <w:t xml:space="preserve"> de fin d’activité </w:t>
             </w:r>
           </w:p>
         </w:tc>
@@ -10835,12 +11421,16 @@
                 <w:lang w:eastAsia="fr-CH"/>
               </w:rPr>
             </w:pPr>
+            <w:proofErr w:type="spellStart"/>
+            <w:proofErr w:type="gramStart"/>
             <w:r>
               <w:rPr>
                 <w:lang w:eastAsia="fr-CH"/>
               </w:rPr>
               <w:t>removed</w:t>
             </w:r>
+            <w:proofErr w:type="spellEnd"/>
+            <w:proofErr w:type="gramEnd"/>
           </w:p>
         </w:tc>
         <w:tc>
@@ -10969,12 +11559,14 @@
                 <w:lang w:eastAsia="fr-CH"/>
               </w:rPr>
             </w:pPr>
+            <w:proofErr w:type="gramStart"/>
             <w:r>
               <w:rPr>
                 <w:lang w:eastAsia="fr-CH"/>
               </w:rPr>
               <w:t>latitude</w:t>
             </w:r>
+            <w:proofErr w:type="gramEnd"/>
           </w:p>
         </w:tc>
         <w:tc>
@@ -11021,12 +11613,14 @@
                 <w:lang w:eastAsia="fr-CH"/>
               </w:rPr>
             </w:pPr>
+            <w:proofErr w:type="gramStart"/>
             <w:r>
               <w:rPr>
                 <w:lang w:eastAsia="fr-CH"/>
               </w:rPr>
               <w:t>longitude</w:t>
             </w:r>
+            <w:proofErr w:type="gramEnd"/>
           </w:p>
         </w:tc>
         <w:tc>
@@ -11076,12 +11670,14 @@
                 <w:lang w:eastAsia="fr-CH"/>
               </w:rPr>
             </w:pPr>
+            <w:proofErr w:type="gramStart"/>
             <w:r>
               <w:rPr>
                 <w:lang w:eastAsia="fr-CH"/>
               </w:rPr>
               <w:t>altitude</w:t>
             </w:r>
+            <w:proofErr w:type="gramEnd"/>
           </w:p>
         </w:tc>
         <w:tc>
@@ -11116,12 +11712,16 @@
                 <w:lang w:eastAsia="fr-CH"/>
               </w:rPr>
             </w:pPr>
+            <w:proofErr w:type="spellStart"/>
+            <w:proofErr w:type="gramStart"/>
             <w:r>
               <w:rPr>
                 <w:lang w:eastAsia="fr-CH"/>
               </w:rPr>
               <w:t>removed</w:t>
             </w:r>
+            <w:proofErr w:type="spellEnd"/>
+            <w:proofErr w:type="gramEnd"/>
           </w:p>
         </w:tc>
         <w:tc>
@@ -11159,12 +11759,14 @@
           <w:lang w:eastAsia="fr-CH"/>
         </w:rPr>
       </w:pPr>
+      <w:proofErr w:type="spellStart"/>
       <w:r>
         <w:rPr>
           <w:lang w:eastAsia="fr-CH"/>
         </w:rPr>
         <w:t>Subscription</w:t>
       </w:r>
+      <w:proofErr w:type="spellEnd"/>
     </w:p>
     <w:p>
       <w:pPr>
@@ -11245,12 +11847,22 @@
                 <w:lang w:eastAsia="fr-CH"/>
               </w:rPr>
             </w:pPr>
+            <w:proofErr w:type="spellStart"/>
+            <w:proofErr w:type="gramStart"/>
             <w:r>
               <w:rPr>
                 <w:lang w:eastAsia="fr-CH"/>
               </w:rPr>
-              <w:t>end_timestamp</w:t>
-            </w:r>
+              <w:t>end</w:t>
+            </w:r>
+            <w:proofErr w:type="gramEnd"/>
+            <w:r>
+              <w:rPr>
+                <w:lang w:eastAsia="fr-CH"/>
+              </w:rPr>
+              <w:t>_timestamp</w:t>
+            </w:r>
+            <w:proofErr w:type="spellEnd"/>
           </w:p>
         </w:tc>
         <w:tc>
@@ -11285,13 +11897,23 @@
                 <w:lang w:eastAsia="fr-CH"/>
               </w:rPr>
             </w:pPr>
+            <w:proofErr w:type="spellStart"/>
+            <w:proofErr w:type="gramStart"/>
             <w:r>
               <w:rPr>
                 <w:lang w:eastAsia="fr-CH"/>
               </w:rPr>
               <w:lastRenderedPageBreak/>
-              <w:t>start_timestamp</w:t>
-            </w:r>
+              <w:t>start</w:t>
+            </w:r>
+            <w:proofErr w:type="gramEnd"/>
+            <w:r>
+              <w:rPr>
+                <w:lang w:eastAsia="fr-CH"/>
+              </w:rPr>
+              <w:t>_timestamp</w:t>
+            </w:r>
+            <w:proofErr w:type="spellEnd"/>
           </w:p>
         </w:tc>
         <w:tc>
@@ -11329,12 +11951,16 @@
                 <w:lang w:eastAsia="fr-CH"/>
               </w:rPr>
             </w:pPr>
+            <w:proofErr w:type="spellStart"/>
+            <w:proofErr w:type="gramStart"/>
             <w:r>
               <w:rPr>
                 <w:lang w:eastAsia="fr-CH"/>
               </w:rPr>
               <w:t>paused</w:t>
             </w:r>
+            <w:proofErr w:type="spellEnd"/>
+            <w:proofErr w:type="gramEnd"/>
           </w:p>
         </w:tc>
         <w:tc>
@@ -11376,12 +12002,14 @@
       <w:pPr>
         <w:pStyle w:val="Titre3"/>
       </w:pPr>
+      <w:proofErr w:type="spellStart"/>
       <w:r>
         <w:t>Activit</w:t>
       </w:r>
       <w:r>
         <w:t>yType</w:t>
       </w:r>
+      <w:proofErr w:type="spellEnd"/>
     </w:p>
     <w:p/>
     <w:tbl>
@@ -11437,9 +12065,16 @@
             <w:tcW w:w="4530" w:type="dxa"/>
           </w:tcPr>
           <w:p>
-            <w:r>
-              <w:t>Name</w:t>
-            </w:r>
+            <w:proofErr w:type="spellStart"/>
+            <w:proofErr w:type="gramStart"/>
+            <w:r>
+              <w:t>n</w:t>
+            </w:r>
+            <w:r>
+              <w:t>ame</w:t>
+            </w:r>
+            <w:proofErr w:type="spellEnd"/>
+            <w:proofErr w:type="gramEnd"/>
           </w:p>
         </w:tc>
         <w:tc>
@@ -11463,9 +12098,13 @@
             <w:tcW w:w="4530" w:type="dxa"/>
           </w:tcPr>
           <w:p>
+            <w:proofErr w:type="spellStart"/>
+            <w:proofErr w:type="gramStart"/>
             <w:r>
               <w:t>removed</w:t>
             </w:r>
+            <w:proofErr w:type="spellEnd"/>
+            <w:proofErr w:type="gramEnd"/>
           </w:p>
         </w:tc>
         <w:tc>
@@ -11495,11 +12134,11 @@
       <w:pPr>
         <w:pStyle w:val="Titre2"/>
       </w:pPr>
-      <w:bookmarkStart w:id="33" w:name="_Toc4070107"/>
+      <w:bookmarkStart w:id="34" w:name="_Toc4070107"/>
       <w:r>
         <w:t>Interface web d'administration</w:t>
       </w:r>
-      <w:bookmarkEnd w:id="33"/>
+      <w:bookmarkEnd w:id="34"/>
     </w:p>
     <w:p/>
     <w:p>
@@ -11513,7 +12152,15 @@
     <w:p/>
     <w:p>
       <w:r>
-        <w:t>La connexion à l’interface web utilisera l’identifiant unique naturel d’un utilisateur (email). L’utilisateur devra aussi fournir un mot de passe. Des appels à l’API seront effectué sur le endpoint d’obtention du token.</w:t>
+        <w:t xml:space="preserve">La connexion à l’interface web utilisera l’identifiant unique naturel d’un utilisateur (email). L’utilisateur devra aussi fournir un mot de passe. Des appels à l’API seront effectué sur le </w:t>
+      </w:r>
+      <w:proofErr w:type="spellStart"/>
+      <w:r>
+        <w:t>endpoint</w:t>
+      </w:r>
+      <w:proofErr w:type="spellEnd"/>
+      <w:r>
+        <w:t xml:space="preserve"> d’obtention du token.</w:t>
       </w:r>
     </w:p>
     <w:p/>
@@ -11698,7 +12345,7 @@
       <w:pPr>
         <w:pStyle w:val="Titre2"/>
       </w:pPr>
-      <w:bookmarkStart w:id="34" w:name="_Toc4070108"/>
+      <w:bookmarkStart w:id="35" w:name="_Toc4070108"/>
       <w:r>
         <w:lastRenderedPageBreak/>
         <w:t>Diagramme</w:t>
@@ -11709,7 +12356,7 @@
       <w:r>
         <w:t xml:space="preserve"> de flux</w:t>
       </w:r>
-      <w:bookmarkEnd w:id="34"/>
+      <w:bookmarkEnd w:id="35"/>
     </w:p>
     <w:p>
       <w:r>
@@ -11717,7 +12364,7 @@
           <v:shape id="_x0000_i1026" type="#_x0000_t75" style="width:570pt;height:402pt" o:ole="">
             <v:imagedata r:id="rId16" o:title=""/>
           </v:shape>
-          <o:OLEObject Type="Embed" ProgID="Visio.Drawing.15" ShapeID="_x0000_i1026" DrawAspect="Content" ObjectID="_1615114488" r:id="rId17"/>
+          <o:OLEObject Type="Embed" ProgID="Visio.Drawing.15" ShapeID="_x0000_i1026" DrawAspect="Content" ObjectID="_1615143785" r:id="rId17"/>
         </w:object>
       </w:r>
     </w:p>
@@ -11727,10 +12374,10 @@
           <v:shape id="_x0000_i1027" type="#_x0000_t75" style="width:493.5pt;height:419.25pt" o:ole="">
             <v:imagedata r:id="rId18" o:title=""/>
           </v:shape>
-          <o:OLEObject Type="Embed" ProgID="Visio.Drawing.15" ShapeID="_x0000_i1027" DrawAspect="Content" ObjectID="_1615114489" r:id="rId19"/>
+          <o:OLEObject Type="Embed" ProgID="Visio.Drawing.15" ShapeID="_x0000_i1027" DrawAspect="Content" ObjectID="_1615143786" r:id="rId19"/>
         </w:object>
       </w:r>
-      <w:bookmarkStart w:id="35" w:name="_Toc71703259"/>
+      <w:bookmarkStart w:id="36" w:name="_Toc71703259"/>
     </w:p>
     <w:p>
       <w:pPr>
@@ -11749,7 +12396,7 @@
           <v:shape id="_x0000_i1028" type="#_x0000_t75" style="width:576.75pt;height:436.5pt" o:ole="">
             <v:imagedata r:id="rId20" o:title=""/>
           </v:shape>
-          <o:OLEObject Type="Embed" ProgID="Visio.Drawing.15" ShapeID="_x0000_i1028" DrawAspect="Content" ObjectID="_1615114490" r:id="rId21"/>
+          <o:OLEObject Type="Embed" ProgID="Visio.Drawing.15" ShapeID="_x0000_i1028" DrawAspect="Content" ObjectID="_1615143787" r:id="rId21"/>
         </w:object>
       </w:r>
       <w:r>
@@ -11765,7 +12412,7 @@
           <v:shape id="_x0000_i1029" type="#_x0000_t75" style="width:576.75pt;height:436.5pt" o:ole="">
             <v:imagedata r:id="rId22" o:title=""/>
           </v:shape>
-          <o:OLEObject Type="Embed" ProgID="Visio.Drawing.15" ShapeID="_x0000_i1029" DrawAspect="Content" ObjectID="_1615114491" r:id="rId23"/>
+          <o:OLEObject Type="Embed" ProgID="Visio.Drawing.15" ShapeID="_x0000_i1029" DrawAspect="Content" ObjectID="_1615143788" r:id="rId23"/>
         </w:object>
       </w:r>
       <w:r>
@@ -11795,12 +12442,12 @@
           <w:sz w:val="28"/>
         </w:rPr>
       </w:pPr>
-      <w:bookmarkStart w:id="36" w:name="_Toc4070109"/>
+      <w:bookmarkStart w:id="37" w:name="_Toc4070109"/>
       <w:r>
         <w:lastRenderedPageBreak/>
         <w:t>Cas d’utilisation</w:t>
       </w:r>
-      <w:bookmarkEnd w:id="36"/>
+      <w:bookmarkEnd w:id="37"/>
     </w:p>
     <w:p>
       <w:pPr>
@@ -11832,7 +12479,7 @@
           <v:shape id="_x0000_i1030" type="#_x0000_t75" style="width:453.75pt;height:488.25pt" o:ole="">
             <v:imagedata r:id="rId26" o:title=""/>
           </v:shape>
-          <o:OLEObject Type="Embed" ProgID="Visio.Drawing.15" ShapeID="_x0000_i1030" DrawAspect="Content" ObjectID="_1615114492" r:id="rId27"/>
+          <o:OLEObject Type="Embed" ProgID="Visio.Drawing.15" ShapeID="_x0000_i1030" DrawAspect="Content" ObjectID="_1615143789" r:id="rId27"/>
         </w:object>
       </w:r>
     </w:p>
@@ -13169,8 +13816,6 @@
             <w:r>
               <w:t>API : Retourne une erreur de format GPX invalide</w:t>
             </w:r>
-            <w:bookmarkStart w:id="37" w:name="_GoBack"/>
-            <w:bookmarkEnd w:id="37"/>
           </w:p>
         </w:tc>
       </w:tr>
@@ -13410,10 +14055,7 @@
           </w:tcPr>
           <w:p>
             <w:r>
-              <w:t xml:space="preserve">Je veux enregistrer </w:t>
-            </w:r>
-            <w:r>
-              <w:t>une activité sportive sans GPX</w:t>
+              <w:t>Je veux enregistrer une activité sportive sans GPX</w:t>
             </w:r>
           </w:p>
         </w:tc>
@@ -14530,7 +15172,7 @@
         <w:lastRenderedPageBreak/>
         <w:t>R</w:t>
       </w:r>
-      <w:bookmarkEnd w:id="35"/>
+      <w:bookmarkEnd w:id="36"/>
       <w:r>
         <w:t>éalisation</w:t>
       </w:r>
@@ -14632,8 +15274,13 @@
               <w:cnfStyle w:val="100000000000" w:firstRow="1" w:lastRow="0" w:firstColumn="0" w:lastColumn="0" w:oddVBand="0" w:evenVBand="0" w:oddHBand="0" w:evenHBand="0" w:firstRowFirstColumn="0" w:firstRowLastColumn="0" w:lastRowFirstColumn="0" w:lastRowLastColumn="0"/>
             </w:pPr>
             <w:r>
-              <w:t>Accès sudo</w:t>
-            </w:r>
+              <w:t xml:space="preserve">Accès </w:t>
+            </w:r>
+            <w:proofErr w:type="spellStart"/>
+            <w:r>
+              <w:t>sudo</w:t>
+            </w:r>
+            <w:proofErr w:type="spellEnd"/>
           </w:p>
         </w:tc>
       </w:tr>
@@ -14651,9 +15298,11 @@
             <w:pPr>
               <w:jc w:val="center"/>
             </w:pPr>
+            <w:proofErr w:type="gramStart"/>
             <w:r>
               <w:t>pi</w:t>
             </w:r>
+            <w:proofErr w:type="gramEnd"/>
           </w:p>
         </w:tc>
         <w:tc>
@@ -14711,9 +15360,11 @@
             <w:pPr>
               <w:jc w:val="center"/>
             </w:pPr>
+            <w:proofErr w:type="gramStart"/>
             <w:r>
               <w:t>alexandre</w:t>
             </w:r>
+            <w:proofErr w:type="gramEnd"/>
           </w:p>
         </w:tc>
         <w:tc>
@@ -14851,8 +15502,15 @@
             <w:tcW w:w="2263" w:type="dxa"/>
           </w:tcPr>
           <w:p>
-            <w:r>
-              <w:t>openssh-server</w:t>
+            <w:proofErr w:type="spellStart"/>
+            <w:proofErr w:type="gramStart"/>
+            <w:r>
+              <w:t>openssh</w:t>
+            </w:r>
+            <w:proofErr w:type="spellEnd"/>
+            <w:proofErr w:type="gramEnd"/>
+            <w:r>
+              <w:t>-server</w:t>
             </w:r>
           </w:p>
         </w:tc>
@@ -14871,7 +15529,21 @@
               <w:rPr>
                 <w:lang w:val="de-CH"/>
               </w:rPr>
-              <w:t>OpenSSH_7.4p1 Raspbian-10+deb9u5, OpenSSL 1.0.2q  20 Nov 2018</w:t>
+              <w:t xml:space="preserve">OpenSSH_7.4p1 Raspbian-10+deb9u5, OpenSSL </w:t>
+            </w:r>
+            <w:proofErr w:type="gramStart"/>
+            <w:r>
+              <w:rPr>
+                <w:lang w:val="de-CH"/>
+              </w:rPr>
+              <w:t>1.0.2q  20</w:t>
+            </w:r>
+            <w:proofErr w:type="gramEnd"/>
+            <w:r>
+              <w:rPr>
+                <w:lang w:val="de-CH"/>
+              </w:rPr>
+              <w:t xml:space="preserve"> Nov 2018</w:t>
             </w:r>
           </w:p>
         </w:tc>
@@ -14883,9 +15555,13 @@
             <w:tcW w:w="2263" w:type="dxa"/>
           </w:tcPr>
           <w:p>
+            <w:proofErr w:type="spellStart"/>
+            <w:proofErr w:type="gramStart"/>
             <w:r>
               <w:t>ufw</w:t>
             </w:r>
+            <w:proofErr w:type="spellEnd"/>
+            <w:proofErr w:type="gramEnd"/>
           </w:p>
         </w:tc>
         <w:tc>
@@ -14912,11 +15588,16 @@
             <w:tcW w:w="2263" w:type="dxa"/>
           </w:tcPr>
           <w:p>
+            <w:proofErr w:type="gramStart"/>
             <w:r>
               <w:t>f</w:t>
             </w:r>
             <w:r>
-              <w:t>ail2ban</w:t>
+              <w:t>ail</w:t>
+            </w:r>
+            <w:proofErr w:type="gramEnd"/>
+            <w:r>
+              <w:t>2ban</w:t>
             </w:r>
           </w:p>
         </w:tc>
@@ -14941,9 +15622,13 @@
             <w:tcW w:w="2263" w:type="dxa"/>
           </w:tcPr>
           <w:p>
+            <w:proofErr w:type="spellStart"/>
+            <w:proofErr w:type="gramStart"/>
             <w:r>
               <w:t>nodejs</w:t>
             </w:r>
+            <w:proofErr w:type="spellEnd"/>
+            <w:proofErr w:type="gramEnd"/>
           </w:p>
         </w:tc>
         <w:tc>
@@ -14954,8 +15639,13 @@
             <w:pPr>
               <w:cnfStyle w:val="000000000000" w:firstRow="0" w:lastRow="0" w:firstColumn="0" w:lastColumn="0" w:oddVBand="0" w:evenVBand="0" w:oddHBand="0" w:evenHBand="0" w:firstRowFirstColumn="0" w:firstRowLastColumn="0" w:lastRowFirstColumn="0" w:lastRowLastColumn="0"/>
             </w:pPr>
-            <w:r>
-              <w:t>v8.11.1</w:t>
+            <w:proofErr w:type="gramStart"/>
+            <w:r>
+              <w:t>v</w:t>
+            </w:r>
+            <w:proofErr w:type="gramEnd"/>
+            <w:r>
+              <w:t>8.11.1</w:t>
             </w:r>
           </w:p>
         </w:tc>
@@ -14970,9 +15660,13 @@
             <w:tcW w:w="2263" w:type="dxa"/>
           </w:tcPr>
           <w:p>
+            <w:proofErr w:type="spellStart"/>
+            <w:proofErr w:type="gramStart"/>
             <w:r>
               <w:t>npm</w:t>
             </w:r>
+            <w:proofErr w:type="spellEnd"/>
+            <w:proofErr w:type="gramEnd"/>
           </w:p>
         </w:tc>
         <w:tc>
@@ -14996,9 +15690,13 @@
             <w:tcW w:w="2263" w:type="dxa"/>
           </w:tcPr>
           <w:p>
+            <w:proofErr w:type="spellStart"/>
+            <w:proofErr w:type="gramStart"/>
             <w:r>
               <w:t>certbot</w:t>
             </w:r>
+            <w:proofErr w:type="spellEnd"/>
+            <w:proofErr w:type="gramEnd"/>
           </w:p>
         </w:tc>
         <w:tc>
@@ -15009,8 +15707,15 @@
             <w:pPr>
               <w:cnfStyle w:val="000000000000" w:firstRow="0" w:lastRow="0" w:firstColumn="0" w:lastColumn="0" w:oddVBand="0" w:evenVBand="0" w:oddHBand="0" w:evenHBand="0" w:firstRowFirstColumn="0" w:firstRowLastColumn="0" w:lastRowFirstColumn="0" w:lastRowLastColumn="0"/>
             </w:pPr>
-            <w:r>
-              <w:t>certbot 0.28.0</w:t>
+            <w:proofErr w:type="spellStart"/>
+            <w:proofErr w:type="gramStart"/>
+            <w:r>
+              <w:t>certbot</w:t>
+            </w:r>
+            <w:proofErr w:type="spellEnd"/>
+            <w:proofErr w:type="gramEnd"/>
+            <w:r>
+              <w:t xml:space="preserve"> 0.28.0</w:t>
             </w:r>
           </w:p>
         </w:tc>
@@ -15029,7 +15734,31 @@
     <w:p/>
     <w:p>
       <w:r>
-        <w:t>Le fichier de configuration SSH se trouve à l'emplacement "/etc/ssh/sshd_config", les commandes modifiées sont :</w:t>
+        <w:t>Le fichier de configuration SSH se trouve à l'emplacement "/</w:t>
+      </w:r>
+      <w:proofErr w:type="spellStart"/>
+      <w:r>
+        <w:t>etc</w:t>
+      </w:r>
+      <w:proofErr w:type="spellEnd"/>
+      <w:r>
+        <w:t>/</w:t>
+      </w:r>
+      <w:proofErr w:type="spellStart"/>
+      <w:r>
+        <w:t>ssh</w:t>
+      </w:r>
+      <w:proofErr w:type="spellEnd"/>
+      <w:r>
+        <w:t>/</w:t>
+      </w:r>
+      <w:proofErr w:type="spellStart"/>
+      <w:r>
+        <w:t>sshd_config</w:t>
+      </w:r>
+      <w:proofErr w:type="spellEnd"/>
+      <w:r>
+        <w:t>", les commandes modifiées sont :</w:t>
       </w:r>
     </w:p>
     <w:p/>
@@ -15135,9 +15864,11 @@
       <w:r>
         <w:t xml:space="preserve">Le firewall utilisé sur le serveur est </w:t>
       </w:r>
+      <w:proofErr w:type="spellStart"/>
       <w:r>
         <w:t>ufw</w:t>
       </w:r>
+      <w:proofErr w:type="spellEnd"/>
       <w:r>
         <w:t xml:space="preserve">, par </w:t>
       </w:r>
@@ -15319,7 +16050,47 @@
     <w:p/>
     <w:p>
       <w:r>
-        <w:t>Un outil de prévention contre les intrusions à été installé sur le serveur, il permet de bannir les adresses IP après un nombre de tentatives de connexion trop importantes sur le port SSH par exemple. La configuration de fail2ban à été laissé par défaut, seulement la ligne suivantes du fichier "/etc/fail2ban/jail.local" sous la section [sshd] a été modifiée :</w:t>
+        <w:t xml:space="preserve">Un outil de prévention contre les intrusions </w:t>
+      </w:r>
+      <w:proofErr w:type="spellStart"/>
+      <w:r>
+        <w:t>à</w:t>
+      </w:r>
+      <w:proofErr w:type="spellEnd"/>
+      <w:r>
+        <w:t xml:space="preserve"> été installé sur le serveur, il permet de bannir les adresses IP après un nombre de tentatives de connexion trop importantes sur le port SSH par exemple. La configuration de fail2ban </w:t>
+      </w:r>
+      <w:proofErr w:type="spellStart"/>
+      <w:r>
+        <w:t>à</w:t>
+      </w:r>
+      <w:proofErr w:type="spellEnd"/>
+      <w:r>
+        <w:t xml:space="preserve"> été laissé par défaut, seulement la ligne suivantes du fichier "/</w:t>
+      </w:r>
+      <w:proofErr w:type="spellStart"/>
+      <w:r>
+        <w:t>etc</w:t>
+      </w:r>
+      <w:proofErr w:type="spellEnd"/>
+      <w:r>
+        <w:t>/fail2ban/</w:t>
+      </w:r>
+      <w:proofErr w:type="spellStart"/>
+      <w:r>
+        <w:t>jail.local</w:t>
+      </w:r>
+      <w:proofErr w:type="spellEnd"/>
+      <w:r>
+        <w:t>" sous la section [</w:t>
+      </w:r>
+      <w:proofErr w:type="spellStart"/>
+      <w:r>
+        <w:t>sshd</w:t>
+      </w:r>
+      <w:proofErr w:type="spellEnd"/>
+      <w:r>
+        <w:t>] a été modifiée :</w:t>
       </w:r>
     </w:p>
     <w:p/>
@@ -15356,8 +16127,15 @@
               <w:pStyle w:val="code"/>
             </w:pPr>
             <w:bookmarkStart w:id="40" w:name="_Hlk2886505"/>
-            <w:r>
-              <w:t>maxretry = 10</w:t>
+            <w:proofErr w:type="spellStart"/>
+            <w:proofErr w:type="gramStart"/>
+            <w:r>
+              <w:t>maxretry</w:t>
+            </w:r>
+            <w:proofErr w:type="spellEnd"/>
+            <w:proofErr w:type="gramEnd"/>
+            <w:r>
+              <w:t xml:space="preserve"> = 10</w:t>
             </w:r>
           </w:p>
         </w:tc>
@@ -15380,7 +16158,23 @@
         <w:jc w:val="left"/>
       </w:pPr>
       <w:r>
-        <w:t>L’installation du certificat SSL à été faite à l’aide de certbot. Vous trouverez ci-dessous la procédure d’installation du certificat :</w:t>
+        <w:t xml:space="preserve">L’installation du certificat SSL </w:t>
+      </w:r>
+      <w:proofErr w:type="spellStart"/>
+      <w:r>
+        <w:t>à</w:t>
+      </w:r>
+      <w:proofErr w:type="spellEnd"/>
+      <w:r>
+        <w:t xml:space="preserve"> été faite à l’aide de </w:t>
+      </w:r>
+      <w:proofErr w:type="spellStart"/>
+      <w:r>
+        <w:t>certbot</w:t>
+      </w:r>
+      <w:proofErr w:type="spellEnd"/>
+      <w:r>
+        <w:t>. Vous trouverez ci-dessous la procédure d’installation du certificat :</w:t>
       </w:r>
     </w:p>
     <w:p>
@@ -15420,9 +16214,37 @@
             <w:pPr>
               <w:pStyle w:val="code"/>
             </w:pPr>
-            <w:r>
-              <w:t>sudo certbot certonly --manual</w:t>
-            </w:r>
+            <w:proofErr w:type="spellStart"/>
+            <w:proofErr w:type="gramStart"/>
+            <w:r>
+              <w:t>sudo</w:t>
+            </w:r>
+            <w:proofErr w:type="spellEnd"/>
+            <w:proofErr w:type="gramEnd"/>
+            <w:r>
+              <w:t xml:space="preserve"> </w:t>
+            </w:r>
+            <w:proofErr w:type="spellStart"/>
+            <w:r>
+              <w:t>certbot</w:t>
+            </w:r>
+            <w:proofErr w:type="spellEnd"/>
+            <w:r>
+              <w:t xml:space="preserve"> </w:t>
+            </w:r>
+            <w:proofErr w:type="spellStart"/>
+            <w:r>
+              <w:t>certonly</w:t>
+            </w:r>
+            <w:proofErr w:type="spellEnd"/>
+            <w:r>
+              <w:t xml:space="preserve"> --</w:t>
+            </w:r>
+            <w:proofErr w:type="spellStart"/>
+            <w:r>
+              <w:t>manual</w:t>
+            </w:r>
+            <w:proofErr w:type="spellEnd"/>
           </w:p>
         </w:tc>
       </w:tr>
@@ -15437,11 +16259,21 @@
         <w:jc w:val="left"/>
       </w:pPr>
       <w:r>
-        <w:t xml:space="preserve">Cette commande permet l’installation manuel du certificat, certbot n’ayant pas d’utilitaire d’aide pour </w:t>
-      </w:r>
+        <w:t xml:space="preserve">Cette commande permet l’installation manuel du certificat, </w:t>
+      </w:r>
+      <w:proofErr w:type="spellStart"/>
+      <w:r>
+        <w:t>certbot</w:t>
+      </w:r>
+      <w:proofErr w:type="spellEnd"/>
+      <w:r>
+        <w:t xml:space="preserve"> n’ayant pas d’utilitaire d’aide pour </w:t>
+      </w:r>
+      <w:proofErr w:type="spellStart"/>
       <w:r>
         <w:t>NodeJS</w:t>
       </w:r>
+      <w:proofErr w:type="spellEnd"/>
       <w:r>
         <w:t>.</w:t>
       </w:r>
@@ -15634,8 +16466,44 @@
               <w:rPr>
                 <w:lang w:val="en-US"/>
               </w:rPr>
-              <w:t>/etc/letsencrypt/live/runscape.internet-box.ch/privkey.pem</w:t>
-            </w:r>
+              <w:t>/</w:t>
+            </w:r>
+            <w:proofErr w:type="spellStart"/>
+            <w:r>
+              <w:rPr>
+                <w:lang w:val="en-US"/>
+              </w:rPr>
+              <w:t>etc</w:t>
+            </w:r>
+            <w:proofErr w:type="spellEnd"/>
+            <w:r>
+              <w:rPr>
+                <w:lang w:val="en-US"/>
+              </w:rPr>
+              <w:t>/</w:t>
+            </w:r>
+            <w:proofErr w:type="spellStart"/>
+            <w:r>
+              <w:rPr>
+                <w:lang w:val="en-US"/>
+              </w:rPr>
+              <w:t>letsencrypt</w:t>
+            </w:r>
+            <w:proofErr w:type="spellEnd"/>
+            <w:r>
+              <w:rPr>
+                <w:lang w:val="en-US"/>
+              </w:rPr>
+              <w:t>/live/runscape.internet-box.ch/</w:t>
+            </w:r>
+            <w:proofErr w:type="spellStart"/>
+            <w:r>
+              <w:rPr>
+                <w:lang w:val="en-US"/>
+              </w:rPr>
+              <w:t>privkey.pem</w:t>
+            </w:r>
+            <w:proofErr w:type="spellEnd"/>
           </w:p>
           <w:p>
             <w:pPr>
@@ -15648,8 +16516,44 @@
               <w:rPr>
                 <w:lang w:val="en-US"/>
               </w:rPr>
-              <w:t>/etc/letsencrypt/live/runscape.internet-box.ch/cert.pem</w:t>
-            </w:r>
+              <w:t>/</w:t>
+            </w:r>
+            <w:proofErr w:type="spellStart"/>
+            <w:r>
+              <w:rPr>
+                <w:lang w:val="en-US"/>
+              </w:rPr>
+              <w:t>etc</w:t>
+            </w:r>
+            <w:proofErr w:type="spellEnd"/>
+            <w:r>
+              <w:rPr>
+                <w:lang w:val="en-US"/>
+              </w:rPr>
+              <w:t>/</w:t>
+            </w:r>
+            <w:proofErr w:type="spellStart"/>
+            <w:r>
+              <w:rPr>
+                <w:lang w:val="en-US"/>
+              </w:rPr>
+              <w:t>letsencrypt</w:t>
+            </w:r>
+            <w:proofErr w:type="spellEnd"/>
+            <w:r>
+              <w:rPr>
+                <w:lang w:val="en-US"/>
+              </w:rPr>
+              <w:t>/live/runscape.internet-box.ch/</w:t>
+            </w:r>
+            <w:proofErr w:type="spellStart"/>
+            <w:r>
+              <w:rPr>
+                <w:lang w:val="en-US"/>
+              </w:rPr>
+              <w:t>cert.pem</w:t>
+            </w:r>
+            <w:proofErr w:type="spellEnd"/>
           </w:p>
         </w:tc>
       </w:tr>
@@ -15738,12 +16642,28 @@
                 <w:lang w:val="en-US"/>
               </w:rPr>
             </w:pPr>
+            <w:proofErr w:type="spellStart"/>
             <w:r>
               <w:rPr>
                 <w:lang w:val="en-US"/>
               </w:rPr>
-              <w:t>sudo mysql</w:t>
-            </w:r>
+              <w:t>sudo</w:t>
+            </w:r>
+            <w:proofErr w:type="spellEnd"/>
+            <w:r>
+              <w:rPr>
+                <w:lang w:val="en-US"/>
+              </w:rPr>
+              <w:t xml:space="preserve"> </w:t>
+            </w:r>
+            <w:proofErr w:type="spellStart"/>
+            <w:r>
+              <w:rPr>
+                <w:lang w:val="en-US"/>
+              </w:rPr>
+              <w:t>mysql</w:t>
+            </w:r>
+            <w:proofErr w:type="spellEnd"/>
           </w:p>
         </w:tc>
       </w:tr>
@@ -15765,14 +16685,44 @@
         <w:rPr>
           <w:lang w:val="fr-CH"/>
         </w:rPr>
-        <w:t xml:space="preserve"> (en remplaçant "username et "password") </w:t>
-      </w:r>
+        <w:t xml:space="preserve"> (en remplaçant "</w:t>
+      </w:r>
+      <w:proofErr w:type="spellStart"/>
       <w:r>
         <w:rPr>
           <w:lang w:val="fr-CH"/>
         </w:rPr>
+        <w:t>username</w:t>
+      </w:r>
+      <w:proofErr w:type="spellEnd"/>
+      <w:r>
+        <w:rPr>
+          <w:lang w:val="fr-CH"/>
+        </w:rPr>
+        <w:t xml:space="preserve"> et "</w:t>
+      </w:r>
+      <w:proofErr w:type="spellStart"/>
+      <w:r>
+        <w:rPr>
+          <w:lang w:val="fr-CH"/>
+        </w:rPr>
+        <w:t>password</w:t>
+      </w:r>
+      <w:proofErr w:type="spellEnd"/>
+      <w:proofErr w:type="gramStart"/>
+      <w:r>
+        <w:rPr>
+          <w:lang w:val="fr-CH"/>
+        </w:rPr>
+        <w:t xml:space="preserve">") </w:t>
+      </w:r>
+      <w:r>
+        <w:rPr>
+          <w:lang w:val="fr-CH"/>
+        </w:rPr>
         <w:t xml:space="preserve"> :</w:t>
       </w:r>
+      <w:proofErr w:type="gramEnd"/>
     </w:p>
     <w:p>
       <w:pPr>
@@ -15819,7 +16769,35 @@
               <w:rPr>
                 <w:lang w:val="en-US"/>
               </w:rPr>
-              <w:t>GRANT ALL PRIVILEGES ON runscape.* TO 'username'@'localhost' IDENTIFIED BY 'password';</w:t>
+              <w:t xml:space="preserve">GRANT ALL PRIVILEGES ON </w:t>
+            </w:r>
+            <w:proofErr w:type="gramStart"/>
+            <w:r>
+              <w:rPr>
+                <w:lang w:val="en-US"/>
+              </w:rPr>
+              <w:t>runscape.*</w:t>
+            </w:r>
+            <w:proofErr w:type="gramEnd"/>
+            <w:r>
+              <w:rPr>
+                <w:lang w:val="en-US"/>
+              </w:rPr>
+              <w:t xml:space="preserve"> TO '</w:t>
+            </w:r>
+            <w:proofErr w:type="spellStart"/>
+            <w:r>
+              <w:rPr>
+                <w:lang w:val="en-US"/>
+              </w:rPr>
+              <w:t>username'@'localhost</w:t>
+            </w:r>
+            <w:proofErr w:type="spellEnd"/>
+            <w:r>
+              <w:rPr>
+                <w:lang w:val="en-US"/>
+              </w:rPr>
+              <w:t>' IDENTIFIED BY 'password';</w:t>
             </w:r>
           </w:p>
         </w:tc>
@@ -15907,11 +16885,19 @@
                 <w:lang w:val="en-US"/>
               </w:rPr>
             </w:pPr>
+            <w:proofErr w:type="spellStart"/>
             <w:r>
               <w:rPr>
                 <w:lang w:val="en-US"/>
               </w:rPr>
-              <w:t>sudo node app.js</w:t>
+              <w:t>sudo</w:t>
+            </w:r>
+            <w:proofErr w:type="spellEnd"/>
+            <w:r>
+              <w:rPr>
+                <w:lang w:val="en-US"/>
+              </w:rPr>
+              <w:t xml:space="preserve"> node app.js</w:t>
             </w:r>
           </w:p>
         </w:tc>
@@ -15940,7 +16926,21 @@
         <w:rPr>
           <w:lang w:val="fr-CH"/>
         </w:rPr>
-        <w:t>de lancer le serveur à l'aide du module 'forever' :</w:t>
+        <w:t>de lancer le serveur à l'aide du module '</w:t>
+      </w:r>
+      <w:proofErr w:type="spellStart"/>
+      <w:r>
+        <w:rPr>
+          <w:lang w:val="fr-CH"/>
+        </w:rPr>
+        <w:t>forever</w:t>
+      </w:r>
+      <w:proofErr w:type="spellEnd"/>
+      <w:r>
+        <w:rPr>
+          <w:lang w:val="fr-CH"/>
+        </w:rPr>
+        <w:t>' :</w:t>
       </w:r>
     </w:p>
     <w:p>
@@ -15984,11 +16984,19 @@
                 <w:lang w:val="en-US"/>
               </w:rPr>
             </w:pPr>
+            <w:proofErr w:type="spellStart"/>
             <w:r>
               <w:rPr>
                 <w:lang w:val="en-US"/>
               </w:rPr>
-              <w:t>sudo forever –w –l err.log app.js</w:t>
+              <w:t>sudo</w:t>
+            </w:r>
+            <w:proofErr w:type="spellEnd"/>
+            <w:r>
+              <w:rPr>
+                <w:lang w:val="en-US"/>
+              </w:rPr>
+              <w:t xml:space="preserve"> forever –w –l err.log app.js</w:t>
             </w:r>
           </w:p>
         </w:tc>
@@ -16131,12 +17139,21 @@
           <w:iCs/>
         </w:rPr>
       </w:pPr>
+      <w:proofErr w:type="gramStart"/>
       <w:r>
         <w:rPr>
           <w:i/>
           <w:iCs/>
         </w:rPr>
-        <w:t>les répertoires où le logiciel est installé</w:t>
+        <w:t>les</w:t>
+      </w:r>
+      <w:proofErr w:type="gramEnd"/>
+      <w:r>
+        <w:rPr>
+          <w:i/>
+          <w:iCs/>
+        </w:rPr>
+        <w:t xml:space="preserve"> répertoires où le logiciel est installé</w:t>
       </w:r>
     </w:p>
     <w:p>
@@ -16155,12 +17172,21 @@
           <w:iCs/>
         </w:rPr>
       </w:pPr>
+      <w:proofErr w:type="gramStart"/>
       <w:r>
         <w:rPr>
           <w:i/>
           <w:iCs/>
         </w:rPr>
-        <w:t>la liste de tous les fichiers et une rapide description de leur contenu (des noms qui parlent !)</w:t>
+        <w:t>la</w:t>
+      </w:r>
+      <w:proofErr w:type="gramEnd"/>
+      <w:r>
+        <w:rPr>
+          <w:i/>
+          <w:iCs/>
+        </w:rPr>
+        <w:t xml:space="preserve"> liste de tous les fichiers et une rapide description de leur contenu (des noms qui parlent !)</w:t>
       </w:r>
     </w:p>
     <w:p>
@@ -16179,12 +17205,21 @@
           <w:iCs/>
         </w:rPr>
       </w:pPr>
+      <w:proofErr w:type="gramStart"/>
       <w:r>
         <w:rPr>
           <w:i/>
           <w:iCs/>
         </w:rPr>
-        <w:t>les versions des systèmes d'exploitation et des outils logiciels</w:t>
+        <w:t>les</w:t>
+      </w:r>
+      <w:proofErr w:type="gramEnd"/>
+      <w:r>
+        <w:rPr>
+          <w:i/>
+          <w:iCs/>
+        </w:rPr>
+        <w:t xml:space="preserve"> versions des systèmes d'exploitation et des outils logiciels</w:t>
       </w:r>
     </w:p>
     <w:p>
@@ -16203,12 +17238,21 @@
           <w:iCs/>
         </w:rPr>
       </w:pPr>
+      <w:proofErr w:type="gramStart"/>
       <w:r>
         <w:rPr>
           <w:i/>
           <w:iCs/>
         </w:rPr>
-        <w:t>la description exacte du matériel</w:t>
+        <w:t>la</w:t>
+      </w:r>
+      <w:proofErr w:type="gramEnd"/>
+      <w:r>
+        <w:rPr>
+          <w:i/>
+          <w:iCs/>
+        </w:rPr>
+        <w:t xml:space="preserve"> description exacte du matériel</w:t>
       </w:r>
     </w:p>
     <w:p>
@@ -16227,13 +17271,22 @@
           <w:iCs/>
         </w:rPr>
       </w:pPr>
+      <w:proofErr w:type="gramStart"/>
       <w:r>
         <w:rPr>
           <w:i/>
           <w:iCs/>
         </w:rPr>
         <w:lastRenderedPageBreak/>
-        <w:t>le numé</w:t>
+        <w:t>le</w:t>
+      </w:r>
+      <w:proofErr w:type="gramEnd"/>
+      <w:r>
+        <w:rPr>
+          <w:i/>
+          <w:iCs/>
+        </w:rPr>
+        <w:t xml:space="preserve"> numé</w:t>
       </w:r>
       <w:r>
         <w:rPr>
@@ -17323,8 +18376,16 @@
         <w:rPr>
           <w:i/>
         </w:rPr>
-        <w:t>Pour chaque partie testée de votre projet, il faut décrire:</w:t>
-      </w:r>
+        <w:t xml:space="preserve">Pour chaque partie testée de votre projet, il faut </w:t>
+      </w:r>
+      <w:proofErr w:type="gramStart"/>
+      <w:r>
+        <w:rPr>
+          <w:i/>
+        </w:rPr>
+        <w:t>décrire:</w:t>
+      </w:r>
+      <w:proofErr w:type="gramEnd"/>
     </w:p>
     <w:p>
       <w:pPr>
@@ -17346,11 +18407,19 @@
           <w:i/>
         </w:rPr>
       </w:pPr>
+      <w:proofErr w:type="gramStart"/>
       <w:r>
         <w:rPr>
           <w:i/>
         </w:rPr>
-        <w:t>les conditions exactes de chaque test</w:t>
+        <w:t>les</w:t>
+      </w:r>
+      <w:proofErr w:type="gramEnd"/>
+      <w:r>
+        <w:rPr>
+          <w:i/>
+        </w:rPr>
+        <w:t xml:space="preserve"> conditions exactes de chaque test</w:t>
       </w:r>
     </w:p>
     <w:p>
@@ -17363,11 +18432,19 @@
           <w:i/>
         </w:rPr>
       </w:pPr>
+      <w:proofErr w:type="gramStart"/>
       <w:r>
         <w:rPr>
           <w:i/>
         </w:rPr>
-        <w:t>les preuves de test (papier ou fichier)</w:t>
+        <w:t>les</w:t>
+      </w:r>
+      <w:proofErr w:type="gramEnd"/>
+      <w:r>
+        <w:rPr>
+          <w:i/>
+        </w:rPr>
+        <w:t xml:space="preserve"> preuves de test (papier ou fichier)</w:t>
       </w:r>
     </w:p>
     <w:p>
@@ -17380,11 +18457,19 @@
           <w:i/>
         </w:rPr>
       </w:pPr>
+      <w:proofErr w:type="gramStart"/>
       <w:r>
         <w:rPr>
           <w:i/>
         </w:rPr>
-        <w:t xml:space="preserve">tests sans preuve: fournir au moins une description </w:t>
+        <w:t>tests</w:t>
+      </w:r>
+      <w:proofErr w:type="gramEnd"/>
+      <w:r>
+        <w:rPr>
+          <w:i/>
+        </w:rPr>
+        <w:t xml:space="preserve"> sans preuve: fournir au moins une description </w:t>
       </w:r>
     </w:p>
     <w:p>
@@ -17430,7 +18515,21 @@
         <w:rPr>
           <w:i/>
         </w:rPr>
-        <w:t xml:space="preserve">S'il reste encore des erreurs: </w:t>
+        <w:t xml:space="preserve">S'il reste encore des </w:t>
+      </w:r>
+      <w:proofErr w:type="gramStart"/>
+      <w:r>
+        <w:rPr>
+          <w:i/>
+        </w:rPr>
+        <w:t>erreurs:</w:t>
+      </w:r>
+      <w:proofErr w:type="gramEnd"/>
+      <w:r>
+        <w:rPr>
+          <w:i/>
+        </w:rPr>
+        <w:t xml:space="preserve"> </w:t>
       </w:r>
     </w:p>
     <w:p>
@@ -17574,12 +18673,21 @@
           <w:i/>
         </w:rPr>
       </w:pPr>
+      <w:proofErr w:type="gramStart"/>
       <w:r>
         <w:rPr>
           <w:rFonts w:cs="Arial"/>
           <w:i/>
         </w:rPr>
-        <w:t>le rapport de projet</w:t>
+        <w:t>le</w:t>
+      </w:r>
+      <w:proofErr w:type="gramEnd"/>
+      <w:r>
+        <w:rPr>
+          <w:rFonts w:cs="Arial"/>
+          <w:i/>
+        </w:rPr>
+        <w:t xml:space="preserve"> rapport de projet</w:t>
       </w:r>
     </w:p>
     <w:p>
@@ -17593,12 +18701,21 @@
           <w:i/>
         </w:rPr>
       </w:pPr>
+      <w:proofErr w:type="gramStart"/>
       <w:r>
         <w:rPr>
           <w:rFonts w:cs="Arial"/>
           <w:i/>
         </w:rPr>
-        <w:t>le manuel d'Installation (en annexe)</w:t>
+        <w:t>le</w:t>
+      </w:r>
+      <w:proofErr w:type="gramEnd"/>
+      <w:r>
+        <w:rPr>
+          <w:rFonts w:cs="Arial"/>
+          <w:i/>
+        </w:rPr>
+        <w:t xml:space="preserve"> manuel d'Installation (en annexe)</w:t>
       </w:r>
     </w:p>
     <w:p>
@@ -17612,12 +18729,21 @@
           <w:i/>
         </w:rPr>
       </w:pPr>
+      <w:proofErr w:type="gramStart"/>
       <w:r>
         <w:rPr>
           <w:rFonts w:cs="Arial"/>
           <w:i/>
         </w:rPr>
-        <w:t>le manuel d'Utilisation avec des exemples graphiques (en annexe)</w:t>
+        <w:t>le</w:t>
+      </w:r>
+      <w:proofErr w:type="gramEnd"/>
+      <w:r>
+        <w:rPr>
+          <w:rFonts w:cs="Arial"/>
+          <w:i/>
+        </w:rPr>
+        <w:t xml:space="preserve"> manuel d'Utilisation avec des exemples graphiques (en annexe)</w:t>
       </w:r>
     </w:p>
     <w:p>
@@ -17631,12 +18757,21 @@
           <w:i/>
         </w:rPr>
       </w:pPr>
+      <w:proofErr w:type="gramStart"/>
       <w:r>
         <w:rPr>
           <w:rFonts w:cs="Arial"/>
           <w:i/>
         </w:rPr>
-        <w:t>autres…</w:t>
+        <w:t>autres</w:t>
+      </w:r>
+      <w:proofErr w:type="gramEnd"/>
+      <w:r>
+        <w:rPr>
+          <w:rFonts w:cs="Arial"/>
+          <w:i/>
+        </w:rPr>
+        <w:t>…</w:t>
       </w:r>
     </w:p>
     <w:p>
@@ -17706,8 +18841,18 @@
           <w:i/>
           <w:sz w:val="24"/>
         </w:rPr>
-        <w:t>Développez en tous cas les points suivants:</w:t>
-      </w:r>
+        <w:t xml:space="preserve">Développez en tous cas les points </w:t>
+      </w:r>
+      <w:proofErr w:type="gramStart"/>
+      <w:r>
+        <w:rPr>
+          <w:rFonts w:ascii="Arial" w:hAnsi="Arial" w:cs="Arial"/>
+          <w:i/>
+          <w:sz w:val="24"/>
+        </w:rPr>
+        <w:t>suivants:</w:t>
+      </w:r>
+      <w:proofErr w:type="gramEnd"/>
     </w:p>
     <w:p>
       <w:pPr>
@@ -17900,7 +19045,21 @@
         <w:rPr>
           <w:i/>
         </w:rPr>
-        <w:t xml:space="preserve"> (Titre, auteur, date), des sites Internet (URL) consultés, des articles (Revue, date, titre, auteur)… Et de toutes les aides externes (noms)   </w:t>
+        <w:t xml:space="preserve"> (Titre, auteur, date), des sites Internet (URL) consultés, des articles (Revue, date, titre, </w:t>
+      </w:r>
+      <w:proofErr w:type="gramStart"/>
+      <w:r>
+        <w:rPr>
+          <w:i/>
+        </w:rPr>
+        <w:t>auteur)…</w:t>
+      </w:r>
+      <w:proofErr w:type="gramEnd"/>
+      <w:r>
+        <w:rPr>
+          <w:i/>
+        </w:rPr>
+        <w:t xml:space="preserve"> Et de toutes les aides externes (noms)   </w:t>
       </w:r>
     </w:p>
     <w:p>
@@ -18037,7 +19196,7 @@
 </file>
 
 <file path=word/endnotes.xml><?xml version="1.0" encoding="utf-8"?>
-<w:endnotes xmlns:wpc="http://schemas.microsoft.com/office/word/2010/wordprocessingCanvas" xmlns:cx="http://schemas.microsoft.com/office/drawing/2014/chartex" xmlns:cx1="http://schemas.microsoft.com/office/drawing/2015/9/8/chartex" xmlns:mc="http://schemas.openxmlformats.org/markup-compatibility/2006" xmlns:o="urn:schemas-microsoft-com:office:office" xmlns:r="http://schemas.openxmlformats.org/officeDocument/2006/relationships" xmlns:m="http://schemas.openxmlformats.org/officeDocument/2006/math" xmlns:v="urn:schemas-microsoft-com:vml" xmlns:wp14="http://schemas.microsoft.com/office/word/2010/wordprocessingDrawing" xmlns:wp="http://schemas.openxmlformats.org/drawingml/2006/wordprocessingDrawing" xmlns:w10="urn:schemas-microsoft-com:office:word" xmlns:w="http://schemas.openxmlformats.org/wordprocessingml/2006/main" xmlns:w14="http://schemas.microsoft.com/office/word/2010/wordml" xmlns:w15="http://schemas.microsoft.com/office/word/2012/wordml" xmlns:w16se="http://schemas.microsoft.com/office/word/2015/wordml/symex" xmlns:wpg="http://schemas.microsoft.com/office/word/2010/wordprocessingGroup" xmlns:wpi="http://schemas.microsoft.com/office/word/2010/wordprocessingInk" xmlns:wne="http://schemas.microsoft.com/office/word/2006/wordml" xmlns:wps="http://schemas.microsoft.com/office/word/2010/wordprocessingShape" mc:Ignorable="w14 w15 w16se wp14">
+<w:endnotes xmlns:wpc="http://schemas.microsoft.com/office/word/2010/wordprocessingCanvas" xmlns:cx="http://schemas.microsoft.com/office/drawing/2014/chartex" xmlns:cx1="http://schemas.microsoft.com/office/drawing/2015/9/8/chartex" xmlns:cx2="http://schemas.microsoft.com/office/drawing/2015/10/21/chartex" xmlns:cx3="http://schemas.microsoft.com/office/drawing/2016/5/9/chartex" xmlns:cx4="http://schemas.microsoft.com/office/drawing/2016/5/10/chartex" xmlns:cx5="http://schemas.microsoft.com/office/drawing/2016/5/11/chartex" xmlns:cx6="http://schemas.microsoft.com/office/drawing/2016/5/12/chartex" xmlns:cx7="http://schemas.microsoft.com/office/drawing/2016/5/13/chartex" xmlns:cx8="http://schemas.microsoft.com/office/drawing/2016/5/14/chartex" xmlns:mc="http://schemas.openxmlformats.org/markup-compatibility/2006" xmlns:aink="http://schemas.microsoft.com/office/drawing/2016/ink" xmlns:am3d="http://schemas.microsoft.com/office/drawing/2017/model3d" xmlns:o="urn:schemas-microsoft-com:office:office" xmlns:r="http://schemas.openxmlformats.org/officeDocument/2006/relationships" xmlns:m="http://schemas.openxmlformats.org/officeDocument/2006/math" xmlns:v="urn:schemas-microsoft-com:vml" xmlns:wp14="http://schemas.microsoft.com/office/word/2010/wordprocessingDrawing" xmlns:wp="http://schemas.openxmlformats.org/drawingml/2006/wordprocessingDrawing" xmlns:w10="urn:schemas-microsoft-com:office:word" xmlns:w="http://schemas.openxmlformats.org/wordprocessingml/2006/main" xmlns:w14="http://schemas.microsoft.com/office/word/2010/wordml" xmlns:w15="http://schemas.microsoft.com/office/word/2012/wordml" xmlns:w16cid="http://schemas.microsoft.com/office/word/2016/wordml/cid" xmlns:w16se="http://schemas.microsoft.com/office/word/2015/wordml/symex" xmlns:wpg="http://schemas.microsoft.com/office/word/2010/wordprocessingGroup" xmlns:wpi="http://schemas.microsoft.com/office/word/2010/wordprocessingInk" xmlns:wne="http://schemas.microsoft.com/office/word/2006/wordml" xmlns:wps="http://schemas.microsoft.com/office/word/2010/wordprocessingShape" mc:Ignorable="w14 w15 w16se w16cid wp14">
   <w:endnote w:type="separator" w:id="-1">
     <w:p>
       <w:r>
@@ -18056,7 +19215,7 @@
 </file>
 
 <file path=word/footer1.xml><?xml version="1.0" encoding="utf-8"?>
-<w:ftr xmlns:wpc="http://schemas.microsoft.com/office/word/2010/wordprocessingCanvas" xmlns:cx="http://schemas.microsoft.com/office/drawing/2014/chartex" xmlns:cx1="http://schemas.microsoft.com/office/drawing/2015/9/8/chartex" xmlns:mc="http://schemas.openxmlformats.org/markup-compatibility/2006" xmlns:o="urn:schemas-microsoft-com:office:office" xmlns:r="http://schemas.openxmlformats.org/officeDocument/2006/relationships" xmlns:m="http://schemas.openxmlformats.org/officeDocument/2006/math" xmlns:v="urn:schemas-microsoft-com:vml" xmlns:wp14="http://schemas.microsoft.com/office/word/2010/wordprocessingDrawing" xmlns:wp="http://schemas.openxmlformats.org/drawingml/2006/wordprocessingDrawing" xmlns:w10="urn:schemas-microsoft-com:office:word" xmlns:w="http://schemas.openxmlformats.org/wordprocessingml/2006/main" xmlns:w14="http://schemas.microsoft.com/office/word/2010/wordml" xmlns:w15="http://schemas.microsoft.com/office/word/2012/wordml" xmlns:w16se="http://schemas.microsoft.com/office/word/2015/wordml/symex" xmlns:wpg="http://schemas.microsoft.com/office/word/2010/wordprocessingGroup" xmlns:wpi="http://schemas.microsoft.com/office/word/2010/wordprocessingInk" xmlns:wne="http://schemas.microsoft.com/office/word/2006/wordml" xmlns:wps="http://schemas.microsoft.com/office/word/2010/wordprocessingShape" mc:Ignorable="w14 w15 w16se wp14">
+<w:ftr xmlns:wpc="http://schemas.microsoft.com/office/word/2010/wordprocessingCanvas" xmlns:cx="http://schemas.microsoft.com/office/drawing/2014/chartex" xmlns:cx1="http://schemas.microsoft.com/office/drawing/2015/9/8/chartex" xmlns:cx2="http://schemas.microsoft.com/office/drawing/2015/10/21/chartex" xmlns:cx3="http://schemas.microsoft.com/office/drawing/2016/5/9/chartex" xmlns:cx4="http://schemas.microsoft.com/office/drawing/2016/5/10/chartex" xmlns:cx5="http://schemas.microsoft.com/office/drawing/2016/5/11/chartex" xmlns:cx6="http://schemas.microsoft.com/office/drawing/2016/5/12/chartex" xmlns:cx7="http://schemas.microsoft.com/office/drawing/2016/5/13/chartex" xmlns:cx8="http://schemas.microsoft.com/office/drawing/2016/5/14/chartex" xmlns:mc="http://schemas.openxmlformats.org/markup-compatibility/2006" xmlns:aink="http://schemas.microsoft.com/office/drawing/2016/ink" xmlns:am3d="http://schemas.microsoft.com/office/drawing/2017/model3d" xmlns:o="urn:schemas-microsoft-com:office:office" xmlns:r="http://schemas.openxmlformats.org/officeDocument/2006/relationships" xmlns:m="http://schemas.openxmlformats.org/officeDocument/2006/math" xmlns:v="urn:schemas-microsoft-com:vml" xmlns:wp14="http://schemas.microsoft.com/office/word/2010/wordprocessingDrawing" xmlns:wp="http://schemas.openxmlformats.org/drawingml/2006/wordprocessingDrawing" xmlns:w10="urn:schemas-microsoft-com:office:word" xmlns:w="http://schemas.openxmlformats.org/wordprocessingml/2006/main" xmlns:w14="http://schemas.microsoft.com/office/word/2010/wordml" xmlns:w15="http://schemas.microsoft.com/office/word/2012/wordml" xmlns:w16cid="http://schemas.microsoft.com/office/word/2016/wordml/cid" xmlns:w16se="http://schemas.microsoft.com/office/word/2015/wordml/symex" xmlns:wpg="http://schemas.microsoft.com/office/word/2010/wordprocessingGroup" xmlns:wpi="http://schemas.microsoft.com/office/word/2010/wordprocessingInk" xmlns:wne="http://schemas.microsoft.com/office/word/2006/wordml" xmlns:wps="http://schemas.microsoft.com/office/word/2010/wordprocessingShape" mc:Ignorable="w14 w15 w16se w16cid wp14">
   <w:p>
     <w:pPr>
       <w:pStyle w:val="Pieddepage"/>
@@ -18072,12 +19231,21 @@
         <w:szCs w:val="16"/>
       </w:rPr>
     </w:pPr>
+    <w:proofErr w:type="gramStart"/>
     <w:r>
       <w:rPr>
         <w:sz w:val="16"/>
         <w:szCs w:val="16"/>
       </w:rPr>
-      <w:t>i-CQ VD Octobre 2010</w:t>
+      <w:t>i</w:t>
+    </w:r>
+    <w:proofErr w:type="gramEnd"/>
+    <w:r>
+      <w:rPr>
+        <w:sz w:val="16"/>
+        <w:szCs w:val="16"/>
+      </w:rPr>
+      <w:t>-CQ VD Octobre 2010</w:t>
     </w:r>
     <w:r>
       <w:rPr>
@@ -18175,7 +19343,7 @@
 </file>
 
 <file path=word/footer2.xml><?xml version="1.0" encoding="utf-8"?>
-<w:ftr xmlns:wpc="http://schemas.microsoft.com/office/word/2010/wordprocessingCanvas" xmlns:cx="http://schemas.microsoft.com/office/drawing/2014/chartex" xmlns:cx1="http://schemas.microsoft.com/office/drawing/2015/9/8/chartex" xmlns:mc="http://schemas.openxmlformats.org/markup-compatibility/2006" xmlns:o="urn:schemas-microsoft-com:office:office" xmlns:r="http://schemas.openxmlformats.org/officeDocument/2006/relationships" xmlns:m="http://schemas.openxmlformats.org/officeDocument/2006/math" xmlns:v="urn:schemas-microsoft-com:vml" xmlns:wp14="http://schemas.microsoft.com/office/word/2010/wordprocessingDrawing" xmlns:wp="http://schemas.openxmlformats.org/drawingml/2006/wordprocessingDrawing" xmlns:w10="urn:schemas-microsoft-com:office:word" xmlns:w="http://schemas.openxmlformats.org/wordprocessingml/2006/main" xmlns:w14="http://schemas.microsoft.com/office/word/2010/wordml" xmlns:w15="http://schemas.microsoft.com/office/word/2012/wordml" xmlns:w16se="http://schemas.microsoft.com/office/word/2015/wordml/symex" xmlns:wpg="http://schemas.microsoft.com/office/word/2010/wordprocessingGroup" xmlns:wpi="http://schemas.microsoft.com/office/word/2010/wordprocessingInk" xmlns:wne="http://schemas.microsoft.com/office/word/2006/wordml" xmlns:wps="http://schemas.microsoft.com/office/word/2010/wordprocessingShape" mc:Ignorable="w14 w15 w16se wp14">
+<w:ftr xmlns:wpc="http://schemas.microsoft.com/office/word/2010/wordprocessingCanvas" xmlns:cx="http://schemas.microsoft.com/office/drawing/2014/chartex" xmlns:cx1="http://schemas.microsoft.com/office/drawing/2015/9/8/chartex" xmlns:cx2="http://schemas.microsoft.com/office/drawing/2015/10/21/chartex" xmlns:cx3="http://schemas.microsoft.com/office/drawing/2016/5/9/chartex" xmlns:cx4="http://schemas.microsoft.com/office/drawing/2016/5/10/chartex" xmlns:cx5="http://schemas.microsoft.com/office/drawing/2016/5/11/chartex" xmlns:cx6="http://schemas.microsoft.com/office/drawing/2016/5/12/chartex" xmlns:cx7="http://schemas.microsoft.com/office/drawing/2016/5/13/chartex" xmlns:cx8="http://schemas.microsoft.com/office/drawing/2016/5/14/chartex" xmlns:mc="http://schemas.openxmlformats.org/markup-compatibility/2006" xmlns:aink="http://schemas.microsoft.com/office/drawing/2016/ink" xmlns:am3d="http://schemas.microsoft.com/office/drawing/2017/model3d" xmlns:o="urn:schemas-microsoft-com:office:office" xmlns:r="http://schemas.openxmlformats.org/officeDocument/2006/relationships" xmlns:m="http://schemas.openxmlformats.org/officeDocument/2006/math" xmlns:v="urn:schemas-microsoft-com:vml" xmlns:wp14="http://schemas.microsoft.com/office/word/2010/wordprocessingDrawing" xmlns:wp="http://schemas.openxmlformats.org/drawingml/2006/wordprocessingDrawing" xmlns:w10="urn:schemas-microsoft-com:office:word" xmlns:w="http://schemas.openxmlformats.org/wordprocessingml/2006/main" xmlns:w14="http://schemas.microsoft.com/office/word/2010/wordml" xmlns:w15="http://schemas.microsoft.com/office/word/2012/wordml" xmlns:w16cid="http://schemas.microsoft.com/office/word/2016/wordml/cid" xmlns:w16se="http://schemas.microsoft.com/office/word/2015/wordml/symex" xmlns:wpg="http://schemas.microsoft.com/office/word/2010/wordprocessingGroup" xmlns:wpi="http://schemas.microsoft.com/office/word/2010/wordprocessingInk" xmlns:wne="http://schemas.microsoft.com/office/word/2006/wordml" xmlns:wps="http://schemas.microsoft.com/office/word/2010/wordprocessingShape" mc:Ignorable="w14 w15 w16se w16cid wp14">
   <w:p>
     <w:pPr>
       <w:pStyle w:val="Pieddepage"/>
@@ -18193,12 +19361,21 @@
         <w:szCs w:val="16"/>
       </w:rPr>
     </w:pPr>
+    <w:proofErr w:type="gramStart"/>
     <w:r>
       <w:rPr>
         <w:sz w:val="16"/>
         <w:szCs w:val="16"/>
       </w:rPr>
-      <w:t>i-CQ VD Octobre 2010</w:t>
+      <w:t>i</w:t>
+    </w:r>
+    <w:proofErr w:type="gramEnd"/>
+    <w:r>
+      <w:rPr>
+        <w:sz w:val="16"/>
+        <w:szCs w:val="16"/>
+      </w:rPr>
+      <w:t>-CQ VD Octobre 2010</w:t>
     </w:r>
     <w:r>
       <w:rPr>
@@ -18296,7 +19473,7 @@
 </file>
 
 <file path=word/footer3.xml><?xml version="1.0" encoding="utf-8"?>
-<w:ftr xmlns:wpc="http://schemas.microsoft.com/office/word/2010/wordprocessingCanvas" xmlns:cx="http://schemas.microsoft.com/office/drawing/2014/chartex" xmlns:cx1="http://schemas.microsoft.com/office/drawing/2015/9/8/chartex" xmlns:mc="http://schemas.openxmlformats.org/markup-compatibility/2006" xmlns:o="urn:schemas-microsoft-com:office:office" xmlns:r="http://schemas.openxmlformats.org/officeDocument/2006/relationships" xmlns:m="http://schemas.openxmlformats.org/officeDocument/2006/math" xmlns:v="urn:schemas-microsoft-com:vml" xmlns:wp14="http://schemas.microsoft.com/office/word/2010/wordprocessingDrawing" xmlns:wp="http://schemas.openxmlformats.org/drawingml/2006/wordprocessingDrawing" xmlns:w10="urn:schemas-microsoft-com:office:word" xmlns:w="http://schemas.openxmlformats.org/wordprocessingml/2006/main" xmlns:w14="http://schemas.microsoft.com/office/word/2010/wordml" xmlns:w15="http://schemas.microsoft.com/office/word/2012/wordml" xmlns:w16se="http://schemas.microsoft.com/office/word/2015/wordml/symex" xmlns:wpg="http://schemas.microsoft.com/office/word/2010/wordprocessingGroup" xmlns:wpi="http://schemas.microsoft.com/office/word/2010/wordprocessingInk" xmlns:wne="http://schemas.microsoft.com/office/word/2006/wordml" xmlns:wps="http://schemas.microsoft.com/office/word/2010/wordprocessingShape" mc:Ignorable="w14 w15 w16se wp14">
+<w:ftr xmlns:wpc="http://schemas.microsoft.com/office/word/2010/wordprocessingCanvas" xmlns:cx="http://schemas.microsoft.com/office/drawing/2014/chartex" xmlns:cx1="http://schemas.microsoft.com/office/drawing/2015/9/8/chartex" xmlns:cx2="http://schemas.microsoft.com/office/drawing/2015/10/21/chartex" xmlns:cx3="http://schemas.microsoft.com/office/drawing/2016/5/9/chartex" xmlns:cx4="http://schemas.microsoft.com/office/drawing/2016/5/10/chartex" xmlns:cx5="http://schemas.microsoft.com/office/drawing/2016/5/11/chartex" xmlns:cx6="http://schemas.microsoft.com/office/drawing/2016/5/12/chartex" xmlns:cx7="http://schemas.microsoft.com/office/drawing/2016/5/13/chartex" xmlns:cx8="http://schemas.microsoft.com/office/drawing/2016/5/14/chartex" xmlns:mc="http://schemas.openxmlformats.org/markup-compatibility/2006" xmlns:aink="http://schemas.microsoft.com/office/drawing/2016/ink" xmlns:am3d="http://schemas.microsoft.com/office/drawing/2017/model3d" xmlns:o="urn:schemas-microsoft-com:office:office" xmlns:r="http://schemas.openxmlformats.org/officeDocument/2006/relationships" xmlns:m="http://schemas.openxmlformats.org/officeDocument/2006/math" xmlns:v="urn:schemas-microsoft-com:vml" xmlns:wp14="http://schemas.microsoft.com/office/word/2010/wordprocessingDrawing" xmlns:wp="http://schemas.openxmlformats.org/drawingml/2006/wordprocessingDrawing" xmlns:w10="urn:schemas-microsoft-com:office:word" xmlns:w="http://schemas.openxmlformats.org/wordprocessingml/2006/main" xmlns:w14="http://schemas.microsoft.com/office/word/2010/wordml" xmlns:w15="http://schemas.microsoft.com/office/word/2012/wordml" xmlns:w16cid="http://schemas.microsoft.com/office/word/2016/wordml/cid" xmlns:w16se="http://schemas.microsoft.com/office/word/2015/wordml/symex" xmlns:wpg="http://schemas.microsoft.com/office/word/2010/wordprocessingGroup" xmlns:wpi="http://schemas.microsoft.com/office/word/2010/wordprocessingInk" xmlns:wne="http://schemas.microsoft.com/office/word/2006/wordml" xmlns:wps="http://schemas.microsoft.com/office/word/2010/wordprocessingShape" mc:Ignorable="w14 w15 w16se w16cid wp14">
   <w:p>
     <w:pPr>
       <w:pStyle w:val="Pieddepage"/>
@@ -18312,12 +19489,21 @@
         <w:szCs w:val="16"/>
       </w:rPr>
     </w:pPr>
+    <w:proofErr w:type="gramStart"/>
     <w:r>
       <w:rPr>
         <w:sz w:val="16"/>
         <w:szCs w:val="16"/>
       </w:rPr>
-      <w:t>i-CQ VD Octobre 2010</w:t>
+      <w:t>i</w:t>
+    </w:r>
+    <w:proofErr w:type="gramEnd"/>
+    <w:r>
+      <w:rPr>
+        <w:sz w:val="16"/>
+        <w:szCs w:val="16"/>
+      </w:rPr>
+      <w:t>-CQ VD Octobre 2010</w:t>
     </w:r>
     <w:r>
       <w:rPr>
@@ -18415,7 +19601,7 @@
 </file>
 
 <file path=word/footnotes.xml><?xml version="1.0" encoding="utf-8"?>
-<w:footnotes xmlns:wpc="http://schemas.microsoft.com/office/word/2010/wordprocessingCanvas" xmlns:cx="http://schemas.microsoft.com/office/drawing/2014/chartex" xmlns:cx1="http://schemas.microsoft.com/office/drawing/2015/9/8/chartex" xmlns:mc="http://schemas.openxmlformats.org/markup-compatibility/2006" xmlns:o="urn:schemas-microsoft-com:office:office" xmlns:r="http://schemas.openxmlformats.org/officeDocument/2006/relationships" xmlns:m="http://schemas.openxmlformats.org/officeDocument/2006/math" xmlns:v="urn:schemas-microsoft-com:vml" xmlns:wp14="http://schemas.microsoft.com/office/word/2010/wordprocessingDrawing" xmlns:wp="http://schemas.openxmlformats.org/drawingml/2006/wordprocessingDrawing" xmlns:w10="urn:schemas-microsoft-com:office:word" xmlns:w="http://schemas.openxmlformats.org/wordprocessingml/2006/main" xmlns:w14="http://schemas.microsoft.com/office/word/2010/wordml" xmlns:w15="http://schemas.microsoft.com/office/word/2012/wordml" xmlns:w16se="http://schemas.microsoft.com/office/word/2015/wordml/symex" xmlns:wpg="http://schemas.microsoft.com/office/word/2010/wordprocessingGroup" xmlns:wpi="http://schemas.microsoft.com/office/word/2010/wordprocessingInk" xmlns:wne="http://schemas.microsoft.com/office/word/2006/wordml" xmlns:wps="http://schemas.microsoft.com/office/word/2010/wordprocessingShape" mc:Ignorable="w14 w15 w16se wp14">
+<w:footnotes xmlns:wpc="http://schemas.microsoft.com/office/word/2010/wordprocessingCanvas" xmlns:cx="http://schemas.microsoft.com/office/drawing/2014/chartex" xmlns:cx1="http://schemas.microsoft.com/office/drawing/2015/9/8/chartex" xmlns:cx2="http://schemas.microsoft.com/office/drawing/2015/10/21/chartex" xmlns:cx3="http://schemas.microsoft.com/office/drawing/2016/5/9/chartex" xmlns:cx4="http://schemas.microsoft.com/office/drawing/2016/5/10/chartex" xmlns:cx5="http://schemas.microsoft.com/office/drawing/2016/5/11/chartex" xmlns:cx6="http://schemas.microsoft.com/office/drawing/2016/5/12/chartex" xmlns:cx7="http://schemas.microsoft.com/office/drawing/2016/5/13/chartex" xmlns:cx8="http://schemas.microsoft.com/office/drawing/2016/5/14/chartex" xmlns:mc="http://schemas.openxmlformats.org/markup-compatibility/2006" xmlns:aink="http://schemas.microsoft.com/office/drawing/2016/ink" xmlns:am3d="http://schemas.microsoft.com/office/drawing/2017/model3d" xmlns:o="urn:schemas-microsoft-com:office:office" xmlns:r="http://schemas.openxmlformats.org/officeDocument/2006/relationships" xmlns:m="http://schemas.openxmlformats.org/officeDocument/2006/math" xmlns:v="urn:schemas-microsoft-com:vml" xmlns:wp14="http://schemas.microsoft.com/office/word/2010/wordprocessingDrawing" xmlns:wp="http://schemas.openxmlformats.org/drawingml/2006/wordprocessingDrawing" xmlns:w10="urn:schemas-microsoft-com:office:word" xmlns:w="http://schemas.openxmlformats.org/wordprocessingml/2006/main" xmlns:w14="http://schemas.microsoft.com/office/word/2010/wordml" xmlns:w15="http://schemas.microsoft.com/office/word/2012/wordml" xmlns:w16cid="http://schemas.microsoft.com/office/word/2016/wordml/cid" xmlns:w16se="http://schemas.microsoft.com/office/word/2015/wordml/symex" xmlns:wpg="http://schemas.microsoft.com/office/word/2010/wordprocessingGroup" xmlns:wpi="http://schemas.microsoft.com/office/word/2010/wordprocessingInk" xmlns:wne="http://schemas.microsoft.com/office/word/2006/wordml" xmlns:wps="http://schemas.microsoft.com/office/word/2010/wordprocessingShape" mc:Ignorable="w14 w15 w16se w16cid wp14">
   <w:footnote w:type="separator" w:id="-1">
     <w:p>
       <w:r>
@@ -18519,7 +19705,7 @@
 </file>
 
 <file path=word/header1.xml><?xml version="1.0" encoding="utf-8"?>
-<w:hdr xmlns:wpc="http://schemas.microsoft.com/office/word/2010/wordprocessingCanvas" xmlns:cx="http://schemas.microsoft.com/office/drawing/2014/chartex" xmlns:cx1="http://schemas.microsoft.com/office/drawing/2015/9/8/chartex" xmlns:mc="http://schemas.openxmlformats.org/markup-compatibility/2006" xmlns:o="urn:schemas-microsoft-com:office:office" xmlns:r="http://schemas.openxmlformats.org/officeDocument/2006/relationships" xmlns:m="http://schemas.openxmlformats.org/officeDocument/2006/math" xmlns:v="urn:schemas-microsoft-com:vml" xmlns:wp14="http://schemas.microsoft.com/office/word/2010/wordprocessingDrawing" xmlns:wp="http://schemas.openxmlformats.org/drawingml/2006/wordprocessingDrawing" xmlns:w10="urn:schemas-microsoft-com:office:word" xmlns:w="http://schemas.openxmlformats.org/wordprocessingml/2006/main" xmlns:w14="http://schemas.microsoft.com/office/word/2010/wordml" xmlns:w15="http://schemas.microsoft.com/office/word/2012/wordml" xmlns:w16se="http://schemas.microsoft.com/office/word/2015/wordml/symex" xmlns:wpg="http://schemas.microsoft.com/office/word/2010/wordprocessingGroup" xmlns:wpi="http://schemas.microsoft.com/office/word/2010/wordprocessingInk" xmlns:wne="http://schemas.microsoft.com/office/word/2006/wordml" xmlns:wps="http://schemas.microsoft.com/office/word/2010/wordprocessingShape" mc:Ignorable="w14 w15 w16se wp14">
+<w:hdr xmlns:wpc="http://schemas.microsoft.com/office/word/2010/wordprocessingCanvas" xmlns:cx="http://schemas.microsoft.com/office/drawing/2014/chartex" xmlns:cx1="http://schemas.microsoft.com/office/drawing/2015/9/8/chartex" xmlns:cx2="http://schemas.microsoft.com/office/drawing/2015/10/21/chartex" xmlns:cx3="http://schemas.microsoft.com/office/drawing/2016/5/9/chartex" xmlns:cx4="http://schemas.microsoft.com/office/drawing/2016/5/10/chartex" xmlns:cx5="http://schemas.microsoft.com/office/drawing/2016/5/11/chartex" xmlns:cx6="http://schemas.microsoft.com/office/drawing/2016/5/12/chartex" xmlns:cx7="http://schemas.microsoft.com/office/drawing/2016/5/13/chartex" xmlns:cx8="http://schemas.microsoft.com/office/drawing/2016/5/14/chartex" xmlns:mc="http://schemas.openxmlformats.org/markup-compatibility/2006" xmlns:aink="http://schemas.microsoft.com/office/drawing/2016/ink" xmlns:am3d="http://schemas.microsoft.com/office/drawing/2017/model3d" xmlns:o="urn:schemas-microsoft-com:office:office" xmlns:r="http://schemas.openxmlformats.org/officeDocument/2006/relationships" xmlns:m="http://schemas.openxmlformats.org/officeDocument/2006/math" xmlns:v="urn:schemas-microsoft-com:vml" xmlns:wp14="http://schemas.microsoft.com/office/word/2010/wordprocessingDrawing" xmlns:wp="http://schemas.openxmlformats.org/drawingml/2006/wordprocessingDrawing" xmlns:w10="urn:schemas-microsoft-com:office:word" xmlns:w="http://schemas.openxmlformats.org/wordprocessingml/2006/main" xmlns:w14="http://schemas.microsoft.com/office/word/2010/wordml" xmlns:w15="http://schemas.microsoft.com/office/word/2012/wordml" xmlns:w16cid="http://schemas.microsoft.com/office/word/2016/wordml/cid" xmlns:w16se="http://schemas.microsoft.com/office/word/2015/wordml/symex" xmlns:wpg="http://schemas.microsoft.com/office/word/2010/wordprocessingGroup" xmlns:wpi="http://schemas.microsoft.com/office/word/2010/wordprocessingInk" xmlns:wne="http://schemas.microsoft.com/office/word/2006/wordml" xmlns:wps="http://schemas.microsoft.com/office/word/2010/wordprocessingShape" mc:Ignorable="w14 w15 w16se w16cid wp14">
   <w:p>
     <w:pPr>
       <w:pStyle w:val="En-tte"/>
@@ -18552,8 +19738,9 @@
         <w:lang w:val="en-US"/>
       </w:rPr>
       <w:tab/>
-      <w:t xml:space="preserve">API RESTful Runscape </w:t>
+      <w:t xml:space="preserve">API RESTful </w:t>
     </w:r>
+    <w:proofErr w:type="spellStart"/>
     <w:r>
       <w:rPr>
         <w:rFonts w:cs="Arial"/>
@@ -18562,8 +19749,50 @@
         <w:szCs w:val="24"/>
         <w:lang w:val="en-US"/>
       </w:rPr>
+      <w:t>Runscape</w:t>
+    </w:r>
+    <w:proofErr w:type="spellEnd"/>
+    <w:r>
+      <w:rPr>
+        <w:rFonts w:cs="Arial"/>
+        <w:b/>
+        <w:bCs/>
+        <w:szCs w:val="24"/>
+        <w:lang w:val="en-US"/>
+      </w:rPr>
+      <w:t xml:space="preserve"> </w:t>
+    </w:r>
+    <w:r>
+      <w:rPr>
+        <w:rFonts w:cs="Arial"/>
+        <w:b/>
+        <w:bCs/>
+        <w:szCs w:val="24"/>
+        <w:lang w:val="en-US"/>
+      </w:rPr>
       <w:tab/>
-      <w:t>Pré-TPI</w:t>
+    </w:r>
+    <w:proofErr w:type="spellStart"/>
+    <w:r>
+      <w:rPr>
+        <w:rFonts w:cs="Arial"/>
+        <w:b/>
+        <w:bCs/>
+        <w:szCs w:val="24"/>
+        <w:lang w:val="en-US"/>
+      </w:rPr>
+      <w:t>Pré</w:t>
+    </w:r>
+    <w:proofErr w:type="spellEnd"/>
+    <w:r>
+      <w:rPr>
+        <w:rFonts w:cs="Arial"/>
+        <w:b/>
+        <w:bCs/>
+        <w:szCs w:val="24"/>
+        <w:lang w:val="en-US"/>
+      </w:rPr>
+      <w:t>-TPI</w:t>
     </w:r>
   </w:p>
   <w:p>
@@ -18599,7 +19828,7 @@
 </file>
 
 <file path=word/header2.xml><?xml version="1.0" encoding="utf-8"?>
-<w:hdr xmlns:wpc="http://schemas.microsoft.com/office/word/2010/wordprocessingCanvas" xmlns:cx="http://schemas.microsoft.com/office/drawing/2014/chartex" xmlns:cx1="http://schemas.microsoft.com/office/drawing/2015/9/8/chartex" xmlns:mc="http://schemas.openxmlformats.org/markup-compatibility/2006" xmlns:o="urn:schemas-microsoft-com:office:office" xmlns:r="http://schemas.openxmlformats.org/officeDocument/2006/relationships" xmlns:m="http://schemas.openxmlformats.org/officeDocument/2006/math" xmlns:v="urn:schemas-microsoft-com:vml" xmlns:wp14="http://schemas.microsoft.com/office/word/2010/wordprocessingDrawing" xmlns:wp="http://schemas.openxmlformats.org/drawingml/2006/wordprocessingDrawing" xmlns:w10="urn:schemas-microsoft-com:office:word" xmlns:w="http://schemas.openxmlformats.org/wordprocessingml/2006/main" xmlns:w14="http://schemas.microsoft.com/office/word/2010/wordml" xmlns:w15="http://schemas.microsoft.com/office/word/2012/wordml" xmlns:w16se="http://schemas.microsoft.com/office/word/2015/wordml/symex" xmlns:wpg="http://schemas.microsoft.com/office/word/2010/wordprocessingGroup" xmlns:wpi="http://schemas.microsoft.com/office/word/2010/wordprocessingInk" xmlns:wne="http://schemas.microsoft.com/office/word/2006/wordml" xmlns:wps="http://schemas.microsoft.com/office/word/2010/wordprocessingShape" mc:Ignorable="w14 w15 w16se wp14">
+<w:hdr xmlns:wpc="http://schemas.microsoft.com/office/word/2010/wordprocessingCanvas" xmlns:cx="http://schemas.microsoft.com/office/drawing/2014/chartex" xmlns:cx1="http://schemas.microsoft.com/office/drawing/2015/9/8/chartex" xmlns:cx2="http://schemas.microsoft.com/office/drawing/2015/10/21/chartex" xmlns:cx3="http://schemas.microsoft.com/office/drawing/2016/5/9/chartex" xmlns:cx4="http://schemas.microsoft.com/office/drawing/2016/5/10/chartex" xmlns:cx5="http://schemas.microsoft.com/office/drawing/2016/5/11/chartex" xmlns:cx6="http://schemas.microsoft.com/office/drawing/2016/5/12/chartex" xmlns:cx7="http://schemas.microsoft.com/office/drawing/2016/5/13/chartex" xmlns:cx8="http://schemas.microsoft.com/office/drawing/2016/5/14/chartex" xmlns:mc="http://schemas.openxmlformats.org/markup-compatibility/2006" xmlns:aink="http://schemas.microsoft.com/office/drawing/2016/ink" xmlns:am3d="http://schemas.microsoft.com/office/drawing/2017/model3d" xmlns:o="urn:schemas-microsoft-com:office:office" xmlns:r="http://schemas.openxmlformats.org/officeDocument/2006/relationships" xmlns:m="http://schemas.openxmlformats.org/officeDocument/2006/math" xmlns:v="urn:schemas-microsoft-com:vml" xmlns:wp14="http://schemas.microsoft.com/office/word/2010/wordprocessingDrawing" xmlns:wp="http://schemas.openxmlformats.org/drawingml/2006/wordprocessingDrawing" xmlns:w10="urn:schemas-microsoft-com:office:word" xmlns:w="http://schemas.openxmlformats.org/wordprocessingml/2006/main" xmlns:w14="http://schemas.microsoft.com/office/word/2010/wordml" xmlns:w15="http://schemas.microsoft.com/office/word/2012/wordml" xmlns:w16cid="http://schemas.microsoft.com/office/word/2016/wordml/cid" xmlns:w16se="http://schemas.microsoft.com/office/word/2015/wordml/symex" xmlns:wpg="http://schemas.microsoft.com/office/word/2010/wordprocessingGroup" xmlns:wpi="http://schemas.microsoft.com/office/word/2010/wordprocessingInk" xmlns:wne="http://schemas.microsoft.com/office/word/2006/wordml" xmlns:wps="http://schemas.microsoft.com/office/word/2010/wordprocessingShape" mc:Ignorable="w14 w15 w16se w16cid wp14">
   <w:p>
     <w:pPr>
       <w:pStyle w:val="En-tte"/>
@@ -18634,8 +19863,9 @@
         <w:lang w:val="en-US"/>
       </w:rPr>
       <w:tab/>
-      <w:t xml:space="preserve">API RESTful Runscape </w:t>
+      <w:t xml:space="preserve">API RESTful </w:t>
     </w:r>
+    <w:proofErr w:type="spellStart"/>
     <w:r>
       <w:rPr>
         <w:rFonts w:cs="Arial"/>
@@ -18644,8 +19874,50 @@
         <w:szCs w:val="24"/>
         <w:lang w:val="en-US"/>
       </w:rPr>
+      <w:t>Runscape</w:t>
+    </w:r>
+    <w:proofErr w:type="spellEnd"/>
+    <w:r>
+      <w:rPr>
+        <w:rFonts w:cs="Arial"/>
+        <w:b/>
+        <w:bCs/>
+        <w:szCs w:val="24"/>
+        <w:lang w:val="en-US"/>
+      </w:rPr>
+      <w:t xml:space="preserve"> </w:t>
+    </w:r>
+    <w:r>
+      <w:rPr>
+        <w:rFonts w:cs="Arial"/>
+        <w:b/>
+        <w:bCs/>
+        <w:szCs w:val="24"/>
+        <w:lang w:val="en-US"/>
+      </w:rPr>
       <w:tab/>
-      <w:t>Pré-TPI</w:t>
+    </w:r>
+    <w:proofErr w:type="spellStart"/>
+    <w:r>
+      <w:rPr>
+        <w:rFonts w:cs="Arial"/>
+        <w:b/>
+        <w:bCs/>
+        <w:szCs w:val="24"/>
+        <w:lang w:val="en-US"/>
+      </w:rPr>
+      <w:t>Pré</w:t>
+    </w:r>
+    <w:proofErr w:type="spellEnd"/>
+    <w:r>
+      <w:rPr>
+        <w:rFonts w:cs="Arial"/>
+        <w:b/>
+        <w:bCs/>
+        <w:szCs w:val="24"/>
+        <w:lang w:val="en-US"/>
+      </w:rPr>
+      <w:t>-TPI</w:t>
     </w:r>
   </w:p>
   <w:p>
@@ -18671,7 +19943,7 @@
 </file>
 
 <file path=word/header3.xml><?xml version="1.0" encoding="utf-8"?>
-<w:hdr xmlns:wpc="http://schemas.microsoft.com/office/word/2010/wordprocessingCanvas" xmlns:cx="http://schemas.microsoft.com/office/drawing/2014/chartex" xmlns:cx1="http://schemas.microsoft.com/office/drawing/2015/9/8/chartex" xmlns:mc="http://schemas.openxmlformats.org/markup-compatibility/2006" xmlns:o="urn:schemas-microsoft-com:office:office" xmlns:r="http://schemas.openxmlformats.org/officeDocument/2006/relationships" xmlns:m="http://schemas.openxmlformats.org/officeDocument/2006/math" xmlns:v="urn:schemas-microsoft-com:vml" xmlns:wp14="http://schemas.microsoft.com/office/word/2010/wordprocessingDrawing" xmlns:wp="http://schemas.openxmlformats.org/drawingml/2006/wordprocessingDrawing" xmlns:w10="urn:schemas-microsoft-com:office:word" xmlns:w="http://schemas.openxmlformats.org/wordprocessingml/2006/main" xmlns:w14="http://schemas.microsoft.com/office/word/2010/wordml" xmlns:w15="http://schemas.microsoft.com/office/word/2012/wordml" xmlns:w16se="http://schemas.microsoft.com/office/word/2015/wordml/symex" xmlns:wpg="http://schemas.microsoft.com/office/word/2010/wordprocessingGroup" xmlns:wpi="http://schemas.microsoft.com/office/word/2010/wordprocessingInk" xmlns:wne="http://schemas.microsoft.com/office/word/2006/wordml" xmlns:wps="http://schemas.microsoft.com/office/word/2010/wordprocessingShape" mc:Ignorable="w14 w15 w16se wp14">
+<w:hdr xmlns:wpc="http://schemas.microsoft.com/office/word/2010/wordprocessingCanvas" xmlns:cx="http://schemas.microsoft.com/office/drawing/2014/chartex" xmlns:cx1="http://schemas.microsoft.com/office/drawing/2015/9/8/chartex" xmlns:cx2="http://schemas.microsoft.com/office/drawing/2015/10/21/chartex" xmlns:cx3="http://schemas.microsoft.com/office/drawing/2016/5/9/chartex" xmlns:cx4="http://schemas.microsoft.com/office/drawing/2016/5/10/chartex" xmlns:cx5="http://schemas.microsoft.com/office/drawing/2016/5/11/chartex" xmlns:cx6="http://schemas.microsoft.com/office/drawing/2016/5/12/chartex" xmlns:cx7="http://schemas.microsoft.com/office/drawing/2016/5/13/chartex" xmlns:cx8="http://schemas.microsoft.com/office/drawing/2016/5/14/chartex" xmlns:mc="http://schemas.openxmlformats.org/markup-compatibility/2006" xmlns:aink="http://schemas.microsoft.com/office/drawing/2016/ink" xmlns:am3d="http://schemas.microsoft.com/office/drawing/2017/model3d" xmlns:o="urn:schemas-microsoft-com:office:office" xmlns:r="http://schemas.openxmlformats.org/officeDocument/2006/relationships" xmlns:m="http://schemas.openxmlformats.org/officeDocument/2006/math" xmlns:v="urn:schemas-microsoft-com:vml" xmlns:wp14="http://schemas.microsoft.com/office/word/2010/wordprocessingDrawing" xmlns:wp="http://schemas.openxmlformats.org/drawingml/2006/wordprocessingDrawing" xmlns:w10="urn:schemas-microsoft-com:office:word" xmlns:w="http://schemas.openxmlformats.org/wordprocessingml/2006/main" xmlns:w14="http://schemas.microsoft.com/office/word/2010/wordml" xmlns:w15="http://schemas.microsoft.com/office/word/2012/wordml" xmlns:w16cid="http://schemas.microsoft.com/office/word/2016/wordml/cid" xmlns:w16se="http://schemas.microsoft.com/office/word/2015/wordml/symex" xmlns:wpg="http://schemas.microsoft.com/office/word/2010/wordprocessingGroup" xmlns:wpi="http://schemas.microsoft.com/office/word/2010/wordprocessingInk" xmlns:wne="http://schemas.microsoft.com/office/word/2006/wordml" xmlns:wps="http://schemas.microsoft.com/office/word/2010/wordprocessingShape" mc:Ignorable="w14 w15 w16se w16cid wp14">
   <w:p>
     <w:pPr>
       <w:pStyle w:val="En-tte"/>
@@ -18704,8 +19976,9 @@
         <w:lang w:val="en-US"/>
       </w:rPr>
       <w:tab/>
-      <w:t xml:space="preserve">API RESTful Runscape </w:t>
+      <w:t xml:space="preserve">API RESTful </w:t>
     </w:r>
+    <w:proofErr w:type="spellStart"/>
     <w:r>
       <w:rPr>
         <w:rFonts w:cs="Arial"/>
@@ -18714,8 +19987,50 @@
         <w:szCs w:val="24"/>
         <w:lang w:val="en-US"/>
       </w:rPr>
+      <w:t>Runscape</w:t>
+    </w:r>
+    <w:proofErr w:type="spellEnd"/>
+    <w:r>
+      <w:rPr>
+        <w:rFonts w:cs="Arial"/>
+        <w:b/>
+        <w:bCs/>
+        <w:szCs w:val="24"/>
+        <w:lang w:val="en-US"/>
+      </w:rPr>
+      <w:t xml:space="preserve"> </w:t>
+    </w:r>
+    <w:r>
+      <w:rPr>
+        <w:rFonts w:cs="Arial"/>
+        <w:b/>
+        <w:bCs/>
+        <w:szCs w:val="24"/>
+        <w:lang w:val="en-US"/>
+      </w:rPr>
       <w:tab/>
-      <w:t>Pré-TPI</w:t>
+    </w:r>
+    <w:proofErr w:type="spellStart"/>
+    <w:r>
+      <w:rPr>
+        <w:rFonts w:cs="Arial"/>
+        <w:b/>
+        <w:bCs/>
+        <w:szCs w:val="24"/>
+        <w:lang w:val="en-US"/>
+      </w:rPr>
+      <w:t>Pré</w:t>
+    </w:r>
+    <w:proofErr w:type="spellEnd"/>
+    <w:r>
+      <w:rPr>
+        <w:rFonts w:cs="Arial"/>
+        <w:b/>
+        <w:bCs/>
+        <w:szCs w:val="24"/>
+        <w:lang w:val="en-US"/>
+      </w:rPr>
+      <w:t>-TPI</w:t>
     </w:r>
   </w:p>
   <w:p>
@@ -18751,7 +20066,7 @@
 </file>
 
 <file path=word/numbering.xml><?xml version="1.0" encoding="utf-8"?>
-<w:numbering xmlns:wpc="http://schemas.microsoft.com/office/word/2010/wordprocessingCanvas" xmlns:cx="http://schemas.microsoft.com/office/drawing/2014/chartex" xmlns:cx1="http://schemas.microsoft.com/office/drawing/2015/9/8/chartex" xmlns:mc="http://schemas.openxmlformats.org/markup-compatibility/2006" xmlns:o="urn:schemas-microsoft-com:office:office" xmlns:r="http://schemas.openxmlformats.org/officeDocument/2006/relationships" xmlns:m="http://schemas.openxmlformats.org/officeDocument/2006/math" xmlns:v="urn:schemas-microsoft-com:vml" xmlns:wp14="http://schemas.microsoft.com/office/word/2010/wordprocessingDrawing" xmlns:wp="http://schemas.openxmlformats.org/drawingml/2006/wordprocessingDrawing" xmlns:w10="urn:schemas-microsoft-com:office:word" xmlns:w="http://schemas.openxmlformats.org/wordprocessingml/2006/main" xmlns:w14="http://schemas.microsoft.com/office/word/2010/wordml" xmlns:w15="http://schemas.microsoft.com/office/word/2012/wordml" xmlns:w16se="http://schemas.microsoft.com/office/word/2015/wordml/symex" xmlns:wpg="http://schemas.microsoft.com/office/word/2010/wordprocessingGroup" xmlns:wpi="http://schemas.microsoft.com/office/word/2010/wordprocessingInk" xmlns:wne="http://schemas.microsoft.com/office/word/2006/wordml" xmlns:wps="http://schemas.microsoft.com/office/word/2010/wordprocessingShape" mc:Ignorable="w14 w15 w16se wp14">
+<w:numbering xmlns:wpc="http://schemas.microsoft.com/office/word/2010/wordprocessingCanvas" xmlns:cx="http://schemas.microsoft.com/office/drawing/2014/chartex" xmlns:cx1="http://schemas.microsoft.com/office/drawing/2015/9/8/chartex" xmlns:cx2="http://schemas.microsoft.com/office/drawing/2015/10/21/chartex" xmlns:cx3="http://schemas.microsoft.com/office/drawing/2016/5/9/chartex" xmlns:cx4="http://schemas.microsoft.com/office/drawing/2016/5/10/chartex" xmlns:cx5="http://schemas.microsoft.com/office/drawing/2016/5/11/chartex" xmlns:cx6="http://schemas.microsoft.com/office/drawing/2016/5/12/chartex" xmlns:cx7="http://schemas.microsoft.com/office/drawing/2016/5/13/chartex" xmlns:cx8="http://schemas.microsoft.com/office/drawing/2016/5/14/chartex" xmlns:mc="http://schemas.openxmlformats.org/markup-compatibility/2006" xmlns:aink="http://schemas.microsoft.com/office/drawing/2016/ink" xmlns:am3d="http://schemas.microsoft.com/office/drawing/2017/model3d" xmlns:o="urn:schemas-microsoft-com:office:office" xmlns:r="http://schemas.openxmlformats.org/officeDocument/2006/relationships" xmlns:m="http://schemas.openxmlformats.org/officeDocument/2006/math" xmlns:v="urn:schemas-microsoft-com:vml" xmlns:wp14="http://schemas.microsoft.com/office/word/2010/wordprocessingDrawing" xmlns:wp="http://schemas.openxmlformats.org/drawingml/2006/wordprocessingDrawing" xmlns:w10="urn:schemas-microsoft-com:office:word" xmlns:w="http://schemas.openxmlformats.org/wordprocessingml/2006/main" xmlns:w14="http://schemas.microsoft.com/office/word/2010/wordml" xmlns:w15="http://schemas.microsoft.com/office/word/2012/wordml" xmlns:w16cid="http://schemas.microsoft.com/office/word/2016/wordml/cid" xmlns:w16se="http://schemas.microsoft.com/office/word/2015/wordml/symex" xmlns:wpg="http://schemas.microsoft.com/office/word/2010/wordprocessingGroup" xmlns:wpi="http://schemas.microsoft.com/office/word/2010/wordprocessingInk" xmlns:wne="http://schemas.microsoft.com/office/word/2006/wordml" xmlns:wps="http://schemas.microsoft.com/office/word/2010/wordprocessingShape" mc:Ignorable="w14 w15 w16se w16cid wp14">
   <w:abstractNum w:abstractNumId="0" w15:restartNumberingAfterBreak="0">
     <w:nsid w:val="00AE3843"/>
     <w:multiLevelType w:val="hybridMultilevel"/>
@@ -19506,6 +20821,119 @@
     </w:lvl>
   </w:abstractNum>
   <w:abstractNum w:abstractNumId="7" w15:restartNumberingAfterBreak="0">
+    <w:nsid w:val="1B1A60EE"/>
+    <w:multiLevelType w:val="hybridMultilevel"/>
+    <w:tmpl w:val="C5CA9182"/>
+    <w:lvl w:ilvl="0" w:tplc="100C0001">
+      <w:start w:val="1"/>
+      <w:numFmt w:val="bullet"/>
+      <w:lvlText w:val=""/>
+      <w:lvlJc w:val="left"/>
+      <w:pPr>
+        <w:ind w:left="720" w:hanging="360"/>
+      </w:pPr>
+      <w:rPr>
+        <w:rFonts w:ascii="Symbol" w:hAnsi="Symbol" w:hint="default"/>
+      </w:rPr>
+    </w:lvl>
+    <w:lvl w:ilvl="1" w:tplc="100C0003" w:tentative="1">
+      <w:start w:val="1"/>
+      <w:numFmt w:val="bullet"/>
+      <w:lvlText w:val="o"/>
+      <w:lvlJc w:val="left"/>
+      <w:pPr>
+        <w:ind w:left="1440" w:hanging="360"/>
+      </w:pPr>
+      <w:rPr>
+        <w:rFonts w:ascii="Courier New" w:hAnsi="Courier New" w:cs="Courier New" w:hint="default"/>
+      </w:rPr>
+    </w:lvl>
+    <w:lvl w:ilvl="2" w:tplc="100C0005" w:tentative="1">
+      <w:start w:val="1"/>
+      <w:numFmt w:val="bullet"/>
+      <w:lvlText w:val=""/>
+      <w:lvlJc w:val="left"/>
+      <w:pPr>
+        <w:ind w:left="2160" w:hanging="360"/>
+      </w:pPr>
+      <w:rPr>
+        <w:rFonts w:ascii="Wingdings" w:hAnsi="Wingdings" w:hint="default"/>
+      </w:rPr>
+    </w:lvl>
+    <w:lvl w:ilvl="3" w:tplc="100C0001" w:tentative="1">
+      <w:start w:val="1"/>
+      <w:numFmt w:val="bullet"/>
+      <w:lvlText w:val=""/>
+      <w:lvlJc w:val="left"/>
+      <w:pPr>
+        <w:ind w:left="2880" w:hanging="360"/>
+      </w:pPr>
+      <w:rPr>
+        <w:rFonts w:ascii="Symbol" w:hAnsi="Symbol" w:hint="default"/>
+      </w:rPr>
+    </w:lvl>
+    <w:lvl w:ilvl="4" w:tplc="100C0003" w:tentative="1">
+      <w:start w:val="1"/>
+      <w:numFmt w:val="bullet"/>
+      <w:lvlText w:val="o"/>
+      <w:lvlJc w:val="left"/>
+      <w:pPr>
+        <w:ind w:left="3600" w:hanging="360"/>
+      </w:pPr>
+      <w:rPr>
+        <w:rFonts w:ascii="Courier New" w:hAnsi="Courier New" w:cs="Courier New" w:hint="default"/>
+      </w:rPr>
+    </w:lvl>
+    <w:lvl w:ilvl="5" w:tplc="100C0005" w:tentative="1">
+      <w:start w:val="1"/>
+      <w:numFmt w:val="bullet"/>
+      <w:lvlText w:val=""/>
+      <w:lvlJc w:val="left"/>
+      <w:pPr>
+        <w:ind w:left="4320" w:hanging="360"/>
+      </w:pPr>
+      <w:rPr>
+        <w:rFonts w:ascii="Wingdings" w:hAnsi="Wingdings" w:hint="default"/>
+      </w:rPr>
+    </w:lvl>
+    <w:lvl w:ilvl="6" w:tplc="100C0001" w:tentative="1">
+      <w:start w:val="1"/>
+      <w:numFmt w:val="bullet"/>
+      <w:lvlText w:val=""/>
+      <w:lvlJc w:val="left"/>
+      <w:pPr>
+        <w:ind w:left="5040" w:hanging="360"/>
+      </w:pPr>
+      <w:rPr>
+        <w:rFonts w:ascii="Symbol" w:hAnsi="Symbol" w:hint="default"/>
+      </w:rPr>
+    </w:lvl>
+    <w:lvl w:ilvl="7" w:tplc="100C0003" w:tentative="1">
+      <w:start w:val="1"/>
+      <w:numFmt w:val="bullet"/>
+      <w:lvlText w:val="o"/>
+      <w:lvlJc w:val="left"/>
+      <w:pPr>
+        <w:ind w:left="5760" w:hanging="360"/>
+      </w:pPr>
+      <w:rPr>
+        <w:rFonts w:ascii="Courier New" w:hAnsi="Courier New" w:cs="Courier New" w:hint="default"/>
+      </w:rPr>
+    </w:lvl>
+    <w:lvl w:ilvl="8" w:tplc="100C0005" w:tentative="1">
+      <w:start w:val="1"/>
+      <w:numFmt w:val="bullet"/>
+      <w:lvlText w:val=""/>
+      <w:lvlJc w:val="left"/>
+      <w:pPr>
+        <w:ind w:left="6480" w:hanging="360"/>
+      </w:pPr>
+      <w:rPr>
+        <w:rFonts w:ascii="Wingdings" w:hAnsi="Wingdings" w:hint="default"/>
+      </w:rPr>
+    </w:lvl>
+  </w:abstractNum>
+  <w:abstractNum w:abstractNumId="8" w15:restartNumberingAfterBreak="0">
     <w:nsid w:val="1C6A3AA0"/>
     <w:multiLevelType w:val="hybridMultilevel"/>
     <w:tmpl w:val="8988C884"/>
@@ -19618,7 +21046,7 @@
       </w:rPr>
     </w:lvl>
   </w:abstractNum>
-  <w:abstractNum w:abstractNumId="8" w15:restartNumberingAfterBreak="0">
+  <w:abstractNum w:abstractNumId="9" w15:restartNumberingAfterBreak="0">
     <w:nsid w:val="1D8D5A65"/>
     <w:multiLevelType w:val="hybridMultilevel"/>
     <w:tmpl w:val="4282C29C"/>
@@ -19731,7 +21159,7 @@
       </w:rPr>
     </w:lvl>
   </w:abstractNum>
-  <w:abstractNum w:abstractNumId="9" w15:restartNumberingAfterBreak="0">
+  <w:abstractNum w:abstractNumId="10" w15:restartNumberingAfterBreak="0">
     <w:nsid w:val="226C3934"/>
     <w:multiLevelType w:val="hybridMultilevel"/>
     <w:tmpl w:val="668A13DE"/>
@@ -19844,7 +21272,7 @@
       </w:rPr>
     </w:lvl>
   </w:abstractNum>
-  <w:abstractNum w:abstractNumId="10" w15:restartNumberingAfterBreak="0">
+  <w:abstractNum w:abstractNumId="11" w15:restartNumberingAfterBreak="0">
     <w:nsid w:val="27A404D8"/>
     <w:multiLevelType w:val="hybridMultilevel"/>
     <w:tmpl w:val="E4483B56"/>
@@ -19984,7 +21412,7 @@
       </w:rPr>
     </w:lvl>
   </w:abstractNum>
-  <w:abstractNum w:abstractNumId="11" w15:restartNumberingAfterBreak="0">
+  <w:abstractNum w:abstractNumId="12" w15:restartNumberingAfterBreak="0">
     <w:nsid w:val="28DF1B9A"/>
     <w:multiLevelType w:val="multilevel"/>
     <w:tmpl w:val="28B87BAA"/>
@@ -20153,7 +21581,7 @@
       </w:pPr>
     </w:lvl>
   </w:abstractNum>
-  <w:abstractNum w:abstractNumId="12" w15:restartNumberingAfterBreak="0">
+  <w:abstractNum w:abstractNumId="13" w15:restartNumberingAfterBreak="0">
     <w:nsid w:val="29F00A1E"/>
     <w:multiLevelType w:val="hybridMultilevel"/>
     <w:tmpl w:val="96BAEE7E"/>
@@ -20266,7 +21694,7 @@
       </w:rPr>
     </w:lvl>
   </w:abstractNum>
-  <w:abstractNum w:abstractNumId="13" w15:restartNumberingAfterBreak="0">
+  <w:abstractNum w:abstractNumId="14" w15:restartNumberingAfterBreak="0">
     <w:nsid w:val="2ACC108B"/>
     <w:multiLevelType w:val="hybridMultilevel"/>
     <w:tmpl w:val="972E6FCA"/>
@@ -20379,7 +21807,7 @@
       </w:rPr>
     </w:lvl>
   </w:abstractNum>
-  <w:abstractNum w:abstractNumId="14" w15:restartNumberingAfterBreak="0">
+  <w:abstractNum w:abstractNumId="15" w15:restartNumberingAfterBreak="0">
     <w:nsid w:val="2D8B5BDD"/>
     <w:multiLevelType w:val="hybridMultilevel"/>
     <w:tmpl w:val="10D4F5EC"/>
@@ -20492,7 +21920,7 @@
       </w:rPr>
     </w:lvl>
   </w:abstractNum>
-  <w:abstractNum w:abstractNumId="15" w15:restartNumberingAfterBreak="0">
+  <w:abstractNum w:abstractNumId="16" w15:restartNumberingAfterBreak="0">
     <w:nsid w:val="35565D09"/>
     <w:multiLevelType w:val="multilevel"/>
     <w:tmpl w:val="1E4CC350"/>
@@ -20586,7 +22014,7 @@
       </w:pPr>
     </w:lvl>
   </w:abstractNum>
-  <w:abstractNum w:abstractNumId="16" w15:restartNumberingAfterBreak="0">
+  <w:abstractNum w:abstractNumId="17" w15:restartNumberingAfterBreak="0">
     <w:nsid w:val="408C02FF"/>
     <w:multiLevelType w:val="hybridMultilevel"/>
     <w:tmpl w:val="1C925AC4"/>
@@ -20723,7 +22151,7 @@
       </w:rPr>
     </w:lvl>
   </w:abstractNum>
-  <w:abstractNum w:abstractNumId="17" w15:restartNumberingAfterBreak="0">
+  <w:abstractNum w:abstractNumId="18" w15:restartNumberingAfterBreak="0">
     <w:nsid w:val="42F31DAB"/>
     <w:multiLevelType w:val="hybridMultilevel"/>
     <w:tmpl w:val="A46C5D1C"/>
@@ -20863,7 +22291,7 @@
       </w:rPr>
     </w:lvl>
   </w:abstractNum>
-  <w:abstractNum w:abstractNumId="18" w15:restartNumberingAfterBreak="0">
+  <w:abstractNum w:abstractNumId="19" w15:restartNumberingAfterBreak="0">
     <w:nsid w:val="4AB00DB6"/>
     <w:multiLevelType w:val="hybridMultilevel"/>
     <w:tmpl w:val="5D2AB24A"/>
@@ -20976,7 +22404,7 @@
       </w:rPr>
     </w:lvl>
   </w:abstractNum>
-  <w:abstractNum w:abstractNumId="19" w15:restartNumberingAfterBreak="0">
+  <w:abstractNum w:abstractNumId="20" w15:restartNumberingAfterBreak="0">
     <w:nsid w:val="5082572C"/>
     <w:multiLevelType w:val="hybridMultilevel"/>
     <w:tmpl w:val="ED4ACFA4"/>
@@ -21116,7 +22544,7 @@
       </w:rPr>
     </w:lvl>
   </w:abstractNum>
-  <w:abstractNum w:abstractNumId="20" w15:restartNumberingAfterBreak="0">
+  <w:abstractNum w:abstractNumId="21" w15:restartNumberingAfterBreak="0">
     <w:nsid w:val="51E03E9D"/>
     <w:multiLevelType w:val="hybridMultilevel"/>
     <w:tmpl w:val="7CE85390"/>
@@ -21229,7 +22657,7 @@
       </w:rPr>
     </w:lvl>
   </w:abstractNum>
-  <w:abstractNum w:abstractNumId="21" w15:restartNumberingAfterBreak="0">
+  <w:abstractNum w:abstractNumId="22" w15:restartNumberingAfterBreak="0">
     <w:nsid w:val="52B247CA"/>
     <w:multiLevelType w:val="hybridMultilevel"/>
     <w:tmpl w:val="B7D4D45A"/>
@@ -21369,7 +22797,7 @@
       </w:rPr>
     </w:lvl>
   </w:abstractNum>
-  <w:abstractNum w:abstractNumId="22" w15:restartNumberingAfterBreak="0">
+  <w:abstractNum w:abstractNumId="23" w15:restartNumberingAfterBreak="0">
     <w:nsid w:val="54AE7193"/>
     <w:multiLevelType w:val="hybridMultilevel"/>
     <w:tmpl w:val="E1DEBCD2"/>
@@ -21482,7 +22910,7 @@
       </w:rPr>
     </w:lvl>
   </w:abstractNum>
-  <w:abstractNum w:abstractNumId="23" w15:restartNumberingAfterBreak="0">
+  <w:abstractNum w:abstractNumId="24" w15:restartNumberingAfterBreak="0">
     <w:nsid w:val="594C1361"/>
     <w:multiLevelType w:val="hybridMultilevel"/>
     <w:tmpl w:val="5C243628"/>
@@ -21622,7 +23050,7 @@
       </w:rPr>
     </w:lvl>
   </w:abstractNum>
-  <w:abstractNum w:abstractNumId="24" w15:restartNumberingAfterBreak="0">
+  <w:abstractNum w:abstractNumId="25" w15:restartNumberingAfterBreak="0">
     <w:nsid w:val="5D8E5587"/>
     <w:multiLevelType w:val="hybridMultilevel"/>
     <w:tmpl w:val="C8BC7DA2"/>
@@ -21735,7 +23163,7 @@
       </w:rPr>
     </w:lvl>
   </w:abstractNum>
-  <w:abstractNum w:abstractNumId="25" w15:restartNumberingAfterBreak="0">
+  <w:abstractNum w:abstractNumId="26" w15:restartNumberingAfterBreak="0">
     <w:nsid w:val="67EC1A78"/>
     <w:multiLevelType w:val="hybridMultilevel"/>
     <w:tmpl w:val="39B2B42E"/>
@@ -21848,7 +23276,7 @@
       </w:rPr>
     </w:lvl>
   </w:abstractNum>
-  <w:abstractNum w:abstractNumId="26" w15:restartNumberingAfterBreak="0">
+  <w:abstractNum w:abstractNumId="27" w15:restartNumberingAfterBreak="0">
     <w:nsid w:val="68F97837"/>
     <w:multiLevelType w:val="hybridMultilevel"/>
     <w:tmpl w:val="4CC6CF04"/>
@@ -21961,7 +23389,7 @@
       </w:rPr>
     </w:lvl>
   </w:abstractNum>
-  <w:abstractNum w:abstractNumId="27" w15:restartNumberingAfterBreak="0">
+  <w:abstractNum w:abstractNumId="28" w15:restartNumberingAfterBreak="0">
     <w:nsid w:val="71E06583"/>
     <w:multiLevelType w:val="hybridMultilevel"/>
     <w:tmpl w:val="26C81FCE"/>
@@ -22101,7 +23529,7 @@
       </w:rPr>
     </w:lvl>
   </w:abstractNum>
-  <w:abstractNum w:abstractNumId="28" w15:restartNumberingAfterBreak="0">
+  <w:abstractNum w:abstractNumId="29" w15:restartNumberingAfterBreak="0">
     <w:nsid w:val="75A3529B"/>
     <w:multiLevelType w:val="hybridMultilevel"/>
     <w:tmpl w:val="819EEA64"/>
@@ -22241,7 +23669,7 @@
       </w:rPr>
     </w:lvl>
   </w:abstractNum>
-  <w:abstractNum w:abstractNumId="29" w15:restartNumberingAfterBreak="0">
+  <w:abstractNum w:abstractNumId="30" w15:restartNumberingAfterBreak="0">
     <w:nsid w:val="765A3282"/>
     <w:multiLevelType w:val="hybridMultilevel"/>
     <w:tmpl w:val="DAEAFD4E"/>
@@ -22354,7 +23782,7 @@
       </w:rPr>
     </w:lvl>
   </w:abstractNum>
-  <w:abstractNum w:abstractNumId="30" w15:restartNumberingAfterBreak="0">
+  <w:abstractNum w:abstractNumId="31" w15:restartNumberingAfterBreak="0">
     <w:nsid w:val="79772A4A"/>
     <w:multiLevelType w:val="hybridMultilevel"/>
     <w:tmpl w:val="495836CA"/>
@@ -22440,7 +23868,7 @@
       </w:pPr>
     </w:lvl>
   </w:abstractNum>
-  <w:abstractNum w:abstractNumId="31" w15:restartNumberingAfterBreak="0">
+  <w:abstractNum w:abstractNumId="32" w15:restartNumberingAfterBreak="0">
     <w:nsid w:val="7B193736"/>
     <w:multiLevelType w:val="multilevel"/>
     <w:tmpl w:val="F8F0B156"/>
@@ -22610,7 +24038,7 @@
       </w:pPr>
     </w:lvl>
   </w:abstractNum>
-  <w:abstractNum w:abstractNumId="32" w15:restartNumberingAfterBreak="0">
+  <w:abstractNum w:abstractNumId="33" w15:restartNumberingAfterBreak="0">
     <w:nsid w:val="7C67569C"/>
     <w:multiLevelType w:val="hybridMultilevel"/>
     <w:tmpl w:val="1166BAE4"/>
@@ -22723,7 +24151,7 @@
       </w:rPr>
     </w:lvl>
   </w:abstractNum>
-  <w:abstractNum w:abstractNumId="33" w15:restartNumberingAfterBreak="0">
+  <w:abstractNum w:abstractNumId="34" w15:restartNumberingAfterBreak="0">
     <w:nsid w:val="7DD245F2"/>
     <w:multiLevelType w:val="hybridMultilevel"/>
     <w:tmpl w:val="3100450C"/>
@@ -22863,7 +24291,7 @@
       </w:rPr>
     </w:lvl>
   </w:abstractNum>
-  <w:abstractNum w:abstractNumId="34" w15:restartNumberingAfterBreak="0">
+  <w:abstractNum w:abstractNumId="35" w15:restartNumberingAfterBreak="0">
     <w:nsid w:val="7E15453F"/>
     <w:multiLevelType w:val="hybridMultilevel"/>
     <w:tmpl w:val="7AA8E622"/>
@@ -22977,7 +24405,7 @@
     </w:lvl>
   </w:abstractNum>
   <w:num w:numId="1">
-    <w:abstractNumId w:val="31"/>
+    <w:abstractNumId w:val="32"/>
   </w:num>
   <w:num w:numId="2">
     <w:abstractNumId w:val="3"/>
@@ -22986,107 +24414,110 @@
     <w:abstractNumId w:val="6"/>
   </w:num>
   <w:num w:numId="4">
-    <w:abstractNumId w:val="28"/>
+    <w:abstractNumId w:val="29"/>
   </w:num>
   <w:num w:numId="5">
-    <w:abstractNumId w:val="21"/>
+    <w:abstractNumId w:val="22"/>
   </w:num>
   <w:num w:numId="6">
-    <w:abstractNumId w:val="10"/>
+    <w:abstractNumId w:val="11"/>
   </w:num>
   <w:num w:numId="7">
-    <w:abstractNumId w:val="23"/>
+    <w:abstractNumId w:val="24"/>
   </w:num>
   <w:num w:numId="8">
-    <w:abstractNumId w:val="33"/>
+    <w:abstractNumId w:val="34"/>
   </w:num>
   <w:num w:numId="9">
     <w:abstractNumId w:val="4"/>
   </w:num>
   <w:num w:numId="10">
-    <w:abstractNumId w:val="16"/>
+    <w:abstractNumId w:val="17"/>
   </w:num>
   <w:num w:numId="11">
-    <w:abstractNumId w:val="19"/>
+    <w:abstractNumId w:val="20"/>
   </w:num>
   <w:num w:numId="12">
-    <w:abstractNumId w:val="17"/>
+    <w:abstractNumId w:val="18"/>
   </w:num>
   <w:num w:numId="13">
-    <w:abstractNumId w:val="27"/>
+    <w:abstractNumId w:val="28"/>
   </w:num>
   <w:num w:numId="14">
-    <w:abstractNumId w:val="29"/>
+    <w:abstractNumId w:val="30"/>
   </w:num>
   <w:num w:numId="15">
     <w:abstractNumId w:val="1"/>
   </w:num>
   <w:num w:numId="16">
-    <w:abstractNumId w:val="18"/>
+    <w:abstractNumId w:val="19"/>
   </w:num>
   <w:num w:numId="17">
-    <w:abstractNumId w:val="24"/>
+    <w:abstractNumId w:val="25"/>
   </w:num>
   <w:num w:numId="18">
-    <w:abstractNumId w:val="22"/>
+    <w:abstractNumId w:val="23"/>
   </w:num>
   <w:num w:numId="19">
-    <w:abstractNumId w:val="32"/>
+    <w:abstractNumId w:val="33"/>
   </w:num>
   <w:num w:numId="20">
-    <w:abstractNumId w:val="30"/>
+    <w:abstractNumId w:val="31"/>
   </w:num>
   <w:num w:numId="21">
     <w:abstractNumId w:val="0"/>
   </w:num>
   <w:num w:numId="22">
-    <w:abstractNumId w:val="26"/>
+    <w:abstractNumId w:val="27"/>
   </w:num>
   <w:num w:numId="23">
     <w:abstractNumId w:val="5"/>
   </w:num>
   <w:num w:numId="24">
-    <w:abstractNumId w:val="25"/>
+    <w:abstractNumId w:val="26"/>
   </w:num>
   <w:num w:numId="25">
-    <w:abstractNumId w:val="34"/>
+    <w:abstractNumId w:val="35"/>
   </w:num>
   <w:num w:numId="26">
-    <w:abstractNumId w:val="14"/>
+    <w:abstractNumId w:val="15"/>
   </w:num>
   <w:num w:numId="27">
-    <w:abstractNumId w:val="13"/>
+    <w:abstractNumId w:val="14"/>
   </w:num>
   <w:num w:numId="28">
     <w:abstractNumId w:val="2"/>
   </w:num>
   <w:num w:numId="29">
-    <w:abstractNumId w:val="7"/>
+    <w:abstractNumId w:val="8"/>
   </w:num>
   <w:num w:numId="30">
-    <w:abstractNumId w:val="20"/>
+    <w:abstractNumId w:val="21"/>
   </w:num>
   <w:num w:numId="31">
+    <w:abstractNumId w:val="13"/>
+  </w:num>
+  <w:num w:numId="32">
+    <w:abstractNumId w:val="16"/>
+  </w:num>
+  <w:num w:numId="33">
     <w:abstractNumId w:val="12"/>
   </w:num>
-  <w:num w:numId="32">
-    <w:abstractNumId w:val="15"/>
-  </w:num>
-  <w:num w:numId="33">
-    <w:abstractNumId w:val="11"/>
-  </w:num>
   <w:num w:numId="34">
-    <w:abstractNumId w:val="8"/>
+    <w:abstractNumId w:val="9"/>
   </w:num>
   <w:num w:numId="35">
-    <w:abstractNumId w:val="9"/>
+    <w:abstractNumId w:val="10"/>
+  </w:num>
+  <w:num w:numId="36">
+    <w:abstractNumId w:val="7"/>
   </w:num>
   <w:numIdMacAtCleanup w:val="13"/>
 </w:numbering>
 </file>
 
 <file path=word/styles.xml><?xml version="1.0" encoding="utf-8"?>
-<w:styles xmlns:mc="http://schemas.openxmlformats.org/markup-compatibility/2006" xmlns:r="http://schemas.openxmlformats.org/officeDocument/2006/relationships" xmlns:w="http://schemas.openxmlformats.org/wordprocessingml/2006/main" xmlns:w14="http://schemas.microsoft.com/office/word/2010/wordml" xmlns:w15="http://schemas.microsoft.com/office/word/2012/wordml" xmlns:w16se="http://schemas.microsoft.com/office/word/2015/wordml/symex" mc:Ignorable="w14 w15 w16se">
+<w:styles xmlns:mc="http://schemas.openxmlformats.org/markup-compatibility/2006" xmlns:r="http://schemas.openxmlformats.org/officeDocument/2006/relationships" xmlns:w="http://schemas.openxmlformats.org/wordprocessingml/2006/main" xmlns:w14="http://schemas.microsoft.com/office/word/2010/wordml" xmlns:w15="http://schemas.microsoft.com/office/word/2012/wordml" xmlns:w16cid="http://schemas.microsoft.com/office/word/2016/wordml/cid" xmlns:w16se="http://schemas.microsoft.com/office/word/2015/wordml/symex" mc:Ignorable="w14 w15 w16se w16cid">
   <w:docDefaults>
     <w:rPrDefault>
       <w:rPr>
@@ -23096,7 +24527,7 @@
     </w:rPrDefault>
     <w:pPrDefault/>
   </w:docDefaults>
-  <w:latentStyles w:defLockedState="0" w:defUIPriority="0" w:defSemiHidden="0" w:defUnhideWhenUsed="0" w:defQFormat="0" w:count="371">
+  <w:latentStyles w:defLockedState="0" w:defUIPriority="0" w:defSemiHidden="0" w:defUnhideWhenUsed="0" w:defQFormat="0" w:count="375">
     <w:lsdException w:name="Normal" w:qFormat="1"/>
     <w:lsdException w:name="heading 1" w:qFormat="1"/>
     <w:lsdException w:name="heading 2" w:qFormat="1"/>
@@ -23117,7 +24548,6 @@
     <w:lsdException w:name="Strong" w:qFormat="1"/>
     <w:lsdException w:name="Emphasis" w:qFormat="1"/>
     <w:lsdException w:name="HTML Preformatted" w:semiHidden="1" w:unhideWhenUsed="1"/>
-    <w:lsdException w:name="Normal Table" w:semiHidden="1" w:unhideWhenUsed="1"/>
     <w:lsdException w:name="No List" w:semiHidden="1" w:unhideWhenUsed="1"/>
     <w:lsdException w:name="Outline List 1" w:semiHidden="1" w:unhideWhenUsed="1"/>
     <w:lsdException w:name="Outline List 2" w:semiHidden="1" w:unhideWhenUsed="1"/>
@@ -23160,10 +24590,8 @@
     <w:lsdException w:name="Table Elegant" w:semiHidden="1" w:unhideWhenUsed="1"/>
     <w:lsdException w:name="Table Professional" w:semiHidden="1" w:unhideWhenUsed="1"/>
     <w:lsdException w:name="Table Subtle 1" w:semiHidden="1" w:unhideWhenUsed="1"/>
-    <w:lsdException w:name="Table Subtle 2" w:semiHidden="1" w:unhideWhenUsed="1"/>
     <w:lsdException w:name="Table Web 1" w:semiHidden="1" w:unhideWhenUsed="1"/>
     <w:lsdException w:name="Table Web 2" w:semiHidden="1" w:unhideWhenUsed="1"/>
-    <w:lsdException w:name="Table Web 3" w:semiHidden="1" w:unhideWhenUsed="1"/>
     <w:lsdException w:name="Table Theme" w:semiHidden="1" w:unhideWhenUsed="1"/>
     <w:lsdException w:name="Placeholder Text" w:semiHidden="1" w:uiPriority="99"/>
     <w:lsdException w:name="No Spacing" w:uiPriority="1" w:qFormat="1"/>
@@ -23380,6 +24808,10 @@
     <w:lsdException w:name="List Table 5 Dark Accent 6" w:uiPriority="50"/>
     <w:lsdException w:name="List Table 6 Colorful Accent 6" w:uiPriority="51"/>
     <w:lsdException w:name="List Table 7 Colorful Accent 6" w:uiPriority="52"/>
+    <w:lsdException w:name="Mention" w:semiHidden="1" w:uiPriority="99" w:unhideWhenUsed="1"/>
+    <w:lsdException w:name="Smart Hyperlink" w:semiHidden="1" w:uiPriority="99" w:unhideWhenUsed="1"/>
+    <w:lsdException w:name="Hashtag" w:semiHidden="1" w:uiPriority="99" w:unhideWhenUsed="1"/>
+    <w:lsdException w:name="Unresolved Mention" w:semiHidden="1" w:uiPriority="99" w:unhideWhenUsed="1"/>
   </w:latentStyles>
   <w:style w:type="paragraph" w:default="1" w:styleId="Normal">
     <w:name w:val="Normal"/>
@@ -24458,7 +25890,7 @@
 </file>
 
 <file path=customXml/itemProps1.xml><?xml version="1.0" encoding="utf-8"?>
-<ds:datastoreItem xmlns:ds="http://schemas.openxmlformats.org/officeDocument/2006/customXml" ds:itemID="{0DB7BC3F-B1AE-4C2D-A5FE-17E01E6C1B75}">
+<ds:datastoreItem xmlns:ds="http://schemas.openxmlformats.org/officeDocument/2006/customXml" ds:itemID="{DEB3EA14-DEFD-4BF8-9165-51FB50904CDD}">
   <ds:schemaRefs>
     <ds:schemaRef ds:uri="http://schemas.openxmlformats.org/officeDocument/2006/bibliography"/>
   </ds:schemaRefs>

</xml_diff>

<commit_message>
Added session handling to MCD MLD and documentation
</commit_message>
<xml_diff>
--- a/documentation/PHILIBERT_RapportDeTravail.docx
+++ b/documentation/PHILIBERT_RapportDeTravail.docx
@@ -1,6 +1,6 @@
 
 <file path=word/document.xml><?xml version="1.0" encoding="utf-8"?>
-<w:document xmlns:wpc="http://schemas.microsoft.com/office/word/2010/wordprocessingCanvas" xmlns:cx="http://schemas.microsoft.com/office/drawing/2014/chartex" xmlns:cx1="http://schemas.microsoft.com/office/drawing/2015/9/8/chartex" xmlns:cx2="http://schemas.microsoft.com/office/drawing/2015/10/21/chartex" xmlns:cx3="http://schemas.microsoft.com/office/drawing/2016/5/9/chartex" xmlns:cx4="http://schemas.microsoft.com/office/drawing/2016/5/10/chartex" xmlns:cx5="http://schemas.microsoft.com/office/drawing/2016/5/11/chartex" xmlns:cx6="http://schemas.microsoft.com/office/drawing/2016/5/12/chartex" xmlns:cx7="http://schemas.microsoft.com/office/drawing/2016/5/13/chartex" xmlns:cx8="http://schemas.microsoft.com/office/drawing/2016/5/14/chartex" xmlns:mc="http://schemas.openxmlformats.org/markup-compatibility/2006" xmlns:aink="http://schemas.microsoft.com/office/drawing/2016/ink" xmlns:am3d="http://schemas.microsoft.com/office/drawing/2017/model3d" xmlns:o="urn:schemas-microsoft-com:office:office" xmlns:r="http://schemas.openxmlformats.org/officeDocument/2006/relationships" xmlns:m="http://schemas.openxmlformats.org/officeDocument/2006/math" xmlns:v="urn:schemas-microsoft-com:vml" xmlns:wp14="http://schemas.microsoft.com/office/word/2010/wordprocessingDrawing" xmlns:wp="http://schemas.openxmlformats.org/drawingml/2006/wordprocessingDrawing" xmlns:w10="urn:schemas-microsoft-com:office:word" xmlns:w="http://schemas.openxmlformats.org/wordprocessingml/2006/main" xmlns:w14="http://schemas.microsoft.com/office/word/2010/wordml" xmlns:w15="http://schemas.microsoft.com/office/word/2012/wordml" xmlns:w16cid="http://schemas.microsoft.com/office/word/2016/wordml/cid" xmlns:w16se="http://schemas.microsoft.com/office/word/2015/wordml/symex" xmlns:wpg="http://schemas.microsoft.com/office/word/2010/wordprocessingGroup" xmlns:wpi="http://schemas.microsoft.com/office/word/2010/wordprocessingInk" xmlns:wne="http://schemas.microsoft.com/office/word/2006/wordml" xmlns:wps="http://schemas.microsoft.com/office/word/2010/wordprocessingShape" mc:Ignorable="w14 w15 w16se w16cid wp14">
+<w:document xmlns:wpc="http://schemas.microsoft.com/office/word/2010/wordprocessingCanvas" xmlns:cx="http://schemas.microsoft.com/office/drawing/2014/chartex" xmlns:cx1="http://schemas.microsoft.com/office/drawing/2015/9/8/chartex" xmlns:mc="http://schemas.openxmlformats.org/markup-compatibility/2006" xmlns:o="urn:schemas-microsoft-com:office:office" xmlns:r="http://schemas.openxmlformats.org/officeDocument/2006/relationships" xmlns:m="http://schemas.openxmlformats.org/officeDocument/2006/math" xmlns:v="urn:schemas-microsoft-com:vml" xmlns:wp14="http://schemas.microsoft.com/office/word/2010/wordprocessingDrawing" xmlns:wp="http://schemas.openxmlformats.org/drawingml/2006/wordprocessingDrawing" xmlns:w10="urn:schemas-microsoft-com:office:word" xmlns:w="http://schemas.openxmlformats.org/wordprocessingml/2006/main" xmlns:w14="http://schemas.microsoft.com/office/word/2010/wordml" xmlns:w15="http://schemas.microsoft.com/office/word/2012/wordml" xmlns:w16se="http://schemas.microsoft.com/office/word/2015/wordml/symex" xmlns:wpg="http://schemas.microsoft.com/office/word/2010/wordprocessingGroup" xmlns:wpi="http://schemas.microsoft.com/office/word/2010/wordprocessingInk" xmlns:wne="http://schemas.microsoft.com/office/word/2006/wordml" xmlns:wps="http://schemas.microsoft.com/office/word/2010/wordprocessingShape" mc:Ignorable="w14 w15 w16se wp14">
   <w:body>
     <w:p>
       <w:pPr>
@@ -89,7 +89,6 @@
               </w:rPr>
               <w:t xml:space="preserve">RESTful </w:t>
             </w:r>
-            <w:proofErr w:type="spellStart"/>
             <w:r>
               <w:rPr>
                 <w:rFonts w:ascii="Impact" w:hAnsi="Impact"/>
@@ -97,7 +96,6 @@
               </w:rPr>
               <w:t>Runscape</w:t>
             </w:r>
-            <w:proofErr w:type="spellEnd"/>
           </w:p>
         </w:tc>
       </w:tr>
@@ -4615,15 +4613,7 @@
     <w:p/>
     <w:p>
       <w:r>
-        <w:t xml:space="preserve">Le </w:t>
-      </w:r>
-      <w:proofErr w:type="spellStart"/>
-      <w:r>
-        <w:t>back-end</w:t>
-      </w:r>
-      <w:proofErr w:type="spellEnd"/>
-      <w:r>
-        <w:t xml:space="preserve"> devra avoir la capacité de dialoguer avec un composant client qui effectuera les actions suivantes :</w:t>
+        <w:t>Le back-end devra avoir la capacité de dialoguer avec un composant client qui effectuera les actions suivantes :</w:t>
       </w:r>
     </w:p>
     <w:p/>
@@ -4660,15 +4650,7 @@
         </w:numPr>
       </w:pPr>
       <w:r>
-        <w:t>Importer des données en provenance de GPS (format .</w:t>
-      </w:r>
-      <w:proofErr w:type="spellStart"/>
-      <w:r>
-        <w:t>gpx</w:t>
-      </w:r>
-      <w:proofErr w:type="spellEnd"/>
-      <w:r>
-        <w:t xml:space="preserve"> considéré en priorité)</w:t>
+        <w:t>Importer des données en provenance de GPS (format .gpx considéré en priorité)</w:t>
       </w:r>
     </w:p>
     <w:p>
@@ -4689,21 +4671,8 @@
         <w:footnoteReference w:id="1"/>
       </w:r>
       <w:r>
-        <w:t xml:space="preserve"> avec au moins un acteur majeur de gestion d’activité tels que Garmin </w:t>
-      </w:r>
-      <w:proofErr w:type="spellStart"/>
-      <w:r>
-        <w:t>Connect</w:t>
-      </w:r>
-      <w:proofErr w:type="spellEnd"/>
-      <w:r>
-        <w:t xml:space="preserve">, Tom </w:t>
-      </w:r>
-      <w:proofErr w:type="spellStart"/>
-      <w:r>
-        <w:t>tom</w:t>
-      </w:r>
-      <w:proofErr w:type="spellEnd"/>
+        <w:t xml:space="preserve"> avec au moins un acteur majeur de gestion d’activité tels que Garmin Connect, Tom tom</w:t>
+      </w:r>
     </w:p>
     <w:p/>
     <w:p/>
@@ -4712,26 +4681,13 @@
         <w:pStyle w:val="Titre3"/>
       </w:pPr>
       <w:r>
-        <w:t xml:space="preserve">Sécurisation du </w:t>
-      </w:r>
-      <w:proofErr w:type="spellStart"/>
-      <w:r>
-        <w:t>back-end</w:t>
-      </w:r>
-      <w:proofErr w:type="spellEnd"/>
+        <w:t>Sécurisation du back-end</w:t>
+      </w:r>
     </w:p>
     <w:p/>
     <w:p>
       <w:r>
-        <w:t xml:space="preserve">Le </w:t>
-      </w:r>
-      <w:proofErr w:type="spellStart"/>
-      <w:r>
-        <w:t>back-end</w:t>
-      </w:r>
-      <w:proofErr w:type="spellEnd"/>
-      <w:r>
-        <w:t xml:space="preserve"> devra implémenter les sécurités suivantes : </w:t>
+        <w:t xml:space="preserve">Le back-end devra implémenter les sécurités suivantes : </w:t>
       </w:r>
     </w:p>
     <w:p/>
@@ -4744,23 +4700,7 @@
         </w:numPr>
       </w:pPr>
       <w:r>
-        <w:t>N’être accessible que via le protocole HTTPS (self-</w:t>
-      </w:r>
-      <w:proofErr w:type="spellStart"/>
-      <w:r>
-        <w:t>signed</w:t>
-      </w:r>
-      <w:proofErr w:type="spellEnd"/>
-      <w:r>
-        <w:t xml:space="preserve"> </w:t>
-      </w:r>
-      <w:proofErr w:type="spellStart"/>
-      <w:r>
-        <w:t>certificate</w:t>
-      </w:r>
-      <w:proofErr w:type="spellEnd"/>
-      <w:r>
-        <w:t>)</w:t>
+        <w:t>N’être accessible que via le protocole HTTPS (self-signed certificate)</w:t>
       </w:r>
     </w:p>
     <w:p>
@@ -4805,15 +4745,7 @@
     <w:p/>
     <w:p>
       <w:r>
-        <w:t xml:space="preserve">Le </w:t>
-      </w:r>
-      <w:proofErr w:type="spellStart"/>
-      <w:r>
-        <w:t>back-end</w:t>
-      </w:r>
-      <w:proofErr w:type="spellEnd"/>
-      <w:r>
-        <w:t xml:space="preserve"> devra implémenter les mécanismes d’authentification suivantes :</w:t>
+        <w:t>Le back-end devra implémenter les mécanismes d’authentification suivantes :</w:t>
       </w:r>
     </w:p>
     <w:p/>
@@ -4826,15 +4758,7 @@
         </w:numPr>
       </w:pPr>
       <w:r>
-        <w:t xml:space="preserve">Soit pouvoir se connecter à l’aide d’un service « 2-step </w:t>
-      </w:r>
-      <w:proofErr w:type="spellStart"/>
-      <w:r>
-        <w:t>verification</w:t>
-      </w:r>
-      <w:proofErr w:type="spellEnd"/>
-      <w:r>
-        <w:t> »</w:t>
+        <w:t>Soit pouvoir se connecter à l’aide d’un service « 2-step verification »</w:t>
       </w:r>
     </w:p>
     <w:p>
@@ -4919,7 +4843,7 @@
             <v:path o:extrusionok="f" gradientshapeok="t" o:connecttype="rect"/>
             <o:lock v:ext="edit" aspectratio="t"/>
           </v:shapetype>
-          <v:shape id="_x0000_i1025" type="#_x0000_t75" style="width:454.5pt;height:405.75pt">
+          <v:shape id="_x0000_i1025" type="#_x0000_t75" style="width:454.45pt;height:405.8pt">
             <v:imagedata r:id="rId8" o:title="PlannificationInitiale"/>
           </v:shape>
         </w:pict>
@@ -5051,13 +4975,8 @@
         </w:numPr>
       </w:pPr>
       <w:r>
-        <w:t>Garmin </w:t>
-      </w:r>
-      <w:proofErr w:type="spellStart"/>
-      <w:r>
-        <w:t>Connect</w:t>
-      </w:r>
-      <w:proofErr w:type="spellEnd"/>
+        <w:t>Garmin Connect</w:t>
+      </w:r>
     </w:p>
     <w:p>
       <w:pPr>
@@ -5068,13 +4987,8 @@
         </w:numPr>
       </w:pPr>
       <w:r>
-        <w:t xml:space="preserve">Tom </w:t>
-      </w:r>
-      <w:proofErr w:type="spellStart"/>
-      <w:r>
-        <w:t>Tom</w:t>
-      </w:r>
-      <w:proofErr w:type="spellEnd"/>
+        <w:t>Tom Tom</w:t>
+      </w:r>
       <w:r>
         <w:t xml:space="preserve"> </w:t>
       </w:r>
@@ -5091,13 +5005,8 @@
         </w:numPr>
       </w:pPr>
       <w:r>
-        <w:t xml:space="preserve">Adidas </w:t>
-      </w:r>
-      <w:proofErr w:type="spellStart"/>
-      <w:r>
-        <w:t>Runtastic</w:t>
-      </w:r>
-      <w:proofErr w:type="spellEnd"/>
+        <w:t>Adidas Runtastic</w:t>
+      </w:r>
     </w:p>
     <w:p/>
     <w:p>
@@ -5151,13 +5060,8 @@
               <w:cnfStyle w:val="100000000000" w:firstRow="1" w:lastRow="0" w:firstColumn="0" w:lastColumn="0" w:oddVBand="0" w:evenVBand="0" w:oddHBand="0" w:evenHBand="0" w:firstRowFirstColumn="0" w:firstRowLastColumn="0" w:lastRowFirstColumn="0" w:lastRowLastColumn="0"/>
             </w:pPr>
             <w:r>
-              <w:t xml:space="preserve">Garmin </w:t>
-            </w:r>
-            <w:proofErr w:type="spellStart"/>
-            <w:r>
-              <w:t>Connect</w:t>
-            </w:r>
-            <w:proofErr w:type="spellEnd"/>
+              <w:t>Garmin Connect</w:t>
+            </w:r>
           </w:p>
         </w:tc>
         <w:tc>
@@ -5187,11 +5091,9 @@
             <w:r>
               <w:t xml:space="preserve">Adidas </w:t>
             </w:r>
-            <w:proofErr w:type="spellStart"/>
             <w:r>
               <w:t>Runtastic</w:t>
             </w:r>
-            <w:proofErr w:type="spellEnd"/>
           </w:p>
         </w:tc>
       </w:tr>
@@ -6180,15 +6082,7 @@
               <w:cnfStyle w:val="000000000000" w:firstRow="0" w:lastRow="0" w:firstColumn="0" w:lastColumn="0" w:oddVBand="0" w:evenVBand="0" w:oddHBand="0" w:evenHBand="0" w:firstRowFirstColumn="0" w:firstRowLastColumn="0" w:lastRowFirstColumn="0" w:lastRowLastColumn="0"/>
             </w:pPr>
             <w:r>
-              <w:t xml:space="preserve">Le serveur n’enregistre pas l’état du client, ce qui permet de </w:t>
-            </w:r>
-            <w:proofErr w:type="gramStart"/>
-            <w:r>
-              <w:t>distribué</w:t>
-            </w:r>
-            <w:proofErr w:type="gramEnd"/>
-            <w:r>
-              <w:t xml:space="preserve"> les charges sur plusieurs </w:t>
+              <w:t xml:space="preserve">Le serveur n’enregistre pas l’état du client, ce qui permet de distribué les charges sur plusieurs </w:t>
             </w:r>
             <w:r>
               <w:t>serveurs</w:t>
@@ -6607,15 +6501,7 @@
     <w:p/>
     <w:p>
       <w:r>
-        <w:t xml:space="preserve">Ayant déjà réalisé l’installation d’un serveur </w:t>
-      </w:r>
-      <w:proofErr w:type="spellStart"/>
-      <w:r>
-        <w:t>NodeJS</w:t>
-      </w:r>
-      <w:proofErr w:type="spellEnd"/>
-      <w:r>
-        <w:t xml:space="preserve"> et d’une base de données MySQL sur un Raspberry Pi en dehors de ce projet, aucun problème ne devrait survenir lors d’une nouvelle installation.</w:t>
+        <w:t>Ayant déjà réalisé l’installation d’un serveur NodeJS et d’une base de données MySQL sur un Raspberry Pi en dehors de ce projet, aucun problème ne devrait survenir lors d’une nouvelle installation.</w:t>
       </w:r>
     </w:p>
     <w:p/>
@@ -6631,15 +6517,7 @@
     <w:p/>
     <w:p>
       <w:r>
-        <w:t xml:space="preserve">Des modules </w:t>
-      </w:r>
-      <w:proofErr w:type="spellStart"/>
-      <w:r>
-        <w:t>NodeJS</w:t>
-      </w:r>
-      <w:proofErr w:type="spellEnd"/>
-      <w:r>
-        <w:t xml:space="preserve"> seront utilisés lors de la réalisation du Web Service, voici une liste </w:t>
+        <w:t xml:space="preserve">Des modules NodeJS seront utilisés lors de la réalisation du Web Service, voici une liste </w:t>
       </w:r>
       <w:r>
         <w:t xml:space="preserve">de plusieurs modules qui seront sûrement utilisés : </w:t>
@@ -6654,15 +6532,8 @@
           <w:numId w:val="31"/>
         </w:numPr>
       </w:pPr>
-      <w:proofErr w:type="spellStart"/>
-      <w:proofErr w:type="gramStart"/>
-      <w:r>
-        <w:t>fs</w:t>
-      </w:r>
-      <w:proofErr w:type="spellEnd"/>
-      <w:proofErr w:type="gramEnd"/>
-      <w:r>
-        <w:t xml:space="preserve"> (accès au système de fichier)</w:t>
+      <w:r>
+        <w:t>fs (accès au système de fichier)</w:t>
       </w:r>
     </w:p>
     <w:p>
@@ -6673,13 +6544,8 @@
           <w:numId w:val="31"/>
         </w:numPr>
       </w:pPr>
-      <w:proofErr w:type="gramStart"/>
-      <w:r>
-        <w:t>http</w:t>
-      </w:r>
-      <w:proofErr w:type="gramEnd"/>
-      <w:r>
-        <w:t xml:space="preserve"> (serveur HTTP)</w:t>
+      <w:r>
+        <w:t>http (serveur HTTP)</w:t>
       </w:r>
     </w:p>
     <w:p>
@@ -6690,13 +6556,8 @@
           <w:numId w:val="31"/>
         </w:numPr>
       </w:pPr>
-      <w:proofErr w:type="gramStart"/>
-      <w:r>
-        <w:t>https</w:t>
-      </w:r>
-      <w:proofErr w:type="gramEnd"/>
-      <w:r>
-        <w:t xml:space="preserve"> (serveur HTTPS)</w:t>
+      <w:r>
+        <w:t>https (serveur HTTPS)</w:t>
       </w:r>
     </w:p>
     <w:p>
@@ -6707,13 +6568,8 @@
           <w:numId w:val="31"/>
         </w:numPr>
       </w:pPr>
-      <w:proofErr w:type="gramStart"/>
-      <w:r>
-        <w:t>router</w:t>
-      </w:r>
-      <w:proofErr w:type="gramEnd"/>
-      <w:r>
-        <w:t xml:space="preserve"> (gestion des routes URLs)</w:t>
+      <w:r>
+        <w:t>router (gestion des routes URLs)</w:t>
       </w:r>
     </w:p>
     <w:p>
@@ -6724,13 +6580,8 @@
           <w:numId w:val="31"/>
         </w:numPr>
       </w:pPr>
-      <w:proofErr w:type="gramStart"/>
-      <w:r>
-        <w:t>crypto</w:t>
-      </w:r>
-      <w:proofErr w:type="gramEnd"/>
-      <w:r>
-        <w:t xml:space="preserve"> (hash et chiffrement léger)</w:t>
+      <w:r>
+        <w:t>crypto (hash et chiffrement léger)</w:t>
       </w:r>
     </w:p>
     <w:p>
@@ -6741,15 +6592,8 @@
           <w:numId w:val="31"/>
         </w:numPr>
       </w:pPr>
-      <w:proofErr w:type="spellStart"/>
-      <w:proofErr w:type="gramStart"/>
-      <w:r>
-        <w:t>bcrypt</w:t>
-      </w:r>
-      <w:proofErr w:type="spellEnd"/>
-      <w:proofErr w:type="gramEnd"/>
-      <w:r>
-        <w:t xml:space="preserve"> (hash et chiffrement important)</w:t>
+      <w:r>
+        <w:t>bcrypt (hash et chiffrement important)</w:t>
       </w:r>
     </w:p>
     <w:p>
@@ -6760,13 +6604,8 @@
           <w:numId w:val="31"/>
         </w:numPr>
       </w:pPr>
-      <w:proofErr w:type="gramStart"/>
-      <w:r>
-        <w:t>url</w:t>
-      </w:r>
-      <w:proofErr w:type="gramEnd"/>
-      <w:r>
-        <w:t xml:space="preserve"> (gestion des URL</w:t>
+      <w:r>
+        <w:t>url (gestion des URL</w:t>
       </w:r>
       <w:r>
         <w:t>s)</w:t>
@@ -6780,23 +6619,8 @@
           <w:numId w:val="31"/>
         </w:numPr>
       </w:pPr>
-      <w:proofErr w:type="spellStart"/>
-      <w:proofErr w:type="gramStart"/>
-      <w:r>
-        <w:t>querystring</w:t>
-      </w:r>
-      <w:proofErr w:type="spellEnd"/>
-      <w:proofErr w:type="gramEnd"/>
-      <w:r>
-        <w:t xml:space="preserve"> (gestion des </w:t>
-      </w:r>
-      <w:proofErr w:type="spellStart"/>
-      <w:r>
-        <w:t>querystring</w:t>
-      </w:r>
-      <w:proofErr w:type="spellEnd"/>
-      <w:r>
-        <w:t xml:space="preserve"> dans les URLs)</w:t>
+      <w:r>
+        <w:t>querystring (gestion des querystring dans les URLs)</w:t>
       </w:r>
     </w:p>
     <w:p>
@@ -6807,15 +6631,8 @@
           <w:numId w:val="31"/>
         </w:numPr>
       </w:pPr>
-      <w:proofErr w:type="spellStart"/>
-      <w:proofErr w:type="gramStart"/>
-      <w:r>
-        <w:t>validator</w:t>
-      </w:r>
-      <w:proofErr w:type="spellEnd"/>
-      <w:proofErr w:type="gramEnd"/>
-      <w:r>
-        <w:t xml:space="preserve"> (gestion des chaînes de charactères)</w:t>
+      <w:r>
+        <w:t>validator (gestion des chaînes de charactères)</w:t>
       </w:r>
     </w:p>
     <w:p>
@@ -6826,15 +6643,8 @@
           <w:numId w:val="31"/>
         </w:numPr>
       </w:pPr>
-      <w:proofErr w:type="spellStart"/>
-      <w:proofErr w:type="gramStart"/>
-      <w:r>
-        <w:t>util</w:t>
-      </w:r>
-      <w:proofErr w:type="spellEnd"/>
-      <w:proofErr w:type="gramEnd"/>
-      <w:r>
-        <w:t xml:space="preserve"> (utilitaires)</w:t>
+      <w:r>
+        <w:t>util (utilitaires)</w:t>
       </w:r>
     </w:p>
     <w:p>
@@ -6845,13 +6655,8 @@
           <w:numId w:val="31"/>
         </w:numPr>
       </w:pPr>
-      <w:proofErr w:type="gramStart"/>
-      <w:r>
-        <w:t>xml</w:t>
-      </w:r>
-      <w:proofErr w:type="gramEnd"/>
-      <w:r>
-        <w:t>2js (convers</w:t>
+      <w:r>
+        <w:t>xml2js (convers</w:t>
       </w:r>
       <w:r>
         <w:t>ion des XML en JSON)</w:t>
@@ -6860,13 +6665,8 @@
     <w:p/>
     <w:p>
       <w:r>
-        <w:t xml:space="preserve">Ces modules sont, soit des modules de bases, soit des modules très connus dans l’écosystème </w:t>
-      </w:r>
-      <w:proofErr w:type="spellStart"/>
-      <w:r>
-        <w:t>NodeJS</w:t>
-      </w:r>
-      <w:proofErr w:type="spellEnd"/>
+        <w:t>Ces modules sont, soit des modules de bases, soit des modules très connus dans l’écosystème NodeJS</w:t>
+      </w:r>
       <w:r>
         <w:t>, il est donc très facile de se documenter sur ces modules. Aucun problème de faisabilité de devrait être rencontré lors de la réalisation du Web Service.</w:t>
       </w:r>
@@ -7644,14 +7444,7 @@
               <w:rPr>
                 <w:b w:val="0"/>
               </w:rPr>
-              <w:t xml:space="preserve"> </w:t>
-            </w:r>
-            <w:proofErr w:type="spellStart"/>
-            <w:r>
-              <w:rPr>
-                <w:b w:val="0"/>
-              </w:rPr>
-              <w:t>serveur</w:t>
+              <w:t xml:space="preserve"> serveur</w:t>
             </w:r>
             <w:r>
               <w:rPr>
@@ -7659,7 +7452,6 @@
               </w:rPr>
               <w:t>-s</w:t>
             </w:r>
-            <w:proofErr w:type="spellEnd"/>
             <w:r>
               <w:rPr>
                 <w:b w:val="0"/>
@@ -8430,15 +8222,7 @@
     <w:p/>
     <w:p>
       <w:r>
-        <w:t xml:space="preserve">Les tests seront effectués sur tous les </w:t>
-      </w:r>
-      <w:proofErr w:type="spellStart"/>
-      <w:r>
-        <w:t>endpoints</w:t>
-      </w:r>
-      <w:proofErr w:type="spellEnd"/>
-      <w:r>
-        <w:t xml:space="preserve"> de l’API.</w:t>
+        <w:t>Les tests seront effectués sur tous les endpoints de l’API.</w:t>
       </w:r>
       <w:r>
         <w:t xml:space="preserve"> Les tests seront réalisés à l’aide du logiciel Postman.</w:t>
@@ -8661,13 +8445,8 @@
           </w:tcPr>
           <w:p>
             <w:r>
-              <w:t xml:space="preserve">Authentification </w:t>
-            </w:r>
-            <w:proofErr w:type="spellStart"/>
-            <w:r>
-              <w:t>stateless</w:t>
-            </w:r>
-            <w:proofErr w:type="spellEnd"/>
+              <w:t>Authentification stateless</w:t>
+            </w:r>
           </w:p>
         </w:tc>
         <w:tc>
@@ -8686,24 +8465,14 @@
           </w:tcPr>
           <w:p>
             <w:r>
-              <w:t xml:space="preserve">Tentative d’acquérir </w:t>
-            </w:r>
-            <w:proofErr w:type="gramStart"/>
-            <w:r>
-              <w:t>les connaissances</w:t>
+              <w:t>Tentative d’acquérir les connaissances</w:t>
             </w:r>
             <w:r>
               <w:t xml:space="preserve"> nécessaire</w:t>
             </w:r>
-            <w:proofErr w:type="gramEnd"/>
-            <w:r>
-              <w:t>, sinon changement vers une authentification non-</w:t>
-            </w:r>
-            <w:proofErr w:type="spellStart"/>
-            <w:r>
-              <w:t>stateless</w:t>
-            </w:r>
-            <w:proofErr w:type="spellEnd"/>
+            <w:r>
+              <w:t>, sinon changement vers une authentification non-stateless</w:t>
+            </w:r>
             <w:r>
               <w:t>.</w:t>
             </w:r>
@@ -8773,15 +8542,7 @@
         <w:t>J’ai choisi de travailler avec le logiciel Notepad++</w:t>
       </w:r>
       <w:r>
-        <w:t xml:space="preserve">, j’utilise </w:t>
-      </w:r>
-      <w:proofErr w:type="gramStart"/>
-      <w:r>
-        <w:t>l’auto complétion</w:t>
-      </w:r>
-      <w:proofErr w:type="gramEnd"/>
-      <w:r>
-        <w:t xml:space="preserve"> proposée par Notepad++ et les plugins pour d’autres fonctionnalités comme le FTP.</w:t>
+        <w:t>, j’utilise l’auto complétion proposée par Notepad++ et les plugins pour d’autres fonctionnalités comme le FTP.</w:t>
       </w:r>
       <w:r>
         <w:t xml:space="preserve"> </w:t>
@@ -8802,15 +8563,7 @@
         <w:t>eu</w:t>
       </w:r>
       <w:r>
-        <w:t xml:space="preserve">r </w:t>
-      </w:r>
-      <w:proofErr w:type="spellStart"/>
-      <w:r>
-        <w:t>NodeJS</w:t>
-      </w:r>
-      <w:proofErr w:type="spellEnd"/>
-      <w:r>
-        <w:t>.</w:t>
+        <w:t>r NodeJS.</w:t>
       </w:r>
     </w:p>
     <w:p/>
@@ -8912,15 +8665,7 @@
     <w:p/>
     <w:p>
       <w:r>
-        <w:t xml:space="preserve">Une implémentation d'authentification </w:t>
-      </w:r>
-      <w:proofErr w:type="spellStart"/>
-      <w:r>
-        <w:t>stateless</w:t>
-      </w:r>
-      <w:proofErr w:type="spellEnd"/>
-      <w:r>
-        <w:t xml:space="preserve"> ne permet pas de stocker des sessions sur les serveurs. Cette approche permet de très facilement </w:t>
+        <w:t xml:space="preserve">Une implémentation d'authentification stateless ne permet pas de stocker des sessions sur les serveurs. Cette approche permet de très facilement </w:t>
       </w:r>
       <w:r>
         <w:t>étendre le nombre de nœuds de calculs sans subir des</w:t>
@@ -8941,39 +8686,7 @@
     <w:p/>
     <w:p>
       <w:r>
-        <w:t xml:space="preserve">L'une des seules méthodes permettant une authentification </w:t>
-      </w:r>
-      <w:proofErr w:type="spellStart"/>
-      <w:r>
-        <w:t>stateless</w:t>
-      </w:r>
-      <w:proofErr w:type="spellEnd"/>
-      <w:r>
-        <w:t xml:space="preserve"> est l'authentification par </w:t>
-      </w:r>
-      <w:proofErr w:type="spellStart"/>
-      <w:r>
-        <w:t>tokens</w:t>
-      </w:r>
-      <w:proofErr w:type="spellEnd"/>
-      <w:r>
-        <w:t xml:space="preserve">. Un standard a été créer pour gérer ces </w:t>
-      </w:r>
-      <w:proofErr w:type="spellStart"/>
-      <w:r>
-        <w:t>tokens</w:t>
-      </w:r>
-      <w:proofErr w:type="spellEnd"/>
-      <w:r>
-        <w:t xml:space="preserve">, les JSON Web </w:t>
-      </w:r>
-      <w:proofErr w:type="spellStart"/>
-      <w:r>
-        <w:t>Tokens</w:t>
-      </w:r>
-      <w:proofErr w:type="spellEnd"/>
-      <w:r>
-        <w:t xml:space="preserve"> (JWT)</w:t>
+        <w:t>L'une des seules méthodes permettant une authentification stateless est l'authentification par tokens. Un standard a été créer pour gérer ces tokens, les JSON Web Tokens (JWT)</w:t>
       </w:r>
       <w:r>
         <w:t>.</w:t>
@@ -8982,15 +8695,7 @@
     <w:p/>
     <w:p>
       <w:r>
-        <w:t xml:space="preserve">Un des désavantages d'une authentification entièrement </w:t>
-      </w:r>
-      <w:proofErr w:type="spellStart"/>
-      <w:r>
-        <w:t>stateless</w:t>
-      </w:r>
-      <w:proofErr w:type="spellEnd"/>
-      <w:r>
-        <w:t xml:space="preserve"> est qu'il n'est pas possible de </w:t>
+        <w:t xml:space="preserve">Un des désavantages d'une authentification entièrement stateless est qu'il n'est pas possible de </w:t>
       </w:r>
       <w:r>
         <w:t>révoquer</w:t>
@@ -9005,34 +8710,16 @@
     <w:p/>
     <w:p>
       <w:r>
-        <w:t xml:space="preserve">Dans le cas où une révocation des </w:t>
-      </w:r>
-      <w:proofErr w:type="spellStart"/>
-      <w:r>
-        <w:t>tokens</w:t>
-      </w:r>
-      <w:proofErr w:type="spellEnd"/>
-      <w:r>
-        <w:t xml:space="preserve"> doit être implémenté, l'authentification ne pourra plus rester </w:t>
-      </w:r>
-      <w:proofErr w:type="spellStart"/>
+        <w:t xml:space="preserve">Dans le cas où une révocation des tokens doit être implémenté, l'authentification ne pourra plus rester </w:t>
+      </w:r>
       <w:r>
         <w:rPr>
           <w:lang w:val="fr-CH"/>
         </w:rPr>
         <w:t>stateless</w:t>
       </w:r>
-      <w:proofErr w:type="spellEnd"/>
-      <w:r>
-        <w:t xml:space="preserve">, un stockage des </w:t>
-      </w:r>
-      <w:proofErr w:type="spellStart"/>
-      <w:r>
-        <w:t>tokens</w:t>
-      </w:r>
-      <w:proofErr w:type="spellEnd"/>
-      <w:r>
-        <w:t xml:space="preserve"> sera nécessaire.</w:t>
+      <w:r>
+        <w:t>, un stockage des tokens sera nécessaire.</w:t>
       </w:r>
     </w:p>
     <w:p/>
@@ -9059,34 +8746,21 @@
         <w:t xml:space="preserve"> </w:t>
       </w:r>
       <w:r>
-        <w:t xml:space="preserve">une authentification par token standard, la caractéristique </w:t>
-      </w:r>
-      <w:proofErr w:type="spellStart"/>
-      <w:r>
-        <w:t>stateless</w:t>
-      </w:r>
-      <w:proofErr w:type="spellEnd"/>
-      <w:r>
-        <w:t xml:space="preserve"> de l’API sera donc perdue, mais l’authentification sur un navigateur web sera grandement </w:t>
-      </w:r>
-      <w:bookmarkStart w:id="26" w:name="_GoBack"/>
+        <w:t>une authentification par token standard, la caractéristique stateless de l’API sera donc perdue, mais l’authentification sur un navigateur web sera grandement améliorer</w:t>
+      </w:r>
+      <w:r>
+        <w:t>. Le JWT n’étant pas un choix correct pour l’authentification par navigateur web.</w:t>
+      </w:r>
+    </w:p>
+    <w:p>
+      <w:pPr>
+        <w:pStyle w:val="Titre2"/>
+      </w:pPr>
+      <w:bookmarkStart w:id="26" w:name="_Toc4070100"/>
+      <w:r>
+        <w:t>Gestion d'erreurs</w:t>
+      </w:r>
       <w:bookmarkEnd w:id="26"/>
-      <w:r>
-        <w:t>améliorer</w:t>
-      </w:r>
-      <w:r>
-        <w:t>. Le JWT n’étant pas un choix correct pour l’authentification par navigateur web.</w:t>
-      </w:r>
-    </w:p>
-    <w:p>
-      <w:pPr>
-        <w:pStyle w:val="Titre2"/>
-      </w:pPr>
-      <w:bookmarkStart w:id="27" w:name="_Toc4070100"/>
-      <w:r>
-        <w:t>Gestion d'erreurs</w:t>
-      </w:r>
-      <w:bookmarkEnd w:id="27"/>
     </w:p>
     <w:p/>
     <w:p>
@@ -9155,13 +8829,8 @@
               </w:rPr>
               <w:t>data</w:t>
             </w:r>
-            <w:proofErr w:type="gramStart"/>
-            <w:r>
-              <w:t>":</w:t>
-            </w:r>
-            <w:proofErr w:type="gramEnd"/>
-            <w:r>
-              <w:t xml:space="preserve">  </w:t>
+            <w:r>
+              <w:t xml:space="preserve">":  </w:t>
             </w:r>
             <w:r>
               <w:t>[</w:t>
@@ -9176,15 +8845,7 @@
             </w:r>
             <w:r>
               <w:tab/>
-              <w:t xml:space="preserve">[Object </w:t>
-            </w:r>
-            <w:proofErr w:type="spellStart"/>
-            <w:r>
-              <w:t>object</w:t>
-            </w:r>
-            <w:proofErr w:type="spellEnd"/>
-            <w:r>
-              <w:t>]</w:t>
+              <w:t>[Object object]</w:t>
             </w:r>
           </w:p>
           <w:p>
@@ -9215,13 +8876,8 @@
               </w:rPr>
               <w:t>error</w:t>
             </w:r>
-            <w:proofErr w:type="gramStart"/>
-            <w:r>
-              <w:t>":</w:t>
-            </w:r>
-            <w:proofErr w:type="gramEnd"/>
-            <w:r>
-              <w:t xml:space="preserve"> {</w:t>
+            <w:r>
+              <w:t>": {</w:t>
             </w:r>
           </w:p>
           <w:p>
@@ -9278,14 +8934,12 @@
       <w:r>
         <w:t xml:space="preserve"> les cas les objets ‘</w:t>
       </w:r>
-      <w:proofErr w:type="gramStart"/>
       <w:r>
         <w:rPr>
           <w:lang w:val="fr-CH"/>
         </w:rPr>
         <w:t>data</w:t>
       </w:r>
-      <w:proofErr w:type="gramEnd"/>
       <w:r>
         <w:rPr>
           <w:lang w:val="fr-CH"/>
@@ -9298,19 +8952,11 @@
       <w:r>
         <w:t xml:space="preserve"> ‘</w:t>
       </w:r>
-      <w:proofErr w:type="spellStart"/>
       <w:r>
         <w:rPr>
           <w:lang w:val="fr-CH"/>
         </w:rPr>
-        <w:t>error</w:t>
-      </w:r>
-      <w:proofErr w:type="spellEnd"/>
-      <w:r>
-        <w:rPr>
-          <w:lang w:val="fr-CH"/>
-        </w:rPr>
-        <w:t>’</w:t>
+        <w:t>error’</w:t>
       </w:r>
       <w:r>
         <w:t xml:space="preserve"> seront présents).</w:t>
@@ -9405,11 +9051,9 @@
             <w:tcW w:w="2204" w:type="dxa"/>
           </w:tcPr>
           <w:p>
-            <w:proofErr w:type="spellStart"/>
             <w:r>
               <w:t>MysqlError</w:t>
             </w:r>
-            <w:proofErr w:type="spellEnd"/>
           </w:p>
         </w:tc>
         <w:tc>
@@ -9436,11 +9080,9 @@
             <w:tcW w:w="2204" w:type="dxa"/>
           </w:tcPr>
           <w:p>
-            <w:proofErr w:type="spellStart"/>
             <w:r>
               <w:t>UnauthorizedError</w:t>
             </w:r>
-            <w:proofErr w:type="spellEnd"/>
           </w:p>
         </w:tc>
         <w:tc>
@@ -9467,11 +9109,9 @@
             <w:tcW w:w="2204" w:type="dxa"/>
           </w:tcPr>
           <w:p>
-            <w:proofErr w:type="spellStart"/>
             <w:r>
               <w:t>MissingFieldError</w:t>
             </w:r>
-            <w:proofErr w:type="spellEnd"/>
           </w:p>
         </w:tc>
         <w:tc>
@@ -9495,11 +9135,9 @@
             <w:tcW w:w="2204" w:type="dxa"/>
           </w:tcPr>
           <w:p>
-            <w:proofErr w:type="spellStart"/>
             <w:r>
               <w:t>InvalidFormatError</w:t>
             </w:r>
-            <w:proofErr w:type="spellEnd"/>
           </w:p>
         </w:tc>
         <w:tc>
@@ -9522,12 +9160,12 @@
       <w:pPr>
         <w:pStyle w:val="Titre2"/>
       </w:pPr>
-      <w:bookmarkStart w:id="28" w:name="_Toc4070101"/>
+      <w:bookmarkStart w:id="27" w:name="_Toc4070101"/>
       <w:r>
         <w:lastRenderedPageBreak/>
         <w:t>Activités sportives</w:t>
       </w:r>
-      <w:bookmarkEnd w:id="28"/>
+      <w:bookmarkEnd w:id="27"/>
     </w:p>
     <w:p/>
     <w:p>
@@ -9550,15 +9188,7 @@
         <w:t xml:space="preserve">et le sauvegarder en tant qu'activité sportive. </w:t>
       </w:r>
       <w:r>
-        <w:t xml:space="preserve">Le fichier sera </w:t>
-      </w:r>
-      <w:proofErr w:type="spellStart"/>
-      <w:r>
-        <w:t>parser</w:t>
-      </w:r>
-      <w:proofErr w:type="spellEnd"/>
-      <w:r>
-        <w:t xml:space="preserve"> sur le serveur pour calculer certains champs tel que la vitesse moyenne et stocker les positions GPS dans la table des postions.</w:t>
+        <w:t>Le fichier sera parser sur le serveur pour calculer certains champs tel que la vitesse moyenne et stocker les positions GPS dans la table des postions.</w:t>
       </w:r>
       <w:r>
         <w:t xml:space="preserve"> </w:t>
@@ -9589,13 +9219,8 @@
         </w:numPr>
       </w:pPr>
       <w:r>
-        <w:t xml:space="preserve">Lancer un nouveau processus </w:t>
-      </w:r>
-      <w:proofErr w:type="spellStart"/>
-      <w:r>
-        <w:t>NodeJS</w:t>
-      </w:r>
-      <w:proofErr w:type="spellEnd"/>
+        <w:t>Lancer un nouveau processus NodeJS</w:t>
+      </w:r>
     </w:p>
     <w:p>
       <w:pPr>
@@ -9606,15 +9231,7 @@
         </w:numPr>
       </w:pPr>
       <w:r>
-        <w:t xml:space="preserve">Lancer un nouveau thread </w:t>
-      </w:r>
-      <w:proofErr w:type="spellStart"/>
-      <w:r>
-        <w:t>NodeJS</w:t>
-      </w:r>
-      <w:proofErr w:type="spellEnd"/>
-      <w:r>
-        <w:t xml:space="preserve"> </w:t>
+        <w:t xml:space="preserve">Lancer un nouveau thread NodeJS </w:t>
       </w:r>
     </w:p>
     <w:p>
@@ -9655,14 +9272,14 @@
       <w:pPr>
         <w:pStyle w:val="Titre2"/>
       </w:pPr>
-      <w:bookmarkStart w:id="29" w:name="_Toc4070102"/>
+      <w:bookmarkStart w:id="28" w:name="_Toc4070102"/>
       <w:r>
         <w:t>Ressources</w:t>
       </w:r>
       <w:r>
         <w:t xml:space="preserve"> de l'API</w:t>
       </w:r>
-      <w:bookmarkEnd w:id="29"/>
+      <w:bookmarkEnd w:id="28"/>
     </w:p>
     <w:p/>
     <w:tbl>
@@ -9802,11 +9419,9 @@
             <w:tcW w:w="1696" w:type="dxa"/>
           </w:tcPr>
           <w:p>
-            <w:proofErr w:type="spellStart"/>
             <w:r>
               <w:t>Subscription</w:t>
             </w:r>
-            <w:proofErr w:type="spellEnd"/>
           </w:p>
         </w:tc>
         <w:tc>
@@ -9857,11 +9472,11 @@
       <w:pPr>
         <w:pStyle w:val="Titre2"/>
       </w:pPr>
-      <w:bookmarkStart w:id="30" w:name="_Toc4070103"/>
+      <w:bookmarkStart w:id="29" w:name="_Toc4070103"/>
       <w:r>
         <w:t>Endpoints de l’API</w:t>
       </w:r>
-      <w:bookmarkEnd w:id="30"/>
+      <w:bookmarkEnd w:id="29"/>
     </w:p>
     <w:p/>
     <w:tbl>
@@ -10438,15 +10053,7 @@
           </w:tcPr>
           <w:p>
             <w:r>
-              <w:t>/activity-type/{</w:t>
-            </w:r>
-            <w:proofErr w:type="spellStart"/>
-            <w:r>
-              <w:t>typeid</w:t>
-            </w:r>
-            <w:proofErr w:type="spellEnd"/>
-            <w:r>
-              <w:t>}</w:t>
+              <w:t>/activity-type/{typeid}</w:t>
             </w:r>
           </w:p>
         </w:tc>
@@ -10478,15 +10085,7 @@
           </w:tcPr>
           <w:p>
             <w:r>
-              <w:t>/activity-type/{</w:t>
-            </w:r>
-            <w:proofErr w:type="spellStart"/>
-            <w:r>
-              <w:t>typeid</w:t>
-            </w:r>
-            <w:proofErr w:type="spellEnd"/>
-            <w:r>
-              <w:t>}</w:t>
+              <w:t>/activity-type/{typeid}</w:t>
             </w:r>
           </w:p>
         </w:tc>
@@ -10521,15 +10120,7 @@
           </w:tcPr>
           <w:p>
             <w:r>
-              <w:t>/</w:t>
-            </w:r>
-            <w:proofErr w:type="spellStart"/>
-            <w:r>
-              <w:t>subscription</w:t>
-            </w:r>
-            <w:proofErr w:type="spellEnd"/>
-            <w:r>
-              <w:t>/</w:t>
+              <w:t>/subscription/</w:t>
             </w:r>
           </w:p>
         </w:tc>
@@ -10561,23 +10152,7 @@
           </w:tcPr>
           <w:p>
             <w:r>
-              <w:t>/</w:t>
-            </w:r>
-            <w:proofErr w:type="spellStart"/>
-            <w:r>
-              <w:t>subscription</w:t>
-            </w:r>
-            <w:proofErr w:type="spellEnd"/>
-            <w:r>
-              <w:t>/{</w:t>
-            </w:r>
-            <w:proofErr w:type="spellStart"/>
-            <w:r>
-              <w:t>subid</w:t>
-            </w:r>
-            <w:proofErr w:type="spellEnd"/>
-            <w:r>
-              <w:t>}</w:t>
+              <w:t>/subscription/{subid}</w:t>
             </w:r>
           </w:p>
         </w:tc>
@@ -10612,13 +10187,8 @@
           </w:tcPr>
           <w:p>
             <w:r>
-              <w:t>/user/{userid}/</w:t>
-            </w:r>
-            <w:proofErr w:type="spellStart"/>
-            <w:r>
-              <w:t>subscription</w:t>
-            </w:r>
-            <w:proofErr w:type="spellEnd"/>
+              <w:t>/user/{userid}/subscription</w:t>
+            </w:r>
           </w:p>
         </w:tc>
         <w:tc>
@@ -10637,11 +10207,11 @@
       <w:pPr>
         <w:pStyle w:val="Titre2"/>
       </w:pPr>
-      <w:bookmarkStart w:id="31" w:name="_Toc4070104"/>
+      <w:bookmarkStart w:id="30" w:name="_Toc4070104"/>
       <w:r>
         <w:t>Version des logiciels</w:t>
       </w:r>
-      <w:bookmarkEnd w:id="31"/>
+      <w:bookmarkEnd w:id="30"/>
     </w:p>
     <w:p/>
     <w:tbl>
@@ -10667,11 +10237,9 @@
             <w:tcW w:w="4530" w:type="dxa"/>
           </w:tcPr>
           <w:p>
-            <w:proofErr w:type="spellStart"/>
             <w:r>
               <w:t>NodeJS</w:t>
             </w:r>
-            <w:proofErr w:type="spellEnd"/>
           </w:p>
         </w:tc>
         <w:tc>
@@ -10679,13 +10247,8 @@
             <w:tcW w:w="4530" w:type="dxa"/>
           </w:tcPr>
           <w:p>
-            <w:proofErr w:type="gramStart"/>
-            <w:r>
-              <w:t>v</w:t>
-            </w:r>
-            <w:proofErr w:type="gramEnd"/>
-            <w:r>
-              <w:t>8.11.1</w:t>
+            <w:r>
+              <w:t>v8.11.1</w:t>
             </w:r>
           </w:p>
         </w:tc>
@@ -10696,13 +10259,9 @@
             <w:tcW w:w="4530" w:type="dxa"/>
           </w:tcPr>
           <w:p>
-            <w:proofErr w:type="spellStart"/>
-            <w:proofErr w:type="gramStart"/>
             <w:r>
               <w:t>npm</w:t>
             </w:r>
-            <w:proofErr w:type="spellEnd"/>
-            <w:proofErr w:type="gramEnd"/>
           </w:p>
         </w:tc>
         <w:tc>
@@ -10760,13 +10319,8 @@
             <w:tcW w:w="4530" w:type="dxa"/>
           </w:tcPr>
           <w:p>
-            <w:proofErr w:type="gramStart"/>
-            <w:r>
-              <w:t>stretch</w:t>
-            </w:r>
-            <w:proofErr w:type="gramEnd"/>
-            <w:r>
-              <w:t xml:space="preserve"> 9.4</w:t>
+            <w:r>
+              <w:t>stretch 9.4</w:t>
             </w:r>
           </w:p>
         </w:tc>
@@ -10780,14 +10334,12 @@
             <w:tcW w:w="4530" w:type="dxa"/>
           </w:tcPr>
           <w:p>
-            <w:proofErr w:type="gramStart"/>
             <w:r>
               <w:t>g</w:t>
             </w:r>
             <w:r>
               <w:t>it</w:t>
             </w:r>
-            <w:proofErr w:type="gramEnd"/>
           </w:p>
         </w:tc>
         <w:tc>
@@ -10795,13 +10347,8 @@
             <w:tcW w:w="4530" w:type="dxa"/>
           </w:tcPr>
           <w:p>
-            <w:proofErr w:type="gramStart"/>
-            <w:r>
-              <w:t>git</w:t>
-            </w:r>
-            <w:proofErr w:type="gramEnd"/>
-            <w:r>
-              <w:t xml:space="preserve"> version 2.11.0</w:t>
+            <w:r>
+              <w:t>git version 2.11.0</w:t>
             </w:r>
           </w:p>
         </w:tc>
@@ -10812,24 +10359,16 @@
       <w:pPr>
         <w:pStyle w:val="Titre2"/>
       </w:pPr>
-      <w:bookmarkStart w:id="32" w:name="_Toc4070105"/>
+      <w:bookmarkStart w:id="31" w:name="_Toc4070105"/>
       <w:r>
         <w:t>Choix du moteur de base de données</w:t>
       </w:r>
-      <w:bookmarkEnd w:id="32"/>
+      <w:bookmarkEnd w:id="31"/>
     </w:p>
     <w:p/>
     <w:p>
       <w:r>
-        <w:t xml:space="preserve">Le moteur de base de données utilisé est </w:t>
-      </w:r>
-      <w:proofErr w:type="spellStart"/>
-      <w:r>
-        <w:t>InnoDB</w:t>
-      </w:r>
-      <w:proofErr w:type="spellEnd"/>
-      <w:r>
-        <w:t>, car il est le moteur de base de données par défaut fournit avec MySQL. Ce moteur remplis toutes les contraintes imposées par le projet et l'architecture choisie (Clé primaire, clé étrangère, transactions, types de champs).</w:t>
+        <w:t>Le moteur de base de données utilisé est InnoDB, car il est le moteur de base de données par défaut fournit avec MySQL. Ce moteur remplis toutes les contraintes imposées par le projet et l'architecture choisie (Clé primaire, clé étrangère, transactions, types de champs).</w:t>
       </w:r>
     </w:p>
     <w:p/>
@@ -10850,11 +10389,11 @@
       <w:pPr>
         <w:pStyle w:val="Titre2"/>
       </w:pPr>
-      <w:bookmarkStart w:id="33" w:name="_Toc4070106"/>
+      <w:bookmarkStart w:id="32" w:name="_Toc4070106"/>
       <w:r>
         <w:t>Modèle logique des données</w:t>
       </w:r>
-      <w:bookmarkEnd w:id="33"/>
+      <w:bookmarkEnd w:id="32"/>
     </w:p>
     <w:p/>
     <w:p>
@@ -10863,73 +10402,14 @@
       </w:r>
     </w:p>
     <w:p/>
-    <w:p>
-      <w:r>
-        <w:rPr>
-          <w:noProof/>
-          <w:lang w:val="fr-CH" w:eastAsia="fr-CH"/>
-        </w:rPr>
-        <w:drawing>
-          <wp:anchor distT="0" distB="0" distL="114300" distR="114300" simplePos="0" relativeHeight="251659264" behindDoc="0" locked="0" layoutInCell="1" allowOverlap="1">
-            <wp:simplePos x="0" y="0"/>
-            <wp:positionH relativeFrom="margin">
-              <wp:align>center</wp:align>
-            </wp:positionH>
-            <wp:positionV relativeFrom="paragraph">
-              <wp:posOffset>3810</wp:posOffset>
-            </wp:positionV>
-            <wp:extent cx="5389387" cy="3990975"/>
-            <wp:effectExtent l="0" t="0" r="1905" b="0"/>
-            <wp:wrapTopAndBottom/>
-            <wp:docPr id="2" name="Image 2"/>
-            <wp:cNvGraphicFramePr>
-              <a:graphicFrameLocks xmlns:a="http://schemas.openxmlformats.org/drawingml/2006/main" noChangeAspect="1"/>
-            </wp:cNvGraphicFramePr>
-            <a:graphic xmlns:a="http://schemas.openxmlformats.org/drawingml/2006/main">
-              <a:graphicData uri="http://schemas.openxmlformats.org/drawingml/2006/picture">
-                <pic:pic xmlns:pic="http://schemas.openxmlformats.org/drawingml/2006/picture">
-                  <pic:nvPicPr>
-                    <pic:cNvPr id="0" name="Picture 17" descr="C:\Users\Alexandre.PHILIBERT\AppData\Local\Microsoft\Windows\INetCache\Content.Word\MLD.PNG"/>
-                    <pic:cNvPicPr>
-                      <a:picLocks noChangeAspect="1" noChangeArrowheads="1"/>
-                    </pic:cNvPicPr>
-                  </pic:nvPicPr>
-                  <pic:blipFill>
-                    <a:blip r:embed="rId11">
-                      <a:extLst>
-                        <a:ext uri="{28A0092B-C50C-407E-A947-70E740481C1C}">
-                          <a14:useLocalDpi xmlns:a14="http://schemas.microsoft.com/office/drawing/2010/main" val="0"/>
-                        </a:ext>
-                      </a:extLst>
-                    </a:blip>
-                    <a:stretch>
-                      <a:fillRect/>
-                    </a:stretch>
-                  </pic:blipFill>
-                  <pic:spPr bwMode="auto">
-                    <a:xfrm>
-                      <a:off x="0" y="0"/>
-                      <a:ext cx="5389387" cy="3990975"/>
-                    </a:xfrm>
-                    <a:prstGeom prst="rect">
-                      <a:avLst/>
-                    </a:prstGeom>
-                    <a:noFill/>
-                    <a:ln>
-                      <a:noFill/>
-                    </a:ln>
-                  </pic:spPr>
-                </pic:pic>
-              </a:graphicData>
-            </a:graphic>
-            <wp14:sizeRelH relativeFrom="page">
-              <wp14:pctWidth>0</wp14:pctWidth>
-            </wp14:sizeRelH>
-            <wp14:sizeRelV relativeFrom="page">
-              <wp14:pctHeight>0</wp14:pctHeight>
-            </wp14:sizeRelV>
-          </wp:anchor>
-        </w:drawing>
+    <w:p/>
+    <w:p>
+      <w:r>
+        <w:pict>
+          <v:shape id="_x0000_i1037" type="#_x0000_t75" style="width:453.5pt;height:327.25pt">
+            <v:imagedata r:id="rId11" o:title="MLD"/>
+          </v:shape>
+        </w:pict>
       </w:r>
     </w:p>
     <w:p/>
@@ -10967,29 +10447,13 @@
     <w:p/>
     <w:p>
       <w:r>
-        <w:t xml:space="preserve">Les identifiants (clé primaire et clé étrangères) sont en </w:t>
-      </w:r>
-      <w:proofErr w:type="gramStart"/>
-      <w:r>
-        <w:t>VARCHAR(</w:t>
-      </w:r>
-      <w:proofErr w:type="gramEnd"/>
-      <w:r>
-        <w:t>36) ca</w:t>
+        <w:t>Les identifiants (clé primaire et clé étrangères) sont en VARCHAR(36) ca</w:t>
       </w:r>
       <w:r>
         <w:t>r le choix de stock</w:t>
       </w:r>
       <w:r>
-        <w:t xml:space="preserve">er des </w:t>
-      </w:r>
-      <w:proofErr w:type="spellStart"/>
-      <w:r>
-        <w:t>UUIDs</w:t>
-      </w:r>
-      <w:proofErr w:type="spellEnd"/>
-      <w:r>
-        <w:t xml:space="preserve"> a été </w:t>
+        <w:t xml:space="preserve">er des UUIDs a été </w:t>
       </w:r>
       <w:r>
         <w:t>fait</w:t>
@@ -11100,8 +10564,6 @@
                 <w:lang w:eastAsia="fr-CH"/>
               </w:rPr>
             </w:pPr>
-            <w:proofErr w:type="spellStart"/>
-            <w:proofErr w:type="gramStart"/>
             <w:r>
               <w:rPr>
                 <w:lang w:eastAsia="fr-CH"/>
@@ -11114,8 +10576,6 @@
               </w:rPr>
               <w:t>assword</w:t>
             </w:r>
-            <w:proofErr w:type="spellEnd"/>
-            <w:proofErr w:type="gramEnd"/>
           </w:p>
         </w:tc>
         <w:tc>
@@ -11150,16 +10610,12 @@
                 <w:lang w:eastAsia="fr-CH"/>
               </w:rPr>
             </w:pPr>
-            <w:proofErr w:type="spellStart"/>
-            <w:proofErr w:type="gramStart"/>
             <w:r>
               <w:rPr>
                 <w:lang w:eastAsia="fr-CH"/>
               </w:rPr>
               <w:t>disabled</w:t>
             </w:r>
-            <w:proofErr w:type="spellEnd"/>
-            <w:proofErr w:type="gramEnd"/>
           </w:p>
         </w:tc>
         <w:tc>
@@ -11203,14 +10659,12 @@
                 <w:lang w:eastAsia="fr-CH"/>
               </w:rPr>
             </w:pPr>
-            <w:proofErr w:type="gramStart"/>
             <w:r>
               <w:rPr>
                 <w:lang w:eastAsia="fr-CH"/>
               </w:rPr>
               <w:t>admin</w:t>
             </w:r>
-            <w:proofErr w:type="gramEnd"/>
           </w:p>
         </w:tc>
         <w:tc>
@@ -11340,22 +10794,12 @@
                 <w:lang w:eastAsia="fr-CH"/>
               </w:rPr>
             </w:pPr>
-            <w:proofErr w:type="spellStart"/>
-            <w:proofErr w:type="gramStart"/>
             <w:r>
               <w:rPr>
                 <w:lang w:eastAsia="fr-CH"/>
               </w:rPr>
-              <w:t>start</w:t>
-            </w:r>
-            <w:proofErr w:type="gramEnd"/>
-            <w:r>
-              <w:rPr>
-                <w:lang w:eastAsia="fr-CH"/>
-              </w:rPr>
-              <w:t>_timestamp</w:t>
-            </w:r>
-            <w:proofErr w:type="spellEnd"/>
+              <w:t>start_timestamp</w:t>
+            </w:r>
           </w:p>
         </w:tc>
         <w:tc>
@@ -11390,22 +10834,12 @@
                 <w:lang w:eastAsia="fr-CH"/>
               </w:rPr>
             </w:pPr>
-            <w:proofErr w:type="spellStart"/>
-            <w:proofErr w:type="gramStart"/>
             <w:r>
               <w:rPr>
                 <w:lang w:eastAsia="fr-CH"/>
               </w:rPr>
-              <w:t>end</w:t>
-            </w:r>
-            <w:proofErr w:type="gramEnd"/>
-            <w:r>
-              <w:rPr>
-                <w:lang w:eastAsia="fr-CH"/>
-              </w:rPr>
-              <w:t>_timestamp</w:t>
-            </w:r>
-            <w:proofErr w:type="spellEnd"/>
+              <w:t>end_timestamp</w:t>
+            </w:r>
           </w:p>
         </w:tc>
         <w:tc>
@@ -11419,19 +10853,11 @@
                 <w:lang w:eastAsia="fr-CH"/>
               </w:rPr>
             </w:pPr>
-            <w:proofErr w:type="spellStart"/>
             <w:r>
               <w:rPr>
                 <w:lang w:eastAsia="fr-CH"/>
               </w:rPr>
-              <w:t>Timestmap</w:t>
-            </w:r>
-            <w:proofErr w:type="spellEnd"/>
-            <w:r>
-              <w:rPr>
-                <w:lang w:eastAsia="fr-CH"/>
-              </w:rPr>
-              <w:t xml:space="preserve"> de fin d’activité </w:t>
+              <w:t xml:space="preserve">Timestmap de fin d’activité </w:t>
             </w:r>
           </w:p>
         </w:tc>
@@ -11451,16 +10877,12 @@
                 <w:lang w:eastAsia="fr-CH"/>
               </w:rPr>
             </w:pPr>
-            <w:proofErr w:type="spellStart"/>
-            <w:proofErr w:type="gramStart"/>
             <w:r>
               <w:rPr>
                 <w:lang w:eastAsia="fr-CH"/>
               </w:rPr>
               <w:t>removed</w:t>
             </w:r>
-            <w:proofErr w:type="spellEnd"/>
-            <w:proofErr w:type="gramEnd"/>
           </w:p>
         </w:tc>
         <w:tc>
@@ -11589,14 +11011,12 @@
                 <w:lang w:eastAsia="fr-CH"/>
               </w:rPr>
             </w:pPr>
-            <w:proofErr w:type="gramStart"/>
             <w:r>
               <w:rPr>
                 <w:lang w:eastAsia="fr-CH"/>
               </w:rPr>
               <w:t>latitude</w:t>
             </w:r>
-            <w:proofErr w:type="gramEnd"/>
           </w:p>
         </w:tc>
         <w:tc>
@@ -11643,14 +11063,12 @@
                 <w:lang w:eastAsia="fr-CH"/>
               </w:rPr>
             </w:pPr>
-            <w:proofErr w:type="gramStart"/>
             <w:r>
               <w:rPr>
                 <w:lang w:eastAsia="fr-CH"/>
               </w:rPr>
               <w:t>longitude</w:t>
             </w:r>
-            <w:proofErr w:type="gramEnd"/>
           </w:p>
         </w:tc>
         <w:tc>
@@ -11700,14 +11118,12 @@
                 <w:lang w:eastAsia="fr-CH"/>
               </w:rPr>
             </w:pPr>
-            <w:proofErr w:type="gramStart"/>
             <w:r>
               <w:rPr>
                 <w:lang w:eastAsia="fr-CH"/>
               </w:rPr>
               <w:t>altitude</w:t>
             </w:r>
-            <w:proofErr w:type="gramEnd"/>
           </w:p>
         </w:tc>
         <w:tc>
@@ -11742,16 +11158,12 @@
                 <w:lang w:eastAsia="fr-CH"/>
               </w:rPr>
             </w:pPr>
-            <w:proofErr w:type="spellStart"/>
-            <w:proofErr w:type="gramStart"/>
             <w:r>
               <w:rPr>
                 <w:lang w:eastAsia="fr-CH"/>
               </w:rPr>
               <w:t>removed</w:t>
             </w:r>
-            <w:proofErr w:type="spellEnd"/>
-            <w:proofErr w:type="gramEnd"/>
           </w:p>
         </w:tc>
         <w:tc>
@@ -11789,14 +11201,12 @@
           <w:lang w:eastAsia="fr-CH"/>
         </w:rPr>
       </w:pPr>
-      <w:proofErr w:type="spellStart"/>
       <w:r>
         <w:rPr>
           <w:lang w:eastAsia="fr-CH"/>
         </w:rPr>
         <w:t>Subscription</w:t>
       </w:r>
-      <w:proofErr w:type="spellEnd"/>
     </w:p>
     <w:p>
       <w:pPr>
@@ -11877,22 +11287,12 @@
                 <w:lang w:eastAsia="fr-CH"/>
               </w:rPr>
             </w:pPr>
-            <w:proofErr w:type="spellStart"/>
-            <w:proofErr w:type="gramStart"/>
             <w:r>
               <w:rPr>
                 <w:lang w:eastAsia="fr-CH"/>
               </w:rPr>
-              <w:t>end</w:t>
-            </w:r>
-            <w:proofErr w:type="gramEnd"/>
-            <w:r>
-              <w:rPr>
-                <w:lang w:eastAsia="fr-CH"/>
-              </w:rPr>
-              <w:t>_timestamp</w:t>
-            </w:r>
-            <w:proofErr w:type="spellEnd"/>
+              <w:t>end_timestamp</w:t>
+            </w:r>
           </w:p>
         </w:tc>
         <w:tc>
@@ -11927,23 +11327,13 @@
                 <w:lang w:eastAsia="fr-CH"/>
               </w:rPr>
             </w:pPr>
-            <w:proofErr w:type="spellStart"/>
-            <w:proofErr w:type="gramStart"/>
             <w:r>
               <w:rPr>
                 <w:lang w:eastAsia="fr-CH"/>
               </w:rPr>
               <w:lastRenderedPageBreak/>
-              <w:t>start</w:t>
-            </w:r>
-            <w:proofErr w:type="gramEnd"/>
-            <w:r>
-              <w:rPr>
-                <w:lang w:eastAsia="fr-CH"/>
-              </w:rPr>
-              <w:t>_timestamp</w:t>
-            </w:r>
-            <w:proofErr w:type="spellEnd"/>
+              <w:t>start_timestamp</w:t>
+            </w:r>
           </w:p>
         </w:tc>
         <w:tc>
@@ -11981,16 +11371,12 @@
                 <w:lang w:eastAsia="fr-CH"/>
               </w:rPr>
             </w:pPr>
-            <w:proofErr w:type="spellStart"/>
-            <w:proofErr w:type="gramStart"/>
             <w:r>
               <w:rPr>
                 <w:lang w:eastAsia="fr-CH"/>
               </w:rPr>
               <w:t>paused</w:t>
             </w:r>
-            <w:proofErr w:type="spellEnd"/>
-            <w:proofErr w:type="gramEnd"/>
           </w:p>
         </w:tc>
         <w:tc>
@@ -12032,14 +11418,12 @@
       <w:pPr>
         <w:pStyle w:val="Titre3"/>
       </w:pPr>
-      <w:proofErr w:type="spellStart"/>
       <w:r>
         <w:t>Activit</w:t>
       </w:r>
       <w:r>
         <w:t>yType</w:t>
       </w:r>
-      <w:proofErr w:type="spellEnd"/>
     </w:p>
     <w:p/>
     <w:tbl>
@@ -12095,16 +11479,12 @@
             <w:tcW w:w="4530" w:type="dxa"/>
           </w:tcPr>
           <w:p>
-            <w:proofErr w:type="spellStart"/>
-            <w:proofErr w:type="gramStart"/>
             <w:r>
               <w:t>n</w:t>
             </w:r>
             <w:r>
               <w:t>ame</w:t>
             </w:r>
-            <w:proofErr w:type="spellEnd"/>
-            <w:proofErr w:type="gramEnd"/>
           </w:p>
         </w:tc>
         <w:tc>
@@ -12128,13 +11508,9 @@
             <w:tcW w:w="4530" w:type="dxa"/>
           </w:tcPr>
           <w:p>
-            <w:proofErr w:type="spellStart"/>
-            <w:proofErr w:type="gramStart"/>
             <w:r>
               <w:t>removed</w:t>
             </w:r>
-            <w:proofErr w:type="spellEnd"/>
-            <w:proofErr w:type="gramEnd"/>
           </w:p>
         </w:tc>
         <w:tc>
@@ -12164,11 +11540,11 @@
       <w:pPr>
         <w:pStyle w:val="Titre2"/>
       </w:pPr>
-      <w:bookmarkStart w:id="34" w:name="_Toc4070107"/>
+      <w:bookmarkStart w:id="33" w:name="_Toc4070107"/>
       <w:r>
         <w:t>Interface web d'administration</w:t>
       </w:r>
-      <w:bookmarkEnd w:id="34"/>
+      <w:bookmarkEnd w:id="33"/>
     </w:p>
     <w:p/>
     <w:p>
@@ -12182,15 +11558,7 @@
     <w:p/>
     <w:p>
       <w:r>
-        <w:t xml:space="preserve">La connexion à l’interface web utilisera l’identifiant unique naturel d’un utilisateur (email). L’utilisateur devra aussi fournir un mot de passe. Des appels à l’API seront effectué sur le </w:t>
-      </w:r>
-      <w:proofErr w:type="spellStart"/>
-      <w:r>
-        <w:t>endpoint</w:t>
-      </w:r>
-      <w:proofErr w:type="spellEnd"/>
-      <w:r>
-        <w:t xml:space="preserve"> d’obtention du token.</w:t>
+        <w:t>La connexion à l’interface web utilisera l’identifiant unique naturel d’un utilisateur (email). L’utilisateur devra aussi fournir un mot de passe. Des appels à l’API seront effectué sur le endpoint d’obtention du token.</w:t>
       </w:r>
     </w:p>
     <w:p/>
@@ -12375,7 +11743,7 @@
       <w:pPr>
         <w:pStyle w:val="Titre2"/>
       </w:pPr>
-      <w:bookmarkStart w:id="35" w:name="_Toc4070108"/>
+      <w:bookmarkStart w:id="34" w:name="_Toc4070108"/>
       <w:r>
         <w:lastRenderedPageBreak/>
         <w:t>Diagramme</w:t>
@@ -12386,28 +11754,28 @@
       <w:r>
         <w:t xml:space="preserve"> de flux</w:t>
       </w:r>
-      <w:bookmarkEnd w:id="35"/>
+      <w:bookmarkEnd w:id="34"/>
     </w:p>
     <w:p>
       <w:r>
         <w:object w:dxaOrig="12516" w:dyaOrig="8784">
-          <v:shape id="_x0000_i1026" type="#_x0000_t75" style="width:570pt;height:402pt" o:ole="">
+          <v:shape id="_x0000_i1026" type="#_x0000_t75" style="width:570.4pt;height:402.1pt" o:ole="">
             <v:imagedata r:id="rId16" o:title=""/>
           </v:shape>
-          <o:OLEObject Type="Embed" ProgID="Visio.Drawing.15" ShapeID="_x0000_i1026" DrawAspect="Content" ObjectID="_1615229956" r:id="rId17"/>
+          <o:OLEObject Type="Embed" ProgID="Visio.Drawing.15" ShapeID="_x0000_i1026" DrawAspect="Content" ObjectID="_1615297122" r:id="rId17"/>
         </w:object>
       </w:r>
     </w:p>
     <w:p>
       <w:r>
         <w:object w:dxaOrig="11304" w:dyaOrig="9624">
-          <v:shape id="_x0000_i1027" type="#_x0000_t75" style="width:493.5pt;height:419.25pt" o:ole="">
+          <v:shape id="_x0000_i1027" type="#_x0000_t75" style="width:493.7pt;height:418.9pt" o:ole="">
             <v:imagedata r:id="rId18" o:title=""/>
           </v:shape>
-          <o:OLEObject Type="Embed" ProgID="Visio.Drawing.15" ShapeID="_x0000_i1027" DrawAspect="Content" ObjectID="_1615229957" r:id="rId19"/>
+          <o:OLEObject Type="Embed" ProgID="Visio.Drawing.15" ShapeID="_x0000_i1027" DrawAspect="Content" ObjectID="_1615297123" r:id="rId19"/>
         </w:object>
       </w:r>
-      <w:bookmarkStart w:id="36" w:name="_Toc71703259"/>
+      <w:bookmarkStart w:id="35" w:name="_Toc71703259"/>
     </w:p>
     <w:p>
       <w:pPr>
@@ -12423,10 +11791,10 @@
       </w:pPr>
       <w:r>
         <w:object w:dxaOrig="11536" w:dyaOrig="8731">
-          <v:shape id="_x0000_i1028" type="#_x0000_t75" style="width:576.75pt;height:436.5pt" o:ole="">
+          <v:shape id="_x0000_i1028" type="#_x0000_t75" style="width:576.95pt;height:436.7pt" o:ole="">
             <v:imagedata r:id="rId20" o:title=""/>
           </v:shape>
-          <o:OLEObject Type="Embed" ProgID="Visio.Drawing.15" ShapeID="_x0000_i1028" DrawAspect="Content" ObjectID="_1615229958" r:id="rId21"/>
+          <o:OLEObject Type="Embed" ProgID="Visio.Drawing.15" ShapeID="_x0000_i1028" DrawAspect="Content" ObjectID="_1615297124" r:id="rId21"/>
         </w:object>
       </w:r>
       <w:r>
@@ -12439,10 +11807,10 @@
       </w:pPr>
       <w:r>
         <w:object w:dxaOrig="11536" w:dyaOrig="8731">
-          <v:shape id="_x0000_i1029" type="#_x0000_t75" style="width:576.75pt;height:436.5pt" o:ole="">
+          <v:shape id="_x0000_i1029" type="#_x0000_t75" style="width:576.95pt;height:436.7pt" o:ole="">
             <v:imagedata r:id="rId22" o:title=""/>
           </v:shape>
-          <o:OLEObject Type="Embed" ProgID="Visio.Drawing.15" ShapeID="_x0000_i1029" DrawAspect="Content" ObjectID="_1615229959" r:id="rId23"/>
+          <o:OLEObject Type="Embed" ProgID="Visio.Drawing.15" ShapeID="_x0000_i1029" DrawAspect="Content" ObjectID="_1615297125" r:id="rId23"/>
         </w:object>
       </w:r>
       <w:r>
@@ -12472,12 +11840,12 @@
           <w:sz w:val="28"/>
         </w:rPr>
       </w:pPr>
-      <w:bookmarkStart w:id="37" w:name="_Toc4070109"/>
+      <w:bookmarkStart w:id="36" w:name="_Toc4070109"/>
       <w:r>
         <w:lastRenderedPageBreak/>
         <w:t>Cas d’utilisation</w:t>
       </w:r>
-      <w:bookmarkEnd w:id="37"/>
+      <w:bookmarkEnd w:id="36"/>
     </w:p>
     <w:p>
       <w:pPr>
@@ -12506,10 +11874,10 @@
     <w:p>
       <w:r>
         <w:object w:dxaOrig="9571" w:dyaOrig="10306">
-          <v:shape id="_x0000_i1030" type="#_x0000_t75" style="width:453.75pt;height:488.25pt" o:ole="">
+          <v:shape id="_x0000_i1030" type="#_x0000_t75" style="width:453.5pt;height:488.1pt" o:ole="">
             <v:imagedata r:id="rId26" o:title=""/>
           </v:shape>
-          <o:OLEObject Type="Embed" ProgID="Visio.Drawing.15" ShapeID="_x0000_i1030" DrawAspect="Content" ObjectID="_1615229960" r:id="rId27"/>
+          <o:OLEObject Type="Embed" ProgID="Visio.Drawing.15" ShapeID="_x0000_i1030" DrawAspect="Content" ObjectID="_1615297126" r:id="rId27"/>
         </w:object>
       </w:r>
     </w:p>
@@ -15197,26 +14565,26 @@
           <w:tab w:val="num" w:pos="360"/>
         </w:tabs>
       </w:pPr>
-      <w:bookmarkStart w:id="38" w:name="_Toc4070110"/>
+      <w:bookmarkStart w:id="37" w:name="_Toc4070110"/>
       <w:r>
         <w:lastRenderedPageBreak/>
         <w:t>R</w:t>
       </w:r>
-      <w:bookmarkEnd w:id="36"/>
+      <w:bookmarkEnd w:id="35"/>
       <w:r>
         <w:t>éalisation</w:t>
       </w:r>
+      <w:bookmarkEnd w:id="37"/>
+    </w:p>
+    <w:p>
+      <w:pPr>
+        <w:pStyle w:val="Titre2"/>
+      </w:pPr>
+      <w:bookmarkStart w:id="38" w:name="_Toc4070111"/>
+      <w:r>
+        <w:t>Configuration serveur</w:t>
+      </w:r>
       <w:bookmarkEnd w:id="38"/>
-    </w:p>
-    <w:p>
-      <w:pPr>
-        <w:pStyle w:val="Titre2"/>
-      </w:pPr>
-      <w:bookmarkStart w:id="39" w:name="_Toc4070111"/>
-      <w:r>
-        <w:t>Configuration serveur</w:t>
-      </w:r>
-      <w:bookmarkEnd w:id="39"/>
     </w:p>
     <w:p/>
     <w:p>
@@ -15304,13 +14672,8 @@
               <w:cnfStyle w:val="100000000000" w:firstRow="1" w:lastRow="0" w:firstColumn="0" w:lastColumn="0" w:oddVBand="0" w:evenVBand="0" w:oddHBand="0" w:evenHBand="0" w:firstRowFirstColumn="0" w:firstRowLastColumn="0" w:lastRowFirstColumn="0" w:lastRowLastColumn="0"/>
             </w:pPr>
             <w:r>
-              <w:t xml:space="preserve">Accès </w:t>
-            </w:r>
-            <w:proofErr w:type="spellStart"/>
-            <w:r>
-              <w:t>sudo</w:t>
-            </w:r>
-            <w:proofErr w:type="spellEnd"/>
+              <w:t>Accès sudo</w:t>
+            </w:r>
           </w:p>
         </w:tc>
       </w:tr>
@@ -15328,11 +14691,9 @@
             <w:pPr>
               <w:jc w:val="center"/>
             </w:pPr>
-            <w:proofErr w:type="gramStart"/>
             <w:r>
               <w:t>pi</w:t>
             </w:r>
-            <w:proofErr w:type="gramEnd"/>
           </w:p>
         </w:tc>
         <w:tc>
@@ -15390,11 +14751,9 @@
             <w:pPr>
               <w:jc w:val="center"/>
             </w:pPr>
-            <w:proofErr w:type="gramStart"/>
             <w:r>
               <w:t>alexandre</w:t>
             </w:r>
-            <w:proofErr w:type="gramEnd"/>
           </w:p>
         </w:tc>
         <w:tc>
@@ -15532,15 +14891,8 @@
             <w:tcW w:w="2263" w:type="dxa"/>
           </w:tcPr>
           <w:p>
-            <w:proofErr w:type="spellStart"/>
-            <w:proofErr w:type="gramStart"/>
-            <w:r>
-              <w:t>openssh</w:t>
-            </w:r>
-            <w:proofErr w:type="spellEnd"/>
-            <w:proofErr w:type="gramEnd"/>
-            <w:r>
-              <w:t>-server</w:t>
+            <w:r>
+              <w:t>openssh-server</w:t>
             </w:r>
           </w:p>
         </w:tc>
@@ -15559,21 +14911,7 @@
               <w:rPr>
                 <w:lang w:val="de-CH"/>
               </w:rPr>
-              <w:t xml:space="preserve">OpenSSH_7.4p1 Raspbian-10+deb9u5, OpenSSL </w:t>
-            </w:r>
-            <w:proofErr w:type="gramStart"/>
-            <w:r>
-              <w:rPr>
-                <w:lang w:val="de-CH"/>
-              </w:rPr>
-              <w:t>1.0.2q  20</w:t>
-            </w:r>
-            <w:proofErr w:type="gramEnd"/>
-            <w:r>
-              <w:rPr>
-                <w:lang w:val="de-CH"/>
-              </w:rPr>
-              <w:t xml:space="preserve"> Nov 2018</w:t>
+              <w:t>OpenSSH_7.4p1 Raspbian-10+deb9u5, OpenSSL 1.0.2q  20 Nov 2018</w:t>
             </w:r>
           </w:p>
         </w:tc>
@@ -15585,13 +14923,9 @@
             <w:tcW w:w="2263" w:type="dxa"/>
           </w:tcPr>
           <w:p>
-            <w:proofErr w:type="spellStart"/>
-            <w:proofErr w:type="gramStart"/>
             <w:r>
               <w:t>ufw</w:t>
             </w:r>
-            <w:proofErr w:type="spellEnd"/>
-            <w:proofErr w:type="gramEnd"/>
           </w:p>
         </w:tc>
         <w:tc>
@@ -15618,16 +14952,11 @@
             <w:tcW w:w="2263" w:type="dxa"/>
           </w:tcPr>
           <w:p>
-            <w:proofErr w:type="gramStart"/>
             <w:r>
               <w:t>f</w:t>
             </w:r>
             <w:r>
-              <w:t>ail</w:t>
-            </w:r>
-            <w:proofErr w:type="gramEnd"/>
-            <w:r>
-              <w:t>2ban</w:t>
+              <w:t>ail2ban</w:t>
             </w:r>
           </w:p>
         </w:tc>
@@ -15652,13 +14981,9 @@
             <w:tcW w:w="2263" w:type="dxa"/>
           </w:tcPr>
           <w:p>
-            <w:proofErr w:type="spellStart"/>
-            <w:proofErr w:type="gramStart"/>
             <w:r>
               <w:t>nodejs</w:t>
             </w:r>
-            <w:proofErr w:type="spellEnd"/>
-            <w:proofErr w:type="gramEnd"/>
           </w:p>
         </w:tc>
         <w:tc>
@@ -15669,13 +14994,8 @@
             <w:pPr>
               <w:cnfStyle w:val="000000000000" w:firstRow="0" w:lastRow="0" w:firstColumn="0" w:lastColumn="0" w:oddVBand="0" w:evenVBand="0" w:oddHBand="0" w:evenHBand="0" w:firstRowFirstColumn="0" w:firstRowLastColumn="0" w:lastRowFirstColumn="0" w:lastRowLastColumn="0"/>
             </w:pPr>
-            <w:proofErr w:type="gramStart"/>
-            <w:r>
-              <w:t>v</w:t>
-            </w:r>
-            <w:proofErr w:type="gramEnd"/>
-            <w:r>
-              <w:t>8.11.1</w:t>
+            <w:r>
+              <w:t>v8.11.1</w:t>
             </w:r>
           </w:p>
         </w:tc>
@@ -15690,13 +15010,9 @@
             <w:tcW w:w="2263" w:type="dxa"/>
           </w:tcPr>
           <w:p>
-            <w:proofErr w:type="spellStart"/>
-            <w:proofErr w:type="gramStart"/>
             <w:r>
               <w:t>npm</w:t>
             </w:r>
-            <w:proofErr w:type="spellEnd"/>
-            <w:proofErr w:type="gramEnd"/>
           </w:p>
         </w:tc>
         <w:tc>
@@ -15720,13 +15036,9 @@
             <w:tcW w:w="2263" w:type="dxa"/>
           </w:tcPr>
           <w:p>
-            <w:proofErr w:type="spellStart"/>
-            <w:proofErr w:type="gramStart"/>
             <w:r>
               <w:t>certbot</w:t>
             </w:r>
-            <w:proofErr w:type="spellEnd"/>
-            <w:proofErr w:type="gramEnd"/>
           </w:p>
         </w:tc>
         <w:tc>
@@ -15737,15 +15049,8 @@
             <w:pPr>
               <w:cnfStyle w:val="000000000000" w:firstRow="0" w:lastRow="0" w:firstColumn="0" w:lastColumn="0" w:oddVBand="0" w:evenVBand="0" w:oddHBand="0" w:evenHBand="0" w:firstRowFirstColumn="0" w:firstRowLastColumn="0" w:lastRowFirstColumn="0" w:lastRowLastColumn="0"/>
             </w:pPr>
-            <w:proofErr w:type="spellStart"/>
-            <w:proofErr w:type="gramStart"/>
-            <w:r>
-              <w:t>certbot</w:t>
-            </w:r>
-            <w:proofErr w:type="spellEnd"/>
-            <w:proofErr w:type="gramEnd"/>
-            <w:r>
-              <w:t xml:space="preserve"> 0.28.0</w:t>
+            <w:r>
+              <w:t>certbot 0.28.0</w:t>
             </w:r>
           </w:p>
         </w:tc>
@@ -15764,31 +15069,7 @@
     <w:p/>
     <w:p>
       <w:r>
-        <w:t>Le fichier de configuration SSH se trouve à l'emplacement "/</w:t>
-      </w:r>
-      <w:proofErr w:type="spellStart"/>
-      <w:r>
-        <w:t>etc</w:t>
-      </w:r>
-      <w:proofErr w:type="spellEnd"/>
-      <w:r>
-        <w:t>/</w:t>
-      </w:r>
-      <w:proofErr w:type="spellStart"/>
-      <w:r>
-        <w:t>ssh</w:t>
-      </w:r>
-      <w:proofErr w:type="spellEnd"/>
-      <w:r>
-        <w:t>/</w:t>
-      </w:r>
-      <w:proofErr w:type="spellStart"/>
-      <w:r>
-        <w:t>sshd_config</w:t>
-      </w:r>
-      <w:proofErr w:type="spellEnd"/>
-      <w:r>
-        <w:t>", les commandes modifiées sont :</w:t>
+        <w:t>Le fichier de configuration SSH se trouve à l'emplacement "/etc/ssh/sshd_config", les commandes modifiées sont :</w:t>
       </w:r>
     </w:p>
     <w:p/>
@@ -15894,11 +15175,9 @@
       <w:r>
         <w:t xml:space="preserve">Le firewall utilisé sur le serveur est </w:t>
       </w:r>
-      <w:proofErr w:type="spellStart"/>
       <w:r>
         <w:t>ufw</w:t>
       </w:r>
-      <w:proofErr w:type="spellEnd"/>
       <w:r>
         <w:t xml:space="preserve">, par </w:t>
       </w:r>
@@ -16080,47 +15359,7 @@
     <w:p/>
     <w:p>
       <w:r>
-        <w:t xml:space="preserve">Un outil de prévention contre les intrusions </w:t>
-      </w:r>
-      <w:proofErr w:type="spellStart"/>
-      <w:r>
-        <w:t>à</w:t>
-      </w:r>
-      <w:proofErr w:type="spellEnd"/>
-      <w:r>
-        <w:t xml:space="preserve"> été installé sur le serveur, il permet de bannir les adresses IP après un nombre de tentatives de connexion trop importantes sur le port SSH par exemple. La configuration de fail2ban </w:t>
-      </w:r>
-      <w:proofErr w:type="spellStart"/>
-      <w:r>
-        <w:t>à</w:t>
-      </w:r>
-      <w:proofErr w:type="spellEnd"/>
-      <w:r>
-        <w:t xml:space="preserve"> été laissé par défaut, seulement la ligne suivantes du fichier "/</w:t>
-      </w:r>
-      <w:proofErr w:type="spellStart"/>
-      <w:r>
-        <w:t>etc</w:t>
-      </w:r>
-      <w:proofErr w:type="spellEnd"/>
-      <w:r>
-        <w:t>/fail2ban/</w:t>
-      </w:r>
-      <w:proofErr w:type="spellStart"/>
-      <w:r>
-        <w:t>jail.local</w:t>
-      </w:r>
-      <w:proofErr w:type="spellEnd"/>
-      <w:r>
-        <w:t>" sous la section [</w:t>
-      </w:r>
-      <w:proofErr w:type="spellStart"/>
-      <w:r>
-        <w:t>sshd</w:t>
-      </w:r>
-      <w:proofErr w:type="spellEnd"/>
-      <w:r>
-        <w:t>] a été modifiée :</w:t>
+        <w:t>Un outil de prévention contre les intrusions à été installé sur le serveur, il permet de bannir les adresses IP après un nombre de tentatives de connexion trop importantes sur le port SSH par exemple. La configuration de fail2ban à été laissé par défaut, seulement la ligne suivantes du fichier "/etc/fail2ban/jail.local" sous la section [sshd] a été modifiée :</w:t>
       </w:r>
     </w:p>
     <w:p/>
@@ -16156,21 +15395,14 @@
             <w:pPr>
               <w:pStyle w:val="code"/>
             </w:pPr>
-            <w:bookmarkStart w:id="40" w:name="_Hlk2886505"/>
-            <w:proofErr w:type="spellStart"/>
-            <w:proofErr w:type="gramStart"/>
-            <w:r>
-              <w:t>maxretry</w:t>
-            </w:r>
-            <w:proofErr w:type="spellEnd"/>
-            <w:proofErr w:type="gramEnd"/>
-            <w:r>
-              <w:t xml:space="preserve"> = 10</w:t>
+            <w:bookmarkStart w:id="39" w:name="_Hlk2886505"/>
+            <w:r>
+              <w:t>maxretry = 10</w:t>
             </w:r>
           </w:p>
         </w:tc>
       </w:tr>
-      <w:bookmarkEnd w:id="40"/>
+      <w:bookmarkEnd w:id="39"/>
     </w:tbl>
     <w:p/>
     <w:p>
@@ -16188,23 +15420,7 @@
         <w:jc w:val="left"/>
       </w:pPr>
       <w:r>
-        <w:t xml:space="preserve">L’installation du certificat SSL </w:t>
-      </w:r>
-      <w:proofErr w:type="spellStart"/>
-      <w:r>
-        <w:t>à</w:t>
-      </w:r>
-      <w:proofErr w:type="spellEnd"/>
-      <w:r>
-        <w:t xml:space="preserve"> été faite à l’aide de </w:t>
-      </w:r>
-      <w:proofErr w:type="spellStart"/>
-      <w:r>
-        <w:t>certbot</w:t>
-      </w:r>
-      <w:proofErr w:type="spellEnd"/>
-      <w:r>
-        <w:t>. Vous trouverez ci-dessous la procédure d’installation du certificat :</w:t>
+        <w:t>L’installation du certificat SSL à été faite à l’aide de certbot. Vous trouverez ci-dessous la procédure d’installation du certificat :</w:t>
       </w:r>
     </w:p>
     <w:p>
@@ -16244,37 +15460,9 @@
             <w:pPr>
               <w:pStyle w:val="code"/>
             </w:pPr>
-            <w:proofErr w:type="spellStart"/>
-            <w:proofErr w:type="gramStart"/>
-            <w:r>
-              <w:t>sudo</w:t>
-            </w:r>
-            <w:proofErr w:type="spellEnd"/>
-            <w:proofErr w:type="gramEnd"/>
-            <w:r>
-              <w:t xml:space="preserve"> </w:t>
-            </w:r>
-            <w:proofErr w:type="spellStart"/>
-            <w:r>
-              <w:t>certbot</w:t>
-            </w:r>
-            <w:proofErr w:type="spellEnd"/>
-            <w:r>
-              <w:t xml:space="preserve"> </w:t>
-            </w:r>
-            <w:proofErr w:type="spellStart"/>
-            <w:r>
-              <w:t>certonly</w:t>
-            </w:r>
-            <w:proofErr w:type="spellEnd"/>
-            <w:r>
-              <w:t xml:space="preserve"> --</w:t>
-            </w:r>
-            <w:proofErr w:type="spellStart"/>
-            <w:r>
-              <w:t>manual</w:t>
-            </w:r>
-            <w:proofErr w:type="spellEnd"/>
+            <w:r>
+              <w:t>sudo certbot certonly --manual</w:t>
+            </w:r>
           </w:p>
         </w:tc>
       </w:tr>
@@ -16289,21 +15477,11 @@
         <w:jc w:val="left"/>
       </w:pPr>
       <w:r>
-        <w:t xml:space="preserve">Cette commande permet l’installation manuel du certificat, </w:t>
-      </w:r>
-      <w:proofErr w:type="spellStart"/>
-      <w:r>
-        <w:t>certbot</w:t>
-      </w:r>
-      <w:proofErr w:type="spellEnd"/>
-      <w:r>
-        <w:t xml:space="preserve"> n’ayant pas d’utilitaire d’aide pour </w:t>
-      </w:r>
-      <w:proofErr w:type="spellStart"/>
+        <w:t xml:space="preserve">Cette commande permet l’installation manuel du certificat, certbot n’ayant pas d’utilitaire d’aide pour </w:t>
+      </w:r>
       <w:r>
         <w:t>NodeJS</w:t>
       </w:r>
-      <w:proofErr w:type="spellEnd"/>
       <w:r>
         <w:t>.</w:t>
       </w:r>
@@ -16496,44 +15674,8 @@
               <w:rPr>
                 <w:lang w:val="en-US"/>
               </w:rPr>
-              <w:t>/</w:t>
-            </w:r>
-            <w:proofErr w:type="spellStart"/>
-            <w:r>
-              <w:rPr>
-                <w:lang w:val="en-US"/>
-              </w:rPr>
-              <w:t>etc</w:t>
-            </w:r>
-            <w:proofErr w:type="spellEnd"/>
-            <w:r>
-              <w:rPr>
-                <w:lang w:val="en-US"/>
-              </w:rPr>
-              <w:t>/</w:t>
-            </w:r>
-            <w:proofErr w:type="spellStart"/>
-            <w:r>
-              <w:rPr>
-                <w:lang w:val="en-US"/>
-              </w:rPr>
-              <w:t>letsencrypt</w:t>
-            </w:r>
-            <w:proofErr w:type="spellEnd"/>
-            <w:r>
-              <w:rPr>
-                <w:lang w:val="en-US"/>
-              </w:rPr>
-              <w:t>/live/runscape.internet-box.ch/</w:t>
-            </w:r>
-            <w:proofErr w:type="spellStart"/>
-            <w:r>
-              <w:rPr>
-                <w:lang w:val="en-US"/>
-              </w:rPr>
-              <w:t>privkey.pem</w:t>
-            </w:r>
-            <w:proofErr w:type="spellEnd"/>
+              <w:t>/etc/letsencrypt/live/runscape.internet-box.ch/privkey.pem</w:t>
+            </w:r>
           </w:p>
           <w:p>
             <w:pPr>
@@ -16546,44 +15688,8 @@
               <w:rPr>
                 <w:lang w:val="en-US"/>
               </w:rPr>
-              <w:t>/</w:t>
-            </w:r>
-            <w:proofErr w:type="spellStart"/>
-            <w:r>
-              <w:rPr>
-                <w:lang w:val="en-US"/>
-              </w:rPr>
-              <w:t>etc</w:t>
-            </w:r>
-            <w:proofErr w:type="spellEnd"/>
-            <w:r>
-              <w:rPr>
-                <w:lang w:val="en-US"/>
-              </w:rPr>
-              <w:t>/</w:t>
-            </w:r>
-            <w:proofErr w:type="spellStart"/>
-            <w:r>
-              <w:rPr>
-                <w:lang w:val="en-US"/>
-              </w:rPr>
-              <w:t>letsencrypt</w:t>
-            </w:r>
-            <w:proofErr w:type="spellEnd"/>
-            <w:r>
-              <w:rPr>
-                <w:lang w:val="en-US"/>
-              </w:rPr>
-              <w:t>/live/runscape.internet-box.ch/</w:t>
-            </w:r>
-            <w:proofErr w:type="spellStart"/>
-            <w:r>
-              <w:rPr>
-                <w:lang w:val="en-US"/>
-              </w:rPr>
-              <w:t>cert.pem</w:t>
-            </w:r>
-            <w:proofErr w:type="spellEnd"/>
+              <w:t>/etc/letsencrypt/live/runscape.internet-box.ch/cert.pem</w:t>
+            </w:r>
           </w:p>
         </w:tc>
       </w:tr>
@@ -16672,28 +15778,12 @@
                 <w:lang w:val="en-US"/>
               </w:rPr>
             </w:pPr>
-            <w:proofErr w:type="spellStart"/>
             <w:r>
               <w:rPr>
                 <w:lang w:val="en-US"/>
               </w:rPr>
-              <w:t>sudo</w:t>
-            </w:r>
-            <w:proofErr w:type="spellEnd"/>
-            <w:r>
-              <w:rPr>
-                <w:lang w:val="en-US"/>
-              </w:rPr>
-              <w:t xml:space="preserve"> </w:t>
-            </w:r>
-            <w:proofErr w:type="spellStart"/>
-            <w:r>
-              <w:rPr>
-                <w:lang w:val="en-US"/>
-              </w:rPr>
-              <w:t>mysql</w:t>
-            </w:r>
-            <w:proofErr w:type="spellEnd"/>
+              <w:t>sudo mysql</w:t>
+            </w:r>
           </w:p>
         </w:tc>
       </w:tr>
@@ -16715,36 +15805,7 @@
         <w:rPr>
           <w:lang w:val="fr-CH"/>
         </w:rPr>
-        <w:t xml:space="preserve"> (en remplaçant "</w:t>
-      </w:r>
-      <w:proofErr w:type="spellStart"/>
-      <w:r>
-        <w:rPr>
-          <w:lang w:val="fr-CH"/>
-        </w:rPr>
-        <w:t>username</w:t>
-      </w:r>
-      <w:proofErr w:type="spellEnd"/>
-      <w:r>
-        <w:rPr>
-          <w:lang w:val="fr-CH"/>
-        </w:rPr>
-        <w:t xml:space="preserve"> et "</w:t>
-      </w:r>
-      <w:proofErr w:type="spellStart"/>
-      <w:r>
-        <w:rPr>
-          <w:lang w:val="fr-CH"/>
-        </w:rPr>
-        <w:t>password</w:t>
-      </w:r>
-      <w:proofErr w:type="spellEnd"/>
-      <w:proofErr w:type="gramStart"/>
-      <w:r>
-        <w:rPr>
-          <w:lang w:val="fr-CH"/>
-        </w:rPr>
-        <w:t xml:space="preserve">") </w:t>
+        <w:t xml:space="preserve"> (en remplaçant "username et "password") </w:t>
       </w:r>
       <w:r>
         <w:rPr>
@@ -16752,7 +15813,6 @@
         </w:rPr>
         <w:t xml:space="preserve"> :</w:t>
       </w:r>
-      <w:proofErr w:type="gramEnd"/>
     </w:p>
     <w:p>
       <w:pPr>
@@ -16799,35 +15859,7 @@
               <w:rPr>
                 <w:lang w:val="en-US"/>
               </w:rPr>
-              <w:t xml:space="preserve">GRANT ALL PRIVILEGES ON </w:t>
-            </w:r>
-            <w:proofErr w:type="gramStart"/>
-            <w:r>
-              <w:rPr>
-                <w:lang w:val="en-US"/>
-              </w:rPr>
-              <w:t>runscape.*</w:t>
-            </w:r>
-            <w:proofErr w:type="gramEnd"/>
-            <w:r>
-              <w:rPr>
-                <w:lang w:val="en-US"/>
-              </w:rPr>
-              <w:t xml:space="preserve"> TO '</w:t>
-            </w:r>
-            <w:proofErr w:type="spellStart"/>
-            <w:r>
-              <w:rPr>
-                <w:lang w:val="en-US"/>
-              </w:rPr>
-              <w:t>username'@'localhost</w:t>
-            </w:r>
-            <w:proofErr w:type="spellEnd"/>
-            <w:r>
-              <w:rPr>
-                <w:lang w:val="en-US"/>
-              </w:rPr>
-              <w:t>' IDENTIFIED BY 'password';</w:t>
+              <w:t>GRANT ALL PRIVILEGES ON runscape.* TO 'username'@'localhost' IDENTIFIED BY 'password';</w:t>
             </w:r>
           </w:p>
         </w:tc>
@@ -16915,19 +15947,11 @@
                 <w:lang w:val="en-US"/>
               </w:rPr>
             </w:pPr>
-            <w:proofErr w:type="spellStart"/>
             <w:r>
               <w:rPr>
                 <w:lang w:val="en-US"/>
               </w:rPr>
-              <w:t>sudo</w:t>
-            </w:r>
-            <w:proofErr w:type="spellEnd"/>
-            <w:r>
-              <w:rPr>
-                <w:lang w:val="en-US"/>
-              </w:rPr>
-              <w:t xml:space="preserve"> node app.js</w:t>
+              <w:t>sudo node app.js</w:t>
             </w:r>
           </w:p>
         </w:tc>
@@ -16956,21 +15980,7 @@
         <w:rPr>
           <w:lang w:val="fr-CH"/>
         </w:rPr>
-        <w:t>de lancer le serveur à l'aide du module '</w:t>
-      </w:r>
-      <w:proofErr w:type="spellStart"/>
-      <w:r>
-        <w:rPr>
-          <w:lang w:val="fr-CH"/>
-        </w:rPr>
-        <w:t>forever</w:t>
-      </w:r>
-      <w:proofErr w:type="spellEnd"/>
-      <w:r>
-        <w:rPr>
-          <w:lang w:val="fr-CH"/>
-        </w:rPr>
-        <w:t>' :</w:t>
+        <w:t>de lancer le serveur à l'aide du module 'forever' :</w:t>
       </w:r>
     </w:p>
     <w:p>
@@ -17014,19 +16024,11 @@
                 <w:lang w:val="en-US"/>
               </w:rPr>
             </w:pPr>
-            <w:proofErr w:type="spellStart"/>
             <w:r>
               <w:rPr>
                 <w:lang w:val="en-US"/>
               </w:rPr>
-              <w:t>sudo</w:t>
-            </w:r>
-            <w:proofErr w:type="spellEnd"/>
-            <w:r>
-              <w:rPr>
-                <w:lang w:val="en-US"/>
-              </w:rPr>
-              <w:t xml:space="preserve"> forever –w –l err.log app.js</w:t>
+              <w:t>sudo forever –w –l err.log app.js</w:t>
             </w:r>
           </w:p>
         </w:tc>
@@ -17102,23 +16104,23 @@
       <w:pPr>
         <w:pStyle w:val="Titre2"/>
       </w:pPr>
-      <w:bookmarkStart w:id="41" w:name="_Toc25553317"/>
-      <w:bookmarkStart w:id="42" w:name="_Toc71691022"/>
-      <w:bookmarkStart w:id="43" w:name="_Toc4070112"/>
+      <w:bookmarkStart w:id="40" w:name="_Toc25553317"/>
+      <w:bookmarkStart w:id="41" w:name="_Toc71691022"/>
+      <w:bookmarkStart w:id="42" w:name="_Toc4070112"/>
       <w:r>
         <w:t>Dossier de réalisation</w:t>
       </w:r>
-      <w:bookmarkStart w:id="44" w:name="_Toc25553318"/>
+      <w:bookmarkStart w:id="43" w:name="_Toc25553318"/>
+      <w:bookmarkEnd w:id="40"/>
       <w:bookmarkEnd w:id="41"/>
       <w:bookmarkEnd w:id="42"/>
-      <w:bookmarkEnd w:id="43"/>
     </w:p>
     <w:p>
       <w:pPr>
         <w:pStyle w:val="Titre4"/>
       </w:pPr>
     </w:p>
-    <w:bookmarkEnd w:id="44"/>
+    <w:bookmarkEnd w:id="43"/>
     <w:p>
       <w:pPr>
         <w:ind w:firstLine="360"/>
@@ -17169,21 +16171,12 @@
           <w:iCs/>
         </w:rPr>
       </w:pPr>
-      <w:proofErr w:type="gramStart"/>
       <w:r>
         <w:rPr>
           <w:i/>
           <w:iCs/>
         </w:rPr>
-        <w:t>les</w:t>
-      </w:r>
-      <w:proofErr w:type="gramEnd"/>
-      <w:r>
-        <w:rPr>
-          <w:i/>
-          <w:iCs/>
-        </w:rPr>
-        <w:t xml:space="preserve"> répertoires où le logiciel est installé</w:t>
+        <w:t>les répertoires où le logiciel est installé</w:t>
       </w:r>
     </w:p>
     <w:p>
@@ -17202,21 +16195,12 @@
           <w:iCs/>
         </w:rPr>
       </w:pPr>
-      <w:proofErr w:type="gramStart"/>
       <w:r>
         <w:rPr>
           <w:i/>
           <w:iCs/>
         </w:rPr>
-        <w:t>la</w:t>
-      </w:r>
-      <w:proofErr w:type="gramEnd"/>
-      <w:r>
-        <w:rPr>
-          <w:i/>
-          <w:iCs/>
-        </w:rPr>
-        <w:t xml:space="preserve"> liste de tous les fichiers et une rapide description de leur contenu (des noms qui parlent !)</w:t>
+        <w:t>la liste de tous les fichiers et une rapide description de leur contenu (des noms qui parlent !)</w:t>
       </w:r>
     </w:p>
     <w:p>
@@ -17235,21 +16219,12 @@
           <w:iCs/>
         </w:rPr>
       </w:pPr>
-      <w:proofErr w:type="gramStart"/>
       <w:r>
         <w:rPr>
           <w:i/>
           <w:iCs/>
         </w:rPr>
-        <w:t>les</w:t>
-      </w:r>
-      <w:proofErr w:type="gramEnd"/>
-      <w:r>
-        <w:rPr>
-          <w:i/>
-          <w:iCs/>
-        </w:rPr>
-        <w:t xml:space="preserve"> versions des systèmes d'exploitation et des outils logiciels</w:t>
+        <w:t>les versions des systèmes d'exploitation et des outils logiciels</w:t>
       </w:r>
     </w:p>
     <w:p>
@@ -17268,21 +16243,12 @@
           <w:iCs/>
         </w:rPr>
       </w:pPr>
-      <w:proofErr w:type="gramStart"/>
       <w:r>
         <w:rPr>
           <w:i/>
           <w:iCs/>
         </w:rPr>
-        <w:t>la</w:t>
-      </w:r>
-      <w:proofErr w:type="gramEnd"/>
-      <w:r>
-        <w:rPr>
-          <w:i/>
-          <w:iCs/>
-        </w:rPr>
-        <w:t xml:space="preserve"> description exacte du matériel</w:t>
+        <w:t>la description exacte du matériel</w:t>
       </w:r>
     </w:p>
     <w:p>
@@ -17301,22 +16267,13 @@
           <w:iCs/>
         </w:rPr>
       </w:pPr>
-      <w:proofErr w:type="gramStart"/>
       <w:r>
         <w:rPr>
           <w:i/>
           <w:iCs/>
         </w:rPr>
         <w:lastRenderedPageBreak/>
-        <w:t>le</w:t>
-      </w:r>
-      <w:proofErr w:type="gramEnd"/>
-      <w:r>
-        <w:rPr>
-          <w:i/>
-          <w:iCs/>
-        </w:rPr>
-        <w:t xml:space="preserve"> numé</w:t>
+        <w:t>le numé</w:t>
       </w:r>
       <w:r>
         <w:rPr>
@@ -17378,18 +16335,18 @@
       <w:pPr>
         <w:pStyle w:val="Titre2"/>
       </w:pPr>
-      <w:bookmarkStart w:id="45" w:name="_Toc25553321"/>
-      <w:bookmarkStart w:id="46" w:name="_Toc71691025"/>
-      <w:bookmarkStart w:id="47" w:name="_Toc4070113"/>
+      <w:bookmarkStart w:id="44" w:name="_Toc25553321"/>
+      <w:bookmarkStart w:id="45" w:name="_Toc71691025"/>
+      <w:bookmarkStart w:id="46" w:name="_Toc4070113"/>
       <w:r>
         <w:t>Description des test</w:t>
       </w:r>
+      <w:bookmarkEnd w:id="44"/>
+      <w:r>
+        <w:t>s effectués</w:t>
+      </w:r>
       <w:bookmarkEnd w:id="45"/>
-      <w:r>
-        <w:t>s effectués</w:t>
-      </w:r>
       <w:bookmarkEnd w:id="46"/>
-      <w:bookmarkEnd w:id="47"/>
     </w:p>
     <w:p/>
     <w:tbl>
@@ -18384,6 +17341,1456 @@
         </w:rPr>
       </w:pPr>
     </w:p>
+    <w:p>
+      <w:pPr>
+        <w:jc w:val="left"/>
+        <w:rPr>
+          <w:b/>
+        </w:rPr>
+      </w:pPr>
+    </w:p>
+    <w:tbl>
+      <w:tblPr>
+        <w:tblStyle w:val="Grilledutableau"/>
+        <w:tblW w:w="0" w:type="auto"/>
+        <w:tblCellMar>
+          <w:top w:w="57" w:type="dxa"/>
+          <w:bottom w:w="57" w:type="dxa"/>
+        </w:tblCellMar>
+        <w:tblLook w:val="04A0" w:firstRow="1" w:lastRow="0" w:firstColumn="1" w:lastColumn="0" w:noHBand="0" w:noVBand="1"/>
+      </w:tblPr>
+      <w:tblGrid>
+        <w:gridCol w:w="3020"/>
+        <w:gridCol w:w="3020"/>
+        <w:gridCol w:w="3020"/>
+      </w:tblGrid>
+      <w:tr>
+        <w:tc>
+          <w:tcPr>
+            <w:tcW w:w="3020" w:type="dxa"/>
+          </w:tcPr>
+          <w:p>
+            <w:r>
+              <w:t>En tant que membre</w:t>
+            </w:r>
+          </w:p>
+        </w:tc>
+        <w:tc>
+          <w:tcPr>
+            <w:tcW w:w="3020" w:type="dxa"/>
+          </w:tcPr>
+          <w:p>
+            <w:r>
+              <w:t xml:space="preserve">Je veux enregistrer un GPX </w:t>
+            </w:r>
+          </w:p>
+        </w:tc>
+        <w:tc>
+          <w:tcPr>
+            <w:tcW w:w="3020" w:type="dxa"/>
+          </w:tcPr>
+          <w:p>
+            <w:r>
+              <w:t>Dans le but d'analyser mon activité sportive</w:t>
+            </w:r>
+          </w:p>
+        </w:tc>
+      </w:tr>
+    </w:tbl>
+    <w:p/>
+    <w:tbl>
+      <w:tblPr>
+        <w:tblStyle w:val="TableauGrille5Fonc"/>
+        <w:tblW w:w="0" w:type="auto"/>
+        <w:tblCellMar>
+          <w:top w:w="57" w:type="dxa"/>
+          <w:bottom w:w="57" w:type="dxa"/>
+        </w:tblCellMar>
+        <w:tblLook w:val="04A0" w:firstRow="1" w:lastRow="0" w:firstColumn="1" w:lastColumn="0" w:noHBand="0" w:noVBand="1"/>
+      </w:tblPr>
+      <w:tblGrid>
+        <w:gridCol w:w="1957"/>
+        <w:gridCol w:w="870"/>
+        <w:gridCol w:w="5066"/>
+        <w:gridCol w:w="1167"/>
+      </w:tblGrid>
+      <w:tr>
+        <w:trPr>
+          <w:cnfStyle w:val="100000000000" w:firstRow="1" w:lastRow="0" w:firstColumn="0" w:lastColumn="0" w:oddVBand="0" w:evenVBand="0" w:oddHBand="0" w:evenHBand="0" w:firstRowFirstColumn="0" w:firstRowLastColumn="0" w:lastRowFirstColumn="0" w:lastRowLastColumn="0"/>
+        </w:trPr>
+        <w:tc>
+          <w:tcPr>
+            <w:cnfStyle w:val="001000000000" w:firstRow="0" w:lastRow="0" w:firstColumn="1" w:lastColumn="0" w:oddVBand="0" w:evenVBand="0" w:oddHBand="0" w:evenHBand="0" w:firstRowFirstColumn="0" w:firstRowLastColumn="0" w:lastRowFirstColumn="0" w:lastRowLastColumn="0"/>
+            <w:tcW w:w="1957" w:type="dxa"/>
+            <w:vMerge w:val="restart"/>
+          </w:tcPr>
+          <w:p>
+            <w:pPr>
+              <w:jc w:val="left"/>
+            </w:pPr>
+            <w:r>
+              <w:t>Déroulement</w:t>
+            </w:r>
+          </w:p>
+        </w:tc>
+        <w:tc>
+          <w:tcPr>
+            <w:tcW w:w="870" w:type="dxa"/>
+          </w:tcPr>
+          <w:p>
+            <w:pPr>
+              <w:jc w:val="center"/>
+              <w:cnfStyle w:val="100000000000" w:firstRow="1" w:lastRow="0" w:firstColumn="0" w:lastColumn="0" w:oddVBand="0" w:evenVBand="0" w:oddHBand="0" w:evenHBand="0" w:firstRowFirstColumn="0" w:firstRowLastColumn="0" w:lastRowFirstColumn="0" w:lastRowLastColumn="0"/>
+            </w:pPr>
+            <w:r>
+              <w:t>Étape</w:t>
+            </w:r>
+          </w:p>
+        </w:tc>
+        <w:tc>
+          <w:tcPr>
+            <w:tcW w:w="5066" w:type="dxa"/>
+          </w:tcPr>
+          <w:p>
+            <w:pPr>
+              <w:cnfStyle w:val="100000000000" w:firstRow="1" w:lastRow="0" w:firstColumn="0" w:lastColumn="0" w:oddVBand="0" w:evenVBand="0" w:oddHBand="0" w:evenHBand="0" w:firstRowFirstColumn="0" w:firstRowLastColumn="0" w:lastRowFirstColumn="0" w:lastRowLastColumn="0"/>
+            </w:pPr>
+            <w:r>
+              <w:t>Description</w:t>
+            </w:r>
+          </w:p>
+        </w:tc>
+        <w:tc>
+          <w:tcPr>
+            <w:tcW w:w="1167" w:type="dxa"/>
+          </w:tcPr>
+          <w:p>
+            <w:pPr>
+              <w:cnfStyle w:val="100000000000" w:firstRow="1" w:lastRow="0" w:firstColumn="0" w:lastColumn="0" w:oddVBand="0" w:evenVBand="0" w:oddHBand="0" w:evenHBand="0" w:firstRowFirstColumn="0" w:firstRowLastColumn="0" w:lastRowFirstColumn="0" w:lastRowLastColumn="0"/>
+            </w:pPr>
+            <w:r>
+              <w:t>Résultat</w:t>
+            </w:r>
+          </w:p>
+        </w:tc>
+      </w:tr>
+      <w:tr>
+        <w:trPr>
+          <w:cnfStyle w:val="000000100000" w:firstRow="0" w:lastRow="0" w:firstColumn="0" w:lastColumn="0" w:oddVBand="0" w:evenVBand="0" w:oddHBand="1" w:evenHBand="0" w:firstRowFirstColumn="0" w:firstRowLastColumn="0" w:lastRowFirstColumn="0" w:lastRowLastColumn="0"/>
+        </w:trPr>
+        <w:tc>
+          <w:tcPr>
+            <w:cnfStyle w:val="001000000000" w:firstRow="0" w:lastRow="0" w:firstColumn="1" w:lastColumn="0" w:oddVBand="0" w:evenVBand="0" w:oddHBand="0" w:evenHBand="0" w:firstRowFirstColumn="0" w:firstRowLastColumn="0" w:lastRowFirstColumn="0" w:lastRowLastColumn="0"/>
+            <w:tcW w:w="1957" w:type="dxa"/>
+            <w:vMerge/>
+          </w:tcPr>
+          <w:p/>
+        </w:tc>
+        <w:tc>
+          <w:tcPr>
+            <w:tcW w:w="870" w:type="dxa"/>
+          </w:tcPr>
+          <w:p>
+            <w:pPr>
+              <w:jc w:val="center"/>
+              <w:cnfStyle w:val="000000100000" w:firstRow="0" w:lastRow="0" w:firstColumn="0" w:lastColumn="0" w:oddVBand="0" w:evenVBand="0" w:oddHBand="1" w:evenHBand="0" w:firstRowFirstColumn="0" w:firstRowLastColumn="0" w:lastRowFirstColumn="0" w:lastRowLastColumn="0"/>
+            </w:pPr>
+            <w:r>
+              <w:t>1</w:t>
+            </w:r>
+          </w:p>
+        </w:tc>
+        <w:tc>
+          <w:tcPr>
+            <w:tcW w:w="5066" w:type="dxa"/>
+          </w:tcPr>
+          <w:p>
+            <w:pPr>
+              <w:cnfStyle w:val="000000100000" w:firstRow="0" w:lastRow="0" w:firstColumn="0" w:lastColumn="0" w:oddVBand="0" w:evenVBand="0" w:oddHBand="1" w:evenHBand="0" w:firstRowFirstColumn="0" w:firstRowLastColumn="0" w:lastRowFirstColumn="0" w:lastRowLastColumn="0"/>
+            </w:pPr>
+            <w:r>
+              <w:t>Membre : Soumet une requête POST à "user/{userid}/activity"</w:t>
+            </w:r>
+          </w:p>
+        </w:tc>
+        <w:tc>
+          <w:tcPr>
+            <w:tcW w:w="1167" w:type="dxa"/>
+          </w:tcPr>
+          <w:p>
+            <w:pPr>
+              <w:cnfStyle w:val="000000100000" w:firstRow="0" w:lastRow="0" w:firstColumn="0" w:lastColumn="0" w:oddVBand="0" w:evenVBand="0" w:oddHBand="1" w:evenHBand="0" w:firstRowFirstColumn="0" w:firstRowLastColumn="0" w:lastRowFirstColumn="0" w:lastRowLastColumn="0"/>
+            </w:pPr>
+          </w:p>
+        </w:tc>
+      </w:tr>
+      <w:tr>
+        <w:tc>
+          <w:tcPr>
+            <w:cnfStyle w:val="001000000000" w:firstRow="0" w:lastRow="0" w:firstColumn="1" w:lastColumn="0" w:oddVBand="0" w:evenVBand="0" w:oddHBand="0" w:evenHBand="0" w:firstRowFirstColumn="0" w:firstRowLastColumn="0" w:lastRowFirstColumn="0" w:lastRowLastColumn="0"/>
+            <w:tcW w:w="1957" w:type="dxa"/>
+            <w:vMerge/>
+          </w:tcPr>
+          <w:p/>
+        </w:tc>
+        <w:tc>
+          <w:tcPr>
+            <w:tcW w:w="870" w:type="dxa"/>
+          </w:tcPr>
+          <w:p>
+            <w:pPr>
+              <w:jc w:val="center"/>
+              <w:cnfStyle w:val="000000000000" w:firstRow="0" w:lastRow="0" w:firstColumn="0" w:lastColumn="0" w:oddVBand="0" w:evenVBand="0" w:oddHBand="0" w:evenHBand="0" w:firstRowFirstColumn="0" w:firstRowLastColumn="0" w:lastRowFirstColumn="0" w:lastRowLastColumn="0"/>
+            </w:pPr>
+            <w:r>
+              <w:t>2</w:t>
+            </w:r>
+          </w:p>
+        </w:tc>
+        <w:tc>
+          <w:tcPr>
+            <w:tcW w:w="5066" w:type="dxa"/>
+          </w:tcPr>
+          <w:p>
+            <w:pPr>
+              <w:cnfStyle w:val="000000000000" w:firstRow="0" w:lastRow="0" w:firstColumn="0" w:lastColumn="0" w:oddVBand="0" w:evenVBand="0" w:oddHBand="0" w:evenHBand="0" w:firstRowFirstColumn="0" w:firstRowLastColumn="0" w:lastRowFirstColumn="0" w:lastRowLastColumn="0"/>
+            </w:pPr>
+            <w:r>
+              <w:t>API : Valide la requête</w:t>
+            </w:r>
+          </w:p>
+        </w:tc>
+        <w:tc>
+          <w:tcPr>
+            <w:tcW w:w="1167" w:type="dxa"/>
+          </w:tcPr>
+          <w:p>
+            <w:pPr>
+              <w:cnfStyle w:val="000000000000" w:firstRow="0" w:lastRow="0" w:firstColumn="0" w:lastColumn="0" w:oddVBand="0" w:evenVBand="0" w:oddHBand="0" w:evenHBand="0" w:firstRowFirstColumn="0" w:firstRowLastColumn="0" w:lastRowFirstColumn="0" w:lastRowLastColumn="0"/>
+            </w:pPr>
+          </w:p>
+        </w:tc>
+      </w:tr>
+      <w:tr>
+        <w:trPr>
+          <w:cnfStyle w:val="000000100000" w:firstRow="0" w:lastRow="0" w:firstColumn="0" w:lastColumn="0" w:oddVBand="0" w:evenVBand="0" w:oddHBand="1" w:evenHBand="0" w:firstRowFirstColumn="0" w:firstRowLastColumn="0" w:lastRowFirstColumn="0" w:lastRowLastColumn="0"/>
+        </w:trPr>
+        <w:tc>
+          <w:tcPr>
+            <w:cnfStyle w:val="001000000000" w:firstRow="0" w:lastRow="0" w:firstColumn="1" w:lastColumn="0" w:oddVBand="0" w:evenVBand="0" w:oddHBand="0" w:evenHBand="0" w:firstRowFirstColumn="0" w:firstRowLastColumn="0" w:lastRowFirstColumn="0" w:lastRowLastColumn="0"/>
+            <w:tcW w:w="1957" w:type="dxa"/>
+            <w:vMerge/>
+          </w:tcPr>
+          <w:p/>
+        </w:tc>
+        <w:tc>
+          <w:tcPr>
+            <w:tcW w:w="870" w:type="dxa"/>
+          </w:tcPr>
+          <w:p>
+            <w:pPr>
+              <w:jc w:val="center"/>
+              <w:cnfStyle w:val="000000100000" w:firstRow="0" w:lastRow="0" w:firstColumn="0" w:lastColumn="0" w:oddVBand="0" w:evenVBand="0" w:oddHBand="1" w:evenHBand="0" w:firstRowFirstColumn="0" w:firstRowLastColumn="0" w:lastRowFirstColumn="0" w:lastRowLastColumn="0"/>
+            </w:pPr>
+            <w:r>
+              <w:t>3</w:t>
+            </w:r>
+          </w:p>
+        </w:tc>
+        <w:tc>
+          <w:tcPr>
+            <w:tcW w:w="5066" w:type="dxa"/>
+          </w:tcPr>
+          <w:p>
+            <w:pPr>
+              <w:cnfStyle w:val="000000100000" w:firstRow="0" w:lastRow="0" w:firstColumn="0" w:lastColumn="0" w:oddVBand="0" w:evenVBand="0" w:oddHBand="1" w:evenHBand="0" w:firstRowFirstColumn="0" w:firstRowLastColumn="0" w:lastRowFirstColumn="0" w:lastRowLastColumn="0"/>
+            </w:pPr>
+            <w:r>
+              <w:t>API : Valide l'autorisation de création de la ressource</w:t>
+            </w:r>
+          </w:p>
+        </w:tc>
+        <w:tc>
+          <w:tcPr>
+            <w:tcW w:w="1167" w:type="dxa"/>
+          </w:tcPr>
+          <w:p>
+            <w:pPr>
+              <w:cnfStyle w:val="000000100000" w:firstRow="0" w:lastRow="0" w:firstColumn="0" w:lastColumn="0" w:oddVBand="0" w:evenVBand="0" w:oddHBand="1" w:evenHBand="0" w:firstRowFirstColumn="0" w:firstRowLastColumn="0" w:lastRowFirstColumn="0" w:lastRowLastColumn="0"/>
+            </w:pPr>
+          </w:p>
+        </w:tc>
+      </w:tr>
+      <w:tr>
+        <w:tc>
+          <w:tcPr>
+            <w:cnfStyle w:val="001000000000" w:firstRow="0" w:lastRow="0" w:firstColumn="1" w:lastColumn="0" w:oddVBand="0" w:evenVBand="0" w:oddHBand="0" w:evenHBand="0" w:firstRowFirstColumn="0" w:firstRowLastColumn="0" w:lastRowFirstColumn="0" w:lastRowLastColumn="0"/>
+            <w:tcW w:w="1957" w:type="dxa"/>
+            <w:vMerge/>
+          </w:tcPr>
+          <w:p/>
+        </w:tc>
+        <w:tc>
+          <w:tcPr>
+            <w:tcW w:w="870" w:type="dxa"/>
+          </w:tcPr>
+          <w:p>
+            <w:pPr>
+              <w:jc w:val="center"/>
+              <w:cnfStyle w:val="000000000000" w:firstRow="0" w:lastRow="0" w:firstColumn="0" w:lastColumn="0" w:oddVBand="0" w:evenVBand="0" w:oddHBand="0" w:evenHBand="0" w:firstRowFirstColumn="0" w:firstRowLastColumn="0" w:lastRowFirstColumn="0" w:lastRowLastColumn="0"/>
+            </w:pPr>
+            <w:r>
+              <w:t>4</w:t>
+            </w:r>
+          </w:p>
+        </w:tc>
+        <w:tc>
+          <w:tcPr>
+            <w:tcW w:w="5066" w:type="dxa"/>
+          </w:tcPr>
+          <w:p>
+            <w:pPr>
+              <w:cnfStyle w:val="000000000000" w:firstRow="0" w:lastRow="0" w:firstColumn="0" w:lastColumn="0" w:oddVBand="0" w:evenVBand="0" w:oddHBand="0" w:evenHBand="0" w:firstRowFirstColumn="0" w:firstRowLastColumn="0" w:lastRowFirstColumn="0" w:lastRowLastColumn="0"/>
+            </w:pPr>
+            <w:r>
+              <w:t>API : enregistre les informations dans la base de données</w:t>
+            </w:r>
+          </w:p>
+        </w:tc>
+        <w:tc>
+          <w:tcPr>
+            <w:tcW w:w="1167" w:type="dxa"/>
+          </w:tcPr>
+          <w:p>
+            <w:pPr>
+              <w:cnfStyle w:val="000000000000" w:firstRow="0" w:lastRow="0" w:firstColumn="0" w:lastColumn="0" w:oddVBand="0" w:evenVBand="0" w:oddHBand="0" w:evenHBand="0" w:firstRowFirstColumn="0" w:firstRowLastColumn="0" w:lastRowFirstColumn="0" w:lastRowLastColumn="0"/>
+            </w:pPr>
+          </w:p>
+        </w:tc>
+      </w:tr>
+      <w:tr>
+        <w:trPr>
+          <w:cnfStyle w:val="000000100000" w:firstRow="0" w:lastRow="0" w:firstColumn="0" w:lastColumn="0" w:oddVBand="0" w:evenVBand="0" w:oddHBand="1" w:evenHBand="0" w:firstRowFirstColumn="0" w:firstRowLastColumn="0" w:lastRowFirstColumn="0" w:lastRowLastColumn="0"/>
+        </w:trPr>
+        <w:tc>
+          <w:tcPr>
+            <w:cnfStyle w:val="001000000000" w:firstRow="0" w:lastRow="0" w:firstColumn="1" w:lastColumn="0" w:oddVBand="0" w:evenVBand="0" w:oddHBand="0" w:evenHBand="0" w:firstRowFirstColumn="0" w:firstRowLastColumn="0" w:lastRowFirstColumn="0" w:lastRowLastColumn="0"/>
+            <w:tcW w:w="1957" w:type="dxa"/>
+            <w:vMerge/>
+            <w:tcBorders>
+              <w:bottom w:val="single" w:sz="4" w:space="0" w:color="auto"/>
+            </w:tcBorders>
+          </w:tcPr>
+          <w:p/>
+        </w:tc>
+        <w:tc>
+          <w:tcPr>
+            <w:tcW w:w="870" w:type="dxa"/>
+          </w:tcPr>
+          <w:p>
+            <w:pPr>
+              <w:jc w:val="center"/>
+              <w:cnfStyle w:val="000000100000" w:firstRow="0" w:lastRow="0" w:firstColumn="0" w:lastColumn="0" w:oddVBand="0" w:evenVBand="0" w:oddHBand="1" w:evenHBand="0" w:firstRowFirstColumn="0" w:firstRowLastColumn="0" w:lastRowFirstColumn="0" w:lastRowLastColumn="0"/>
+            </w:pPr>
+            <w:r>
+              <w:t>5</w:t>
+            </w:r>
+          </w:p>
+        </w:tc>
+        <w:tc>
+          <w:tcPr>
+            <w:tcW w:w="5066" w:type="dxa"/>
+          </w:tcPr>
+          <w:p>
+            <w:pPr>
+              <w:cnfStyle w:val="000000100000" w:firstRow="0" w:lastRow="0" w:firstColumn="0" w:lastColumn="0" w:oddVBand="0" w:evenVBand="0" w:oddHBand="1" w:evenHBand="0" w:firstRowFirstColumn="0" w:firstRowLastColumn="0" w:lastRowFirstColumn="0" w:lastRowLastColumn="0"/>
+            </w:pPr>
+            <w:r>
+              <w:t>API : Retourne l'état de l'enregistrement au membre</w:t>
+            </w:r>
+          </w:p>
+        </w:tc>
+        <w:tc>
+          <w:tcPr>
+            <w:tcW w:w="1167" w:type="dxa"/>
+          </w:tcPr>
+          <w:p>
+            <w:pPr>
+              <w:cnfStyle w:val="000000100000" w:firstRow="0" w:lastRow="0" w:firstColumn="0" w:lastColumn="0" w:oddVBand="0" w:evenVBand="0" w:oddHBand="1" w:evenHBand="0" w:firstRowFirstColumn="0" w:firstRowLastColumn="0" w:lastRowFirstColumn="0" w:lastRowLastColumn="0"/>
+            </w:pPr>
+          </w:p>
+        </w:tc>
+      </w:tr>
+      <w:tr>
+        <w:trPr>
+          <w:trHeight w:val="409"/>
+        </w:trPr>
+        <w:tc>
+          <w:tcPr>
+            <w:cnfStyle w:val="001000000000" w:firstRow="0" w:lastRow="0" w:firstColumn="1" w:lastColumn="0" w:oddVBand="0" w:evenVBand="0" w:oddHBand="0" w:evenHBand="0" w:firstRowFirstColumn="0" w:firstRowLastColumn="0" w:lastRowFirstColumn="0" w:lastRowLastColumn="0"/>
+            <w:tcW w:w="1957" w:type="dxa"/>
+            <w:vMerge w:val="restart"/>
+            <w:tcBorders>
+              <w:top w:val="single" w:sz="4" w:space="0" w:color="auto"/>
+            </w:tcBorders>
+          </w:tcPr>
+          <w:p>
+            <w:pPr>
+              <w:jc w:val="left"/>
+            </w:pPr>
+            <w:r>
+              <w:t>Extensions</w:t>
+            </w:r>
+          </w:p>
+        </w:tc>
+        <w:tc>
+          <w:tcPr>
+            <w:tcW w:w="870" w:type="dxa"/>
+          </w:tcPr>
+          <w:p>
+            <w:pPr>
+              <w:jc w:val="center"/>
+              <w:cnfStyle w:val="000000000000" w:firstRow="0" w:lastRow="0" w:firstColumn="0" w:lastColumn="0" w:oddVBand="0" w:evenVBand="0" w:oddHBand="0" w:evenHBand="0" w:firstRowFirstColumn="0" w:firstRowLastColumn="0" w:lastRowFirstColumn="0" w:lastRowLastColumn="0"/>
+            </w:pPr>
+            <w:r>
+              <w:t>2a</w:t>
+            </w:r>
+          </w:p>
+        </w:tc>
+        <w:tc>
+          <w:tcPr>
+            <w:tcW w:w="5066" w:type="dxa"/>
+          </w:tcPr>
+          <w:p>
+            <w:pPr>
+              <w:cnfStyle w:val="000000000000" w:firstRow="0" w:lastRow="0" w:firstColumn="0" w:lastColumn="0" w:oddVBand="0" w:evenVBand="0" w:oddHBand="0" w:evenHBand="0" w:firstRowFirstColumn="0" w:firstRowLastColumn="0" w:lastRowFirstColumn="0" w:lastRowLastColumn="0"/>
+            </w:pPr>
+            <w:r>
+              <w:t>Autorisation non valide</w:t>
+            </w:r>
+          </w:p>
+          <w:p>
+            <w:pPr>
+              <w:cnfStyle w:val="000000000000" w:firstRow="0" w:lastRow="0" w:firstColumn="0" w:lastColumn="0" w:oddVBand="0" w:evenVBand="0" w:oddHBand="0" w:evenHBand="0" w:firstRowFirstColumn="0" w:firstRowLastColumn="0" w:lastRowFirstColumn="0" w:lastRowLastColumn="0"/>
+            </w:pPr>
+            <w:r>
+              <w:t>API : Retourne une erreur d'autorisation</w:t>
+            </w:r>
+          </w:p>
+        </w:tc>
+        <w:tc>
+          <w:tcPr>
+            <w:tcW w:w="1167" w:type="dxa"/>
+          </w:tcPr>
+          <w:p>
+            <w:pPr>
+              <w:cnfStyle w:val="000000000000" w:firstRow="0" w:lastRow="0" w:firstColumn="0" w:lastColumn="0" w:oddVBand="0" w:evenVBand="0" w:oddHBand="0" w:evenHBand="0" w:firstRowFirstColumn="0" w:firstRowLastColumn="0" w:lastRowFirstColumn="0" w:lastRowLastColumn="0"/>
+            </w:pPr>
+          </w:p>
+        </w:tc>
+      </w:tr>
+      <w:tr>
+        <w:trPr>
+          <w:cnfStyle w:val="000000100000" w:firstRow="0" w:lastRow="0" w:firstColumn="0" w:lastColumn="0" w:oddVBand="0" w:evenVBand="0" w:oddHBand="1" w:evenHBand="0" w:firstRowFirstColumn="0" w:firstRowLastColumn="0" w:lastRowFirstColumn="0" w:lastRowLastColumn="0"/>
+          <w:trHeight w:val="409"/>
+        </w:trPr>
+        <w:tc>
+          <w:tcPr>
+            <w:cnfStyle w:val="001000000000" w:firstRow="0" w:lastRow="0" w:firstColumn="1" w:lastColumn="0" w:oddVBand="0" w:evenVBand="0" w:oddHBand="0" w:evenHBand="0" w:firstRowFirstColumn="0" w:firstRowLastColumn="0" w:lastRowFirstColumn="0" w:lastRowLastColumn="0"/>
+            <w:tcW w:w="1957" w:type="dxa"/>
+            <w:vMerge/>
+            <w:tcBorders>
+              <w:top w:val="single" w:sz="4" w:space="0" w:color="auto"/>
+            </w:tcBorders>
+          </w:tcPr>
+          <w:p>
+            <w:pPr>
+              <w:jc w:val="left"/>
+            </w:pPr>
+          </w:p>
+        </w:tc>
+        <w:tc>
+          <w:tcPr>
+            <w:tcW w:w="870" w:type="dxa"/>
+          </w:tcPr>
+          <w:p>
+            <w:pPr>
+              <w:jc w:val="center"/>
+              <w:cnfStyle w:val="000000100000" w:firstRow="0" w:lastRow="0" w:firstColumn="0" w:lastColumn="0" w:oddVBand="0" w:evenVBand="0" w:oddHBand="1" w:evenHBand="0" w:firstRowFirstColumn="0" w:firstRowLastColumn="0" w:lastRowFirstColumn="0" w:lastRowLastColumn="0"/>
+            </w:pPr>
+            <w:r>
+              <w:t>2b</w:t>
+            </w:r>
+          </w:p>
+        </w:tc>
+        <w:tc>
+          <w:tcPr>
+            <w:tcW w:w="5066" w:type="dxa"/>
+          </w:tcPr>
+          <w:p>
+            <w:pPr>
+              <w:cnfStyle w:val="000000100000" w:firstRow="0" w:lastRow="0" w:firstColumn="0" w:lastColumn="0" w:oddVBand="0" w:evenVBand="0" w:oddHBand="1" w:evenHBand="0" w:firstRowFirstColumn="0" w:firstRowLastColumn="0" w:lastRowFirstColumn="0" w:lastRowLastColumn="0"/>
+            </w:pPr>
+            <w:r>
+              <w:t>Format de GPX invalide</w:t>
+            </w:r>
+          </w:p>
+          <w:p>
+            <w:pPr>
+              <w:cnfStyle w:val="000000100000" w:firstRow="0" w:lastRow="0" w:firstColumn="0" w:lastColumn="0" w:oddVBand="0" w:evenVBand="0" w:oddHBand="1" w:evenHBand="0" w:firstRowFirstColumn="0" w:firstRowLastColumn="0" w:lastRowFirstColumn="0" w:lastRowLastColumn="0"/>
+            </w:pPr>
+            <w:r>
+              <w:t>API : Retourne une erreur de format GPX invalide</w:t>
+            </w:r>
+          </w:p>
+        </w:tc>
+        <w:tc>
+          <w:tcPr>
+            <w:tcW w:w="1167" w:type="dxa"/>
+          </w:tcPr>
+          <w:p>
+            <w:pPr>
+              <w:cnfStyle w:val="000000100000" w:firstRow="0" w:lastRow="0" w:firstColumn="0" w:lastColumn="0" w:oddVBand="0" w:evenVBand="0" w:oddHBand="1" w:evenHBand="0" w:firstRowFirstColumn="0" w:firstRowLastColumn="0" w:lastRowFirstColumn="0" w:lastRowLastColumn="0"/>
+            </w:pPr>
+          </w:p>
+        </w:tc>
+      </w:tr>
+      <w:tr>
+        <w:trPr>
+          <w:trHeight w:val="409"/>
+        </w:trPr>
+        <w:tc>
+          <w:tcPr>
+            <w:cnfStyle w:val="001000000000" w:firstRow="0" w:lastRow="0" w:firstColumn="1" w:lastColumn="0" w:oddVBand="0" w:evenVBand="0" w:oddHBand="0" w:evenHBand="0" w:firstRowFirstColumn="0" w:firstRowLastColumn="0" w:lastRowFirstColumn="0" w:lastRowLastColumn="0"/>
+            <w:tcW w:w="1957" w:type="dxa"/>
+            <w:vMerge/>
+          </w:tcPr>
+          <w:p>
+            <w:pPr>
+              <w:jc w:val="left"/>
+            </w:pPr>
+          </w:p>
+        </w:tc>
+        <w:tc>
+          <w:tcPr>
+            <w:tcW w:w="870" w:type="dxa"/>
+          </w:tcPr>
+          <w:p>
+            <w:pPr>
+              <w:jc w:val="center"/>
+              <w:cnfStyle w:val="000000000000" w:firstRow="0" w:lastRow="0" w:firstColumn="0" w:lastColumn="0" w:oddVBand="0" w:evenVBand="0" w:oddHBand="0" w:evenHBand="0" w:firstRowFirstColumn="0" w:firstRowLastColumn="0" w:lastRowFirstColumn="0" w:lastRowLastColumn="0"/>
+            </w:pPr>
+            <w:r>
+              <w:t>3a</w:t>
+            </w:r>
+          </w:p>
+        </w:tc>
+        <w:tc>
+          <w:tcPr>
+            <w:tcW w:w="5066" w:type="dxa"/>
+          </w:tcPr>
+          <w:p>
+            <w:pPr>
+              <w:cnfStyle w:val="000000000000" w:firstRow="0" w:lastRow="0" w:firstColumn="0" w:lastColumn="0" w:oddVBand="0" w:evenVBand="0" w:oddHBand="0" w:evenHBand="0" w:firstRowFirstColumn="0" w:firstRowLastColumn="0" w:lastRowFirstColumn="0" w:lastRowLastColumn="0"/>
+            </w:pPr>
+            <w:r>
+              <w:t>Format de date de début invalide</w:t>
+            </w:r>
+          </w:p>
+          <w:p>
+            <w:pPr>
+              <w:cnfStyle w:val="000000000000" w:firstRow="0" w:lastRow="0" w:firstColumn="0" w:lastColumn="0" w:oddVBand="0" w:evenVBand="0" w:oddHBand="0" w:evenHBand="0" w:firstRowFirstColumn="0" w:firstRowLastColumn="0" w:lastRowFirstColumn="0" w:lastRowLastColumn="0"/>
+            </w:pPr>
+            <w:r>
+              <w:t>API : Retourne une erreur de format de date</w:t>
+            </w:r>
+          </w:p>
+        </w:tc>
+        <w:tc>
+          <w:tcPr>
+            <w:tcW w:w="1167" w:type="dxa"/>
+          </w:tcPr>
+          <w:p>
+            <w:pPr>
+              <w:cnfStyle w:val="000000000000" w:firstRow="0" w:lastRow="0" w:firstColumn="0" w:lastColumn="0" w:oddVBand="0" w:evenVBand="0" w:oddHBand="0" w:evenHBand="0" w:firstRowFirstColumn="0" w:firstRowLastColumn="0" w:lastRowFirstColumn="0" w:lastRowLastColumn="0"/>
+            </w:pPr>
+            <w:r>
+              <w:t>Réussi</w:t>
+            </w:r>
+          </w:p>
+        </w:tc>
+      </w:tr>
+      <w:tr>
+        <w:trPr>
+          <w:cnfStyle w:val="000000100000" w:firstRow="0" w:lastRow="0" w:firstColumn="0" w:lastColumn="0" w:oddVBand="0" w:evenVBand="0" w:oddHBand="1" w:evenHBand="0" w:firstRowFirstColumn="0" w:firstRowLastColumn="0" w:lastRowFirstColumn="0" w:lastRowLastColumn="0"/>
+          <w:trHeight w:val="409"/>
+        </w:trPr>
+        <w:tc>
+          <w:tcPr>
+            <w:cnfStyle w:val="001000000000" w:firstRow="0" w:lastRow="0" w:firstColumn="1" w:lastColumn="0" w:oddVBand="0" w:evenVBand="0" w:oddHBand="0" w:evenHBand="0" w:firstRowFirstColumn="0" w:firstRowLastColumn="0" w:lastRowFirstColumn="0" w:lastRowLastColumn="0"/>
+            <w:tcW w:w="1957" w:type="dxa"/>
+            <w:vMerge/>
+          </w:tcPr>
+          <w:p>
+            <w:pPr>
+              <w:jc w:val="left"/>
+            </w:pPr>
+          </w:p>
+        </w:tc>
+        <w:tc>
+          <w:tcPr>
+            <w:tcW w:w="870" w:type="dxa"/>
+          </w:tcPr>
+          <w:p>
+            <w:pPr>
+              <w:jc w:val="center"/>
+              <w:cnfStyle w:val="000000100000" w:firstRow="0" w:lastRow="0" w:firstColumn="0" w:lastColumn="0" w:oddVBand="0" w:evenVBand="0" w:oddHBand="1" w:evenHBand="0" w:firstRowFirstColumn="0" w:firstRowLastColumn="0" w:lastRowFirstColumn="0" w:lastRowLastColumn="0"/>
+            </w:pPr>
+            <w:r>
+              <w:t>3b</w:t>
+            </w:r>
+          </w:p>
+        </w:tc>
+        <w:tc>
+          <w:tcPr>
+            <w:tcW w:w="5066" w:type="dxa"/>
+          </w:tcPr>
+          <w:p>
+            <w:pPr>
+              <w:cnfStyle w:val="000000100000" w:firstRow="0" w:lastRow="0" w:firstColumn="0" w:lastColumn="0" w:oddVBand="0" w:evenVBand="0" w:oddHBand="1" w:evenHBand="0" w:firstRowFirstColumn="0" w:firstRowLastColumn="0" w:lastRowFirstColumn="0" w:lastRowLastColumn="0"/>
+            </w:pPr>
+            <w:r>
+              <w:t xml:space="preserve">Format de date de fin invalide </w:t>
+            </w:r>
+          </w:p>
+          <w:p>
+            <w:pPr>
+              <w:cnfStyle w:val="000000100000" w:firstRow="0" w:lastRow="0" w:firstColumn="0" w:lastColumn="0" w:oddVBand="0" w:evenVBand="0" w:oddHBand="1" w:evenHBand="0" w:firstRowFirstColumn="0" w:firstRowLastColumn="0" w:lastRowFirstColumn="0" w:lastRowLastColumn="0"/>
+            </w:pPr>
+            <w:r>
+              <w:t>API : Retourne une erreur de format de date</w:t>
+            </w:r>
+          </w:p>
+        </w:tc>
+        <w:tc>
+          <w:tcPr>
+            <w:tcW w:w="1167" w:type="dxa"/>
+          </w:tcPr>
+          <w:p>
+            <w:pPr>
+              <w:cnfStyle w:val="000000100000" w:firstRow="0" w:lastRow="0" w:firstColumn="0" w:lastColumn="0" w:oddVBand="0" w:evenVBand="0" w:oddHBand="1" w:evenHBand="0" w:firstRowFirstColumn="0" w:firstRowLastColumn="0" w:lastRowFirstColumn="0" w:lastRowLastColumn="0"/>
+            </w:pPr>
+            <w:r>
+              <w:t>Réussi</w:t>
+            </w:r>
+          </w:p>
+        </w:tc>
+      </w:tr>
+      <w:tr>
+        <w:tc>
+          <w:tcPr>
+            <w:cnfStyle w:val="001000000000" w:firstRow="0" w:lastRow="0" w:firstColumn="1" w:lastColumn="0" w:oddVBand="0" w:evenVBand="0" w:oddHBand="0" w:evenHBand="0" w:firstRowFirstColumn="0" w:firstRowLastColumn="0" w:lastRowFirstColumn="0" w:lastRowLastColumn="0"/>
+            <w:tcW w:w="1957" w:type="dxa"/>
+            <w:vMerge/>
+          </w:tcPr>
+          <w:p/>
+        </w:tc>
+        <w:tc>
+          <w:tcPr>
+            <w:tcW w:w="870" w:type="dxa"/>
+          </w:tcPr>
+          <w:p>
+            <w:pPr>
+              <w:jc w:val="center"/>
+              <w:cnfStyle w:val="000000000000" w:firstRow="0" w:lastRow="0" w:firstColumn="0" w:lastColumn="0" w:oddVBand="0" w:evenVBand="0" w:oddHBand="0" w:evenHBand="0" w:firstRowFirstColumn="0" w:firstRowLastColumn="0" w:lastRowFirstColumn="0" w:lastRowLastColumn="0"/>
+            </w:pPr>
+            <w:r>
+              <w:t>3c</w:t>
+            </w:r>
+          </w:p>
+        </w:tc>
+        <w:tc>
+          <w:tcPr>
+            <w:tcW w:w="5066" w:type="dxa"/>
+          </w:tcPr>
+          <w:p>
+            <w:pPr>
+              <w:cnfStyle w:val="000000000000" w:firstRow="0" w:lastRow="0" w:firstColumn="0" w:lastColumn="0" w:oddVBand="0" w:evenVBand="0" w:oddHBand="0" w:evenHBand="0" w:firstRowFirstColumn="0" w:firstRowLastColumn="0" w:lastRowFirstColumn="0" w:lastRowLastColumn="0"/>
+            </w:pPr>
+            <w:r>
+              <w:t>ID de type d'activité inexistant</w:t>
+            </w:r>
+          </w:p>
+          <w:p>
+            <w:pPr>
+              <w:cnfStyle w:val="000000000000" w:firstRow="0" w:lastRow="0" w:firstColumn="0" w:lastColumn="0" w:oddVBand="0" w:evenVBand="0" w:oddHBand="0" w:evenHBand="0" w:firstRowFirstColumn="0" w:firstRowLastColumn="0" w:lastRowFirstColumn="0" w:lastRowLastColumn="0"/>
+            </w:pPr>
+            <w:r>
+              <w:t>API : Retourne une erreur de format d'activité</w:t>
+            </w:r>
+          </w:p>
+        </w:tc>
+        <w:tc>
+          <w:tcPr>
+            <w:tcW w:w="1167" w:type="dxa"/>
+          </w:tcPr>
+          <w:p>
+            <w:pPr>
+              <w:cnfStyle w:val="000000000000" w:firstRow="0" w:lastRow="0" w:firstColumn="0" w:lastColumn="0" w:oddVBand="0" w:evenVBand="0" w:oddHBand="0" w:evenHBand="0" w:firstRowFirstColumn="0" w:firstRowLastColumn="0" w:lastRowFirstColumn="0" w:lastRowLastColumn="0"/>
+            </w:pPr>
+          </w:p>
+        </w:tc>
+      </w:tr>
+      <w:tr>
+        <w:trPr>
+          <w:cnfStyle w:val="000000100000" w:firstRow="0" w:lastRow="0" w:firstColumn="0" w:lastColumn="0" w:oddVBand="0" w:evenVBand="0" w:oddHBand="1" w:evenHBand="0" w:firstRowFirstColumn="0" w:firstRowLastColumn="0" w:lastRowFirstColumn="0" w:lastRowLastColumn="0"/>
+        </w:trPr>
+        <w:tc>
+          <w:tcPr>
+            <w:cnfStyle w:val="001000000000" w:firstRow="0" w:lastRow="0" w:firstColumn="1" w:lastColumn="0" w:oddVBand="0" w:evenVBand="0" w:oddHBand="0" w:evenHBand="0" w:firstRowFirstColumn="0" w:firstRowLastColumn="0" w:lastRowFirstColumn="0" w:lastRowLastColumn="0"/>
+            <w:tcW w:w="1957" w:type="dxa"/>
+            <w:vMerge/>
+          </w:tcPr>
+          <w:p/>
+        </w:tc>
+        <w:tc>
+          <w:tcPr>
+            <w:tcW w:w="870" w:type="dxa"/>
+          </w:tcPr>
+          <w:p>
+            <w:pPr>
+              <w:jc w:val="center"/>
+              <w:cnfStyle w:val="000000100000" w:firstRow="0" w:lastRow="0" w:firstColumn="0" w:lastColumn="0" w:oddVBand="0" w:evenVBand="0" w:oddHBand="1" w:evenHBand="0" w:firstRowFirstColumn="0" w:firstRowLastColumn="0" w:lastRowFirstColumn="0" w:lastRowLastColumn="0"/>
+            </w:pPr>
+            <w:r>
+              <w:t>3d</w:t>
+            </w:r>
+          </w:p>
+        </w:tc>
+        <w:tc>
+          <w:tcPr>
+            <w:tcW w:w="5066" w:type="dxa"/>
+          </w:tcPr>
+          <w:p>
+            <w:pPr>
+              <w:cnfStyle w:val="000000100000" w:firstRow="0" w:lastRow="0" w:firstColumn="0" w:lastColumn="0" w:oddVBand="0" w:evenVBand="0" w:oddHBand="1" w:evenHBand="0" w:firstRowFirstColumn="0" w:firstRowLastColumn="0" w:lastRowFirstColumn="0" w:lastRowLastColumn="0"/>
+            </w:pPr>
+            <w:r>
+              <w:t>Champs fichier GPX vide, autres champs vides</w:t>
+            </w:r>
+          </w:p>
+          <w:p>
+            <w:pPr>
+              <w:cnfStyle w:val="000000100000" w:firstRow="0" w:lastRow="0" w:firstColumn="0" w:lastColumn="0" w:oddVBand="0" w:evenVBand="0" w:oddHBand="1" w:evenHBand="0" w:firstRowFirstColumn="0" w:firstRowLastColumn="0" w:lastRowFirstColumn="0" w:lastRowLastColumn="0"/>
+            </w:pPr>
+            <w:r>
+              <w:t>API : Retourne une erreur de champs manquant</w:t>
+            </w:r>
+          </w:p>
+        </w:tc>
+        <w:tc>
+          <w:tcPr>
+            <w:tcW w:w="1167" w:type="dxa"/>
+          </w:tcPr>
+          <w:p>
+            <w:pPr>
+              <w:cnfStyle w:val="000000100000" w:firstRow="0" w:lastRow="0" w:firstColumn="0" w:lastColumn="0" w:oddVBand="0" w:evenVBand="0" w:oddHBand="1" w:evenHBand="0" w:firstRowFirstColumn="0" w:firstRowLastColumn="0" w:lastRowFirstColumn="0" w:lastRowLastColumn="0"/>
+            </w:pPr>
+            <w:bookmarkStart w:id="47" w:name="_GoBack"/>
+            <w:bookmarkEnd w:id="47"/>
+          </w:p>
+        </w:tc>
+      </w:tr>
+    </w:tbl>
+    <w:p/>
+    <w:p/>
+    <w:tbl>
+      <w:tblPr>
+        <w:tblStyle w:val="Grilledutableau"/>
+        <w:tblW w:w="0" w:type="auto"/>
+        <w:tblCellMar>
+          <w:top w:w="57" w:type="dxa"/>
+          <w:bottom w:w="57" w:type="dxa"/>
+        </w:tblCellMar>
+        <w:tblLook w:val="04A0" w:firstRow="1" w:lastRow="0" w:firstColumn="1" w:lastColumn="0" w:noHBand="0" w:noVBand="1"/>
+      </w:tblPr>
+      <w:tblGrid>
+        <w:gridCol w:w="3020"/>
+        <w:gridCol w:w="3020"/>
+        <w:gridCol w:w="3020"/>
+      </w:tblGrid>
+      <w:tr>
+        <w:tc>
+          <w:tcPr>
+            <w:tcW w:w="3020" w:type="dxa"/>
+          </w:tcPr>
+          <w:p>
+            <w:r>
+              <w:t>En tant que membre</w:t>
+            </w:r>
+          </w:p>
+        </w:tc>
+        <w:tc>
+          <w:tcPr>
+            <w:tcW w:w="3020" w:type="dxa"/>
+          </w:tcPr>
+          <w:p>
+            <w:r>
+              <w:t>Je veux enregistrer une activité sportive sans GPX</w:t>
+            </w:r>
+          </w:p>
+        </w:tc>
+        <w:tc>
+          <w:tcPr>
+            <w:tcW w:w="3020" w:type="dxa"/>
+          </w:tcPr>
+          <w:p>
+            <w:r>
+              <w:t>Dans le but d'analyser mon activité sportive</w:t>
+            </w:r>
+          </w:p>
+        </w:tc>
+      </w:tr>
+    </w:tbl>
+    <w:p/>
+    <w:tbl>
+      <w:tblPr>
+        <w:tblStyle w:val="TableauGrille5Fonc"/>
+        <w:tblW w:w="0" w:type="auto"/>
+        <w:tblCellMar>
+          <w:top w:w="57" w:type="dxa"/>
+          <w:bottom w:w="57" w:type="dxa"/>
+        </w:tblCellMar>
+        <w:tblLook w:val="04A0" w:firstRow="1" w:lastRow="0" w:firstColumn="1" w:lastColumn="0" w:noHBand="0" w:noVBand="1"/>
+      </w:tblPr>
+      <w:tblGrid>
+        <w:gridCol w:w="1957"/>
+        <w:gridCol w:w="870"/>
+        <w:gridCol w:w="5066"/>
+        <w:gridCol w:w="1167"/>
+      </w:tblGrid>
+      <w:tr>
+        <w:trPr>
+          <w:cnfStyle w:val="100000000000" w:firstRow="1" w:lastRow="0" w:firstColumn="0" w:lastColumn="0" w:oddVBand="0" w:evenVBand="0" w:oddHBand="0" w:evenHBand="0" w:firstRowFirstColumn="0" w:firstRowLastColumn="0" w:lastRowFirstColumn="0" w:lastRowLastColumn="0"/>
+        </w:trPr>
+        <w:tc>
+          <w:tcPr>
+            <w:cnfStyle w:val="001000000000" w:firstRow="0" w:lastRow="0" w:firstColumn="1" w:lastColumn="0" w:oddVBand="0" w:evenVBand="0" w:oddHBand="0" w:evenHBand="0" w:firstRowFirstColumn="0" w:firstRowLastColumn="0" w:lastRowFirstColumn="0" w:lastRowLastColumn="0"/>
+            <w:tcW w:w="1957" w:type="dxa"/>
+            <w:vMerge w:val="restart"/>
+          </w:tcPr>
+          <w:p>
+            <w:pPr>
+              <w:jc w:val="left"/>
+            </w:pPr>
+            <w:r>
+              <w:t>Déroulement</w:t>
+            </w:r>
+          </w:p>
+        </w:tc>
+        <w:tc>
+          <w:tcPr>
+            <w:tcW w:w="870" w:type="dxa"/>
+          </w:tcPr>
+          <w:p>
+            <w:pPr>
+              <w:jc w:val="center"/>
+              <w:cnfStyle w:val="100000000000" w:firstRow="1" w:lastRow="0" w:firstColumn="0" w:lastColumn="0" w:oddVBand="0" w:evenVBand="0" w:oddHBand="0" w:evenHBand="0" w:firstRowFirstColumn="0" w:firstRowLastColumn="0" w:lastRowFirstColumn="0" w:lastRowLastColumn="0"/>
+            </w:pPr>
+            <w:r>
+              <w:t>Étape</w:t>
+            </w:r>
+          </w:p>
+        </w:tc>
+        <w:tc>
+          <w:tcPr>
+            <w:tcW w:w="5066" w:type="dxa"/>
+          </w:tcPr>
+          <w:p>
+            <w:pPr>
+              <w:cnfStyle w:val="100000000000" w:firstRow="1" w:lastRow="0" w:firstColumn="0" w:lastColumn="0" w:oddVBand="0" w:evenVBand="0" w:oddHBand="0" w:evenHBand="0" w:firstRowFirstColumn="0" w:firstRowLastColumn="0" w:lastRowFirstColumn="0" w:lastRowLastColumn="0"/>
+            </w:pPr>
+            <w:r>
+              <w:t>Description</w:t>
+            </w:r>
+          </w:p>
+        </w:tc>
+        <w:tc>
+          <w:tcPr>
+            <w:tcW w:w="1167" w:type="dxa"/>
+          </w:tcPr>
+          <w:p>
+            <w:pPr>
+              <w:cnfStyle w:val="100000000000" w:firstRow="1" w:lastRow="0" w:firstColumn="0" w:lastColumn="0" w:oddVBand="0" w:evenVBand="0" w:oddHBand="0" w:evenHBand="0" w:firstRowFirstColumn="0" w:firstRowLastColumn="0" w:lastRowFirstColumn="0" w:lastRowLastColumn="0"/>
+            </w:pPr>
+            <w:r>
+              <w:t>Résultat</w:t>
+            </w:r>
+          </w:p>
+        </w:tc>
+      </w:tr>
+      <w:tr>
+        <w:trPr>
+          <w:cnfStyle w:val="000000100000" w:firstRow="0" w:lastRow="0" w:firstColumn="0" w:lastColumn="0" w:oddVBand="0" w:evenVBand="0" w:oddHBand="1" w:evenHBand="0" w:firstRowFirstColumn="0" w:firstRowLastColumn="0" w:lastRowFirstColumn="0" w:lastRowLastColumn="0"/>
+        </w:trPr>
+        <w:tc>
+          <w:tcPr>
+            <w:cnfStyle w:val="001000000000" w:firstRow="0" w:lastRow="0" w:firstColumn="1" w:lastColumn="0" w:oddVBand="0" w:evenVBand="0" w:oddHBand="0" w:evenHBand="0" w:firstRowFirstColumn="0" w:firstRowLastColumn="0" w:lastRowFirstColumn="0" w:lastRowLastColumn="0"/>
+            <w:tcW w:w="1957" w:type="dxa"/>
+            <w:vMerge/>
+          </w:tcPr>
+          <w:p/>
+        </w:tc>
+        <w:tc>
+          <w:tcPr>
+            <w:tcW w:w="870" w:type="dxa"/>
+          </w:tcPr>
+          <w:p>
+            <w:pPr>
+              <w:jc w:val="center"/>
+              <w:cnfStyle w:val="000000100000" w:firstRow="0" w:lastRow="0" w:firstColumn="0" w:lastColumn="0" w:oddVBand="0" w:evenVBand="0" w:oddHBand="1" w:evenHBand="0" w:firstRowFirstColumn="0" w:firstRowLastColumn="0" w:lastRowFirstColumn="0" w:lastRowLastColumn="0"/>
+            </w:pPr>
+            <w:r>
+              <w:t>1</w:t>
+            </w:r>
+          </w:p>
+        </w:tc>
+        <w:tc>
+          <w:tcPr>
+            <w:tcW w:w="5066" w:type="dxa"/>
+          </w:tcPr>
+          <w:p>
+            <w:pPr>
+              <w:cnfStyle w:val="000000100000" w:firstRow="0" w:lastRow="0" w:firstColumn="0" w:lastColumn="0" w:oddVBand="0" w:evenVBand="0" w:oddHBand="1" w:evenHBand="0" w:firstRowFirstColumn="0" w:firstRowLastColumn="0" w:lastRowFirstColumn="0" w:lastRowLastColumn="0"/>
+            </w:pPr>
+            <w:r>
+              <w:t>Membre : Soumet une requête POST à "user/{userid}/activity"</w:t>
+            </w:r>
+          </w:p>
+        </w:tc>
+        <w:tc>
+          <w:tcPr>
+            <w:tcW w:w="1167" w:type="dxa"/>
+          </w:tcPr>
+          <w:p>
+            <w:pPr>
+              <w:cnfStyle w:val="000000100000" w:firstRow="0" w:lastRow="0" w:firstColumn="0" w:lastColumn="0" w:oddVBand="0" w:evenVBand="0" w:oddHBand="1" w:evenHBand="0" w:firstRowFirstColumn="0" w:firstRowLastColumn="0" w:lastRowFirstColumn="0" w:lastRowLastColumn="0"/>
+            </w:pPr>
+          </w:p>
+        </w:tc>
+      </w:tr>
+      <w:tr>
+        <w:tc>
+          <w:tcPr>
+            <w:cnfStyle w:val="001000000000" w:firstRow="0" w:lastRow="0" w:firstColumn="1" w:lastColumn="0" w:oddVBand="0" w:evenVBand="0" w:oddHBand="0" w:evenHBand="0" w:firstRowFirstColumn="0" w:firstRowLastColumn="0" w:lastRowFirstColumn="0" w:lastRowLastColumn="0"/>
+            <w:tcW w:w="1957" w:type="dxa"/>
+            <w:vMerge/>
+          </w:tcPr>
+          <w:p/>
+        </w:tc>
+        <w:tc>
+          <w:tcPr>
+            <w:tcW w:w="870" w:type="dxa"/>
+          </w:tcPr>
+          <w:p>
+            <w:pPr>
+              <w:jc w:val="center"/>
+              <w:cnfStyle w:val="000000000000" w:firstRow="0" w:lastRow="0" w:firstColumn="0" w:lastColumn="0" w:oddVBand="0" w:evenVBand="0" w:oddHBand="0" w:evenHBand="0" w:firstRowFirstColumn="0" w:firstRowLastColumn="0" w:lastRowFirstColumn="0" w:lastRowLastColumn="0"/>
+            </w:pPr>
+            <w:r>
+              <w:t>2</w:t>
+            </w:r>
+          </w:p>
+        </w:tc>
+        <w:tc>
+          <w:tcPr>
+            <w:tcW w:w="5066" w:type="dxa"/>
+          </w:tcPr>
+          <w:p>
+            <w:pPr>
+              <w:cnfStyle w:val="000000000000" w:firstRow="0" w:lastRow="0" w:firstColumn="0" w:lastColumn="0" w:oddVBand="0" w:evenVBand="0" w:oddHBand="0" w:evenHBand="0" w:firstRowFirstColumn="0" w:firstRowLastColumn="0" w:lastRowFirstColumn="0" w:lastRowLastColumn="0"/>
+            </w:pPr>
+            <w:r>
+              <w:t>API : Valide la requête</w:t>
+            </w:r>
+          </w:p>
+        </w:tc>
+        <w:tc>
+          <w:tcPr>
+            <w:tcW w:w="1167" w:type="dxa"/>
+          </w:tcPr>
+          <w:p>
+            <w:pPr>
+              <w:cnfStyle w:val="000000000000" w:firstRow="0" w:lastRow="0" w:firstColumn="0" w:lastColumn="0" w:oddVBand="0" w:evenVBand="0" w:oddHBand="0" w:evenHBand="0" w:firstRowFirstColumn="0" w:firstRowLastColumn="0" w:lastRowFirstColumn="0" w:lastRowLastColumn="0"/>
+            </w:pPr>
+          </w:p>
+        </w:tc>
+      </w:tr>
+      <w:tr>
+        <w:trPr>
+          <w:cnfStyle w:val="000000100000" w:firstRow="0" w:lastRow="0" w:firstColumn="0" w:lastColumn="0" w:oddVBand="0" w:evenVBand="0" w:oddHBand="1" w:evenHBand="0" w:firstRowFirstColumn="0" w:firstRowLastColumn="0" w:lastRowFirstColumn="0" w:lastRowLastColumn="0"/>
+        </w:trPr>
+        <w:tc>
+          <w:tcPr>
+            <w:cnfStyle w:val="001000000000" w:firstRow="0" w:lastRow="0" w:firstColumn="1" w:lastColumn="0" w:oddVBand="0" w:evenVBand="0" w:oddHBand="0" w:evenHBand="0" w:firstRowFirstColumn="0" w:firstRowLastColumn="0" w:lastRowFirstColumn="0" w:lastRowLastColumn="0"/>
+            <w:tcW w:w="1957" w:type="dxa"/>
+            <w:vMerge/>
+          </w:tcPr>
+          <w:p/>
+        </w:tc>
+        <w:tc>
+          <w:tcPr>
+            <w:tcW w:w="870" w:type="dxa"/>
+          </w:tcPr>
+          <w:p>
+            <w:pPr>
+              <w:jc w:val="center"/>
+              <w:cnfStyle w:val="000000100000" w:firstRow="0" w:lastRow="0" w:firstColumn="0" w:lastColumn="0" w:oddVBand="0" w:evenVBand="0" w:oddHBand="1" w:evenHBand="0" w:firstRowFirstColumn="0" w:firstRowLastColumn="0" w:lastRowFirstColumn="0" w:lastRowLastColumn="0"/>
+            </w:pPr>
+            <w:r>
+              <w:t>3</w:t>
+            </w:r>
+          </w:p>
+        </w:tc>
+        <w:tc>
+          <w:tcPr>
+            <w:tcW w:w="5066" w:type="dxa"/>
+          </w:tcPr>
+          <w:p>
+            <w:pPr>
+              <w:cnfStyle w:val="000000100000" w:firstRow="0" w:lastRow="0" w:firstColumn="0" w:lastColumn="0" w:oddVBand="0" w:evenVBand="0" w:oddHBand="1" w:evenHBand="0" w:firstRowFirstColumn="0" w:firstRowLastColumn="0" w:lastRowFirstColumn="0" w:lastRowLastColumn="0"/>
+            </w:pPr>
+            <w:r>
+              <w:t>API : Valide l'autorisation de création de la ressource</w:t>
+            </w:r>
+          </w:p>
+        </w:tc>
+        <w:tc>
+          <w:tcPr>
+            <w:tcW w:w="1167" w:type="dxa"/>
+          </w:tcPr>
+          <w:p>
+            <w:pPr>
+              <w:cnfStyle w:val="000000100000" w:firstRow="0" w:lastRow="0" w:firstColumn="0" w:lastColumn="0" w:oddVBand="0" w:evenVBand="0" w:oddHBand="1" w:evenHBand="0" w:firstRowFirstColumn="0" w:firstRowLastColumn="0" w:lastRowFirstColumn="0" w:lastRowLastColumn="0"/>
+            </w:pPr>
+          </w:p>
+        </w:tc>
+      </w:tr>
+      <w:tr>
+        <w:tc>
+          <w:tcPr>
+            <w:cnfStyle w:val="001000000000" w:firstRow="0" w:lastRow="0" w:firstColumn="1" w:lastColumn="0" w:oddVBand="0" w:evenVBand="0" w:oddHBand="0" w:evenHBand="0" w:firstRowFirstColumn="0" w:firstRowLastColumn="0" w:lastRowFirstColumn="0" w:lastRowLastColumn="0"/>
+            <w:tcW w:w="1957" w:type="dxa"/>
+            <w:vMerge/>
+          </w:tcPr>
+          <w:p/>
+        </w:tc>
+        <w:tc>
+          <w:tcPr>
+            <w:tcW w:w="870" w:type="dxa"/>
+          </w:tcPr>
+          <w:p>
+            <w:pPr>
+              <w:jc w:val="center"/>
+              <w:cnfStyle w:val="000000000000" w:firstRow="0" w:lastRow="0" w:firstColumn="0" w:lastColumn="0" w:oddVBand="0" w:evenVBand="0" w:oddHBand="0" w:evenHBand="0" w:firstRowFirstColumn="0" w:firstRowLastColumn="0" w:lastRowFirstColumn="0" w:lastRowLastColumn="0"/>
+            </w:pPr>
+            <w:r>
+              <w:t>4</w:t>
+            </w:r>
+          </w:p>
+        </w:tc>
+        <w:tc>
+          <w:tcPr>
+            <w:tcW w:w="5066" w:type="dxa"/>
+          </w:tcPr>
+          <w:p>
+            <w:pPr>
+              <w:cnfStyle w:val="000000000000" w:firstRow="0" w:lastRow="0" w:firstColumn="0" w:lastColumn="0" w:oddVBand="0" w:evenVBand="0" w:oddHBand="0" w:evenHBand="0" w:firstRowFirstColumn="0" w:firstRowLastColumn="0" w:lastRowFirstColumn="0" w:lastRowLastColumn="0"/>
+            </w:pPr>
+            <w:r>
+              <w:t>API : enregistre les informations dans la base de données</w:t>
+            </w:r>
+          </w:p>
+        </w:tc>
+        <w:tc>
+          <w:tcPr>
+            <w:tcW w:w="1167" w:type="dxa"/>
+          </w:tcPr>
+          <w:p>
+            <w:pPr>
+              <w:cnfStyle w:val="000000000000" w:firstRow="0" w:lastRow="0" w:firstColumn="0" w:lastColumn="0" w:oddVBand="0" w:evenVBand="0" w:oddHBand="0" w:evenHBand="0" w:firstRowFirstColumn="0" w:firstRowLastColumn="0" w:lastRowFirstColumn="0" w:lastRowLastColumn="0"/>
+            </w:pPr>
+          </w:p>
+        </w:tc>
+      </w:tr>
+      <w:tr>
+        <w:trPr>
+          <w:cnfStyle w:val="000000100000" w:firstRow="0" w:lastRow="0" w:firstColumn="0" w:lastColumn="0" w:oddVBand="0" w:evenVBand="0" w:oddHBand="1" w:evenHBand="0" w:firstRowFirstColumn="0" w:firstRowLastColumn="0" w:lastRowFirstColumn="0" w:lastRowLastColumn="0"/>
+        </w:trPr>
+        <w:tc>
+          <w:tcPr>
+            <w:cnfStyle w:val="001000000000" w:firstRow="0" w:lastRow="0" w:firstColumn="1" w:lastColumn="0" w:oddVBand="0" w:evenVBand="0" w:oddHBand="0" w:evenHBand="0" w:firstRowFirstColumn="0" w:firstRowLastColumn="0" w:lastRowFirstColumn="0" w:lastRowLastColumn="0"/>
+            <w:tcW w:w="1957" w:type="dxa"/>
+            <w:vMerge/>
+            <w:tcBorders>
+              <w:bottom w:val="single" w:sz="4" w:space="0" w:color="auto"/>
+            </w:tcBorders>
+          </w:tcPr>
+          <w:p/>
+        </w:tc>
+        <w:tc>
+          <w:tcPr>
+            <w:tcW w:w="870" w:type="dxa"/>
+          </w:tcPr>
+          <w:p>
+            <w:pPr>
+              <w:jc w:val="center"/>
+              <w:cnfStyle w:val="000000100000" w:firstRow="0" w:lastRow="0" w:firstColumn="0" w:lastColumn="0" w:oddVBand="0" w:evenVBand="0" w:oddHBand="1" w:evenHBand="0" w:firstRowFirstColumn="0" w:firstRowLastColumn="0" w:lastRowFirstColumn="0" w:lastRowLastColumn="0"/>
+            </w:pPr>
+            <w:r>
+              <w:t>5</w:t>
+            </w:r>
+          </w:p>
+        </w:tc>
+        <w:tc>
+          <w:tcPr>
+            <w:tcW w:w="5066" w:type="dxa"/>
+          </w:tcPr>
+          <w:p>
+            <w:pPr>
+              <w:cnfStyle w:val="000000100000" w:firstRow="0" w:lastRow="0" w:firstColumn="0" w:lastColumn="0" w:oddVBand="0" w:evenVBand="0" w:oddHBand="1" w:evenHBand="0" w:firstRowFirstColumn="0" w:firstRowLastColumn="0" w:lastRowFirstColumn="0" w:lastRowLastColumn="0"/>
+            </w:pPr>
+            <w:r>
+              <w:t>API : Retourne l'état de l'enregistrement au membre</w:t>
+            </w:r>
+          </w:p>
+        </w:tc>
+        <w:tc>
+          <w:tcPr>
+            <w:tcW w:w="1167" w:type="dxa"/>
+          </w:tcPr>
+          <w:p>
+            <w:pPr>
+              <w:cnfStyle w:val="000000100000" w:firstRow="0" w:lastRow="0" w:firstColumn="0" w:lastColumn="0" w:oddVBand="0" w:evenVBand="0" w:oddHBand="1" w:evenHBand="0" w:firstRowFirstColumn="0" w:firstRowLastColumn="0" w:lastRowFirstColumn="0" w:lastRowLastColumn="0"/>
+            </w:pPr>
+          </w:p>
+        </w:tc>
+      </w:tr>
+      <w:tr>
+        <w:trPr>
+          <w:trHeight w:val="409"/>
+        </w:trPr>
+        <w:tc>
+          <w:tcPr>
+            <w:cnfStyle w:val="001000000000" w:firstRow="0" w:lastRow="0" w:firstColumn="1" w:lastColumn="0" w:oddVBand="0" w:evenVBand="0" w:oddHBand="0" w:evenHBand="0" w:firstRowFirstColumn="0" w:firstRowLastColumn="0" w:lastRowFirstColumn="0" w:lastRowLastColumn="0"/>
+            <w:tcW w:w="1957" w:type="dxa"/>
+            <w:vMerge w:val="restart"/>
+            <w:tcBorders>
+              <w:top w:val="single" w:sz="4" w:space="0" w:color="auto"/>
+            </w:tcBorders>
+          </w:tcPr>
+          <w:p>
+            <w:pPr>
+              <w:jc w:val="left"/>
+            </w:pPr>
+            <w:r>
+              <w:t>Extensions</w:t>
+            </w:r>
+          </w:p>
+        </w:tc>
+        <w:tc>
+          <w:tcPr>
+            <w:tcW w:w="870" w:type="dxa"/>
+          </w:tcPr>
+          <w:p>
+            <w:pPr>
+              <w:jc w:val="center"/>
+              <w:cnfStyle w:val="000000000000" w:firstRow="0" w:lastRow="0" w:firstColumn="0" w:lastColumn="0" w:oddVBand="0" w:evenVBand="0" w:oddHBand="0" w:evenHBand="0" w:firstRowFirstColumn="0" w:firstRowLastColumn="0" w:lastRowFirstColumn="0" w:lastRowLastColumn="0"/>
+            </w:pPr>
+            <w:r>
+              <w:t>2a</w:t>
+            </w:r>
+          </w:p>
+        </w:tc>
+        <w:tc>
+          <w:tcPr>
+            <w:tcW w:w="5066" w:type="dxa"/>
+          </w:tcPr>
+          <w:p>
+            <w:pPr>
+              <w:cnfStyle w:val="000000000000" w:firstRow="0" w:lastRow="0" w:firstColumn="0" w:lastColumn="0" w:oddVBand="0" w:evenVBand="0" w:oddHBand="0" w:evenHBand="0" w:firstRowFirstColumn="0" w:firstRowLastColumn="0" w:lastRowFirstColumn="0" w:lastRowLastColumn="0"/>
+            </w:pPr>
+            <w:r>
+              <w:t>Autorisation non valide</w:t>
+            </w:r>
+          </w:p>
+          <w:p>
+            <w:pPr>
+              <w:cnfStyle w:val="000000000000" w:firstRow="0" w:lastRow="0" w:firstColumn="0" w:lastColumn="0" w:oddVBand="0" w:evenVBand="0" w:oddHBand="0" w:evenHBand="0" w:firstRowFirstColumn="0" w:firstRowLastColumn="0" w:lastRowFirstColumn="0" w:lastRowLastColumn="0"/>
+            </w:pPr>
+            <w:r>
+              <w:t>API : Retourne une erreur d'autorisation</w:t>
+            </w:r>
+          </w:p>
+        </w:tc>
+        <w:tc>
+          <w:tcPr>
+            <w:tcW w:w="1167" w:type="dxa"/>
+          </w:tcPr>
+          <w:p>
+            <w:pPr>
+              <w:cnfStyle w:val="000000000000" w:firstRow="0" w:lastRow="0" w:firstColumn="0" w:lastColumn="0" w:oddVBand="0" w:evenVBand="0" w:oddHBand="0" w:evenHBand="0" w:firstRowFirstColumn="0" w:firstRowLastColumn="0" w:lastRowFirstColumn="0" w:lastRowLastColumn="0"/>
+            </w:pPr>
+          </w:p>
+        </w:tc>
+      </w:tr>
+      <w:tr>
+        <w:trPr>
+          <w:cnfStyle w:val="000000100000" w:firstRow="0" w:lastRow="0" w:firstColumn="0" w:lastColumn="0" w:oddVBand="0" w:evenVBand="0" w:oddHBand="1" w:evenHBand="0" w:firstRowFirstColumn="0" w:firstRowLastColumn="0" w:lastRowFirstColumn="0" w:lastRowLastColumn="0"/>
+          <w:trHeight w:val="409"/>
+        </w:trPr>
+        <w:tc>
+          <w:tcPr>
+            <w:cnfStyle w:val="001000000000" w:firstRow="0" w:lastRow="0" w:firstColumn="1" w:lastColumn="0" w:oddVBand="0" w:evenVBand="0" w:oddHBand="0" w:evenHBand="0" w:firstRowFirstColumn="0" w:firstRowLastColumn="0" w:lastRowFirstColumn="0" w:lastRowLastColumn="0"/>
+            <w:tcW w:w="1957" w:type="dxa"/>
+            <w:vMerge/>
+          </w:tcPr>
+          <w:p>
+            <w:pPr>
+              <w:jc w:val="left"/>
+            </w:pPr>
+          </w:p>
+        </w:tc>
+        <w:tc>
+          <w:tcPr>
+            <w:tcW w:w="870" w:type="dxa"/>
+          </w:tcPr>
+          <w:p>
+            <w:pPr>
+              <w:jc w:val="center"/>
+              <w:cnfStyle w:val="000000100000" w:firstRow="0" w:lastRow="0" w:firstColumn="0" w:lastColumn="0" w:oddVBand="0" w:evenVBand="0" w:oddHBand="1" w:evenHBand="0" w:firstRowFirstColumn="0" w:firstRowLastColumn="0" w:lastRowFirstColumn="0" w:lastRowLastColumn="0"/>
+            </w:pPr>
+            <w:r>
+              <w:t>3a</w:t>
+            </w:r>
+          </w:p>
+        </w:tc>
+        <w:tc>
+          <w:tcPr>
+            <w:tcW w:w="5066" w:type="dxa"/>
+          </w:tcPr>
+          <w:p>
+            <w:pPr>
+              <w:cnfStyle w:val="000000100000" w:firstRow="0" w:lastRow="0" w:firstColumn="0" w:lastColumn="0" w:oddVBand="0" w:evenVBand="0" w:oddHBand="1" w:evenHBand="0" w:firstRowFirstColumn="0" w:firstRowLastColumn="0" w:lastRowFirstColumn="0" w:lastRowLastColumn="0"/>
+            </w:pPr>
+            <w:r>
+              <w:t>Format de date de début invalide</w:t>
+            </w:r>
+          </w:p>
+          <w:p>
+            <w:pPr>
+              <w:cnfStyle w:val="000000100000" w:firstRow="0" w:lastRow="0" w:firstColumn="0" w:lastColumn="0" w:oddVBand="0" w:evenVBand="0" w:oddHBand="1" w:evenHBand="0" w:firstRowFirstColumn="0" w:firstRowLastColumn="0" w:lastRowFirstColumn="0" w:lastRowLastColumn="0"/>
+            </w:pPr>
+            <w:r>
+              <w:t>API : Retourne une erreur de format de date</w:t>
+            </w:r>
+          </w:p>
+        </w:tc>
+        <w:tc>
+          <w:tcPr>
+            <w:tcW w:w="1167" w:type="dxa"/>
+          </w:tcPr>
+          <w:p>
+            <w:pPr>
+              <w:cnfStyle w:val="000000100000" w:firstRow="0" w:lastRow="0" w:firstColumn="0" w:lastColumn="0" w:oddVBand="0" w:evenVBand="0" w:oddHBand="1" w:evenHBand="0" w:firstRowFirstColumn="0" w:firstRowLastColumn="0" w:lastRowFirstColumn="0" w:lastRowLastColumn="0"/>
+            </w:pPr>
+          </w:p>
+        </w:tc>
+      </w:tr>
+      <w:tr>
+        <w:trPr>
+          <w:trHeight w:val="409"/>
+        </w:trPr>
+        <w:tc>
+          <w:tcPr>
+            <w:cnfStyle w:val="001000000000" w:firstRow="0" w:lastRow="0" w:firstColumn="1" w:lastColumn="0" w:oddVBand="0" w:evenVBand="0" w:oddHBand="0" w:evenHBand="0" w:firstRowFirstColumn="0" w:firstRowLastColumn="0" w:lastRowFirstColumn="0" w:lastRowLastColumn="0"/>
+            <w:tcW w:w="1957" w:type="dxa"/>
+            <w:vMerge/>
+          </w:tcPr>
+          <w:p>
+            <w:pPr>
+              <w:jc w:val="left"/>
+            </w:pPr>
+          </w:p>
+        </w:tc>
+        <w:tc>
+          <w:tcPr>
+            <w:tcW w:w="870" w:type="dxa"/>
+          </w:tcPr>
+          <w:p>
+            <w:pPr>
+              <w:jc w:val="center"/>
+              <w:cnfStyle w:val="000000000000" w:firstRow="0" w:lastRow="0" w:firstColumn="0" w:lastColumn="0" w:oddVBand="0" w:evenVBand="0" w:oddHBand="0" w:evenHBand="0" w:firstRowFirstColumn="0" w:firstRowLastColumn="0" w:lastRowFirstColumn="0" w:lastRowLastColumn="0"/>
+            </w:pPr>
+            <w:r>
+              <w:t>3b</w:t>
+            </w:r>
+          </w:p>
+        </w:tc>
+        <w:tc>
+          <w:tcPr>
+            <w:tcW w:w="5066" w:type="dxa"/>
+          </w:tcPr>
+          <w:p>
+            <w:pPr>
+              <w:cnfStyle w:val="000000000000" w:firstRow="0" w:lastRow="0" w:firstColumn="0" w:lastColumn="0" w:oddVBand="0" w:evenVBand="0" w:oddHBand="0" w:evenHBand="0" w:firstRowFirstColumn="0" w:firstRowLastColumn="0" w:lastRowFirstColumn="0" w:lastRowLastColumn="0"/>
+            </w:pPr>
+            <w:r>
+              <w:t xml:space="preserve">Format de date de fin invalide </w:t>
+            </w:r>
+          </w:p>
+          <w:p>
+            <w:pPr>
+              <w:cnfStyle w:val="000000000000" w:firstRow="0" w:lastRow="0" w:firstColumn="0" w:lastColumn="0" w:oddVBand="0" w:evenVBand="0" w:oddHBand="0" w:evenHBand="0" w:firstRowFirstColumn="0" w:firstRowLastColumn="0" w:lastRowFirstColumn="0" w:lastRowLastColumn="0"/>
+            </w:pPr>
+            <w:r>
+              <w:t>API : Retourne une erreur de format de date</w:t>
+            </w:r>
+          </w:p>
+        </w:tc>
+        <w:tc>
+          <w:tcPr>
+            <w:tcW w:w="1167" w:type="dxa"/>
+          </w:tcPr>
+          <w:p>
+            <w:pPr>
+              <w:cnfStyle w:val="000000000000" w:firstRow="0" w:lastRow="0" w:firstColumn="0" w:lastColumn="0" w:oddVBand="0" w:evenVBand="0" w:oddHBand="0" w:evenHBand="0" w:firstRowFirstColumn="0" w:firstRowLastColumn="0" w:lastRowFirstColumn="0" w:lastRowLastColumn="0"/>
+            </w:pPr>
+          </w:p>
+        </w:tc>
+      </w:tr>
+      <w:tr>
+        <w:trPr>
+          <w:cnfStyle w:val="000000100000" w:firstRow="0" w:lastRow="0" w:firstColumn="0" w:lastColumn="0" w:oddVBand="0" w:evenVBand="0" w:oddHBand="1" w:evenHBand="0" w:firstRowFirstColumn="0" w:firstRowLastColumn="0" w:lastRowFirstColumn="0" w:lastRowLastColumn="0"/>
+        </w:trPr>
+        <w:tc>
+          <w:tcPr>
+            <w:cnfStyle w:val="001000000000" w:firstRow="0" w:lastRow="0" w:firstColumn="1" w:lastColumn="0" w:oddVBand="0" w:evenVBand="0" w:oddHBand="0" w:evenHBand="0" w:firstRowFirstColumn="0" w:firstRowLastColumn="0" w:lastRowFirstColumn="0" w:lastRowLastColumn="0"/>
+            <w:tcW w:w="1957" w:type="dxa"/>
+            <w:vMerge/>
+          </w:tcPr>
+          <w:p/>
+        </w:tc>
+        <w:tc>
+          <w:tcPr>
+            <w:tcW w:w="870" w:type="dxa"/>
+          </w:tcPr>
+          <w:p>
+            <w:pPr>
+              <w:jc w:val="center"/>
+              <w:cnfStyle w:val="000000100000" w:firstRow="0" w:lastRow="0" w:firstColumn="0" w:lastColumn="0" w:oddVBand="0" w:evenVBand="0" w:oddHBand="1" w:evenHBand="0" w:firstRowFirstColumn="0" w:firstRowLastColumn="0" w:lastRowFirstColumn="0" w:lastRowLastColumn="0"/>
+            </w:pPr>
+            <w:r>
+              <w:t>3c</w:t>
+            </w:r>
+          </w:p>
+        </w:tc>
+        <w:tc>
+          <w:tcPr>
+            <w:tcW w:w="5066" w:type="dxa"/>
+          </w:tcPr>
+          <w:p>
+            <w:pPr>
+              <w:cnfStyle w:val="000000100000" w:firstRow="0" w:lastRow="0" w:firstColumn="0" w:lastColumn="0" w:oddVBand="0" w:evenVBand="0" w:oddHBand="1" w:evenHBand="0" w:firstRowFirstColumn="0" w:firstRowLastColumn="0" w:lastRowFirstColumn="0" w:lastRowLastColumn="0"/>
+            </w:pPr>
+            <w:r>
+              <w:t>ID de type d'activité inexistant</w:t>
+            </w:r>
+          </w:p>
+          <w:p>
+            <w:pPr>
+              <w:cnfStyle w:val="000000100000" w:firstRow="0" w:lastRow="0" w:firstColumn="0" w:lastColumn="0" w:oddVBand="0" w:evenVBand="0" w:oddHBand="1" w:evenHBand="0" w:firstRowFirstColumn="0" w:firstRowLastColumn="0" w:lastRowFirstColumn="0" w:lastRowLastColumn="0"/>
+            </w:pPr>
+            <w:r>
+              <w:t>API : Retourne une erreur de format d'activité</w:t>
+            </w:r>
+          </w:p>
+        </w:tc>
+        <w:tc>
+          <w:tcPr>
+            <w:tcW w:w="1167" w:type="dxa"/>
+          </w:tcPr>
+          <w:p>
+            <w:pPr>
+              <w:cnfStyle w:val="000000100000" w:firstRow="0" w:lastRow="0" w:firstColumn="0" w:lastColumn="0" w:oddVBand="0" w:evenVBand="0" w:oddHBand="1" w:evenHBand="0" w:firstRowFirstColumn="0" w:firstRowLastColumn="0" w:lastRowFirstColumn="0" w:lastRowLastColumn="0"/>
+            </w:pPr>
+          </w:p>
+        </w:tc>
+      </w:tr>
+      <w:tr>
+        <w:tc>
+          <w:tcPr>
+            <w:cnfStyle w:val="001000000000" w:firstRow="0" w:lastRow="0" w:firstColumn="1" w:lastColumn="0" w:oddVBand="0" w:evenVBand="0" w:oddHBand="0" w:evenHBand="0" w:firstRowFirstColumn="0" w:firstRowLastColumn="0" w:lastRowFirstColumn="0" w:lastRowLastColumn="0"/>
+            <w:tcW w:w="1957" w:type="dxa"/>
+            <w:vMerge/>
+          </w:tcPr>
+          <w:p/>
+        </w:tc>
+        <w:tc>
+          <w:tcPr>
+            <w:tcW w:w="870" w:type="dxa"/>
+          </w:tcPr>
+          <w:p>
+            <w:pPr>
+              <w:jc w:val="center"/>
+              <w:cnfStyle w:val="000000000000" w:firstRow="0" w:lastRow="0" w:firstColumn="0" w:lastColumn="0" w:oddVBand="0" w:evenVBand="0" w:oddHBand="0" w:evenHBand="0" w:firstRowFirstColumn="0" w:firstRowLastColumn="0" w:lastRowFirstColumn="0" w:lastRowLastColumn="0"/>
+            </w:pPr>
+            <w:r>
+              <w:t>3d</w:t>
+            </w:r>
+          </w:p>
+        </w:tc>
+        <w:tc>
+          <w:tcPr>
+            <w:tcW w:w="5066" w:type="dxa"/>
+          </w:tcPr>
+          <w:p>
+            <w:pPr>
+              <w:cnfStyle w:val="000000000000" w:firstRow="0" w:lastRow="0" w:firstColumn="0" w:lastColumn="0" w:oddVBand="0" w:evenVBand="0" w:oddHBand="0" w:evenHBand="0" w:firstRowFirstColumn="0" w:firstRowLastColumn="0" w:lastRowFirstColumn="0" w:lastRowLastColumn="0"/>
+            </w:pPr>
+            <w:r>
+              <w:t>Champs fichier GPX vide, autres champs vides</w:t>
+            </w:r>
+          </w:p>
+          <w:p>
+            <w:pPr>
+              <w:cnfStyle w:val="000000000000" w:firstRow="0" w:lastRow="0" w:firstColumn="0" w:lastColumn="0" w:oddVBand="0" w:evenVBand="0" w:oddHBand="0" w:evenHBand="0" w:firstRowFirstColumn="0" w:firstRowLastColumn="0" w:lastRowFirstColumn="0" w:lastRowLastColumn="0"/>
+            </w:pPr>
+            <w:r>
+              <w:t>API : Retourne une erreur de champs manquant</w:t>
+            </w:r>
+          </w:p>
+        </w:tc>
+        <w:tc>
+          <w:tcPr>
+            <w:tcW w:w="1167" w:type="dxa"/>
+          </w:tcPr>
+          <w:p>
+            <w:pPr>
+              <w:cnfStyle w:val="000000000000" w:firstRow="0" w:lastRow="0" w:firstColumn="0" w:lastColumn="0" w:oddVBand="0" w:evenVBand="0" w:oddHBand="0" w:evenHBand="0" w:firstRowFirstColumn="0" w:firstRowLastColumn="0" w:lastRowFirstColumn="0" w:lastRowLastColumn="0"/>
+            </w:pPr>
+          </w:p>
+        </w:tc>
+      </w:tr>
+    </w:tbl>
+    <w:p>
+      <w:pPr>
+        <w:jc w:val="left"/>
+        <w:rPr>
+          <w:b/>
+        </w:rPr>
+      </w:pPr>
+    </w:p>
     <w:p/>
     <w:p>
       <w:pPr>
@@ -18406,16 +18813,8 @@
         <w:rPr>
           <w:i/>
         </w:rPr>
-        <w:t xml:space="preserve">Pour chaque partie testée de votre projet, il faut </w:t>
-      </w:r>
-      <w:proofErr w:type="gramStart"/>
-      <w:r>
-        <w:rPr>
-          <w:i/>
-        </w:rPr>
-        <w:t>décrire:</w:t>
-      </w:r>
-      <w:proofErr w:type="gramEnd"/>
+        <w:t>Pour chaque partie testée de votre projet, il faut décrire:</w:t>
+      </w:r>
     </w:p>
     <w:p>
       <w:pPr>
@@ -18437,19 +18836,11 @@
           <w:i/>
         </w:rPr>
       </w:pPr>
-      <w:proofErr w:type="gramStart"/>
       <w:r>
         <w:rPr>
           <w:i/>
         </w:rPr>
-        <w:t>les</w:t>
-      </w:r>
-      <w:proofErr w:type="gramEnd"/>
-      <w:r>
-        <w:rPr>
-          <w:i/>
-        </w:rPr>
-        <w:t xml:space="preserve"> conditions exactes de chaque test</w:t>
+        <w:t>les conditions exactes de chaque test</w:t>
       </w:r>
     </w:p>
     <w:p>
@@ -18462,19 +18853,11 @@
           <w:i/>
         </w:rPr>
       </w:pPr>
-      <w:proofErr w:type="gramStart"/>
       <w:r>
         <w:rPr>
           <w:i/>
         </w:rPr>
-        <w:t>les</w:t>
-      </w:r>
-      <w:proofErr w:type="gramEnd"/>
-      <w:r>
-        <w:rPr>
-          <w:i/>
-        </w:rPr>
-        <w:t xml:space="preserve"> preuves de test (papier ou fichier)</w:t>
+        <w:t>les preuves de test (papier ou fichier)</w:t>
       </w:r>
     </w:p>
     <w:p>
@@ -18487,19 +18870,11 @@
           <w:i/>
         </w:rPr>
       </w:pPr>
-      <w:proofErr w:type="gramStart"/>
       <w:r>
         <w:rPr>
           <w:i/>
         </w:rPr>
-        <w:t>tests</w:t>
-      </w:r>
-      <w:proofErr w:type="gramEnd"/>
-      <w:r>
-        <w:rPr>
-          <w:i/>
-        </w:rPr>
-        <w:t xml:space="preserve"> sans preuve: fournir au moins une description </w:t>
+        <w:t xml:space="preserve">tests sans preuve: fournir au moins une description </w:t>
       </w:r>
     </w:p>
     <w:p>
@@ -18545,21 +18920,7 @@
         <w:rPr>
           <w:i/>
         </w:rPr>
-        <w:t xml:space="preserve">S'il reste encore des </w:t>
-      </w:r>
-      <w:proofErr w:type="gramStart"/>
-      <w:r>
-        <w:rPr>
-          <w:i/>
-        </w:rPr>
-        <w:t>erreurs:</w:t>
-      </w:r>
-      <w:proofErr w:type="gramEnd"/>
-      <w:r>
-        <w:rPr>
-          <w:i/>
-        </w:rPr>
-        <w:t xml:space="preserve"> </w:t>
+        <w:t xml:space="preserve">S'il reste encore des erreurs: </w:t>
       </w:r>
     </w:p>
     <w:p>
@@ -18703,21 +19064,12 @@
           <w:i/>
         </w:rPr>
       </w:pPr>
-      <w:proofErr w:type="gramStart"/>
       <w:r>
         <w:rPr>
           <w:rFonts w:cs="Arial"/>
           <w:i/>
         </w:rPr>
-        <w:t>le</w:t>
-      </w:r>
-      <w:proofErr w:type="gramEnd"/>
-      <w:r>
-        <w:rPr>
-          <w:rFonts w:cs="Arial"/>
-          <w:i/>
-        </w:rPr>
-        <w:t xml:space="preserve"> rapport de projet</w:t>
+        <w:t>le rapport de projet</w:t>
       </w:r>
     </w:p>
     <w:p>
@@ -18731,21 +19083,12 @@
           <w:i/>
         </w:rPr>
       </w:pPr>
-      <w:proofErr w:type="gramStart"/>
       <w:r>
         <w:rPr>
           <w:rFonts w:cs="Arial"/>
           <w:i/>
         </w:rPr>
-        <w:t>le</w:t>
-      </w:r>
-      <w:proofErr w:type="gramEnd"/>
-      <w:r>
-        <w:rPr>
-          <w:rFonts w:cs="Arial"/>
-          <w:i/>
-        </w:rPr>
-        <w:t xml:space="preserve"> manuel d'Installation (en annexe)</w:t>
+        <w:t>le manuel d'Installation (en annexe)</w:t>
       </w:r>
     </w:p>
     <w:p>
@@ -18759,21 +19102,12 @@
           <w:i/>
         </w:rPr>
       </w:pPr>
-      <w:proofErr w:type="gramStart"/>
       <w:r>
         <w:rPr>
           <w:rFonts w:cs="Arial"/>
           <w:i/>
         </w:rPr>
-        <w:t>le</w:t>
-      </w:r>
-      <w:proofErr w:type="gramEnd"/>
-      <w:r>
-        <w:rPr>
-          <w:rFonts w:cs="Arial"/>
-          <w:i/>
-        </w:rPr>
-        <w:t xml:space="preserve"> manuel d'Utilisation avec des exemples graphiques (en annexe)</w:t>
+        <w:t>le manuel d'Utilisation avec des exemples graphiques (en annexe)</w:t>
       </w:r>
     </w:p>
     <w:p>
@@ -18787,21 +19121,12 @@
           <w:i/>
         </w:rPr>
       </w:pPr>
-      <w:proofErr w:type="gramStart"/>
       <w:r>
         <w:rPr>
           <w:rFonts w:cs="Arial"/>
           <w:i/>
         </w:rPr>
-        <w:t>autres</w:t>
-      </w:r>
-      <w:proofErr w:type="gramEnd"/>
-      <w:r>
-        <w:rPr>
-          <w:rFonts w:cs="Arial"/>
-          <w:i/>
-        </w:rPr>
-        <w:t>…</w:t>
+        <w:t>autres…</w:t>
       </w:r>
     </w:p>
     <w:p>
@@ -18871,18 +19196,8 @@
           <w:i/>
           <w:sz w:val="24"/>
         </w:rPr>
-        <w:t xml:space="preserve">Développez en tous cas les points </w:t>
-      </w:r>
-      <w:proofErr w:type="gramStart"/>
-      <w:r>
-        <w:rPr>
-          <w:rFonts w:ascii="Arial" w:hAnsi="Arial" w:cs="Arial"/>
-          <w:i/>
-          <w:sz w:val="24"/>
-        </w:rPr>
-        <w:t>suivants:</w:t>
-      </w:r>
-      <w:proofErr w:type="gramEnd"/>
+        <w:t>Développez en tous cas les points suivants:</w:t>
+      </w:r>
     </w:p>
     <w:p>
       <w:pPr>
@@ -19075,21 +19390,7 @@
         <w:rPr>
           <w:i/>
         </w:rPr>
-        <w:t xml:space="preserve"> (Titre, auteur, date), des sites Internet (URL) consultés, des articles (Revue, date, titre, </w:t>
-      </w:r>
-      <w:proofErr w:type="gramStart"/>
-      <w:r>
-        <w:rPr>
-          <w:i/>
-        </w:rPr>
-        <w:t>auteur)…</w:t>
-      </w:r>
-      <w:proofErr w:type="gramEnd"/>
-      <w:r>
-        <w:rPr>
-          <w:i/>
-        </w:rPr>
-        <w:t xml:space="preserve"> Et de toutes les aides externes (noms)   </w:t>
+        <w:t xml:space="preserve"> (Titre, auteur, date), des sites Internet (URL) consultés, des articles (Revue, date, titre, auteur)… Et de toutes les aides externes (noms)   </w:t>
       </w:r>
     </w:p>
     <w:p>
@@ -19226,7 +19527,7 @@
 </file>
 
 <file path=word/endnotes.xml><?xml version="1.0" encoding="utf-8"?>
-<w:endnotes xmlns:wpc="http://schemas.microsoft.com/office/word/2010/wordprocessingCanvas" xmlns:cx="http://schemas.microsoft.com/office/drawing/2014/chartex" xmlns:cx1="http://schemas.microsoft.com/office/drawing/2015/9/8/chartex" xmlns:cx2="http://schemas.microsoft.com/office/drawing/2015/10/21/chartex" xmlns:cx3="http://schemas.microsoft.com/office/drawing/2016/5/9/chartex" xmlns:cx4="http://schemas.microsoft.com/office/drawing/2016/5/10/chartex" xmlns:cx5="http://schemas.microsoft.com/office/drawing/2016/5/11/chartex" xmlns:cx6="http://schemas.microsoft.com/office/drawing/2016/5/12/chartex" xmlns:cx7="http://schemas.microsoft.com/office/drawing/2016/5/13/chartex" xmlns:cx8="http://schemas.microsoft.com/office/drawing/2016/5/14/chartex" xmlns:mc="http://schemas.openxmlformats.org/markup-compatibility/2006" xmlns:aink="http://schemas.microsoft.com/office/drawing/2016/ink" xmlns:am3d="http://schemas.microsoft.com/office/drawing/2017/model3d" xmlns:o="urn:schemas-microsoft-com:office:office" xmlns:r="http://schemas.openxmlformats.org/officeDocument/2006/relationships" xmlns:m="http://schemas.openxmlformats.org/officeDocument/2006/math" xmlns:v="urn:schemas-microsoft-com:vml" xmlns:wp14="http://schemas.microsoft.com/office/word/2010/wordprocessingDrawing" xmlns:wp="http://schemas.openxmlformats.org/drawingml/2006/wordprocessingDrawing" xmlns:w10="urn:schemas-microsoft-com:office:word" xmlns:w="http://schemas.openxmlformats.org/wordprocessingml/2006/main" xmlns:w14="http://schemas.microsoft.com/office/word/2010/wordml" xmlns:w15="http://schemas.microsoft.com/office/word/2012/wordml" xmlns:w16cid="http://schemas.microsoft.com/office/word/2016/wordml/cid" xmlns:w16se="http://schemas.microsoft.com/office/word/2015/wordml/symex" xmlns:wpg="http://schemas.microsoft.com/office/word/2010/wordprocessingGroup" xmlns:wpi="http://schemas.microsoft.com/office/word/2010/wordprocessingInk" xmlns:wne="http://schemas.microsoft.com/office/word/2006/wordml" xmlns:wps="http://schemas.microsoft.com/office/word/2010/wordprocessingShape" mc:Ignorable="w14 w15 w16se w16cid wp14">
+<w:endnotes xmlns:wpc="http://schemas.microsoft.com/office/word/2010/wordprocessingCanvas" xmlns:cx="http://schemas.microsoft.com/office/drawing/2014/chartex" xmlns:cx1="http://schemas.microsoft.com/office/drawing/2015/9/8/chartex" xmlns:mc="http://schemas.openxmlformats.org/markup-compatibility/2006" xmlns:o="urn:schemas-microsoft-com:office:office" xmlns:r="http://schemas.openxmlformats.org/officeDocument/2006/relationships" xmlns:m="http://schemas.openxmlformats.org/officeDocument/2006/math" xmlns:v="urn:schemas-microsoft-com:vml" xmlns:wp14="http://schemas.microsoft.com/office/word/2010/wordprocessingDrawing" xmlns:wp="http://schemas.openxmlformats.org/drawingml/2006/wordprocessingDrawing" xmlns:w10="urn:schemas-microsoft-com:office:word" xmlns:w="http://schemas.openxmlformats.org/wordprocessingml/2006/main" xmlns:w14="http://schemas.microsoft.com/office/word/2010/wordml" xmlns:w15="http://schemas.microsoft.com/office/word/2012/wordml" xmlns:w16se="http://schemas.microsoft.com/office/word/2015/wordml/symex" xmlns:wpg="http://schemas.microsoft.com/office/word/2010/wordprocessingGroup" xmlns:wpi="http://schemas.microsoft.com/office/word/2010/wordprocessingInk" xmlns:wne="http://schemas.microsoft.com/office/word/2006/wordml" xmlns:wps="http://schemas.microsoft.com/office/word/2010/wordprocessingShape" mc:Ignorable="w14 w15 w16se wp14">
   <w:endnote w:type="separator" w:id="-1">
     <w:p>
       <w:r>
@@ -19245,7 +19546,7 @@
 </file>
 
 <file path=word/footer1.xml><?xml version="1.0" encoding="utf-8"?>
-<w:ftr xmlns:wpc="http://schemas.microsoft.com/office/word/2010/wordprocessingCanvas" xmlns:cx="http://schemas.microsoft.com/office/drawing/2014/chartex" xmlns:cx1="http://schemas.microsoft.com/office/drawing/2015/9/8/chartex" xmlns:cx2="http://schemas.microsoft.com/office/drawing/2015/10/21/chartex" xmlns:cx3="http://schemas.microsoft.com/office/drawing/2016/5/9/chartex" xmlns:cx4="http://schemas.microsoft.com/office/drawing/2016/5/10/chartex" xmlns:cx5="http://schemas.microsoft.com/office/drawing/2016/5/11/chartex" xmlns:cx6="http://schemas.microsoft.com/office/drawing/2016/5/12/chartex" xmlns:cx7="http://schemas.microsoft.com/office/drawing/2016/5/13/chartex" xmlns:cx8="http://schemas.microsoft.com/office/drawing/2016/5/14/chartex" xmlns:mc="http://schemas.openxmlformats.org/markup-compatibility/2006" xmlns:aink="http://schemas.microsoft.com/office/drawing/2016/ink" xmlns:am3d="http://schemas.microsoft.com/office/drawing/2017/model3d" xmlns:o="urn:schemas-microsoft-com:office:office" xmlns:r="http://schemas.openxmlformats.org/officeDocument/2006/relationships" xmlns:m="http://schemas.openxmlformats.org/officeDocument/2006/math" xmlns:v="urn:schemas-microsoft-com:vml" xmlns:wp14="http://schemas.microsoft.com/office/word/2010/wordprocessingDrawing" xmlns:wp="http://schemas.openxmlformats.org/drawingml/2006/wordprocessingDrawing" xmlns:w10="urn:schemas-microsoft-com:office:word" xmlns:w="http://schemas.openxmlformats.org/wordprocessingml/2006/main" xmlns:w14="http://schemas.microsoft.com/office/word/2010/wordml" xmlns:w15="http://schemas.microsoft.com/office/word/2012/wordml" xmlns:w16cid="http://schemas.microsoft.com/office/word/2016/wordml/cid" xmlns:w16se="http://schemas.microsoft.com/office/word/2015/wordml/symex" xmlns:wpg="http://schemas.microsoft.com/office/word/2010/wordprocessingGroup" xmlns:wpi="http://schemas.microsoft.com/office/word/2010/wordprocessingInk" xmlns:wne="http://schemas.microsoft.com/office/word/2006/wordml" xmlns:wps="http://schemas.microsoft.com/office/word/2010/wordprocessingShape" mc:Ignorable="w14 w15 w16se w16cid wp14">
+<w:ftr xmlns:wpc="http://schemas.microsoft.com/office/word/2010/wordprocessingCanvas" xmlns:cx="http://schemas.microsoft.com/office/drawing/2014/chartex" xmlns:cx1="http://schemas.microsoft.com/office/drawing/2015/9/8/chartex" xmlns:mc="http://schemas.openxmlformats.org/markup-compatibility/2006" xmlns:o="urn:schemas-microsoft-com:office:office" xmlns:r="http://schemas.openxmlformats.org/officeDocument/2006/relationships" xmlns:m="http://schemas.openxmlformats.org/officeDocument/2006/math" xmlns:v="urn:schemas-microsoft-com:vml" xmlns:wp14="http://schemas.microsoft.com/office/word/2010/wordprocessingDrawing" xmlns:wp="http://schemas.openxmlformats.org/drawingml/2006/wordprocessingDrawing" xmlns:w10="urn:schemas-microsoft-com:office:word" xmlns:w="http://schemas.openxmlformats.org/wordprocessingml/2006/main" xmlns:w14="http://schemas.microsoft.com/office/word/2010/wordml" xmlns:w15="http://schemas.microsoft.com/office/word/2012/wordml" xmlns:w16se="http://schemas.microsoft.com/office/word/2015/wordml/symex" xmlns:wpg="http://schemas.microsoft.com/office/word/2010/wordprocessingGroup" xmlns:wpi="http://schemas.microsoft.com/office/word/2010/wordprocessingInk" xmlns:wne="http://schemas.microsoft.com/office/word/2006/wordml" xmlns:wps="http://schemas.microsoft.com/office/word/2010/wordprocessingShape" mc:Ignorable="w14 w15 w16se wp14">
   <w:p>
     <w:pPr>
       <w:pStyle w:val="Pieddepage"/>
@@ -19261,21 +19562,12 @@
         <w:szCs w:val="16"/>
       </w:rPr>
     </w:pPr>
-    <w:proofErr w:type="gramStart"/>
     <w:r>
       <w:rPr>
         <w:sz w:val="16"/>
         <w:szCs w:val="16"/>
       </w:rPr>
-      <w:t>i</w:t>
-    </w:r>
-    <w:proofErr w:type="gramEnd"/>
-    <w:r>
-      <w:rPr>
-        <w:sz w:val="16"/>
-        <w:szCs w:val="16"/>
-      </w:rPr>
-      <w:t>-CQ VD Octobre 2010</w:t>
+      <w:t>i-CQ VD Octobre 2010</w:t>
     </w:r>
     <w:r>
       <w:rPr>
@@ -19315,7 +19607,7 @@
         <w:sz w:val="16"/>
         <w:szCs w:val="16"/>
       </w:rPr>
-      <w:t>22</w:t>
+      <w:t>13</w:t>
     </w:r>
     <w:r>
       <w:rPr>
@@ -19373,7 +19665,7 @@
 </file>
 
 <file path=word/footer2.xml><?xml version="1.0" encoding="utf-8"?>
-<w:ftr xmlns:wpc="http://schemas.microsoft.com/office/word/2010/wordprocessingCanvas" xmlns:cx="http://schemas.microsoft.com/office/drawing/2014/chartex" xmlns:cx1="http://schemas.microsoft.com/office/drawing/2015/9/8/chartex" xmlns:cx2="http://schemas.microsoft.com/office/drawing/2015/10/21/chartex" xmlns:cx3="http://schemas.microsoft.com/office/drawing/2016/5/9/chartex" xmlns:cx4="http://schemas.microsoft.com/office/drawing/2016/5/10/chartex" xmlns:cx5="http://schemas.microsoft.com/office/drawing/2016/5/11/chartex" xmlns:cx6="http://schemas.microsoft.com/office/drawing/2016/5/12/chartex" xmlns:cx7="http://schemas.microsoft.com/office/drawing/2016/5/13/chartex" xmlns:cx8="http://schemas.microsoft.com/office/drawing/2016/5/14/chartex" xmlns:mc="http://schemas.openxmlformats.org/markup-compatibility/2006" xmlns:aink="http://schemas.microsoft.com/office/drawing/2016/ink" xmlns:am3d="http://schemas.microsoft.com/office/drawing/2017/model3d" xmlns:o="urn:schemas-microsoft-com:office:office" xmlns:r="http://schemas.openxmlformats.org/officeDocument/2006/relationships" xmlns:m="http://schemas.openxmlformats.org/officeDocument/2006/math" xmlns:v="urn:schemas-microsoft-com:vml" xmlns:wp14="http://schemas.microsoft.com/office/word/2010/wordprocessingDrawing" xmlns:wp="http://schemas.openxmlformats.org/drawingml/2006/wordprocessingDrawing" xmlns:w10="urn:schemas-microsoft-com:office:word" xmlns:w="http://schemas.openxmlformats.org/wordprocessingml/2006/main" xmlns:w14="http://schemas.microsoft.com/office/word/2010/wordml" xmlns:w15="http://schemas.microsoft.com/office/word/2012/wordml" xmlns:w16cid="http://schemas.microsoft.com/office/word/2016/wordml/cid" xmlns:w16se="http://schemas.microsoft.com/office/word/2015/wordml/symex" xmlns:wpg="http://schemas.microsoft.com/office/word/2010/wordprocessingGroup" xmlns:wpi="http://schemas.microsoft.com/office/word/2010/wordprocessingInk" xmlns:wne="http://schemas.microsoft.com/office/word/2006/wordml" xmlns:wps="http://schemas.microsoft.com/office/word/2010/wordprocessingShape" mc:Ignorable="w14 w15 w16se w16cid wp14">
+<w:ftr xmlns:wpc="http://schemas.microsoft.com/office/word/2010/wordprocessingCanvas" xmlns:cx="http://schemas.microsoft.com/office/drawing/2014/chartex" xmlns:cx1="http://schemas.microsoft.com/office/drawing/2015/9/8/chartex" xmlns:mc="http://schemas.openxmlformats.org/markup-compatibility/2006" xmlns:o="urn:schemas-microsoft-com:office:office" xmlns:r="http://schemas.openxmlformats.org/officeDocument/2006/relationships" xmlns:m="http://schemas.openxmlformats.org/officeDocument/2006/math" xmlns:v="urn:schemas-microsoft-com:vml" xmlns:wp14="http://schemas.microsoft.com/office/word/2010/wordprocessingDrawing" xmlns:wp="http://schemas.openxmlformats.org/drawingml/2006/wordprocessingDrawing" xmlns:w10="urn:schemas-microsoft-com:office:word" xmlns:w="http://schemas.openxmlformats.org/wordprocessingml/2006/main" xmlns:w14="http://schemas.microsoft.com/office/word/2010/wordml" xmlns:w15="http://schemas.microsoft.com/office/word/2012/wordml" xmlns:w16se="http://schemas.microsoft.com/office/word/2015/wordml/symex" xmlns:wpg="http://schemas.microsoft.com/office/word/2010/wordprocessingGroup" xmlns:wpi="http://schemas.microsoft.com/office/word/2010/wordprocessingInk" xmlns:wne="http://schemas.microsoft.com/office/word/2006/wordml" xmlns:wps="http://schemas.microsoft.com/office/word/2010/wordprocessingShape" mc:Ignorable="w14 w15 w16se wp14">
   <w:p>
     <w:pPr>
       <w:pStyle w:val="Pieddepage"/>
@@ -19391,21 +19683,12 @@
         <w:szCs w:val="16"/>
       </w:rPr>
     </w:pPr>
-    <w:proofErr w:type="gramStart"/>
     <w:r>
       <w:rPr>
         <w:sz w:val="16"/>
         <w:szCs w:val="16"/>
       </w:rPr>
-      <w:t>i</w:t>
-    </w:r>
-    <w:proofErr w:type="gramEnd"/>
-    <w:r>
-      <w:rPr>
-        <w:sz w:val="16"/>
-        <w:szCs w:val="16"/>
-      </w:rPr>
-      <w:t>-CQ VD Octobre 2010</w:t>
+      <w:t>i-CQ VD Octobre 2010</w:t>
     </w:r>
     <w:r>
       <w:rPr>
@@ -19503,7 +19786,7 @@
 </file>
 
 <file path=word/footer3.xml><?xml version="1.0" encoding="utf-8"?>
-<w:ftr xmlns:wpc="http://schemas.microsoft.com/office/word/2010/wordprocessingCanvas" xmlns:cx="http://schemas.microsoft.com/office/drawing/2014/chartex" xmlns:cx1="http://schemas.microsoft.com/office/drawing/2015/9/8/chartex" xmlns:cx2="http://schemas.microsoft.com/office/drawing/2015/10/21/chartex" xmlns:cx3="http://schemas.microsoft.com/office/drawing/2016/5/9/chartex" xmlns:cx4="http://schemas.microsoft.com/office/drawing/2016/5/10/chartex" xmlns:cx5="http://schemas.microsoft.com/office/drawing/2016/5/11/chartex" xmlns:cx6="http://schemas.microsoft.com/office/drawing/2016/5/12/chartex" xmlns:cx7="http://schemas.microsoft.com/office/drawing/2016/5/13/chartex" xmlns:cx8="http://schemas.microsoft.com/office/drawing/2016/5/14/chartex" xmlns:mc="http://schemas.openxmlformats.org/markup-compatibility/2006" xmlns:aink="http://schemas.microsoft.com/office/drawing/2016/ink" xmlns:am3d="http://schemas.microsoft.com/office/drawing/2017/model3d" xmlns:o="urn:schemas-microsoft-com:office:office" xmlns:r="http://schemas.openxmlformats.org/officeDocument/2006/relationships" xmlns:m="http://schemas.openxmlformats.org/officeDocument/2006/math" xmlns:v="urn:schemas-microsoft-com:vml" xmlns:wp14="http://schemas.microsoft.com/office/word/2010/wordprocessingDrawing" xmlns:wp="http://schemas.openxmlformats.org/drawingml/2006/wordprocessingDrawing" xmlns:w10="urn:schemas-microsoft-com:office:word" xmlns:w="http://schemas.openxmlformats.org/wordprocessingml/2006/main" xmlns:w14="http://schemas.microsoft.com/office/word/2010/wordml" xmlns:w15="http://schemas.microsoft.com/office/word/2012/wordml" xmlns:w16cid="http://schemas.microsoft.com/office/word/2016/wordml/cid" xmlns:w16se="http://schemas.microsoft.com/office/word/2015/wordml/symex" xmlns:wpg="http://schemas.microsoft.com/office/word/2010/wordprocessingGroup" xmlns:wpi="http://schemas.microsoft.com/office/word/2010/wordprocessingInk" xmlns:wne="http://schemas.microsoft.com/office/word/2006/wordml" xmlns:wps="http://schemas.microsoft.com/office/word/2010/wordprocessingShape" mc:Ignorable="w14 w15 w16se w16cid wp14">
+<w:ftr xmlns:wpc="http://schemas.microsoft.com/office/word/2010/wordprocessingCanvas" xmlns:cx="http://schemas.microsoft.com/office/drawing/2014/chartex" xmlns:cx1="http://schemas.microsoft.com/office/drawing/2015/9/8/chartex" xmlns:mc="http://schemas.openxmlformats.org/markup-compatibility/2006" xmlns:o="urn:schemas-microsoft-com:office:office" xmlns:r="http://schemas.openxmlformats.org/officeDocument/2006/relationships" xmlns:m="http://schemas.openxmlformats.org/officeDocument/2006/math" xmlns:v="urn:schemas-microsoft-com:vml" xmlns:wp14="http://schemas.microsoft.com/office/word/2010/wordprocessingDrawing" xmlns:wp="http://schemas.openxmlformats.org/drawingml/2006/wordprocessingDrawing" xmlns:w10="urn:schemas-microsoft-com:office:word" xmlns:w="http://schemas.openxmlformats.org/wordprocessingml/2006/main" xmlns:w14="http://schemas.microsoft.com/office/word/2010/wordml" xmlns:w15="http://schemas.microsoft.com/office/word/2012/wordml" xmlns:w16se="http://schemas.microsoft.com/office/word/2015/wordml/symex" xmlns:wpg="http://schemas.microsoft.com/office/word/2010/wordprocessingGroup" xmlns:wpi="http://schemas.microsoft.com/office/word/2010/wordprocessingInk" xmlns:wne="http://schemas.microsoft.com/office/word/2006/wordml" xmlns:wps="http://schemas.microsoft.com/office/word/2010/wordprocessingShape" mc:Ignorable="w14 w15 w16se wp14">
   <w:p>
     <w:pPr>
       <w:pStyle w:val="Pieddepage"/>
@@ -19519,21 +19802,12 @@
         <w:szCs w:val="16"/>
       </w:rPr>
     </w:pPr>
-    <w:proofErr w:type="gramStart"/>
     <w:r>
       <w:rPr>
         <w:sz w:val="16"/>
         <w:szCs w:val="16"/>
       </w:rPr>
-      <w:t>i</w:t>
-    </w:r>
-    <w:proofErr w:type="gramEnd"/>
-    <w:r>
-      <w:rPr>
-        <w:sz w:val="16"/>
-        <w:szCs w:val="16"/>
-      </w:rPr>
-      <w:t>-CQ VD Octobre 2010</w:t>
+      <w:t>i-CQ VD Octobre 2010</w:t>
     </w:r>
     <w:r>
       <w:rPr>
@@ -19573,7 +19847,7 @@
         <w:sz w:val="16"/>
         <w:szCs w:val="16"/>
       </w:rPr>
-      <w:t>29</w:t>
+      <w:t>38</w:t>
     </w:r>
     <w:r>
       <w:rPr>
@@ -19631,7 +19905,7 @@
 </file>
 
 <file path=word/footnotes.xml><?xml version="1.0" encoding="utf-8"?>
-<w:footnotes xmlns:wpc="http://schemas.microsoft.com/office/word/2010/wordprocessingCanvas" xmlns:cx="http://schemas.microsoft.com/office/drawing/2014/chartex" xmlns:cx1="http://schemas.microsoft.com/office/drawing/2015/9/8/chartex" xmlns:cx2="http://schemas.microsoft.com/office/drawing/2015/10/21/chartex" xmlns:cx3="http://schemas.microsoft.com/office/drawing/2016/5/9/chartex" xmlns:cx4="http://schemas.microsoft.com/office/drawing/2016/5/10/chartex" xmlns:cx5="http://schemas.microsoft.com/office/drawing/2016/5/11/chartex" xmlns:cx6="http://schemas.microsoft.com/office/drawing/2016/5/12/chartex" xmlns:cx7="http://schemas.microsoft.com/office/drawing/2016/5/13/chartex" xmlns:cx8="http://schemas.microsoft.com/office/drawing/2016/5/14/chartex" xmlns:mc="http://schemas.openxmlformats.org/markup-compatibility/2006" xmlns:aink="http://schemas.microsoft.com/office/drawing/2016/ink" xmlns:am3d="http://schemas.microsoft.com/office/drawing/2017/model3d" xmlns:o="urn:schemas-microsoft-com:office:office" xmlns:r="http://schemas.openxmlformats.org/officeDocument/2006/relationships" xmlns:m="http://schemas.openxmlformats.org/officeDocument/2006/math" xmlns:v="urn:schemas-microsoft-com:vml" xmlns:wp14="http://schemas.microsoft.com/office/word/2010/wordprocessingDrawing" xmlns:wp="http://schemas.openxmlformats.org/drawingml/2006/wordprocessingDrawing" xmlns:w10="urn:schemas-microsoft-com:office:word" xmlns:w="http://schemas.openxmlformats.org/wordprocessingml/2006/main" xmlns:w14="http://schemas.microsoft.com/office/word/2010/wordml" xmlns:w15="http://schemas.microsoft.com/office/word/2012/wordml" xmlns:w16cid="http://schemas.microsoft.com/office/word/2016/wordml/cid" xmlns:w16se="http://schemas.microsoft.com/office/word/2015/wordml/symex" xmlns:wpg="http://schemas.microsoft.com/office/word/2010/wordprocessingGroup" xmlns:wpi="http://schemas.microsoft.com/office/word/2010/wordprocessingInk" xmlns:wne="http://schemas.microsoft.com/office/word/2006/wordml" xmlns:wps="http://schemas.microsoft.com/office/word/2010/wordprocessingShape" mc:Ignorable="w14 w15 w16se w16cid wp14">
+<w:footnotes xmlns:wpc="http://schemas.microsoft.com/office/word/2010/wordprocessingCanvas" xmlns:cx="http://schemas.microsoft.com/office/drawing/2014/chartex" xmlns:cx1="http://schemas.microsoft.com/office/drawing/2015/9/8/chartex" xmlns:mc="http://schemas.openxmlformats.org/markup-compatibility/2006" xmlns:o="urn:schemas-microsoft-com:office:office" xmlns:r="http://schemas.openxmlformats.org/officeDocument/2006/relationships" xmlns:m="http://schemas.openxmlformats.org/officeDocument/2006/math" xmlns:v="urn:schemas-microsoft-com:vml" xmlns:wp14="http://schemas.microsoft.com/office/word/2010/wordprocessingDrawing" xmlns:wp="http://schemas.openxmlformats.org/drawingml/2006/wordprocessingDrawing" xmlns:w10="urn:schemas-microsoft-com:office:word" xmlns:w="http://schemas.openxmlformats.org/wordprocessingml/2006/main" xmlns:w14="http://schemas.microsoft.com/office/word/2010/wordml" xmlns:w15="http://schemas.microsoft.com/office/word/2012/wordml" xmlns:w16se="http://schemas.microsoft.com/office/word/2015/wordml/symex" xmlns:wpg="http://schemas.microsoft.com/office/word/2010/wordprocessingGroup" xmlns:wpi="http://schemas.microsoft.com/office/word/2010/wordprocessingInk" xmlns:wne="http://schemas.microsoft.com/office/word/2006/wordml" xmlns:wps="http://schemas.microsoft.com/office/word/2010/wordprocessingShape" mc:Ignorable="w14 w15 w16se wp14">
   <w:footnote w:type="separator" w:id="-1">
     <w:p>
       <w:r>
@@ -19735,7 +20009,7 @@
 </file>
 
 <file path=word/header1.xml><?xml version="1.0" encoding="utf-8"?>
-<w:hdr xmlns:wpc="http://schemas.microsoft.com/office/word/2010/wordprocessingCanvas" xmlns:cx="http://schemas.microsoft.com/office/drawing/2014/chartex" xmlns:cx1="http://schemas.microsoft.com/office/drawing/2015/9/8/chartex" xmlns:cx2="http://schemas.microsoft.com/office/drawing/2015/10/21/chartex" xmlns:cx3="http://schemas.microsoft.com/office/drawing/2016/5/9/chartex" xmlns:cx4="http://schemas.microsoft.com/office/drawing/2016/5/10/chartex" xmlns:cx5="http://schemas.microsoft.com/office/drawing/2016/5/11/chartex" xmlns:cx6="http://schemas.microsoft.com/office/drawing/2016/5/12/chartex" xmlns:cx7="http://schemas.microsoft.com/office/drawing/2016/5/13/chartex" xmlns:cx8="http://schemas.microsoft.com/office/drawing/2016/5/14/chartex" xmlns:mc="http://schemas.openxmlformats.org/markup-compatibility/2006" xmlns:aink="http://schemas.microsoft.com/office/drawing/2016/ink" xmlns:am3d="http://schemas.microsoft.com/office/drawing/2017/model3d" xmlns:o="urn:schemas-microsoft-com:office:office" xmlns:r="http://schemas.openxmlformats.org/officeDocument/2006/relationships" xmlns:m="http://schemas.openxmlformats.org/officeDocument/2006/math" xmlns:v="urn:schemas-microsoft-com:vml" xmlns:wp14="http://schemas.microsoft.com/office/word/2010/wordprocessingDrawing" xmlns:wp="http://schemas.openxmlformats.org/drawingml/2006/wordprocessingDrawing" xmlns:w10="urn:schemas-microsoft-com:office:word" xmlns:w="http://schemas.openxmlformats.org/wordprocessingml/2006/main" xmlns:w14="http://schemas.microsoft.com/office/word/2010/wordml" xmlns:w15="http://schemas.microsoft.com/office/word/2012/wordml" xmlns:w16cid="http://schemas.microsoft.com/office/word/2016/wordml/cid" xmlns:w16se="http://schemas.microsoft.com/office/word/2015/wordml/symex" xmlns:wpg="http://schemas.microsoft.com/office/word/2010/wordprocessingGroup" xmlns:wpi="http://schemas.microsoft.com/office/word/2010/wordprocessingInk" xmlns:wne="http://schemas.microsoft.com/office/word/2006/wordml" xmlns:wps="http://schemas.microsoft.com/office/word/2010/wordprocessingShape" mc:Ignorable="w14 w15 w16se w16cid wp14">
+<w:hdr xmlns:wpc="http://schemas.microsoft.com/office/word/2010/wordprocessingCanvas" xmlns:cx="http://schemas.microsoft.com/office/drawing/2014/chartex" xmlns:cx1="http://schemas.microsoft.com/office/drawing/2015/9/8/chartex" xmlns:mc="http://schemas.openxmlformats.org/markup-compatibility/2006" xmlns:o="urn:schemas-microsoft-com:office:office" xmlns:r="http://schemas.openxmlformats.org/officeDocument/2006/relationships" xmlns:m="http://schemas.openxmlformats.org/officeDocument/2006/math" xmlns:v="urn:schemas-microsoft-com:vml" xmlns:wp14="http://schemas.microsoft.com/office/word/2010/wordprocessingDrawing" xmlns:wp="http://schemas.openxmlformats.org/drawingml/2006/wordprocessingDrawing" xmlns:w10="urn:schemas-microsoft-com:office:word" xmlns:w="http://schemas.openxmlformats.org/wordprocessingml/2006/main" xmlns:w14="http://schemas.microsoft.com/office/word/2010/wordml" xmlns:w15="http://schemas.microsoft.com/office/word/2012/wordml" xmlns:w16se="http://schemas.microsoft.com/office/word/2015/wordml/symex" xmlns:wpg="http://schemas.microsoft.com/office/word/2010/wordprocessingGroup" xmlns:wpi="http://schemas.microsoft.com/office/word/2010/wordprocessingInk" xmlns:wne="http://schemas.microsoft.com/office/word/2006/wordml" xmlns:wps="http://schemas.microsoft.com/office/word/2010/wordprocessingShape" mc:Ignorable="w14 w15 w16se wp14">
   <w:p>
     <w:pPr>
       <w:pStyle w:val="En-tte"/>
@@ -19768,9 +20042,8 @@
         <w:lang w:val="en-US"/>
       </w:rPr>
       <w:tab/>
-      <w:t xml:space="preserve">API RESTful </w:t>
+      <w:t xml:space="preserve">API RESTful Runscape </w:t>
     </w:r>
-    <w:proofErr w:type="spellStart"/>
     <w:r>
       <w:rPr>
         <w:rFonts w:cs="Arial"/>
@@ -19779,50 +20052,8 @@
         <w:szCs w:val="24"/>
         <w:lang w:val="en-US"/>
       </w:rPr>
-      <w:t>Runscape</w:t>
-    </w:r>
-    <w:proofErr w:type="spellEnd"/>
-    <w:r>
-      <w:rPr>
-        <w:rFonts w:cs="Arial"/>
-        <w:b/>
-        <w:bCs/>
-        <w:szCs w:val="24"/>
-        <w:lang w:val="en-US"/>
-      </w:rPr>
-      <w:t xml:space="preserve"> </w:t>
-    </w:r>
-    <w:r>
-      <w:rPr>
-        <w:rFonts w:cs="Arial"/>
-        <w:b/>
-        <w:bCs/>
-        <w:szCs w:val="24"/>
-        <w:lang w:val="en-US"/>
-      </w:rPr>
       <w:tab/>
-    </w:r>
-    <w:proofErr w:type="spellStart"/>
-    <w:r>
-      <w:rPr>
-        <w:rFonts w:cs="Arial"/>
-        <w:b/>
-        <w:bCs/>
-        <w:szCs w:val="24"/>
-        <w:lang w:val="en-US"/>
-      </w:rPr>
-      <w:t>Pré</w:t>
-    </w:r>
-    <w:proofErr w:type="spellEnd"/>
-    <w:r>
-      <w:rPr>
-        <w:rFonts w:cs="Arial"/>
-        <w:b/>
-        <w:bCs/>
-        <w:szCs w:val="24"/>
-        <w:lang w:val="en-US"/>
-      </w:rPr>
-      <w:t>-TPI</w:t>
+      <w:t>Pré-TPI</w:t>
     </w:r>
   </w:p>
   <w:p>
@@ -19858,7 +20089,7 @@
 </file>
 
 <file path=word/header2.xml><?xml version="1.0" encoding="utf-8"?>
-<w:hdr xmlns:wpc="http://schemas.microsoft.com/office/word/2010/wordprocessingCanvas" xmlns:cx="http://schemas.microsoft.com/office/drawing/2014/chartex" xmlns:cx1="http://schemas.microsoft.com/office/drawing/2015/9/8/chartex" xmlns:cx2="http://schemas.microsoft.com/office/drawing/2015/10/21/chartex" xmlns:cx3="http://schemas.microsoft.com/office/drawing/2016/5/9/chartex" xmlns:cx4="http://schemas.microsoft.com/office/drawing/2016/5/10/chartex" xmlns:cx5="http://schemas.microsoft.com/office/drawing/2016/5/11/chartex" xmlns:cx6="http://schemas.microsoft.com/office/drawing/2016/5/12/chartex" xmlns:cx7="http://schemas.microsoft.com/office/drawing/2016/5/13/chartex" xmlns:cx8="http://schemas.microsoft.com/office/drawing/2016/5/14/chartex" xmlns:mc="http://schemas.openxmlformats.org/markup-compatibility/2006" xmlns:aink="http://schemas.microsoft.com/office/drawing/2016/ink" xmlns:am3d="http://schemas.microsoft.com/office/drawing/2017/model3d" xmlns:o="urn:schemas-microsoft-com:office:office" xmlns:r="http://schemas.openxmlformats.org/officeDocument/2006/relationships" xmlns:m="http://schemas.openxmlformats.org/officeDocument/2006/math" xmlns:v="urn:schemas-microsoft-com:vml" xmlns:wp14="http://schemas.microsoft.com/office/word/2010/wordprocessingDrawing" xmlns:wp="http://schemas.openxmlformats.org/drawingml/2006/wordprocessingDrawing" xmlns:w10="urn:schemas-microsoft-com:office:word" xmlns:w="http://schemas.openxmlformats.org/wordprocessingml/2006/main" xmlns:w14="http://schemas.microsoft.com/office/word/2010/wordml" xmlns:w15="http://schemas.microsoft.com/office/word/2012/wordml" xmlns:w16cid="http://schemas.microsoft.com/office/word/2016/wordml/cid" xmlns:w16se="http://schemas.microsoft.com/office/word/2015/wordml/symex" xmlns:wpg="http://schemas.microsoft.com/office/word/2010/wordprocessingGroup" xmlns:wpi="http://schemas.microsoft.com/office/word/2010/wordprocessingInk" xmlns:wne="http://schemas.microsoft.com/office/word/2006/wordml" xmlns:wps="http://schemas.microsoft.com/office/word/2010/wordprocessingShape" mc:Ignorable="w14 w15 w16se w16cid wp14">
+<w:hdr xmlns:wpc="http://schemas.microsoft.com/office/word/2010/wordprocessingCanvas" xmlns:cx="http://schemas.microsoft.com/office/drawing/2014/chartex" xmlns:cx1="http://schemas.microsoft.com/office/drawing/2015/9/8/chartex" xmlns:mc="http://schemas.openxmlformats.org/markup-compatibility/2006" xmlns:o="urn:schemas-microsoft-com:office:office" xmlns:r="http://schemas.openxmlformats.org/officeDocument/2006/relationships" xmlns:m="http://schemas.openxmlformats.org/officeDocument/2006/math" xmlns:v="urn:schemas-microsoft-com:vml" xmlns:wp14="http://schemas.microsoft.com/office/word/2010/wordprocessingDrawing" xmlns:wp="http://schemas.openxmlformats.org/drawingml/2006/wordprocessingDrawing" xmlns:w10="urn:schemas-microsoft-com:office:word" xmlns:w="http://schemas.openxmlformats.org/wordprocessingml/2006/main" xmlns:w14="http://schemas.microsoft.com/office/word/2010/wordml" xmlns:w15="http://schemas.microsoft.com/office/word/2012/wordml" xmlns:w16se="http://schemas.microsoft.com/office/word/2015/wordml/symex" xmlns:wpg="http://schemas.microsoft.com/office/word/2010/wordprocessingGroup" xmlns:wpi="http://schemas.microsoft.com/office/word/2010/wordprocessingInk" xmlns:wne="http://schemas.microsoft.com/office/word/2006/wordml" xmlns:wps="http://schemas.microsoft.com/office/word/2010/wordprocessingShape" mc:Ignorable="w14 w15 w16se wp14">
   <w:p>
     <w:pPr>
       <w:pStyle w:val="En-tte"/>
@@ -19893,9 +20124,8 @@
         <w:lang w:val="en-US"/>
       </w:rPr>
       <w:tab/>
-      <w:t xml:space="preserve">API RESTful </w:t>
+      <w:t xml:space="preserve">API RESTful Runscape </w:t>
     </w:r>
-    <w:proofErr w:type="spellStart"/>
     <w:r>
       <w:rPr>
         <w:rFonts w:cs="Arial"/>
@@ -19904,50 +20134,8 @@
         <w:szCs w:val="24"/>
         <w:lang w:val="en-US"/>
       </w:rPr>
-      <w:t>Runscape</w:t>
-    </w:r>
-    <w:proofErr w:type="spellEnd"/>
-    <w:r>
-      <w:rPr>
-        <w:rFonts w:cs="Arial"/>
-        <w:b/>
-        <w:bCs/>
-        <w:szCs w:val="24"/>
-        <w:lang w:val="en-US"/>
-      </w:rPr>
-      <w:t xml:space="preserve"> </w:t>
-    </w:r>
-    <w:r>
-      <w:rPr>
-        <w:rFonts w:cs="Arial"/>
-        <w:b/>
-        <w:bCs/>
-        <w:szCs w:val="24"/>
-        <w:lang w:val="en-US"/>
-      </w:rPr>
       <w:tab/>
-    </w:r>
-    <w:proofErr w:type="spellStart"/>
-    <w:r>
-      <w:rPr>
-        <w:rFonts w:cs="Arial"/>
-        <w:b/>
-        <w:bCs/>
-        <w:szCs w:val="24"/>
-        <w:lang w:val="en-US"/>
-      </w:rPr>
-      <w:t>Pré</w:t>
-    </w:r>
-    <w:proofErr w:type="spellEnd"/>
-    <w:r>
-      <w:rPr>
-        <w:rFonts w:cs="Arial"/>
-        <w:b/>
-        <w:bCs/>
-        <w:szCs w:val="24"/>
-        <w:lang w:val="en-US"/>
-      </w:rPr>
-      <w:t>-TPI</w:t>
+      <w:t>Pré-TPI</w:t>
     </w:r>
   </w:p>
   <w:p>
@@ -19973,7 +20161,7 @@
 </file>
 
 <file path=word/header3.xml><?xml version="1.0" encoding="utf-8"?>
-<w:hdr xmlns:wpc="http://schemas.microsoft.com/office/word/2010/wordprocessingCanvas" xmlns:cx="http://schemas.microsoft.com/office/drawing/2014/chartex" xmlns:cx1="http://schemas.microsoft.com/office/drawing/2015/9/8/chartex" xmlns:cx2="http://schemas.microsoft.com/office/drawing/2015/10/21/chartex" xmlns:cx3="http://schemas.microsoft.com/office/drawing/2016/5/9/chartex" xmlns:cx4="http://schemas.microsoft.com/office/drawing/2016/5/10/chartex" xmlns:cx5="http://schemas.microsoft.com/office/drawing/2016/5/11/chartex" xmlns:cx6="http://schemas.microsoft.com/office/drawing/2016/5/12/chartex" xmlns:cx7="http://schemas.microsoft.com/office/drawing/2016/5/13/chartex" xmlns:cx8="http://schemas.microsoft.com/office/drawing/2016/5/14/chartex" xmlns:mc="http://schemas.openxmlformats.org/markup-compatibility/2006" xmlns:aink="http://schemas.microsoft.com/office/drawing/2016/ink" xmlns:am3d="http://schemas.microsoft.com/office/drawing/2017/model3d" xmlns:o="urn:schemas-microsoft-com:office:office" xmlns:r="http://schemas.openxmlformats.org/officeDocument/2006/relationships" xmlns:m="http://schemas.openxmlformats.org/officeDocument/2006/math" xmlns:v="urn:schemas-microsoft-com:vml" xmlns:wp14="http://schemas.microsoft.com/office/word/2010/wordprocessingDrawing" xmlns:wp="http://schemas.openxmlformats.org/drawingml/2006/wordprocessingDrawing" xmlns:w10="urn:schemas-microsoft-com:office:word" xmlns:w="http://schemas.openxmlformats.org/wordprocessingml/2006/main" xmlns:w14="http://schemas.microsoft.com/office/word/2010/wordml" xmlns:w15="http://schemas.microsoft.com/office/word/2012/wordml" xmlns:w16cid="http://schemas.microsoft.com/office/word/2016/wordml/cid" xmlns:w16se="http://schemas.microsoft.com/office/word/2015/wordml/symex" xmlns:wpg="http://schemas.microsoft.com/office/word/2010/wordprocessingGroup" xmlns:wpi="http://schemas.microsoft.com/office/word/2010/wordprocessingInk" xmlns:wne="http://schemas.microsoft.com/office/word/2006/wordml" xmlns:wps="http://schemas.microsoft.com/office/word/2010/wordprocessingShape" mc:Ignorable="w14 w15 w16se w16cid wp14">
+<w:hdr xmlns:wpc="http://schemas.microsoft.com/office/word/2010/wordprocessingCanvas" xmlns:cx="http://schemas.microsoft.com/office/drawing/2014/chartex" xmlns:cx1="http://schemas.microsoft.com/office/drawing/2015/9/8/chartex" xmlns:mc="http://schemas.openxmlformats.org/markup-compatibility/2006" xmlns:o="urn:schemas-microsoft-com:office:office" xmlns:r="http://schemas.openxmlformats.org/officeDocument/2006/relationships" xmlns:m="http://schemas.openxmlformats.org/officeDocument/2006/math" xmlns:v="urn:schemas-microsoft-com:vml" xmlns:wp14="http://schemas.microsoft.com/office/word/2010/wordprocessingDrawing" xmlns:wp="http://schemas.openxmlformats.org/drawingml/2006/wordprocessingDrawing" xmlns:w10="urn:schemas-microsoft-com:office:word" xmlns:w="http://schemas.openxmlformats.org/wordprocessingml/2006/main" xmlns:w14="http://schemas.microsoft.com/office/word/2010/wordml" xmlns:w15="http://schemas.microsoft.com/office/word/2012/wordml" xmlns:w16se="http://schemas.microsoft.com/office/word/2015/wordml/symex" xmlns:wpg="http://schemas.microsoft.com/office/word/2010/wordprocessingGroup" xmlns:wpi="http://schemas.microsoft.com/office/word/2010/wordprocessingInk" xmlns:wne="http://schemas.microsoft.com/office/word/2006/wordml" xmlns:wps="http://schemas.microsoft.com/office/word/2010/wordprocessingShape" mc:Ignorable="w14 w15 w16se wp14">
   <w:p>
     <w:pPr>
       <w:pStyle w:val="En-tte"/>
@@ -20006,9 +20194,8 @@
         <w:lang w:val="en-US"/>
       </w:rPr>
       <w:tab/>
-      <w:t xml:space="preserve">API RESTful </w:t>
+      <w:t xml:space="preserve">API RESTful Runscape </w:t>
     </w:r>
-    <w:proofErr w:type="spellStart"/>
     <w:r>
       <w:rPr>
         <w:rFonts w:cs="Arial"/>
@@ -20017,50 +20204,8 @@
         <w:szCs w:val="24"/>
         <w:lang w:val="en-US"/>
       </w:rPr>
-      <w:t>Runscape</w:t>
-    </w:r>
-    <w:proofErr w:type="spellEnd"/>
-    <w:r>
-      <w:rPr>
-        <w:rFonts w:cs="Arial"/>
-        <w:b/>
-        <w:bCs/>
-        <w:szCs w:val="24"/>
-        <w:lang w:val="en-US"/>
-      </w:rPr>
-      <w:t xml:space="preserve"> </w:t>
-    </w:r>
-    <w:r>
-      <w:rPr>
-        <w:rFonts w:cs="Arial"/>
-        <w:b/>
-        <w:bCs/>
-        <w:szCs w:val="24"/>
-        <w:lang w:val="en-US"/>
-      </w:rPr>
       <w:tab/>
-    </w:r>
-    <w:proofErr w:type="spellStart"/>
-    <w:r>
-      <w:rPr>
-        <w:rFonts w:cs="Arial"/>
-        <w:b/>
-        <w:bCs/>
-        <w:szCs w:val="24"/>
-        <w:lang w:val="en-US"/>
-      </w:rPr>
-      <w:t>Pré</w:t>
-    </w:r>
-    <w:proofErr w:type="spellEnd"/>
-    <w:r>
-      <w:rPr>
-        <w:rFonts w:cs="Arial"/>
-        <w:b/>
-        <w:bCs/>
-        <w:szCs w:val="24"/>
-        <w:lang w:val="en-US"/>
-      </w:rPr>
-      <w:t>-TPI</w:t>
+      <w:t>Pré-TPI</w:t>
     </w:r>
   </w:p>
   <w:p>
@@ -20096,7 +20241,7 @@
 </file>
 
 <file path=word/numbering.xml><?xml version="1.0" encoding="utf-8"?>
-<w:numbering xmlns:wpc="http://schemas.microsoft.com/office/word/2010/wordprocessingCanvas" xmlns:cx="http://schemas.microsoft.com/office/drawing/2014/chartex" xmlns:cx1="http://schemas.microsoft.com/office/drawing/2015/9/8/chartex" xmlns:cx2="http://schemas.microsoft.com/office/drawing/2015/10/21/chartex" xmlns:cx3="http://schemas.microsoft.com/office/drawing/2016/5/9/chartex" xmlns:cx4="http://schemas.microsoft.com/office/drawing/2016/5/10/chartex" xmlns:cx5="http://schemas.microsoft.com/office/drawing/2016/5/11/chartex" xmlns:cx6="http://schemas.microsoft.com/office/drawing/2016/5/12/chartex" xmlns:cx7="http://schemas.microsoft.com/office/drawing/2016/5/13/chartex" xmlns:cx8="http://schemas.microsoft.com/office/drawing/2016/5/14/chartex" xmlns:mc="http://schemas.openxmlformats.org/markup-compatibility/2006" xmlns:aink="http://schemas.microsoft.com/office/drawing/2016/ink" xmlns:am3d="http://schemas.microsoft.com/office/drawing/2017/model3d" xmlns:o="urn:schemas-microsoft-com:office:office" xmlns:r="http://schemas.openxmlformats.org/officeDocument/2006/relationships" xmlns:m="http://schemas.openxmlformats.org/officeDocument/2006/math" xmlns:v="urn:schemas-microsoft-com:vml" xmlns:wp14="http://schemas.microsoft.com/office/word/2010/wordprocessingDrawing" xmlns:wp="http://schemas.openxmlformats.org/drawingml/2006/wordprocessingDrawing" xmlns:w10="urn:schemas-microsoft-com:office:word" xmlns:w="http://schemas.openxmlformats.org/wordprocessingml/2006/main" xmlns:w14="http://schemas.microsoft.com/office/word/2010/wordml" xmlns:w15="http://schemas.microsoft.com/office/word/2012/wordml" xmlns:w16cid="http://schemas.microsoft.com/office/word/2016/wordml/cid" xmlns:w16se="http://schemas.microsoft.com/office/word/2015/wordml/symex" xmlns:wpg="http://schemas.microsoft.com/office/word/2010/wordprocessingGroup" xmlns:wpi="http://schemas.microsoft.com/office/word/2010/wordprocessingInk" xmlns:wne="http://schemas.microsoft.com/office/word/2006/wordml" xmlns:wps="http://schemas.microsoft.com/office/word/2010/wordprocessingShape" mc:Ignorable="w14 w15 w16se w16cid wp14">
+<w:numbering xmlns:wpc="http://schemas.microsoft.com/office/word/2010/wordprocessingCanvas" xmlns:cx="http://schemas.microsoft.com/office/drawing/2014/chartex" xmlns:cx1="http://schemas.microsoft.com/office/drawing/2015/9/8/chartex" xmlns:mc="http://schemas.openxmlformats.org/markup-compatibility/2006" xmlns:o="urn:schemas-microsoft-com:office:office" xmlns:r="http://schemas.openxmlformats.org/officeDocument/2006/relationships" xmlns:m="http://schemas.openxmlformats.org/officeDocument/2006/math" xmlns:v="urn:schemas-microsoft-com:vml" xmlns:wp14="http://schemas.microsoft.com/office/word/2010/wordprocessingDrawing" xmlns:wp="http://schemas.openxmlformats.org/drawingml/2006/wordprocessingDrawing" xmlns:w10="urn:schemas-microsoft-com:office:word" xmlns:w="http://schemas.openxmlformats.org/wordprocessingml/2006/main" xmlns:w14="http://schemas.microsoft.com/office/word/2010/wordml" xmlns:w15="http://schemas.microsoft.com/office/word/2012/wordml" xmlns:w16se="http://schemas.microsoft.com/office/word/2015/wordml/symex" xmlns:wpg="http://schemas.microsoft.com/office/word/2010/wordprocessingGroup" xmlns:wpi="http://schemas.microsoft.com/office/word/2010/wordprocessingInk" xmlns:wne="http://schemas.microsoft.com/office/word/2006/wordml" xmlns:wps="http://schemas.microsoft.com/office/word/2010/wordprocessingShape" mc:Ignorable="w14 w15 w16se wp14">
   <w:abstractNum w:abstractNumId="0" w15:restartNumberingAfterBreak="0">
     <w:nsid w:val="00AE3843"/>
     <w:multiLevelType w:val="hybridMultilevel"/>
@@ -24547,7 +24692,7 @@
 </file>
 
 <file path=word/styles.xml><?xml version="1.0" encoding="utf-8"?>
-<w:styles xmlns:mc="http://schemas.openxmlformats.org/markup-compatibility/2006" xmlns:r="http://schemas.openxmlformats.org/officeDocument/2006/relationships" xmlns:w="http://schemas.openxmlformats.org/wordprocessingml/2006/main" xmlns:w14="http://schemas.microsoft.com/office/word/2010/wordml" xmlns:w15="http://schemas.microsoft.com/office/word/2012/wordml" xmlns:w16cid="http://schemas.microsoft.com/office/word/2016/wordml/cid" xmlns:w16se="http://schemas.microsoft.com/office/word/2015/wordml/symex" mc:Ignorable="w14 w15 w16se w16cid">
+<w:styles xmlns:mc="http://schemas.openxmlformats.org/markup-compatibility/2006" xmlns:r="http://schemas.openxmlformats.org/officeDocument/2006/relationships" xmlns:w="http://schemas.openxmlformats.org/wordprocessingml/2006/main" xmlns:w14="http://schemas.microsoft.com/office/word/2010/wordml" xmlns:w15="http://schemas.microsoft.com/office/word/2012/wordml" xmlns:w16se="http://schemas.microsoft.com/office/word/2015/wordml/symex" mc:Ignorable="w14 w15 w16se">
   <w:docDefaults>
     <w:rPrDefault>
       <w:rPr>
@@ -24557,7 +24702,7 @@
     </w:rPrDefault>
     <w:pPrDefault/>
   </w:docDefaults>
-  <w:latentStyles w:defLockedState="0" w:defUIPriority="0" w:defSemiHidden="0" w:defUnhideWhenUsed="0" w:defQFormat="0" w:count="375">
+  <w:latentStyles w:defLockedState="0" w:defUIPriority="0" w:defSemiHidden="0" w:defUnhideWhenUsed="0" w:defQFormat="0" w:count="371">
     <w:lsdException w:name="Normal" w:qFormat="1"/>
     <w:lsdException w:name="heading 1" w:qFormat="1"/>
     <w:lsdException w:name="heading 2" w:qFormat="1"/>
@@ -24841,10 +24986,6 @@
     <w:lsdException w:name="List Table 5 Dark Accent 6" w:uiPriority="50"/>
     <w:lsdException w:name="List Table 6 Colorful Accent 6" w:uiPriority="51"/>
     <w:lsdException w:name="List Table 7 Colorful Accent 6" w:uiPriority="52"/>
-    <w:lsdException w:name="Mention" w:semiHidden="1" w:uiPriority="99" w:unhideWhenUsed="1"/>
-    <w:lsdException w:name="Smart Hyperlink" w:semiHidden="1" w:uiPriority="99" w:unhideWhenUsed="1"/>
-    <w:lsdException w:name="Hashtag" w:semiHidden="1" w:uiPriority="99" w:unhideWhenUsed="1"/>
-    <w:lsdException w:name="Unresolved Mention" w:semiHidden="1" w:uiPriority="99" w:unhideWhenUsed="1"/>
   </w:latentStyles>
   <w:style w:type="paragraph" w:default="1" w:styleId="Normal">
     <w:name w:val="Normal"/>
@@ -25923,7 +26064,7 @@
 </file>
 
 <file path=customXml/itemProps1.xml><?xml version="1.0" encoding="utf-8"?>
-<ds:datastoreItem xmlns:ds="http://schemas.openxmlformats.org/officeDocument/2006/customXml" ds:itemID="{497A634D-723B-4A95-B437-D14B55927B31}">
+<ds:datastoreItem xmlns:ds="http://schemas.openxmlformats.org/officeDocument/2006/customXml" ds:itemID="{7F05AF9E-5596-4CA4-A0FE-D75B57BA4B94}">
   <ds:schemaRefs>
     <ds:schemaRef ds:uri="http://schemas.openxmlformats.org/officeDocument/2006/bibliography"/>
   </ds:schemaRefs>

</xml_diff>

<commit_message>
Added token remaining problem documentation
</commit_message>
<xml_diff>
--- a/documentation/PHILIBERT_RapportDeTravail.docx
+++ b/documentation/PHILIBERT_RapportDeTravail.docx
@@ -1,6 +1,6 @@
 
 <file path=word/document.xml><?xml version="1.0" encoding="utf-8"?>
-<w:document xmlns:wpc="http://schemas.microsoft.com/office/word/2010/wordprocessingCanvas" xmlns:cx="http://schemas.microsoft.com/office/drawing/2014/chartex" xmlns:cx1="http://schemas.microsoft.com/office/drawing/2015/9/8/chartex" xmlns:mc="http://schemas.openxmlformats.org/markup-compatibility/2006" xmlns:o="urn:schemas-microsoft-com:office:office" xmlns:r="http://schemas.openxmlformats.org/officeDocument/2006/relationships" xmlns:m="http://schemas.openxmlformats.org/officeDocument/2006/math" xmlns:v="urn:schemas-microsoft-com:vml" xmlns:wp14="http://schemas.microsoft.com/office/word/2010/wordprocessingDrawing" xmlns:wp="http://schemas.openxmlformats.org/drawingml/2006/wordprocessingDrawing" xmlns:w10="urn:schemas-microsoft-com:office:word" xmlns:w="http://schemas.openxmlformats.org/wordprocessingml/2006/main" xmlns:w14="http://schemas.microsoft.com/office/word/2010/wordml" xmlns:w15="http://schemas.microsoft.com/office/word/2012/wordml" xmlns:w16se="http://schemas.microsoft.com/office/word/2015/wordml/symex" xmlns:wpg="http://schemas.microsoft.com/office/word/2010/wordprocessingGroup" xmlns:wpi="http://schemas.microsoft.com/office/word/2010/wordprocessingInk" xmlns:wne="http://schemas.microsoft.com/office/word/2006/wordml" xmlns:wps="http://schemas.microsoft.com/office/word/2010/wordprocessingShape" mc:Ignorable="w14 w15 w16se wp14">
+<w:document xmlns:wpc="http://schemas.microsoft.com/office/word/2010/wordprocessingCanvas" xmlns:cx="http://schemas.microsoft.com/office/drawing/2014/chartex" xmlns:cx1="http://schemas.microsoft.com/office/drawing/2015/9/8/chartex" xmlns:cx2="http://schemas.microsoft.com/office/drawing/2015/10/21/chartex" xmlns:cx3="http://schemas.microsoft.com/office/drawing/2016/5/9/chartex" xmlns:cx4="http://schemas.microsoft.com/office/drawing/2016/5/10/chartex" xmlns:cx5="http://schemas.microsoft.com/office/drawing/2016/5/11/chartex" xmlns:cx6="http://schemas.microsoft.com/office/drawing/2016/5/12/chartex" xmlns:cx7="http://schemas.microsoft.com/office/drawing/2016/5/13/chartex" xmlns:cx8="http://schemas.microsoft.com/office/drawing/2016/5/14/chartex" xmlns:mc="http://schemas.openxmlformats.org/markup-compatibility/2006" xmlns:aink="http://schemas.microsoft.com/office/drawing/2016/ink" xmlns:am3d="http://schemas.microsoft.com/office/drawing/2017/model3d" xmlns:o="urn:schemas-microsoft-com:office:office" xmlns:r="http://schemas.openxmlformats.org/officeDocument/2006/relationships" xmlns:m="http://schemas.openxmlformats.org/officeDocument/2006/math" xmlns:v="urn:schemas-microsoft-com:vml" xmlns:wp14="http://schemas.microsoft.com/office/word/2010/wordprocessingDrawing" xmlns:wp="http://schemas.openxmlformats.org/drawingml/2006/wordprocessingDrawing" xmlns:w10="urn:schemas-microsoft-com:office:word" xmlns:w="http://schemas.openxmlformats.org/wordprocessingml/2006/main" xmlns:w14="http://schemas.microsoft.com/office/word/2010/wordml" xmlns:w15="http://schemas.microsoft.com/office/word/2012/wordml" xmlns:w16cid="http://schemas.microsoft.com/office/word/2016/wordml/cid" xmlns:w16se="http://schemas.microsoft.com/office/word/2015/wordml/symex" xmlns:wpg="http://schemas.microsoft.com/office/word/2010/wordprocessingGroup" xmlns:wpi="http://schemas.microsoft.com/office/word/2010/wordprocessingInk" xmlns:wne="http://schemas.microsoft.com/office/word/2006/wordml" xmlns:wps="http://schemas.microsoft.com/office/word/2010/wordprocessingShape" mc:Ignorable="w14 w15 w16se w16cid wp14">
   <w:body>
     <w:p>
       <w:pPr>
@@ -89,6 +89,7 @@
               </w:rPr>
               <w:t xml:space="preserve">RESTful </w:t>
             </w:r>
+            <w:proofErr w:type="spellStart"/>
             <w:r>
               <w:rPr>
                 <w:rFonts w:ascii="Impact" w:hAnsi="Impact"/>
@@ -96,6 +97,7 @@
               </w:rPr>
               <w:t>Runscape</w:t>
             </w:r>
+            <w:proofErr w:type="spellEnd"/>
           </w:p>
         </w:tc>
       </w:tr>
@@ -4613,7 +4615,15 @@
     <w:p/>
     <w:p>
       <w:r>
-        <w:t>Le back-end devra avoir la capacité de dialoguer avec un composant client qui effectuera les actions suivantes :</w:t>
+        <w:t xml:space="preserve">Le </w:t>
+      </w:r>
+      <w:proofErr w:type="spellStart"/>
+      <w:r>
+        <w:t>back-end</w:t>
+      </w:r>
+      <w:proofErr w:type="spellEnd"/>
+      <w:r>
+        <w:t xml:space="preserve"> devra avoir la capacité de dialoguer avec un composant client qui effectuera les actions suivantes :</w:t>
       </w:r>
     </w:p>
     <w:p/>
@@ -4650,7 +4660,15 @@
         </w:numPr>
       </w:pPr>
       <w:r>
-        <w:t>Importer des données en provenance de GPS (format .gpx considéré en priorité)</w:t>
+        <w:t>Importer des données en provenance de GPS (format .</w:t>
+      </w:r>
+      <w:proofErr w:type="spellStart"/>
+      <w:r>
+        <w:t>gpx</w:t>
+      </w:r>
+      <w:proofErr w:type="spellEnd"/>
+      <w:r>
+        <w:t xml:space="preserve"> considéré en priorité)</w:t>
       </w:r>
     </w:p>
     <w:p>
@@ -4671,8 +4689,21 @@
         <w:footnoteReference w:id="1"/>
       </w:r>
       <w:r>
-        <w:t xml:space="preserve"> avec au moins un acteur majeur de gestion d’activité tels que Garmin Connect, Tom tom</w:t>
-      </w:r>
+        <w:t xml:space="preserve"> avec au moins un acteur majeur de gestion d’activité tels que Garmin </w:t>
+      </w:r>
+      <w:proofErr w:type="spellStart"/>
+      <w:r>
+        <w:t>Connect</w:t>
+      </w:r>
+      <w:proofErr w:type="spellEnd"/>
+      <w:r>
+        <w:t xml:space="preserve">, Tom </w:t>
+      </w:r>
+      <w:proofErr w:type="spellStart"/>
+      <w:r>
+        <w:t>tom</w:t>
+      </w:r>
+      <w:proofErr w:type="spellEnd"/>
     </w:p>
     <w:p/>
     <w:p/>
@@ -4681,13 +4712,26 @@
         <w:pStyle w:val="Titre3"/>
       </w:pPr>
       <w:r>
-        <w:t>Sécurisation du back-end</w:t>
-      </w:r>
+        <w:t xml:space="preserve">Sécurisation du </w:t>
+      </w:r>
+      <w:proofErr w:type="spellStart"/>
+      <w:r>
+        <w:t>back-end</w:t>
+      </w:r>
+      <w:proofErr w:type="spellEnd"/>
     </w:p>
     <w:p/>
     <w:p>
       <w:r>
-        <w:t xml:space="preserve">Le back-end devra implémenter les sécurités suivantes : </w:t>
+        <w:t xml:space="preserve">Le </w:t>
+      </w:r>
+      <w:proofErr w:type="spellStart"/>
+      <w:r>
+        <w:t>back-end</w:t>
+      </w:r>
+      <w:proofErr w:type="spellEnd"/>
+      <w:r>
+        <w:t xml:space="preserve"> devra implémenter les sécurités suivantes : </w:t>
       </w:r>
     </w:p>
     <w:p/>
@@ -4700,7 +4744,23 @@
         </w:numPr>
       </w:pPr>
       <w:r>
-        <w:t>N’être accessible que via le protocole HTTPS (self-signed certificate)</w:t>
+        <w:t>N’être accessible que via le protocole HTTPS (self-</w:t>
+      </w:r>
+      <w:proofErr w:type="spellStart"/>
+      <w:r>
+        <w:t>signed</w:t>
+      </w:r>
+      <w:proofErr w:type="spellEnd"/>
+      <w:r>
+        <w:t xml:space="preserve"> </w:t>
+      </w:r>
+      <w:proofErr w:type="spellStart"/>
+      <w:r>
+        <w:t>certificate</w:t>
+      </w:r>
+      <w:proofErr w:type="spellEnd"/>
+      <w:r>
+        <w:t>)</w:t>
       </w:r>
     </w:p>
     <w:p>
@@ -4745,7 +4805,15 @@
     <w:p/>
     <w:p>
       <w:r>
-        <w:t>Le back-end devra implémenter les mécanismes d’authentification suivantes :</w:t>
+        <w:t xml:space="preserve">Le </w:t>
+      </w:r>
+      <w:proofErr w:type="spellStart"/>
+      <w:r>
+        <w:t>back-end</w:t>
+      </w:r>
+      <w:proofErr w:type="spellEnd"/>
+      <w:r>
+        <w:t xml:space="preserve"> devra implémenter les mécanismes d’authentification suivantes :</w:t>
       </w:r>
     </w:p>
     <w:p/>
@@ -4758,7 +4826,15 @@
         </w:numPr>
       </w:pPr>
       <w:r>
-        <w:t>Soit pouvoir se connecter à l’aide d’un service « 2-step verification »</w:t>
+        <w:t xml:space="preserve">Soit pouvoir se connecter à l’aide d’un service « 2-step </w:t>
+      </w:r>
+      <w:proofErr w:type="spellStart"/>
+      <w:r>
+        <w:t>verification</w:t>
+      </w:r>
+      <w:proofErr w:type="spellEnd"/>
+      <w:r>
+        <w:t> »</w:t>
       </w:r>
     </w:p>
     <w:p>
@@ -4843,7 +4919,7 @@
             <v:path o:extrusionok="f" gradientshapeok="t" o:connecttype="rect"/>
             <o:lock v:ext="edit" aspectratio="t"/>
           </v:shapetype>
-          <v:shape id="_x0000_i1025" type="#_x0000_t75" style="width:454.45pt;height:405.8pt">
+          <v:shape id="_x0000_i1025" type="#_x0000_t75" style="width:454.5pt;height:405.75pt">
             <v:imagedata r:id="rId8" o:title="PlannificationInitiale"/>
           </v:shape>
         </w:pict>
@@ -4975,8 +5051,13 @@
         </w:numPr>
       </w:pPr>
       <w:r>
-        <w:t>Garmin Connect</w:t>
-      </w:r>
+        <w:t>Garmin </w:t>
+      </w:r>
+      <w:proofErr w:type="spellStart"/>
+      <w:r>
+        <w:t>Connect</w:t>
+      </w:r>
+      <w:proofErr w:type="spellEnd"/>
     </w:p>
     <w:p>
       <w:pPr>
@@ -4987,8 +5068,13 @@
         </w:numPr>
       </w:pPr>
       <w:r>
-        <w:t>Tom Tom</w:t>
-      </w:r>
+        <w:t xml:space="preserve">Tom </w:t>
+      </w:r>
+      <w:proofErr w:type="spellStart"/>
+      <w:r>
+        <w:t>Tom</w:t>
+      </w:r>
+      <w:proofErr w:type="spellEnd"/>
       <w:r>
         <w:t xml:space="preserve"> </w:t>
       </w:r>
@@ -5005,8 +5091,13 @@
         </w:numPr>
       </w:pPr>
       <w:r>
-        <w:t>Adidas Runtastic</w:t>
-      </w:r>
+        <w:t xml:space="preserve">Adidas </w:t>
+      </w:r>
+      <w:proofErr w:type="spellStart"/>
+      <w:r>
+        <w:t>Runtastic</w:t>
+      </w:r>
+      <w:proofErr w:type="spellEnd"/>
     </w:p>
     <w:p/>
     <w:p>
@@ -5060,8 +5151,13 @@
               <w:cnfStyle w:val="100000000000" w:firstRow="1" w:lastRow="0" w:firstColumn="0" w:lastColumn="0" w:oddVBand="0" w:evenVBand="0" w:oddHBand="0" w:evenHBand="0" w:firstRowFirstColumn="0" w:firstRowLastColumn="0" w:lastRowFirstColumn="0" w:lastRowLastColumn="0"/>
             </w:pPr>
             <w:r>
-              <w:t>Garmin Connect</w:t>
-            </w:r>
+              <w:t xml:space="preserve">Garmin </w:t>
+            </w:r>
+            <w:proofErr w:type="spellStart"/>
+            <w:r>
+              <w:t>Connect</w:t>
+            </w:r>
+            <w:proofErr w:type="spellEnd"/>
           </w:p>
         </w:tc>
         <w:tc>
@@ -5091,9 +5187,11 @@
             <w:r>
               <w:t xml:space="preserve">Adidas </w:t>
             </w:r>
+            <w:proofErr w:type="spellStart"/>
             <w:r>
               <w:t>Runtastic</w:t>
             </w:r>
+            <w:proofErr w:type="spellEnd"/>
           </w:p>
         </w:tc>
       </w:tr>
@@ -6082,7 +6180,15 @@
               <w:cnfStyle w:val="000000000000" w:firstRow="0" w:lastRow="0" w:firstColumn="0" w:lastColumn="0" w:oddVBand="0" w:evenVBand="0" w:oddHBand="0" w:evenHBand="0" w:firstRowFirstColumn="0" w:firstRowLastColumn="0" w:lastRowFirstColumn="0" w:lastRowLastColumn="0"/>
             </w:pPr>
             <w:r>
-              <w:t xml:space="preserve">Le serveur n’enregistre pas l’état du client, ce qui permet de distribué les charges sur plusieurs </w:t>
+              <w:t xml:space="preserve">Le serveur n’enregistre pas l’état du client, ce qui permet de </w:t>
+            </w:r>
+            <w:proofErr w:type="gramStart"/>
+            <w:r>
+              <w:t>distribué</w:t>
+            </w:r>
+            <w:proofErr w:type="gramEnd"/>
+            <w:r>
+              <w:t xml:space="preserve"> les charges sur plusieurs </w:t>
             </w:r>
             <w:r>
               <w:t>serveurs</w:t>
@@ -6501,7 +6607,15 @@
     <w:p/>
     <w:p>
       <w:r>
-        <w:t>Ayant déjà réalisé l’installation d’un serveur NodeJS et d’une base de données MySQL sur un Raspberry Pi en dehors de ce projet, aucun problème ne devrait survenir lors d’une nouvelle installation.</w:t>
+        <w:t xml:space="preserve">Ayant déjà réalisé l’installation d’un serveur </w:t>
+      </w:r>
+      <w:proofErr w:type="spellStart"/>
+      <w:r>
+        <w:t>NodeJS</w:t>
+      </w:r>
+      <w:proofErr w:type="spellEnd"/>
+      <w:r>
+        <w:t xml:space="preserve"> et d’une base de données MySQL sur un Raspberry Pi en dehors de ce projet, aucun problème ne devrait survenir lors d’une nouvelle installation.</w:t>
       </w:r>
     </w:p>
     <w:p/>
@@ -6517,7 +6631,15 @@
     <w:p/>
     <w:p>
       <w:r>
-        <w:t xml:space="preserve">Des modules NodeJS seront utilisés lors de la réalisation du Web Service, voici une liste </w:t>
+        <w:t xml:space="preserve">Des modules </w:t>
+      </w:r>
+      <w:proofErr w:type="spellStart"/>
+      <w:r>
+        <w:t>NodeJS</w:t>
+      </w:r>
+      <w:proofErr w:type="spellEnd"/>
+      <w:r>
+        <w:t xml:space="preserve"> seront utilisés lors de la réalisation du Web Service, voici une liste </w:t>
       </w:r>
       <w:r>
         <w:t xml:space="preserve">de plusieurs modules qui seront sûrement utilisés : </w:t>
@@ -6532,8 +6654,15 @@
           <w:numId w:val="31"/>
         </w:numPr>
       </w:pPr>
-      <w:r>
-        <w:t>fs (accès au système de fichier)</w:t>
+      <w:proofErr w:type="spellStart"/>
+      <w:proofErr w:type="gramStart"/>
+      <w:r>
+        <w:t>fs</w:t>
+      </w:r>
+      <w:proofErr w:type="spellEnd"/>
+      <w:proofErr w:type="gramEnd"/>
+      <w:r>
+        <w:t xml:space="preserve"> (accès au système de fichier)</w:t>
       </w:r>
     </w:p>
     <w:p>
@@ -6544,8 +6673,13 @@
           <w:numId w:val="31"/>
         </w:numPr>
       </w:pPr>
-      <w:r>
-        <w:t>http (serveur HTTP)</w:t>
+      <w:proofErr w:type="gramStart"/>
+      <w:r>
+        <w:t>http</w:t>
+      </w:r>
+      <w:proofErr w:type="gramEnd"/>
+      <w:r>
+        <w:t xml:space="preserve"> (serveur HTTP)</w:t>
       </w:r>
     </w:p>
     <w:p>
@@ -6556,8 +6690,13 @@
           <w:numId w:val="31"/>
         </w:numPr>
       </w:pPr>
-      <w:r>
-        <w:t>https (serveur HTTPS)</w:t>
+      <w:proofErr w:type="gramStart"/>
+      <w:r>
+        <w:t>https</w:t>
+      </w:r>
+      <w:proofErr w:type="gramEnd"/>
+      <w:r>
+        <w:t xml:space="preserve"> (serveur HTTPS)</w:t>
       </w:r>
     </w:p>
     <w:p>
@@ -6568,8 +6707,13 @@
           <w:numId w:val="31"/>
         </w:numPr>
       </w:pPr>
-      <w:r>
-        <w:t>router (gestion des routes URLs)</w:t>
+      <w:proofErr w:type="gramStart"/>
+      <w:r>
+        <w:t>router</w:t>
+      </w:r>
+      <w:proofErr w:type="gramEnd"/>
+      <w:r>
+        <w:t xml:space="preserve"> (gestion des routes URLs)</w:t>
       </w:r>
     </w:p>
     <w:p>
@@ -6580,8 +6724,13 @@
           <w:numId w:val="31"/>
         </w:numPr>
       </w:pPr>
-      <w:r>
-        <w:t>crypto (hash et chiffrement léger)</w:t>
+      <w:proofErr w:type="gramStart"/>
+      <w:r>
+        <w:t>crypto</w:t>
+      </w:r>
+      <w:proofErr w:type="gramEnd"/>
+      <w:r>
+        <w:t xml:space="preserve"> (hash et chiffrement léger)</w:t>
       </w:r>
     </w:p>
     <w:p>
@@ -6592,8 +6741,15 @@
           <w:numId w:val="31"/>
         </w:numPr>
       </w:pPr>
-      <w:r>
-        <w:t>bcrypt (hash et chiffrement important)</w:t>
+      <w:proofErr w:type="spellStart"/>
+      <w:proofErr w:type="gramStart"/>
+      <w:r>
+        <w:t>bcrypt</w:t>
+      </w:r>
+      <w:proofErr w:type="spellEnd"/>
+      <w:proofErr w:type="gramEnd"/>
+      <w:r>
+        <w:t xml:space="preserve"> (hash et chiffrement important)</w:t>
       </w:r>
     </w:p>
     <w:p>
@@ -6604,8 +6760,13 @@
           <w:numId w:val="31"/>
         </w:numPr>
       </w:pPr>
-      <w:r>
-        <w:t>url (gestion des URL</w:t>
+      <w:proofErr w:type="gramStart"/>
+      <w:r>
+        <w:t>url</w:t>
+      </w:r>
+      <w:proofErr w:type="gramEnd"/>
+      <w:r>
+        <w:t xml:space="preserve"> (gestion des URL</w:t>
       </w:r>
       <w:r>
         <w:t>s)</w:t>
@@ -6619,8 +6780,23 @@
           <w:numId w:val="31"/>
         </w:numPr>
       </w:pPr>
-      <w:r>
-        <w:t>querystring (gestion des querystring dans les URLs)</w:t>
+      <w:proofErr w:type="spellStart"/>
+      <w:proofErr w:type="gramStart"/>
+      <w:r>
+        <w:t>querystring</w:t>
+      </w:r>
+      <w:proofErr w:type="spellEnd"/>
+      <w:proofErr w:type="gramEnd"/>
+      <w:r>
+        <w:t xml:space="preserve"> (gestion des </w:t>
+      </w:r>
+      <w:proofErr w:type="spellStart"/>
+      <w:r>
+        <w:t>querystring</w:t>
+      </w:r>
+      <w:proofErr w:type="spellEnd"/>
+      <w:r>
+        <w:t xml:space="preserve"> dans les URLs)</w:t>
       </w:r>
     </w:p>
     <w:p>
@@ -6631,8 +6807,15 @@
           <w:numId w:val="31"/>
         </w:numPr>
       </w:pPr>
-      <w:r>
-        <w:t>validator (gestion des chaînes de charactères)</w:t>
+      <w:proofErr w:type="spellStart"/>
+      <w:proofErr w:type="gramStart"/>
+      <w:r>
+        <w:t>validator</w:t>
+      </w:r>
+      <w:proofErr w:type="spellEnd"/>
+      <w:proofErr w:type="gramEnd"/>
+      <w:r>
+        <w:t xml:space="preserve"> (gestion des chaînes de charactères)</w:t>
       </w:r>
     </w:p>
     <w:p>
@@ -6643,8 +6826,15 @@
           <w:numId w:val="31"/>
         </w:numPr>
       </w:pPr>
-      <w:r>
-        <w:t>util (utilitaires)</w:t>
+      <w:proofErr w:type="spellStart"/>
+      <w:proofErr w:type="gramStart"/>
+      <w:r>
+        <w:t>util</w:t>
+      </w:r>
+      <w:proofErr w:type="spellEnd"/>
+      <w:proofErr w:type="gramEnd"/>
+      <w:r>
+        <w:t xml:space="preserve"> (utilitaires)</w:t>
       </w:r>
     </w:p>
     <w:p>
@@ -6655,8 +6845,13 @@
           <w:numId w:val="31"/>
         </w:numPr>
       </w:pPr>
-      <w:r>
-        <w:t>xml2js (convers</w:t>
+      <w:proofErr w:type="gramStart"/>
+      <w:r>
+        <w:t>xml</w:t>
+      </w:r>
+      <w:proofErr w:type="gramEnd"/>
+      <w:r>
+        <w:t>2js (convers</w:t>
       </w:r>
       <w:r>
         <w:t>ion des XML en JSON)</w:t>
@@ -6665,8 +6860,13 @@
     <w:p/>
     <w:p>
       <w:r>
-        <w:t>Ces modules sont, soit des modules de bases, soit des modules très connus dans l’écosystème NodeJS</w:t>
-      </w:r>
+        <w:t xml:space="preserve">Ces modules sont, soit des modules de bases, soit des modules très connus dans l’écosystème </w:t>
+      </w:r>
+      <w:proofErr w:type="spellStart"/>
+      <w:r>
+        <w:t>NodeJS</w:t>
+      </w:r>
+      <w:proofErr w:type="spellEnd"/>
       <w:r>
         <w:t>, il est donc très facile de se documenter sur ces modules. Aucun problème de faisabilité de devrait être rencontré lors de la réalisation du Web Service.</w:t>
       </w:r>
@@ -7444,7 +7644,14 @@
               <w:rPr>
                 <w:b w:val="0"/>
               </w:rPr>
-              <w:t xml:space="preserve"> serveur</w:t>
+              <w:t xml:space="preserve"> </w:t>
+            </w:r>
+            <w:proofErr w:type="spellStart"/>
+            <w:r>
+              <w:rPr>
+                <w:b w:val="0"/>
+              </w:rPr>
+              <w:t>serveur</w:t>
             </w:r>
             <w:r>
               <w:rPr>
@@ -7452,6 +7659,7 @@
               </w:rPr>
               <w:t>-s</w:t>
             </w:r>
+            <w:proofErr w:type="spellEnd"/>
             <w:r>
               <w:rPr>
                 <w:b w:val="0"/>
@@ -8222,7 +8430,15 @@
     <w:p/>
     <w:p>
       <w:r>
-        <w:t>Les tests seront effectués sur tous les endpoints de l’API.</w:t>
+        <w:t xml:space="preserve">Les tests seront effectués sur tous les </w:t>
+      </w:r>
+      <w:proofErr w:type="spellStart"/>
+      <w:r>
+        <w:t>endpoints</w:t>
+      </w:r>
+      <w:proofErr w:type="spellEnd"/>
+      <w:r>
+        <w:t xml:space="preserve"> de l’API.</w:t>
       </w:r>
       <w:r>
         <w:t xml:space="preserve"> Les tests seront réalisés à l’aide du logiciel Postman.</w:t>
@@ -8465,11 +8681,16 @@
           </w:tcPr>
           <w:p>
             <w:r>
-              <w:t>Tentative d’acquérir les connaissances</w:t>
+              <w:t xml:space="preserve">Tentative d’acquérir </w:t>
+            </w:r>
+            <w:proofErr w:type="gramStart"/>
+            <w:r>
+              <w:t>les connaissances</w:t>
             </w:r>
             <w:r>
               <w:t xml:space="preserve"> nécessaire</w:t>
             </w:r>
+            <w:proofErr w:type="gramEnd"/>
             <w:r>
               <w:t>, sinon changement vers une authentification non-stateless</w:t>
             </w:r>
@@ -8542,7 +8763,15 @@
         <w:t>J’ai choisi de travailler avec le logiciel Notepad++</w:t>
       </w:r>
       <w:r>
-        <w:t>, j’utilise l’auto complétion proposée par Notepad++ et les plugins pour d’autres fonctionnalités comme le FTP.</w:t>
+        <w:t xml:space="preserve">, j’utilise </w:t>
+      </w:r>
+      <w:proofErr w:type="gramStart"/>
+      <w:r>
+        <w:t>l’auto complétion</w:t>
+      </w:r>
+      <w:proofErr w:type="gramEnd"/>
+      <w:r>
+        <w:t xml:space="preserve"> proposée par Notepad++ et les plugins pour d’autres fonctionnalités comme le FTP.</w:t>
       </w:r>
       <w:r>
         <w:t xml:space="preserve"> </w:t>
@@ -8563,7 +8792,15 @@
         <w:t>eu</w:t>
       </w:r>
       <w:r>
-        <w:t>r NodeJS.</w:t>
+        <w:t xml:space="preserve">r </w:t>
+      </w:r>
+      <w:proofErr w:type="spellStart"/>
+      <w:r>
+        <w:t>NodeJS</w:t>
+      </w:r>
+      <w:proofErr w:type="spellEnd"/>
+      <w:r>
+        <w:t>.</w:t>
       </w:r>
     </w:p>
     <w:p/>
@@ -8686,7 +8923,31 @@
     <w:p/>
     <w:p>
       <w:r>
-        <w:t>L'une des seules méthodes permettant une authentification stateless est l'authentification par tokens. Un standard a été créer pour gérer ces tokens, les JSON Web Tokens (JWT)</w:t>
+        <w:t xml:space="preserve">L'une des seules méthodes permettant une authentification stateless est l'authentification par </w:t>
+      </w:r>
+      <w:proofErr w:type="spellStart"/>
+      <w:r>
+        <w:t>tokens</w:t>
+      </w:r>
+      <w:proofErr w:type="spellEnd"/>
+      <w:r>
+        <w:t xml:space="preserve">. Un standard a été créer pour gérer ces </w:t>
+      </w:r>
+      <w:proofErr w:type="spellStart"/>
+      <w:r>
+        <w:t>tokens</w:t>
+      </w:r>
+      <w:proofErr w:type="spellEnd"/>
+      <w:r>
+        <w:t xml:space="preserve">, les JSON Web </w:t>
+      </w:r>
+      <w:proofErr w:type="spellStart"/>
+      <w:r>
+        <w:t>Tokens</w:t>
+      </w:r>
+      <w:proofErr w:type="spellEnd"/>
+      <w:r>
+        <w:t xml:space="preserve"> (JWT)</w:t>
       </w:r>
       <w:r>
         <w:t>.</w:t>
@@ -8710,7 +8971,15 @@
     <w:p/>
     <w:p>
       <w:r>
-        <w:t xml:space="preserve">Dans le cas où une révocation des tokens doit être implémenté, l'authentification ne pourra plus rester </w:t>
+        <w:t xml:space="preserve">Dans le cas où une révocation des </w:t>
+      </w:r>
+      <w:proofErr w:type="spellStart"/>
+      <w:r>
+        <w:t>tokens</w:t>
+      </w:r>
+      <w:proofErr w:type="spellEnd"/>
+      <w:r>
+        <w:t xml:space="preserve"> doit être implémenté, l'authentification ne pourra plus rester </w:t>
       </w:r>
       <w:r>
         <w:rPr>
@@ -8719,7 +8988,15 @@
         <w:t>stateless</w:t>
       </w:r>
       <w:r>
-        <w:t>, un stockage des tokens sera nécessaire.</w:t>
+        <w:t xml:space="preserve">, un stockage des </w:t>
+      </w:r>
+      <w:proofErr w:type="spellStart"/>
+      <w:r>
+        <w:t>tokens</w:t>
+      </w:r>
+      <w:proofErr w:type="spellEnd"/>
+      <w:r>
+        <w:t xml:space="preserve"> sera nécessaire.</w:t>
       </w:r>
     </w:p>
     <w:p/>
@@ -8829,8 +9106,13 @@
               </w:rPr>
               <w:t>data</w:t>
             </w:r>
-            <w:r>
-              <w:t xml:space="preserve">":  </w:t>
+            <w:proofErr w:type="gramStart"/>
+            <w:r>
+              <w:t>":</w:t>
+            </w:r>
+            <w:proofErr w:type="gramEnd"/>
+            <w:r>
+              <w:t xml:space="preserve">  </w:t>
             </w:r>
             <w:r>
               <w:t>[</w:t>
@@ -8845,7 +9127,15 @@
             </w:r>
             <w:r>
               <w:tab/>
-              <w:t>[Object object]</w:t>
+              <w:t xml:space="preserve">[Object </w:t>
+            </w:r>
+            <w:proofErr w:type="spellStart"/>
+            <w:r>
+              <w:t>object</w:t>
+            </w:r>
+            <w:proofErr w:type="spellEnd"/>
+            <w:r>
+              <w:t>]</w:t>
             </w:r>
           </w:p>
           <w:p>
@@ -8876,8 +9166,13 @@
               </w:rPr>
               <w:t>error</w:t>
             </w:r>
-            <w:r>
-              <w:t>": {</w:t>
+            <w:proofErr w:type="gramStart"/>
+            <w:r>
+              <w:t>":</w:t>
+            </w:r>
+            <w:proofErr w:type="gramEnd"/>
+            <w:r>
+              <w:t xml:space="preserve"> {</w:t>
             </w:r>
           </w:p>
           <w:p>
@@ -8934,12 +9229,14 @@
       <w:r>
         <w:t xml:space="preserve"> les cas les objets ‘</w:t>
       </w:r>
+      <w:proofErr w:type="gramStart"/>
       <w:r>
         <w:rPr>
           <w:lang w:val="fr-CH"/>
         </w:rPr>
         <w:t>data</w:t>
       </w:r>
+      <w:proofErr w:type="gramEnd"/>
       <w:r>
         <w:rPr>
           <w:lang w:val="fr-CH"/>
@@ -8952,11 +9249,19 @@
       <w:r>
         <w:t xml:space="preserve"> ‘</w:t>
       </w:r>
+      <w:proofErr w:type="spellStart"/>
       <w:r>
         <w:rPr>
           <w:lang w:val="fr-CH"/>
         </w:rPr>
-        <w:t>error’</w:t>
+        <w:t>error</w:t>
+      </w:r>
+      <w:proofErr w:type="spellEnd"/>
+      <w:r>
+        <w:rPr>
+          <w:lang w:val="fr-CH"/>
+        </w:rPr>
+        <w:t>’</w:t>
       </w:r>
       <w:r>
         <w:t xml:space="preserve"> seront présents).</w:t>
@@ -9051,9 +9356,11 @@
             <w:tcW w:w="2204" w:type="dxa"/>
           </w:tcPr>
           <w:p>
+            <w:proofErr w:type="spellStart"/>
             <w:r>
               <w:t>MysqlError</w:t>
             </w:r>
+            <w:proofErr w:type="spellEnd"/>
           </w:p>
         </w:tc>
         <w:tc>
@@ -9080,9 +9387,11 @@
             <w:tcW w:w="2204" w:type="dxa"/>
           </w:tcPr>
           <w:p>
+            <w:proofErr w:type="spellStart"/>
             <w:r>
               <w:t>UnauthorizedError</w:t>
             </w:r>
+            <w:proofErr w:type="spellEnd"/>
           </w:p>
         </w:tc>
         <w:tc>
@@ -9109,9 +9418,11 @@
             <w:tcW w:w="2204" w:type="dxa"/>
           </w:tcPr>
           <w:p>
+            <w:proofErr w:type="spellStart"/>
             <w:r>
               <w:t>MissingFieldError</w:t>
             </w:r>
+            <w:proofErr w:type="spellEnd"/>
           </w:p>
         </w:tc>
         <w:tc>
@@ -9135,9 +9446,11 @@
             <w:tcW w:w="2204" w:type="dxa"/>
           </w:tcPr>
           <w:p>
+            <w:proofErr w:type="spellStart"/>
             <w:r>
               <w:t>InvalidFormatError</w:t>
             </w:r>
+            <w:proofErr w:type="spellEnd"/>
           </w:p>
         </w:tc>
         <w:tc>
@@ -9188,7 +9501,15 @@
         <w:t xml:space="preserve">et le sauvegarder en tant qu'activité sportive. </w:t>
       </w:r>
       <w:r>
-        <w:t>Le fichier sera parser sur le serveur pour calculer certains champs tel que la vitesse moyenne et stocker les positions GPS dans la table des postions.</w:t>
+        <w:t xml:space="preserve">Le fichier sera </w:t>
+      </w:r>
+      <w:proofErr w:type="spellStart"/>
+      <w:r>
+        <w:t>parser</w:t>
+      </w:r>
+      <w:proofErr w:type="spellEnd"/>
+      <w:r>
+        <w:t xml:space="preserve"> sur le serveur pour calculer certains champs tel que la vitesse moyenne et stocker les positions GPS dans la table des postions.</w:t>
       </w:r>
       <w:r>
         <w:t xml:space="preserve"> </w:t>
@@ -9219,8 +9540,13 @@
         </w:numPr>
       </w:pPr>
       <w:r>
-        <w:t>Lancer un nouveau processus NodeJS</w:t>
-      </w:r>
+        <w:t xml:space="preserve">Lancer un nouveau processus </w:t>
+      </w:r>
+      <w:proofErr w:type="spellStart"/>
+      <w:r>
+        <w:t>NodeJS</w:t>
+      </w:r>
+      <w:proofErr w:type="spellEnd"/>
     </w:p>
     <w:p>
       <w:pPr>
@@ -9231,7 +9557,15 @@
         </w:numPr>
       </w:pPr>
       <w:r>
-        <w:t xml:space="preserve">Lancer un nouveau thread NodeJS </w:t>
+        <w:t xml:space="preserve">Lancer un nouveau thread </w:t>
+      </w:r>
+      <w:proofErr w:type="spellStart"/>
+      <w:r>
+        <w:t>NodeJS</w:t>
+      </w:r>
+      <w:proofErr w:type="spellEnd"/>
+      <w:r>
+        <w:t xml:space="preserve"> </w:t>
       </w:r>
     </w:p>
     <w:p>
@@ -9419,9 +9753,11 @@
             <w:tcW w:w="1696" w:type="dxa"/>
           </w:tcPr>
           <w:p>
+            <w:proofErr w:type="spellStart"/>
             <w:r>
               <w:t>Subscription</w:t>
             </w:r>
+            <w:proofErr w:type="spellEnd"/>
           </w:p>
         </w:tc>
         <w:tc>
@@ -9691,8 +10027,13 @@
             <w:tcW w:w="3578" w:type="dxa"/>
           </w:tcPr>
           <w:p>
-            <w:r>
-              <w:t>activity/{activityid}</w:t>
+            <w:proofErr w:type="gramStart"/>
+            <w:r>
+              <w:t>activity</w:t>
+            </w:r>
+            <w:proofErr w:type="gramEnd"/>
+            <w:r>
+              <w:t>/{activityid}</w:t>
             </w:r>
           </w:p>
         </w:tc>
@@ -9761,8 +10102,13 @@
             <w:tcW w:w="3578" w:type="dxa"/>
           </w:tcPr>
           <w:p>
-            <w:r>
-              <w:t>activity/{activityid}</w:t>
+            <w:proofErr w:type="gramStart"/>
+            <w:r>
+              <w:t>activity</w:t>
+            </w:r>
+            <w:proofErr w:type="gramEnd"/>
+            <w:r>
+              <w:t>/{activityid}</w:t>
             </w:r>
           </w:p>
         </w:tc>
@@ -9831,8 +10177,13 @@
             <w:tcW w:w="3578" w:type="dxa"/>
           </w:tcPr>
           <w:p>
-            <w:r>
-              <w:t>activity/{activityid}</w:t>
+            <w:proofErr w:type="gramStart"/>
+            <w:r>
+              <w:t>activity</w:t>
+            </w:r>
+            <w:proofErr w:type="gramEnd"/>
+            <w:r>
+              <w:t>/{activityid}</w:t>
             </w:r>
           </w:p>
         </w:tc>
@@ -10053,7 +10404,15 @@
           </w:tcPr>
           <w:p>
             <w:r>
-              <w:t>/activity-type/{typeid}</w:t>
+              <w:t>/activity-type/{</w:t>
+            </w:r>
+            <w:proofErr w:type="spellStart"/>
+            <w:r>
+              <w:t>typeid</w:t>
+            </w:r>
+            <w:proofErr w:type="spellEnd"/>
+            <w:r>
+              <w:t>}</w:t>
             </w:r>
           </w:p>
         </w:tc>
@@ -10085,7 +10444,15 @@
           </w:tcPr>
           <w:p>
             <w:r>
-              <w:t>/activity-type/{typeid}</w:t>
+              <w:t>/activity-type/{</w:t>
+            </w:r>
+            <w:proofErr w:type="spellStart"/>
+            <w:r>
+              <w:t>typeid</w:t>
+            </w:r>
+            <w:proofErr w:type="spellEnd"/>
+            <w:r>
+              <w:t>}</w:t>
             </w:r>
           </w:p>
         </w:tc>
@@ -10120,7 +10487,15 @@
           </w:tcPr>
           <w:p>
             <w:r>
-              <w:t>/subscription/</w:t>
+              <w:t>/</w:t>
+            </w:r>
+            <w:proofErr w:type="spellStart"/>
+            <w:r>
+              <w:t>subscription</w:t>
+            </w:r>
+            <w:proofErr w:type="spellEnd"/>
+            <w:r>
+              <w:t>/</w:t>
             </w:r>
           </w:p>
         </w:tc>
@@ -10152,7 +10527,23 @@
           </w:tcPr>
           <w:p>
             <w:r>
-              <w:t>/subscription/{subid}</w:t>
+              <w:t>/</w:t>
+            </w:r>
+            <w:proofErr w:type="spellStart"/>
+            <w:r>
+              <w:t>subscription</w:t>
+            </w:r>
+            <w:proofErr w:type="spellEnd"/>
+            <w:r>
+              <w:t>/{</w:t>
+            </w:r>
+            <w:proofErr w:type="spellStart"/>
+            <w:r>
+              <w:t>subid</w:t>
+            </w:r>
+            <w:proofErr w:type="spellEnd"/>
+            <w:r>
+              <w:t>}</w:t>
             </w:r>
           </w:p>
         </w:tc>
@@ -10187,8 +10578,13 @@
           </w:tcPr>
           <w:p>
             <w:r>
-              <w:t>/user/{userid}/subscription</w:t>
-            </w:r>
+              <w:t>/user/{userid}/</w:t>
+            </w:r>
+            <w:proofErr w:type="spellStart"/>
+            <w:r>
+              <w:t>subscription</w:t>
+            </w:r>
+            <w:proofErr w:type="spellEnd"/>
           </w:p>
         </w:tc>
         <w:tc>
@@ -10237,9 +10633,11 @@
             <w:tcW w:w="4530" w:type="dxa"/>
           </w:tcPr>
           <w:p>
+            <w:proofErr w:type="spellStart"/>
             <w:r>
               <w:t>NodeJS</w:t>
             </w:r>
+            <w:proofErr w:type="spellEnd"/>
           </w:p>
         </w:tc>
         <w:tc>
@@ -10247,8 +10645,13 @@
             <w:tcW w:w="4530" w:type="dxa"/>
           </w:tcPr>
           <w:p>
-            <w:r>
-              <w:t>v8.11.1</w:t>
+            <w:proofErr w:type="gramStart"/>
+            <w:r>
+              <w:t>v</w:t>
+            </w:r>
+            <w:proofErr w:type="gramEnd"/>
+            <w:r>
+              <w:t>8.11.1</w:t>
             </w:r>
           </w:p>
         </w:tc>
@@ -10259,9 +10662,13 @@
             <w:tcW w:w="4530" w:type="dxa"/>
           </w:tcPr>
           <w:p>
+            <w:proofErr w:type="spellStart"/>
+            <w:proofErr w:type="gramStart"/>
             <w:r>
               <w:t>npm</w:t>
             </w:r>
+            <w:proofErr w:type="spellEnd"/>
+            <w:proofErr w:type="gramEnd"/>
           </w:p>
         </w:tc>
         <w:tc>
@@ -10319,8 +10726,13 @@
             <w:tcW w:w="4530" w:type="dxa"/>
           </w:tcPr>
           <w:p>
-            <w:r>
-              <w:t>stretch 9.4</w:t>
+            <w:proofErr w:type="gramStart"/>
+            <w:r>
+              <w:t>stretch</w:t>
+            </w:r>
+            <w:proofErr w:type="gramEnd"/>
+            <w:r>
+              <w:t xml:space="preserve"> 9.4</w:t>
             </w:r>
           </w:p>
         </w:tc>
@@ -10334,12 +10746,14 @@
             <w:tcW w:w="4530" w:type="dxa"/>
           </w:tcPr>
           <w:p>
+            <w:proofErr w:type="gramStart"/>
             <w:r>
               <w:t>g</w:t>
             </w:r>
             <w:r>
               <w:t>it</w:t>
             </w:r>
+            <w:proofErr w:type="gramEnd"/>
           </w:p>
         </w:tc>
         <w:tc>
@@ -10347,8 +10761,13 @@
             <w:tcW w:w="4530" w:type="dxa"/>
           </w:tcPr>
           <w:p>
-            <w:r>
-              <w:t>git version 2.11.0</w:t>
+            <w:proofErr w:type="gramStart"/>
+            <w:r>
+              <w:t>git</w:t>
+            </w:r>
+            <w:proofErr w:type="gramEnd"/>
+            <w:r>
+              <w:t xml:space="preserve"> version 2.11.0</w:t>
             </w:r>
           </w:p>
         </w:tc>
@@ -10368,7 +10787,15 @@
     <w:p/>
     <w:p>
       <w:r>
-        <w:t>Le moteur de base de données utilisé est InnoDB, car il est le moteur de base de données par défaut fournit avec MySQL. Ce moteur remplis toutes les contraintes imposées par le projet et l'architecture choisie (Clé primaire, clé étrangère, transactions, types de champs).</w:t>
+        <w:t xml:space="preserve">Le moteur de base de données utilisé est </w:t>
+      </w:r>
+      <w:proofErr w:type="spellStart"/>
+      <w:r>
+        <w:t>InnoDB</w:t>
+      </w:r>
+      <w:proofErr w:type="spellEnd"/>
+      <w:r>
+        <w:t>, car il est le moteur de base de données par défaut fournit avec MySQL. Ce moteur remplis toutes les contraintes imposées par le projet et l'architecture choisie (Clé primaire, clé étrangère, transactions, types de champs).</w:t>
       </w:r>
     </w:p>
     <w:p/>
@@ -10406,7 +10833,7 @@
     <w:p>
       <w:r>
         <w:pict>
-          <v:shape id="_x0000_i1037" type="#_x0000_t75" style="width:453.5pt;height:327.25pt">
+          <v:shape id="_x0000_i1026" type="#_x0000_t75" style="width:453pt;height:327pt">
             <v:imagedata r:id="rId11" o:title="MLD"/>
           </v:shape>
         </w:pict>
@@ -10447,13 +10874,29 @@
     <w:p/>
     <w:p>
       <w:r>
-        <w:t>Les identifiants (clé primaire et clé étrangères) sont en VARCHAR(36) ca</w:t>
+        <w:t xml:space="preserve">Les identifiants (clé primaire et clé étrangères) sont en </w:t>
+      </w:r>
+      <w:proofErr w:type="gramStart"/>
+      <w:r>
+        <w:t>VARCHAR(</w:t>
+      </w:r>
+      <w:proofErr w:type="gramEnd"/>
+      <w:r>
+        <w:t>36) ca</w:t>
       </w:r>
       <w:r>
         <w:t>r le choix de stock</w:t>
       </w:r>
       <w:r>
-        <w:t xml:space="preserve">er des UUIDs a été </w:t>
+        <w:t xml:space="preserve">er des </w:t>
+      </w:r>
+      <w:proofErr w:type="spellStart"/>
+      <w:r>
+        <w:t>UUIDs</w:t>
+      </w:r>
+      <w:proofErr w:type="spellEnd"/>
+      <w:r>
+        <w:t xml:space="preserve"> a été </w:t>
       </w:r>
       <w:r>
         <w:t>fait</w:t>
@@ -10564,6 +11007,8 @@
                 <w:lang w:eastAsia="fr-CH"/>
               </w:rPr>
             </w:pPr>
+            <w:proofErr w:type="spellStart"/>
+            <w:proofErr w:type="gramStart"/>
             <w:r>
               <w:rPr>
                 <w:lang w:eastAsia="fr-CH"/>
@@ -10576,6 +11021,8 @@
               </w:rPr>
               <w:t>assword</w:t>
             </w:r>
+            <w:proofErr w:type="spellEnd"/>
+            <w:proofErr w:type="gramEnd"/>
           </w:p>
         </w:tc>
         <w:tc>
@@ -10610,12 +11057,16 @@
                 <w:lang w:eastAsia="fr-CH"/>
               </w:rPr>
             </w:pPr>
+            <w:proofErr w:type="spellStart"/>
+            <w:proofErr w:type="gramStart"/>
             <w:r>
               <w:rPr>
                 <w:lang w:eastAsia="fr-CH"/>
               </w:rPr>
               <w:t>disabled</w:t>
             </w:r>
+            <w:proofErr w:type="spellEnd"/>
+            <w:proofErr w:type="gramEnd"/>
           </w:p>
         </w:tc>
         <w:tc>
@@ -10659,12 +11110,14 @@
                 <w:lang w:eastAsia="fr-CH"/>
               </w:rPr>
             </w:pPr>
+            <w:proofErr w:type="gramStart"/>
             <w:r>
               <w:rPr>
                 <w:lang w:eastAsia="fr-CH"/>
               </w:rPr>
               <w:t>admin</w:t>
             </w:r>
+            <w:proofErr w:type="gramEnd"/>
           </w:p>
         </w:tc>
         <w:tc>
@@ -10794,12 +11247,22 @@
                 <w:lang w:eastAsia="fr-CH"/>
               </w:rPr>
             </w:pPr>
+            <w:proofErr w:type="spellStart"/>
+            <w:proofErr w:type="gramStart"/>
             <w:r>
               <w:rPr>
                 <w:lang w:eastAsia="fr-CH"/>
               </w:rPr>
-              <w:t>start_timestamp</w:t>
-            </w:r>
+              <w:t>start</w:t>
+            </w:r>
+            <w:proofErr w:type="gramEnd"/>
+            <w:r>
+              <w:rPr>
+                <w:lang w:eastAsia="fr-CH"/>
+              </w:rPr>
+              <w:t>_timestamp</w:t>
+            </w:r>
+            <w:proofErr w:type="spellEnd"/>
           </w:p>
         </w:tc>
         <w:tc>
@@ -10834,12 +11297,22 @@
                 <w:lang w:eastAsia="fr-CH"/>
               </w:rPr>
             </w:pPr>
+            <w:proofErr w:type="spellStart"/>
+            <w:proofErr w:type="gramStart"/>
             <w:r>
               <w:rPr>
                 <w:lang w:eastAsia="fr-CH"/>
               </w:rPr>
-              <w:t>end_timestamp</w:t>
-            </w:r>
+              <w:t>end</w:t>
+            </w:r>
+            <w:proofErr w:type="gramEnd"/>
+            <w:r>
+              <w:rPr>
+                <w:lang w:eastAsia="fr-CH"/>
+              </w:rPr>
+              <w:t>_timestamp</w:t>
+            </w:r>
+            <w:proofErr w:type="spellEnd"/>
           </w:p>
         </w:tc>
         <w:tc>
@@ -10853,11 +11326,19 @@
                 <w:lang w:eastAsia="fr-CH"/>
               </w:rPr>
             </w:pPr>
+            <w:proofErr w:type="spellStart"/>
             <w:r>
               <w:rPr>
                 <w:lang w:eastAsia="fr-CH"/>
               </w:rPr>
-              <w:t xml:space="preserve">Timestmap de fin d’activité </w:t>
+              <w:t>Timestmap</w:t>
+            </w:r>
+            <w:proofErr w:type="spellEnd"/>
+            <w:r>
+              <w:rPr>
+                <w:lang w:eastAsia="fr-CH"/>
+              </w:rPr>
+              <w:t xml:space="preserve"> de fin d’activité </w:t>
             </w:r>
           </w:p>
         </w:tc>
@@ -10877,12 +11358,16 @@
                 <w:lang w:eastAsia="fr-CH"/>
               </w:rPr>
             </w:pPr>
+            <w:proofErr w:type="spellStart"/>
+            <w:proofErr w:type="gramStart"/>
             <w:r>
               <w:rPr>
                 <w:lang w:eastAsia="fr-CH"/>
               </w:rPr>
               <w:t>removed</w:t>
             </w:r>
+            <w:proofErr w:type="spellEnd"/>
+            <w:proofErr w:type="gramEnd"/>
           </w:p>
         </w:tc>
         <w:tc>
@@ -11011,12 +11496,14 @@
                 <w:lang w:eastAsia="fr-CH"/>
               </w:rPr>
             </w:pPr>
+            <w:proofErr w:type="gramStart"/>
             <w:r>
               <w:rPr>
                 <w:lang w:eastAsia="fr-CH"/>
               </w:rPr>
               <w:t>latitude</w:t>
             </w:r>
+            <w:proofErr w:type="gramEnd"/>
           </w:p>
         </w:tc>
         <w:tc>
@@ -11063,12 +11550,14 @@
                 <w:lang w:eastAsia="fr-CH"/>
               </w:rPr>
             </w:pPr>
+            <w:proofErr w:type="gramStart"/>
             <w:r>
               <w:rPr>
                 <w:lang w:eastAsia="fr-CH"/>
               </w:rPr>
               <w:t>longitude</w:t>
             </w:r>
+            <w:proofErr w:type="gramEnd"/>
           </w:p>
         </w:tc>
         <w:tc>
@@ -11118,12 +11607,14 @@
                 <w:lang w:eastAsia="fr-CH"/>
               </w:rPr>
             </w:pPr>
+            <w:proofErr w:type="gramStart"/>
             <w:r>
               <w:rPr>
                 <w:lang w:eastAsia="fr-CH"/>
               </w:rPr>
               <w:t>altitude</w:t>
             </w:r>
+            <w:proofErr w:type="gramEnd"/>
           </w:p>
         </w:tc>
         <w:tc>
@@ -11158,12 +11649,16 @@
                 <w:lang w:eastAsia="fr-CH"/>
               </w:rPr>
             </w:pPr>
+            <w:proofErr w:type="spellStart"/>
+            <w:proofErr w:type="gramStart"/>
             <w:r>
               <w:rPr>
                 <w:lang w:eastAsia="fr-CH"/>
               </w:rPr>
               <w:t>removed</w:t>
             </w:r>
+            <w:proofErr w:type="spellEnd"/>
+            <w:proofErr w:type="gramEnd"/>
           </w:p>
         </w:tc>
         <w:tc>
@@ -11201,12 +11696,14 @@
           <w:lang w:eastAsia="fr-CH"/>
         </w:rPr>
       </w:pPr>
+      <w:proofErr w:type="spellStart"/>
       <w:r>
         <w:rPr>
           <w:lang w:eastAsia="fr-CH"/>
         </w:rPr>
         <w:t>Subscription</w:t>
       </w:r>
+      <w:proofErr w:type="spellEnd"/>
     </w:p>
     <w:p>
       <w:pPr>
@@ -11287,12 +11784,22 @@
                 <w:lang w:eastAsia="fr-CH"/>
               </w:rPr>
             </w:pPr>
+            <w:proofErr w:type="spellStart"/>
+            <w:proofErr w:type="gramStart"/>
             <w:r>
               <w:rPr>
                 <w:lang w:eastAsia="fr-CH"/>
               </w:rPr>
-              <w:t>end_timestamp</w:t>
-            </w:r>
+              <w:t>end</w:t>
+            </w:r>
+            <w:proofErr w:type="gramEnd"/>
+            <w:r>
+              <w:rPr>
+                <w:lang w:eastAsia="fr-CH"/>
+              </w:rPr>
+              <w:t>_timestamp</w:t>
+            </w:r>
+            <w:proofErr w:type="spellEnd"/>
           </w:p>
         </w:tc>
         <w:tc>
@@ -11327,13 +11834,23 @@
                 <w:lang w:eastAsia="fr-CH"/>
               </w:rPr>
             </w:pPr>
+            <w:proofErr w:type="spellStart"/>
+            <w:proofErr w:type="gramStart"/>
             <w:r>
               <w:rPr>
                 <w:lang w:eastAsia="fr-CH"/>
               </w:rPr>
               <w:lastRenderedPageBreak/>
-              <w:t>start_timestamp</w:t>
-            </w:r>
+              <w:t>start</w:t>
+            </w:r>
+            <w:proofErr w:type="gramEnd"/>
+            <w:r>
+              <w:rPr>
+                <w:lang w:eastAsia="fr-CH"/>
+              </w:rPr>
+              <w:t>_timestamp</w:t>
+            </w:r>
+            <w:proofErr w:type="spellEnd"/>
           </w:p>
         </w:tc>
         <w:tc>
@@ -11371,12 +11888,16 @@
                 <w:lang w:eastAsia="fr-CH"/>
               </w:rPr>
             </w:pPr>
+            <w:proofErr w:type="spellStart"/>
+            <w:proofErr w:type="gramStart"/>
             <w:r>
               <w:rPr>
                 <w:lang w:eastAsia="fr-CH"/>
               </w:rPr>
               <w:t>paused</w:t>
             </w:r>
+            <w:proofErr w:type="spellEnd"/>
+            <w:proofErr w:type="gramEnd"/>
           </w:p>
         </w:tc>
         <w:tc>
@@ -11418,12 +11939,14 @@
       <w:pPr>
         <w:pStyle w:val="Titre3"/>
       </w:pPr>
+      <w:proofErr w:type="spellStart"/>
       <w:r>
         <w:t>Activit</w:t>
       </w:r>
       <w:r>
         <w:t>yType</w:t>
       </w:r>
+      <w:proofErr w:type="spellEnd"/>
     </w:p>
     <w:p/>
     <w:tbl>
@@ -11479,12 +12002,16 @@
             <w:tcW w:w="4530" w:type="dxa"/>
           </w:tcPr>
           <w:p>
+            <w:proofErr w:type="spellStart"/>
+            <w:proofErr w:type="gramStart"/>
             <w:r>
               <w:t>n</w:t>
             </w:r>
             <w:r>
               <w:t>ame</w:t>
             </w:r>
+            <w:proofErr w:type="spellEnd"/>
+            <w:proofErr w:type="gramEnd"/>
           </w:p>
         </w:tc>
         <w:tc>
@@ -11508,9 +12035,13 @@
             <w:tcW w:w="4530" w:type="dxa"/>
           </w:tcPr>
           <w:p>
+            <w:proofErr w:type="spellStart"/>
+            <w:proofErr w:type="gramStart"/>
             <w:r>
               <w:t>removed</w:t>
             </w:r>
+            <w:proofErr w:type="spellEnd"/>
+            <w:proofErr w:type="gramEnd"/>
           </w:p>
         </w:tc>
         <w:tc>
@@ -11558,7 +12089,15 @@
     <w:p/>
     <w:p>
       <w:r>
-        <w:t>La connexion à l’interface web utilisera l’identifiant unique naturel d’un utilisateur (email). L’utilisateur devra aussi fournir un mot de passe. Des appels à l’API seront effectué sur le endpoint d’obtention du token.</w:t>
+        <w:t xml:space="preserve">La connexion à l’interface web utilisera l’identifiant unique naturel d’un utilisateur (email). L’utilisateur devra aussi fournir un mot de passe. Des appels à l’API seront effectué sur le </w:t>
+      </w:r>
+      <w:proofErr w:type="spellStart"/>
+      <w:r>
+        <w:t>endpoint</w:t>
+      </w:r>
+      <w:proofErr w:type="spellEnd"/>
+      <w:r>
+        <w:t xml:space="preserve"> d’obtention du token.</w:t>
       </w:r>
     </w:p>
     <w:p/>
@@ -11759,20 +12298,20 @@
     <w:p>
       <w:r>
         <w:object w:dxaOrig="12516" w:dyaOrig="8784">
-          <v:shape id="_x0000_i1026" type="#_x0000_t75" style="width:570.4pt;height:402.1pt" o:ole="">
+          <v:shape id="_x0000_i1027" type="#_x0000_t75" style="width:570pt;height:402pt" o:ole="">
             <v:imagedata r:id="rId16" o:title=""/>
           </v:shape>
-          <o:OLEObject Type="Embed" ProgID="Visio.Drawing.15" ShapeID="_x0000_i1026" DrawAspect="Content" ObjectID="_1615297122" r:id="rId17"/>
+          <o:OLEObject Type="Embed" ProgID="Visio.Drawing.15" ShapeID="_x0000_i1027" DrawAspect="Content" ObjectID="_1615300565" r:id="rId17"/>
         </w:object>
       </w:r>
     </w:p>
     <w:p>
       <w:r>
         <w:object w:dxaOrig="11304" w:dyaOrig="9624">
-          <v:shape id="_x0000_i1027" type="#_x0000_t75" style="width:493.7pt;height:418.9pt" o:ole="">
+          <v:shape id="_x0000_i1028" type="#_x0000_t75" style="width:493.5pt;height:419.25pt" o:ole="">
             <v:imagedata r:id="rId18" o:title=""/>
           </v:shape>
-          <o:OLEObject Type="Embed" ProgID="Visio.Drawing.15" ShapeID="_x0000_i1027" DrawAspect="Content" ObjectID="_1615297123" r:id="rId19"/>
+          <o:OLEObject Type="Embed" ProgID="Visio.Drawing.15" ShapeID="_x0000_i1028" DrawAspect="Content" ObjectID="_1615300566" r:id="rId19"/>
         </w:object>
       </w:r>
       <w:bookmarkStart w:id="35" w:name="_Toc71703259"/>
@@ -11791,10 +12330,10 @@
       </w:pPr>
       <w:r>
         <w:object w:dxaOrig="11536" w:dyaOrig="8731">
-          <v:shape id="_x0000_i1028" type="#_x0000_t75" style="width:576.95pt;height:436.7pt" o:ole="">
+          <v:shape id="_x0000_i1029" type="#_x0000_t75" style="width:576.75pt;height:436.5pt" o:ole="">
             <v:imagedata r:id="rId20" o:title=""/>
           </v:shape>
-          <o:OLEObject Type="Embed" ProgID="Visio.Drawing.15" ShapeID="_x0000_i1028" DrawAspect="Content" ObjectID="_1615297124" r:id="rId21"/>
+          <o:OLEObject Type="Embed" ProgID="Visio.Drawing.15" ShapeID="_x0000_i1029" DrawAspect="Content" ObjectID="_1615300567" r:id="rId21"/>
         </w:object>
       </w:r>
       <w:r>
@@ -11807,10 +12346,10 @@
       </w:pPr>
       <w:r>
         <w:object w:dxaOrig="11536" w:dyaOrig="8731">
-          <v:shape id="_x0000_i1029" type="#_x0000_t75" style="width:576.95pt;height:436.7pt" o:ole="">
+          <v:shape id="_x0000_i1030" type="#_x0000_t75" style="width:576.75pt;height:436.5pt" o:ole="">
             <v:imagedata r:id="rId22" o:title=""/>
           </v:shape>
-          <o:OLEObject Type="Embed" ProgID="Visio.Drawing.15" ShapeID="_x0000_i1029" DrawAspect="Content" ObjectID="_1615297125" r:id="rId23"/>
+          <o:OLEObject Type="Embed" ProgID="Visio.Drawing.15" ShapeID="_x0000_i1030" DrawAspect="Content" ObjectID="_1615300568" r:id="rId23"/>
         </w:object>
       </w:r>
       <w:r>
@@ -11874,10 +12413,10 @@
     <w:p>
       <w:r>
         <w:object w:dxaOrig="9571" w:dyaOrig="10306">
-          <v:shape id="_x0000_i1030" type="#_x0000_t75" style="width:453.5pt;height:488.1pt" o:ole="">
+          <v:shape id="_x0000_i1031" type="#_x0000_t75" style="width:453.75pt;height:488.25pt" o:ole="">
             <v:imagedata r:id="rId26" o:title=""/>
           </v:shape>
-          <o:OLEObject Type="Embed" ProgID="Visio.Drawing.15" ShapeID="_x0000_i1030" DrawAspect="Content" ObjectID="_1615297126" r:id="rId27"/>
+          <o:OLEObject Type="Embed" ProgID="Visio.Drawing.15" ShapeID="_x0000_i1031" DrawAspect="Content" ObjectID="_1615300569" r:id="rId27"/>
         </w:object>
       </w:r>
     </w:p>
@@ -14672,8 +15211,13 @@
               <w:cnfStyle w:val="100000000000" w:firstRow="1" w:lastRow="0" w:firstColumn="0" w:lastColumn="0" w:oddVBand="0" w:evenVBand="0" w:oddHBand="0" w:evenHBand="0" w:firstRowFirstColumn="0" w:firstRowLastColumn="0" w:lastRowFirstColumn="0" w:lastRowLastColumn="0"/>
             </w:pPr>
             <w:r>
-              <w:t>Accès sudo</w:t>
-            </w:r>
+              <w:t xml:space="preserve">Accès </w:t>
+            </w:r>
+            <w:proofErr w:type="spellStart"/>
+            <w:r>
+              <w:t>sudo</w:t>
+            </w:r>
+            <w:proofErr w:type="spellEnd"/>
           </w:p>
         </w:tc>
       </w:tr>
@@ -14691,9 +15235,11 @@
             <w:pPr>
               <w:jc w:val="center"/>
             </w:pPr>
+            <w:proofErr w:type="gramStart"/>
             <w:r>
               <w:t>pi</w:t>
             </w:r>
+            <w:proofErr w:type="gramEnd"/>
           </w:p>
         </w:tc>
         <w:tc>
@@ -14751,9 +15297,11 @@
             <w:pPr>
               <w:jc w:val="center"/>
             </w:pPr>
+            <w:proofErr w:type="gramStart"/>
             <w:r>
               <w:t>alexandre</w:t>
             </w:r>
+            <w:proofErr w:type="gramEnd"/>
           </w:p>
         </w:tc>
         <w:tc>
@@ -14891,8 +15439,15 @@
             <w:tcW w:w="2263" w:type="dxa"/>
           </w:tcPr>
           <w:p>
-            <w:r>
-              <w:t>openssh-server</w:t>
+            <w:proofErr w:type="spellStart"/>
+            <w:proofErr w:type="gramStart"/>
+            <w:r>
+              <w:t>openssh</w:t>
+            </w:r>
+            <w:proofErr w:type="spellEnd"/>
+            <w:proofErr w:type="gramEnd"/>
+            <w:r>
+              <w:t>-server</w:t>
             </w:r>
           </w:p>
         </w:tc>
@@ -14911,7 +15466,21 @@
               <w:rPr>
                 <w:lang w:val="de-CH"/>
               </w:rPr>
-              <w:t>OpenSSH_7.4p1 Raspbian-10+deb9u5, OpenSSL 1.0.2q  20 Nov 2018</w:t>
+              <w:t xml:space="preserve">OpenSSH_7.4p1 Raspbian-10+deb9u5, OpenSSL </w:t>
+            </w:r>
+            <w:proofErr w:type="gramStart"/>
+            <w:r>
+              <w:rPr>
+                <w:lang w:val="de-CH"/>
+              </w:rPr>
+              <w:t>1.0.2q  20</w:t>
+            </w:r>
+            <w:proofErr w:type="gramEnd"/>
+            <w:r>
+              <w:rPr>
+                <w:lang w:val="de-CH"/>
+              </w:rPr>
+              <w:t xml:space="preserve"> Nov 2018</w:t>
             </w:r>
           </w:p>
         </w:tc>
@@ -14923,9 +15492,13 @@
             <w:tcW w:w="2263" w:type="dxa"/>
           </w:tcPr>
           <w:p>
+            <w:proofErr w:type="spellStart"/>
+            <w:proofErr w:type="gramStart"/>
             <w:r>
               <w:t>ufw</w:t>
             </w:r>
+            <w:proofErr w:type="spellEnd"/>
+            <w:proofErr w:type="gramEnd"/>
           </w:p>
         </w:tc>
         <w:tc>
@@ -14952,11 +15525,16 @@
             <w:tcW w:w="2263" w:type="dxa"/>
           </w:tcPr>
           <w:p>
+            <w:proofErr w:type="gramStart"/>
             <w:r>
               <w:t>f</w:t>
             </w:r>
             <w:r>
-              <w:t>ail2ban</w:t>
+              <w:t>ail</w:t>
+            </w:r>
+            <w:proofErr w:type="gramEnd"/>
+            <w:r>
+              <w:t>2ban</w:t>
             </w:r>
           </w:p>
         </w:tc>
@@ -14981,9 +15559,13 @@
             <w:tcW w:w="2263" w:type="dxa"/>
           </w:tcPr>
           <w:p>
+            <w:proofErr w:type="spellStart"/>
+            <w:proofErr w:type="gramStart"/>
             <w:r>
               <w:t>nodejs</w:t>
             </w:r>
+            <w:proofErr w:type="spellEnd"/>
+            <w:proofErr w:type="gramEnd"/>
           </w:p>
         </w:tc>
         <w:tc>
@@ -14994,8 +15576,13 @@
             <w:pPr>
               <w:cnfStyle w:val="000000000000" w:firstRow="0" w:lastRow="0" w:firstColumn="0" w:lastColumn="0" w:oddVBand="0" w:evenVBand="0" w:oddHBand="0" w:evenHBand="0" w:firstRowFirstColumn="0" w:firstRowLastColumn="0" w:lastRowFirstColumn="0" w:lastRowLastColumn="0"/>
             </w:pPr>
-            <w:r>
-              <w:t>v8.11.1</w:t>
+            <w:proofErr w:type="gramStart"/>
+            <w:r>
+              <w:t>v</w:t>
+            </w:r>
+            <w:proofErr w:type="gramEnd"/>
+            <w:r>
+              <w:t>8.11.1</w:t>
             </w:r>
           </w:p>
         </w:tc>
@@ -15010,9 +15597,13 @@
             <w:tcW w:w="2263" w:type="dxa"/>
           </w:tcPr>
           <w:p>
+            <w:proofErr w:type="spellStart"/>
+            <w:proofErr w:type="gramStart"/>
             <w:r>
               <w:t>npm</w:t>
             </w:r>
+            <w:proofErr w:type="spellEnd"/>
+            <w:proofErr w:type="gramEnd"/>
           </w:p>
         </w:tc>
         <w:tc>
@@ -15036,9 +15627,13 @@
             <w:tcW w:w="2263" w:type="dxa"/>
           </w:tcPr>
           <w:p>
+            <w:proofErr w:type="spellStart"/>
+            <w:proofErr w:type="gramStart"/>
             <w:r>
               <w:t>certbot</w:t>
             </w:r>
+            <w:proofErr w:type="spellEnd"/>
+            <w:proofErr w:type="gramEnd"/>
           </w:p>
         </w:tc>
         <w:tc>
@@ -15049,8 +15644,15 @@
             <w:pPr>
               <w:cnfStyle w:val="000000000000" w:firstRow="0" w:lastRow="0" w:firstColumn="0" w:lastColumn="0" w:oddVBand="0" w:evenVBand="0" w:oddHBand="0" w:evenHBand="0" w:firstRowFirstColumn="0" w:firstRowLastColumn="0" w:lastRowFirstColumn="0" w:lastRowLastColumn="0"/>
             </w:pPr>
-            <w:r>
-              <w:t>certbot 0.28.0</w:t>
+            <w:proofErr w:type="spellStart"/>
+            <w:proofErr w:type="gramStart"/>
+            <w:r>
+              <w:t>certbot</w:t>
+            </w:r>
+            <w:proofErr w:type="spellEnd"/>
+            <w:proofErr w:type="gramEnd"/>
+            <w:r>
+              <w:t xml:space="preserve"> 0.28.0</w:t>
             </w:r>
           </w:p>
         </w:tc>
@@ -15069,7 +15671,31 @@
     <w:p/>
     <w:p>
       <w:r>
-        <w:t>Le fichier de configuration SSH se trouve à l'emplacement "/etc/ssh/sshd_config", les commandes modifiées sont :</w:t>
+        <w:t>Le fichier de configuration SSH se trouve à l'emplacement "/</w:t>
+      </w:r>
+      <w:proofErr w:type="spellStart"/>
+      <w:r>
+        <w:t>etc</w:t>
+      </w:r>
+      <w:proofErr w:type="spellEnd"/>
+      <w:r>
+        <w:t>/</w:t>
+      </w:r>
+      <w:proofErr w:type="spellStart"/>
+      <w:r>
+        <w:t>ssh</w:t>
+      </w:r>
+      <w:proofErr w:type="spellEnd"/>
+      <w:r>
+        <w:t>/</w:t>
+      </w:r>
+      <w:proofErr w:type="spellStart"/>
+      <w:r>
+        <w:t>sshd_config</w:t>
+      </w:r>
+      <w:proofErr w:type="spellEnd"/>
+      <w:r>
+        <w:t>", les commandes modifiées sont :</w:t>
       </w:r>
     </w:p>
     <w:p/>
@@ -15175,9 +15801,11 @@
       <w:r>
         <w:t xml:space="preserve">Le firewall utilisé sur le serveur est </w:t>
       </w:r>
+      <w:proofErr w:type="spellStart"/>
       <w:r>
         <w:t>ufw</w:t>
       </w:r>
+      <w:proofErr w:type="spellEnd"/>
       <w:r>
         <w:t xml:space="preserve">, par </w:t>
       </w:r>
@@ -15359,7 +15987,47 @@
     <w:p/>
     <w:p>
       <w:r>
-        <w:t>Un outil de prévention contre les intrusions à été installé sur le serveur, il permet de bannir les adresses IP après un nombre de tentatives de connexion trop importantes sur le port SSH par exemple. La configuration de fail2ban à été laissé par défaut, seulement la ligne suivantes du fichier "/etc/fail2ban/jail.local" sous la section [sshd] a été modifiée :</w:t>
+        <w:t xml:space="preserve">Un outil de prévention contre les intrusions </w:t>
+      </w:r>
+      <w:proofErr w:type="spellStart"/>
+      <w:r>
+        <w:t>à</w:t>
+      </w:r>
+      <w:proofErr w:type="spellEnd"/>
+      <w:r>
+        <w:t xml:space="preserve"> été installé sur le serveur, il permet de bannir les adresses IP après un nombre de tentatives de connexion trop importantes sur le port SSH par exemple. La configuration de fail2ban </w:t>
+      </w:r>
+      <w:proofErr w:type="spellStart"/>
+      <w:r>
+        <w:t>à</w:t>
+      </w:r>
+      <w:proofErr w:type="spellEnd"/>
+      <w:r>
+        <w:t xml:space="preserve"> été laissé par défaut, seulement la ligne suivantes du fichier "/</w:t>
+      </w:r>
+      <w:proofErr w:type="spellStart"/>
+      <w:r>
+        <w:t>etc</w:t>
+      </w:r>
+      <w:proofErr w:type="spellEnd"/>
+      <w:r>
+        <w:t>/fail2ban/</w:t>
+      </w:r>
+      <w:proofErr w:type="spellStart"/>
+      <w:r>
+        <w:t>jail.local</w:t>
+      </w:r>
+      <w:proofErr w:type="spellEnd"/>
+      <w:r>
+        <w:t>" sous la section [</w:t>
+      </w:r>
+      <w:proofErr w:type="spellStart"/>
+      <w:r>
+        <w:t>sshd</w:t>
+      </w:r>
+      <w:proofErr w:type="spellEnd"/>
+      <w:r>
+        <w:t>] a été modifiée :</w:t>
       </w:r>
     </w:p>
     <w:p/>
@@ -15396,8 +16064,15 @@
               <w:pStyle w:val="code"/>
             </w:pPr>
             <w:bookmarkStart w:id="39" w:name="_Hlk2886505"/>
-            <w:r>
-              <w:t>maxretry = 10</w:t>
+            <w:proofErr w:type="spellStart"/>
+            <w:proofErr w:type="gramStart"/>
+            <w:r>
+              <w:t>maxretry</w:t>
+            </w:r>
+            <w:proofErr w:type="spellEnd"/>
+            <w:proofErr w:type="gramEnd"/>
+            <w:r>
+              <w:t xml:space="preserve"> = 10</w:t>
             </w:r>
           </w:p>
         </w:tc>
@@ -15420,7 +16095,23 @@
         <w:jc w:val="left"/>
       </w:pPr>
       <w:r>
-        <w:t>L’installation du certificat SSL à été faite à l’aide de certbot. Vous trouverez ci-dessous la procédure d’installation du certificat :</w:t>
+        <w:t xml:space="preserve">L’installation du certificat SSL </w:t>
+      </w:r>
+      <w:proofErr w:type="spellStart"/>
+      <w:r>
+        <w:t>à</w:t>
+      </w:r>
+      <w:proofErr w:type="spellEnd"/>
+      <w:r>
+        <w:t xml:space="preserve"> été faite à l’aide de </w:t>
+      </w:r>
+      <w:proofErr w:type="spellStart"/>
+      <w:r>
+        <w:t>certbot</w:t>
+      </w:r>
+      <w:proofErr w:type="spellEnd"/>
+      <w:r>
+        <w:t>. Vous trouverez ci-dessous la procédure d’installation du certificat :</w:t>
       </w:r>
     </w:p>
     <w:p>
@@ -15460,9 +16151,37 @@
             <w:pPr>
               <w:pStyle w:val="code"/>
             </w:pPr>
-            <w:r>
-              <w:t>sudo certbot certonly --manual</w:t>
-            </w:r>
+            <w:proofErr w:type="spellStart"/>
+            <w:proofErr w:type="gramStart"/>
+            <w:r>
+              <w:t>sudo</w:t>
+            </w:r>
+            <w:proofErr w:type="spellEnd"/>
+            <w:proofErr w:type="gramEnd"/>
+            <w:r>
+              <w:t xml:space="preserve"> </w:t>
+            </w:r>
+            <w:proofErr w:type="spellStart"/>
+            <w:r>
+              <w:t>certbot</w:t>
+            </w:r>
+            <w:proofErr w:type="spellEnd"/>
+            <w:r>
+              <w:t xml:space="preserve"> </w:t>
+            </w:r>
+            <w:proofErr w:type="spellStart"/>
+            <w:r>
+              <w:t>certonly</w:t>
+            </w:r>
+            <w:proofErr w:type="spellEnd"/>
+            <w:r>
+              <w:t xml:space="preserve"> --</w:t>
+            </w:r>
+            <w:proofErr w:type="spellStart"/>
+            <w:r>
+              <w:t>manual</w:t>
+            </w:r>
+            <w:proofErr w:type="spellEnd"/>
           </w:p>
         </w:tc>
       </w:tr>
@@ -15477,11 +16196,21 @@
         <w:jc w:val="left"/>
       </w:pPr>
       <w:r>
-        <w:t xml:space="preserve">Cette commande permet l’installation manuel du certificat, certbot n’ayant pas d’utilitaire d’aide pour </w:t>
-      </w:r>
+        <w:t xml:space="preserve">Cette commande permet l’installation manuel du certificat, </w:t>
+      </w:r>
+      <w:proofErr w:type="spellStart"/>
+      <w:r>
+        <w:t>certbot</w:t>
+      </w:r>
+      <w:proofErr w:type="spellEnd"/>
+      <w:r>
+        <w:t xml:space="preserve"> n’ayant pas d’utilitaire d’aide pour </w:t>
+      </w:r>
+      <w:proofErr w:type="spellStart"/>
       <w:r>
         <w:t>NodeJS</w:t>
       </w:r>
+      <w:proofErr w:type="spellEnd"/>
       <w:r>
         <w:t>.</w:t>
       </w:r>
@@ -15674,8 +16403,44 @@
               <w:rPr>
                 <w:lang w:val="en-US"/>
               </w:rPr>
-              <w:t>/etc/letsencrypt/live/runscape.internet-box.ch/privkey.pem</w:t>
-            </w:r>
+              <w:t>/</w:t>
+            </w:r>
+            <w:proofErr w:type="spellStart"/>
+            <w:r>
+              <w:rPr>
+                <w:lang w:val="en-US"/>
+              </w:rPr>
+              <w:t>etc</w:t>
+            </w:r>
+            <w:proofErr w:type="spellEnd"/>
+            <w:r>
+              <w:rPr>
+                <w:lang w:val="en-US"/>
+              </w:rPr>
+              <w:t>/</w:t>
+            </w:r>
+            <w:proofErr w:type="spellStart"/>
+            <w:r>
+              <w:rPr>
+                <w:lang w:val="en-US"/>
+              </w:rPr>
+              <w:t>letsencrypt</w:t>
+            </w:r>
+            <w:proofErr w:type="spellEnd"/>
+            <w:r>
+              <w:rPr>
+                <w:lang w:val="en-US"/>
+              </w:rPr>
+              <w:t>/live/runscape.internet-box.ch/</w:t>
+            </w:r>
+            <w:proofErr w:type="spellStart"/>
+            <w:r>
+              <w:rPr>
+                <w:lang w:val="en-US"/>
+              </w:rPr>
+              <w:t>privkey.pem</w:t>
+            </w:r>
+            <w:proofErr w:type="spellEnd"/>
           </w:p>
           <w:p>
             <w:pPr>
@@ -15688,8 +16453,44 @@
               <w:rPr>
                 <w:lang w:val="en-US"/>
               </w:rPr>
-              <w:t>/etc/letsencrypt/live/runscape.internet-box.ch/cert.pem</w:t>
-            </w:r>
+              <w:t>/</w:t>
+            </w:r>
+            <w:proofErr w:type="spellStart"/>
+            <w:r>
+              <w:rPr>
+                <w:lang w:val="en-US"/>
+              </w:rPr>
+              <w:t>etc</w:t>
+            </w:r>
+            <w:proofErr w:type="spellEnd"/>
+            <w:r>
+              <w:rPr>
+                <w:lang w:val="en-US"/>
+              </w:rPr>
+              <w:t>/</w:t>
+            </w:r>
+            <w:proofErr w:type="spellStart"/>
+            <w:r>
+              <w:rPr>
+                <w:lang w:val="en-US"/>
+              </w:rPr>
+              <w:t>letsencrypt</w:t>
+            </w:r>
+            <w:proofErr w:type="spellEnd"/>
+            <w:r>
+              <w:rPr>
+                <w:lang w:val="en-US"/>
+              </w:rPr>
+              <w:t>/live/runscape.internet-box.ch/</w:t>
+            </w:r>
+            <w:proofErr w:type="spellStart"/>
+            <w:r>
+              <w:rPr>
+                <w:lang w:val="en-US"/>
+              </w:rPr>
+              <w:t>cert.pem</w:t>
+            </w:r>
+            <w:proofErr w:type="spellEnd"/>
           </w:p>
         </w:tc>
       </w:tr>
@@ -15778,12 +16579,28 @@
                 <w:lang w:val="en-US"/>
               </w:rPr>
             </w:pPr>
+            <w:proofErr w:type="spellStart"/>
             <w:r>
               <w:rPr>
                 <w:lang w:val="en-US"/>
               </w:rPr>
-              <w:t>sudo mysql</w:t>
-            </w:r>
+              <w:t>sudo</w:t>
+            </w:r>
+            <w:proofErr w:type="spellEnd"/>
+            <w:r>
+              <w:rPr>
+                <w:lang w:val="en-US"/>
+              </w:rPr>
+              <w:t xml:space="preserve"> </w:t>
+            </w:r>
+            <w:proofErr w:type="spellStart"/>
+            <w:r>
+              <w:rPr>
+                <w:lang w:val="en-US"/>
+              </w:rPr>
+              <w:t>mysql</w:t>
+            </w:r>
+            <w:proofErr w:type="spellEnd"/>
           </w:p>
         </w:tc>
       </w:tr>
@@ -15805,7 +16622,36 @@
         <w:rPr>
           <w:lang w:val="fr-CH"/>
         </w:rPr>
-        <w:t xml:space="preserve"> (en remplaçant "username et "password") </w:t>
+        <w:t xml:space="preserve"> (en remplaçant "</w:t>
+      </w:r>
+      <w:proofErr w:type="spellStart"/>
+      <w:r>
+        <w:rPr>
+          <w:lang w:val="fr-CH"/>
+        </w:rPr>
+        <w:t>username</w:t>
+      </w:r>
+      <w:proofErr w:type="spellEnd"/>
+      <w:r>
+        <w:rPr>
+          <w:lang w:val="fr-CH"/>
+        </w:rPr>
+        <w:t xml:space="preserve"> et "</w:t>
+      </w:r>
+      <w:proofErr w:type="spellStart"/>
+      <w:r>
+        <w:rPr>
+          <w:lang w:val="fr-CH"/>
+        </w:rPr>
+        <w:t>password</w:t>
+      </w:r>
+      <w:proofErr w:type="spellEnd"/>
+      <w:proofErr w:type="gramStart"/>
+      <w:r>
+        <w:rPr>
+          <w:lang w:val="fr-CH"/>
+        </w:rPr>
+        <w:t xml:space="preserve">") </w:t>
       </w:r>
       <w:r>
         <w:rPr>
@@ -15813,6 +16659,7 @@
         </w:rPr>
         <w:t xml:space="preserve"> :</w:t>
       </w:r>
+      <w:proofErr w:type="gramEnd"/>
     </w:p>
     <w:p>
       <w:pPr>
@@ -15859,7 +16706,35 @@
               <w:rPr>
                 <w:lang w:val="en-US"/>
               </w:rPr>
-              <w:t>GRANT ALL PRIVILEGES ON runscape.* TO 'username'@'localhost' IDENTIFIED BY 'password';</w:t>
+              <w:t xml:space="preserve">GRANT ALL PRIVILEGES ON </w:t>
+            </w:r>
+            <w:proofErr w:type="gramStart"/>
+            <w:r>
+              <w:rPr>
+                <w:lang w:val="en-US"/>
+              </w:rPr>
+              <w:t>runscape.*</w:t>
+            </w:r>
+            <w:proofErr w:type="gramEnd"/>
+            <w:r>
+              <w:rPr>
+                <w:lang w:val="en-US"/>
+              </w:rPr>
+              <w:t xml:space="preserve"> TO '</w:t>
+            </w:r>
+            <w:proofErr w:type="spellStart"/>
+            <w:r>
+              <w:rPr>
+                <w:lang w:val="en-US"/>
+              </w:rPr>
+              <w:t>username'@'localhost</w:t>
+            </w:r>
+            <w:proofErr w:type="spellEnd"/>
+            <w:r>
+              <w:rPr>
+                <w:lang w:val="en-US"/>
+              </w:rPr>
+              <w:t>' IDENTIFIED BY 'password';</w:t>
             </w:r>
           </w:p>
         </w:tc>
@@ -15947,11 +16822,19 @@
                 <w:lang w:val="en-US"/>
               </w:rPr>
             </w:pPr>
+            <w:proofErr w:type="spellStart"/>
             <w:r>
               <w:rPr>
                 <w:lang w:val="en-US"/>
               </w:rPr>
-              <w:t>sudo node app.js</w:t>
+              <w:t>sudo</w:t>
+            </w:r>
+            <w:proofErr w:type="spellEnd"/>
+            <w:r>
+              <w:rPr>
+                <w:lang w:val="en-US"/>
+              </w:rPr>
+              <w:t xml:space="preserve"> node app.js</w:t>
             </w:r>
           </w:p>
         </w:tc>
@@ -15980,7 +16863,21 @@
         <w:rPr>
           <w:lang w:val="fr-CH"/>
         </w:rPr>
-        <w:t>de lancer le serveur à l'aide du module 'forever' :</w:t>
+        <w:t>de lancer le serveur à l'aide du module '</w:t>
+      </w:r>
+      <w:proofErr w:type="spellStart"/>
+      <w:r>
+        <w:rPr>
+          <w:lang w:val="fr-CH"/>
+        </w:rPr>
+        <w:t>forever</w:t>
+      </w:r>
+      <w:proofErr w:type="spellEnd"/>
+      <w:r>
+        <w:rPr>
+          <w:lang w:val="fr-CH"/>
+        </w:rPr>
+        <w:t>' :</w:t>
       </w:r>
     </w:p>
     <w:p>
@@ -16024,11 +16921,19 @@
                 <w:lang w:val="en-US"/>
               </w:rPr>
             </w:pPr>
+            <w:proofErr w:type="spellStart"/>
             <w:r>
               <w:rPr>
                 <w:lang w:val="en-US"/>
               </w:rPr>
-              <w:t>sudo forever –w –l err.log app.js</w:t>
+              <w:t>sudo</w:t>
+            </w:r>
+            <w:proofErr w:type="spellEnd"/>
+            <w:r>
+              <w:rPr>
+                <w:lang w:val="en-US"/>
+              </w:rPr>
+              <w:t xml:space="preserve"> forever –w –l err.log app.js</w:t>
             </w:r>
           </w:p>
         </w:tc>
@@ -16171,12 +17076,21 @@
           <w:iCs/>
         </w:rPr>
       </w:pPr>
+      <w:proofErr w:type="gramStart"/>
       <w:r>
         <w:rPr>
           <w:i/>
           <w:iCs/>
         </w:rPr>
-        <w:t>les répertoires où le logiciel est installé</w:t>
+        <w:t>les</w:t>
+      </w:r>
+      <w:proofErr w:type="gramEnd"/>
+      <w:r>
+        <w:rPr>
+          <w:i/>
+          <w:iCs/>
+        </w:rPr>
+        <w:t xml:space="preserve"> répertoires où le logiciel est installé</w:t>
       </w:r>
     </w:p>
     <w:p>
@@ -16195,12 +17109,21 @@
           <w:iCs/>
         </w:rPr>
       </w:pPr>
+      <w:proofErr w:type="gramStart"/>
       <w:r>
         <w:rPr>
           <w:i/>
           <w:iCs/>
         </w:rPr>
-        <w:t>la liste de tous les fichiers et une rapide description de leur contenu (des noms qui parlent !)</w:t>
+        <w:t>la</w:t>
+      </w:r>
+      <w:proofErr w:type="gramEnd"/>
+      <w:r>
+        <w:rPr>
+          <w:i/>
+          <w:iCs/>
+        </w:rPr>
+        <w:t xml:space="preserve"> liste de tous les fichiers et une rapide description de leur contenu (des noms qui parlent !)</w:t>
       </w:r>
     </w:p>
     <w:p>
@@ -16219,61 +17142,21 @@
           <w:iCs/>
         </w:rPr>
       </w:pPr>
+      <w:proofErr w:type="gramStart"/>
       <w:r>
         <w:rPr>
           <w:i/>
           <w:iCs/>
         </w:rPr>
-        <w:t>les versions des systèmes d'exploitation et des outils logiciels</w:t>
-      </w:r>
-    </w:p>
-    <w:p>
-      <w:pPr>
-        <w:numPr>
-          <w:ilvl w:val="0"/>
-          <w:numId w:val="10"/>
-        </w:numPr>
-        <w:tabs>
-          <w:tab w:val="clear" w:pos="720"/>
-          <w:tab w:val="num" w:pos="927"/>
-        </w:tabs>
-        <w:ind w:left="927"/>
+        <w:t>le</w:t>
+      </w:r>
+      <w:proofErr w:type="gramEnd"/>
+      <w:r>
         <w:rPr>
           <w:i/>
           <w:iCs/>
         </w:rPr>
-      </w:pPr>
-      <w:r>
-        <w:rPr>
-          <w:i/>
-          <w:iCs/>
-        </w:rPr>
-        <w:t>la description exacte du matériel</w:t>
-      </w:r>
-    </w:p>
-    <w:p>
-      <w:pPr>
-        <w:numPr>
-          <w:ilvl w:val="0"/>
-          <w:numId w:val="10"/>
-        </w:numPr>
-        <w:tabs>
-          <w:tab w:val="clear" w:pos="720"/>
-          <w:tab w:val="num" w:pos="927"/>
-        </w:tabs>
-        <w:ind w:left="927"/>
-        <w:rPr>
-          <w:i/>
-          <w:iCs/>
-        </w:rPr>
-      </w:pPr>
-      <w:r>
-        <w:rPr>
-          <w:i/>
-          <w:iCs/>
-        </w:rPr>
-        <w:lastRenderedPageBreak/>
-        <w:t>le numé</w:t>
+        <w:t xml:space="preserve"> numé</w:t>
       </w:r>
       <w:r>
         <w:rPr>
@@ -16302,43 +17185,13 @@
     </w:p>
     <w:p>
       <w:pPr>
-        <w:ind w:left="1134" w:hanging="774"/>
-        <w:rPr>
-          <w:i/>
-          <w:iCs/>
-        </w:rPr>
-      </w:pPr>
-      <w:r>
-        <w:rPr>
-          <w:i/>
-          <w:iCs/>
-        </w:rPr>
-        <w:t xml:space="preserve">NOTE : </w:t>
-      </w:r>
-      <w:r>
-        <w:rPr>
-          <w:i/>
-          <w:iCs/>
-          <w:u w:val="single"/>
-        </w:rPr>
-        <w:t>Evitez d’inclure les listings des sources</w:t>
-      </w:r>
-      <w:r>
-        <w:rPr>
-          <w:i/>
-          <w:iCs/>
-        </w:rPr>
-        <w:t>, à moins que vous ne désiriez en expliquer une partie vous paraissant importante. Dans ce cas n’incluez que cette partie…</w:t>
-      </w:r>
-    </w:p>
-    <w:p>
-      <w:pPr>
         <w:pStyle w:val="Titre2"/>
       </w:pPr>
       <w:bookmarkStart w:id="44" w:name="_Toc25553321"/>
       <w:bookmarkStart w:id="45" w:name="_Toc71691025"/>
       <w:bookmarkStart w:id="46" w:name="_Toc4070113"/>
       <w:r>
+        <w:lastRenderedPageBreak/>
         <w:t>Description des test</w:t>
       </w:r>
       <w:bookmarkEnd w:id="44"/>
@@ -18096,8 +18949,6 @@
             <w:pPr>
               <w:cnfStyle w:val="000000100000" w:firstRow="0" w:lastRow="0" w:firstColumn="0" w:lastColumn="0" w:oddVBand="0" w:evenVBand="0" w:oddHBand="1" w:evenHBand="0" w:firstRowFirstColumn="0" w:firstRowLastColumn="0" w:lastRowFirstColumn="0" w:lastRowLastColumn="0"/>
             </w:pPr>
-            <w:bookmarkStart w:id="47" w:name="_GoBack"/>
-            <w:bookmarkEnd w:id="47"/>
           </w:p>
         </w:tc>
       </w:tr>
@@ -18529,6 +19380,7 @@
               <w:cnfStyle w:val="000000000000" w:firstRow="0" w:lastRow="0" w:firstColumn="0" w:lastColumn="0" w:oddVBand="0" w:evenVBand="0" w:oddHBand="0" w:evenHBand="0" w:firstRowFirstColumn="0" w:firstRowLastColumn="0" w:lastRowFirstColumn="0" w:lastRowLastColumn="0"/>
             </w:pPr>
             <w:r>
+              <w:lastRenderedPageBreak/>
               <w:t>API : Retourne une erreur d'autorisation</w:t>
             </w:r>
           </w:p>
@@ -18604,6 +19456,9 @@
             <w:pPr>
               <w:cnfStyle w:val="000000100000" w:firstRow="0" w:lastRow="0" w:firstColumn="0" w:lastColumn="0" w:oddVBand="0" w:evenVBand="0" w:oddHBand="1" w:evenHBand="0" w:firstRowFirstColumn="0" w:firstRowLastColumn="0" w:lastRowFirstColumn="0" w:lastRowLastColumn="0"/>
             </w:pPr>
+            <w:r>
+              <w:t>Réussi</w:t>
+            </w:r>
           </w:p>
         </w:tc>
       </w:tr>
@@ -18666,6 +19521,9 @@
             <w:pPr>
               <w:cnfStyle w:val="000000000000" w:firstRow="0" w:lastRow="0" w:firstColumn="0" w:lastColumn="0" w:oddVBand="0" w:evenVBand="0" w:oddHBand="0" w:evenHBand="0" w:firstRowFirstColumn="0" w:firstRowLastColumn="0" w:lastRowFirstColumn="0" w:lastRowLastColumn="0"/>
             </w:pPr>
+            <w:r>
+              <w:t>Réussi</w:t>
+            </w:r>
           </w:p>
         </w:tc>
       </w:tr>
@@ -18791,7 +19649,22 @@
         </w:rPr>
       </w:pPr>
     </w:p>
-    <w:p/>
+    <w:p>
+      <w:pPr>
+        <w:pStyle w:val="En-tte"/>
+        <w:rPr>
+          <w:i/>
+        </w:rPr>
+      </w:pPr>
+      <w:bookmarkStart w:id="47" w:name="_GoBack"/>
+      <w:bookmarkEnd w:id="47"/>
+      <w:r>
+        <w:rPr>
+          <w:i/>
+        </w:rPr>
+        <w:t xml:space="preserve"> </w:t>
+      </w:r>
+    </w:p>
     <w:p>
       <w:pPr>
         <w:pStyle w:val="En-tte"/>
@@ -18800,21 +19673,20 @@
           <w:i/>
         </w:rPr>
       </w:pPr>
-    </w:p>
-    <w:p>
-      <w:pPr>
-        <w:pStyle w:val="En-tte"/>
-        <w:ind w:left="357"/>
+      <w:r>
         <w:rPr>
           <w:i/>
         </w:rPr>
-      </w:pPr>
+        <w:t xml:space="preserve">Pour chaque partie testée de votre projet, il faut </w:t>
+      </w:r>
+      <w:proofErr w:type="gramStart"/>
       <w:r>
         <w:rPr>
           <w:i/>
         </w:rPr>
-        <w:t>Pour chaque partie testée de votre projet, il faut décrire:</w:t>
-      </w:r>
+        <w:t>décrire:</w:t>
+      </w:r>
+      <w:proofErr w:type="gramEnd"/>
     </w:p>
     <w:p>
       <w:pPr>
@@ -18836,11 +19708,19 @@
           <w:i/>
         </w:rPr>
       </w:pPr>
+      <w:proofErr w:type="gramStart"/>
       <w:r>
         <w:rPr>
           <w:i/>
         </w:rPr>
-        <w:t>les conditions exactes de chaque test</w:t>
+        <w:t>les</w:t>
+      </w:r>
+      <w:proofErr w:type="gramEnd"/>
+      <w:r>
+        <w:rPr>
+          <w:i/>
+        </w:rPr>
+        <w:t xml:space="preserve"> conditions exactes de chaque test</w:t>
       </w:r>
     </w:p>
     <w:p>
@@ -18853,11 +19733,19 @@
           <w:i/>
         </w:rPr>
       </w:pPr>
+      <w:proofErr w:type="gramStart"/>
       <w:r>
         <w:rPr>
           <w:i/>
         </w:rPr>
-        <w:t>les preuves de test (papier ou fichier)</w:t>
+        <w:t>les</w:t>
+      </w:r>
+      <w:proofErr w:type="gramEnd"/>
+      <w:r>
+        <w:rPr>
+          <w:i/>
+        </w:rPr>
+        <w:t xml:space="preserve"> preuves de test (papier ou fichier)</w:t>
       </w:r>
     </w:p>
     <w:p>
@@ -18870,19 +19758,24 @@
           <w:i/>
         </w:rPr>
       </w:pPr>
+      <w:proofErr w:type="gramStart"/>
       <w:r>
         <w:rPr>
           <w:i/>
         </w:rPr>
-        <w:t xml:space="preserve">tests sans preuve: fournir au moins une description </w:t>
-      </w:r>
-    </w:p>
-    <w:p>
-      <w:pPr>
-        <w:pStyle w:val="Titre2"/>
+        <w:t>tests</w:t>
+      </w:r>
+      <w:proofErr w:type="gramEnd"/>
+      <w:r>
         <w:rPr>
           <w:i/>
         </w:rPr>
+        <w:t xml:space="preserve"> sans preuve: fournir au moins une description </w:t>
+      </w:r>
+    </w:p>
+    <w:p>
+      <w:pPr>
+        <w:pStyle w:val="Titre2"/>
       </w:pPr>
       <w:bookmarkStart w:id="48" w:name="_Toc25553322"/>
       <w:bookmarkStart w:id="49" w:name="_Toc71691026"/>
@@ -18900,89 +19793,130 @@
         <w:t xml:space="preserve">  </w:t>
       </w:r>
     </w:p>
-    <w:p>
-      <w:pPr>
-        <w:ind w:left="426"/>
-        <w:rPr>
-          <w:i/>
-        </w:rPr>
-      </w:pPr>
-      <w:bookmarkStart w:id="51" w:name="_Toc25553323"/>
-    </w:p>
-    <w:p>
-      <w:pPr>
-        <w:ind w:left="426"/>
-        <w:rPr>
-          <w:i/>
-        </w:rPr>
-      </w:pPr>
-      <w:r>
-        <w:rPr>
-          <w:i/>
-        </w:rPr>
-        <w:t xml:space="preserve">S'il reste encore des erreurs: </w:t>
-      </w:r>
-    </w:p>
-    <w:p>
-      <w:pPr>
-        <w:ind w:left="426"/>
-        <w:rPr>
-          <w:i/>
-        </w:rPr>
-      </w:pPr>
-    </w:p>
-    <w:p>
-      <w:pPr>
-        <w:numPr>
-          <w:ilvl w:val="0"/>
-          <w:numId w:val="3"/>
-        </w:numPr>
-        <w:rPr>
-          <w:i/>
-        </w:rPr>
-      </w:pPr>
-      <w:r>
-        <w:rPr>
-          <w:i/>
-        </w:rPr>
-        <w:t>Description détaillée</w:t>
-      </w:r>
-    </w:p>
-    <w:p>
-      <w:pPr>
-        <w:numPr>
-          <w:ilvl w:val="0"/>
-          <w:numId w:val="3"/>
-        </w:numPr>
-        <w:rPr>
-          <w:i/>
-        </w:rPr>
-      </w:pPr>
-      <w:r>
-        <w:rPr>
-          <w:i/>
-        </w:rPr>
-        <w:t>Conséquences sur l'utilisation du produit</w:t>
-      </w:r>
-      <w:bookmarkEnd w:id="51"/>
-    </w:p>
-    <w:p>
-      <w:pPr>
-        <w:numPr>
-          <w:ilvl w:val="0"/>
-          <w:numId w:val="3"/>
-        </w:numPr>
-        <w:rPr>
-          <w:i/>
-        </w:rPr>
-      </w:pPr>
-      <w:r>
-        <w:rPr>
-          <w:i/>
-        </w:rPr>
-        <w:t>Actions envisagées ou possibles</w:t>
-      </w:r>
-    </w:p>
+    <w:p/>
+    <w:tbl>
+      <w:tblPr>
+        <w:tblStyle w:val="TableauGrille4"/>
+        <w:tblW w:w="0" w:type="auto"/>
+        <w:tblCellMar>
+          <w:top w:w="85" w:type="dxa"/>
+          <w:bottom w:w="85" w:type="dxa"/>
+        </w:tblCellMar>
+        <w:tblLook w:val="0420" w:firstRow="1" w:lastRow="0" w:firstColumn="0" w:lastColumn="0" w:noHBand="0" w:noVBand="1"/>
+      </w:tblPr>
+      <w:tblGrid>
+        <w:gridCol w:w="3539"/>
+        <w:gridCol w:w="2501"/>
+        <w:gridCol w:w="3020"/>
+      </w:tblGrid>
+      <w:tr>
+        <w:trPr>
+          <w:cnfStyle w:val="100000000000" w:firstRow="1" w:lastRow="0" w:firstColumn="0" w:lastColumn="0" w:oddVBand="0" w:evenVBand="0" w:oddHBand="0" w:evenHBand="0" w:firstRowFirstColumn="0" w:firstRowLastColumn="0" w:lastRowFirstColumn="0" w:lastRowLastColumn="0"/>
+        </w:trPr>
+        <w:tc>
+          <w:tcPr>
+            <w:tcW w:w="3539" w:type="dxa"/>
+          </w:tcPr>
+          <w:p>
+            <w:r>
+              <w:t>Description</w:t>
+            </w:r>
+          </w:p>
+        </w:tc>
+        <w:tc>
+          <w:tcPr>
+            <w:tcW w:w="2501" w:type="dxa"/>
+          </w:tcPr>
+          <w:p>
+            <w:r>
+              <w:t>Conséquences</w:t>
+            </w:r>
+          </w:p>
+        </w:tc>
+        <w:tc>
+          <w:tcPr>
+            <w:tcW w:w="3020" w:type="dxa"/>
+          </w:tcPr>
+          <w:p>
+            <w:r>
+              <w:t>Actions possibles</w:t>
+            </w:r>
+          </w:p>
+        </w:tc>
+      </w:tr>
+      <w:tr>
+        <w:trPr>
+          <w:cnfStyle w:val="000000100000" w:firstRow="0" w:lastRow="0" w:firstColumn="0" w:lastColumn="0" w:oddVBand="0" w:evenVBand="0" w:oddHBand="1" w:evenHBand="0" w:firstRowFirstColumn="0" w:firstRowLastColumn="0" w:lastRowFirstColumn="0" w:lastRowLastColumn="0"/>
+        </w:trPr>
+        <w:tc>
+          <w:tcPr>
+            <w:tcW w:w="3539" w:type="dxa"/>
+          </w:tcPr>
+          <w:p>
+            <w:r>
+              <w:t xml:space="preserve">L’authentification par token effectue une recherche dans la base de données pour trouver un token identique. Cette sélection est sujet aux </w:t>
+            </w:r>
+            <w:r>
+              <w:rPr>
+                <w:i/>
+              </w:rPr>
+              <w:t>t</w:t>
+            </w:r>
+            <w:r>
+              <w:rPr>
+                <w:i/>
+              </w:rPr>
+              <w:t xml:space="preserve">iming </w:t>
+            </w:r>
+            <w:proofErr w:type="spellStart"/>
+            <w:r>
+              <w:rPr>
+                <w:i/>
+              </w:rPr>
+              <w:t>leaks</w:t>
+            </w:r>
+            <w:proofErr w:type="spellEnd"/>
+            <w:r>
+              <w:t xml:space="preserve">, car aucune sécurité n’est mise en place pour garantir l’homogénéité des temps de réponses  </w:t>
+            </w:r>
+          </w:p>
+        </w:tc>
+        <w:tc>
+          <w:tcPr>
+            <w:tcW w:w="2501" w:type="dxa"/>
+          </w:tcPr>
+          <w:p>
+            <w:r>
+              <w:t xml:space="preserve">Il est envisageable que des attaques par timing </w:t>
+            </w:r>
+            <w:proofErr w:type="spellStart"/>
+            <w:r>
+              <w:t>leaks</w:t>
+            </w:r>
+            <w:proofErr w:type="spellEnd"/>
+            <w:r>
+              <w:t xml:space="preserve"> s’effectuent sur l’api dans le but d’obtenir un token valable. Ce risque est cependant minime.</w:t>
+            </w:r>
+          </w:p>
+        </w:tc>
+        <w:tc>
+          <w:tcPr>
+            <w:tcW w:w="3020" w:type="dxa"/>
+          </w:tcPr>
+          <w:p>
+            <w:r>
+              <w:t xml:space="preserve">Mettre en place un système permettant </w:t>
+            </w:r>
+            <w:r>
+              <w:t>d’homogénéiser</w:t>
+            </w:r>
+            <w:r>
+              <w:t xml:space="preserve"> les temps de réponses</w:t>
+            </w:r>
+          </w:p>
+        </w:tc>
+      </w:tr>
+    </w:tbl>
     <w:p>
       <w:pPr>
         <w:pStyle w:val="En-tte"/>
@@ -18999,18 +19933,18 @@
           <w:i/>
         </w:rPr>
       </w:pPr>
-      <w:bookmarkStart w:id="52" w:name="_Toc25553326"/>
-      <w:bookmarkStart w:id="53" w:name="_Toc71691029"/>
-      <w:bookmarkStart w:id="54" w:name="_Toc4070115"/>
+      <w:bookmarkStart w:id="51" w:name="_Toc25553326"/>
+      <w:bookmarkStart w:id="52" w:name="_Toc71691029"/>
+      <w:bookmarkStart w:id="53" w:name="_Toc4070115"/>
       <w:r>
         <w:t>Liste des documents</w:t>
       </w:r>
+      <w:bookmarkEnd w:id="51"/>
+      <w:r>
+        <w:t xml:space="preserve"> fournis</w:t>
+      </w:r>
       <w:bookmarkEnd w:id="52"/>
-      <w:r>
-        <w:t xml:space="preserve"> fournis</w:t>
-      </w:r>
       <w:bookmarkEnd w:id="53"/>
-      <w:bookmarkEnd w:id="54"/>
     </w:p>
     <w:p>
       <w:pPr>
@@ -19064,12 +19998,21 @@
           <w:i/>
         </w:rPr>
       </w:pPr>
+      <w:proofErr w:type="gramStart"/>
       <w:r>
         <w:rPr>
           <w:rFonts w:cs="Arial"/>
           <w:i/>
         </w:rPr>
-        <w:t>le rapport de projet</w:t>
+        <w:t>le</w:t>
+      </w:r>
+      <w:proofErr w:type="gramEnd"/>
+      <w:r>
+        <w:rPr>
+          <w:rFonts w:cs="Arial"/>
+          <w:i/>
+        </w:rPr>
+        <w:t xml:space="preserve"> rapport de projet</w:t>
       </w:r>
     </w:p>
     <w:p>
@@ -19083,12 +20026,21 @@
           <w:i/>
         </w:rPr>
       </w:pPr>
+      <w:proofErr w:type="gramStart"/>
       <w:r>
         <w:rPr>
           <w:rFonts w:cs="Arial"/>
           <w:i/>
         </w:rPr>
-        <w:t>le manuel d'Installation (en annexe)</w:t>
+        <w:t>le</w:t>
+      </w:r>
+      <w:proofErr w:type="gramEnd"/>
+      <w:r>
+        <w:rPr>
+          <w:rFonts w:cs="Arial"/>
+          <w:i/>
+        </w:rPr>
+        <w:t xml:space="preserve"> manuel d'Installation (en annexe)</w:t>
       </w:r>
     </w:p>
     <w:p>
@@ -19102,12 +20054,21 @@
           <w:i/>
         </w:rPr>
       </w:pPr>
+      <w:proofErr w:type="gramStart"/>
       <w:r>
         <w:rPr>
           <w:rFonts w:cs="Arial"/>
           <w:i/>
         </w:rPr>
-        <w:t>le manuel d'Utilisation avec des exemples graphiques (en annexe)</w:t>
+        <w:t>le</w:t>
+      </w:r>
+      <w:proofErr w:type="gramEnd"/>
+      <w:r>
+        <w:rPr>
+          <w:rFonts w:cs="Arial"/>
+          <w:i/>
+        </w:rPr>
+        <w:t xml:space="preserve"> manuel d'Utilisation avec des exemples graphiques (en annexe)</w:t>
       </w:r>
     </w:p>
     <w:p>
@@ -19121,12 +20082,21 @@
           <w:i/>
         </w:rPr>
       </w:pPr>
+      <w:proofErr w:type="gramStart"/>
       <w:r>
         <w:rPr>
           <w:rFonts w:cs="Arial"/>
           <w:i/>
         </w:rPr>
-        <w:t>autres…</w:t>
+        <w:t>autres</w:t>
+      </w:r>
+      <w:proofErr w:type="gramEnd"/>
+      <w:r>
+        <w:rPr>
+          <w:rFonts w:cs="Arial"/>
+          <w:i/>
+        </w:rPr>
+        <w:t>…</w:t>
       </w:r>
     </w:p>
     <w:p>
@@ -19157,18 +20127,18 @@
           <w:tab w:val="num" w:pos="360"/>
         </w:tabs>
       </w:pPr>
-      <w:bookmarkStart w:id="55" w:name="_Toc25553328"/>
-      <w:bookmarkStart w:id="56" w:name="_Toc71703263"/>
-      <w:bookmarkStart w:id="57" w:name="_Toc4070116"/>
+      <w:bookmarkStart w:id="54" w:name="_Toc25553328"/>
+      <w:bookmarkStart w:id="55" w:name="_Toc71703263"/>
+      <w:bookmarkStart w:id="56" w:name="_Toc4070116"/>
       <w:r>
         <w:t>C</w:t>
       </w:r>
+      <w:bookmarkEnd w:id="54"/>
       <w:bookmarkEnd w:id="55"/>
+      <w:r>
+        <w:t>onclusions</w:t>
+      </w:r>
       <w:bookmarkEnd w:id="56"/>
-      <w:r>
-        <w:t>onclusions</w:t>
-      </w:r>
-      <w:bookmarkEnd w:id="57"/>
     </w:p>
     <w:p>
       <w:pPr>
@@ -19196,8 +20166,18 @@
           <w:i/>
           <w:sz w:val="24"/>
         </w:rPr>
-        <w:t>Développez en tous cas les points suivants:</w:t>
-      </w:r>
+        <w:t xml:space="preserve">Développez en tous cas les points </w:t>
+      </w:r>
+      <w:proofErr w:type="gramStart"/>
+      <w:r>
+        <w:rPr>
+          <w:rFonts w:ascii="Arial" w:hAnsi="Arial" w:cs="Arial"/>
+          <w:i/>
+          <w:sz w:val="24"/>
+        </w:rPr>
+        <w:t>suivants:</w:t>
+      </w:r>
+      <w:proofErr w:type="gramEnd"/>
     </w:p>
     <w:p>
       <w:pPr>
@@ -19317,17 +20297,17 @@
           <w:tab w:val="num" w:pos="360"/>
         </w:tabs>
       </w:pPr>
-      <w:bookmarkStart w:id="58" w:name="_Toc71703264"/>
-      <w:bookmarkStart w:id="59" w:name="_Toc4070117"/>
+      <w:bookmarkStart w:id="57" w:name="_Toc71703264"/>
+      <w:bookmarkStart w:id="58" w:name="_Toc4070117"/>
       <w:r>
         <w:lastRenderedPageBreak/>
         <w:t>A</w:t>
       </w:r>
+      <w:bookmarkEnd w:id="57"/>
+      <w:r>
+        <w:t>nnexes</w:t>
+      </w:r>
       <w:bookmarkEnd w:id="58"/>
-      <w:r>
-        <w:t>nnexes</w:t>
-      </w:r>
-      <w:bookmarkEnd w:id="59"/>
     </w:p>
     <w:p/>
     <w:p>
@@ -19337,11 +20317,11 @@
           <w:i/>
         </w:rPr>
       </w:pPr>
-      <w:bookmarkStart w:id="60" w:name="_Toc4070118"/>
+      <w:bookmarkStart w:id="59" w:name="_Toc4070118"/>
       <w:r>
         <w:t>Résumé du rapport du TPI / version succincte de la documentation</w:t>
       </w:r>
-      <w:bookmarkEnd w:id="60"/>
+      <w:bookmarkEnd w:id="59"/>
     </w:p>
     <w:p/>
     <w:p>
@@ -19351,13 +20331,13 @@
           <w:i/>
         </w:rPr>
       </w:pPr>
-      <w:bookmarkStart w:id="61" w:name="_Toc71703265"/>
-      <w:bookmarkStart w:id="62" w:name="_Toc4070119"/>
+      <w:bookmarkStart w:id="60" w:name="_Toc71703265"/>
+      <w:bookmarkStart w:id="61" w:name="_Toc4070119"/>
       <w:r>
         <w:t>Sources – Bibliographie</w:t>
       </w:r>
+      <w:bookmarkEnd w:id="60"/>
       <w:bookmarkEnd w:id="61"/>
-      <w:bookmarkEnd w:id="62"/>
     </w:p>
     <w:p>
       <w:pPr>
@@ -19390,7 +20370,21 @@
         <w:rPr>
           <w:i/>
         </w:rPr>
-        <w:t xml:space="preserve"> (Titre, auteur, date), des sites Internet (URL) consultés, des articles (Revue, date, titre, auteur)… Et de toutes les aides externes (noms)   </w:t>
+        <w:t xml:space="preserve"> (Titre, auteur, date), des sites Internet (URL) consultés, des articles (Revue, date, titre, </w:t>
+      </w:r>
+      <w:proofErr w:type="gramStart"/>
+      <w:r>
+        <w:rPr>
+          <w:i/>
+        </w:rPr>
+        <w:t>auteur)…</w:t>
+      </w:r>
+      <w:proofErr w:type="gramEnd"/>
+      <w:r>
+        <w:rPr>
+          <w:i/>
+        </w:rPr>
+        <w:t xml:space="preserve"> Et de toutes les aides externes (noms)   </w:t>
       </w:r>
     </w:p>
     <w:p>
@@ -19400,18 +20394,18 @@
           <w:i/>
         </w:rPr>
       </w:pPr>
-      <w:bookmarkStart w:id="63" w:name="_Toc25553330"/>
-      <w:bookmarkStart w:id="64" w:name="_Toc71703266"/>
-      <w:bookmarkStart w:id="65" w:name="_Toc4070120"/>
+      <w:bookmarkStart w:id="62" w:name="_Toc25553330"/>
+      <w:bookmarkStart w:id="63" w:name="_Toc71703266"/>
+      <w:bookmarkStart w:id="64" w:name="_Toc4070120"/>
       <w:r>
         <w:t xml:space="preserve">Journal de </w:t>
       </w:r>
+      <w:bookmarkEnd w:id="62"/>
       <w:bookmarkEnd w:id="63"/>
+      <w:r>
+        <w:t>travail</w:t>
+      </w:r>
       <w:bookmarkEnd w:id="64"/>
-      <w:r>
-        <w:t>travail</w:t>
-      </w:r>
-      <w:bookmarkEnd w:id="65"/>
     </w:p>
     <w:p/>
     <w:p>
@@ -19422,7 +20416,7 @@
           <w:numId w:val="0"/>
         </w:numPr>
       </w:pPr>
-      <w:bookmarkStart w:id="66" w:name="_Toc25553331"/>
+      <w:bookmarkStart w:id="65" w:name="_Toc25553331"/>
     </w:p>
     <w:p>
       <w:pPr>
@@ -19431,14 +20425,14 @@
           <w:i/>
         </w:rPr>
       </w:pPr>
-      <w:bookmarkStart w:id="67" w:name="_Toc71703267"/>
-      <w:bookmarkStart w:id="68" w:name="_Toc4070121"/>
+      <w:bookmarkStart w:id="66" w:name="_Toc71703267"/>
+      <w:bookmarkStart w:id="67" w:name="_Toc4070121"/>
       <w:r>
         <w:t>Manuel d'Installation</w:t>
       </w:r>
+      <w:bookmarkEnd w:id="65"/>
       <w:bookmarkEnd w:id="66"/>
       <w:bookmarkEnd w:id="67"/>
-      <w:bookmarkEnd w:id="68"/>
     </w:p>
     <w:p/>
     <w:p>
@@ -19448,15 +20442,15 @@
           <w:i/>
         </w:rPr>
       </w:pPr>
-      <w:bookmarkStart w:id="69" w:name="_Toc25553332"/>
-      <w:bookmarkStart w:id="70" w:name="_Toc71703268"/>
-      <w:bookmarkStart w:id="71" w:name="_Toc4070122"/>
+      <w:bookmarkStart w:id="68" w:name="_Toc25553332"/>
+      <w:bookmarkStart w:id="69" w:name="_Toc71703268"/>
+      <w:bookmarkStart w:id="70" w:name="_Toc4070122"/>
       <w:r>
         <w:t>Manuel d'Utilisation</w:t>
       </w:r>
+      <w:bookmarkEnd w:id="68"/>
       <w:bookmarkEnd w:id="69"/>
       <w:bookmarkEnd w:id="70"/>
-      <w:bookmarkEnd w:id="71"/>
     </w:p>
     <w:p/>
     <w:p>
@@ -19466,21 +20460,21 @@
           <w:i/>
         </w:rPr>
       </w:pPr>
-      <w:bookmarkStart w:id="72" w:name="_Toc71703270"/>
-      <w:bookmarkStart w:id="73" w:name="_Toc4070123"/>
-      <w:bookmarkStart w:id="74" w:name="_Toc25553334"/>
+      <w:bookmarkStart w:id="71" w:name="_Toc71703270"/>
+      <w:bookmarkStart w:id="72" w:name="_Toc4070123"/>
+      <w:bookmarkStart w:id="73" w:name="_Toc25553334"/>
       <w:r>
         <w:t>A</w:t>
       </w:r>
       <w:r>
         <w:t>rchives du projet</w:t>
       </w:r>
+      <w:bookmarkEnd w:id="71"/>
       <w:bookmarkEnd w:id="72"/>
+      <w:r>
+        <w:t xml:space="preserve"> </w:t>
+      </w:r>
       <w:bookmarkEnd w:id="73"/>
-      <w:r>
-        <w:t xml:space="preserve"> </w:t>
-      </w:r>
-      <w:bookmarkEnd w:id="74"/>
     </w:p>
     <w:p/>
     <w:p>
@@ -19527,7 +20521,7 @@
 </file>
 
 <file path=word/endnotes.xml><?xml version="1.0" encoding="utf-8"?>
-<w:endnotes xmlns:wpc="http://schemas.microsoft.com/office/word/2010/wordprocessingCanvas" xmlns:cx="http://schemas.microsoft.com/office/drawing/2014/chartex" xmlns:cx1="http://schemas.microsoft.com/office/drawing/2015/9/8/chartex" xmlns:mc="http://schemas.openxmlformats.org/markup-compatibility/2006" xmlns:o="urn:schemas-microsoft-com:office:office" xmlns:r="http://schemas.openxmlformats.org/officeDocument/2006/relationships" xmlns:m="http://schemas.openxmlformats.org/officeDocument/2006/math" xmlns:v="urn:schemas-microsoft-com:vml" xmlns:wp14="http://schemas.microsoft.com/office/word/2010/wordprocessingDrawing" xmlns:wp="http://schemas.openxmlformats.org/drawingml/2006/wordprocessingDrawing" xmlns:w10="urn:schemas-microsoft-com:office:word" xmlns:w="http://schemas.openxmlformats.org/wordprocessingml/2006/main" xmlns:w14="http://schemas.microsoft.com/office/word/2010/wordml" xmlns:w15="http://schemas.microsoft.com/office/word/2012/wordml" xmlns:w16se="http://schemas.microsoft.com/office/word/2015/wordml/symex" xmlns:wpg="http://schemas.microsoft.com/office/word/2010/wordprocessingGroup" xmlns:wpi="http://schemas.microsoft.com/office/word/2010/wordprocessingInk" xmlns:wne="http://schemas.microsoft.com/office/word/2006/wordml" xmlns:wps="http://schemas.microsoft.com/office/word/2010/wordprocessingShape" mc:Ignorable="w14 w15 w16se wp14">
+<w:endnotes xmlns:wpc="http://schemas.microsoft.com/office/word/2010/wordprocessingCanvas" xmlns:cx="http://schemas.microsoft.com/office/drawing/2014/chartex" xmlns:cx1="http://schemas.microsoft.com/office/drawing/2015/9/8/chartex" xmlns:cx2="http://schemas.microsoft.com/office/drawing/2015/10/21/chartex" xmlns:cx3="http://schemas.microsoft.com/office/drawing/2016/5/9/chartex" xmlns:cx4="http://schemas.microsoft.com/office/drawing/2016/5/10/chartex" xmlns:cx5="http://schemas.microsoft.com/office/drawing/2016/5/11/chartex" xmlns:cx6="http://schemas.microsoft.com/office/drawing/2016/5/12/chartex" xmlns:cx7="http://schemas.microsoft.com/office/drawing/2016/5/13/chartex" xmlns:cx8="http://schemas.microsoft.com/office/drawing/2016/5/14/chartex" xmlns:mc="http://schemas.openxmlformats.org/markup-compatibility/2006" xmlns:aink="http://schemas.microsoft.com/office/drawing/2016/ink" xmlns:am3d="http://schemas.microsoft.com/office/drawing/2017/model3d" xmlns:o="urn:schemas-microsoft-com:office:office" xmlns:r="http://schemas.openxmlformats.org/officeDocument/2006/relationships" xmlns:m="http://schemas.openxmlformats.org/officeDocument/2006/math" xmlns:v="urn:schemas-microsoft-com:vml" xmlns:wp14="http://schemas.microsoft.com/office/word/2010/wordprocessingDrawing" xmlns:wp="http://schemas.openxmlformats.org/drawingml/2006/wordprocessingDrawing" xmlns:w10="urn:schemas-microsoft-com:office:word" xmlns:w="http://schemas.openxmlformats.org/wordprocessingml/2006/main" xmlns:w14="http://schemas.microsoft.com/office/word/2010/wordml" xmlns:w15="http://schemas.microsoft.com/office/word/2012/wordml" xmlns:w16cid="http://schemas.microsoft.com/office/word/2016/wordml/cid" xmlns:w16se="http://schemas.microsoft.com/office/word/2015/wordml/symex" xmlns:wpg="http://schemas.microsoft.com/office/word/2010/wordprocessingGroup" xmlns:wpi="http://schemas.microsoft.com/office/word/2010/wordprocessingInk" xmlns:wne="http://schemas.microsoft.com/office/word/2006/wordml" xmlns:wps="http://schemas.microsoft.com/office/word/2010/wordprocessingShape" mc:Ignorable="w14 w15 w16se w16cid wp14">
   <w:endnote w:type="separator" w:id="-1">
     <w:p>
       <w:r>
@@ -19546,7 +20540,7 @@
 </file>
 
 <file path=word/footer1.xml><?xml version="1.0" encoding="utf-8"?>
-<w:ftr xmlns:wpc="http://schemas.microsoft.com/office/word/2010/wordprocessingCanvas" xmlns:cx="http://schemas.microsoft.com/office/drawing/2014/chartex" xmlns:cx1="http://schemas.microsoft.com/office/drawing/2015/9/8/chartex" xmlns:mc="http://schemas.openxmlformats.org/markup-compatibility/2006" xmlns:o="urn:schemas-microsoft-com:office:office" xmlns:r="http://schemas.openxmlformats.org/officeDocument/2006/relationships" xmlns:m="http://schemas.openxmlformats.org/officeDocument/2006/math" xmlns:v="urn:schemas-microsoft-com:vml" xmlns:wp14="http://schemas.microsoft.com/office/word/2010/wordprocessingDrawing" xmlns:wp="http://schemas.openxmlformats.org/drawingml/2006/wordprocessingDrawing" xmlns:w10="urn:schemas-microsoft-com:office:word" xmlns:w="http://schemas.openxmlformats.org/wordprocessingml/2006/main" xmlns:w14="http://schemas.microsoft.com/office/word/2010/wordml" xmlns:w15="http://schemas.microsoft.com/office/word/2012/wordml" xmlns:w16se="http://schemas.microsoft.com/office/word/2015/wordml/symex" xmlns:wpg="http://schemas.microsoft.com/office/word/2010/wordprocessingGroup" xmlns:wpi="http://schemas.microsoft.com/office/word/2010/wordprocessingInk" xmlns:wne="http://schemas.microsoft.com/office/word/2006/wordml" xmlns:wps="http://schemas.microsoft.com/office/word/2010/wordprocessingShape" mc:Ignorable="w14 w15 w16se wp14">
+<w:ftr xmlns:wpc="http://schemas.microsoft.com/office/word/2010/wordprocessingCanvas" xmlns:cx="http://schemas.microsoft.com/office/drawing/2014/chartex" xmlns:cx1="http://schemas.microsoft.com/office/drawing/2015/9/8/chartex" xmlns:cx2="http://schemas.microsoft.com/office/drawing/2015/10/21/chartex" xmlns:cx3="http://schemas.microsoft.com/office/drawing/2016/5/9/chartex" xmlns:cx4="http://schemas.microsoft.com/office/drawing/2016/5/10/chartex" xmlns:cx5="http://schemas.microsoft.com/office/drawing/2016/5/11/chartex" xmlns:cx6="http://schemas.microsoft.com/office/drawing/2016/5/12/chartex" xmlns:cx7="http://schemas.microsoft.com/office/drawing/2016/5/13/chartex" xmlns:cx8="http://schemas.microsoft.com/office/drawing/2016/5/14/chartex" xmlns:mc="http://schemas.openxmlformats.org/markup-compatibility/2006" xmlns:aink="http://schemas.microsoft.com/office/drawing/2016/ink" xmlns:am3d="http://schemas.microsoft.com/office/drawing/2017/model3d" xmlns:o="urn:schemas-microsoft-com:office:office" xmlns:r="http://schemas.openxmlformats.org/officeDocument/2006/relationships" xmlns:m="http://schemas.openxmlformats.org/officeDocument/2006/math" xmlns:v="urn:schemas-microsoft-com:vml" xmlns:wp14="http://schemas.microsoft.com/office/word/2010/wordprocessingDrawing" xmlns:wp="http://schemas.openxmlformats.org/drawingml/2006/wordprocessingDrawing" xmlns:w10="urn:schemas-microsoft-com:office:word" xmlns:w="http://schemas.openxmlformats.org/wordprocessingml/2006/main" xmlns:w14="http://schemas.microsoft.com/office/word/2010/wordml" xmlns:w15="http://schemas.microsoft.com/office/word/2012/wordml" xmlns:w16cid="http://schemas.microsoft.com/office/word/2016/wordml/cid" xmlns:w16se="http://schemas.microsoft.com/office/word/2015/wordml/symex" xmlns:wpg="http://schemas.microsoft.com/office/word/2010/wordprocessingGroup" xmlns:wpi="http://schemas.microsoft.com/office/word/2010/wordprocessingInk" xmlns:wne="http://schemas.microsoft.com/office/word/2006/wordml" xmlns:wps="http://schemas.microsoft.com/office/word/2010/wordprocessingShape" mc:Ignorable="w14 w15 w16se w16cid wp14">
   <w:p>
     <w:pPr>
       <w:pStyle w:val="Pieddepage"/>
@@ -19562,12 +20556,21 @@
         <w:szCs w:val="16"/>
       </w:rPr>
     </w:pPr>
+    <w:proofErr w:type="gramStart"/>
     <w:r>
       <w:rPr>
         <w:sz w:val="16"/>
         <w:szCs w:val="16"/>
       </w:rPr>
-      <w:t>i-CQ VD Octobre 2010</w:t>
+      <w:t>i</w:t>
+    </w:r>
+    <w:proofErr w:type="gramEnd"/>
+    <w:r>
+      <w:rPr>
+        <w:sz w:val="16"/>
+        <w:szCs w:val="16"/>
+      </w:rPr>
+      <w:t>-CQ VD Octobre 2010</w:t>
     </w